<commit_message>
Wrote the very first pass on the introduction chapter.
</commit_message>
<xml_diff>
--- a/Text/Thesis/Text.docx
+++ b/Text/Thesis/Text.docx
@@ -54,6 +54,9 @@
               </w:sdtContent>
             </w:sdt>
             <w:r>
+              <w:rPr>
+                <w:noProof/>
+              </w:rPr>
               <mc:AlternateContent>
                 <mc:Choice Requires="wps">
                   <w:drawing>
@@ -134,6 +137,9 @@
               </mc:AlternateContent>
             </w:r>
             <w:r>
+              <w:rPr>
+                <w:noProof/>
+              </w:rPr>
               <mc:AlternateContent>
                 <mc:Choice Requires="wps">
                   <w:drawing>
@@ -342,14 +348,39 @@
                     <w:color w:val="A6A6A6" w:themeColor="background1" w:themeShade="A6"/>
                     <w:lang w:val="de-DE"/>
                   </w:rPr>
-                  <w:t xml:space="preserve">School of </w:t>
+                  <w:t xml:space="preserve">School </w:t>
                 </w:r>
+                <w:proofErr w:type="spellStart"/>
                 <w:r>
                   <w:rPr>
                     <w:color w:val="A6A6A6" w:themeColor="background1" w:themeShade="A6"/>
                     <w:lang w:val="de-DE"/>
                   </w:rPr>
-                  <w:t>Computation, Information and Technology</w:t>
+                  <w:t>of</w:t>
+                </w:r>
+                <w:proofErr w:type="spellEnd"/>
+                <w:r>
+                  <w:rPr>
+                    <w:color w:val="A6A6A6" w:themeColor="background1" w:themeShade="A6"/>
+                    <w:lang w:val="de-DE"/>
+                  </w:rPr>
+                  <w:t xml:space="preserve"> </w:t>
+                </w:r>
+                <w:proofErr w:type="spellStart"/>
+                <w:r>
+                  <w:rPr>
+                    <w:color w:val="A6A6A6" w:themeColor="background1" w:themeShade="A6"/>
+                    <w:lang w:val="de-DE"/>
+                  </w:rPr>
+                  <w:t>Computation</w:t>
+                </w:r>
+                <w:proofErr w:type="spellEnd"/>
+                <w:r>
+                  <w:rPr>
+                    <w:color w:val="A6A6A6" w:themeColor="background1" w:themeShade="A6"/>
+                    <w:lang w:val="de-DE"/>
+                  </w:rPr>
+                  <w:t>, Information and Technology</w:t>
                 </w:r>
               </w:sdtContent>
             </w:sdt>
@@ -740,7 +771,7 @@
           <w:lang w:val="de-DE"/>
         </w:rPr>
       </w:pPr>
-      <w:bookmarkStart w:id="1" w:name="_Toc169535386"/>
+      <w:bookmarkStart w:id="1" w:name="_Toc169704327"/>
       <w:r>
         <w:rPr>
           <w:lang w:val="de-DE"/>
@@ -864,7 +895,7 @@
       <w:pPr>
         <w:pStyle w:val="VerzeichnisberschriftimInhaltsverzeichnisgelistet"/>
       </w:pPr>
-      <w:bookmarkStart w:id="2" w:name="_Toc169535387"/>
+      <w:bookmarkStart w:id="2" w:name="_Toc169704328"/>
       <w:r>
         <w:lastRenderedPageBreak/>
         <w:t>Abstract</w:t>
@@ -883,7 +914,7 @@
       <w:pPr>
         <w:pStyle w:val="VerzeichnisberschriftimInhaltsverzeichnisgelistet"/>
       </w:pPr>
-      <w:bookmarkStart w:id="3" w:name="_Toc169535388"/>
+      <w:bookmarkStart w:id="3" w:name="_Toc169704329"/>
       <w:r>
         <w:lastRenderedPageBreak/>
         <w:t>Acknowledgements</w:t>
@@ -914,7 +945,6 @@
         <w:rPr>
           <w:rFonts w:eastAsiaTheme="minorEastAsia"/>
           <w:b w:val="0"/>
-          <w:noProof w:val="0"/>
           <w:kern w:val="2"/>
           <w:sz w:val="24"/>
           <w:szCs w:val="24"/>
@@ -939,58 +969,51 @@
         </w:rPr>
         <w:fldChar w:fldCharType="separate"/>
       </w:r>
-      <w:hyperlink w:anchor="_Toc169535386" w:history="1">
+      <w:hyperlink w:anchor="_Toc169704327" w:history="1">
         <w:r>
           <w:rPr>
             <w:rStyle w:val="Hyperlink"/>
-            <w:noProof w:val="0"/>
+            <w:lang w:val="de-DE"/>
           </w:rPr>
           <w:t>Eidesstattliche Erklärung</w:t>
         </w:r>
         <w:r>
           <w:rPr>
-            <w:noProof w:val="0"/>
             <w:webHidden/>
           </w:rPr>
           <w:tab/>
         </w:r>
         <w:r>
           <w:rPr>
-            <w:noProof w:val="0"/>
             <w:webHidden/>
           </w:rPr>
           <w:fldChar w:fldCharType="begin"/>
         </w:r>
         <w:r>
           <w:rPr>
-            <w:noProof w:val="0"/>
             <w:webHidden/>
           </w:rPr>
-          <w:instrText xml:space="preserve"> PAGEREF _Toc169535386 \h </w:instrText>
+          <w:instrText xml:space="preserve"> PAGEREF _Toc169704327 \h </w:instrText>
         </w:r>
         <w:r>
           <w:rPr>
-            <w:noProof w:val="0"/>
             <w:webHidden/>
           </w:rPr>
         </w:r>
         <w:r>
           <w:rPr>
-            <w:noProof w:val="0"/>
             <w:webHidden/>
           </w:rPr>
           <w:fldChar w:fldCharType="separate"/>
         </w:r>
         <w:r>
           <w:rPr>
-            <w:noProof w:val="0"/>
             <w:webHidden/>
           </w:rPr>
           <w:t>2</w:t>
         </w:r>
         <w:r>
           <w:rPr>
-            <w:noProof w:val="0"/>
             <w:webHidden/>
           </w:rPr>
           <w:fldChar w:fldCharType="end"/>
@@ -1003,65 +1026,56 @@
         <w:rPr>
           <w:rFonts w:eastAsiaTheme="minorEastAsia"/>
           <w:b w:val="0"/>
-          <w:noProof w:val="0"/>
           <w:kern w:val="2"/>
           <w:sz w:val="24"/>
           <w:szCs w:val="24"/>
           <w14:ligatures w14:val="standardContextual"/>
         </w:rPr>
       </w:pPr>
-      <w:hyperlink w:anchor="_Toc169535387" w:history="1">
+      <w:hyperlink w:anchor="_Toc169704328" w:history="1">
         <w:r>
           <w:rPr>
             <w:rStyle w:val="Hyperlink"/>
-            <w:noProof w:val="0"/>
           </w:rPr>
           <w:t>Abstract</w:t>
         </w:r>
         <w:r>
           <w:rPr>
-            <w:noProof w:val="0"/>
             <w:webHidden/>
           </w:rPr>
           <w:tab/>
         </w:r>
         <w:r>
           <w:rPr>
-            <w:noProof w:val="0"/>
             <w:webHidden/>
           </w:rPr>
           <w:fldChar w:fldCharType="begin"/>
         </w:r>
         <w:r>
           <w:rPr>
-            <w:noProof w:val="0"/>
             <w:webHidden/>
           </w:rPr>
-          <w:instrText xml:space="preserve"> PAGEREF _Toc169535387 \h </w:instrText>
+          <w:instrText xml:space="preserve"> PAGEREF _Toc169704328 \h </w:instrText>
         </w:r>
         <w:r>
           <w:rPr>
-            <w:noProof w:val="0"/>
             <w:webHidden/>
           </w:rPr>
         </w:r>
         <w:r>
           <w:rPr>
-            <w:noProof w:val="0"/>
             <w:webHidden/>
           </w:rPr>
           <w:fldChar w:fldCharType="separate"/>
         </w:r>
         <w:r>
           <w:rPr>
-            <w:noProof w:val="0"/>
             <w:webHidden/>
           </w:rPr>
           <w:t>3</w:t>
         </w:r>
         <w:r>
           <w:rPr>
-            <w:noProof w:val="0"/>
             <w:webHidden/>
           </w:rPr>
           <w:fldChar w:fldCharType="end"/>
@@ -1074,65 +1088,56 @@
         <w:rPr>
           <w:rFonts w:eastAsiaTheme="minorEastAsia"/>
           <w:b w:val="0"/>
-          <w:noProof w:val="0"/>
           <w:kern w:val="2"/>
           <w:sz w:val="24"/>
           <w:szCs w:val="24"/>
           <w14:ligatures w14:val="standardContextual"/>
         </w:rPr>
       </w:pPr>
-      <w:hyperlink w:anchor="_Toc169535388" w:history="1">
+      <w:hyperlink w:anchor="_Toc169704329" w:history="1">
         <w:r>
           <w:rPr>
             <w:rStyle w:val="Hyperlink"/>
-            <w:noProof w:val="0"/>
           </w:rPr>
           <w:t>Acknowledgements</w:t>
         </w:r>
         <w:r>
           <w:rPr>
-            <w:noProof w:val="0"/>
             <w:webHidden/>
           </w:rPr>
           <w:tab/>
         </w:r>
         <w:r>
           <w:rPr>
-            <w:noProof w:val="0"/>
             <w:webHidden/>
           </w:rPr>
           <w:fldChar w:fldCharType="begin"/>
         </w:r>
         <w:r>
           <w:rPr>
-            <w:noProof w:val="0"/>
             <w:webHidden/>
           </w:rPr>
-          <w:instrText xml:space="preserve"> PAGEREF _Toc169535388 \h </w:instrText>
+          <w:instrText xml:space="preserve"> PAGEREF _Toc169704329 \h </w:instrText>
         </w:r>
         <w:r>
           <w:rPr>
-            <w:noProof w:val="0"/>
             <w:webHidden/>
           </w:rPr>
         </w:r>
         <w:r>
           <w:rPr>
-            <w:noProof w:val="0"/>
             <w:webHidden/>
           </w:rPr>
           <w:fldChar w:fldCharType="separate"/>
         </w:r>
         <w:r>
           <w:rPr>
-            <w:noProof w:val="0"/>
             <w:webHidden/>
           </w:rPr>
           <w:t>4</w:t>
         </w:r>
         <w:r>
           <w:rPr>
-            <w:noProof w:val="0"/>
             <w:webHidden/>
           </w:rPr>
           <w:fldChar w:fldCharType="end"/>
@@ -1145,18 +1150,16 @@
         <w:rPr>
           <w:rFonts w:eastAsiaTheme="minorEastAsia"/>
           <w:b w:val="0"/>
-          <w:noProof w:val="0"/>
           <w:kern w:val="2"/>
           <w:sz w:val="24"/>
           <w:szCs w:val="24"/>
           <w14:ligatures w14:val="standardContextual"/>
         </w:rPr>
       </w:pPr>
-      <w:hyperlink w:anchor="_Toc169535389" w:history="1">
+      <w:hyperlink w:anchor="_Toc169704330" w:history="1">
         <w:r>
           <w:rPr>
             <w:rStyle w:val="Hyperlink"/>
-            <w:noProof w:val="0"/>
           </w:rPr>
           <w:t>1.</w:t>
         </w:r>
@@ -1164,7 +1167,6 @@
           <w:rPr>
             <w:rFonts w:eastAsiaTheme="minorEastAsia"/>
             <w:b w:val="0"/>
-            <w:noProof w:val="0"/>
             <w:kern w:val="2"/>
             <w:sz w:val="24"/>
             <w:szCs w:val="24"/>
@@ -1175,54 +1177,46 @@
         <w:r>
           <w:rPr>
             <w:rStyle w:val="Hyperlink"/>
-            <w:noProof w:val="0"/>
           </w:rPr>
           <w:t>Introduction</w:t>
         </w:r>
         <w:r>
           <w:rPr>
-            <w:noProof w:val="0"/>
             <w:webHidden/>
           </w:rPr>
           <w:tab/>
         </w:r>
         <w:r>
           <w:rPr>
-            <w:noProof w:val="0"/>
             <w:webHidden/>
           </w:rPr>
           <w:fldChar w:fldCharType="begin"/>
         </w:r>
         <w:r>
           <w:rPr>
-            <w:noProof w:val="0"/>
             <w:webHidden/>
           </w:rPr>
-          <w:instrText xml:space="preserve"> PAGEREF _Toc169535389 \h </w:instrText>
+          <w:instrText xml:space="preserve"> PAGEREF _Toc169704330 \h </w:instrText>
         </w:r>
         <w:r>
           <w:rPr>
-            <w:noProof w:val="0"/>
             <w:webHidden/>
           </w:rPr>
         </w:r>
         <w:r>
           <w:rPr>
-            <w:noProof w:val="0"/>
             <w:webHidden/>
           </w:rPr>
           <w:fldChar w:fldCharType="separate"/>
         </w:r>
         <w:r>
           <w:rPr>
-            <w:noProof w:val="0"/>
             <w:webHidden/>
           </w:rPr>
           <w:t>6</w:t>
         </w:r>
         <w:r>
           <w:rPr>
-            <w:noProof w:val="0"/>
             <w:webHidden/>
           </w:rPr>
           <w:fldChar w:fldCharType="end"/>
@@ -1234,25 +1228,22 @@
         <w:pStyle w:val="TOC2"/>
         <w:rPr>
           <w:rFonts w:eastAsiaTheme="minorEastAsia"/>
-          <w:noProof w:val="0"/>
           <w:kern w:val="2"/>
           <w:sz w:val="24"/>
           <w:szCs w:val="24"/>
           <w14:ligatures w14:val="standardContextual"/>
         </w:rPr>
       </w:pPr>
-      <w:hyperlink w:anchor="_Toc169535390" w:history="1">
+      <w:hyperlink w:anchor="_Toc169704331" w:history="1">
         <w:r>
           <w:rPr>
             <w:rStyle w:val="Hyperlink"/>
-            <w:noProof w:val="0"/>
           </w:rPr>
           <w:t>1.1.</w:t>
         </w:r>
         <w:r>
           <w:rPr>
             <w:rFonts w:eastAsiaTheme="minorEastAsia"/>
-            <w:noProof w:val="0"/>
             <w:kern w:val="2"/>
             <w:sz w:val="24"/>
             <w:szCs w:val="24"/>
@@ -1263,54 +1254,46 @@
         <w:r>
           <w:rPr>
             <w:rStyle w:val="Hyperlink"/>
-            <w:noProof w:val="0"/>
           </w:rPr>
-          <w:t>Terms and Definitions</w:t>
+          <w:t>Problem Statement</w:t>
         </w:r>
         <w:r>
           <w:rPr>
-            <w:noProof w:val="0"/>
             <w:webHidden/>
           </w:rPr>
           <w:tab/>
         </w:r>
         <w:r>
           <w:rPr>
-            <w:noProof w:val="0"/>
             <w:webHidden/>
           </w:rPr>
           <w:fldChar w:fldCharType="begin"/>
         </w:r>
         <w:r>
           <w:rPr>
-            <w:noProof w:val="0"/>
             <w:webHidden/>
           </w:rPr>
-          <w:instrText xml:space="preserve"> PAGEREF _Toc169535390 \h </w:instrText>
+          <w:instrText xml:space="preserve"> PAGEREF _Toc169704331 \h </w:instrText>
         </w:r>
         <w:r>
           <w:rPr>
-            <w:noProof w:val="0"/>
             <w:webHidden/>
           </w:rPr>
         </w:r>
         <w:r>
           <w:rPr>
-            <w:noProof w:val="0"/>
             <w:webHidden/>
           </w:rPr>
           <w:fldChar w:fldCharType="separate"/>
         </w:r>
         <w:r>
           <w:rPr>
-            <w:noProof w:val="0"/>
             <w:webHidden/>
           </w:rPr>
           <w:t>6</w:t>
         </w:r>
         <w:r>
           <w:rPr>
-            <w:noProof w:val="0"/>
             <w:webHidden/>
           </w:rPr>
           <w:fldChar w:fldCharType="end"/>
@@ -1320,24 +1303,13 @@
     <w:p>
       <w:pPr>
         <w:pStyle w:val="KapitelI"/>
-        <w:numPr>
-          <w:ilvl w:val="0"/>
-          <w:numId w:val="0"/>
-        </w:numPr>
-        <w:ind w:left="454" w:hanging="454"/>
-        <w:outlineLvl w:val="0"/>
-      </w:pPr>
-    </w:p>
-    <w:p>
-      <w:pPr>
-        <w:pStyle w:val="KapitelI"/>
         <w:outlineLvl w:val="0"/>
       </w:pPr>
       <w:r>
         <w:lastRenderedPageBreak/>
         <w:fldChar w:fldCharType="end"/>
       </w:r>
-      <w:bookmarkStart w:id="4" w:name="_Toc169535389"/>
+      <w:bookmarkStart w:id="4" w:name="_Toc169704330"/>
       <w:r>
         <w:t>Introduction</w:t>
       </w:r>
@@ -1346,22 +1318,336 @@
     </w:p>
     <w:p>
       <w:pPr>
-        <w:pStyle w:val="KapitelII"/>
-      </w:pPr>
-      <w:bookmarkStart w:id="5" w:name="_Toc169535006"/>
-      <w:bookmarkStart w:id="6" w:name="_Toc169535390"/>
-      <w:r>
-        <w:t>Terms and Definitions</w:t>
-      </w:r>
-      <w:bookmarkEnd w:id="5"/>
-      <w:bookmarkEnd w:id="6"/>
+        <w:pStyle w:val="BodyText"/>
+      </w:pPr>
+      <w:r>
+        <w:t xml:space="preserve">Games in general usually require a space to be played in. This space can either be discrete </w:t>
+      </w:r>
+      <w:r>
+        <w:t xml:space="preserve">or continuous. </w:t>
+      </w:r>
+      <w:r>
+        <w:t>An example for a discrete game space would be chess</w:t>
+      </w:r>
+      <w:r>
+        <w:t>, where the actual “physical” location</w:t>
+      </w:r>
+      <w:r>
+        <w:t xml:space="preserve"> of a piece doesn’t matter, but instead only the </w:t>
+      </w:r>
+      <w:r>
+        <w:t>“semantic” location does</w:t>
+      </w:r>
+      <w:r>
+        <w:t xml:space="preserve"> (with the “semantic” location in chess being the row / column tuple).</w:t>
+      </w:r>
+      <w:r>
+        <w:t xml:space="preserve"> Continuous spaces are often found </w:t>
+      </w:r>
+      <w:r>
+        <w:t>in sport</w:t>
+      </w:r>
+      <w:r>
+        <w:t>s</w:t>
+      </w:r>
+      <w:r>
+        <w:t>, but they are also very common in digital games.</w:t>
+      </w:r>
     </w:p>
     <w:p>
       <w:pPr>
         <w:pStyle w:val="BodyText"/>
       </w:pPr>
       <w:r>
-        <w:t>This chapter will introduce common terms and definitions required in this paper for precise communication of ideas.</w:t>
+        <w:t>However, the are often rules in games based on a continuous space which require a mapping from this continuous space into semantic volu</w:t>
+      </w:r>
+      <w:r>
+        <w:t xml:space="preserve">mes. </w:t>
+      </w:r>
+      <w:r>
+        <w:t>In soccer</w:t>
+      </w:r>
+      <w:r>
+        <w:t xml:space="preserve"> for example</w:t>
+      </w:r>
+      <w:r>
+        <w:t>, it is important whether the ball has “</w:t>
+      </w:r>
+      <w:r>
+        <w:t xml:space="preserve">fully </w:t>
+      </w:r>
+      <w:r>
+        <w:t xml:space="preserve">crossed the goal line”, or whether a player is “inside the box” when committing a foul. </w:t>
+      </w:r>
+      <w:r>
+        <w:t xml:space="preserve">These rules are </w:t>
+      </w:r>
+      <w:r>
+        <w:t xml:space="preserve">in principle </w:t>
+      </w:r>
+      <w:r>
+        <w:t xml:space="preserve">independent of the physical layout of the soccer </w:t>
+      </w:r>
+      <w:r>
+        <w:t>pitch</w:t>
+      </w:r>
+      <w:r>
+        <w:t xml:space="preserve">, however </w:t>
+      </w:r>
+      <w:r>
+        <w:t xml:space="preserve">evaluating them does require </w:t>
+      </w:r>
+      <w:r>
+        <w:t>knowledge of the continuous space (where exactly is the ball, what volume does it have, where is the goal line</w:t>
+      </w:r>
+      <w:r>
+        <w:t>?).</w:t>
+      </w:r>
+    </w:p>
+    <w:p>
+      <w:pPr>
+        <w:pStyle w:val="BodyText"/>
+      </w:pPr>
+      <w:r>
+        <w:t xml:space="preserve">This mapping from continuous into semantic space is a large amount of effort, especially in video games containing large spaces with many </w:t>
+      </w:r>
+      <w:r>
+        <w:t xml:space="preserve">(levels of) </w:t>
+      </w:r>
+      <w:r>
+        <w:t>subspaces.</w:t>
+      </w:r>
+      <w:r>
+        <w:t xml:space="preserve"> </w:t>
+      </w:r>
+      <w:r>
+        <w:t xml:space="preserve">This is usually dealt with using a lot of manual </w:t>
+      </w:r>
+      <w:r>
+        <w:t>work</w:t>
+      </w:r>
+      <w:r>
+        <w:t xml:space="preserve"> by game developers to assign semantic meaning to </w:t>
+      </w:r>
+      <w:r>
+        <w:t xml:space="preserve">the different </w:t>
+      </w:r>
+      <w:r>
+        <w:t>physical volumes</w:t>
+      </w:r>
+      <w:r>
+        <w:t xml:space="preserve">. </w:t>
+      </w:r>
+      <w:r>
+        <w:t>These physical volumes may however be rather complex (for example attempting to map a house structure into one volume)</w:t>
+      </w:r>
+      <w:r>
+        <w:t xml:space="preserve">, and the long iterative process of game development, along with the huge workload can also lead to </w:t>
+      </w:r>
+      <w:r>
+        <w:t>discrepancies between the visual geometry and semantic representation</w:t>
+      </w:r>
+      <w:r>
+        <w:t>, in turn potentially leading to a worsened player experience.</w:t>
+      </w:r>
+    </w:p>
+    <w:p>
+      <w:pPr>
+        <w:pStyle w:val="BodyText"/>
+      </w:pPr>
+      <w:r>
+        <w:t xml:space="preserve">This thesis will attempt to lighten the workload on game developers, while simultaneously improving the </w:t>
+      </w:r>
+      <w:r>
+        <w:t xml:space="preserve">quality of the mapping from continuous into semantic space, by </w:t>
+      </w:r>
+      <w:r>
+        <w:t>proposing, implementing and evaluating an algorithm to create this mapping</w:t>
+      </w:r>
+      <w:r>
+        <w:t xml:space="preserve"> based on input of the designers.</w:t>
+      </w:r>
+      <w:r>
+        <w:t xml:space="preserve"> </w:t>
+      </w:r>
+    </w:p>
+    <w:p>
+      <w:pPr>
+        <w:pStyle w:val="KapitelII"/>
+      </w:pPr>
+      <w:bookmarkStart w:id="5" w:name="_Toc169704331"/>
+      <w:r>
+        <w:t>Problem Statement</w:t>
+      </w:r>
+      <w:bookmarkEnd w:id="5"/>
+    </w:p>
+    <w:p>
+      <w:pPr>
+        <w:pStyle w:val="BodyText"/>
+      </w:pPr>
+      <w:r>
+        <w:t xml:space="preserve">The goal of this thesis is to implement an algorithm to generate a mapping from continuous to semantic space based on </w:t>
+      </w:r>
+      <w:r>
+        <w:t>input from the designer</w:t>
+      </w:r>
+      <w:r>
+        <w:t xml:space="preserve">, as well as query that mapping to return the </w:t>
+      </w:r>
+      <w:r>
+        <w:t>semantics for any given point in the continuous space.</w:t>
+      </w:r>
+    </w:p>
+    <w:p>
+      <w:pPr>
+        <w:pStyle w:val="BodyText"/>
+      </w:pPr>
+      <w:r>
+        <w:t>The input consists of</w:t>
+      </w:r>
+      <w:r>
+        <w:t xml:space="preserve"> </w:t>
+      </w:r>
+      <w:r>
+        <w:rPr>
+          <w:rStyle w:val="QuoteChar"/>
+        </w:rPr>
+        <w:t>anchors</w:t>
+      </w:r>
+      <w:r>
+        <w:t xml:space="preserve"> and </w:t>
+      </w:r>
+      <w:r>
+        <w:rPr>
+          <w:rStyle w:val="QuoteChar"/>
+        </w:rPr>
+        <w:t>delimiters</w:t>
+      </w:r>
+      <w:r>
+        <w:t>.</w:t>
+      </w:r>
+      <w:r>
+        <w:t xml:space="preserve"> </w:t>
+      </w:r>
+      <w:r>
+        <w:rPr>
+          <w:rStyle w:val="QuoteChar"/>
+        </w:rPr>
+        <w:t>Anchors</w:t>
+      </w:r>
+      <w:r>
+        <w:t xml:space="preserve"> </w:t>
+      </w:r>
+      <w:r>
+        <w:t>are points in space which define a semantic volume</w:t>
+      </w:r>
+      <w:r>
+        <w:t xml:space="preserve">, meaning this semantic volume will grow outward from the anchor, </w:t>
+      </w:r>
+      <w:r>
+        <w:lastRenderedPageBreak/>
+        <w:t xml:space="preserve">until it hits </w:t>
+      </w:r>
+      <w:r>
+        <w:t xml:space="preserve">a </w:t>
+      </w:r>
+      <w:r>
+        <w:rPr>
+          <w:rStyle w:val="QuoteChar"/>
+        </w:rPr>
+        <w:t>delimiter</w:t>
+      </w:r>
+      <w:r>
+        <w:t>.</w:t>
+      </w:r>
+      <w:r>
+        <w:t xml:space="preserve"> </w:t>
+      </w:r>
+      <w:r>
+        <w:rPr>
+          <w:rStyle w:val="QuoteChar"/>
+        </w:rPr>
+        <w:t>Delimiters</w:t>
+      </w:r>
+      <w:r>
+        <w:t xml:space="preserve"> are </w:t>
+      </w:r>
+      <w:r>
+        <w:t xml:space="preserve">planes </w:t>
+      </w:r>
+      <w:r>
+        <w:t xml:space="preserve">in </w:t>
+      </w:r>
+      <w:r>
+        <w:t>continuous</w:t>
+      </w:r>
+      <w:r>
+        <w:t xml:space="preserve"> space which act as a border between semantic volumes.</w:t>
+      </w:r>
+    </w:p>
+    <w:p>
+      <w:pPr>
+        <w:pStyle w:val="BodyText"/>
+      </w:pPr>
+      <w:r>
+        <w:t xml:space="preserve">The algorithm should therefore deterministically </w:t>
+      </w:r>
+      <w:r>
+        <w:t>subdivide the input space and calculate bounding volumes for every anchor, so that no volume is cut through by any delimiter</w:t>
+      </w:r>
+      <w:r>
+        <w:t xml:space="preserve"> and every volume contains its anchor point.</w:t>
+      </w:r>
+      <w:r>
+        <w:t xml:space="preserve"> The algorithm can then query all the volumes on whether they contain a specific point, </w:t>
+      </w:r>
+      <w:r>
+        <w:t>to</w:t>
+      </w:r>
+      <w:r>
+        <w:t xml:space="preserve"> check in which semantic volume this point resides.</w:t>
+      </w:r>
+    </w:p>
+    <w:p>
+      <w:pPr>
+        <w:pStyle w:val="BodyText"/>
+      </w:pPr>
+      <w:r>
+        <w:t>The user should therefore simply give a list of points as anchors, as well as a list of planes which will act as delimiters. The algorithm will then calculate and return a data structure which</w:t>
+      </w:r>
+      <w:r>
+        <w:t xml:space="preserve"> contains the volumes of each anchor, </w:t>
+      </w:r>
+      <w:r>
+        <w:t>which can then be queried.</w:t>
+      </w:r>
+    </w:p>
+    <w:p>
+      <w:pPr>
+        <w:pStyle w:val="BodyText"/>
+      </w:pPr>
+      <w:r>
+        <w:t>The algorithm needs to be deterministic so that developers can rely on the algorithm producing the same results at different times on different machines (potentially even user machines) given the same input.</w:t>
+      </w:r>
+      <w:r>
+        <w:t xml:space="preserve"> It should also be relatively fast, so that the user of this algorithm can adapt the input if the output does not match the </w:t>
+      </w:r>
+      <w:r>
+        <w:t>desired result.</w:t>
+      </w:r>
+    </w:p>
+    <w:p>
+      <w:pPr>
+        <w:pStyle w:val="BodyText"/>
+      </w:pPr>
+      <w:r>
+        <w:t xml:space="preserve">The algorithm should also be very transparent in its calculations, so that the user can anticipate the results, leading to less friction and </w:t>
+      </w:r>
+      <w:r>
+        <w:t xml:space="preserve">less </w:t>
+      </w:r>
+      <w:r>
+        <w:t>work.</w:t>
       </w:r>
     </w:p>
     <w:sectPr>
@@ -1650,9 +1936,6 @@
       </w:rPr>
     </w:pPr>
     <w:r>
-      <w:rPr>
-        <w:noProof w:val="0"/>
-      </w:rPr>
       <w:drawing>
         <wp:anchor distT="0" distB="0" distL="114300" distR="114300" simplePos="0" relativeHeight="251660288" behindDoc="0" locked="1" layoutInCell="1" allowOverlap="1" wp14:anchorId="0B712F7A" wp14:editId="10372487">
           <wp:simplePos x="0" y="0"/>
@@ -1697,11 +1980,19 @@
         </wp:anchor>
       </w:drawing>
     </w:r>
+    <w:proofErr w:type="spellStart"/>
     <w:r>
       <w:rPr>
         <w:noProof w:val="0"/>
       </w:rPr>
-      <w:t>Technische Universität München</w:t>
+      <w:t>Technische</w:t>
+    </w:r>
+    <w:proofErr w:type="spellEnd"/>
+    <w:r>
+      <w:rPr>
+        <w:noProof w:val="0"/>
+      </w:rPr>
+      <w:t xml:space="preserve"> Universität München</w:t>
     </w:r>
   </w:p>
 </w:hdr>
@@ -3536,7 +3827,6 @@
   <w:style w:type="character" w:default="1" w:styleId="DefaultParagraphFont">
     <w:name w:val="Default Paragraph Font"/>
     <w:uiPriority w:val="1"/>
-    <w:semiHidden/>
     <w:unhideWhenUsed/>
   </w:style>
   <w:style w:type="table" w:default="1" w:styleId="TableNormal">
@@ -4559,6 +4849,38 @@
     <w:rPr>
       <w:noProof/>
       <w:sz w:val="2"/>
+    </w:rPr>
+  </w:style>
+  <w:style w:type="paragraph" w:styleId="Quote">
+    <w:name w:val="Quote"/>
+    <w:basedOn w:val="Normal"/>
+    <w:next w:val="Normal"/>
+    <w:link w:val="QuoteChar"/>
+    <w:uiPriority w:val="29"/>
+    <w:qFormat/>
+    <w:rsid w:val="002E20BC"/>
+    <w:pPr>
+      <w:spacing w:before="200" w:after="160"/>
+      <w:ind w:left="864" w:right="864"/>
+      <w:jc w:val="center"/>
+    </w:pPr>
+    <w:rPr>
+      <w:i/>
+      <w:iCs/>
+      <w:color w:val="404040" w:themeColor="text1" w:themeTint="BF"/>
+    </w:rPr>
+  </w:style>
+  <w:style w:type="character" w:customStyle="1" w:styleId="QuoteChar">
+    <w:name w:val="Quote Char"/>
+    <w:basedOn w:val="DefaultParagraphFont"/>
+    <w:link w:val="Quote"/>
+    <w:uiPriority w:val="29"/>
+    <w:rsid w:val="002E20BC"/>
+    <w:rPr>
+      <w:i/>
+      <w:iCs/>
+      <w:color w:val="404040" w:themeColor="text1" w:themeTint="BF"/>
+      <w:lang w:val="en-US"/>
     </w:rPr>
   </w:style>
 </w:styles>
@@ -4836,11 +5158,6 @@
               <w:rStyle w:val="PlaceholderText"/>
             </w:rPr>
             <w:br/>
-          </w:r>
-          <w:r>
-            <w:rPr>
-              <w:rStyle w:val="PlaceholderText"/>
-            </w:rPr>
             <w:t>Musterweg 20</w:t>
           </w:r>
           <w:r>
@@ -5063,8 +5380,11 @@
   <w:rsids>
     <w:rsidRoot w:val="00120B8D"/>
     <w:rsid w:val="00120B8D"/>
+    <w:rsid w:val="001931ED"/>
     <w:rsid w:val="00805664"/>
     <w:rsid w:val="00A567CB"/>
+    <w:rsid w:val="00E23CAB"/>
+    <w:rsid w:val="00E835FB"/>
   </w:rsids>
   <m:mathPr>
     <m:mathFont m:val="Cambria Math"/>

</xml_diff>

<commit_message>
Wrote down some implementation details.
</commit_message>
<xml_diff>
--- a/Text/Thesis/Text.docx
+++ b/Text/Thesis/Text.docx
@@ -771,7 +771,7 @@
           <w:lang w:val="de-DE"/>
         </w:rPr>
       </w:pPr>
-      <w:bookmarkStart w:id="1" w:name="_Toc169704327"/>
+      <w:bookmarkStart w:id="1" w:name="_Toc169967806"/>
       <w:r>
         <w:rPr>
           <w:lang w:val="de-DE"/>
@@ -895,7 +895,7 @@
       <w:pPr>
         <w:pStyle w:val="VerzeichnisberschriftimInhaltsverzeichnisgelistet"/>
       </w:pPr>
-      <w:bookmarkStart w:id="2" w:name="_Toc169704328"/>
+      <w:bookmarkStart w:id="2" w:name="_Toc169967807"/>
       <w:r>
         <w:lastRenderedPageBreak/>
         <w:t>Abstract</w:t>
@@ -914,7 +914,7 @@
       <w:pPr>
         <w:pStyle w:val="VerzeichnisberschriftimInhaltsverzeichnisgelistet"/>
       </w:pPr>
-      <w:bookmarkStart w:id="3" w:name="_Toc169704329"/>
+      <w:bookmarkStart w:id="3" w:name="_Toc169967808"/>
       <w:r>
         <w:lastRenderedPageBreak/>
         <w:t>Acknowledgements</w:t>
@@ -969,7 +969,7 @@
         </w:rPr>
         <w:fldChar w:fldCharType="separate"/>
       </w:r>
-      <w:hyperlink w:anchor="_Toc169704327" w:history="1">
+      <w:hyperlink w:anchor="_Toc169967806" w:history="1">
         <w:r>
           <w:rPr>
             <w:rStyle w:val="Hyperlink"/>
@@ -993,7 +993,7 @@
           <w:rPr>
             <w:webHidden/>
           </w:rPr>
-          <w:instrText xml:space="preserve"> PAGEREF _Toc169704327 \h </w:instrText>
+          <w:instrText xml:space="preserve"> PAGEREF _Toc169967806 \h </w:instrText>
         </w:r>
         <w:r>
           <w:rPr>
@@ -1032,7 +1032,7 @@
           <w14:ligatures w14:val="standardContextual"/>
         </w:rPr>
       </w:pPr>
-      <w:hyperlink w:anchor="_Toc169704328" w:history="1">
+      <w:hyperlink w:anchor="_Toc169967807" w:history="1">
         <w:r>
           <w:rPr>
             <w:rStyle w:val="Hyperlink"/>
@@ -1055,7 +1055,7 @@
           <w:rPr>
             <w:webHidden/>
           </w:rPr>
-          <w:instrText xml:space="preserve"> PAGEREF _Toc169704328 \h </w:instrText>
+          <w:instrText xml:space="preserve"> PAGEREF _Toc169967807 \h </w:instrText>
         </w:r>
         <w:r>
           <w:rPr>
@@ -1094,7 +1094,7 @@
           <w14:ligatures w14:val="standardContextual"/>
         </w:rPr>
       </w:pPr>
-      <w:hyperlink w:anchor="_Toc169704329" w:history="1">
+      <w:hyperlink w:anchor="_Toc169967808" w:history="1">
         <w:r>
           <w:rPr>
             <w:rStyle w:val="Hyperlink"/>
@@ -1117,7 +1117,7 @@
           <w:rPr>
             <w:webHidden/>
           </w:rPr>
-          <w:instrText xml:space="preserve"> PAGEREF _Toc169704329 \h </w:instrText>
+          <w:instrText xml:space="preserve"> PAGEREF _Toc169967808 \h </w:instrText>
         </w:r>
         <w:r>
           <w:rPr>
@@ -1156,7 +1156,7 @@
           <w14:ligatures w14:val="standardContextual"/>
         </w:rPr>
       </w:pPr>
-      <w:hyperlink w:anchor="_Toc169704330" w:history="1">
+      <w:hyperlink w:anchor="_Toc169967809" w:history="1">
         <w:r>
           <w:rPr>
             <w:rStyle w:val="Hyperlink"/>
@@ -1196,7 +1196,7 @@
           <w:rPr>
             <w:webHidden/>
           </w:rPr>
-          <w:instrText xml:space="preserve"> PAGEREF _Toc169704330 \h </w:instrText>
+          <w:instrText xml:space="preserve"> PAGEREF _Toc169967809 \h </w:instrText>
         </w:r>
         <w:r>
           <w:rPr>
@@ -1234,7 +1234,7 @@
           <w14:ligatures w14:val="standardContextual"/>
         </w:rPr>
       </w:pPr>
-      <w:hyperlink w:anchor="_Toc169704331" w:history="1">
+      <w:hyperlink w:anchor="_Toc169967810" w:history="1">
         <w:r>
           <w:rPr>
             <w:rStyle w:val="Hyperlink"/>
@@ -1273,7 +1273,7 @@
           <w:rPr>
             <w:webHidden/>
           </w:rPr>
-          <w:instrText xml:space="preserve"> PAGEREF _Toc169704331 \h </w:instrText>
+          <w:instrText xml:space="preserve"> PAGEREF _Toc169967810 \h </w:instrText>
         </w:r>
         <w:r>
           <w:rPr>
@@ -1302,6 +1302,316 @@
     </w:p>
     <w:p>
       <w:pPr>
+        <w:pStyle w:val="TOC1"/>
+        <w:rPr>
+          <w:rFonts w:eastAsiaTheme="minorEastAsia"/>
+          <w:b w:val="0"/>
+          <w:kern w:val="2"/>
+          <w:sz w:val="24"/>
+          <w:szCs w:val="24"/>
+          <w14:ligatures w14:val="standardContextual"/>
+        </w:rPr>
+      </w:pPr>
+      <w:hyperlink w:anchor="_Toc169967811" w:history="1">
+        <w:r>
+          <w:rPr>
+            <w:rStyle w:val="Hyperlink"/>
+          </w:rPr>
+          <w:t>2.</w:t>
+        </w:r>
+        <w:r>
+          <w:rPr>
+            <w:rFonts w:eastAsiaTheme="minorEastAsia"/>
+            <w:b w:val="0"/>
+            <w:kern w:val="2"/>
+            <w:sz w:val="24"/>
+            <w:szCs w:val="24"/>
+            <w14:ligatures w14:val="standardContextual"/>
+          </w:rPr>
+          <w:tab/>
+        </w:r>
+        <w:r>
+          <w:rPr>
+            <w:rStyle w:val="Hyperlink"/>
+          </w:rPr>
+          <w:t>Implementation</w:t>
+        </w:r>
+        <w:r>
+          <w:rPr>
+            <w:webHidden/>
+          </w:rPr>
+          <w:tab/>
+        </w:r>
+        <w:r>
+          <w:rPr>
+            <w:webHidden/>
+          </w:rPr>
+          <w:fldChar w:fldCharType="begin"/>
+        </w:r>
+        <w:r>
+          <w:rPr>
+            <w:webHidden/>
+          </w:rPr>
+          <w:instrText xml:space="preserve"> PAGEREF _Toc169967811 \h </w:instrText>
+        </w:r>
+        <w:r>
+          <w:rPr>
+            <w:webHidden/>
+          </w:rPr>
+        </w:r>
+        <w:r>
+          <w:rPr>
+            <w:webHidden/>
+          </w:rPr>
+          <w:fldChar w:fldCharType="separate"/>
+        </w:r>
+        <w:r>
+          <w:rPr>
+            <w:webHidden/>
+          </w:rPr>
+          <w:t>8</w:t>
+        </w:r>
+        <w:r>
+          <w:rPr>
+            <w:webHidden/>
+          </w:rPr>
+          <w:fldChar w:fldCharType="end"/>
+        </w:r>
+      </w:hyperlink>
+    </w:p>
+    <w:p>
+      <w:pPr>
+        <w:pStyle w:val="TOC2"/>
+        <w:rPr>
+          <w:rFonts w:eastAsiaTheme="minorEastAsia"/>
+          <w:kern w:val="2"/>
+          <w:sz w:val="24"/>
+          <w:szCs w:val="24"/>
+          <w14:ligatures w14:val="standardContextual"/>
+        </w:rPr>
+      </w:pPr>
+      <w:hyperlink w:anchor="_Toc169967812" w:history="1">
+        <w:r>
+          <w:rPr>
+            <w:rStyle w:val="Hyperlink"/>
+          </w:rPr>
+          <w:t>2.1.</w:t>
+        </w:r>
+        <w:r>
+          <w:rPr>
+            <w:rFonts w:eastAsiaTheme="minorEastAsia"/>
+            <w:kern w:val="2"/>
+            <w:sz w:val="24"/>
+            <w:szCs w:val="24"/>
+            <w14:ligatures w14:val="standardContextual"/>
+          </w:rPr>
+          <w:tab/>
+        </w:r>
+        <w:r>
+          <w:rPr>
+            <w:rStyle w:val="Hyperlink"/>
+          </w:rPr>
+          <w:t>Overview</w:t>
+        </w:r>
+        <w:r>
+          <w:rPr>
+            <w:webHidden/>
+          </w:rPr>
+          <w:tab/>
+        </w:r>
+        <w:r>
+          <w:rPr>
+            <w:webHidden/>
+          </w:rPr>
+          <w:fldChar w:fldCharType="begin"/>
+        </w:r>
+        <w:r>
+          <w:rPr>
+            <w:webHidden/>
+          </w:rPr>
+          <w:instrText xml:space="preserve"> PAGEREF _Toc169967812 \h </w:instrText>
+        </w:r>
+        <w:r>
+          <w:rPr>
+            <w:webHidden/>
+          </w:rPr>
+        </w:r>
+        <w:r>
+          <w:rPr>
+            <w:webHidden/>
+          </w:rPr>
+          <w:fldChar w:fldCharType="separate"/>
+        </w:r>
+        <w:r>
+          <w:rPr>
+            <w:webHidden/>
+          </w:rPr>
+          <w:t>8</w:t>
+        </w:r>
+        <w:r>
+          <w:rPr>
+            <w:webHidden/>
+          </w:rPr>
+          <w:fldChar w:fldCharType="end"/>
+        </w:r>
+      </w:hyperlink>
+    </w:p>
+    <w:p>
+      <w:pPr>
+        <w:pStyle w:val="TOC2"/>
+        <w:rPr>
+          <w:rFonts w:eastAsiaTheme="minorEastAsia"/>
+          <w:kern w:val="2"/>
+          <w:sz w:val="24"/>
+          <w:szCs w:val="24"/>
+          <w14:ligatures w14:val="standardContextual"/>
+        </w:rPr>
+      </w:pPr>
+      <w:hyperlink w:anchor="_Toc169967813" w:history="1">
+        <w:r>
+          <w:rPr>
+            <w:rStyle w:val="Hyperlink"/>
+          </w:rPr>
+          <w:t>2.2.</w:t>
+        </w:r>
+        <w:r>
+          <w:rPr>
+            <w:rFonts w:eastAsiaTheme="minorEastAsia"/>
+            <w:kern w:val="2"/>
+            <w:sz w:val="24"/>
+            <w:szCs w:val="24"/>
+            <w14:ligatures w14:val="standardContextual"/>
+          </w:rPr>
+          <w:tab/>
+        </w:r>
+        <w:r>
+          <w:rPr>
+            <w:rStyle w:val="Hyperlink"/>
+          </w:rPr>
+          <w:t>The interface</w:t>
+        </w:r>
+        <w:r>
+          <w:rPr>
+            <w:webHidden/>
+          </w:rPr>
+          <w:tab/>
+        </w:r>
+        <w:r>
+          <w:rPr>
+            <w:webHidden/>
+          </w:rPr>
+          <w:fldChar w:fldCharType="begin"/>
+        </w:r>
+        <w:r>
+          <w:rPr>
+            <w:webHidden/>
+          </w:rPr>
+          <w:instrText xml:space="preserve"> PAGEREF _Toc169967813 \h </w:instrText>
+        </w:r>
+        <w:r>
+          <w:rPr>
+            <w:webHidden/>
+          </w:rPr>
+        </w:r>
+        <w:r>
+          <w:rPr>
+            <w:webHidden/>
+          </w:rPr>
+          <w:fldChar w:fldCharType="separate"/>
+        </w:r>
+        <w:r>
+          <w:rPr>
+            <w:webHidden/>
+          </w:rPr>
+          <w:t>8</w:t>
+        </w:r>
+        <w:r>
+          <w:rPr>
+            <w:webHidden/>
+          </w:rPr>
+          <w:fldChar w:fldCharType="end"/>
+        </w:r>
+      </w:hyperlink>
+    </w:p>
+    <w:p>
+      <w:pPr>
+        <w:pStyle w:val="TOC2"/>
+        <w:rPr>
+          <w:rFonts w:eastAsiaTheme="minorEastAsia"/>
+          <w:kern w:val="2"/>
+          <w:sz w:val="24"/>
+          <w:szCs w:val="24"/>
+          <w14:ligatures w14:val="standardContextual"/>
+        </w:rPr>
+      </w:pPr>
+      <w:hyperlink w:anchor="_Toc169967814" w:history="1">
+        <w:r>
+          <w:rPr>
+            <w:rStyle w:val="Hyperlink"/>
+          </w:rPr>
+          <w:t>2.3.</w:t>
+        </w:r>
+        <w:r>
+          <w:rPr>
+            <w:rFonts w:eastAsiaTheme="minorEastAsia"/>
+            <w:kern w:val="2"/>
+            <w:sz w:val="24"/>
+            <w:szCs w:val="24"/>
+            <w14:ligatures w14:val="standardContextual"/>
+          </w:rPr>
+          <w:tab/>
+        </w:r>
+        <w:r>
+          <w:rPr>
+            <w:rStyle w:val="Hyperlink"/>
+          </w:rPr>
+          <w:t>The underlying data structure</w:t>
+        </w:r>
+        <w:r>
+          <w:rPr>
+            <w:webHidden/>
+          </w:rPr>
+          <w:tab/>
+        </w:r>
+        <w:r>
+          <w:rPr>
+            <w:webHidden/>
+          </w:rPr>
+          <w:fldChar w:fldCharType="begin"/>
+        </w:r>
+        <w:r>
+          <w:rPr>
+            <w:webHidden/>
+          </w:rPr>
+          <w:instrText xml:space="preserve"> PAGEREF _Toc169967814 \h </w:instrText>
+        </w:r>
+        <w:r>
+          <w:rPr>
+            <w:webHidden/>
+          </w:rPr>
+        </w:r>
+        <w:r>
+          <w:rPr>
+            <w:webHidden/>
+          </w:rPr>
+          <w:fldChar w:fldCharType="separate"/>
+        </w:r>
+        <w:r>
+          <w:rPr>
+            <w:webHidden/>
+          </w:rPr>
+          <w:t>9</w:t>
+        </w:r>
+        <w:r>
+          <w:rPr>
+            <w:webHidden/>
+          </w:rPr>
+          <w:fldChar w:fldCharType="end"/>
+        </w:r>
+      </w:hyperlink>
+    </w:p>
+    <w:p>
+      <w:pPr>
         <w:pStyle w:val="KapitelI"/>
         <w:outlineLvl w:val="0"/>
       </w:pPr>
@@ -1309,7 +1619,7 @@
         <w:lastRenderedPageBreak/>
         <w:fldChar w:fldCharType="end"/>
       </w:r>
-      <w:bookmarkStart w:id="4" w:name="_Toc169704330"/>
+      <w:bookmarkStart w:id="4" w:name="_Toc169967809"/>
       <w:r>
         <w:t>Introduction</w:t>
       </w:r>
@@ -1475,7 +1785,7 @@
       <w:pPr>
         <w:pStyle w:val="KapitelII"/>
       </w:pPr>
-      <w:bookmarkStart w:id="5" w:name="_Toc169704331"/>
+      <w:bookmarkStart w:id="5" w:name="_Toc169967810"/>
       <w:r>
         <w:t>Problem Statement</w:t>
       </w:r>
@@ -1649,6 +1959,262 @@
       <w:r>
         <w:t>work.</w:t>
       </w:r>
+    </w:p>
+    <w:p>
+      <w:pPr>
+        <w:pStyle w:val="KapitelI"/>
+      </w:pPr>
+      <w:bookmarkStart w:id="6" w:name="_Toc169967811"/>
+      <w:r>
+        <w:lastRenderedPageBreak/>
+        <w:t>Implementation</w:t>
+      </w:r>
+      <w:bookmarkEnd w:id="6"/>
+    </w:p>
+    <w:p>
+      <w:pPr>
+        <w:pStyle w:val="KapitelII"/>
+      </w:pPr>
+      <w:bookmarkStart w:id="7" w:name="_Toc169967812"/>
+      <w:r>
+        <w:t>Overview</w:t>
+      </w:r>
+      <w:bookmarkEnd w:id="7"/>
+    </w:p>
+    <w:p>
+      <w:pPr>
+        <w:pStyle w:val="BodyText"/>
+      </w:pPr>
+      <w:r>
+        <w:t xml:space="preserve">The </w:t>
+      </w:r>
+      <w:r>
+        <w:t xml:space="preserve">core </w:t>
+      </w:r>
+      <w:r>
+        <w:t xml:space="preserve">algorithm </w:t>
+      </w:r>
+      <w:r>
+        <w:t>proposed in this thesis</w:t>
+      </w:r>
+      <w:r>
+        <w:t xml:space="preserve"> consists of two different phases. </w:t>
+      </w:r>
+      <w:r>
+        <w:t>The first part is building the actual data structure, representing the semantic volumes in the</w:t>
+      </w:r>
+      <w:r>
+        <w:t xml:space="preserve"> world.</w:t>
+      </w:r>
+      <w:r>
+        <w:t xml:space="preserve"> </w:t>
+      </w:r>
+      <w:r>
+        <w:t>Building the structure represents the main challenge of this thesis, both in complexity and in runtime.</w:t>
+      </w:r>
+      <w:r>
+        <w:t xml:space="preserve"> </w:t>
+      </w:r>
+      <w:r>
+        <w:t>This only needs to happen once for a</w:t>
+      </w:r>
+      <w:r>
+        <w:t>ny given</w:t>
+      </w:r>
+      <w:r>
+        <w:t xml:space="preserve"> world though, as this data structure can be serialized and loaded when needed. </w:t>
+      </w:r>
+      <w:r>
+        <w:t xml:space="preserve">If the world changes, this data structure needs to be recalculated. </w:t>
+      </w:r>
+      <w:r>
+        <w:t>The second part is querying the created data structure to evaluate the semantic volume at any given point in the world.</w:t>
+      </w:r>
+      <w:r>
+        <w:t xml:space="preserve"> While being much less complex, this query might happen many times over the course of the user program, and should therefore be as lightweight as possible, especially for use in performance critical applications such as games.</w:t>
+      </w:r>
+    </w:p>
+    <w:p>
+      <w:pPr>
+        <w:pStyle w:val="BodyText"/>
+      </w:pPr>
+      <w:r>
+        <w:t xml:space="preserve">The algorithm should </w:t>
+      </w:r>
+      <w:r>
+        <w:t xml:space="preserve">also </w:t>
+      </w:r>
+      <w:r>
+        <w:t>be independent of any specific application logic</w:t>
+      </w:r>
+      <w:r>
+        <w:t>, to enable the integration in all kinds of user programs</w:t>
+      </w:r>
+      <w:r>
+        <w:t>. This requires an interface between the algorithm and the user program to exchange data in a precise format</w:t>
+      </w:r>
+      <w:r>
+        <w:t xml:space="preserve">. This interface should be as light and simple as possible, to minimize </w:t>
+      </w:r>
+      <w:r>
+        <w:t>performance overhead and bug proneness.</w:t>
+      </w:r>
+    </w:p>
+    <w:p>
+      <w:pPr>
+        <w:pStyle w:val="KapitelII"/>
+      </w:pPr>
+      <w:bookmarkStart w:id="8" w:name="_Toc169967813"/>
+      <w:r>
+        <w:t>The interface</w:t>
+      </w:r>
+      <w:bookmarkEnd w:id="8"/>
+    </w:p>
+    <w:p>
+      <w:pPr>
+        <w:pStyle w:val="BodyText"/>
+      </w:pPr>
+      <w:r>
+        <w:t>This interface specifies how a user program can interact with the core algorithm. In the code, this interface is represented using a set of data structures and procedures.</w:t>
+      </w:r>
+    </w:p>
+    <w:p>
+      <w:pPr>
+        <w:pStyle w:val="BodyText"/>
+      </w:pPr>
+      <w:r>
+        <w:t xml:space="preserve">This interface is split into two parts to </w:t>
+      </w:r>
+      <w:r>
+        <w:t xml:space="preserve">accommodate both phases of the algorithm. </w:t>
+      </w:r>
+      <w:r>
+        <w:t xml:space="preserve">This means that the user code must specify the world to the algorithm once so that it can build the underlying data structure. </w:t>
+      </w:r>
+      <w:r>
+        <w:t>The interface provides a way to add anchors and delimiters to the world.</w:t>
+      </w:r>
+      <w:r>
+        <w:t xml:space="preserve"> The interface must also provide a way for the user code to create queries on the data structure, to get information about the semantics for any given point.</w:t>
+      </w:r>
+    </w:p>
+    <w:p>
+      <w:pPr>
+        <w:pStyle w:val="BodyText"/>
+      </w:pPr>
+      <w:r>
+        <w:t xml:space="preserve">Since the algorithm is independent of user code (and user logic), it must associate semantic meaning to volumes in a very general way. </w:t>
+      </w:r>
+      <w:r>
+        <w:t xml:space="preserve">Integral IDs have been chosen for this purpose, as they are fast, </w:t>
+      </w:r>
+      <w:r>
+        <w:t xml:space="preserve">stable </w:t>
+      </w:r>
+      <w:r>
+        <w:t>and easy to implement.</w:t>
+      </w:r>
+    </w:p>
+    <w:p>
+      <w:pPr>
+        <w:pStyle w:val="BodyText"/>
+      </w:pPr>
+      <w:r>
+        <w:t xml:space="preserve">Positions and sizes for both anchors and delimiters are </w:t>
+      </w:r>
+      <w:r>
+        <w:t>represented using three floating point numbers each</w:t>
+      </w:r>
+      <w:r>
+        <w:t>, again for better compatibility</w:t>
+      </w:r>
+      <w:r>
+        <w:t>.</w:t>
+      </w:r>
+    </w:p>
+    <w:p>
+      <w:pPr>
+        <w:pStyle w:val="BodyText"/>
+      </w:pPr>
+      <w:r>
+        <w:lastRenderedPageBreak/>
+        <w:t xml:space="preserve">The user program may create an empty world and start populating it with anchors and delimiters. Once </w:t>
+      </w:r>
+      <w:r>
+        <w:t xml:space="preserve">all of them have been added, </w:t>
+      </w:r>
+      <w:r>
+        <w:t>the user program can request the underlying data structure to be built.</w:t>
+      </w:r>
+    </w:p>
+    <w:p>
+      <w:pPr>
+        <w:pStyle w:val="BodyText"/>
+      </w:pPr>
+      <w:r>
+        <w:t xml:space="preserve">From the interface’s perspective, an anchor is just a position and a semantic ID. </w:t>
+      </w:r>
+      <w:r>
+        <w:t xml:space="preserve">The algorithm will return this semantic ID whenever a point is inside the semantic volume attached to </w:t>
+      </w:r>
+      <w:r>
+        <w:t xml:space="preserve">an </w:t>
+      </w:r>
+      <w:r>
+        <w:t>anchor.</w:t>
+      </w:r>
+    </w:p>
+    <w:p>
+      <w:pPr>
+        <w:pStyle w:val="BodyText"/>
+      </w:pPr>
+      <w:r>
+        <w:t xml:space="preserve">Delimiters are cuboids </w:t>
+      </w:r>
+      <w:r>
+        <w:t>with a position, scale and rotation.</w:t>
+      </w:r>
+      <w:r>
+        <w:t xml:space="preserve"> The interface will assign a unique ID for each delimiter, so that the user code can then </w:t>
+      </w:r>
+      <w:r>
+        <w:t xml:space="preserve">add delimiter planes to a created delimiter. </w:t>
+      </w:r>
+      <w:r>
+        <w:t xml:space="preserve">A delimiter plane is created for a specific delimiter by </w:t>
+      </w:r>
+      <w:r>
+        <w:t>specifying the axis on which to orient the plane, and whether to virtually extend this plane.</w:t>
+      </w:r>
+    </w:p>
+    <w:p>
+      <w:pPr>
+        <w:pStyle w:val="BodyText"/>
+      </w:pPr>
+      <w:r>
+        <w:t xml:space="preserve">After the world has been set up by the user program, and the underlying data structure calculated by the algorithm, the user program can then </w:t>
+      </w:r>
+      <w:r>
+        <w:t xml:space="preserve">query for a point in the world. </w:t>
+      </w:r>
+      <w:r>
+        <w:t>This essentially just returns a semantic ID for the position passed in (or some pre-defined “invalid” id, should the point not lie in any anchors’ volume).</w:t>
+      </w:r>
+    </w:p>
+    <w:p>
+      <w:pPr>
+        <w:pStyle w:val="KapitelII"/>
+      </w:pPr>
+      <w:bookmarkStart w:id="9" w:name="_Toc169967814"/>
+      <w:r>
+        <w:t>The underlying data structure</w:t>
+      </w:r>
+      <w:bookmarkEnd w:id="9"/>
+    </w:p>
+    <w:p>
+      <w:pPr>
+        <w:pStyle w:val="BodyText"/>
+      </w:pPr>
     </w:p>
     <w:sectPr>
       <w:footerReference w:type="even" r:id="rId11"/>
@@ -2190,6 +2756,118 @@
     </w:lvl>
   </w:abstractNum>
   <w:abstractNum w:abstractNumId="5" w15:restartNumberingAfterBreak="0">
+    <w:nsid w:val="1E85082B"/>
+    <w:multiLevelType w:val="hybridMultilevel"/>
+    <w:tmpl w:val="FB24497A"/>
+    <w:lvl w:ilvl="0" w:tplc="FC3625BC">
+      <w:numFmt w:val="bullet"/>
+      <w:lvlText w:val=""/>
+      <w:lvlJc w:val="left"/>
+      <w:pPr>
+        <w:ind w:left="720" w:hanging="360"/>
+      </w:pPr>
+      <w:rPr>
+        <w:rFonts w:ascii="Symbol" w:eastAsiaTheme="minorHAnsi" w:hAnsi="Symbol" w:cstheme="minorBidi" w:hint="default"/>
+      </w:rPr>
+    </w:lvl>
+    <w:lvl w:ilvl="1" w:tplc="04090003" w:tentative="1">
+      <w:start w:val="1"/>
+      <w:numFmt w:val="bullet"/>
+      <w:lvlText w:val="o"/>
+      <w:lvlJc w:val="left"/>
+      <w:pPr>
+        <w:ind w:left="1440" w:hanging="360"/>
+      </w:pPr>
+      <w:rPr>
+        <w:rFonts w:ascii="Courier New" w:hAnsi="Courier New" w:cs="Courier New" w:hint="default"/>
+      </w:rPr>
+    </w:lvl>
+    <w:lvl w:ilvl="2" w:tplc="04090005" w:tentative="1">
+      <w:start w:val="1"/>
+      <w:numFmt w:val="bullet"/>
+      <w:lvlText w:val=""/>
+      <w:lvlJc w:val="left"/>
+      <w:pPr>
+        <w:ind w:left="2160" w:hanging="360"/>
+      </w:pPr>
+      <w:rPr>
+        <w:rFonts w:ascii="Wingdings" w:hAnsi="Wingdings" w:hint="default"/>
+      </w:rPr>
+    </w:lvl>
+    <w:lvl w:ilvl="3" w:tplc="04090001" w:tentative="1">
+      <w:start w:val="1"/>
+      <w:numFmt w:val="bullet"/>
+      <w:lvlText w:val=""/>
+      <w:lvlJc w:val="left"/>
+      <w:pPr>
+        <w:ind w:left="2880" w:hanging="360"/>
+      </w:pPr>
+      <w:rPr>
+        <w:rFonts w:ascii="Symbol" w:hAnsi="Symbol" w:hint="default"/>
+      </w:rPr>
+    </w:lvl>
+    <w:lvl w:ilvl="4" w:tplc="04090003" w:tentative="1">
+      <w:start w:val="1"/>
+      <w:numFmt w:val="bullet"/>
+      <w:lvlText w:val="o"/>
+      <w:lvlJc w:val="left"/>
+      <w:pPr>
+        <w:ind w:left="3600" w:hanging="360"/>
+      </w:pPr>
+      <w:rPr>
+        <w:rFonts w:ascii="Courier New" w:hAnsi="Courier New" w:cs="Courier New" w:hint="default"/>
+      </w:rPr>
+    </w:lvl>
+    <w:lvl w:ilvl="5" w:tplc="04090005" w:tentative="1">
+      <w:start w:val="1"/>
+      <w:numFmt w:val="bullet"/>
+      <w:lvlText w:val=""/>
+      <w:lvlJc w:val="left"/>
+      <w:pPr>
+        <w:ind w:left="4320" w:hanging="360"/>
+      </w:pPr>
+      <w:rPr>
+        <w:rFonts w:ascii="Wingdings" w:hAnsi="Wingdings" w:hint="default"/>
+      </w:rPr>
+    </w:lvl>
+    <w:lvl w:ilvl="6" w:tplc="04090001" w:tentative="1">
+      <w:start w:val="1"/>
+      <w:numFmt w:val="bullet"/>
+      <w:lvlText w:val=""/>
+      <w:lvlJc w:val="left"/>
+      <w:pPr>
+        <w:ind w:left="5040" w:hanging="360"/>
+      </w:pPr>
+      <w:rPr>
+        <w:rFonts w:ascii="Symbol" w:hAnsi="Symbol" w:hint="default"/>
+      </w:rPr>
+    </w:lvl>
+    <w:lvl w:ilvl="7" w:tplc="04090003" w:tentative="1">
+      <w:start w:val="1"/>
+      <w:numFmt w:val="bullet"/>
+      <w:lvlText w:val="o"/>
+      <w:lvlJc w:val="left"/>
+      <w:pPr>
+        <w:ind w:left="5760" w:hanging="360"/>
+      </w:pPr>
+      <w:rPr>
+        <w:rFonts w:ascii="Courier New" w:hAnsi="Courier New" w:cs="Courier New" w:hint="default"/>
+      </w:rPr>
+    </w:lvl>
+    <w:lvl w:ilvl="8" w:tplc="04090005" w:tentative="1">
+      <w:start w:val="1"/>
+      <w:numFmt w:val="bullet"/>
+      <w:lvlText w:val=""/>
+      <w:lvlJc w:val="left"/>
+      <w:pPr>
+        <w:ind w:left="6480" w:hanging="360"/>
+      </w:pPr>
+      <w:rPr>
+        <w:rFonts w:ascii="Wingdings" w:hAnsi="Wingdings" w:hint="default"/>
+      </w:rPr>
+    </w:lvl>
+  </w:abstractNum>
+  <w:abstractNum w:abstractNumId="6" w15:restartNumberingAfterBreak="0">
     <w:nsid w:val="25C8260C"/>
     <w:multiLevelType w:val="hybridMultilevel"/>
     <w:tmpl w:val="EDEAF2B2"/>
@@ -2303,7 +2981,7 @@
       </w:rPr>
     </w:lvl>
   </w:abstractNum>
-  <w:abstractNum w:abstractNumId="6" w15:restartNumberingAfterBreak="0">
+  <w:abstractNum w:abstractNumId="7" w15:restartNumberingAfterBreak="0">
     <w:nsid w:val="453369BA"/>
     <w:multiLevelType w:val="multilevel"/>
     <w:tmpl w:val="8CCC0EEE"/>
@@ -2433,7 +3111,7 @@
       </w:rPr>
     </w:lvl>
   </w:abstractNum>
-  <w:abstractNum w:abstractNumId="7" w15:restartNumberingAfterBreak="0">
+  <w:abstractNum w:abstractNumId="8" w15:restartNumberingAfterBreak="0">
     <w:nsid w:val="4E392074"/>
     <w:multiLevelType w:val="multilevel"/>
     <w:tmpl w:val="8D0A3BB6"/>
@@ -2546,7 +3224,7 @@
       </w:pPr>
     </w:lvl>
   </w:abstractNum>
-  <w:abstractNum w:abstractNumId="8" w15:restartNumberingAfterBreak="0">
+  <w:abstractNum w:abstractNumId="9" w15:restartNumberingAfterBreak="0">
     <w:nsid w:val="4EE72E14"/>
     <w:multiLevelType w:val="hybridMultilevel"/>
     <w:tmpl w:val="F6D86D10"/>
@@ -2661,7 +3339,7 @@
       </w:rPr>
     </w:lvl>
   </w:abstractNum>
-  <w:abstractNum w:abstractNumId="9" w15:restartNumberingAfterBreak="0">
+  <w:abstractNum w:abstractNumId="10" w15:restartNumberingAfterBreak="0">
     <w:nsid w:val="51560443"/>
     <w:multiLevelType w:val="multilevel"/>
     <w:tmpl w:val="DC18044E"/>
@@ -2776,7 +3454,7 @@
       </w:rPr>
     </w:lvl>
   </w:abstractNum>
-  <w:abstractNum w:abstractNumId="10" w15:restartNumberingAfterBreak="0">
+  <w:abstractNum w:abstractNumId="11" w15:restartNumberingAfterBreak="0">
     <w:nsid w:val="52FC4F4B"/>
     <w:multiLevelType w:val="multilevel"/>
     <w:tmpl w:val="EF5C5FF6"/>
@@ -2892,7 +3570,7 @@
       </w:rPr>
     </w:lvl>
   </w:abstractNum>
-  <w:abstractNum w:abstractNumId="11" w15:restartNumberingAfterBreak="0">
+  <w:abstractNum w:abstractNumId="12" w15:restartNumberingAfterBreak="0">
     <w:nsid w:val="59A838C5"/>
     <w:multiLevelType w:val="multilevel"/>
     <w:tmpl w:val="AB985292"/>
@@ -3005,7 +3683,7 @@
       </w:rPr>
     </w:lvl>
   </w:abstractNum>
-  <w:abstractNum w:abstractNumId="12" w15:restartNumberingAfterBreak="0">
+  <w:abstractNum w:abstractNumId="13" w15:restartNumberingAfterBreak="0">
     <w:nsid w:val="709552DE"/>
     <w:multiLevelType w:val="multilevel"/>
     <w:tmpl w:val="1B96919E"/>
@@ -3120,7 +3798,7 @@
       </w:rPr>
     </w:lvl>
   </w:abstractNum>
-  <w:abstractNum w:abstractNumId="13" w15:restartNumberingAfterBreak="0">
+  <w:abstractNum w:abstractNumId="14" w15:restartNumberingAfterBreak="0">
     <w:nsid w:val="764E5DE4"/>
     <w:multiLevelType w:val="hybridMultilevel"/>
     <w:tmpl w:val="74D825F2"/>
@@ -3234,16 +3912,16 @@
     </w:lvl>
   </w:abstractNum>
   <w:num w:numId="1" w16cid:durableId="1304045977">
-    <w:abstractNumId w:val="5"/>
+    <w:abstractNumId w:val="6"/>
   </w:num>
   <w:num w:numId="2" w16cid:durableId="128323486">
-    <w:abstractNumId w:val="6"/>
+    <w:abstractNumId w:val="7"/>
   </w:num>
   <w:num w:numId="3" w16cid:durableId="1588997943">
-    <w:abstractNumId w:val="10"/>
+    <w:abstractNumId w:val="11"/>
   </w:num>
   <w:num w:numId="4" w16cid:durableId="316540757">
-    <w:abstractNumId w:val="10"/>
+    <w:abstractNumId w:val="11"/>
     <w:lvlOverride w:ilvl="0">
       <w:startOverride w:val="1"/>
     </w:lvlOverride>
@@ -3273,7 +3951,7 @@
     </w:lvlOverride>
   </w:num>
   <w:num w:numId="5" w16cid:durableId="297153283">
-    <w:abstractNumId w:val="8"/>
+    <w:abstractNumId w:val="9"/>
   </w:num>
   <w:num w:numId="6" w16cid:durableId="1505247748">
     <w:abstractNumId w:val="3"/>
@@ -3288,7 +3966,7 @@
     <w:abstractNumId w:val="0"/>
   </w:num>
   <w:num w:numId="10" w16cid:durableId="315188855">
-    <w:abstractNumId w:val="6"/>
+    <w:abstractNumId w:val="7"/>
     <w:lvlOverride w:ilvl="0">
       <w:startOverride w:val="1"/>
     </w:lvlOverride>
@@ -3324,19 +4002,19 @@
     </w:lvlOverride>
   </w:num>
   <w:num w:numId="12" w16cid:durableId="165246160">
-    <w:abstractNumId w:val="9"/>
+    <w:abstractNumId w:val="10"/>
   </w:num>
   <w:num w:numId="13" w16cid:durableId="102919078">
-    <w:abstractNumId w:val="11"/>
+    <w:abstractNumId w:val="12"/>
   </w:num>
   <w:num w:numId="14" w16cid:durableId="626199470">
+    <w:abstractNumId w:val="14"/>
+  </w:num>
+  <w:num w:numId="15" w16cid:durableId="1752775824">
     <w:abstractNumId w:val="13"/>
   </w:num>
-  <w:num w:numId="15" w16cid:durableId="1752775824">
-    <w:abstractNumId w:val="12"/>
-  </w:num>
   <w:num w:numId="16" w16cid:durableId="901601550">
-    <w:abstractNumId w:val="10"/>
+    <w:abstractNumId w:val="11"/>
     <w:lvlOverride w:ilvl="0">
       <w:startOverride w:val="10"/>
     </w:lvlOverride>
@@ -3366,10 +4044,13 @@
     </w:lvlOverride>
   </w:num>
   <w:num w:numId="17" w16cid:durableId="1407994506">
-    <w:abstractNumId w:val="7"/>
+    <w:abstractNumId w:val="8"/>
   </w:num>
   <w:num w:numId="18" w16cid:durableId="28799149">
     <w:abstractNumId w:val="4"/>
+  </w:num>
+  <w:num w:numId="19" w16cid:durableId="1104610947">
+    <w:abstractNumId w:val="5"/>
   </w:num>
 </w:numbering>
 </file>
@@ -3827,6 +4508,7 @@
   <w:style w:type="character" w:default="1" w:styleId="DefaultParagraphFont">
     <w:name w:val="Default Paragraph Font"/>
     <w:uiPriority w:val="1"/>
+    <w:semiHidden/>
     <w:unhideWhenUsed/>
   </w:style>
   <w:style w:type="table" w:default="1" w:styleId="TableNormal">
@@ -5313,6 +5995,13 @@
     <w:pitch w:val="variable"/>
     <w:sig w:usb0="E0002EFF" w:usb1="C000785B" w:usb2="00000009" w:usb3="00000000" w:csb0="000001FF" w:csb1="00000000"/>
   </w:font>
+  <w:font w:name="Arial">
+    <w:panose1 w:val="020B0604020202020204"/>
+    <w:charset w:val="00"/>
+    <w:family w:val="swiss"/>
+    <w:pitch w:val="variable"/>
+    <w:sig w:usb0="E0002EFF" w:usb1="C000785B" w:usb2="00000009" w:usb3="00000000" w:csb0="000001FF" w:csb1="00000000"/>
+  </w:font>
   <w:font w:name="Courier New">
     <w:panose1 w:val="02070309020205020404"/>
     <w:charset w:val="00"/>
@@ -5326,13 +6015,6 @@
     <w:family w:val="auto"/>
     <w:pitch w:val="variable"/>
     <w:sig w:usb0="00000000" w:usb1="10000000" w:usb2="00000000" w:usb3="00000000" w:csb0="80000000" w:csb1="00000000"/>
-  </w:font>
-  <w:font w:name="Arial">
-    <w:panose1 w:val="020B0604020202020204"/>
-    <w:charset w:val="00"/>
-    <w:family w:val="swiss"/>
-    <w:pitch w:val="variable"/>
-    <w:sig w:usb0="E0002EFF" w:usb1="C000785B" w:usb2="00000009" w:usb3="00000000" w:csb0="000001FF" w:csb1="00000000"/>
   </w:font>
   <w:font w:name="Verdana">
     <w:panose1 w:val="020B0604030504040204"/>
@@ -5381,8 +6063,10 @@
     <w:rsidRoot w:val="00120B8D"/>
     <w:rsid w:val="00120B8D"/>
     <w:rsid w:val="001931ED"/>
+    <w:rsid w:val="0059723A"/>
     <w:rsid w:val="00805664"/>
     <w:rsid w:val="00A567CB"/>
+    <w:rsid w:val="00D03C58"/>
     <w:rsid w:val="00E23CAB"/>
     <w:rsid w:val="00E835FB"/>
   </w:rsids>

</xml_diff>

<commit_message>
Added a section explaining the underlying data structure, as well as a new chapter explaining the overall algorithm.
</commit_message>
<xml_diff>
--- a/Text/Thesis/Text.docx
+++ b/Text/Thesis/Text.docx
@@ -771,7 +771,7 @@
           <w:lang w:val="de-DE"/>
         </w:rPr>
       </w:pPr>
-      <w:bookmarkStart w:id="1" w:name="_Toc169967806"/>
+      <w:bookmarkStart w:id="1" w:name="_Toc170059886"/>
       <w:r>
         <w:rPr>
           <w:lang w:val="de-DE"/>
@@ -895,7 +895,7 @@
       <w:pPr>
         <w:pStyle w:val="VerzeichnisberschriftimInhaltsverzeichnisgelistet"/>
       </w:pPr>
-      <w:bookmarkStart w:id="2" w:name="_Toc169967807"/>
+      <w:bookmarkStart w:id="2" w:name="_Toc170059887"/>
       <w:r>
         <w:lastRenderedPageBreak/>
         <w:t>Abstract</w:t>
@@ -914,7 +914,7 @@
       <w:pPr>
         <w:pStyle w:val="VerzeichnisberschriftimInhaltsverzeichnisgelistet"/>
       </w:pPr>
-      <w:bookmarkStart w:id="3" w:name="_Toc169967808"/>
+      <w:bookmarkStart w:id="3" w:name="_Toc170059888"/>
       <w:r>
         <w:lastRenderedPageBreak/>
         <w:t>Acknowledgements</w:t>
@@ -969,7 +969,7 @@
         </w:rPr>
         <w:fldChar w:fldCharType="separate"/>
       </w:r>
-      <w:hyperlink w:anchor="_Toc169967806" w:history="1">
+      <w:hyperlink w:anchor="_Toc170059886" w:history="1">
         <w:r>
           <w:rPr>
             <w:rStyle w:val="Hyperlink"/>
@@ -993,7 +993,7 @@
           <w:rPr>
             <w:webHidden/>
           </w:rPr>
-          <w:instrText xml:space="preserve"> PAGEREF _Toc169967806 \h </w:instrText>
+          <w:instrText xml:space="preserve"> PAGEREF _Toc170059886 \h </w:instrText>
         </w:r>
         <w:r>
           <w:rPr>
@@ -1032,7 +1032,7 @@
           <w14:ligatures w14:val="standardContextual"/>
         </w:rPr>
       </w:pPr>
-      <w:hyperlink w:anchor="_Toc169967807" w:history="1">
+      <w:hyperlink w:anchor="_Toc170059887" w:history="1">
         <w:r>
           <w:rPr>
             <w:rStyle w:val="Hyperlink"/>
@@ -1055,7 +1055,7 @@
           <w:rPr>
             <w:webHidden/>
           </w:rPr>
-          <w:instrText xml:space="preserve"> PAGEREF _Toc169967807 \h </w:instrText>
+          <w:instrText xml:space="preserve"> PAGEREF _Toc170059887 \h </w:instrText>
         </w:r>
         <w:r>
           <w:rPr>
@@ -1094,7 +1094,7 @@
           <w14:ligatures w14:val="standardContextual"/>
         </w:rPr>
       </w:pPr>
-      <w:hyperlink w:anchor="_Toc169967808" w:history="1">
+      <w:hyperlink w:anchor="_Toc170059888" w:history="1">
         <w:r>
           <w:rPr>
             <w:rStyle w:val="Hyperlink"/>
@@ -1117,7 +1117,7 @@
           <w:rPr>
             <w:webHidden/>
           </w:rPr>
-          <w:instrText xml:space="preserve"> PAGEREF _Toc169967808 \h </w:instrText>
+          <w:instrText xml:space="preserve"> PAGEREF _Toc170059888 \h </w:instrText>
         </w:r>
         <w:r>
           <w:rPr>
@@ -1156,7 +1156,7 @@
           <w14:ligatures w14:val="standardContextual"/>
         </w:rPr>
       </w:pPr>
-      <w:hyperlink w:anchor="_Toc169967809" w:history="1">
+      <w:hyperlink w:anchor="_Toc170059889" w:history="1">
         <w:r>
           <w:rPr>
             <w:rStyle w:val="Hyperlink"/>
@@ -1196,7 +1196,7 @@
           <w:rPr>
             <w:webHidden/>
           </w:rPr>
-          <w:instrText xml:space="preserve"> PAGEREF _Toc169967809 \h </w:instrText>
+          <w:instrText xml:space="preserve"> PAGEREF _Toc170059889 \h </w:instrText>
         </w:r>
         <w:r>
           <w:rPr>
@@ -1234,7 +1234,7 @@
           <w14:ligatures w14:val="standardContextual"/>
         </w:rPr>
       </w:pPr>
-      <w:hyperlink w:anchor="_Toc169967810" w:history="1">
+      <w:hyperlink w:anchor="_Toc170059890" w:history="1">
         <w:r>
           <w:rPr>
             <w:rStyle w:val="Hyperlink"/>
@@ -1273,7 +1273,7 @@
           <w:rPr>
             <w:webHidden/>
           </w:rPr>
-          <w:instrText xml:space="preserve"> PAGEREF _Toc169967810 \h </w:instrText>
+          <w:instrText xml:space="preserve"> PAGEREF _Toc170059890 \h </w:instrText>
         </w:r>
         <w:r>
           <w:rPr>
@@ -1312,7 +1312,7 @@
           <w14:ligatures w14:val="standardContextual"/>
         </w:rPr>
       </w:pPr>
-      <w:hyperlink w:anchor="_Toc169967811" w:history="1">
+      <w:hyperlink w:anchor="_Toc170059891" w:history="1">
         <w:r>
           <w:rPr>
             <w:rStyle w:val="Hyperlink"/>
@@ -1334,7 +1334,7 @@
           <w:rPr>
             <w:rStyle w:val="Hyperlink"/>
           </w:rPr>
-          <w:t>Implementation</w:t>
+          <w:t>The Algorithm</w:t>
         </w:r>
         <w:r>
           <w:rPr>
@@ -1352,7 +1352,7 @@
           <w:rPr>
             <w:webHidden/>
           </w:rPr>
-          <w:instrText xml:space="preserve"> PAGEREF _Toc169967811 \h </w:instrText>
+          <w:instrText xml:space="preserve"> PAGEREF _Toc170059891 \h </w:instrText>
         </w:r>
         <w:r>
           <w:rPr>
@@ -1390,7 +1390,7 @@
           <w14:ligatures w14:val="standardContextual"/>
         </w:rPr>
       </w:pPr>
-      <w:hyperlink w:anchor="_Toc169967812" w:history="1">
+      <w:hyperlink w:anchor="_Toc170059892" w:history="1">
         <w:r>
           <w:rPr>
             <w:rStyle w:val="Hyperlink"/>
@@ -1429,7 +1429,7 @@
           <w:rPr>
             <w:webHidden/>
           </w:rPr>
-          <w:instrText xml:space="preserve"> PAGEREF _Toc169967812 \h </w:instrText>
+          <w:instrText xml:space="preserve"> PAGEREF _Toc170059892 \h </w:instrText>
         </w:r>
         <w:r>
           <w:rPr>
@@ -1467,7 +1467,7 @@
           <w14:ligatures w14:val="standardContextual"/>
         </w:rPr>
       </w:pPr>
-      <w:hyperlink w:anchor="_Toc169967813" w:history="1">
+      <w:hyperlink w:anchor="_Toc170059893" w:history="1">
         <w:r>
           <w:rPr>
             <w:rStyle w:val="Hyperlink"/>
@@ -1488,7 +1488,7 @@
           <w:rPr>
             <w:rStyle w:val="Hyperlink"/>
           </w:rPr>
-          <w:t>The interface</w:t>
+          <w:t>Representing Volumes</w:t>
         </w:r>
         <w:r>
           <w:rPr>
@@ -1506,7 +1506,7 @@
           <w:rPr>
             <w:webHidden/>
           </w:rPr>
-          <w:instrText xml:space="preserve"> PAGEREF _Toc169967813 \h </w:instrText>
+          <w:instrText xml:space="preserve"> PAGEREF _Toc170059893 \h </w:instrText>
         </w:r>
         <w:r>
           <w:rPr>
@@ -1524,6 +1524,85 @@
             <w:webHidden/>
           </w:rPr>
           <w:t>8</w:t>
+        </w:r>
+        <w:r>
+          <w:rPr>
+            <w:webHidden/>
+          </w:rPr>
+          <w:fldChar w:fldCharType="end"/>
+        </w:r>
+      </w:hyperlink>
+    </w:p>
+    <w:p>
+      <w:pPr>
+        <w:pStyle w:val="TOC1"/>
+        <w:rPr>
+          <w:rFonts w:eastAsiaTheme="minorEastAsia"/>
+          <w:b w:val="0"/>
+          <w:kern w:val="2"/>
+          <w:sz w:val="24"/>
+          <w:szCs w:val="24"/>
+          <w14:ligatures w14:val="standardContextual"/>
+        </w:rPr>
+      </w:pPr>
+      <w:hyperlink w:anchor="_Toc170059894" w:history="1">
+        <w:r>
+          <w:rPr>
+            <w:rStyle w:val="Hyperlink"/>
+          </w:rPr>
+          <w:t>3.</w:t>
+        </w:r>
+        <w:r>
+          <w:rPr>
+            <w:rFonts w:eastAsiaTheme="minorEastAsia"/>
+            <w:b w:val="0"/>
+            <w:kern w:val="2"/>
+            <w:sz w:val="24"/>
+            <w:szCs w:val="24"/>
+            <w14:ligatures w14:val="standardContextual"/>
+          </w:rPr>
+          <w:tab/>
+        </w:r>
+        <w:r>
+          <w:rPr>
+            <w:rStyle w:val="Hyperlink"/>
+          </w:rPr>
+          <w:t>Implementation</w:t>
+        </w:r>
+        <w:r>
+          <w:rPr>
+            <w:webHidden/>
+          </w:rPr>
+          <w:tab/>
+        </w:r>
+        <w:r>
+          <w:rPr>
+            <w:webHidden/>
+          </w:rPr>
+          <w:fldChar w:fldCharType="begin"/>
+        </w:r>
+        <w:r>
+          <w:rPr>
+            <w:webHidden/>
+          </w:rPr>
+          <w:instrText xml:space="preserve"> PAGEREF _Toc170059894 \h </w:instrText>
+        </w:r>
+        <w:r>
+          <w:rPr>
+            <w:webHidden/>
+          </w:rPr>
+        </w:r>
+        <w:r>
+          <w:rPr>
+            <w:webHidden/>
+          </w:rPr>
+          <w:fldChar w:fldCharType="separate"/>
+        </w:r>
+        <w:r>
+          <w:rPr>
+            <w:webHidden/>
+          </w:rPr>
+          <w:t>10</w:t>
         </w:r>
         <w:r>
           <w:rPr>
@@ -1544,12 +1623,12 @@
           <w14:ligatures w14:val="standardContextual"/>
         </w:rPr>
       </w:pPr>
-      <w:hyperlink w:anchor="_Toc169967814" w:history="1">
+      <w:hyperlink w:anchor="_Toc170059895" w:history="1">
         <w:r>
           <w:rPr>
             <w:rStyle w:val="Hyperlink"/>
           </w:rPr>
-          <w:t>2.3.</w:t>
+          <w:t>3.1.</w:t>
         </w:r>
         <w:r>
           <w:rPr>
@@ -1565,7 +1644,7 @@
           <w:rPr>
             <w:rStyle w:val="Hyperlink"/>
           </w:rPr>
-          <w:t>The underlying data structure</w:t>
+          <w:t>Overview</w:t>
         </w:r>
         <w:r>
           <w:rPr>
@@ -1583,7 +1662,7 @@
           <w:rPr>
             <w:webHidden/>
           </w:rPr>
-          <w:instrText xml:space="preserve"> PAGEREF _Toc169967814 \h </w:instrText>
+          <w:instrText xml:space="preserve"> PAGEREF _Toc170059895 \h </w:instrText>
         </w:r>
         <w:r>
           <w:rPr>
@@ -1600,7 +1679,7 @@
           <w:rPr>
             <w:webHidden/>
           </w:rPr>
-          <w:t>9</w:t>
+          <w:t>10</w:t>
         </w:r>
         <w:r>
           <w:rPr>
@@ -1612,6 +1691,222 @@
     </w:p>
     <w:p>
       <w:pPr>
+        <w:pStyle w:val="TOC2"/>
+        <w:rPr>
+          <w:rFonts w:eastAsiaTheme="minorEastAsia"/>
+          <w:kern w:val="2"/>
+          <w:sz w:val="24"/>
+          <w:szCs w:val="24"/>
+          <w14:ligatures w14:val="standardContextual"/>
+        </w:rPr>
+      </w:pPr>
+      <w:hyperlink w:anchor="_Toc170059896" w:history="1">
+        <w:r>
+          <w:rPr>
+            <w:rStyle w:val="Hyperlink"/>
+          </w:rPr>
+          <w:t>3.2.</w:t>
+        </w:r>
+        <w:r>
+          <w:rPr>
+            <w:rFonts w:eastAsiaTheme="minorEastAsia"/>
+            <w:kern w:val="2"/>
+            <w:sz w:val="24"/>
+            <w:szCs w:val="24"/>
+            <w14:ligatures w14:val="standardContextual"/>
+          </w:rPr>
+          <w:tab/>
+        </w:r>
+        <w:r>
+          <w:rPr>
+            <w:rStyle w:val="Hyperlink"/>
+          </w:rPr>
+          <w:t>The interface</w:t>
+        </w:r>
+        <w:r>
+          <w:rPr>
+            <w:webHidden/>
+          </w:rPr>
+          <w:tab/>
+        </w:r>
+        <w:r>
+          <w:rPr>
+            <w:webHidden/>
+          </w:rPr>
+          <w:fldChar w:fldCharType="begin"/>
+        </w:r>
+        <w:r>
+          <w:rPr>
+            <w:webHidden/>
+          </w:rPr>
+          <w:instrText xml:space="preserve"> PAGEREF _Toc170059896 \h </w:instrText>
+        </w:r>
+        <w:r>
+          <w:rPr>
+            <w:webHidden/>
+          </w:rPr>
+        </w:r>
+        <w:r>
+          <w:rPr>
+            <w:webHidden/>
+          </w:rPr>
+          <w:fldChar w:fldCharType="separate"/>
+        </w:r>
+        <w:r>
+          <w:rPr>
+            <w:webHidden/>
+          </w:rPr>
+          <w:t>10</w:t>
+        </w:r>
+        <w:r>
+          <w:rPr>
+            <w:webHidden/>
+          </w:rPr>
+          <w:fldChar w:fldCharType="end"/>
+        </w:r>
+      </w:hyperlink>
+    </w:p>
+    <w:p>
+      <w:pPr>
+        <w:pStyle w:val="TOC2"/>
+        <w:rPr>
+          <w:rFonts w:eastAsiaTheme="minorEastAsia"/>
+          <w:kern w:val="2"/>
+          <w:sz w:val="24"/>
+          <w:szCs w:val="24"/>
+          <w14:ligatures w14:val="standardContextual"/>
+        </w:rPr>
+      </w:pPr>
+      <w:hyperlink w:anchor="_Toc170059897" w:history="1">
+        <w:r>
+          <w:rPr>
+            <w:rStyle w:val="Hyperlink"/>
+          </w:rPr>
+          <w:t>3.3.</w:t>
+        </w:r>
+        <w:r>
+          <w:rPr>
+            <w:rFonts w:eastAsiaTheme="minorEastAsia"/>
+            <w:kern w:val="2"/>
+            <w:sz w:val="24"/>
+            <w:szCs w:val="24"/>
+            <w14:ligatures w14:val="standardContextual"/>
+          </w:rPr>
+          <w:tab/>
+        </w:r>
+        <w:r>
+          <w:rPr>
+            <w:rStyle w:val="Hyperlink"/>
+          </w:rPr>
+          <w:t>The underlying data structure</w:t>
+        </w:r>
+        <w:r>
+          <w:rPr>
+            <w:webHidden/>
+          </w:rPr>
+          <w:tab/>
+        </w:r>
+        <w:r>
+          <w:rPr>
+            <w:webHidden/>
+          </w:rPr>
+          <w:fldChar w:fldCharType="begin"/>
+        </w:r>
+        <w:r>
+          <w:rPr>
+            <w:webHidden/>
+          </w:rPr>
+          <w:instrText xml:space="preserve"> PAGEREF _Toc170059897 \h </w:instrText>
+        </w:r>
+        <w:r>
+          <w:rPr>
+            <w:webHidden/>
+          </w:rPr>
+        </w:r>
+        <w:r>
+          <w:rPr>
+            <w:webHidden/>
+          </w:rPr>
+          <w:fldChar w:fldCharType="separate"/>
+        </w:r>
+        <w:r>
+          <w:rPr>
+            <w:webHidden/>
+          </w:rPr>
+          <w:t>11</w:t>
+        </w:r>
+        <w:r>
+          <w:rPr>
+            <w:webHidden/>
+          </w:rPr>
+          <w:fldChar w:fldCharType="end"/>
+        </w:r>
+      </w:hyperlink>
+    </w:p>
+    <w:p>
+      <w:pPr>
+        <w:pStyle w:val="TOC1"/>
+        <w:rPr>
+          <w:rFonts w:eastAsiaTheme="minorEastAsia"/>
+          <w:b w:val="0"/>
+          <w:kern w:val="2"/>
+          <w:sz w:val="24"/>
+          <w:szCs w:val="24"/>
+          <w14:ligatures w14:val="standardContextual"/>
+        </w:rPr>
+      </w:pPr>
+      <w:hyperlink w:anchor="_Toc170059898" w:history="1">
+        <w:r>
+          <w:rPr>
+            <w:rStyle w:val="Hyperlink"/>
+          </w:rPr>
+          <w:t>Table of figures</w:t>
+        </w:r>
+        <w:r>
+          <w:rPr>
+            <w:webHidden/>
+          </w:rPr>
+          <w:tab/>
+        </w:r>
+        <w:r>
+          <w:rPr>
+            <w:webHidden/>
+          </w:rPr>
+          <w:fldChar w:fldCharType="begin"/>
+        </w:r>
+        <w:r>
+          <w:rPr>
+            <w:webHidden/>
+          </w:rPr>
+          <w:instrText xml:space="preserve"> PAGEREF _Toc170059898 \h </w:instrText>
+        </w:r>
+        <w:r>
+          <w:rPr>
+            <w:webHidden/>
+          </w:rPr>
+        </w:r>
+        <w:r>
+          <w:rPr>
+            <w:webHidden/>
+          </w:rPr>
+          <w:fldChar w:fldCharType="separate"/>
+        </w:r>
+        <w:r>
+          <w:rPr>
+            <w:webHidden/>
+          </w:rPr>
+          <w:t>13</w:t>
+        </w:r>
+        <w:r>
+          <w:rPr>
+            <w:webHidden/>
+          </w:rPr>
+          <w:fldChar w:fldCharType="end"/>
+        </w:r>
+      </w:hyperlink>
+    </w:p>
+    <w:p>
+      <w:pPr>
         <w:pStyle w:val="KapitelI"/>
         <w:outlineLvl w:val="0"/>
       </w:pPr>
@@ -1619,7 +1914,7 @@
         <w:lastRenderedPageBreak/>
         <w:fldChar w:fldCharType="end"/>
       </w:r>
-      <w:bookmarkStart w:id="4" w:name="_Toc169967809"/>
+      <w:bookmarkStart w:id="4" w:name="_Toc170059889"/>
       <w:r>
         <w:t>Introduction</w:t>
       </w:r>
@@ -1785,7 +2080,7 @@
       <w:pPr>
         <w:pStyle w:val="KapitelII"/>
       </w:pPr>
-      <w:bookmarkStart w:id="5" w:name="_Toc169967810"/>
+      <w:bookmarkStart w:id="5" w:name="_Toc170059890"/>
       <w:r>
         <w:t>Problem Statement</w:t>
       </w:r>
@@ -1806,6 +2101,102 @@
       </w:r>
       <w:r>
         <w:t>semantics for any given point in the continuous space.</w:t>
+      </w:r>
+    </w:p>
+    <w:p>
+      <w:pPr>
+        <w:pStyle w:val="BodyText"/>
+      </w:pPr>
+      <w:r>
+        <w:t xml:space="preserve">This mapping happens for a </w:t>
+      </w:r>
+      <w:r>
+        <w:rPr>
+          <w:rStyle w:val="QuoteChar"/>
+        </w:rPr>
+        <w:t>world</w:t>
+      </w:r>
+      <w:r>
+        <w:t>.</w:t>
+      </w:r>
+      <w:r>
+        <w:t xml:space="preserve"> </w:t>
+      </w:r>
+      <w:r>
+        <w:t xml:space="preserve">All objects in </w:t>
+      </w:r>
+      <w:r>
+        <w:t>one</w:t>
+      </w:r>
+      <w:r>
+        <w:t xml:space="preserve"> world can </w:t>
+      </w:r>
+      <w:r>
+        <w:t xml:space="preserve">and will </w:t>
+      </w:r>
+      <w:r>
+        <w:t xml:space="preserve">interact with each other, but objects from two different worlds are independent. </w:t>
+      </w:r>
+      <w:r>
+        <w:t xml:space="preserve">In games, the </w:t>
+      </w:r>
+      <w:r>
+        <w:t>term</w:t>
+      </w:r>
+      <w:r>
+        <w:t xml:space="preserve"> </w:t>
+      </w:r>
+      <w:r>
+        <w:rPr>
+          <w:rStyle w:val="QuoteChar"/>
+        </w:rPr>
+        <w:t>scene</w:t>
+      </w:r>
+      <w:r>
+        <w:rPr>
+          <w:rStyle w:val="QuoteChar"/>
+        </w:rPr>
+        <w:t xml:space="preserve"> </w:t>
+      </w:r>
+      <w:r>
+        <w:lastRenderedPageBreak/>
+        <w:t>is</w:t>
+      </w:r>
+      <w:r>
+        <w:t xml:space="preserve"> often used </w:t>
+      </w:r>
+      <w:r>
+        <w:t xml:space="preserve">to describe this </w:t>
+      </w:r>
+      <w:r>
+        <w:t>behavior</w:t>
+      </w:r>
+      <w:r>
+        <w:t xml:space="preserve">. Since the word </w:t>
+      </w:r>
+      <w:r>
+        <w:rPr>
+          <w:rStyle w:val="QuoteChar"/>
+        </w:rPr>
+        <w:t>scene</w:t>
+      </w:r>
+      <w:r>
+        <w:t xml:space="preserve"> is already quite overloaded with meaning</w:t>
+      </w:r>
+      <w:r>
+        <w:t xml:space="preserve"> (in- and outside of games)</w:t>
+      </w:r>
+      <w:r>
+        <w:t xml:space="preserve">, this thesis will stick to the term </w:t>
+      </w:r>
+      <w:r>
+        <w:rPr>
+          <w:rStyle w:val="QuoteChar"/>
+        </w:rPr>
+        <w:t>world</w:t>
+      </w:r>
+      <w:r>
+        <w:t>.</w:t>
       </w:r>
     </w:p>
     <w:p>
@@ -1852,11 +2243,7 @@
         <w:t>are points in space which define a semantic volume</w:t>
       </w:r>
       <w:r>
-        <w:t xml:space="preserve">, meaning this semantic volume will grow outward from the anchor, </w:t>
-      </w:r>
-      <w:r>
-        <w:lastRenderedPageBreak/>
-        <w:t xml:space="preserve">until it hits </w:t>
+        <w:t xml:space="preserve">, meaning this semantic volume will grow outward from the anchor, until it hits </w:t>
       </w:r>
       <w:r>
         <w:t xml:space="preserve">a </w:t>
@@ -1951,23 +2338,35 @@
         <w:pStyle w:val="BodyText"/>
       </w:pPr>
       <w:r>
-        <w:t xml:space="preserve">The algorithm should also be very transparent in its calculations, so that the user can anticipate the results, leading to less friction and </w:t>
-      </w:r>
-      <w:r>
-        <w:t xml:space="preserve">less </w:t>
-      </w:r>
-      <w:r>
-        <w:t>work.</w:t>
+        <w:t xml:space="preserve">The algorithm should also be very transparent in its calculations, so that the </w:t>
+      </w:r>
+      <w:r>
+        <w:t xml:space="preserve">human </w:t>
+      </w:r>
+      <w:r>
+        <w:t>user can anticipate the results</w:t>
+      </w:r>
+      <w:r>
+        <w:t xml:space="preserve">. If the algorithm produces unexpected results, it causes </w:t>
+      </w:r>
+      <w:r>
+        <w:t>more work</w:t>
+      </w:r>
+      <w:r>
+        <w:t xml:space="preserve"> for the human user to adjust the input until the expected result is generated. Depending on the amount of friction this caused, it might be more efficient to just do the work manually</w:t>
+      </w:r>
+      <w:r>
+        <w:t>.</w:t>
       </w:r>
     </w:p>
     <w:p>
       <w:pPr>
         <w:pStyle w:val="KapitelI"/>
       </w:pPr>
-      <w:bookmarkStart w:id="6" w:name="_Toc169967811"/>
+      <w:bookmarkStart w:id="6" w:name="_Toc170059891"/>
       <w:r>
         <w:lastRenderedPageBreak/>
-        <w:t>Implementation</w:t>
+        <w:t>The Algorithm</w:t>
       </w:r>
       <w:bookmarkEnd w:id="6"/>
     </w:p>
@@ -1975,7 +2374,7 @@
       <w:pPr>
         <w:pStyle w:val="KapitelII"/>
       </w:pPr>
-      <w:bookmarkStart w:id="7" w:name="_Toc169967812"/>
+      <w:bookmarkStart w:id="7" w:name="_Toc170059892"/>
       <w:r>
         <w:t>Overview</w:t>
       </w:r>
@@ -1986,52 +2385,10 @@
         <w:pStyle w:val="BodyText"/>
       </w:pPr>
       <w:r>
-        <w:t xml:space="preserve">The </w:t>
-      </w:r>
-      <w:r>
-        <w:t xml:space="preserve">core </w:t>
-      </w:r>
-      <w:r>
-        <w:t xml:space="preserve">algorithm </w:t>
-      </w:r>
-      <w:r>
-        <w:t>proposed in this thesis</w:t>
-      </w:r>
-      <w:r>
-        <w:t xml:space="preserve"> consists of two different phases. </w:t>
-      </w:r>
-      <w:r>
-        <w:t>The first part is building the actual data structure, representing the semantic volumes in the</w:t>
-      </w:r>
-      <w:r>
-        <w:t xml:space="preserve"> world.</w:t>
-      </w:r>
-      <w:r>
-        <w:t xml:space="preserve"> </w:t>
-      </w:r>
-      <w:r>
-        <w:t>Building the structure represents the main challenge of this thesis, both in complexity and in runtime.</w:t>
-      </w:r>
-      <w:r>
-        <w:t xml:space="preserve"> </w:t>
-      </w:r>
-      <w:r>
-        <w:t>This only needs to happen once for a</w:t>
-      </w:r>
-      <w:r>
-        <w:t>ny given</w:t>
-      </w:r>
-      <w:r>
-        <w:t xml:space="preserve"> world though, as this data structure can be serialized and loaded when needed. </w:t>
-      </w:r>
-      <w:r>
-        <w:t xml:space="preserve">If the world changes, this data structure needs to be recalculated. </w:t>
-      </w:r>
-      <w:r>
-        <w:t>The second part is querying the created data structure to evaluate the semantic volume at any given point in the world.</w:t>
-      </w:r>
-      <w:r>
-        <w:t xml:space="preserve"> While being much less complex, this query might happen many times over the course of the user program, and should therefore be as lightweight as possible, especially for use in performance critical applications such as games.</w:t>
+        <w:t>This chapter will explain the idea behind the algorithm.</w:t>
+      </w:r>
+      <w:r>
+        <w:t xml:space="preserve"> Further details can be found in the implementation chapter.</w:t>
       </w:r>
     </w:p>
     <w:p>
@@ -2039,34 +2396,55 @@
         <w:pStyle w:val="BodyText"/>
       </w:pPr>
       <w:r>
-        <w:t xml:space="preserve">The algorithm should </w:t>
-      </w:r>
-      <w:r>
-        <w:t xml:space="preserve">also </w:t>
-      </w:r>
-      <w:r>
-        <w:t>be independent of any specific application logic</w:t>
-      </w:r>
-      <w:r>
-        <w:t>, to enable the integration in all kinds of user programs</w:t>
-      </w:r>
-      <w:r>
-        <w:t>. This requires an interface between the algorithm and the user program to exchange data in a precise format</w:t>
-      </w:r>
-      <w:r>
-        <w:t xml:space="preserve">. This interface should be as light and simple as possible, to minimize </w:t>
-      </w:r>
-      <w:r>
-        <w:t>performance overhead and bug proneness.</w:t>
+        <w:t>The problem statement requires the algorithm to have two phases</w:t>
+      </w:r>
+      <w:r>
+        <w:t>:</w:t>
+      </w:r>
+      <w:r>
+        <w:t xml:space="preserve"> the </w:t>
+      </w:r>
+      <w:r>
+        <w:t>build-up of the internal data structure, and the querying of said data structure.</w:t>
+      </w:r>
+      <w:r>
+        <w:t xml:space="preserve"> While it is possible to merge these two phases into a single, by implicitly building the data structure for each new query</w:t>
+      </w:r>
+      <w:r>
+        <w:t>, it is recommended to only do the heavy build-up phase</w:t>
+      </w:r>
+      <w:r>
+        <w:t xml:space="preserve"> just</w:t>
+      </w:r>
+      <w:r>
+        <w:t xml:space="preserve"> once</w:t>
+      </w:r>
+      <w:r>
+        <w:t>, since it might take a lot of time, and the results will not change for a static world setup.</w:t>
+      </w:r>
+      <w:r>
+        <w:t xml:space="preserve"> This initial calculation may even be done </w:t>
+      </w:r>
+      <w:r>
+        <w:rPr>
+          <w:rStyle w:val="QuoteChar"/>
+        </w:rPr>
+        <w:t>offline</w:t>
+      </w:r>
+      <w:r>
+        <w:t>, meaning once by developer</w:t>
+      </w:r>
+      <w:r>
+        <w:t>, and the data structure is then serialized for the shipped software.</w:t>
       </w:r>
     </w:p>
     <w:p>
       <w:pPr>
         <w:pStyle w:val="KapitelII"/>
       </w:pPr>
-      <w:bookmarkStart w:id="8" w:name="_Toc169967813"/>
-      <w:r>
-        <w:t>The interface</w:t>
+      <w:bookmarkStart w:id="8" w:name="_Toc170059893"/>
+      <w:r>
+        <w:t>Representing Volumes</w:t>
       </w:r>
       <w:bookmarkEnd w:id="8"/>
     </w:p>
@@ -2075,150 +2453,843 @@
         <w:pStyle w:val="BodyText"/>
       </w:pPr>
       <w:r>
-        <w:t>This interface specifies how a user program can interact with the core algorithm. In the code, this interface is represented using a set of data structures and procedures.</w:t>
+        <w:t xml:space="preserve">The goal of the algorithm is to subdivide a three-dimensional space </w:t>
+      </w:r>
+      <w:r>
+        <w:t>into volumes that represent semantic cohesion, based on user input.</w:t>
+      </w:r>
+      <w:r>
+        <w:t xml:space="preserve"> A subspace of any n-dimension space is again an n-dimension space.</w:t>
+      </w:r>
+      <w:r>
+        <w:t xml:space="preserve"> The first challenge is therefore choosing how to represent these </w:t>
+      </w:r>
+      <w:r>
+        <w:t xml:space="preserve">arbitrary </w:t>
+      </w:r>
+      <w:r>
+        <w:t>three-dimensional</w:t>
+      </w:r>
+      <w:r>
+        <w:t xml:space="preserve"> subspaces</w:t>
+      </w:r>
+      <w:r>
+        <w:t xml:space="preserve">, or in </w:t>
+      </w:r>
+      <w:r>
+        <w:t>the case of three dimensions</w:t>
+      </w:r>
+      <w:r>
+        <w:t xml:space="preserve">, </w:t>
+      </w:r>
+      <w:r>
+        <w:rPr>
+          <w:rStyle w:val="QuoteChar"/>
+        </w:rPr>
+        <w:t>volumes</w:t>
+      </w:r>
+      <w:r>
+        <w:t>.</w:t>
       </w:r>
     </w:p>
     <w:p>
       <w:pPr>
         <w:pStyle w:val="BodyText"/>
-      </w:pPr>
-      <w:r>
-        <w:t xml:space="preserve">This interface is split into two parts to </w:t>
-      </w:r>
-      <w:r>
-        <w:t xml:space="preserve">accommodate both phases of the algorithm. </w:t>
-      </w:r>
-      <w:r>
-        <w:t xml:space="preserve">This means that the user code must specify the world to the algorithm once so that it can build the underlying data structure. </w:t>
-      </w:r>
-      <w:r>
-        <w:t>The interface provides a way to add anchors and delimiters to the world.</w:t>
-      </w:r>
-      <w:r>
-        <w:t xml:space="preserve"> The interface must also provide a way for the user code to create queries on the data structure, to get information about the semantics for any given point.</w:t>
+        <w:numPr>
+          <w:ilvl w:val="0"/>
+          <w:numId w:val="20"/>
+        </w:numPr>
+      </w:pPr>
+      <w:r>
+        <w:t xml:space="preserve">A simple approach </w:t>
+      </w:r>
+      <w:r>
+        <w:t>might be to approximate the volume using some pre-defined three-dimensional shape, like a cuboid or a sphere</w:t>
+      </w:r>
+      <w:r>
+        <w:t xml:space="preserve"> (often referred to as a </w:t>
+      </w:r>
+      <w:r>
+        <w:rPr>
+          <w:rStyle w:val="QuoteChar"/>
+        </w:rPr>
+        <w:t>bounding box</w:t>
+      </w:r>
+      <w:r>
+        <w:t>)</w:t>
+      </w:r>
+      <w:r>
+        <w:t>.</w:t>
+      </w:r>
+      <w:r>
+        <w:t xml:space="preserve"> </w:t>
+      </w:r>
+      <w:r>
+        <w:t>This might be faster to compute and have a smaller memory footprint than the following approaches, but</w:t>
+      </w:r>
+      <w:r>
+        <w:t xml:space="preserve"> there might be a huge discrepancy between the chosen shape and the expected output by the user</w:t>
+      </w:r>
+      <w:r>
+        <w:t xml:space="preserve"> (the </w:t>
+      </w:r>
+      <w:r>
+        <w:rPr>
+          <w:rStyle w:val="QuoteChar"/>
+        </w:rPr>
+        <w:t>error</w:t>
+      </w:r>
+      <w:r>
+        <w:t xml:space="preserve"> of the output)</w:t>
+      </w:r>
+      <w:r>
+        <w:t>.</w:t>
+      </w:r>
+      <w:r>
+        <w:t xml:space="preserve"> </w:t>
+      </w:r>
+      <w:r>
+        <w:t>This is especially true for concave shapes</w:t>
+      </w:r>
+      <w:r>
+        <w:t>.</w:t>
       </w:r>
     </w:p>
     <w:p>
       <w:pPr>
         <w:pStyle w:val="BodyText"/>
-      </w:pPr>
-      <w:r>
-        <w:t xml:space="preserve">Since the algorithm is independent of user code (and user logic), it must associate semantic meaning to volumes in a very general way. </w:t>
-      </w:r>
-      <w:r>
-        <w:t xml:space="preserve">Integral IDs have been chosen for this purpose, as they are fast, </w:t>
-      </w:r>
-      <w:r>
-        <w:t xml:space="preserve">stable </w:t>
-      </w:r>
-      <w:r>
-        <w:t>and easy to implement.</w:t>
+        <w:numPr>
+          <w:ilvl w:val="0"/>
+          <w:numId w:val="20"/>
+        </w:numPr>
+      </w:pPr>
+      <w:r>
+        <w:t xml:space="preserve">One might then consider using multiple “primitive” shapes to represent a volume, </w:t>
+      </w:r>
+      <w:r>
+        <w:t>recursively making the shapes smaller and smaller</w:t>
+      </w:r>
+      <w:r>
+        <w:t xml:space="preserve">, </w:t>
+      </w:r>
+      <w:proofErr w:type="gramStart"/>
+      <w:r>
+        <w:t>similar to</w:t>
+      </w:r>
+      <w:proofErr w:type="gramEnd"/>
+      <w:r>
+        <w:t xml:space="preserve"> a BVH tree.</w:t>
+      </w:r>
+      <w:r>
+        <w:t xml:space="preserve"> While this </w:t>
+      </w:r>
+      <w:r>
+        <w:t>will decrease the error slightly, it will increase the computation and space complexity.</w:t>
+      </w:r>
+      <w:r>
+        <w:t xml:space="preserve"> Since computers cannot store an infinite </w:t>
+      </w:r>
+      <w:r>
+        <w:t>number</w:t>
+      </w:r>
+      <w:r>
+        <w:t xml:space="preserve"> of bounding boxes</w:t>
+      </w:r>
+      <w:r>
+        <w:t xml:space="preserve">, </w:t>
+      </w:r>
+      <w:r>
+        <w:t>the result will always have some discrepancy to the desired output</w:t>
+      </w:r>
+      <w:r>
+        <w:t>, which grows larger the tighter the memory constraints are.</w:t>
       </w:r>
     </w:p>
     <w:p>
       <w:pPr>
         <w:pStyle w:val="BodyText"/>
-      </w:pPr>
-      <w:r>
-        <w:t xml:space="preserve">Positions and sizes for both anchors and delimiters are </w:t>
-      </w:r>
-      <w:r>
-        <w:t>represented using three floating point numbers each</w:t>
-      </w:r>
-      <w:r>
-        <w:t>, again for better compatibility</w:t>
+        <w:numPr>
+          <w:ilvl w:val="0"/>
+          <w:numId w:val="20"/>
+        </w:numPr>
+      </w:pPr>
+      <w:r>
+        <w:t xml:space="preserve">An approach used </w:t>
+      </w:r>
+      <w:r>
+        <w:t>in another thesis is to base the world on a three-dimensional grid</w:t>
       </w:r>
       <w:r>
         <w:t>.</w:t>
+      </w:r>
+      <w:r>
+        <w:t xml:space="preserve"> </w:t>
+      </w:r>
+      <w:r>
+        <w:t xml:space="preserve">A volume is then represented as a </w:t>
+      </w:r>
+      <w:r>
+        <w:t>set</w:t>
+      </w:r>
+      <w:r>
+        <w:t xml:space="preserve"> of cells</w:t>
+      </w:r>
+      <w:r>
+        <w:t xml:space="preserve"> which are considered inside </w:t>
+      </w:r>
+      <w:r>
+        <w:lastRenderedPageBreak/>
+        <w:t>the volume.</w:t>
+      </w:r>
+      <w:r>
+        <w:t xml:space="preserve"> While this approach does initially handle concave shapes better than recursive bounding boxes, </w:t>
+      </w:r>
+      <w:r>
+        <w:t xml:space="preserve">the large error </w:t>
+      </w:r>
+      <w:r>
+        <w:t>remains</w:t>
+      </w:r>
+      <w:r>
+        <w:t xml:space="preserve"> due to essentially discretizing the space into </w:t>
+      </w:r>
+      <w:r>
+        <w:t>fixed intervals.</w:t>
+      </w:r>
+      <w:r>
+        <w:t xml:space="preserve"> Both error and computational complexity are proportional to the chosen interval.</w:t>
       </w:r>
     </w:p>
     <w:p>
       <w:pPr>
         <w:pStyle w:val="BodyText"/>
-      </w:pPr>
-      <w:r>
-        <w:lastRenderedPageBreak/>
-        <w:t xml:space="preserve">The user program may create an empty world and start populating it with anchors and delimiters. Once </w:t>
-      </w:r>
-      <w:r>
-        <w:t xml:space="preserve">all of them have been added, </w:t>
-      </w:r>
-      <w:r>
-        <w:t>the user program can request the underlying data structure to be built.</w:t>
+        <w:numPr>
+          <w:ilvl w:val="0"/>
+          <w:numId w:val="20"/>
+        </w:numPr>
+      </w:pPr>
+      <w:r>
+        <w:t xml:space="preserve">In computer graphics, arbitrary volumes are usually represented using a list of triangles. Triangles are the most primitive three-dimensional </w:t>
+      </w:r>
+      <w:r>
+        <w:t>shape and</w:t>
+      </w:r>
+      <w:r>
+        <w:t xml:space="preserve"> can therefore be used to approximate any other </w:t>
+      </w:r>
+      <w:r>
+        <w:t>three-dimensional shape</w:t>
+      </w:r>
+      <w:r>
+        <w:t xml:space="preserve"> with less discrepancy than more complex shape</w:t>
+      </w:r>
+      <w:r>
+        <w:t>s</w:t>
+      </w:r>
+      <w:r>
+        <w:t xml:space="preserve"> (like cuboids).</w:t>
+      </w:r>
+      <w:r>
+        <w:t xml:space="preserve"> This results in less error in the output, especially for concave shapes.</w:t>
+      </w:r>
+      <w:r>
+        <w:br/>
+      </w:r>
+      <w:r>
+        <w:t>Additionally, while the algorithm may be applied to any problem space, its main use is seen in video games. Video games</w:t>
+      </w:r>
+      <w:r>
+        <w:t xml:space="preserve"> have been using triangulated meshes for hardware-accelerated rendering for the past decades</w:t>
+      </w:r>
+      <w:r>
+        <w:t>.</w:t>
+      </w:r>
+      <w:r>
+        <w:t xml:space="preserve"> Both developers and tools are therefore used to triangle meshes, which can aid in the integration.</w:t>
       </w:r>
     </w:p>
     <w:p>
       <w:pPr>
         <w:pStyle w:val="BodyText"/>
-      </w:pPr>
-      <w:r>
-        <w:t xml:space="preserve">From the interface’s perspective, an anchor is just a position and a semantic ID. </w:t>
-      </w:r>
-      <w:r>
-        <w:t xml:space="preserve">The algorithm will return this semantic ID whenever a point is inside the semantic volume attached to </w:t>
-      </w:r>
-      <w:r>
-        <w:t xml:space="preserve">an </w:t>
-      </w:r>
-      <w:r>
-        <w:t>anchor.</w:t>
+        <w:keepNext/>
+      </w:pPr>
+      <w:r>
+        <w:t>For the above reasons, a volume is represented by a list of triangles in this thesis.</w:t>
+      </w:r>
+      <w:r>
+        <w:rPr>
+          <w:noProof/>
+        </w:rPr>
+        <w:drawing>
+          <wp:inline distT="0" distB="0" distL="0" distR="0" wp14:anchorId="68AB21F7" wp14:editId="03DE82DA">
+            <wp:extent cx="5391150" cy="1014730"/>
+            <wp:effectExtent l="0" t="0" r="0" b="0"/>
+            <wp:docPr id="1559023953" name="Picture 5" descr="The proposed representations of volumes, from left to right"/>
+            <wp:cNvGraphicFramePr>
+              <a:graphicFrameLocks xmlns:a="http://schemas.openxmlformats.org/drawingml/2006/main" noChangeAspect="1"/>
+            </wp:cNvGraphicFramePr>
+            <a:graphic xmlns:a="http://schemas.openxmlformats.org/drawingml/2006/main">
+              <a:graphicData uri="http://schemas.openxmlformats.org/drawingml/2006/picture">
+                <pic:pic xmlns:pic="http://schemas.openxmlformats.org/drawingml/2006/picture">
+                  <pic:nvPicPr>
+                    <pic:cNvPr id="1559023953" name="Picture 5" descr="The proposed representations of volumes, from left to right"/>
+                    <pic:cNvPicPr>
+                      <a:picLocks noChangeAspect="1" noChangeArrowheads="1"/>
+                    </pic:cNvPicPr>
+                  </pic:nvPicPr>
+                  <pic:blipFill>
+                    <a:blip r:embed="rId11" cstate="print">
+                      <a:extLst>
+                        <a:ext uri="{28A0092B-C50C-407E-A947-70E740481C1C}">
+                          <a14:useLocalDpi xmlns:a14="http://schemas.microsoft.com/office/drawing/2010/main" val="0"/>
+                        </a:ext>
+                      </a:extLst>
+                    </a:blip>
+                    <a:srcRect/>
+                    <a:stretch>
+                      <a:fillRect/>
+                    </a:stretch>
+                  </pic:blipFill>
+                  <pic:spPr bwMode="auto">
+                    <a:xfrm>
+                      <a:off x="0" y="0"/>
+                      <a:ext cx="5391150" cy="1014730"/>
+                    </a:xfrm>
+                    <a:prstGeom prst="rect">
+                      <a:avLst/>
+                    </a:prstGeom>
+                    <a:noFill/>
+                    <a:ln>
+                      <a:noFill/>
+                    </a:ln>
+                  </pic:spPr>
+                </pic:pic>
+              </a:graphicData>
+            </a:graphic>
+          </wp:inline>
+        </w:drawing>
       </w:r>
     </w:p>
     <w:p>
       <w:pPr>
-        <w:pStyle w:val="BodyText"/>
-      </w:pPr>
-      <w:r>
-        <w:t xml:space="preserve">Delimiters are cuboids </w:t>
-      </w:r>
-      <w:r>
-        <w:t>with a position, scale and rotation.</w:t>
-      </w:r>
-      <w:r>
-        <w:t xml:space="preserve"> The interface will assign a unique ID for each delimiter, so that the user code can then </w:t>
-      </w:r>
-      <w:r>
-        <w:t xml:space="preserve">add delimiter planes to a created delimiter. </w:t>
-      </w:r>
-      <w:r>
-        <w:t xml:space="preserve">A delimiter plane is created for a specific delimiter by </w:t>
-      </w:r>
-      <w:r>
-        <w:t>specifying the axis on which to orient the plane, and whether to virtually extend this plane.</w:t>
-      </w:r>
-    </w:p>
-    <w:p>
-      <w:pPr>
-        <w:pStyle w:val="BodyText"/>
-      </w:pPr>
-      <w:r>
-        <w:t xml:space="preserve">After the world has been set up by the user program, and the underlying data structure calculated by the algorithm, the user program can then </w:t>
-      </w:r>
-      <w:r>
-        <w:t xml:space="preserve">query for a point in the world. </w:t>
-      </w:r>
-      <w:r>
-        <w:t>This essentially just returns a semantic ID for the position passed in (or some pre-defined “invalid” id, should the point not lie in any anchors’ volume).</w:t>
-      </w:r>
-    </w:p>
-    <w:p>
-      <w:pPr>
-        <w:pStyle w:val="KapitelII"/>
-      </w:pPr>
-      <w:bookmarkStart w:id="9" w:name="_Toc169967814"/>
-      <w:r>
-        <w:t>The underlying data structure</w:t>
+        <w:pStyle w:val="Caption"/>
+        <w:jc w:val="center"/>
+      </w:pPr>
+      <w:bookmarkStart w:id="9" w:name="_Toc170059865"/>
+      <w:r>
+        <w:t xml:space="preserve">Figure </w:t>
+      </w:r>
+      <w:r>
+        <w:fldChar w:fldCharType="begin"/>
+      </w:r>
+      <w:r>
+        <w:instrText xml:space="preserve"> SEQ Figure \* ARABIC </w:instrText>
+      </w:r>
+      <w:r>
+        <w:fldChar w:fldCharType="separate"/>
+      </w:r>
+      <w:r>
+        <w:rPr>
+          <w:noProof/>
+        </w:rPr>
+        <w:t>1</w:t>
+      </w:r>
+      <w:r>
+        <w:fldChar w:fldCharType="end"/>
+      </w:r>
+      <w:r>
+        <w:t>: The proposed representations of volumes, from left to right</w:t>
       </w:r>
       <w:bookmarkEnd w:id="9"/>
     </w:p>
     <w:p>
       <w:pPr>
+        <w:pStyle w:val="KapitelI"/>
+      </w:pPr>
+      <w:bookmarkStart w:id="10" w:name="_Toc170059894"/>
+      <w:r>
+        <w:lastRenderedPageBreak/>
+        <w:t>Implementation</w:t>
+      </w:r>
+      <w:bookmarkEnd w:id="10"/>
+    </w:p>
+    <w:p>
+      <w:pPr>
+        <w:pStyle w:val="KapitelII"/>
+      </w:pPr>
+      <w:bookmarkStart w:id="11" w:name="_Toc170059895"/>
+      <w:r>
+        <w:t>Overview</w:t>
+      </w:r>
+      <w:bookmarkEnd w:id="11"/>
+    </w:p>
+    <w:p>
+      <w:pPr>
         <w:pStyle w:val="BodyText"/>
       </w:pPr>
+      <w:r>
+        <w:t xml:space="preserve">The </w:t>
+      </w:r>
+      <w:r>
+        <w:t xml:space="preserve">core </w:t>
+      </w:r>
+      <w:r>
+        <w:t xml:space="preserve">algorithm </w:t>
+      </w:r>
+      <w:r>
+        <w:t>proposed in this thesis</w:t>
+      </w:r>
+      <w:r>
+        <w:t xml:space="preserve"> consists of two different phases. </w:t>
+      </w:r>
+      <w:r>
+        <w:t>The first part is building the actual data structure, representing the semantic volumes in the</w:t>
+      </w:r>
+      <w:r>
+        <w:t xml:space="preserve"> world.</w:t>
+      </w:r>
+      <w:r>
+        <w:t xml:space="preserve"> </w:t>
+      </w:r>
+      <w:r>
+        <w:t>Building the structure represents the main challenge of this thesis, both in complexity and in runtime.</w:t>
+      </w:r>
+      <w:r>
+        <w:t xml:space="preserve"> </w:t>
+      </w:r>
+      <w:r>
+        <w:t>This only needs to happen once for a</w:t>
+      </w:r>
+      <w:r>
+        <w:t>ny given</w:t>
+      </w:r>
+      <w:r>
+        <w:t xml:space="preserve"> world though, as this data structure can be serialized and loaded when needed. </w:t>
+      </w:r>
+      <w:r>
+        <w:t xml:space="preserve">If the world changes, this data structure needs to be recalculated. </w:t>
+      </w:r>
+      <w:r>
+        <w:t>The second part is querying the created data structure to evaluate the semantic volume at any given point in the world.</w:t>
+      </w:r>
+      <w:r>
+        <w:t xml:space="preserve"> While being much less complex, this query might happen many times over the course of the user program, and should therefore be as lightweight as possible, especially for use in performance critical applications such as games.</w:t>
+      </w:r>
+    </w:p>
+    <w:p>
+      <w:pPr>
+        <w:pStyle w:val="BodyText"/>
+      </w:pPr>
+      <w:r>
+        <w:t xml:space="preserve">The algorithm should </w:t>
+      </w:r>
+      <w:r>
+        <w:t xml:space="preserve">also </w:t>
+      </w:r>
+      <w:r>
+        <w:t>be independent of any specific application logic</w:t>
+      </w:r>
+      <w:r>
+        <w:t>, to enable the integration in all kinds of user programs</w:t>
+      </w:r>
+      <w:r>
+        <w:t>. This requires an interface between the algorithm and the user program to exchange data in a precise format</w:t>
+      </w:r>
+      <w:r>
+        <w:t xml:space="preserve">. This interface should be as light and simple as possible, to minimize </w:t>
+      </w:r>
+      <w:r>
+        <w:t>performance overhead and bug proneness.</w:t>
+      </w:r>
+    </w:p>
+    <w:p>
+      <w:pPr>
+        <w:pStyle w:val="KapitelII"/>
+      </w:pPr>
+      <w:bookmarkStart w:id="12" w:name="_Toc170059896"/>
+      <w:r>
+        <w:t>The interface</w:t>
+      </w:r>
+      <w:bookmarkEnd w:id="12"/>
+    </w:p>
+    <w:p>
+      <w:pPr>
+        <w:pStyle w:val="BodyText"/>
+      </w:pPr>
+      <w:r>
+        <w:t>This interface specifies how a user program can interact with the core algorithm. In the code, this interface is represented using a set of data structures and procedures.</w:t>
+      </w:r>
+    </w:p>
+    <w:p>
+      <w:pPr>
+        <w:pStyle w:val="BodyText"/>
+      </w:pPr>
+      <w:r>
+        <w:t xml:space="preserve">This interface is split into two parts to </w:t>
+      </w:r>
+      <w:r>
+        <w:t xml:space="preserve">accommodate both phases of the algorithm. </w:t>
+      </w:r>
+      <w:r>
+        <w:t xml:space="preserve">This means that the user code must specify the world to the algorithm once so that it can build the underlying data structure. </w:t>
+      </w:r>
+      <w:r>
+        <w:t>The interface provides a way to add anchors and delimiters to the world.</w:t>
+      </w:r>
+      <w:r>
+        <w:t xml:space="preserve"> The interface must also provide a way for the user code to create queries on the data structure, to get information about the semantics for any given point.</w:t>
+      </w:r>
+    </w:p>
+    <w:p>
+      <w:pPr>
+        <w:pStyle w:val="BodyText"/>
+      </w:pPr>
+      <w:r>
+        <w:t xml:space="preserve">Since the algorithm is independent of user code (and user logic), it must associate semantic meaning to volumes in a very general way. </w:t>
+      </w:r>
+      <w:r>
+        <w:t xml:space="preserve">Integral IDs have been chosen for this purpose, as they are fast, </w:t>
+      </w:r>
+      <w:r>
+        <w:t xml:space="preserve">stable </w:t>
+      </w:r>
+      <w:r>
+        <w:t>and easy to implement.</w:t>
+      </w:r>
+    </w:p>
+    <w:p>
+      <w:pPr>
+        <w:pStyle w:val="BodyText"/>
+      </w:pPr>
+      <w:r>
+        <w:t xml:space="preserve">Positions and sizes for both anchors and delimiters are </w:t>
+      </w:r>
+      <w:r>
+        <w:t>represented using three floating point numbers each</w:t>
+      </w:r>
+      <w:r>
+        <w:t>, again for better compatibility</w:t>
+      </w:r>
+      <w:r>
+        <w:t>.</w:t>
+      </w:r>
+    </w:p>
+    <w:p>
+      <w:pPr>
+        <w:pStyle w:val="BodyText"/>
+      </w:pPr>
+      <w:r>
+        <w:lastRenderedPageBreak/>
+        <w:t xml:space="preserve">The user program may create an empty world and start populating it with anchors and delimiters. Once </w:t>
+      </w:r>
+      <w:r>
+        <w:t xml:space="preserve">all of them have been added, </w:t>
+      </w:r>
+      <w:r>
+        <w:t>the user program can request the underlying data structure to be built.</w:t>
+      </w:r>
+    </w:p>
+    <w:p>
+      <w:pPr>
+        <w:pStyle w:val="BodyText"/>
+      </w:pPr>
+      <w:r>
+        <w:t xml:space="preserve">From the interface’s perspective, an anchor is just a position and a semantic ID. </w:t>
+      </w:r>
+      <w:r>
+        <w:t xml:space="preserve">The algorithm will return this semantic ID whenever a point is inside the semantic volume attached to </w:t>
+      </w:r>
+      <w:r>
+        <w:t xml:space="preserve">an </w:t>
+      </w:r>
+      <w:r>
+        <w:t>anchor.</w:t>
+      </w:r>
+    </w:p>
+    <w:p>
+      <w:pPr>
+        <w:pStyle w:val="BodyText"/>
+      </w:pPr>
+      <w:r>
+        <w:t xml:space="preserve">Delimiters are cuboids </w:t>
+      </w:r>
+      <w:r>
+        <w:t>with a position, scale and rotation.</w:t>
+      </w:r>
+      <w:r>
+        <w:t xml:space="preserve"> The interface will </w:t>
+      </w:r>
+      <w:r>
+        <w:t>return</w:t>
+      </w:r>
+      <w:r>
+        <w:t xml:space="preserve"> a unique ID</w:t>
+      </w:r>
+      <w:r>
+        <w:t xml:space="preserve"> (i.e. the index)</w:t>
+      </w:r>
+      <w:r>
+        <w:t xml:space="preserve"> for each delimiter, so that the user code can then </w:t>
+      </w:r>
+      <w:r>
+        <w:t>add delimiter planes to a</w:t>
+      </w:r>
+      <w:r>
+        <w:t>ny</w:t>
+      </w:r>
+      <w:r>
+        <w:t xml:space="preserve"> created delimiter. </w:t>
+      </w:r>
+      <w:r>
+        <w:t xml:space="preserve">A delimiter plane is created for a specific delimiter by </w:t>
+      </w:r>
+      <w:r>
+        <w:t>specifying the axis on which to orient the plane, and whether to virtually extend this plane.</w:t>
+      </w:r>
+      <w:r>
+        <w:t xml:space="preserve"> Delimiters also have a hierarchical level assigned by the user program</w:t>
+      </w:r>
+      <w:r>
+        <w:t xml:space="preserve"> during delimiter creation</w:t>
+      </w:r>
+      <w:r>
+        <w:t>.</w:t>
+      </w:r>
+    </w:p>
+    <w:p>
+      <w:pPr>
+        <w:pStyle w:val="BodyText"/>
+      </w:pPr>
+      <w:r>
+        <w:t xml:space="preserve">After the world has been set up by the user program, and the underlying data structure calculated by the algorithm, the user program can then </w:t>
+      </w:r>
+      <w:r>
+        <w:t xml:space="preserve">query for a point in the world. </w:t>
+      </w:r>
+      <w:r>
+        <w:t>This essentially just returns a semantic ID for the position passed in (or some pre-defined “invalid” id, should the point not lie in any anchors’ volume).</w:t>
+      </w:r>
+    </w:p>
+    <w:p>
+      <w:pPr>
+        <w:pStyle w:val="KapitelII"/>
+      </w:pPr>
+      <w:bookmarkStart w:id="13" w:name="_Toc170059897"/>
+      <w:r>
+        <w:t>The underlying data structure</w:t>
+      </w:r>
+      <w:bookmarkEnd w:id="13"/>
+    </w:p>
+    <w:p>
+      <w:pPr>
+        <w:pStyle w:val="BodyText"/>
+      </w:pPr>
+      <w:r>
+        <w:t>The algorithm itself requires some additional data to be kept for computation. This data is not exposed to the user program.</w:t>
+      </w:r>
+    </w:p>
+    <w:p>
+      <w:pPr>
+        <w:pStyle w:val="BodyText"/>
+      </w:pPr>
+      <w:proofErr w:type="gramStart"/>
+      <w:r>
+        <w:t>A world</w:t>
+      </w:r>
+      <w:proofErr w:type="gramEnd"/>
+      <w:r>
+        <w:t xml:space="preserve"> owns a list of anchors and delimiters, as well as </w:t>
+      </w:r>
+      <w:r>
+        <w:t>the root clipping planes</w:t>
+      </w:r>
+      <w:r>
+        <w:t xml:space="preserve">. </w:t>
+      </w:r>
+      <w:r>
+        <w:t>Each anchor stores its position</w:t>
+      </w:r>
+      <w:r>
+        <w:t>, its semantic ID</w:t>
+      </w:r>
+      <w:r>
+        <w:t xml:space="preserve"> and a list of triangles which make up </w:t>
+      </w:r>
+      <w:r>
+        <w:t>the anchor’s semantic volume.</w:t>
+      </w:r>
+      <w:r>
+        <w:t xml:space="preserve"> The former two attributes are passed in by the user program, whereas the latter is calculated during the first phase of the algorithm.</w:t>
+      </w:r>
+    </w:p>
+    <w:p>
+      <w:pPr>
+        <w:pStyle w:val="BodyText"/>
+      </w:pPr>
+      <w:r>
+        <w:t>A delimiter stores the position, orientation and scale (</w:t>
+      </w:r>
+      <w:r>
+        <w:t xml:space="preserve">commonly referred to as the </w:t>
+      </w:r>
+      <w:r>
+        <w:rPr>
+          <w:rStyle w:val="QuoteChar"/>
+        </w:rPr>
+        <w:t>transformation</w:t>
+      </w:r>
+      <w:r>
+        <w:t>) of the cuboid it represents</w:t>
+      </w:r>
+      <w:r>
+        <w:t xml:space="preserve">, as well as the </w:t>
+      </w:r>
+      <w:r>
+        <w:t xml:space="preserve">set of </w:t>
+      </w:r>
+      <w:r>
+        <w:t>clipping planes attached to it.</w:t>
+      </w:r>
+      <w:r>
+        <w:t xml:space="preserve"> The delimiter also keeps track of the hierarchy level it has been assigned by the user program.</w:t>
+      </w:r>
+    </w:p>
+    <w:p>
+      <w:pPr>
+        <w:pStyle w:val="BodyText"/>
+      </w:pPr>
+      <w:r>
+        <w:t>Clipping planes are essentially a list of triangles</w:t>
+      </w:r>
+      <w:r>
+        <w:t>.</w:t>
+      </w:r>
+      <w:r>
+        <w:t xml:space="preserve"> Note that a clipping plane is not actually an infinite plane in the mathematical sense, but instead a collection of adjacent triangles.</w:t>
+      </w:r>
+      <w:r>
+        <w:t xml:space="preserve"> This enables the clipping planes to be cut into any specific shape, which is required during the first phase of the algorithm.</w:t>
+      </w:r>
+      <w:r>
+        <w:t xml:space="preserve"> This applies to both the clipping planes of delimiters, as well as the root clipping planes of the world.</w:t>
+      </w:r>
+    </w:p>
+    <w:p>
+      <w:pPr>
+        <w:pStyle w:val="BodyText"/>
+      </w:pPr>
+      <w:r>
+        <w:lastRenderedPageBreak/>
+        <w:t>An implementation may also add more internal data structures for optimization purposes, such as an octree for space partitioning.</w:t>
+      </w:r>
+      <w:r>
+        <w:t xml:space="preserve"> These are however not required for the base implementation.</w:t>
+      </w:r>
+    </w:p>
+    <w:p>
+      <w:pPr>
+        <w:pStyle w:val="VerzeichnisberschriftimInhaltsverzeichnisgelistet"/>
+      </w:pPr>
+      <w:bookmarkStart w:id="14" w:name="_Toc170059898"/>
+      <w:r>
+        <w:lastRenderedPageBreak/>
+        <w:t>Table of figures</w:t>
+      </w:r>
+      <w:bookmarkEnd w:id="14"/>
+    </w:p>
+    <w:p>
+      <w:pPr>
+        <w:pStyle w:val="TableofFigures"/>
+        <w:tabs>
+          <w:tab w:val="right" w:leader="dot" w:pos="8495"/>
+        </w:tabs>
+        <w:rPr>
+          <w:rFonts w:eastAsiaTheme="minorEastAsia"/>
+          <w:noProof/>
+          <w:kern w:val="2"/>
+          <w:sz w:val="24"/>
+          <w:szCs w:val="24"/>
+          <w14:ligatures w14:val="standardContextual"/>
+        </w:rPr>
+      </w:pPr>
+      <w:r>
+        <w:fldChar w:fldCharType="begin"/>
+      </w:r>
+      <w:r>
+        <w:instrText xml:space="preserve"> TOC \h \z \c "Figure" </w:instrText>
+      </w:r>
+      <w:r>
+        <w:fldChar w:fldCharType="separate"/>
+      </w:r>
+      <w:hyperlink w:anchor="_Toc170059865" w:history="1">
+        <w:r>
+          <w:rPr>
+            <w:rStyle w:val="Hyperlink"/>
+            <w:noProof/>
+          </w:rPr>
+          <w:t>Figure 1: The proposed representations of volumes, from left to right</w:t>
+        </w:r>
+        <w:r>
+          <w:rPr>
+            <w:noProof/>
+            <w:webHidden/>
+          </w:rPr>
+          <w:tab/>
+        </w:r>
+        <w:r>
+          <w:rPr>
+            <w:noProof/>
+            <w:webHidden/>
+          </w:rPr>
+          <w:fldChar w:fldCharType="begin"/>
+        </w:r>
+        <w:r>
+          <w:rPr>
+            <w:noProof/>
+            <w:webHidden/>
+          </w:rPr>
+          <w:instrText xml:space="preserve"> PAGEREF _Toc170059865 \h </w:instrText>
+        </w:r>
+        <w:r>
+          <w:rPr>
+            <w:noProof/>
+            <w:webHidden/>
+          </w:rPr>
+        </w:r>
+        <w:r>
+          <w:rPr>
+            <w:noProof/>
+            <w:webHidden/>
+          </w:rPr>
+          <w:fldChar w:fldCharType="separate"/>
+        </w:r>
+        <w:r>
+          <w:rPr>
+            <w:noProof/>
+            <w:webHidden/>
+          </w:rPr>
+          <w:t>9</w:t>
+        </w:r>
+        <w:r>
+          <w:rPr>
+            <w:noProof/>
+            <w:webHidden/>
+          </w:rPr>
+          <w:fldChar w:fldCharType="end"/>
+        </w:r>
+      </w:hyperlink>
+    </w:p>
+    <w:p>
+      <w:pPr>
+        <w:pStyle w:val="BodyText"/>
+      </w:pPr>
+      <w:r>
+        <w:fldChar w:fldCharType="end"/>
+      </w:r>
     </w:p>
     <w:sectPr>
-      <w:footerReference w:type="even" r:id="rId11"/>
-      <w:footerReference w:type="default" r:id="rId12"/>
+      <w:footerReference w:type="even" r:id="rId12"/>
+      <w:footerReference w:type="default" r:id="rId13"/>
       <w:pgSz w:w="11907" w:h="16838" w:code="9"/>
       <w:pgMar w:top="1134" w:right="1134" w:bottom="1134" w:left="2268" w:header="1134" w:footer="652" w:gutter="0"/>
       <w:pgNumType w:start="1"/>
@@ -2641,6 +3712,95 @@
     </w:lvl>
   </w:abstractNum>
   <w:abstractNum w:abstractNumId="4" w15:restartNumberingAfterBreak="0">
+    <w:nsid w:val="05774B98"/>
+    <w:multiLevelType w:val="hybridMultilevel"/>
+    <w:tmpl w:val="AA7CF59E"/>
+    <w:lvl w:ilvl="0" w:tplc="0409000F">
+      <w:start w:val="1"/>
+      <w:numFmt w:val="decimal"/>
+      <w:lvlText w:val="%1."/>
+      <w:lvlJc w:val="left"/>
+      <w:pPr>
+        <w:ind w:left="720" w:hanging="360"/>
+      </w:pPr>
+      <w:rPr>
+        <w:rFonts w:hint="default"/>
+      </w:rPr>
+    </w:lvl>
+    <w:lvl w:ilvl="1" w:tplc="04090019" w:tentative="1">
+      <w:start w:val="1"/>
+      <w:numFmt w:val="lowerLetter"/>
+      <w:lvlText w:val="%2."/>
+      <w:lvlJc w:val="left"/>
+      <w:pPr>
+        <w:ind w:left="1440" w:hanging="360"/>
+      </w:pPr>
+    </w:lvl>
+    <w:lvl w:ilvl="2" w:tplc="0409001B" w:tentative="1">
+      <w:start w:val="1"/>
+      <w:numFmt w:val="lowerRoman"/>
+      <w:lvlText w:val="%3."/>
+      <w:lvlJc w:val="right"/>
+      <w:pPr>
+        <w:ind w:left="2160" w:hanging="180"/>
+      </w:pPr>
+    </w:lvl>
+    <w:lvl w:ilvl="3" w:tplc="0409000F" w:tentative="1">
+      <w:start w:val="1"/>
+      <w:numFmt w:val="decimal"/>
+      <w:lvlText w:val="%4."/>
+      <w:lvlJc w:val="left"/>
+      <w:pPr>
+        <w:ind w:left="2880" w:hanging="360"/>
+      </w:pPr>
+    </w:lvl>
+    <w:lvl w:ilvl="4" w:tplc="04090019" w:tentative="1">
+      <w:start w:val="1"/>
+      <w:numFmt w:val="lowerLetter"/>
+      <w:lvlText w:val="%5."/>
+      <w:lvlJc w:val="left"/>
+      <w:pPr>
+        <w:ind w:left="3600" w:hanging="360"/>
+      </w:pPr>
+    </w:lvl>
+    <w:lvl w:ilvl="5" w:tplc="0409001B" w:tentative="1">
+      <w:start w:val="1"/>
+      <w:numFmt w:val="lowerRoman"/>
+      <w:lvlText w:val="%6."/>
+      <w:lvlJc w:val="right"/>
+      <w:pPr>
+        <w:ind w:left="4320" w:hanging="180"/>
+      </w:pPr>
+    </w:lvl>
+    <w:lvl w:ilvl="6" w:tplc="0409000F" w:tentative="1">
+      <w:start w:val="1"/>
+      <w:numFmt w:val="decimal"/>
+      <w:lvlText w:val="%7."/>
+      <w:lvlJc w:val="left"/>
+      <w:pPr>
+        <w:ind w:left="5040" w:hanging="360"/>
+      </w:pPr>
+    </w:lvl>
+    <w:lvl w:ilvl="7" w:tplc="04090019" w:tentative="1">
+      <w:start w:val="1"/>
+      <w:numFmt w:val="lowerLetter"/>
+      <w:lvlText w:val="%8."/>
+      <w:lvlJc w:val="left"/>
+      <w:pPr>
+        <w:ind w:left="5760" w:hanging="360"/>
+      </w:pPr>
+    </w:lvl>
+    <w:lvl w:ilvl="8" w:tplc="0409001B" w:tentative="1">
+      <w:start w:val="1"/>
+      <w:numFmt w:val="lowerRoman"/>
+      <w:lvlText w:val="%9."/>
+      <w:lvlJc w:val="right"/>
+      <w:pPr>
+        <w:ind w:left="6480" w:hanging="180"/>
+      </w:pPr>
+    </w:lvl>
+  </w:abstractNum>
+  <w:abstractNum w:abstractNumId="5" w15:restartNumberingAfterBreak="0">
     <w:nsid w:val="0F642044"/>
     <w:multiLevelType w:val="multilevel"/>
     <w:tmpl w:val="98A20FC0"/>
@@ -2755,7 +3915,7 @@
       </w:rPr>
     </w:lvl>
   </w:abstractNum>
-  <w:abstractNum w:abstractNumId="5" w15:restartNumberingAfterBreak="0">
+  <w:abstractNum w:abstractNumId="6" w15:restartNumberingAfterBreak="0">
     <w:nsid w:val="1E85082B"/>
     <w:multiLevelType w:val="hybridMultilevel"/>
     <w:tmpl w:val="FB24497A"/>
@@ -2867,7 +4027,7 @@
       </w:rPr>
     </w:lvl>
   </w:abstractNum>
-  <w:abstractNum w:abstractNumId="6" w15:restartNumberingAfterBreak="0">
+  <w:abstractNum w:abstractNumId="7" w15:restartNumberingAfterBreak="0">
     <w:nsid w:val="25C8260C"/>
     <w:multiLevelType w:val="hybridMultilevel"/>
     <w:tmpl w:val="EDEAF2B2"/>
@@ -2981,7 +4141,7 @@
       </w:rPr>
     </w:lvl>
   </w:abstractNum>
-  <w:abstractNum w:abstractNumId="7" w15:restartNumberingAfterBreak="0">
+  <w:abstractNum w:abstractNumId="8" w15:restartNumberingAfterBreak="0">
     <w:nsid w:val="453369BA"/>
     <w:multiLevelType w:val="multilevel"/>
     <w:tmpl w:val="8CCC0EEE"/>
@@ -3111,7 +4271,7 @@
       </w:rPr>
     </w:lvl>
   </w:abstractNum>
-  <w:abstractNum w:abstractNumId="8" w15:restartNumberingAfterBreak="0">
+  <w:abstractNum w:abstractNumId="9" w15:restartNumberingAfterBreak="0">
     <w:nsid w:val="4E392074"/>
     <w:multiLevelType w:val="multilevel"/>
     <w:tmpl w:val="8D0A3BB6"/>
@@ -3224,7 +4384,7 @@
       </w:pPr>
     </w:lvl>
   </w:abstractNum>
-  <w:abstractNum w:abstractNumId="9" w15:restartNumberingAfterBreak="0">
+  <w:abstractNum w:abstractNumId="10" w15:restartNumberingAfterBreak="0">
     <w:nsid w:val="4EE72E14"/>
     <w:multiLevelType w:val="hybridMultilevel"/>
     <w:tmpl w:val="F6D86D10"/>
@@ -3339,7 +4499,7 @@
       </w:rPr>
     </w:lvl>
   </w:abstractNum>
-  <w:abstractNum w:abstractNumId="10" w15:restartNumberingAfterBreak="0">
+  <w:abstractNum w:abstractNumId="11" w15:restartNumberingAfterBreak="0">
     <w:nsid w:val="51560443"/>
     <w:multiLevelType w:val="multilevel"/>
     <w:tmpl w:val="DC18044E"/>
@@ -3454,7 +4614,7 @@
       </w:rPr>
     </w:lvl>
   </w:abstractNum>
-  <w:abstractNum w:abstractNumId="11" w15:restartNumberingAfterBreak="0">
+  <w:abstractNum w:abstractNumId="12" w15:restartNumberingAfterBreak="0">
     <w:nsid w:val="52FC4F4B"/>
     <w:multiLevelType w:val="multilevel"/>
     <w:tmpl w:val="EF5C5FF6"/>
@@ -3570,7 +4730,7 @@
       </w:rPr>
     </w:lvl>
   </w:abstractNum>
-  <w:abstractNum w:abstractNumId="12" w15:restartNumberingAfterBreak="0">
+  <w:abstractNum w:abstractNumId="13" w15:restartNumberingAfterBreak="0">
     <w:nsid w:val="59A838C5"/>
     <w:multiLevelType w:val="multilevel"/>
     <w:tmpl w:val="AB985292"/>
@@ -3683,7 +4843,7 @@
       </w:rPr>
     </w:lvl>
   </w:abstractNum>
-  <w:abstractNum w:abstractNumId="13" w15:restartNumberingAfterBreak="0">
+  <w:abstractNum w:abstractNumId="14" w15:restartNumberingAfterBreak="0">
     <w:nsid w:val="709552DE"/>
     <w:multiLevelType w:val="multilevel"/>
     <w:tmpl w:val="1B96919E"/>
@@ -3798,7 +4958,7 @@
       </w:rPr>
     </w:lvl>
   </w:abstractNum>
-  <w:abstractNum w:abstractNumId="14" w15:restartNumberingAfterBreak="0">
+  <w:abstractNum w:abstractNumId="15" w15:restartNumberingAfterBreak="0">
     <w:nsid w:val="764E5DE4"/>
     <w:multiLevelType w:val="hybridMultilevel"/>
     <w:tmpl w:val="74D825F2"/>
@@ -3912,16 +5072,16 @@
     </w:lvl>
   </w:abstractNum>
   <w:num w:numId="1" w16cid:durableId="1304045977">
-    <w:abstractNumId w:val="6"/>
+    <w:abstractNumId w:val="7"/>
   </w:num>
   <w:num w:numId="2" w16cid:durableId="128323486">
-    <w:abstractNumId w:val="7"/>
+    <w:abstractNumId w:val="8"/>
   </w:num>
   <w:num w:numId="3" w16cid:durableId="1588997943">
-    <w:abstractNumId w:val="11"/>
+    <w:abstractNumId w:val="12"/>
   </w:num>
   <w:num w:numId="4" w16cid:durableId="316540757">
-    <w:abstractNumId w:val="11"/>
+    <w:abstractNumId w:val="12"/>
     <w:lvlOverride w:ilvl="0">
       <w:startOverride w:val="1"/>
     </w:lvlOverride>
@@ -3951,7 +5111,7 @@
     </w:lvlOverride>
   </w:num>
   <w:num w:numId="5" w16cid:durableId="297153283">
-    <w:abstractNumId w:val="9"/>
+    <w:abstractNumId w:val="10"/>
   </w:num>
   <w:num w:numId="6" w16cid:durableId="1505247748">
     <w:abstractNumId w:val="3"/>
@@ -3966,7 +5126,7 @@
     <w:abstractNumId w:val="0"/>
   </w:num>
   <w:num w:numId="10" w16cid:durableId="315188855">
-    <w:abstractNumId w:val="7"/>
+    <w:abstractNumId w:val="8"/>
     <w:lvlOverride w:ilvl="0">
       <w:startOverride w:val="1"/>
     </w:lvlOverride>
@@ -4002,19 +5162,19 @@
     </w:lvlOverride>
   </w:num>
   <w:num w:numId="12" w16cid:durableId="165246160">
-    <w:abstractNumId w:val="10"/>
+    <w:abstractNumId w:val="11"/>
   </w:num>
   <w:num w:numId="13" w16cid:durableId="102919078">
-    <w:abstractNumId w:val="12"/>
+    <w:abstractNumId w:val="13"/>
   </w:num>
   <w:num w:numId="14" w16cid:durableId="626199470">
+    <w:abstractNumId w:val="15"/>
+  </w:num>
+  <w:num w:numId="15" w16cid:durableId="1752775824">
     <w:abstractNumId w:val="14"/>
   </w:num>
-  <w:num w:numId="15" w16cid:durableId="1752775824">
-    <w:abstractNumId w:val="13"/>
-  </w:num>
   <w:num w:numId="16" w16cid:durableId="901601550">
-    <w:abstractNumId w:val="11"/>
+    <w:abstractNumId w:val="12"/>
     <w:lvlOverride w:ilvl="0">
       <w:startOverride w:val="10"/>
     </w:lvlOverride>
@@ -4044,13 +5204,16 @@
     </w:lvlOverride>
   </w:num>
   <w:num w:numId="17" w16cid:durableId="1407994506">
-    <w:abstractNumId w:val="8"/>
+    <w:abstractNumId w:val="9"/>
   </w:num>
   <w:num w:numId="18" w16cid:durableId="28799149">
-    <w:abstractNumId w:val="4"/>
+    <w:abstractNumId w:val="5"/>
   </w:num>
   <w:num w:numId="19" w16cid:durableId="1104610947">
-    <w:abstractNumId w:val="5"/>
+    <w:abstractNumId w:val="6"/>
+  </w:num>
+  <w:num w:numId="20" w16cid:durableId="360320813">
+    <w:abstractNumId w:val="4"/>
   </w:num>
 </w:numbering>
 </file>
@@ -4508,7 +5671,6 @@
   <w:style w:type="character" w:default="1" w:styleId="DefaultParagraphFont">
     <w:name w:val="Default Paragraph Font"/>
     <w:uiPriority w:val="1"/>
-    <w:semiHidden/>
     <w:unhideWhenUsed/>
   </w:style>
   <w:style w:type="table" w:default="1" w:styleId="TableNormal">
@@ -5563,6 +6725,18 @@
       <w:iCs/>
       <w:color w:val="404040" w:themeColor="text1" w:themeTint="BF"/>
       <w:lang w:val="en-US"/>
+    </w:rPr>
+  </w:style>
+  <w:style w:type="character" w:styleId="SubtleEmphasis">
+    <w:name w:val="Subtle Emphasis"/>
+    <w:basedOn w:val="DefaultParagraphFont"/>
+    <w:uiPriority w:val="19"/>
+    <w:qFormat/>
+    <w:rsid w:val="009E5F82"/>
+    <w:rPr>
+      <w:i/>
+      <w:iCs/>
+      <w:color w:val="404040" w:themeColor="text1" w:themeTint="BF"/>
     </w:rPr>
   </w:style>
 </w:styles>
@@ -6066,9 +7240,11 @@
     <w:rsid w:val="0059723A"/>
     <w:rsid w:val="00805664"/>
     <w:rsid w:val="00A567CB"/>
+    <w:rsid w:val="00C52141"/>
     <w:rsid w:val="00D03C58"/>
     <w:rsid w:val="00E23CAB"/>
     <w:rsid w:val="00E835FB"/>
+    <w:rsid w:val="00F62206"/>
   </w:rsids>
   <m:mathPr>
     <m:mathFont m:val="Cambria Math"/>

</xml_diff>

<commit_message>
Added formalized requirements to the text.
</commit_message>
<xml_diff>
--- a/Text/Thesis/Text.docx
+++ b/Text/Thesis/Text.docx
@@ -348,39 +348,14 @@
                     <w:color w:val="A6A6A6" w:themeColor="background1" w:themeShade="A6"/>
                     <w:lang w:val="de-DE"/>
                   </w:rPr>
-                  <w:t xml:space="preserve">School </w:t>
+                  <w:t xml:space="preserve">School of </w:t>
                 </w:r>
-                <w:proofErr w:type="spellStart"/>
                 <w:r>
                   <w:rPr>
                     <w:color w:val="A6A6A6" w:themeColor="background1" w:themeShade="A6"/>
                     <w:lang w:val="de-DE"/>
                   </w:rPr>
-                  <w:t>of</w:t>
-                </w:r>
-                <w:proofErr w:type="spellEnd"/>
-                <w:r>
-                  <w:rPr>
-                    <w:color w:val="A6A6A6" w:themeColor="background1" w:themeShade="A6"/>
-                    <w:lang w:val="de-DE"/>
-                  </w:rPr>
-                  <w:t xml:space="preserve"> </w:t>
-                </w:r>
-                <w:proofErr w:type="spellStart"/>
-                <w:r>
-                  <w:rPr>
-                    <w:color w:val="A6A6A6" w:themeColor="background1" w:themeShade="A6"/>
-                    <w:lang w:val="de-DE"/>
-                  </w:rPr>
-                  <w:t>Computation</w:t>
-                </w:r>
-                <w:proofErr w:type="spellEnd"/>
-                <w:r>
-                  <w:rPr>
-                    <w:color w:val="A6A6A6" w:themeColor="background1" w:themeShade="A6"/>
-                    <w:lang w:val="de-DE"/>
-                  </w:rPr>
-                  <w:t>, Information and Technology</w:t>
+                  <w:t>Computation, Information and Technology</w:t>
                 </w:r>
               </w:sdtContent>
             </w:sdt>
@@ -1926,7 +1901,16 @@
         <w:pStyle w:val="BodyText"/>
       </w:pPr>
       <w:r>
-        <w:t xml:space="preserve">Games in general usually require a space to be played in. This space can either be discrete </w:t>
+        <w:t>All kinds of g</w:t>
+      </w:r>
+      <w:r>
+        <w:t xml:space="preserve">ames </w:t>
+      </w:r>
+      <w:r>
+        <w:t>commonly</w:t>
+      </w:r>
+      <w:r>
+        <w:t xml:space="preserve"> require a space to be played in. This space can either be discrete </w:t>
       </w:r>
       <w:r>
         <w:t xml:space="preserve">or continuous. </w:t>
@@ -2032,7 +2016,13 @@
         <w:t>work</w:t>
       </w:r>
       <w:r>
-        <w:t xml:space="preserve"> by game developers to assign semantic meaning to </w:t>
+        <w:t xml:space="preserve"> by </w:t>
+      </w:r>
+      <w:r>
+        <w:t xml:space="preserve">video </w:t>
+      </w:r>
+      <w:r>
+        <w:t xml:space="preserve">game developers to assign semantic meaning to </w:t>
       </w:r>
       <w:r>
         <w:t xml:space="preserve">the different </w:t>
@@ -2044,7 +2034,13 @@
         <w:t xml:space="preserve">. </w:t>
       </w:r>
       <w:r>
-        <w:t>These physical volumes may however be rather complex (for example attempting to map a house structure into one volume)</w:t>
+        <w:t>These physical volumes may however be rather complex (</w:t>
+      </w:r>
+      <w:r>
+        <w:t>for example mapping the different rooms of a house structure</w:t>
+      </w:r>
+      <w:r>
+        <w:t>)</w:t>
       </w:r>
       <w:r>
         <w:t xml:space="preserve">, and the long iterative process of game development, along with the huge workload can also lead to </w:t>
@@ -2246,15 +2242,18 @@
         <w:t xml:space="preserve">, meaning this semantic volume will grow outward from the anchor, until it hits </w:t>
       </w:r>
       <w:r>
-        <w:t xml:space="preserve">a </w:t>
-      </w:r>
-      <w:r>
         <w:rPr>
           <w:rStyle w:val="QuoteChar"/>
         </w:rPr>
         <w:t>delimiter</w:t>
       </w:r>
       <w:r>
+        <w:rPr>
+          <w:rStyle w:val="QuoteChar"/>
+        </w:rPr>
+        <w:t>s</w:t>
+      </w:r>
+      <w:r>
         <w:t>.</w:t>
       </w:r>
       <w:r>
@@ -2281,6 +2280,84 @@
       <w:r>
         <w:t xml:space="preserve"> space which act as a border between semantic volumes.</w:t>
       </w:r>
+      <w:r>
+        <w:t xml:space="preserve"> A </w:t>
+      </w:r>
+      <w:r>
+        <w:rPr>
+          <w:rStyle w:val="QuoteChar"/>
+        </w:rPr>
+        <w:t>delimiter</w:t>
+      </w:r>
+      <w:r>
+        <w:rPr>
+          <w:rStyle w:val="QuoteChar"/>
+        </w:rPr>
+        <w:t xml:space="preserve"> </w:t>
+      </w:r>
+      <w:r>
+        <w:t>al</w:t>
+      </w:r>
+      <w:r>
+        <w:t xml:space="preserve">so has a hierarchy level assigned, where a higher level </w:t>
+      </w:r>
+      <w:r>
+        <w:t>represents a smaller importance in the world.</w:t>
+      </w:r>
+      <w:r>
+        <w:t xml:space="preserve"> </w:t>
+      </w:r>
+      <w:r>
+        <w:t>This allows the user to specify which delimiters should clip other delimiters from extending</w:t>
+      </w:r>
+      <w:r>
+        <w:t xml:space="preserve"> along their intersection</w:t>
+      </w:r>
+      <w:r>
+        <w:t>, for example an inner wall of a house should never extend outside of the outer walls.</w:t>
+      </w:r>
+      <w:r>
+        <w:t xml:space="preserve"> Finally, every delimiter </w:t>
+      </w:r>
+      <w:r>
+        <w:t xml:space="preserve">plane </w:t>
+      </w:r>
+      <w:r>
+        <w:t>has the option to be extended logically.</w:t>
+      </w:r>
+      <w:r>
+        <w:t xml:space="preserve"> </w:t>
+      </w:r>
+      <w:r>
+        <w:t xml:space="preserve">This </w:t>
+      </w:r>
+      <w:r>
+        <w:t>can be</w:t>
+      </w:r>
+      <w:r>
+        <w:t xml:space="preserve"> a shortcut for users of the algorithm if the visual geometry</w:t>
+      </w:r>
+      <w:r>
+        <w:t xml:space="preserve"> (which is often used for the algorithm’s input</w:t>
+      </w:r>
+      <w:r>
+        <w:t xml:space="preserve"> for efficiency reasons</w:t>
+      </w:r>
+      <w:r>
+        <w:t>)</w:t>
+      </w:r>
+      <w:r>
+        <w:t xml:space="preserve"> does not match their </w:t>
+      </w:r>
+      <w:r>
+        <w:t xml:space="preserve">desired spatial </w:t>
+      </w:r>
+      <w:r>
+        <w:t xml:space="preserve">meaning. For example, a gap in a fence may allow the player to walk past, but the designer may </w:t>
+      </w:r>
+      <w:r>
+        <w:t>still want that gap to subdivide the two adjacent spaces of the fence, as if the fence didn’t have a gap in the first place.</w:t>
+      </w:r>
     </w:p>
     <w:p>
       <w:pPr>
@@ -2310,7 +2387,10 @@
         <w:pStyle w:val="BodyText"/>
       </w:pPr>
       <w:r>
-        <w:t>The user should therefore simply give a list of points as anchors, as well as a list of planes which will act as delimiters. The algorithm will then calculate and return a data structure which</w:t>
+        <w:t>The input for this algorithm is therefore just</w:t>
+      </w:r>
+      <w:r>
+        <w:t xml:space="preserve"> a list of points as anchors, as well as a list of planes which will act as delimiters. The algorithm will then calculate and return a data structure which</w:t>
       </w:r>
       <w:r>
         <w:t xml:space="preserve"> contains the volumes of each anchor, </w:t>
@@ -2321,43 +2401,181 @@
     </w:p>
     <w:p>
       <w:pPr>
+        <w:pStyle w:val="KapitelII"/>
+      </w:pPr>
+      <w:r>
+        <w:t>Requirements</w:t>
+      </w:r>
+    </w:p>
+    <w:p>
+      <w:pPr>
         <w:pStyle w:val="BodyText"/>
       </w:pPr>
       <w:r>
-        <w:t>The algorithm needs to be deterministic so that developers can rely on the algorithm producing the same results at different times on different machines (potentially even user machines) given the same input.</w:t>
-      </w:r>
-      <w:r>
-        <w:t xml:space="preserve"> It should also be relatively fast, so that the user of this algorithm can adapt the input if the output does not match the </w:t>
-      </w:r>
-      <w:r>
-        <w:t>desired result.</w:t>
+        <w:t>The problem statement implies a list of requirements for any implementation of the algorithm, which are formalized in this chapter.</w:t>
       </w:r>
     </w:p>
     <w:p>
       <w:pPr>
         <w:pStyle w:val="BodyText"/>
-      </w:pPr>
-      <w:r>
-        <w:t xml:space="preserve">The algorithm should also be very transparent in its calculations, so that the </w:t>
-      </w:r>
-      <w:r>
-        <w:t xml:space="preserve">human </w:t>
-      </w:r>
-      <w:r>
-        <w:t>user can anticipate the results</w:t>
-      </w:r>
-      <w:r>
-        <w:t xml:space="preserve">. If the algorithm produces unexpected results, it causes </w:t>
-      </w:r>
-      <w:r>
-        <w:t>more work</w:t>
-      </w:r>
-      <w:r>
-        <w:t xml:space="preserve"> for the human user to adjust the input until the expected result is generated. Depending on the amount of friction this caused, it might be more efficient to just do the work manually</w:t>
-      </w:r>
-      <w:r>
-        <w:t>.</w:t>
-      </w:r>
+        <w:numPr>
+          <w:ilvl w:val="0"/>
+          <w:numId w:val="21"/>
+        </w:numPr>
+      </w:pPr>
+      <w:r>
+        <w:t>The algorithm must be deterministic</w:t>
+      </w:r>
+      <w:r>
+        <w:t xml:space="preserve">. This means that for the same input, the same output must always be produced. </w:t>
+      </w:r>
+      <w:r>
+        <w:t xml:space="preserve">If this wasn’t the case, </w:t>
+      </w:r>
+      <w:r>
+        <w:t>player experiences might vary (due to different results), and developers might get frustrated if the mapping changed unexpectedly.</w:t>
+      </w:r>
+      <w:r>
+        <w:t xml:space="preserve"> </w:t>
+      </w:r>
+    </w:p>
+    <w:p>
+      <w:pPr>
+        <w:pStyle w:val="BodyText"/>
+        <w:numPr>
+          <w:ilvl w:val="0"/>
+          <w:numId w:val="21"/>
+        </w:numPr>
+      </w:pPr>
+      <w:r>
+        <w:t xml:space="preserve">The algorithm must be </w:t>
+      </w:r>
+      <w:r>
+        <w:t xml:space="preserve">predictable for </w:t>
+      </w:r>
+      <w:r>
+        <w:t>a human user to anticipate the results</w:t>
+      </w:r>
+      <w:r>
+        <w:t xml:space="preserve"> to reduce the friction between the human user and the algorithm. </w:t>
+      </w:r>
+      <w:r>
+        <w:t xml:space="preserve">While this is a </w:t>
+      </w:r>
+      <w:r>
+        <w:t>rather subjective</w:t>
+      </w:r>
+      <w:r>
+        <w:t xml:space="preserve">, </w:t>
+      </w:r>
+      <w:r>
+        <w:t xml:space="preserve">mathematically </w:t>
+      </w:r>
+      <w:r>
+        <w:t>non-</w:t>
+      </w:r>
+      <w:r>
+        <w:t>provable</w:t>
+      </w:r>
+      <w:r>
+        <w:t xml:space="preserve"> requirement</w:t>
+      </w:r>
+      <w:r>
+        <w:t xml:space="preserve">, it is nevertheless an </w:t>
+      </w:r>
+      <w:r>
+        <w:lastRenderedPageBreak/>
+        <w:t>important one, as unpredictability will render the algorithm almost useless in practice.</w:t>
+      </w:r>
+    </w:p>
+    <w:p>
+      <w:pPr>
+        <w:pStyle w:val="BodyText"/>
+        <w:numPr>
+          <w:ilvl w:val="0"/>
+          <w:numId w:val="21"/>
+        </w:numPr>
+      </w:pPr>
+      <w:r>
+        <w:t xml:space="preserve">Delimiter planes may or may not be extended </w:t>
+      </w:r>
+      <w:r>
+        <w:t>logically depending on their user input</w:t>
+      </w:r>
+      <w:r>
+        <w:t>, as described in the problem statement.</w:t>
+      </w:r>
+    </w:p>
+    <w:p>
+      <w:pPr>
+        <w:pStyle w:val="BodyText"/>
+        <w:numPr>
+          <w:ilvl w:val="0"/>
+          <w:numId w:val="21"/>
+        </w:numPr>
+      </w:pPr>
+      <w:r>
+        <w:t>Delimiter planes that intersect each other must be clipped so that no plane penetrates the other.</w:t>
+      </w:r>
+      <w:r>
+        <w:t xml:space="preserve"> </w:t>
+      </w:r>
+      <w:r>
+        <w:t xml:space="preserve">For any intersection of two </w:t>
+      </w:r>
+      <w:r>
+        <w:t xml:space="preserve">delimiter </w:t>
+      </w:r>
+      <w:r>
+        <w:t xml:space="preserve">planes, </w:t>
+      </w:r>
+      <w:r>
+        <w:t>the plane with the higher hierarchy level should be clipped (meaning:</w:t>
+      </w:r>
+      <w:r>
+        <w:t xml:space="preserve"> the plane should </w:t>
+      </w:r>
+      <w:r>
+        <w:t xml:space="preserve">not extend past this </w:t>
+      </w:r>
+      <w:r>
+        <w:t>intersection). If the two delimiters have the same hierarchy level, both should be clipped.</w:t>
+      </w:r>
+    </w:p>
+    <w:p>
+      <w:pPr>
+        <w:pStyle w:val="BodyText"/>
+        <w:numPr>
+          <w:ilvl w:val="0"/>
+          <w:numId w:val="21"/>
+        </w:numPr>
+      </w:pPr>
+      <w:r>
+        <w:t xml:space="preserve">A volume calculated for an anchor must never </w:t>
+      </w:r>
+      <w:r>
+        <w:t>intersect with any delimiter plane present in the world.</w:t>
+      </w:r>
+    </w:p>
+    <w:p>
+      <w:pPr>
+        <w:pStyle w:val="BodyText"/>
+        <w:numPr>
+          <w:ilvl w:val="0"/>
+          <w:numId w:val="21"/>
+        </w:numPr>
+      </w:pPr>
+      <w:r>
+        <w:t>A volume for an anchor must extend into all directions as far as possible while not violating requirement number three.</w:t>
+      </w:r>
+      <w:r>
+        <w:t xml:space="preserve"> This also means that an anchor volume should bend around corners.</w:t>
+      </w:r>
+    </w:p>
+    <w:p>
+      <w:pPr>
+        <w:pStyle w:val="BodyText"/>
+      </w:pPr>
     </w:p>
     <w:p>
       <w:pPr>
@@ -2570,15 +2788,7 @@
         <w:t>recursively making the shapes smaller and smaller</w:t>
       </w:r>
       <w:r>
-        <w:t xml:space="preserve">, </w:t>
-      </w:r>
-      <w:proofErr w:type="gramStart"/>
-      <w:r>
-        <w:t>similar to</w:t>
-      </w:r>
-      <w:proofErr w:type="gramEnd"/>
-      <w:r>
-        <w:t xml:space="preserve"> a BVH tree.</w:t>
+        <w:t>, similar to a BVH tree.</w:t>
       </w:r>
       <w:r>
         <w:t xml:space="preserve"> While this </w:t>
@@ -3092,13 +3302,8 @@
       <w:pPr>
         <w:pStyle w:val="BodyText"/>
       </w:pPr>
-      <w:proofErr w:type="gramStart"/>
-      <w:r>
-        <w:t>A world</w:t>
-      </w:r>
-      <w:proofErr w:type="gramEnd"/>
-      <w:r>
-        <w:t xml:space="preserve"> owns a list of anchors and delimiters, as well as </w:t>
+      <w:r>
+        <w:t xml:space="preserve">A world owns a list of anchors and delimiters, as well as </w:t>
       </w:r>
       <w:r>
         <w:t>the root clipping planes</w:t>
@@ -3617,19 +3822,11 @@
         </wp:anchor>
       </w:drawing>
     </w:r>
-    <w:proofErr w:type="spellStart"/>
     <w:r>
       <w:rPr>
         <w:noProof w:val="0"/>
       </w:rPr>
-      <w:t>Technische</w:t>
-    </w:r>
-    <w:proofErr w:type="spellEnd"/>
-    <w:r>
-      <w:rPr>
-        <w:noProof w:val="0"/>
-      </w:rPr>
-      <w:t xml:space="preserve"> Universität München</w:t>
+      <w:t>Technische Universität München</w:t>
     </w:r>
   </w:p>
 </w:hdr>
@@ -4142,6 +4339,95 @@
     </w:lvl>
   </w:abstractNum>
   <w:abstractNum w:abstractNumId="8" w15:restartNumberingAfterBreak="0">
+    <w:nsid w:val="3B04507E"/>
+    <w:multiLevelType w:val="hybridMultilevel"/>
+    <w:tmpl w:val="6C1497FC"/>
+    <w:lvl w:ilvl="0" w:tplc="0409000F">
+      <w:start w:val="1"/>
+      <w:numFmt w:val="decimal"/>
+      <w:lvlText w:val="%1."/>
+      <w:lvlJc w:val="left"/>
+      <w:pPr>
+        <w:ind w:left="720" w:hanging="360"/>
+      </w:pPr>
+      <w:rPr>
+        <w:rFonts w:hint="default"/>
+      </w:rPr>
+    </w:lvl>
+    <w:lvl w:ilvl="1" w:tplc="04090019" w:tentative="1">
+      <w:start w:val="1"/>
+      <w:numFmt w:val="lowerLetter"/>
+      <w:lvlText w:val="%2."/>
+      <w:lvlJc w:val="left"/>
+      <w:pPr>
+        <w:ind w:left="1440" w:hanging="360"/>
+      </w:pPr>
+    </w:lvl>
+    <w:lvl w:ilvl="2" w:tplc="0409001B" w:tentative="1">
+      <w:start w:val="1"/>
+      <w:numFmt w:val="lowerRoman"/>
+      <w:lvlText w:val="%3."/>
+      <w:lvlJc w:val="right"/>
+      <w:pPr>
+        <w:ind w:left="2160" w:hanging="180"/>
+      </w:pPr>
+    </w:lvl>
+    <w:lvl w:ilvl="3" w:tplc="0409000F" w:tentative="1">
+      <w:start w:val="1"/>
+      <w:numFmt w:val="decimal"/>
+      <w:lvlText w:val="%4."/>
+      <w:lvlJc w:val="left"/>
+      <w:pPr>
+        <w:ind w:left="2880" w:hanging="360"/>
+      </w:pPr>
+    </w:lvl>
+    <w:lvl w:ilvl="4" w:tplc="04090019" w:tentative="1">
+      <w:start w:val="1"/>
+      <w:numFmt w:val="lowerLetter"/>
+      <w:lvlText w:val="%5."/>
+      <w:lvlJc w:val="left"/>
+      <w:pPr>
+        <w:ind w:left="3600" w:hanging="360"/>
+      </w:pPr>
+    </w:lvl>
+    <w:lvl w:ilvl="5" w:tplc="0409001B" w:tentative="1">
+      <w:start w:val="1"/>
+      <w:numFmt w:val="lowerRoman"/>
+      <w:lvlText w:val="%6."/>
+      <w:lvlJc w:val="right"/>
+      <w:pPr>
+        <w:ind w:left="4320" w:hanging="180"/>
+      </w:pPr>
+    </w:lvl>
+    <w:lvl w:ilvl="6" w:tplc="0409000F" w:tentative="1">
+      <w:start w:val="1"/>
+      <w:numFmt w:val="decimal"/>
+      <w:lvlText w:val="%7."/>
+      <w:lvlJc w:val="left"/>
+      <w:pPr>
+        <w:ind w:left="5040" w:hanging="360"/>
+      </w:pPr>
+    </w:lvl>
+    <w:lvl w:ilvl="7" w:tplc="04090019" w:tentative="1">
+      <w:start w:val="1"/>
+      <w:numFmt w:val="lowerLetter"/>
+      <w:lvlText w:val="%8."/>
+      <w:lvlJc w:val="left"/>
+      <w:pPr>
+        <w:ind w:left="5760" w:hanging="360"/>
+      </w:pPr>
+    </w:lvl>
+    <w:lvl w:ilvl="8" w:tplc="0409001B" w:tentative="1">
+      <w:start w:val="1"/>
+      <w:numFmt w:val="lowerRoman"/>
+      <w:lvlText w:val="%9."/>
+      <w:lvlJc w:val="right"/>
+      <w:pPr>
+        <w:ind w:left="6480" w:hanging="180"/>
+      </w:pPr>
+    </w:lvl>
+  </w:abstractNum>
+  <w:abstractNum w:abstractNumId="9" w15:restartNumberingAfterBreak="0">
     <w:nsid w:val="453369BA"/>
     <w:multiLevelType w:val="multilevel"/>
     <w:tmpl w:val="8CCC0EEE"/>
@@ -4271,7 +4557,7 @@
       </w:rPr>
     </w:lvl>
   </w:abstractNum>
-  <w:abstractNum w:abstractNumId="9" w15:restartNumberingAfterBreak="0">
+  <w:abstractNum w:abstractNumId="10" w15:restartNumberingAfterBreak="0">
     <w:nsid w:val="4E392074"/>
     <w:multiLevelType w:val="multilevel"/>
     <w:tmpl w:val="8D0A3BB6"/>
@@ -4384,7 +4670,7 @@
       </w:pPr>
     </w:lvl>
   </w:abstractNum>
-  <w:abstractNum w:abstractNumId="10" w15:restartNumberingAfterBreak="0">
+  <w:abstractNum w:abstractNumId="11" w15:restartNumberingAfterBreak="0">
     <w:nsid w:val="4EE72E14"/>
     <w:multiLevelType w:val="hybridMultilevel"/>
     <w:tmpl w:val="F6D86D10"/>
@@ -4499,7 +4785,7 @@
       </w:rPr>
     </w:lvl>
   </w:abstractNum>
-  <w:abstractNum w:abstractNumId="11" w15:restartNumberingAfterBreak="0">
+  <w:abstractNum w:abstractNumId="12" w15:restartNumberingAfterBreak="0">
     <w:nsid w:val="51560443"/>
     <w:multiLevelType w:val="multilevel"/>
     <w:tmpl w:val="DC18044E"/>
@@ -4614,7 +4900,7 @@
       </w:rPr>
     </w:lvl>
   </w:abstractNum>
-  <w:abstractNum w:abstractNumId="12" w15:restartNumberingAfterBreak="0">
+  <w:abstractNum w:abstractNumId="13" w15:restartNumberingAfterBreak="0">
     <w:nsid w:val="52FC4F4B"/>
     <w:multiLevelType w:val="multilevel"/>
     <w:tmpl w:val="EF5C5FF6"/>
@@ -4730,7 +5016,7 @@
       </w:rPr>
     </w:lvl>
   </w:abstractNum>
-  <w:abstractNum w:abstractNumId="13" w15:restartNumberingAfterBreak="0">
+  <w:abstractNum w:abstractNumId="14" w15:restartNumberingAfterBreak="0">
     <w:nsid w:val="59A838C5"/>
     <w:multiLevelType w:val="multilevel"/>
     <w:tmpl w:val="AB985292"/>
@@ -4843,7 +5129,7 @@
       </w:rPr>
     </w:lvl>
   </w:abstractNum>
-  <w:abstractNum w:abstractNumId="14" w15:restartNumberingAfterBreak="0">
+  <w:abstractNum w:abstractNumId="15" w15:restartNumberingAfterBreak="0">
     <w:nsid w:val="709552DE"/>
     <w:multiLevelType w:val="multilevel"/>
     <w:tmpl w:val="1B96919E"/>
@@ -4958,7 +5244,7 @@
       </w:rPr>
     </w:lvl>
   </w:abstractNum>
-  <w:abstractNum w:abstractNumId="15" w15:restartNumberingAfterBreak="0">
+  <w:abstractNum w:abstractNumId="16" w15:restartNumberingAfterBreak="0">
     <w:nsid w:val="764E5DE4"/>
     <w:multiLevelType w:val="hybridMultilevel"/>
     <w:tmpl w:val="74D825F2"/>
@@ -5075,13 +5361,13 @@
     <w:abstractNumId w:val="7"/>
   </w:num>
   <w:num w:numId="2" w16cid:durableId="128323486">
-    <w:abstractNumId w:val="8"/>
+    <w:abstractNumId w:val="9"/>
   </w:num>
   <w:num w:numId="3" w16cid:durableId="1588997943">
-    <w:abstractNumId w:val="12"/>
+    <w:abstractNumId w:val="13"/>
   </w:num>
   <w:num w:numId="4" w16cid:durableId="316540757">
-    <w:abstractNumId w:val="12"/>
+    <w:abstractNumId w:val="13"/>
     <w:lvlOverride w:ilvl="0">
       <w:startOverride w:val="1"/>
     </w:lvlOverride>
@@ -5111,7 +5397,7 @@
     </w:lvlOverride>
   </w:num>
   <w:num w:numId="5" w16cid:durableId="297153283">
-    <w:abstractNumId w:val="10"/>
+    <w:abstractNumId w:val="11"/>
   </w:num>
   <w:num w:numId="6" w16cid:durableId="1505247748">
     <w:abstractNumId w:val="3"/>
@@ -5126,7 +5412,7 @@
     <w:abstractNumId w:val="0"/>
   </w:num>
   <w:num w:numId="10" w16cid:durableId="315188855">
-    <w:abstractNumId w:val="8"/>
+    <w:abstractNumId w:val="9"/>
     <w:lvlOverride w:ilvl="0">
       <w:startOverride w:val="1"/>
     </w:lvlOverride>
@@ -5162,19 +5448,19 @@
     </w:lvlOverride>
   </w:num>
   <w:num w:numId="12" w16cid:durableId="165246160">
-    <w:abstractNumId w:val="11"/>
+    <w:abstractNumId w:val="12"/>
   </w:num>
   <w:num w:numId="13" w16cid:durableId="102919078">
-    <w:abstractNumId w:val="13"/>
+    <w:abstractNumId w:val="14"/>
   </w:num>
   <w:num w:numId="14" w16cid:durableId="626199470">
+    <w:abstractNumId w:val="16"/>
+  </w:num>
+  <w:num w:numId="15" w16cid:durableId="1752775824">
     <w:abstractNumId w:val="15"/>
   </w:num>
-  <w:num w:numId="15" w16cid:durableId="1752775824">
-    <w:abstractNumId w:val="14"/>
-  </w:num>
   <w:num w:numId="16" w16cid:durableId="901601550">
-    <w:abstractNumId w:val="12"/>
+    <w:abstractNumId w:val="13"/>
     <w:lvlOverride w:ilvl="0">
       <w:startOverride w:val="10"/>
     </w:lvlOverride>
@@ -5204,7 +5490,7 @@
     </w:lvlOverride>
   </w:num>
   <w:num w:numId="17" w16cid:durableId="1407994506">
-    <w:abstractNumId w:val="9"/>
+    <w:abstractNumId w:val="10"/>
   </w:num>
   <w:num w:numId="18" w16cid:durableId="28799149">
     <w:abstractNumId w:val="5"/>
@@ -5214,6 +5500,9 @@
   </w:num>
   <w:num w:numId="20" w16cid:durableId="360320813">
     <w:abstractNumId w:val="4"/>
+  </w:num>
+  <w:num w:numId="21" w16cid:durableId="846283607">
+    <w:abstractNumId w:val="8"/>
   </w:num>
 </w:numbering>
 </file>
@@ -7237,8 +7526,10 @@
     <w:rsidRoot w:val="00120B8D"/>
     <w:rsid w:val="00120B8D"/>
     <w:rsid w:val="001931ED"/>
+    <w:rsid w:val="003510C0"/>
     <w:rsid w:val="0059723A"/>
     <w:rsid w:val="00805664"/>
+    <w:rsid w:val="009B5EBE"/>
     <w:rsid w:val="00A567CB"/>
     <w:rsid w:val="00C52141"/>
     <w:rsid w:val="00D03C58"/>

</xml_diff>

<commit_message>
Notes for the text.
</commit_message>
<xml_diff>
--- a/Text/Thesis/Text.docx
+++ b/Text/Thesis/Text.docx
@@ -2505,6 +2505,9 @@
       <w:r>
         <w:t>, as described in the problem statement.</w:t>
       </w:r>
+      <w:r>
+        <w:t xml:space="preserve">    MY REQUIREMENT</w:t>
+      </w:r>
     </w:p>
     <w:p>
       <w:pPr>
@@ -2541,6 +2544,9 @@
       <w:r>
         <w:t>intersection). If the two delimiters have the same hierarchy level, both should be clipped.</w:t>
       </w:r>
+      <w:r>
+        <w:t xml:space="preserve">    MY REQUIREMENT</w:t>
+      </w:r>
     </w:p>
     <w:p>
       <w:pPr>
@@ -2569,7 +2575,28 @@
         <w:t>A volume for an anchor must extend into all directions as far as possible while not violating requirement number three.</w:t>
       </w:r>
       <w:r>
-        <w:t xml:space="preserve"> This also means that an anchor volume should bend around corners.</w:t>
+        <w:t xml:space="preserve"> This also means that an anchor volume </w:t>
+      </w:r>
+      <w:r>
+        <w:t>must represent complex shapes</w:t>
+      </w:r>
+      <w:r>
+        <w:t>.</w:t>
+      </w:r>
+      <w:r>
+        <w:t xml:space="preserve">     NOCHECKIN</w:t>
+      </w:r>
+    </w:p>
+    <w:p>
+      <w:pPr>
+        <w:pStyle w:val="BodyText"/>
+        <w:numPr>
+          <w:ilvl w:val="0"/>
+          <w:numId w:val="21"/>
+        </w:numPr>
+      </w:pPr>
+      <w:r>
+        <w:t>ONLINE REALTIME REQUIREMENT; OFFLINE NON-REALTIME POSSIBLE</w:t>
       </w:r>
     </w:p>
     <w:p>
@@ -5960,6 +5987,7 @@
   <w:style w:type="character" w:default="1" w:styleId="DefaultParagraphFont">
     <w:name w:val="Default Paragraph Font"/>
     <w:uiPriority w:val="1"/>
+    <w:semiHidden/>
     <w:unhideWhenUsed/>
   </w:style>
   <w:style w:type="table" w:default="1" w:styleId="TableNormal">
@@ -7530,11 +7558,13 @@
     <w:rsid w:val="0059723A"/>
     <w:rsid w:val="00805664"/>
     <w:rsid w:val="009B5EBE"/>
+    <w:rsid w:val="009E78E2"/>
     <w:rsid w:val="00A567CB"/>
     <w:rsid w:val="00C52141"/>
     <w:rsid w:val="00D03C58"/>
     <w:rsid w:val="00E23CAB"/>
     <w:rsid w:val="00E835FB"/>
+    <w:rsid w:val="00E84388"/>
     <w:rsid w:val="00F62206"/>
   </w:rsids>
   <m:mathPr>
@@ -7552,7 +7582,7 @@
   </m:mathPr>
   <w:themeFontLang w:val="en-US"/>
   <w:clrSchemeMapping w:bg1="light1" w:t1="dark1" w:bg2="light2" w:t2="dark2" w:accent1="accent1" w:accent2="accent2" w:accent3="accent3" w:accent4="accent4" w:accent5="accent5" w:accent6="accent6" w:hyperlink="hyperlink" w:followedHyperlink="followedHyperlink"/>
-  <w:decimalSymbol w:val="."/>
+  <w:decimalSymbol w:val=","/>
   <w:listSeparator w:val=","/>
   <w15:chartTrackingRefBased/>
 </w:settings>

</xml_diff>

<commit_message>
Did some refactoring on the requirements in the introduction, as well as in the theory part.
</commit_message>
<xml_diff>
--- a/Text/Thesis/Text.docx
+++ b/Text/Thesis/Text.docx
@@ -348,14 +348,39 @@
                     <w:color w:val="A6A6A6" w:themeColor="background1" w:themeShade="A6"/>
                     <w:lang w:val="de-DE"/>
                   </w:rPr>
-                  <w:t xml:space="preserve">School of </w:t>
+                  <w:t xml:space="preserve">School </w:t>
                 </w:r>
+                <w:proofErr w:type="spellStart"/>
                 <w:r>
                   <w:rPr>
                     <w:color w:val="A6A6A6" w:themeColor="background1" w:themeShade="A6"/>
                     <w:lang w:val="de-DE"/>
                   </w:rPr>
-                  <w:t>Computation, Information and Technology</w:t>
+                  <w:t>of</w:t>
+                </w:r>
+                <w:proofErr w:type="spellEnd"/>
+                <w:r>
+                  <w:rPr>
+                    <w:color w:val="A6A6A6" w:themeColor="background1" w:themeShade="A6"/>
+                    <w:lang w:val="de-DE"/>
+                  </w:rPr>
+                  <w:t xml:space="preserve"> </w:t>
+                </w:r>
+                <w:proofErr w:type="spellStart"/>
+                <w:r>
+                  <w:rPr>
+                    <w:color w:val="A6A6A6" w:themeColor="background1" w:themeShade="A6"/>
+                    <w:lang w:val="de-DE"/>
+                  </w:rPr>
+                  <w:t>Computation</w:t>
+                </w:r>
+                <w:proofErr w:type="spellEnd"/>
+                <w:r>
+                  <w:rPr>
+                    <w:color w:val="A6A6A6" w:themeColor="background1" w:themeShade="A6"/>
+                    <w:lang w:val="de-DE"/>
+                  </w:rPr>
+                  <w:t>, Information and Technology</w:t>
                 </w:r>
               </w:sdtContent>
             </w:sdt>
@@ -746,7 +771,7 @@
           <w:lang w:val="de-DE"/>
         </w:rPr>
       </w:pPr>
-      <w:bookmarkStart w:id="1" w:name="_Toc170059886"/>
+      <w:bookmarkStart w:id="1" w:name="_Toc171775097"/>
       <w:r>
         <w:rPr>
           <w:lang w:val="de-DE"/>
@@ -870,7 +895,7 @@
       <w:pPr>
         <w:pStyle w:val="VerzeichnisberschriftimInhaltsverzeichnisgelistet"/>
       </w:pPr>
-      <w:bookmarkStart w:id="2" w:name="_Toc170059887"/>
+      <w:bookmarkStart w:id="2" w:name="_Toc171775098"/>
       <w:r>
         <w:lastRenderedPageBreak/>
         <w:t>Abstract</w:t>
@@ -889,7 +914,7 @@
       <w:pPr>
         <w:pStyle w:val="VerzeichnisberschriftimInhaltsverzeichnisgelistet"/>
       </w:pPr>
-      <w:bookmarkStart w:id="3" w:name="_Toc170059888"/>
+      <w:bookmarkStart w:id="3" w:name="_Toc171775099"/>
       <w:r>
         <w:lastRenderedPageBreak/>
         <w:t>Acknowledgements</w:t>
@@ -944,7 +969,7 @@
         </w:rPr>
         <w:fldChar w:fldCharType="separate"/>
       </w:r>
-      <w:hyperlink w:anchor="_Toc170059886" w:history="1">
+      <w:hyperlink w:anchor="_Toc171775097" w:history="1">
         <w:r>
           <w:rPr>
             <w:rStyle w:val="Hyperlink"/>
@@ -968,7 +993,7 @@
           <w:rPr>
             <w:webHidden/>
           </w:rPr>
-          <w:instrText xml:space="preserve"> PAGEREF _Toc170059886 \h </w:instrText>
+          <w:instrText xml:space="preserve"> PAGEREF _Toc171775097 \h </w:instrText>
         </w:r>
         <w:r>
           <w:rPr>
@@ -1007,7 +1032,7 @@
           <w14:ligatures w14:val="standardContextual"/>
         </w:rPr>
       </w:pPr>
-      <w:hyperlink w:anchor="_Toc170059887" w:history="1">
+      <w:hyperlink w:anchor="_Toc171775098" w:history="1">
         <w:r>
           <w:rPr>
             <w:rStyle w:val="Hyperlink"/>
@@ -1030,7 +1055,7 @@
           <w:rPr>
             <w:webHidden/>
           </w:rPr>
-          <w:instrText xml:space="preserve"> PAGEREF _Toc170059887 \h </w:instrText>
+          <w:instrText xml:space="preserve"> PAGEREF _Toc171775098 \h </w:instrText>
         </w:r>
         <w:r>
           <w:rPr>
@@ -1069,7 +1094,7 @@
           <w14:ligatures w14:val="standardContextual"/>
         </w:rPr>
       </w:pPr>
-      <w:hyperlink w:anchor="_Toc170059888" w:history="1">
+      <w:hyperlink w:anchor="_Toc171775099" w:history="1">
         <w:r>
           <w:rPr>
             <w:rStyle w:val="Hyperlink"/>
@@ -1092,7 +1117,7 @@
           <w:rPr>
             <w:webHidden/>
           </w:rPr>
-          <w:instrText xml:space="preserve"> PAGEREF _Toc170059888 \h </w:instrText>
+          <w:instrText xml:space="preserve"> PAGEREF _Toc171775099 \h </w:instrText>
         </w:r>
         <w:r>
           <w:rPr>
@@ -1131,7 +1156,7 @@
           <w14:ligatures w14:val="standardContextual"/>
         </w:rPr>
       </w:pPr>
-      <w:hyperlink w:anchor="_Toc170059889" w:history="1">
+      <w:hyperlink w:anchor="_Toc171775100" w:history="1">
         <w:r>
           <w:rPr>
             <w:rStyle w:val="Hyperlink"/>
@@ -1171,7 +1196,7 @@
           <w:rPr>
             <w:webHidden/>
           </w:rPr>
-          <w:instrText xml:space="preserve"> PAGEREF _Toc170059889 \h </w:instrText>
+          <w:instrText xml:space="preserve"> PAGEREF _Toc171775100 \h </w:instrText>
         </w:r>
         <w:r>
           <w:rPr>
@@ -1209,7 +1234,7 @@
           <w14:ligatures w14:val="standardContextual"/>
         </w:rPr>
       </w:pPr>
-      <w:hyperlink w:anchor="_Toc170059890" w:history="1">
+      <w:hyperlink w:anchor="_Toc171775101" w:history="1">
         <w:r>
           <w:rPr>
             <w:rStyle w:val="Hyperlink"/>
@@ -1248,7 +1273,7 @@
           <w:rPr>
             <w:webHidden/>
           </w:rPr>
-          <w:instrText xml:space="preserve"> PAGEREF _Toc170059890 \h </w:instrText>
+          <w:instrText xml:space="preserve"> PAGEREF _Toc171775101 \h </w:instrText>
         </w:r>
         <w:r>
           <w:rPr>
@@ -1266,6 +1291,83 @@
             <w:webHidden/>
           </w:rPr>
           <w:t>6</w:t>
+        </w:r>
+        <w:r>
+          <w:rPr>
+            <w:webHidden/>
+          </w:rPr>
+          <w:fldChar w:fldCharType="end"/>
+        </w:r>
+      </w:hyperlink>
+    </w:p>
+    <w:p>
+      <w:pPr>
+        <w:pStyle w:val="TOC2"/>
+        <w:rPr>
+          <w:rFonts w:eastAsiaTheme="minorEastAsia"/>
+          <w:kern w:val="2"/>
+          <w:sz w:val="24"/>
+          <w:szCs w:val="24"/>
+          <w14:ligatures w14:val="standardContextual"/>
+        </w:rPr>
+      </w:pPr>
+      <w:hyperlink w:anchor="_Toc171775102" w:history="1">
+        <w:r>
+          <w:rPr>
+            <w:rStyle w:val="Hyperlink"/>
+          </w:rPr>
+          <w:t>1.2.</w:t>
+        </w:r>
+        <w:r>
+          <w:rPr>
+            <w:rFonts w:eastAsiaTheme="minorEastAsia"/>
+            <w:kern w:val="2"/>
+            <w:sz w:val="24"/>
+            <w:szCs w:val="24"/>
+            <w14:ligatures w14:val="standardContextual"/>
+          </w:rPr>
+          <w:tab/>
+        </w:r>
+        <w:r>
+          <w:rPr>
+            <w:rStyle w:val="Hyperlink"/>
+          </w:rPr>
+          <w:t>Requirements</w:t>
+        </w:r>
+        <w:r>
+          <w:rPr>
+            <w:webHidden/>
+          </w:rPr>
+          <w:tab/>
+        </w:r>
+        <w:r>
+          <w:rPr>
+            <w:webHidden/>
+          </w:rPr>
+          <w:fldChar w:fldCharType="begin"/>
+        </w:r>
+        <w:r>
+          <w:rPr>
+            <w:webHidden/>
+          </w:rPr>
+          <w:instrText xml:space="preserve"> PAGEREF _Toc171775102 \h </w:instrText>
+        </w:r>
+        <w:r>
+          <w:rPr>
+            <w:webHidden/>
+          </w:rPr>
+        </w:r>
+        <w:r>
+          <w:rPr>
+            <w:webHidden/>
+          </w:rPr>
+          <w:fldChar w:fldCharType="separate"/>
+        </w:r>
+        <w:r>
+          <w:rPr>
+            <w:webHidden/>
+          </w:rPr>
+          <w:t>7</w:t>
         </w:r>
         <w:r>
           <w:rPr>
@@ -1287,7 +1389,7 @@
           <w14:ligatures w14:val="standardContextual"/>
         </w:rPr>
       </w:pPr>
-      <w:hyperlink w:anchor="_Toc170059891" w:history="1">
+      <w:hyperlink w:anchor="_Toc171775103" w:history="1">
         <w:r>
           <w:rPr>
             <w:rStyle w:val="Hyperlink"/>
@@ -1309,7 +1411,7 @@
           <w:rPr>
             <w:rStyle w:val="Hyperlink"/>
           </w:rPr>
-          <w:t>The Algorithm</w:t>
+          <w:t>Theory</w:t>
         </w:r>
         <w:r>
           <w:rPr>
@@ -1327,7 +1429,7 @@
           <w:rPr>
             <w:webHidden/>
           </w:rPr>
-          <w:instrText xml:space="preserve"> PAGEREF _Toc170059891 \h </w:instrText>
+          <w:instrText xml:space="preserve"> PAGEREF _Toc171775103 \h </w:instrText>
         </w:r>
         <w:r>
           <w:rPr>
@@ -1344,7 +1446,7 @@
           <w:rPr>
             <w:webHidden/>
           </w:rPr>
-          <w:t>8</w:t>
+          <w:t>9</w:t>
         </w:r>
         <w:r>
           <w:rPr>
@@ -1365,7 +1467,7 @@
           <w14:ligatures w14:val="standardContextual"/>
         </w:rPr>
       </w:pPr>
-      <w:hyperlink w:anchor="_Toc170059892" w:history="1">
+      <w:hyperlink w:anchor="_Toc171775104" w:history="1">
         <w:r>
           <w:rPr>
             <w:rStyle w:val="Hyperlink"/>
@@ -1386,7 +1488,7 @@
           <w:rPr>
             <w:rStyle w:val="Hyperlink"/>
           </w:rPr>
-          <w:t>Overview</w:t>
+          <w:t>Realization of the Requirements</w:t>
         </w:r>
         <w:r>
           <w:rPr>
@@ -1404,7 +1506,7 @@
           <w:rPr>
             <w:webHidden/>
           </w:rPr>
-          <w:instrText xml:space="preserve"> PAGEREF _Toc170059892 \h </w:instrText>
+          <w:instrText xml:space="preserve"> PAGEREF _Toc171775104 \h </w:instrText>
         </w:r>
         <w:r>
           <w:rPr>
@@ -1421,7 +1523,7 @@
           <w:rPr>
             <w:webHidden/>
           </w:rPr>
-          <w:t>8</w:t>
+          <w:t>9</w:t>
         </w:r>
         <w:r>
           <w:rPr>
@@ -1442,7 +1544,7 @@
           <w14:ligatures w14:val="standardContextual"/>
         </w:rPr>
       </w:pPr>
-      <w:hyperlink w:anchor="_Toc170059893" w:history="1">
+      <w:hyperlink w:anchor="_Toc171775105" w:history="1">
         <w:r>
           <w:rPr>
             <w:rStyle w:val="Hyperlink"/>
@@ -1481,7 +1583,7 @@
           <w:rPr>
             <w:webHidden/>
           </w:rPr>
-          <w:instrText xml:space="preserve"> PAGEREF _Toc170059893 \h </w:instrText>
+          <w:instrText xml:space="preserve"> PAGEREF _Toc171775105 \h </w:instrText>
         </w:r>
         <w:r>
           <w:rPr>
@@ -1498,7 +1600,7 @@
           <w:rPr>
             <w:webHidden/>
           </w:rPr>
-          <w:t>8</w:t>
+          <w:t>9</w:t>
         </w:r>
         <w:r>
           <w:rPr>
@@ -1520,7 +1622,7 @@
           <w14:ligatures w14:val="standardContextual"/>
         </w:rPr>
       </w:pPr>
-      <w:hyperlink w:anchor="_Toc170059894" w:history="1">
+      <w:hyperlink w:anchor="_Toc171775106" w:history="1">
         <w:r>
           <w:rPr>
             <w:rStyle w:val="Hyperlink"/>
@@ -1560,7 +1662,7 @@
           <w:rPr>
             <w:webHidden/>
           </w:rPr>
-          <w:instrText xml:space="preserve"> PAGEREF _Toc170059894 \h </w:instrText>
+          <w:instrText xml:space="preserve"> PAGEREF _Toc171775106 \h </w:instrText>
         </w:r>
         <w:r>
           <w:rPr>
@@ -1577,7 +1679,7 @@
           <w:rPr>
             <w:webHidden/>
           </w:rPr>
-          <w:t>10</w:t>
+          <w:t>12</w:t>
         </w:r>
         <w:r>
           <w:rPr>
@@ -1598,7 +1700,7 @@
           <w14:ligatures w14:val="standardContextual"/>
         </w:rPr>
       </w:pPr>
-      <w:hyperlink w:anchor="_Toc170059895" w:history="1">
+      <w:hyperlink w:anchor="_Toc171775107" w:history="1">
         <w:r>
           <w:rPr>
             <w:rStyle w:val="Hyperlink"/>
@@ -1637,7 +1739,7 @@
           <w:rPr>
             <w:webHidden/>
           </w:rPr>
-          <w:instrText xml:space="preserve"> PAGEREF _Toc170059895 \h </w:instrText>
+          <w:instrText xml:space="preserve"> PAGEREF _Toc171775107 \h </w:instrText>
         </w:r>
         <w:r>
           <w:rPr>
@@ -1654,7 +1756,7 @@
           <w:rPr>
             <w:webHidden/>
           </w:rPr>
-          <w:t>10</w:t>
+          <w:t>12</w:t>
         </w:r>
         <w:r>
           <w:rPr>
@@ -1675,7 +1777,7 @@
           <w14:ligatures w14:val="standardContextual"/>
         </w:rPr>
       </w:pPr>
-      <w:hyperlink w:anchor="_Toc170059896" w:history="1">
+      <w:hyperlink w:anchor="_Toc171775108" w:history="1">
         <w:r>
           <w:rPr>
             <w:rStyle w:val="Hyperlink"/>
@@ -1714,7 +1816,7 @@
           <w:rPr>
             <w:webHidden/>
           </w:rPr>
-          <w:instrText xml:space="preserve"> PAGEREF _Toc170059896 \h </w:instrText>
+          <w:instrText xml:space="preserve"> PAGEREF _Toc171775108 \h </w:instrText>
         </w:r>
         <w:r>
           <w:rPr>
@@ -1731,7 +1833,7 @@
           <w:rPr>
             <w:webHidden/>
           </w:rPr>
-          <w:t>10</w:t>
+          <w:t>12</w:t>
         </w:r>
         <w:r>
           <w:rPr>
@@ -1752,7 +1854,7 @@
           <w14:ligatures w14:val="standardContextual"/>
         </w:rPr>
       </w:pPr>
-      <w:hyperlink w:anchor="_Toc170059897" w:history="1">
+      <w:hyperlink w:anchor="_Toc171775109" w:history="1">
         <w:r>
           <w:rPr>
             <w:rStyle w:val="Hyperlink"/>
@@ -1791,7 +1893,7 @@
           <w:rPr>
             <w:webHidden/>
           </w:rPr>
-          <w:instrText xml:space="preserve"> PAGEREF _Toc170059897 \h </w:instrText>
+          <w:instrText xml:space="preserve"> PAGEREF _Toc171775109 \h </w:instrText>
         </w:r>
         <w:r>
           <w:rPr>
@@ -1808,7 +1910,7 @@
           <w:rPr>
             <w:webHidden/>
           </w:rPr>
-          <w:t>11</w:t>
+          <w:t>13</w:t>
         </w:r>
         <w:r>
           <w:rPr>
@@ -1830,7 +1932,7 @@
           <w14:ligatures w14:val="standardContextual"/>
         </w:rPr>
       </w:pPr>
-      <w:hyperlink w:anchor="_Toc170059898" w:history="1">
+      <w:hyperlink w:anchor="_Toc171775110" w:history="1">
         <w:r>
           <w:rPr>
             <w:rStyle w:val="Hyperlink"/>
@@ -1853,7 +1955,7 @@
           <w:rPr>
             <w:webHidden/>
           </w:rPr>
-          <w:instrText xml:space="preserve"> PAGEREF _Toc170059898 \h </w:instrText>
+          <w:instrText xml:space="preserve"> PAGEREF _Toc171775110 \h </w:instrText>
         </w:r>
         <w:r>
           <w:rPr>
@@ -1870,7 +1972,7 @@
           <w:rPr>
             <w:webHidden/>
           </w:rPr>
-          <w:t>13</w:t>
+          <w:t>15</w:t>
         </w:r>
         <w:r>
           <w:rPr>
@@ -1889,7 +1991,7 @@
         <w:lastRenderedPageBreak/>
         <w:fldChar w:fldCharType="end"/>
       </w:r>
-      <w:bookmarkStart w:id="4" w:name="_Toc170059889"/>
+      <w:bookmarkStart w:id="4" w:name="_Toc171775100"/>
       <w:r>
         <w:t>Introduction</w:t>
       </w:r>
@@ -1948,10 +2050,43 @@
         <w:pStyle w:val="BodyText"/>
       </w:pPr>
       <w:r>
-        <w:t>However, the are often rules in games based on a continuous space which require a mapping from this continuous space into semantic volu</w:t>
-      </w:r>
-      <w:r>
-        <w:t xml:space="preserve">mes. </w:t>
+        <w:t xml:space="preserve">However, </w:t>
+      </w:r>
+      <w:r>
+        <w:t>rules in games are often</w:t>
+      </w:r>
+      <w:r>
+        <w:t xml:space="preserve"> based on a</w:t>
+      </w:r>
+      <w:r>
+        <w:t xml:space="preserve"> semantic </w:t>
+      </w:r>
+      <w:r>
+        <w:t>space</w:t>
+      </w:r>
+      <w:r>
+        <w:t>,</w:t>
+      </w:r>
+      <w:r>
+        <w:t xml:space="preserve"> which require</w:t>
+      </w:r>
+      <w:r>
+        <w:t>s</w:t>
+      </w:r>
+      <w:r>
+        <w:t xml:space="preserve"> a mapping from this continuous space into </w:t>
+      </w:r>
+      <w:r>
+        <w:t xml:space="preserve">the </w:t>
+      </w:r>
+      <w:r>
+        <w:t xml:space="preserve">semantic </w:t>
+      </w:r>
+      <w:r>
+        <w:t>one</w:t>
+      </w:r>
+      <w:r>
+        <w:t xml:space="preserve">. </w:t>
       </w:r>
       <w:r>
         <w:t>In soccer</w:t>
@@ -1969,13 +2104,21 @@
         <w:t xml:space="preserve">crossed the goal line”, or whether a player is “inside the box” when committing a foul. </w:t>
       </w:r>
       <w:r>
-        <w:t xml:space="preserve">These rules are </w:t>
-      </w:r>
-      <w:r>
-        <w:t xml:space="preserve">in principle </w:t>
-      </w:r>
-      <w:r>
-        <w:t xml:space="preserve">independent of the physical layout of the soccer </w:t>
+        <w:t xml:space="preserve">These rules are independent of the physical layout of </w:t>
+      </w:r>
+      <w:r>
+        <w:t xml:space="preserve">any </w:t>
+      </w:r>
+      <w:proofErr w:type="gramStart"/>
+      <w:r>
+        <w:t xml:space="preserve">particular </w:t>
+      </w:r>
+      <w:r>
+        <w:t>soccer</w:t>
+      </w:r>
+      <w:proofErr w:type="gramEnd"/>
+      <w:r>
+        <w:t xml:space="preserve"> </w:t>
       </w:r>
       <w:r>
         <w:t>pitch</w:t>
@@ -1987,7 +2130,28 @@
         <w:t xml:space="preserve">evaluating them does require </w:t>
       </w:r>
       <w:r>
-        <w:t>knowledge of the continuous space (where exactly is the ball, what volume does it have, where is the goal line</w:t>
+        <w:t xml:space="preserve">knowledge of the continuous space </w:t>
+      </w:r>
+      <w:r>
+        <w:t>the game is taking place in</w:t>
+      </w:r>
+      <w:r>
+        <w:t xml:space="preserve"> </w:t>
+      </w:r>
+      <w:r>
+        <w:t>(where exactly is the ball</w:t>
+      </w:r>
+      <w:r>
+        <w:t xml:space="preserve"> in this </w:t>
+      </w:r>
+      <w:r>
+        <w:t xml:space="preserve">specific </w:t>
+      </w:r>
+      <w:r>
+        <w:t>situation</w:t>
+      </w:r>
+      <w:r>
+        <w:t>, what volume does it have, where is the goal line</w:t>
       </w:r>
       <w:r>
         <w:t>?).</w:t>
@@ -2037,13 +2201,28 @@
         <w:t>These physical volumes may however be rather complex (</w:t>
       </w:r>
       <w:r>
-        <w:t>for example mapping the different rooms of a house structure</w:t>
+        <w:t>for example mapping the different rooms of a</w:t>
+      </w:r>
+      <w:r>
+        <w:t>ll</w:t>
+      </w:r>
+      <w:r>
+        <w:t xml:space="preserve"> house structure</w:t>
+      </w:r>
+      <w:r>
+        <w:t>s in a town</w:t>
       </w:r>
       <w:r>
         <w:t>)</w:t>
       </w:r>
       <w:r>
-        <w:t xml:space="preserve">, and the long iterative process of game development, along with the huge workload can also lead to </w:t>
+        <w:t>, and the long iterative process of game development, along with the huge workload</w:t>
+      </w:r>
+      <w:r>
+        <w:t>,</w:t>
+      </w:r>
+      <w:r>
+        <w:t xml:space="preserve"> can also lead to </w:t>
       </w:r>
       <w:r>
         <w:t>discrepancies between the visual geometry and semantic representation</w:t>
@@ -2076,7 +2255,7 @@
       <w:pPr>
         <w:pStyle w:val="KapitelII"/>
       </w:pPr>
-      <w:bookmarkStart w:id="5" w:name="_Toc170059890"/>
+      <w:bookmarkStart w:id="5" w:name="_Toc171775101"/>
       <w:r>
         <w:t>Problem Statement</w:t>
       </w:r>
@@ -2134,7 +2313,13 @@
         <w:t xml:space="preserve">interact with each other, but objects from two different worlds are independent. </w:t>
       </w:r>
       <w:r>
-        <w:t xml:space="preserve">In games, the </w:t>
+        <w:t>In</w:t>
+      </w:r>
+      <w:r>
+        <w:t xml:space="preserve"> video</w:t>
+      </w:r>
+      <w:r>
+        <w:t xml:space="preserve"> games, the </w:t>
       </w:r>
       <w:r>
         <w:t>term</w:t>
@@ -2155,7 +2340,6 @@
         <w:t xml:space="preserve"> </w:t>
       </w:r>
       <w:r>
-        <w:lastRenderedPageBreak/>
         <w:t>is</w:t>
       </w:r>
       <w:r>
@@ -2177,7 +2361,11 @@
         <w:t>scene</w:t>
       </w:r>
       <w:r>
-        <w:t xml:space="preserve"> is already quite overloaded with meaning</w:t>
+        <w:t xml:space="preserve"> is already quite </w:t>
+      </w:r>
+      <w:r>
+        <w:lastRenderedPageBreak/>
+        <w:t>overloaded with meaning</w:t>
       </w:r>
       <w:r>
         <w:t xml:space="preserve"> (in- and outside of games)</w:t>
@@ -2200,7 +2388,13 @@
         <w:pStyle w:val="BodyText"/>
       </w:pPr>
       <w:r>
-        <w:t>The input consists of</w:t>
+        <w:t xml:space="preserve">The input </w:t>
+      </w:r>
+      <w:r>
+        <w:t xml:space="preserve">for this algorithm </w:t>
+      </w:r>
+      <w:r>
+        <w:t>consists of</w:t>
       </w:r>
       <w:r>
         <w:t xml:space="preserve"> </w:t>
@@ -2224,6 +2418,15 @@
         <w:t>.</w:t>
       </w:r>
       <w:r>
+        <w:t xml:space="preserve"> This input </w:t>
+      </w:r>
+      <w:r>
+        <w:t>may be created manually by a game designer, or it may be automatically derived from the game world’s geometry and passed on to the algorithm</w:t>
+      </w:r>
+      <w:r>
+        <w:t>.</w:t>
+      </w:r>
+      <w:r>
         <w:t xml:space="preserve"> </w:t>
       </w:r>
       <w:r>
@@ -2281,82 +2484,22 @@
         <w:t xml:space="preserve"> space which act as a border between semantic volumes.</w:t>
       </w:r>
       <w:r>
-        <w:t xml:space="preserve"> A </w:t>
-      </w:r>
-      <w:r>
-        <w:rPr>
-          <w:rStyle w:val="QuoteChar"/>
-        </w:rPr>
-        <w:t>delimiter</w:t>
-      </w:r>
-      <w:r>
-        <w:rPr>
-          <w:rStyle w:val="QuoteChar"/>
-        </w:rPr>
         <w:t xml:space="preserve"> </w:t>
       </w:r>
       <w:r>
-        <w:t>al</w:t>
-      </w:r>
-      <w:r>
-        <w:t xml:space="preserve">so has a hierarchy level assigned, where a higher level </w:t>
-      </w:r>
-      <w:r>
-        <w:t>represents a smaller importance in the world.</w:t>
-      </w:r>
-      <w:r>
-        <w:t xml:space="preserve"> </w:t>
-      </w:r>
-      <w:r>
-        <w:t>This allows the user to specify which delimiters should clip other delimiters from extending</w:t>
-      </w:r>
-      <w:r>
-        <w:t xml:space="preserve"> along their intersection</w:t>
-      </w:r>
-      <w:r>
-        <w:t>, for example an inner wall of a house should never extend outside of the outer walls.</w:t>
-      </w:r>
-      <w:r>
-        <w:t xml:space="preserve"> Finally, every delimiter </w:t>
-      </w:r>
-      <w:r>
-        <w:t xml:space="preserve">plane </w:t>
-      </w:r>
-      <w:r>
-        <w:t>has the option to be extended logically.</w:t>
-      </w:r>
-      <w:r>
-        <w:t xml:space="preserve"> </w:t>
-      </w:r>
-      <w:r>
-        <w:t xml:space="preserve">This </w:t>
-      </w:r>
-      <w:r>
-        <w:t>can be</w:t>
-      </w:r>
-      <w:r>
-        <w:t xml:space="preserve"> a shortcut for users of the algorithm if the visual geometry</w:t>
-      </w:r>
-      <w:r>
-        <w:t xml:space="preserve"> (which is often used for the algorithm’s input</w:t>
-      </w:r>
-      <w:r>
-        <w:t xml:space="preserve"> for efficiency reasons</w:t>
-      </w:r>
-      <w:r>
-        <w:t>)</w:t>
-      </w:r>
-      <w:r>
-        <w:t xml:space="preserve"> does not match their </w:t>
-      </w:r>
-      <w:r>
-        <w:t xml:space="preserve">desired spatial </w:t>
-      </w:r>
-      <w:r>
-        <w:t xml:space="preserve">meaning. For example, a gap in a fence may allow the player to walk past, but the designer may </w:t>
-      </w:r>
-      <w:r>
-        <w:t>still want that gap to subdivide the two adjacent spaces of the fence, as if the fence didn’t have a gap in the first place.</w:t>
+        <w:t xml:space="preserve">In the real world, a fence around a garden </w:t>
+      </w:r>
+      <w:r>
+        <w:t xml:space="preserve">could </w:t>
+      </w:r>
+      <w:r>
+        <w:t>be a delimite</w:t>
+      </w:r>
+      <w:r>
+        <w:t>r</w:t>
+      </w:r>
+      <w:r>
+        <w:t xml:space="preserve">. </w:t>
       </w:r>
     </w:p>
     <w:p>
@@ -2381,38 +2524,53 @@
       <w:r>
         <w:t xml:space="preserve"> check in which semantic volume this point resides.</w:t>
       </w:r>
+      <w:r>
+        <w:t xml:space="preserve"> </w:t>
+      </w:r>
+      <w:r>
+        <w:t>This means that the algorithm can be split into two phases: The build-up of the data structure (the subdivision of the world space), which needs to be done once, and the querying of the data structure for evaluation</w:t>
+      </w:r>
+      <w:r>
+        <w:t>.</w:t>
+      </w:r>
+      <w:r>
+        <w:t xml:space="preserve"> </w:t>
+      </w:r>
     </w:p>
     <w:p>
       <w:pPr>
-        <w:pStyle w:val="BodyText"/>
-      </w:pPr>
-      <w:r>
-        <w:t>The input for this algorithm is therefore just</w:t>
-      </w:r>
-      <w:r>
-        <w:t xml:space="preserve"> a list of points as anchors, as well as a list of planes which will act as delimiters. The algorithm will then calculate and return a data structure which</w:t>
-      </w:r>
-      <w:r>
-        <w:t xml:space="preserve"> contains the volumes of each anchor, </w:t>
-      </w:r>
-      <w:r>
-        <w:t>which can then be queried.</w:t>
-      </w:r>
+        <w:pStyle w:val="KapitelII"/>
+      </w:pPr>
+      <w:bookmarkStart w:id="6" w:name="_Toc171775102"/>
+      <w:r>
+        <w:t>Requirements</w:t>
+      </w:r>
+      <w:bookmarkEnd w:id="6"/>
     </w:p>
     <w:p>
       <w:pPr>
-        <w:pStyle w:val="KapitelII"/>
-      </w:pPr>
-      <w:r>
-        <w:t>Requirements</w:t>
-      </w:r>
-    </w:p>
-    <w:p>
-      <w:pPr>
         <w:pStyle w:val="BodyText"/>
       </w:pPr>
       <w:r>
-        <w:t>The problem statement implies a list of requirements for any implementation of the algorithm, which are formalized in this chapter.</w:t>
+        <w:t xml:space="preserve">The problem statement implies a list of requirements </w:t>
+      </w:r>
+      <w:r>
+        <w:t xml:space="preserve">which </w:t>
+      </w:r>
+      <w:r>
+        <w:t>any</w:t>
+      </w:r>
+      <w:r>
+        <w:t xml:space="preserve"> algorithm </w:t>
+      </w:r>
+      <w:r>
+        <w:t xml:space="preserve">attempting to solve the problem </w:t>
+      </w:r>
+      <w:r>
+        <w:t>must fulfill</w:t>
+      </w:r>
+      <w:r>
+        <w:t>, which are formalized here.</w:t>
       </w:r>
     </w:p>
     <w:p>
@@ -2481,11 +2639,7 @@
         <w:t xml:space="preserve"> requirement</w:t>
       </w:r>
       <w:r>
-        <w:t xml:space="preserve">, it is nevertheless an </w:t>
-      </w:r>
-      <w:r>
-        <w:lastRenderedPageBreak/>
-        <w:t>important one, as unpredictability will render the algorithm almost useless in practice.</w:t>
+        <w:t>, it is nevertheless an important one, as unpredictability will render the algorithm almost useless in practice.</w:t>
       </w:r>
     </w:p>
     <w:p>
@@ -2497,16 +2651,37 @@
         </w:numPr>
       </w:pPr>
       <w:r>
-        <w:t xml:space="preserve">Delimiter planes may or may not be extended </w:t>
-      </w:r>
-      <w:r>
-        <w:t>logically depending on their user input</w:t>
-      </w:r>
-      <w:r>
-        <w:t>, as described in the problem statement.</w:t>
-      </w:r>
-      <w:r>
-        <w:t xml:space="preserve">    MY REQUIREMENT</w:t>
+        <w:t xml:space="preserve">Querying the data structure generated must be </w:t>
+      </w:r>
+      <w:r>
+        <w:t xml:space="preserve">possible in real time to be applicable in games. </w:t>
+      </w:r>
+      <w:r>
+        <w:t xml:space="preserve">For games, this means that a single query should be computed in </w:t>
+      </w:r>
+      <w:r>
+        <w:t>a small number of microseconds on modern hardware.</w:t>
+      </w:r>
+      <w:r>
+        <w:t xml:space="preserve"> </w:t>
+      </w:r>
+      <w:r>
+        <w:t>The build-up phase of the data structure may however be done “offline”</w:t>
+      </w:r>
+      <w:r>
+        <w:t xml:space="preserve"> because it is </w:t>
+      </w:r>
+      <w:r>
+        <w:t>computationally</w:t>
+      </w:r>
+      <w:r>
+        <w:t xml:space="preserve"> expensive</w:t>
+      </w:r>
+      <w:r>
+        <w:t xml:space="preserve">. </w:t>
+      </w:r>
+      <w:r>
+        <w:t>Offline means that the data structure is created once by a developer, and then serialized and loaded back up during run time.</w:t>
       </w:r>
     </w:p>
     <w:p>
@@ -2518,34 +2693,32 @@
         </w:numPr>
       </w:pPr>
       <w:r>
-        <w:t>Delimiter planes that intersect each other must be clipped so that no plane penetrates the other.</w:t>
+        <w:lastRenderedPageBreak/>
+        <w:t xml:space="preserve">A volume calculated for an anchor must never intersect </w:t>
+      </w:r>
+      <w:r>
+        <w:t xml:space="preserve">any delimiter </w:t>
+      </w:r>
+      <w:r>
+        <w:t xml:space="preserve">present </w:t>
+      </w:r>
+      <w:r>
+        <w:t>in the world</w:t>
+      </w:r>
+      <w:r>
+        <w:t>.</w:t>
       </w:r>
       <w:r>
         <w:t xml:space="preserve"> </w:t>
       </w:r>
       <w:r>
-        <w:t xml:space="preserve">For any intersection of two </w:t>
-      </w:r>
-      <w:r>
-        <w:t xml:space="preserve">delimiter </w:t>
-      </w:r>
-      <w:r>
-        <w:t xml:space="preserve">planes, </w:t>
-      </w:r>
-      <w:r>
-        <w:t>the plane with the higher hierarchy level should be clipped (meaning:</w:t>
-      </w:r>
-      <w:r>
-        <w:t xml:space="preserve"> the plane should </w:t>
-      </w:r>
-      <w:r>
-        <w:t xml:space="preserve">not extend past this </w:t>
-      </w:r>
-      <w:r>
-        <w:t>intersection). If the two delimiters have the same hierarchy level, both should be clipped.</w:t>
-      </w:r>
-      <w:r>
-        <w:t xml:space="preserve">    MY REQUIREMENT</w:t>
+        <w:t>Conversely, a</w:t>
+      </w:r>
+      <w:r>
+        <w:t xml:space="preserve"> delimiter </w:t>
+      </w:r>
+      <w:r>
+        <w:t>must always stop an anchor from growing in this direction.</w:t>
       </w:r>
     </w:p>
     <w:p>
@@ -2557,34 +2730,64 @@
         </w:numPr>
       </w:pPr>
       <w:r>
-        <w:t xml:space="preserve">A volume calculated for an anchor must never </w:t>
-      </w:r>
-      <w:r>
-        <w:t>intersect with any delimiter plane present in the world.</w:t>
-      </w:r>
+        <w:t xml:space="preserve">An anchor must extend as far as possible while not violating </w:t>
+      </w:r>
+      <w:r>
+        <w:t>the previous requirement</w:t>
+      </w:r>
+      <w:r>
+        <w:t xml:space="preserve">. This means that anchors must also perfectly represent complex shapes, by bending around corners </w:t>
+      </w:r>
+      <w:r>
+        <w:t xml:space="preserve">or filling in tight </w:t>
+      </w:r>
+      <w:r>
+        <w:t>polygonal shapes.</w:t>
+      </w:r>
+    </w:p>
+    <w:p>
+      <w:pPr>
+        <w:pStyle w:val="KapitelI"/>
+      </w:pPr>
+      <w:bookmarkStart w:id="7" w:name="_Toc171775103"/>
+      <w:r>
+        <w:lastRenderedPageBreak/>
+        <w:t>Theory</w:t>
+      </w:r>
+      <w:bookmarkEnd w:id="7"/>
+    </w:p>
+    <w:p>
+      <w:pPr>
+        <w:pStyle w:val="KapitelII"/>
+      </w:pPr>
+      <w:bookmarkStart w:id="8" w:name="_Toc171775104"/>
+      <w:r>
+        <w:t>Realization of the Requirements</w:t>
+      </w:r>
+      <w:bookmarkEnd w:id="8"/>
     </w:p>
     <w:p>
       <w:pPr>
         <w:pStyle w:val="BodyText"/>
         <w:numPr>
           <w:ilvl w:val="0"/>
-          <w:numId w:val="21"/>
+          <w:numId w:val="22"/>
         </w:numPr>
       </w:pPr>
       <w:r>
-        <w:t>A volume for an anchor must extend into all directions as far as possible while not violating requirement number three.</w:t>
-      </w:r>
-      <w:r>
-        <w:t xml:space="preserve"> This also means that an anchor volume </w:t>
-      </w:r>
-      <w:r>
-        <w:t>must represent complex shapes</w:t>
-      </w:r>
-      <w:r>
-        <w:t>.</w:t>
-      </w:r>
-      <w:r>
-        <w:t xml:space="preserve">     NOCHECKIN</w:t>
+        <w:t xml:space="preserve">The algorithm is deterministic by </w:t>
+      </w:r>
+      <w:r>
+        <w:t xml:space="preserve">implementing a few rules: </w:t>
+      </w:r>
+      <w:r>
+        <w:t>The order in which anchors or delimiters are defined should never matter.</w:t>
+      </w:r>
+      <w:r>
+        <w:t xml:space="preserve"> The highest possible precision should be used for floating point calculations</w:t>
+      </w:r>
+      <w:r>
+        <w:t xml:space="preserve"> to avoid jitters in intersection calculations.</w:t>
       </w:r>
     </w:p>
     <w:p>
@@ -2592,112 +2795,177 @@
         <w:pStyle w:val="BodyText"/>
         <w:numPr>
           <w:ilvl w:val="0"/>
-          <w:numId w:val="21"/>
+          <w:numId w:val="22"/>
         </w:numPr>
       </w:pPr>
       <w:r>
-        <w:t>ONLINE REALTIME REQUIREMENT; OFFLINE NON-REALTIME POSSIBLE</w:t>
-      </w:r>
-    </w:p>
-    <w:p>
-      <w:pPr>
-        <w:pStyle w:val="BodyText"/>
-      </w:pPr>
-    </w:p>
-    <w:p>
-      <w:pPr>
-        <w:pStyle w:val="KapitelI"/>
-      </w:pPr>
-      <w:bookmarkStart w:id="6" w:name="_Toc170059891"/>
-      <w:r>
-        <w:lastRenderedPageBreak/>
-        <w:t>The Algorithm</w:t>
-      </w:r>
-      <w:bookmarkEnd w:id="6"/>
-    </w:p>
-    <w:p>
-      <w:pPr>
-        <w:pStyle w:val="KapitelII"/>
-      </w:pPr>
-      <w:bookmarkStart w:id="7" w:name="_Toc170059892"/>
-      <w:r>
-        <w:t>Overview</w:t>
-      </w:r>
-      <w:bookmarkEnd w:id="7"/>
-    </w:p>
-    <w:p>
-      <w:pPr>
-        <w:pStyle w:val="BodyText"/>
-      </w:pPr>
-      <w:r>
-        <w:t>This chapter will explain the idea behind the algorithm.</w:t>
-      </w:r>
-      <w:r>
-        <w:t xml:space="preserve"> Further details can be found in the implementation chapter.</w:t>
-      </w:r>
-    </w:p>
-    <w:p>
-      <w:pPr>
-        <w:pStyle w:val="BodyText"/>
-      </w:pPr>
-      <w:r>
-        <w:t>The problem statement requires the algorithm to have two phases</w:t>
-      </w:r>
-      <w:r>
-        <w:t>:</w:t>
-      </w:r>
-      <w:r>
-        <w:t xml:space="preserve"> the </w:t>
-      </w:r>
-      <w:r>
-        <w:t>build-up of the internal data structure, and the querying of said data structure.</w:t>
-      </w:r>
-      <w:r>
-        <w:t xml:space="preserve"> While it is possible to merge these two phases into a single, by implicitly building the data structure for each new query</w:t>
-      </w:r>
-      <w:r>
-        <w:t>, it is recommended to only do the heavy build-up phase</w:t>
-      </w:r>
-      <w:r>
-        <w:t xml:space="preserve"> just</w:t>
-      </w:r>
-      <w:r>
-        <w:t xml:space="preserve"> once</w:t>
-      </w:r>
-      <w:r>
-        <w:t>, since it might take a lot of time, and the results will not change for a static world setup.</w:t>
-      </w:r>
-      <w:r>
-        <w:t xml:space="preserve"> This initial calculation may even be done </w:t>
+        <w:t xml:space="preserve">The algorithm was inferred from </w:t>
+      </w:r>
+      <w:r>
+        <w:t xml:space="preserve">a human approach of assigning semantic values </w:t>
+      </w:r>
+      <w:r>
+        <w:t xml:space="preserve">from </w:t>
+      </w:r>
+      <w:r>
+        <w:t>world geometry.</w:t>
+      </w:r>
+      <w:r>
+        <w:t xml:space="preserve"> </w:t>
+      </w:r>
+      <w:r>
+        <w:t xml:space="preserve">Delimiter planes can be virtually extended along their axes, so that their semantic delimiting </w:t>
+      </w:r>
+      <w:r>
+        <w:t>property is not strictly tied to their visual geometry (which in practice is often the input for this algorithm)</w:t>
+      </w:r>
+      <w:r>
+        <w:t>, but it is extended for as long as no other delimiter intersects this extension.</w:t>
+      </w:r>
+      <w:r>
+        <w:t xml:space="preserve"> This often seems intuitive, as a gap in the fence does not diminish the fence’s delimiting </w:t>
+      </w:r>
+      <w:r>
+        <w:t>factor</w:t>
+      </w:r>
+      <w:r>
+        <w:t>, even though the player can pass through this gap.</w:t>
+      </w:r>
+      <w:r>
+        <w:t xml:space="preserve"> </w:t>
+      </w:r>
+      <w:r>
+        <w:t xml:space="preserve">A </w:t>
       </w:r>
       <w:r>
         <w:rPr>
           <w:rStyle w:val="QuoteChar"/>
         </w:rPr>
-        <w:t>offline</w:t>
-      </w:r>
-      <w:r>
-        <w:t>, meaning once by developer</w:t>
-      </w:r>
-      <w:r>
-        <w:t>, and the data structure is then serialized for the shipped software.</w:t>
+        <w:t>delimiter</w:t>
+      </w:r>
+      <w:r>
+        <w:rPr>
+          <w:rStyle w:val="QuoteChar"/>
+        </w:rPr>
+        <w:t xml:space="preserve"> </w:t>
+      </w:r>
+      <w:r>
+        <w:t>al</w:t>
+      </w:r>
+      <w:r>
+        <w:t xml:space="preserve">so has a hierarchy level assigned, where a higher value represents a smaller importance in the world. This allows the user to specify which delimiters should clip other delimiters from extending along their intersection, for example an inner wall of a house should never extend </w:t>
+      </w:r>
+      <w:r>
+        <w:t>past</w:t>
+      </w:r>
+      <w:r>
+        <w:t xml:space="preserve"> the outer walls</w:t>
+      </w:r>
+      <w:r>
+        <w:t xml:space="preserve"> of this house</w:t>
+      </w:r>
+      <w:r>
+        <w:t xml:space="preserve">. </w:t>
+      </w:r>
+      <w:r>
+        <w:t xml:space="preserve">This combination of features </w:t>
+      </w:r>
+      <w:r>
+        <w:t>gives the designer enough flexibility to get the desired outcome in most cases.</w:t>
+      </w:r>
+      <w:r>
+        <w:br/>
+        <w:t xml:space="preserve">It should be noted that </w:t>
+      </w:r>
+      <w:r>
+        <w:t>no scientific methodology was used for designing this algorithm, nor that it is the only or best way of fulfilling the requirements.</w:t>
       </w:r>
     </w:p>
     <w:p>
       <w:pPr>
-        <w:pStyle w:val="KapitelII"/>
-      </w:pPr>
-      <w:bookmarkStart w:id="8" w:name="_Toc170059893"/>
+        <w:pStyle w:val="BodyText"/>
+        <w:numPr>
+          <w:ilvl w:val="0"/>
+          <w:numId w:val="22"/>
+        </w:numPr>
+      </w:pPr>
+      <w:r>
+        <w:t xml:space="preserve">The generated data structure stores a volume for every anchor in the input. This volume is a list of triangles (see the chapter </w:t>
+      </w:r>
+      <w:r>
+        <w:fldChar w:fldCharType="begin"/>
+      </w:r>
+      <w:r>
+        <w:instrText xml:space="preserve"> REF _Ref171774734 \h </w:instrText>
+      </w:r>
+      <w:r>
+        <w:fldChar w:fldCharType="separate"/>
+      </w:r>
       <w:r>
         <w:t>Representing Volumes</w:t>
       </w:r>
-      <w:bookmarkEnd w:id="8"/>
+      <w:r>
+        <w:fldChar w:fldCharType="end"/>
+      </w:r>
+      <w:r>
+        <w:t>).</w:t>
+      </w:r>
+      <w:r>
+        <w:t xml:space="preserve"> </w:t>
+      </w:r>
+      <w:r>
+        <w:t>A single ray</w:t>
+      </w:r>
+      <w:r>
+        <w:t>-</w:t>
+      </w:r>
+      <w:r>
+        <w:t>cast against the list of triangles is required to find out whether any point is in- or outside</w:t>
+      </w:r>
+      <w:r>
+        <w:t xml:space="preserve"> the volume, which can be tremendously sped up using a BVH data structure.</w:t>
+      </w:r>
+      <w:r>
+        <w:t xml:space="preserve"> Querying the data structure in real time should therefore be possible.</w:t>
+      </w:r>
+      <w:r>
+        <w:t xml:space="preserve"> </w:t>
+      </w:r>
     </w:p>
     <w:p>
       <w:pPr>
         <w:pStyle w:val="BodyText"/>
       </w:pPr>
       <w:r>
+        <w:t xml:space="preserve">The </w:t>
+      </w:r>
+      <w:r>
+        <w:t xml:space="preserve">next chapters will explain how the remaining </w:t>
+      </w:r>
+      <w:r>
+        <w:t xml:space="preserve">requirements are fulfilled, as that requires more </w:t>
+      </w:r>
+      <w:r>
+        <w:t>elaborate explanations.</w:t>
+      </w:r>
+    </w:p>
+    <w:p>
+      <w:pPr>
+        <w:pStyle w:val="KapitelII"/>
+      </w:pPr>
+      <w:bookmarkStart w:id="9" w:name="_Ref171774734"/>
+      <w:bookmarkStart w:id="10" w:name="_Toc171775105"/>
+      <w:r>
+        <w:t>Representing Volumes</w:t>
+      </w:r>
+      <w:bookmarkEnd w:id="9"/>
+      <w:bookmarkEnd w:id="10"/>
+    </w:p>
+    <w:p>
+      <w:pPr>
+        <w:pStyle w:val="BodyText"/>
+      </w:pPr>
+      <w:r>
         <w:t xml:space="preserve">The goal of the algorithm is to subdivide a three-dimensional space </w:t>
       </w:r>
       <w:r>
@@ -2707,7 +2975,11 @@
         <w:t xml:space="preserve"> A subspace of any n-dimension space is again an n-dimension space.</w:t>
       </w:r>
       <w:r>
-        <w:t xml:space="preserve"> The first challenge is therefore choosing how to represent these </w:t>
+        <w:t xml:space="preserve"> The first challenge is therefore choosing how to </w:t>
+      </w:r>
+      <w:r>
+        <w:lastRenderedPageBreak/>
+        <w:t xml:space="preserve">represent these </w:t>
       </w:r>
       <w:r>
         <w:t xml:space="preserve">arbitrary </w:t>
@@ -2815,7 +3087,15 @@
         <w:t>recursively making the shapes smaller and smaller</w:t>
       </w:r>
       <w:r>
-        <w:t>, similar to a BVH tree.</w:t>
+        <w:t xml:space="preserve">, </w:t>
+      </w:r>
+      <w:proofErr w:type="gramStart"/>
+      <w:r>
+        <w:t>similar to</w:t>
+      </w:r>
+      <w:proofErr w:type="gramEnd"/>
+      <w:r>
+        <w:t xml:space="preserve"> a BVH tree.</w:t>
       </w:r>
       <w:r>
         <w:t xml:space="preserve"> While this </w:t>
@@ -2872,11 +3152,7 @@
         <w:t xml:space="preserve"> of cells</w:t>
       </w:r>
       <w:r>
-        <w:t xml:space="preserve"> which are considered inside </w:t>
-      </w:r>
-      <w:r>
-        <w:lastRenderedPageBreak/>
-        <w:t>the volume.</w:t>
+        <w:t xml:space="preserve"> which are considered inside the volume.</w:t>
       </w:r>
       <w:r>
         <w:t xml:space="preserve"> While this approach does initially handle concave shapes better than recursive bounding boxes, </w:t>
@@ -2951,6 +3227,7 @@
         <w:keepNext/>
       </w:pPr>
       <w:r>
+        <w:lastRenderedPageBreak/>
         <w:t>For the above reasons, a volume is represented by a list of triangles in this thesis.</w:t>
       </w:r>
       <w:r>
@@ -3012,7 +3289,7 @@
         <w:pStyle w:val="Caption"/>
         <w:jc w:val="center"/>
       </w:pPr>
-      <w:bookmarkStart w:id="9" w:name="_Toc170059865"/>
+      <w:bookmarkStart w:id="11" w:name="_Toc170059865"/>
       <w:r>
         <w:t xml:space="preserve">Figure </w:t>
       </w:r>
@@ -3037,283 +3314,26 @@
       <w:r>
         <w:t>: The proposed representations of volumes, from left to right</w:t>
       </w:r>
-      <w:bookmarkEnd w:id="9"/>
-    </w:p>
-    <w:p>
-      <w:pPr>
-        <w:pStyle w:val="KapitelI"/>
-      </w:pPr>
-      <w:bookmarkStart w:id="10" w:name="_Toc170059894"/>
-      <w:r>
-        <w:lastRenderedPageBreak/>
-        <w:t>Implementation</w:t>
-      </w:r>
-      <w:bookmarkEnd w:id="10"/>
-    </w:p>
-    <w:p>
-      <w:pPr>
-        <w:pStyle w:val="KapitelII"/>
-      </w:pPr>
-      <w:bookmarkStart w:id="11" w:name="_Toc170059895"/>
-      <w:r>
-        <w:t>Overview</w:t>
-      </w:r>
       <w:bookmarkEnd w:id="11"/>
     </w:p>
     <w:p>
       <w:pPr>
-        <w:pStyle w:val="BodyText"/>
-      </w:pPr>
-      <w:r>
-        <w:t xml:space="preserve">The </w:t>
-      </w:r>
-      <w:r>
-        <w:t xml:space="preserve">core </w:t>
-      </w:r>
-      <w:r>
-        <w:t xml:space="preserve">algorithm </w:t>
-      </w:r>
-      <w:r>
-        <w:t>proposed in this thesis</w:t>
-      </w:r>
-      <w:r>
-        <w:t xml:space="preserve"> consists of two different phases. </w:t>
-      </w:r>
-      <w:r>
-        <w:t>The first part is building the actual data structure, representing the semantic volumes in the</w:t>
-      </w:r>
-      <w:r>
-        <w:t xml:space="preserve"> world.</w:t>
-      </w:r>
-      <w:r>
-        <w:t xml:space="preserve"> </w:t>
-      </w:r>
-      <w:r>
-        <w:t>Building the structure represents the main challenge of this thesis, both in complexity and in runtime.</w:t>
-      </w:r>
-      <w:r>
-        <w:t xml:space="preserve"> </w:t>
-      </w:r>
-      <w:r>
-        <w:t>This only needs to happen once for a</w:t>
-      </w:r>
-      <w:r>
-        <w:t>ny given</w:t>
-      </w:r>
-      <w:r>
-        <w:t xml:space="preserve"> world though, as this data structure can be serialized and loaded when needed. </w:t>
-      </w:r>
-      <w:r>
-        <w:t xml:space="preserve">If the world changes, this data structure needs to be recalculated. </w:t>
-      </w:r>
-      <w:r>
-        <w:t>The second part is querying the created data structure to evaluate the semantic volume at any given point in the world.</w:t>
-      </w:r>
-      <w:r>
-        <w:t xml:space="preserve"> While being much less complex, this query might happen many times over the course of the user program, and should therefore be as lightweight as possible, especially for use in performance critical applications such as games.</w:t>
-      </w:r>
-    </w:p>
-    <w:p>
-      <w:pPr>
-        <w:pStyle w:val="BodyText"/>
-      </w:pPr>
-      <w:r>
-        <w:t xml:space="preserve">The algorithm should </w:t>
-      </w:r>
-      <w:r>
-        <w:t xml:space="preserve">also </w:t>
-      </w:r>
-      <w:r>
-        <w:t>be independent of any specific application logic</w:t>
-      </w:r>
-      <w:r>
-        <w:t>, to enable the integration in all kinds of user programs</w:t>
-      </w:r>
-      <w:r>
-        <w:t>. This requires an interface between the algorithm and the user program to exchange data in a precise format</w:t>
-      </w:r>
-      <w:r>
-        <w:t xml:space="preserve">. This interface should be as light and simple as possible, to minimize </w:t>
-      </w:r>
-      <w:r>
-        <w:t>performance overhead and bug proneness.</w:t>
-      </w:r>
-    </w:p>
-    <w:p>
-      <w:pPr>
-        <w:pStyle w:val="KapitelII"/>
-      </w:pPr>
-      <w:bookmarkStart w:id="12" w:name="_Toc170059896"/>
-      <w:r>
-        <w:t>The interface</w:t>
+        <w:pStyle w:val="KapitelI"/>
+      </w:pPr>
+      <w:bookmarkStart w:id="12" w:name="_Toc171775106"/>
+      <w:r>
+        <w:lastRenderedPageBreak/>
+        <w:t>Implementation</w:t>
       </w:r>
       <w:bookmarkEnd w:id="12"/>
     </w:p>
     <w:p>
       <w:pPr>
-        <w:pStyle w:val="BodyText"/>
-      </w:pPr>
-      <w:r>
-        <w:t>This interface specifies how a user program can interact with the core algorithm. In the code, this interface is represented using a set of data structures and procedures.</w:t>
-      </w:r>
-    </w:p>
-    <w:p>
-      <w:pPr>
-        <w:pStyle w:val="BodyText"/>
-      </w:pPr>
-      <w:r>
-        <w:t xml:space="preserve">This interface is split into two parts to </w:t>
-      </w:r>
-      <w:r>
-        <w:t xml:space="preserve">accommodate both phases of the algorithm. </w:t>
-      </w:r>
-      <w:r>
-        <w:t xml:space="preserve">This means that the user code must specify the world to the algorithm once so that it can build the underlying data structure. </w:t>
-      </w:r>
-      <w:r>
-        <w:t>The interface provides a way to add anchors and delimiters to the world.</w:t>
-      </w:r>
-      <w:r>
-        <w:t xml:space="preserve"> The interface must also provide a way for the user code to create queries on the data structure, to get information about the semantics for any given point.</w:t>
-      </w:r>
-    </w:p>
-    <w:p>
-      <w:pPr>
-        <w:pStyle w:val="BodyText"/>
-      </w:pPr>
-      <w:r>
-        <w:t xml:space="preserve">Since the algorithm is independent of user code (and user logic), it must associate semantic meaning to volumes in a very general way. </w:t>
-      </w:r>
-      <w:r>
-        <w:t xml:space="preserve">Integral IDs have been chosen for this purpose, as they are fast, </w:t>
-      </w:r>
-      <w:r>
-        <w:t xml:space="preserve">stable </w:t>
-      </w:r>
-      <w:r>
-        <w:t>and easy to implement.</w:t>
-      </w:r>
-    </w:p>
-    <w:p>
-      <w:pPr>
-        <w:pStyle w:val="BodyText"/>
-      </w:pPr>
-      <w:r>
-        <w:t xml:space="preserve">Positions and sizes for both anchors and delimiters are </w:t>
-      </w:r>
-      <w:r>
-        <w:t>represented using three floating point numbers each</w:t>
-      </w:r>
-      <w:r>
-        <w:t>, again for better compatibility</w:t>
-      </w:r>
-      <w:r>
-        <w:t>.</w:t>
-      </w:r>
-    </w:p>
-    <w:p>
-      <w:pPr>
-        <w:pStyle w:val="BodyText"/>
-      </w:pPr>
-      <w:r>
-        <w:lastRenderedPageBreak/>
-        <w:t xml:space="preserve">The user program may create an empty world and start populating it with anchors and delimiters. Once </w:t>
-      </w:r>
-      <w:r>
-        <w:t xml:space="preserve">all of them have been added, </w:t>
-      </w:r>
-      <w:r>
-        <w:t>the user program can request the underlying data structure to be built.</w:t>
-      </w:r>
-    </w:p>
-    <w:p>
-      <w:pPr>
-        <w:pStyle w:val="BodyText"/>
-      </w:pPr>
-      <w:r>
-        <w:t xml:space="preserve">From the interface’s perspective, an anchor is just a position and a semantic ID. </w:t>
-      </w:r>
-      <w:r>
-        <w:t xml:space="preserve">The algorithm will return this semantic ID whenever a point is inside the semantic volume attached to </w:t>
-      </w:r>
-      <w:r>
-        <w:t xml:space="preserve">an </w:t>
-      </w:r>
-      <w:r>
-        <w:t>anchor.</w:t>
-      </w:r>
-    </w:p>
-    <w:p>
-      <w:pPr>
-        <w:pStyle w:val="BodyText"/>
-      </w:pPr>
-      <w:r>
-        <w:t xml:space="preserve">Delimiters are cuboids </w:t>
-      </w:r>
-      <w:r>
-        <w:t>with a position, scale and rotation.</w:t>
-      </w:r>
-      <w:r>
-        <w:t xml:space="preserve"> The interface will </w:t>
-      </w:r>
-      <w:r>
-        <w:t>return</w:t>
-      </w:r>
-      <w:r>
-        <w:t xml:space="preserve"> a unique ID</w:t>
-      </w:r>
-      <w:r>
-        <w:t xml:space="preserve"> (i.e. the index)</w:t>
-      </w:r>
-      <w:r>
-        <w:t xml:space="preserve"> for each delimiter, so that the user code can then </w:t>
-      </w:r>
-      <w:r>
-        <w:t>add delimiter planes to a</w:t>
-      </w:r>
-      <w:r>
-        <w:t>ny</w:t>
-      </w:r>
-      <w:r>
-        <w:t xml:space="preserve"> created delimiter. </w:t>
-      </w:r>
-      <w:r>
-        <w:t xml:space="preserve">A delimiter plane is created for a specific delimiter by </w:t>
-      </w:r>
-      <w:r>
-        <w:t>specifying the axis on which to orient the plane, and whether to virtually extend this plane.</w:t>
-      </w:r>
-      <w:r>
-        <w:t xml:space="preserve"> Delimiters also have a hierarchical level assigned by the user program</w:t>
-      </w:r>
-      <w:r>
-        <w:t xml:space="preserve"> during delimiter creation</w:t>
-      </w:r>
-      <w:r>
-        <w:t>.</w:t>
-      </w:r>
-    </w:p>
-    <w:p>
-      <w:pPr>
-        <w:pStyle w:val="BodyText"/>
-      </w:pPr>
-      <w:r>
-        <w:t xml:space="preserve">After the world has been set up by the user program, and the underlying data structure calculated by the algorithm, the user program can then </w:t>
-      </w:r>
-      <w:r>
-        <w:t xml:space="preserve">query for a point in the world. </w:t>
-      </w:r>
-      <w:r>
-        <w:t>This essentially just returns a semantic ID for the position passed in (or some pre-defined “invalid” id, should the point not lie in any anchors’ volume).</w:t>
-      </w:r>
-    </w:p>
-    <w:p>
-      <w:pPr>
         <w:pStyle w:val="KapitelII"/>
       </w:pPr>
-      <w:bookmarkStart w:id="13" w:name="_Toc170059897"/>
-      <w:r>
-        <w:t>The underlying data structure</w:t>
+      <w:bookmarkStart w:id="13" w:name="_Toc171775107"/>
+      <w:r>
+        <w:t>Overview</w:t>
       </w:r>
       <w:bookmarkEnd w:id="13"/>
     </w:p>
@@ -3322,7 +3342,52 @@
         <w:pStyle w:val="BodyText"/>
       </w:pPr>
       <w:r>
-        <w:t>The algorithm itself requires some additional data to be kept for computation. This data is not exposed to the user program.</w:t>
+        <w:t xml:space="preserve">The </w:t>
+      </w:r>
+      <w:r>
+        <w:t xml:space="preserve">core </w:t>
+      </w:r>
+      <w:r>
+        <w:t xml:space="preserve">algorithm </w:t>
+      </w:r>
+      <w:r>
+        <w:t>proposed in this thesis</w:t>
+      </w:r>
+      <w:r>
+        <w:t xml:space="preserve"> consists of two different phases. </w:t>
+      </w:r>
+      <w:r>
+        <w:t>The first part is building the actual data structure, representing the semantic volumes in the</w:t>
+      </w:r>
+      <w:r>
+        <w:t xml:space="preserve"> world.</w:t>
+      </w:r>
+      <w:r>
+        <w:t xml:space="preserve"> </w:t>
+      </w:r>
+      <w:r>
+        <w:t>Building the structure represents the main challenge of this thesis, both in complexity and in runtime.</w:t>
+      </w:r>
+      <w:r>
+        <w:t xml:space="preserve"> </w:t>
+      </w:r>
+      <w:r>
+        <w:t>This only needs to happen once for a</w:t>
+      </w:r>
+      <w:r>
+        <w:t>ny given</w:t>
+      </w:r>
+      <w:r>
+        <w:t xml:space="preserve"> world though, as this data structure can be serialized and loaded when needed. </w:t>
+      </w:r>
+      <w:r>
+        <w:t xml:space="preserve">If the world changes, this data structure needs to be recalculated. </w:t>
+      </w:r>
+      <w:r>
+        <w:t>The second part is querying the created data structure to evaluate the semantic volume at any given point in the world.</w:t>
+      </w:r>
+      <w:r>
+        <w:t xml:space="preserve"> While being much less complex, this query might happen many times over the course of the user program, and should therefore be as lightweight as possible, especially for use in performance critical applications such as games.</w:t>
       </w:r>
     </w:p>
     <w:p>
@@ -3330,7 +3395,224 @@
         <w:pStyle w:val="BodyText"/>
       </w:pPr>
       <w:r>
-        <w:t xml:space="preserve">A world owns a list of anchors and delimiters, as well as </w:t>
+        <w:t xml:space="preserve">The algorithm should </w:t>
+      </w:r>
+      <w:r>
+        <w:t xml:space="preserve">also </w:t>
+      </w:r>
+      <w:r>
+        <w:t>be independent of any specific application logic</w:t>
+      </w:r>
+      <w:r>
+        <w:t>, to enable the integration in all kinds of user programs</w:t>
+      </w:r>
+      <w:r>
+        <w:t>. This requires an interface between the algorithm and the user program to exchange data in a precise format</w:t>
+      </w:r>
+      <w:r>
+        <w:t xml:space="preserve">. This interface should be as light and simple as possible, to minimize </w:t>
+      </w:r>
+      <w:r>
+        <w:t>performance overhead and bug proneness.</w:t>
+      </w:r>
+    </w:p>
+    <w:p>
+      <w:pPr>
+        <w:pStyle w:val="KapitelII"/>
+      </w:pPr>
+      <w:bookmarkStart w:id="14" w:name="_Toc171775108"/>
+      <w:r>
+        <w:t>The interface</w:t>
+      </w:r>
+      <w:bookmarkEnd w:id="14"/>
+    </w:p>
+    <w:p>
+      <w:pPr>
+        <w:pStyle w:val="BodyText"/>
+      </w:pPr>
+      <w:r>
+        <w:t>This interface specifies how a user program can interact with the core algorithm. In the code, this interface is represented using a set of data structures and procedures.</w:t>
+      </w:r>
+    </w:p>
+    <w:p>
+      <w:pPr>
+        <w:pStyle w:val="BodyText"/>
+      </w:pPr>
+      <w:r>
+        <w:t xml:space="preserve">This interface is split into two parts to </w:t>
+      </w:r>
+      <w:r>
+        <w:t xml:space="preserve">accommodate both phases of the algorithm. </w:t>
+      </w:r>
+      <w:r>
+        <w:t xml:space="preserve">This means that the user code must specify the world to the algorithm once so that it can build the underlying data structure. </w:t>
+      </w:r>
+      <w:r>
+        <w:t>The interface provides a way to add anchors and delimiters to the world.</w:t>
+      </w:r>
+      <w:r>
+        <w:t xml:space="preserve"> The interface must also provide a way for the user code to create queries on the data structure, to get information about the semantics for any given point.</w:t>
+      </w:r>
+    </w:p>
+    <w:p>
+      <w:pPr>
+        <w:pStyle w:val="BodyText"/>
+      </w:pPr>
+      <w:r>
+        <w:t xml:space="preserve">Since the algorithm is independent of user code (and user logic), it must associate semantic meaning to volumes in a very general way. </w:t>
+      </w:r>
+      <w:r>
+        <w:t xml:space="preserve">Integral IDs have been chosen for this purpose, as they are fast, </w:t>
+      </w:r>
+      <w:r>
+        <w:t xml:space="preserve">stable </w:t>
+      </w:r>
+      <w:r>
+        <w:t>and easy to implement.</w:t>
+      </w:r>
+    </w:p>
+    <w:p>
+      <w:pPr>
+        <w:pStyle w:val="BodyText"/>
+      </w:pPr>
+      <w:r>
+        <w:t xml:space="preserve">Positions and sizes for both anchors and delimiters are </w:t>
+      </w:r>
+      <w:r>
+        <w:t>represented using three floating point numbers each</w:t>
+      </w:r>
+      <w:r>
+        <w:t>, again for better compatibility</w:t>
+      </w:r>
+      <w:r>
+        <w:t>.</w:t>
+      </w:r>
+    </w:p>
+    <w:p>
+      <w:pPr>
+        <w:pStyle w:val="BodyText"/>
+      </w:pPr>
+      <w:r>
+        <w:lastRenderedPageBreak/>
+        <w:t xml:space="preserve">The user program may create an empty world and start populating it with anchors and delimiters. Once </w:t>
+      </w:r>
+      <w:r>
+        <w:t xml:space="preserve">all of them have been added, </w:t>
+      </w:r>
+      <w:r>
+        <w:t>the user program can request the underlying data structure to be built.</w:t>
+      </w:r>
+    </w:p>
+    <w:p>
+      <w:pPr>
+        <w:pStyle w:val="BodyText"/>
+      </w:pPr>
+      <w:r>
+        <w:t xml:space="preserve">From the interface’s perspective, an anchor is just a position and a semantic ID. </w:t>
+      </w:r>
+      <w:r>
+        <w:t xml:space="preserve">The algorithm will return this semantic ID whenever a point is inside the semantic volume attached to </w:t>
+      </w:r>
+      <w:r>
+        <w:t xml:space="preserve">an </w:t>
+      </w:r>
+      <w:r>
+        <w:t>anchor.</w:t>
+      </w:r>
+    </w:p>
+    <w:p>
+      <w:pPr>
+        <w:pStyle w:val="BodyText"/>
+      </w:pPr>
+      <w:r>
+        <w:t xml:space="preserve">Delimiters are cuboids </w:t>
+      </w:r>
+      <w:r>
+        <w:t>with a position, scale and rotation.</w:t>
+      </w:r>
+      <w:r>
+        <w:t xml:space="preserve"> The interface will </w:t>
+      </w:r>
+      <w:r>
+        <w:t>return</w:t>
+      </w:r>
+      <w:r>
+        <w:t xml:space="preserve"> a unique ID</w:t>
+      </w:r>
+      <w:r>
+        <w:t xml:space="preserve"> (i.e. the index)</w:t>
+      </w:r>
+      <w:r>
+        <w:t xml:space="preserve"> for each delimiter, so that the user code can then </w:t>
+      </w:r>
+      <w:r>
+        <w:t>add delimiter planes to a</w:t>
+      </w:r>
+      <w:r>
+        <w:t>ny</w:t>
+      </w:r>
+      <w:r>
+        <w:t xml:space="preserve"> created delimiter. </w:t>
+      </w:r>
+      <w:r>
+        <w:t xml:space="preserve">A delimiter plane is created for a specific delimiter by </w:t>
+      </w:r>
+      <w:r>
+        <w:t>specifying the axis on which to orient the plane, and whether to virtually extend this plane.</w:t>
+      </w:r>
+      <w:r>
+        <w:t xml:space="preserve"> Delimiters also have a hierarchical level assigned by the user program</w:t>
+      </w:r>
+      <w:r>
+        <w:t xml:space="preserve"> during delimiter creation</w:t>
+      </w:r>
+      <w:r>
+        <w:t>.</w:t>
+      </w:r>
+    </w:p>
+    <w:p>
+      <w:pPr>
+        <w:pStyle w:val="BodyText"/>
+      </w:pPr>
+      <w:r>
+        <w:t xml:space="preserve">After the world has been set up by the user program, and the underlying data structure calculated by the algorithm, the user program can then </w:t>
+      </w:r>
+      <w:r>
+        <w:t xml:space="preserve">query for a point in the world. </w:t>
+      </w:r>
+      <w:r>
+        <w:t>This essentially just returns a semantic ID for the position passed in (or some pre-defined “invalid” id, should the point not lie in any anchors’ volume).</w:t>
+      </w:r>
+    </w:p>
+    <w:p>
+      <w:pPr>
+        <w:pStyle w:val="KapitelII"/>
+      </w:pPr>
+      <w:bookmarkStart w:id="15" w:name="_Toc171775109"/>
+      <w:r>
+        <w:t>The underlying data structure</w:t>
+      </w:r>
+      <w:bookmarkEnd w:id="15"/>
+    </w:p>
+    <w:p>
+      <w:pPr>
+        <w:pStyle w:val="BodyText"/>
+      </w:pPr>
+      <w:r>
+        <w:t>The algorithm itself requires some additional data to be kept for computation. This data is not exposed to the user program.</w:t>
+      </w:r>
+    </w:p>
+    <w:p>
+      <w:pPr>
+        <w:pStyle w:val="BodyText"/>
+      </w:pPr>
+      <w:proofErr w:type="gramStart"/>
+      <w:r>
+        <w:t>A world</w:t>
+      </w:r>
+      <w:proofErr w:type="gramEnd"/>
+      <w:r>
+        <w:t xml:space="preserve"> owns a list of anchors and delimiters, as well as </w:t>
       </w:r>
       <w:r>
         <w:t>the root clipping planes</w:t>
@@ -3422,12 +3704,12 @@
       <w:pPr>
         <w:pStyle w:val="VerzeichnisberschriftimInhaltsverzeichnisgelistet"/>
       </w:pPr>
-      <w:bookmarkStart w:id="14" w:name="_Toc170059898"/>
+      <w:bookmarkStart w:id="16" w:name="_Toc171775110"/>
       <w:r>
         <w:lastRenderedPageBreak/>
         <w:t>Table of figures</w:t>
       </w:r>
-      <w:bookmarkEnd w:id="14"/>
+      <w:bookmarkEnd w:id="16"/>
     </w:p>
     <w:p>
       <w:pPr>
@@ -3849,11 +4131,19 @@
         </wp:anchor>
       </w:drawing>
     </w:r>
+    <w:proofErr w:type="spellStart"/>
     <w:r>
       <w:rPr>
         <w:noProof w:val="0"/>
       </w:rPr>
-      <w:t>Technische Universität München</w:t>
+      <w:t>Technische</w:t>
+    </w:r>
+    <w:proofErr w:type="spellEnd"/>
+    <w:r>
+      <w:rPr>
+        <w:noProof w:val="0"/>
+      </w:rPr>
+      <w:t xml:space="preserve"> Universität München</w:t>
     </w:r>
   </w:p>
 </w:hdr>
@@ -4025,6 +4315,95 @@
     </w:lvl>
   </w:abstractNum>
   <w:abstractNum w:abstractNumId="5" w15:restartNumberingAfterBreak="0">
+    <w:nsid w:val="0BBD75AF"/>
+    <w:multiLevelType w:val="hybridMultilevel"/>
+    <w:tmpl w:val="281AF03A"/>
+    <w:lvl w:ilvl="0" w:tplc="0409000F">
+      <w:start w:val="1"/>
+      <w:numFmt w:val="decimal"/>
+      <w:lvlText w:val="%1."/>
+      <w:lvlJc w:val="left"/>
+      <w:pPr>
+        <w:ind w:left="720" w:hanging="360"/>
+      </w:pPr>
+      <w:rPr>
+        <w:rFonts w:hint="default"/>
+      </w:rPr>
+    </w:lvl>
+    <w:lvl w:ilvl="1" w:tplc="04090019" w:tentative="1">
+      <w:start w:val="1"/>
+      <w:numFmt w:val="lowerLetter"/>
+      <w:lvlText w:val="%2."/>
+      <w:lvlJc w:val="left"/>
+      <w:pPr>
+        <w:ind w:left="1440" w:hanging="360"/>
+      </w:pPr>
+    </w:lvl>
+    <w:lvl w:ilvl="2" w:tplc="0409001B" w:tentative="1">
+      <w:start w:val="1"/>
+      <w:numFmt w:val="lowerRoman"/>
+      <w:lvlText w:val="%3."/>
+      <w:lvlJc w:val="right"/>
+      <w:pPr>
+        <w:ind w:left="2160" w:hanging="180"/>
+      </w:pPr>
+    </w:lvl>
+    <w:lvl w:ilvl="3" w:tplc="0409000F" w:tentative="1">
+      <w:start w:val="1"/>
+      <w:numFmt w:val="decimal"/>
+      <w:lvlText w:val="%4."/>
+      <w:lvlJc w:val="left"/>
+      <w:pPr>
+        <w:ind w:left="2880" w:hanging="360"/>
+      </w:pPr>
+    </w:lvl>
+    <w:lvl w:ilvl="4" w:tplc="04090019" w:tentative="1">
+      <w:start w:val="1"/>
+      <w:numFmt w:val="lowerLetter"/>
+      <w:lvlText w:val="%5."/>
+      <w:lvlJc w:val="left"/>
+      <w:pPr>
+        <w:ind w:left="3600" w:hanging="360"/>
+      </w:pPr>
+    </w:lvl>
+    <w:lvl w:ilvl="5" w:tplc="0409001B" w:tentative="1">
+      <w:start w:val="1"/>
+      <w:numFmt w:val="lowerRoman"/>
+      <w:lvlText w:val="%6."/>
+      <w:lvlJc w:val="right"/>
+      <w:pPr>
+        <w:ind w:left="4320" w:hanging="180"/>
+      </w:pPr>
+    </w:lvl>
+    <w:lvl w:ilvl="6" w:tplc="0409000F" w:tentative="1">
+      <w:start w:val="1"/>
+      <w:numFmt w:val="decimal"/>
+      <w:lvlText w:val="%7."/>
+      <w:lvlJc w:val="left"/>
+      <w:pPr>
+        <w:ind w:left="5040" w:hanging="360"/>
+      </w:pPr>
+    </w:lvl>
+    <w:lvl w:ilvl="7" w:tplc="04090019" w:tentative="1">
+      <w:start w:val="1"/>
+      <w:numFmt w:val="lowerLetter"/>
+      <w:lvlText w:val="%8."/>
+      <w:lvlJc w:val="left"/>
+      <w:pPr>
+        <w:ind w:left="5760" w:hanging="360"/>
+      </w:pPr>
+    </w:lvl>
+    <w:lvl w:ilvl="8" w:tplc="0409001B" w:tentative="1">
+      <w:start w:val="1"/>
+      <w:numFmt w:val="lowerRoman"/>
+      <w:lvlText w:val="%9."/>
+      <w:lvlJc w:val="right"/>
+      <w:pPr>
+        <w:ind w:left="6480" w:hanging="180"/>
+      </w:pPr>
+    </w:lvl>
+  </w:abstractNum>
+  <w:abstractNum w:abstractNumId="6" w15:restartNumberingAfterBreak="0">
     <w:nsid w:val="0F642044"/>
     <w:multiLevelType w:val="multilevel"/>
     <w:tmpl w:val="98A20FC0"/>
@@ -4139,7 +4518,7 @@
       </w:rPr>
     </w:lvl>
   </w:abstractNum>
-  <w:abstractNum w:abstractNumId="6" w15:restartNumberingAfterBreak="0">
+  <w:abstractNum w:abstractNumId="7" w15:restartNumberingAfterBreak="0">
     <w:nsid w:val="1E85082B"/>
     <w:multiLevelType w:val="hybridMultilevel"/>
     <w:tmpl w:val="FB24497A"/>
@@ -4251,7 +4630,7 @@
       </w:rPr>
     </w:lvl>
   </w:abstractNum>
-  <w:abstractNum w:abstractNumId="7" w15:restartNumberingAfterBreak="0">
+  <w:abstractNum w:abstractNumId="8" w15:restartNumberingAfterBreak="0">
     <w:nsid w:val="25C8260C"/>
     <w:multiLevelType w:val="hybridMultilevel"/>
     <w:tmpl w:val="EDEAF2B2"/>
@@ -4365,7 +4744,7 @@
       </w:rPr>
     </w:lvl>
   </w:abstractNum>
-  <w:abstractNum w:abstractNumId="8" w15:restartNumberingAfterBreak="0">
+  <w:abstractNum w:abstractNumId="9" w15:restartNumberingAfterBreak="0">
     <w:nsid w:val="3B04507E"/>
     <w:multiLevelType w:val="hybridMultilevel"/>
     <w:tmpl w:val="6C1497FC"/>
@@ -4454,7 +4833,7 @@
       </w:pPr>
     </w:lvl>
   </w:abstractNum>
-  <w:abstractNum w:abstractNumId="9" w15:restartNumberingAfterBreak="0">
+  <w:abstractNum w:abstractNumId="10" w15:restartNumberingAfterBreak="0">
     <w:nsid w:val="453369BA"/>
     <w:multiLevelType w:val="multilevel"/>
     <w:tmpl w:val="8CCC0EEE"/>
@@ -4584,7 +4963,7 @@
       </w:rPr>
     </w:lvl>
   </w:abstractNum>
-  <w:abstractNum w:abstractNumId="10" w15:restartNumberingAfterBreak="0">
+  <w:abstractNum w:abstractNumId="11" w15:restartNumberingAfterBreak="0">
     <w:nsid w:val="4E392074"/>
     <w:multiLevelType w:val="multilevel"/>
     <w:tmpl w:val="8D0A3BB6"/>
@@ -4697,7 +5076,7 @@
       </w:pPr>
     </w:lvl>
   </w:abstractNum>
-  <w:abstractNum w:abstractNumId="11" w15:restartNumberingAfterBreak="0">
+  <w:abstractNum w:abstractNumId="12" w15:restartNumberingAfterBreak="0">
     <w:nsid w:val="4EE72E14"/>
     <w:multiLevelType w:val="hybridMultilevel"/>
     <w:tmpl w:val="F6D86D10"/>
@@ -4812,7 +5191,7 @@
       </w:rPr>
     </w:lvl>
   </w:abstractNum>
-  <w:abstractNum w:abstractNumId="12" w15:restartNumberingAfterBreak="0">
+  <w:abstractNum w:abstractNumId="13" w15:restartNumberingAfterBreak="0">
     <w:nsid w:val="51560443"/>
     <w:multiLevelType w:val="multilevel"/>
     <w:tmpl w:val="DC18044E"/>
@@ -4927,7 +5306,7 @@
       </w:rPr>
     </w:lvl>
   </w:abstractNum>
-  <w:abstractNum w:abstractNumId="13" w15:restartNumberingAfterBreak="0">
+  <w:abstractNum w:abstractNumId="14" w15:restartNumberingAfterBreak="0">
     <w:nsid w:val="52FC4F4B"/>
     <w:multiLevelType w:val="multilevel"/>
     <w:tmpl w:val="EF5C5FF6"/>
@@ -5043,7 +5422,7 @@
       </w:rPr>
     </w:lvl>
   </w:abstractNum>
-  <w:abstractNum w:abstractNumId="14" w15:restartNumberingAfterBreak="0">
+  <w:abstractNum w:abstractNumId="15" w15:restartNumberingAfterBreak="0">
     <w:nsid w:val="59A838C5"/>
     <w:multiLevelType w:val="multilevel"/>
     <w:tmpl w:val="AB985292"/>
@@ -5156,7 +5535,7 @@
       </w:rPr>
     </w:lvl>
   </w:abstractNum>
-  <w:abstractNum w:abstractNumId="15" w15:restartNumberingAfterBreak="0">
+  <w:abstractNum w:abstractNumId="16" w15:restartNumberingAfterBreak="0">
     <w:nsid w:val="709552DE"/>
     <w:multiLevelType w:val="multilevel"/>
     <w:tmpl w:val="1B96919E"/>
@@ -5271,7 +5650,7 @@
       </w:rPr>
     </w:lvl>
   </w:abstractNum>
-  <w:abstractNum w:abstractNumId="16" w15:restartNumberingAfterBreak="0">
+  <w:abstractNum w:abstractNumId="17" w15:restartNumberingAfterBreak="0">
     <w:nsid w:val="764E5DE4"/>
     <w:multiLevelType w:val="hybridMultilevel"/>
     <w:tmpl w:val="74D825F2"/>
@@ -5385,16 +5764,16 @@
     </w:lvl>
   </w:abstractNum>
   <w:num w:numId="1" w16cid:durableId="1304045977">
-    <w:abstractNumId w:val="7"/>
+    <w:abstractNumId w:val="8"/>
   </w:num>
   <w:num w:numId="2" w16cid:durableId="128323486">
-    <w:abstractNumId w:val="9"/>
+    <w:abstractNumId w:val="10"/>
   </w:num>
   <w:num w:numId="3" w16cid:durableId="1588997943">
-    <w:abstractNumId w:val="13"/>
+    <w:abstractNumId w:val="14"/>
   </w:num>
   <w:num w:numId="4" w16cid:durableId="316540757">
-    <w:abstractNumId w:val="13"/>
+    <w:abstractNumId w:val="14"/>
     <w:lvlOverride w:ilvl="0">
       <w:startOverride w:val="1"/>
     </w:lvlOverride>
@@ -5424,7 +5803,7 @@
     </w:lvlOverride>
   </w:num>
   <w:num w:numId="5" w16cid:durableId="297153283">
-    <w:abstractNumId w:val="11"/>
+    <w:abstractNumId w:val="12"/>
   </w:num>
   <w:num w:numId="6" w16cid:durableId="1505247748">
     <w:abstractNumId w:val="3"/>
@@ -5439,7 +5818,7 @@
     <w:abstractNumId w:val="0"/>
   </w:num>
   <w:num w:numId="10" w16cid:durableId="315188855">
-    <w:abstractNumId w:val="9"/>
+    <w:abstractNumId w:val="10"/>
     <w:lvlOverride w:ilvl="0">
       <w:startOverride w:val="1"/>
     </w:lvlOverride>
@@ -5475,19 +5854,19 @@
     </w:lvlOverride>
   </w:num>
   <w:num w:numId="12" w16cid:durableId="165246160">
-    <w:abstractNumId w:val="12"/>
+    <w:abstractNumId w:val="13"/>
   </w:num>
   <w:num w:numId="13" w16cid:durableId="102919078">
-    <w:abstractNumId w:val="14"/>
+    <w:abstractNumId w:val="15"/>
   </w:num>
   <w:num w:numId="14" w16cid:durableId="626199470">
+    <w:abstractNumId w:val="17"/>
+  </w:num>
+  <w:num w:numId="15" w16cid:durableId="1752775824">
     <w:abstractNumId w:val="16"/>
   </w:num>
-  <w:num w:numId="15" w16cid:durableId="1752775824">
-    <w:abstractNumId w:val="15"/>
-  </w:num>
   <w:num w:numId="16" w16cid:durableId="901601550">
-    <w:abstractNumId w:val="13"/>
+    <w:abstractNumId w:val="14"/>
     <w:lvlOverride w:ilvl="0">
       <w:startOverride w:val="10"/>
     </w:lvlOverride>
@@ -5517,19 +5896,22 @@
     </w:lvlOverride>
   </w:num>
   <w:num w:numId="17" w16cid:durableId="1407994506">
-    <w:abstractNumId w:val="10"/>
+    <w:abstractNumId w:val="11"/>
   </w:num>
   <w:num w:numId="18" w16cid:durableId="28799149">
-    <w:abstractNumId w:val="5"/>
+    <w:abstractNumId w:val="6"/>
   </w:num>
   <w:num w:numId="19" w16cid:durableId="1104610947">
-    <w:abstractNumId w:val="6"/>
+    <w:abstractNumId w:val="7"/>
   </w:num>
   <w:num w:numId="20" w16cid:durableId="360320813">
     <w:abstractNumId w:val="4"/>
   </w:num>
   <w:num w:numId="21" w16cid:durableId="846283607">
-    <w:abstractNumId w:val="8"/>
+    <w:abstractNumId w:val="9"/>
+  </w:num>
+  <w:num w:numId="22" w16cid:durableId="1898055096">
+    <w:abstractNumId w:val="5"/>
   </w:num>
 </w:numbering>
 </file>
@@ -7556,10 +7938,12 @@
     <w:rsid w:val="001931ED"/>
     <w:rsid w:val="003510C0"/>
     <w:rsid w:val="0059723A"/>
+    <w:rsid w:val="006E6760"/>
     <w:rsid w:val="00805664"/>
     <w:rsid w:val="009B5EBE"/>
     <w:rsid w:val="009E78E2"/>
     <w:rsid w:val="00A567CB"/>
+    <w:rsid w:val="00AC3F7E"/>
     <w:rsid w:val="00C52141"/>
     <w:rsid w:val="00D03C58"/>
     <w:rsid w:val="00E23CAB"/>
@@ -7582,7 +7966,7 @@
   </m:mathPr>
   <w:themeFontLang w:val="en-US"/>
   <w:clrSchemeMapping w:bg1="light1" w:t1="dark1" w:bg2="light2" w:t2="dark2" w:accent1="accent1" w:accent2="accent2" w:accent3="accent3" w:accent4="accent4" w:accent5="accent5" w:accent6="accent6" w:hyperlink="hyperlink" w:followedHyperlink="followedHyperlink"/>
-  <w:decimalSymbol w:val=","/>
+  <w:decimalSymbol w:val="."/>
   <w:listSeparator w:val=","/>
   <w15:chartTrackingRefBased/>
 </w:settings>

</xml_diff>

<commit_message>
Reworded some stuff in the introduction, added some more outline.
</commit_message>
<xml_diff>
--- a/Text/Thesis/Text.docx
+++ b/Text/Thesis/Text.docx
@@ -771,7 +771,7 @@
           <w:lang w:val="de-DE"/>
         </w:rPr>
       </w:pPr>
-      <w:bookmarkStart w:id="1" w:name="_Toc171775097"/>
+      <w:bookmarkStart w:id="1" w:name="_Toc171870460"/>
       <w:r>
         <w:rPr>
           <w:lang w:val="de-DE"/>
@@ -895,7 +895,7 @@
       <w:pPr>
         <w:pStyle w:val="VerzeichnisberschriftimInhaltsverzeichnisgelistet"/>
       </w:pPr>
-      <w:bookmarkStart w:id="2" w:name="_Toc171775098"/>
+      <w:bookmarkStart w:id="2" w:name="_Toc171870461"/>
       <w:r>
         <w:lastRenderedPageBreak/>
         <w:t>Abstract</w:t>
@@ -914,20 +914,12 @@
       <w:pPr>
         <w:pStyle w:val="VerzeichnisberschriftimInhaltsverzeichnisgelistet"/>
       </w:pPr>
-      <w:bookmarkStart w:id="3" w:name="_Toc171775099"/>
+      <w:bookmarkStart w:id="3" w:name="_Toc171870462"/>
       <w:r>
         <w:lastRenderedPageBreak/>
         <w:t>Acknowledgements</w:t>
       </w:r>
       <w:bookmarkEnd w:id="3"/>
-    </w:p>
-    <w:p>
-      <w:pPr>
-        <w:pStyle w:val="BodyText"/>
-      </w:pPr>
-      <w:r>
-        <w:t>I would like to thank my keyboard for always being there for me.</w:t>
-      </w:r>
     </w:p>
     <w:p>
       <w:pPr>
@@ -969,7 +961,7 @@
         </w:rPr>
         <w:fldChar w:fldCharType="separate"/>
       </w:r>
-      <w:hyperlink w:anchor="_Toc171775097" w:history="1">
+      <w:hyperlink w:anchor="_Toc171870460" w:history="1">
         <w:r>
           <w:rPr>
             <w:rStyle w:val="Hyperlink"/>
@@ -993,7 +985,7 @@
           <w:rPr>
             <w:webHidden/>
           </w:rPr>
-          <w:instrText xml:space="preserve"> PAGEREF _Toc171775097 \h </w:instrText>
+          <w:instrText xml:space="preserve"> PAGEREF _Toc171870460 \h </w:instrText>
         </w:r>
         <w:r>
           <w:rPr>
@@ -1032,7 +1024,7 @@
           <w14:ligatures w14:val="standardContextual"/>
         </w:rPr>
       </w:pPr>
-      <w:hyperlink w:anchor="_Toc171775098" w:history="1">
+      <w:hyperlink w:anchor="_Toc171870461" w:history="1">
         <w:r>
           <w:rPr>
             <w:rStyle w:val="Hyperlink"/>
@@ -1055,7 +1047,7 @@
           <w:rPr>
             <w:webHidden/>
           </w:rPr>
-          <w:instrText xml:space="preserve"> PAGEREF _Toc171775098 \h </w:instrText>
+          <w:instrText xml:space="preserve"> PAGEREF _Toc171870461 \h </w:instrText>
         </w:r>
         <w:r>
           <w:rPr>
@@ -1094,7 +1086,7 @@
           <w14:ligatures w14:val="standardContextual"/>
         </w:rPr>
       </w:pPr>
-      <w:hyperlink w:anchor="_Toc171775099" w:history="1">
+      <w:hyperlink w:anchor="_Toc171870462" w:history="1">
         <w:r>
           <w:rPr>
             <w:rStyle w:val="Hyperlink"/>
@@ -1117,7 +1109,7 @@
           <w:rPr>
             <w:webHidden/>
           </w:rPr>
-          <w:instrText xml:space="preserve"> PAGEREF _Toc171775099 \h </w:instrText>
+          <w:instrText xml:space="preserve"> PAGEREF _Toc171870462 \h </w:instrText>
         </w:r>
         <w:r>
           <w:rPr>
@@ -1156,7 +1148,7 @@
           <w14:ligatures w14:val="standardContextual"/>
         </w:rPr>
       </w:pPr>
-      <w:hyperlink w:anchor="_Toc171775100" w:history="1">
+      <w:hyperlink w:anchor="_Toc171870463" w:history="1">
         <w:r>
           <w:rPr>
             <w:rStyle w:val="Hyperlink"/>
@@ -1196,7 +1188,7 @@
           <w:rPr>
             <w:webHidden/>
           </w:rPr>
-          <w:instrText xml:space="preserve"> PAGEREF _Toc171775100 \h </w:instrText>
+          <w:instrText xml:space="preserve"> PAGEREF _Toc171870463 \h </w:instrText>
         </w:r>
         <w:r>
           <w:rPr>
@@ -1234,7 +1226,7 @@
           <w14:ligatures w14:val="standardContextual"/>
         </w:rPr>
       </w:pPr>
-      <w:hyperlink w:anchor="_Toc171775101" w:history="1">
+      <w:hyperlink w:anchor="_Toc171870464" w:history="1">
         <w:r>
           <w:rPr>
             <w:rStyle w:val="Hyperlink"/>
@@ -1273,7 +1265,7 @@
           <w:rPr>
             <w:webHidden/>
           </w:rPr>
-          <w:instrText xml:space="preserve"> PAGEREF _Toc171775101 \h </w:instrText>
+          <w:instrText xml:space="preserve"> PAGEREF _Toc171870464 \h </w:instrText>
         </w:r>
         <w:r>
           <w:rPr>
@@ -1311,7 +1303,7 @@
           <w14:ligatures w14:val="standardContextual"/>
         </w:rPr>
       </w:pPr>
-      <w:hyperlink w:anchor="_Toc171775102" w:history="1">
+      <w:hyperlink w:anchor="_Toc171870465" w:history="1">
         <w:r>
           <w:rPr>
             <w:rStyle w:val="Hyperlink"/>
@@ -1350,7 +1342,7 @@
           <w:rPr>
             <w:webHidden/>
           </w:rPr>
-          <w:instrText xml:space="preserve"> PAGEREF _Toc171775102 \h </w:instrText>
+          <w:instrText xml:space="preserve"> PAGEREF _Toc171870465 \h </w:instrText>
         </w:r>
         <w:r>
           <w:rPr>
@@ -1389,7 +1381,7 @@
           <w14:ligatures w14:val="standardContextual"/>
         </w:rPr>
       </w:pPr>
-      <w:hyperlink w:anchor="_Toc171775103" w:history="1">
+      <w:hyperlink w:anchor="_Toc171870466" w:history="1">
         <w:r>
           <w:rPr>
             <w:rStyle w:val="Hyperlink"/>
@@ -1411,7 +1403,7 @@
           <w:rPr>
             <w:rStyle w:val="Hyperlink"/>
           </w:rPr>
-          <w:t>Theory</w:t>
+          <w:t>Related work</w:t>
         </w:r>
         <w:r>
           <w:rPr>
@@ -1429,7 +1421,7 @@
           <w:rPr>
             <w:webHidden/>
           </w:rPr>
-          <w:instrText xml:space="preserve"> PAGEREF _Toc171775103 \h </w:instrText>
+          <w:instrText xml:space="preserve"> PAGEREF _Toc171870466 \h </w:instrText>
         </w:r>
         <w:r>
           <w:rPr>
@@ -1467,7 +1459,7 @@
           <w14:ligatures w14:val="standardContextual"/>
         </w:rPr>
       </w:pPr>
-      <w:hyperlink w:anchor="_Toc171775104" w:history="1">
+      <w:hyperlink w:anchor="_Toc171870467" w:history="1">
         <w:r>
           <w:rPr>
             <w:rStyle w:val="Hyperlink"/>
@@ -1488,7 +1480,7 @@
           <w:rPr>
             <w:rStyle w:val="Hyperlink"/>
           </w:rPr>
-          <w:t>Realization of the Requirements</w:t>
+          <w:t>Space Foundation System</w:t>
         </w:r>
         <w:r>
           <w:rPr>
@@ -1506,7 +1498,7 @@
           <w:rPr>
             <w:webHidden/>
           </w:rPr>
-          <w:instrText xml:space="preserve"> PAGEREF _Toc171775104 \h </w:instrText>
+          <w:instrText xml:space="preserve"> PAGEREF _Toc171870467 \h </w:instrText>
         </w:r>
         <w:r>
           <w:rPr>
@@ -1544,7 +1536,7 @@
           <w14:ligatures w14:val="standardContextual"/>
         </w:rPr>
       </w:pPr>
-      <w:hyperlink w:anchor="_Toc171775105" w:history="1">
+      <w:hyperlink w:anchor="_Toc171870468" w:history="1">
         <w:r>
           <w:rPr>
             <w:rStyle w:val="Hyperlink"/>
@@ -1565,7 +1557,7 @@
           <w:rPr>
             <w:rStyle w:val="Hyperlink"/>
           </w:rPr>
-          <w:t>Representing Volumes</w:t>
+          <w:t>Related Thesis</w:t>
         </w:r>
         <w:r>
           <w:rPr>
@@ -1583,7 +1575,84 @@
           <w:rPr>
             <w:webHidden/>
           </w:rPr>
-          <w:instrText xml:space="preserve"> PAGEREF _Toc171775105 \h </w:instrText>
+          <w:instrText xml:space="preserve"> PAGEREF _Toc171870468 \h </w:instrText>
+        </w:r>
+        <w:r>
+          <w:rPr>
+            <w:webHidden/>
+          </w:rPr>
+        </w:r>
+        <w:r>
+          <w:rPr>
+            <w:webHidden/>
+          </w:rPr>
+          <w:fldChar w:fldCharType="separate"/>
+        </w:r>
+        <w:r>
+          <w:rPr>
+            <w:webHidden/>
+          </w:rPr>
+          <w:t>9</w:t>
+        </w:r>
+        <w:r>
+          <w:rPr>
+            <w:webHidden/>
+          </w:rPr>
+          <w:fldChar w:fldCharType="end"/>
+        </w:r>
+      </w:hyperlink>
+    </w:p>
+    <w:p>
+      <w:pPr>
+        <w:pStyle w:val="TOC2"/>
+        <w:rPr>
+          <w:rFonts w:eastAsiaTheme="minorEastAsia"/>
+          <w:kern w:val="2"/>
+          <w:sz w:val="24"/>
+          <w:szCs w:val="24"/>
+          <w14:ligatures w14:val="standardContextual"/>
+        </w:rPr>
+      </w:pPr>
+      <w:hyperlink w:anchor="_Toc171870469" w:history="1">
+        <w:r>
+          <w:rPr>
+            <w:rStyle w:val="Hyperlink"/>
+          </w:rPr>
+          <w:t>2.3.</w:t>
+        </w:r>
+        <w:r>
+          <w:rPr>
+            <w:rFonts w:eastAsiaTheme="minorEastAsia"/>
+            <w:kern w:val="2"/>
+            <w:sz w:val="24"/>
+            <w:szCs w:val="24"/>
+            <w14:ligatures w14:val="standardContextual"/>
+          </w:rPr>
+          <w:tab/>
+        </w:r>
+        <w:r>
+          <w:rPr>
+            <w:rStyle w:val="Hyperlink"/>
+          </w:rPr>
+          <w:t>Bounding Volume Hierarchies</w:t>
+        </w:r>
+        <w:r>
+          <w:rPr>
+            <w:webHidden/>
+          </w:rPr>
+          <w:tab/>
+        </w:r>
+        <w:r>
+          <w:rPr>
+            <w:webHidden/>
+          </w:rPr>
+          <w:fldChar w:fldCharType="begin"/>
+        </w:r>
+        <w:r>
+          <w:rPr>
+            <w:webHidden/>
+          </w:rPr>
+          <w:instrText xml:space="preserve"> PAGEREF _Toc171870469 \h </w:instrText>
         </w:r>
         <w:r>
           <w:rPr>
@@ -1622,7 +1691,7 @@
           <w14:ligatures w14:val="standardContextual"/>
         </w:rPr>
       </w:pPr>
-      <w:hyperlink w:anchor="_Toc171775106" w:history="1">
+      <w:hyperlink w:anchor="_Toc171870470" w:history="1">
         <w:r>
           <w:rPr>
             <w:rStyle w:val="Hyperlink"/>
@@ -1644,7 +1713,7 @@
           <w:rPr>
             <w:rStyle w:val="Hyperlink"/>
           </w:rPr>
-          <w:t>Implementation</w:t>
+          <w:t>Theory</w:t>
         </w:r>
         <w:r>
           <w:rPr>
@@ -1662,7 +1731,7 @@
           <w:rPr>
             <w:webHidden/>
           </w:rPr>
-          <w:instrText xml:space="preserve"> PAGEREF _Toc171775106 \h </w:instrText>
+          <w:instrText xml:space="preserve"> PAGEREF _Toc171870470 \h </w:instrText>
         </w:r>
         <w:r>
           <w:rPr>
@@ -1679,7 +1748,7 @@
           <w:rPr>
             <w:webHidden/>
           </w:rPr>
-          <w:t>12</w:t>
+          <w:t>10</w:t>
         </w:r>
         <w:r>
           <w:rPr>
@@ -1700,7 +1769,7 @@
           <w14:ligatures w14:val="standardContextual"/>
         </w:rPr>
       </w:pPr>
-      <w:hyperlink w:anchor="_Toc171775107" w:history="1">
+      <w:hyperlink w:anchor="_Toc171870471" w:history="1">
         <w:r>
           <w:rPr>
             <w:rStyle w:val="Hyperlink"/>
@@ -1739,7 +1808,7 @@
           <w:rPr>
             <w:webHidden/>
           </w:rPr>
-          <w:instrText xml:space="preserve"> PAGEREF _Toc171775107 \h </w:instrText>
+          <w:instrText xml:space="preserve"> PAGEREF _Toc171870471 \h </w:instrText>
         </w:r>
         <w:r>
           <w:rPr>
@@ -1756,7 +1825,7 @@
           <w:rPr>
             <w:webHidden/>
           </w:rPr>
-          <w:t>12</w:t>
+          <w:t>10</w:t>
         </w:r>
         <w:r>
           <w:rPr>
@@ -1777,7 +1846,7 @@
           <w14:ligatures w14:val="standardContextual"/>
         </w:rPr>
       </w:pPr>
-      <w:hyperlink w:anchor="_Toc171775108" w:history="1">
+      <w:hyperlink w:anchor="_Toc171870472" w:history="1">
         <w:r>
           <w:rPr>
             <w:rStyle w:val="Hyperlink"/>
@@ -1798,7 +1867,7 @@
           <w:rPr>
             <w:rStyle w:val="Hyperlink"/>
           </w:rPr>
-          <w:t>The interface</w:t>
+          <w:t>Representing Volumes</w:t>
         </w:r>
         <w:r>
           <w:rPr>
@@ -1816,7 +1885,7 @@
           <w:rPr>
             <w:webHidden/>
           </w:rPr>
-          <w:instrText xml:space="preserve"> PAGEREF _Toc171775108 \h </w:instrText>
+          <w:instrText xml:space="preserve"> PAGEREF _Toc171870472 \h </w:instrText>
         </w:r>
         <w:r>
           <w:rPr>
@@ -1833,7 +1902,7 @@
           <w:rPr>
             <w:webHidden/>
           </w:rPr>
-          <w:t>12</w:t>
+          <w:t>10</w:t>
         </w:r>
         <w:r>
           <w:rPr>
@@ -1854,7 +1923,7 @@
           <w14:ligatures w14:val="standardContextual"/>
         </w:rPr>
       </w:pPr>
-      <w:hyperlink w:anchor="_Toc171775109" w:history="1">
+      <w:hyperlink w:anchor="_Toc171870473" w:history="1">
         <w:r>
           <w:rPr>
             <w:rStyle w:val="Hyperlink"/>
@@ -1875,7 +1944,7 @@
           <w:rPr>
             <w:rStyle w:val="Hyperlink"/>
           </w:rPr>
-          <w:t>The underlying data structure</w:t>
+          <w:t>Representing Delimiters</w:t>
         </w:r>
         <w:r>
           <w:rPr>
@@ -1893,7 +1962,7 @@
           <w:rPr>
             <w:webHidden/>
           </w:rPr>
-          <w:instrText xml:space="preserve"> PAGEREF _Toc171775109 \h </w:instrText>
+          <w:instrText xml:space="preserve"> PAGEREF _Toc171870473 \h </w:instrText>
         </w:r>
         <w:r>
           <w:rPr>
@@ -1910,7 +1979,238 @@
           <w:rPr>
             <w:webHidden/>
           </w:rPr>
-          <w:t>13</w:t>
+          <w:t>11</w:t>
+        </w:r>
+        <w:r>
+          <w:rPr>
+            <w:webHidden/>
+          </w:rPr>
+          <w:fldChar w:fldCharType="end"/>
+        </w:r>
+      </w:hyperlink>
+    </w:p>
+    <w:p>
+      <w:pPr>
+        <w:pStyle w:val="TOC2"/>
+        <w:rPr>
+          <w:rFonts w:eastAsiaTheme="minorEastAsia"/>
+          <w:kern w:val="2"/>
+          <w:sz w:val="24"/>
+          <w:szCs w:val="24"/>
+          <w14:ligatures w14:val="standardContextual"/>
+        </w:rPr>
+      </w:pPr>
+      <w:hyperlink w:anchor="_Toc171870474" w:history="1">
+        <w:r>
+          <w:rPr>
+            <w:rStyle w:val="Hyperlink"/>
+          </w:rPr>
+          <w:t>3.4.</w:t>
+        </w:r>
+        <w:r>
+          <w:rPr>
+            <w:rFonts w:eastAsiaTheme="minorEastAsia"/>
+            <w:kern w:val="2"/>
+            <w:sz w:val="24"/>
+            <w:szCs w:val="24"/>
+            <w14:ligatures w14:val="standardContextual"/>
+          </w:rPr>
+          <w:tab/>
+        </w:r>
+        <w:r>
+          <w:rPr>
+            <w:rStyle w:val="Hyperlink"/>
+          </w:rPr>
+          <w:t>Clipping Delimiters</w:t>
+        </w:r>
+        <w:r>
+          <w:rPr>
+            <w:webHidden/>
+          </w:rPr>
+          <w:tab/>
+        </w:r>
+        <w:r>
+          <w:rPr>
+            <w:webHidden/>
+          </w:rPr>
+          <w:fldChar w:fldCharType="begin"/>
+        </w:r>
+        <w:r>
+          <w:rPr>
+            <w:webHidden/>
+          </w:rPr>
+          <w:instrText xml:space="preserve"> PAGEREF _Toc171870474 \h </w:instrText>
+        </w:r>
+        <w:r>
+          <w:rPr>
+            <w:webHidden/>
+          </w:rPr>
+        </w:r>
+        <w:r>
+          <w:rPr>
+            <w:webHidden/>
+          </w:rPr>
+          <w:fldChar w:fldCharType="separate"/>
+        </w:r>
+        <w:r>
+          <w:rPr>
+            <w:webHidden/>
+          </w:rPr>
+          <w:t>11</w:t>
+        </w:r>
+        <w:r>
+          <w:rPr>
+            <w:webHidden/>
+          </w:rPr>
+          <w:fldChar w:fldCharType="end"/>
+        </w:r>
+      </w:hyperlink>
+    </w:p>
+    <w:p>
+      <w:pPr>
+        <w:pStyle w:val="TOC2"/>
+        <w:rPr>
+          <w:rFonts w:eastAsiaTheme="minorEastAsia"/>
+          <w:kern w:val="2"/>
+          <w:sz w:val="24"/>
+          <w:szCs w:val="24"/>
+          <w14:ligatures w14:val="standardContextual"/>
+        </w:rPr>
+      </w:pPr>
+      <w:hyperlink w:anchor="_Toc171870475" w:history="1">
+        <w:r>
+          <w:rPr>
+            <w:rStyle w:val="Hyperlink"/>
+          </w:rPr>
+          <w:t>3.5.</w:t>
+        </w:r>
+        <w:r>
+          <w:rPr>
+            <w:rFonts w:eastAsiaTheme="minorEastAsia"/>
+            <w:kern w:val="2"/>
+            <w:sz w:val="24"/>
+            <w:szCs w:val="24"/>
+            <w14:ligatures w14:val="standardContextual"/>
+          </w:rPr>
+          <w:tab/>
+        </w:r>
+        <w:r>
+          <w:rPr>
+            <w:rStyle w:val="Hyperlink"/>
+          </w:rPr>
+          <w:t>Calculating Volumes</w:t>
+        </w:r>
+        <w:r>
+          <w:rPr>
+            <w:webHidden/>
+          </w:rPr>
+          <w:tab/>
+        </w:r>
+        <w:r>
+          <w:rPr>
+            <w:webHidden/>
+          </w:rPr>
+          <w:fldChar w:fldCharType="begin"/>
+        </w:r>
+        <w:r>
+          <w:rPr>
+            <w:webHidden/>
+          </w:rPr>
+          <w:instrText xml:space="preserve"> PAGEREF _Toc171870475 \h </w:instrText>
+        </w:r>
+        <w:r>
+          <w:rPr>
+            <w:webHidden/>
+          </w:rPr>
+        </w:r>
+        <w:r>
+          <w:rPr>
+            <w:webHidden/>
+          </w:rPr>
+          <w:fldChar w:fldCharType="separate"/>
+        </w:r>
+        <w:r>
+          <w:rPr>
+            <w:webHidden/>
+          </w:rPr>
+          <w:t>11</w:t>
+        </w:r>
+        <w:r>
+          <w:rPr>
+            <w:webHidden/>
+          </w:rPr>
+          <w:fldChar w:fldCharType="end"/>
+        </w:r>
+      </w:hyperlink>
+    </w:p>
+    <w:p>
+      <w:pPr>
+        <w:pStyle w:val="TOC2"/>
+        <w:rPr>
+          <w:rFonts w:eastAsiaTheme="minorEastAsia"/>
+          <w:kern w:val="2"/>
+          <w:sz w:val="24"/>
+          <w:szCs w:val="24"/>
+          <w14:ligatures w14:val="standardContextual"/>
+        </w:rPr>
+      </w:pPr>
+      <w:hyperlink w:anchor="_Toc171870476" w:history="1">
+        <w:r>
+          <w:rPr>
+            <w:rStyle w:val="Hyperlink"/>
+          </w:rPr>
+          <w:t>3.6.</w:t>
+        </w:r>
+        <w:r>
+          <w:rPr>
+            <w:rFonts w:eastAsiaTheme="minorEastAsia"/>
+            <w:kern w:val="2"/>
+            <w:sz w:val="24"/>
+            <w:szCs w:val="24"/>
+            <w14:ligatures w14:val="standardContextual"/>
+          </w:rPr>
+          <w:tab/>
+        </w:r>
+        <w:r>
+          <w:rPr>
+            <w:rStyle w:val="Hyperlink"/>
+          </w:rPr>
+          <w:t>Querying Semantic Meaning</w:t>
+        </w:r>
+        <w:r>
+          <w:rPr>
+            <w:webHidden/>
+          </w:rPr>
+          <w:tab/>
+        </w:r>
+        <w:r>
+          <w:rPr>
+            <w:webHidden/>
+          </w:rPr>
+          <w:fldChar w:fldCharType="begin"/>
+        </w:r>
+        <w:r>
+          <w:rPr>
+            <w:webHidden/>
+          </w:rPr>
+          <w:instrText xml:space="preserve"> PAGEREF _Toc171870476 \h </w:instrText>
+        </w:r>
+        <w:r>
+          <w:rPr>
+            <w:webHidden/>
+          </w:rPr>
+        </w:r>
+        <w:r>
+          <w:rPr>
+            <w:webHidden/>
+          </w:rPr>
+          <w:fldChar w:fldCharType="separate"/>
+        </w:r>
+        <w:r>
+          <w:rPr>
+            <w:webHidden/>
+          </w:rPr>
+          <w:t>11</w:t>
         </w:r>
         <w:r>
           <w:rPr>
@@ -1932,21 +2232,38 @@
           <w14:ligatures w14:val="standardContextual"/>
         </w:rPr>
       </w:pPr>
-      <w:hyperlink w:anchor="_Toc171775110" w:history="1">
+      <w:hyperlink w:anchor="_Toc171870477" w:history="1">
         <w:r>
           <w:rPr>
             <w:rStyle w:val="Hyperlink"/>
           </w:rPr>
-          <w:t>Table of figures</w:t>
-        </w:r>
-        <w:r>
-          <w:rPr>
-            <w:webHidden/>
+          <w:t>4.</w:t>
+        </w:r>
+        <w:r>
+          <w:rPr>
+            <w:rFonts w:eastAsiaTheme="minorEastAsia"/>
+            <w:b w:val="0"/>
+            <w:kern w:val="2"/>
+            <w:sz w:val="24"/>
+            <w:szCs w:val="24"/>
+            <w14:ligatures w14:val="standardContextual"/>
           </w:rPr>
           <w:tab/>
         </w:r>
         <w:r>
           <w:rPr>
+            <w:rStyle w:val="Hyperlink"/>
+          </w:rPr>
+          <w:t>Implementation</w:t>
+        </w:r>
+        <w:r>
+          <w:rPr>
+            <w:webHidden/>
+          </w:rPr>
+          <w:tab/>
+        </w:r>
+        <w:r>
+          <w:rPr>
             <w:webHidden/>
           </w:rPr>
           <w:fldChar w:fldCharType="begin"/>
@@ -1955,7 +2272,7 @@
           <w:rPr>
             <w:webHidden/>
           </w:rPr>
-          <w:instrText xml:space="preserve"> PAGEREF _Toc171775110 \h </w:instrText>
+          <w:instrText xml:space="preserve"> PAGEREF _Toc171870477 \h </w:instrText>
         </w:r>
         <w:r>
           <w:rPr>
@@ -1972,7 +2289,706 @@
           <w:rPr>
             <w:webHidden/>
           </w:rPr>
+          <w:t>12</w:t>
+        </w:r>
+        <w:r>
+          <w:rPr>
+            <w:webHidden/>
+          </w:rPr>
+          <w:fldChar w:fldCharType="end"/>
+        </w:r>
+      </w:hyperlink>
+    </w:p>
+    <w:p>
+      <w:pPr>
+        <w:pStyle w:val="TOC2"/>
+        <w:rPr>
+          <w:rFonts w:eastAsiaTheme="minorEastAsia"/>
+          <w:kern w:val="2"/>
+          <w:sz w:val="24"/>
+          <w:szCs w:val="24"/>
+          <w14:ligatures w14:val="standardContextual"/>
+        </w:rPr>
+      </w:pPr>
+      <w:hyperlink w:anchor="_Toc171870478" w:history="1">
+        <w:r>
+          <w:rPr>
+            <w:rStyle w:val="Hyperlink"/>
+          </w:rPr>
+          <w:t>4.1.</w:t>
+        </w:r>
+        <w:r>
+          <w:rPr>
+            <w:rFonts w:eastAsiaTheme="minorEastAsia"/>
+            <w:kern w:val="2"/>
+            <w:sz w:val="24"/>
+            <w:szCs w:val="24"/>
+            <w14:ligatures w14:val="standardContextual"/>
+          </w:rPr>
+          <w:tab/>
+        </w:r>
+        <w:r>
+          <w:rPr>
+            <w:rStyle w:val="Hyperlink"/>
+          </w:rPr>
+          <w:t>Overview</w:t>
+        </w:r>
+        <w:r>
+          <w:rPr>
+            <w:webHidden/>
+          </w:rPr>
+          <w:tab/>
+        </w:r>
+        <w:r>
+          <w:rPr>
+            <w:webHidden/>
+          </w:rPr>
+          <w:fldChar w:fldCharType="begin"/>
+        </w:r>
+        <w:r>
+          <w:rPr>
+            <w:webHidden/>
+          </w:rPr>
+          <w:instrText xml:space="preserve"> PAGEREF _Toc171870478 \h </w:instrText>
+        </w:r>
+        <w:r>
+          <w:rPr>
+            <w:webHidden/>
+          </w:rPr>
+        </w:r>
+        <w:r>
+          <w:rPr>
+            <w:webHidden/>
+          </w:rPr>
+          <w:fldChar w:fldCharType="separate"/>
+        </w:r>
+        <w:r>
+          <w:rPr>
+            <w:webHidden/>
+          </w:rPr>
+          <w:t>12</w:t>
+        </w:r>
+        <w:r>
+          <w:rPr>
+            <w:webHidden/>
+          </w:rPr>
+          <w:fldChar w:fldCharType="end"/>
+        </w:r>
+      </w:hyperlink>
+    </w:p>
+    <w:p>
+      <w:pPr>
+        <w:pStyle w:val="TOC2"/>
+        <w:rPr>
+          <w:rFonts w:eastAsiaTheme="minorEastAsia"/>
+          <w:kern w:val="2"/>
+          <w:sz w:val="24"/>
+          <w:szCs w:val="24"/>
+          <w14:ligatures w14:val="standardContextual"/>
+        </w:rPr>
+      </w:pPr>
+      <w:hyperlink w:anchor="_Toc171870479" w:history="1">
+        <w:r>
+          <w:rPr>
+            <w:rStyle w:val="Hyperlink"/>
+          </w:rPr>
+          <w:t>4.2.</w:t>
+        </w:r>
+        <w:r>
+          <w:rPr>
+            <w:rFonts w:eastAsiaTheme="minorEastAsia"/>
+            <w:kern w:val="2"/>
+            <w:sz w:val="24"/>
+            <w:szCs w:val="24"/>
+            <w14:ligatures w14:val="standardContextual"/>
+          </w:rPr>
+          <w:tab/>
+        </w:r>
+        <w:r>
+          <w:rPr>
+            <w:rStyle w:val="Hyperlink"/>
+          </w:rPr>
+          <w:t>The interface</w:t>
+        </w:r>
+        <w:r>
+          <w:rPr>
+            <w:webHidden/>
+          </w:rPr>
+          <w:tab/>
+        </w:r>
+        <w:r>
+          <w:rPr>
+            <w:webHidden/>
+          </w:rPr>
+          <w:fldChar w:fldCharType="begin"/>
+        </w:r>
+        <w:r>
+          <w:rPr>
+            <w:webHidden/>
+          </w:rPr>
+          <w:instrText xml:space="preserve"> PAGEREF _Toc171870479 \h </w:instrText>
+        </w:r>
+        <w:r>
+          <w:rPr>
+            <w:webHidden/>
+          </w:rPr>
+        </w:r>
+        <w:r>
+          <w:rPr>
+            <w:webHidden/>
+          </w:rPr>
+          <w:fldChar w:fldCharType="separate"/>
+        </w:r>
+        <w:r>
+          <w:rPr>
+            <w:webHidden/>
+          </w:rPr>
+          <w:t>12</w:t>
+        </w:r>
+        <w:r>
+          <w:rPr>
+            <w:webHidden/>
+          </w:rPr>
+          <w:fldChar w:fldCharType="end"/>
+        </w:r>
+      </w:hyperlink>
+    </w:p>
+    <w:p>
+      <w:pPr>
+        <w:pStyle w:val="TOC2"/>
+        <w:rPr>
+          <w:rFonts w:eastAsiaTheme="minorEastAsia"/>
+          <w:kern w:val="2"/>
+          <w:sz w:val="24"/>
+          <w:szCs w:val="24"/>
+          <w14:ligatures w14:val="standardContextual"/>
+        </w:rPr>
+      </w:pPr>
+      <w:hyperlink w:anchor="_Toc171870480" w:history="1">
+        <w:r>
+          <w:rPr>
+            <w:rStyle w:val="Hyperlink"/>
+          </w:rPr>
+          <w:t>4.3.</w:t>
+        </w:r>
+        <w:r>
+          <w:rPr>
+            <w:rFonts w:eastAsiaTheme="minorEastAsia"/>
+            <w:kern w:val="2"/>
+            <w:sz w:val="24"/>
+            <w:szCs w:val="24"/>
+            <w14:ligatures w14:val="standardContextual"/>
+          </w:rPr>
+          <w:tab/>
+        </w:r>
+        <w:r>
+          <w:rPr>
+            <w:rStyle w:val="Hyperlink"/>
+          </w:rPr>
+          <w:t>The underlying data structure</w:t>
+        </w:r>
+        <w:r>
+          <w:rPr>
+            <w:webHidden/>
+          </w:rPr>
+          <w:tab/>
+        </w:r>
+        <w:r>
+          <w:rPr>
+            <w:webHidden/>
+          </w:rPr>
+          <w:fldChar w:fldCharType="begin"/>
+        </w:r>
+        <w:r>
+          <w:rPr>
+            <w:webHidden/>
+          </w:rPr>
+          <w:instrText xml:space="preserve"> PAGEREF _Toc171870480 \h </w:instrText>
+        </w:r>
+        <w:r>
+          <w:rPr>
+            <w:webHidden/>
+          </w:rPr>
+        </w:r>
+        <w:r>
+          <w:rPr>
+            <w:webHidden/>
+          </w:rPr>
+          <w:fldChar w:fldCharType="separate"/>
+        </w:r>
+        <w:r>
+          <w:rPr>
+            <w:webHidden/>
+          </w:rPr>
+          <w:t>13</w:t>
+        </w:r>
+        <w:r>
+          <w:rPr>
+            <w:webHidden/>
+          </w:rPr>
+          <w:fldChar w:fldCharType="end"/>
+        </w:r>
+      </w:hyperlink>
+    </w:p>
+    <w:p>
+      <w:pPr>
+        <w:pStyle w:val="TOC2"/>
+        <w:rPr>
+          <w:rFonts w:eastAsiaTheme="minorEastAsia"/>
+          <w:kern w:val="2"/>
+          <w:sz w:val="24"/>
+          <w:szCs w:val="24"/>
+          <w14:ligatures w14:val="standardContextual"/>
+        </w:rPr>
+      </w:pPr>
+      <w:hyperlink w:anchor="_Toc171870481" w:history="1">
+        <w:r>
+          <w:rPr>
+            <w:rStyle w:val="Hyperlink"/>
+          </w:rPr>
+          <w:t>4.4.</w:t>
+        </w:r>
+        <w:r>
+          <w:rPr>
+            <w:rFonts w:eastAsiaTheme="minorEastAsia"/>
+            <w:kern w:val="2"/>
+            <w:sz w:val="24"/>
+            <w:szCs w:val="24"/>
+            <w14:ligatures w14:val="standardContextual"/>
+          </w:rPr>
+          <w:tab/>
+        </w:r>
+        <w:r>
+          <w:rPr>
+            <w:rStyle w:val="Hyperlink"/>
+          </w:rPr>
+          <w:t>Tessellation</w:t>
+        </w:r>
+        <w:r>
+          <w:rPr>
+            <w:webHidden/>
+          </w:rPr>
+          <w:tab/>
+        </w:r>
+        <w:r>
+          <w:rPr>
+            <w:webHidden/>
+          </w:rPr>
+          <w:fldChar w:fldCharType="begin"/>
+        </w:r>
+        <w:r>
+          <w:rPr>
+            <w:webHidden/>
+          </w:rPr>
+          <w:instrText xml:space="preserve"> PAGEREF _Toc171870481 \h </w:instrText>
+        </w:r>
+        <w:r>
+          <w:rPr>
+            <w:webHidden/>
+          </w:rPr>
+        </w:r>
+        <w:r>
+          <w:rPr>
+            <w:webHidden/>
+          </w:rPr>
+          <w:fldChar w:fldCharType="separate"/>
+        </w:r>
+        <w:r>
+          <w:rPr>
+            <w:webHidden/>
+          </w:rPr>
+          <w:t>14</w:t>
+        </w:r>
+        <w:r>
+          <w:rPr>
+            <w:webHidden/>
+          </w:rPr>
+          <w:fldChar w:fldCharType="end"/>
+        </w:r>
+      </w:hyperlink>
+    </w:p>
+    <w:p>
+      <w:pPr>
+        <w:pStyle w:val="TOC2"/>
+        <w:rPr>
+          <w:rFonts w:eastAsiaTheme="minorEastAsia"/>
+          <w:kern w:val="2"/>
+          <w:sz w:val="24"/>
+          <w:szCs w:val="24"/>
+          <w14:ligatures w14:val="standardContextual"/>
+        </w:rPr>
+      </w:pPr>
+      <w:hyperlink w:anchor="_Toc171870482" w:history="1">
+        <w:r>
+          <w:rPr>
+            <w:rStyle w:val="Hyperlink"/>
+          </w:rPr>
+          <w:t>4.5.</w:t>
+        </w:r>
+        <w:r>
+          <w:rPr>
+            <w:rFonts w:eastAsiaTheme="minorEastAsia"/>
+            <w:kern w:val="2"/>
+            <w:sz w:val="24"/>
+            <w:szCs w:val="24"/>
+            <w14:ligatures w14:val="standardContextual"/>
+          </w:rPr>
+          <w:tab/>
+        </w:r>
+        <w:r>
+          <w:rPr>
+            <w:rStyle w:val="Hyperlink"/>
+          </w:rPr>
+          <w:t>Flood filling</w:t>
+        </w:r>
+        <w:r>
+          <w:rPr>
+            <w:webHidden/>
+          </w:rPr>
+          <w:tab/>
+        </w:r>
+        <w:r>
+          <w:rPr>
+            <w:webHidden/>
+          </w:rPr>
+          <w:fldChar w:fldCharType="begin"/>
+        </w:r>
+        <w:r>
+          <w:rPr>
+            <w:webHidden/>
+          </w:rPr>
+          <w:instrText xml:space="preserve"> PAGEREF _Toc171870482 \h </w:instrText>
+        </w:r>
+        <w:r>
+          <w:rPr>
+            <w:webHidden/>
+          </w:rPr>
+        </w:r>
+        <w:r>
+          <w:rPr>
+            <w:webHidden/>
+          </w:rPr>
+          <w:fldChar w:fldCharType="separate"/>
+        </w:r>
+        <w:r>
+          <w:rPr>
+            <w:webHidden/>
+          </w:rPr>
+          <w:t>14</w:t>
+        </w:r>
+        <w:r>
+          <w:rPr>
+            <w:webHidden/>
+          </w:rPr>
+          <w:fldChar w:fldCharType="end"/>
+        </w:r>
+      </w:hyperlink>
+    </w:p>
+    <w:p>
+      <w:pPr>
+        <w:pStyle w:val="TOC2"/>
+        <w:rPr>
+          <w:rFonts w:eastAsiaTheme="minorEastAsia"/>
+          <w:kern w:val="2"/>
+          <w:sz w:val="24"/>
+          <w:szCs w:val="24"/>
+          <w14:ligatures w14:val="standardContextual"/>
+        </w:rPr>
+      </w:pPr>
+      <w:hyperlink w:anchor="_Toc171870483" w:history="1">
+        <w:r>
+          <w:rPr>
+            <w:rStyle w:val="Hyperlink"/>
+          </w:rPr>
+          <w:t>4.6.</w:t>
+        </w:r>
+        <w:r>
+          <w:rPr>
+            <w:rFonts w:eastAsiaTheme="minorEastAsia"/>
+            <w:kern w:val="2"/>
+            <w:sz w:val="24"/>
+            <w:szCs w:val="24"/>
+            <w14:ligatures w14:val="standardContextual"/>
+          </w:rPr>
+          <w:tab/>
+        </w:r>
+        <w:r>
+          <w:rPr>
+            <w:rStyle w:val="Hyperlink"/>
+          </w:rPr>
+          <w:t>Assembling</w:t>
+        </w:r>
+        <w:r>
+          <w:rPr>
+            <w:webHidden/>
+          </w:rPr>
+          <w:tab/>
+        </w:r>
+        <w:r>
+          <w:rPr>
+            <w:webHidden/>
+          </w:rPr>
+          <w:fldChar w:fldCharType="begin"/>
+        </w:r>
+        <w:r>
+          <w:rPr>
+            <w:webHidden/>
+          </w:rPr>
+          <w:instrText xml:space="preserve"> PAGEREF _Toc171870483 \h </w:instrText>
+        </w:r>
+        <w:r>
+          <w:rPr>
+            <w:webHidden/>
+          </w:rPr>
+        </w:r>
+        <w:r>
+          <w:rPr>
+            <w:webHidden/>
+          </w:rPr>
+          <w:fldChar w:fldCharType="separate"/>
+        </w:r>
+        <w:r>
+          <w:rPr>
+            <w:webHidden/>
+          </w:rPr>
+          <w:t>14</w:t>
+        </w:r>
+        <w:r>
+          <w:rPr>
+            <w:webHidden/>
+          </w:rPr>
+          <w:fldChar w:fldCharType="end"/>
+        </w:r>
+      </w:hyperlink>
+    </w:p>
+    <w:p>
+      <w:pPr>
+        <w:pStyle w:val="TOC1"/>
+        <w:rPr>
+          <w:rFonts w:eastAsiaTheme="minorEastAsia"/>
+          <w:b w:val="0"/>
+          <w:kern w:val="2"/>
+          <w:sz w:val="24"/>
+          <w:szCs w:val="24"/>
+          <w14:ligatures w14:val="standardContextual"/>
+        </w:rPr>
+      </w:pPr>
+      <w:hyperlink w:anchor="_Toc171870484" w:history="1">
+        <w:r>
+          <w:rPr>
+            <w:rStyle w:val="Hyperlink"/>
+          </w:rPr>
+          <w:t>5.</w:t>
+        </w:r>
+        <w:r>
+          <w:rPr>
+            <w:rFonts w:eastAsiaTheme="minorEastAsia"/>
+            <w:b w:val="0"/>
+            <w:kern w:val="2"/>
+            <w:sz w:val="24"/>
+            <w:szCs w:val="24"/>
+            <w14:ligatures w14:val="standardContextual"/>
+          </w:rPr>
+          <w:tab/>
+        </w:r>
+        <w:r>
+          <w:rPr>
+            <w:rStyle w:val="Hyperlink"/>
+          </w:rPr>
+          <w:t>Assessment</w:t>
+        </w:r>
+        <w:r>
+          <w:rPr>
+            <w:webHidden/>
+          </w:rPr>
+          <w:tab/>
+        </w:r>
+        <w:r>
+          <w:rPr>
+            <w:webHidden/>
+          </w:rPr>
+          <w:fldChar w:fldCharType="begin"/>
+        </w:r>
+        <w:r>
+          <w:rPr>
+            <w:webHidden/>
+          </w:rPr>
+          <w:instrText xml:space="preserve"> PAGEREF _Toc171870484 \h </w:instrText>
+        </w:r>
+        <w:r>
+          <w:rPr>
+            <w:webHidden/>
+          </w:rPr>
+        </w:r>
+        <w:r>
+          <w:rPr>
+            <w:webHidden/>
+          </w:rPr>
+          <w:fldChar w:fldCharType="separate"/>
+        </w:r>
+        <w:r>
+          <w:rPr>
+            <w:webHidden/>
+          </w:rPr>
           <w:t>15</w:t>
+        </w:r>
+        <w:r>
+          <w:rPr>
+            <w:webHidden/>
+          </w:rPr>
+          <w:fldChar w:fldCharType="end"/>
+        </w:r>
+      </w:hyperlink>
+    </w:p>
+    <w:p>
+      <w:pPr>
+        <w:pStyle w:val="TOC1"/>
+        <w:rPr>
+          <w:rFonts w:eastAsiaTheme="minorEastAsia"/>
+          <w:b w:val="0"/>
+          <w:kern w:val="2"/>
+          <w:sz w:val="24"/>
+          <w:szCs w:val="24"/>
+          <w14:ligatures w14:val="standardContextual"/>
+        </w:rPr>
+      </w:pPr>
+      <w:hyperlink w:anchor="_Toc171870485" w:history="1">
+        <w:r>
+          <w:rPr>
+            <w:rStyle w:val="Hyperlink"/>
+          </w:rPr>
+          <w:t>6.</w:t>
+        </w:r>
+        <w:r>
+          <w:rPr>
+            <w:rFonts w:eastAsiaTheme="minorEastAsia"/>
+            <w:b w:val="0"/>
+            <w:kern w:val="2"/>
+            <w:sz w:val="24"/>
+            <w:szCs w:val="24"/>
+            <w14:ligatures w14:val="standardContextual"/>
+          </w:rPr>
+          <w:tab/>
+        </w:r>
+        <w:r>
+          <w:rPr>
+            <w:rStyle w:val="Hyperlink"/>
+          </w:rPr>
+          <w:t>Future Work</w:t>
+        </w:r>
+        <w:r>
+          <w:rPr>
+            <w:webHidden/>
+          </w:rPr>
+          <w:tab/>
+        </w:r>
+        <w:r>
+          <w:rPr>
+            <w:webHidden/>
+          </w:rPr>
+          <w:fldChar w:fldCharType="begin"/>
+        </w:r>
+        <w:r>
+          <w:rPr>
+            <w:webHidden/>
+          </w:rPr>
+          <w:instrText xml:space="preserve"> PAGEREF _Toc171870485 \h </w:instrText>
+        </w:r>
+        <w:r>
+          <w:rPr>
+            <w:webHidden/>
+          </w:rPr>
+        </w:r>
+        <w:r>
+          <w:rPr>
+            <w:webHidden/>
+          </w:rPr>
+          <w:fldChar w:fldCharType="separate"/>
+        </w:r>
+        <w:r>
+          <w:rPr>
+            <w:webHidden/>
+          </w:rPr>
+          <w:t>16</w:t>
+        </w:r>
+        <w:r>
+          <w:rPr>
+            <w:webHidden/>
+          </w:rPr>
+          <w:fldChar w:fldCharType="end"/>
+        </w:r>
+      </w:hyperlink>
+    </w:p>
+    <w:p>
+      <w:pPr>
+        <w:pStyle w:val="TOC1"/>
+        <w:rPr>
+          <w:rFonts w:eastAsiaTheme="minorEastAsia"/>
+          <w:b w:val="0"/>
+          <w:kern w:val="2"/>
+          <w:sz w:val="24"/>
+          <w:szCs w:val="24"/>
+          <w14:ligatures w14:val="standardContextual"/>
+        </w:rPr>
+      </w:pPr>
+      <w:hyperlink w:anchor="_Toc171870486" w:history="1">
+        <w:r>
+          <w:rPr>
+            <w:rStyle w:val="Hyperlink"/>
+          </w:rPr>
+          <w:t>7.</w:t>
+        </w:r>
+        <w:r>
+          <w:rPr>
+            <w:rFonts w:eastAsiaTheme="minorEastAsia"/>
+            <w:b w:val="0"/>
+            <w:kern w:val="2"/>
+            <w:sz w:val="24"/>
+            <w:szCs w:val="24"/>
+            <w14:ligatures w14:val="standardContextual"/>
+          </w:rPr>
+          <w:tab/>
+        </w:r>
+        <w:r>
+          <w:rPr>
+            <w:rStyle w:val="Hyperlink"/>
+          </w:rPr>
+          <w:t>Conclusion</w:t>
+        </w:r>
+        <w:r>
+          <w:rPr>
+            <w:webHidden/>
+          </w:rPr>
+          <w:tab/>
+        </w:r>
+        <w:r>
+          <w:rPr>
+            <w:webHidden/>
+          </w:rPr>
+          <w:fldChar w:fldCharType="begin"/>
+        </w:r>
+        <w:r>
+          <w:rPr>
+            <w:webHidden/>
+          </w:rPr>
+          <w:instrText xml:space="preserve"> PAGEREF _Toc171870486 \h </w:instrText>
+        </w:r>
+        <w:r>
+          <w:rPr>
+            <w:webHidden/>
+          </w:rPr>
+        </w:r>
+        <w:r>
+          <w:rPr>
+            <w:webHidden/>
+          </w:rPr>
+          <w:fldChar w:fldCharType="separate"/>
+        </w:r>
+        <w:r>
+          <w:rPr>
+            <w:webHidden/>
+          </w:rPr>
+          <w:t>17</w:t>
         </w:r>
         <w:r>
           <w:rPr>
@@ -1991,7 +3007,7 @@
         <w:lastRenderedPageBreak/>
         <w:fldChar w:fldCharType="end"/>
       </w:r>
-      <w:bookmarkStart w:id="4" w:name="_Toc171775100"/>
+      <w:bookmarkStart w:id="4" w:name="_Toc171870463"/>
       <w:r>
         <w:t>Introduction</w:t>
       </w:r>
@@ -2156,6 +3172,12 @@
       <w:r>
         <w:t>?).</w:t>
       </w:r>
+      <w:r>
+        <w:t xml:space="preserve"> In a video game, it might be desirable to know which room the player has just entered, and whether any other person is in that same room.</w:t>
+      </w:r>
+      <w:r>
+        <w:t xml:space="preserve"> Similarly, the background music that is playing might depend on the district of the city in which the player currently is.</w:t>
+      </w:r>
     </w:p>
     <w:p>
       <w:pPr>
@@ -2255,7 +3277,7 @@
       <w:pPr>
         <w:pStyle w:val="KapitelII"/>
       </w:pPr>
-      <w:bookmarkStart w:id="5" w:name="_Toc171775101"/>
+      <w:bookmarkStart w:id="5" w:name="_Toc171870464"/>
       <w:r>
         <w:t>Problem Statement</w:t>
       </w:r>
@@ -2283,6 +3305,7 @@
         <w:pStyle w:val="BodyText"/>
       </w:pPr>
       <w:r>
+        <w:lastRenderedPageBreak/>
         <w:t xml:space="preserve">This mapping happens for a </w:t>
       </w:r>
       <w:r>
@@ -2361,11 +3384,7 @@
         <w:t>scene</w:t>
       </w:r>
       <w:r>
-        <w:t xml:space="preserve"> is already quite </w:t>
-      </w:r>
-      <w:r>
-        <w:lastRenderedPageBreak/>
-        <w:t>overloaded with meaning</w:t>
+        <w:t xml:space="preserve"> is already quite overloaded with meaning</w:t>
       </w:r>
       <w:r>
         <w:t xml:space="preserve"> (in- and outside of games)</w:t>
@@ -2388,16 +3407,10 @@
         <w:pStyle w:val="BodyText"/>
       </w:pPr>
       <w:r>
-        <w:t xml:space="preserve">The input </w:t>
-      </w:r>
-      <w:r>
-        <w:t xml:space="preserve">for this algorithm </w:t>
-      </w:r>
-      <w:r>
-        <w:t>consists of</w:t>
-      </w:r>
-      <w:r>
-        <w:t xml:space="preserve"> </w:t>
+        <w:t xml:space="preserve">The objects in a world are the input of the algorithm. </w:t>
+      </w:r>
+      <w:r>
+        <w:t xml:space="preserve">Objects can be </w:t>
       </w:r>
       <w:r>
         <w:rPr>
@@ -2406,7 +3419,10 @@
         <w:t>anchors</w:t>
       </w:r>
       <w:r>
-        <w:t xml:space="preserve"> and </w:t>
+        <w:t xml:space="preserve"> </w:t>
+      </w:r>
+      <w:r>
+        <w:t xml:space="preserve">or </w:t>
       </w:r>
       <w:r>
         <w:rPr>
@@ -2421,7 +3437,19 @@
         <w:t xml:space="preserve"> This input </w:t>
       </w:r>
       <w:r>
-        <w:t>may be created manually by a game designer, or it may be automatically derived from the game world’s geometry and passed on to the algorithm</w:t>
+        <w:t xml:space="preserve">may be created manually by a game designer, or it may be </w:t>
+      </w:r>
+      <w:r>
+        <w:t>(</w:t>
+      </w:r>
+      <w:r>
+        <w:t xml:space="preserve">at least </w:t>
+      </w:r>
+      <w:r>
+        <w:t xml:space="preserve">partially) </w:t>
+      </w:r>
+      <w:r>
+        <w:t>automatically derived from the game world’s geometry and passed on to the algorithm</w:t>
       </w:r>
       <w:r>
         <w:t>.</w:t>
@@ -2429,6 +3457,11 @@
       <w:r>
         <w:t xml:space="preserve"> </w:t>
       </w:r>
+    </w:p>
+    <w:p>
+      <w:pPr>
+        <w:pStyle w:val="BodyText"/>
+      </w:pPr>
       <w:r>
         <w:rPr>
           <w:rStyle w:val="QuoteChar"/>
@@ -2442,7 +3475,28 @@
         <w:t>are points in space which define a semantic volume</w:t>
       </w:r>
       <w:r>
-        <w:t xml:space="preserve">, meaning this semantic volume will grow outward from the anchor, until it hits </w:t>
+        <w:t xml:space="preserve">, meaning </w:t>
+      </w:r>
+      <w:r>
+        <w:t>the</w:t>
+      </w:r>
+      <w:r>
+        <w:t xml:space="preserve"> semantic volume </w:t>
+      </w:r>
+      <w:r>
+        <w:t xml:space="preserve">belonging to this anchor </w:t>
+      </w:r>
+      <w:r>
+        <w:t xml:space="preserve">will grow outward from </w:t>
+      </w:r>
+      <w:r>
+        <w:t>this point</w:t>
+      </w:r>
+      <w:r>
+        <w:t xml:space="preserve"> until it</w:t>
+      </w:r>
+      <w:r>
+        <w:t xml:space="preserve">s growth is stopped by </w:t>
       </w:r>
       <w:r>
         <w:rPr>
@@ -2472,7 +3526,7 @@
         <w:t xml:space="preserve"> are </w:t>
       </w:r>
       <w:r>
-        <w:t xml:space="preserve">planes </w:t>
+        <w:t xml:space="preserve">objects </w:t>
       </w:r>
       <w:r>
         <w:t xml:space="preserve">in </w:t>
@@ -2487,19 +3541,13 @@
         <w:t xml:space="preserve"> </w:t>
       </w:r>
       <w:r>
-        <w:t xml:space="preserve">In the real world, a fence around a garden </w:t>
-      </w:r>
-      <w:r>
-        <w:t xml:space="preserve">could </w:t>
-      </w:r>
-      <w:r>
-        <w:t>be a delimite</w:t>
-      </w:r>
-      <w:r>
-        <w:t>r</w:t>
-      </w:r>
-      <w:r>
-        <w:t xml:space="preserve">. </w:t>
+        <w:t xml:space="preserve">As a real-world example, fences </w:t>
+      </w:r>
+      <w:r>
+        <w:t xml:space="preserve">or walls </w:t>
+      </w:r>
+      <w:r>
+        <w:t>would often be considered delimiters.</w:t>
       </w:r>
     </w:p>
     <w:p>
@@ -2510,10 +3558,25 @@
         <w:t xml:space="preserve">The algorithm should therefore deterministically </w:t>
       </w:r>
       <w:r>
-        <w:t>subdivide the input space and calculate bounding volumes for every anchor, so that no volume is cut through by any delimiter</w:t>
-      </w:r>
-      <w:r>
-        <w:t xml:space="preserve"> and every volume contains its anchor point.</w:t>
+        <w:t xml:space="preserve">subdivide the input space and calculate bounding volumes for every anchor, so that no volume </w:t>
+      </w:r>
+      <w:r>
+        <w:t xml:space="preserve">intersects </w:t>
+      </w:r>
+      <w:r>
+        <w:t xml:space="preserve">any </w:t>
+      </w:r>
+      <w:r>
+        <w:t>delimiter,</w:t>
+      </w:r>
+      <w:r>
+        <w:t xml:space="preserve"> </w:t>
+      </w:r>
+      <w:r>
+        <w:t xml:space="preserve">all volumes are extended as far as possible, </w:t>
+      </w:r>
+      <w:r>
+        <w:t>and every volume contains its anchor point.</w:t>
       </w:r>
       <w:r>
         <w:t xml:space="preserve"> The algorithm can then query all the volumes on whether they contain a specific point, </w:t>
@@ -2533,15 +3596,12 @@
       <w:r>
         <w:t>.</w:t>
       </w:r>
-      <w:r>
-        <w:t xml:space="preserve"> </w:t>
-      </w:r>
     </w:p>
     <w:p>
       <w:pPr>
         <w:pStyle w:val="KapitelII"/>
       </w:pPr>
-      <w:bookmarkStart w:id="6" w:name="_Toc171775102"/>
+      <w:bookmarkStart w:id="6" w:name="_Toc171870465"/>
       <w:r>
         <w:t>Requirements</w:t>
       </w:r>
@@ -2591,7 +3651,16 @@
         <w:t xml:space="preserve">If this wasn’t the case, </w:t>
       </w:r>
       <w:r>
-        <w:t>player experiences might vary (due to different results), and developers might get frustrated if the mapping changed unexpectedly.</w:t>
+        <w:t>the user experience of the algorithm would suffer</w:t>
+      </w:r>
+      <w:r>
+        <w:t xml:space="preserve">, because results might randomly change without any </w:t>
+      </w:r>
+      <w:r>
+        <w:t xml:space="preserve">actual </w:t>
+      </w:r>
+      <w:r>
+        <w:t xml:space="preserve">change to the input. </w:t>
       </w:r>
       <w:r>
         <w:t xml:space="preserve"> </w:t>
@@ -2639,7 +3708,36 @@
         <w:t xml:space="preserve"> requirement</w:t>
       </w:r>
       <w:r>
-        <w:t>, it is nevertheless an important one, as unpredictability will render the algorithm almost useless in practice.</w:t>
+        <w:t xml:space="preserve">, it is nevertheless an important one, as unpredictability will render the algorithm almost useless in </w:t>
+      </w:r>
+      <w:r>
+        <w:lastRenderedPageBreak/>
+        <w:t>practice.</w:t>
+      </w:r>
+      <w:r>
+        <w:t xml:space="preserve"> </w:t>
+      </w:r>
+      <w:r>
+        <w:t>In short,</w:t>
+      </w:r>
+      <w:r>
+        <w:rPr>
+          <w:sz w:val="20"/>
+          <w:szCs w:val="16"/>
+        </w:rPr>
+        <w:t xml:space="preserve"> </w:t>
+      </w:r>
+      <w:r>
+        <w:t xml:space="preserve">changes to the input should </w:t>
+      </w:r>
+      <w:r>
+        <w:t xml:space="preserve">only make a predictable change </w:t>
+      </w:r>
+      <w:r>
+        <w:t>in</w:t>
+      </w:r>
+      <w:r>
+        <w:t xml:space="preserve"> the output.</w:t>
       </w:r>
     </w:p>
     <w:p>
@@ -2651,13 +3749,28 @@
         </w:numPr>
       </w:pPr>
       <w:r>
-        <w:t xml:space="preserve">Querying the data structure generated must be </w:t>
-      </w:r>
-      <w:r>
-        <w:t xml:space="preserve">possible in real time to be applicable in games. </w:t>
-      </w:r>
-      <w:r>
-        <w:t xml:space="preserve">For games, this means that a single query should be computed in </w:t>
+        <w:t xml:space="preserve">Querying the data structure </w:t>
+      </w:r>
+      <w:r>
+        <w:t>after it has been generated</w:t>
+      </w:r>
+      <w:r>
+        <w:t xml:space="preserve"> must be </w:t>
+      </w:r>
+      <w:r>
+        <w:t>possible in real time</w:t>
+      </w:r>
+      <w:r>
+        <w:t xml:space="preserve"> for the algorithm</w:t>
+      </w:r>
+      <w:r>
+        <w:t xml:space="preserve"> to be applicable in games. </w:t>
+      </w:r>
+      <w:r>
+        <w:t>T</w:t>
+      </w:r>
+      <w:r>
+        <w:t xml:space="preserve">his means that a single query should be computed in </w:t>
       </w:r>
       <w:r>
         <w:t>a small number of microseconds on modern hardware.</w:t>
@@ -2669,6 +3782,9 @@
         <w:t>The build-up phase of the data structure may however be done “offline”</w:t>
       </w:r>
       <w:r>
+        <w:t>,</w:t>
+      </w:r>
+      <w:r>
         <w:t xml:space="preserve"> because it is </w:t>
       </w:r>
       <w:r>
@@ -2681,7 +3797,13 @@
         <w:t xml:space="preserve">. </w:t>
       </w:r>
       <w:r>
-        <w:t>Offline means that the data structure is created once by a developer, and then serialized and loaded back up during run time.</w:t>
+        <w:t>Offline means that the data structure is created once by a developer, and then serialized and loaded during run time</w:t>
+      </w:r>
+      <w:r>
+        <w:t xml:space="preserve"> (which should be a lot faster than the generation for large inputs)</w:t>
+      </w:r>
+      <w:r>
+        <w:t>.</w:t>
       </w:r>
     </w:p>
     <w:p>
@@ -2693,7 +3815,6 @@
         </w:numPr>
       </w:pPr>
       <w:r>
-        <w:lastRenderedPageBreak/>
         <w:t xml:space="preserve">A volume calculated for an anchor must never intersect </w:t>
       </w:r>
       <w:r>
@@ -2749,221 +3870,107 @@
       <w:pPr>
         <w:pStyle w:val="KapitelI"/>
       </w:pPr>
-      <w:bookmarkStart w:id="7" w:name="_Toc171775103"/>
+      <w:bookmarkStart w:id="7" w:name="_Toc171870466"/>
+      <w:r>
+        <w:lastRenderedPageBreak/>
+        <w:t>Related work</w:t>
+      </w:r>
+      <w:bookmarkEnd w:id="7"/>
+    </w:p>
+    <w:p>
+      <w:pPr>
+        <w:pStyle w:val="KapitelII"/>
+      </w:pPr>
+      <w:bookmarkStart w:id="8" w:name="_Toc171870467"/>
+      <w:r>
+        <w:t>Space Foundation System</w:t>
+      </w:r>
+      <w:bookmarkEnd w:id="8"/>
+    </w:p>
+    <w:p>
+      <w:pPr>
+        <w:pStyle w:val="KapitelII"/>
+      </w:pPr>
+      <w:bookmarkStart w:id="9" w:name="_Toc171870468"/>
+      <w:r>
+        <w:t>Related Thesis</w:t>
+      </w:r>
+      <w:bookmarkEnd w:id="9"/>
+    </w:p>
+    <w:p>
+      <w:pPr>
+        <w:pStyle w:val="KapitelII"/>
+      </w:pPr>
+      <w:bookmarkStart w:id="10" w:name="_Toc171870469"/>
+      <w:r>
+        <w:t>Bounding Volume Hierarchies</w:t>
+      </w:r>
+      <w:bookmarkEnd w:id="10"/>
+    </w:p>
+    <w:p>
+      <w:pPr>
+        <w:pStyle w:val="KapitelI"/>
+      </w:pPr>
+      <w:bookmarkStart w:id="11" w:name="_Toc171870470"/>
       <w:r>
         <w:lastRenderedPageBreak/>
         <w:t>Theory</w:t>
       </w:r>
-      <w:bookmarkEnd w:id="7"/>
+      <w:bookmarkEnd w:id="11"/>
     </w:p>
     <w:p>
       <w:pPr>
         <w:pStyle w:val="KapitelII"/>
       </w:pPr>
-      <w:bookmarkStart w:id="8" w:name="_Toc171775104"/>
-      <w:r>
-        <w:t>Realization of the Requirements</w:t>
-      </w:r>
-      <w:bookmarkEnd w:id="8"/>
+      <w:bookmarkStart w:id="12" w:name="_Toc171870471"/>
+      <w:r>
+        <w:t>Overview</w:t>
+      </w:r>
+      <w:bookmarkEnd w:id="12"/>
     </w:p>
     <w:p>
       <w:pPr>
         <w:pStyle w:val="BodyText"/>
-        <w:numPr>
-          <w:ilvl w:val="0"/>
-          <w:numId w:val="22"/>
-        </w:numPr>
-      </w:pPr>
-      <w:r>
-        <w:t xml:space="preserve">The algorithm is deterministic by </w:t>
-      </w:r>
-      <w:r>
-        <w:t xml:space="preserve">implementing a few rules: </w:t>
-      </w:r>
-      <w:r>
-        <w:t>The order in which anchors or delimiters are defined should never matter.</w:t>
-      </w:r>
-      <w:r>
-        <w:t xml:space="preserve"> The highest possible precision should be used for floating point calculations</w:t>
-      </w:r>
-      <w:r>
-        <w:t xml:space="preserve"> to avoid jitters in intersection calculations.</w:t>
-      </w:r>
+      </w:pPr>
+      <w:r>
+        <w:t xml:space="preserve">This chapter </w:t>
+      </w:r>
+      <w:r>
+        <w:t xml:space="preserve">will </w:t>
+      </w:r>
+      <w:r>
+        <w:t xml:space="preserve">explain </w:t>
+      </w:r>
+      <w:r>
+        <w:t>the decisions that went into the design of the algorithm</w:t>
+      </w:r>
+      <w:r>
+        <w:t xml:space="preserve">, </w:t>
+      </w:r>
+      <w:proofErr w:type="gramStart"/>
+      <w:r>
+        <w:t>in order to</w:t>
+      </w:r>
+      <w:proofErr w:type="gramEnd"/>
+      <w:r>
+        <w:t xml:space="preserve"> fulfill the problem statement and requirements described in the first chapter.</w:t>
+      </w:r>
+    </w:p>
+    <w:p>
+      <w:pPr>
+        <w:pStyle w:val="KapitelII"/>
+      </w:pPr>
+      <w:bookmarkStart w:id="13" w:name="_Ref171774734"/>
+      <w:bookmarkStart w:id="14" w:name="_Toc171870472"/>
+      <w:r>
+        <w:t>Representing Volumes</w:t>
+      </w:r>
+      <w:bookmarkEnd w:id="13"/>
+      <w:bookmarkEnd w:id="14"/>
     </w:p>
     <w:p>
       <w:pPr>
         <w:pStyle w:val="BodyText"/>
-        <w:numPr>
-          <w:ilvl w:val="0"/>
-          <w:numId w:val="22"/>
-        </w:numPr>
-      </w:pPr>
-      <w:r>
-        <w:t xml:space="preserve">The algorithm was inferred from </w:t>
-      </w:r>
-      <w:r>
-        <w:t xml:space="preserve">a human approach of assigning semantic values </w:t>
-      </w:r>
-      <w:r>
-        <w:t xml:space="preserve">from </w:t>
-      </w:r>
-      <w:r>
-        <w:t>world geometry.</w:t>
-      </w:r>
-      <w:r>
-        <w:t xml:space="preserve"> </w:t>
-      </w:r>
-      <w:r>
-        <w:t xml:space="preserve">Delimiter planes can be virtually extended along their axes, so that their semantic delimiting </w:t>
-      </w:r>
-      <w:r>
-        <w:t>property is not strictly tied to their visual geometry (which in practice is often the input for this algorithm)</w:t>
-      </w:r>
-      <w:r>
-        <w:t>, but it is extended for as long as no other delimiter intersects this extension.</w:t>
-      </w:r>
-      <w:r>
-        <w:t xml:space="preserve"> This often seems intuitive, as a gap in the fence does not diminish the fence’s delimiting </w:t>
-      </w:r>
-      <w:r>
-        <w:t>factor</w:t>
-      </w:r>
-      <w:r>
-        <w:t>, even though the player can pass through this gap.</w:t>
-      </w:r>
-      <w:r>
-        <w:t xml:space="preserve"> </w:t>
-      </w:r>
-      <w:r>
-        <w:t xml:space="preserve">A </w:t>
-      </w:r>
-      <w:r>
-        <w:rPr>
-          <w:rStyle w:val="QuoteChar"/>
-        </w:rPr>
-        <w:t>delimiter</w:t>
-      </w:r>
-      <w:r>
-        <w:rPr>
-          <w:rStyle w:val="QuoteChar"/>
-        </w:rPr>
-        <w:t xml:space="preserve"> </w:t>
-      </w:r>
-      <w:r>
-        <w:t>al</w:t>
-      </w:r>
-      <w:r>
-        <w:t xml:space="preserve">so has a hierarchy level assigned, where a higher value represents a smaller importance in the world. This allows the user to specify which delimiters should clip other delimiters from extending along their intersection, for example an inner wall of a house should never extend </w:t>
-      </w:r>
-      <w:r>
-        <w:t>past</w:t>
-      </w:r>
-      <w:r>
-        <w:t xml:space="preserve"> the outer walls</w:t>
-      </w:r>
-      <w:r>
-        <w:t xml:space="preserve"> of this house</w:t>
-      </w:r>
-      <w:r>
-        <w:t xml:space="preserve">. </w:t>
-      </w:r>
-      <w:r>
-        <w:t xml:space="preserve">This combination of features </w:t>
-      </w:r>
-      <w:r>
-        <w:t>gives the designer enough flexibility to get the desired outcome in most cases.</w:t>
-      </w:r>
-      <w:r>
-        <w:br/>
-        <w:t xml:space="preserve">It should be noted that </w:t>
-      </w:r>
-      <w:r>
-        <w:t>no scientific methodology was used for designing this algorithm, nor that it is the only or best way of fulfilling the requirements.</w:t>
-      </w:r>
-    </w:p>
-    <w:p>
-      <w:pPr>
-        <w:pStyle w:val="BodyText"/>
-        <w:numPr>
-          <w:ilvl w:val="0"/>
-          <w:numId w:val="22"/>
-        </w:numPr>
-      </w:pPr>
-      <w:r>
-        <w:t xml:space="preserve">The generated data structure stores a volume for every anchor in the input. This volume is a list of triangles (see the chapter </w:t>
-      </w:r>
-      <w:r>
-        <w:fldChar w:fldCharType="begin"/>
-      </w:r>
-      <w:r>
-        <w:instrText xml:space="preserve"> REF _Ref171774734 \h </w:instrText>
-      </w:r>
-      <w:r>
-        <w:fldChar w:fldCharType="separate"/>
-      </w:r>
-      <w:r>
-        <w:t>Representing Volumes</w:t>
-      </w:r>
-      <w:r>
-        <w:fldChar w:fldCharType="end"/>
-      </w:r>
-      <w:r>
-        <w:t>).</w:t>
-      </w:r>
-      <w:r>
-        <w:t xml:space="preserve"> </w:t>
-      </w:r>
-      <w:r>
-        <w:t>A single ray</w:t>
-      </w:r>
-      <w:r>
-        <w:t>-</w:t>
-      </w:r>
-      <w:r>
-        <w:t>cast against the list of triangles is required to find out whether any point is in- or outside</w:t>
-      </w:r>
-      <w:r>
-        <w:t xml:space="preserve"> the volume, which can be tremendously sped up using a BVH data structure.</w:t>
-      </w:r>
-      <w:r>
-        <w:t xml:space="preserve"> Querying the data structure in real time should therefore be possible.</w:t>
-      </w:r>
-      <w:r>
-        <w:t xml:space="preserve"> </w:t>
-      </w:r>
-    </w:p>
-    <w:p>
-      <w:pPr>
-        <w:pStyle w:val="BodyText"/>
-      </w:pPr>
-      <w:r>
-        <w:t xml:space="preserve">The </w:t>
-      </w:r>
-      <w:r>
-        <w:t xml:space="preserve">next chapters will explain how the remaining </w:t>
-      </w:r>
-      <w:r>
-        <w:t xml:space="preserve">requirements are fulfilled, as that requires more </w:t>
-      </w:r>
-      <w:r>
-        <w:t>elaborate explanations.</w:t>
-      </w:r>
-    </w:p>
-    <w:p>
-      <w:pPr>
-        <w:pStyle w:val="KapitelII"/>
-      </w:pPr>
-      <w:bookmarkStart w:id="9" w:name="_Ref171774734"/>
-      <w:bookmarkStart w:id="10" w:name="_Toc171775105"/>
-      <w:r>
-        <w:t>Representing Volumes</w:t>
-      </w:r>
-      <w:bookmarkEnd w:id="9"/>
-      <w:bookmarkEnd w:id="10"/>
-    </w:p>
-    <w:p>
-      <w:pPr>
-        <w:pStyle w:val="BodyText"/>
       </w:pPr>
       <w:r>
         <w:t xml:space="preserve">The goal of the algorithm is to subdivide a three-dimensional space </w:t>
@@ -2975,11 +3982,7 @@
         <w:t xml:space="preserve"> A subspace of any n-dimension space is again an n-dimension space.</w:t>
       </w:r>
       <w:r>
-        <w:t xml:space="preserve"> The first challenge is therefore choosing how to </w:t>
-      </w:r>
-      <w:r>
-        <w:lastRenderedPageBreak/>
-        <w:t xml:space="preserve">represent these </w:t>
+        <w:t xml:space="preserve"> The first challenge is therefore choosing how to represent these </w:t>
       </w:r>
       <w:r>
         <w:t xml:space="preserve">arbitrary </w:t>
@@ -3194,7 +4197,11 @@
         <w:t>three-dimensional shape</w:t>
       </w:r>
       <w:r>
-        <w:t xml:space="preserve"> with less discrepancy than more complex shape</w:t>
+        <w:t xml:space="preserve"> with less </w:t>
+      </w:r>
+      <w:r>
+        <w:lastRenderedPageBreak/>
+        <w:t>discrepancy than more complex shape</w:t>
       </w:r>
       <w:r>
         <w:t>s</w:t>
@@ -3227,7 +4234,6 @@
         <w:keepNext/>
       </w:pPr>
       <w:r>
-        <w:lastRenderedPageBreak/>
         <w:t>For the above reasons, a volume is represented by a list of triangles in this thesis.</w:t>
       </w:r>
       <w:r>
@@ -3289,7 +4295,7 @@
         <w:pStyle w:val="Caption"/>
         <w:jc w:val="center"/>
       </w:pPr>
-      <w:bookmarkStart w:id="11" w:name="_Toc170059865"/>
+      <w:bookmarkStart w:id="15" w:name="_Toc170059865"/>
       <w:r>
         <w:t xml:space="preserve">Figure </w:t>
       </w:r>
@@ -3314,28 +4320,68 @@
       <w:r>
         <w:t>: The proposed representations of volumes, from left to right</w:t>
       </w:r>
-      <w:bookmarkEnd w:id="11"/>
+      <w:bookmarkEnd w:id="15"/>
+    </w:p>
+    <w:p>
+      <w:pPr>
+        <w:pStyle w:val="KapitelII"/>
+      </w:pPr>
+      <w:bookmarkStart w:id="16" w:name="_Toc171870473"/>
+      <w:r>
+        <w:t>Representing Delimiters</w:t>
+      </w:r>
+      <w:bookmarkEnd w:id="16"/>
+    </w:p>
+    <w:p>
+      <w:pPr>
+        <w:pStyle w:val="KapitelII"/>
+      </w:pPr>
+      <w:bookmarkStart w:id="17" w:name="_Toc171870474"/>
+      <w:r>
+        <w:t>Clipping Delimiters</w:t>
+      </w:r>
+      <w:bookmarkEnd w:id="17"/>
+    </w:p>
+    <w:p>
+      <w:pPr>
+        <w:pStyle w:val="KapitelII"/>
+      </w:pPr>
+      <w:bookmarkStart w:id="18" w:name="_Toc171870475"/>
+      <w:r>
+        <w:t>Calculating Volumes</w:t>
+      </w:r>
+      <w:bookmarkEnd w:id="18"/>
+    </w:p>
+    <w:p>
+      <w:pPr>
+        <w:pStyle w:val="KapitelII"/>
+      </w:pPr>
+      <w:bookmarkStart w:id="19" w:name="_Toc171870476"/>
+      <w:r>
+        <w:t>Querying Semantic Meaning</w:t>
+      </w:r>
+      <w:bookmarkEnd w:id="19"/>
     </w:p>
     <w:p>
       <w:pPr>
         <w:pStyle w:val="KapitelI"/>
       </w:pPr>
-      <w:bookmarkStart w:id="12" w:name="_Toc171775106"/>
+      <w:bookmarkStart w:id="20" w:name="_Toc171870477"/>
       <w:r>
         <w:lastRenderedPageBreak/>
         <w:t>Implementation</w:t>
       </w:r>
-      <w:bookmarkEnd w:id="12"/>
+      <w:bookmarkEnd w:id="20"/>
     </w:p>
     <w:p>
       <w:pPr>
         <w:pStyle w:val="KapitelII"/>
       </w:pPr>
-      <w:bookmarkStart w:id="13" w:name="_Toc171775107"/>
+      <w:bookmarkStart w:id="21" w:name="_Toc171870478"/>
       <w:r>
         <w:t>Overview</w:t>
       </w:r>
-      <w:bookmarkEnd w:id="13"/>
+      <w:bookmarkEnd w:id="21"/>
     </w:p>
     <w:p>
       <w:pPr>
@@ -3420,11 +4466,11 @@
       <w:pPr>
         <w:pStyle w:val="KapitelII"/>
       </w:pPr>
-      <w:bookmarkStart w:id="14" w:name="_Toc171775108"/>
+      <w:bookmarkStart w:id="22" w:name="_Toc171870479"/>
       <w:r>
         <w:t>The interface</w:t>
       </w:r>
-      <w:bookmarkEnd w:id="14"/>
+      <w:bookmarkEnd w:id="22"/>
     </w:p>
     <w:p>
       <w:pPr>
@@ -3588,11 +4634,11 @@
       <w:pPr>
         <w:pStyle w:val="KapitelII"/>
       </w:pPr>
-      <w:bookmarkStart w:id="15" w:name="_Toc171775109"/>
+      <w:bookmarkStart w:id="23" w:name="_Toc171870480"/>
       <w:r>
         <w:t>The underlying data structure</w:t>
       </w:r>
-      <w:bookmarkEnd w:id="15"/>
+      <w:bookmarkEnd w:id="23"/>
     </w:p>
     <w:p>
       <w:pPr>
@@ -3606,16 +4652,17 @@
       <w:pPr>
         <w:pStyle w:val="BodyText"/>
       </w:pPr>
-      <w:proofErr w:type="gramStart"/>
-      <w:r>
-        <w:t>A world</w:t>
-      </w:r>
-      <w:proofErr w:type="gramEnd"/>
-      <w:r>
-        <w:t xml:space="preserve"> owns a list of anchors and delimiters, as well as </w:t>
-      </w:r>
-      <w:r>
-        <w:t>the root clipping planes</w:t>
+      <w:r>
+        <w:t>The world</w:t>
+      </w:r>
+      <w:r>
+        <w:t xml:space="preserve"> owns a list of anchors and delimiters, as well as</w:t>
+      </w:r>
+      <w:r>
+        <w:t xml:space="preserve"> root delimiting</w:t>
+      </w:r>
+      <w:r>
+        <w:t xml:space="preserve"> planes</w:t>
       </w:r>
       <w:r>
         <w:t xml:space="preserve">. </w:t>
@@ -3702,14 +4749,75 @@
     </w:p>
     <w:p>
       <w:pPr>
-        <w:pStyle w:val="VerzeichnisberschriftimInhaltsverzeichnisgelistet"/>
-      </w:pPr>
-      <w:bookmarkStart w:id="16" w:name="_Toc171775110"/>
+        <w:pStyle w:val="KapitelII"/>
+      </w:pPr>
+      <w:bookmarkStart w:id="24" w:name="_Toc171870481"/>
+      <w:r>
+        <w:t>Tessellation</w:t>
+      </w:r>
+      <w:bookmarkEnd w:id="24"/>
+    </w:p>
+    <w:p>
+      <w:pPr>
+        <w:pStyle w:val="KapitelII"/>
+      </w:pPr>
+      <w:bookmarkStart w:id="25" w:name="_Toc171870482"/>
+      <w:r>
+        <w:t>Flood filling</w:t>
+      </w:r>
+      <w:bookmarkEnd w:id="25"/>
+    </w:p>
+    <w:p>
+      <w:pPr>
+        <w:pStyle w:val="KapitelII"/>
+      </w:pPr>
+      <w:bookmarkStart w:id="26" w:name="_Toc171870483"/>
+      <w:r>
+        <w:t>Assembling</w:t>
+      </w:r>
+      <w:bookmarkEnd w:id="26"/>
+    </w:p>
+    <w:p>
+      <w:pPr>
+        <w:pStyle w:val="KapitelI"/>
+      </w:pPr>
+      <w:bookmarkStart w:id="27" w:name="_Toc171870484"/>
+      <w:r>
+        <w:lastRenderedPageBreak/>
+        <w:t>Assessment</w:t>
+      </w:r>
+      <w:bookmarkEnd w:id="27"/>
+    </w:p>
+    <w:p>
+      <w:pPr>
+        <w:pStyle w:val="KapitelI"/>
+      </w:pPr>
+      <w:bookmarkStart w:id="28" w:name="_Toc171870485"/>
+      <w:r>
+        <w:lastRenderedPageBreak/>
+        <w:t>Future Work</w:t>
+      </w:r>
+      <w:bookmarkEnd w:id="28"/>
+    </w:p>
+    <w:p>
+      <w:pPr>
+        <w:pStyle w:val="KapitelI"/>
+      </w:pPr>
+      <w:bookmarkStart w:id="29" w:name="_Toc171870486"/>
+      <w:r>
+        <w:lastRenderedPageBreak/>
+        <w:t>Conclusion</w:t>
+      </w:r>
+      <w:bookmarkEnd w:id="29"/>
+    </w:p>
+    <w:p>
+      <w:pPr>
+        <w:pStyle w:val="Verzeichnisberschrift"/>
+      </w:pPr>
       <w:r>
         <w:lastRenderedPageBreak/>
         <w:t>Table of figures</w:t>
       </w:r>
-      <w:bookmarkEnd w:id="16"/>
     </w:p>
     <w:p>
       <w:pPr>
@@ -6369,7 +7477,6 @@
   <w:style w:type="character" w:default="1" w:styleId="DefaultParagraphFont">
     <w:name w:val="Default Paragraph Font"/>
     <w:uiPriority w:val="1"/>
-    <w:semiHidden/>
     <w:unhideWhenUsed/>
   </w:style>
   <w:style w:type="table" w:default="1" w:styleId="TableNormal">
@@ -7937,18 +9044,24 @@
     <w:rsid w:val="00120B8D"/>
     <w:rsid w:val="001931ED"/>
     <w:rsid w:val="003510C0"/>
+    <w:rsid w:val="00557E34"/>
     <w:rsid w:val="0059723A"/>
+    <w:rsid w:val="006878CE"/>
     <w:rsid w:val="006E6760"/>
     <w:rsid w:val="00805664"/>
+    <w:rsid w:val="008259C5"/>
     <w:rsid w:val="009B5EBE"/>
     <w:rsid w:val="009E78E2"/>
     <w:rsid w:val="00A567CB"/>
     <w:rsid w:val="00AC3F7E"/>
     <w:rsid w:val="00C52141"/>
     <w:rsid w:val="00D03C58"/>
+    <w:rsid w:val="00D76E8D"/>
+    <w:rsid w:val="00DD42B2"/>
     <w:rsid w:val="00E23CAB"/>
     <w:rsid w:val="00E835FB"/>
     <w:rsid w:val="00E84388"/>
+    <w:rsid w:val="00ED04CB"/>
     <w:rsid w:val="00F62206"/>
   </w:rsids>
   <m:mathPr>

</xml_diff>

<commit_message>
Added a section explaining the delimiter representation.
</commit_message>
<xml_diff>
--- a/Text/Thesis/Text.docx
+++ b/Text/Thesis/Text.docx
@@ -348,39 +348,14 @@
                     <w:color w:val="A6A6A6" w:themeColor="background1" w:themeShade="A6"/>
                     <w:lang w:val="de-DE"/>
                   </w:rPr>
-                  <w:t xml:space="preserve">School </w:t>
+                  <w:t xml:space="preserve">School of </w:t>
                 </w:r>
-                <w:proofErr w:type="spellStart"/>
                 <w:r>
                   <w:rPr>
                     <w:color w:val="A6A6A6" w:themeColor="background1" w:themeShade="A6"/>
                     <w:lang w:val="de-DE"/>
                   </w:rPr>
-                  <w:t>of</w:t>
-                </w:r>
-                <w:proofErr w:type="spellEnd"/>
-                <w:r>
-                  <w:rPr>
-                    <w:color w:val="A6A6A6" w:themeColor="background1" w:themeShade="A6"/>
-                    <w:lang w:val="de-DE"/>
-                  </w:rPr>
-                  <w:t xml:space="preserve"> </w:t>
-                </w:r>
-                <w:proofErr w:type="spellStart"/>
-                <w:r>
-                  <w:rPr>
-                    <w:color w:val="A6A6A6" w:themeColor="background1" w:themeShade="A6"/>
-                    <w:lang w:val="de-DE"/>
-                  </w:rPr>
-                  <w:t>Computation</w:t>
-                </w:r>
-                <w:proofErr w:type="spellEnd"/>
-                <w:r>
-                  <w:rPr>
-                    <w:color w:val="A6A6A6" w:themeColor="background1" w:themeShade="A6"/>
-                    <w:lang w:val="de-DE"/>
-                  </w:rPr>
-                  <w:t>, Information and Technology</w:t>
+                  <w:t>Computation, Information and Technology</w:t>
                 </w:r>
               </w:sdtContent>
             </w:sdt>
@@ -3123,18 +3098,10 @@
         <w:t xml:space="preserve">These rules are independent of the physical layout of </w:t>
       </w:r>
       <w:r>
-        <w:t xml:space="preserve">any </w:t>
-      </w:r>
-      <w:proofErr w:type="gramStart"/>
-      <w:r>
-        <w:t xml:space="preserve">particular </w:t>
-      </w:r>
-      <w:r>
-        <w:t>soccer</w:t>
-      </w:r>
-      <w:proofErr w:type="gramEnd"/>
-      <w:r>
-        <w:t xml:space="preserve"> </w:t>
+        <w:t xml:space="preserve">any particular </w:t>
+      </w:r>
+      <w:r>
+        <w:t xml:space="preserve">soccer </w:t>
       </w:r>
       <w:r>
         <w:t>pitch</w:t>
@@ -3892,41 +3859,45 @@
         <w:pStyle w:val="KapitelII"/>
       </w:pPr>
       <w:bookmarkStart w:id="9" w:name="_Toc171870468"/>
+      <w:bookmarkStart w:id="10" w:name="_Ref171870769"/>
+      <w:bookmarkStart w:id="11" w:name="_Ref171870774"/>
       <w:r>
         <w:t>Related Thesis</w:t>
       </w:r>
       <w:bookmarkEnd w:id="9"/>
+      <w:bookmarkEnd w:id="10"/>
+      <w:bookmarkEnd w:id="11"/>
     </w:p>
     <w:p>
       <w:pPr>
         <w:pStyle w:val="KapitelII"/>
       </w:pPr>
-      <w:bookmarkStart w:id="10" w:name="_Toc171870469"/>
+      <w:bookmarkStart w:id="12" w:name="_Toc171870469"/>
       <w:r>
         <w:t>Bounding Volume Hierarchies</w:t>
       </w:r>
-      <w:bookmarkEnd w:id="10"/>
+      <w:bookmarkEnd w:id="12"/>
     </w:p>
     <w:p>
       <w:pPr>
         <w:pStyle w:val="KapitelI"/>
       </w:pPr>
-      <w:bookmarkStart w:id="11" w:name="_Toc171870470"/>
+      <w:bookmarkStart w:id="13" w:name="_Toc171870470"/>
       <w:r>
         <w:lastRenderedPageBreak/>
         <w:t>Theory</w:t>
       </w:r>
-      <w:bookmarkEnd w:id="11"/>
+      <w:bookmarkEnd w:id="13"/>
     </w:p>
     <w:p>
       <w:pPr>
         <w:pStyle w:val="KapitelII"/>
       </w:pPr>
-      <w:bookmarkStart w:id="12" w:name="_Toc171870471"/>
+      <w:bookmarkStart w:id="14" w:name="_Toc171870471"/>
       <w:r>
         <w:t>Overview</w:t>
       </w:r>
-      <w:bookmarkEnd w:id="12"/>
+      <w:bookmarkEnd w:id="14"/>
     </w:p>
     <w:p>
       <w:pPr>
@@ -3945,28 +3916,20 @@
         <w:t>the decisions that went into the design of the algorithm</w:t>
       </w:r>
       <w:r>
-        <w:t xml:space="preserve">, </w:t>
-      </w:r>
-      <w:proofErr w:type="gramStart"/>
-      <w:r>
-        <w:t>in order to</w:t>
-      </w:r>
-      <w:proofErr w:type="gramEnd"/>
-      <w:r>
-        <w:t xml:space="preserve"> fulfill the problem statement and requirements described in the first chapter.</w:t>
+        <w:t>, in order to fulfill the problem statement and requirements described in the first chapter.</w:t>
       </w:r>
     </w:p>
     <w:p>
       <w:pPr>
         <w:pStyle w:val="KapitelII"/>
       </w:pPr>
-      <w:bookmarkStart w:id="13" w:name="_Ref171774734"/>
-      <w:bookmarkStart w:id="14" w:name="_Toc171870472"/>
+      <w:bookmarkStart w:id="15" w:name="_Ref171774734"/>
+      <w:bookmarkStart w:id="16" w:name="_Toc171870472"/>
       <w:r>
         <w:t>Representing Volumes</w:t>
       </w:r>
-      <w:bookmarkEnd w:id="13"/>
-      <w:bookmarkEnd w:id="14"/>
+      <w:bookmarkEnd w:id="15"/>
+      <w:bookmarkEnd w:id="16"/>
     </w:p>
     <w:p>
       <w:pPr>
@@ -3979,7 +3942,13 @@
         <w:t>into volumes that represent semantic cohesion, based on user input.</w:t>
       </w:r>
       <w:r>
-        <w:t xml:space="preserve"> A subspace of any n-dimension space is again an n-dimension space.</w:t>
+        <w:t xml:space="preserve"> A subspace of any n-dimension space is again an n-dimension</w:t>
+      </w:r>
+      <w:r>
+        <w:t>al</w:t>
+      </w:r>
+      <w:r>
+        <w:t xml:space="preserve"> space.</w:t>
       </w:r>
       <w:r>
         <w:t xml:space="preserve"> The first challenge is therefore choosing how to represent these </w:t>
@@ -3988,7 +3957,10 @@
         <w:t xml:space="preserve">arbitrary </w:t>
       </w:r>
       <w:r>
-        <w:t>three-dimensional</w:t>
+        <w:t>n</w:t>
+      </w:r>
+      <w:r>
+        <w:t>-dimensional</w:t>
       </w:r>
       <w:r>
         <w:t xml:space="preserve"> subspaces</w:t>
@@ -4024,10 +3996,25 @@
         <w:t xml:space="preserve">A simple approach </w:t>
       </w:r>
       <w:r>
-        <w:t>might be to approximate the volume using some pre-defined three-dimensional shape, like a cuboid or a sphere</w:t>
-      </w:r>
-      <w:r>
-        <w:t xml:space="preserve"> (often referred to as a </w:t>
+        <w:t xml:space="preserve">might be to approximate the volume using some pre-defined three-dimensional shape, like a </w:t>
+      </w:r>
+      <w:r>
+        <w:t xml:space="preserve">sphere </w:t>
+      </w:r>
+      <w:r>
+        <w:t xml:space="preserve">or a </w:t>
+      </w:r>
+      <w:r>
+        <w:t xml:space="preserve">cuboid </w:t>
+      </w:r>
+      <w:r>
+        <w:t>(</w:t>
+      </w:r>
+      <w:r>
+        <w:t xml:space="preserve">the latter </w:t>
+      </w:r>
+      <w:r>
+        <w:t xml:space="preserve">often referred to as a </w:t>
       </w:r>
       <w:r>
         <w:rPr>
@@ -4045,7 +4032,10 @@
         <w:t xml:space="preserve"> </w:t>
       </w:r>
       <w:r>
-        <w:t>This might be faster to compute and have a smaller memory footprint than the following approaches, but</w:t>
+        <w:t xml:space="preserve">These shapes are </w:t>
+      </w:r>
+      <w:r>
+        <w:t>fast to compute and have a smaller memory footprint than the following approaches, but</w:t>
       </w:r>
       <w:r>
         <w:t xml:space="preserve"> there might be a huge discrepancy between the chosen shape and the expected output by the user</w:t>
@@ -4070,6 +4060,45 @@
       </w:r>
       <w:r>
         <w:t>This is especially true for concave shapes</w:t>
+      </w:r>
+      <w:r>
+        <w:t xml:space="preserve"> (see </w:t>
+      </w:r>
+      <w:r>
+        <w:fldChar w:fldCharType="begin"/>
+      </w:r>
+      <w:r>
+        <w:instrText xml:space="preserve"> REF _Ref171870612 \h </w:instrText>
+      </w:r>
+      <w:r>
+        <w:fldChar w:fldCharType="separate"/>
+      </w:r>
+      <w:r>
+        <w:fldChar w:fldCharType="end"/>
+      </w:r>
+      <w:r>
+        <w:fldChar w:fldCharType="begin"/>
+      </w:r>
+      <w:r>
+        <w:instrText xml:space="preserve"> REF _Ref171870618 \h </w:instrText>
+      </w:r>
+      <w:r>
+        <w:fldChar w:fldCharType="separate"/>
+      </w:r>
+      <w:r>
+        <w:t xml:space="preserve">Figure </w:t>
+      </w:r>
+      <w:r>
+        <w:rPr>
+          <w:noProof/>
+        </w:rPr>
+        <w:t>1</w:t>
+      </w:r>
+      <w:r>
+        <w:fldChar w:fldCharType="end"/>
+      </w:r>
+      <w:r>
+        <w:t>)</w:t>
       </w:r>
       <w:r>
         <w:t>.</w:t>
@@ -4084,45 +4113,70 @@
         </w:numPr>
       </w:pPr>
       <w:r>
-        <w:t xml:space="preserve">One might then consider using multiple “primitive” shapes to represent a volume, </w:t>
+        <w:t xml:space="preserve">One might then consider using </w:t>
+      </w:r>
+      <w:r>
+        <w:t xml:space="preserve">a </w:t>
+      </w:r>
+      <w:r>
+        <w:t xml:space="preserve">multiple </w:t>
+      </w:r>
+      <w:r>
+        <w:t xml:space="preserve">of these </w:t>
+      </w:r>
+      <w:r>
+        <w:t xml:space="preserve">“primitive” shapes to represent a volume, </w:t>
       </w:r>
       <w:r>
         <w:t>recursively making the shapes smaller and smaller</w:t>
       </w:r>
       <w:r>
+        <w:t>, similar to a BVH tree.</w:t>
+      </w:r>
+      <w:r>
+        <w:t xml:space="preserve"> While this </w:t>
+      </w:r>
+      <w:r>
+        <w:t>will decrease the error slightly, it will increase the computation and space complexity.</w:t>
+      </w:r>
+      <w:r>
+        <w:t xml:space="preserve"> </w:t>
+      </w:r>
+      <w:r>
+        <w:t>Because</w:t>
+      </w:r>
+      <w:r>
+        <w:t xml:space="preserve"> computers cannot store an infinite </w:t>
+      </w:r>
+      <w:r>
+        <w:t>number</w:t>
+      </w:r>
+      <w:r>
+        <w:t xml:space="preserve"> of bounding boxes</w:t>
+      </w:r>
+      <w:r>
         <w:t xml:space="preserve">, </w:t>
       </w:r>
-      <w:proofErr w:type="gramStart"/>
-      <w:r>
-        <w:t>similar to</w:t>
-      </w:r>
-      <w:proofErr w:type="gramEnd"/>
-      <w:r>
-        <w:t xml:space="preserve"> a BVH tree.</w:t>
-      </w:r>
-      <w:r>
-        <w:t xml:space="preserve"> While this </w:t>
-      </w:r>
-      <w:r>
-        <w:t>will decrease the error slightly, it will increase the computation and space complexity.</w:t>
-      </w:r>
-      <w:r>
-        <w:t xml:space="preserve"> Since computers cannot store an infinite </w:t>
-      </w:r>
-      <w:r>
-        <w:t>number</w:t>
-      </w:r>
-      <w:r>
-        <w:t xml:space="preserve"> of bounding boxes</w:t>
-      </w:r>
-      <w:r>
-        <w:t xml:space="preserve">, </w:t>
-      </w:r>
       <w:r>
         <w:t>the result will always have some discrepancy to the desired output</w:t>
       </w:r>
       <w:r>
         <w:t>, which grows larger the tighter the memory constraints are.</w:t>
+      </w:r>
+      <w:r>
+        <w:t xml:space="preserve"> </w:t>
+      </w:r>
+      <w:r>
+        <w:t xml:space="preserve">At the same time, the benefits of fast computation time and a small memory footprint are reduced the more </w:t>
+      </w:r>
+      <w:r>
+        <w:t>recursion levels are used</w:t>
+      </w:r>
+      <w:r>
+        <w:t>, making the disadvantages bigger than the advantages.</w:t>
+      </w:r>
+      <w:r>
+        <w:t xml:space="preserve"> </w:t>
       </w:r>
     </w:p>
     <w:p>
@@ -4137,7 +4191,52 @@
         <w:t xml:space="preserve">An approach used </w:t>
       </w:r>
       <w:r>
-        <w:t>in another thesis is to base the world on a three-dimensional grid</w:t>
+        <w:t xml:space="preserve">in </w:t>
+      </w:r>
+      <w:r>
+        <w:t>the</w:t>
+      </w:r>
+      <w:r>
+        <w:t xml:space="preserve"> </w:t>
+      </w:r>
+      <w:r>
+        <w:t xml:space="preserve">other </w:t>
+      </w:r>
+      <w:r>
+        <w:t xml:space="preserve">thesis </w:t>
+      </w:r>
+      <w:r>
+        <w:t>(</w:t>
+      </w:r>
+      <w:r>
+        <w:t xml:space="preserve">referenced in </w:t>
+      </w:r>
+      <w:r>
+        <w:fldChar w:fldCharType="begin"/>
+      </w:r>
+      <w:r>
+        <w:instrText xml:space="preserve"> REF _Ref171870774 \h </w:instrText>
+      </w:r>
+      <w:r>
+        <w:fldChar w:fldCharType="separate"/>
+      </w:r>
+      <w:r>
+        <w:t>Related Thesis</w:t>
+      </w:r>
+      <w:r>
+        <w:fldChar w:fldCharType="end"/>
+      </w:r>
+      <w:r>
+        <w:t xml:space="preserve">) </w:t>
+      </w:r>
+      <w:r>
+        <w:t xml:space="preserve">is to </w:t>
+      </w:r>
+      <w:r>
+        <w:t>discretize the continuous</w:t>
+      </w:r>
+      <w:r>
+        <w:t xml:space="preserve"> the world on a three-dimensional grid</w:t>
       </w:r>
       <w:r>
         <w:t>.</w:t>
@@ -4167,13 +4266,29 @@
         <w:t>remains</w:t>
       </w:r>
       <w:r>
-        <w:t xml:space="preserve"> due to essentially discretizing the space into </w:t>
-      </w:r>
-      <w:r>
-        <w:t>fixed intervals.</w:t>
-      </w:r>
-      <w:r>
-        <w:t xml:space="preserve"> Both error and computational complexity are proportional to the chosen interval.</w:t>
+        <w:t xml:space="preserve"> due to </w:t>
+      </w:r>
+      <w:r>
+        <w:t xml:space="preserve">the discretization of </w:t>
+      </w:r>
+      <w:r>
+        <w:t xml:space="preserve">the space into </w:t>
+      </w:r>
+      <w:r>
+        <w:t xml:space="preserve">fixed </w:t>
+      </w:r>
+      <w:r>
+        <w:lastRenderedPageBreak/>
+        <w:t>intervals.</w:t>
+      </w:r>
+      <w:r>
+        <w:t xml:space="preserve"> Both error and computational complexity are proportional to the chosen </w:t>
+      </w:r>
+      <w:r>
+        <w:t>cell size</w:t>
+      </w:r>
+      <w:r>
+        <w:t>.</w:t>
       </w:r>
     </w:p>
     <w:p>
@@ -4185,7 +4300,34 @@
         </w:numPr>
       </w:pPr>
       <w:r>
-        <w:t xml:space="preserve">In computer graphics, arbitrary volumes are usually represented using a list of triangles. Triangles are the most primitive three-dimensional </w:t>
+        <w:t>In computer graphics, arbitrary volumes</w:t>
+      </w:r>
+      <w:r>
+        <w:t xml:space="preserve"> (in rendering often referred to as </w:t>
+      </w:r>
+      <w:r>
+        <w:rPr>
+          <w:rStyle w:val="QuoteChar"/>
+        </w:rPr>
+        <w:t>meshes</w:t>
+      </w:r>
+      <w:r>
+        <w:t>)</w:t>
+      </w:r>
+      <w:r>
+        <w:t xml:space="preserve"> are usually represented </w:t>
+      </w:r>
+      <w:r>
+        <w:t>by</w:t>
+      </w:r>
+      <w:r>
+        <w:t xml:space="preserve"> a list of triangles. Triangles are the </w:t>
+      </w:r>
+      <w:r>
+        <w:t>simplest</w:t>
+      </w:r>
+      <w:r>
+        <w:t xml:space="preserve"> three-dimensional </w:t>
       </w:r>
       <w:r>
         <w:t>shape and</w:t>
@@ -4197,11 +4339,7 @@
         <w:t>three-dimensional shape</w:t>
       </w:r>
       <w:r>
-        <w:t xml:space="preserve"> with less </w:t>
-      </w:r>
-      <w:r>
-        <w:lastRenderedPageBreak/>
-        <w:t>discrepancy than more complex shape</w:t>
+        <w:t xml:space="preserve"> with less discrepancy than more complex shape</w:t>
       </w:r>
       <w:r>
         <w:t>s</w:t>
@@ -4210,7 +4348,13 @@
         <w:t xml:space="preserve"> (like cuboids).</w:t>
       </w:r>
       <w:r>
-        <w:t xml:space="preserve"> This results in less error in the output, especially for concave shapes.</w:t>
+        <w:t xml:space="preserve"> This results in </w:t>
+      </w:r>
+      <w:r>
+        <w:t xml:space="preserve">the least </w:t>
+      </w:r>
+      <w:r>
+        <w:t>error in the output, especially for concave shapes.</w:t>
       </w:r>
       <w:r>
         <w:br/>
@@ -4295,7 +4439,9 @@
         <w:pStyle w:val="Caption"/>
         <w:jc w:val="center"/>
       </w:pPr>
-      <w:bookmarkStart w:id="15" w:name="_Toc170059865"/>
+      <w:bookmarkStart w:id="17" w:name="_Toc170059865"/>
+      <w:bookmarkStart w:id="18" w:name="_Ref171870612"/>
+      <w:bookmarkStart w:id="19" w:name="_Ref171870618"/>
       <w:r>
         <w:t xml:space="preserve">Figure </w:t>
       </w:r>
@@ -4317,71 +4463,255 @@
       <w:r>
         <w:fldChar w:fldCharType="end"/>
       </w:r>
+      <w:bookmarkEnd w:id="19"/>
       <w:r>
         <w:t>: The proposed representations of volumes, from left to right</w:t>
       </w:r>
-      <w:bookmarkEnd w:id="15"/>
+      <w:bookmarkEnd w:id="17"/>
+      <w:bookmarkEnd w:id="18"/>
     </w:p>
     <w:p>
       <w:pPr>
         <w:pStyle w:val="KapitelII"/>
       </w:pPr>
-      <w:bookmarkStart w:id="16" w:name="_Toc171870473"/>
+      <w:bookmarkStart w:id="20" w:name="_Toc171870473"/>
       <w:r>
         <w:t>Representing Delimiters</w:t>
       </w:r>
-      <w:bookmarkEnd w:id="16"/>
+      <w:bookmarkEnd w:id="20"/>
+    </w:p>
+    <w:p>
+      <w:pPr>
+        <w:pStyle w:val="BodyText"/>
+      </w:pPr>
+      <w:r>
+        <w:t>Like</w:t>
+      </w:r>
+      <w:r>
+        <w:t xml:space="preserve"> volumes, delimiters need a representation inside the algorithm.</w:t>
+      </w:r>
+      <w:r>
+        <w:t xml:space="preserve"> As part of the three-dimensional world, they must also be three-dimensional shapes. </w:t>
+      </w:r>
+      <w:r>
+        <w:t xml:space="preserve">It may seem plausible to choose cuboids for this, as most delimiters in the real world </w:t>
+      </w:r>
+      <w:r>
+        <w:t>seem to be cuboids</w:t>
+      </w:r>
+      <w:r>
+        <w:t xml:space="preserve"> (fences, walls, et</w:t>
+      </w:r>
+      <w:r>
+        <w:t xml:space="preserve"> cetera</w:t>
+      </w:r>
+      <w:r>
+        <w:t>).</w:t>
+      </w:r>
+      <w:r>
+        <w:t xml:space="preserve"> </w:t>
+      </w:r>
+    </w:p>
+    <w:p>
+      <w:pPr>
+        <w:pStyle w:val="BodyText"/>
+      </w:pPr>
+      <w:r>
+        <w:t>The defining property of a delimiter is the splitting of a space into two parts (which may be referred to as “left” and “right”</w:t>
+      </w:r>
+      <w:r>
+        <w:t xml:space="preserve"> of the delimiter</w:t>
+      </w:r>
+      <w:r>
+        <w:t>, “inside” and “outside”, “front” and “back”).</w:t>
+      </w:r>
+      <w:r>
+        <w:t xml:space="preserve"> </w:t>
+      </w:r>
+      <w:r>
+        <w:t xml:space="preserve">The actual shape of the delimiter is therefore not the most important characteristic, instead the </w:t>
+      </w:r>
+      <w:r>
+        <w:t xml:space="preserve">mapping of which side a point belongs to is. </w:t>
+      </w:r>
+      <w:r>
+        <w:t>This mapping can be perfectly represented by a three-dimensional plane</w:t>
+      </w:r>
+      <w:r>
+        <w:t>.</w:t>
+      </w:r>
+      <w:r>
+        <w:t xml:space="preserve"> </w:t>
+      </w:r>
+      <w:r>
+        <w:t>A point can be on either side on exactly on the plane</w:t>
+      </w:r>
+      <w:r>
+        <w:t xml:space="preserve">, </w:t>
+      </w:r>
+      <w:r>
+        <w:t>which fits the idea of a delimiter.</w:t>
+      </w:r>
+      <w:r>
+        <w:t xml:space="preserve"> Therefore, planes were chosen for representing delimiters (from now on referred to as </w:t>
+      </w:r>
+      <w:r>
+        <w:rPr>
+          <w:rStyle w:val="QuoteChar"/>
+        </w:rPr>
+        <w:t>delimiter planes</w:t>
+      </w:r>
+      <w:r>
+        <w:t>).</w:t>
+      </w:r>
+      <w:r>
+        <w:t xml:space="preserve"> </w:t>
+      </w:r>
+    </w:p>
+    <w:p>
+      <w:pPr>
+        <w:pStyle w:val="BodyText"/>
+      </w:pPr>
+      <w:r>
+        <w:t>There are a lot of ways to represent planes</w:t>
+      </w:r>
+      <w:bookmarkStart w:id="21" w:name="_Toc171870474"/>
+      <w:r>
+        <w:t>.</w:t>
+      </w:r>
+      <w:r>
+        <w:t xml:space="preserve"> </w:t>
+      </w:r>
+      <w:r>
+        <w:t xml:space="preserve">A common one is the </w:t>
+      </w:r>
+      <w:r>
+        <w:t xml:space="preserve">Hesse Normal Form, where a plane is defined using one origin point and the normal of the plane. </w:t>
+      </w:r>
+      <w:r>
+        <w:t xml:space="preserve">Solving a simple mathematical equation gives information on whether an arbitrary point is in front, </w:t>
+      </w:r>
+      <w:r>
+        <w:lastRenderedPageBreak/>
+        <w:t>exactly on, or behind the plane</w:t>
+      </w:r>
+      <w:r>
+        <w:t xml:space="preserve"> (where “in front” means “in the direction of the plane normal”)</w:t>
+      </w:r>
+      <w:r>
+        <w:t>.</w:t>
+      </w:r>
+    </w:p>
+    <w:p>
+      <w:pPr>
+        <w:pStyle w:val="BodyText"/>
+      </w:pPr>
+      <w:r>
+        <w:t xml:space="preserve">For this algorithm however it is vital that delimiter planes are not infinitely large. </w:t>
+      </w:r>
+      <w:r>
+        <w:t xml:space="preserve">The exact reasoning for this is explained in </w:t>
+      </w:r>
+      <w:r>
+        <w:fldChar w:fldCharType="begin"/>
+      </w:r>
+      <w:r>
+        <w:instrText xml:space="preserve"> REF _Ref171873322 \h </w:instrText>
+      </w:r>
+      <w:r>
+        <w:fldChar w:fldCharType="separate"/>
+      </w:r>
+      <w:r>
+        <w:t>Clipping Delimiters</w:t>
+      </w:r>
+      <w:r>
+        <w:fldChar w:fldCharType="end"/>
+      </w:r>
+      <w:r>
+        <w:t xml:space="preserve">, but in short, the algorithm requires delimiter planes to be </w:t>
+      </w:r>
+      <w:r>
+        <w:t>clipped arbitrarily</w:t>
+      </w:r>
+      <w:r>
+        <w:t xml:space="preserve"> to produce the desired output. </w:t>
+      </w:r>
+      <w:r>
+        <w:t xml:space="preserve">Similarly to volumes, </w:t>
+      </w:r>
+      <w:r>
+        <w:t xml:space="preserve">triangles have been chosen </w:t>
+      </w:r>
+      <w:r>
+        <w:t>to represent arbitrary planes in three-dimensional planes.</w:t>
+      </w:r>
+      <w:r>
+        <w:t xml:space="preserve"> </w:t>
+      </w:r>
+      <w:r>
+        <w:t>All triangles are guaranteed to be on the same plane</w:t>
+      </w:r>
+      <w:r>
+        <w:t>, but the plane is no longer assumed to be infinitely large.</w:t>
+      </w:r>
+      <w:r>
+        <w:t xml:space="preserve"> Although imposing a larger memory footprint than simpler representations of planes, the flexibility provided by this triangulation of a plane </w:t>
+      </w:r>
+      <w:r>
+        <w:t>is used and relied on heavily by the implementation of this algorithm.</w:t>
+      </w:r>
     </w:p>
     <w:p>
       <w:pPr>
         <w:pStyle w:val="KapitelII"/>
       </w:pPr>
-      <w:bookmarkStart w:id="17" w:name="_Toc171870474"/>
+      <w:bookmarkStart w:id="22" w:name="_Ref171873322"/>
       <w:r>
         <w:t>Clipping Delimiters</w:t>
       </w:r>
-      <w:bookmarkEnd w:id="17"/>
+      <w:bookmarkEnd w:id="21"/>
+      <w:bookmarkEnd w:id="22"/>
     </w:p>
     <w:p>
       <w:pPr>
         <w:pStyle w:val="KapitelII"/>
       </w:pPr>
-      <w:bookmarkStart w:id="18" w:name="_Toc171870475"/>
+      <w:bookmarkStart w:id="23" w:name="_Toc171870475"/>
       <w:r>
         <w:t>Calculating Volumes</w:t>
       </w:r>
-      <w:bookmarkEnd w:id="18"/>
+      <w:bookmarkEnd w:id="23"/>
     </w:p>
     <w:p>
       <w:pPr>
         <w:pStyle w:val="KapitelII"/>
       </w:pPr>
-      <w:bookmarkStart w:id="19" w:name="_Toc171870476"/>
+      <w:bookmarkStart w:id="24" w:name="_Toc171870476"/>
       <w:r>
         <w:t>Querying Semantic Meaning</w:t>
       </w:r>
-      <w:bookmarkEnd w:id="19"/>
+      <w:bookmarkEnd w:id="24"/>
     </w:p>
     <w:p>
       <w:pPr>
         <w:pStyle w:val="KapitelI"/>
       </w:pPr>
-      <w:bookmarkStart w:id="20" w:name="_Toc171870477"/>
+      <w:bookmarkStart w:id="25" w:name="_Toc171870477"/>
       <w:r>
         <w:lastRenderedPageBreak/>
         <w:t>Implementation</w:t>
       </w:r>
-      <w:bookmarkEnd w:id="20"/>
+      <w:bookmarkEnd w:id="25"/>
     </w:p>
     <w:p>
       <w:pPr>
         <w:pStyle w:val="KapitelII"/>
       </w:pPr>
-      <w:bookmarkStart w:id="21" w:name="_Toc171870478"/>
+      <w:bookmarkStart w:id="26" w:name="_Toc171870478"/>
       <w:r>
         <w:t>Overview</w:t>
       </w:r>
-      <w:bookmarkEnd w:id="21"/>
+      <w:bookmarkEnd w:id="26"/>
     </w:p>
     <w:p>
       <w:pPr>
@@ -4466,11 +4796,11 @@
       <w:pPr>
         <w:pStyle w:val="KapitelII"/>
       </w:pPr>
-      <w:bookmarkStart w:id="22" w:name="_Toc171870479"/>
+      <w:bookmarkStart w:id="27" w:name="_Toc171870479"/>
       <w:r>
         <w:t>The interface</w:t>
       </w:r>
-      <w:bookmarkEnd w:id="22"/>
+      <w:bookmarkEnd w:id="27"/>
     </w:p>
     <w:p>
       <w:pPr>
@@ -4634,11 +4964,11 @@
       <w:pPr>
         <w:pStyle w:val="KapitelII"/>
       </w:pPr>
-      <w:bookmarkStart w:id="23" w:name="_Toc171870480"/>
+      <w:bookmarkStart w:id="28" w:name="_Toc171870480"/>
       <w:r>
         <w:t>The underlying data structure</w:t>
       </w:r>
-      <w:bookmarkEnd w:id="23"/>
+      <w:bookmarkEnd w:id="28"/>
     </w:p>
     <w:p>
       <w:pPr>
@@ -4751,64 +5081,64 @@
       <w:pPr>
         <w:pStyle w:val="KapitelII"/>
       </w:pPr>
-      <w:bookmarkStart w:id="24" w:name="_Toc171870481"/>
+      <w:bookmarkStart w:id="29" w:name="_Toc171870481"/>
       <w:r>
         <w:t>Tessellation</w:t>
       </w:r>
-      <w:bookmarkEnd w:id="24"/>
+      <w:bookmarkEnd w:id="29"/>
     </w:p>
     <w:p>
       <w:pPr>
         <w:pStyle w:val="KapitelII"/>
       </w:pPr>
-      <w:bookmarkStart w:id="25" w:name="_Toc171870482"/>
+      <w:bookmarkStart w:id="30" w:name="_Toc171870482"/>
       <w:r>
         <w:t>Flood filling</w:t>
       </w:r>
-      <w:bookmarkEnd w:id="25"/>
+      <w:bookmarkEnd w:id="30"/>
     </w:p>
     <w:p>
       <w:pPr>
         <w:pStyle w:val="KapitelII"/>
       </w:pPr>
-      <w:bookmarkStart w:id="26" w:name="_Toc171870483"/>
+      <w:bookmarkStart w:id="31" w:name="_Toc171870483"/>
       <w:r>
         <w:t>Assembling</w:t>
       </w:r>
-      <w:bookmarkEnd w:id="26"/>
+      <w:bookmarkEnd w:id="31"/>
     </w:p>
     <w:p>
       <w:pPr>
         <w:pStyle w:val="KapitelI"/>
       </w:pPr>
-      <w:bookmarkStart w:id="27" w:name="_Toc171870484"/>
+      <w:bookmarkStart w:id="32" w:name="_Toc171870484"/>
       <w:r>
         <w:lastRenderedPageBreak/>
         <w:t>Assessment</w:t>
       </w:r>
-      <w:bookmarkEnd w:id="27"/>
+      <w:bookmarkEnd w:id="32"/>
     </w:p>
     <w:p>
       <w:pPr>
         <w:pStyle w:val="KapitelI"/>
       </w:pPr>
-      <w:bookmarkStart w:id="28" w:name="_Toc171870485"/>
+      <w:bookmarkStart w:id="33" w:name="_Toc171870485"/>
       <w:r>
         <w:lastRenderedPageBreak/>
         <w:t>Future Work</w:t>
       </w:r>
-      <w:bookmarkEnd w:id="28"/>
+      <w:bookmarkEnd w:id="33"/>
     </w:p>
     <w:p>
       <w:pPr>
         <w:pStyle w:val="KapitelI"/>
       </w:pPr>
-      <w:bookmarkStart w:id="29" w:name="_Toc171870486"/>
+      <w:bookmarkStart w:id="34" w:name="_Toc171870486"/>
       <w:r>
         <w:lastRenderedPageBreak/>
         <w:t>Conclusion</w:t>
       </w:r>
-      <w:bookmarkEnd w:id="29"/>
+      <w:bookmarkEnd w:id="34"/>
     </w:p>
     <w:p>
       <w:pPr>
@@ -5239,19 +5569,11 @@
         </wp:anchor>
       </w:drawing>
     </w:r>
-    <w:proofErr w:type="spellStart"/>
     <w:r>
       <w:rPr>
         <w:noProof w:val="0"/>
       </w:rPr>
-      <w:t>Technische</w:t>
-    </w:r>
-    <w:proofErr w:type="spellEnd"/>
-    <w:r>
-      <w:rPr>
-        <w:noProof w:val="0"/>
-      </w:rPr>
-      <w:t xml:space="preserve"> Universität München</w:t>
+      <w:t>Technische Universität München</w:t>
     </w:r>
   </w:p>
 </w:hdr>
@@ -9050,6 +9372,7 @@
     <w:rsid w:val="006E6760"/>
     <w:rsid w:val="00805664"/>
     <w:rsid w:val="008259C5"/>
+    <w:rsid w:val="00852B0F"/>
     <w:rsid w:val="009B5EBE"/>
     <w:rsid w:val="009E78E2"/>
     <w:rsid w:val="00A567CB"/>
@@ -9061,7 +9384,6 @@
     <w:rsid w:val="00E23CAB"/>
     <w:rsid w:val="00E835FB"/>
     <w:rsid w:val="00E84388"/>
-    <w:rsid w:val="00ED04CB"/>
     <w:rsid w:val="00F62206"/>
   </w:rsids>
   <m:mathPr>

</xml_diff>

<commit_message>
Updated the space foundation paper, added some text for related work.
</commit_message>
<xml_diff>
--- a/Text/Thesis/Text.docx
+++ b/Text/Thesis/Text.docx
@@ -3856,6 +3856,81 @@
     </w:p>
     <w:p>
       <w:pPr>
+        <w:pStyle w:val="BodyText"/>
+      </w:pPr>
+      <w:r>
+        <w:t xml:space="preserve">A </w:t>
+      </w:r>
+      <w:r>
+        <w:t>high-level</w:t>
+      </w:r>
+      <w:r>
+        <w:t xml:space="preserve"> overview of the problem space, as well as many terms and definitions used in this thesis, were introduced in the paper </w:t>
+      </w:r>
+      <w:r>
+        <w:t>“</w:t>
+      </w:r>
+      <w:r>
+        <w:t>Space Foundation System: An Approach to Spatial</w:t>
+      </w:r>
+      <w:r>
+        <w:t xml:space="preserve"> </w:t>
+      </w:r>
+      <w:r>
+        <w:t>Problems in Games</w:t>
+      </w:r>
+      <w:r>
+        <w:t>”</w:t>
+      </w:r>
+      <w:sdt>
+        <w:sdtPr>
+          <w:id w:val="1782922443"/>
+          <w:citation/>
+        </w:sdtPr>
+        <w:sdtContent>
+          <w:r>
+            <w:fldChar w:fldCharType="begin"/>
+          </w:r>
+          <w:r>
+            <w:rPr>
+              <w:lang w:val="de-DE"/>
+            </w:rPr>
+            <w:instrText xml:space="preserve"> CITATION Dyr24 \l 1031 </w:instrText>
+          </w:r>
+          <w:r>
+            <w:fldChar w:fldCharType="separate"/>
+          </w:r>
+          <w:r>
+            <w:rPr>
+              <w:noProof/>
+              <w:lang w:val="de-DE"/>
+            </w:rPr>
+            <w:t xml:space="preserve"> </w:t>
+          </w:r>
+          <w:r>
+            <w:rPr>
+              <w:noProof/>
+              <w:lang w:val="de-DE"/>
+            </w:rPr>
+            <w:t>[1]</w:t>
+          </w:r>
+          <w:r>
+            <w:fldChar w:fldCharType="end"/>
+          </w:r>
+        </w:sdtContent>
+      </w:sdt>
+      <w:r>
+        <w:t>.</w:t>
+      </w:r>
+      <w:r>
+        <w:t xml:space="preserve"> </w:t>
+      </w:r>
+      <w:r>
+        <w:t>The target of this thesis is to propose and implement a possible solution to the problem stated in the cited paper.</w:t>
+      </w:r>
+    </w:p>
+    <w:p>
+      <w:pPr>
         <w:pStyle w:val="KapitelII"/>
       </w:pPr>
       <w:bookmarkStart w:id="9" w:name="_Toc171870468"/>
@@ -3870,6 +3945,89 @@
     </w:p>
     <w:p>
       <w:pPr>
+        <w:pStyle w:val="BodyText"/>
+      </w:pPr>
+      <w:r>
+        <w:t xml:space="preserve">Another </w:t>
+      </w:r>
+      <w:r>
+        <w:t>bachelor’s</w:t>
+      </w:r>
+      <w:r>
+        <w:t xml:space="preserve"> thesis about this problem has been written by </w:t>
+      </w:r>
+      <w:r>
+        <w:t xml:space="preserve">Kerstin Pfaffinger in </w:t>
+      </w:r>
+      <w:r>
+        <w:t>2024</w:t>
+      </w:r>
+      <w:r>
+        <w:t xml:space="preserve"> </w:t>
+      </w:r>
+      <w:sdt>
+        <w:sdtPr>
+          <w:id w:val="1495687205"/>
+          <w:citation/>
+        </w:sdtPr>
+        <w:sdtContent>
+          <w:r>
+            <w:fldChar w:fldCharType="begin"/>
+          </w:r>
+          <w:r>
+            <w:rPr>
+              <w:lang w:val="de-DE"/>
+            </w:rPr>
+            <w:instrText xml:space="preserve"> CITATION Ker24 \l 1031 </w:instrText>
+          </w:r>
+          <w:r>
+            <w:fldChar w:fldCharType="separate"/>
+          </w:r>
+          <w:r>
+            <w:rPr>
+              <w:noProof/>
+              <w:lang w:val="de-DE"/>
+            </w:rPr>
+            <w:t>[2]</w:t>
+          </w:r>
+          <w:r>
+            <w:fldChar w:fldCharType="end"/>
+          </w:r>
+        </w:sdtContent>
+      </w:sdt>
+      <w:r>
+        <w:t xml:space="preserve">. </w:t>
+      </w:r>
+      <w:r>
+        <w:t xml:space="preserve">It </w:t>
+      </w:r>
+      <w:r>
+        <w:t>pursues a different approach to the very same problem</w:t>
+      </w:r>
+      <w:r>
+        <w:t xml:space="preserve">, which is based on the </w:t>
+      </w:r>
+      <w:r>
+        <w:t>known Marching Cubes algorithm to reconstruct surfaces from a voxel grid.</w:t>
+      </w:r>
+      <w:r>
+        <w:t xml:space="preserve"> </w:t>
+      </w:r>
+      <w:r>
+        <w:t>This approach however suffers from an error in the constructed volumes that is proportional to the chosen size of the voxels.</w:t>
+      </w:r>
+      <w:r>
+        <w:t xml:space="preserve"> This thesis attempts to </w:t>
+      </w:r>
+      <w:r>
+        <w:t xml:space="preserve">improve the error of the calculated volumes </w:t>
+      </w:r>
+      <w:r>
+        <w:t>using a different approach.</w:t>
+      </w:r>
+    </w:p>
+    <w:p>
+      <w:pPr>
         <w:pStyle w:val="KapitelII"/>
       </w:pPr>
       <w:bookmarkStart w:id="12" w:name="_Toc171870469"/>
@@ -3877,6 +4035,49 @@
         <w:t>Bounding Volume Hierarchies</w:t>
       </w:r>
       <w:bookmarkEnd w:id="12"/>
+    </w:p>
+    <w:p>
+      <w:pPr>
+        <w:pStyle w:val="BodyText"/>
+      </w:pPr>
+      <w:r>
+        <w:t xml:space="preserve">An acceleration data structure that is commonly used in raytracing applications is called a </w:t>
+      </w:r>
+      <w:r>
+        <w:rPr>
+          <w:rStyle w:val="QuoteChar"/>
+        </w:rPr>
+        <w:t>Bounding Volume Hierarchy</w:t>
+      </w:r>
+      <w:r>
+        <w:t>, or BVH for short.</w:t>
+      </w:r>
+      <w:r>
+        <w:t xml:space="preserve"> </w:t>
+      </w:r>
+      <w:r>
+        <w:t xml:space="preserve">It massively improves the performance of intersections tests between rays and a vast number of triangles by culling out </w:t>
+      </w:r>
+      <w:r>
+        <w:t>sets of triangles using more efficient tests.</w:t>
+      </w:r>
+      <w:r>
+        <w:t xml:space="preserve"> </w:t>
+      </w:r>
+      <w:r>
+        <w:t>It is essentially a tree of recursively shrinking bounding boxes around triangles.</w:t>
+      </w:r>
+    </w:p>
+    <w:p>
+      <w:pPr>
+        <w:pStyle w:val="BodyText"/>
+      </w:pPr>
+      <w:r>
+        <w:t xml:space="preserve">@Incomplete: </w:t>
+      </w:r>
+      <w:r>
+        <w:t>Insert a scientific source here.</w:t>
+      </w:r>
     </w:p>
     <w:p>
       <w:pPr>
@@ -4439,9 +4640,9 @@
         <w:pStyle w:val="Caption"/>
         <w:jc w:val="center"/>
       </w:pPr>
-      <w:bookmarkStart w:id="17" w:name="_Toc170059865"/>
-      <w:bookmarkStart w:id="18" w:name="_Ref171870612"/>
-      <w:bookmarkStart w:id="19" w:name="_Ref171870618"/>
+      <w:bookmarkStart w:id="17" w:name="_Ref171870618"/>
+      <w:bookmarkStart w:id="18" w:name="_Toc170059865"/>
+      <w:bookmarkStart w:id="19" w:name="_Ref171870612"/>
       <w:r>
         <w:t xml:space="preserve">Figure </w:t>
       </w:r>
@@ -4463,12 +4664,12 @@
       <w:r>
         <w:fldChar w:fldCharType="end"/>
       </w:r>
+      <w:bookmarkEnd w:id="17"/>
+      <w:r>
+        <w:t>: The proposed representations of volumes, from left to right</w:t>
+      </w:r>
+      <w:bookmarkEnd w:id="18"/>
       <w:bookmarkEnd w:id="19"/>
-      <w:r>
-        <w:t>: The proposed representations of volumes, from left to right</w:t>
-      </w:r>
-      <w:bookmarkEnd w:id="17"/>
-      <w:bookmarkEnd w:id="18"/>
     </w:p>
     <w:p>
       <w:pPr>
@@ -5117,6 +5318,28 @@
         <w:t>Assessment</w:t>
       </w:r>
       <w:bookmarkEnd w:id="32"/>
+    </w:p>
+    <w:p>
+      <w:pPr>
+        <w:pStyle w:val="KapitelII"/>
+      </w:pPr>
+      <w:r>
+        <w:t>Fulfillment</w:t>
+      </w:r>
+      <w:r>
+        <w:t xml:space="preserve"> of the requirements</w:t>
+      </w:r>
+    </w:p>
+    <w:p>
+      <w:pPr>
+        <w:pStyle w:val="KapitelII"/>
+      </w:pPr>
+      <w:r>
+        <w:t xml:space="preserve">Comparison </w:t>
+      </w:r>
+      <w:r>
+        <w:t>with other approaches</w:t>
+      </w:r>
     </w:p>
     <w:p>
       <w:pPr>
@@ -9366,6 +9589,7 @@
     <w:rsid w:val="00120B8D"/>
     <w:rsid w:val="001931ED"/>
     <w:rsid w:val="003510C0"/>
+    <w:rsid w:val="0053334F"/>
     <w:rsid w:val="00557E34"/>
     <w:rsid w:val="0059723A"/>
     <w:rsid w:val="006878CE"/>
@@ -9384,6 +9608,7 @@
     <w:rsid w:val="00E23CAB"/>
     <w:rsid w:val="00E835FB"/>
     <w:rsid w:val="00E84388"/>
+    <w:rsid w:val="00EB718F"/>
     <w:rsid w:val="00F62206"/>
   </w:rsids>
   <m:mathPr>
@@ -10119,11 +10344,55 @@
 </file>
 
 <file path=customXml/item1.xml><?xml version="1.0" encoding="utf-8"?>
-<b:Sources xmlns:b="http://schemas.openxmlformats.org/officeDocument/2006/bibliography" xmlns="http://schemas.openxmlformats.org/officeDocument/2006/bibliography" SelectedStyle="\MLASeventhEditionOfficeOnline.xsl" StyleName="MLA Seventh Edition" Version="6"/>
+<b:Sources xmlns:b="http://schemas.openxmlformats.org/officeDocument/2006/bibliography" xmlns="http://schemas.openxmlformats.org/officeDocument/2006/bibliography" SelectedStyle="\IEEE2006OfficeOnline.xsl" StyleName="IEEE" Version="2006">
+  <b:Source>
+    <b:Tag>Dyr24</b:Tag>
+    <b:SourceType>JournalArticle</b:SourceType>
+    <b:Guid>{D48674D1-3FD2-4C8E-9C27-0579AE34A053}</b:Guid>
+    <b:Title>Space Foundation System: An Approach to Spatial</b:Title>
+    <b:Year>2024</b:Year>
+    <b:Medium>Paper</b:Medium>
+    <b:Pages>8</b:Pages>
+    <b:Author>
+      <b:Author>
+        <b:NameList>
+          <b:Person>
+            <b:Last>Dyrda</b:Last>
+            <b:First>Daniel</b:First>
+          </b:Person>
+          <b:Person>
+            <b:Last>Belloni</b:Last>
+            <b:First>Claudio</b:First>
+          </b:Person>
+        </b:NameList>
+      </b:Author>
+    </b:Author>
+    <b:RefOrder>1</b:RefOrder>
+  </b:Source>
+  <b:Source>
+    <b:Tag>Ker24</b:Tag>
+    <b:SourceType>JournalArticle</b:SourceType>
+    <b:Guid>{DDE9EC92-C64B-4ED8-9ACE-645E2154460F}</b:Guid>
+    <b:Author>
+      <b:Author>
+        <b:NameList>
+          <b:Person>
+            <b:Last>Pfaffinger</b:Last>
+            <b:First>Kerstin</b:First>
+          </b:Person>
+        </b:NameList>
+      </b:Author>
+    </b:Author>
+    <b:Title>Anchors and Boundaries: Developing a Game Engine System for Hierarchical Spatial Partitioning of Gamespaces</b:Title>
+    <b:Year>2024</b:Year>
+    <b:Pages>69</b:Pages>
+    <b:RefOrder>2</b:RefOrder>
+  </b:Source>
+</b:Sources>
 </file>
 
 <file path=customXml/itemProps1.xml><?xml version="1.0" encoding="utf-8"?>
-<ds:datastoreItem xmlns:ds="http://schemas.openxmlformats.org/officeDocument/2006/customXml" ds:itemID="{0B3D891C-371E-4AB0-BBC4-E18C6F737AB4}">
+<ds:datastoreItem xmlns:ds="http://schemas.openxmlformats.org/officeDocument/2006/customXml" ds:itemID="{37FE351D-2EB6-4524-B1FF-D30B284CB590}">
   <ds:schemaRefs>
     <ds:schemaRef ds:uri="http://schemas.openxmlformats.org/officeDocument/2006/bibliography"/>
   </ds:schemaRefs>

</xml_diff>

<commit_message>
Rewrote a lot of the Representing Delimiters chapter, and added a new Virtually Extending Delimiters chapter.
</commit_message>
<xml_diff>
--- a/Text/Thesis/Text.docx
+++ b/Text/Thesis/Text.docx
@@ -348,14 +348,39 @@
                     <w:color w:val="A6A6A6" w:themeColor="background1" w:themeShade="A6"/>
                     <w:lang w:val="de-DE"/>
                   </w:rPr>
-                  <w:t xml:space="preserve">School of </w:t>
+                  <w:t xml:space="preserve">School </w:t>
                 </w:r>
+                <w:proofErr w:type="spellStart"/>
                 <w:r>
                   <w:rPr>
                     <w:color w:val="A6A6A6" w:themeColor="background1" w:themeShade="A6"/>
                     <w:lang w:val="de-DE"/>
                   </w:rPr>
-                  <w:t>Computation, Information and Technology</w:t>
+                  <w:t>of</w:t>
+                </w:r>
+                <w:proofErr w:type="spellEnd"/>
+                <w:r>
+                  <w:rPr>
+                    <w:color w:val="A6A6A6" w:themeColor="background1" w:themeShade="A6"/>
+                    <w:lang w:val="de-DE"/>
+                  </w:rPr>
+                  <w:t xml:space="preserve"> </w:t>
+                </w:r>
+                <w:proofErr w:type="spellStart"/>
+                <w:r>
+                  <w:rPr>
+                    <w:color w:val="A6A6A6" w:themeColor="background1" w:themeShade="A6"/>
+                    <w:lang w:val="de-DE"/>
+                  </w:rPr>
+                  <w:t>Computation</w:t>
+                </w:r>
+                <w:proofErr w:type="spellEnd"/>
+                <w:r>
+                  <w:rPr>
+                    <w:color w:val="A6A6A6" w:themeColor="background1" w:themeShade="A6"/>
+                    <w:lang w:val="de-DE"/>
+                  </w:rPr>
+                  <w:t>, Information and Technology</w:t>
                 </w:r>
               </w:sdtContent>
             </w:sdt>
@@ -746,7 +771,7 @@
           <w:lang w:val="de-DE"/>
         </w:rPr>
       </w:pPr>
-      <w:bookmarkStart w:id="1" w:name="_Toc171870460"/>
+      <w:bookmarkStart w:id="1" w:name="_Toc172298696"/>
       <w:r>
         <w:rPr>
           <w:lang w:val="de-DE"/>
@@ -870,7 +895,7 @@
       <w:pPr>
         <w:pStyle w:val="VerzeichnisberschriftimInhaltsverzeichnisgelistet"/>
       </w:pPr>
-      <w:bookmarkStart w:id="2" w:name="_Toc171870461"/>
+      <w:bookmarkStart w:id="2" w:name="_Toc172298697"/>
       <w:r>
         <w:lastRenderedPageBreak/>
         <w:t>Abstract</w:t>
@@ -889,7 +914,7 @@
       <w:pPr>
         <w:pStyle w:val="VerzeichnisberschriftimInhaltsverzeichnisgelistet"/>
       </w:pPr>
-      <w:bookmarkStart w:id="3" w:name="_Toc171870462"/>
+      <w:bookmarkStart w:id="3" w:name="_Toc172298698"/>
       <w:r>
         <w:lastRenderedPageBreak/>
         <w:t>Acknowledgements</w:t>
@@ -936,7 +961,7 @@
         </w:rPr>
         <w:fldChar w:fldCharType="separate"/>
       </w:r>
-      <w:hyperlink w:anchor="_Toc171870460" w:history="1">
+      <w:hyperlink w:anchor="_Toc172298696" w:history="1">
         <w:r>
           <w:rPr>
             <w:rStyle w:val="Hyperlink"/>
@@ -960,7 +985,7 @@
           <w:rPr>
             <w:webHidden/>
           </w:rPr>
-          <w:instrText xml:space="preserve"> PAGEREF _Toc171870460 \h </w:instrText>
+          <w:instrText xml:space="preserve"> PAGEREF _Toc172298696 \h </w:instrText>
         </w:r>
         <w:r>
           <w:rPr>
@@ -999,7 +1024,7 @@
           <w14:ligatures w14:val="standardContextual"/>
         </w:rPr>
       </w:pPr>
-      <w:hyperlink w:anchor="_Toc171870461" w:history="1">
+      <w:hyperlink w:anchor="_Toc172298697" w:history="1">
         <w:r>
           <w:rPr>
             <w:rStyle w:val="Hyperlink"/>
@@ -1022,7 +1047,7 @@
           <w:rPr>
             <w:webHidden/>
           </w:rPr>
-          <w:instrText xml:space="preserve"> PAGEREF _Toc171870461 \h </w:instrText>
+          <w:instrText xml:space="preserve"> PAGEREF _Toc172298697 \h </w:instrText>
         </w:r>
         <w:r>
           <w:rPr>
@@ -1061,7 +1086,7 @@
           <w14:ligatures w14:val="standardContextual"/>
         </w:rPr>
       </w:pPr>
-      <w:hyperlink w:anchor="_Toc171870462" w:history="1">
+      <w:hyperlink w:anchor="_Toc172298698" w:history="1">
         <w:r>
           <w:rPr>
             <w:rStyle w:val="Hyperlink"/>
@@ -1084,7 +1109,7 @@
           <w:rPr>
             <w:webHidden/>
           </w:rPr>
-          <w:instrText xml:space="preserve"> PAGEREF _Toc171870462 \h </w:instrText>
+          <w:instrText xml:space="preserve"> PAGEREF _Toc172298698 \h </w:instrText>
         </w:r>
         <w:r>
           <w:rPr>
@@ -1123,7 +1148,7 @@
           <w14:ligatures w14:val="standardContextual"/>
         </w:rPr>
       </w:pPr>
-      <w:hyperlink w:anchor="_Toc171870463" w:history="1">
+      <w:hyperlink w:anchor="_Toc172298699" w:history="1">
         <w:r>
           <w:rPr>
             <w:rStyle w:val="Hyperlink"/>
@@ -1163,7 +1188,7 @@
           <w:rPr>
             <w:webHidden/>
           </w:rPr>
-          <w:instrText xml:space="preserve"> PAGEREF _Toc171870463 \h </w:instrText>
+          <w:instrText xml:space="preserve"> PAGEREF _Toc172298699 \h </w:instrText>
         </w:r>
         <w:r>
           <w:rPr>
@@ -1180,7 +1205,7 @@
           <w:rPr>
             <w:webHidden/>
           </w:rPr>
-          <w:t>6</w:t>
+          <w:t>7</w:t>
         </w:r>
         <w:r>
           <w:rPr>
@@ -1201,7 +1226,7 @@
           <w14:ligatures w14:val="standardContextual"/>
         </w:rPr>
       </w:pPr>
-      <w:hyperlink w:anchor="_Toc171870464" w:history="1">
+      <w:hyperlink w:anchor="_Toc172298700" w:history="1">
         <w:r>
           <w:rPr>
             <w:rStyle w:val="Hyperlink"/>
@@ -1240,7 +1265,7 @@
           <w:rPr>
             <w:webHidden/>
           </w:rPr>
-          <w:instrText xml:space="preserve"> PAGEREF _Toc171870464 \h </w:instrText>
+          <w:instrText xml:space="preserve"> PAGEREF _Toc172298700 \h </w:instrText>
         </w:r>
         <w:r>
           <w:rPr>
@@ -1257,7 +1282,7 @@
           <w:rPr>
             <w:webHidden/>
           </w:rPr>
-          <w:t>6</w:t>
+          <w:t>7</w:t>
         </w:r>
         <w:r>
           <w:rPr>
@@ -1278,7 +1303,7 @@
           <w14:ligatures w14:val="standardContextual"/>
         </w:rPr>
       </w:pPr>
-      <w:hyperlink w:anchor="_Toc171870465" w:history="1">
+      <w:hyperlink w:anchor="_Toc172298701" w:history="1">
         <w:r>
           <w:rPr>
             <w:rStyle w:val="Hyperlink"/>
@@ -1299,7 +1324,7 @@
           <w:rPr>
             <w:rStyle w:val="Hyperlink"/>
           </w:rPr>
-          <w:t>Requirements</w:t>
+          <w:t>General Requirements</w:t>
         </w:r>
         <w:r>
           <w:rPr>
@@ -1317,7 +1342,7 @@
           <w:rPr>
             <w:webHidden/>
           </w:rPr>
-          <w:instrText xml:space="preserve"> PAGEREF _Toc171870465 \h </w:instrText>
+          <w:instrText xml:space="preserve"> PAGEREF _Toc172298701 \h </w:instrText>
         </w:r>
         <w:r>
           <w:rPr>
@@ -1334,7 +1359,7 @@
           <w:rPr>
             <w:webHidden/>
           </w:rPr>
-          <w:t>7</w:t>
+          <w:t>8</w:t>
         </w:r>
         <w:r>
           <w:rPr>
@@ -1356,7 +1381,7 @@
           <w14:ligatures w14:val="standardContextual"/>
         </w:rPr>
       </w:pPr>
-      <w:hyperlink w:anchor="_Toc171870466" w:history="1">
+      <w:hyperlink w:anchor="_Toc172298702" w:history="1">
         <w:r>
           <w:rPr>
             <w:rStyle w:val="Hyperlink"/>
@@ -1396,7 +1421,7 @@
           <w:rPr>
             <w:webHidden/>
           </w:rPr>
-          <w:instrText xml:space="preserve"> PAGEREF _Toc171870466 \h </w:instrText>
+          <w:instrText xml:space="preserve"> PAGEREF _Toc172298702 \h </w:instrText>
         </w:r>
         <w:r>
           <w:rPr>
@@ -1413,7 +1438,7 @@
           <w:rPr>
             <w:webHidden/>
           </w:rPr>
-          <w:t>9</w:t>
+          <w:t>10</w:t>
         </w:r>
         <w:r>
           <w:rPr>
@@ -1434,7 +1459,7 @@
           <w14:ligatures w14:val="standardContextual"/>
         </w:rPr>
       </w:pPr>
-      <w:hyperlink w:anchor="_Toc171870467" w:history="1">
+      <w:hyperlink w:anchor="_Toc172298703" w:history="1">
         <w:r>
           <w:rPr>
             <w:rStyle w:val="Hyperlink"/>
@@ -1473,7 +1498,7 @@
           <w:rPr>
             <w:webHidden/>
           </w:rPr>
-          <w:instrText xml:space="preserve"> PAGEREF _Toc171870467 \h </w:instrText>
+          <w:instrText xml:space="preserve"> PAGEREF _Toc172298703 \h </w:instrText>
         </w:r>
         <w:r>
           <w:rPr>
@@ -1490,7 +1515,7 @@
           <w:rPr>
             <w:webHidden/>
           </w:rPr>
-          <w:t>9</w:t>
+          <w:t>10</w:t>
         </w:r>
         <w:r>
           <w:rPr>
@@ -1511,7 +1536,7 @@
           <w14:ligatures w14:val="standardContextual"/>
         </w:rPr>
       </w:pPr>
-      <w:hyperlink w:anchor="_Toc171870468" w:history="1">
+      <w:hyperlink w:anchor="_Toc172298704" w:history="1">
         <w:r>
           <w:rPr>
             <w:rStyle w:val="Hyperlink"/>
@@ -1532,7 +1557,7 @@
           <w:rPr>
             <w:rStyle w:val="Hyperlink"/>
           </w:rPr>
-          <w:t>Related Thesis</w:t>
+          <w:t>Thesis by Kersting Pfaffinger</w:t>
         </w:r>
         <w:r>
           <w:rPr>
@@ -1550,7 +1575,7 @@
           <w:rPr>
             <w:webHidden/>
           </w:rPr>
-          <w:instrText xml:space="preserve"> PAGEREF _Toc171870468 \h </w:instrText>
+          <w:instrText xml:space="preserve"> PAGEREF _Toc172298704 \h </w:instrText>
         </w:r>
         <w:r>
           <w:rPr>
@@ -1567,7 +1592,7 @@
           <w:rPr>
             <w:webHidden/>
           </w:rPr>
-          <w:t>9</w:t>
+          <w:t>10</w:t>
         </w:r>
         <w:r>
           <w:rPr>
@@ -1588,7 +1613,7 @@
           <w14:ligatures w14:val="standardContextual"/>
         </w:rPr>
       </w:pPr>
-      <w:hyperlink w:anchor="_Toc171870469" w:history="1">
+      <w:hyperlink w:anchor="_Toc172298705" w:history="1">
         <w:r>
           <w:rPr>
             <w:rStyle w:val="Hyperlink"/>
@@ -1627,7 +1652,7 @@
           <w:rPr>
             <w:webHidden/>
           </w:rPr>
-          <w:instrText xml:space="preserve"> PAGEREF _Toc171870469 \h </w:instrText>
+          <w:instrText xml:space="preserve"> PAGEREF _Toc172298705 \h </w:instrText>
         </w:r>
         <w:r>
           <w:rPr>
@@ -1644,7 +1669,7 @@
           <w:rPr>
             <w:webHidden/>
           </w:rPr>
-          <w:t>9</w:t>
+          <w:t>10</w:t>
         </w:r>
         <w:r>
           <w:rPr>
@@ -1666,7 +1691,7 @@
           <w14:ligatures w14:val="standardContextual"/>
         </w:rPr>
       </w:pPr>
-      <w:hyperlink w:anchor="_Toc171870470" w:history="1">
+      <w:hyperlink w:anchor="_Toc172298706" w:history="1">
         <w:r>
           <w:rPr>
             <w:rStyle w:val="Hyperlink"/>
@@ -1706,7 +1731,7 @@
           <w:rPr>
             <w:webHidden/>
           </w:rPr>
-          <w:instrText xml:space="preserve"> PAGEREF _Toc171870470 \h </w:instrText>
+          <w:instrText xml:space="preserve"> PAGEREF _Toc172298706 \h </w:instrText>
         </w:r>
         <w:r>
           <w:rPr>
@@ -1723,7 +1748,7 @@
           <w:rPr>
             <w:webHidden/>
           </w:rPr>
-          <w:t>10</w:t>
+          <w:t>11</w:t>
         </w:r>
         <w:r>
           <w:rPr>
@@ -1744,7 +1769,7 @@
           <w14:ligatures w14:val="standardContextual"/>
         </w:rPr>
       </w:pPr>
-      <w:hyperlink w:anchor="_Toc171870471" w:history="1">
+      <w:hyperlink w:anchor="_Toc172298707" w:history="1">
         <w:r>
           <w:rPr>
             <w:rStyle w:val="Hyperlink"/>
@@ -1783,7 +1808,7 @@
           <w:rPr>
             <w:webHidden/>
           </w:rPr>
-          <w:instrText xml:space="preserve"> PAGEREF _Toc171870471 \h </w:instrText>
+          <w:instrText xml:space="preserve"> PAGEREF _Toc172298707 \h </w:instrText>
         </w:r>
         <w:r>
           <w:rPr>
@@ -1800,7 +1825,7 @@
           <w:rPr>
             <w:webHidden/>
           </w:rPr>
-          <w:t>10</w:t>
+          <w:t>11</w:t>
         </w:r>
         <w:r>
           <w:rPr>
@@ -1821,7 +1846,7 @@
           <w14:ligatures w14:val="standardContextual"/>
         </w:rPr>
       </w:pPr>
-      <w:hyperlink w:anchor="_Toc171870472" w:history="1">
+      <w:hyperlink w:anchor="_Toc172298708" w:history="1">
         <w:r>
           <w:rPr>
             <w:rStyle w:val="Hyperlink"/>
@@ -1842,7 +1867,7 @@
           <w:rPr>
             <w:rStyle w:val="Hyperlink"/>
           </w:rPr>
-          <w:t>Representing Volumes</w:t>
+          <w:t>Representing Anchors</w:t>
         </w:r>
         <w:r>
           <w:rPr>
@@ -1860,7 +1885,7 @@
           <w:rPr>
             <w:webHidden/>
           </w:rPr>
-          <w:instrText xml:space="preserve"> PAGEREF _Toc171870472 \h </w:instrText>
+          <w:instrText xml:space="preserve"> PAGEREF _Toc172298708 \h </w:instrText>
         </w:r>
         <w:r>
           <w:rPr>
@@ -1877,7 +1902,7 @@
           <w:rPr>
             <w:webHidden/>
           </w:rPr>
-          <w:t>10</w:t>
+          <w:t>11</w:t>
         </w:r>
         <w:r>
           <w:rPr>
@@ -1898,7 +1923,7 @@
           <w14:ligatures w14:val="standardContextual"/>
         </w:rPr>
       </w:pPr>
-      <w:hyperlink w:anchor="_Toc171870473" w:history="1">
+      <w:hyperlink w:anchor="_Toc172298709" w:history="1">
         <w:r>
           <w:rPr>
             <w:rStyle w:val="Hyperlink"/>
@@ -1919,7 +1944,7 @@
           <w:rPr>
             <w:rStyle w:val="Hyperlink"/>
           </w:rPr>
-          <w:t>Representing Delimiters</w:t>
+          <w:t>Representing Volumes</w:t>
         </w:r>
         <w:r>
           <w:rPr>
@@ -1937,7 +1962,7 @@
           <w:rPr>
             <w:webHidden/>
           </w:rPr>
-          <w:instrText xml:space="preserve"> PAGEREF _Toc171870473 \h </w:instrText>
+          <w:instrText xml:space="preserve"> PAGEREF _Toc172298709 \h </w:instrText>
         </w:r>
         <w:r>
           <w:rPr>
@@ -1975,7 +2000,7 @@
           <w14:ligatures w14:val="standardContextual"/>
         </w:rPr>
       </w:pPr>
-      <w:hyperlink w:anchor="_Toc171870474" w:history="1">
+      <w:hyperlink w:anchor="_Toc172298710" w:history="1">
         <w:r>
           <w:rPr>
             <w:rStyle w:val="Hyperlink"/>
@@ -1996,7 +2021,7 @@
           <w:rPr>
             <w:rStyle w:val="Hyperlink"/>
           </w:rPr>
-          <w:t>Clipping Delimiters</w:t>
+          <w:t>Representing Delimiters</w:t>
         </w:r>
         <w:r>
           <w:rPr>
@@ -2014,7 +2039,7 @@
           <w:rPr>
             <w:webHidden/>
           </w:rPr>
-          <w:instrText xml:space="preserve"> PAGEREF _Toc171870474 \h </w:instrText>
+          <w:instrText xml:space="preserve"> PAGEREF _Toc172298710 \h </w:instrText>
         </w:r>
         <w:r>
           <w:rPr>
@@ -2031,7 +2056,7 @@
           <w:rPr>
             <w:webHidden/>
           </w:rPr>
-          <w:t>11</w:t>
+          <w:t>12</w:t>
         </w:r>
         <w:r>
           <w:rPr>
@@ -2052,7 +2077,7 @@
           <w14:ligatures w14:val="standardContextual"/>
         </w:rPr>
       </w:pPr>
-      <w:hyperlink w:anchor="_Toc171870475" w:history="1">
+      <w:hyperlink w:anchor="_Toc172298711" w:history="1">
         <w:r>
           <w:rPr>
             <w:rStyle w:val="Hyperlink"/>
@@ -2073,7 +2098,7 @@
           <w:rPr>
             <w:rStyle w:val="Hyperlink"/>
           </w:rPr>
-          <w:t>Calculating Volumes</w:t>
+          <w:t>Clipping Delimiters</w:t>
         </w:r>
         <w:r>
           <w:rPr>
@@ -2091,7 +2116,7 @@
           <w:rPr>
             <w:webHidden/>
           </w:rPr>
-          <w:instrText xml:space="preserve"> PAGEREF _Toc171870475 \h </w:instrText>
+          <w:instrText xml:space="preserve"> PAGEREF _Toc172298711 \h </w:instrText>
         </w:r>
         <w:r>
           <w:rPr>
@@ -2108,7 +2133,7 @@
           <w:rPr>
             <w:webHidden/>
           </w:rPr>
-          <w:t>11</w:t>
+          <w:t>14</w:t>
         </w:r>
         <w:r>
           <w:rPr>
@@ -2129,7 +2154,7 @@
           <w14:ligatures w14:val="standardContextual"/>
         </w:rPr>
       </w:pPr>
-      <w:hyperlink w:anchor="_Toc171870476" w:history="1">
+      <w:hyperlink w:anchor="_Toc172298712" w:history="1">
         <w:r>
           <w:rPr>
             <w:rStyle w:val="Hyperlink"/>
@@ -2150,7 +2175,7 @@
           <w:rPr>
             <w:rStyle w:val="Hyperlink"/>
           </w:rPr>
-          <w:t>Querying Semantic Meaning</w:t>
+          <w:t>Calculating Volumes</w:t>
         </w:r>
         <w:r>
           <w:rPr>
@@ -2168,7 +2193,7 @@
           <w:rPr>
             <w:webHidden/>
           </w:rPr>
-          <w:instrText xml:space="preserve"> PAGEREF _Toc171870476 \h </w:instrText>
+          <w:instrText xml:space="preserve"> PAGEREF _Toc172298712 \h </w:instrText>
         </w:r>
         <w:r>
           <w:rPr>
@@ -2185,7 +2210,84 @@
           <w:rPr>
             <w:webHidden/>
           </w:rPr>
-          <w:t>11</w:t>
+          <w:t>14</w:t>
+        </w:r>
+        <w:r>
+          <w:rPr>
+            <w:webHidden/>
+          </w:rPr>
+          <w:fldChar w:fldCharType="end"/>
+        </w:r>
+      </w:hyperlink>
+    </w:p>
+    <w:p>
+      <w:pPr>
+        <w:pStyle w:val="TOC2"/>
+        <w:rPr>
+          <w:rFonts w:eastAsiaTheme="minorEastAsia"/>
+          <w:kern w:val="2"/>
+          <w:sz w:val="24"/>
+          <w:szCs w:val="24"/>
+          <w14:ligatures w14:val="standardContextual"/>
+        </w:rPr>
+      </w:pPr>
+      <w:hyperlink w:anchor="_Toc172298713" w:history="1">
+        <w:r>
+          <w:rPr>
+            <w:rStyle w:val="Hyperlink"/>
+          </w:rPr>
+          <w:t>3.7.</w:t>
+        </w:r>
+        <w:r>
+          <w:rPr>
+            <w:rFonts w:eastAsiaTheme="minorEastAsia"/>
+            <w:kern w:val="2"/>
+            <w:sz w:val="24"/>
+            <w:szCs w:val="24"/>
+            <w14:ligatures w14:val="standardContextual"/>
+          </w:rPr>
+          <w:tab/>
+        </w:r>
+        <w:r>
+          <w:rPr>
+            <w:rStyle w:val="Hyperlink"/>
+          </w:rPr>
+          <w:t>Querying the World</w:t>
+        </w:r>
+        <w:r>
+          <w:rPr>
+            <w:webHidden/>
+          </w:rPr>
+          <w:tab/>
+        </w:r>
+        <w:r>
+          <w:rPr>
+            <w:webHidden/>
+          </w:rPr>
+          <w:fldChar w:fldCharType="begin"/>
+        </w:r>
+        <w:r>
+          <w:rPr>
+            <w:webHidden/>
+          </w:rPr>
+          <w:instrText xml:space="preserve"> PAGEREF _Toc172298713 \h </w:instrText>
+        </w:r>
+        <w:r>
+          <w:rPr>
+            <w:webHidden/>
+          </w:rPr>
+        </w:r>
+        <w:r>
+          <w:rPr>
+            <w:webHidden/>
+          </w:rPr>
+          <w:fldChar w:fldCharType="separate"/>
+        </w:r>
+        <w:r>
+          <w:rPr>
+            <w:webHidden/>
+          </w:rPr>
+          <w:t>14</w:t>
         </w:r>
         <w:r>
           <w:rPr>
@@ -2207,7 +2309,7 @@
           <w14:ligatures w14:val="standardContextual"/>
         </w:rPr>
       </w:pPr>
-      <w:hyperlink w:anchor="_Toc171870477" w:history="1">
+      <w:hyperlink w:anchor="_Toc172298714" w:history="1">
         <w:r>
           <w:rPr>
             <w:rStyle w:val="Hyperlink"/>
@@ -2247,7 +2349,7 @@
           <w:rPr>
             <w:webHidden/>
           </w:rPr>
-          <w:instrText xml:space="preserve"> PAGEREF _Toc171870477 \h </w:instrText>
+          <w:instrText xml:space="preserve"> PAGEREF _Toc172298714 \h </w:instrText>
         </w:r>
         <w:r>
           <w:rPr>
@@ -2264,7 +2366,7 @@
           <w:rPr>
             <w:webHidden/>
           </w:rPr>
-          <w:t>12</w:t>
+          <w:t>15</w:t>
         </w:r>
         <w:r>
           <w:rPr>
@@ -2285,7 +2387,7 @@
           <w14:ligatures w14:val="standardContextual"/>
         </w:rPr>
       </w:pPr>
-      <w:hyperlink w:anchor="_Toc171870478" w:history="1">
+      <w:hyperlink w:anchor="_Toc172298715" w:history="1">
         <w:r>
           <w:rPr>
             <w:rStyle w:val="Hyperlink"/>
@@ -2324,7 +2426,7 @@
           <w:rPr>
             <w:webHidden/>
           </w:rPr>
-          <w:instrText xml:space="preserve"> PAGEREF _Toc171870478 \h </w:instrText>
+          <w:instrText xml:space="preserve"> PAGEREF _Toc172298715 \h </w:instrText>
         </w:r>
         <w:r>
           <w:rPr>
@@ -2341,7 +2443,7 @@
           <w:rPr>
             <w:webHidden/>
           </w:rPr>
-          <w:t>12</w:t>
+          <w:t>15</w:t>
         </w:r>
         <w:r>
           <w:rPr>
@@ -2362,7 +2464,7 @@
           <w14:ligatures w14:val="standardContextual"/>
         </w:rPr>
       </w:pPr>
-      <w:hyperlink w:anchor="_Toc171870479" w:history="1">
+      <w:hyperlink w:anchor="_Toc172298716" w:history="1">
         <w:r>
           <w:rPr>
             <w:rStyle w:val="Hyperlink"/>
@@ -2401,7 +2503,7 @@
           <w:rPr>
             <w:webHidden/>
           </w:rPr>
-          <w:instrText xml:space="preserve"> PAGEREF _Toc171870479 \h </w:instrText>
+          <w:instrText xml:space="preserve"> PAGEREF _Toc172298716 \h </w:instrText>
         </w:r>
         <w:r>
           <w:rPr>
@@ -2418,7 +2520,7 @@
           <w:rPr>
             <w:webHidden/>
           </w:rPr>
-          <w:t>12</w:t>
+          <w:t>15</w:t>
         </w:r>
         <w:r>
           <w:rPr>
@@ -2439,7 +2541,7 @@
           <w14:ligatures w14:val="standardContextual"/>
         </w:rPr>
       </w:pPr>
-      <w:hyperlink w:anchor="_Toc171870480" w:history="1">
+      <w:hyperlink w:anchor="_Toc172298717" w:history="1">
         <w:r>
           <w:rPr>
             <w:rStyle w:val="Hyperlink"/>
@@ -2478,7 +2580,7 @@
           <w:rPr>
             <w:webHidden/>
           </w:rPr>
-          <w:instrText xml:space="preserve"> PAGEREF _Toc171870480 \h </w:instrText>
+          <w:instrText xml:space="preserve"> PAGEREF _Toc172298717 \h </w:instrText>
         </w:r>
         <w:r>
           <w:rPr>
@@ -2495,7 +2597,7 @@
           <w:rPr>
             <w:webHidden/>
           </w:rPr>
-          <w:t>13</w:t>
+          <w:t>16</w:t>
         </w:r>
         <w:r>
           <w:rPr>
@@ -2516,7 +2618,7 @@
           <w14:ligatures w14:val="standardContextual"/>
         </w:rPr>
       </w:pPr>
-      <w:hyperlink w:anchor="_Toc171870481" w:history="1">
+      <w:hyperlink w:anchor="_Toc172298718" w:history="1">
         <w:r>
           <w:rPr>
             <w:rStyle w:val="Hyperlink"/>
@@ -2555,7 +2657,7 @@
           <w:rPr>
             <w:webHidden/>
           </w:rPr>
-          <w:instrText xml:space="preserve"> PAGEREF _Toc171870481 \h </w:instrText>
+          <w:instrText xml:space="preserve"> PAGEREF _Toc172298718 \h </w:instrText>
         </w:r>
         <w:r>
           <w:rPr>
@@ -2572,7 +2674,7 @@
           <w:rPr>
             <w:webHidden/>
           </w:rPr>
-          <w:t>14</w:t>
+          <w:t>17</w:t>
         </w:r>
         <w:r>
           <w:rPr>
@@ -2593,7 +2695,7 @@
           <w14:ligatures w14:val="standardContextual"/>
         </w:rPr>
       </w:pPr>
-      <w:hyperlink w:anchor="_Toc171870482" w:history="1">
+      <w:hyperlink w:anchor="_Toc172298719" w:history="1">
         <w:r>
           <w:rPr>
             <w:rStyle w:val="Hyperlink"/>
@@ -2632,7 +2734,7 @@
           <w:rPr>
             <w:webHidden/>
           </w:rPr>
-          <w:instrText xml:space="preserve"> PAGEREF _Toc171870482 \h </w:instrText>
+          <w:instrText xml:space="preserve"> PAGEREF _Toc172298719 \h </w:instrText>
         </w:r>
         <w:r>
           <w:rPr>
@@ -2649,7 +2751,7 @@
           <w:rPr>
             <w:webHidden/>
           </w:rPr>
-          <w:t>14</w:t>
+          <w:t>17</w:t>
         </w:r>
         <w:r>
           <w:rPr>
@@ -2670,7 +2772,7 @@
           <w14:ligatures w14:val="standardContextual"/>
         </w:rPr>
       </w:pPr>
-      <w:hyperlink w:anchor="_Toc171870483" w:history="1">
+      <w:hyperlink w:anchor="_Toc172298720" w:history="1">
         <w:r>
           <w:rPr>
             <w:rStyle w:val="Hyperlink"/>
@@ -2709,7 +2811,7 @@
           <w:rPr>
             <w:webHidden/>
           </w:rPr>
-          <w:instrText xml:space="preserve"> PAGEREF _Toc171870483 \h </w:instrText>
+          <w:instrText xml:space="preserve"> PAGEREF _Toc172298720 \h </w:instrText>
         </w:r>
         <w:r>
           <w:rPr>
@@ -2726,7 +2828,7 @@
           <w:rPr>
             <w:webHidden/>
           </w:rPr>
-          <w:t>14</w:t>
+          <w:t>17</w:t>
         </w:r>
         <w:r>
           <w:rPr>
@@ -2748,7 +2850,7 @@
           <w14:ligatures w14:val="standardContextual"/>
         </w:rPr>
       </w:pPr>
-      <w:hyperlink w:anchor="_Toc171870484" w:history="1">
+      <w:hyperlink w:anchor="_Toc172298721" w:history="1">
         <w:r>
           <w:rPr>
             <w:rStyle w:val="Hyperlink"/>
@@ -2788,7 +2890,7 @@
           <w:rPr>
             <w:webHidden/>
           </w:rPr>
-          <w:instrText xml:space="preserve"> PAGEREF _Toc171870484 \h </w:instrText>
+          <w:instrText xml:space="preserve"> PAGEREF _Toc172298721 \h </w:instrText>
         </w:r>
         <w:r>
           <w:rPr>
@@ -2805,7 +2907,161 @@
           <w:rPr>
             <w:webHidden/>
           </w:rPr>
-          <w:t>15</w:t>
+          <w:t>18</w:t>
+        </w:r>
+        <w:r>
+          <w:rPr>
+            <w:webHidden/>
+          </w:rPr>
+          <w:fldChar w:fldCharType="end"/>
+        </w:r>
+      </w:hyperlink>
+    </w:p>
+    <w:p>
+      <w:pPr>
+        <w:pStyle w:val="TOC2"/>
+        <w:rPr>
+          <w:rFonts w:eastAsiaTheme="minorEastAsia"/>
+          <w:kern w:val="2"/>
+          <w:sz w:val="24"/>
+          <w:szCs w:val="24"/>
+          <w14:ligatures w14:val="standardContextual"/>
+        </w:rPr>
+      </w:pPr>
+      <w:hyperlink w:anchor="_Toc172298722" w:history="1">
+        <w:r>
+          <w:rPr>
+            <w:rStyle w:val="Hyperlink"/>
+          </w:rPr>
+          <w:t>5.1.</w:t>
+        </w:r>
+        <w:r>
+          <w:rPr>
+            <w:rFonts w:eastAsiaTheme="minorEastAsia"/>
+            <w:kern w:val="2"/>
+            <w:sz w:val="24"/>
+            <w:szCs w:val="24"/>
+            <w14:ligatures w14:val="standardContextual"/>
+          </w:rPr>
+          <w:tab/>
+        </w:r>
+        <w:r>
+          <w:rPr>
+            <w:rStyle w:val="Hyperlink"/>
+          </w:rPr>
+          <w:t>Fulfillment of the requirements</w:t>
+        </w:r>
+        <w:r>
+          <w:rPr>
+            <w:webHidden/>
+          </w:rPr>
+          <w:tab/>
+        </w:r>
+        <w:r>
+          <w:rPr>
+            <w:webHidden/>
+          </w:rPr>
+          <w:fldChar w:fldCharType="begin"/>
+        </w:r>
+        <w:r>
+          <w:rPr>
+            <w:webHidden/>
+          </w:rPr>
+          <w:instrText xml:space="preserve"> PAGEREF _Toc172298722 \h </w:instrText>
+        </w:r>
+        <w:r>
+          <w:rPr>
+            <w:webHidden/>
+          </w:rPr>
+        </w:r>
+        <w:r>
+          <w:rPr>
+            <w:webHidden/>
+          </w:rPr>
+          <w:fldChar w:fldCharType="separate"/>
+        </w:r>
+        <w:r>
+          <w:rPr>
+            <w:webHidden/>
+          </w:rPr>
+          <w:t>18</w:t>
+        </w:r>
+        <w:r>
+          <w:rPr>
+            <w:webHidden/>
+          </w:rPr>
+          <w:fldChar w:fldCharType="end"/>
+        </w:r>
+      </w:hyperlink>
+    </w:p>
+    <w:p>
+      <w:pPr>
+        <w:pStyle w:val="TOC2"/>
+        <w:rPr>
+          <w:rFonts w:eastAsiaTheme="minorEastAsia"/>
+          <w:kern w:val="2"/>
+          <w:sz w:val="24"/>
+          <w:szCs w:val="24"/>
+          <w14:ligatures w14:val="standardContextual"/>
+        </w:rPr>
+      </w:pPr>
+      <w:hyperlink w:anchor="_Toc172298723" w:history="1">
+        <w:r>
+          <w:rPr>
+            <w:rStyle w:val="Hyperlink"/>
+          </w:rPr>
+          <w:t>5.2.</w:t>
+        </w:r>
+        <w:r>
+          <w:rPr>
+            <w:rFonts w:eastAsiaTheme="minorEastAsia"/>
+            <w:kern w:val="2"/>
+            <w:sz w:val="24"/>
+            <w:szCs w:val="24"/>
+            <w14:ligatures w14:val="standardContextual"/>
+          </w:rPr>
+          <w:tab/>
+        </w:r>
+        <w:r>
+          <w:rPr>
+            <w:rStyle w:val="Hyperlink"/>
+          </w:rPr>
+          <w:t>Comparison with other approaches</w:t>
+        </w:r>
+        <w:r>
+          <w:rPr>
+            <w:webHidden/>
+          </w:rPr>
+          <w:tab/>
+        </w:r>
+        <w:r>
+          <w:rPr>
+            <w:webHidden/>
+          </w:rPr>
+          <w:fldChar w:fldCharType="begin"/>
+        </w:r>
+        <w:r>
+          <w:rPr>
+            <w:webHidden/>
+          </w:rPr>
+          <w:instrText xml:space="preserve"> PAGEREF _Toc172298723 \h </w:instrText>
+        </w:r>
+        <w:r>
+          <w:rPr>
+            <w:webHidden/>
+          </w:rPr>
+        </w:r>
+        <w:r>
+          <w:rPr>
+            <w:webHidden/>
+          </w:rPr>
+          <w:fldChar w:fldCharType="separate"/>
+        </w:r>
+        <w:r>
+          <w:rPr>
+            <w:webHidden/>
+          </w:rPr>
+          <w:t>18</w:t>
         </w:r>
         <w:r>
           <w:rPr>
@@ -2827,7 +3083,7 @@
           <w14:ligatures w14:val="standardContextual"/>
         </w:rPr>
       </w:pPr>
-      <w:hyperlink w:anchor="_Toc171870485" w:history="1">
+      <w:hyperlink w:anchor="_Toc172298724" w:history="1">
         <w:r>
           <w:rPr>
             <w:rStyle w:val="Hyperlink"/>
@@ -2867,7 +3123,7 @@
           <w:rPr>
             <w:webHidden/>
           </w:rPr>
-          <w:instrText xml:space="preserve"> PAGEREF _Toc171870485 \h </w:instrText>
+          <w:instrText xml:space="preserve"> PAGEREF _Toc172298724 \h </w:instrText>
         </w:r>
         <w:r>
           <w:rPr>
@@ -2884,7 +3140,7 @@
           <w:rPr>
             <w:webHidden/>
           </w:rPr>
-          <w:t>16</w:t>
+          <w:t>19</w:t>
         </w:r>
         <w:r>
           <w:rPr>
@@ -2906,7 +3162,7 @@
           <w14:ligatures w14:val="standardContextual"/>
         </w:rPr>
       </w:pPr>
-      <w:hyperlink w:anchor="_Toc171870486" w:history="1">
+      <w:hyperlink w:anchor="_Toc172298725" w:history="1">
         <w:r>
           <w:rPr>
             <w:rStyle w:val="Hyperlink"/>
@@ -2946,7 +3202,7 @@
           <w:rPr>
             <w:webHidden/>
           </w:rPr>
-          <w:instrText xml:space="preserve"> PAGEREF _Toc171870486 \h </w:instrText>
+          <w:instrText xml:space="preserve"> PAGEREF _Toc172298725 \h </w:instrText>
         </w:r>
         <w:r>
           <w:rPr>
@@ -2963,7 +3219,131 @@
           <w:rPr>
             <w:webHidden/>
           </w:rPr>
-          <w:t>17</w:t>
+          <w:t>20</w:t>
+        </w:r>
+        <w:r>
+          <w:rPr>
+            <w:webHidden/>
+          </w:rPr>
+          <w:fldChar w:fldCharType="end"/>
+        </w:r>
+      </w:hyperlink>
+    </w:p>
+    <w:p>
+      <w:pPr>
+        <w:pStyle w:val="TOC1"/>
+        <w:rPr>
+          <w:rFonts w:eastAsiaTheme="minorEastAsia"/>
+          <w:b w:val="0"/>
+          <w:kern w:val="2"/>
+          <w:sz w:val="24"/>
+          <w:szCs w:val="24"/>
+          <w14:ligatures w14:val="standardContextual"/>
+        </w:rPr>
+      </w:pPr>
+      <w:hyperlink w:anchor="_Toc172298726" w:history="1">
+        <w:r>
+          <w:rPr>
+            <w:rStyle w:val="Hyperlink"/>
+          </w:rPr>
+          <w:t>List of figures</w:t>
+        </w:r>
+        <w:r>
+          <w:rPr>
+            <w:webHidden/>
+          </w:rPr>
+          <w:tab/>
+        </w:r>
+        <w:r>
+          <w:rPr>
+            <w:webHidden/>
+          </w:rPr>
+          <w:fldChar w:fldCharType="begin"/>
+        </w:r>
+        <w:r>
+          <w:rPr>
+            <w:webHidden/>
+          </w:rPr>
+          <w:instrText xml:space="preserve"> PAGEREF _Toc172298726 \h </w:instrText>
+        </w:r>
+        <w:r>
+          <w:rPr>
+            <w:webHidden/>
+          </w:rPr>
+        </w:r>
+        <w:r>
+          <w:rPr>
+            <w:webHidden/>
+          </w:rPr>
+          <w:fldChar w:fldCharType="separate"/>
+        </w:r>
+        <w:r>
+          <w:rPr>
+            <w:webHidden/>
+          </w:rPr>
+          <w:t>21</w:t>
+        </w:r>
+        <w:r>
+          <w:rPr>
+            <w:webHidden/>
+          </w:rPr>
+          <w:fldChar w:fldCharType="end"/>
+        </w:r>
+      </w:hyperlink>
+    </w:p>
+    <w:p>
+      <w:pPr>
+        <w:pStyle w:val="TOC1"/>
+        <w:rPr>
+          <w:rFonts w:eastAsiaTheme="minorEastAsia"/>
+          <w:b w:val="0"/>
+          <w:kern w:val="2"/>
+          <w:sz w:val="24"/>
+          <w:szCs w:val="24"/>
+          <w14:ligatures w14:val="standardContextual"/>
+        </w:rPr>
+      </w:pPr>
+      <w:hyperlink w:anchor="_Toc172298727" w:history="1">
+        <w:r>
+          <w:rPr>
+            <w:rStyle w:val="Hyperlink"/>
+          </w:rPr>
+          <w:t>Bibliography</w:t>
+        </w:r>
+        <w:r>
+          <w:rPr>
+            <w:webHidden/>
+          </w:rPr>
+          <w:tab/>
+        </w:r>
+        <w:r>
+          <w:rPr>
+            <w:webHidden/>
+          </w:rPr>
+          <w:fldChar w:fldCharType="begin"/>
+        </w:r>
+        <w:r>
+          <w:rPr>
+            <w:webHidden/>
+          </w:rPr>
+          <w:instrText xml:space="preserve"> PAGEREF _Toc172298727 \h </w:instrText>
+        </w:r>
+        <w:r>
+          <w:rPr>
+            <w:webHidden/>
+          </w:rPr>
+        </w:r>
+        <w:r>
+          <w:rPr>
+            <w:webHidden/>
+          </w:rPr>
+          <w:fldChar w:fldCharType="separate"/>
+        </w:r>
+        <w:r>
+          <w:rPr>
+            <w:webHidden/>
+          </w:rPr>
+          <w:t>22</w:t>
         </w:r>
         <w:r>
           <w:rPr>
@@ -2982,7 +3362,7 @@
         <w:lastRenderedPageBreak/>
         <w:fldChar w:fldCharType="end"/>
       </w:r>
-      <w:bookmarkStart w:id="4" w:name="_Toc171870463"/>
+      <w:bookmarkStart w:id="4" w:name="_Toc172298699"/>
       <w:r>
         <w:t>Introduction</w:t>
       </w:r>
@@ -2994,16 +3374,19 @@
         <w:pStyle w:val="BodyText"/>
       </w:pPr>
       <w:r>
-        <w:t>All kinds of g</w:t>
-      </w:r>
-      <w:r>
-        <w:t xml:space="preserve">ames </w:t>
+        <w:t xml:space="preserve">Games </w:t>
       </w:r>
       <w:r>
         <w:t>commonly</w:t>
       </w:r>
       <w:r>
-        <w:t xml:space="preserve"> require a space to be played in. This space can either be discrete </w:t>
+        <w:t xml:space="preserve"> require a space to be played in. This space</w:t>
+      </w:r>
+      <w:r>
+        <w:t xml:space="preserve"> </w:t>
+      </w:r>
+      <w:r>
+        <w:t xml:space="preserve">can either be discrete </w:t>
       </w:r>
       <w:r>
         <w:t xml:space="preserve">or continuous. </w:t>
@@ -3012,19 +3395,87 @@
         <w:t>An example for a discrete game space would be chess</w:t>
       </w:r>
       <w:r>
-        <w:t>, where the actual “physical” location</w:t>
-      </w:r>
-      <w:r>
-        <w:t xml:space="preserve"> of a piece doesn’t matter, but instead only the </w:t>
-      </w:r>
-      <w:r>
-        <w:t>“semantic” location does</w:t>
-      </w:r>
-      <w:r>
-        <w:t xml:space="preserve"> (with the “semantic” location in chess being the row / column tuple).</w:t>
-      </w:r>
-      <w:r>
-        <w:t xml:space="preserve"> Continuous spaces are often found </w:t>
+        <w:t>, where</w:t>
+      </w:r>
+      <w:r>
+        <w:t xml:space="preserve"> neither</w:t>
+      </w:r>
+      <w:r>
+        <w:t xml:space="preserve"> the actual “physical” </w:t>
+      </w:r>
+      <w:r>
+        <w:t xml:space="preserve">size of the chessboard </w:t>
+      </w:r>
+      <w:r>
+        <w:t xml:space="preserve">nor the “physical” position of </w:t>
+      </w:r>
+      <w:r>
+        <w:t xml:space="preserve">an individual </w:t>
+      </w:r>
+      <w:r>
+        <w:t>piece</w:t>
+      </w:r>
+      <w:r>
+        <w:t xml:space="preserve"> matter</w:t>
+      </w:r>
+      <w:r>
+        <w:t>s</w:t>
+      </w:r>
+      <w:r>
+        <w:t xml:space="preserve">, but instead only the </w:t>
+      </w:r>
+      <w:r>
+        <w:t xml:space="preserve">“semantic” </w:t>
+      </w:r>
+      <w:r>
+        <w:t xml:space="preserve">position </w:t>
+      </w:r>
+      <w:r>
+        <w:t>does</w:t>
+      </w:r>
+      <w:r>
+        <w:t xml:space="preserve"> (</w:t>
+      </w:r>
+      <w:r>
+        <w:t>where</w:t>
+      </w:r>
+      <w:r>
+        <w:t xml:space="preserve"> the “semantic” </w:t>
+      </w:r>
+      <w:r>
+        <w:t>position</w:t>
+      </w:r>
+      <w:r>
+        <w:t xml:space="preserve"> in chess </w:t>
+      </w:r>
+      <w:r>
+        <w:t xml:space="preserve">would be </w:t>
+      </w:r>
+      <w:r>
+        <w:t>the row / column tuple).</w:t>
+      </w:r>
+      <w:r>
+        <w:t xml:space="preserve"> </w:t>
+      </w:r>
+    </w:p>
+    <w:p>
+      <w:pPr>
+        <w:pStyle w:val="BodyText"/>
+      </w:pPr>
+      <w:r>
+        <w:t xml:space="preserve">Continuous </w:t>
+      </w:r>
+      <w:r>
+        <w:t xml:space="preserve">game </w:t>
+      </w:r>
+      <w:r>
+        <w:t xml:space="preserve">spaces </w:t>
+      </w:r>
+      <w:r>
+        <w:t xml:space="preserve">on the other hand </w:t>
+      </w:r>
+      <w:r>
+        <w:t xml:space="preserve">are often found </w:t>
       </w:r>
       <w:r>
         <w:t>in sport</w:t>
@@ -3033,7 +3484,216 @@
         <w:t>s</w:t>
       </w:r>
       <w:r>
-        <w:t>, but they are also very common in digital games.</w:t>
+        <w:t xml:space="preserve">, </w:t>
+      </w:r>
+      <w:r>
+        <w:t>but they are also very common in digital games.</w:t>
+      </w:r>
+      <w:r>
+        <w:t xml:space="preserve"> </w:t>
+      </w:r>
+      <w:r>
+        <w:t>R</w:t>
+      </w:r>
+      <w:r>
+        <w:t xml:space="preserve">ules in </w:t>
+      </w:r>
+      <w:r>
+        <w:t xml:space="preserve">these </w:t>
+      </w:r>
+      <w:r>
+        <w:t xml:space="preserve">games </w:t>
+      </w:r>
+      <w:r>
+        <w:t xml:space="preserve">however </w:t>
+      </w:r>
+      <w:r>
+        <w:t>are often</w:t>
+      </w:r>
+      <w:r>
+        <w:t xml:space="preserve"> </w:t>
+      </w:r>
+      <w:r>
+        <w:t xml:space="preserve">formulated in </w:t>
+      </w:r>
+      <w:r>
+        <w:t>“</w:t>
+      </w:r>
+      <w:r>
+        <w:t xml:space="preserve">semantic </w:t>
+      </w:r>
+      <w:r>
+        <w:t>space</w:t>
+      </w:r>
+      <w:r>
+        <w:t>”</w:t>
+      </w:r>
+      <w:r>
+        <w:t>,</w:t>
+      </w:r>
+      <w:r>
+        <w:t xml:space="preserve"> which require</w:t>
+      </w:r>
+      <w:r>
+        <w:t>s</w:t>
+      </w:r>
+      <w:r>
+        <w:t xml:space="preserve"> a mapping </w:t>
+      </w:r>
+      <w:r>
+        <w:t xml:space="preserve">going from the “physical” </w:t>
+      </w:r>
+      <w:r>
+        <w:t xml:space="preserve">continuous space </w:t>
+      </w:r>
+      <w:r>
+        <w:t xml:space="preserve">to </w:t>
+      </w:r>
+      <w:r>
+        <w:t xml:space="preserve">the </w:t>
+      </w:r>
+      <w:r>
+        <w:t>“</w:t>
+      </w:r>
+      <w:r>
+        <w:t>semantic</w:t>
+      </w:r>
+      <w:r>
+        <w:t>”</w:t>
+      </w:r>
+      <w:r>
+        <w:t xml:space="preserve"> </w:t>
+      </w:r>
+      <w:r>
+        <w:t>one</w:t>
+      </w:r>
+      <w:r>
+        <w:t xml:space="preserve">. </w:t>
+      </w:r>
+      <w:r>
+        <w:t>In soccer</w:t>
+      </w:r>
+      <w:r>
+        <w:t xml:space="preserve"> for example</w:t>
+      </w:r>
+      <w:r>
+        <w:t xml:space="preserve">, it is important whether the ball </w:t>
+      </w:r>
+      <w:r>
+        <w:t>is “fully inside the goal</w:t>
+      </w:r>
+      <w:r>
+        <w:t xml:space="preserve">”, or whether a player is “inside the box”. </w:t>
+      </w:r>
+      <w:r>
+        <w:t>These rules are</w:t>
+      </w:r>
+      <w:r>
+        <w:t xml:space="preserve"> formulated</w:t>
+      </w:r>
+      <w:r>
+        <w:t xml:space="preserve"> independent</w:t>
+      </w:r>
+      <w:r>
+        <w:t>ly</w:t>
+      </w:r>
+      <w:r>
+        <w:t xml:space="preserve"> of the physical </w:t>
+      </w:r>
+      <w:r>
+        <w:t>size</w:t>
+      </w:r>
+      <w:r>
+        <w:t>s</w:t>
+      </w:r>
+      <w:r>
+        <w:t xml:space="preserve"> </w:t>
+      </w:r>
+      <w:r>
+        <w:t xml:space="preserve">of </w:t>
+      </w:r>
+      <w:r>
+        <w:t xml:space="preserve">any particular </w:t>
+      </w:r>
+      <w:r>
+        <w:t xml:space="preserve">soccer </w:t>
+      </w:r>
+      <w:proofErr w:type="gramStart"/>
+      <w:r>
+        <w:t>pitch</w:t>
+      </w:r>
+      <w:r>
+        <w:t xml:space="preserve">, </w:t>
+      </w:r>
+      <w:r>
+        <w:t>but</w:t>
+      </w:r>
+      <w:proofErr w:type="gramEnd"/>
+      <w:r>
+        <w:t xml:space="preserve"> </w:t>
+      </w:r>
+      <w:r>
+        <w:t xml:space="preserve">evaluating them </w:t>
+      </w:r>
+      <w:r>
+        <w:t xml:space="preserve">during a game </w:t>
+      </w:r>
+      <w:r>
+        <w:t xml:space="preserve">does require </w:t>
+      </w:r>
+      <w:r>
+        <w:t xml:space="preserve">knowledge of the continuous space </w:t>
+      </w:r>
+      <w:r>
+        <w:t>the game is taking place in</w:t>
+      </w:r>
+      <w:r>
+        <w:t xml:space="preserve"> </w:t>
+      </w:r>
+      <w:r>
+        <w:t>(where exactly is the ball</w:t>
+      </w:r>
+      <w:r>
+        <w:t xml:space="preserve"> in this </w:t>
+      </w:r>
+      <w:r>
+        <w:t xml:space="preserve">specific </w:t>
+      </w:r>
+      <w:r>
+        <w:t>situation</w:t>
+      </w:r>
+      <w:r>
+        <w:t xml:space="preserve">, </w:t>
+      </w:r>
+      <w:r>
+        <w:t>where and how big is the goal</w:t>
+      </w:r>
+      <w:r>
+        <w:t>?</w:t>
+      </w:r>
+      <w:r>
+        <w:t>).</w:t>
+      </w:r>
+      <w:r>
+        <w:t xml:space="preserve"> In a video game, it might be desirable to know</w:t>
+      </w:r>
+      <w:r>
+        <w:t xml:space="preserve"> which semantic space (e.g. a specific</w:t>
+      </w:r>
+      <w:r>
+        <w:t xml:space="preserve"> room</w:t>
+      </w:r>
+      <w:r>
+        <w:t xml:space="preserve">) </w:t>
+      </w:r>
+      <w:r>
+        <w:t xml:space="preserve">the player has just entered, and whether any other person is in that same </w:t>
+      </w:r>
+      <w:r>
+        <w:t>space</w:t>
+      </w:r>
+      <w:r>
+        <w:t>.</w:t>
       </w:r>
     </w:p>
     <w:p>
@@ -3041,239 +3701,211 @@
         <w:pStyle w:val="BodyText"/>
       </w:pPr>
       <w:r>
-        <w:t xml:space="preserve">However, </w:t>
-      </w:r>
-      <w:r>
-        <w:t>rules in games are often</w:t>
-      </w:r>
-      <w:r>
-        <w:t xml:space="preserve"> based on a</w:t>
-      </w:r>
-      <w:r>
-        <w:t xml:space="preserve"> semantic </w:t>
+        <w:t xml:space="preserve">This mapping from continuous </w:t>
+      </w:r>
+      <w:r>
+        <w:t xml:space="preserve">to </w:t>
+      </w:r>
+      <w:r>
+        <w:t xml:space="preserve">semantic space is a large amount of effort, especially in video games containing large spaces with many </w:t>
+      </w:r>
+      <w:r>
+        <w:t xml:space="preserve">(levels of) </w:t>
+      </w:r>
+      <w:r>
+        <w:t>subspaces.</w:t>
+      </w:r>
+      <w:r>
+        <w:t xml:space="preserve"> </w:t>
+      </w:r>
+      <w:r>
+        <w:t xml:space="preserve">This is usually </w:t>
+      </w:r>
+      <w:r>
+        <w:t>dealt with</w:t>
+      </w:r>
+      <w:r>
+        <w:t xml:space="preserve"> </w:t>
+      </w:r>
+      <w:r>
+        <w:t xml:space="preserve">by </w:t>
+      </w:r>
+      <w:r>
+        <w:t xml:space="preserve">a lot of manual </w:t>
+      </w:r>
+      <w:r>
+        <w:t>work</w:t>
+      </w:r>
+      <w:r>
+        <w:t xml:space="preserve"> </w:t>
+      </w:r>
+      <w:r>
+        <w:t xml:space="preserve">from </w:t>
+      </w:r>
+      <w:r>
+        <w:t xml:space="preserve">video </w:t>
+      </w:r>
+      <w:r>
+        <w:t xml:space="preserve">game developers to assign semantic meaning </w:t>
+      </w:r>
+      <w:r>
+        <w:t>(</w:t>
+      </w:r>
+      <w:r>
+        <w:t xml:space="preserve">usually </w:t>
+      </w:r>
+      <w:r>
+        <w:t xml:space="preserve">in the form of IDs) </w:t>
+      </w:r>
+      <w:r>
+        <w:t xml:space="preserve">to </w:t>
+      </w:r>
+      <w:r>
+        <w:t>the</w:t>
+      </w:r>
+      <w:r>
+        <w:t xml:space="preserve"> </w:t>
+      </w:r>
+      <w:r>
+        <w:t>relevant</w:t>
+      </w:r>
+      <w:r>
+        <w:t xml:space="preserve"> </w:t>
+      </w:r>
+      <w:r>
+        <w:t>volumes</w:t>
+      </w:r>
+      <w:r>
+        <w:t xml:space="preserve"> in the continuous </w:t>
+      </w:r>
+      <w:r>
+        <w:t xml:space="preserve">game </w:t>
       </w:r>
       <w:r>
         <w:t>space</w:t>
       </w:r>
       <w:r>
+        <w:t xml:space="preserve">. </w:t>
+      </w:r>
+      <w:r>
+        <w:t>These volumes may however be rather complex (</w:t>
+      </w:r>
+      <w:r>
+        <w:t>for example mapping the different rooms of a</w:t>
+      </w:r>
+      <w:r>
+        <w:t>ll</w:t>
+      </w:r>
+      <w:r>
+        <w:t xml:space="preserve"> house structure</w:t>
+      </w:r>
+      <w:r>
+        <w:t>s in a town</w:t>
+      </w:r>
+      <w:r>
+        <w:t>)</w:t>
+      </w:r>
+      <w:r>
+        <w:t>, and the long iterative process of game development, along with the huge workload</w:t>
+      </w:r>
+      <w:r>
         <w:t>,</w:t>
       </w:r>
       <w:r>
-        <w:t xml:space="preserve"> which require</w:t>
-      </w:r>
-      <w:r>
-        <w:t>s</w:t>
-      </w:r>
-      <w:r>
-        <w:t xml:space="preserve"> a mapping from this continuous space into </w:t>
-      </w:r>
-      <w:r>
-        <w:t xml:space="preserve">the </w:t>
-      </w:r>
-      <w:r>
-        <w:t xml:space="preserve">semantic </w:t>
-      </w:r>
-      <w:r>
-        <w:t>one</w:t>
-      </w:r>
-      <w:r>
-        <w:t xml:space="preserve">. </w:t>
-      </w:r>
-      <w:r>
-        <w:t>In soccer</w:t>
-      </w:r>
-      <w:r>
-        <w:t xml:space="preserve"> for example</w:t>
-      </w:r>
-      <w:r>
-        <w:t>, it is important whether the ball has “</w:t>
-      </w:r>
-      <w:r>
-        <w:t xml:space="preserve">fully </w:t>
-      </w:r>
-      <w:r>
-        <w:t xml:space="preserve">crossed the goal line”, or whether a player is “inside the box” when committing a foul. </w:t>
-      </w:r>
-      <w:r>
-        <w:t xml:space="preserve">These rules are independent of the physical layout of </w:t>
-      </w:r>
-      <w:r>
-        <w:t xml:space="preserve">any particular </w:t>
-      </w:r>
-      <w:r>
-        <w:t xml:space="preserve">soccer </w:t>
-      </w:r>
-      <w:r>
-        <w:t>pitch</w:t>
-      </w:r>
-      <w:r>
-        <w:t xml:space="preserve">, however </w:t>
-      </w:r>
-      <w:r>
-        <w:t xml:space="preserve">evaluating them does require </w:t>
-      </w:r>
-      <w:r>
-        <w:t xml:space="preserve">knowledge of the continuous space </w:t>
-      </w:r>
-      <w:r>
-        <w:t>the game is taking place in</w:t>
+        <w:t xml:space="preserve"> can also lead to </w:t>
+      </w:r>
+      <w:r>
+        <w:t>discrepancies between the visual geometry</w:t>
+      </w:r>
+      <w:r>
+        <w:t xml:space="preserve"> shown to the player</w:t>
+      </w:r>
+      <w:r>
+        <w:t xml:space="preserve"> and </w:t>
+      </w:r>
+      <w:r>
+        <w:t xml:space="preserve">its </w:t>
+      </w:r>
+      <w:r>
+        <w:t>semantic representation</w:t>
+      </w:r>
+      <w:r>
+        <w:t>, in turn potentially leading to a worsened player experience.</w:t>
+      </w:r>
+    </w:p>
+    <w:p>
+      <w:pPr>
+        <w:pStyle w:val="BodyText"/>
+      </w:pPr>
+      <w:r>
+        <w:t xml:space="preserve">The goal of this thesis is </w:t>
+      </w:r>
+      <w:r>
+        <w:t xml:space="preserve">to </w:t>
+      </w:r>
+      <w:r>
+        <w:t>propose, implement and evaluate an algorithm for automatically creating</w:t>
       </w:r>
       <w:r>
         <w:t xml:space="preserve"> </w:t>
       </w:r>
       <w:r>
-        <w:t>(where exactly is the ball</w:t>
-      </w:r>
-      <w:r>
-        <w:t xml:space="preserve"> in this </w:t>
-      </w:r>
-      <w:r>
-        <w:t xml:space="preserve">specific </w:t>
-      </w:r>
-      <w:r>
-        <w:t>situation</w:t>
-      </w:r>
-      <w:r>
-        <w:t>, what volume does it have, where is the goal line</w:t>
-      </w:r>
-      <w:r>
-        <w:t>?).</w:t>
-      </w:r>
-      <w:r>
-        <w:t xml:space="preserve"> In a video game, it might be desirable to know which room the player has just entered, and whether any other person is in that same room.</w:t>
-      </w:r>
-      <w:r>
-        <w:t xml:space="preserve"> Similarly, the background music that is playing might depend on the district of the city in which the player currently is.</w:t>
-      </w:r>
+        <w:t>such a</w:t>
+      </w:r>
+      <w:r>
+        <w:t xml:space="preserve"> mapping based on input from </w:t>
+      </w:r>
+      <w:r>
+        <w:t xml:space="preserve">the game developers, </w:t>
+      </w:r>
+      <w:proofErr w:type="gramStart"/>
+      <w:r>
+        <w:t>in order to</w:t>
+      </w:r>
+      <w:proofErr w:type="gramEnd"/>
+      <w:r>
+        <w:t xml:space="preserve"> </w:t>
+      </w:r>
+      <w:r>
+        <w:t>lighten the workload on the developers while simultaneously improving the quality of the mappin</w:t>
+      </w:r>
+      <w:r>
+        <w:t>g</w:t>
+      </w:r>
+      <w:r>
+        <w:t>.</w:t>
+      </w:r>
+    </w:p>
+    <w:p>
+      <w:pPr>
+        <w:pStyle w:val="KapitelII"/>
+      </w:pPr>
+      <w:bookmarkStart w:id="5" w:name="_Toc172298700"/>
+      <w:r>
+        <w:t>Problem Statement</w:t>
+      </w:r>
+      <w:bookmarkEnd w:id="5"/>
     </w:p>
     <w:p>
       <w:pPr>
         <w:pStyle w:val="BodyText"/>
       </w:pPr>
       <w:r>
-        <w:t xml:space="preserve">This mapping from continuous into semantic space is a large amount of effort, especially in video games containing large spaces with many </w:t>
-      </w:r>
-      <w:r>
-        <w:t xml:space="preserve">(levels of) </w:t>
-      </w:r>
-      <w:r>
-        <w:t>subspaces.</w:t>
-      </w:r>
+        <w:t xml:space="preserve">This </w:t>
+      </w:r>
+      <w:proofErr w:type="gramStart"/>
+      <w:r>
+        <w:t>mapping</w:t>
+      </w:r>
+      <w:proofErr w:type="gramEnd"/>
       <w:r>
         <w:t xml:space="preserve"> </w:t>
       </w:r>
       <w:r>
-        <w:t xml:space="preserve">This is usually dealt with using a lot of manual </w:t>
-      </w:r>
-      <w:r>
-        <w:t>work</w:t>
-      </w:r>
-      <w:r>
-        <w:t xml:space="preserve"> by </w:t>
-      </w:r>
-      <w:r>
-        <w:t xml:space="preserve">video </w:t>
-      </w:r>
-      <w:r>
-        <w:t xml:space="preserve">game developers to assign semantic meaning to </w:t>
-      </w:r>
-      <w:r>
-        <w:t xml:space="preserve">the different </w:t>
-      </w:r>
-      <w:r>
-        <w:t>physical volumes</w:t>
-      </w:r>
-      <w:r>
-        <w:t xml:space="preserve">. </w:t>
-      </w:r>
-      <w:r>
-        <w:t>These physical volumes may however be rather complex (</w:t>
-      </w:r>
-      <w:r>
-        <w:t>for example mapping the different rooms of a</w:t>
-      </w:r>
-      <w:r>
-        <w:t>ll</w:t>
-      </w:r>
-      <w:r>
-        <w:t xml:space="preserve"> house structure</w:t>
-      </w:r>
-      <w:r>
-        <w:t>s in a town</w:t>
-      </w:r>
-      <w:r>
-        <w:t>)</w:t>
-      </w:r>
-      <w:r>
-        <w:t>, and the long iterative process of game development, along with the huge workload</w:t>
-      </w:r>
-      <w:r>
-        <w:t>,</w:t>
-      </w:r>
-      <w:r>
-        <w:t xml:space="preserve"> can also lead to </w:t>
-      </w:r>
-      <w:r>
-        <w:t>discrepancies between the visual geometry and semantic representation</w:t>
-      </w:r>
-      <w:r>
-        <w:t>, in turn potentially leading to a worsened player experience.</w:t>
-      </w:r>
-    </w:p>
-    <w:p>
-      <w:pPr>
-        <w:pStyle w:val="BodyText"/>
-      </w:pPr>
-      <w:r>
-        <w:t xml:space="preserve">This thesis will attempt to lighten the workload on game developers, while simultaneously improving the </w:t>
-      </w:r>
-      <w:r>
-        <w:t xml:space="preserve">quality of the mapping from continuous into semantic space, by </w:t>
-      </w:r>
-      <w:r>
-        <w:t>proposing, implementing and evaluating an algorithm to create this mapping</w:t>
-      </w:r>
-      <w:r>
-        <w:t xml:space="preserve"> based on input of the designers.</w:t>
-      </w:r>
-      <w:r>
-        <w:t xml:space="preserve"> </w:t>
-      </w:r>
-    </w:p>
-    <w:p>
-      <w:pPr>
-        <w:pStyle w:val="KapitelII"/>
-      </w:pPr>
-      <w:bookmarkStart w:id="5" w:name="_Toc171870464"/>
-      <w:r>
-        <w:t>Problem Statement</w:t>
-      </w:r>
-      <w:bookmarkEnd w:id="5"/>
-    </w:p>
-    <w:p>
-      <w:pPr>
-        <w:pStyle w:val="BodyText"/>
-      </w:pPr>
-      <w:r>
-        <w:t xml:space="preserve">The goal of this thesis is to implement an algorithm to generate a mapping from continuous to semantic space based on </w:t>
-      </w:r>
-      <w:r>
-        <w:t>input from the designer</w:t>
-      </w:r>
-      <w:r>
-        <w:t xml:space="preserve">, as well as query that mapping to return the </w:t>
-      </w:r>
-      <w:r>
-        <w:t>semantics for any given point in the continuous space.</w:t>
-      </w:r>
-    </w:p>
-    <w:p>
-      <w:pPr>
-        <w:pStyle w:val="BodyText"/>
-      </w:pPr>
-      <w:r>
-        <w:lastRenderedPageBreak/>
-        <w:t xml:space="preserve">This mapping happens for a </w:t>
+        <w:t>is created</w:t>
+      </w:r>
+      <w:r>
+        <w:t xml:space="preserve"> for a </w:t>
       </w:r>
       <w:r>
         <w:rPr>
@@ -3282,6 +3914,18 @@
         <w:t>world</w:t>
       </w:r>
       <w:r>
+        <w:rPr>
+          <w:rStyle w:val="QuoteChar"/>
+        </w:rPr>
+        <w:t xml:space="preserve"> </w:t>
+      </w:r>
+      <w:r>
+        <w:t xml:space="preserve">in </w:t>
+      </w:r>
+      <w:r>
+        <w:t>a three-dimensional space</w:t>
+      </w:r>
+      <w:r>
         <w:t>.</w:t>
       </w:r>
       <w:r>
@@ -3342,7 +3986,11 @@
         <w:t>behavior</w:t>
       </w:r>
       <w:r>
-        <w:t xml:space="preserve">. Since the word </w:t>
+        <w:t xml:space="preserve">. Since the </w:t>
+      </w:r>
+      <w:r>
+        <w:lastRenderedPageBreak/>
+        <w:t xml:space="preserve">word </w:t>
       </w:r>
       <w:r>
         <w:rPr>
@@ -3374,10 +4022,13 @@
         <w:pStyle w:val="BodyText"/>
       </w:pPr>
       <w:r>
-        <w:t xml:space="preserve">The objects in a world are the input of the algorithm. </w:t>
-      </w:r>
-      <w:r>
-        <w:t xml:space="preserve">Objects can be </w:t>
+        <w:t xml:space="preserve">The input for the algorithm </w:t>
+      </w:r>
+      <w:r>
+        <w:t>consists of</w:t>
+      </w:r>
+      <w:r>
+        <w:t xml:space="preserve"> </w:t>
       </w:r>
       <w:r>
         <w:rPr>
@@ -3386,10 +4037,7 @@
         <w:t>anchors</w:t>
       </w:r>
       <w:r>
-        <w:t xml:space="preserve"> </w:t>
-      </w:r>
-      <w:r>
-        <w:t xml:space="preserve">or </w:t>
+        <w:t xml:space="preserve"> and </w:t>
       </w:r>
       <w:r>
         <w:rPr>
@@ -3398,13 +4046,28 @@
         <w:t>delimiters</w:t>
       </w:r>
       <w:r>
+        <w:t xml:space="preserve"> defined for</w:t>
+      </w:r>
+      <w:r>
+        <w:t xml:space="preserve"> the</w:t>
+      </w:r>
+      <w:r>
+        <w:t xml:space="preserve"> world</w:t>
+      </w:r>
+      <w:r>
         <w:t>.</w:t>
       </w:r>
       <w:r>
         <w:t xml:space="preserve"> This input </w:t>
       </w:r>
       <w:r>
-        <w:t xml:space="preserve">may be created manually by a game designer, or it may be </w:t>
+        <w:t xml:space="preserve">may be created manually by a game </w:t>
+      </w:r>
+      <w:r>
+        <w:t>developer</w:t>
+      </w:r>
+      <w:r>
+        <w:t xml:space="preserve">, or it may be </w:t>
       </w:r>
       <w:r>
         <w:t>(</w:t>
@@ -3439,25 +4102,46 @@
         <w:t xml:space="preserve"> </w:t>
       </w:r>
       <w:r>
-        <w:t>are points in space which define a semantic volume</w:t>
+        <w:t xml:space="preserve">are </w:t>
+      </w:r>
+      <w:r>
+        <w:t xml:space="preserve">objects </w:t>
+      </w:r>
+      <w:r>
+        <w:t xml:space="preserve">in space which </w:t>
+      </w:r>
+      <w:r>
+        <w:t xml:space="preserve">the </w:t>
+      </w:r>
+      <w:r>
+        <w:t>deve</w:t>
+      </w:r>
+      <w:r>
+        <w:t>loper</w:t>
+      </w:r>
+      <w:r>
+        <w:t xml:space="preserve"> considers </w:t>
+      </w:r>
+      <w:r>
+        <w:t xml:space="preserve">to be the </w:t>
+      </w:r>
+      <w:r>
+        <w:t>characteristic origin of a semantic volume</w:t>
       </w:r>
       <w:r>
         <w:t xml:space="preserve">, meaning </w:t>
       </w:r>
       <w:r>
-        <w:t>the</w:t>
-      </w:r>
-      <w:r>
-        <w:t xml:space="preserve"> semantic volume </w:t>
-      </w:r>
-      <w:r>
-        <w:t xml:space="preserve">belonging to this anchor </w:t>
-      </w:r>
-      <w:r>
-        <w:t xml:space="preserve">will grow outward from </w:t>
-      </w:r>
-      <w:r>
-        <w:t>this point</w:t>
+        <w:t xml:space="preserve">a </w:t>
+      </w:r>
+      <w:r>
+        <w:t xml:space="preserve">semantic volume will grow outward from </w:t>
+      </w:r>
+      <w:r>
+        <w:t xml:space="preserve">this </w:t>
+      </w:r>
+      <w:r>
+        <w:t>origin</w:t>
       </w:r>
       <w:r>
         <w:t xml:space="preserve"> until it</w:t>
@@ -3502,7 +4186,13 @@
         <w:t>continuous</w:t>
       </w:r>
       <w:r>
-        <w:t xml:space="preserve"> space which act as a border between semantic volumes.</w:t>
+        <w:t xml:space="preserve"> space which act as a border </w:t>
+      </w:r>
+      <w:r>
+        <w:t xml:space="preserve">element </w:t>
+      </w:r>
+      <w:r>
+        <w:t>between semantic volumes.</w:t>
       </w:r>
       <w:r>
         <w:t xml:space="preserve"> </w:t>
@@ -3514,7 +4204,10 @@
         <w:t xml:space="preserve">or walls </w:t>
       </w:r>
       <w:r>
-        <w:t>would often be considered delimiters.</w:t>
+        <w:t>would often be considered delimiters</w:t>
+      </w:r>
+      <w:r>
+        <w:t>, and the altar in a church might be considered an anchor point.</w:t>
       </w:r>
     </w:p>
     <w:p>
@@ -3522,43 +4215,67 @@
         <w:pStyle w:val="BodyText"/>
       </w:pPr>
       <w:r>
-        <w:t xml:space="preserve">The algorithm should therefore deterministically </w:t>
-      </w:r>
-      <w:r>
-        <w:t xml:space="preserve">subdivide the input space and calculate bounding volumes for every anchor, so that no volume </w:t>
-      </w:r>
-      <w:r>
-        <w:t xml:space="preserve">intersects </w:t>
-      </w:r>
-      <w:r>
-        <w:t xml:space="preserve">any </w:t>
-      </w:r>
-      <w:r>
-        <w:t>delimiter,</w:t>
+        <w:t xml:space="preserve">The algorithm </w:t>
+      </w:r>
+      <w:r>
+        <w:t xml:space="preserve">therefore </w:t>
+      </w:r>
+      <w:r>
+        <w:t>must</w:t>
+      </w:r>
+      <w:r>
+        <w:t xml:space="preserve"> deterministically </w:t>
+      </w:r>
+      <w:r>
+        <w:t xml:space="preserve">subdivide the input space </w:t>
+      </w:r>
+      <w:r>
+        <w:t xml:space="preserve">by </w:t>
+      </w:r>
+      <w:r>
+        <w:t>calculat</w:t>
+      </w:r>
+      <w:r>
+        <w:t>ing</w:t>
       </w:r>
       <w:r>
         <w:t xml:space="preserve"> </w:t>
       </w:r>
       <w:r>
-        <w:t xml:space="preserve">all volumes are extended as far as possible, </w:t>
-      </w:r>
-      <w:r>
-        <w:t>and every volume contains its anchor point.</w:t>
-      </w:r>
-      <w:r>
-        <w:t xml:space="preserve"> The algorithm can then query all the volumes on whether they contain a specific point, </w:t>
-      </w:r>
-      <w:r>
-        <w:t>to</w:t>
-      </w:r>
-      <w:r>
-        <w:t xml:space="preserve"> check in which semantic volume this point resides.</w:t>
+        <w:t xml:space="preserve">a </w:t>
+      </w:r>
+      <w:r>
+        <w:t>volume for every anchor</w:t>
+      </w:r>
+      <w:r>
+        <w:t xml:space="preserve"> under a few conditions, which will be listed in the next chapter.</w:t>
+      </w:r>
+      <w:r>
+        <w:t xml:space="preserve"> The algorithm can then query </w:t>
+      </w:r>
+      <w:r>
+        <w:t xml:space="preserve">in which of the generated volumes any specific point resides for </w:t>
+      </w:r>
+      <w:r>
+        <w:t>evaluation of gameplay rules</w:t>
+      </w:r>
+      <w:r>
+        <w:t>.</w:t>
       </w:r>
       <w:r>
         <w:t xml:space="preserve"> </w:t>
       </w:r>
       <w:r>
-        <w:t>This means that the algorithm can be split into two phases: The build-up of the data structure (the subdivision of the world space), which needs to be done once, and the querying of the data structure for evaluation</w:t>
+        <w:t xml:space="preserve">This means that the algorithm can be split into two phases: The build-up of the data structure (the subdivision of the world space), which needs to be done once, and the querying of the data structure </w:t>
+      </w:r>
+      <w:r>
+        <w:t xml:space="preserve">during </w:t>
+      </w:r>
+      <w:r>
+        <w:t xml:space="preserve">the </w:t>
+      </w:r>
+      <w:r>
+        <w:t>run-time of the game</w:t>
       </w:r>
       <w:r>
         <w:t>.</w:t>
@@ -3568,7 +4285,10 @@
       <w:pPr>
         <w:pStyle w:val="KapitelII"/>
       </w:pPr>
-      <w:bookmarkStart w:id="6" w:name="_Toc171870465"/>
+      <w:bookmarkStart w:id="6" w:name="_Toc172298701"/>
+      <w:r>
+        <w:t xml:space="preserve">General </w:t>
+      </w:r>
       <w:r>
         <w:t>Requirements</w:t>
       </w:r>
@@ -3579,7 +4299,19 @@
         <w:pStyle w:val="BodyText"/>
       </w:pPr>
       <w:r>
-        <w:t xml:space="preserve">The problem statement implies a list of requirements </w:t>
+        <w:t xml:space="preserve">The problem statement implies </w:t>
+      </w:r>
+      <w:r>
+        <w:t>the following</w:t>
+      </w:r>
+      <w:r>
+        <w:t xml:space="preserve"> lis</w:t>
+      </w:r>
+      <w:r>
+        <w:t>t</w:t>
+      </w:r>
+      <w:r>
+        <w:t xml:space="preserve"> of requirements </w:t>
       </w:r>
       <w:r>
         <w:t xml:space="preserve">which </w:t>
@@ -3597,7 +4329,7 @@
         <w:t>must fulfill</w:t>
       </w:r>
       <w:r>
-        <w:t>, which are formalized here.</w:t>
+        <w:t>.</w:t>
       </w:r>
     </w:p>
     <w:p>
@@ -3615,7 +4347,10 @@
         <w:t xml:space="preserve">. This means that for the same input, the same output must always be produced. </w:t>
       </w:r>
       <w:r>
-        <w:t xml:space="preserve">If this wasn’t the case, </w:t>
+        <w:t>Otherwise</w:t>
+      </w:r>
+      <w:r>
+        <w:t xml:space="preserve">, </w:t>
       </w:r>
       <w:r>
         <w:t>the user experience of the algorithm would suffer</w:t>
@@ -3675,11 +4410,7 @@
         <w:t xml:space="preserve"> requirement</w:t>
       </w:r>
       <w:r>
-        <w:t xml:space="preserve">, it is nevertheless an important one, as unpredictability will render the algorithm almost useless in </w:t>
-      </w:r>
-      <w:r>
-        <w:lastRenderedPageBreak/>
-        <w:t>practice.</w:t>
+        <w:t>, it is nevertheless an important one, as unpredictability will render the algorithm almost useless in practice.</w:t>
       </w:r>
       <w:r>
         <w:t xml:space="preserve"> </w:t>
@@ -3716,6 +4447,7 @@
         </w:numPr>
       </w:pPr>
       <w:r>
+        <w:lastRenderedPageBreak/>
         <w:t xml:space="preserve">Querying the data structure </w:t>
       </w:r>
       <w:r>
@@ -3785,10 +4517,19 @@
         <w:t xml:space="preserve">A volume calculated for an anchor must never intersect </w:t>
       </w:r>
       <w:r>
-        <w:t xml:space="preserve">any delimiter </w:t>
-      </w:r>
-      <w:r>
-        <w:t xml:space="preserve">present </w:t>
+        <w:t xml:space="preserve">any </w:t>
+      </w:r>
+      <w:r>
+        <w:t xml:space="preserve">of the defined </w:t>
+      </w:r>
+      <w:r>
+        <w:t>delimiter</w:t>
+      </w:r>
+      <w:r>
+        <w:t>s</w:t>
+      </w:r>
+      <w:r>
+        <w:t xml:space="preserve"> </w:t>
       </w:r>
       <w:r>
         <w:t>in the world</w:t>
@@ -3818,13 +4559,28 @@
         </w:numPr>
       </w:pPr>
       <w:r>
-        <w:t xml:space="preserve">An anchor must extend as far as possible while not violating </w:t>
+        <w:t>The volume of an</w:t>
+      </w:r>
+      <w:r>
+        <w:t>y</w:t>
+      </w:r>
+      <w:r>
+        <w:t xml:space="preserve"> anchor</w:t>
+      </w:r>
+      <w:r>
+        <w:t xml:space="preserve"> must extend as far as possible while not violating </w:t>
       </w:r>
       <w:r>
         <w:t>the previous requirement</w:t>
       </w:r>
       <w:r>
-        <w:t xml:space="preserve">. This means that anchors must also perfectly represent complex shapes, by bending around corners </w:t>
+        <w:t xml:space="preserve">. This means that </w:t>
+      </w:r>
+      <w:r>
+        <w:t>these volumes</w:t>
+      </w:r>
+      <w:r>
+        <w:t xml:space="preserve"> must also perfectly represent complex shapes, by bending around corners </w:t>
       </w:r>
       <w:r>
         <w:t xml:space="preserve">or filling in tight </w:t>
@@ -3835,9 +4591,36 @@
     </w:p>
     <w:p>
       <w:pPr>
+        <w:pStyle w:val="BodyText"/>
+        <w:numPr>
+          <w:ilvl w:val="0"/>
+          <w:numId w:val="21"/>
+        </w:numPr>
+      </w:pPr>
+      <w:r>
+        <w:t>The volume</w:t>
+      </w:r>
+      <w:r>
+        <w:t xml:space="preserve"> </w:t>
+      </w:r>
+      <w:r>
+        <w:t xml:space="preserve">of any anchor </w:t>
+      </w:r>
+      <w:r>
+        <w:t xml:space="preserve">must always be completely </w:t>
+      </w:r>
+      <w:r>
+        <w:t>enclosed and</w:t>
+      </w:r>
+      <w:r>
+        <w:t xml:space="preserve"> must always contain its anchor.</w:t>
+      </w:r>
+    </w:p>
+    <w:p>
+      <w:pPr>
         <w:pStyle w:val="KapitelI"/>
       </w:pPr>
-      <w:bookmarkStart w:id="7" w:name="_Toc171870466"/>
+      <w:bookmarkStart w:id="7" w:name="_Toc172298702"/>
       <w:r>
         <w:lastRenderedPageBreak/>
         <w:t>Related work</w:t>
@@ -3848,7 +4631,7 @@
       <w:pPr>
         <w:pStyle w:val="KapitelII"/>
       </w:pPr>
-      <w:bookmarkStart w:id="8" w:name="_Toc171870467"/>
+      <w:bookmarkStart w:id="8" w:name="_Toc172298703"/>
       <w:r>
         <w:t>Space Foundation System</w:t>
       </w:r>
@@ -3868,19 +4651,7 @@
         <w:t xml:space="preserve"> overview of the problem space, as well as many terms and definitions used in this thesis, were introduced in the paper </w:t>
       </w:r>
       <w:r>
-        <w:t>“</w:t>
-      </w:r>
-      <w:r>
-        <w:t>Space Foundation System: An Approach to Spatial</w:t>
-      </w:r>
-      <w:r>
-        <w:t xml:space="preserve"> </w:t>
-      </w:r>
-      <w:r>
-        <w:t>Problems in Games</w:t>
-      </w:r>
-      <w:r>
-        <w:t>”</w:t>
+        <w:t>“Space Foundation System: An Approach to Spatial Problems in Games”</w:t>
       </w:r>
       <w:sdt>
         <w:sdtPr>
@@ -3933,14 +4704,17 @@
       <w:pPr>
         <w:pStyle w:val="KapitelII"/>
       </w:pPr>
-      <w:bookmarkStart w:id="9" w:name="_Toc171870468"/>
-      <w:bookmarkStart w:id="10" w:name="_Ref171870769"/>
-      <w:bookmarkStart w:id="11" w:name="_Ref171870774"/>
-      <w:r>
-        <w:t>Related Thesis</w:t>
+      <w:bookmarkStart w:id="9" w:name="_Ref171870769"/>
+      <w:bookmarkStart w:id="10" w:name="_Ref171870774"/>
+      <w:bookmarkStart w:id="11" w:name="_Toc172298704"/>
+      <w:r>
+        <w:t>Thesis</w:t>
       </w:r>
       <w:bookmarkEnd w:id="9"/>
       <w:bookmarkEnd w:id="10"/>
+      <w:r>
+        <w:t xml:space="preserve"> by Kersting Pfaffinger</w:t>
+      </w:r>
       <w:bookmarkEnd w:id="11"/>
     </w:p>
     <w:p>
@@ -3996,7 +4770,10 @@
         </w:sdtContent>
       </w:sdt>
       <w:r>
-        <w:t xml:space="preserve">. </w:t>
+        <w:t>.</w:t>
+      </w:r>
+      <w:r>
+        <w:t xml:space="preserve"> </w:t>
       </w:r>
       <w:r>
         <w:t xml:space="preserve">It </w:t>
@@ -4030,7 +4807,7 @@
       <w:pPr>
         <w:pStyle w:val="KapitelII"/>
       </w:pPr>
-      <w:bookmarkStart w:id="12" w:name="_Toc171870469"/>
+      <w:bookmarkStart w:id="12" w:name="_Toc172298705"/>
       <w:r>
         <w:t>Bounding Volume Hierarchies</w:t>
       </w:r>
@@ -4083,7 +4860,7 @@
       <w:pPr>
         <w:pStyle w:val="KapitelI"/>
       </w:pPr>
-      <w:bookmarkStart w:id="13" w:name="_Toc171870470"/>
+      <w:bookmarkStart w:id="13" w:name="_Toc172298706"/>
       <w:r>
         <w:lastRenderedPageBreak/>
         <w:t>Theory</w:t>
@@ -4094,7 +4871,7 @@
       <w:pPr>
         <w:pStyle w:val="KapitelII"/>
       </w:pPr>
-      <w:bookmarkStart w:id="14" w:name="_Toc171870471"/>
+      <w:bookmarkStart w:id="14" w:name="_Toc172298707"/>
       <w:r>
         <w:t>Overview</w:t>
       </w:r>
@@ -4105,32 +4882,77 @@
         <w:pStyle w:val="BodyText"/>
       </w:pPr>
       <w:r>
-        <w:t xml:space="preserve">This chapter </w:t>
-      </w:r>
-      <w:r>
-        <w:t xml:space="preserve">will </w:t>
-      </w:r>
-      <w:r>
-        <w:t xml:space="preserve">explain </w:t>
-      </w:r>
-      <w:r>
-        <w:t>the decisions that went into the design of the algorithm</w:t>
-      </w:r>
-      <w:r>
-        <w:t>, in order to fulfill the problem statement and requirements described in the first chapter.</w:t>
+        <w:t xml:space="preserve">This chapter will go through all the decisions that went into the design of this algorithm, as well as giving an overview of the different internal steps that need to happen </w:t>
+      </w:r>
+      <w:r>
+        <w:t>inside the algorithm for it to produce usable results.</w:t>
       </w:r>
     </w:p>
     <w:p>
       <w:pPr>
         <w:pStyle w:val="KapitelII"/>
       </w:pPr>
-      <w:bookmarkStart w:id="15" w:name="_Ref171774734"/>
-      <w:bookmarkStart w:id="16" w:name="_Toc171870472"/>
+      <w:bookmarkStart w:id="15" w:name="_Toc172298708"/>
+      <w:r>
+        <w:t>Representing Anchors</w:t>
+      </w:r>
+      <w:bookmarkEnd w:id="15"/>
+    </w:p>
+    <w:p>
+      <w:pPr>
+        <w:pStyle w:val="BodyText"/>
+      </w:pPr>
+      <w:r>
+        <w:t xml:space="preserve">In the introduction, anchors were defined as </w:t>
+      </w:r>
+      <w:r>
+        <w:t>“</w:t>
+      </w:r>
+      <w:r>
+        <w:t>objects in space which the developer considers to be the characteristic origin of a semantic volume</w:t>
+      </w:r>
+      <w:r>
+        <w:t>”.</w:t>
+      </w:r>
+      <w:r>
+        <w:t xml:space="preserve"> </w:t>
+      </w:r>
+      <w:r>
+        <w:t>Anchors could therefore be represented using three-dimensional shapes</w:t>
+      </w:r>
+      <w:r>
+        <w:t xml:space="preserve">, like a cuboid, a sphere or any polygonal mesh. </w:t>
+      </w:r>
+      <w:r>
+        <w:t>This might however lead to some unwanted edge-cases; what should happen if two anchors intersect each other, or if a delimiter intersects with the anchor?</w:t>
+      </w:r>
+      <w:r>
+        <w:t xml:space="preserve"> </w:t>
+      </w:r>
+      <w:r>
+        <w:t>Anchors are therefore defined as infinitely small points in the three-dimensional space of the world</w:t>
+      </w:r>
+      <w:r>
+        <w:t xml:space="preserve"> to avoid these issues</w:t>
+      </w:r>
+      <w:r>
+        <w:t xml:space="preserve"> and make the algorithm simpler</w:t>
+      </w:r>
+      <w:r>
+        <w:t>.</w:t>
+      </w:r>
+    </w:p>
+    <w:p>
+      <w:pPr>
+        <w:pStyle w:val="KapitelII"/>
+      </w:pPr>
+      <w:bookmarkStart w:id="16" w:name="_Ref171774734"/>
+      <w:bookmarkStart w:id="17" w:name="_Toc172298709"/>
       <w:r>
         <w:t>Representing Volumes</w:t>
       </w:r>
-      <w:bookmarkEnd w:id="15"/>
       <w:bookmarkEnd w:id="16"/>
+      <w:bookmarkEnd w:id="17"/>
     </w:p>
     <w:p>
       <w:pPr>
@@ -4152,34 +4974,13 @@
         <w:t xml:space="preserve"> space.</w:t>
       </w:r>
       <w:r>
-        <w:t xml:space="preserve"> The first challenge is therefore choosing how to represent these </w:t>
-      </w:r>
-      <w:r>
-        <w:t xml:space="preserve">arbitrary </w:t>
-      </w:r>
-      <w:r>
-        <w:t>n</w:t>
-      </w:r>
-      <w:r>
-        <w:t>-dimensional</w:t>
-      </w:r>
-      <w:r>
-        <w:t xml:space="preserve"> subspaces</w:t>
-      </w:r>
-      <w:r>
-        <w:t xml:space="preserve">, or in </w:t>
-      </w:r>
-      <w:r>
-        <w:t>the case of three dimensions</w:t>
-      </w:r>
-      <w:r>
-        <w:t xml:space="preserve">, </w:t>
-      </w:r>
-      <w:r>
-        <w:rPr>
-          <w:rStyle w:val="QuoteChar"/>
-        </w:rPr>
-        <w:t>volumes</w:t>
+        <w:t xml:space="preserve"> In the problem statement, a world was defined to be a three-dimensional space, </w:t>
+      </w:r>
+      <w:r>
+        <w:t>so this algorithm needs to represent three-dimensional shapes</w:t>
+      </w:r>
+      <w:r>
+        <w:t>, in computer graphics often referred to as bounding volumes</w:t>
       </w:r>
       <w:r>
         <w:t>.</w:t>
@@ -4332,7 +5133,15 @@
         <w:t>recursively making the shapes smaller and smaller</w:t>
       </w:r>
       <w:r>
-        <w:t>, similar to a BVH tree.</w:t>
+        <w:t xml:space="preserve">, </w:t>
+      </w:r>
+      <w:proofErr w:type="gramStart"/>
+      <w:r>
+        <w:t>similar to</w:t>
+      </w:r>
+      <w:proofErr w:type="gramEnd"/>
+      <w:r>
+        <w:t xml:space="preserve"> a BVH tree.</w:t>
       </w:r>
       <w:r>
         <w:t xml:space="preserve"> While this </w:t>
@@ -4359,7 +5168,11 @@
         <w:t xml:space="preserve">, </w:t>
       </w:r>
       <w:r>
-        <w:t>the result will always have some discrepancy to the desired output</w:t>
+        <w:t xml:space="preserve">the result will always have some discrepancy to the desired </w:t>
+      </w:r>
+      <w:r>
+        <w:lastRenderedPageBreak/>
+        <w:t>output</w:t>
       </w:r>
       <w:r>
         <w:t>, which grows larger the tighter the memory constraints are.</w:t>
@@ -4476,11 +5289,7 @@
         <w:t xml:space="preserve">the space into </w:t>
       </w:r>
       <w:r>
-        <w:t xml:space="preserve">fixed </w:t>
-      </w:r>
-      <w:r>
-        <w:lastRenderedPageBreak/>
-        <w:t>intervals.</w:t>
+        <w:t>fixed intervals.</w:t>
       </w:r>
       <w:r>
         <w:t xml:space="preserve"> Both error and computational complexity are proportional to the chosen </w:t>
@@ -4501,19 +5310,13 @@
         </w:numPr>
       </w:pPr>
       <w:r>
-        <w:t>In computer graphics, arbitrary volumes</w:t>
-      </w:r>
-      <w:r>
-        <w:t xml:space="preserve"> (in rendering often referred to as </w:t>
+        <w:t xml:space="preserve">In computer graphics, </w:t>
       </w:r>
       <w:r>
         <w:rPr>
           <w:rStyle w:val="QuoteChar"/>
         </w:rPr>
         <w:t>meshes</w:t>
-      </w:r>
-      <w:r>
-        <w:t>)</w:t>
       </w:r>
       <w:r>
         <w:t xml:space="preserve"> are usually represented </w:t>
@@ -4640,9 +5443,9 @@
         <w:pStyle w:val="Caption"/>
         <w:jc w:val="center"/>
       </w:pPr>
-      <w:bookmarkStart w:id="17" w:name="_Ref171870618"/>
-      <w:bookmarkStart w:id="18" w:name="_Toc170059865"/>
+      <w:bookmarkStart w:id="18" w:name="_Ref171870618"/>
       <w:bookmarkStart w:id="19" w:name="_Ref171870612"/>
+      <w:bookmarkStart w:id="20" w:name="_Toc172298536"/>
       <w:r>
         <w:t xml:space="preserve">Figure </w:t>
       </w:r>
@@ -4664,22 +5467,22 @@
       <w:r>
         <w:fldChar w:fldCharType="end"/>
       </w:r>
-      <w:bookmarkEnd w:id="17"/>
+      <w:bookmarkEnd w:id="18"/>
       <w:r>
         <w:t>: The proposed representations of volumes, from left to right</w:t>
       </w:r>
-      <w:bookmarkEnd w:id="18"/>
       <w:bookmarkEnd w:id="19"/>
+      <w:bookmarkEnd w:id="20"/>
     </w:p>
     <w:p>
       <w:pPr>
         <w:pStyle w:val="KapitelII"/>
       </w:pPr>
-      <w:bookmarkStart w:id="20" w:name="_Toc171870473"/>
+      <w:bookmarkStart w:id="21" w:name="_Toc172298710"/>
       <w:r>
         <w:t>Representing Delimiters</w:t>
       </w:r>
-      <w:bookmarkEnd w:id="20"/>
+      <w:bookmarkEnd w:id="21"/>
     </w:p>
     <w:p>
       <w:pPr>
@@ -4689,72 +5492,63 @@
         <w:t>Like</w:t>
       </w:r>
       <w:r>
-        <w:t xml:space="preserve"> volumes, delimiters need a representation inside the algorithm.</w:t>
-      </w:r>
-      <w:r>
-        <w:t xml:space="preserve"> As part of the three-dimensional world, they must also be three-dimensional shapes. </w:t>
-      </w:r>
-      <w:r>
-        <w:t xml:space="preserve">It may seem plausible to choose cuboids for this, as most delimiters in the real world </w:t>
-      </w:r>
-      <w:r>
-        <w:t>seem to be cuboids</w:t>
-      </w:r>
-      <w:r>
-        <w:t xml:space="preserve"> (fences, walls, et</w:t>
-      </w:r>
-      <w:r>
-        <w:t xml:space="preserve"> cetera</w:t>
-      </w:r>
-      <w:r>
-        <w:t>).</w:t>
+        <w:t xml:space="preserve"> volumes</w:t>
+      </w:r>
+      <w:r>
+        <w:t xml:space="preserve"> and anchors</w:t>
+      </w:r>
+      <w:r>
+        <w:t>, delimiters need a representation inside the algorithm.</w:t>
       </w:r>
       <w:r>
         <w:t xml:space="preserve"> </w:t>
       </w:r>
+      <w:r>
+        <w:t xml:space="preserve">The concept of a delimiter is split into two parts in this algorithm. </w:t>
+      </w:r>
+      <w:r>
+        <w:t>The first part</w:t>
+      </w:r>
+      <w:r>
+        <w:t xml:space="preserve">, called the </w:t>
+      </w:r>
+      <w:r>
+        <w:rPr>
+          <w:rStyle w:val="QuoteChar"/>
+        </w:rPr>
+        <w:t>delimiter object</w:t>
+      </w:r>
+      <w:r>
+        <w:t>,</w:t>
+      </w:r>
+      <w:r>
+        <w:t xml:space="preserve"> is described by a cuboid transformed in the world</w:t>
+      </w:r>
+      <w:r>
+        <w:t>, using position, size and rotation</w:t>
+      </w:r>
+      <w:r>
+        <w:t xml:space="preserve"> vectors</w:t>
+      </w:r>
+      <w:r>
+        <w:t xml:space="preserve">. </w:t>
+      </w:r>
     </w:p>
     <w:p>
       <w:pPr>
         <w:pStyle w:val="BodyText"/>
       </w:pPr>
       <w:r>
-        <w:t>The defining property of a delimiter is the splitting of a space into two parts (which may be referred to as “left” and “right”</w:t>
-      </w:r>
-      <w:r>
-        <w:t xml:space="preserve"> of the delimiter</w:t>
-      </w:r>
-      <w:r>
-        <w:t>, “inside” and “outside”, “front” and “back”).</w:t>
+        <w:t xml:space="preserve">The second part of </w:t>
+      </w:r>
+      <w:r>
+        <w:t>a delimiter</w:t>
       </w:r>
       <w:r>
         <w:t xml:space="preserve"> </w:t>
       </w:r>
       <w:r>
-        <w:t xml:space="preserve">The actual shape of the delimiter is therefore not the most important characteristic, instead the </w:t>
-      </w:r>
-      <w:r>
-        <w:t xml:space="preserve">mapping of which side a point belongs to is. </w:t>
-      </w:r>
-      <w:r>
-        <w:t>This mapping can be perfectly represented by a three-dimensional plane</w:t>
-      </w:r>
-      <w:r>
-        <w:t>.</w:t>
-      </w:r>
-      <w:r>
-        <w:t xml:space="preserve"> </w:t>
-      </w:r>
-      <w:r>
-        <w:t>A point can be on either side on exactly on the plane</w:t>
-      </w:r>
-      <w:r>
-        <w:t xml:space="preserve">, </w:t>
-      </w:r>
-      <w:r>
-        <w:t>which fits the idea of a delimiter.</w:t>
-      </w:r>
-      <w:r>
-        <w:t xml:space="preserve"> Therefore, planes were chosen for representing delimiters (from now on referred to as </w:t>
+        <w:t xml:space="preserve">are the </w:t>
       </w:r>
       <w:r>
         <w:rPr>
@@ -4763,11 +5557,177 @@
         <w:t>delimiter planes</w:t>
       </w:r>
       <w:r>
-        <w:t>).</w:t>
+        <w:t xml:space="preserve">. </w:t>
+      </w:r>
+      <w:r>
+        <w:t xml:space="preserve">The defining </w:t>
+      </w:r>
+      <w:r>
+        <w:t>characteristic</w:t>
+      </w:r>
+      <w:r>
+        <w:t xml:space="preserve"> of a delimiter </w:t>
+      </w:r>
+      <w:r>
+        <w:t>as described in the problem state</w:t>
       </w:r>
       <w:r>
         <w:t xml:space="preserve"> </w:t>
       </w:r>
+      <w:r>
+        <w:t xml:space="preserve">is </w:t>
+      </w:r>
+      <w:r>
+        <w:t xml:space="preserve">that it subdivides </w:t>
+      </w:r>
+      <w:r>
+        <w:t xml:space="preserve">a space into two </w:t>
+      </w:r>
+      <w:r>
+        <w:t>regions</w:t>
+      </w:r>
+      <w:r>
+        <w:t>.</w:t>
+      </w:r>
+      <w:r>
+        <w:t xml:space="preserve"> </w:t>
+      </w:r>
+      <w:r>
+        <w:lastRenderedPageBreak/>
+        <w:t xml:space="preserve">The actual </w:t>
+      </w:r>
+      <w:r>
+        <w:t xml:space="preserve">three-dimensional </w:t>
+      </w:r>
+      <w:r>
+        <w:t xml:space="preserve">shape of the delimiter is therefore not the most important characteristic, </w:t>
+      </w:r>
+      <w:r>
+        <w:t xml:space="preserve">but </w:t>
+      </w:r>
+      <w:r>
+        <w:t xml:space="preserve">instead the </w:t>
+      </w:r>
+      <w:r>
+        <w:t>evaluation</w:t>
+      </w:r>
+      <w:r>
+        <w:t xml:space="preserve"> of which side a</w:t>
+      </w:r>
+      <w:r>
+        <w:t>ny arbitrary</w:t>
+      </w:r>
+      <w:r>
+        <w:t xml:space="preserve"> point</w:t>
+      </w:r>
+      <w:r>
+        <w:t xml:space="preserve"> lies</w:t>
+      </w:r>
+      <w:r>
+        <w:t xml:space="preserve"> in</w:t>
+      </w:r>
+      <w:r>
+        <w:t xml:space="preserve"> is</w:t>
+      </w:r>
+      <w:r>
+        <w:t xml:space="preserve">. </w:t>
+      </w:r>
+      <w:r>
+        <w:t xml:space="preserve">This </w:t>
+      </w:r>
+      <w:r>
+        <w:t>idea</w:t>
+      </w:r>
+      <w:r>
+        <w:t xml:space="preserve"> </w:t>
+      </w:r>
+      <w:r>
+        <w:t>can be represented by using a three-dimensional plane</w:t>
+      </w:r>
+      <w:r>
+        <w:t>.</w:t>
+      </w:r>
+      <w:r>
+        <w:t xml:space="preserve"> </w:t>
+      </w:r>
+      <w:r>
+        <w:t xml:space="preserve">A point can be on either side </w:t>
+      </w:r>
+      <w:r>
+        <w:t xml:space="preserve">of </w:t>
+      </w:r>
+      <w:r>
+        <w:t>o</w:t>
+      </w:r>
+      <w:r>
+        <w:t>r</w:t>
+      </w:r>
+      <w:r>
+        <w:t xml:space="preserve"> exactly on the plane</w:t>
+      </w:r>
+      <w:r>
+        <w:t>, with the latter being an edge-case that must be handled explicitly</w:t>
+      </w:r>
+      <w:r>
+        <w:t>.</w:t>
+      </w:r>
+      <w:r>
+        <w:t xml:space="preserve"> </w:t>
+      </w:r>
+      <w:r>
+        <w:t xml:space="preserve">A delimiter object can therefore own up to </w:t>
+      </w:r>
+      <w:r>
+        <w:t>six</w:t>
+      </w:r>
+      <w:r>
+        <w:t xml:space="preserve"> delimiter planes, </w:t>
+      </w:r>
+      <w:r>
+        <w:t>one for each of the faces of the delimiter object’s cuboid.</w:t>
+      </w:r>
+      <w:r>
+        <w:t xml:space="preserve"> Alternatively, planes can also be created for an axis going through the center </w:t>
+      </w:r>
+      <w:r>
+        <w:t xml:space="preserve">of the delimiter object, instead of lying on the </w:t>
+      </w:r>
+      <w:r>
+        <w:t>face of the cuboid.</w:t>
+      </w:r>
+      <w:r>
+        <w:t xml:space="preserve"> This might be useful if the object is not supposed to have a three-dimensional depth in </w:t>
+      </w:r>
+      <w:r>
+        <w:t>semantic</w:t>
+      </w:r>
+      <w:r>
+        <w:t xml:space="preserve"> space, but it does have depth in the continuous world.</w:t>
+      </w:r>
+      <w:r>
+        <w:t xml:space="preserve"> See </w:t>
+      </w:r>
+      <w:r>
+        <w:fldChar w:fldCharType="begin"/>
+      </w:r>
+      <w:r>
+        <w:instrText xml:space="preserve"> REF _Ref172301216 \h </w:instrText>
+      </w:r>
+      <w:r>
+        <w:fldChar w:fldCharType="separate"/>
+      </w:r>
+      <w:r>
+        <w:t>Virtually extending Delimiter Planes</w:t>
+      </w:r>
+      <w:r>
+        <w:fldChar w:fldCharType="end"/>
+      </w:r>
+      <w:r>
+        <w:t xml:space="preserve"> </w:t>
+      </w:r>
+      <w:r>
+        <w:t>for an example.</w:t>
+      </w:r>
     </w:p>
     <w:p>
       <w:pPr>
@@ -4776,7 +5736,6 @@
       <w:r>
         <w:t>There are a lot of ways to represent planes</w:t>
       </w:r>
-      <w:bookmarkStart w:id="21" w:name="_Toc171870474"/>
       <w:r>
         <w:t>.</w:t>
       </w:r>
@@ -4790,14 +5749,309 @@
         <w:t xml:space="preserve">Hesse Normal Form, where a plane is defined using one origin point and the normal of the plane. </w:t>
       </w:r>
       <w:r>
-        <w:t xml:space="preserve">Solving a simple mathematical equation gives information on whether an arbitrary point is in front, </w:t>
-      </w:r>
-      <w:r>
+        <w:t>Solving a simple mathematical equation gives information on whether an arbitrary point is in front, exactly on, or behind the plane</w:t>
+      </w:r>
+      <w:r>
+        <w:t xml:space="preserve"> (where “in front” means “in the direction of the plane normal”)</w:t>
+      </w:r>
+      <w:r>
+        <w:t>.</w:t>
+      </w:r>
+    </w:p>
+    <w:p>
+      <w:pPr>
+        <w:pStyle w:val="BodyText"/>
+      </w:pPr>
+      <w:r>
+        <w:t xml:space="preserve">For this algorithm however it is vital that delimiter planes are not infinitely large. </w:t>
+      </w:r>
+      <w:r>
+        <w:t>The exact reasoning for this is explained in</w:t>
+      </w:r>
+      <w:r>
+        <w:t xml:space="preserve"> the chapter</w:t>
+      </w:r>
+      <w:r>
+        <w:t xml:space="preserve"> </w:t>
+      </w:r>
+      <w:r>
+        <w:fldChar w:fldCharType="begin"/>
+      </w:r>
+      <w:r>
+        <w:instrText xml:space="preserve"> REF _Ref171873322 \h </w:instrText>
+      </w:r>
+      <w:r>
+        <w:fldChar w:fldCharType="separate"/>
+      </w:r>
+      <w:r>
+        <w:t>Clipping Delimiters</w:t>
+      </w:r>
+      <w:r>
+        <w:fldChar w:fldCharType="end"/>
+      </w:r>
+      <w:r>
+        <w:t xml:space="preserve">, but in short, the algorithm requires delimiter planes to be </w:t>
+      </w:r>
+      <w:r>
+        <w:t>clipped arbitrarily</w:t>
+      </w:r>
+      <w:r>
+        <w:t xml:space="preserve"> to produce the desired output. </w:t>
+      </w:r>
+      <w:r>
+        <w:t xml:space="preserve">Similarly to volumes, </w:t>
+      </w:r>
+      <w:r>
+        <w:t xml:space="preserve">triangles have been chosen </w:t>
+      </w:r>
+      <w:r>
+        <w:t>to represent arbitrary planes in three-dimensional planes.</w:t>
+      </w:r>
+      <w:r>
+        <w:t xml:space="preserve"> </w:t>
+      </w:r>
+      <w:r>
+        <w:t>All triangles are guaranteed to be</w:t>
+      </w:r>
+      <w:r>
+        <w:t xml:space="preserve"> </w:t>
+      </w:r>
+      <w:r>
+        <w:t>on the same plane</w:t>
+      </w:r>
+      <w:r>
+        <w:t>, but the plane is no longer assumed to be infinitely large.</w:t>
+      </w:r>
+      <w:r>
+        <w:t xml:space="preserve"> Although imposing a larger memory footprint than simpler representations of planes, the flexibility provided by this triangulation of a plane </w:t>
+      </w:r>
+      <w:r>
+        <w:t xml:space="preserve">is used and relied </w:t>
+      </w:r>
+      <w:r>
+        <w:t>upon</w:t>
+      </w:r>
+      <w:r>
+        <w:t xml:space="preserve"> heavily by the implementation of this algorithm.</w:t>
+      </w:r>
+    </w:p>
+    <w:p>
+      <w:pPr>
+        <w:pStyle w:val="BodyText"/>
+      </w:pPr>
+      <w:r>
+        <w:t xml:space="preserve">This </w:t>
+      </w:r>
+      <w:r>
+        <w:t xml:space="preserve">concept of attaching delimiter planes to delimiter objects </w:t>
+      </w:r>
+      <w:r>
+        <w:t xml:space="preserve">has two advantages. </w:t>
+      </w:r>
+      <w:r>
+        <w:t>Firstly,</w:t>
+      </w:r>
+      <w:r>
+        <w:t xml:space="preserve"> it simplifies the integration of the algorithm into existing tools for game development, which commonly </w:t>
+      </w:r>
+      <w:r>
+        <w:t>store a Transform</w:t>
+      </w:r>
+      <w:r>
+        <w:t xml:space="preserve"> </w:t>
+      </w:r>
+      <w:sdt>
+        <w:sdtPr>
+          <w:id w:val="-1332132279"/>
+          <w:citation/>
+        </w:sdtPr>
+        <w:sdtContent>
+          <w:r>
+            <w:fldChar w:fldCharType="begin"/>
+          </w:r>
+          <w:r>
+            <w:rPr>
+              <w:lang w:val="de-DE"/>
+            </w:rPr>
+            <w:instrText xml:space="preserve"> CITATION Uni24 \l 1031 </w:instrText>
+          </w:r>
+          <w:r>
+            <w:fldChar w:fldCharType="separate"/>
+          </w:r>
+          <w:r>
+            <w:rPr>
+              <w:noProof/>
+              <w:lang w:val="de-DE"/>
+            </w:rPr>
+            <w:t>[3]</w:t>
+          </w:r>
+          <w:r>
+            <w:fldChar w:fldCharType="end"/>
+          </w:r>
+        </w:sdtContent>
+      </w:sdt>
+      <w:r>
+        <w:t xml:space="preserve"> for every object in the world</w:t>
+      </w:r>
+      <w:r>
+        <w:t xml:space="preserve"> </w:t>
+      </w:r>
+      <w:r>
+        <w:t xml:space="preserve">(which acts as a definition for a delimiter object). </w:t>
+      </w:r>
+      <w:r>
+        <w:t xml:space="preserve">Secondly, it makes it trivial </w:t>
+      </w:r>
+      <w:r>
+        <w:t xml:space="preserve">to model slightly more complex </w:t>
+      </w:r>
+      <w:r>
+        <w:t xml:space="preserve">objects of the game world, such as walls. </w:t>
+      </w:r>
+      <w:r>
+        <w:t xml:space="preserve">Walls often have an actual </w:t>
+      </w:r>
+      <w:r>
+        <w:t>depth</w:t>
+      </w:r>
+      <w:r>
+        <w:t xml:space="preserve"> and would therefore require two delimiter planes </w:t>
+      </w:r>
+      <w:r>
+        <w:t xml:space="preserve">to be modelled accurately. </w:t>
+      </w:r>
+      <w:r>
+        <w:t>If delimiter planes were standalone objects in the world, the game developer would need to move both delimiter planes if they wanted to move the wall.</w:t>
+      </w:r>
+      <w:r>
+        <w:t xml:space="preserve"> With this setup, they only </w:t>
+      </w:r>
+      <w:proofErr w:type="gramStart"/>
+      <w:r>
+        <w:t>have to</w:t>
+      </w:r>
+      <w:proofErr w:type="gramEnd"/>
+      <w:r>
+        <w:t xml:space="preserve"> move the delimiter object, and the planes will remain attached to it.</w:t>
+      </w:r>
+    </w:p>
+    <w:p>
+      <w:pPr>
+        <w:pStyle w:val="BodyText"/>
+        <w:keepNext/>
+      </w:pPr>
+      <w:r>
+        <w:rPr>
+          <w:noProof/>
+        </w:rPr>
         <w:lastRenderedPageBreak/>
-        <w:t>exactly on, or behind the plane</w:t>
-      </w:r>
-      <w:r>
-        <w:t xml:space="preserve"> (where “in front” means “in the direction of the plane normal”)</w:t>
+        <w:drawing>
+          <wp:inline distT="0" distB="0" distL="0" distR="0" wp14:anchorId="360C7515" wp14:editId="50E0C723">
+            <wp:extent cx="5400675" cy="1247775"/>
+            <wp:effectExtent l="0" t="0" r="9525" b="9525"/>
+            <wp:docPr id="2007190546" name="Picture 3"/>
+            <wp:cNvGraphicFramePr>
+              <a:graphicFrameLocks xmlns:a="http://schemas.openxmlformats.org/drawingml/2006/main" noChangeAspect="1"/>
+            </wp:cNvGraphicFramePr>
+            <a:graphic xmlns:a="http://schemas.openxmlformats.org/drawingml/2006/main">
+              <a:graphicData uri="http://schemas.openxmlformats.org/drawingml/2006/picture">
+                <pic:pic xmlns:pic="http://schemas.openxmlformats.org/drawingml/2006/picture">
+                  <pic:nvPicPr>
+                    <pic:cNvPr id="0" name="Picture 1"/>
+                    <pic:cNvPicPr>
+                      <a:picLocks noChangeAspect="1" noChangeArrowheads="1"/>
+                    </pic:cNvPicPr>
+                  </pic:nvPicPr>
+                  <pic:blipFill rotWithShape="1">
+                    <a:blip r:embed="rId12" cstate="print">
+                      <a:extLst>
+                        <a:ext uri="{28A0092B-C50C-407E-A947-70E740481C1C}">
+                          <a14:useLocalDpi xmlns:a14="http://schemas.microsoft.com/office/drawing/2010/main" val="0"/>
+                        </a:ext>
+                      </a:extLst>
+                    </a:blip>
+                    <a:srcRect t="35345" b="27011"/>
+                    <a:stretch/>
+                  </pic:blipFill>
+                  <pic:spPr bwMode="auto">
+                    <a:xfrm>
+                      <a:off x="0" y="0"/>
+                      <a:ext cx="5400675" cy="1247775"/>
+                    </a:xfrm>
+                    <a:prstGeom prst="rect">
+                      <a:avLst/>
+                    </a:prstGeom>
+                    <a:noFill/>
+                    <a:ln>
+                      <a:noFill/>
+                    </a:ln>
+                    <a:extLst>
+                      <a:ext uri="{53640926-AAD7-44D8-BBD7-CCE9431645EC}">
+                        <a14:shadowObscured xmlns:a14="http://schemas.microsoft.com/office/drawing/2010/main"/>
+                      </a:ext>
+                    </a:extLst>
+                  </pic:spPr>
+                </pic:pic>
+              </a:graphicData>
+            </a:graphic>
+          </wp:inline>
+        </w:drawing>
+      </w:r>
+    </w:p>
+    <w:p>
+      <w:pPr>
+        <w:pStyle w:val="Caption"/>
+        <w:jc w:val="center"/>
+      </w:pPr>
+      <w:bookmarkStart w:id="22" w:name="_Toc172298537"/>
+      <w:r>
+        <w:t xml:space="preserve">Figure </w:t>
+      </w:r>
+      <w:r>
+        <w:fldChar w:fldCharType="begin"/>
+      </w:r>
+      <w:r>
+        <w:instrText xml:space="preserve"> SEQ Figure \* ARABIC </w:instrText>
+      </w:r>
+      <w:r>
+        <w:fldChar w:fldCharType="separate"/>
+      </w:r>
+      <w:r>
+        <w:rPr>
+          <w:noProof/>
+        </w:rPr>
+        <w:t>2</w:t>
+      </w:r>
+      <w:r>
+        <w:fldChar w:fldCharType="end"/>
+      </w:r>
+      <w:r>
+        <w:t xml:space="preserve">: A delimiter object </w:t>
+      </w:r>
+      <w:bookmarkEnd w:id="22"/>
+      <w:r>
+        <w:t xml:space="preserve">defined by position, rotation and scale, with </w:t>
+      </w:r>
+      <w:r>
+        <w:t>two</w:t>
+      </w:r>
+      <w:r>
+        <w:t xml:space="preserve"> virtually extended</w:t>
+      </w:r>
+      <w:r>
+        <w:t xml:space="preserve"> delimiter planes</w:t>
+      </w:r>
+      <w:r>
+        <w:t xml:space="preserve"> created on the </w:t>
+      </w:r>
+      <w:r>
+        <w:t xml:space="preserve">positive and negative </w:t>
+      </w:r>
+      <w:r>
+        <w:t>X axis</w:t>
+      </w:r>
+      <w:r>
+        <w:t xml:space="preserve"> of the cuboid</w:t>
       </w:r>
       <w:r>
         <w:t>.</w:t>
@@ -4805,114 +6059,335 @@
     </w:p>
     <w:p>
       <w:pPr>
+        <w:pStyle w:val="KapitelII"/>
+      </w:pPr>
+      <w:bookmarkStart w:id="23" w:name="_Ref171873322"/>
+      <w:bookmarkStart w:id="24" w:name="_Toc172298711"/>
+      <w:bookmarkStart w:id="25" w:name="_Ref172301216"/>
+      <w:r>
+        <w:t>Virtually extending Delimiter Planes</w:t>
+      </w:r>
+      <w:bookmarkEnd w:id="25"/>
+    </w:p>
+    <w:p>
+      <w:pPr>
         <w:pStyle w:val="BodyText"/>
       </w:pPr>
       <w:r>
-        <w:t xml:space="preserve">For this algorithm however it is vital that delimiter planes are not infinitely large. </w:t>
-      </w:r>
-      <w:r>
-        <w:t xml:space="preserve">The exact reasoning for this is explained in </w:t>
+        <w:t xml:space="preserve">The algorithm was designed with the goal of alleviating workload from game developers. </w:t>
+      </w:r>
+      <w:r>
+        <w:t xml:space="preserve">To do that, the amount of overhead work required for setting up the input of the algorithm should be kept to the possible minimum. </w:t>
+      </w:r>
+      <w:r>
+        <w:t xml:space="preserve">The algorithm therefore gives the option to virtually extend specified delimiter planes </w:t>
+      </w:r>
+      <w:r>
+        <w:t>to</w:t>
+      </w:r>
+      <w:r>
+        <w:t xml:space="preserve"> automatically derive the actual size of delimiter planes before calcu</w:t>
+      </w:r>
+      <w:r>
+        <w:t>lating the volumes for every anchor in the world.</w:t>
+      </w:r>
+    </w:p>
+    <w:p>
+      <w:pPr>
+        <w:pStyle w:val="BodyText"/>
+      </w:pPr>
+      <w:r>
+        <w:t xml:space="preserve">As described in the previous chapter, delimiter planes are attached to delimiter objects. The planes are specified as one of the six faces of the object cuboid. </w:t>
+      </w:r>
+      <w:r>
+        <w:t xml:space="preserve">If the </w:t>
+      </w:r>
+      <w:r>
+        <w:t xml:space="preserve">plane is not extended, then it will take on exactly the dimensions of the face. If it is </w:t>
+      </w:r>
+      <w:r>
+        <w:t>extended, the plane will extend as far as possible in all directions until it hits other delimiter planes.</w:t>
+      </w:r>
+      <w:r>
+        <w:t xml:space="preserve"> This is helpful in cases where the geometry in the game world does not perfectly represent the </w:t>
+      </w:r>
+      <w:r>
+        <w:t xml:space="preserve">requested </w:t>
+      </w:r>
+      <w:r>
+        <w:t>semantic subdivision of the game space.</w:t>
+      </w:r>
+    </w:p>
+    <w:p>
+      <w:pPr>
+        <w:pStyle w:val="BodyText"/>
+      </w:pPr>
+      <w:r>
+        <w:t xml:space="preserve">The game developer may manually set up the delimiter planes to </w:t>
+      </w:r>
+      <w:r>
+        <w:t>always do exactly that</w:t>
+      </w:r>
+      <w:r>
+        <w:t xml:space="preserve"> at the cost of increased workload. The algorithm was however designed in a way that common cases should generate the expected result, so that developers only </w:t>
+      </w:r>
+      <w:proofErr w:type="gramStart"/>
+      <w:r>
+        <w:t>have to</w:t>
+      </w:r>
+      <w:proofErr w:type="gramEnd"/>
+      <w:r>
+        <w:t xml:space="preserve"> manually set up specific planes in edge cases. </w:t>
+      </w:r>
+    </w:p>
+    <w:p>
+      <w:pPr>
+        <w:pStyle w:val="BodyText"/>
+      </w:pPr>
+      <w:r>
+        <w:t xml:space="preserve">In the following example, </w:t>
+      </w:r>
+      <w:r>
+        <w:t xml:space="preserve">the </w:t>
+      </w:r>
+      <w:r>
+        <w:t>blueprint of an apartment is shown</w:t>
+      </w:r>
+      <w:r>
+        <w:t xml:space="preserve"> from above</w:t>
+      </w:r>
+      <w:r>
+        <w:t>.</w:t>
+      </w:r>
+      <w:r>
+        <w:t xml:space="preserve"> </w:t>
+      </w:r>
+      <w:r>
+        <w:t xml:space="preserve">The apartment consists of a living room, a kitchen and </w:t>
+      </w:r>
+      <w:r>
+        <w:t xml:space="preserve">a </w:t>
+      </w:r>
+      <w:r>
+        <w:t>hallway.</w:t>
+      </w:r>
+      <w:r>
+        <w:t xml:space="preserve"> </w:t>
+      </w:r>
+      <w:r>
+        <w:t xml:space="preserve">The </w:t>
+      </w:r>
+      <w:r>
+        <w:t xml:space="preserve">left picture shows the geometry used for rendering and physics of the game. </w:t>
+      </w:r>
+      <w:r>
+        <w:t>The gap in the lower wall allow</w:t>
+      </w:r>
+      <w:r>
+        <w:t>s</w:t>
+      </w:r>
+      <w:r>
+        <w:t xml:space="preserve"> the player to enter the living room coming from the hallway, and the open kitchen </w:t>
+      </w:r>
+      <w:r>
+        <w:t>allows the player to roam there as well. The game developer requires</w:t>
+      </w:r>
+      <w:r>
+        <w:t xml:space="preserve"> knowledge on the whereabouts of the player for a game rule</w:t>
+      </w:r>
+      <w:r>
+        <w:t xml:space="preserve">, so </w:t>
+      </w:r>
+      <w:r>
+        <w:t>distinct volumes for all three rooms must be generated.</w:t>
+      </w:r>
+      <w:r>
+        <w:br/>
+        <w:t xml:space="preserve">The </w:t>
+      </w:r>
+      <w:r>
+        <w:t>next picture from the left shows the setup of delimiter planes, where each wall acts as a delimiter object</w:t>
+      </w:r>
+      <w:r>
+        <w:t xml:space="preserve"> owning a centered delimiter plane</w:t>
+      </w:r>
+      <w:r>
+        <w:t>.</w:t>
+      </w:r>
+      <w:r>
+        <w:t xml:space="preserve"> This represents the input passed to the algorithm. The third picture then shows the intermediate representation of the extended planes inside the algorithm.</w:t>
+      </w:r>
+      <w:r>
+        <w:t xml:space="preserve"> The dotted lines are the virtual extensions of the </w:t>
+      </w:r>
+      <w:r>
+        <w:lastRenderedPageBreak/>
+        <w:t>planes where the developer has requested that feature.</w:t>
+      </w:r>
+      <w:r>
+        <w:t xml:space="preserve"> </w:t>
+      </w:r>
+      <w:r>
+        <w:t xml:space="preserve">They are dotted purely for clarity in this picture, in the actual algorithm no difference is made between parts of the planes that have been extended or not. </w:t>
+      </w:r>
+      <w:r>
+        <w:t xml:space="preserve">The last </w:t>
+      </w:r>
+      <w:r>
+        <w:t>picture</w:t>
+      </w:r>
+      <w:r>
+        <w:t xml:space="preserve"> shows a possible manual adaptation of the input the developer might do if they want to achieve a different outcome of the algorithm</w:t>
+      </w:r>
+      <w:r>
+        <w:t>, by adding a new delimiter object and plane not present in original geometry of the world</w:t>
+      </w:r>
+      <w:r>
+        <w:t>.</w:t>
+      </w:r>
+    </w:p>
+    <w:p>
+      <w:pPr>
+        <w:pStyle w:val="BodyText"/>
+        <w:keepNext/>
+      </w:pPr>
+      <w:r>
+        <w:rPr>
+          <w:noProof/>
+        </w:rPr>
+        <w:drawing>
+          <wp:inline distT="0" distB="0" distL="0" distR="0" wp14:anchorId="41CB38A4" wp14:editId="09AC1C7C">
+            <wp:extent cx="5391150" cy="1323975"/>
+            <wp:effectExtent l="0" t="0" r="0" b="9525"/>
+            <wp:docPr id="821444163" name="Picture 4"/>
+            <wp:cNvGraphicFramePr>
+              <a:graphicFrameLocks xmlns:a="http://schemas.openxmlformats.org/drawingml/2006/main" noChangeAspect="1"/>
+            </wp:cNvGraphicFramePr>
+            <a:graphic xmlns:a="http://schemas.openxmlformats.org/drawingml/2006/main">
+              <a:graphicData uri="http://schemas.openxmlformats.org/drawingml/2006/picture">
+                <pic:pic xmlns:pic="http://schemas.openxmlformats.org/drawingml/2006/picture">
+                  <pic:nvPicPr>
+                    <pic:cNvPr id="0" name="Picture 2"/>
+                    <pic:cNvPicPr>
+                      <a:picLocks noChangeAspect="1" noChangeArrowheads="1"/>
+                    </pic:cNvPicPr>
+                  </pic:nvPicPr>
+                  <pic:blipFill>
+                    <a:blip r:embed="rId13">
+                      <a:extLst>
+                        <a:ext uri="{28A0092B-C50C-407E-A947-70E740481C1C}">
+                          <a14:useLocalDpi xmlns:a14="http://schemas.microsoft.com/office/drawing/2010/main" val="0"/>
+                        </a:ext>
+                      </a:extLst>
+                    </a:blip>
+                    <a:srcRect/>
+                    <a:stretch>
+                      <a:fillRect/>
+                    </a:stretch>
+                  </pic:blipFill>
+                  <pic:spPr bwMode="auto">
+                    <a:xfrm>
+                      <a:off x="0" y="0"/>
+                      <a:ext cx="5391150" cy="1323975"/>
+                    </a:xfrm>
+                    <a:prstGeom prst="rect">
+                      <a:avLst/>
+                    </a:prstGeom>
+                    <a:noFill/>
+                    <a:ln>
+                      <a:noFill/>
+                    </a:ln>
+                  </pic:spPr>
+                </pic:pic>
+              </a:graphicData>
+            </a:graphic>
+          </wp:inline>
+        </w:drawing>
+      </w:r>
+    </w:p>
+    <w:p>
+      <w:pPr>
+        <w:pStyle w:val="Caption"/>
+        <w:jc w:val="center"/>
+      </w:pPr>
+      <w:r>
+        <w:t xml:space="preserve">Figure </w:t>
       </w:r>
       <w:r>
         <w:fldChar w:fldCharType="begin"/>
       </w:r>
       <w:r>
-        <w:instrText xml:space="preserve"> REF _Ref171873322 \h </w:instrText>
+        <w:instrText xml:space="preserve"> SEQ Figure \* ARABIC </w:instrText>
       </w:r>
       <w:r>
         <w:fldChar w:fldCharType="separate"/>
       </w:r>
       <w:r>
+        <w:rPr>
+          <w:noProof/>
+        </w:rPr>
+        <w:t>3</w:t>
+      </w:r>
+      <w:r>
+        <w:fldChar w:fldCharType="end"/>
+      </w:r>
+      <w:r>
+        <w:t>: Visual Example of virtually extending Delimiter Planes</w:t>
+      </w:r>
+    </w:p>
+    <w:p>
+      <w:pPr>
+        <w:pStyle w:val="KapitelII"/>
+      </w:pPr>
+      <w:r>
         <w:t>Clipping Delimiters</w:t>
       </w:r>
-      <w:r>
-        <w:fldChar w:fldCharType="end"/>
-      </w:r>
-      <w:r>
-        <w:t xml:space="preserve">, but in short, the algorithm requires delimiter planes to be </w:t>
-      </w:r>
-      <w:r>
-        <w:t>clipped arbitrarily</w:t>
-      </w:r>
-      <w:r>
-        <w:t xml:space="preserve"> to produce the desired output. </w:t>
-      </w:r>
-      <w:r>
-        <w:t xml:space="preserve">Similarly to volumes, </w:t>
-      </w:r>
-      <w:r>
-        <w:t xml:space="preserve">triangles have been chosen </w:t>
-      </w:r>
-      <w:r>
-        <w:t>to represent arbitrary planes in three-dimensional planes.</w:t>
-      </w:r>
-      <w:r>
-        <w:t xml:space="preserve"> </w:t>
-      </w:r>
-      <w:r>
-        <w:t>All triangles are guaranteed to be on the same plane</w:t>
-      </w:r>
-      <w:r>
-        <w:t>, but the plane is no longer assumed to be infinitely large.</w:t>
-      </w:r>
-      <w:r>
-        <w:t xml:space="preserve"> Although imposing a larger memory footprint than simpler representations of planes, the flexibility provided by this triangulation of a plane </w:t>
-      </w:r>
-      <w:r>
-        <w:t>is used and relied on heavily by the implementation of this algorithm.</w:t>
-      </w:r>
+      <w:bookmarkEnd w:id="23"/>
+      <w:bookmarkEnd w:id="24"/>
     </w:p>
     <w:p>
       <w:pPr>
         <w:pStyle w:val="KapitelII"/>
       </w:pPr>
-      <w:bookmarkStart w:id="22" w:name="_Ref171873322"/>
-      <w:r>
-        <w:t>Clipping Delimiters</w:t>
-      </w:r>
-      <w:bookmarkEnd w:id="21"/>
-      <w:bookmarkEnd w:id="22"/>
+      <w:bookmarkStart w:id="26" w:name="_Toc172298712"/>
+      <w:r>
+        <w:t>Calculating Volumes</w:t>
+      </w:r>
+      <w:bookmarkEnd w:id="26"/>
     </w:p>
     <w:p>
       <w:pPr>
         <w:pStyle w:val="KapitelII"/>
       </w:pPr>
-      <w:bookmarkStart w:id="23" w:name="_Toc171870475"/>
-      <w:r>
-        <w:t>Calculating Volumes</w:t>
-      </w:r>
-      <w:bookmarkEnd w:id="23"/>
-    </w:p>
-    <w:p>
-      <w:pPr>
-        <w:pStyle w:val="KapitelII"/>
-      </w:pPr>
-      <w:bookmarkStart w:id="24" w:name="_Toc171870476"/>
-      <w:r>
-        <w:t>Querying Semantic Meaning</w:t>
-      </w:r>
-      <w:bookmarkEnd w:id="24"/>
+      <w:bookmarkStart w:id="27" w:name="_Toc172298713"/>
+      <w:r>
+        <w:t xml:space="preserve">Querying </w:t>
+      </w:r>
+      <w:r>
+        <w:t>the World</w:t>
+      </w:r>
+      <w:bookmarkEnd w:id="27"/>
     </w:p>
     <w:p>
       <w:pPr>
         <w:pStyle w:val="KapitelI"/>
       </w:pPr>
-      <w:bookmarkStart w:id="25" w:name="_Toc171870477"/>
+      <w:bookmarkStart w:id="28" w:name="_Toc172298714"/>
       <w:r>
         <w:lastRenderedPageBreak/>
         <w:t>Implementation</w:t>
       </w:r>
-      <w:bookmarkEnd w:id="25"/>
+      <w:bookmarkEnd w:id="28"/>
     </w:p>
     <w:p>
       <w:pPr>
         <w:pStyle w:val="KapitelII"/>
       </w:pPr>
-      <w:bookmarkStart w:id="26" w:name="_Toc171870478"/>
+      <w:bookmarkStart w:id="29" w:name="_Toc172298715"/>
       <w:r>
         <w:t>Overview</w:t>
       </w:r>
-      <w:bookmarkEnd w:id="26"/>
+      <w:bookmarkEnd w:id="29"/>
     </w:p>
     <w:p>
       <w:pPr>
@@ -4997,11 +6472,11 @@
       <w:pPr>
         <w:pStyle w:val="KapitelII"/>
       </w:pPr>
-      <w:bookmarkStart w:id="27" w:name="_Toc171870479"/>
+      <w:bookmarkStart w:id="30" w:name="_Toc172298716"/>
       <w:r>
         <w:t>The interface</w:t>
       </w:r>
-      <w:bookmarkEnd w:id="27"/>
+      <w:bookmarkEnd w:id="30"/>
     </w:p>
     <w:p>
       <w:pPr>
@@ -5165,11 +6640,11 @@
       <w:pPr>
         <w:pStyle w:val="KapitelII"/>
       </w:pPr>
-      <w:bookmarkStart w:id="28" w:name="_Toc171870480"/>
+      <w:bookmarkStart w:id="31" w:name="_Toc172298717"/>
       <w:r>
         <w:t>The underlying data structure</w:t>
       </w:r>
-      <w:bookmarkEnd w:id="28"/>
+      <w:bookmarkEnd w:id="31"/>
     </w:p>
     <w:p>
       <w:pPr>
@@ -5282,95 +6757,104 @@
       <w:pPr>
         <w:pStyle w:val="KapitelII"/>
       </w:pPr>
-      <w:bookmarkStart w:id="29" w:name="_Toc171870481"/>
+      <w:bookmarkStart w:id="32" w:name="_Toc172298718"/>
       <w:r>
         <w:t>Tessellation</w:t>
       </w:r>
-      <w:bookmarkEnd w:id="29"/>
+      <w:bookmarkEnd w:id="32"/>
     </w:p>
     <w:p>
       <w:pPr>
         <w:pStyle w:val="KapitelII"/>
       </w:pPr>
-      <w:bookmarkStart w:id="30" w:name="_Toc171870482"/>
+      <w:bookmarkStart w:id="33" w:name="_Toc172298719"/>
       <w:r>
         <w:t>Flood filling</w:t>
       </w:r>
-      <w:bookmarkEnd w:id="30"/>
+      <w:bookmarkEnd w:id="33"/>
     </w:p>
     <w:p>
       <w:pPr>
         <w:pStyle w:val="KapitelII"/>
       </w:pPr>
-      <w:bookmarkStart w:id="31" w:name="_Toc171870483"/>
+      <w:bookmarkStart w:id="34" w:name="_Toc172298720"/>
       <w:r>
         <w:t>Assembling</w:t>
       </w:r>
-      <w:bookmarkEnd w:id="31"/>
+      <w:bookmarkEnd w:id="34"/>
     </w:p>
     <w:p>
       <w:pPr>
         <w:pStyle w:val="KapitelI"/>
       </w:pPr>
-      <w:bookmarkStart w:id="32" w:name="_Toc171870484"/>
+      <w:bookmarkStart w:id="35" w:name="_Toc172298721"/>
       <w:r>
         <w:lastRenderedPageBreak/>
         <w:t>Assessment</w:t>
       </w:r>
-      <w:bookmarkEnd w:id="32"/>
+      <w:bookmarkEnd w:id="35"/>
     </w:p>
     <w:p>
       <w:pPr>
         <w:pStyle w:val="KapitelII"/>
       </w:pPr>
+      <w:bookmarkStart w:id="36" w:name="_Toc172298722"/>
       <w:r>
         <w:t>Fulfillment</w:t>
       </w:r>
       <w:r>
         <w:t xml:space="preserve"> of the requirements</w:t>
       </w:r>
+      <w:bookmarkEnd w:id="36"/>
     </w:p>
     <w:p>
       <w:pPr>
         <w:pStyle w:val="KapitelII"/>
       </w:pPr>
+      <w:bookmarkStart w:id="37" w:name="_Toc172298723"/>
       <w:r>
         <w:t xml:space="preserve">Comparison </w:t>
       </w:r>
       <w:r>
         <w:t>with other approaches</w:t>
       </w:r>
+      <w:bookmarkEnd w:id="37"/>
     </w:p>
     <w:p>
       <w:pPr>
         <w:pStyle w:val="KapitelI"/>
       </w:pPr>
-      <w:bookmarkStart w:id="33" w:name="_Toc171870485"/>
+      <w:bookmarkStart w:id="38" w:name="_Toc172298724"/>
       <w:r>
         <w:lastRenderedPageBreak/>
         <w:t>Future Work</w:t>
       </w:r>
-      <w:bookmarkEnd w:id="33"/>
+      <w:bookmarkEnd w:id="38"/>
     </w:p>
     <w:p>
       <w:pPr>
         <w:pStyle w:val="KapitelI"/>
       </w:pPr>
-      <w:bookmarkStart w:id="34" w:name="_Toc171870486"/>
+      <w:bookmarkStart w:id="39" w:name="_Toc172298725"/>
       <w:r>
         <w:lastRenderedPageBreak/>
         <w:t>Conclusion</w:t>
       </w:r>
-      <w:bookmarkEnd w:id="34"/>
-    </w:p>
-    <w:p>
-      <w:pPr>
-        <w:pStyle w:val="Verzeichnisberschrift"/>
-      </w:pPr>
+      <w:bookmarkEnd w:id="39"/>
+    </w:p>
+    <w:p>
+      <w:pPr>
+        <w:pStyle w:val="VerzeichnisberschriftimInhaltsverzeichnisgelistet"/>
+      </w:pPr>
+      <w:bookmarkStart w:id="40" w:name="_Toc172298726"/>
       <w:r>
         <w:lastRenderedPageBreak/>
-        <w:t>Table of figures</w:t>
-      </w:r>
+        <w:t>List</w:t>
+      </w:r>
+      <w:r>
+        <w:t xml:space="preserve"> of figures</w:t>
+      </w:r>
+      <w:bookmarkEnd w:id="40"/>
     </w:p>
     <w:p>
       <w:pPr>
@@ -5396,7 +6880,7 @@
       <w:r>
         <w:fldChar w:fldCharType="separate"/>
       </w:r>
-      <w:hyperlink w:anchor="_Toc170059865" w:history="1">
+      <w:hyperlink w:anchor="_Toc172298536" w:history="1">
         <w:r>
           <w:rPr>
             <w:rStyle w:val="Hyperlink"/>
@@ -5423,7 +6907,7 @@
             <w:noProof/>
             <w:webHidden/>
           </w:rPr>
-          <w:instrText xml:space="preserve"> PAGEREF _Toc170059865 \h </w:instrText>
+          <w:instrText xml:space="preserve"> PAGEREF _Toc172298536 \h </w:instrText>
         </w:r>
         <w:r>
           <w:rPr>
@@ -5443,7 +6927,7 @@
             <w:noProof/>
             <w:webHidden/>
           </w:rPr>
-          <w:t>9</w:t>
+          <w:t>12</w:t>
         </w:r>
         <w:r>
           <w:rPr>
@@ -5456,15 +6940,320 @@
     </w:p>
     <w:p>
       <w:pPr>
+        <w:pStyle w:val="TableofFigures"/>
+        <w:tabs>
+          <w:tab w:val="right" w:leader="dot" w:pos="8495"/>
+        </w:tabs>
+        <w:rPr>
+          <w:rFonts w:eastAsiaTheme="minorEastAsia"/>
+          <w:noProof/>
+          <w:kern w:val="2"/>
+          <w:sz w:val="24"/>
+          <w:szCs w:val="24"/>
+          <w14:ligatures w14:val="standardContextual"/>
+        </w:rPr>
+      </w:pPr>
+      <w:hyperlink w:anchor="_Toc172298537" w:history="1">
+        <w:r>
+          <w:rPr>
+            <w:rStyle w:val="Hyperlink"/>
+            <w:noProof/>
+          </w:rPr>
+          <w:t>Figure 2: A delimiter object with the scale indicated in blue, the rotation indicated in purple and the origin in black. This delimiter object owns two planes, in the positive and negative X-Axis.</w:t>
+        </w:r>
+        <w:r>
+          <w:rPr>
+            <w:noProof/>
+            <w:webHidden/>
+          </w:rPr>
+          <w:tab/>
+        </w:r>
+        <w:r>
+          <w:rPr>
+            <w:noProof/>
+            <w:webHidden/>
+          </w:rPr>
+          <w:fldChar w:fldCharType="begin"/>
+        </w:r>
+        <w:r>
+          <w:rPr>
+            <w:noProof/>
+            <w:webHidden/>
+          </w:rPr>
+          <w:instrText xml:space="preserve"> PAGEREF _Toc172298537 \h </w:instrText>
+        </w:r>
+        <w:r>
+          <w:rPr>
+            <w:noProof/>
+            <w:webHidden/>
+          </w:rPr>
+        </w:r>
+        <w:r>
+          <w:rPr>
+            <w:noProof/>
+            <w:webHidden/>
+          </w:rPr>
+          <w:fldChar w:fldCharType="separate"/>
+        </w:r>
+        <w:r>
+          <w:rPr>
+            <w:noProof/>
+            <w:webHidden/>
+          </w:rPr>
+          <w:t>14</w:t>
+        </w:r>
+        <w:r>
+          <w:rPr>
+            <w:noProof/>
+            <w:webHidden/>
+          </w:rPr>
+          <w:fldChar w:fldCharType="end"/>
+        </w:r>
+      </w:hyperlink>
+    </w:p>
+    <w:p>
+      <w:pPr>
         <w:pStyle w:val="BodyText"/>
       </w:pPr>
       <w:r>
         <w:fldChar w:fldCharType="end"/>
       </w:r>
     </w:p>
+    <w:bookmarkStart w:id="41" w:name="_Toc172298727" w:displacedByCustomXml="next"/>
+    <w:sdt>
+      <w:sdtPr>
+        <w:id w:val="-708415641"/>
+        <w:docPartObj>
+          <w:docPartGallery w:val="Bibliographies"/>
+          <w:docPartUnique/>
+        </w:docPartObj>
+      </w:sdtPr>
+      <w:sdtEndPr>
+        <w:rPr>
+          <w:sz w:val="22"/>
+        </w:rPr>
+      </w:sdtEndPr>
+      <w:sdtContent>
+        <w:p>
+          <w:pPr>
+            <w:pStyle w:val="VerzeichnisberschriftimInhaltsverzeichnisgelistet"/>
+          </w:pPr>
+          <w:r>
+            <w:t>Bibliography</w:t>
+          </w:r>
+          <w:bookmarkEnd w:id="41"/>
+        </w:p>
+        <w:sdt>
+          <w:sdtPr>
+            <w:id w:val="-573587230"/>
+            <w:bibliography/>
+          </w:sdtPr>
+          <w:sdtContent>
+            <w:p>
+              <w:pPr>
+                <w:rPr>
+                  <w:noProof/>
+                  <w:lang w:val="de-DE"/>
+                </w:rPr>
+              </w:pPr>
+              <w:r>
+                <w:fldChar w:fldCharType="begin"/>
+              </w:r>
+              <w:r>
+                <w:instrText xml:space="preserve"> BIBLIOGRAPHY </w:instrText>
+              </w:r>
+              <w:r>
+                <w:fldChar w:fldCharType="separate"/>
+              </w:r>
+            </w:p>
+            <w:tbl>
+              <w:tblPr>
+                <w:tblW w:w="5000" w:type="pct"/>
+                <w:tblCellSpacing w:w="15" w:type="dxa"/>
+                <w:tblCellMar>
+                  <w:top w:w="15" w:type="dxa"/>
+                  <w:left w:w="15" w:type="dxa"/>
+                  <w:bottom w:w="15" w:type="dxa"/>
+                  <w:right w:w="15" w:type="dxa"/>
+                </w:tblCellMar>
+                <w:tblLook w:val="04A0" w:firstRow="1" w:lastRow="0" w:firstColumn="1" w:lastColumn="0" w:noHBand="0" w:noVBand="1"/>
+              </w:tblPr>
+              <w:tblGrid>
+                <w:gridCol w:w="320"/>
+                <w:gridCol w:w="8185"/>
+              </w:tblGrid>
+              <w:tr>
+                <w:trPr>
+                  <w:divId w:val="855731677"/>
+                  <w:tblCellSpacing w:w="15" w:type="dxa"/>
+                </w:trPr>
+                <w:tc>
+                  <w:tcPr>
+                    <w:tcW w:w="50" w:type="pct"/>
+                    <w:hideMark/>
+                  </w:tcPr>
+                  <w:p>
+                    <w:pPr>
+                      <w:pStyle w:val="Bibliography"/>
+                      <w:rPr>
+                        <w:noProof/>
+                        <w:sz w:val="24"/>
+                        <w:szCs w:val="24"/>
+                      </w:rPr>
+                    </w:pPr>
+                    <w:r>
+                      <w:rPr>
+                        <w:noProof/>
+                      </w:rPr>
+                      <w:t xml:space="preserve">[1] </w:t>
+                    </w:r>
+                  </w:p>
+                </w:tc>
+                <w:tc>
+                  <w:tcPr>
+                    <w:tcW w:w="0" w:type="auto"/>
+                    <w:hideMark/>
+                  </w:tcPr>
+                  <w:p>
+                    <w:pPr>
+                      <w:pStyle w:val="Bibliography"/>
+                      <w:rPr>
+                        <w:noProof/>
+                      </w:rPr>
+                    </w:pPr>
+                    <w:r>
+                      <w:rPr>
+                        <w:noProof/>
+                      </w:rPr>
+                      <w:t xml:space="preserve">D. Dyrda and C. Belloni, "Space Foundation System: An Approach to Spatial," p. 8, 2024. </w:t>
+                    </w:r>
+                  </w:p>
+                </w:tc>
+              </w:tr>
+              <w:tr>
+                <w:trPr>
+                  <w:divId w:val="855731677"/>
+                  <w:tblCellSpacing w:w="15" w:type="dxa"/>
+                </w:trPr>
+                <w:tc>
+                  <w:tcPr>
+                    <w:tcW w:w="50" w:type="pct"/>
+                    <w:hideMark/>
+                  </w:tcPr>
+                  <w:p>
+                    <w:pPr>
+                      <w:pStyle w:val="Bibliography"/>
+                      <w:rPr>
+                        <w:noProof/>
+                      </w:rPr>
+                    </w:pPr>
+                    <w:r>
+                      <w:rPr>
+                        <w:noProof/>
+                      </w:rPr>
+                      <w:t xml:space="preserve">[2] </w:t>
+                    </w:r>
+                  </w:p>
+                </w:tc>
+                <w:tc>
+                  <w:tcPr>
+                    <w:tcW w:w="0" w:type="auto"/>
+                    <w:hideMark/>
+                  </w:tcPr>
+                  <w:p>
+                    <w:pPr>
+                      <w:pStyle w:val="Bibliography"/>
+                      <w:rPr>
+                        <w:noProof/>
+                      </w:rPr>
+                    </w:pPr>
+                    <w:r>
+                      <w:rPr>
+                        <w:noProof/>
+                      </w:rPr>
+                      <w:t xml:space="preserve">K. Pfaffinger, "Anchors and Boundaries: Developing a Game Engine System for Hierarchical Spatial Partitioning of Gamespaces," p. 69, 2024. </w:t>
+                    </w:r>
+                  </w:p>
+                </w:tc>
+              </w:tr>
+              <w:tr>
+                <w:trPr>
+                  <w:divId w:val="855731677"/>
+                  <w:tblCellSpacing w:w="15" w:type="dxa"/>
+                </w:trPr>
+                <w:tc>
+                  <w:tcPr>
+                    <w:tcW w:w="50" w:type="pct"/>
+                    <w:hideMark/>
+                  </w:tcPr>
+                  <w:p>
+                    <w:pPr>
+                      <w:pStyle w:val="Bibliography"/>
+                      <w:rPr>
+                        <w:noProof/>
+                      </w:rPr>
+                    </w:pPr>
+                    <w:r>
+                      <w:rPr>
+                        <w:noProof/>
+                      </w:rPr>
+                      <w:t xml:space="preserve">[3] </w:t>
+                    </w:r>
+                  </w:p>
+                </w:tc>
+                <w:tc>
+                  <w:tcPr>
+                    <w:tcW w:w="0" w:type="auto"/>
+                    <w:hideMark/>
+                  </w:tcPr>
+                  <w:p>
+                    <w:pPr>
+                      <w:pStyle w:val="Bibliography"/>
+                      <w:rPr>
+                        <w:noProof/>
+                      </w:rPr>
+                    </w:pPr>
+                    <w:r>
+                      <w:rPr>
+                        <w:noProof/>
+                      </w:rPr>
+                      <w:t>Unity Technologies, "Unity - Scripting API: Transform," Unity Technologies, [Online]. Available: https://docs.unity3d.com/ScriptReference/Transform.html. [Accessed 19 07 2024].</w:t>
+                    </w:r>
+                  </w:p>
+                </w:tc>
+              </w:tr>
+            </w:tbl>
+            <w:p>
+              <w:pPr>
+                <w:divId w:val="855731677"/>
+                <w:rPr>
+                  <w:rFonts w:eastAsia="Times New Roman"/>
+                  <w:noProof/>
+                </w:rPr>
+              </w:pPr>
+            </w:p>
+            <w:p>
+              <w:r>
+                <w:rPr>
+                  <w:b/>
+                  <w:bCs/>
+                  <w:noProof/>
+                </w:rPr>
+                <w:fldChar w:fldCharType="end"/>
+              </w:r>
+            </w:p>
+          </w:sdtContent>
+        </w:sdt>
+      </w:sdtContent>
+    </w:sdt>
+    <w:p>
+      <w:pPr>
+        <w:pStyle w:val="BodyText"/>
+      </w:pPr>
+    </w:p>
     <w:sectPr>
-      <w:footerReference w:type="even" r:id="rId12"/>
-      <w:footerReference w:type="default" r:id="rId13"/>
+      <w:footerReference w:type="even" r:id="rId14"/>
+      <w:footerReference w:type="default" r:id="rId15"/>
       <w:pgSz w:w="11907" w:h="16838" w:code="9"/>
       <w:pgMar w:top="1134" w:right="1134" w:bottom="1134" w:left="2268" w:header="1134" w:footer="652" w:gutter="0"/>
       <w:pgNumType w:start="1"/>
@@ -5792,11 +7581,19 @@
         </wp:anchor>
       </w:drawing>
     </w:r>
+    <w:proofErr w:type="spellStart"/>
     <w:r>
       <w:rPr>
         <w:noProof w:val="0"/>
       </w:rPr>
-      <w:t>Technische Universität München</w:t>
+      <w:t>Technische</w:t>
+    </w:r>
+    <w:proofErr w:type="spellEnd"/>
+    <w:r>
+      <w:rPr>
+        <w:noProof w:val="0"/>
+      </w:rPr>
+      <w:t xml:space="preserve"> Universität München</w:t>
     </w:r>
   </w:p>
 </w:hdr>
@@ -7588,7 +9385,7 @@
   </w:docDefaults>
   <w:latentStyles w:defLockedState="0" w:defUIPriority="99" w:defSemiHidden="0" w:defUnhideWhenUsed="0" w:defQFormat="0" w:count="376">
     <w:lsdException w:name="Normal" w:uiPriority="0"/>
-    <w:lsdException w:name="heading 1" w:uiPriority="9"/>
+    <w:lsdException w:name="heading 1" w:uiPriority="9" w:qFormat="1"/>
     <w:lsdException w:name="heading 2" w:uiPriority="9" w:qFormat="1"/>
     <w:lsdException w:name="heading 3" w:uiPriority="9" w:qFormat="1"/>
     <w:lsdException w:name="heading 4" w:semiHidden="1" w:uiPriority="9" w:qFormat="1"/>
@@ -7964,7 +9761,7 @@
   <w:style w:type="paragraph" w:default="1" w:styleId="Normal">
     <w:name w:val="Normal"/>
     <w:uiPriority w:val="2"/>
-    <w:rsid w:val="003F0FC8"/>
+    <w:rsid w:val="005D72F7"/>
     <w:rPr>
       <w:lang w:val="en-US"/>
     </w:rPr>
@@ -7975,6 +9772,7 @@
     <w:next w:val="BodyText"/>
     <w:link w:val="Heading1Char"/>
     <w:uiPriority w:val="9"/>
+    <w:qFormat/>
     <w:rsid w:val="00FF785B"/>
     <w:pPr>
       <w:keepNext/>
@@ -9051,7 +10849,6 @@
     <w:basedOn w:val="Normal"/>
     <w:next w:val="Normal"/>
     <w:link w:val="QuoteChar"/>
-    <w:uiPriority w:val="29"/>
     <w:qFormat/>
     <w:rsid w:val="002E20BC"/>
     <w:pPr>
@@ -9069,8 +10866,7 @@
     <w:name w:val="Quote Char"/>
     <w:basedOn w:val="DefaultParagraphFont"/>
     <w:link w:val="Quote"/>
-    <w:uiPriority w:val="29"/>
-    <w:rsid w:val="002E20BC"/>
+    <w:rsid w:val="005D72F7"/>
     <w:rPr>
       <w:i/>
       <w:iCs/>
@@ -9089,6 +10885,14 @@
       <w:iCs/>
       <w:color w:val="404040" w:themeColor="text1" w:themeTint="BF"/>
     </w:rPr>
+  </w:style>
+  <w:style w:type="paragraph" w:styleId="Bibliography">
+    <w:name w:val="Bibliography"/>
+    <w:basedOn w:val="Normal"/>
+    <w:next w:val="Normal"/>
+    <w:uiPriority w:val="37"/>
+    <w:unhideWhenUsed/>
+    <w:rsid w:val="00745864"/>
   </w:style>
 </w:styles>
 </file>
@@ -9588,7 +11392,9 @@
     <w:rsidRoot w:val="00120B8D"/>
     <w:rsid w:val="00120B8D"/>
     <w:rsid w:val="001931ED"/>
+    <w:rsid w:val="002D3FCF"/>
     <w:rsid w:val="003510C0"/>
+    <w:rsid w:val="0046520F"/>
     <w:rsid w:val="0053334F"/>
     <w:rsid w:val="00557E34"/>
     <w:rsid w:val="0059723A"/>
@@ -9597,10 +11403,12 @@
     <w:rsid w:val="00805664"/>
     <w:rsid w:val="008259C5"/>
     <w:rsid w:val="00852B0F"/>
+    <w:rsid w:val="00916C98"/>
     <w:rsid w:val="009B5EBE"/>
     <w:rsid w:val="009E78E2"/>
     <w:rsid w:val="00A567CB"/>
     <w:rsid w:val="00AC3F7E"/>
+    <w:rsid w:val="00B37BBE"/>
     <w:rsid w:val="00C52141"/>
     <w:rsid w:val="00D03C58"/>
     <w:rsid w:val="00D76E8D"/>
@@ -10388,11 +12196,28 @@
     <b:Pages>69</b:Pages>
     <b:RefOrder>2</b:RefOrder>
   </b:Source>
+  <b:Source>
+    <b:Tag>Uni24</b:Tag>
+    <b:SourceType>InternetSite</b:SourceType>
+    <b:Guid>{91D935EB-8A76-4BC8-85A3-73B695A87D6D}</b:Guid>
+    <b:Title>Unity - Scripting API: Transform</b:Title>
+    <b:Author>
+      <b:Author>
+        <b:Corporate>Unity Technologies</b:Corporate>
+      </b:Author>
+    </b:Author>
+    <b:ProductionCompany>Unity Technologies</b:ProductionCompany>
+    <b:YearAccessed>2024</b:YearAccessed>
+    <b:MonthAccessed>07</b:MonthAccessed>
+    <b:DayAccessed>19</b:DayAccessed>
+    <b:URL>https://docs.unity3d.com/ScriptReference/Transform.html</b:URL>
+    <b:RefOrder>3</b:RefOrder>
+  </b:Source>
 </b:Sources>
 </file>
 
 <file path=customXml/itemProps1.xml><?xml version="1.0" encoding="utf-8"?>
-<ds:datastoreItem xmlns:ds="http://schemas.openxmlformats.org/officeDocument/2006/customXml" ds:itemID="{37FE351D-2EB6-4524-B1FF-D30B284CB590}">
+<ds:datastoreItem xmlns:ds="http://schemas.openxmlformats.org/officeDocument/2006/customXml" ds:itemID="{4E0723BA-9F75-4E1D-88D6-CA8F2D5C9205}">
   <ds:schemaRefs>
     <ds:schemaRef ds:uri="http://schemas.openxmlformats.org/officeDocument/2006/bibliography"/>
   </ds:schemaRefs>

</xml_diff>

<commit_message>
Some small corrections to the doc.
</commit_message>
<xml_diff>
--- a/Text/Thesis/Text.docx
+++ b/Text/Thesis/Text.docx
@@ -348,39 +348,14 @@
                     <w:color w:val="A6A6A6" w:themeColor="background1" w:themeShade="A6"/>
                     <w:lang w:val="de-DE"/>
                   </w:rPr>
-                  <w:t xml:space="preserve">School </w:t>
+                  <w:t xml:space="preserve">School of </w:t>
                 </w:r>
-                <w:proofErr w:type="spellStart"/>
                 <w:r>
                   <w:rPr>
                     <w:color w:val="A6A6A6" w:themeColor="background1" w:themeShade="A6"/>
                     <w:lang w:val="de-DE"/>
                   </w:rPr>
-                  <w:t>of</w:t>
-                </w:r>
-                <w:proofErr w:type="spellEnd"/>
-                <w:r>
-                  <w:rPr>
-                    <w:color w:val="A6A6A6" w:themeColor="background1" w:themeShade="A6"/>
-                    <w:lang w:val="de-DE"/>
-                  </w:rPr>
-                  <w:t xml:space="preserve"> </w:t>
-                </w:r>
-                <w:proofErr w:type="spellStart"/>
-                <w:r>
-                  <w:rPr>
-                    <w:color w:val="A6A6A6" w:themeColor="background1" w:themeShade="A6"/>
-                    <w:lang w:val="de-DE"/>
-                  </w:rPr>
-                  <w:t>Computation</w:t>
-                </w:r>
-                <w:proofErr w:type="spellEnd"/>
-                <w:r>
-                  <w:rPr>
-                    <w:color w:val="A6A6A6" w:themeColor="background1" w:themeShade="A6"/>
-                    <w:lang w:val="de-DE"/>
-                  </w:rPr>
-                  <w:t>, Information and Technology</w:t>
+                  <w:t>Computation, Information and Technology</w:t>
                 </w:r>
               </w:sdtContent>
             </w:sdt>
@@ -3618,7 +3593,6 @@
       <w:r>
         <w:t xml:space="preserve">soccer </w:t>
       </w:r>
-      <w:proofErr w:type="gramStart"/>
       <w:r>
         <w:t>pitch</w:t>
       </w:r>
@@ -3626,280 +3600,269 @@
         <w:t xml:space="preserve">, </w:t>
       </w:r>
       <w:r>
-        <w:t>but</w:t>
-      </w:r>
-      <w:proofErr w:type="gramEnd"/>
+        <w:t xml:space="preserve">but </w:t>
+      </w:r>
+      <w:r>
+        <w:t xml:space="preserve">evaluating them </w:t>
+      </w:r>
+      <w:r>
+        <w:t xml:space="preserve">during a game </w:t>
+      </w:r>
+      <w:r>
+        <w:t xml:space="preserve">does require </w:t>
+      </w:r>
+      <w:r>
+        <w:t xml:space="preserve">knowledge of the continuous space </w:t>
+      </w:r>
+      <w:r>
+        <w:t>the game is taking place in</w:t>
+      </w:r>
       <w:r>
         <w:t xml:space="preserve"> </w:t>
       </w:r>
       <w:r>
-        <w:t xml:space="preserve">evaluating them </w:t>
-      </w:r>
-      <w:r>
-        <w:t xml:space="preserve">during a game </w:t>
-      </w:r>
-      <w:r>
-        <w:t xml:space="preserve">does require </w:t>
-      </w:r>
-      <w:r>
-        <w:t xml:space="preserve">knowledge of the continuous space </w:t>
-      </w:r>
-      <w:r>
-        <w:t>the game is taking place in</w:t>
+        <w:t>(where exactly is the ball</w:t>
+      </w:r>
+      <w:r>
+        <w:t xml:space="preserve"> in this </w:t>
+      </w:r>
+      <w:r>
+        <w:t xml:space="preserve">specific </w:t>
+      </w:r>
+      <w:r>
+        <w:t>situation</w:t>
+      </w:r>
+      <w:r>
+        <w:t xml:space="preserve">, </w:t>
+      </w:r>
+      <w:r>
+        <w:t>where and how big is the goal</w:t>
+      </w:r>
+      <w:r>
+        <w:t>?</w:t>
+      </w:r>
+      <w:r>
+        <w:t>).</w:t>
+      </w:r>
+      <w:r>
+        <w:t xml:space="preserve"> In a video game, it might be desirable to know</w:t>
+      </w:r>
+      <w:r>
+        <w:t xml:space="preserve"> which semantic space (e.g. a specific</w:t>
+      </w:r>
+      <w:r>
+        <w:t xml:space="preserve"> room</w:t>
+      </w:r>
+      <w:r>
+        <w:t xml:space="preserve">) </w:t>
+      </w:r>
+      <w:r>
+        <w:t xml:space="preserve">the player has just entered, and whether any other person is in that same </w:t>
+      </w:r>
+      <w:r>
+        <w:t>space</w:t>
+      </w:r>
+      <w:r>
+        <w:t>.</w:t>
+      </w:r>
+    </w:p>
+    <w:p>
+      <w:pPr>
+        <w:pStyle w:val="BodyText"/>
+      </w:pPr>
+      <w:r>
+        <w:t xml:space="preserve">This mapping from continuous </w:t>
+      </w:r>
+      <w:r>
+        <w:t xml:space="preserve">to </w:t>
+      </w:r>
+      <w:r>
+        <w:t xml:space="preserve">semantic space is a large amount of effort, especially in video games containing large </w:t>
+      </w:r>
+      <w:r>
+        <w:t>worlds</w:t>
+      </w:r>
+      <w:r>
+        <w:t xml:space="preserve"> with many </w:t>
+      </w:r>
+      <w:r>
+        <w:t>relevant volumes</w:t>
+      </w:r>
+      <w:r>
+        <w:t>.</w:t>
       </w:r>
       <w:r>
         <w:t xml:space="preserve"> </w:t>
       </w:r>
       <w:r>
-        <w:t>(where exactly is the ball</w:t>
-      </w:r>
-      <w:r>
-        <w:t xml:space="preserve"> in this </w:t>
-      </w:r>
-      <w:r>
-        <w:t xml:space="preserve">specific </w:t>
-      </w:r>
-      <w:r>
-        <w:t>situation</w:t>
-      </w:r>
-      <w:r>
-        <w:t xml:space="preserve">, </w:t>
-      </w:r>
-      <w:r>
-        <w:t>where and how big is the goal</w:t>
-      </w:r>
-      <w:r>
-        <w:t>?</w:t>
-      </w:r>
-      <w:r>
-        <w:t>).</w:t>
-      </w:r>
-      <w:r>
-        <w:t xml:space="preserve"> In a video game, it might be desirable to know</w:t>
-      </w:r>
-      <w:r>
-        <w:t xml:space="preserve"> which semantic space (e.g. a specific</w:t>
-      </w:r>
-      <w:r>
-        <w:t xml:space="preserve"> room</w:t>
-      </w:r>
-      <w:r>
-        <w:t xml:space="preserve">) </w:t>
-      </w:r>
-      <w:r>
-        <w:t xml:space="preserve">the player has just entered, and whether any other person is in that same </w:t>
+        <w:t xml:space="preserve">This is usually </w:t>
+      </w:r>
+      <w:r>
+        <w:t>dealt with</w:t>
+      </w:r>
+      <w:r>
+        <w:t xml:space="preserve"> </w:t>
+      </w:r>
+      <w:r>
+        <w:t xml:space="preserve">by </w:t>
+      </w:r>
+      <w:r>
+        <w:t xml:space="preserve">a lot of manual </w:t>
+      </w:r>
+      <w:r>
+        <w:t>work</w:t>
+      </w:r>
+      <w:r>
+        <w:t xml:space="preserve"> </w:t>
+      </w:r>
+      <w:r>
+        <w:t xml:space="preserve">from </w:t>
+      </w:r>
+      <w:r>
+        <w:t xml:space="preserve">video </w:t>
+      </w:r>
+      <w:r>
+        <w:t xml:space="preserve">game developers to assign semantic meaning </w:t>
+      </w:r>
+      <w:r>
+        <w:t>(</w:t>
+      </w:r>
+      <w:r>
+        <w:t xml:space="preserve">usually </w:t>
+      </w:r>
+      <w:r>
+        <w:t xml:space="preserve">in the form of IDs) </w:t>
+      </w:r>
+      <w:r>
+        <w:t xml:space="preserve">to </w:t>
+      </w:r>
+      <w:r>
+        <w:t>the</w:t>
+      </w:r>
+      <w:r>
+        <w:t>se</w:t>
+      </w:r>
+      <w:r>
+        <w:t xml:space="preserve"> </w:t>
+      </w:r>
+      <w:r>
+        <w:t>relevant</w:t>
+      </w:r>
+      <w:r>
+        <w:t xml:space="preserve"> </w:t>
+      </w:r>
+      <w:r>
+        <w:t>volumes</w:t>
+      </w:r>
+      <w:r>
+        <w:t xml:space="preserve"> in the continuous </w:t>
+      </w:r>
+      <w:r>
+        <w:t xml:space="preserve">game </w:t>
       </w:r>
       <w:r>
         <w:t>space</w:t>
       </w:r>
       <w:r>
+        <w:t xml:space="preserve">. </w:t>
+      </w:r>
+      <w:r>
+        <w:t>These volumes may however be rather complex (</w:t>
+      </w:r>
+      <w:r>
+        <w:t>for example mapping the different rooms of a</w:t>
+      </w:r>
+      <w:r>
+        <w:t>ll</w:t>
+      </w:r>
+      <w:r>
+        <w:t xml:space="preserve"> house structure</w:t>
+      </w:r>
+      <w:r>
+        <w:t>s in a town</w:t>
+      </w:r>
+      <w:r>
+        <w:t>)</w:t>
+      </w:r>
+      <w:r>
+        <w:t>, and the long iterative process of game development, along with the huge workload</w:t>
+      </w:r>
+      <w:r>
+        <w:t>,</w:t>
+      </w:r>
+      <w:r>
+        <w:t xml:space="preserve"> can also lead to </w:t>
+      </w:r>
+      <w:r>
+        <w:t>discrepancies between the visual geometry</w:t>
+      </w:r>
+      <w:r>
+        <w:t xml:space="preserve"> shown to the player</w:t>
+      </w:r>
+      <w:r>
+        <w:t xml:space="preserve"> and </w:t>
+      </w:r>
+      <w:r>
+        <w:t xml:space="preserve">its </w:t>
+      </w:r>
+      <w:r>
+        <w:t>semantic representation</w:t>
+      </w:r>
+      <w:r>
+        <w:t>, in turn potentially leading to a worsened player experience.</w:t>
+      </w:r>
+    </w:p>
+    <w:p>
+      <w:pPr>
+        <w:pStyle w:val="BodyText"/>
+      </w:pPr>
+      <w:r>
+        <w:t xml:space="preserve">The goal of this thesis is </w:t>
+      </w:r>
+      <w:r>
+        <w:t xml:space="preserve">to </w:t>
+      </w:r>
+      <w:r>
+        <w:t>propose, implement and evaluate an algorithm for automatically creating</w:t>
+      </w:r>
+      <w:r>
+        <w:t xml:space="preserve"> </w:t>
+      </w:r>
+      <w:r>
+        <w:t>such a</w:t>
+      </w:r>
+      <w:r>
+        <w:t xml:space="preserve"> mapping based on input from </w:t>
+      </w:r>
+      <w:r>
+        <w:t xml:space="preserve">the game developers, in order to </w:t>
+      </w:r>
+      <w:r>
+        <w:t>lighten the workload on the developers while simultaneously improving the quality of the mappin</w:t>
+      </w:r>
+      <w:r>
+        <w:t>g</w:t>
+      </w:r>
+      <w:r>
         <w:t>.</w:t>
       </w:r>
     </w:p>
     <w:p>
       <w:pPr>
+        <w:pStyle w:val="KapitelII"/>
+      </w:pPr>
+      <w:bookmarkStart w:id="5" w:name="_Toc172298700"/>
+      <w:r>
+        <w:t>Problem Statement</w:t>
+      </w:r>
+      <w:bookmarkEnd w:id="5"/>
+    </w:p>
+    <w:p>
+      <w:pPr>
         <w:pStyle w:val="BodyText"/>
       </w:pPr>
       <w:r>
-        <w:t xml:space="preserve">This mapping from continuous </w:t>
-      </w:r>
-      <w:r>
-        <w:t xml:space="preserve">to </w:t>
-      </w:r>
-      <w:r>
-        <w:t xml:space="preserve">semantic space is a large amount of effort, especially in video games containing large spaces with many </w:t>
-      </w:r>
-      <w:r>
-        <w:t xml:space="preserve">(levels of) </w:t>
-      </w:r>
-      <w:r>
-        <w:t>subspaces.</w:t>
-      </w:r>
-      <w:r>
-        <w:t xml:space="preserve"> </w:t>
-      </w:r>
-      <w:r>
-        <w:t xml:space="preserve">This is usually </w:t>
-      </w:r>
-      <w:r>
-        <w:t>dealt with</w:t>
-      </w:r>
-      <w:r>
-        <w:t xml:space="preserve"> </w:t>
-      </w:r>
-      <w:r>
-        <w:t xml:space="preserve">by </w:t>
-      </w:r>
-      <w:r>
-        <w:t xml:space="preserve">a lot of manual </w:t>
-      </w:r>
-      <w:r>
-        <w:t>work</w:t>
-      </w:r>
-      <w:r>
-        <w:t xml:space="preserve"> </w:t>
-      </w:r>
-      <w:r>
-        <w:t xml:space="preserve">from </w:t>
-      </w:r>
-      <w:r>
-        <w:t xml:space="preserve">video </w:t>
-      </w:r>
-      <w:r>
-        <w:t xml:space="preserve">game developers to assign semantic meaning </w:t>
-      </w:r>
-      <w:r>
-        <w:t>(</w:t>
-      </w:r>
-      <w:r>
-        <w:t xml:space="preserve">usually </w:t>
-      </w:r>
-      <w:r>
-        <w:t xml:space="preserve">in the form of IDs) </w:t>
-      </w:r>
-      <w:r>
-        <w:t xml:space="preserve">to </w:t>
-      </w:r>
-      <w:r>
-        <w:t>the</w:t>
-      </w:r>
-      <w:r>
-        <w:t xml:space="preserve"> </w:t>
-      </w:r>
-      <w:r>
-        <w:t>relevant</w:t>
-      </w:r>
-      <w:r>
-        <w:t xml:space="preserve"> </w:t>
-      </w:r>
-      <w:r>
-        <w:t>volumes</w:t>
-      </w:r>
-      <w:r>
-        <w:t xml:space="preserve"> in the continuous </w:t>
-      </w:r>
-      <w:r>
-        <w:t xml:space="preserve">game </w:t>
-      </w:r>
-      <w:r>
-        <w:t>space</w:t>
-      </w:r>
-      <w:r>
-        <w:t xml:space="preserve">. </w:t>
-      </w:r>
-      <w:r>
-        <w:t>These volumes may however be rather complex (</w:t>
-      </w:r>
-      <w:r>
-        <w:t>for example mapping the different rooms of a</w:t>
-      </w:r>
-      <w:r>
-        <w:t>ll</w:t>
-      </w:r>
-      <w:r>
-        <w:t xml:space="preserve"> house structure</w:t>
-      </w:r>
-      <w:r>
-        <w:t>s in a town</w:t>
-      </w:r>
-      <w:r>
-        <w:t>)</w:t>
-      </w:r>
-      <w:r>
-        <w:t>, and the long iterative process of game development, along with the huge workload</w:t>
-      </w:r>
-      <w:r>
-        <w:t>,</w:t>
-      </w:r>
-      <w:r>
-        <w:t xml:space="preserve"> can also lead to </w:t>
-      </w:r>
-      <w:r>
-        <w:t>discrepancies between the visual geometry</w:t>
-      </w:r>
-      <w:r>
-        <w:t xml:space="preserve"> shown to the player</w:t>
-      </w:r>
-      <w:r>
-        <w:t xml:space="preserve"> and </w:t>
-      </w:r>
-      <w:r>
-        <w:t xml:space="preserve">its </w:t>
-      </w:r>
-      <w:r>
-        <w:t>semantic representation</w:t>
-      </w:r>
-      <w:r>
-        <w:t>, in turn potentially leading to a worsened player experience.</w:t>
-      </w:r>
-    </w:p>
-    <w:p>
-      <w:pPr>
-        <w:pStyle w:val="BodyText"/>
-      </w:pPr>
-      <w:r>
-        <w:t xml:space="preserve">The goal of this thesis is </w:t>
-      </w:r>
-      <w:r>
-        <w:t xml:space="preserve">to </w:t>
-      </w:r>
-      <w:r>
-        <w:t>propose, implement and evaluate an algorithm for automatically creating</w:t>
-      </w:r>
-      <w:r>
-        <w:t xml:space="preserve"> </w:t>
-      </w:r>
-      <w:r>
-        <w:t>such a</w:t>
-      </w:r>
-      <w:r>
-        <w:t xml:space="preserve"> mapping based on input from </w:t>
-      </w:r>
-      <w:r>
-        <w:t xml:space="preserve">the game developers, </w:t>
-      </w:r>
-      <w:proofErr w:type="gramStart"/>
-      <w:r>
-        <w:t>in order to</w:t>
-      </w:r>
-      <w:proofErr w:type="gramEnd"/>
-      <w:r>
-        <w:t xml:space="preserve"> </w:t>
-      </w:r>
-      <w:r>
-        <w:t>lighten the workload on the developers while simultaneously improving the quality of the mappin</w:t>
-      </w:r>
-      <w:r>
-        <w:t>g</w:t>
-      </w:r>
-      <w:r>
-        <w:t>.</w:t>
-      </w:r>
-    </w:p>
-    <w:p>
-      <w:pPr>
-        <w:pStyle w:val="KapitelII"/>
-      </w:pPr>
-      <w:bookmarkStart w:id="5" w:name="_Toc172298700"/>
-      <w:r>
-        <w:t>Problem Statement</w:t>
-      </w:r>
-      <w:bookmarkEnd w:id="5"/>
-    </w:p>
-    <w:p>
-      <w:pPr>
-        <w:pStyle w:val="BodyText"/>
-      </w:pPr>
-      <w:r>
-        <w:t xml:space="preserve">This </w:t>
-      </w:r>
-      <w:proofErr w:type="gramStart"/>
-      <w:r>
-        <w:t>mapping</w:t>
-      </w:r>
-      <w:proofErr w:type="gramEnd"/>
-      <w:r>
-        <w:t xml:space="preserve"> </w:t>
+        <w:t xml:space="preserve">This mapping </w:t>
       </w:r>
       <w:r>
         <w:t>is created</w:t>
@@ -4224,7 +4187,7 @@
         <w:t>must</w:t>
       </w:r>
       <w:r>
-        <w:t xml:space="preserve"> deterministically </w:t>
+        <w:t xml:space="preserve"> </w:t>
       </w:r>
       <w:r>
         <w:t xml:space="preserve">subdivide the input space </w:t>
@@ -4248,13 +4211,28 @@
         <w:t>volume for every anchor</w:t>
       </w:r>
       <w:r>
-        <w:t xml:space="preserve"> under a few conditions, which will be listed in the next chapter.</w:t>
-      </w:r>
-      <w:r>
-        <w:t xml:space="preserve"> The algorithm can then query </w:t>
-      </w:r>
-      <w:r>
-        <w:t xml:space="preserve">in which of the generated volumes any specific point resides for </w:t>
+        <w:t xml:space="preserve"> under a few conditions which </w:t>
+      </w:r>
+      <w:r>
+        <w:t xml:space="preserve">are </w:t>
+      </w:r>
+      <w:r>
+        <w:t>listed in the next chapter.</w:t>
+      </w:r>
+      <w:r>
+        <w:t xml:space="preserve"> </w:t>
+      </w:r>
+      <w:r>
+        <w:t>Afterwards, the generated volumes can be queried to check whether a specific point</w:t>
+      </w:r>
+      <w:r>
+        <w:t xml:space="preserve"> resides </w:t>
+      </w:r>
+      <w:r>
+        <w:t xml:space="preserve">in them </w:t>
+      </w:r>
+      <w:r>
+        <w:t xml:space="preserve">for </w:t>
       </w:r>
       <w:r>
         <w:t>evaluation of gameplay rules</w:t>
@@ -4266,7 +4244,25 @@
         <w:t xml:space="preserve"> </w:t>
       </w:r>
       <w:r>
-        <w:t xml:space="preserve">This means that the algorithm can be split into two phases: The build-up of the data structure (the subdivision of the world space), which needs to be done once, and the querying of the data structure </w:t>
+        <w:t xml:space="preserve">This means that the </w:t>
+      </w:r>
+      <w:r>
+        <w:t>proposed solution</w:t>
+      </w:r>
+      <w:r>
+        <w:t xml:space="preserve"> can be split into two phases: The subdivision of the world space</w:t>
+      </w:r>
+      <w:r>
+        <w:t xml:space="preserve">, </w:t>
+      </w:r>
+      <w:r>
+        <w:t>which needs to be done once, and the querying of the</w:t>
+      </w:r>
+      <w:r>
+        <w:t xml:space="preserve"> generated</w:t>
+      </w:r>
+      <w:r>
+        <w:t xml:space="preserve"> data structure </w:t>
       </w:r>
       <w:r>
         <w:t xml:space="preserve">during </w:t>
@@ -4447,38 +4443,29 @@
         </w:numPr>
       </w:pPr>
       <w:r>
+        <w:t xml:space="preserve">Querying the data structure </w:t>
+      </w:r>
+      <w:r>
+        <w:t>after it has been generated</w:t>
+      </w:r>
+      <w:r>
+        <w:t xml:space="preserve"> must be </w:t>
+      </w:r>
+      <w:r>
+        <w:t>possible in real time</w:t>
+      </w:r>
+      <w:r>
+        <w:t xml:space="preserve"> for the algorithm</w:t>
+      </w:r>
+      <w:r>
+        <w:t xml:space="preserve"> to be applicable in games. </w:t>
+      </w:r>
+      <w:r>
+        <w:t xml:space="preserve">The build-up phase of the data </w:t>
+      </w:r>
+      <w:r>
         <w:lastRenderedPageBreak/>
-        <w:t xml:space="preserve">Querying the data structure </w:t>
-      </w:r>
-      <w:r>
-        <w:t>after it has been generated</w:t>
-      </w:r>
-      <w:r>
-        <w:t xml:space="preserve"> must be </w:t>
-      </w:r>
-      <w:r>
-        <w:t>possible in real time</w:t>
-      </w:r>
-      <w:r>
-        <w:t xml:space="preserve"> for the algorithm</w:t>
-      </w:r>
-      <w:r>
-        <w:t xml:space="preserve"> to be applicable in games. </w:t>
-      </w:r>
-      <w:r>
-        <w:t>T</w:t>
-      </w:r>
-      <w:r>
-        <w:t xml:space="preserve">his means that a single query should be computed in </w:t>
-      </w:r>
-      <w:r>
-        <w:t>a small number of microseconds on modern hardware.</w:t>
-      </w:r>
-      <w:r>
-        <w:t xml:space="preserve"> </w:t>
-      </w:r>
-      <w:r>
-        <w:t>The build-up phase of the data structure may however be done “offline”</w:t>
+        <w:t>structure may however be done “offline”</w:t>
       </w:r>
       <w:r>
         <w:t>,</w:t>
@@ -4514,7 +4501,16 @@
         </w:numPr>
       </w:pPr>
       <w:r>
-        <w:t xml:space="preserve">A volume calculated for an anchor must never intersect </w:t>
+        <w:t>The</w:t>
+      </w:r>
+      <w:r>
+        <w:t xml:space="preserve"> volume calculated for an</w:t>
+      </w:r>
+      <w:r>
+        <w:t>y</w:t>
+      </w:r>
+      <w:r>
+        <w:t xml:space="preserve"> anchor must never intersect </w:t>
       </w:r>
       <w:r>
         <w:t xml:space="preserve">any </w:t>
@@ -4547,7 +4543,13 @@
         <w:t xml:space="preserve"> delimiter </w:t>
       </w:r>
       <w:r>
-        <w:t>must always stop an anchor from growing in this direction.</w:t>
+        <w:t>must always stop a</w:t>
+      </w:r>
+      <w:r>
+        <w:t xml:space="preserve"> volume </w:t>
+      </w:r>
+      <w:r>
+        <w:t>from growing in this direction.</w:t>
       </w:r>
     </w:p>
     <w:p>
@@ -4614,6 +4616,23 @@
       </w:r>
       <w:r>
         <w:t xml:space="preserve"> must always contain its anchor.</w:t>
+      </w:r>
+    </w:p>
+    <w:p>
+      <w:pPr>
+        <w:pStyle w:val="BodyText"/>
+      </w:pPr>
+      <w:r>
+        <w:t xml:space="preserve">The goal of this thesis is to show </w:t>
+      </w:r>
+      <w:r>
+        <w:t xml:space="preserve">the plausibility of such an algorithm and its potential use in game development. The focus is therefore on identifying potential problems in the design, and not on implementing a fully functional solution which already </w:t>
+      </w:r>
+      <w:r>
+        <w:t>fulfills</w:t>
+      </w:r>
+      <w:r>
+        <w:t xml:space="preserve"> all stated requirements.</w:t>
       </w:r>
     </w:p>
     <w:p>
@@ -4713,7 +4732,7 @@
       <w:bookmarkEnd w:id="9"/>
       <w:bookmarkEnd w:id="10"/>
       <w:r>
-        <w:t xml:space="preserve"> by Kersting Pfaffinger</w:t>
+        <w:t xml:space="preserve"> by Kerstin Pfaffinger</w:t>
       </w:r>
       <w:bookmarkEnd w:id="11"/>
     </w:p>
@@ -4860,20 +4879,39 @@
       <w:pPr>
         <w:pStyle w:val="KapitelI"/>
       </w:pPr>
-      <w:bookmarkStart w:id="13" w:name="_Toc172298706"/>
       <w:r>
         <w:lastRenderedPageBreak/>
-        <w:t>Theory</w:t>
+        <w:t>Approach</w:t>
+      </w:r>
+    </w:p>
+    <w:p>
+      <w:pPr>
+        <w:pStyle w:val="KapitelII"/>
+      </w:pPr>
+      <w:bookmarkStart w:id="13" w:name="_Toc172298707"/>
+      <w:r>
+        <w:t>Overview</w:t>
       </w:r>
       <w:bookmarkEnd w:id="13"/>
     </w:p>
     <w:p>
       <w:pPr>
+        <w:pStyle w:val="BodyText"/>
+      </w:pPr>
+      <w:r>
+        <w:t xml:space="preserve">This chapter will go through all the decisions that went into the design of this algorithm, as well as giving an overview of the different internal steps that need to happen </w:t>
+      </w:r>
+      <w:r>
+        <w:t>inside the algorithm for it to produce usable results.</w:t>
+      </w:r>
+    </w:p>
+    <w:p>
+      <w:pPr>
         <w:pStyle w:val="KapitelII"/>
       </w:pPr>
-      <w:bookmarkStart w:id="14" w:name="_Toc172298707"/>
-      <w:r>
-        <w:t>Overview</w:t>
+      <w:bookmarkStart w:id="14" w:name="_Toc172298708"/>
+      <w:r>
+        <w:t>Representing Anchors</w:t>
       </w:r>
       <w:bookmarkEnd w:id="14"/>
     </w:p>
@@ -4882,77 +4920,50 @@
         <w:pStyle w:val="BodyText"/>
       </w:pPr>
       <w:r>
-        <w:t xml:space="preserve">This chapter will go through all the decisions that went into the design of this algorithm, as well as giving an overview of the different internal steps that need to happen </w:t>
-      </w:r>
-      <w:r>
-        <w:t>inside the algorithm for it to produce usable results.</w:t>
+        <w:t xml:space="preserve">In the introduction, anchors were defined as </w:t>
+      </w:r>
+      <w:r>
+        <w:t>“objects in space which the developer considers to be the characteristic origin of a semantic volume”.</w:t>
+      </w:r>
+      <w:r>
+        <w:t xml:space="preserve"> </w:t>
+      </w:r>
+      <w:r>
+        <w:t>Anchors could therefore be represented using three-dimensional shapes</w:t>
+      </w:r>
+      <w:r>
+        <w:t xml:space="preserve">, like a cuboid, a sphere or any polygonal mesh. </w:t>
+      </w:r>
+      <w:r>
+        <w:t>This might however lead to some unwanted edge-cases; what should happen if two anchors intersect each other, or if a delimiter intersects with the anchor?</w:t>
+      </w:r>
+      <w:r>
+        <w:t xml:space="preserve"> </w:t>
+      </w:r>
+      <w:r>
+        <w:t>Anchors are therefore defined as infinitely small points in the three-dimensional space of the world</w:t>
+      </w:r>
+      <w:r>
+        <w:t xml:space="preserve"> to avoid these issues</w:t>
+      </w:r>
+      <w:r>
+        <w:t xml:space="preserve"> and make the algorithm simpler</w:t>
+      </w:r>
+      <w:r>
+        <w:t>.</w:t>
       </w:r>
     </w:p>
     <w:p>
       <w:pPr>
         <w:pStyle w:val="KapitelII"/>
       </w:pPr>
-      <w:bookmarkStart w:id="15" w:name="_Toc172298708"/>
-      <w:r>
-        <w:t>Representing Anchors</w:t>
+      <w:bookmarkStart w:id="15" w:name="_Ref171774734"/>
+      <w:bookmarkStart w:id="16" w:name="_Toc172298709"/>
+      <w:r>
+        <w:t>Representing Volumes</w:t>
       </w:r>
       <w:bookmarkEnd w:id="15"/>
-    </w:p>
-    <w:p>
-      <w:pPr>
-        <w:pStyle w:val="BodyText"/>
-      </w:pPr>
-      <w:r>
-        <w:t xml:space="preserve">In the introduction, anchors were defined as </w:t>
-      </w:r>
-      <w:r>
-        <w:t>“</w:t>
-      </w:r>
-      <w:r>
-        <w:t>objects in space which the developer considers to be the characteristic origin of a semantic volume</w:t>
-      </w:r>
-      <w:r>
-        <w:t>”.</w:t>
-      </w:r>
-      <w:r>
-        <w:t xml:space="preserve"> </w:t>
-      </w:r>
-      <w:r>
-        <w:t>Anchors could therefore be represented using three-dimensional shapes</w:t>
-      </w:r>
-      <w:r>
-        <w:t xml:space="preserve">, like a cuboid, a sphere or any polygonal mesh. </w:t>
-      </w:r>
-      <w:r>
-        <w:t>This might however lead to some unwanted edge-cases; what should happen if two anchors intersect each other, or if a delimiter intersects with the anchor?</w:t>
-      </w:r>
-      <w:r>
-        <w:t xml:space="preserve"> </w:t>
-      </w:r>
-      <w:r>
-        <w:t>Anchors are therefore defined as infinitely small points in the three-dimensional space of the world</w:t>
-      </w:r>
-      <w:r>
-        <w:t xml:space="preserve"> to avoid these issues</w:t>
-      </w:r>
-      <w:r>
-        <w:t xml:space="preserve"> and make the algorithm simpler</w:t>
-      </w:r>
-      <w:r>
-        <w:t>.</w:t>
-      </w:r>
-    </w:p>
-    <w:p>
-      <w:pPr>
-        <w:pStyle w:val="KapitelII"/>
-      </w:pPr>
-      <w:bookmarkStart w:id="16" w:name="_Ref171774734"/>
-      <w:bookmarkStart w:id="17" w:name="_Toc172298709"/>
-      <w:r>
-        <w:t>Representing Volumes</w:t>
-      </w:r>
       <w:bookmarkEnd w:id="16"/>
-      <w:bookmarkEnd w:id="17"/>
     </w:p>
     <w:p>
       <w:pPr>
@@ -5133,15 +5144,7 @@
         <w:t>recursively making the shapes smaller and smaller</w:t>
       </w:r>
       <w:r>
-        <w:t xml:space="preserve">, </w:t>
-      </w:r>
-      <w:proofErr w:type="gramStart"/>
-      <w:r>
-        <w:t>similar to</w:t>
-      </w:r>
-      <w:proofErr w:type="gramEnd"/>
-      <w:r>
-        <w:t xml:space="preserve"> a BVH tree.</w:t>
+        <w:t>, similar to a BVH tree.</w:t>
       </w:r>
       <w:r>
         <w:t xml:space="preserve"> While this </w:t>
@@ -5443,9 +5446,9 @@
         <w:pStyle w:val="Caption"/>
         <w:jc w:val="center"/>
       </w:pPr>
-      <w:bookmarkStart w:id="18" w:name="_Ref171870618"/>
-      <w:bookmarkStart w:id="19" w:name="_Ref171870612"/>
-      <w:bookmarkStart w:id="20" w:name="_Toc172298536"/>
+      <w:bookmarkStart w:id="17" w:name="_Ref171870618"/>
+      <w:bookmarkStart w:id="18" w:name="_Ref171870612"/>
+      <w:bookmarkStart w:id="19" w:name="_Toc172298536"/>
       <w:r>
         <w:t xml:space="preserve">Figure </w:t>
       </w:r>
@@ -5467,22 +5470,22 @@
       <w:r>
         <w:fldChar w:fldCharType="end"/>
       </w:r>
+      <w:bookmarkEnd w:id="17"/>
+      <w:r>
+        <w:t>: The proposed representations of volumes, from left to right</w:t>
+      </w:r>
       <w:bookmarkEnd w:id="18"/>
-      <w:r>
-        <w:t>: The proposed representations of volumes, from left to right</w:t>
-      </w:r>
       <w:bookmarkEnd w:id="19"/>
+    </w:p>
+    <w:p>
+      <w:pPr>
+        <w:pStyle w:val="KapitelII"/>
+      </w:pPr>
+      <w:bookmarkStart w:id="20" w:name="_Toc172298710"/>
+      <w:r>
+        <w:t>Representing Delimiters</w:t>
+      </w:r>
       <w:bookmarkEnd w:id="20"/>
-    </w:p>
-    <w:p>
-      <w:pPr>
-        <w:pStyle w:val="KapitelII"/>
-      </w:pPr>
-      <w:bookmarkStart w:id="21" w:name="_Toc172298710"/>
-      <w:r>
-        <w:t>Representing Delimiters</w:t>
-      </w:r>
-      <w:bookmarkEnd w:id="21"/>
     </w:p>
     <w:p>
       <w:pPr>
@@ -5569,10 +5572,7 @@
         <w:t xml:space="preserve"> of a delimiter </w:t>
       </w:r>
       <w:r>
-        <w:t>as described in the problem state</w:t>
-      </w:r>
-      <w:r>
-        <w:t xml:space="preserve"> </w:t>
+        <w:t xml:space="preserve">as described in the problem state </w:t>
       </w:r>
       <w:r>
         <w:t xml:space="preserve">is </w:t>
@@ -5924,15 +5924,7 @@
         <w:t>If delimiter planes were standalone objects in the world, the game developer would need to move both delimiter planes if they wanted to move the wall.</w:t>
       </w:r>
       <w:r>
-        <w:t xml:space="preserve"> With this setup, they only </w:t>
-      </w:r>
-      <w:proofErr w:type="gramStart"/>
-      <w:r>
-        <w:t>have to</w:t>
-      </w:r>
-      <w:proofErr w:type="gramEnd"/>
-      <w:r>
-        <w:t xml:space="preserve"> move the delimiter object, and the planes will remain attached to it.</w:t>
+        <w:t xml:space="preserve"> With this setup, they only have to move the delimiter object, and the planes will remain attached to it.</w:t>
       </w:r>
     </w:p>
     <w:p>
@@ -5946,7 +5938,7 @@
         </w:rPr>
         <w:lastRenderedPageBreak/>
         <w:drawing>
-          <wp:inline distT="0" distB="0" distL="0" distR="0" wp14:anchorId="360C7515" wp14:editId="50E0C723">
+          <wp:inline distT="0" distB="0" distL="0" distR="0" wp14:anchorId="360C7515" wp14:editId="6165B2E4">
             <wp:extent cx="5400675" cy="1247775"/>
             <wp:effectExtent l="0" t="0" r="9525" b="9525"/>
             <wp:docPr id="2007190546" name="Picture 3"/>
@@ -6003,7 +5995,7 @@
         <w:pStyle w:val="Caption"/>
         <w:jc w:val="center"/>
       </w:pPr>
-      <w:bookmarkStart w:id="22" w:name="_Toc172298537"/>
+      <w:bookmarkStart w:id="21" w:name="_Toc172298537"/>
       <w:r>
         <w:t xml:space="preserve">Figure </w:t>
       </w:r>
@@ -6028,7 +6020,7 @@
       <w:r>
         <w:t xml:space="preserve">: A delimiter object </w:t>
       </w:r>
-      <w:bookmarkEnd w:id="22"/>
+      <w:bookmarkEnd w:id="21"/>
       <w:r>
         <w:t xml:space="preserve">defined by position, rotation and scale, with </w:t>
       </w:r>
@@ -6061,13 +6053,13 @@
       <w:pPr>
         <w:pStyle w:val="KapitelII"/>
       </w:pPr>
+      <w:bookmarkStart w:id="22" w:name="_Ref172301216"/>
       <w:bookmarkStart w:id="23" w:name="_Ref171873322"/>
       <w:bookmarkStart w:id="24" w:name="_Toc172298711"/>
-      <w:bookmarkStart w:id="25" w:name="_Ref172301216"/>
       <w:r>
         <w:t>Virtually extending Delimiter Planes</w:t>
       </w:r>
-      <w:bookmarkEnd w:id="25"/>
+      <w:bookmarkEnd w:id="22"/>
     </w:p>
     <w:p>
       <w:pPr>
@@ -6129,15 +6121,7 @@
         <w:t>always do exactly that</w:t>
       </w:r>
       <w:r>
-        <w:t xml:space="preserve"> at the cost of increased workload. The algorithm was however designed in a way that common cases should generate the expected result, so that developers only </w:t>
-      </w:r>
-      <w:proofErr w:type="gramStart"/>
-      <w:r>
-        <w:t>have to</w:t>
-      </w:r>
-      <w:proofErr w:type="gramEnd"/>
-      <w:r>
-        <w:t xml:space="preserve"> manually set up specific planes in edge cases. </w:t>
+        <w:t xml:space="preserve"> at the cost of increased workload. The algorithm was however designed in a way that common cases should generate the expected result, so that developers only have to manually set up specific planes in edge cases. </w:t>
       </w:r>
     </w:p>
     <w:p>
@@ -6349,134 +6333,134 @@
       <w:pPr>
         <w:pStyle w:val="KapitelII"/>
       </w:pPr>
-      <w:bookmarkStart w:id="26" w:name="_Toc172298712"/>
+      <w:bookmarkStart w:id="25" w:name="_Toc172298712"/>
       <w:r>
         <w:t>Calculating Volumes</w:t>
       </w:r>
+      <w:bookmarkEnd w:id="25"/>
+    </w:p>
+    <w:p>
+      <w:pPr>
+        <w:pStyle w:val="KapitelII"/>
+      </w:pPr>
+      <w:bookmarkStart w:id="26" w:name="_Toc172298713"/>
+      <w:r>
+        <w:t xml:space="preserve">Querying </w:t>
+      </w:r>
+      <w:r>
+        <w:t>the World</w:t>
+      </w:r>
       <w:bookmarkEnd w:id="26"/>
     </w:p>
     <w:p>
       <w:pPr>
-        <w:pStyle w:val="KapitelII"/>
-      </w:pPr>
-      <w:bookmarkStart w:id="27" w:name="_Toc172298713"/>
-      <w:r>
-        <w:t xml:space="preserve">Querying </w:t>
-      </w:r>
-      <w:r>
-        <w:t>the World</w:t>
-      </w:r>
-      <w:bookmarkEnd w:id="27"/>
-    </w:p>
-    <w:p>
-      <w:pPr>
         <w:pStyle w:val="KapitelI"/>
       </w:pPr>
-      <w:bookmarkStart w:id="28" w:name="_Toc172298714"/>
+      <w:bookmarkStart w:id="27" w:name="_Toc172298714"/>
       <w:r>
         <w:lastRenderedPageBreak/>
         <w:t>Implementation</w:t>
       </w:r>
+      <w:bookmarkEnd w:id="27"/>
+    </w:p>
+    <w:p>
+      <w:pPr>
+        <w:pStyle w:val="KapitelII"/>
+      </w:pPr>
+      <w:bookmarkStart w:id="28" w:name="_Toc172298715"/>
+      <w:r>
+        <w:t>Overview</w:t>
+      </w:r>
       <w:bookmarkEnd w:id="28"/>
     </w:p>
     <w:p>
       <w:pPr>
+        <w:pStyle w:val="BodyText"/>
+      </w:pPr>
+      <w:r>
+        <w:t xml:space="preserve">The </w:t>
+      </w:r>
+      <w:r>
+        <w:t xml:space="preserve">core </w:t>
+      </w:r>
+      <w:r>
+        <w:t xml:space="preserve">algorithm </w:t>
+      </w:r>
+      <w:r>
+        <w:t>proposed in this thesis</w:t>
+      </w:r>
+      <w:r>
+        <w:t xml:space="preserve"> consists of two different phases. </w:t>
+      </w:r>
+      <w:r>
+        <w:t>The first part is building the actual data structure, representing the semantic volumes in the</w:t>
+      </w:r>
+      <w:r>
+        <w:t xml:space="preserve"> world.</w:t>
+      </w:r>
+      <w:r>
+        <w:t xml:space="preserve"> </w:t>
+      </w:r>
+      <w:r>
+        <w:t>Building the structure represents the main challenge of this thesis, both in complexity and in runtime.</w:t>
+      </w:r>
+      <w:r>
+        <w:t xml:space="preserve"> </w:t>
+      </w:r>
+      <w:r>
+        <w:t>This only needs to happen once for a</w:t>
+      </w:r>
+      <w:r>
+        <w:t>ny given</w:t>
+      </w:r>
+      <w:r>
+        <w:t xml:space="preserve"> world though, as this data structure can be serialized and loaded when needed. </w:t>
+      </w:r>
+      <w:r>
+        <w:t xml:space="preserve">If the world changes, this data structure needs to be recalculated. </w:t>
+      </w:r>
+      <w:r>
+        <w:t>The second part is querying the created data structure to evaluate the semantic volume at any given point in the world.</w:t>
+      </w:r>
+      <w:r>
+        <w:t xml:space="preserve"> While being much less complex, this query might happen many times over the course of the user program, and should therefore be as lightweight as possible, especially for use in performance critical applications such as games.</w:t>
+      </w:r>
+    </w:p>
+    <w:p>
+      <w:pPr>
+        <w:pStyle w:val="BodyText"/>
+      </w:pPr>
+      <w:r>
+        <w:t xml:space="preserve">The algorithm should </w:t>
+      </w:r>
+      <w:r>
+        <w:t xml:space="preserve">also </w:t>
+      </w:r>
+      <w:r>
+        <w:t>be independent of any specific application logic</w:t>
+      </w:r>
+      <w:r>
+        <w:t>, to enable the integration in all kinds of user programs</w:t>
+      </w:r>
+      <w:r>
+        <w:t>. This requires an interface between the algorithm and the user program to exchange data in a precise format</w:t>
+      </w:r>
+      <w:r>
+        <w:t xml:space="preserve">. This interface should be as light and simple as possible, to minimize </w:t>
+      </w:r>
+      <w:r>
+        <w:t>performance overhead and bug proneness.</w:t>
+      </w:r>
+    </w:p>
+    <w:p>
+      <w:pPr>
         <w:pStyle w:val="KapitelII"/>
       </w:pPr>
-      <w:bookmarkStart w:id="29" w:name="_Toc172298715"/>
-      <w:r>
-        <w:t>Overview</w:t>
+      <w:bookmarkStart w:id="29" w:name="_Toc172298716"/>
+      <w:r>
+        <w:t>The interface</w:t>
       </w:r>
       <w:bookmarkEnd w:id="29"/>
-    </w:p>
-    <w:p>
-      <w:pPr>
-        <w:pStyle w:val="BodyText"/>
-      </w:pPr>
-      <w:r>
-        <w:t xml:space="preserve">The </w:t>
-      </w:r>
-      <w:r>
-        <w:t xml:space="preserve">core </w:t>
-      </w:r>
-      <w:r>
-        <w:t xml:space="preserve">algorithm </w:t>
-      </w:r>
-      <w:r>
-        <w:t>proposed in this thesis</w:t>
-      </w:r>
-      <w:r>
-        <w:t xml:space="preserve"> consists of two different phases. </w:t>
-      </w:r>
-      <w:r>
-        <w:t>The first part is building the actual data structure, representing the semantic volumes in the</w:t>
-      </w:r>
-      <w:r>
-        <w:t xml:space="preserve"> world.</w:t>
-      </w:r>
-      <w:r>
-        <w:t xml:space="preserve"> </w:t>
-      </w:r>
-      <w:r>
-        <w:t>Building the structure represents the main challenge of this thesis, both in complexity and in runtime.</w:t>
-      </w:r>
-      <w:r>
-        <w:t xml:space="preserve"> </w:t>
-      </w:r>
-      <w:r>
-        <w:t>This only needs to happen once for a</w:t>
-      </w:r>
-      <w:r>
-        <w:t>ny given</w:t>
-      </w:r>
-      <w:r>
-        <w:t xml:space="preserve"> world though, as this data structure can be serialized and loaded when needed. </w:t>
-      </w:r>
-      <w:r>
-        <w:t xml:space="preserve">If the world changes, this data structure needs to be recalculated. </w:t>
-      </w:r>
-      <w:r>
-        <w:t>The second part is querying the created data structure to evaluate the semantic volume at any given point in the world.</w:t>
-      </w:r>
-      <w:r>
-        <w:t xml:space="preserve"> While being much less complex, this query might happen many times over the course of the user program, and should therefore be as lightweight as possible, especially for use in performance critical applications such as games.</w:t>
-      </w:r>
-    </w:p>
-    <w:p>
-      <w:pPr>
-        <w:pStyle w:val="BodyText"/>
-      </w:pPr>
-      <w:r>
-        <w:t xml:space="preserve">The algorithm should </w:t>
-      </w:r>
-      <w:r>
-        <w:t xml:space="preserve">also </w:t>
-      </w:r>
-      <w:r>
-        <w:t>be independent of any specific application logic</w:t>
-      </w:r>
-      <w:r>
-        <w:t>, to enable the integration in all kinds of user programs</w:t>
-      </w:r>
-      <w:r>
-        <w:t>. This requires an interface between the algorithm and the user program to exchange data in a precise format</w:t>
-      </w:r>
-      <w:r>
-        <w:t xml:space="preserve">. This interface should be as light and simple as possible, to minimize </w:t>
-      </w:r>
-      <w:r>
-        <w:t>performance overhead and bug proneness.</w:t>
-      </w:r>
-    </w:p>
-    <w:p>
-      <w:pPr>
-        <w:pStyle w:val="KapitelII"/>
-      </w:pPr>
-      <w:bookmarkStart w:id="30" w:name="_Toc172298716"/>
-      <w:r>
-        <w:t>The interface</w:t>
-      </w:r>
-      <w:bookmarkEnd w:id="30"/>
     </w:p>
     <w:p>
       <w:pPr>
@@ -6640,11 +6624,11 @@
       <w:pPr>
         <w:pStyle w:val="KapitelII"/>
       </w:pPr>
-      <w:bookmarkStart w:id="31" w:name="_Toc172298717"/>
+      <w:bookmarkStart w:id="30" w:name="_Toc172298717"/>
       <w:r>
         <w:t>The underlying data structure</w:t>
       </w:r>
-      <w:bookmarkEnd w:id="31"/>
+      <w:bookmarkEnd w:id="30"/>
     </w:p>
     <w:p>
       <w:pPr>
@@ -6757,96 +6741,96 @@
       <w:pPr>
         <w:pStyle w:val="KapitelII"/>
       </w:pPr>
-      <w:bookmarkStart w:id="32" w:name="_Toc172298718"/>
+      <w:bookmarkStart w:id="31" w:name="_Toc172298718"/>
       <w:r>
         <w:t>Tessellation</w:t>
       </w:r>
+      <w:bookmarkEnd w:id="31"/>
+    </w:p>
+    <w:p>
+      <w:pPr>
+        <w:pStyle w:val="KapitelII"/>
+      </w:pPr>
+      <w:bookmarkStart w:id="32" w:name="_Toc172298719"/>
+      <w:r>
+        <w:t>Flood filling</w:t>
+      </w:r>
       <w:bookmarkEnd w:id="32"/>
     </w:p>
     <w:p>
       <w:pPr>
         <w:pStyle w:val="KapitelII"/>
       </w:pPr>
-      <w:bookmarkStart w:id="33" w:name="_Toc172298719"/>
-      <w:r>
-        <w:t>Flood filling</w:t>
+      <w:bookmarkStart w:id="33" w:name="_Toc172298720"/>
+      <w:r>
+        <w:t>Assembling</w:t>
       </w:r>
       <w:bookmarkEnd w:id="33"/>
     </w:p>
     <w:p>
       <w:pPr>
-        <w:pStyle w:val="KapitelII"/>
-      </w:pPr>
-      <w:bookmarkStart w:id="34" w:name="_Toc172298720"/>
-      <w:r>
-        <w:t>Assembling</w:t>
-      </w:r>
-      <w:bookmarkEnd w:id="34"/>
-    </w:p>
-    <w:p>
-      <w:pPr>
         <w:pStyle w:val="KapitelI"/>
       </w:pPr>
-      <w:bookmarkStart w:id="35" w:name="_Toc172298721"/>
+      <w:bookmarkStart w:id="34" w:name="_Toc172298721"/>
       <w:r>
         <w:lastRenderedPageBreak/>
         <w:t>Assessment</w:t>
       </w:r>
+      <w:bookmarkEnd w:id="34"/>
+    </w:p>
+    <w:p>
+      <w:pPr>
+        <w:pStyle w:val="KapitelII"/>
+      </w:pPr>
+      <w:bookmarkStart w:id="35" w:name="_Toc172298722"/>
+      <w:r>
+        <w:t>Fulfillment</w:t>
+      </w:r>
+      <w:r>
+        <w:t xml:space="preserve"> of the requirements</w:t>
+      </w:r>
       <w:bookmarkEnd w:id="35"/>
     </w:p>
     <w:p>
       <w:pPr>
         <w:pStyle w:val="KapitelII"/>
       </w:pPr>
-      <w:bookmarkStart w:id="36" w:name="_Toc172298722"/>
-      <w:r>
-        <w:t>Fulfillment</w:t>
-      </w:r>
-      <w:r>
-        <w:t xml:space="preserve"> of the requirements</w:t>
+      <w:bookmarkStart w:id="36" w:name="_Toc172298723"/>
+      <w:r>
+        <w:t xml:space="preserve">Comparison </w:t>
+      </w:r>
+      <w:r>
+        <w:t>with other approaches</w:t>
       </w:r>
       <w:bookmarkEnd w:id="36"/>
     </w:p>
     <w:p>
       <w:pPr>
-        <w:pStyle w:val="KapitelII"/>
-      </w:pPr>
-      <w:bookmarkStart w:id="37" w:name="_Toc172298723"/>
-      <w:r>
-        <w:t xml:space="preserve">Comparison </w:t>
-      </w:r>
-      <w:r>
-        <w:t>with other approaches</w:t>
-      </w:r>
-      <w:bookmarkEnd w:id="37"/>
-    </w:p>
-    <w:p>
-      <w:pPr>
         <w:pStyle w:val="KapitelI"/>
       </w:pPr>
-      <w:bookmarkStart w:id="38" w:name="_Toc172298724"/>
+      <w:bookmarkStart w:id="37" w:name="_Toc172298724"/>
       <w:r>
         <w:lastRenderedPageBreak/>
         <w:t>Future Work</w:t>
       </w:r>
-      <w:bookmarkEnd w:id="38"/>
+      <w:bookmarkEnd w:id="37"/>
     </w:p>
     <w:p>
       <w:pPr>
         <w:pStyle w:val="KapitelI"/>
       </w:pPr>
-      <w:bookmarkStart w:id="39" w:name="_Toc172298725"/>
+      <w:bookmarkStart w:id="38" w:name="_Toc172298725"/>
       <w:r>
         <w:lastRenderedPageBreak/>
         <w:t>Conclusion</w:t>
       </w:r>
-      <w:bookmarkEnd w:id="39"/>
+      <w:bookmarkEnd w:id="38"/>
     </w:p>
     <w:p>
       <w:pPr>
         <w:pStyle w:val="VerzeichnisberschriftimInhaltsverzeichnisgelistet"/>
       </w:pPr>
-      <w:bookmarkStart w:id="40" w:name="_Toc172298726"/>
+      <w:bookmarkStart w:id="39" w:name="_Toc172298726"/>
       <w:r>
         <w:lastRenderedPageBreak/>
         <w:t>List</w:t>
@@ -6854,7 +6838,7 @@
       <w:r>
         <w:t xml:space="preserve"> of figures</w:t>
       </w:r>
-      <w:bookmarkEnd w:id="40"/>
+      <w:bookmarkEnd w:id="39"/>
     </w:p>
     <w:p>
       <w:pPr>
@@ -7019,20 +7003,18 @@
         <w:fldChar w:fldCharType="end"/>
       </w:r>
     </w:p>
-    <w:bookmarkStart w:id="41" w:name="_Toc172298727" w:displacedByCustomXml="next"/>
+    <w:bookmarkStart w:id="40" w:name="_Toc172298727" w:displacedByCustomXml="next"/>
     <w:sdt>
       <w:sdtPr>
+        <w:rPr>
+          <w:sz w:val="22"/>
+        </w:rPr>
         <w:id w:val="-708415641"/>
         <w:docPartObj>
           <w:docPartGallery w:val="Bibliographies"/>
           <w:docPartUnique/>
         </w:docPartObj>
       </w:sdtPr>
-      <w:sdtEndPr>
-        <w:rPr>
-          <w:sz w:val="22"/>
-        </w:rPr>
-      </w:sdtEndPr>
       <w:sdtContent>
         <w:p>
           <w:pPr>
@@ -7041,7 +7023,7 @@
           <w:r>
             <w:t>Bibliography</w:t>
           </w:r>
-          <w:bookmarkEnd w:id="41"/>
+          <w:bookmarkEnd w:id="40"/>
         </w:p>
         <w:sdt>
           <w:sdtPr>
@@ -7581,19 +7563,11 @@
         </wp:anchor>
       </w:drawing>
     </w:r>
-    <w:proofErr w:type="spellStart"/>
     <w:r>
       <w:rPr>
         <w:noProof w:val="0"/>
       </w:rPr>
-      <w:t>Technische</w:t>
-    </w:r>
-    <w:proofErr w:type="spellEnd"/>
-    <w:r>
-      <w:rPr>
-        <w:noProof w:val="0"/>
-      </w:rPr>
-      <w:t xml:space="preserve"> Universität München</w:t>
+      <w:t>Technische Universität München</w:t>
     </w:r>
   </w:p>
 </w:hdr>
@@ -9820,6 +9794,7 @@
   <w:style w:type="character" w:default="1" w:styleId="DefaultParagraphFont">
     <w:name w:val="Default Paragraph Font"/>
     <w:uiPriority w:val="1"/>
+    <w:semiHidden/>
     <w:unhideWhenUsed/>
   </w:style>
   <w:style w:type="table" w:default="1" w:styleId="TableNormal">
@@ -11408,6 +11383,7 @@
     <w:rsid w:val="009E78E2"/>
     <w:rsid w:val="00A567CB"/>
     <w:rsid w:val="00AC3F7E"/>
+    <w:rsid w:val="00B157D0"/>
     <w:rsid w:val="00B37BBE"/>
     <w:rsid w:val="00C52141"/>
     <w:rsid w:val="00D03C58"/>
@@ -11418,6 +11394,7 @@
     <w:rsid w:val="00E84388"/>
     <w:rsid w:val="00EB718F"/>
     <w:rsid w:val="00F62206"/>
+    <w:rsid w:val="00FE3DE0"/>
   </w:rsids>
   <m:mathPr>
     <m:mathFont m:val="Cambria Math"/>
@@ -11434,7 +11411,7 @@
   </m:mathPr>
   <w:themeFontLang w:val="en-US"/>
   <w:clrSchemeMapping w:bg1="light1" w:t1="dark1" w:bg2="light2" w:t2="dark2" w:accent1="accent1" w:accent2="accent2" w:accent3="accent3" w:accent4="accent4" w:accent5="accent5" w:accent6="accent6" w:hyperlink="hyperlink" w:followedHyperlink="followedHyperlink"/>
-  <w:decimalSymbol w:val="."/>
+  <w:decimalSymbol w:val=","/>
   <w:listSeparator w:val=","/>
   <w15:chartTrackingRefBased/>
 </w:settings>

</xml_diff>

<commit_message>
Added a very small goal chapter to the introduction.
</commit_message>
<xml_diff>
--- a/Text/Thesis/Text.docx
+++ b/Text/Thesis/Text.docx
@@ -348,14 +348,39 @@
                     <w:color w:val="A6A6A6" w:themeColor="background1" w:themeShade="A6"/>
                     <w:lang w:val="de-DE"/>
                   </w:rPr>
-                  <w:t xml:space="preserve">School of </w:t>
+                  <w:t xml:space="preserve">School </w:t>
                 </w:r>
+                <w:proofErr w:type="spellStart"/>
                 <w:r>
                   <w:rPr>
                     <w:color w:val="A6A6A6" w:themeColor="background1" w:themeShade="A6"/>
                     <w:lang w:val="de-DE"/>
                   </w:rPr>
-                  <w:t>Computation, Information and Technology</w:t>
+                  <w:t>of</w:t>
+                </w:r>
+                <w:proofErr w:type="spellEnd"/>
+                <w:r>
+                  <w:rPr>
+                    <w:color w:val="A6A6A6" w:themeColor="background1" w:themeShade="A6"/>
+                    <w:lang w:val="de-DE"/>
+                  </w:rPr>
+                  <w:t xml:space="preserve"> </w:t>
+                </w:r>
+                <w:proofErr w:type="spellStart"/>
+                <w:r>
+                  <w:rPr>
+                    <w:color w:val="A6A6A6" w:themeColor="background1" w:themeShade="A6"/>
+                    <w:lang w:val="de-DE"/>
+                  </w:rPr>
+                  <w:t>Computation</w:t>
+                </w:r>
+                <w:proofErr w:type="spellEnd"/>
+                <w:r>
+                  <w:rPr>
+                    <w:color w:val="A6A6A6" w:themeColor="background1" w:themeShade="A6"/>
+                    <w:lang w:val="de-DE"/>
+                  </w:rPr>
+                  <w:t>, Information and Technology</w:t>
                 </w:r>
               </w:sdtContent>
             </w:sdt>
@@ -746,7 +771,7 @@
           <w:lang w:val="de-DE"/>
         </w:rPr>
       </w:pPr>
-      <w:bookmarkStart w:id="1" w:name="_Toc172298696"/>
+      <w:bookmarkStart w:id="1" w:name="_Toc172378277"/>
       <w:r>
         <w:rPr>
           <w:lang w:val="de-DE"/>
@@ -870,7 +895,7 @@
       <w:pPr>
         <w:pStyle w:val="VerzeichnisberschriftimInhaltsverzeichnisgelistet"/>
       </w:pPr>
-      <w:bookmarkStart w:id="2" w:name="_Toc172298697"/>
+      <w:bookmarkStart w:id="2" w:name="_Toc172378278"/>
       <w:r>
         <w:lastRenderedPageBreak/>
         <w:t>Abstract</w:t>
@@ -889,7 +914,7 @@
       <w:pPr>
         <w:pStyle w:val="VerzeichnisberschriftimInhaltsverzeichnisgelistet"/>
       </w:pPr>
-      <w:bookmarkStart w:id="3" w:name="_Toc172298698"/>
+      <w:bookmarkStart w:id="3" w:name="_Toc172378279"/>
       <w:r>
         <w:lastRenderedPageBreak/>
         <w:t>Acknowledgements</w:t>
@@ -936,7 +961,7 @@
         </w:rPr>
         <w:fldChar w:fldCharType="separate"/>
       </w:r>
-      <w:hyperlink w:anchor="_Toc172298696" w:history="1">
+      <w:hyperlink w:anchor="_Toc172378277" w:history="1">
         <w:r>
           <w:rPr>
             <w:rStyle w:val="Hyperlink"/>
@@ -960,7 +985,7 @@
           <w:rPr>
             <w:webHidden/>
           </w:rPr>
-          <w:instrText xml:space="preserve"> PAGEREF _Toc172298696 \h </w:instrText>
+          <w:instrText xml:space="preserve"> PAGEREF _Toc172378277 \h </w:instrText>
         </w:r>
         <w:r>
           <w:rPr>
@@ -999,7 +1024,7 @@
           <w14:ligatures w14:val="standardContextual"/>
         </w:rPr>
       </w:pPr>
-      <w:hyperlink w:anchor="_Toc172298697" w:history="1">
+      <w:hyperlink w:anchor="_Toc172378278" w:history="1">
         <w:r>
           <w:rPr>
             <w:rStyle w:val="Hyperlink"/>
@@ -1022,7 +1047,7 @@
           <w:rPr>
             <w:webHidden/>
           </w:rPr>
-          <w:instrText xml:space="preserve"> PAGEREF _Toc172298697 \h </w:instrText>
+          <w:instrText xml:space="preserve"> PAGEREF _Toc172378278 \h </w:instrText>
         </w:r>
         <w:r>
           <w:rPr>
@@ -1061,7 +1086,7 @@
           <w14:ligatures w14:val="standardContextual"/>
         </w:rPr>
       </w:pPr>
-      <w:hyperlink w:anchor="_Toc172298698" w:history="1">
+      <w:hyperlink w:anchor="_Toc172378279" w:history="1">
         <w:r>
           <w:rPr>
             <w:rStyle w:val="Hyperlink"/>
@@ -1084,7 +1109,7 @@
           <w:rPr>
             <w:webHidden/>
           </w:rPr>
-          <w:instrText xml:space="preserve"> PAGEREF _Toc172298698 \h </w:instrText>
+          <w:instrText xml:space="preserve"> PAGEREF _Toc172378279 \h </w:instrText>
         </w:r>
         <w:r>
           <w:rPr>
@@ -1123,7 +1148,7 @@
           <w14:ligatures w14:val="standardContextual"/>
         </w:rPr>
       </w:pPr>
-      <w:hyperlink w:anchor="_Toc172298699" w:history="1">
+      <w:hyperlink w:anchor="_Toc172378280" w:history="1">
         <w:r>
           <w:rPr>
             <w:rStyle w:val="Hyperlink"/>
@@ -1163,7 +1188,7 @@
           <w:rPr>
             <w:webHidden/>
           </w:rPr>
-          <w:instrText xml:space="preserve"> PAGEREF _Toc172298699 \h </w:instrText>
+          <w:instrText xml:space="preserve"> PAGEREF _Toc172378280 \h </w:instrText>
         </w:r>
         <w:r>
           <w:rPr>
@@ -1201,7 +1226,7 @@
           <w14:ligatures w14:val="standardContextual"/>
         </w:rPr>
       </w:pPr>
-      <w:hyperlink w:anchor="_Toc172298700" w:history="1">
+      <w:hyperlink w:anchor="_Toc172378281" w:history="1">
         <w:r>
           <w:rPr>
             <w:rStyle w:val="Hyperlink"/>
@@ -1240,7 +1265,7 @@
           <w:rPr>
             <w:webHidden/>
           </w:rPr>
-          <w:instrText xml:space="preserve"> PAGEREF _Toc172298700 \h </w:instrText>
+          <w:instrText xml:space="preserve"> PAGEREF _Toc172378281 \h </w:instrText>
         </w:r>
         <w:r>
           <w:rPr>
@@ -1278,7 +1303,7 @@
           <w14:ligatures w14:val="standardContextual"/>
         </w:rPr>
       </w:pPr>
-      <w:hyperlink w:anchor="_Toc172298701" w:history="1">
+      <w:hyperlink w:anchor="_Toc172378282" w:history="1">
         <w:r>
           <w:rPr>
             <w:rStyle w:val="Hyperlink"/>
@@ -1317,7 +1342,7 @@
           <w:rPr>
             <w:webHidden/>
           </w:rPr>
-          <w:instrText xml:space="preserve"> PAGEREF _Toc172298701 \h </w:instrText>
+          <w:instrText xml:space="preserve"> PAGEREF _Toc172378282 \h </w:instrText>
         </w:r>
         <w:r>
           <w:rPr>
@@ -1335,6 +1360,83 @@
             <w:webHidden/>
           </w:rPr>
           <w:t>8</w:t>
+        </w:r>
+        <w:r>
+          <w:rPr>
+            <w:webHidden/>
+          </w:rPr>
+          <w:fldChar w:fldCharType="end"/>
+        </w:r>
+      </w:hyperlink>
+    </w:p>
+    <w:p>
+      <w:pPr>
+        <w:pStyle w:val="TOC2"/>
+        <w:rPr>
+          <w:rFonts w:eastAsiaTheme="minorEastAsia"/>
+          <w:kern w:val="2"/>
+          <w:sz w:val="24"/>
+          <w:szCs w:val="24"/>
+          <w14:ligatures w14:val="standardContextual"/>
+        </w:rPr>
+      </w:pPr>
+      <w:hyperlink w:anchor="_Toc172378283" w:history="1">
+        <w:r>
+          <w:rPr>
+            <w:rStyle w:val="Hyperlink"/>
+          </w:rPr>
+          <w:t>1.3.</w:t>
+        </w:r>
+        <w:r>
+          <w:rPr>
+            <w:rFonts w:eastAsiaTheme="minorEastAsia"/>
+            <w:kern w:val="2"/>
+            <w:sz w:val="24"/>
+            <w:szCs w:val="24"/>
+            <w14:ligatures w14:val="standardContextual"/>
+          </w:rPr>
+          <w:tab/>
+        </w:r>
+        <w:r>
+          <w:rPr>
+            <w:rStyle w:val="Hyperlink"/>
+          </w:rPr>
+          <w:t>Goals</w:t>
+        </w:r>
+        <w:r>
+          <w:rPr>
+            <w:webHidden/>
+          </w:rPr>
+          <w:tab/>
+        </w:r>
+        <w:r>
+          <w:rPr>
+            <w:webHidden/>
+          </w:rPr>
+          <w:fldChar w:fldCharType="begin"/>
+        </w:r>
+        <w:r>
+          <w:rPr>
+            <w:webHidden/>
+          </w:rPr>
+          <w:instrText xml:space="preserve"> PAGEREF _Toc172378283 \h </w:instrText>
+        </w:r>
+        <w:r>
+          <w:rPr>
+            <w:webHidden/>
+          </w:rPr>
+        </w:r>
+        <w:r>
+          <w:rPr>
+            <w:webHidden/>
+          </w:rPr>
+          <w:fldChar w:fldCharType="separate"/>
+        </w:r>
+        <w:r>
+          <w:rPr>
+            <w:webHidden/>
+          </w:rPr>
+          <w:t>9</w:t>
         </w:r>
         <w:r>
           <w:rPr>
@@ -1356,7 +1458,7 @@
           <w14:ligatures w14:val="standardContextual"/>
         </w:rPr>
       </w:pPr>
-      <w:hyperlink w:anchor="_Toc172298702" w:history="1">
+      <w:hyperlink w:anchor="_Toc172378284" w:history="1">
         <w:r>
           <w:rPr>
             <w:rStyle w:val="Hyperlink"/>
@@ -1396,7 +1498,7 @@
           <w:rPr>
             <w:webHidden/>
           </w:rPr>
-          <w:instrText xml:space="preserve"> PAGEREF _Toc172298702 \h </w:instrText>
+          <w:instrText xml:space="preserve"> PAGEREF _Toc172378284 \h </w:instrText>
         </w:r>
         <w:r>
           <w:rPr>
@@ -1434,7 +1536,7 @@
           <w14:ligatures w14:val="standardContextual"/>
         </w:rPr>
       </w:pPr>
-      <w:hyperlink w:anchor="_Toc172298703" w:history="1">
+      <w:hyperlink w:anchor="_Toc172378285" w:history="1">
         <w:r>
           <w:rPr>
             <w:rStyle w:val="Hyperlink"/>
@@ -1473,7 +1575,7 @@
           <w:rPr>
             <w:webHidden/>
           </w:rPr>
-          <w:instrText xml:space="preserve"> PAGEREF _Toc172298703 \h </w:instrText>
+          <w:instrText xml:space="preserve"> PAGEREF _Toc172378285 \h </w:instrText>
         </w:r>
         <w:r>
           <w:rPr>
@@ -1511,7 +1613,7 @@
           <w14:ligatures w14:val="standardContextual"/>
         </w:rPr>
       </w:pPr>
-      <w:hyperlink w:anchor="_Toc172298704" w:history="1">
+      <w:hyperlink w:anchor="_Toc172378286" w:history="1">
         <w:r>
           <w:rPr>
             <w:rStyle w:val="Hyperlink"/>
@@ -1532,7 +1634,7 @@
           <w:rPr>
             <w:rStyle w:val="Hyperlink"/>
           </w:rPr>
-          <w:t>Thesis by Kersting Pfaffinger</w:t>
+          <w:t>Thesis by Kerstin Pfaffinger</w:t>
         </w:r>
         <w:r>
           <w:rPr>
@@ -1550,7 +1652,7 @@
           <w:rPr>
             <w:webHidden/>
           </w:rPr>
-          <w:instrText xml:space="preserve"> PAGEREF _Toc172298704 \h </w:instrText>
+          <w:instrText xml:space="preserve"> PAGEREF _Toc172378286 \h </w:instrText>
         </w:r>
         <w:r>
           <w:rPr>
@@ -1588,7 +1690,7 @@
           <w14:ligatures w14:val="standardContextual"/>
         </w:rPr>
       </w:pPr>
-      <w:hyperlink w:anchor="_Toc172298705" w:history="1">
+      <w:hyperlink w:anchor="_Toc172378287" w:history="1">
         <w:r>
           <w:rPr>
             <w:rStyle w:val="Hyperlink"/>
@@ -1627,7 +1729,7 @@
           <w:rPr>
             <w:webHidden/>
           </w:rPr>
-          <w:instrText xml:space="preserve"> PAGEREF _Toc172298705 \h </w:instrText>
+          <w:instrText xml:space="preserve"> PAGEREF _Toc172378287 \h </w:instrText>
         </w:r>
         <w:r>
           <w:rPr>
@@ -1666,7 +1768,7 @@
           <w14:ligatures w14:val="standardContextual"/>
         </w:rPr>
       </w:pPr>
-      <w:hyperlink w:anchor="_Toc172298706" w:history="1">
+      <w:hyperlink w:anchor="_Toc172378288" w:history="1">
         <w:r>
           <w:rPr>
             <w:rStyle w:val="Hyperlink"/>
@@ -1688,7 +1790,7 @@
           <w:rPr>
             <w:rStyle w:val="Hyperlink"/>
           </w:rPr>
-          <w:t>Theory</w:t>
+          <w:t>Approach</w:t>
         </w:r>
         <w:r>
           <w:rPr>
@@ -1706,7 +1808,7 @@
           <w:rPr>
             <w:webHidden/>
           </w:rPr>
-          <w:instrText xml:space="preserve"> PAGEREF _Toc172298706 \h </w:instrText>
+          <w:instrText xml:space="preserve"> PAGEREF _Toc172378288 \h </w:instrText>
         </w:r>
         <w:r>
           <w:rPr>
@@ -1744,7 +1846,7 @@
           <w14:ligatures w14:val="standardContextual"/>
         </w:rPr>
       </w:pPr>
-      <w:hyperlink w:anchor="_Toc172298707" w:history="1">
+      <w:hyperlink w:anchor="_Toc172378289" w:history="1">
         <w:r>
           <w:rPr>
             <w:rStyle w:val="Hyperlink"/>
@@ -1783,7 +1885,7 @@
           <w:rPr>
             <w:webHidden/>
           </w:rPr>
-          <w:instrText xml:space="preserve"> PAGEREF _Toc172298707 \h </w:instrText>
+          <w:instrText xml:space="preserve"> PAGEREF _Toc172378289 \h </w:instrText>
         </w:r>
         <w:r>
           <w:rPr>
@@ -1821,7 +1923,7 @@
           <w14:ligatures w14:val="standardContextual"/>
         </w:rPr>
       </w:pPr>
-      <w:hyperlink w:anchor="_Toc172298708" w:history="1">
+      <w:hyperlink w:anchor="_Toc172378290" w:history="1">
         <w:r>
           <w:rPr>
             <w:rStyle w:val="Hyperlink"/>
@@ -1860,7 +1962,7 @@
           <w:rPr>
             <w:webHidden/>
           </w:rPr>
-          <w:instrText xml:space="preserve"> PAGEREF _Toc172298708 \h </w:instrText>
+          <w:instrText xml:space="preserve"> PAGEREF _Toc172378290 \h </w:instrText>
         </w:r>
         <w:r>
           <w:rPr>
@@ -1898,7 +2000,7 @@
           <w14:ligatures w14:val="standardContextual"/>
         </w:rPr>
       </w:pPr>
-      <w:hyperlink w:anchor="_Toc172298709" w:history="1">
+      <w:hyperlink w:anchor="_Toc172378291" w:history="1">
         <w:r>
           <w:rPr>
             <w:rStyle w:val="Hyperlink"/>
@@ -1937,7 +2039,7 @@
           <w:rPr>
             <w:webHidden/>
           </w:rPr>
-          <w:instrText xml:space="preserve"> PAGEREF _Toc172298709 \h </w:instrText>
+          <w:instrText xml:space="preserve"> PAGEREF _Toc172378291 \h </w:instrText>
         </w:r>
         <w:r>
           <w:rPr>
@@ -1975,7 +2077,7 @@
           <w14:ligatures w14:val="standardContextual"/>
         </w:rPr>
       </w:pPr>
-      <w:hyperlink w:anchor="_Toc172298710" w:history="1">
+      <w:hyperlink w:anchor="_Toc172378292" w:history="1">
         <w:r>
           <w:rPr>
             <w:rStyle w:val="Hyperlink"/>
@@ -2014,7 +2116,7 @@
           <w:rPr>
             <w:webHidden/>
           </w:rPr>
-          <w:instrText xml:space="preserve"> PAGEREF _Toc172298710 \h </w:instrText>
+          <w:instrText xml:space="preserve"> PAGEREF _Toc172378292 \h </w:instrText>
         </w:r>
         <w:r>
           <w:rPr>
@@ -2052,7 +2154,7 @@
           <w14:ligatures w14:val="standardContextual"/>
         </w:rPr>
       </w:pPr>
-      <w:hyperlink w:anchor="_Toc172298711" w:history="1">
+      <w:hyperlink w:anchor="_Toc172378293" w:history="1">
         <w:r>
           <w:rPr>
             <w:rStyle w:val="Hyperlink"/>
@@ -2073,7 +2175,7 @@
           <w:rPr>
             <w:rStyle w:val="Hyperlink"/>
           </w:rPr>
-          <w:t>Clipping Delimiters</w:t>
+          <w:t>Virtually extending Delimiter Planes</w:t>
         </w:r>
         <w:r>
           <w:rPr>
@@ -2091,7 +2193,7 @@
           <w:rPr>
             <w:webHidden/>
           </w:rPr>
-          <w:instrText xml:space="preserve"> PAGEREF _Toc172298711 \h </w:instrText>
+          <w:instrText xml:space="preserve"> PAGEREF _Toc172378293 \h </w:instrText>
         </w:r>
         <w:r>
           <w:rPr>
@@ -2129,7 +2231,7 @@
           <w14:ligatures w14:val="standardContextual"/>
         </w:rPr>
       </w:pPr>
-      <w:hyperlink w:anchor="_Toc172298712" w:history="1">
+      <w:hyperlink w:anchor="_Toc172378294" w:history="1">
         <w:r>
           <w:rPr>
             <w:rStyle w:val="Hyperlink"/>
@@ -2150,7 +2252,7 @@
           <w:rPr>
             <w:rStyle w:val="Hyperlink"/>
           </w:rPr>
-          <w:t>Calculating Volumes</w:t>
+          <w:t>Clipping Delimiters</w:t>
         </w:r>
         <w:r>
           <w:rPr>
@@ -2168,7 +2270,7 @@
           <w:rPr>
             <w:webHidden/>
           </w:rPr>
-          <w:instrText xml:space="preserve"> PAGEREF _Toc172298712 \h </w:instrText>
+          <w:instrText xml:space="preserve"> PAGEREF _Toc172378294 \h </w:instrText>
         </w:r>
         <w:r>
           <w:rPr>
@@ -2185,7 +2287,7 @@
           <w:rPr>
             <w:webHidden/>
           </w:rPr>
-          <w:t>14</w:t>
+          <w:t>15</w:t>
         </w:r>
         <w:r>
           <w:rPr>
@@ -2206,7 +2308,7 @@
           <w14:ligatures w14:val="standardContextual"/>
         </w:rPr>
       </w:pPr>
-      <w:hyperlink w:anchor="_Toc172298713" w:history="1">
+      <w:hyperlink w:anchor="_Toc172378295" w:history="1">
         <w:r>
           <w:rPr>
             <w:rStyle w:val="Hyperlink"/>
@@ -2227,6 +2329,83 @@
           <w:rPr>
             <w:rStyle w:val="Hyperlink"/>
           </w:rPr>
+          <w:t>Calculating Volumes</w:t>
+        </w:r>
+        <w:r>
+          <w:rPr>
+            <w:webHidden/>
+          </w:rPr>
+          <w:tab/>
+        </w:r>
+        <w:r>
+          <w:rPr>
+            <w:webHidden/>
+          </w:rPr>
+          <w:fldChar w:fldCharType="begin"/>
+        </w:r>
+        <w:r>
+          <w:rPr>
+            <w:webHidden/>
+          </w:rPr>
+          <w:instrText xml:space="preserve"> PAGEREF _Toc172378295 \h </w:instrText>
+        </w:r>
+        <w:r>
+          <w:rPr>
+            <w:webHidden/>
+          </w:rPr>
+        </w:r>
+        <w:r>
+          <w:rPr>
+            <w:webHidden/>
+          </w:rPr>
+          <w:fldChar w:fldCharType="separate"/>
+        </w:r>
+        <w:r>
+          <w:rPr>
+            <w:webHidden/>
+          </w:rPr>
+          <w:t>15</w:t>
+        </w:r>
+        <w:r>
+          <w:rPr>
+            <w:webHidden/>
+          </w:rPr>
+          <w:fldChar w:fldCharType="end"/>
+        </w:r>
+      </w:hyperlink>
+    </w:p>
+    <w:p>
+      <w:pPr>
+        <w:pStyle w:val="TOC2"/>
+        <w:rPr>
+          <w:rFonts w:eastAsiaTheme="minorEastAsia"/>
+          <w:kern w:val="2"/>
+          <w:sz w:val="24"/>
+          <w:szCs w:val="24"/>
+          <w14:ligatures w14:val="standardContextual"/>
+        </w:rPr>
+      </w:pPr>
+      <w:hyperlink w:anchor="_Toc172378296" w:history="1">
+        <w:r>
+          <w:rPr>
+            <w:rStyle w:val="Hyperlink"/>
+          </w:rPr>
+          <w:t>3.8.</w:t>
+        </w:r>
+        <w:r>
+          <w:rPr>
+            <w:rFonts w:eastAsiaTheme="minorEastAsia"/>
+            <w:kern w:val="2"/>
+            <w:sz w:val="24"/>
+            <w:szCs w:val="24"/>
+            <w14:ligatures w14:val="standardContextual"/>
+          </w:rPr>
+          <w:tab/>
+        </w:r>
+        <w:r>
+          <w:rPr>
+            <w:rStyle w:val="Hyperlink"/>
+          </w:rPr>
           <w:t>Querying the World</w:t>
         </w:r>
         <w:r>
@@ -2245,7 +2424,7 @@
           <w:rPr>
             <w:webHidden/>
           </w:rPr>
-          <w:instrText xml:space="preserve"> PAGEREF _Toc172298713 \h </w:instrText>
+          <w:instrText xml:space="preserve"> PAGEREF _Toc172378296 \h </w:instrText>
         </w:r>
         <w:r>
           <w:rPr>
@@ -2262,7 +2441,7 @@
           <w:rPr>
             <w:webHidden/>
           </w:rPr>
-          <w:t>14</w:t>
+          <w:t>15</w:t>
         </w:r>
         <w:r>
           <w:rPr>
@@ -2284,7 +2463,7 @@
           <w14:ligatures w14:val="standardContextual"/>
         </w:rPr>
       </w:pPr>
-      <w:hyperlink w:anchor="_Toc172298714" w:history="1">
+      <w:hyperlink w:anchor="_Toc172378297" w:history="1">
         <w:r>
           <w:rPr>
             <w:rStyle w:val="Hyperlink"/>
@@ -2324,7 +2503,7 @@
           <w:rPr>
             <w:webHidden/>
           </w:rPr>
-          <w:instrText xml:space="preserve"> PAGEREF _Toc172298714 \h </w:instrText>
+          <w:instrText xml:space="preserve"> PAGEREF _Toc172378297 \h </w:instrText>
         </w:r>
         <w:r>
           <w:rPr>
@@ -2341,7 +2520,7 @@
           <w:rPr>
             <w:webHidden/>
           </w:rPr>
-          <w:t>15</w:t>
+          <w:t>16</w:t>
         </w:r>
         <w:r>
           <w:rPr>
@@ -2362,7 +2541,7 @@
           <w14:ligatures w14:val="standardContextual"/>
         </w:rPr>
       </w:pPr>
-      <w:hyperlink w:anchor="_Toc172298715" w:history="1">
+      <w:hyperlink w:anchor="_Toc172378298" w:history="1">
         <w:r>
           <w:rPr>
             <w:rStyle w:val="Hyperlink"/>
@@ -2401,7 +2580,7 @@
           <w:rPr>
             <w:webHidden/>
           </w:rPr>
-          <w:instrText xml:space="preserve"> PAGEREF _Toc172298715 \h </w:instrText>
+          <w:instrText xml:space="preserve"> PAGEREF _Toc172378298 \h </w:instrText>
         </w:r>
         <w:r>
           <w:rPr>
@@ -2418,7 +2597,7 @@
           <w:rPr>
             <w:webHidden/>
           </w:rPr>
-          <w:t>15</w:t>
+          <w:t>16</w:t>
         </w:r>
         <w:r>
           <w:rPr>
@@ -2439,7 +2618,7 @@
           <w14:ligatures w14:val="standardContextual"/>
         </w:rPr>
       </w:pPr>
-      <w:hyperlink w:anchor="_Toc172298716" w:history="1">
+      <w:hyperlink w:anchor="_Toc172378299" w:history="1">
         <w:r>
           <w:rPr>
             <w:rStyle w:val="Hyperlink"/>
@@ -2478,7 +2657,7 @@
           <w:rPr>
             <w:webHidden/>
           </w:rPr>
-          <w:instrText xml:space="preserve"> PAGEREF _Toc172298716 \h </w:instrText>
+          <w:instrText xml:space="preserve"> PAGEREF _Toc172378299 \h </w:instrText>
         </w:r>
         <w:r>
           <w:rPr>
@@ -2495,7 +2674,7 @@
           <w:rPr>
             <w:webHidden/>
           </w:rPr>
-          <w:t>15</w:t>
+          <w:t>16</w:t>
         </w:r>
         <w:r>
           <w:rPr>
@@ -2516,7 +2695,7 @@
           <w14:ligatures w14:val="standardContextual"/>
         </w:rPr>
       </w:pPr>
-      <w:hyperlink w:anchor="_Toc172298717" w:history="1">
+      <w:hyperlink w:anchor="_Toc172378300" w:history="1">
         <w:r>
           <w:rPr>
             <w:rStyle w:val="Hyperlink"/>
@@ -2555,7 +2734,7 @@
           <w:rPr>
             <w:webHidden/>
           </w:rPr>
-          <w:instrText xml:space="preserve"> PAGEREF _Toc172298717 \h </w:instrText>
+          <w:instrText xml:space="preserve"> PAGEREF _Toc172378300 \h </w:instrText>
         </w:r>
         <w:r>
           <w:rPr>
@@ -2572,7 +2751,7 @@
           <w:rPr>
             <w:webHidden/>
           </w:rPr>
-          <w:t>16</w:t>
+          <w:t>17</w:t>
         </w:r>
         <w:r>
           <w:rPr>
@@ -2593,7 +2772,7 @@
           <w14:ligatures w14:val="standardContextual"/>
         </w:rPr>
       </w:pPr>
-      <w:hyperlink w:anchor="_Toc172298718" w:history="1">
+      <w:hyperlink w:anchor="_Toc172378301" w:history="1">
         <w:r>
           <w:rPr>
             <w:rStyle w:val="Hyperlink"/>
@@ -2632,7 +2811,7 @@
           <w:rPr>
             <w:webHidden/>
           </w:rPr>
-          <w:instrText xml:space="preserve"> PAGEREF _Toc172298718 \h </w:instrText>
+          <w:instrText xml:space="preserve"> PAGEREF _Toc172378301 \h </w:instrText>
         </w:r>
         <w:r>
           <w:rPr>
@@ -2649,7 +2828,7 @@
           <w:rPr>
             <w:webHidden/>
           </w:rPr>
-          <w:t>17</w:t>
+          <w:t>18</w:t>
         </w:r>
         <w:r>
           <w:rPr>
@@ -2670,7 +2849,7 @@
           <w14:ligatures w14:val="standardContextual"/>
         </w:rPr>
       </w:pPr>
-      <w:hyperlink w:anchor="_Toc172298719" w:history="1">
+      <w:hyperlink w:anchor="_Toc172378302" w:history="1">
         <w:r>
           <w:rPr>
             <w:rStyle w:val="Hyperlink"/>
@@ -2709,7 +2888,7 @@
           <w:rPr>
             <w:webHidden/>
           </w:rPr>
-          <w:instrText xml:space="preserve"> PAGEREF _Toc172298719 \h </w:instrText>
+          <w:instrText xml:space="preserve"> PAGEREF _Toc172378302 \h </w:instrText>
         </w:r>
         <w:r>
           <w:rPr>
@@ -2726,7 +2905,7 @@
           <w:rPr>
             <w:webHidden/>
           </w:rPr>
-          <w:t>17</w:t>
+          <w:t>18</w:t>
         </w:r>
         <w:r>
           <w:rPr>
@@ -2747,7 +2926,7 @@
           <w14:ligatures w14:val="standardContextual"/>
         </w:rPr>
       </w:pPr>
-      <w:hyperlink w:anchor="_Toc172298720" w:history="1">
+      <w:hyperlink w:anchor="_Toc172378303" w:history="1">
         <w:r>
           <w:rPr>
             <w:rStyle w:val="Hyperlink"/>
@@ -2786,7 +2965,7 @@
           <w:rPr>
             <w:webHidden/>
           </w:rPr>
-          <w:instrText xml:space="preserve"> PAGEREF _Toc172298720 \h </w:instrText>
+          <w:instrText xml:space="preserve"> PAGEREF _Toc172378303 \h </w:instrText>
         </w:r>
         <w:r>
           <w:rPr>
@@ -2803,7 +2982,7 @@
           <w:rPr>
             <w:webHidden/>
           </w:rPr>
-          <w:t>17</w:t>
+          <w:t>18</w:t>
         </w:r>
         <w:r>
           <w:rPr>
@@ -2825,7 +3004,7 @@
           <w14:ligatures w14:val="standardContextual"/>
         </w:rPr>
       </w:pPr>
-      <w:hyperlink w:anchor="_Toc172298721" w:history="1">
+      <w:hyperlink w:anchor="_Toc172378304" w:history="1">
         <w:r>
           <w:rPr>
             <w:rStyle w:val="Hyperlink"/>
@@ -2865,7 +3044,7 @@
           <w:rPr>
             <w:webHidden/>
           </w:rPr>
-          <w:instrText xml:space="preserve"> PAGEREF _Toc172298721 \h </w:instrText>
+          <w:instrText xml:space="preserve"> PAGEREF _Toc172378304 \h </w:instrText>
         </w:r>
         <w:r>
           <w:rPr>
@@ -2882,7 +3061,7 @@
           <w:rPr>
             <w:webHidden/>
           </w:rPr>
-          <w:t>18</w:t>
+          <w:t>19</w:t>
         </w:r>
         <w:r>
           <w:rPr>
@@ -2903,7 +3082,7 @@
           <w14:ligatures w14:val="standardContextual"/>
         </w:rPr>
       </w:pPr>
-      <w:hyperlink w:anchor="_Toc172298722" w:history="1">
+      <w:hyperlink w:anchor="_Toc172378305" w:history="1">
         <w:r>
           <w:rPr>
             <w:rStyle w:val="Hyperlink"/>
@@ -2942,7 +3121,7 @@
           <w:rPr>
             <w:webHidden/>
           </w:rPr>
-          <w:instrText xml:space="preserve"> PAGEREF _Toc172298722 \h </w:instrText>
+          <w:instrText xml:space="preserve"> PAGEREF _Toc172378305 \h </w:instrText>
         </w:r>
         <w:r>
           <w:rPr>
@@ -2959,7 +3138,7 @@
           <w:rPr>
             <w:webHidden/>
           </w:rPr>
-          <w:t>18</w:t>
+          <w:t>19</w:t>
         </w:r>
         <w:r>
           <w:rPr>
@@ -2980,7 +3159,7 @@
           <w14:ligatures w14:val="standardContextual"/>
         </w:rPr>
       </w:pPr>
-      <w:hyperlink w:anchor="_Toc172298723" w:history="1">
+      <w:hyperlink w:anchor="_Toc172378306" w:history="1">
         <w:r>
           <w:rPr>
             <w:rStyle w:val="Hyperlink"/>
@@ -3019,7 +3198,7 @@
           <w:rPr>
             <w:webHidden/>
           </w:rPr>
-          <w:instrText xml:space="preserve"> PAGEREF _Toc172298723 \h </w:instrText>
+          <w:instrText xml:space="preserve"> PAGEREF _Toc172378306 \h </w:instrText>
         </w:r>
         <w:r>
           <w:rPr>
@@ -3036,7 +3215,7 @@
           <w:rPr>
             <w:webHidden/>
           </w:rPr>
-          <w:t>18</w:t>
+          <w:t>19</w:t>
         </w:r>
         <w:r>
           <w:rPr>
@@ -3058,7 +3237,7 @@
           <w14:ligatures w14:val="standardContextual"/>
         </w:rPr>
       </w:pPr>
-      <w:hyperlink w:anchor="_Toc172298724" w:history="1">
+      <w:hyperlink w:anchor="_Toc172378307" w:history="1">
         <w:r>
           <w:rPr>
             <w:rStyle w:val="Hyperlink"/>
@@ -3098,7 +3277,7 @@
           <w:rPr>
             <w:webHidden/>
           </w:rPr>
-          <w:instrText xml:space="preserve"> PAGEREF _Toc172298724 \h </w:instrText>
+          <w:instrText xml:space="preserve"> PAGEREF _Toc172378307 \h </w:instrText>
         </w:r>
         <w:r>
           <w:rPr>
@@ -3115,7 +3294,7 @@
           <w:rPr>
             <w:webHidden/>
           </w:rPr>
-          <w:t>19</w:t>
+          <w:t>20</w:t>
         </w:r>
         <w:r>
           <w:rPr>
@@ -3137,7 +3316,7 @@
           <w14:ligatures w14:val="standardContextual"/>
         </w:rPr>
       </w:pPr>
-      <w:hyperlink w:anchor="_Toc172298725" w:history="1">
+      <w:hyperlink w:anchor="_Toc172378308" w:history="1">
         <w:r>
           <w:rPr>
             <w:rStyle w:val="Hyperlink"/>
@@ -3177,7 +3356,7 @@
           <w:rPr>
             <w:webHidden/>
           </w:rPr>
-          <w:instrText xml:space="preserve"> PAGEREF _Toc172298725 \h </w:instrText>
+          <w:instrText xml:space="preserve"> PAGEREF _Toc172378308 \h </w:instrText>
         </w:r>
         <w:r>
           <w:rPr>
@@ -3194,7 +3373,7 @@
           <w:rPr>
             <w:webHidden/>
           </w:rPr>
-          <w:t>20</w:t>
+          <w:t>21</w:t>
         </w:r>
         <w:r>
           <w:rPr>
@@ -3216,7 +3395,7 @@
           <w14:ligatures w14:val="standardContextual"/>
         </w:rPr>
       </w:pPr>
-      <w:hyperlink w:anchor="_Toc172298726" w:history="1">
+      <w:hyperlink w:anchor="_Toc172378309" w:history="1">
         <w:r>
           <w:rPr>
             <w:rStyle w:val="Hyperlink"/>
@@ -3239,7 +3418,7 @@
           <w:rPr>
             <w:webHidden/>
           </w:rPr>
-          <w:instrText xml:space="preserve"> PAGEREF _Toc172298726 \h </w:instrText>
+          <w:instrText xml:space="preserve"> PAGEREF _Toc172378309 \h </w:instrText>
         </w:r>
         <w:r>
           <w:rPr>
@@ -3256,7 +3435,7 @@
           <w:rPr>
             <w:webHidden/>
           </w:rPr>
-          <w:t>21</w:t>
+          <w:t>22</w:t>
         </w:r>
         <w:r>
           <w:rPr>
@@ -3278,7 +3457,7 @@
           <w14:ligatures w14:val="standardContextual"/>
         </w:rPr>
       </w:pPr>
-      <w:hyperlink w:anchor="_Toc172298727" w:history="1">
+      <w:hyperlink w:anchor="_Toc172378310" w:history="1">
         <w:r>
           <w:rPr>
             <w:rStyle w:val="Hyperlink"/>
@@ -3301,7 +3480,7 @@
           <w:rPr>
             <w:webHidden/>
           </w:rPr>
-          <w:instrText xml:space="preserve"> PAGEREF _Toc172298727 \h </w:instrText>
+          <w:instrText xml:space="preserve"> PAGEREF _Toc172378310 \h </w:instrText>
         </w:r>
         <w:r>
           <w:rPr>
@@ -3318,7 +3497,7 @@
           <w:rPr>
             <w:webHidden/>
           </w:rPr>
-          <w:t>22</w:t>
+          <w:t>23</w:t>
         </w:r>
         <w:r>
           <w:rPr>
@@ -3337,7 +3516,7 @@
         <w:lastRenderedPageBreak/>
         <w:fldChar w:fldCharType="end"/>
       </w:r>
-      <w:bookmarkStart w:id="4" w:name="_Toc172298699"/>
+      <w:bookmarkStart w:id="4" w:name="_Toc172378280"/>
       <w:r>
         <w:t>Introduction</w:t>
       </w:r>
@@ -3593,6 +3772,7 @@
       <w:r>
         <w:t xml:space="preserve">soccer </w:t>
       </w:r>
+      <w:proofErr w:type="gramStart"/>
       <w:r>
         <w:t>pitch</w:t>
       </w:r>
@@ -3600,7 +3780,11 @@
         <w:t xml:space="preserve">, </w:t>
       </w:r>
       <w:r>
-        <w:t xml:space="preserve">but </w:t>
+        <w:t>but</w:t>
+      </w:r>
+      <w:proofErr w:type="gramEnd"/>
+      <w:r>
+        <w:t xml:space="preserve"> </w:t>
       </w:r>
       <w:r>
         <w:t xml:space="preserve">evaluating them </w:t>
@@ -3698,13 +3882,21 @@
         <w:t xml:space="preserve">This is usually </w:t>
       </w:r>
       <w:r>
-        <w:t>dealt with</w:t>
+        <w:t xml:space="preserve">dealt </w:t>
+      </w:r>
+      <w:proofErr w:type="gramStart"/>
+      <w:r>
+        <w:t>with</w:t>
       </w:r>
       <w:r>
         <w:t xml:space="preserve"> </w:t>
       </w:r>
       <w:r>
-        <w:t xml:space="preserve">by </w:t>
+        <w:t>by</w:t>
+      </w:r>
+      <w:proofErr w:type="gramEnd"/>
+      <w:r>
+        <w:t xml:space="preserve"> </w:t>
       </w:r>
       <w:r>
         <w:t xml:space="preserve">a lot of manual </w:t>
@@ -3835,7 +4027,15 @@
         <w:t xml:space="preserve"> mapping based on input from </w:t>
       </w:r>
       <w:r>
-        <w:t xml:space="preserve">the game developers, in order to </w:t>
+        <w:t xml:space="preserve">the game developers, </w:t>
+      </w:r>
+      <w:proofErr w:type="gramStart"/>
+      <w:r>
+        <w:t>in order to</w:t>
+      </w:r>
+      <w:proofErr w:type="gramEnd"/>
+      <w:r>
+        <w:t xml:space="preserve"> </w:t>
       </w:r>
       <w:r>
         <w:t>lighten the workload on the developers while simultaneously improving the quality of the mappin</w:t>
@@ -3851,7 +4051,7 @@
       <w:pPr>
         <w:pStyle w:val="KapitelII"/>
       </w:pPr>
-      <w:bookmarkStart w:id="5" w:name="_Toc172298700"/>
+      <w:bookmarkStart w:id="5" w:name="_Toc172378281"/>
       <w:r>
         <w:t>Problem Statement</w:t>
       </w:r>
@@ -3862,7 +4062,15 @@
         <w:pStyle w:val="BodyText"/>
       </w:pPr>
       <w:r>
-        <w:t xml:space="preserve">This mapping </w:t>
+        <w:t xml:space="preserve">This </w:t>
+      </w:r>
+      <w:proofErr w:type="gramStart"/>
+      <w:r>
+        <w:t>mapping</w:t>
+      </w:r>
+      <w:proofErr w:type="gramEnd"/>
+      <w:r>
+        <w:t xml:space="preserve"> </w:t>
       </w:r>
       <w:r>
         <w:t>is created</w:t>
@@ -4281,7 +4489,7 @@
       <w:pPr>
         <w:pStyle w:val="KapitelII"/>
       </w:pPr>
-      <w:bookmarkStart w:id="6" w:name="_Toc172298701"/>
+      <w:bookmarkStart w:id="6" w:name="_Toc172378282"/>
       <w:r>
         <w:t xml:space="preserve">General </w:t>
       </w:r>
@@ -4543,10 +4751,18 @@
         <w:t xml:space="preserve"> delimiter </w:t>
       </w:r>
       <w:r>
-        <w:t>must always stop a</w:t>
-      </w:r>
-      <w:r>
-        <w:t xml:space="preserve"> volume </w:t>
+        <w:t xml:space="preserve">must always stop </w:t>
+      </w:r>
+      <w:proofErr w:type="gramStart"/>
+      <w:r>
+        <w:t>a</w:t>
+      </w:r>
+      <w:r>
+        <w:t xml:space="preserve"> volume</w:t>
+      </w:r>
+      <w:proofErr w:type="gramEnd"/>
+      <w:r>
+        <w:t xml:space="preserve"> </w:t>
       </w:r>
       <w:r>
         <w:t>from growing in this direction.</w:t>
@@ -4620,9 +4836,33 @@
     </w:p>
     <w:p>
       <w:pPr>
+        <w:pStyle w:val="KapitelII"/>
+      </w:pPr>
+      <w:bookmarkStart w:id="7" w:name="_Toc172378283"/>
+      <w:r>
+        <w:t>Goal</w:t>
+      </w:r>
+      <w:r>
+        <w:t>s</w:t>
+      </w:r>
+      <w:bookmarkEnd w:id="7"/>
+    </w:p>
+    <w:p>
+      <w:pPr>
         <w:pStyle w:val="BodyText"/>
       </w:pPr>
       <w:r>
+        <w:t xml:space="preserve">The algorithm was designed with the goal to keep the error of the output as low as possible, while simultaneously </w:t>
+      </w:r>
+      <w:r>
+        <w:t>allowing for a simple integration of the solution into existing tools used in game development.</w:t>
+      </w:r>
+    </w:p>
+    <w:p>
+      <w:pPr>
+        <w:pStyle w:val="BodyText"/>
+      </w:pPr>
+      <w:r>
         <w:t xml:space="preserve">The goal of this thesis is to show </w:t>
       </w:r>
       <w:r>
@@ -4632,29 +4872,35 @@
         <w:t>fulfills</w:t>
       </w:r>
       <w:r>
-        <w:t xml:space="preserve"> all stated requirements.</w:t>
+        <w:t xml:space="preserve"> all</w:t>
+      </w:r>
+      <w:r>
+        <w:t xml:space="preserve"> previously</w:t>
+      </w:r>
+      <w:r>
+        <w:t xml:space="preserve"> stated requirements.</w:t>
       </w:r>
     </w:p>
     <w:p>
       <w:pPr>
         <w:pStyle w:val="KapitelI"/>
       </w:pPr>
-      <w:bookmarkStart w:id="7" w:name="_Toc172298702"/>
+      <w:bookmarkStart w:id="8" w:name="_Toc172378284"/>
       <w:r>
         <w:lastRenderedPageBreak/>
         <w:t>Related work</w:t>
       </w:r>
-      <w:bookmarkEnd w:id="7"/>
+      <w:bookmarkEnd w:id="8"/>
     </w:p>
     <w:p>
       <w:pPr>
         <w:pStyle w:val="KapitelII"/>
       </w:pPr>
-      <w:bookmarkStart w:id="8" w:name="_Toc172298703"/>
+      <w:bookmarkStart w:id="9" w:name="_Toc172378285"/>
       <w:r>
         <w:t>Space Foundation System</w:t>
       </w:r>
-      <w:bookmarkEnd w:id="8"/>
+      <w:bookmarkEnd w:id="9"/>
     </w:p>
     <w:p>
       <w:pPr>
@@ -4723,18 +4969,18 @@
       <w:pPr>
         <w:pStyle w:val="KapitelII"/>
       </w:pPr>
-      <w:bookmarkStart w:id="9" w:name="_Ref171870769"/>
-      <w:bookmarkStart w:id="10" w:name="_Ref171870774"/>
-      <w:bookmarkStart w:id="11" w:name="_Toc172298704"/>
+      <w:bookmarkStart w:id="10" w:name="_Ref171870769"/>
+      <w:bookmarkStart w:id="11" w:name="_Ref171870774"/>
+      <w:bookmarkStart w:id="12" w:name="_Toc172378286"/>
       <w:r>
         <w:t>Thesis</w:t>
       </w:r>
-      <w:bookmarkEnd w:id="9"/>
       <w:bookmarkEnd w:id="10"/>
+      <w:bookmarkEnd w:id="11"/>
       <w:r>
         <w:t xml:space="preserve"> by Kerstin Pfaffinger</w:t>
       </w:r>
-      <w:bookmarkEnd w:id="11"/>
+      <w:bookmarkEnd w:id="12"/>
     </w:p>
     <w:p>
       <w:pPr>
@@ -4826,11 +5072,11 @@
       <w:pPr>
         <w:pStyle w:val="KapitelII"/>
       </w:pPr>
-      <w:bookmarkStart w:id="12" w:name="_Toc172298705"/>
+      <w:bookmarkStart w:id="13" w:name="_Toc172378287"/>
       <w:r>
         <w:t>Bounding Volume Hierarchies</w:t>
       </w:r>
-      <w:bookmarkEnd w:id="12"/>
+      <w:bookmarkEnd w:id="13"/>
     </w:p>
     <w:p>
       <w:pPr>
@@ -4879,20 +5125,22 @@
       <w:pPr>
         <w:pStyle w:val="KapitelI"/>
       </w:pPr>
+      <w:bookmarkStart w:id="14" w:name="_Toc172378288"/>
       <w:r>
         <w:lastRenderedPageBreak/>
         <w:t>Approach</w:t>
       </w:r>
+      <w:bookmarkEnd w:id="14"/>
     </w:p>
     <w:p>
       <w:pPr>
         <w:pStyle w:val="KapitelII"/>
       </w:pPr>
-      <w:bookmarkStart w:id="13" w:name="_Toc172298707"/>
+      <w:bookmarkStart w:id="15" w:name="_Toc172378289"/>
       <w:r>
         <w:t>Overview</w:t>
       </w:r>
-      <w:bookmarkEnd w:id="13"/>
+      <w:bookmarkEnd w:id="15"/>
     </w:p>
     <w:p>
       <w:pPr>
@@ -4909,11 +5157,11 @@
       <w:pPr>
         <w:pStyle w:val="KapitelII"/>
       </w:pPr>
-      <w:bookmarkStart w:id="14" w:name="_Toc172298708"/>
+      <w:bookmarkStart w:id="16" w:name="_Toc172378290"/>
       <w:r>
         <w:t>Representing Anchors</w:t>
       </w:r>
-      <w:bookmarkEnd w:id="14"/>
+      <w:bookmarkEnd w:id="16"/>
     </w:p>
     <w:p>
       <w:pPr>
@@ -4957,13 +5205,13 @@
       <w:pPr>
         <w:pStyle w:val="KapitelII"/>
       </w:pPr>
-      <w:bookmarkStart w:id="15" w:name="_Ref171774734"/>
-      <w:bookmarkStart w:id="16" w:name="_Toc172298709"/>
+      <w:bookmarkStart w:id="17" w:name="_Ref171774734"/>
+      <w:bookmarkStart w:id="18" w:name="_Toc172378291"/>
       <w:r>
         <w:t>Representing Volumes</w:t>
       </w:r>
-      <w:bookmarkEnd w:id="15"/>
-      <w:bookmarkEnd w:id="16"/>
+      <w:bookmarkEnd w:id="17"/>
+      <w:bookmarkEnd w:id="18"/>
     </w:p>
     <w:p>
       <w:pPr>
@@ -5144,7 +5392,15 @@
         <w:t>recursively making the shapes smaller and smaller</w:t>
       </w:r>
       <w:r>
-        <w:t>, similar to a BVH tree.</w:t>
+        <w:t xml:space="preserve">, </w:t>
+      </w:r>
+      <w:proofErr w:type="gramStart"/>
+      <w:r>
+        <w:t>similar to</w:t>
+      </w:r>
+      <w:proofErr w:type="gramEnd"/>
+      <w:r>
+        <w:t xml:space="preserve"> a BVH tree.</w:t>
       </w:r>
       <w:r>
         <w:t xml:space="preserve"> While this </w:t>
@@ -5446,9 +5702,9 @@
         <w:pStyle w:val="Caption"/>
         <w:jc w:val="center"/>
       </w:pPr>
-      <w:bookmarkStart w:id="17" w:name="_Ref171870618"/>
-      <w:bookmarkStart w:id="18" w:name="_Ref171870612"/>
-      <w:bookmarkStart w:id="19" w:name="_Toc172298536"/>
+      <w:bookmarkStart w:id="19" w:name="_Ref171870618"/>
+      <w:bookmarkStart w:id="20" w:name="_Ref171870612"/>
+      <w:bookmarkStart w:id="21" w:name="_Toc172298536"/>
       <w:r>
         <w:t xml:space="preserve">Figure </w:t>
       </w:r>
@@ -5470,22 +5726,22 @@
       <w:r>
         <w:fldChar w:fldCharType="end"/>
       </w:r>
-      <w:bookmarkEnd w:id="17"/>
+      <w:bookmarkEnd w:id="19"/>
       <w:r>
         <w:t>: The proposed representations of volumes, from left to right</w:t>
       </w:r>
-      <w:bookmarkEnd w:id="18"/>
-      <w:bookmarkEnd w:id="19"/>
+      <w:bookmarkEnd w:id="20"/>
+      <w:bookmarkEnd w:id="21"/>
     </w:p>
     <w:p>
       <w:pPr>
         <w:pStyle w:val="KapitelII"/>
       </w:pPr>
-      <w:bookmarkStart w:id="20" w:name="_Toc172298710"/>
+      <w:bookmarkStart w:id="22" w:name="_Toc172378292"/>
       <w:r>
         <w:t>Representing Delimiters</w:t>
       </w:r>
-      <w:bookmarkEnd w:id="20"/>
+      <w:bookmarkEnd w:id="22"/>
     </w:p>
     <w:p>
       <w:pPr>
@@ -5924,7 +6180,15 @@
         <w:t>If delimiter planes were standalone objects in the world, the game developer would need to move both delimiter planes if they wanted to move the wall.</w:t>
       </w:r>
       <w:r>
-        <w:t xml:space="preserve"> With this setup, they only have to move the delimiter object, and the planes will remain attached to it.</w:t>
+        <w:t xml:space="preserve"> With this setup, they only </w:t>
+      </w:r>
+      <w:proofErr w:type="gramStart"/>
+      <w:r>
+        <w:t>have to</w:t>
+      </w:r>
+      <w:proofErr w:type="gramEnd"/>
+      <w:r>
+        <w:t xml:space="preserve"> move the delimiter object, and the planes will remain attached to it.</w:t>
       </w:r>
     </w:p>
     <w:p>
@@ -5938,7 +6202,7 @@
         </w:rPr>
         <w:lastRenderedPageBreak/>
         <w:drawing>
-          <wp:inline distT="0" distB="0" distL="0" distR="0" wp14:anchorId="360C7515" wp14:editId="6165B2E4">
+          <wp:inline distT="0" distB="0" distL="0" distR="0" wp14:anchorId="360C7515" wp14:editId="318DCCC7">
             <wp:extent cx="5400675" cy="1247775"/>
             <wp:effectExtent l="0" t="0" r="9525" b="9525"/>
             <wp:docPr id="2007190546" name="Picture 3"/>
@@ -5995,7 +6259,7 @@
         <w:pStyle w:val="Caption"/>
         <w:jc w:val="center"/>
       </w:pPr>
-      <w:bookmarkStart w:id="21" w:name="_Toc172298537"/>
+      <w:bookmarkStart w:id="23" w:name="_Toc172298537"/>
       <w:r>
         <w:t xml:space="preserve">Figure </w:t>
       </w:r>
@@ -6020,7 +6284,7 @@
       <w:r>
         <w:t xml:space="preserve">: A delimiter object </w:t>
       </w:r>
-      <w:bookmarkEnd w:id="21"/>
+      <w:bookmarkEnd w:id="23"/>
       <w:r>
         <w:t xml:space="preserve">defined by position, rotation and scale, with </w:t>
       </w:r>
@@ -6053,13 +6317,14 @@
       <w:pPr>
         <w:pStyle w:val="KapitelII"/>
       </w:pPr>
-      <w:bookmarkStart w:id="22" w:name="_Ref172301216"/>
-      <w:bookmarkStart w:id="23" w:name="_Ref171873322"/>
-      <w:bookmarkStart w:id="24" w:name="_Toc172298711"/>
+      <w:bookmarkStart w:id="24" w:name="_Ref172301216"/>
+      <w:bookmarkStart w:id="25" w:name="_Ref171873322"/>
+      <w:bookmarkStart w:id="26" w:name="_Toc172378293"/>
       <w:r>
         <w:t>Virtually extending Delimiter Planes</w:t>
       </w:r>
-      <w:bookmarkEnd w:id="22"/>
+      <w:bookmarkEnd w:id="24"/>
+      <w:bookmarkEnd w:id="26"/>
     </w:p>
     <w:p>
       <w:pPr>
@@ -6121,7 +6386,15 @@
         <w:t>always do exactly that</w:t>
       </w:r>
       <w:r>
-        <w:t xml:space="preserve"> at the cost of increased workload. The algorithm was however designed in a way that common cases should generate the expected result, so that developers only have to manually set up specific planes in edge cases. </w:t>
+        <w:t xml:space="preserve"> at the cost of increased workload. The algorithm was however designed in a way that common cases should generate the expected result, so that developers only </w:t>
+      </w:r>
+      <w:proofErr w:type="gramStart"/>
+      <w:r>
+        <w:t>have to</w:t>
+      </w:r>
+      <w:proofErr w:type="gramEnd"/>
+      <w:r>
+        <w:t xml:space="preserve"> manually set up specific planes in edge cases. </w:t>
       </w:r>
     </w:p>
     <w:p>
@@ -6323,55 +6596,56 @@
       <w:pPr>
         <w:pStyle w:val="KapitelII"/>
       </w:pPr>
+      <w:bookmarkStart w:id="27" w:name="_Toc172378294"/>
       <w:r>
         <w:t>Clipping Delimiters</w:t>
       </w:r>
-      <w:bookmarkEnd w:id="23"/>
-      <w:bookmarkEnd w:id="24"/>
+      <w:bookmarkEnd w:id="25"/>
+      <w:bookmarkEnd w:id="27"/>
     </w:p>
     <w:p>
       <w:pPr>
         <w:pStyle w:val="KapitelII"/>
       </w:pPr>
-      <w:bookmarkStart w:id="25" w:name="_Toc172298712"/>
+      <w:bookmarkStart w:id="28" w:name="_Toc172378295"/>
       <w:r>
         <w:t>Calculating Volumes</w:t>
       </w:r>
-      <w:bookmarkEnd w:id="25"/>
+      <w:bookmarkEnd w:id="28"/>
     </w:p>
     <w:p>
       <w:pPr>
         <w:pStyle w:val="KapitelII"/>
       </w:pPr>
-      <w:bookmarkStart w:id="26" w:name="_Toc172298713"/>
+      <w:bookmarkStart w:id="29" w:name="_Toc172378296"/>
       <w:r>
         <w:t xml:space="preserve">Querying </w:t>
       </w:r>
       <w:r>
         <w:t>the World</w:t>
       </w:r>
-      <w:bookmarkEnd w:id="26"/>
+      <w:bookmarkEnd w:id="29"/>
     </w:p>
     <w:p>
       <w:pPr>
         <w:pStyle w:val="KapitelI"/>
       </w:pPr>
-      <w:bookmarkStart w:id="27" w:name="_Toc172298714"/>
+      <w:bookmarkStart w:id="30" w:name="_Toc172378297"/>
       <w:r>
         <w:lastRenderedPageBreak/>
         <w:t>Implementation</w:t>
       </w:r>
-      <w:bookmarkEnd w:id="27"/>
+      <w:bookmarkEnd w:id="30"/>
     </w:p>
     <w:p>
       <w:pPr>
         <w:pStyle w:val="KapitelII"/>
       </w:pPr>
-      <w:bookmarkStart w:id="28" w:name="_Toc172298715"/>
+      <w:bookmarkStart w:id="31" w:name="_Toc172378298"/>
       <w:r>
         <w:t>Overview</w:t>
       </w:r>
-      <w:bookmarkEnd w:id="28"/>
+      <w:bookmarkEnd w:id="31"/>
     </w:p>
     <w:p>
       <w:pPr>
@@ -6456,11 +6730,11 @@
       <w:pPr>
         <w:pStyle w:val="KapitelII"/>
       </w:pPr>
-      <w:bookmarkStart w:id="29" w:name="_Toc172298716"/>
+      <w:bookmarkStart w:id="32" w:name="_Toc172378299"/>
       <w:r>
         <w:t>The interface</w:t>
       </w:r>
-      <w:bookmarkEnd w:id="29"/>
+      <w:bookmarkEnd w:id="32"/>
     </w:p>
     <w:p>
       <w:pPr>
@@ -6624,11 +6898,11 @@
       <w:pPr>
         <w:pStyle w:val="KapitelII"/>
       </w:pPr>
-      <w:bookmarkStart w:id="30" w:name="_Toc172298717"/>
+      <w:bookmarkStart w:id="33" w:name="_Toc172378300"/>
       <w:r>
         <w:t>The underlying data structure</w:t>
       </w:r>
-      <w:bookmarkEnd w:id="30"/>
+      <w:bookmarkEnd w:id="33"/>
     </w:p>
     <w:p>
       <w:pPr>
@@ -6741,96 +7015,96 @@
       <w:pPr>
         <w:pStyle w:val="KapitelII"/>
       </w:pPr>
-      <w:bookmarkStart w:id="31" w:name="_Toc172298718"/>
+      <w:bookmarkStart w:id="34" w:name="_Toc172378301"/>
       <w:r>
         <w:t>Tessellation</w:t>
       </w:r>
-      <w:bookmarkEnd w:id="31"/>
+      <w:bookmarkEnd w:id="34"/>
     </w:p>
     <w:p>
       <w:pPr>
         <w:pStyle w:val="KapitelII"/>
       </w:pPr>
-      <w:bookmarkStart w:id="32" w:name="_Toc172298719"/>
+      <w:bookmarkStart w:id="35" w:name="_Toc172378302"/>
       <w:r>
         <w:t>Flood filling</w:t>
       </w:r>
-      <w:bookmarkEnd w:id="32"/>
+      <w:bookmarkEnd w:id="35"/>
     </w:p>
     <w:p>
       <w:pPr>
         <w:pStyle w:val="KapitelII"/>
       </w:pPr>
-      <w:bookmarkStart w:id="33" w:name="_Toc172298720"/>
+      <w:bookmarkStart w:id="36" w:name="_Toc172378303"/>
       <w:r>
         <w:t>Assembling</w:t>
       </w:r>
-      <w:bookmarkEnd w:id="33"/>
+      <w:bookmarkEnd w:id="36"/>
     </w:p>
     <w:p>
       <w:pPr>
         <w:pStyle w:val="KapitelI"/>
       </w:pPr>
-      <w:bookmarkStart w:id="34" w:name="_Toc172298721"/>
+      <w:bookmarkStart w:id="37" w:name="_Toc172378304"/>
       <w:r>
         <w:lastRenderedPageBreak/>
         <w:t>Assessment</w:t>
       </w:r>
-      <w:bookmarkEnd w:id="34"/>
+      <w:bookmarkEnd w:id="37"/>
     </w:p>
     <w:p>
       <w:pPr>
         <w:pStyle w:val="KapitelII"/>
       </w:pPr>
-      <w:bookmarkStart w:id="35" w:name="_Toc172298722"/>
+      <w:bookmarkStart w:id="38" w:name="_Toc172378305"/>
       <w:r>
         <w:t>Fulfillment</w:t>
       </w:r>
       <w:r>
         <w:t xml:space="preserve"> of the requirements</w:t>
       </w:r>
-      <w:bookmarkEnd w:id="35"/>
+      <w:bookmarkEnd w:id="38"/>
     </w:p>
     <w:p>
       <w:pPr>
         <w:pStyle w:val="KapitelII"/>
       </w:pPr>
-      <w:bookmarkStart w:id="36" w:name="_Toc172298723"/>
+      <w:bookmarkStart w:id="39" w:name="_Toc172378306"/>
       <w:r>
         <w:t xml:space="preserve">Comparison </w:t>
       </w:r>
       <w:r>
         <w:t>with other approaches</w:t>
       </w:r>
-      <w:bookmarkEnd w:id="36"/>
+      <w:bookmarkEnd w:id="39"/>
     </w:p>
     <w:p>
       <w:pPr>
         <w:pStyle w:val="KapitelI"/>
       </w:pPr>
-      <w:bookmarkStart w:id="37" w:name="_Toc172298724"/>
+      <w:bookmarkStart w:id="40" w:name="_Toc172378307"/>
       <w:r>
         <w:lastRenderedPageBreak/>
         <w:t>Future Work</w:t>
       </w:r>
-      <w:bookmarkEnd w:id="37"/>
+      <w:bookmarkEnd w:id="40"/>
     </w:p>
     <w:p>
       <w:pPr>
         <w:pStyle w:val="KapitelI"/>
       </w:pPr>
-      <w:bookmarkStart w:id="38" w:name="_Toc172298725"/>
+      <w:bookmarkStart w:id="41" w:name="_Toc172378308"/>
       <w:r>
         <w:lastRenderedPageBreak/>
         <w:t>Conclusion</w:t>
       </w:r>
-      <w:bookmarkEnd w:id="38"/>
+      <w:bookmarkEnd w:id="41"/>
     </w:p>
     <w:p>
       <w:pPr>
         <w:pStyle w:val="VerzeichnisberschriftimInhaltsverzeichnisgelistet"/>
       </w:pPr>
-      <w:bookmarkStart w:id="39" w:name="_Toc172298726"/>
+      <w:bookmarkStart w:id="42" w:name="_Toc172378309"/>
       <w:r>
         <w:lastRenderedPageBreak/>
         <w:t>List</w:t>
@@ -6838,7 +7112,7 @@
       <w:r>
         <w:t xml:space="preserve"> of figures</w:t>
       </w:r>
-      <w:bookmarkEnd w:id="39"/>
+      <w:bookmarkEnd w:id="42"/>
     </w:p>
     <w:p>
       <w:pPr>
@@ -7003,7 +7277,7 @@
         <w:fldChar w:fldCharType="end"/>
       </w:r>
     </w:p>
-    <w:bookmarkStart w:id="40" w:name="_Toc172298727" w:displacedByCustomXml="next"/>
+    <w:bookmarkStart w:id="43" w:name="_Toc172378310" w:displacedByCustomXml="next"/>
     <w:sdt>
       <w:sdtPr>
         <w:rPr>
@@ -7023,7 +7297,7 @@
           <w:r>
             <w:t>Bibliography</w:t>
           </w:r>
-          <w:bookmarkEnd w:id="40"/>
+          <w:bookmarkEnd w:id="43"/>
         </w:p>
         <w:sdt>
           <w:sdtPr>
@@ -7563,11 +7837,19 @@
         </wp:anchor>
       </w:drawing>
     </w:r>
+    <w:proofErr w:type="spellStart"/>
     <w:r>
       <w:rPr>
         <w:noProof w:val="0"/>
       </w:rPr>
-      <w:t>Technische Universität München</w:t>
+      <w:t>Technische</w:t>
+    </w:r>
+    <w:proofErr w:type="spellEnd"/>
+    <w:r>
+      <w:rPr>
+        <w:noProof w:val="0"/>
+      </w:rPr>
+      <w:t xml:space="preserve"> Universität München</w:t>
     </w:r>
   </w:p>
 </w:hdr>
@@ -11386,6 +11668,7 @@
     <w:rsid w:val="00B157D0"/>
     <w:rsid w:val="00B37BBE"/>
     <w:rsid w:val="00C52141"/>
+    <w:rsid w:val="00CD2D49"/>
     <w:rsid w:val="00D03C58"/>
     <w:rsid w:val="00D76E8D"/>
     <w:rsid w:val="00DD42B2"/>
@@ -11393,6 +11676,7 @@
     <w:rsid w:val="00E835FB"/>
     <w:rsid w:val="00E84388"/>
     <w:rsid w:val="00EB718F"/>
+    <w:rsid w:val="00F44B08"/>
     <w:rsid w:val="00F62206"/>
     <w:rsid w:val="00FE3DE0"/>
   </w:rsids>
@@ -11411,7 +11695,7 @@
   </m:mathPr>
   <w:themeFontLang w:val="en-US"/>
   <w:clrSchemeMapping w:bg1="light1" w:t1="dark1" w:bg2="light2" w:t2="dark2" w:accent1="accent1" w:accent2="accent2" w:accent3="accent3" w:accent4="accent4" w:accent5="accent5" w:accent6="accent6" w:hyperlink="hyperlink" w:followedHyperlink="followedHyperlink"/>
-  <w:decimalSymbol w:val=","/>
+  <w:decimalSymbol w:val="."/>
   <w:listSeparator w:val=","/>
   <w15:chartTrackingRefBased/>
 </w:settings>

</xml_diff>

<commit_message>
STarted writing the Clipping Delimiters chapter.
</commit_message>
<xml_diff>
--- a/Text/Thesis/Text.docx
+++ b/Text/Thesis/Text.docx
@@ -3772,7 +3772,6 @@
       <w:r>
         <w:t xml:space="preserve">soccer </w:t>
       </w:r>
-      <w:proofErr w:type="gramStart"/>
       <w:r>
         <w:t>pitch</w:t>
       </w:r>
@@ -3780,297 +3779,269 @@
         <w:t xml:space="preserve">, </w:t>
       </w:r>
       <w:r>
-        <w:t>but</w:t>
-      </w:r>
-      <w:proofErr w:type="gramEnd"/>
+        <w:t xml:space="preserve">but </w:t>
+      </w:r>
+      <w:r>
+        <w:t xml:space="preserve">evaluating them </w:t>
+      </w:r>
+      <w:r>
+        <w:t xml:space="preserve">during a game </w:t>
+      </w:r>
+      <w:r>
+        <w:t xml:space="preserve">does require </w:t>
+      </w:r>
+      <w:r>
+        <w:t xml:space="preserve">knowledge of the continuous space </w:t>
+      </w:r>
+      <w:r>
+        <w:t>the game is taking place in</w:t>
+      </w:r>
       <w:r>
         <w:t xml:space="preserve"> </w:t>
       </w:r>
       <w:r>
-        <w:t xml:space="preserve">evaluating them </w:t>
-      </w:r>
-      <w:r>
-        <w:t xml:space="preserve">during a game </w:t>
-      </w:r>
-      <w:r>
-        <w:t xml:space="preserve">does require </w:t>
-      </w:r>
-      <w:r>
-        <w:t xml:space="preserve">knowledge of the continuous space </w:t>
-      </w:r>
-      <w:r>
-        <w:t>the game is taking place in</w:t>
+        <w:t>(where exactly is the ball</w:t>
+      </w:r>
+      <w:r>
+        <w:t xml:space="preserve"> in this </w:t>
+      </w:r>
+      <w:r>
+        <w:t xml:space="preserve">specific </w:t>
+      </w:r>
+      <w:r>
+        <w:t>situation</w:t>
+      </w:r>
+      <w:r>
+        <w:t xml:space="preserve">, </w:t>
+      </w:r>
+      <w:r>
+        <w:t>where and how big is the goal</w:t>
+      </w:r>
+      <w:r>
+        <w:t>?</w:t>
+      </w:r>
+      <w:r>
+        <w:t>).</w:t>
+      </w:r>
+      <w:r>
+        <w:t xml:space="preserve"> In a video game, it might be desirable to know</w:t>
+      </w:r>
+      <w:r>
+        <w:t xml:space="preserve"> which semantic space (e.g. a specific</w:t>
+      </w:r>
+      <w:r>
+        <w:t xml:space="preserve"> room</w:t>
+      </w:r>
+      <w:r>
+        <w:t xml:space="preserve">) </w:t>
+      </w:r>
+      <w:r>
+        <w:t xml:space="preserve">the player has just entered, and whether any other person is in that same </w:t>
+      </w:r>
+      <w:r>
+        <w:t>space</w:t>
+      </w:r>
+      <w:r>
+        <w:t>.</w:t>
+      </w:r>
+    </w:p>
+    <w:p>
+      <w:pPr>
+        <w:pStyle w:val="BodyText"/>
+      </w:pPr>
+      <w:r>
+        <w:t xml:space="preserve">This mapping from continuous </w:t>
+      </w:r>
+      <w:r>
+        <w:t xml:space="preserve">to </w:t>
+      </w:r>
+      <w:r>
+        <w:t xml:space="preserve">semantic space is a large amount of effort, especially in video games containing large </w:t>
+      </w:r>
+      <w:r>
+        <w:t>worlds</w:t>
+      </w:r>
+      <w:r>
+        <w:t xml:space="preserve"> with many </w:t>
+      </w:r>
+      <w:r>
+        <w:t>relevant volumes</w:t>
+      </w:r>
+      <w:r>
+        <w:t>.</w:t>
       </w:r>
       <w:r>
         <w:t xml:space="preserve"> </w:t>
       </w:r>
       <w:r>
-        <w:t>(where exactly is the ball</w:t>
-      </w:r>
-      <w:r>
-        <w:t xml:space="preserve"> in this </w:t>
-      </w:r>
-      <w:r>
-        <w:t xml:space="preserve">specific </w:t>
-      </w:r>
-      <w:r>
-        <w:t>situation</w:t>
-      </w:r>
-      <w:r>
-        <w:t xml:space="preserve">, </w:t>
-      </w:r>
-      <w:r>
-        <w:t>where and how big is the goal</w:t>
-      </w:r>
-      <w:r>
-        <w:t>?</w:t>
-      </w:r>
-      <w:r>
-        <w:t>).</w:t>
-      </w:r>
-      <w:r>
-        <w:t xml:space="preserve"> In a video game, it might be desirable to know</w:t>
-      </w:r>
-      <w:r>
-        <w:t xml:space="preserve"> which semantic space (e.g. a specific</w:t>
-      </w:r>
-      <w:r>
-        <w:t xml:space="preserve"> room</w:t>
-      </w:r>
-      <w:r>
-        <w:t xml:space="preserve">) </w:t>
-      </w:r>
-      <w:r>
-        <w:t xml:space="preserve">the player has just entered, and whether any other person is in that same </w:t>
+        <w:t xml:space="preserve">This is usually </w:t>
+      </w:r>
+      <w:r>
+        <w:t>dealt with</w:t>
+      </w:r>
+      <w:r>
+        <w:t xml:space="preserve"> </w:t>
+      </w:r>
+      <w:r>
+        <w:t xml:space="preserve">by </w:t>
+      </w:r>
+      <w:r>
+        <w:t xml:space="preserve">a lot of manual </w:t>
+      </w:r>
+      <w:r>
+        <w:t>work</w:t>
+      </w:r>
+      <w:r>
+        <w:t xml:space="preserve"> </w:t>
+      </w:r>
+      <w:r>
+        <w:t xml:space="preserve">from </w:t>
+      </w:r>
+      <w:r>
+        <w:t xml:space="preserve">video </w:t>
+      </w:r>
+      <w:r>
+        <w:t xml:space="preserve">game developers to assign semantic meaning </w:t>
+      </w:r>
+      <w:r>
+        <w:t>(</w:t>
+      </w:r>
+      <w:r>
+        <w:t xml:space="preserve">usually </w:t>
+      </w:r>
+      <w:r>
+        <w:t xml:space="preserve">in the form of IDs) </w:t>
+      </w:r>
+      <w:r>
+        <w:t xml:space="preserve">to </w:t>
+      </w:r>
+      <w:r>
+        <w:t>the</w:t>
+      </w:r>
+      <w:r>
+        <w:t>se</w:t>
+      </w:r>
+      <w:r>
+        <w:t xml:space="preserve"> </w:t>
+      </w:r>
+      <w:r>
+        <w:t>relevant</w:t>
+      </w:r>
+      <w:r>
+        <w:t xml:space="preserve"> </w:t>
+      </w:r>
+      <w:r>
+        <w:t>volumes</w:t>
+      </w:r>
+      <w:r>
+        <w:t xml:space="preserve"> in the continuous </w:t>
+      </w:r>
+      <w:r>
+        <w:t xml:space="preserve">game </w:t>
       </w:r>
       <w:r>
         <w:t>space</w:t>
       </w:r>
       <w:r>
+        <w:t xml:space="preserve">. </w:t>
+      </w:r>
+      <w:r>
+        <w:t>These volumes may however be rather complex (</w:t>
+      </w:r>
+      <w:r>
+        <w:t>for example mapping the different rooms of a</w:t>
+      </w:r>
+      <w:r>
+        <w:t>ll</w:t>
+      </w:r>
+      <w:r>
+        <w:t xml:space="preserve"> house structure</w:t>
+      </w:r>
+      <w:r>
+        <w:t>s in a town</w:t>
+      </w:r>
+      <w:r>
+        <w:t>)</w:t>
+      </w:r>
+      <w:r>
+        <w:t>, and the long iterative process of game development, along with the huge workload</w:t>
+      </w:r>
+      <w:r>
+        <w:t>,</w:t>
+      </w:r>
+      <w:r>
+        <w:t xml:space="preserve"> can also lead to </w:t>
+      </w:r>
+      <w:r>
+        <w:t>discrepancies between the visual geometry</w:t>
+      </w:r>
+      <w:r>
+        <w:t xml:space="preserve"> shown to the player</w:t>
+      </w:r>
+      <w:r>
+        <w:t xml:space="preserve"> and </w:t>
+      </w:r>
+      <w:r>
+        <w:t xml:space="preserve">its </w:t>
+      </w:r>
+      <w:r>
+        <w:t>semantic representation</w:t>
+      </w:r>
+      <w:r>
+        <w:t>, in turn potentially leading to a worsened player experience.</w:t>
+      </w:r>
+    </w:p>
+    <w:p>
+      <w:pPr>
+        <w:pStyle w:val="BodyText"/>
+      </w:pPr>
+      <w:r>
+        <w:t xml:space="preserve">The goal of this thesis is </w:t>
+      </w:r>
+      <w:r>
+        <w:t xml:space="preserve">to </w:t>
+      </w:r>
+      <w:r>
+        <w:t>propose, implement and evaluate an algorithm for automatically creating</w:t>
+      </w:r>
+      <w:r>
+        <w:t xml:space="preserve"> </w:t>
+      </w:r>
+      <w:r>
+        <w:t>such a</w:t>
+      </w:r>
+      <w:r>
+        <w:t xml:space="preserve"> mapping based on input from </w:t>
+      </w:r>
+      <w:r>
+        <w:t xml:space="preserve">the game developers, in order to </w:t>
+      </w:r>
+      <w:r>
+        <w:t>lighten the workload on the developers while simultaneously improving the quality of the mappin</w:t>
+      </w:r>
+      <w:r>
+        <w:t>g</w:t>
+      </w:r>
+      <w:r>
         <w:t>.</w:t>
       </w:r>
     </w:p>
     <w:p>
       <w:pPr>
+        <w:pStyle w:val="KapitelII"/>
+      </w:pPr>
+      <w:bookmarkStart w:id="5" w:name="_Toc172378281"/>
+      <w:r>
+        <w:t>Problem Statement</w:t>
+      </w:r>
+      <w:bookmarkEnd w:id="5"/>
+    </w:p>
+    <w:p>
+      <w:pPr>
         <w:pStyle w:val="BodyText"/>
       </w:pPr>
       <w:r>
-        <w:t xml:space="preserve">This mapping from continuous </w:t>
-      </w:r>
-      <w:r>
-        <w:t xml:space="preserve">to </w:t>
-      </w:r>
-      <w:r>
-        <w:t xml:space="preserve">semantic space is a large amount of effort, especially in video games containing large </w:t>
-      </w:r>
-      <w:r>
-        <w:t>worlds</w:t>
-      </w:r>
-      <w:r>
-        <w:t xml:space="preserve"> with many </w:t>
-      </w:r>
-      <w:r>
-        <w:t>relevant volumes</w:t>
-      </w:r>
-      <w:r>
-        <w:t>.</w:t>
-      </w:r>
-      <w:r>
-        <w:t xml:space="preserve"> </w:t>
-      </w:r>
-      <w:r>
-        <w:t xml:space="preserve">This is usually </w:t>
-      </w:r>
-      <w:r>
-        <w:t xml:space="preserve">dealt </w:t>
-      </w:r>
-      <w:proofErr w:type="gramStart"/>
-      <w:r>
-        <w:t>with</w:t>
-      </w:r>
-      <w:r>
-        <w:t xml:space="preserve"> </w:t>
-      </w:r>
-      <w:r>
-        <w:t>by</w:t>
-      </w:r>
-      <w:proofErr w:type="gramEnd"/>
-      <w:r>
-        <w:t xml:space="preserve"> </w:t>
-      </w:r>
-      <w:r>
-        <w:t xml:space="preserve">a lot of manual </w:t>
-      </w:r>
-      <w:r>
-        <w:t>work</w:t>
-      </w:r>
-      <w:r>
-        <w:t xml:space="preserve"> </w:t>
-      </w:r>
-      <w:r>
-        <w:t xml:space="preserve">from </w:t>
-      </w:r>
-      <w:r>
-        <w:t xml:space="preserve">video </w:t>
-      </w:r>
-      <w:r>
-        <w:t xml:space="preserve">game developers to assign semantic meaning </w:t>
-      </w:r>
-      <w:r>
-        <w:t>(</w:t>
-      </w:r>
-      <w:r>
-        <w:t xml:space="preserve">usually </w:t>
-      </w:r>
-      <w:r>
-        <w:t xml:space="preserve">in the form of IDs) </w:t>
-      </w:r>
-      <w:r>
-        <w:t xml:space="preserve">to </w:t>
-      </w:r>
-      <w:r>
-        <w:t>the</w:t>
-      </w:r>
-      <w:r>
-        <w:t>se</w:t>
-      </w:r>
-      <w:r>
-        <w:t xml:space="preserve"> </w:t>
-      </w:r>
-      <w:r>
-        <w:t>relevant</w:t>
-      </w:r>
-      <w:r>
-        <w:t xml:space="preserve"> </w:t>
-      </w:r>
-      <w:r>
-        <w:t>volumes</w:t>
-      </w:r>
-      <w:r>
-        <w:t xml:space="preserve"> in the continuous </w:t>
-      </w:r>
-      <w:r>
-        <w:t xml:space="preserve">game </w:t>
-      </w:r>
-      <w:r>
-        <w:t>space</w:t>
-      </w:r>
-      <w:r>
-        <w:t xml:space="preserve">. </w:t>
-      </w:r>
-      <w:r>
-        <w:t>These volumes may however be rather complex (</w:t>
-      </w:r>
-      <w:r>
-        <w:t>for example mapping the different rooms of a</w:t>
-      </w:r>
-      <w:r>
-        <w:t>ll</w:t>
-      </w:r>
-      <w:r>
-        <w:t xml:space="preserve"> house structure</w:t>
-      </w:r>
-      <w:r>
-        <w:t>s in a town</w:t>
-      </w:r>
-      <w:r>
-        <w:t>)</w:t>
-      </w:r>
-      <w:r>
-        <w:t>, and the long iterative process of game development, along with the huge workload</w:t>
-      </w:r>
-      <w:r>
-        <w:t>,</w:t>
-      </w:r>
-      <w:r>
-        <w:t xml:space="preserve"> can also lead to </w:t>
-      </w:r>
-      <w:r>
-        <w:t>discrepancies between the visual geometry</w:t>
-      </w:r>
-      <w:r>
-        <w:t xml:space="preserve"> shown to the player</w:t>
-      </w:r>
-      <w:r>
-        <w:t xml:space="preserve"> and </w:t>
-      </w:r>
-      <w:r>
-        <w:t xml:space="preserve">its </w:t>
-      </w:r>
-      <w:r>
-        <w:t>semantic representation</w:t>
-      </w:r>
-      <w:r>
-        <w:t>, in turn potentially leading to a worsened player experience.</w:t>
-      </w:r>
-    </w:p>
-    <w:p>
-      <w:pPr>
-        <w:pStyle w:val="BodyText"/>
-      </w:pPr>
-      <w:r>
-        <w:t xml:space="preserve">The goal of this thesis is </w:t>
-      </w:r>
-      <w:r>
-        <w:t xml:space="preserve">to </w:t>
-      </w:r>
-      <w:r>
-        <w:t>propose, implement and evaluate an algorithm for automatically creating</w:t>
-      </w:r>
-      <w:r>
-        <w:t xml:space="preserve"> </w:t>
-      </w:r>
-      <w:r>
-        <w:t>such a</w:t>
-      </w:r>
-      <w:r>
-        <w:t xml:space="preserve"> mapping based on input from </w:t>
-      </w:r>
-      <w:r>
-        <w:t xml:space="preserve">the game developers, </w:t>
-      </w:r>
-      <w:proofErr w:type="gramStart"/>
-      <w:r>
-        <w:t>in order to</w:t>
-      </w:r>
-      <w:proofErr w:type="gramEnd"/>
-      <w:r>
-        <w:t xml:space="preserve"> </w:t>
-      </w:r>
-      <w:r>
-        <w:t>lighten the workload on the developers while simultaneously improving the quality of the mappin</w:t>
-      </w:r>
-      <w:r>
-        <w:t>g</w:t>
-      </w:r>
-      <w:r>
-        <w:t>.</w:t>
-      </w:r>
-    </w:p>
-    <w:p>
-      <w:pPr>
-        <w:pStyle w:val="KapitelII"/>
-      </w:pPr>
-      <w:bookmarkStart w:id="5" w:name="_Toc172378281"/>
-      <w:r>
-        <w:t>Problem Statement</w:t>
-      </w:r>
-      <w:bookmarkEnd w:id="5"/>
-    </w:p>
-    <w:p>
-      <w:pPr>
-        <w:pStyle w:val="BodyText"/>
-      </w:pPr>
-      <w:r>
-        <w:t xml:space="preserve">This </w:t>
-      </w:r>
-      <w:proofErr w:type="gramStart"/>
-      <w:r>
-        <w:t>mapping</w:t>
-      </w:r>
-      <w:proofErr w:type="gramEnd"/>
-      <w:r>
-        <w:t xml:space="preserve"> </w:t>
+        <w:t xml:space="preserve">This mapping </w:t>
       </w:r>
       <w:r>
         <w:t>is created</w:t>
@@ -4751,18 +4722,10 @@
         <w:t xml:space="preserve"> delimiter </w:t>
       </w:r>
       <w:r>
-        <w:t xml:space="preserve">must always stop </w:t>
-      </w:r>
-      <w:proofErr w:type="gramStart"/>
-      <w:r>
-        <w:t>a</w:t>
-      </w:r>
-      <w:r>
-        <w:t xml:space="preserve"> volume</w:t>
-      </w:r>
-      <w:proofErr w:type="gramEnd"/>
-      <w:r>
-        <w:t xml:space="preserve"> </w:t>
+        <w:t>must always stop a</w:t>
+      </w:r>
+      <w:r>
+        <w:t xml:space="preserve"> volume </w:t>
       </w:r>
       <w:r>
         <w:t>from growing in this direction.</w:t>
@@ -5392,15 +5355,7 @@
         <w:t>recursively making the shapes smaller and smaller</w:t>
       </w:r>
       <w:r>
-        <w:t xml:space="preserve">, </w:t>
-      </w:r>
-      <w:proofErr w:type="gramStart"/>
-      <w:r>
-        <w:t>similar to</w:t>
-      </w:r>
-      <w:proofErr w:type="gramEnd"/>
-      <w:r>
-        <w:t xml:space="preserve"> a BVH tree.</w:t>
+        <w:t>, similar to a BVH tree.</w:t>
       </w:r>
       <w:r>
         <w:t xml:space="preserve"> While this </w:t>
@@ -6180,15 +6135,7 @@
         <w:t>If delimiter planes were standalone objects in the world, the game developer would need to move both delimiter planes if they wanted to move the wall.</w:t>
       </w:r>
       <w:r>
-        <w:t xml:space="preserve"> With this setup, they only </w:t>
-      </w:r>
-      <w:proofErr w:type="gramStart"/>
-      <w:r>
-        <w:t>have to</w:t>
-      </w:r>
-      <w:proofErr w:type="gramEnd"/>
-      <w:r>
-        <w:t xml:space="preserve"> move the delimiter object, and the planes will remain attached to it.</w:t>
+        <w:t xml:space="preserve"> With this setup, they only have to move the delimiter object, and the planes will remain attached to it.</w:t>
       </w:r>
     </w:p>
     <w:p>
@@ -6202,7 +6149,7 @@
         </w:rPr>
         <w:lastRenderedPageBreak/>
         <w:drawing>
-          <wp:inline distT="0" distB="0" distL="0" distR="0" wp14:anchorId="360C7515" wp14:editId="318DCCC7">
+          <wp:inline distT="0" distB="0" distL="0" distR="0" wp14:anchorId="360C7515" wp14:editId="03BD5128">
             <wp:extent cx="5400675" cy="1247775"/>
             <wp:effectExtent l="0" t="0" r="9525" b="9525"/>
             <wp:docPr id="2007190546" name="Picture 3"/>
@@ -6318,13 +6265,13 @@
         <w:pStyle w:val="KapitelII"/>
       </w:pPr>
       <w:bookmarkStart w:id="24" w:name="_Ref172301216"/>
-      <w:bookmarkStart w:id="25" w:name="_Ref171873322"/>
-      <w:bookmarkStart w:id="26" w:name="_Toc172378293"/>
+      <w:bookmarkStart w:id="25" w:name="_Toc172378293"/>
+      <w:bookmarkStart w:id="26" w:name="_Ref171873322"/>
       <w:r>
         <w:t>Virtually extending Delimiter Planes</w:t>
       </w:r>
       <w:bookmarkEnd w:id="24"/>
-      <w:bookmarkEnd w:id="26"/>
+      <w:bookmarkEnd w:id="25"/>
     </w:p>
     <w:p>
       <w:pPr>
@@ -6386,15 +6333,7 @@
         <w:t>always do exactly that</w:t>
       </w:r>
       <w:r>
-        <w:t xml:space="preserve"> at the cost of increased workload. The algorithm was however designed in a way that common cases should generate the expected result, so that developers only </w:t>
-      </w:r>
-      <w:proofErr w:type="gramStart"/>
-      <w:r>
-        <w:t>have to</w:t>
-      </w:r>
-      <w:proofErr w:type="gramEnd"/>
-      <w:r>
-        <w:t xml:space="preserve"> manually set up specific planes in edge cases. </w:t>
+        <w:t xml:space="preserve"> at the cost of increased workload. The algorithm was however designed in a way that common cases should generate the expected result, so that developers only have to manually set up specific planes in edge cases. </w:t>
       </w:r>
     </w:p>
     <w:p>
@@ -6567,6 +6506,7 @@
         <w:pStyle w:val="Caption"/>
         <w:jc w:val="center"/>
       </w:pPr>
+      <w:bookmarkStart w:id="27" w:name="_Ref172551374"/>
       <w:r>
         <w:t xml:space="preserve">Figure </w:t>
       </w:r>
@@ -6588,64 +6528,334 @@
       <w:r>
         <w:fldChar w:fldCharType="end"/>
       </w:r>
+      <w:bookmarkEnd w:id="27"/>
       <w:r>
         <w:t>: Visual Example of virtually extending Delimiter Planes</w:t>
       </w:r>
+      <w:r>
+        <w:t>.</w:t>
+      </w:r>
+    </w:p>
+    <w:p>
+      <w:pPr>
+        <w:pStyle w:val="BodyText"/>
+      </w:pPr>
+      <w:r>
+        <w:t xml:space="preserve">This virtual extension can be requested for </w:t>
+      </w:r>
+      <w:r>
+        <w:t>neither</w:t>
+      </w:r>
+      <w:r>
+        <w:t>, either one</w:t>
+      </w:r>
+      <w:r>
+        <w:t>,</w:t>
+      </w:r>
+      <w:r>
+        <w:t xml:space="preserve"> or </w:t>
+      </w:r>
+      <w:r>
+        <w:t>both orthogonal</w:t>
+      </w:r>
+      <w:r>
+        <w:t xml:space="preserve"> axis of a </w:t>
+      </w:r>
+      <w:r>
+        <w:t>delimiter plane.</w:t>
+      </w:r>
+    </w:p>
+    <w:p>
+      <w:pPr>
+        <w:pStyle w:val="BodyText"/>
+        <w:keepNext/>
+      </w:pPr>
+      <w:r>
+        <w:rPr>
+          <w:noProof/>
+        </w:rPr>
+        <w:drawing>
+          <wp:inline distT="0" distB="0" distL="0" distR="0" wp14:anchorId="6BD5AC3A" wp14:editId="38988808">
+            <wp:extent cx="5381625" cy="1323975"/>
+            <wp:effectExtent l="0" t="0" r="9525" b="9525"/>
+            <wp:docPr id="1279266612" name="Picture 3"/>
+            <wp:cNvGraphicFramePr>
+              <a:graphicFrameLocks xmlns:a="http://schemas.openxmlformats.org/drawingml/2006/main" noChangeAspect="1"/>
+            </wp:cNvGraphicFramePr>
+            <a:graphic xmlns:a="http://schemas.openxmlformats.org/drawingml/2006/main">
+              <a:graphicData uri="http://schemas.openxmlformats.org/drawingml/2006/picture">
+                <pic:pic xmlns:pic="http://schemas.openxmlformats.org/drawingml/2006/picture">
+                  <pic:nvPicPr>
+                    <pic:cNvPr id="0" name="Picture 1"/>
+                    <pic:cNvPicPr>
+                      <a:picLocks noChangeAspect="1" noChangeArrowheads="1"/>
+                    </pic:cNvPicPr>
+                  </pic:nvPicPr>
+                  <pic:blipFill>
+                    <a:blip r:embed="rId14" cstate="print">
+                      <a:extLst>
+                        <a:ext uri="{28A0092B-C50C-407E-A947-70E740481C1C}">
+                          <a14:useLocalDpi xmlns:a14="http://schemas.microsoft.com/office/drawing/2010/main" val="0"/>
+                        </a:ext>
+                      </a:extLst>
+                    </a:blip>
+                    <a:srcRect/>
+                    <a:stretch>
+                      <a:fillRect/>
+                    </a:stretch>
+                  </pic:blipFill>
+                  <pic:spPr bwMode="auto">
+                    <a:xfrm>
+                      <a:off x="0" y="0"/>
+                      <a:ext cx="5381625" cy="1323975"/>
+                    </a:xfrm>
+                    <a:prstGeom prst="rect">
+                      <a:avLst/>
+                    </a:prstGeom>
+                    <a:noFill/>
+                    <a:ln>
+                      <a:noFill/>
+                    </a:ln>
+                  </pic:spPr>
+                </pic:pic>
+              </a:graphicData>
+            </a:graphic>
+          </wp:inline>
+        </w:drawing>
+      </w:r>
+    </w:p>
+    <w:p>
+      <w:pPr>
+        <w:pStyle w:val="Caption"/>
+        <w:jc w:val="center"/>
+      </w:pPr>
+      <w:r>
+        <w:t xml:space="preserve">Figure </w:t>
+      </w:r>
+      <w:r>
+        <w:fldChar w:fldCharType="begin"/>
+      </w:r>
+      <w:r>
+        <w:instrText xml:space="preserve"> SEQ Figure \* ARABIC </w:instrText>
+      </w:r>
+      <w:r>
+        <w:fldChar w:fldCharType="separate"/>
+      </w:r>
+      <w:r>
+        <w:rPr>
+          <w:noProof/>
+        </w:rPr>
+        <w:t>4</w:t>
+      </w:r>
+      <w:r>
+        <w:fldChar w:fldCharType="end"/>
+      </w:r>
+      <w:r>
+        <w:t>: Virtual Extension can be specific for each orthogonal axis of a plane.</w:t>
+      </w:r>
     </w:p>
     <w:p>
       <w:pPr>
         <w:pStyle w:val="KapitelII"/>
       </w:pPr>
-      <w:bookmarkStart w:id="27" w:name="_Toc172378294"/>
+      <w:bookmarkStart w:id="28" w:name="_Toc172378294"/>
       <w:r>
         <w:t>Clipping Delimiters</w:t>
       </w:r>
-      <w:bookmarkEnd w:id="25"/>
-      <w:bookmarkEnd w:id="27"/>
+      <w:bookmarkEnd w:id="26"/>
+      <w:bookmarkEnd w:id="28"/>
+    </w:p>
+    <w:p>
+      <w:pPr>
+        <w:pStyle w:val="BodyText"/>
+      </w:pPr>
+      <w:r>
+        <w:t xml:space="preserve">As explained in the previous chapter, delimiter planes can be extended virtually to automatically resolve </w:t>
+      </w:r>
+      <w:r>
+        <w:t xml:space="preserve">underspecification </w:t>
+      </w:r>
+      <w:r>
+        <w:t>of the input by the developers.</w:t>
+      </w:r>
+      <w:r>
+        <w:t xml:space="preserve"> </w:t>
+      </w:r>
+      <w:r>
+        <w:t xml:space="preserve">This reduces the amount of overhead work required to get the desired output, assuming the automatic resolution described in this chapter matches the desired behavior by the developer. </w:t>
+      </w:r>
+      <w:r>
+        <w:t xml:space="preserve">If that isn’t the case, the developers must manually resolve this specification by adding more delimiters. See </w:t>
+      </w:r>
+      <w:r>
+        <w:fldChar w:fldCharType="begin"/>
+      </w:r>
+      <w:r>
+        <w:instrText xml:space="preserve"> REF _Ref172551374 \h </w:instrText>
+      </w:r>
+      <w:r>
+        <w:fldChar w:fldCharType="separate"/>
+      </w:r>
+      <w:r>
+        <w:t xml:space="preserve">Figure </w:t>
+      </w:r>
+      <w:r>
+        <w:rPr>
+          <w:noProof/>
+        </w:rPr>
+        <w:t>3</w:t>
+      </w:r>
+      <w:r>
+        <w:fldChar w:fldCharType="end"/>
+      </w:r>
+      <w:r>
+        <w:t xml:space="preserve"> for an example of this.</w:t>
+      </w:r>
+    </w:p>
+    <w:p>
+      <w:pPr>
+        <w:pStyle w:val="BodyText"/>
+      </w:pPr>
+      <w:r>
+        <w:t>Additionally</w:t>
+      </w:r>
+      <w:r>
+        <w:t xml:space="preserve">, the algorithm requires that no triangles of any two delimiter planes intersect each other for the later stages of the build-up. </w:t>
+      </w:r>
+      <w:r>
+        <w:t xml:space="preserve">This is further explained in the chapter </w:t>
+      </w:r>
+      <w:r>
+        <w:fldChar w:fldCharType="begin"/>
+      </w:r>
+      <w:r>
+        <w:instrText xml:space="preserve"> REF _Ref172551539 \h </w:instrText>
+      </w:r>
+      <w:r>
+        <w:fldChar w:fldCharType="separate"/>
+      </w:r>
+      <w:r>
+        <w:t>Calculating Volumes</w:t>
+      </w:r>
+      <w:r>
+        <w:fldChar w:fldCharType="end"/>
+      </w:r>
+      <w:r>
+        <w:t xml:space="preserve">, but the requirement is fulfilled </w:t>
+      </w:r>
+      <w:r>
+        <w:t>in this stage.</w:t>
+      </w:r>
+    </w:p>
+    <w:p>
+      <w:pPr>
+        <w:pStyle w:val="BodyText"/>
+      </w:pPr>
+      <w:r>
+        <w:lastRenderedPageBreak/>
+        <w:t xml:space="preserve">When setting up delimiter planes, their area is usually assumed to be </w:t>
+      </w:r>
+      <w:r>
+        <w:t xml:space="preserve">that </w:t>
+      </w:r>
+      <w:r>
+        <w:t>of the face of the delimiter object</w:t>
+      </w:r>
+      <w:r>
+        <w:t xml:space="preserve"> it is attached to</w:t>
+      </w:r>
+      <w:r>
+        <w:t xml:space="preserve">. </w:t>
+      </w:r>
+      <w:r>
+        <w:t>When extending the plane along an axis</w:t>
+      </w:r>
+      <w:r>
+        <w:t>,</w:t>
+      </w:r>
+      <w:r>
+        <w:t xml:space="preserve"> however, it is first assumed to be infinitely large along that axis (or, in practice, large enough to cover the entire world area).</w:t>
+      </w:r>
+    </w:p>
+    <w:p>
+      <w:pPr>
+        <w:pStyle w:val="BodyText"/>
+      </w:pPr>
+      <w:r>
+        <w:t>After the initial setup based on the supplied input, the first step is solving intersections between delimiter planes.</w:t>
+      </w:r>
+      <w:r>
+        <w:t xml:space="preserve"> This ensures that extended planes only extend as far as they should (by the definition given in </w:t>
+      </w:r>
+      <w:r>
+        <w:fldChar w:fldCharType="begin"/>
+      </w:r>
+      <w:r>
+        <w:instrText xml:space="preserve"> REF _Ref172301216 \h </w:instrText>
+      </w:r>
+      <w:r>
+        <w:fldChar w:fldCharType="separate"/>
+      </w:r>
+      <w:r>
+        <w:t>Virtually extending Delimiter Planes</w:t>
+      </w:r>
+      <w:r>
+        <w:fldChar w:fldCharType="end"/>
+      </w:r>
+      <w:r>
+        <w:t>), and that no triangles in the internal representation of a delimiter plane intersects with any other triangles of any other plane.</w:t>
+      </w:r>
+    </w:p>
+    <w:p>
+      <w:pPr>
+        <w:pStyle w:val="BodyText"/>
+      </w:pPr>
     </w:p>
     <w:p>
       <w:pPr>
         <w:pStyle w:val="KapitelII"/>
       </w:pPr>
-      <w:bookmarkStart w:id="28" w:name="_Toc172378295"/>
+      <w:bookmarkStart w:id="29" w:name="_Toc172378295"/>
+      <w:bookmarkStart w:id="30" w:name="_Ref172551539"/>
       <w:r>
         <w:t>Calculating Volumes</w:t>
       </w:r>
-      <w:bookmarkEnd w:id="28"/>
+      <w:bookmarkEnd w:id="29"/>
+      <w:bookmarkEnd w:id="30"/>
     </w:p>
     <w:p>
       <w:pPr>
         <w:pStyle w:val="KapitelII"/>
       </w:pPr>
-      <w:bookmarkStart w:id="29" w:name="_Toc172378296"/>
+      <w:bookmarkStart w:id="31" w:name="_Toc172378296"/>
       <w:r>
         <w:t xml:space="preserve">Querying </w:t>
       </w:r>
       <w:r>
         <w:t>the World</w:t>
       </w:r>
-      <w:bookmarkEnd w:id="29"/>
+      <w:bookmarkEnd w:id="31"/>
     </w:p>
     <w:p>
       <w:pPr>
         <w:pStyle w:val="KapitelI"/>
       </w:pPr>
-      <w:bookmarkStart w:id="30" w:name="_Toc172378297"/>
+      <w:bookmarkStart w:id="32" w:name="_Toc172378297"/>
       <w:r>
         <w:lastRenderedPageBreak/>
         <w:t>Implementation</w:t>
       </w:r>
-      <w:bookmarkEnd w:id="30"/>
+      <w:bookmarkEnd w:id="32"/>
     </w:p>
     <w:p>
       <w:pPr>
         <w:pStyle w:val="KapitelII"/>
       </w:pPr>
-      <w:bookmarkStart w:id="31" w:name="_Toc172378298"/>
+      <w:bookmarkStart w:id="33" w:name="_Toc172378298"/>
       <w:r>
         <w:t>Overview</w:t>
       </w:r>
-      <w:bookmarkEnd w:id="31"/>
+      <w:bookmarkEnd w:id="33"/>
     </w:p>
     <w:p>
       <w:pPr>
@@ -6730,11 +6940,11 @@
       <w:pPr>
         <w:pStyle w:val="KapitelII"/>
       </w:pPr>
-      <w:bookmarkStart w:id="32" w:name="_Toc172378299"/>
+      <w:bookmarkStart w:id="34" w:name="_Toc172378299"/>
       <w:r>
         <w:t>The interface</w:t>
       </w:r>
-      <w:bookmarkEnd w:id="32"/>
+      <w:bookmarkEnd w:id="34"/>
     </w:p>
     <w:p>
       <w:pPr>
@@ -6898,11 +7108,11 @@
       <w:pPr>
         <w:pStyle w:val="KapitelII"/>
       </w:pPr>
-      <w:bookmarkStart w:id="33" w:name="_Toc172378300"/>
+      <w:bookmarkStart w:id="35" w:name="_Toc172378300"/>
       <w:r>
         <w:t>The underlying data structure</w:t>
       </w:r>
-      <w:bookmarkEnd w:id="33"/>
+      <w:bookmarkEnd w:id="35"/>
     </w:p>
     <w:p>
       <w:pPr>
@@ -7015,96 +7225,96 @@
       <w:pPr>
         <w:pStyle w:val="KapitelII"/>
       </w:pPr>
-      <w:bookmarkStart w:id="34" w:name="_Toc172378301"/>
+      <w:bookmarkStart w:id="36" w:name="_Toc172378301"/>
       <w:r>
         <w:t>Tessellation</w:t>
       </w:r>
-      <w:bookmarkEnd w:id="34"/>
+      <w:bookmarkEnd w:id="36"/>
     </w:p>
     <w:p>
       <w:pPr>
         <w:pStyle w:val="KapitelII"/>
       </w:pPr>
-      <w:bookmarkStart w:id="35" w:name="_Toc172378302"/>
+      <w:bookmarkStart w:id="37" w:name="_Toc172378302"/>
       <w:r>
         <w:t>Flood filling</w:t>
       </w:r>
-      <w:bookmarkEnd w:id="35"/>
+      <w:bookmarkEnd w:id="37"/>
     </w:p>
     <w:p>
       <w:pPr>
         <w:pStyle w:val="KapitelII"/>
       </w:pPr>
-      <w:bookmarkStart w:id="36" w:name="_Toc172378303"/>
+      <w:bookmarkStart w:id="38" w:name="_Toc172378303"/>
       <w:r>
         <w:t>Assembling</w:t>
       </w:r>
-      <w:bookmarkEnd w:id="36"/>
+      <w:bookmarkEnd w:id="38"/>
     </w:p>
     <w:p>
       <w:pPr>
         <w:pStyle w:val="KapitelI"/>
       </w:pPr>
-      <w:bookmarkStart w:id="37" w:name="_Toc172378304"/>
+      <w:bookmarkStart w:id="39" w:name="_Toc172378304"/>
       <w:r>
         <w:lastRenderedPageBreak/>
         <w:t>Assessment</w:t>
       </w:r>
-      <w:bookmarkEnd w:id="37"/>
+      <w:bookmarkEnd w:id="39"/>
     </w:p>
     <w:p>
       <w:pPr>
         <w:pStyle w:val="KapitelII"/>
       </w:pPr>
-      <w:bookmarkStart w:id="38" w:name="_Toc172378305"/>
+      <w:bookmarkStart w:id="40" w:name="_Toc172378305"/>
       <w:r>
         <w:t>Fulfillment</w:t>
       </w:r>
       <w:r>
         <w:t xml:space="preserve"> of the requirements</w:t>
       </w:r>
-      <w:bookmarkEnd w:id="38"/>
+      <w:bookmarkEnd w:id="40"/>
     </w:p>
     <w:p>
       <w:pPr>
         <w:pStyle w:val="KapitelII"/>
       </w:pPr>
-      <w:bookmarkStart w:id="39" w:name="_Toc172378306"/>
+      <w:bookmarkStart w:id="41" w:name="_Toc172378306"/>
       <w:r>
         <w:t xml:space="preserve">Comparison </w:t>
       </w:r>
       <w:r>
         <w:t>with other approaches</w:t>
       </w:r>
-      <w:bookmarkEnd w:id="39"/>
+      <w:bookmarkEnd w:id="41"/>
     </w:p>
     <w:p>
       <w:pPr>
         <w:pStyle w:val="KapitelI"/>
       </w:pPr>
-      <w:bookmarkStart w:id="40" w:name="_Toc172378307"/>
+      <w:bookmarkStart w:id="42" w:name="_Toc172378307"/>
       <w:r>
         <w:lastRenderedPageBreak/>
         <w:t>Future Work</w:t>
       </w:r>
-      <w:bookmarkEnd w:id="40"/>
+      <w:bookmarkEnd w:id="42"/>
     </w:p>
     <w:p>
       <w:pPr>
         <w:pStyle w:val="KapitelI"/>
       </w:pPr>
-      <w:bookmarkStart w:id="41" w:name="_Toc172378308"/>
+      <w:bookmarkStart w:id="43" w:name="_Toc172378308"/>
       <w:r>
         <w:lastRenderedPageBreak/>
         <w:t>Conclusion</w:t>
       </w:r>
-      <w:bookmarkEnd w:id="41"/>
+      <w:bookmarkEnd w:id="43"/>
     </w:p>
     <w:p>
       <w:pPr>
         <w:pStyle w:val="VerzeichnisberschriftimInhaltsverzeichnisgelistet"/>
       </w:pPr>
-      <w:bookmarkStart w:id="42" w:name="_Toc172378309"/>
+      <w:bookmarkStart w:id="44" w:name="_Toc172378309"/>
       <w:r>
         <w:lastRenderedPageBreak/>
         <w:t>List</w:t>
@@ -7112,7 +7322,7 @@
       <w:r>
         <w:t xml:space="preserve"> of figures</w:t>
       </w:r>
-      <w:bookmarkEnd w:id="42"/>
+      <w:bookmarkEnd w:id="44"/>
     </w:p>
     <w:p>
       <w:pPr>
@@ -7277,7 +7487,7 @@
         <w:fldChar w:fldCharType="end"/>
       </w:r>
     </w:p>
-    <w:bookmarkStart w:id="43" w:name="_Toc172378310" w:displacedByCustomXml="next"/>
+    <w:bookmarkStart w:id="45" w:name="_Toc172378310" w:displacedByCustomXml="next"/>
     <w:sdt>
       <w:sdtPr>
         <w:rPr>
@@ -7297,7 +7507,7 @@
           <w:r>
             <w:t>Bibliography</w:t>
           </w:r>
-          <w:bookmarkEnd w:id="43"/>
+          <w:bookmarkEnd w:id="45"/>
         </w:p>
         <w:sdt>
           <w:sdtPr>
@@ -7508,8 +7718,8 @@
       </w:pPr>
     </w:p>
     <w:sectPr>
-      <w:footerReference w:type="even" r:id="rId14"/>
-      <w:footerReference w:type="default" r:id="rId15"/>
+      <w:footerReference w:type="even" r:id="rId15"/>
+      <w:footerReference w:type="default" r:id="rId16"/>
       <w:pgSz w:w="11907" w:h="16838" w:code="9"/>
       <w:pgMar w:top="1134" w:right="1134" w:bottom="1134" w:left="2268" w:header="1134" w:footer="652" w:gutter="0"/>
       <w:pgNumType w:start="1"/>
@@ -10076,7 +10286,6 @@
   <w:style w:type="character" w:default="1" w:styleId="DefaultParagraphFont">
     <w:name w:val="Default Paragraph Font"/>
     <w:uiPriority w:val="1"/>
-    <w:semiHidden/>
     <w:unhideWhenUsed/>
   </w:style>
   <w:style w:type="table" w:default="1" w:styleId="TableNormal">
@@ -11647,6 +11856,7 @@
   </w:compat>
   <w:rsids>
     <w:rsidRoot w:val="00120B8D"/>
+    <w:rsid w:val="00080A29"/>
     <w:rsid w:val="00120B8D"/>
     <w:rsid w:val="001931ED"/>
     <w:rsid w:val="002D3FCF"/>
@@ -11663,6 +11873,7 @@
     <w:rsid w:val="00916C98"/>
     <w:rsid w:val="009B5EBE"/>
     <w:rsid w:val="009E78E2"/>
+    <w:rsid w:val="00A10ACB"/>
     <w:rsid w:val="00A567CB"/>
     <w:rsid w:val="00AC3F7E"/>
     <w:rsid w:val="00B157D0"/>

</xml_diff>

<commit_message>
Updated the page numbers to start on the introduction page.
</commit_message>
<xml_diff>
--- a/Text/Thesis/Text.docx
+++ b/Text/Thesis/Text.docx
@@ -348,39 +348,14 @@
                     <w:color w:val="A6A6A6" w:themeColor="background1" w:themeShade="A6"/>
                     <w:lang w:val="de-DE"/>
                   </w:rPr>
-                  <w:t xml:space="preserve">School </w:t>
+                  <w:t xml:space="preserve">School of </w:t>
                 </w:r>
-                <w:proofErr w:type="spellStart"/>
                 <w:r>
                   <w:rPr>
                     <w:color w:val="A6A6A6" w:themeColor="background1" w:themeShade="A6"/>
                     <w:lang w:val="de-DE"/>
                   </w:rPr>
-                  <w:t>of</w:t>
-                </w:r>
-                <w:proofErr w:type="spellEnd"/>
-                <w:r>
-                  <w:rPr>
-                    <w:color w:val="A6A6A6" w:themeColor="background1" w:themeShade="A6"/>
-                    <w:lang w:val="de-DE"/>
-                  </w:rPr>
-                  <w:t xml:space="preserve"> </w:t>
-                </w:r>
-                <w:proofErr w:type="spellStart"/>
-                <w:r>
-                  <w:rPr>
-                    <w:color w:val="A6A6A6" w:themeColor="background1" w:themeShade="A6"/>
-                    <w:lang w:val="de-DE"/>
-                  </w:rPr>
-                  <w:t>Computation</w:t>
-                </w:r>
-                <w:proofErr w:type="spellEnd"/>
-                <w:r>
-                  <w:rPr>
-                    <w:color w:val="A6A6A6" w:themeColor="background1" w:themeShade="A6"/>
-                    <w:lang w:val="de-DE"/>
-                  </w:rPr>
-                  <w:t>, Information and Technology</w:t>
+                  <w:t>Computation, Information and Technology</w:t>
                 </w:r>
               </w:sdtContent>
             </w:sdt>
@@ -762,7 +737,6 @@
       <w:pPr>
         <w:pStyle w:val="Verzeichnisberschrift"/>
       </w:pPr>
-      <w:bookmarkStart w:id="0" w:name="_Toc169535005"/>
     </w:p>
     <w:p>
       <w:pPr>
@@ -771,7 +745,7 @@
           <w:lang w:val="de-DE"/>
         </w:rPr>
       </w:pPr>
-      <w:bookmarkStart w:id="1" w:name="_Toc172378277"/>
+      <w:bookmarkStart w:id="0" w:name="_Toc172378277"/>
       <w:r>
         <w:rPr>
           <w:lang w:val="de-DE"/>
@@ -779,7 +753,7 @@
         <w:lastRenderedPageBreak/>
         <w:t>Eidesstattliche Erklärung</w:t>
       </w:r>
-      <w:bookmarkEnd w:id="1"/>
+      <w:bookmarkEnd w:id="0"/>
     </w:p>
     <w:p>
       <w:pPr>
@@ -895,12 +869,12 @@
       <w:pPr>
         <w:pStyle w:val="VerzeichnisberschriftimInhaltsverzeichnisgelistet"/>
       </w:pPr>
-      <w:bookmarkStart w:id="2" w:name="_Toc172378278"/>
+      <w:bookmarkStart w:id="1" w:name="_Toc172378278"/>
       <w:r>
         <w:lastRenderedPageBreak/>
         <w:t>Abstract</w:t>
       </w:r>
-      <w:bookmarkEnd w:id="2"/>
+      <w:bookmarkEnd w:id="1"/>
     </w:p>
     <w:p>
       <w:pPr>
@@ -914,12 +888,12 @@
       <w:pPr>
         <w:pStyle w:val="VerzeichnisberschriftimInhaltsverzeichnisgelistet"/>
       </w:pPr>
-      <w:bookmarkStart w:id="3" w:name="_Toc172378279"/>
+      <w:bookmarkStart w:id="2" w:name="_Toc172378279"/>
       <w:r>
         <w:lastRenderedPageBreak/>
         <w:t>Acknowledgements</w:t>
       </w:r>
-      <w:bookmarkEnd w:id="3"/>
+      <w:bookmarkEnd w:id="2"/>
     </w:p>
     <w:p>
       <w:pPr>
@@ -3448,14 +3422,16 @@
     <w:p>
       <w:pPr>
         <w:pStyle w:val="TOC1"/>
-        <w:rPr>
-          <w:rFonts w:eastAsiaTheme="minorEastAsia"/>
-          <w:b w:val="0"/>
-          <w:kern w:val="2"/>
-          <w:sz w:val="24"/>
-          <w:szCs w:val="24"/>
-          <w14:ligatures w14:val="standardContextual"/>
-        </w:rPr>
+        <w:sectPr>
+          <w:footerReference w:type="even" r:id="rId11"/>
+          <w:footerReference w:type="default" r:id="rId12"/>
+          <w:pgSz w:w="11907" w:h="16838" w:code="9"/>
+          <w:pgMar w:top="1134" w:right="1134" w:bottom="1134" w:left="2268" w:header="1134" w:footer="652" w:gutter="0"/>
+          <w:pgNumType w:start="1"/>
+          <w:cols w:space="284"/>
+          <w:formProt w:val="0"/>
+          <w:docGrid w:linePitch="360"/>
+        </w:sectPr>
       </w:pPr>
       <w:hyperlink w:anchor="_Toc172378310" w:history="1">
         <w:r>
@@ -3516,525 +3492,524 @@
         <w:lastRenderedPageBreak/>
         <w:fldChar w:fldCharType="end"/>
       </w:r>
-      <w:bookmarkStart w:id="4" w:name="_Toc172378280"/>
+      <w:bookmarkStart w:id="3" w:name="_Toc172378280"/>
       <w:r>
         <w:t>Introduction</w:t>
       </w:r>
-      <w:bookmarkEnd w:id="0"/>
+      <w:bookmarkEnd w:id="3"/>
+    </w:p>
+    <w:p>
+      <w:pPr>
+        <w:pStyle w:val="BodyText"/>
+      </w:pPr>
+      <w:r>
+        <w:t xml:space="preserve">Games </w:t>
+      </w:r>
+      <w:r>
+        <w:t>commonly</w:t>
+      </w:r>
+      <w:r>
+        <w:t xml:space="preserve"> require a space to be played in. This space</w:t>
+      </w:r>
+      <w:r>
+        <w:t xml:space="preserve"> </w:t>
+      </w:r>
+      <w:r>
+        <w:t xml:space="preserve">can either be discrete </w:t>
+      </w:r>
+      <w:r>
+        <w:t xml:space="preserve">or continuous. </w:t>
+      </w:r>
+      <w:r>
+        <w:t>An example for a discrete game space would be chess</w:t>
+      </w:r>
+      <w:r>
+        <w:t>, where</w:t>
+      </w:r>
+      <w:r>
+        <w:t xml:space="preserve"> neither</w:t>
+      </w:r>
+      <w:r>
+        <w:t xml:space="preserve"> the actual “physical” </w:t>
+      </w:r>
+      <w:r>
+        <w:t xml:space="preserve">size of the chessboard </w:t>
+      </w:r>
+      <w:r>
+        <w:t xml:space="preserve">nor the “physical” position of </w:t>
+      </w:r>
+      <w:r>
+        <w:t xml:space="preserve">an individual </w:t>
+      </w:r>
+      <w:r>
+        <w:t>piece</w:t>
+      </w:r>
+      <w:r>
+        <w:t xml:space="preserve"> matter</w:t>
+      </w:r>
+      <w:r>
+        <w:t>s</w:t>
+      </w:r>
+      <w:r>
+        <w:t xml:space="preserve">, but instead only the </w:t>
+      </w:r>
+      <w:r>
+        <w:t xml:space="preserve">“semantic” </w:t>
+      </w:r>
+      <w:r>
+        <w:t xml:space="preserve">position </w:t>
+      </w:r>
+      <w:r>
+        <w:t>does</w:t>
+      </w:r>
+      <w:r>
+        <w:t xml:space="preserve"> (</w:t>
+      </w:r>
+      <w:r>
+        <w:t>where</w:t>
+      </w:r>
+      <w:r>
+        <w:t xml:space="preserve"> the “semantic” </w:t>
+      </w:r>
+      <w:r>
+        <w:t>position</w:t>
+      </w:r>
+      <w:r>
+        <w:t xml:space="preserve"> in chess </w:t>
+      </w:r>
+      <w:r>
+        <w:t xml:space="preserve">would be </w:t>
+      </w:r>
+      <w:r>
+        <w:t>the row / column tuple).</w:t>
+      </w:r>
+      <w:r>
+        <w:t xml:space="preserve"> </w:t>
+      </w:r>
+    </w:p>
+    <w:p>
+      <w:pPr>
+        <w:pStyle w:val="BodyText"/>
+      </w:pPr>
+      <w:r>
+        <w:t xml:space="preserve">Continuous </w:t>
+      </w:r>
+      <w:r>
+        <w:t xml:space="preserve">game </w:t>
+      </w:r>
+      <w:r>
+        <w:t xml:space="preserve">spaces </w:t>
+      </w:r>
+      <w:r>
+        <w:t xml:space="preserve">on the other hand </w:t>
+      </w:r>
+      <w:r>
+        <w:t xml:space="preserve">are often found </w:t>
+      </w:r>
+      <w:r>
+        <w:t>in sport</w:t>
+      </w:r>
+      <w:r>
+        <w:t>s</w:t>
+      </w:r>
+      <w:r>
+        <w:t xml:space="preserve">, </w:t>
+      </w:r>
+      <w:r>
+        <w:t>but they are also very common in digital games.</w:t>
+      </w:r>
+      <w:r>
+        <w:t xml:space="preserve"> </w:t>
+      </w:r>
+      <w:r>
+        <w:t>R</w:t>
+      </w:r>
+      <w:r>
+        <w:t xml:space="preserve">ules in </w:t>
+      </w:r>
+      <w:r>
+        <w:t xml:space="preserve">these </w:t>
+      </w:r>
+      <w:r>
+        <w:t xml:space="preserve">games </w:t>
+      </w:r>
+      <w:r>
+        <w:t xml:space="preserve">however </w:t>
+      </w:r>
+      <w:r>
+        <w:t>are often</w:t>
+      </w:r>
+      <w:r>
+        <w:t xml:space="preserve"> </w:t>
+      </w:r>
+      <w:r>
+        <w:t xml:space="preserve">formulated in </w:t>
+      </w:r>
+      <w:r>
+        <w:t>“</w:t>
+      </w:r>
+      <w:r>
+        <w:t xml:space="preserve">semantic </w:t>
+      </w:r>
+      <w:r>
+        <w:t>space</w:t>
+      </w:r>
+      <w:r>
+        <w:t>”</w:t>
+      </w:r>
+      <w:r>
+        <w:t>,</w:t>
+      </w:r>
+      <w:r>
+        <w:t xml:space="preserve"> which require</w:t>
+      </w:r>
+      <w:r>
+        <w:t>s</w:t>
+      </w:r>
+      <w:r>
+        <w:t xml:space="preserve"> a mapping </w:t>
+      </w:r>
+      <w:r>
+        <w:t xml:space="preserve">going from the “physical” </w:t>
+      </w:r>
+      <w:r>
+        <w:t xml:space="preserve">continuous space </w:t>
+      </w:r>
+      <w:r>
+        <w:t xml:space="preserve">to </w:t>
+      </w:r>
+      <w:r>
+        <w:t xml:space="preserve">the </w:t>
+      </w:r>
+      <w:r>
+        <w:t>“</w:t>
+      </w:r>
+      <w:r>
+        <w:t>semantic</w:t>
+      </w:r>
+      <w:r>
+        <w:t>”</w:t>
+      </w:r>
+      <w:r>
+        <w:t xml:space="preserve"> </w:t>
+      </w:r>
+      <w:r>
+        <w:t>one</w:t>
+      </w:r>
+      <w:r>
+        <w:t xml:space="preserve">. </w:t>
+      </w:r>
+      <w:r>
+        <w:t>In soccer</w:t>
+      </w:r>
+      <w:r>
+        <w:t xml:space="preserve"> for example</w:t>
+      </w:r>
+      <w:r>
+        <w:t xml:space="preserve">, it is important whether the ball </w:t>
+      </w:r>
+      <w:r>
+        <w:t>is “fully inside the goal</w:t>
+      </w:r>
+      <w:r>
+        <w:t xml:space="preserve">”, or whether a player is “inside the box”. </w:t>
+      </w:r>
+      <w:r>
+        <w:t>These rules are</w:t>
+      </w:r>
+      <w:r>
+        <w:t xml:space="preserve"> formulated</w:t>
+      </w:r>
+      <w:r>
+        <w:t xml:space="preserve"> independent</w:t>
+      </w:r>
+      <w:r>
+        <w:t>ly</w:t>
+      </w:r>
+      <w:r>
+        <w:t xml:space="preserve"> of the physical </w:t>
+      </w:r>
+      <w:r>
+        <w:t>size</w:t>
+      </w:r>
+      <w:r>
+        <w:t>s</w:t>
+      </w:r>
+      <w:r>
+        <w:t xml:space="preserve"> </w:t>
+      </w:r>
+      <w:r>
+        <w:t xml:space="preserve">of </w:t>
+      </w:r>
+      <w:r>
+        <w:t xml:space="preserve">any particular </w:t>
+      </w:r>
+      <w:r>
+        <w:t xml:space="preserve">soccer </w:t>
+      </w:r>
+      <w:r>
+        <w:t>pitch</w:t>
+      </w:r>
+      <w:r>
+        <w:t xml:space="preserve">, </w:t>
+      </w:r>
+      <w:r>
+        <w:t xml:space="preserve">but </w:t>
+      </w:r>
+      <w:r>
+        <w:t xml:space="preserve">evaluating them </w:t>
+      </w:r>
+      <w:r>
+        <w:t xml:space="preserve">during a game </w:t>
+      </w:r>
+      <w:r>
+        <w:t xml:space="preserve">does require </w:t>
+      </w:r>
+      <w:r>
+        <w:t xml:space="preserve">knowledge of the continuous space </w:t>
+      </w:r>
+      <w:r>
+        <w:t>the game is taking place in</w:t>
+      </w:r>
+      <w:r>
+        <w:t xml:space="preserve"> </w:t>
+      </w:r>
+      <w:r>
+        <w:t>(where exactly is the ball</w:t>
+      </w:r>
+      <w:r>
+        <w:t xml:space="preserve"> in this </w:t>
+      </w:r>
+      <w:r>
+        <w:t xml:space="preserve">specific </w:t>
+      </w:r>
+      <w:r>
+        <w:t>situation</w:t>
+      </w:r>
+      <w:r>
+        <w:t xml:space="preserve">, </w:t>
+      </w:r>
+      <w:r>
+        <w:t>where and how big is the goal</w:t>
+      </w:r>
+      <w:r>
+        <w:t>?</w:t>
+      </w:r>
+      <w:r>
+        <w:t>).</w:t>
+      </w:r>
+      <w:r>
+        <w:t xml:space="preserve"> In a video game, it might be desirable to know</w:t>
+      </w:r>
+      <w:r>
+        <w:t xml:space="preserve"> which semantic space (e.g. a specific</w:t>
+      </w:r>
+      <w:r>
+        <w:t xml:space="preserve"> room</w:t>
+      </w:r>
+      <w:r>
+        <w:t xml:space="preserve">) </w:t>
+      </w:r>
+      <w:r>
+        <w:t xml:space="preserve">the player has just entered, and whether any other person is in that same </w:t>
+      </w:r>
+      <w:r>
+        <w:t>space</w:t>
+      </w:r>
+      <w:r>
+        <w:t>.</w:t>
+      </w:r>
+    </w:p>
+    <w:p>
+      <w:pPr>
+        <w:pStyle w:val="BodyText"/>
+      </w:pPr>
+      <w:r>
+        <w:t xml:space="preserve">This mapping from continuous </w:t>
+      </w:r>
+      <w:r>
+        <w:t xml:space="preserve">to </w:t>
+      </w:r>
+      <w:r>
+        <w:t xml:space="preserve">semantic space is a large amount of effort, especially in video games containing large </w:t>
+      </w:r>
+      <w:r>
+        <w:t>worlds</w:t>
+      </w:r>
+      <w:r>
+        <w:t xml:space="preserve"> with many </w:t>
+      </w:r>
+      <w:r>
+        <w:t>relevant volumes</w:t>
+      </w:r>
+      <w:r>
+        <w:t>.</w:t>
+      </w:r>
+      <w:r>
+        <w:t xml:space="preserve"> </w:t>
+      </w:r>
+      <w:r>
+        <w:t xml:space="preserve">This is usually </w:t>
+      </w:r>
+      <w:r>
+        <w:t>dealt with</w:t>
+      </w:r>
+      <w:r>
+        <w:t xml:space="preserve"> </w:t>
+      </w:r>
+      <w:r>
+        <w:t xml:space="preserve">by </w:t>
+      </w:r>
+      <w:r>
+        <w:t xml:space="preserve">a lot of manual </w:t>
+      </w:r>
+      <w:r>
+        <w:t>work</w:t>
+      </w:r>
+      <w:r>
+        <w:t xml:space="preserve"> </w:t>
+      </w:r>
+      <w:r>
+        <w:t xml:space="preserve">from </w:t>
+      </w:r>
+      <w:r>
+        <w:t xml:space="preserve">video </w:t>
+      </w:r>
+      <w:r>
+        <w:t xml:space="preserve">game developers to assign semantic meaning </w:t>
+      </w:r>
+      <w:r>
+        <w:t>(</w:t>
+      </w:r>
+      <w:r>
+        <w:t xml:space="preserve">usually </w:t>
+      </w:r>
+      <w:r>
+        <w:t xml:space="preserve">in the form of IDs) </w:t>
+      </w:r>
+      <w:r>
+        <w:t xml:space="preserve">to </w:t>
+      </w:r>
+      <w:r>
+        <w:t>the</w:t>
+      </w:r>
+      <w:r>
+        <w:t>se</w:t>
+      </w:r>
+      <w:r>
+        <w:t xml:space="preserve"> </w:t>
+      </w:r>
+      <w:r>
+        <w:t>relevant</w:t>
+      </w:r>
+      <w:r>
+        <w:t xml:space="preserve"> </w:t>
+      </w:r>
+      <w:r>
+        <w:t>volumes</w:t>
+      </w:r>
+      <w:r>
+        <w:t xml:space="preserve"> in the continuous </w:t>
+      </w:r>
+      <w:r>
+        <w:t xml:space="preserve">game </w:t>
+      </w:r>
+      <w:r>
+        <w:t>space</w:t>
+      </w:r>
+      <w:r>
+        <w:t xml:space="preserve">. </w:t>
+      </w:r>
+      <w:r>
+        <w:t>These volumes may however be rather complex (</w:t>
+      </w:r>
+      <w:r>
+        <w:t>for example mapping the different rooms of a</w:t>
+      </w:r>
+      <w:r>
+        <w:t>ll</w:t>
+      </w:r>
+      <w:r>
+        <w:t xml:space="preserve"> house structure</w:t>
+      </w:r>
+      <w:r>
+        <w:t>s in a town</w:t>
+      </w:r>
+      <w:r>
+        <w:t>)</w:t>
+      </w:r>
+      <w:r>
+        <w:t>, and the long iterative process of game development, along with the huge workload</w:t>
+      </w:r>
+      <w:r>
+        <w:t>,</w:t>
+      </w:r>
+      <w:r>
+        <w:t xml:space="preserve"> can also lead to </w:t>
+      </w:r>
+      <w:r>
+        <w:t>discrepancies between the visual geometry</w:t>
+      </w:r>
+      <w:r>
+        <w:t xml:space="preserve"> shown to the player</w:t>
+      </w:r>
+      <w:r>
+        <w:t xml:space="preserve"> and </w:t>
+      </w:r>
+      <w:r>
+        <w:t xml:space="preserve">its </w:t>
+      </w:r>
+      <w:r>
+        <w:t>semantic representation</w:t>
+      </w:r>
+      <w:r>
+        <w:t>, in turn potentially leading to a worsened player experience.</w:t>
+      </w:r>
+    </w:p>
+    <w:p>
+      <w:pPr>
+        <w:pStyle w:val="BodyText"/>
+      </w:pPr>
+      <w:r>
+        <w:t xml:space="preserve">The goal of this thesis is </w:t>
+      </w:r>
+      <w:r>
+        <w:t xml:space="preserve">to </w:t>
+      </w:r>
+      <w:r>
+        <w:t>propose, implement and evaluate an algorithm for automatically creating</w:t>
+      </w:r>
+      <w:r>
+        <w:t xml:space="preserve"> </w:t>
+      </w:r>
+      <w:r>
+        <w:t>such a</w:t>
+      </w:r>
+      <w:r>
+        <w:t xml:space="preserve"> mapping based on input from </w:t>
+      </w:r>
+      <w:r>
+        <w:t xml:space="preserve">the game developers, in order to </w:t>
+      </w:r>
+      <w:r>
+        <w:t>lighten the workload on the developers while simultaneously improving the quality of the mappin</w:t>
+      </w:r>
+      <w:r>
+        <w:t>g</w:t>
+      </w:r>
+      <w:r>
+        <w:t>.</w:t>
+      </w:r>
+    </w:p>
+    <w:p>
+      <w:pPr>
+        <w:pStyle w:val="KapitelII"/>
+      </w:pPr>
+      <w:bookmarkStart w:id="4" w:name="_Toc172378281"/>
+      <w:r>
+        <w:t>Problem Statement</w:t>
+      </w:r>
       <w:bookmarkEnd w:id="4"/>
-    </w:p>
-    <w:p>
-      <w:pPr>
-        <w:pStyle w:val="BodyText"/>
-      </w:pPr>
-      <w:r>
-        <w:t xml:space="preserve">Games </w:t>
-      </w:r>
-      <w:r>
-        <w:t>commonly</w:t>
-      </w:r>
-      <w:r>
-        <w:t xml:space="preserve"> require a space to be played in. This space</w:t>
-      </w:r>
-      <w:r>
-        <w:t xml:space="preserve"> </w:t>
-      </w:r>
-      <w:r>
-        <w:t xml:space="preserve">can either be discrete </w:t>
-      </w:r>
-      <w:r>
-        <w:t xml:space="preserve">or continuous. </w:t>
-      </w:r>
-      <w:r>
-        <w:t>An example for a discrete game space would be chess</w:t>
-      </w:r>
-      <w:r>
-        <w:t>, where</w:t>
-      </w:r>
-      <w:r>
-        <w:t xml:space="preserve"> neither</w:t>
-      </w:r>
-      <w:r>
-        <w:t xml:space="preserve"> the actual “physical” </w:t>
-      </w:r>
-      <w:r>
-        <w:t xml:space="preserve">size of the chessboard </w:t>
-      </w:r>
-      <w:r>
-        <w:t xml:space="preserve">nor the “physical” position of </w:t>
-      </w:r>
-      <w:r>
-        <w:t xml:space="preserve">an individual </w:t>
-      </w:r>
-      <w:r>
-        <w:t>piece</w:t>
-      </w:r>
-      <w:r>
-        <w:t xml:space="preserve"> matter</w:t>
-      </w:r>
-      <w:r>
-        <w:t>s</w:t>
-      </w:r>
-      <w:r>
-        <w:t xml:space="preserve">, but instead only the </w:t>
-      </w:r>
-      <w:r>
-        <w:t xml:space="preserve">“semantic” </w:t>
-      </w:r>
-      <w:r>
-        <w:t xml:space="preserve">position </w:t>
-      </w:r>
-      <w:r>
-        <w:t>does</w:t>
-      </w:r>
-      <w:r>
-        <w:t xml:space="preserve"> (</w:t>
-      </w:r>
-      <w:r>
-        <w:t>where</w:t>
-      </w:r>
-      <w:r>
-        <w:t xml:space="preserve"> the “semantic” </w:t>
-      </w:r>
-      <w:r>
-        <w:t>position</w:t>
-      </w:r>
-      <w:r>
-        <w:t xml:space="preserve"> in chess </w:t>
-      </w:r>
-      <w:r>
-        <w:t xml:space="preserve">would be </w:t>
-      </w:r>
-      <w:r>
-        <w:t>the row / column tuple).</w:t>
-      </w:r>
-      <w:r>
-        <w:t xml:space="preserve"> </w:t>
-      </w:r>
-    </w:p>
-    <w:p>
-      <w:pPr>
-        <w:pStyle w:val="BodyText"/>
-      </w:pPr>
-      <w:r>
-        <w:t xml:space="preserve">Continuous </w:t>
-      </w:r>
-      <w:r>
-        <w:t xml:space="preserve">game </w:t>
-      </w:r>
-      <w:r>
-        <w:t xml:space="preserve">spaces </w:t>
-      </w:r>
-      <w:r>
-        <w:t xml:space="preserve">on the other hand </w:t>
-      </w:r>
-      <w:r>
-        <w:t xml:space="preserve">are often found </w:t>
-      </w:r>
-      <w:r>
-        <w:t>in sport</w:t>
-      </w:r>
-      <w:r>
-        <w:t>s</w:t>
-      </w:r>
-      <w:r>
-        <w:t xml:space="preserve">, </w:t>
-      </w:r>
-      <w:r>
-        <w:t>but they are also very common in digital games.</w:t>
-      </w:r>
-      <w:r>
-        <w:t xml:space="preserve"> </w:t>
-      </w:r>
-      <w:r>
-        <w:t>R</w:t>
-      </w:r>
-      <w:r>
-        <w:t xml:space="preserve">ules in </w:t>
-      </w:r>
-      <w:r>
-        <w:t xml:space="preserve">these </w:t>
-      </w:r>
-      <w:r>
-        <w:t xml:space="preserve">games </w:t>
-      </w:r>
-      <w:r>
-        <w:t xml:space="preserve">however </w:t>
-      </w:r>
-      <w:r>
-        <w:t>are often</w:t>
-      </w:r>
-      <w:r>
-        <w:t xml:space="preserve"> </w:t>
-      </w:r>
-      <w:r>
-        <w:t xml:space="preserve">formulated in </w:t>
-      </w:r>
-      <w:r>
-        <w:t>“</w:t>
-      </w:r>
-      <w:r>
-        <w:t xml:space="preserve">semantic </w:t>
-      </w:r>
-      <w:r>
-        <w:t>space</w:t>
-      </w:r>
-      <w:r>
-        <w:t>”</w:t>
-      </w:r>
-      <w:r>
-        <w:t>,</w:t>
-      </w:r>
-      <w:r>
-        <w:t xml:space="preserve"> which require</w:t>
-      </w:r>
-      <w:r>
-        <w:t>s</w:t>
-      </w:r>
-      <w:r>
-        <w:t xml:space="preserve"> a mapping </w:t>
-      </w:r>
-      <w:r>
-        <w:t xml:space="preserve">going from the “physical” </w:t>
-      </w:r>
-      <w:r>
-        <w:t xml:space="preserve">continuous space </w:t>
-      </w:r>
-      <w:r>
-        <w:t xml:space="preserve">to </w:t>
-      </w:r>
-      <w:r>
-        <w:t xml:space="preserve">the </w:t>
-      </w:r>
-      <w:r>
-        <w:t>“</w:t>
-      </w:r>
-      <w:r>
-        <w:t>semantic</w:t>
-      </w:r>
-      <w:r>
-        <w:t>”</w:t>
-      </w:r>
-      <w:r>
-        <w:t xml:space="preserve"> </w:t>
-      </w:r>
-      <w:r>
-        <w:t>one</w:t>
-      </w:r>
-      <w:r>
-        <w:t xml:space="preserve">. </w:t>
-      </w:r>
-      <w:r>
-        <w:t>In soccer</w:t>
-      </w:r>
-      <w:r>
-        <w:t xml:space="preserve"> for example</w:t>
-      </w:r>
-      <w:r>
-        <w:t xml:space="preserve">, it is important whether the ball </w:t>
-      </w:r>
-      <w:r>
-        <w:t>is “fully inside the goal</w:t>
-      </w:r>
-      <w:r>
-        <w:t xml:space="preserve">”, or whether a player is “inside the box”. </w:t>
-      </w:r>
-      <w:r>
-        <w:t>These rules are</w:t>
-      </w:r>
-      <w:r>
-        <w:t xml:space="preserve"> formulated</w:t>
-      </w:r>
-      <w:r>
-        <w:t xml:space="preserve"> independent</w:t>
-      </w:r>
-      <w:r>
-        <w:t>ly</w:t>
-      </w:r>
-      <w:r>
-        <w:t xml:space="preserve"> of the physical </w:t>
-      </w:r>
-      <w:r>
-        <w:t>size</w:t>
-      </w:r>
-      <w:r>
-        <w:t>s</w:t>
-      </w:r>
-      <w:r>
-        <w:t xml:space="preserve"> </w:t>
-      </w:r>
-      <w:r>
-        <w:t xml:space="preserve">of </w:t>
-      </w:r>
-      <w:r>
-        <w:t xml:space="preserve">any particular </w:t>
-      </w:r>
-      <w:r>
-        <w:t xml:space="preserve">soccer </w:t>
-      </w:r>
-      <w:r>
-        <w:t>pitch</w:t>
-      </w:r>
-      <w:r>
-        <w:t xml:space="preserve">, </w:t>
-      </w:r>
-      <w:r>
-        <w:t xml:space="preserve">but </w:t>
-      </w:r>
-      <w:r>
-        <w:t xml:space="preserve">evaluating them </w:t>
-      </w:r>
-      <w:r>
-        <w:t xml:space="preserve">during a game </w:t>
-      </w:r>
-      <w:r>
-        <w:t xml:space="preserve">does require </w:t>
-      </w:r>
-      <w:r>
-        <w:t xml:space="preserve">knowledge of the continuous space </w:t>
-      </w:r>
-      <w:r>
-        <w:t>the game is taking place in</w:t>
-      </w:r>
-      <w:r>
-        <w:t xml:space="preserve"> </w:t>
-      </w:r>
-      <w:r>
-        <w:t>(where exactly is the ball</w:t>
-      </w:r>
-      <w:r>
-        <w:t xml:space="preserve"> in this </w:t>
-      </w:r>
-      <w:r>
-        <w:t xml:space="preserve">specific </w:t>
-      </w:r>
-      <w:r>
-        <w:t>situation</w:t>
-      </w:r>
-      <w:r>
-        <w:t xml:space="preserve">, </w:t>
-      </w:r>
-      <w:r>
-        <w:t>where and how big is the goal</w:t>
-      </w:r>
-      <w:r>
-        <w:t>?</w:t>
-      </w:r>
-      <w:r>
-        <w:t>).</w:t>
-      </w:r>
-      <w:r>
-        <w:t xml:space="preserve"> In a video game, it might be desirable to know</w:t>
-      </w:r>
-      <w:r>
-        <w:t xml:space="preserve"> which semantic space (e.g. a specific</w:t>
-      </w:r>
-      <w:r>
-        <w:t xml:space="preserve"> room</w:t>
-      </w:r>
-      <w:r>
-        <w:t xml:space="preserve">) </w:t>
-      </w:r>
-      <w:r>
-        <w:t xml:space="preserve">the player has just entered, and whether any other person is in that same </w:t>
-      </w:r>
-      <w:r>
-        <w:t>space</w:t>
-      </w:r>
-      <w:r>
-        <w:t>.</w:t>
-      </w:r>
-    </w:p>
-    <w:p>
-      <w:pPr>
-        <w:pStyle w:val="BodyText"/>
-      </w:pPr>
-      <w:r>
-        <w:t xml:space="preserve">This mapping from continuous </w:t>
-      </w:r>
-      <w:r>
-        <w:t xml:space="preserve">to </w:t>
-      </w:r>
-      <w:r>
-        <w:t xml:space="preserve">semantic space is a large amount of effort, especially in video games containing large </w:t>
-      </w:r>
-      <w:r>
-        <w:t>worlds</w:t>
-      </w:r>
-      <w:r>
-        <w:t xml:space="preserve"> with many </w:t>
-      </w:r>
-      <w:r>
-        <w:t>relevant volumes</w:t>
-      </w:r>
-      <w:r>
-        <w:t>.</w:t>
-      </w:r>
-      <w:r>
-        <w:t xml:space="preserve"> </w:t>
-      </w:r>
-      <w:r>
-        <w:t xml:space="preserve">This is usually </w:t>
-      </w:r>
-      <w:r>
-        <w:t>dealt with</w:t>
-      </w:r>
-      <w:r>
-        <w:t xml:space="preserve"> </w:t>
-      </w:r>
-      <w:r>
-        <w:t xml:space="preserve">by </w:t>
-      </w:r>
-      <w:r>
-        <w:t xml:space="preserve">a lot of manual </w:t>
-      </w:r>
-      <w:r>
-        <w:t>work</w:t>
-      </w:r>
-      <w:r>
-        <w:t xml:space="preserve"> </w:t>
-      </w:r>
-      <w:r>
-        <w:t xml:space="preserve">from </w:t>
-      </w:r>
-      <w:r>
-        <w:t xml:space="preserve">video </w:t>
-      </w:r>
-      <w:r>
-        <w:t xml:space="preserve">game developers to assign semantic meaning </w:t>
-      </w:r>
-      <w:r>
-        <w:t>(</w:t>
-      </w:r>
-      <w:r>
-        <w:t xml:space="preserve">usually </w:t>
-      </w:r>
-      <w:r>
-        <w:t xml:space="preserve">in the form of IDs) </w:t>
-      </w:r>
-      <w:r>
-        <w:t xml:space="preserve">to </w:t>
-      </w:r>
-      <w:r>
-        <w:t>the</w:t>
-      </w:r>
-      <w:r>
-        <w:t>se</w:t>
-      </w:r>
-      <w:r>
-        <w:t xml:space="preserve"> </w:t>
-      </w:r>
-      <w:r>
-        <w:t>relevant</w:t>
-      </w:r>
-      <w:r>
-        <w:t xml:space="preserve"> </w:t>
-      </w:r>
-      <w:r>
-        <w:t>volumes</w:t>
-      </w:r>
-      <w:r>
-        <w:t xml:space="preserve"> in the continuous </w:t>
-      </w:r>
-      <w:r>
-        <w:t xml:space="preserve">game </w:t>
-      </w:r>
-      <w:r>
-        <w:t>space</w:t>
-      </w:r>
-      <w:r>
-        <w:t xml:space="preserve">. </w:t>
-      </w:r>
-      <w:r>
-        <w:t>These volumes may however be rather complex (</w:t>
-      </w:r>
-      <w:r>
-        <w:t>for example mapping the different rooms of a</w:t>
-      </w:r>
-      <w:r>
-        <w:t>ll</w:t>
-      </w:r>
-      <w:r>
-        <w:t xml:space="preserve"> house structure</w:t>
-      </w:r>
-      <w:r>
-        <w:t>s in a town</w:t>
-      </w:r>
-      <w:r>
-        <w:t>)</w:t>
-      </w:r>
-      <w:r>
-        <w:t>, and the long iterative process of game development, along with the huge workload</w:t>
-      </w:r>
-      <w:r>
-        <w:t>,</w:t>
-      </w:r>
-      <w:r>
-        <w:t xml:space="preserve"> can also lead to </w:t>
-      </w:r>
-      <w:r>
-        <w:t>discrepancies between the visual geometry</w:t>
-      </w:r>
-      <w:r>
-        <w:t xml:space="preserve"> shown to the player</w:t>
-      </w:r>
-      <w:r>
-        <w:t xml:space="preserve"> and </w:t>
-      </w:r>
-      <w:r>
-        <w:t xml:space="preserve">its </w:t>
-      </w:r>
-      <w:r>
-        <w:t>semantic representation</w:t>
-      </w:r>
-      <w:r>
-        <w:t>, in turn potentially leading to a worsened player experience.</w:t>
-      </w:r>
-    </w:p>
-    <w:p>
-      <w:pPr>
-        <w:pStyle w:val="BodyText"/>
-      </w:pPr>
-      <w:r>
-        <w:t xml:space="preserve">The goal of this thesis is </w:t>
-      </w:r>
-      <w:r>
-        <w:t xml:space="preserve">to </w:t>
-      </w:r>
-      <w:r>
-        <w:t>propose, implement and evaluate an algorithm for automatically creating</w:t>
-      </w:r>
-      <w:r>
-        <w:t xml:space="preserve"> </w:t>
-      </w:r>
-      <w:r>
-        <w:t>such a</w:t>
-      </w:r>
-      <w:r>
-        <w:t xml:space="preserve"> mapping based on input from </w:t>
-      </w:r>
-      <w:r>
-        <w:t xml:space="preserve">the game developers, in order to </w:t>
-      </w:r>
-      <w:r>
-        <w:t>lighten the workload on the developers while simultaneously improving the quality of the mappin</w:t>
-      </w:r>
-      <w:r>
-        <w:t>g</w:t>
-      </w:r>
-      <w:r>
-        <w:t>.</w:t>
-      </w:r>
-    </w:p>
-    <w:p>
-      <w:pPr>
-        <w:pStyle w:val="KapitelII"/>
-      </w:pPr>
-      <w:bookmarkStart w:id="5" w:name="_Toc172378281"/>
-      <w:r>
-        <w:t>Problem Statement</w:t>
-      </w:r>
-      <w:bookmarkEnd w:id="5"/>
     </w:p>
     <w:p>
       <w:pPr>
@@ -4460,14 +4435,14 @@
       <w:pPr>
         <w:pStyle w:val="KapitelII"/>
       </w:pPr>
-      <w:bookmarkStart w:id="6" w:name="_Toc172378282"/>
+      <w:bookmarkStart w:id="5" w:name="_Toc172378282"/>
       <w:r>
         <w:t xml:space="preserve">General </w:t>
       </w:r>
       <w:r>
         <w:t>Requirements</w:t>
       </w:r>
-      <w:bookmarkEnd w:id="6"/>
+      <w:bookmarkEnd w:id="5"/>
     </w:p>
     <w:p>
       <w:pPr>
@@ -4801,14 +4776,14 @@
       <w:pPr>
         <w:pStyle w:val="KapitelII"/>
       </w:pPr>
-      <w:bookmarkStart w:id="7" w:name="_Toc172378283"/>
+      <w:bookmarkStart w:id="6" w:name="_Toc172378283"/>
       <w:r>
         <w:t>Goal</w:t>
       </w:r>
       <w:r>
         <w:t>s</w:t>
       </w:r>
-      <w:bookmarkEnd w:id="7"/>
+      <w:bookmarkEnd w:id="6"/>
     </w:p>
     <w:p>
       <w:pPr>
@@ -4848,22 +4823,22 @@
       <w:pPr>
         <w:pStyle w:val="KapitelI"/>
       </w:pPr>
-      <w:bookmarkStart w:id="8" w:name="_Toc172378284"/>
+      <w:bookmarkStart w:id="7" w:name="_Toc172378284"/>
       <w:r>
         <w:lastRenderedPageBreak/>
         <w:t>Related work</w:t>
       </w:r>
+      <w:bookmarkEnd w:id="7"/>
+    </w:p>
+    <w:p>
+      <w:pPr>
+        <w:pStyle w:val="KapitelII"/>
+      </w:pPr>
+      <w:bookmarkStart w:id="8" w:name="_Toc172378285"/>
+      <w:r>
+        <w:t>Space Foundation System</w:t>
+      </w:r>
       <w:bookmarkEnd w:id="8"/>
-    </w:p>
-    <w:p>
-      <w:pPr>
-        <w:pStyle w:val="KapitelII"/>
-      </w:pPr>
-      <w:bookmarkStart w:id="9" w:name="_Toc172378285"/>
-      <w:r>
-        <w:t>Space Foundation System</w:t>
-      </w:r>
-      <w:bookmarkEnd w:id="9"/>
     </w:p>
     <w:p>
       <w:pPr>
@@ -4932,18 +4907,18 @@
       <w:pPr>
         <w:pStyle w:val="KapitelII"/>
       </w:pPr>
-      <w:bookmarkStart w:id="10" w:name="_Ref171870769"/>
-      <w:bookmarkStart w:id="11" w:name="_Ref171870774"/>
-      <w:bookmarkStart w:id="12" w:name="_Toc172378286"/>
+      <w:bookmarkStart w:id="9" w:name="_Ref171870769"/>
+      <w:bookmarkStart w:id="10" w:name="_Ref171870774"/>
+      <w:bookmarkStart w:id="11" w:name="_Toc172378286"/>
       <w:r>
         <w:t>Thesis</w:t>
       </w:r>
+      <w:bookmarkEnd w:id="9"/>
       <w:bookmarkEnd w:id="10"/>
+      <w:r>
+        <w:t xml:space="preserve"> by Kerstin Pfaffinger</w:t>
+      </w:r>
       <w:bookmarkEnd w:id="11"/>
-      <w:r>
-        <w:t xml:space="preserve"> by Kerstin Pfaffinger</w:t>
-      </w:r>
-      <w:bookmarkEnd w:id="12"/>
     </w:p>
     <w:p>
       <w:pPr>
@@ -5035,11 +5010,11 @@
       <w:pPr>
         <w:pStyle w:val="KapitelII"/>
       </w:pPr>
-      <w:bookmarkStart w:id="13" w:name="_Toc172378287"/>
+      <w:bookmarkStart w:id="12" w:name="_Toc172378287"/>
       <w:r>
         <w:t>Bounding Volume Hierarchies</w:t>
       </w:r>
-      <w:bookmarkEnd w:id="13"/>
+      <w:bookmarkEnd w:id="12"/>
     </w:p>
     <w:p>
       <w:pPr>
@@ -5088,20 +5063,41 @@
       <w:pPr>
         <w:pStyle w:val="KapitelI"/>
       </w:pPr>
-      <w:bookmarkStart w:id="14" w:name="_Toc172378288"/>
+      <w:bookmarkStart w:id="13" w:name="_Toc172378288"/>
       <w:r>
         <w:lastRenderedPageBreak/>
         <w:t>Approach</w:t>
       </w:r>
+      <w:bookmarkEnd w:id="13"/>
+    </w:p>
+    <w:p>
+      <w:pPr>
+        <w:pStyle w:val="KapitelII"/>
+      </w:pPr>
+      <w:bookmarkStart w:id="14" w:name="_Toc172378289"/>
+      <w:r>
+        <w:t>Overview</w:t>
+      </w:r>
       <w:bookmarkEnd w:id="14"/>
     </w:p>
     <w:p>
       <w:pPr>
+        <w:pStyle w:val="BodyText"/>
+      </w:pPr>
+      <w:r>
+        <w:t xml:space="preserve">This chapter will go through all the decisions that went into the design of this algorithm, as well as giving an overview of the different internal steps that need to happen </w:t>
+      </w:r>
+      <w:r>
+        <w:t>inside the algorithm for it to produce usable results.</w:t>
+      </w:r>
+    </w:p>
+    <w:p>
+      <w:pPr>
         <w:pStyle w:val="KapitelII"/>
       </w:pPr>
-      <w:bookmarkStart w:id="15" w:name="_Toc172378289"/>
-      <w:r>
-        <w:t>Overview</w:t>
+      <w:bookmarkStart w:id="15" w:name="_Toc172378290"/>
+      <w:r>
+        <w:t>Representing Anchors</w:t>
       </w:r>
       <w:bookmarkEnd w:id="15"/>
     </w:p>
@@ -5110,71 +5106,50 @@
         <w:pStyle w:val="BodyText"/>
       </w:pPr>
       <w:r>
-        <w:t xml:space="preserve">This chapter will go through all the decisions that went into the design of this algorithm, as well as giving an overview of the different internal steps that need to happen </w:t>
-      </w:r>
-      <w:r>
-        <w:t>inside the algorithm for it to produce usable results.</w:t>
+        <w:t xml:space="preserve">In the introduction, anchors were defined as </w:t>
+      </w:r>
+      <w:r>
+        <w:t>“objects in space which the developer considers to be the characteristic origin of a semantic volume”.</w:t>
+      </w:r>
+      <w:r>
+        <w:t xml:space="preserve"> </w:t>
+      </w:r>
+      <w:r>
+        <w:t>Anchors could therefore be represented using three-dimensional shapes</w:t>
+      </w:r>
+      <w:r>
+        <w:t xml:space="preserve">, like a cuboid, a sphere or any polygonal mesh. </w:t>
+      </w:r>
+      <w:r>
+        <w:t>This might however lead to some unwanted edge-cases; what should happen if two anchors intersect each other, or if a delimiter intersects with the anchor?</w:t>
+      </w:r>
+      <w:r>
+        <w:t xml:space="preserve"> </w:t>
+      </w:r>
+      <w:r>
+        <w:t>Anchors are therefore defined as infinitely small points in the three-dimensional space of the world</w:t>
+      </w:r>
+      <w:r>
+        <w:t xml:space="preserve"> to avoid these issues</w:t>
+      </w:r>
+      <w:r>
+        <w:t xml:space="preserve"> and make the algorithm simpler</w:t>
+      </w:r>
+      <w:r>
+        <w:t>.</w:t>
       </w:r>
     </w:p>
     <w:p>
       <w:pPr>
         <w:pStyle w:val="KapitelII"/>
       </w:pPr>
-      <w:bookmarkStart w:id="16" w:name="_Toc172378290"/>
-      <w:r>
-        <w:t>Representing Anchors</w:t>
+      <w:bookmarkStart w:id="16" w:name="_Ref171774734"/>
+      <w:bookmarkStart w:id="17" w:name="_Toc172378291"/>
+      <w:r>
+        <w:t>Representing Volumes</w:t>
       </w:r>
       <w:bookmarkEnd w:id="16"/>
-    </w:p>
-    <w:p>
-      <w:pPr>
-        <w:pStyle w:val="BodyText"/>
-      </w:pPr>
-      <w:r>
-        <w:t xml:space="preserve">In the introduction, anchors were defined as </w:t>
-      </w:r>
-      <w:r>
-        <w:t>“objects in space which the developer considers to be the characteristic origin of a semantic volume”.</w:t>
-      </w:r>
-      <w:r>
-        <w:t xml:space="preserve"> </w:t>
-      </w:r>
-      <w:r>
-        <w:t>Anchors could therefore be represented using three-dimensional shapes</w:t>
-      </w:r>
-      <w:r>
-        <w:t xml:space="preserve">, like a cuboid, a sphere or any polygonal mesh. </w:t>
-      </w:r>
-      <w:r>
-        <w:t>This might however lead to some unwanted edge-cases; what should happen if two anchors intersect each other, or if a delimiter intersects with the anchor?</w:t>
-      </w:r>
-      <w:r>
-        <w:t xml:space="preserve"> </w:t>
-      </w:r>
-      <w:r>
-        <w:t>Anchors are therefore defined as infinitely small points in the three-dimensional space of the world</w:t>
-      </w:r>
-      <w:r>
-        <w:t xml:space="preserve"> to avoid these issues</w:t>
-      </w:r>
-      <w:r>
-        <w:t xml:space="preserve"> and make the algorithm simpler</w:t>
-      </w:r>
-      <w:r>
-        <w:t>.</w:t>
-      </w:r>
-    </w:p>
-    <w:p>
-      <w:pPr>
-        <w:pStyle w:val="KapitelII"/>
-      </w:pPr>
-      <w:bookmarkStart w:id="17" w:name="_Ref171774734"/>
-      <w:bookmarkStart w:id="18" w:name="_Toc172378291"/>
-      <w:r>
-        <w:t>Representing Volumes</w:t>
-      </w:r>
       <w:bookmarkEnd w:id="17"/>
-      <w:bookmarkEnd w:id="18"/>
     </w:p>
     <w:p>
       <w:pPr>
@@ -5620,7 +5595,7 @@
                     </pic:cNvPicPr>
                   </pic:nvPicPr>
                   <pic:blipFill>
-                    <a:blip r:embed="rId11" cstate="print">
+                    <a:blip r:embed="rId13" cstate="print">
                       <a:extLst>
                         <a:ext uri="{28A0092B-C50C-407E-A947-70E740481C1C}">
                           <a14:useLocalDpi xmlns:a14="http://schemas.microsoft.com/office/drawing/2010/main" val="0"/>
@@ -5657,9 +5632,9 @@
         <w:pStyle w:val="Caption"/>
         <w:jc w:val="center"/>
       </w:pPr>
-      <w:bookmarkStart w:id="19" w:name="_Ref171870618"/>
-      <w:bookmarkStart w:id="20" w:name="_Ref171870612"/>
-      <w:bookmarkStart w:id="21" w:name="_Toc172298536"/>
+      <w:bookmarkStart w:id="18" w:name="_Ref171870618"/>
+      <w:bookmarkStart w:id="19" w:name="_Ref171870612"/>
+      <w:bookmarkStart w:id="20" w:name="_Toc172298536"/>
       <w:r>
         <w:t xml:space="preserve">Figure </w:t>
       </w:r>
@@ -5681,22 +5656,22 @@
       <w:r>
         <w:fldChar w:fldCharType="end"/>
       </w:r>
+      <w:bookmarkEnd w:id="18"/>
+      <w:r>
+        <w:t>: The proposed representations of volumes, from left to right</w:t>
+      </w:r>
       <w:bookmarkEnd w:id="19"/>
-      <w:r>
-        <w:t>: The proposed representations of volumes, from left to right</w:t>
-      </w:r>
       <w:bookmarkEnd w:id="20"/>
+    </w:p>
+    <w:p>
+      <w:pPr>
+        <w:pStyle w:val="KapitelII"/>
+      </w:pPr>
+      <w:bookmarkStart w:id="21" w:name="_Toc172378292"/>
+      <w:r>
+        <w:t>Representing Delimiters</w:t>
+      </w:r>
       <w:bookmarkEnd w:id="21"/>
-    </w:p>
-    <w:p>
-      <w:pPr>
-        <w:pStyle w:val="KapitelII"/>
-      </w:pPr>
-      <w:bookmarkStart w:id="22" w:name="_Toc172378292"/>
-      <w:r>
-        <w:t>Representing Delimiters</w:t>
-      </w:r>
-      <w:bookmarkEnd w:id="22"/>
     </w:p>
     <w:p>
       <w:pPr>
@@ -6166,7 +6141,7 @@
                     </pic:cNvPicPr>
                   </pic:nvPicPr>
                   <pic:blipFill rotWithShape="1">
-                    <a:blip r:embed="rId12" cstate="print">
+                    <a:blip r:embed="rId14" cstate="print">
                       <a:extLst>
                         <a:ext uri="{28A0092B-C50C-407E-A947-70E740481C1C}">
                           <a14:useLocalDpi xmlns:a14="http://schemas.microsoft.com/office/drawing/2010/main" val="0"/>
@@ -6206,7 +6181,7 @@
         <w:pStyle w:val="Caption"/>
         <w:jc w:val="center"/>
       </w:pPr>
-      <w:bookmarkStart w:id="23" w:name="_Toc172298537"/>
+      <w:bookmarkStart w:id="22" w:name="_Toc172298537"/>
       <w:r>
         <w:t xml:space="preserve">Figure </w:t>
       </w:r>
@@ -6231,47 +6206,47 @@
       <w:r>
         <w:t xml:space="preserve">: A delimiter object </w:t>
       </w:r>
+      <w:bookmarkEnd w:id="22"/>
+      <w:r>
+        <w:t xml:space="preserve">defined by position, rotation and scale, with </w:t>
+      </w:r>
+      <w:r>
+        <w:t>two</w:t>
+      </w:r>
+      <w:r>
+        <w:t xml:space="preserve"> virtually extended</w:t>
+      </w:r>
+      <w:r>
+        <w:t xml:space="preserve"> delimiter planes</w:t>
+      </w:r>
+      <w:r>
+        <w:t xml:space="preserve"> created on the </w:t>
+      </w:r>
+      <w:r>
+        <w:t xml:space="preserve">positive and negative </w:t>
+      </w:r>
+      <w:r>
+        <w:t>X axis</w:t>
+      </w:r>
+      <w:r>
+        <w:t xml:space="preserve"> of the cuboid</w:t>
+      </w:r>
+      <w:r>
+        <w:t>.</w:t>
+      </w:r>
+    </w:p>
+    <w:p>
+      <w:pPr>
+        <w:pStyle w:val="KapitelII"/>
+      </w:pPr>
+      <w:bookmarkStart w:id="23" w:name="_Ref172301216"/>
+      <w:bookmarkStart w:id="24" w:name="_Toc172378293"/>
+      <w:bookmarkStart w:id="25" w:name="_Ref171873322"/>
+      <w:r>
+        <w:t>Virtually extending Delimiter Planes</w:t>
+      </w:r>
       <w:bookmarkEnd w:id="23"/>
-      <w:r>
-        <w:t xml:space="preserve">defined by position, rotation and scale, with </w:t>
-      </w:r>
-      <w:r>
-        <w:t>two</w:t>
-      </w:r>
-      <w:r>
-        <w:t xml:space="preserve"> virtually extended</w:t>
-      </w:r>
-      <w:r>
-        <w:t xml:space="preserve"> delimiter planes</w:t>
-      </w:r>
-      <w:r>
-        <w:t xml:space="preserve"> created on the </w:t>
-      </w:r>
-      <w:r>
-        <w:t xml:space="preserve">positive and negative </w:t>
-      </w:r>
-      <w:r>
-        <w:t>X axis</w:t>
-      </w:r>
-      <w:r>
-        <w:t xml:space="preserve"> of the cuboid</w:t>
-      </w:r>
-      <w:r>
-        <w:t>.</w:t>
-      </w:r>
-    </w:p>
-    <w:p>
-      <w:pPr>
-        <w:pStyle w:val="KapitelII"/>
-      </w:pPr>
-      <w:bookmarkStart w:id="24" w:name="_Ref172301216"/>
-      <w:bookmarkStart w:id="25" w:name="_Toc172378293"/>
-      <w:bookmarkStart w:id="26" w:name="_Ref171873322"/>
-      <w:r>
-        <w:t>Virtually extending Delimiter Planes</w:t>
-      </w:r>
       <w:bookmarkEnd w:id="24"/>
-      <w:bookmarkEnd w:id="25"/>
     </w:p>
     <w:p>
       <w:pPr>
@@ -6469,7 +6444,7 @@
                     </pic:cNvPicPr>
                   </pic:nvPicPr>
                   <pic:blipFill>
-                    <a:blip r:embed="rId13">
+                    <a:blip r:embed="rId15">
                       <a:extLst>
                         <a:ext uri="{28A0092B-C50C-407E-A947-70E740481C1C}">
                           <a14:useLocalDpi xmlns:a14="http://schemas.microsoft.com/office/drawing/2010/main" val="0"/>
@@ -6506,7 +6481,7 @@
         <w:pStyle w:val="Caption"/>
         <w:jc w:val="center"/>
       </w:pPr>
-      <w:bookmarkStart w:id="27" w:name="_Ref172551374"/>
+      <w:bookmarkStart w:id="26" w:name="_Ref172551374"/>
       <w:r>
         <w:t xml:space="preserve">Figure </w:t>
       </w:r>
@@ -6528,7 +6503,7 @@
       <w:r>
         <w:fldChar w:fldCharType="end"/>
       </w:r>
-      <w:bookmarkEnd w:id="27"/>
+      <w:bookmarkEnd w:id="26"/>
       <w:r>
         <w:t>: Visual Example of virtually extending Delimiter Planes</w:t>
       </w:r>
@@ -6592,7 +6567,7 @@
                     </pic:cNvPicPr>
                   </pic:nvPicPr>
                   <pic:blipFill>
-                    <a:blip r:embed="rId14" cstate="print">
+                    <a:blip r:embed="rId16" cstate="print">
                       <a:extLst>
                         <a:ext uri="{28A0092B-C50C-407E-A947-70E740481C1C}">
                           <a14:useLocalDpi xmlns:a14="http://schemas.microsoft.com/office/drawing/2010/main" val="0"/>
@@ -6658,12 +6633,12 @@
       <w:pPr>
         <w:pStyle w:val="KapitelII"/>
       </w:pPr>
-      <w:bookmarkStart w:id="28" w:name="_Toc172378294"/>
+      <w:bookmarkStart w:id="27" w:name="_Toc172378294"/>
       <w:r>
         <w:t>Clipping Delimiters</w:t>
       </w:r>
-      <w:bookmarkEnd w:id="26"/>
-      <w:bookmarkEnd w:id="28"/>
+      <w:bookmarkEnd w:id="25"/>
+      <w:bookmarkEnd w:id="27"/>
     </w:p>
     <w:p>
       <w:pPr>
@@ -6810,141 +6785,159 @@
       <w:pPr>
         <w:pStyle w:val="BodyText"/>
       </w:pPr>
+      <w:r>
+        <w:t>This step of the algorithm goes through all delimiter planes in the world and checks for intersections with any other plane in the world.</w:t>
+      </w:r>
+      <w:r>
+        <w:t xml:space="preserve"> </w:t>
+      </w:r>
+      <w:r>
+        <w:t>The triangle representation</w:t>
+      </w:r>
+      <w:r>
+        <w:t>s</w:t>
+      </w:r>
+      <w:r>
+        <w:t xml:space="preserve"> of both planes are then adapted to not intersect anymore.</w:t>
+      </w:r>
+      <w:r>
+        <w:t xml:space="preserve"> </w:t>
+      </w:r>
     </w:p>
     <w:p>
       <w:pPr>
         <w:pStyle w:val="KapitelII"/>
       </w:pPr>
-      <w:bookmarkStart w:id="29" w:name="_Toc172378295"/>
-      <w:bookmarkStart w:id="30" w:name="_Ref172551539"/>
+      <w:bookmarkStart w:id="28" w:name="_Toc172378295"/>
+      <w:bookmarkStart w:id="29" w:name="_Ref172551539"/>
       <w:r>
         <w:t>Calculating Volumes</w:t>
       </w:r>
+      <w:bookmarkEnd w:id="28"/>
       <w:bookmarkEnd w:id="29"/>
+    </w:p>
+    <w:p>
+      <w:pPr>
+        <w:pStyle w:val="KapitelII"/>
+      </w:pPr>
+      <w:bookmarkStart w:id="30" w:name="_Toc172378296"/>
+      <w:r>
+        <w:t xml:space="preserve">Querying </w:t>
+      </w:r>
+      <w:r>
+        <w:t>the World</w:t>
+      </w:r>
       <w:bookmarkEnd w:id="30"/>
     </w:p>
     <w:p>
       <w:pPr>
-        <w:pStyle w:val="KapitelII"/>
-      </w:pPr>
-      <w:bookmarkStart w:id="31" w:name="_Toc172378296"/>
-      <w:r>
-        <w:t xml:space="preserve">Querying </w:t>
-      </w:r>
-      <w:r>
-        <w:t>the World</w:t>
-      </w:r>
-      <w:bookmarkEnd w:id="31"/>
-    </w:p>
-    <w:p>
-      <w:pPr>
         <w:pStyle w:val="KapitelI"/>
       </w:pPr>
-      <w:bookmarkStart w:id="32" w:name="_Toc172378297"/>
+      <w:bookmarkStart w:id="31" w:name="_Toc172378297"/>
       <w:r>
         <w:lastRenderedPageBreak/>
         <w:t>Implementation</w:t>
       </w:r>
+      <w:bookmarkEnd w:id="31"/>
+    </w:p>
+    <w:p>
+      <w:pPr>
+        <w:pStyle w:val="KapitelII"/>
+      </w:pPr>
+      <w:bookmarkStart w:id="32" w:name="_Toc172378298"/>
+      <w:r>
+        <w:t>Overview</w:t>
+      </w:r>
       <w:bookmarkEnd w:id="32"/>
     </w:p>
     <w:p>
       <w:pPr>
+        <w:pStyle w:val="BodyText"/>
+      </w:pPr>
+      <w:r>
+        <w:t xml:space="preserve">The </w:t>
+      </w:r>
+      <w:r>
+        <w:t xml:space="preserve">core </w:t>
+      </w:r>
+      <w:r>
+        <w:t xml:space="preserve">algorithm </w:t>
+      </w:r>
+      <w:r>
+        <w:t>proposed in this thesis</w:t>
+      </w:r>
+      <w:r>
+        <w:t xml:space="preserve"> consists of two different phases. </w:t>
+      </w:r>
+      <w:r>
+        <w:t>The first part is building the actual data structure, representing the semantic volumes in the</w:t>
+      </w:r>
+      <w:r>
+        <w:t xml:space="preserve"> world.</w:t>
+      </w:r>
+      <w:r>
+        <w:t xml:space="preserve"> </w:t>
+      </w:r>
+      <w:r>
+        <w:t>Building the structure represents the main challenge of this thesis, both in complexity and in runtime.</w:t>
+      </w:r>
+      <w:r>
+        <w:t xml:space="preserve"> </w:t>
+      </w:r>
+      <w:r>
+        <w:t>This only needs to happen once for a</w:t>
+      </w:r>
+      <w:r>
+        <w:t>ny given</w:t>
+      </w:r>
+      <w:r>
+        <w:t xml:space="preserve"> world though, as this data structure can be serialized and loaded when needed. </w:t>
+      </w:r>
+      <w:r>
+        <w:t xml:space="preserve">If the world changes, this data structure needs to be recalculated. </w:t>
+      </w:r>
+      <w:r>
+        <w:t>The second part is querying the created data structure to evaluate the semantic volume at any given point in the world.</w:t>
+      </w:r>
+      <w:r>
+        <w:t xml:space="preserve"> While being much less complex, this query might happen many times over the course of the user program, and should therefore be as lightweight as possible, especially for use in performance critical applications such as games.</w:t>
+      </w:r>
+    </w:p>
+    <w:p>
+      <w:pPr>
+        <w:pStyle w:val="BodyText"/>
+      </w:pPr>
+      <w:r>
+        <w:t xml:space="preserve">The algorithm should </w:t>
+      </w:r>
+      <w:r>
+        <w:t xml:space="preserve">also </w:t>
+      </w:r>
+      <w:r>
+        <w:t>be independent of any specific application logic</w:t>
+      </w:r>
+      <w:r>
+        <w:t>, to enable the integration in all kinds of user programs</w:t>
+      </w:r>
+      <w:r>
+        <w:t>. This requires an interface between the algorithm and the user program to exchange data in a precise format</w:t>
+      </w:r>
+      <w:r>
+        <w:t xml:space="preserve">. This interface should be as light and simple as possible, to minimize </w:t>
+      </w:r>
+      <w:r>
+        <w:t>performance overhead and bug proneness.</w:t>
+      </w:r>
+    </w:p>
+    <w:p>
+      <w:pPr>
         <w:pStyle w:val="KapitelII"/>
       </w:pPr>
-      <w:bookmarkStart w:id="33" w:name="_Toc172378298"/>
-      <w:r>
-        <w:t>Overview</w:t>
+      <w:bookmarkStart w:id="33" w:name="_Toc172378299"/>
+      <w:r>
+        <w:t>The interface</w:t>
       </w:r>
       <w:bookmarkEnd w:id="33"/>
-    </w:p>
-    <w:p>
-      <w:pPr>
-        <w:pStyle w:val="BodyText"/>
-      </w:pPr>
-      <w:r>
-        <w:t xml:space="preserve">The </w:t>
-      </w:r>
-      <w:r>
-        <w:t xml:space="preserve">core </w:t>
-      </w:r>
-      <w:r>
-        <w:t xml:space="preserve">algorithm </w:t>
-      </w:r>
-      <w:r>
-        <w:t>proposed in this thesis</w:t>
-      </w:r>
-      <w:r>
-        <w:t xml:space="preserve"> consists of two different phases. </w:t>
-      </w:r>
-      <w:r>
-        <w:t>The first part is building the actual data structure, representing the semantic volumes in the</w:t>
-      </w:r>
-      <w:r>
-        <w:t xml:space="preserve"> world.</w:t>
-      </w:r>
-      <w:r>
-        <w:t xml:space="preserve"> </w:t>
-      </w:r>
-      <w:r>
-        <w:t>Building the structure represents the main challenge of this thesis, both in complexity and in runtime.</w:t>
-      </w:r>
-      <w:r>
-        <w:t xml:space="preserve"> </w:t>
-      </w:r>
-      <w:r>
-        <w:t>This only needs to happen once for a</w:t>
-      </w:r>
-      <w:r>
-        <w:t>ny given</w:t>
-      </w:r>
-      <w:r>
-        <w:t xml:space="preserve"> world though, as this data structure can be serialized and loaded when needed. </w:t>
-      </w:r>
-      <w:r>
-        <w:t xml:space="preserve">If the world changes, this data structure needs to be recalculated. </w:t>
-      </w:r>
-      <w:r>
-        <w:t>The second part is querying the created data structure to evaluate the semantic volume at any given point in the world.</w:t>
-      </w:r>
-      <w:r>
-        <w:t xml:space="preserve"> While being much less complex, this query might happen many times over the course of the user program, and should therefore be as lightweight as possible, especially for use in performance critical applications such as games.</w:t>
-      </w:r>
-    </w:p>
-    <w:p>
-      <w:pPr>
-        <w:pStyle w:val="BodyText"/>
-      </w:pPr>
-      <w:r>
-        <w:t xml:space="preserve">The algorithm should </w:t>
-      </w:r>
-      <w:r>
-        <w:t xml:space="preserve">also </w:t>
-      </w:r>
-      <w:r>
-        <w:t>be independent of any specific application logic</w:t>
-      </w:r>
-      <w:r>
-        <w:t>, to enable the integration in all kinds of user programs</w:t>
-      </w:r>
-      <w:r>
-        <w:t>. This requires an interface between the algorithm and the user program to exchange data in a precise format</w:t>
-      </w:r>
-      <w:r>
-        <w:t xml:space="preserve">. This interface should be as light and simple as possible, to minimize </w:t>
-      </w:r>
-      <w:r>
-        <w:t>performance overhead and bug proneness.</w:t>
-      </w:r>
-    </w:p>
-    <w:p>
-      <w:pPr>
-        <w:pStyle w:val="KapitelII"/>
-      </w:pPr>
-      <w:bookmarkStart w:id="34" w:name="_Toc172378299"/>
-      <w:r>
-        <w:t>The interface</w:t>
-      </w:r>
-      <w:bookmarkEnd w:id="34"/>
     </w:p>
     <w:p>
       <w:pPr>
@@ -7108,11 +7101,11 @@
       <w:pPr>
         <w:pStyle w:val="KapitelII"/>
       </w:pPr>
-      <w:bookmarkStart w:id="35" w:name="_Toc172378300"/>
+      <w:bookmarkStart w:id="34" w:name="_Toc172378300"/>
       <w:r>
         <w:t>The underlying data structure</w:t>
       </w:r>
-      <w:bookmarkEnd w:id="35"/>
+      <w:bookmarkEnd w:id="34"/>
     </w:p>
     <w:p>
       <w:pPr>
@@ -7225,96 +7218,96 @@
       <w:pPr>
         <w:pStyle w:val="KapitelII"/>
       </w:pPr>
-      <w:bookmarkStart w:id="36" w:name="_Toc172378301"/>
+      <w:bookmarkStart w:id="35" w:name="_Toc172378301"/>
       <w:r>
         <w:t>Tessellation</w:t>
       </w:r>
+      <w:bookmarkEnd w:id="35"/>
+    </w:p>
+    <w:p>
+      <w:pPr>
+        <w:pStyle w:val="KapitelII"/>
+      </w:pPr>
+      <w:bookmarkStart w:id="36" w:name="_Toc172378302"/>
+      <w:r>
+        <w:t>Flood filling</w:t>
+      </w:r>
       <w:bookmarkEnd w:id="36"/>
     </w:p>
     <w:p>
       <w:pPr>
         <w:pStyle w:val="KapitelII"/>
       </w:pPr>
-      <w:bookmarkStart w:id="37" w:name="_Toc172378302"/>
-      <w:r>
-        <w:t>Flood filling</w:t>
+      <w:bookmarkStart w:id="37" w:name="_Toc172378303"/>
+      <w:r>
+        <w:t>Assembling</w:t>
       </w:r>
       <w:bookmarkEnd w:id="37"/>
     </w:p>
     <w:p>
       <w:pPr>
-        <w:pStyle w:val="KapitelII"/>
-      </w:pPr>
-      <w:bookmarkStart w:id="38" w:name="_Toc172378303"/>
-      <w:r>
-        <w:t>Assembling</w:t>
-      </w:r>
-      <w:bookmarkEnd w:id="38"/>
-    </w:p>
-    <w:p>
-      <w:pPr>
         <w:pStyle w:val="KapitelI"/>
       </w:pPr>
-      <w:bookmarkStart w:id="39" w:name="_Toc172378304"/>
+      <w:bookmarkStart w:id="38" w:name="_Toc172378304"/>
       <w:r>
         <w:lastRenderedPageBreak/>
         <w:t>Assessment</w:t>
       </w:r>
+      <w:bookmarkEnd w:id="38"/>
+    </w:p>
+    <w:p>
+      <w:pPr>
+        <w:pStyle w:val="KapitelII"/>
+      </w:pPr>
+      <w:bookmarkStart w:id="39" w:name="_Toc172378305"/>
+      <w:r>
+        <w:t>Fulfillment</w:t>
+      </w:r>
+      <w:r>
+        <w:t xml:space="preserve"> of the requirements</w:t>
+      </w:r>
       <w:bookmarkEnd w:id="39"/>
     </w:p>
     <w:p>
       <w:pPr>
         <w:pStyle w:val="KapitelII"/>
       </w:pPr>
-      <w:bookmarkStart w:id="40" w:name="_Toc172378305"/>
-      <w:r>
-        <w:t>Fulfillment</w:t>
-      </w:r>
-      <w:r>
-        <w:t xml:space="preserve"> of the requirements</w:t>
+      <w:bookmarkStart w:id="40" w:name="_Toc172378306"/>
+      <w:r>
+        <w:t xml:space="preserve">Comparison </w:t>
+      </w:r>
+      <w:r>
+        <w:t>with other approaches</w:t>
       </w:r>
       <w:bookmarkEnd w:id="40"/>
     </w:p>
     <w:p>
       <w:pPr>
-        <w:pStyle w:val="KapitelII"/>
-      </w:pPr>
-      <w:bookmarkStart w:id="41" w:name="_Toc172378306"/>
-      <w:r>
-        <w:t xml:space="preserve">Comparison </w:t>
-      </w:r>
-      <w:r>
-        <w:t>with other approaches</w:t>
-      </w:r>
-      <w:bookmarkEnd w:id="41"/>
-    </w:p>
-    <w:p>
-      <w:pPr>
         <w:pStyle w:val="KapitelI"/>
       </w:pPr>
-      <w:bookmarkStart w:id="42" w:name="_Toc172378307"/>
+      <w:bookmarkStart w:id="41" w:name="_Toc172378307"/>
       <w:r>
         <w:lastRenderedPageBreak/>
         <w:t>Future Work</w:t>
       </w:r>
-      <w:bookmarkEnd w:id="42"/>
+      <w:bookmarkEnd w:id="41"/>
     </w:p>
     <w:p>
       <w:pPr>
         <w:pStyle w:val="KapitelI"/>
       </w:pPr>
-      <w:bookmarkStart w:id="43" w:name="_Toc172378308"/>
+      <w:bookmarkStart w:id="42" w:name="_Toc172378308"/>
       <w:r>
         <w:lastRenderedPageBreak/>
         <w:t>Conclusion</w:t>
       </w:r>
-      <w:bookmarkEnd w:id="43"/>
+      <w:bookmarkEnd w:id="42"/>
     </w:p>
     <w:p>
       <w:pPr>
         <w:pStyle w:val="VerzeichnisberschriftimInhaltsverzeichnisgelistet"/>
       </w:pPr>
-      <w:bookmarkStart w:id="44" w:name="_Toc172378309"/>
+      <w:bookmarkStart w:id="43" w:name="_Toc172378309"/>
       <w:r>
         <w:lastRenderedPageBreak/>
         <w:t>List</w:t>
@@ -7322,7 +7315,7 @@
       <w:r>
         <w:t xml:space="preserve"> of figures</w:t>
       </w:r>
-      <w:bookmarkEnd w:id="44"/>
+      <w:bookmarkEnd w:id="43"/>
     </w:p>
     <w:p>
       <w:pPr>
@@ -7487,7 +7480,7 @@
         <w:fldChar w:fldCharType="end"/>
       </w:r>
     </w:p>
-    <w:bookmarkStart w:id="45" w:name="_Toc172378310" w:displacedByCustomXml="next"/>
+    <w:bookmarkStart w:id="44" w:name="_Toc172378310" w:displacedByCustomXml="next"/>
     <w:sdt>
       <w:sdtPr>
         <w:rPr>
@@ -7507,7 +7500,7 @@
           <w:r>
             <w:t>Bibliography</w:t>
           </w:r>
-          <w:bookmarkEnd w:id="45"/>
+          <w:bookmarkEnd w:id="44"/>
         </w:p>
         <w:sdt>
           <w:sdtPr>
@@ -7718,8 +7711,8 @@
       </w:pPr>
     </w:p>
     <w:sectPr>
-      <w:footerReference w:type="even" r:id="rId15"/>
-      <w:footerReference w:type="default" r:id="rId16"/>
+      <w:footerReference w:type="even" r:id="rId17"/>
+      <w:footerReference w:type="default" r:id="rId18"/>
       <w:pgSz w:w="11907" w:h="16838" w:code="9"/>
       <w:pgMar w:top="1134" w:right="1134" w:bottom="1134" w:left="2268" w:header="1134" w:footer="652" w:gutter="0"/>
       <w:pgNumType w:start="1"/>
@@ -7829,6 +7822,125 @@
       <w:pStyle w:val="Footer"/>
     </w:pPr>
     <w:r>
+      <w:tab/>
+    </w:r>
+    <w:r>
+      <w:rPr>
+        <w:rStyle w:val="Strong"/>
+      </w:rPr>
+      <w:fldChar w:fldCharType="begin"/>
+    </w:r>
+    <w:r>
+      <w:rPr>
+        <w:rStyle w:val="Strong"/>
+      </w:rPr>
+      <w:instrText xml:space="preserve"> STYLEREF  Titl</w:instrText>
+    </w:r>
+    <w:r>
+      <w:rPr>
+        <w:rStyle w:val="Strong"/>
+      </w:rPr>
+      <w:instrText>e</w:instrText>
+    </w:r>
+    <w:r>
+      <w:rPr>
+        <w:rStyle w:val="Strong"/>
+      </w:rPr>
+      <w:instrText xml:space="preserve">  \* MERGEFORMAT </w:instrText>
+    </w:r>
+    <w:r>
+      <w:rPr>
+        <w:rStyle w:val="Strong"/>
+      </w:rPr>
+      <w:fldChar w:fldCharType="separate"/>
+    </w:r>
+    <w:r>
+      <w:rPr>
+        <w:rStyle w:val="Strong"/>
+        <w:b w:val="0"/>
+        <w:bCs w:val="0"/>
+        <w:noProof/>
+      </w:rPr>
+      <w:t>Algorithmic Subdivision of Gamespaces into Semantic Volumes using Delimiters</w:t>
+    </w:r>
+    <w:r>
+      <w:rPr>
+        <w:rStyle w:val="Strong"/>
+      </w:rPr>
+      <w:fldChar w:fldCharType="end"/>
+    </w:r>
+  </w:p>
+</w:ftr>
+</file>
+
+<file path=word/footer4.xml><?xml version="1.0" encoding="utf-8"?>
+<w:ftr xmlns:wpc="http://schemas.microsoft.com/office/word/2010/wordprocessingCanvas" xmlns:cx="http://schemas.microsoft.com/office/drawing/2014/chartex" xmlns:cx1="http://schemas.microsoft.com/office/drawing/2015/9/8/chartex" xmlns:cx2="http://schemas.microsoft.com/office/drawing/2015/10/21/chartex" xmlns:cx3="http://schemas.microsoft.com/office/drawing/2016/5/9/chartex" xmlns:cx4="http://schemas.microsoft.com/office/drawing/2016/5/10/chartex" xmlns:cx5="http://schemas.microsoft.com/office/drawing/2016/5/11/chartex" xmlns:cx6="http://schemas.microsoft.com/office/drawing/2016/5/12/chartex" xmlns:cx7="http://schemas.microsoft.com/office/drawing/2016/5/13/chartex" xmlns:cx8="http://schemas.microsoft.com/office/drawing/2016/5/14/chartex" xmlns:mc="http://schemas.openxmlformats.org/markup-compatibility/2006" xmlns:aink="http://schemas.microsoft.com/office/drawing/2016/ink" xmlns:am3d="http://schemas.microsoft.com/office/drawing/2017/model3d" xmlns:o="urn:schemas-microsoft-com:office:office" xmlns:oel="http://schemas.microsoft.com/office/2019/extlst" xmlns:r="http://schemas.openxmlformats.org/officeDocument/2006/relationships" xmlns:m="http://schemas.openxmlformats.org/officeDocument/2006/math" xmlns:v="urn:schemas-microsoft-com:vml" xmlns:wp14="http://schemas.microsoft.com/office/word/2010/wordprocessingDrawing" xmlns:wp="http://schemas.openxmlformats.org/drawingml/2006/wordprocessingDrawing" xmlns:w10="urn:schemas-microsoft-com:office:word" xmlns:w="http://schemas.openxmlformats.org/wordprocessingml/2006/main" xmlns:w14="http://schemas.microsoft.com/office/word/2010/wordml" xmlns:w15="http://schemas.microsoft.com/office/word/2012/wordml" xmlns:w16cex="http://schemas.microsoft.com/office/word/2018/wordml/cex" xmlns:w16cid="http://schemas.microsoft.com/office/word/2016/wordml/cid" xmlns:w16="http://schemas.microsoft.com/office/word/2018/wordml" xmlns:w16du="http://schemas.microsoft.com/office/word/2023/wordml/word16du" xmlns:w16sdtdh="http://schemas.microsoft.com/office/word/2020/wordml/sdtdatahash" xmlns:w16se="http://schemas.microsoft.com/office/word/2015/wordml/symex" xmlns:wpg="http://schemas.microsoft.com/office/word/2010/wordprocessingGroup" xmlns:wpi="http://schemas.microsoft.com/office/word/2010/wordprocessingInk" xmlns:wne="http://schemas.microsoft.com/office/word/2006/wordml" xmlns:wps="http://schemas.microsoft.com/office/word/2010/wordprocessingShape" mc:Ignorable="w14 w15 w16se w16cid w16 w16cex w16sdtdh w16du wp14">
+  <w:p>
+    <w:pPr>
+      <w:pStyle w:val="Footer"/>
+    </w:pPr>
+    <w:r>
+      <w:rPr>
+        <w:rStyle w:val="Strong"/>
+      </w:rPr>
+      <w:fldChar w:fldCharType="begin"/>
+    </w:r>
+    <w:r>
+      <w:rPr>
+        <w:rStyle w:val="Strong"/>
+      </w:rPr>
+      <w:instrText xml:space="preserve"> STYLEREF  Titl</w:instrText>
+    </w:r>
+    <w:r>
+      <w:rPr>
+        <w:rStyle w:val="Strong"/>
+      </w:rPr>
+      <w:instrText>e</w:instrText>
+    </w:r>
+    <w:r>
+      <w:rPr>
+        <w:rStyle w:val="Strong"/>
+      </w:rPr>
+      <w:instrText xml:space="preserve">  \* MERGEFORMAT </w:instrText>
+    </w:r>
+    <w:r>
+      <w:rPr>
+        <w:rStyle w:val="Strong"/>
+      </w:rPr>
+      <w:fldChar w:fldCharType="separate"/>
+    </w:r>
+    <w:r>
+      <w:rPr>
+        <w:rStyle w:val="Strong"/>
+        <w:b w:val="0"/>
+        <w:bCs w:val="0"/>
+        <w:noProof/>
+      </w:rPr>
+      <w:t>Algorithmic Subdivision of Gamespaces into Semantic Volumes using Delimiters</w:t>
+    </w:r>
+    <w:r>
+      <w:rPr>
+        <w:rStyle w:val="Strong"/>
+      </w:rPr>
+      <w:fldChar w:fldCharType="end"/>
+    </w:r>
+    <w:r>
+      <w:rPr>
+        <w:rStyle w:val="Strong"/>
+      </w:rPr>
+      <w:tab/>
+    </w:r>
+  </w:p>
+</w:ftr>
+</file>
+
+<file path=word/footer5.xml><?xml version="1.0" encoding="utf-8"?>
+<w:ftr xmlns:wpc="http://schemas.microsoft.com/office/word/2010/wordprocessingCanvas" xmlns:cx="http://schemas.microsoft.com/office/drawing/2014/chartex" xmlns:cx1="http://schemas.microsoft.com/office/drawing/2015/9/8/chartex" xmlns:cx2="http://schemas.microsoft.com/office/drawing/2015/10/21/chartex" xmlns:cx3="http://schemas.microsoft.com/office/drawing/2016/5/9/chartex" xmlns:cx4="http://schemas.microsoft.com/office/drawing/2016/5/10/chartex" xmlns:cx5="http://schemas.microsoft.com/office/drawing/2016/5/11/chartex" xmlns:cx6="http://schemas.microsoft.com/office/drawing/2016/5/12/chartex" xmlns:cx7="http://schemas.microsoft.com/office/drawing/2016/5/13/chartex" xmlns:cx8="http://schemas.microsoft.com/office/drawing/2016/5/14/chartex" xmlns:mc="http://schemas.openxmlformats.org/markup-compatibility/2006" xmlns:aink="http://schemas.microsoft.com/office/drawing/2016/ink" xmlns:am3d="http://schemas.microsoft.com/office/drawing/2017/model3d" xmlns:o="urn:schemas-microsoft-com:office:office" xmlns:oel="http://schemas.microsoft.com/office/2019/extlst" xmlns:r="http://schemas.openxmlformats.org/officeDocument/2006/relationships" xmlns:m="http://schemas.openxmlformats.org/officeDocument/2006/math" xmlns:v="urn:schemas-microsoft-com:vml" xmlns:wp14="http://schemas.microsoft.com/office/word/2010/wordprocessingDrawing" xmlns:wp="http://schemas.openxmlformats.org/drawingml/2006/wordprocessingDrawing" xmlns:w10="urn:schemas-microsoft-com:office:word" xmlns:w="http://schemas.openxmlformats.org/wordprocessingml/2006/main" xmlns:w14="http://schemas.microsoft.com/office/word/2010/wordml" xmlns:w15="http://schemas.microsoft.com/office/word/2012/wordml" xmlns:w16cex="http://schemas.microsoft.com/office/word/2018/wordml/cex" xmlns:w16cid="http://schemas.microsoft.com/office/word/2016/wordml/cid" xmlns:w16="http://schemas.microsoft.com/office/word/2018/wordml" xmlns:w16du="http://schemas.microsoft.com/office/word/2023/wordml/word16du" xmlns:w16sdtdh="http://schemas.microsoft.com/office/word/2020/wordml/sdtdatahash" xmlns:w16se="http://schemas.microsoft.com/office/word/2015/wordml/symex" xmlns:wpg="http://schemas.microsoft.com/office/word/2010/wordprocessingGroup" xmlns:wpi="http://schemas.microsoft.com/office/word/2010/wordprocessingInk" xmlns:wne="http://schemas.microsoft.com/office/word/2006/wordml" xmlns:wps="http://schemas.microsoft.com/office/word/2010/wordprocessingShape" mc:Ignorable="w14 w15 w16se w16cid w16 w16cex w16sdtdh w16du wp14">
+  <w:p>
+    <w:pPr>
+      <w:pStyle w:val="Footer"/>
+    </w:pPr>
+    <w:r>
       <w:fldChar w:fldCharType="begin"/>
     </w:r>
     <w:r>
@@ -7856,19 +7968,7 @@
       <w:rPr>
         <w:rStyle w:val="Strong"/>
       </w:rPr>
-      <w:instrText xml:space="preserve"> STYLEREF  Titl</w:instrText>
-    </w:r>
-    <w:r>
-      <w:rPr>
-        <w:rStyle w:val="Strong"/>
-      </w:rPr>
-      <w:instrText>e</w:instrText>
-    </w:r>
-    <w:r>
-      <w:rPr>
-        <w:rStyle w:val="Strong"/>
-      </w:rPr>
-      <w:instrText xml:space="preserve">  \* MERGEFORMAT </w:instrText>
+      <w:instrText xml:space="preserve"> STYLEREF  Title  \* MERGEFORMAT </w:instrText>
     </w:r>
     <w:r>
       <w:rPr>
@@ -7895,7 +7995,7 @@
 </w:ftr>
 </file>
 
-<file path=word/footer4.xml><?xml version="1.0" encoding="utf-8"?>
+<file path=word/footer6.xml><?xml version="1.0" encoding="utf-8"?>
 <w:ftr xmlns:wpc="http://schemas.microsoft.com/office/word/2010/wordprocessingCanvas" xmlns:cx="http://schemas.microsoft.com/office/drawing/2014/chartex" xmlns:cx1="http://schemas.microsoft.com/office/drawing/2015/9/8/chartex" xmlns:cx2="http://schemas.microsoft.com/office/drawing/2015/10/21/chartex" xmlns:cx3="http://schemas.microsoft.com/office/drawing/2016/5/9/chartex" xmlns:cx4="http://schemas.microsoft.com/office/drawing/2016/5/10/chartex" xmlns:cx5="http://schemas.microsoft.com/office/drawing/2016/5/11/chartex" xmlns:cx6="http://schemas.microsoft.com/office/drawing/2016/5/12/chartex" xmlns:cx7="http://schemas.microsoft.com/office/drawing/2016/5/13/chartex" xmlns:cx8="http://schemas.microsoft.com/office/drawing/2016/5/14/chartex" xmlns:mc="http://schemas.openxmlformats.org/markup-compatibility/2006" xmlns:aink="http://schemas.microsoft.com/office/drawing/2016/ink" xmlns:am3d="http://schemas.microsoft.com/office/drawing/2017/model3d" xmlns:o="urn:schemas-microsoft-com:office:office" xmlns:oel="http://schemas.microsoft.com/office/2019/extlst" xmlns:r="http://schemas.openxmlformats.org/officeDocument/2006/relationships" xmlns:m="http://schemas.openxmlformats.org/officeDocument/2006/math" xmlns:v="urn:schemas-microsoft-com:vml" xmlns:wp14="http://schemas.microsoft.com/office/word/2010/wordprocessingDrawing" xmlns:wp="http://schemas.openxmlformats.org/drawingml/2006/wordprocessingDrawing" xmlns:w10="urn:schemas-microsoft-com:office:word" xmlns:w="http://schemas.openxmlformats.org/wordprocessingml/2006/main" xmlns:w14="http://schemas.microsoft.com/office/word/2010/wordml" xmlns:w15="http://schemas.microsoft.com/office/word/2012/wordml" xmlns:w16cex="http://schemas.microsoft.com/office/word/2018/wordml/cex" xmlns:w16cid="http://schemas.microsoft.com/office/word/2016/wordml/cid" xmlns:w16="http://schemas.microsoft.com/office/word/2018/wordml" xmlns:w16du="http://schemas.microsoft.com/office/word/2023/wordml/word16du" xmlns:w16sdtdh="http://schemas.microsoft.com/office/word/2020/wordml/sdtdatahash" xmlns:w16se="http://schemas.microsoft.com/office/word/2015/wordml/symex" xmlns:wpg="http://schemas.microsoft.com/office/word/2010/wordprocessingGroup" xmlns:wpi="http://schemas.microsoft.com/office/word/2010/wordprocessingInk" xmlns:wne="http://schemas.microsoft.com/office/word/2006/wordml" xmlns:wps="http://schemas.microsoft.com/office/word/2010/wordprocessingShape" mc:Ignorable="w14 w15 w16se w16cid w16 w16cex w16sdtdh w16du wp14">
   <w:p>
     <w:pPr>
@@ -7911,19 +8011,7 @@
       <w:rPr>
         <w:rStyle w:val="Strong"/>
       </w:rPr>
-      <w:instrText xml:space="preserve"> STYLEREF  Titl</w:instrText>
-    </w:r>
-    <w:r>
-      <w:rPr>
-        <w:rStyle w:val="Strong"/>
-      </w:rPr>
-      <w:instrText>e</w:instrText>
-    </w:r>
-    <w:r>
-      <w:rPr>
-        <w:rStyle w:val="Strong"/>
-      </w:rPr>
-      <w:instrText xml:space="preserve">  \* MERGEFORMAT </w:instrText>
+      <w:instrText xml:space="preserve"> STYLEREF  Title  \* MERGEFORMAT </w:instrText>
     </w:r>
     <w:r>
       <w:rPr>
@@ -8047,19 +8135,11 @@
         </wp:anchor>
       </w:drawing>
     </w:r>
-    <w:proofErr w:type="spellStart"/>
     <w:r>
       <w:rPr>
         <w:noProof w:val="0"/>
       </w:rPr>
-      <w:t>Technische</w:t>
-    </w:r>
-    <w:proofErr w:type="spellEnd"/>
-    <w:r>
-      <w:rPr>
-        <w:noProof w:val="0"/>
-      </w:rPr>
-      <w:t xml:space="preserve"> Universität München</w:t>
+      <w:t>Technische Universität München</w:t>
     </w:r>
   </w:p>
 </w:hdr>
@@ -11856,7 +11936,6 @@
   </w:compat>
   <w:rsids>
     <w:rsidRoot w:val="00120B8D"/>
-    <w:rsid w:val="00080A29"/>
     <w:rsid w:val="00120B8D"/>
     <w:rsid w:val="001931ED"/>
     <w:rsid w:val="002D3FCF"/>
@@ -11889,6 +11968,7 @@
     <w:rsid w:val="00EB718F"/>
     <w:rsid w:val="00F44B08"/>
     <w:rsid w:val="00F62206"/>
+    <w:rsid w:val="00FA5FDD"/>
     <w:rsid w:val="00FE3DE0"/>
   </w:rsids>
   <m:mathPr>

</xml_diff>

<commit_message>
More work on the Clipping Delimiters chapter.
</commit_message>
<xml_diff>
--- a/Text/Thesis/Text.docx
+++ b/Text/Thesis/Text.docx
@@ -5634,7 +5634,7 @@
       </w:pPr>
       <w:bookmarkStart w:id="18" w:name="_Ref171870618"/>
       <w:bookmarkStart w:id="19" w:name="_Ref171870612"/>
-      <w:bookmarkStart w:id="20" w:name="_Toc172298536"/>
+      <w:bookmarkStart w:id="20" w:name="_Toc172558563"/>
       <w:r>
         <w:t xml:space="preserve">Figure </w:t>
       </w:r>
@@ -5662,6 +5662,9 @@
       </w:r>
       <w:bookmarkEnd w:id="19"/>
       <w:bookmarkEnd w:id="20"/>
+      <w:r>
+        <w:t>.</w:t>
+      </w:r>
     </w:p>
     <w:p>
       <w:pPr>
@@ -5722,12 +5725,43 @@
       <w:r>
         <w:t xml:space="preserve">. </w:t>
       </w:r>
+      <w:r>
+        <w:t xml:space="preserve">Additionally, a delimiter object is assigned a </w:t>
+      </w:r>
+      <w:r>
+        <w:t>hierarchical</w:t>
+      </w:r>
+      <w:r>
+        <w:t xml:space="preserve"> level in the world. This </w:t>
+      </w:r>
+      <w:r>
+        <w:t xml:space="preserve">numerical level is used when resolving intersections between delimiter planes (explained in </w:t>
+      </w:r>
+      <w:r>
+        <w:fldChar w:fldCharType="begin"/>
+      </w:r>
+      <w:r>
+        <w:instrText xml:space="preserve"> REF _Ref172557914 \h </w:instrText>
+      </w:r>
+      <w:r>
+        <w:fldChar w:fldCharType="separate"/>
+      </w:r>
+      <w:r>
+        <w:t>Clipping Delimiters</w:t>
+      </w:r>
+      <w:r>
+        <w:fldChar w:fldCharType="end"/>
+      </w:r>
+      <w:r>
+        <w:t>).</w:t>
+      </w:r>
     </w:p>
     <w:p>
       <w:pPr>
         <w:pStyle w:val="BodyText"/>
       </w:pPr>
       <w:r>
+        <w:lastRenderedPageBreak/>
         <w:t xml:space="preserve">The second part of </w:t>
       </w:r>
       <w:r>
@@ -5779,7 +5813,6 @@
         <w:t xml:space="preserve"> </w:t>
       </w:r>
       <w:r>
-        <w:lastRenderedPageBreak/>
         <w:t xml:space="preserve">The actual </w:t>
       </w:r>
       <w:r>
@@ -6181,7 +6214,7 @@
         <w:pStyle w:val="Caption"/>
         <w:jc w:val="center"/>
       </w:pPr>
-      <w:bookmarkStart w:id="22" w:name="_Toc172298537"/>
+      <w:bookmarkStart w:id="22" w:name="_Toc172558564"/>
       <w:r>
         <w:t xml:space="preserve">Figure </w:t>
       </w:r>
@@ -6206,34 +6239,34 @@
       <w:r>
         <w:t xml:space="preserve">: A delimiter object </w:t>
       </w:r>
+      <w:r>
+        <w:t xml:space="preserve">defined by position, rotation and scale, with </w:t>
+      </w:r>
+      <w:r>
+        <w:t>two</w:t>
+      </w:r>
+      <w:r>
+        <w:t xml:space="preserve"> virtually extended</w:t>
+      </w:r>
+      <w:r>
+        <w:t xml:space="preserve"> delimiter planes</w:t>
+      </w:r>
+      <w:r>
+        <w:t xml:space="preserve"> created on the </w:t>
+      </w:r>
+      <w:r>
+        <w:t xml:space="preserve">positive and negative </w:t>
+      </w:r>
+      <w:r>
+        <w:t>X axis</w:t>
+      </w:r>
+      <w:r>
+        <w:t xml:space="preserve"> of the cuboid</w:t>
+      </w:r>
+      <w:r>
+        <w:t>.</w:t>
+      </w:r>
       <w:bookmarkEnd w:id="22"/>
-      <w:r>
-        <w:t xml:space="preserve">defined by position, rotation and scale, with </w:t>
-      </w:r>
-      <w:r>
-        <w:t>two</w:t>
-      </w:r>
-      <w:r>
-        <w:t xml:space="preserve"> virtually extended</w:t>
-      </w:r>
-      <w:r>
-        <w:t xml:space="preserve"> delimiter planes</w:t>
-      </w:r>
-      <w:r>
-        <w:t xml:space="preserve"> created on the </w:t>
-      </w:r>
-      <w:r>
-        <w:t xml:space="preserve">positive and negative </w:t>
-      </w:r>
-      <w:r>
-        <w:t>X axis</w:t>
-      </w:r>
-      <w:r>
-        <w:t xml:space="preserve"> of the cuboid</w:t>
-      </w:r>
-      <w:r>
-        <w:t>.</w:t>
-      </w:r>
     </w:p>
     <w:p>
       <w:pPr>
@@ -6482,6 +6515,8 @@
         <w:jc w:val="center"/>
       </w:pPr>
       <w:bookmarkStart w:id="26" w:name="_Ref172551374"/>
+      <w:bookmarkStart w:id="27" w:name="_Toc172558565"/>
+      <w:bookmarkStart w:id="28" w:name="_Ref172560349"/>
       <w:r>
         <w:t xml:space="preserve">Figure </w:t>
       </w:r>
@@ -6510,6 +6545,8 @@
       <w:r>
         <w:t>.</w:t>
       </w:r>
+      <w:bookmarkEnd w:id="27"/>
+      <w:bookmarkEnd w:id="28"/>
     </w:p>
     <w:p>
       <w:pPr>
@@ -6604,6 +6641,7 @@
         <w:pStyle w:val="Caption"/>
         <w:jc w:val="center"/>
       </w:pPr>
+      <w:bookmarkStart w:id="29" w:name="_Toc172558566"/>
       <w:r>
         <w:t xml:space="preserve">Figure </w:t>
       </w:r>
@@ -6628,17 +6666,20 @@
       <w:r>
         <w:t>: Virtual Extension can be specific for each orthogonal axis of a plane.</w:t>
       </w:r>
+      <w:bookmarkEnd w:id="29"/>
     </w:p>
     <w:p>
       <w:pPr>
         <w:pStyle w:val="KapitelII"/>
       </w:pPr>
-      <w:bookmarkStart w:id="27" w:name="_Toc172378294"/>
+      <w:bookmarkStart w:id="30" w:name="_Toc172378294"/>
+      <w:bookmarkStart w:id="31" w:name="_Ref172557914"/>
       <w:r>
         <w:t>Clipping Delimiters</w:t>
       </w:r>
       <w:bookmarkEnd w:id="25"/>
-      <w:bookmarkEnd w:id="27"/>
+      <w:bookmarkEnd w:id="30"/>
+      <w:bookmarkEnd w:id="31"/>
     </w:p>
     <w:p>
       <w:pPr>
@@ -6749,13 +6790,102 @@
         <w:t>,</w:t>
       </w:r>
       <w:r>
-        <w:t xml:space="preserve"> however, it is first assumed to be infinitely large along that axis (or, in practice, large enough to cover the entire world area).</w:t>
+        <w:t xml:space="preserve"> however, it is first assumed to be infinitely large along that axis (or, in practice, large enough to cover the entire world area)</w:t>
+      </w:r>
+      <w:r>
+        <w:t>, and it will be cut down to the expected size</w:t>
+      </w:r>
+      <w:r>
+        <w:t>.</w:t>
       </w:r>
     </w:p>
     <w:p>
       <w:pPr>
         <w:pStyle w:val="BodyText"/>
       </w:pPr>
+    </w:p>
+    <w:p>
+      <w:pPr>
+        <w:pStyle w:val="BodyText"/>
+      </w:pPr>
+      <w:r>
+        <w:t xml:space="preserve">This approach of clipping the plane down instead of growing it outward </w:t>
+      </w:r>
+      <w:r>
+        <w:t xml:space="preserve">might seem </w:t>
+      </w:r>
+      <w:r>
+        <w:t>unintuitive at first, but it can be reduced to the same problem.</w:t>
+      </w:r>
+      <w:r>
+        <w:t xml:space="preserve"> </w:t>
+      </w:r>
+      <w:r>
+        <w:t>The latter approach would require a</w:t>
+      </w:r>
+      <w:r>
+        <w:t xml:space="preserve"> </w:t>
+      </w:r>
+      <w:r>
+        <w:t>discrete step size at which the delimiter planes grow on each iteration</w:t>
+      </w:r>
+      <w:r>
+        <w:t xml:space="preserve">, until an intersection is </w:t>
+      </w:r>
+      <w:r>
+        <w:t>found,</w:t>
+      </w:r>
+      <w:r>
+        <w:t xml:space="preserve"> and the plane does not grow any further in that direction.</w:t>
+      </w:r>
+      <w:r>
+        <w:t xml:space="preserve"> It would be impractical to use such a small step size that </w:t>
+      </w:r>
+      <w:r>
+        <w:t xml:space="preserve">the plane could be left as it was before the step. Instead, </w:t>
+      </w:r>
+      <w:r>
+        <w:t>the algorithm would need to solve the penetration between the two delimiters</w:t>
+      </w:r>
+      <w:r>
+        <w:t xml:space="preserve"> by calculating the intersection edge, and clipping both delimiters so that </w:t>
+      </w:r>
+      <w:r>
+        <w:t>neither extends beyond that intersection.</w:t>
+      </w:r>
+    </w:p>
+    <w:p>
+      <w:pPr>
+        <w:pStyle w:val="BodyText"/>
+      </w:pPr>
+      <w:r>
+        <w:t>Having a discretized step size also does not guarantee that only ever one intersection is found in each iteration. This also means that the algorithm must decide the order in which intersections are solved.</w:t>
+      </w:r>
+      <w:r>
+        <w:t xml:space="preserve"> </w:t>
+      </w:r>
+      <w:r>
+        <w:t xml:space="preserve">The step size therefore does not actually matter, and it can be set to the world size. </w:t>
+      </w:r>
+      <w:r>
+        <w:t>In that case, only ever one step is needed, and the approach just extends all delimiter planes as far as possible and then cuts them down appropriately.</w:t>
+      </w:r>
+      <w:r>
+        <w:t xml:space="preserve"> The order in which intersections are solved will be explained later in this chapter</w:t>
+      </w:r>
+      <w:r>
+        <w:t>.</w:t>
+      </w:r>
+    </w:p>
+    <w:p>
+      <w:pPr>
+        <w:pStyle w:val="BodyText"/>
+      </w:pPr>
+    </w:p>
+    <w:p>
+      <w:pPr>
+        <w:pStyle w:val="BodyText"/>
+      </w:pPr>
       <w:r>
         <w:t>After the initial setup based on the supplied input, the first step is solving intersections between delimiter planes.</w:t>
       </w:r>
@@ -6800,55 +6930,239 @@
       <w:r>
         <w:t xml:space="preserve"> of both planes are then adapted to not intersect anymore.</w:t>
       </w:r>
+    </w:p>
+    <w:p>
+      <w:pPr>
+        <w:pStyle w:val="BodyText"/>
+      </w:pPr>
+      <w:r>
+        <w:t xml:space="preserve">When solving an intersection, the hierarchical levels of both delimiters </w:t>
+      </w:r>
+      <w:r>
+        <w:t xml:space="preserve">that own the respective planes </w:t>
+      </w:r>
+      <w:r>
+        <w:t xml:space="preserve">are also compared. This gives the developer more control via the input to </w:t>
+      </w:r>
+      <w:r>
+        <w:t>specify how two delimiters should interact when they intersect.</w:t>
+      </w:r>
       <w:r>
         <w:t xml:space="preserve"> </w:t>
       </w:r>
+      <w:r>
+        <w:t>If the delimiter objects have the same level, then both planes are clipped (“stopped”) at that intersection.</w:t>
+      </w:r>
+      <w:r>
+        <w:t xml:space="preserve"> Otherwise, the delimiter with the higher numerical </w:t>
+      </w:r>
+      <w:r>
+        <w:t xml:space="preserve">value as level is stopped, the delimiter </w:t>
+      </w:r>
+      <w:r>
+        <w:lastRenderedPageBreak/>
+        <w:t>with the lower level is not clipped.</w:t>
+      </w:r>
+      <w:r>
+        <w:t xml:space="preserve"> </w:t>
+      </w:r>
+      <w:r>
+        <w:t xml:space="preserve">This is helpful in scenarios where one delimiter seems to have higher </w:t>
+      </w:r>
+      <w:r>
+        <w:t xml:space="preserve">semantic </w:t>
+      </w:r>
+      <w:r>
+        <w:t xml:space="preserve">priority </w:t>
+      </w:r>
+      <w:r>
+        <w:t xml:space="preserve">for the </w:t>
+      </w:r>
+      <w:r>
+        <w:t>developer.</w:t>
+      </w:r>
+    </w:p>
+    <w:p>
+      <w:pPr>
+        <w:pStyle w:val="BodyText"/>
+        <w:keepNext/>
+      </w:pPr>
+      <w:r>
+        <w:rPr>
+          <w:noProof/>
+        </w:rPr>
+        <w:drawing>
+          <wp:inline distT="0" distB="0" distL="0" distR="0" wp14:anchorId="61FEE204" wp14:editId="2F887E30">
+            <wp:extent cx="5379814" cy="2429510"/>
+            <wp:effectExtent l="0" t="0" r="0" b="8890"/>
+            <wp:docPr id="1871017328" name="Picture 4"/>
+            <wp:cNvGraphicFramePr>
+              <a:graphicFrameLocks xmlns:a="http://schemas.openxmlformats.org/drawingml/2006/main" noChangeAspect="1"/>
+            </wp:cNvGraphicFramePr>
+            <a:graphic xmlns:a="http://schemas.openxmlformats.org/drawingml/2006/main">
+              <a:graphicData uri="http://schemas.openxmlformats.org/drawingml/2006/picture">
+                <pic:pic xmlns:pic="http://schemas.openxmlformats.org/drawingml/2006/picture">
+                  <pic:nvPicPr>
+                    <pic:cNvPr id="1871017328" name="Picture 4"/>
+                    <pic:cNvPicPr>
+                      <a:picLocks noChangeAspect="1" noChangeArrowheads="1"/>
+                    </pic:cNvPicPr>
+                  </pic:nvPicPr>
+                  <pic:blipFill>
+                    <a:blip r:embed="rId17">
+                      <a:extLst>
+                        <a:ext uri="{28A0092B-C50C-407E-A947-70E740481C1C}">
+                          <a14:useLocalDpi xmlns:a14="http://schemas.microsoft.com/office/drawing/2010/main" val="0"/>
+                        </a:ext>
+                      </a:extLst>
+                    </a:blip>
+                    <a:stretch>
+                      <a:fillRect/>
+                    </a:stretch>
+                  </pic:blipFill>
+                  <pic:spPr bwMode="auto">
+                    <a:xfrm>
+                      <a:off x="0" y="0"/>
+                      <a:ext cx="5428478" cy="2451486"/>
+                    </a:xfrm>
+                    <a:prstGeom prst="rect">
+                      <a:avLst/>
+                    </a:prstGeom>
+                    <a:noFill/>
+                    <a:ln>
+                      <a:noFill/>
+                    </a:ln>
+                  </pic:spPr>
+                </pic:pic>
+              </a:graphicData>
+            </a:graphic>
+          </wp:inline>
+        </w:drawing>
+      </w:r>
+    </w:p>
+    <w:p>
+      <w:pPr>
+        <w:pStyle w:val="Caption"/>
+        <w:jc w:val="center"/>
+      </w:pPr>
+      <w:r>
+        <w:t xml:space="preserve">Figure </w:t>
+      </w:r>
+      <w:r>
+        <w:fldChar w:fldCharType="begin"/>
+      </w:r>
+      <w:r>
+        <w:instrText xml:space="preserve"> SEQ Figure \* ARABIC </w:instrText>
+      </w:r>
+      <w:r>
+        <w:fldChar w:fldCharType="separate"/>
+      </w:r>
+      <w:r>
+        <w:rPr>
+          <w:noProof/>
+        </w:rPr>
+        <w:t>5</w:t>
+      </w:r>
+      <w:r>
+        <w:fldChar w:fldCharType="end"/>
+      </w:r>
+      <w:r>
+        <w:t>: The black part is clipped away from the delimiters whose level is not lower than the other's.</w:t>
+      </w:r>
+    </w:p>
+    <w:p>
+      <w:pPr>
+        <w:pStyle w:val="BodyText"/>
+      </w:pPr>
+      <w:r>
+        <w:t xml:space="preserve">Another example of this behavior can be seen in </w:t>
+      </w:r>
+      <w:r>
+        <w:fldChar w:fldCharType="begin"/>
+      </w:r>
+      <w:r>
+        <w:instrText xml:space="preserve"> REF _Ref172551374 \h </w:instrText>
+      </w:r>
+      <w:r>
+        <w:fldChar w:fldCharType="separate"/>
+      </w:r>
+      <w:r>
+        <w:t xml:space="preserve">Figure </w:t>
+      </w:r>
+      <w:r>
+        <w:rPr>
+          <w:noProof/>
+        </w:rPr>
+        <w:t>3</w:t>
+      </w:r>
+      <w:r>
+        <w:fldChar w:fldCharType="end"/>
+      </w:r>
+      <w:r>
+        <w:t>, where the outer walls of the house have a lower hierarchy level, and so the inner walls are stopped from going outside, but the outer walls ignore the inner ones.</w:t>
+      </w:r>
+    </w:p>
+    <w:p>
+      <w:pPr>
+        <w:pStyle w:val="BodyText"/>
+      </w:pPr>
+      <w:r>
+        <w:t xml:space="preserve">The order in which the delimiter intersections are solved is vital to the predictability of the algorithm. </w:t>
+      </w:r>
+    </w:p>
+    <w:p>
+      <w:pPr>
+        <w:pStyle w:val="BodyText"/>
+      </w:pPr>
+      <w:r>
+        <w:t>@Incomplete</w:t>
+      </w:r>
     </w:p>
     <w:p>
       <w:pPr>
         <w:pStyle w:val="KapitelII"/>
       </w:pPr>
-      <w:bookmarkStart w:id="28" w:name="_Toc172378295"/>
-      <w:bookmarkStart w:id="29" w:name="_Ref172551539"/>
+      <w:bookmarkStart w:id="32" w:name="_Toc172378295"/>
+      <w:bookmarkStart w:id="33" w:name="_Ref172551539"/>
       <w:r>
         <w:t>Calculating Volumes</w:t>
       </w:r>
-      <w:bookmarkEnd w:id="28"/>
-      <w:bookmarkEnd w:id="29"/>
+      <w:bookmarkEnd w:id="32"/>
+      <w:bookmarkEnd w:id="33"/>
     </w:p>
     <w:p>
       <w:pPr>
         <w:pStyle w:val="KapitelII"/>
       </w:pPr>
-      <w:bookmarkStart w:id="30" w:name="_Toc172378296"/>
+      <w:bookmarkStart w:id="34" w:name="_Toc172378296"/>
       <w:r>
         <w:t xml:space="preserve">Querying </w:t>
       </w:r>
       <w:r>
         <w:t>the World</w:t>
       </w:r>
-      <w:bookmarkEnd w:id="30"/>
+      <w:bookmarkEnd w:id="34"/>
     </w:p>
     <w:p>
       <w:pPr>
         <w:pStyle w:val="KapitelI"/>
       </w:pPr>
-      <w:bookmarkStart w:id="31" w:name="_Toc172378297"/>
+      <w:bookmarkStart w:id="35" w:name="_Toc172378297"/>
       <w:r>
         <w:lastRenderedPageBreak/>
         <w:t>Implementation</w:t>
       </w:r>
-      <w:bookmarkEnd w:id="31"/>
+      <w:bookmarkEnd w:id="35"/>
     </w:p>
     <w:p>
       <w:pPr>
         <w:pStyle w:val="KapitelII"/>
       </w:pPr>
-      <w:bookmarkStart w:id="32" w:name="_Toc172378298"/>
+      <w:bookmarkStart w:id="36" w:name="_Toc172378298"/>
       <w:r>
         <w:t>Overview</w:t>
       </w:r>
-      <w:bookmarkEnd w:id="32"/>
+      <w:bookmarkEnd w:id="36"/>
     </w:p>
     <w:p>
       <w:pPr>
@@ -6933,11 +7247,11 @@
       <w:pPr>
         <w:pStyle w:val="KapitelII"/>
       </w:pPr>
-      <w:bookmarkStart w:id="33" w:name="_Toc172378299"/>
+      <w:bookmarkStart w:id="37" w:name="_Toc172378299"/>
       <w:r>
         <w:t>The interface</w:t>
       </w:r>
-      <w:bookmarkEnd w:id="33"/>
+      <w:bookmarkEnd w:id="37"/>
     </w:p>
     <w:p>
       <w:pPr>
@@ -7101,11 +7415,11 @@
       <w:pPr>
         <w:pStyle w:val="KapitelII"/>
       </w:pPr>
-      <w:bookmarkStart w:id="34" w:name="_Toc172378300"/>
+      <w:bookmarkStart w:id="38" w:name="_Toc172378300"/>
       <w:r>
         <w:t>The underlying data structure</w:t>
       </w:r>
-      <w:bookmarkEnd w:id="34"/>
+      <w:bookmarkEnd w:id="38"/>
     </w:p>
     <w:p>
       <w:pPr>
@@ -7218,96 +7532,96 @@
       <w:pPr>
         <w:pStyle w:val="KapitelII"/>
       </w:pPr>
-      <w:bookmarkStart w:id="35" w:name="_Toc172378301"/>
+      <w:bookmarkStart w:id="39" w:name="_Toc172378301"/>
       <w:r>
         <w:t>Tessellation</w:t>
       </w:r>
-      <w:bookmarkEnd w:id="35"/>
+      <w:bookmarkEnd w:id="39"/>
     </w:p>
     <w:p>
       <w:pPr>
         <w:pStyle w:val="KapitelII"/>
       </w:pPr>
-      <w:bookmarkStart w:id="36" w:name="_Toc172378302"/>
+      <w:bookmarkStart w:id="40" w:name="_Toc172378302"/>
       <w:r>
         <w:t>Flood filling</w:t>
       </w:r>
-      <w:bookmarkEnd w:id="36"/>
+      <w:bookmarkEnd w:id="40"/>
     </w:p>
     <w:p>
       <w:pPr>
         <w:pStyle w:val="KapitelII"/>
       </w:pPr>
-      <w:bookmarkStart w:id="37" w:name="_Toc172378303"/>
+      <w:bookmarkStart w:id="41" w:name="_Toc172378303"/>
       <w:r>
         <w:t>Assembling</w:t>
       </w:r>
-      <w:bookmarkEnd w:id="37"/>
+      <w:bookmarkEnd w:id="41"/>
     </w:p>
     <w:p>
       <w:pPr>
         <w:pStyle w:val="KapitelI"/>
       </w:pPr>
-      <w:bookmarkStart w:id="38" w:name="_Toc172378304"/>
+      <w:bookmarkStart w:id="42" w:name="_Toc172378304"/>
       <w:r>
         <w:lastRenderedPageBreak/>
         <w:t>Assessment</w:t>
       </w:r>
-      <w:bookmarkEnd w:id="38"/>
+      <w:bookmarkEnd w:id="42"/>
     </w:p>
     <w:p>
       <w:pPr>
         <w:pStyle w:val="KapitelII"/>
       </w:pPr>
-      <w:bookmarkStart w:id="39" w:name="_Toc172378305"/>
+      <w:bookmarkStart w:id="43" w:name="_Toc172378305"/>
       <w:r>
         <w:t>Fulfillment</w:t>
       </w:r>
       <w:r>
         <w:t xml:space="preserve"> of the requirements</w:t>
       </w:r>
-      <w:bookmarkEnd w:id="39"/>
+      <w:bookmarkEnd w:id="43"/>
     </w:p>
     <w:p>
       <w:pPr>
         <w:pStyle w:val="KapitelII"/>
       </w:pPr>
-      <w:bookmarkStart w:id="40" w:name="_Toc172378306"/>
+      <w:bookmarkStart w:id="44" w:name="_Toc172378306"/>
       <w:r>
         <w:t xml:space="preserve">Comparison </w:t>
       </w:r>
       <w:r>
         <w:t>with other approaches</w:t>
       </w:r>
-      <w:bookmarkEnd w:id="40"/>
+      <w:bookmarkEnd w:id="44"/>
     </w:p>
     <w:p>
       <w:pPr>
         <w:pStyle w:val="KapitelI"/>
       </w:pPr>
-      <w:bookmarkStart w:id="41" w:name="_Toc172378307"/>
+      <w:bookmarkStart w:id="45" w:name="_Toc172378307"/>
       <w:r>
         <w:lastRenderedPageBreak/>
         <w:t>Future Work</w:t>
       </w:r>
-      <w:bookmarkEnd w:id="41"/>
+      <w:bookmarkEnd w:id="45"/>
     </w:p>
     <w:p>
       <w:pPr>
         <w:pStyle w:val="KapitelI"/>
       </w:pPr>
-      <w:bookmarkStart w:id="42" w:name="_Toc172378308"/>
+      <w:bookmarkStart w:id="46" w:name="_Toc172378308"/>
       <w:r>
         <w:lastRenderedPageBreak/>
         <w:t>Conclusion</w:t>
       </w:r>
-      <w:bookmarkEnd w:id="42"/>
+      <w:bookmarkEnd w:id="46"/>
     </w:p>
     <w:p>
       <w:pPr>
         <w:pStyle w:val="VerzeichnisberschriftimInhaltsverzeichnisgelistet"/>
       </w:pPr>
-      <w:bookmarkStart w:id="43" w:name="_Toc172378309"/>
+      <w:bookmarkStart w:id="47" w:name="_Toc172378309"/>
       <w:r>
         <w:lastRenderedPageBreak/>
         <w:t>List</w:t>
@@ -7315,7 +7629,7 @@
       <w:r>
         <w:t xml:space="preserve"> of figures</w:t>
       </w:r>
-      <w:bookmarkEnd w:id="43"/>
+      <w:bookmarkEnd w:id="47"/>
     </w:p>
     <w:p>
       <w:pPr>
@@ -7341,7 +7655,7 @@
       <w:r>
         <w:fldChar w:fldCharType="separate"/>
       </w:r>
-      <w:hyperlink w:anchor="_Toc172298536" w:history="1">
+      <w:hyperlink w:anchor="_Toc172558563" w:history="1">
         <w:r>
           <w:rPr>
             <w:rStyle w:val="Hyperlink"/>
@@ -7368,7 +7682,7 @@
             <w:noProof/>
             <w:webHidden/>
           </w:rPr>
-          <w:instrText xml:space="preserve"> PAGEREF _Toc172298536 \h </w:instrText>
+          <w:instrText xml:space="preserve"> PAGEREF _Toc172558563 \h </w:instrText>
         </w:r>
         <w:r>
           <w:rPr>
@@ -7388,7 +7702,7 @@
             <w:noProof/>
             <w:webHidden/>
           </w:rPr>
-          <w:t>12</w:t>
+          <w:t>6</w:t>
         </w:r>
         <w:r>
           <w:rPr>
@@ -7414,13 +7728,13 @@
           <w14:ligatures w14:val="standardContextual"/>
         </w:rPr>
       </w:pPr>
-      <w:hyperlink w:anchor="_Toc172298537" w:history="1">
+      <w:hyperlink w:anchor="_Toc172558564" w:history="1">
         <w:r>
           <w:rPr>
             <w:rStyle w:val="Hyperlink"/>
             <w:noProof/>
           </w:rPr>
-          <w:t>Figure 2: A delimiter object with the scale indicated in blue, the rotation indicated in purple and the origin in black. This delimiter object owns two planes, in the positive and negative X-Axis.</w:t>
+          <w:t>Figure 2: A delimiter object defined by position, rotation and scale, with two virtually extended delimiter planes created on the positive and negative X axis of the cuboid.</w:t>
         </w:r>
         <w:r>
           <w:rPr>
@@ -7441,7 +7755,7 @@
             <w:noProof/>
             <w:webHidden/>
           </w:rPr>
-          <w:instrText xml:space="preserve"> PAGEREF _Toc172298537 \h </w:instrText>
+          <w:instrText xml:space="preserve"> PAGEREF _Toc172558564 \h </w:instrText>
         </w:r>
         <w:r>
           <w:rPr>
@@ -7461,7 +7775,7 @@
             <w:noProof/>
             <w:webHidden/>
           </w:rPr>
-          <w:t>14</w:t>
+          <w:t>8</w:t>
         </w:r>
         <w:r>
           <w:rPr>
@@ -7474,13 +7788,159 @@
     </w:p>
     <w:p>
       <w:pPr>
+        <w:pStyle w:val="TableofFigures"/>
+        <w:tabs>
+          <w:tab w:val="right" w:leader="dot" w:pos="8495"/>
+        </w:tabs>
+        <w:rPr>
+          <w:rFonts w:eastAsiaTheme="minorEastAsia"/>
+          <w:noProof/>
+          <w:kern w:val="2"/>
+          <w:sz w:val="24"/>
+          <w:szCs w:val="24"/>
+          <w14:ligatures w14:val="standardContextual"/>
+        </w:rPr>
+      </w:pPr>
+      <w:hyperlink w:anchor="_Toc172558565" w:history="1">
+        <w:r>
+          <w:rPr>
+            <w:rStyle w:val="Hyperlink"/>
+            <w:noProof/>
+          </w:rPr>
+          <w:t>Figure 3: Visual Example of virtually extending Delimiter Planes.</w:t>
+        </w:r>
+        <w:r>
+          <w:rPr>
+            <w:noProof/>
+            <w:webHidden/>
+          </w:rPr>
+          <w:tab/>
+        </w:r>
+        <w:r>
+          <w:rPr>
+            <w:noProof/>
+            <w:webHidden/>
+          </w:rPr>
+          <w:fldChar w:fldCharType="begin"/>
+        </w:r>
+        <w:r>
+          <w:rPr>
+            <w:noProof/>
+            <w:webHidden/>
+          </w:rPr>
+          <w:instrText xml:space="preserve"> PAGEREF _Toc172558565 \h </w:instrText>
+        </w:r>
+        <w:r>
+          <w:rPr>
+            <w:noProof/>
+            <w:webHidden/>
+          </w:rPr>
+        </w:r>
+        <w:r>
+          <w:rPr>
+            <w:noProof/>
+            <w:webHidden/>
+          </w:rPr>
+          <w:fldChar w:fldCharType="separate"/>
+        </w:r>
+        <w:r>
+          <w:rPr>
+            <w:noProof/>
+            <w:webHidden/>
+          </w:rPr>
+          <w:t>9</w:t>
+        </w:r>
+        <w:r>
+          <w:rPr>
+            <w:noProof/>
+            <w:webHidden/>
+          </w:rPr>
+          <w:fldChar w:fldCharType="end"/>
+        </w:r>
+      </w:hyperlink>
+    </w:p>
+    <w:p>
+      <w:pPr>
+        <w:pStyle w:val="TableofFigures"/>
+        <w:tabs>
+          <w:tab w:val="right" w:leader="dot" w:pos="8495"/>
+        </w:tabs>
+        <w:rPr>
+          <w:rFonts w:eastAsiaTheme="minorEastAsia"/>
+          <w:noProof/>
+          <w:kern w:val="2"/>
+          <w:sz w:val="24"/>
+          <w:szCs w:val="24"/>
+          <w14:ligatures w14:val="standardContextual"/>
+        </w:rPr>
+      </w:pPr>
+      <w:hyperlink w:anchor="_Toc172558566" w:history="1">
+        <w:r>
+          <w:rPr>
+            <w:rStyle w:val="Hyperlink"/>
+            <w:noProof/>
+          </w:rPr>
+          <w:t>Figure 4: Virtual Extension can be specific for each orthogonal axis of a plane.</w:t>
+        </w:r>
+        <w:r>
+          <w:rPr>
+            <w:noProof/>
+            <w:webHidden/>
+          </w:rPr>
+          <w:tab/>
+        </w:r>
+        <w:r>
+          <w:rPr>
+            <w:noProof/>
+            <w:webHidden/>
+          </w:rPr>
+          <w:fldChar w:fldCharType="begin"/>
+        </w:r>
+        <w:r>
+          <w:rPr>
+            <w:noProof/>
+            <w:webHidden/>
+          </w:rPr>
+          <w:instrText xml:space="preserve"> PAGEREF _Toc172558566 \h </w:instrText>
+        </w:r>
+        <w:r>
+          <w:rPr>
+            <w:noProof/>
+            <w:webHidden/>
+          </w:rPr>
+        </w:r>
+        <w:r>
+          <w:rPr>
+            <w:noProof/>
+            <w:webHidden/>
+          </w:rPr>
+          <w:fldChar w:fldCharType="separate"/>
+        </w:r>
+        <w:r>
+          <w:rPr>
+            <w:noProof/>
+            <w:webHidden/>
+          </w:rPr>
+          <w:t>9</w:t>
+        </w:r>
+        <w:r>
+          <w:rPr>
+            <w:noProof/>
+            <w:webHidden/>
+          </w:rPr>
+          <w:fldChar w:fldCharType="end"/>
+        </w:r>
+      </w:hyperlink>
+    </w:p>
+    <w:p>
+      <w:pPr>
         <w:pStyle w:val="BodyText"/>
       </w:pPr>
       <w:r>
         <w:fldChar w:fldCharType="end"/>
       </w:r>
     </w:p>
-    <w:bookmarkStart w:id="44" w:name="_Toc172378310" w:displacedByCustomXml="next"/>
+    <w:bookmarkStart w:id="48" w:name="_Toc172378310" w:displacedByCustomXml="next"/>
     <w:sdt>
       <w:sdtPr>
         <w:rPr>
@@ -7500,7 +7960,7 @@
           <w:r>
             <w:t>Bibliography</w:t>
           </w:r>
-          <w:bookmarkEnd w:id="44"/>
+          <w:bookmarkEnd w:id="48"/>
         </w:p>
         <w:sdt>
           <w:sdtPr>
@@ -7543,7 +8003,7 @@
               </w:tblGrid>
               <w:tr>
                 <w:trPr>
-                  <w:divId w:val="855731677"/>
+                  <w:divId w:val="1468429646"/>
                   <w:tblCellSpacing w:w="15" w:type="dxa"/>
                 </w:trPr>
                 <w:tc>
@@ -7591,7 +8051,7 @@
               </w:tr>
               <w:tr>
                 <w:trPr>
-                  <w:divId w:val="855731677"/>
+                  <w:divId w:val="1468429646"/>
                   <w:tblCellSpacing w:w="15" w:type="dxa"/>
                 </w:trPr>
                 <w:tc>
@@ -7637,7 +8097,7 @@
               </w:tr>
               <w:tr>
                 <w:trPr>
-                  <w:divId w:val="855731677"/>
+                  <w:divId w:val="1468429646"/>
                   <w:tblCellSpacing w:w="15" w:type="dxa"/>
                 </w:trPr>
                 <w:tc>
@@ -7684,7 +8144,7 @@
             </w:tbl>
             <w:p>
               <w:pPr>
-                <w:divId w:val="855731677"/>
+                <w:divId w:val="1468429646"/>
                 <w:rPr>
                   <w:rFonts w:eastAsia="Times New Roman"/>
                   <w:noProof/>
@@ -7711,8 +8171,8 @@
       </w:pPr>
     </w:p>
     <w:sectPr>
-      <w:footerReference w:type="even" r:id="rId17"/>
-      <w:footerReference w:type="default" r:id="rId18"/>
+      <w:footerReference w:type="even" r:id="rId18"/>
+      <w:footerReference w:type="default" r:id="rId19"/>
       <w:pgSz w:w="11907" w:h="16838" w:code="9"/>
       <w:pgMar w:top="1134" w:right="1134" w:bottom="1134" w:left="2268" w:header="1134" w:footer="652" w:gutter="0"/>
       <w:pgNumType w:start="1"/>
@@ -11955,6 +12415,7 @@
     <w:rsid w:val="00A10ACB"/>
     <w:rsid w:val="00A567CB"/>
     <w:rsid w:val="00AC3F7E"/>
+    <w:rsid w:val="00B14DFA"/>
     <w:rsid w:val="00B157D0"/>
     <w:rsid w:val="00B37BBE"/>
     <w:rsid w:val="00C52141"/>
@@ -11968,7 +12429,7 @@
     <w:rsid w:val="00EB718F"/>
     <w:rsid w:val="00F44B08"/>
     <w:rsid w:val="00F62206"/>
-    <w:rsid w:val="00FA5FDD"/>
+    <w:rsid w:val="00FD56E1"/>
     <w:rsid w:val="00FE3DE0"/>
   </w:rsids>
   <m:mathPr>

</xml_diff>

<commit_message>
Completed a first draft of the Clipping Delimiters chapter.
</commit_message>
<xml_diff>
--- a/Text/Thesis/Text.docx
+++ b/Text/Thesis/Text.docx
@@ -6157,7 +6157,7 @@
         </w:rPr>
         <w:lastRenderedPageBreak/>
         <w:drawing>
-          <wp:inline distT="0" distB="0" distL="0" distR="0" wp14:anchorId="360C7515" wp14:editId="03BD5128">
+          <wp:inline distT="0" distB="0" distL="0" distR="0" wp14:anchorId="360C7515" wp14:editId="118D4E8E">
             <wp:extent cx="5400675" cy="1247775"/>
             <wp:effectExtent l="0" t="0" r="9525" b="9525"/>
             <wp:docPr id="2007190546" name="Picture 3"/>
@@ -6542,11 +6542,11 @@
       <w:r>
         <w:t>: Visual Example of virtually extending Delimiter Planes</w:t>
       </w:r>
-      <w:r>
-        <w:t>.</w:t>
-      </w:r>
       <w:bookmarkEnd w:id="27"/>
       <w:bookmarkEnd w:id="28"/>
+      <w:r>
+        <w:t>. Delimiters are displayed from a top-down view.</w:t>
+      </w:r>
     </w:p>
     <w:p>
       <w:pPr>
@@ -7069,6 +7069,9 @@
       <w:r>
         <w:t>: The black part is clipped away from the delimiters whose level is not lower than the other's.</w:t>
       </w:r>
+      <w:r>
+        <w:t xml:space="preserve"> Delimiters are seen from a top-down view.</w:t>
+      </w:r>
     </w:p>
     <w:p>
       <w:pPr>
@@ -7109,10 +7112,340 @@
       <w:r>
         <w:t xml:space="preserve">The order in which the delimiter intersections are solved is vital to the predictability of the algorithm. </w:t>
       </w:r>
+      <w:r>
+        <w:t>Delimiters are expected to grow outwards until they are stopped, which means we need to resolve the intersections in the order in which they would’ve occurred</w:t>
+      </w:r>
+      <w:r>
+        <w:t xml:space="preserve"> in theory.</w:t>
+      </w:r>
+      <w:r>
+        <w:t xml:space="preserve"> Because the algorithm does not actually grow them outward in practice, but instead cuts them down, this requires a heuristic to determine the sorting order.</w:t>
+      </w:r>
+      <w:r>
+        <w:t xml:space="preserve"> </w:t>
+      </w:r>
+      <w:r>
+        <w:fldChar w:fldCharType="begin"/>
+      </w:r>
+      <w:r>
+        <w:instrText xml:space="preserve"> REF _Ref172724374 \h </w:instrText>
+      </w:r>
+      <w:r>
+        <w:fldChar w:fldCharType="separate"/>
+      </w:r>
+      <w:r>
+        <w:t xml:space="preserve">Figure </w:t>
+      </w:r>
+      <w:r>
+        <w:rPr>
+          <w:noProof/>
+        </w:rPr>
+        <w:t>6</w:t>
+      </w:r>
+      <w:r>
+        <w:fldChar w:fldCharType="end"/>
+      </w:r>
+      <w:r>
+        <w:t xml:space="preserve"> shows an example result when a bad heuristic is used for sorting the intersections.</w:t>
+      </w:r>
     </w:p>
     <w:p>
       <w:pPr>
         <w:pStyle w:val="BodyText"/>
+        <w:keepNext/>
+      </w:pPr>
+      <w:r>
+        <w:rPr>
+          <w:noProof/>
+        </w:rPr>
+        <w:drawing>
+          <wp:inline distT="0" distB="0" distL="0" distR="0" wp14:anchorId="33C26FC0" wp14:editId="188A91E9">
+            <wp:extent cx="5398770" cy="1170305"/>
+            <wp:effectExtent l="0" t="0" r="0" b="0"/>
+            <wp:docPr id="983212738" name="Picture 3"/>
+            <wp:cNvGraphicFramePr>
+              <a:graphicFrameLocks xmlns:a="http://schemas.openxmlformats.org/drawingml/2006/main" noChangeAspect="1"/>
+            </wp:cNvGraphicFramePr>
+            <a:graphic xmlns:a="http://schemas.openxmlformats.org/drawingml/2006/main">
+              <a:graphicData uri="http://schemas.openxmlformats.org/drawingml/2006/picture">
+                <pic:pic xmlns:pic="http://schemas.openxmlformats.org/drawingml/2006/picture">
+                  <pic:nvPicPr>
+                    <pic:cNvPr id="0" name="Picture 1"/>
+                    <pic:cNvPicPr>
+                      <a:picLocks noChangeAspect="1" noChangeArrowheads="1"/>
+                    </pic:cNvPicPr>
+                  </pic:nvPicPr>
+                  <pic:blipFill>
+                    <a:blip r:embed="rId18">
+                      <a:extLst>
+                        <a:ext uri="{28A0092B-C50C-407E-A947-70E740481C1C}">
+                          <a14:useLocalDpi xmlns:a14="http://schemas.microsoft.com/office/drawing/2010/main" val="0"/>
+                        </a:ext>
+                      </a:extLst>
+                    </a:blip>
+                    <a:srcRect/>
+                    <a:stretch>
+                      <a:fillRect/>
+                    </a:stretch>
+                  </pic:blipFill>
+                  <pic:spPr bwMode="auto">
+                    <a:xfrm>
+                      <a:off x="0" y="0"/>
+                      <a:ext cx="5398770" cy="1170305"/>
+                    </a:xfrm>
+                    <a:prstGeom prst="rect">
+                      <a:avLst/>
+                    </a:prstGeom>
+                    <a:noFill/>
+                    <a:ln>
+                      <a:noFill/>
+                    </a:ln>
+                  </pic:spPr>
+                </pic:pic>
+              </a:graphicData>
+            </a:graphic>
+          </wp:inline>
+        </w:drawing>
+      </w:r>
+    </w:p>
+    <w:p>
+      <w:pPr>
+        <w:pStyle w:val="Caption"/>
+        <w:jc w:val="center"/>
+      </w:pPr>
+      <w:bookmarkStart w:id="32" w:name="_Ref172724374"/>
+      <w:r>
+        <w:t xml:space="preserve">Figure </w:t>
+      </w:r>
+      <w:r>
+        <w:fldChar w:fldCharType="begin"/>
+      </w:r>
+      <w:r>
+        <w:instrText xml:space="preserve"> SEQ Figure \* ARABIC </w:instrText>
+      </w:r>
+      <w:r>
+        <w:fldChar w:fldCharType="separate"/>
+      </w:r>
+      <w:r>
+        <w:rPr>
+          <w:noProof/>
+        </w:rPr>
+        <w:t>6</w:t>
+      </w:r>
+      <w:r>
+        <w:fldChar w:fldCharType="end"/>
+      </w:r>
+      <w:bookmarkEnd w:id="32"/>
+      <w:r>
+        <w:t>: An example of unexpected results if the intersections are not ordered properly.</w:t>
+      </w:r>
+      <w:r>
+        <w:t xml:space="preserve"> Delimiters are seen from a top-down view.</w:t>
+      </w:r>
+    </w:p>
+    <w:p>
+      <w:pPr>
+        <w:pStyle w:val="BodyText"/>
+      </w:pPr>
+      <w:r>
+        <w:t>The chosen heuristic should therefore reflect the idea that delimiters grow outward, meaning intersections that are “nearer” to the involved delimiters’ origin have higher priority in the resolution.</w:t>
+      </w:r>
+      <w:r>
+        <w:t xml:space="preserve"> </w:t>
+      </w:r>
+      <w:r>
+        <w:t xml:space="preserve">This avoids the issue shown in </w:t>
+      </w:r>
+      <w:r>
+        <w:fldChar w:fldCharType="begin"/>
+      </w:r>
+      <w:r>
+        <w:instrText xml:space="preserve"> REF _Ref172724374 \h </w:instrText>
+      </w:r>
+      <w:r>
+        <w:fldChar w:fldCharType="separate"/>
+      </w:r>
+      <w:r>
+        <w:t xml:space="preserve">Figure </w:t>
+      </w:r>
+      <w:r>
+        <w:rPr>
+          <w:noProof/>
+        </w:rPr>
+        <w:t>6</w:t>
+      </w:r>
+      <w:r>
+        <w:fldChar w:fldCharType="end"/>
+      </w:r>
+      <w:r>
+        <w:t>, where intersections result in “false” clipping because one of the delimiter planes should</w:t>
+      </w:r>
+      <w:r>
+        <w:t xml:space="preserve"> not actually </w:t>
+      </w:r>
+      <w:r>
+        <w:t>extend</w:t>
+      </w:r>
+      <w:r>
+        <w:t xml:space="preserve"> far enough to reach the intersection point in its expected form.</w:t>
+      </w:r>
+    </w:p>
+    <w:p>
+      <w:pPr>
+        <w:pStyle w:val="BodyText"/>
+      </w:pPr>
+      <w:r>
+        <w:lastRenderedPageBreak/>
+        <w:t>Th</w:t>
+      </w:r>
+      <w:r>
+        <w:t xml:space="preserve">e heuristic </w:t>
+      </w:r>
+      <w:r>
+        <w:t>calculates the distance from each delimiter plane’s origin to the opposite delimiter plane and sums the distances together.</w:t>
+      </w:r>
+      <w:r>
+        <w:t xml:space="preserve"> The intersections are then sorted so that the first intersection to be solved has the smallest value.</w:t>
+      </w:r>
+      <w:r>
+        <w:t xml:space="preserve"> A visual example of this is shown in</w:t>
+      </w:r>
+      <w:r>
+        <w:t xml:space="preserve"> </w:t>
+      </w:r>
+      <w:r>
+        <w:fldChar w:fldCharType="begin"/>
+      </w:r>
+      <w:r>
+        <w:instrText xml:space="preserve"> REF _Ref172738088 \h </w:instrText>
+      </w:r>
+      <w:r>
+        <w:fldChar w:fldCharType="separate"/>
+      </w:r>
+      <w:r>
+        <w:t xml:space="preserve">Figure </w:t>
+      </w:r>
+      <w:r>
+        <w:rPr>
+          <w:noProof/>
+        </w:rPr>
+        <w:t>7</w:t>
+      </w:r>
+      <w:r>
+        <w:fldChar w:fldCharType="end"/>
+      </w:r>
+      <w:r>
+        <w:t>.</w:t>
+      </w:r>
+    </w:p>
+    <w:p>
+      <w:pPr>
+        <w:pStyle w:val="BodyText"/>
+        <w:keepNext/>
+      </w:pPr>
+      <w:r>
+        <w:rPr>
+          <w:noProof/>
+        </w:rPr>
+        <w:drawing>
+          <wp:inline distT="0" distB="0" distL="0" distR="0" wp14:anchorId="1CB3C211" wp14:editId="7AD249A0">
+            <wp:extent cx="5397826" cy="2545410"/>
+            <wp:effectExtent l="0" t="0" r="0" b="7620"/>
+            <wp:docPr id="1030916058" name="Picture 4"/>
+            <wp:cNvGraphicFramePr>
+              <a:graphicFrameLocks xmlns:a="http://schemas.openxmlformats.org/drawingml/2006/main" noChangeAspect="1"/>
+            </wp:cNvGraphicFramePr>
+            <a:graphic xmlns:a="http://schemas.openxmlformats.org/drawingml/2006/main">
+              <a:graphicData uri="http://schemas.openxmlformats.org/drawingml/2006/picture">
+                <pic:pic xmlns:pic="http://schemas.openxmlformats.org/drawingml/2006/picture">
+                  <pic:nvPicPr>
+                    <pic:cNvPr id="0" name="Picture 2"/>
+                    <pic:cNvPicPr>
+                      <a:picLocks noChangeAspect="1" noChangeArrowheads="1"/>
+                    </pic:cNvPicPr>
+                  </pic:nvPicPr>
+                  <pic:blipFill rotWithShape="1">
+                    <a:blip r:embed="rId19">
+                      <a:extLst>
+                        <a:ext uri="{28A0092B-C50C-407E-A947-70E740481C1C}">
+                          <a14:useLocalDpi xmlns:a14="http://schemas.microsoft.com/office/drawing/2010/main" val="0"/>
+                        </a:ext>
+                      </a:extLst>
+                    </a:blip>
+                    <a:srcRect t="26288" b="26556"/>
+                    <a:stretch/>
+                  </pic:blipFill>
+                  <pic:spPr bwMode="auto">
+                    <a:xfrm>
+                      <a:off x="0" y="0"/>
+                      <a:ext cx="5398770" cy="2545855"/>
+                    </a:xfrm>
+                    <a:prstGeom prst="rect">
+                      <a:avLst/>
+                    </a:prstGeom>
+                    <a:noFill/>
+                    <a:ln>
+                      <a:noFill/>
+                    </a:ln>
+                    <a:extLst>
+                      <a:ext uri="{53640926-AAD7-44D8-BBD7-CCE9431645EC}">
+                        <a14:shadowObscured xmlns:a14="http://schemas.microsoft.com/office/drawing/2010/main"/>
+                      </a:ext>
+                    </a:extLst>
+                  </pic:spPr>
+                </pic:pic>
+              </a:graphicData>
+            </a:graphic>
+          </wp:inline>
+        </w:drawing>
+      </w:r>
+    </w:p>
+    <w:p>
+      <w:pPr>
+        <w:pStyle w:val="Caption"/>
+        <w:jc w:val="center"/>
+      </w:pPr>
+      <w:bookmarkStart w:id="33" w:name="_Ref172738088"/>
+      <w:r>
+        <w:t xml:space="preserve">Figure </w:t>
+      </w:r>
+      <w:r>
+        <w:fldChar w:fldCharType="begin"/>
+      </w:r>
+      <w:r>
+        <w:instrText xml:space="preserve"> SEQ Figure \* ARABIC </w:instrText>
+      </w:r>
+      <w:r>
+        <w:fldChar w:fldCharType="separate"/>
+      </w:r>
+      <w:r>
+        <w:rPr>
+          <w:noProof/>
+        </w:rPr>
+        <w:t>7</w:t>
+      </w:r>
+      <w:r>
+        <w:fldChar w:fldCharType="end"/>
+      </w:r>
+      <w:bookmarkEnd w:id="33"/>
+      <w:r>
+        <w:t>: The blue dotted lines represent the heuristic by which intersections are sorted</w:t>
+      </w:r>
+      <w:r>
+        <w:rPr>
+          <w:noProof/>
+        </w:rPr>
+        <w:t>.</w:t>
+      </w:r>
+    </w:p>
+    <w:p>
+      <w:pPr>
+        <w:pStyle w:val="BodyText"/>
+      </w:pPr>
+    </w:p>
+    <w:p>
+      <w:pPr>
+        <w:pStyle w:val="BodyText"/>
       </w:pPr>
       <w:r>
         <w:t>@Incomplete</w:t>
@@ -7122,47 +7455,47 @@
       <w:pPr>
         <w:pStyle w:val="KapitelII"/>
       </w:pPr>
-      <w:bookmarkStart w:id="32" w:name="_Toc172378295"/>
-      <w:bookmarkStart w:id="33" w:name="_Ref172551539"/>
+      <w:bookmarkStart w:id="34" w:name="_Toc172378295"/>
+      <w:bookmarkStart w:id="35" w:name="_Ref172551539"/>
       <w:r>
         <w:t>Calculating Volumes</w:t>
       </w:r>
-      <w:bookmarkEnd w:id="32"/>
-      <w:bookmarkEnd w:id="33"/>
+      <w:bookmarkEnd w:id="34"/>
+      <w:bookmarkEnd w:id="35"/>
     </w:p>
     <w:p>
       <w:pPr>
         <w:pStyle w:val="KapitelII"/>
       </w:pPr>
-      <w:bookmarkStart w:id="34" w:name="_Toc172378296"/>
+      <w:bookmarkStart w:id="36" w:name="_Toc172378296"/>
       <w:r>
         <w:t xml:space="preserve">Querying </w:t>
       </w:r>
       <w:r>
         <w:t>the World</w:t>
       </w:r>
-      <w:bookmarkEnd w:id="34"/>
+      <w:bookmarkEnd w:id="36"/>
     </w:p>
     <w:p>
       <w:pPr>
         <w:pStyle w:val="KapitelI"/>
       </w:pPr>
-      <w:bookmarkStart w:id="35" w:name="_Toc172378297"/>
+      <w:bookmarkStart w:id="37" w:name="_Toc172378297"/>
       <w:r>
         <w:lastRenderedPageBreak/>
         <w:t>Implementation</w:t>
       </w:r>
-      <w:bookmarkEnd w:id="35"/>
+      <w:bookmarkEnd w:id="37"/>
     </w:p>
     <w:p>
       <w:pPr>
         <w:pStyle w:val="KapitelII"/>
       </w:pPr>
-      <w:bookmarkStart w:id="36" w:name="_Toc172378298"/>
+      <w:bookmarkStart w:id="38" w:name="_Toc172378298"/>
       <w:r>
         <w:t>Overview</w:t>
       </w:r>
-      <w:bookmarkEnd w:id="36"/>
+      <w:bookmarkEnd w:id="38"/>
     </w:p>
     <w:p>
       <w:pPr>
@@ -7247,11 +7580,11 @@
       <w:pPr>
         <w:pStyle w:val="KapitelII"/>
       </w:pPr>
-      <w:bookmarkStart w:id="37" w:name="_Toc172378299"/>
+      <w:bookmarkStart w:id="39" w:name="_Toc172378299"/>
       <w:r>
         <w:t>The interface</w:t>
       </w:r>
-      <w:bookmarkEnd w:id="37"/>
+      <w:bookmarkEnd w:id="39"/>
     </w:p>
     <w:p>
       <w:pPr>
@@ -7415,11 +7748,11 @@
       <w:pPr>
         <w:pStyle w:val="KapitelII"/>
       </w:pPr>
-      <w:bookmarkStart w:id="38" w:name="_Toc172378300"/>
+      <w:bookmarkStart w:id="40" w:name="_Toc172378300"/>
       <w:r>
         <w:t>The underlying data structure</w:t>
       </w:r>
-      <w:bookmarkEnd w:id="38"/>
+      <w:bookmarkEnd w:id="40"/>
     </w:p>
     <w:p>
       <w:pPr>
@@ -7532,96 +7865,96 @@
       <w:pPr>
         <w:pStyle w:val="KapitelII"/>
       </w:pPr>
-      <w:bookmarkStart w:id="39" w:name="_Toc172378301"/>
+      <w:bookmarkStart w:id="41" w:name="_Toc172378301"/>
       <w:r>
         <w:t>Tessellation</w:t>
       </w:r>
-      <w:bookmarkEnd w:id="39"/>
+      <w:bookmarkEnd w:id="41"/>
     </w:p>
     <w:p>
       <w:pPr>
         <w:pStyle w:val="KapitelII"/>
       </w:pPr>
-      <w:bookmarkStart w:id="40" w:name="_Toc172378302"/>
+      <w:bookmarkStart w:id="42" w:name="_Toc172378302"/>
       <w:r>
         <w:t>Flood filling</w:t>
       </w:r>
-      <w:bookmarkEnd w:id="40"/>
+      <w:bookmarkEnd w:id="42"/>
     </w:p>
     <w:p>
       <w:pPr>
         <w:pStyle w:val="KapitelII"/>
       </w:pPr>
-      <w:bookmarkStart w:id="41" w:name="_Toc172378303"/>
+      <w:bookmarkStart w:id="43" w:name="_Toc172378303"/>
       <w:r>
         <w:t>Assembling</w:t>
       </w:r>
-      <w:bookmarkEnd w:id="41"/>
+      <w:bookmarkEnd w:id="43"/>
     </w:p>
     <w:p>
       <w:pPr>
         <w:pStyle w:val="KapitelI"/>
       </w:pPr>
-      <w:bookmarkStart w:id="42" w:name="_Toc172378304"/>
+      <w:bookmarkStart w:id="44" w:name="_Toc172378304"/>
       <w:r>
         <w:lastRenderedPageBreak/>
         <w:t>Assessment</w:t>
       </w:r>
-      <w:bookmarkEnd w:id="42"/>
+      <w:bookmarkEnd w:id="44"/>
     </w:p>
     <w:p>
       <w:pPr>
         <w:pStyle w:val="KapitelII"/>
       </w:pPr>
-      <w:bookmarkStart w:id="43" w:name="_Toc172378305"/>
+      <w:bookmarkStart w:id="45" w:name="_Toc172378305"/>
       <w:r>
         <w:t>Fulfillment</w:t>
       </w:r>
       <w:r>
         <w:t xml:space="preserve"> of the requirements</w:t>
       </w:r>
-      <w:bookmarkEnd w:id="43"/>
+      <w:bookmarkEnd w:id="45"/>
     </w:p>
     <w:p>
       <w:pPr>
         <w:pStyle w:val="KapitelII"/>
       </w:pPr>
-      <w:bookmarkStart w:id="44" w:name="_Toc172378306"/>
+      <w:bookmarkStart w:id="46" w:name="_Toc172378306"/>
       <w:r>
         <w:t xml:space="preserve">Comparison </w:t>
       </w:r>
       <w:r>
         <w:t>with other approaches</w:t>
       </w:r>
-      <w:bookmarkEnd w:id="44"/>
+      <w:bookmarkEnd w:id="46"/>
     </w:p>
     <w:p>
       <w:pPr>
         <w:pStyle w:val="KapitelI"/>
       </w:pPr>
-      <w:bookmarkStart w:id="45" w:name="_Toc172378307"/>
+      <w:bookmarkStart w:id="47" w:name="_Toc172378307"/>
       <w:r>
         <w:lastRenderedPageBreak/>
         <w:t>Future Work</w:t>
       </w:r>
-      <w:bookmarkEnd w:id="45"/>
+      <w:bookmarkEnd w:id="47"/>
     </w:p>
     <w:p>
       <w:pPr>
         <w:pStyle w:val="KapitelI"/>
       </w:pPr>
-      <w:bookmarkStart w:id="46" w:name="_Toc172378308"/>
+      <w:bookmarkStart w:id="48" w:name="_Toc172378308"/>
       <w:r>
         <w:lastRenderedPageBreak/>
         <w:t>Conclusion</w:t>
       </w:r>
-      <w:bookmarkEnd w:id="46"/>
+      <w:bookmarkEnd w:id="48"/>
     </w:p>
     <w:p>
       <w:pPr>
         <w:pStyle w:val="VerzeichnisberschriftimInhaltsverzeichnisgelistet"/>
       </w:pPr>
-      <w:bookmarkStart w:id="47" w:name="_Toc172378309"/>
+      <w:bookmarkStart w:id="49" w:name="_Toc172378309"/>
       <w:r>
         <w:lastRenderedPageBreak/>
         <w:t>List</w:t>
@@ -7629,7 +7962,7 @@
       <w:r>
         <w:t xml:space="preserve"> of figures</w:t>
       </w:r>
-      <w:bookmarkEnd w:id="47"/>
+      <w:bookmarkEnd w:id="49"/>
     </w:p>
     <w:p>
       <w:pPr>
@@ -7940,7 +8273,7 @@
         <w:fldChar w:fldCharType="end"/>
       </w:r>
     </w:p>
-    <w:bookmarkStart w:id="48" w:name="_Toc172378310" w:displacedByCustomXml="next"/>
+    <w:bookmarkStart w:id="50" w:name="_Toc172378310" w:displacedByCustomXml="next"/>
     <w:sdt>
       <w:sdtPr>
         <w:rPr>
@@ -7960,7 +8293,7 @@
           <w:r>
             <w:t>Bibliography</w:t>
           </w:r>
-          <w:bookmarkEnd w:id="48"/>
+          <w:bookmarkEnd w:id="50"/>
         </w:p>
         <w:sdt>
           <w:sdtPr>
@@ -8171,8 +8504,8 @@
       </w:pPr>
     </w:p>
     <w:sectPr>
-      <w:footerReference w:type="even" r:id="rId18"/>
-      <w:footerReference w:type="default" r:id="rId19"/>
+      <w:footerReference w:type="even" r:id="rId20"/>
+      <w:footerReference w:type="default" r:id="rId21"/>
       <w:pgSz w:w="11907" w:h="16838" w:code="9"/>
       <w:pgMar w:top="1134" w:right="1134" w:bottom="1134" w:left="2268" w:header="1134" w:footer="652" w:gutter="0"/>
       <w:pgNumType w:start="1"/>
@@ -10826,6 +11159,7 @@
   <w:style w:type="character" w:default="1" w:styleId="DefaultParagraphFont">
     <w:name w:val="Default Paragraph Font"/>
     <w:uiPriority w:val="1"/>
+    <w:semiHidden/>
     <w:unhideWhenUsed/>
   </w:style>
   <w:style w:type="table" w:default="1" w:styleId="TableNormal">
@@ -12398,10 +12732,12 @@
     <w:rsidRoot w:val="00120B8D"/>
     <w:rsid w:val="00120B8D"/>
     <w:rsid w:val="001931ED"/>
+    <w:rsid w:val="002A1CC8"/>
     <w:rsid w:val="002D3FCF"/>
     <w:rsid w:val="003510C0"/>
     <w:rsid w:val="0046520F"/>
     <w:rsid w:val="0053334F"/>
+    <w:rsid w:val="00542C72"/>
     <w:rsid w:val="00557E34"/>
     <w:rsid w:val="0059723A"/>
     <w:rsid w:val="006878CE"/>

</xml_diff>

<commit_message>
Started chaptering the Calculating Volumes section and added another figure for how to clip delimiters.
</commit_message>
<xml_diff>
--- a/Text/Thesis/Text.docx
+++ b/Text/Thesis/Text.docx
@@ -348,14 +348,39 @@
                     <w:color w:val="A6A6A6" w:themeColor="background1" w:themeShade="A6"/>
                     <w:lang w:val="de-DE"/>
                   </w:rPr>
-                  <w:t xml:space="preserve">School of </w:t>
+                  <w:t xml:space="preserve">School </w:t>
                 </w:r>
+                <w:proofErr w:type="spellStart"/>
                 <w:r>
                   <w:rPr>
                     <w:color w:val="A6A6A6" w:themeColor="background1" w:themeShade="A6"/>
                     <w:lang w:val="de-DE"/>
                   </w:rPr>
-                  <w:t>Computation, Information and Technology</w:t>
+                  <w:t>of</w:t>
+                </w:r>
+                <w:proofErr w:type="spellEnd"/>
+                <w:r>
+                  <w:rPr>
+                    <w:color w:val="A6A6A6" w:themeColor="background1" w:themeShade="A6"/>
+                    <w:lang w:val="de-DE"/>
+                  </w:rPr>
+                  <w:t xml:space="preserve"> </w:t>
+                </w:r>
+                <w:proofErr w:type="spellStart"/>
+                <w:r>
+                  <w:rPr>
+                    <w:color w:val="A6A6A6" w:themeColor="background1" w:themeShade="A6"/>
+                    <w:lang w:val="de-DE"/>
+                  </w:rPr>
+                  <w:t>Computation</w:t>
+                </w:r>
+                <w:proofErr w:type="spellEnd"/>
+                <w:r>
+                  <w:rPr>
+                    <w:color w:val="A6A6A6" w:themeColor="background1" w:themeShade="A6"/>
+                    <w:lang w:val="de-DE"/>
+                  </w:rPr>
+                  <w:t>, Information and Technology</w:t>
                 </w:r>
               </w:sdtContent>
             </w:sdt>
@@ -745,7 +770,7 @@
           <w:lang w:val="de-DE"/>
         </w:rPr>
       </w:pPr>
-      <w:bookmarkStart w:id="0" w:name="_Toc172378277"/>
+      <w:bookmarkStart w:id="0" w:name="_Toc172806212"/>
       <w:r>
         <w:rPr>
           <w:lang w:val="de-DE"/>
@@ -869,7 +894,7 @@
       <w:pPr>
         <w:pStyle w:val="VerzeichnisberschriftimInhaltsverzeichnisgelistet"/>
       </w:pPr>
-      <w:bookmarkStart w:id="1" w:name="_Toc172378278"/>
+      <w:bookmarkStart w:id="1" w:name="_Toc172806213"/>
       <w:r>
         <w:lastRenderedPageBreak/>
         <w:t>Abstract</w:t>
@@ -888,7 +913,7 @@
       <w:pPr>
         <w:pStyle w:val="VerzeichnisberschriftimInhaltsverzeichnisgelistet"/>
       </w:pPr>
-      <w:bookmarkStart w:id="2" w:name="_Toc172378279"/>
+      <w:bookmarkStart w:id="2" w:name="_Toc172806214"/>
       <w:r>
         <w:lastRenderedPageBreak/>
         <w:t>Acknowledgements</w:t>
@@ -935,7 +960,7 @@
         </w:rPr>
         <w:fldChar w:fldCharType="separate"/>
       </w:r>
-      <w:hyperlink w:anchor="_Toc172378277" w:history="1">
+      <w:hyperlink w:anchor="_Toc172806212" w:history="1">
         <w:r>
           <w:rPr>
             <w:rStyle w:val="Hyperlink"/>
@@ -959,7 +984,7 @@
           <w:rPr>
             <w:webHidden/>
           </w:rPr>
-          <w:instrText xml:space="preserve"> PAGEREF _Toc172378277 \h </w:instrText>
+          <w:instrText xml:space="preserve"> PAGEREF _Toc172806212 \h </w:instrText>
         </w:r>
         <w:r>
           <w:rPr>
@@ -998,7 +1023,7 @@
           <w14:ligatures w14:val="standardContextual"/>
         </w:rPr>
       </w:pPr>
-      <w:hyperlink w:anchor="_Toc172378278" w:history="1">
+      <w:hyperlink w:anchor="_Toc172806213" w:history="1">
         <w:r>
           <w:rPr>
             <w:rStyle w:val="Hyperlink"/>
@@ -1021,7 +1046,7 @@
           <w:rPr>
             <w:webHidden/>
           </w:rPr>
-          <w:instrText xml:space="preserve"> PAGEREF _Toc172378278 \h </w:instrText>
+          <w:instrText xml:space="preserve"> PAGEREF _Toc172806213 \h </w:instrText>
         </w:r>
         <w:r>
           <w:rPr>
@@ -1060,7 +1085,7 @@
           <w14:ligatures w14:val="standardContextual"/>
         </w:rPr>
       </w:pPr>
-      <w:hyperlink w:anchor="_Toc172378279" w:history="1">
+      <w:hyperlink w:anchor="_Toc172806214" w:history="1">
         <w:r>
           <w:rPr>
             <w:rStyle w:val="Hyperlink"/>
@@ -1083,7 +1108,7 @@
           <w:rPr>
             <w:webHidden/>
           </w:rPr>
-          <w:instrText xml:space="preserve"> PAGEREF _Toc172378279 \h </w:instrText>
+          <w:instrText xml:space="preserve"> PAGEREF _Toc172806214 \h </w:instrText>
         </w:r>
         <w:r>
           <w:rPr>
@@ -1122,7 +1147,7 @@
           <w14:ligatures w14:val="standardContextual"/>
         </w:rPr>
       </w:pPr>
-      <w:hyperlink w:anchor="_Toc172378280" w:history="1">
+      <w:hyperlink w:anchor="_Toc172806215" w:history="1">
         <w:r>
           <w:rPr>
             <w:rStyle w:val="Hyperlink"/>
@@ -1162,7 +1187,7 @@
           <w:rPr>
             <w:webHidden/>
           </w:rPr>
-          <w:instrText xml:space="preserve"> PAGEREF _Toc172378280 \h </w:instrText>
+          <w:instrText xml:space="preserve"> PAGEREF _Toc172806215 \h </w:instrText>
         </w:r>
         <w:r>
           <w:rPr>
@@ -1200,7 +1225,7 @@
           <w14:ligatures w14:val="standardContextual"/>
         </w:rPr>
       </w:pPr>
-      <w:hyperlink w:anchor="_Toc172378281" w:history="1">
+      <w:hyperlink w:anchor="_Toc172806216" w:history="1">
         <w:r>
           <w:rPr>
             <w:rStyle w:val="Hyperlink"/>
@@ -1239,7 +1264,7 @@
           <w:rPr>
             <w:webHidden/>
           </w:rPr>
-          <w:instrText xml:space="preserve"> PAGEREF _Toc172378281 \h </w:instrText>
+          <w:instrText xml:space="preserve"> PAGEREF _Toc172806216 \h </w:instrText>
         </w:r>
         <w:r>
           <w:rPr>
@@ -1277,7 +1302,7 @@
           <w14:ligatures w14:val="standardContextual"/>
         </w:rPr>
       </w:pPr>
-      <w:hyperlink w:anchor="_Toc172378282" w:history="1">
+      <w:hyperlink w:anchor="_Toc172806217" w:history="1">
         <w:r>
           <w:rPr>
             <w:rStyle w:val="Hyperlink"/>
@@ -1316,7 +1341,7 @@
           <w:rPr>
             <w:webHidden/>
           </w:rPr>
-          <w:instrText xml:space="preserve"> PAGEREF _Toc172378282 \h </w:instrText>
+          <w:instrText xml:space="preserve"> PAGEREF _Toc172806217 \h </w:instrText>
         </w:r>
         <w:r>
           <w:rPr>
@@ -1354,7 +1379,7 @@
           <w14:ligatures w14:val="standardContextual"/>
         </w:rPr>
       </w:pPr>
-      <w:hyperlink w:anchor="_Toc172378283" w:history="1">
+      <w:hyperlink w:anchor="_Toc172806218" w:history="1">
         <w:r>
           <w:rPr>
             <w:rStyle w:val="Hyperlink"/>
@@ -1393,7 +1418,7 @@
           <w:rPr>
             <w:webHidden/>
           </w:rPr>
-          <w:instrText xml:space="preserve"> PAGEREF _Toc172378283 \h </w:instrText>
+          <w:instrText xml:space="preserve"> PAGEREF _Toc172806218 \h </w:instrText>
         </w:r>
         <w:r>
           <w:rPr>
@@ -1432,7 +1457,7 @@
           <w14:ligatures w14:val="standardContextual"/>
         </w:rPr>
       </w:pPr>
-      <w:hyperlink w:anchor="_Toc172378284" w:history="1">
+      <w:hyperlink w:anchor="_Toc172806219" w:history="1">
         <w:r>
           <w:rPr>
             <w:rStyle w:val="Hyperlink"/>
@@ -1472,7 +1497,7 @@
           <w:rPr>
             <w:webHidden/>
           </w:rPr>
-          <w:instrText xml:space="preserve"> PAGEREF _Toc172378284 \h </w:instrText>
+          <w:instrText xml:space="preserve"> PAGEREF _Toc172806219 \h </w:instrText>
         </w:r>
         <w:r>
           <w:rPr>
@@ -1510,7 +1535,7 @@
           <w14:ligatures w14:val="standardContextual"/>
         </w:rPr>
       </w:pPr>
-      <w:hyperlink w:anchor="_Toc172378285" w:history="1">
+      <w:hyperlink w:anchor="_Toc172806220" w:history="1">
         <w:r>
           <w:rPr>
             <w:rStyle w:val="Hyperlink"/>
@@ -1549,7 +1574,7 @@
           <w:rPr>
             <w:webHidden/>
           </w:rPr>
-          <w:instrText xml:space="preserve"> PAGEREF _Toc172378285 \h </w:instrText>
+          <w:instrText xml:space="preserve"> PAGEREF _Toc172806220 \h </w:instrText>
         </w:r>
         <w:r>
           <w:rPr>
@@ -1587,7 +1612,7 @@
           <w14:ligatures w14:val="standardContextual"/>
         </w:rPr>
       </w:pPr>
-      <w:hyperlink w:anchor="_Toc172378286" w:history="1">
+      <w:hyperlink w:anchor="_Toc172806221" w:history="1">
         <w:r>
           <w:rPr>
             <w:rStyle w:val="Hyperlink"/>
@@ -1626,7 +1651,7 @@
           <w:rPr>
             <w:webHidden/>
           </w:rPr>
-          <w:instrText xml:space="preserve"> PAGEREF _Toc172378286 \h </w:instrText>
+          <w:instrText xml:space="preserve"> PAGEREF _Toc172806221 \h </w:instrText>
         </w:r>
         <w:r>
           <w:rPr>
@@ -1664,7 +1689,7 @@
           <w14:ligatures w14:val="standardContextual"/>
         </w:rPr>
       </w:pPr>
-      <w:hyperlink w:anchor="_Toc172378287" w:history="1">
+      <w:hyperlink w:anchor="_Toc172806222" w:history="1">
         <w:r>
           <w:rPr>
             <w:rStyle w:val="Hyperlink"/>
@@ -1703,7 +1728,7 @@
           <w:rPr>
             <w:webHidden/>
           </w:rPr>
-          <w:instrText xml:space="preserve"> PAGEREF _Toc172378287 \h </w:instrText>
+          <w:instrText xml:space="preserve"> PAGEREF _Toc172806222 \h </w:instrText>
         </w:r>
         <w:r>
           <w:rPr>
@@ -1742,7 +1767,7 @@
           <w14:ligatures w14:val="standardContextual"/>
         </w:rPr>
       </w:pPr>
-      <w:hyperlink w:anchor="_Toc172378288" w:history="1">
+      <w:hyperlink w:anchor="_Toc172806223" w:history="1">
         <w:r>
           <w:rPr>
             <w:rStyle w:val="Hyperlink"/>
@@ -1782,7 +1807,7 @@
           <w:rPr>
             <w:webHidden/>
           </w:rPr>
-          <w:instrText xml:space="preserve"> PAGEREF _Toc172378288 \h </w:instrText>
+          <w:instrText xml:space="preserve"> PAGEREF _Toc172806223 \h </w:instrText>
         </w:r>
         <w:r>
           <w:rPr>
@@ -1820,7 +1845,7 @@
           <w14:ligatures w14:val="standardContextual"/>
         </w:rPr>
       </w:pPr>
-      <w:hyperlink w:anchor="_Toc172378289" w:history="1">
+      <w:hyperlink w:anchor="_Toc172806224" w:history="1">
         <w:r>
           <w:rPr>
             <w:rStyle w:val="Hyperlink"/>
@@ -1859,7 +1884,7 @@
           <w:rPr>
             <w:webHidden/>
           </w:rPr>
-          <w:instrText xml:space="preserve"> PAGEREF _Toc172378289 \h </w:instrText>
+          <w:instrText xml:space="preserve"> PAGEREF _Toc172806224 \h </w:instrText>
         </w:r>
         <w:r>
           <w:rPr>
@@ -1897,7 +1922,7 @@
           <w14:ligatures w14:val="standardContextual"/>
         </w:rPr>
       </w:pPr>
-      <w:hyperlink w:anchor="_Toc172378290" w:history="1">
+      <w:hyperlink w:anchor="_Toc172806225" w:history="1">
         <w:r>
           <w:rPr>
             <w:rStyle w:val="Hyperlink"/>
@@ -1936,7 +1961,7 @@
           <w:rPr>
             <w:webHidden/>
           </w:rPr>
-          <w:instrText xml:space="preserve"> PAGEREF _Toc172378290 \h </w:instrText>
+          <w:instrText xml:space="preserve"> PAGEREF _Toc172806225 \h </w:instrText>
         </w:r>
         <w:r>
           <w:rPr>
@@ -1974,7 +1999,7 @@
           <w14:ligatures w14:val="standardContextual"/>
         </w:rPr>
       </w:pPr>
-      <w:hyperlink w:anchor="_Toc172378291" w:history="1">
+      <w:hyperlink w:anchor="_Toc172806226" w:history="1">
         <w:r>
           <w:rPr>
             <w:rStyle w:val="Hyperlink"/>
@@ -2013,7 +2038,7 @@
           <w:rPr>
             <w:webHidden/>
           </w:rPr>
-          <w:instrText xml:space="preserve"> PAGEREF _Toc172378291 \h </w:instrText>
+          <w:instrText xml:space="preserve"> PAGEREF _Toc172806226 \h </w:instrText>
         </w:r>
         <w:r>
           <w:rPr>
@@ -2051,7 +2076,7 @@
           <w14:ligatures w14:val="standardContextual"/>
         </w:rPr>
       </w:pPr>
-      <w:hyperlink w:anchor="_Toc172378292" w:history="1">
+      <w:hyperlink w:anchor="_Toc172806227" w:history="1">
         <w:r>
           <w:rPr>
             <w:rStyle w:val="Hyperlink"/>
@@ -2090,7 +2115,7 @@
           <w:rPr>
             <w:webHidden/>
           </w:rPr>
-          <w:instrText xml:space="preserve"> PAGEREF _Toc172378292 \h </w:instrText>
+          <w:instrText xml:space="preserve"> PAGEREF _Toc172806227 \h </w:instrText>
         </w:r>
         <w:r>
           <w:rPr>
@@ -2128,7 +2153,7 @@
           <w14:ligatures w14:val="standardContextual"/>
         </w:rPr>
       </w:pPr>
-      <w:hyperlink w:anchor="_Toc172378293" w:history="1">
+      <w:hyperlink w:anchor="_Toc172806228" w:history="1">
         <w:r>
           <w:rPr>
             <w:rStyle w:val="Hyperlink"/>
@@ -2167,7 +2192,7 @@
           <w:rPr>
             <w:webHidden/>
           </w:rPr>
-          <w:instrText xml:space="preserve"> PAGEREF _Toc172378293 \h </w:instrText>
+          <w:instrText xml:space="preserve"> PAGEREF _Toc172806228 \h </w:instrText>
         </w:r>
         <w:r>
           <w:rPr>
@@ -2205,7 +2230,7 @@
           <w14:ligatures w14:val="standardContextual"/>
         </w:rPr>
       </w:pPr>
-      <w:hyperlink w:anchor="_Toc172378294" w:history="1">
+      <w:hyperlink w:anchor="_Toc172806229" w:history="1">
         <w:r>
           <w:rPr>
             <w:rStyle w:val="Hyperlink"/>
@@ -2244,7 +2269,7 @@
           <w:rPr>
             <w:webHidden/>
           </w:rPr>
-          <w:instrText xml:space="preserve"> PAGEREF _Toc172378294 \h </w:instrText>
+          <w:instrText xml:space="preserve"> PAGEREF _Toc172806229 \h </w:instrText>
         </w:r>
         <w:r>
           <w:rPr>
@@ -2265,6 +2290,279 @@
         </w:r>
         <w:r>
           <w:rPr>
+            <w:webHidden/>
+          </w:rPr>
+          <w:fldChar w:fldCharType="end"/>
+        </w:r>
+      </w:hyperlink>
+    </w:p>
+    <w:p>
+      <w:pPr>
+        <w:pStyle w:val="TOC3"/>
+        <w:tabs>
+          <w:tab w:val="left" w:pos="1440"/>
+        </w:tabs>
+        <w:rPr>
+          <w:rFonts w:eastAsiaTheme="minorEastAsia"/>
+          <w:noProof/>
+          <w:kern w:val="2"/>
+          <w:sz w:val="24"/>
+          <w:szCs w:val="24"/>
+          <w14:ligatures w14:val="standardContextual"/>
+        </w:rPr>
+      </w:pPr>
+      <w:hyperlink w:anchor="_Toc172806230" w:history="1">
+        <w:r>
+          <w:rPr>
+            <w:rStyle w:val="Hyperlink"/>
+            <w:noProof/>
+          </w:rPr>
+          <w:t>3.6.1.</w:t>
+        </w:r>
+        <w:r>
+          <w:rPr>
+            <w:rFonts w:eastAsiaTheme="minorEastAsia"/>
+            <w:noProof/>
+            <w:kern w:val="2"/>
+            <w:sz w:val="24"/>
+            <w:szCs w:val="24"/>
+            <w14:ligatures w14:val="standardContextual"/>
+          </w:rPr>
+          <w:tab/>
+        </w:r>
+        <w:r>
+          <w:rPr>
+            <w:rStyle w:val="Hyperlink"/>
+            <w:noProof/>
+          </w:rPr>
+          <w:t>Growing Delimiters outward vs. cutting them down</w:t>
+        </w:r>
+        <w:r>
+          <w:rPr>
+            <w:noProof/>
+            <w:webHidden/>
+          </w:rPr>
+          <w:tab/>
+        </w:r>
+        <w:r>
+          <w:rPr>
+            <w:noProof/>
+            <w:webHidden/>
+          </w:rPr>
+          <w:fldChar w:fldCharType="begin"/>
+        </w:r>
+        <w:r>
+          <w:rPr>
+            <w:noProof/>
+            <w:webHidden/>
+          </w:rPr>
+          <w:instrText xml:space="preserve"> PAGEREF _Toc172806230 \h </w:instrText>
+        </w:r>
+        <w:r>
+          <w:rPr>
+            <w:noProof/>
+            <w:webHidden/>
+          </w:rPr>
+        </w:r>
+        <w:r>
+          <w:rPr>
+            <w:noProof/>
+            <w:webHidden/>
+          </w:rPr>
+          <w:fldChar w:fldCharType="separate"/>
+        </w:r>
+        <w:r>
+          <w:rPr>
+            <w:noProof/>
+            <w:webHidden/>
+          </w:rPr>
+          <w:t>16</w:t>
+        </w:r>
+        <w:r>
+          <w:rPr>
+            <w:noProof/>
+            <w:webHidden/>
+          </w:rPr>
+          <w:fldChar w:fldCharType="end"/>
+        </w:r>
+      </w:hyperlink>
+    </w:p>
+    <w:p>
+      <w:pPr>
+        <w:pStyle w:val="TOC3"/>
+        <w:tabs>
+          <w:tab w:val="left" w:pos="1440"/>
+        </w:tabs>
+        <w:rPr>
+          <w:rFonts w:eastAsiaTheme="minorEastAsia"/>
+          <w:noProof/>
+          <w:kern w:val="2"/>
+          <w:sz w:val="24"/>
+          <w:szCs w:val="24"/>
+          <w14:ligatures w14:val="standardContextual"/>
+        </w:rPr>
+      </w:pPr>
+      <w:hyperlink w:anchor="_Toc172806231" w:history="1">
+        <w:r>
+          <w:rPr>
+            <w:rStyle w:val="Hyperlink"/>
+            <w:noProof/>
+          </w:rPr>
+          <w:t>3.6.2.</w:t>
+        </w:r>
+        <w:r>
+          <w:rPr>
+            <w:rFonts w:eastAsiaTheme="minorEastAsia"/>
+            <w:noProof/>
+            <w:kern w:val="2"/>
+            <w:sz w:val="24"/>
+            <w:szCs w:val="24"/>
+            <w14:ligatures w14:val="standardContextual"/>
+          </w:rPr>
+          <w:tab/>
+        </w:r>
+        <w:r>
+          <w:rPr>
+            <w:rStyle w:val="Hyperlink"/>
+            <w:noProof/>
+          </w:rPr>
+          <w:t>Solving an intersection</w:t>
+        </w:r>
+        <w:r>
+          <w:rPr>
+            <w:noProof/>
+            <w:webHidden/>
+          </w:rPr>
+          <w:tab/>
+        </w:r>
+        <w:r>
+          <w:rPr>
+            <w:noProof/>
+            <w:webHidden/>
+          </w:rPr>
+          <w:fldChar w:fldCharType="begin"/>
+        </w:r>
+        <w:r>
+          <w:rPr>
+            <w:noProof/>
+            <w:webHidden/>
+          </w:rPr>
+          <w:instrText xml:space="preserve"> PAGEREF _Toc172806231 \h </w:instrText>
+        </w:r>
+        <w:r>
+          <w:rPr>
+            <w:noProof/>
+            <w:webHidden/>
+          </w:rPr>
+        </w:r>
+        <w:r>
+          <w:rPr>
+            <w:noProof/>
+            <w:webHidden/>
+          </w:rPr>
+          <w:fldChar w:fldCharType="separate"/>
+        </w:r>
+        <w:r>
+          <w:rPr>
+            <w:noProof/>
+            <w:webHidden/>
+          </w:rPr>
+          <w:t>16</w:t>
+        </w:r>
+        <w:r>
+          <w:rPr>
+            <w:noProof/>
+            <w:webHidden/>
+          </w:rPr>
+          <w:fldChar w:fldCharType="end"/>
+        </w:r>
+      </w:hyperlink>
+    </w:p>
+    <w:p>
+      <w:pPr>
+        <w:pStyle w:val="TOC3"/>
+        <w:tabs>
+          <w:tab w:val="left" w:pos="1440"/>
+        </w:tabs>
+        <w:rPr>
+          <w:rFonts w:eastAsiaTheme="minorEastAsia"/>
+          <w:noProof/>
+          <w:kern w:val="2"/>
+          <w:sz w:val="24"/>
+          <w:szCs w:val="24"/>
+          <w14:ligatures w14:val="standardContextual"/>
+        </w:rPr>
+      </w:pPr>
+      <w:hyperlink w:anchor="_Toc172806232" w:history="1">
+        <w:r>
+          <w:rPr>
+            <w:rStyle w:val="Hyperlink"/>
+            <w:noProof/>
+          </w:rPr>
+          <w:t>3.6.3.</w:t>
+        </w:r>
+        <w:r>
+          <w:rPr>
+            <w:rFonts w:eastAsiaTheme="minorEastAsia"/>
+            <w:noProof/>
+            <w:kern w:val="2"/>
+            <w:sz w:val="24"/>
+            <w:szCs w:val="24"/>
+            <w14:ligatures w14:val="standardContextual"/>
+          </w:rPr>
+          <w:tab/>
+        </w:r>
+        <w:r>
+          <w:rPr>
+            <w:rStyle w:val="Hyperlink"/>
+            <w:noProof/>
+          </w:rPr>
+          <w:t>Heuristic for ordering Delimiter intersections</w:t>
+        </w:r>
+        <w:r>
+          <w:rPr>
+            <w:noProof/>
+            <w:webHidden/>
+          </w:rPr>
+          <w:tab/>
+        </w:r>
+        <w:r>
+          <w:rPr>
+            <w:noProof/>
+            <w:webHidden/>
+          </w:rPr>
+          <w:fldChar w:fldCharType="begin"/>
+        </w:r>
+        <w:r>
+          <w:rPr>
+            <w:noProof/>
+            <w:webHidden/>
+          </w:rPr>
+          <w:instrText xml:space="preserve"> PAGEREF _Toc172806232 \h </w:instrText>
+        </w:r>
+        <w:r>
+          <w:rPr>
+            <w:noProof/>
+            <w:webHidden/>
+          </w:rPr>
+        </w:r>
+        <w:r>
+          <w:rPr>
+            <w:noProof/>
+            <w:webHidden/>
+          </w:rPr>
+          <w:fldChar w:fldCharType="separate"/>
+        </w:r>
+        <w:r>
+          <w:rPr>
+            <w:noProof/>
+            <w:webHidden/>
+          </w:rPr>
+          <w:t>17</w:t>
+        </w:r>
+        <w:r>
+          <w:rPr>
+            <w:noProof/>
             <w:webHidden/>
           </w:rPr>
           <w:fldChar w:fldCharType="end"/>
@@ -2282,7 +2580,7 @@
           <w14:ligatures w14:val="standardContextual"/>
         </w:rPr>
       </w:pPr>
-      <w:hyperlink w:anchor="_Toc172378295" w:history="1">
+      <w:hyperlink w:anchor="_Toc172806233" w:history="1">
         <w:r>
           <w:rPr>
             <w:rStyle w:val="Hyperlink"/>
@@ -2321,7 +2619,7 @@
           <w:rPr>
             <w:webHidden/>
           </w:rPr>
-          <w:instrText xml:space="preserve"> PAGEREF _Toc172378295 \h </w:instrText>
+          <w:instrText xml:space="preserve"> PAGEREF _Toc172806233 \h </w:instrText>
         </w:r>
         <w:r>
           <w:rPr>
@@ -2338,10 +2636,101 @@
           <w:rPr>
             <w:webHidden/>
           </w:rPr>
-          <w:t>15</w:t>
-        </w:r>
-        <w:r>
-          <w:rPr>
+          <w:t>19</w:t>
+        </w:r>
+        <w:r>
+          <w:rPr>
+            <w:webHidden/>
+          </w:rPr>
+          <w:fldChar w:fldCharType="end"/>
+        </w:r>
+      </w:hyperlink>
+    </w:p>
+    <w:p>
+      <w:pPr>
+        <w:pStyle w:val="TOC3"/>
+        <w:tabs>
+          <w:tab w:val="left" w:pos="1440"/>
+        </w:tabs>
+        <w:rPr>
+          <w:rFonts w:eastAsiaTheme="minorEastAsia"/>
+          <w:noProof/>
+          <w:kern w:val="2"/>
+          <w:sz w:val="24"/>
+          <w:szCs w:val="24"/>
+          <w14:ligatures w14:val="standardContextual"/>
+        </w:rPr>
+      </w:pPr>
+      <w:hyperlink w:anchor="_Toc172806234" w:history="1">
+        <w:r>
+          <w:rPr>
+            <w:rStyle w:val="Hyperlink"/>
+            <w:noProof/>
+          </w:rPr>
+          <w:t>3.7.1.</w:t>
+        </w:r>
+        <w:r>
+          <w:rPr>
+            <w:rFonts w:eastAsiaTheme="minorEastAsia"/>
+            <w:noProof/>
+            <w:kern w:val="2"/>
+            <w:sz w:val="24"/>
+            <w:szCs w:val="24"/>
+            <w14:ligatures w14:val="standardContextual"/>
+          </w:rPr>
+          <w:tab/>
+        </w:r>
+        <w:r>
+          <w:rPr>
+            <w:rStyle w:val="Hyperlink"/>
+            <w:noProof/>
+          </w:rPr>
+          <w:t>Assembling the triangles</w:t>
+        </w:r>
+        <w:r>
+          <w:rPr>
+            <w:noProof/>
+            <w:webHidden/>
+          </w:rPr>
+          <w:tab/>
+        </w:r>
+        <w:r>
+          <w:rPr>
+            <w:noProof/>
+            <w:webHidden/>
+          </w:rPr>
+          <w:fldChar w:fldCharType="begin"/>
+        </w:r>
+        <w:r>
+          <w:rPr>
+            <w:noProof/>
+            <w:webHidden/>
+          </w:rPr>
+          <w:instrText xml:space="preserve"> PAGEREF _Toc172806234 \h </w:instrText>
+        </w:r>
+        <w:r>
+          <w:rPr>
+            <w:noProof/>
+            <w:webHidden/>
+          </w:rPr>
+        </w:r>
+        <w:r>
+          <w:rPr>
+            <w:noProof/>
+            <w:webHidden/>
+          </w:rPr>
+          <w:fldChar w:fldCharType="separate"/>
+        </w:r>
+        <w:r>
+          <w:rPr>
+            <w:noProof/>
+            <w:webHidden/>
+          </w:rPr>
+          <w:t>20</w:t>
+        </w:r>
+        <w:r>
+          <w:rPr>
+            <w:noProof/>
             <w:webHidden/>
           </w:rPr>
           <w:fldChar w:fldCharType="end"/>
@@ -2359,7 +2748,7 @@
           <w14:ligatures w14:val="standardContextual"/>
         </w:rPr>
       </w:pPr>
-      <w:hyperlink w:anchor="_Toc172378296" w:history="1">
+      <w:hyperlink w:anchor="_Toc172806235" w:history="1">
         <w:r>
           <w:rPr>
             <w:rStyle w:val="Hyperlink"/>
@@ -2398,7 +2787,7 @@
           <w:rPr>
             <w:webHidden/>
           </w:rPr>
-          <w:instrText xml:space="preserve"> PAGEREF _Toc172378296 \h </w:instrText>
+          <w:instrText xml:space="preserve"> PAGEREF _Toc172806235 \h </w:instrText>
         </w:r>
         <w:r>
           <w:rPr>
@@ -2415,7 +2804,7 @@
           <w:rPr>
             <w:webHidden/>
           </w:rPr>
-          <w:t>15</w:t>
+          <w:t>20</w:t>
         </w:r>
         <w:r>
           <w:rPr>
@@ -2437,7 +2826,7 @@
           <w14:ligatures w14:val="standardContextual"/>
         </w:rPr>
       </w:pPr>
-      <w:hyperlink w:anchor="_Toc172378297" w:history="1">
+      <w:hyperlink w:anchor="_Toc172806236" w:history="1">
         <w:r>
           <w:rPr>
             <w:rStyle w:val="Hyperlink"/>
@@ -2477,7 +2866,7 @@
           <w:rPr>
             <w:webHidden/>
           </w:rPr>
-          <w:instrText xml:space="preserve"> PAGEREF _Toc172378297 \h </w:instrText>
+          <w:instrText xml:space="preserve"> PAGEREF _Toc172806236 \h </w:instrText>
         </w:r>
         <w:r>
           <w:rPr>
@@ -2494,7 +2883,7 @@
           <w:rPr>
             <w:webHidden/>
           </w:rPr>
-          <w:t>16</w:t>
+          <w:t>21</w:t>
         </w:r>
         <w:r>
           <w:rPr>
@@ -2515,7 +2904,7 @@
           <w14:ligatures w14:val="standardContextual"/>
         </w:rPr>
       </w:pPr>
-      <w:hyperlink w:anchor="_Toc172378298" w:history="1">
+      <w:hyperlink w:anchor="_Toc172806237" w:history="1">
         <w:r>
           <w:rPr>
             <w:rStyle w:val="Hyperlink"/>
@@ -2554,7 +2943,7 @@
           <w:rPr>
             <w:webHidden/>
           </w:rPr>
-          <w:instrText xml:space="preserve"> PAGEREF _Toc172378298 \h </w:instrText>
+          <w:instrText xml:space="preserve"> PAGEREF _Toc172806237 \h </w:instrText>
         </w:r>
         <w:r>
           <w:rPr>
@@ -2571,7 +2960,7 @@
           <w:rPr>
             <w:webHidden/>
           </w:rPr>
-          <w:t>16</w:t>
+          <w:t>21</w:t>
         </w:r>
         <w:r>
           <w:rPr>
@@ -2592,7 +2981,7 @@
           <w14:ligatures w14:val="standardContextual"/>
         </w:rPr>
       </w:pPr>
-      <w:hyperlink w:anchor="_Toc172378299" w:history="1">
+      <w:hyperlink w:anchor="_Toc172806238" w:history="1">
         <w:r>
           <w:rPr>
             <w:rStyle w:val="Hyperlink"/>
@@ -2631,7 +3020,7 @@
           <w:rPr>
             <w:webHidden/>
           </w:rPr>
-          <w:instrText xml:space="preserve"> PAGEREF _Toc172378299 \h </w:instrText>
+          <w:instrText xml:space="preserve"> PAGEREF _Toc172806238 \h </w:instrText>
         </w:r>
         <w:r>
           <w:rPr>
@@ -2648,7 +3037,7 @@
           <w:rPr>
             <w:webHidden/>
           </w:rPr>
-          <w:t>16</w:t>
+          <w:t>21</w:t>
         </w:r>
         <w:r>
           <w:rPr>
@@ -2669,7 +3058,7 @@
           <w14:ligatures w14:val="standardContextual"/>
         </w:rPr>
       </w:pPr>
-      <w:hyperlink w:anchor="_Toc172378300" w:history="1">
+      <w:hyperlink w:anchor="_Toc172806239" w:history="1">
         <w:r>
           <w:rPr>
             <w:rStyle w:val="Hyperlink"/>
@@ -2708,7 +3097,7 @@
           <w:rPr>
             <w:webHidden/>
           </w:rPr>
-          <w:instrText xml:space="preserve"> PAGEREF _Toc172378300 \h </w:instrText>
+          <w:instrText xml:space="preserve"> PAGEREF _Toc172806239 \h </w:instrText>
         </w:r>
         <w:r>
           <w:rPr>
@@ -2725,7 +3114,7 @@
           <w:rPr>
             <w:webHidden/>
           </w:rPr>
-          <w:t>17</w:t>
+          <w:t>22</w:t>
         </w:r>
         <w:r>
           <w:rPr>
@@ -2746,7 +3135,7 @@
           <w14:ligatures w14:val="standardContextual"/>
         </w:rPr>
       </w:pPr>
-      <w:hyperlink w:anchor="_Toc172378301" w:history="1">
+      <w:hyperlink w:anchor="_Toc172806240" w:history="1">
         <w:r>
           <w:rPr>
             <w:rStyle w:val="Hyperlink"/>
@@ -2785,7 +3174,7 @@
           <w:rPr>
             <w:webHidden/>
           </w:rPr>
-          <w:instrText xml:space="preserve"> PAGEREF _Toc172378301 \h </w:instrText>
+          <w:instrText xml:space="preserve"> PAGEREF _Toc172806240 \h </w:instrText>
         </w:r>
         <w:r>
           <w:rPr>
@@ -2802,7 +3191,7 @@
           <w:rPr>
             <w:webHidden/>
           </w:rPr>
-          <w:t>18</w:t>
+          <w:t>23</w:t>
         </w:r>
         <w:r>
           <w:rPr>
@@ -2823,7 +3212,7 @@
           <w14:ligatures w14:val="standardContextual"/>
         </w:rPr>
       </w:pPr>
-      <w:hyperlink w:anchor="_Toc172378302" w:history="1">
+      <w:hyperlink w:anchor="_Toc172806241" w:history="1">
         <w:r>
           <w:rPr>
             <w:rStyle w:val="Hyperlink"/>
@@ -2862,7 +3251,7 @@
           <w:rPr>
             <w:webHidden/>
           </w:rPr>
-          <w:instrText xml:space="preserve"> PAGEREF _Toc172378302 \h </w:instrText>
+          <w:instrText xml:space="preserve"> PAGEREF _Toc172806241 \h </w:instrText>
         </w:r>
         <w:r>
           <w:rPr>
@@ -2879,7 +3268,7 @@
           <w:rPr>
             <w:webHidden/>
           </w:rPr>
-          <w:t>18</w:t>
+          <w:t>23</w:t>
         </w:r>
         <w:r>
           <w:rPr>
@@ -2900,7 +3289,7 @@
           <w14:ligatures w14:val="standardContextual"/>
         </w:rPr>
       </w:pPr>
-      <w:hyperlink w:anchor="_Toc172378303" w:history="1">
+      <w:hyperlink w:anchor="_Toc172806242" w:history="1">
         <w:r>
           <w:rPr>
             <w:rStyle w:val="Hyperlink"/>
@@ -2939,7 +3328,7 @@
           <w:rPr>
             <w:webHidden/>
           </w:rPr>
-          <w:instrText xml:space="preserve"> PAGEREF _Toc172378303 \h </w:instrText>
+          <w:instrText xml:space="preserve"> PAGEREF _Toc172806242 \h </w:instrText>
         </w:r>
         <w:r>
           <w:rPr>
@@ -2956,7 +3345,7 @@
           <w:rPr>
             <w:webHidden/>
           </w:rPr>
-          <w:t>18</w:t>
+          <w:t>23</w:t>
         </w:r>
         <w:r>
           <w:rPr>
@@ -2978,7 +3367,7 @@
           <w14:ligatures w14:val="standardContextual"/>
         </w:rPr>
       </w:pPr>
-      <w:hyperlink w:anchor="_Toc172378304" w:history="1">
+      <w:hyperlink w:anchor="_Toc172806243" w:history="1">
         <w:r>
           <w:rPr>
             <w:rStyle w:val="Hyperlink"/>
@@ -3018,7 +3407,7 @@
           <w:rPr>
             <w:webHidden/>
           </w:rPr>
-          <w:instrText xml:space="preserve"> PAGEREF _Toc172378304 \h </w:instrText>
+          <w:instrText xml:space="preserve"> PAGEREF _Toc172806243 \h </w:instrText>
         </w:r>
         <w:r>
           <w:rPr>
@@ -3035,7 +3424,7 @@
           <w:rPr>
             <w:webHidden/>
           </w:rPr>
-          <w:t>19</w:t>
+          <w:t>24</w:t>
         </w:r>
         <w:r>
           <w:rPr>
@@ -3056,7 +3445,7 @@
           <w14:ligatures w14:val="standardContextual"/>
         </w:rPr>
       </w:pPr>
-      <w:hyperlink w:anchor="_Toc172378305" w:history="1">
+      <w:hyperlink w:anchor="_Toc172806244" w:history="1">
         <w:r>
           <w:rPr>
             <w:rStyle w:val="Hyperlink"/>
@@ -3095,7 +3484,7 @@
           <w:rPr>
             <w:webHidden/>
           </w:rPr>
-          <w:instrText xml:space="preserve"> PAGEREF _Toc172378305 \h </w:instrText>
+          <w:instrText xml:space="preserve"> PAGEREF _Toc172806244 \h </w:instrText>
         </w:r>
         <w:r>
           <w:rPr>
@@ -3112,7 +3501,7 @@
           <w:rPr>
             <w:webHidden/>
           </w:rPr>
-          <w:t>19</w:t>
+          <w:t>24</w:t>
         </w:r>
         <w:r>
           <w:rPr>
@@ -3133,7 +3522,7 @@
           <w14:ligatures w14:val="standardContextual"/>
         </w:rPr>
       </w:pPr>
-      <w:hyperlink w:anchor="_Toc172378306" w:history="1">
+      <w:hyperlink w:anchor="_Toc172806245" w:history="1">
         <w:r>
           <w:rPr>
             <w:rStyle w:val="Hyperlink"/>
@@ -3172,7 +3561,7 @@
           <w:rPr>
             <w:webHidden/>
           </w:rPr>
-          <w:instrText xml:space="preserve"> PAGEREF _Toc172378306 \h </w:instrText>
+          <w:instrText xml:space="preserve"> PAGEREF _Toc172806245 \h </w:instrText>
         </w:r>
         <w:r>
           <w:rPr>
@@ -3189,7 +3578,7 @@
           <w:rPr>
             <w:webHidden/>
           </w:rPr>
-          <w:t>19</w:t>
+          <w:t>24</w:t>
         </w:r>
         <w:r>
           <w:rPr>
@@ -3211,7 +3600,7 @@
           <w14:ligatures w14:val="standardContextual"/>
         </w:rPr>
       </w:pPr>
-      <w:hyperlink w:anchor="_Toc172378307" w:history="1">
+      <w:hyperlink w:anchor="_Toc172806246" w:history="1">
         <w:r>
           <w:rPr>
             <w:rStyle w:val="Hyperlink"/>
@@ -3251,7 +3640,7 @@
           <w:rPr>
             <w:webHidden/>
           </w:rPr>
-          <w:instrText xml:space="preserve"> PAGEREF _Toc172378307 \h </w:instrText>
+          <w:instrText xml:space="preserve"> PAGEREF _Toc172806246 \h </w:instrText>
         </w:r>
         <w:r>
           <w:rPr>
@@ -3268,7 +3657,7 @@
           <w:rPr>
             <w:webHidden/>
           </w:rPr>
-          <w:t>20</w:t>
+          <w:t>25</w:t>
         </w:r>
         <w:r>
           <w:rPr>
@@ -3290,7 +3679,7 @@
           <w14:ligatures w14:val="standardContextual"/>
         </w:rPr>
       </w:pPr>
-      <w:hyperlink w:anchor="_Toc172378308" w:history="1">
+      <w:hyperlink w:anchor="_Toc172806247" w:history="1">
         <w:r>
           <w:rPr>
             <w:rStyle w:val="Hyperlink"/>
@@ -3330,7 +3719,7 @@
           <w:rPr>
             <w:webHidden/>
           </w:rPr>
-          <w:instrText xml:space="preserve"> PAGEREF _Toc172378308 \h </w:instrText>
+          <w:instrText xml:space="preserve"> PAGEREF _Toc172806247 \h </w:instrText>
         </w:r>
         <w:r>
           <w:rPr>
@@ -3347,7 +3736,7 @@
           <w:rPr>
             <w:webHidden/>
           </w:rPr>
-          <w:t>21</w:t>
+          <w:t>26</w:t>
         </w:r>
         <w:r>
           <w:rPr>
@@ -3369,7 +3758,7 @@
           <w14:ligatures w14:val="standardContextual"/>
         </w:rPr>
       </w:pPr>
-      <w:hyperlink w:anchor="_Toc172378309" w:history="1">
+      <w:hyperlink w:anchor="_Toc172806248" w:history="1">
         <w:r>
           <w:rPr>
             <w:rStyle w:val="Hyperlink"/>
@@ -3392,7 +3781,7 @@
           <w:rPr>
             <w:webHidden/>
           </w:rPr>
-          <w:instrText xml:space="preserve"> PAGEREF _Toc172378309 \h </w:instrText>
+          <w:instrText xml:space="preserve"> PAGEREF _Toc172806248 \h </w:instrText>
         </w:r>
         <w:r>
           <w:rPr>
@@ -3409,7 +3798,7 @@
           <w:rPr>
             <w:webHidden/>
           </w:rPr>
-          <w:t>22</w:t>
+          <w:t>27</w:t>
         </w:r>
         <w:r>
           <w:rPr>
@@ -3422,18 +3811,16 @@
     <w:p>
       <w:pPr>
         <w:pStyle w:val="TOC1"/>
-        <w:sectPr>
-          <w:footerReference w:type="even" r:id="rId11"/>
-          <w:footerReference w:type="default" r:id="rId12"/>
-          <w:pgSz w:w="11907" w:h="16838" w:code="9"/>
-          <w:pgMar w:top="1134" w:right="1134" w:bottom="1134" w:left="2268" w:header="1134" w:footer="652" w:gutter="0"/>
-          <w:pgNumType w:start="1"/>
-          <w:cols w:space="284"/>
-          <w:formProt w:val="0"/>
-          <w:docGrid w:linePitch="360"/>
-        </w:sectPr>
-      </w:pPr>
-      <w:hyperlink w:anchor="_Toc172378310" w:history="1">
+        <w:rPr>
+          <w:rFonts w:eastAsiaTheme="minorEastAsia"/>
+          <w:b w:val="0"/>
+          <w:kern w:val="2"/>
+          <w:sz w:val="24"/>
+          <w:szCs w:val="24"/>
+          <w14:ligatures w14:val="standardContextual"/>
+        </w:rPr>
+      </w:pPr>
+      <w:hyperlink w:anchor="_Toc172806249" w:history="1">
         <w:r>
           <w:rPr>
             <w:rStyle w:val="Hyperlink"/>
@@ -3456,7 +3843,7 @@
           <w:rPr>
             <w:webHidden/>
           </w:rPr>
-          <w:instrText xml:space="preserve"> PAGEREF _Toc172378310 \h </w:instrText>
+          <w:instrText xml:space="preserve"> PAGEREF _Toc172806249 \h </w:instrText>
         </w:r>
         <w:r>
           <w:rPr>
@@ -3473,7 +3860,7 @@
           <w:rPr>
             <w:webHidden/>
           </w:rPr>
-          <w:t>23</w:t>
+          <w:t>28</w:t>
         </w:r>
         <w:r>
           <w:rPr>
@@ -3492,7 +3879,7 @@
         <w:lastRenderedPageBreak/>
         <w:fldChar w:fldCharType="end"/>
       </w:r>
-      <w:bookmarkStart w:id="3" w:name="_Toc172378280"/>
+      <w:bookmarkStart w:id="3" w:name="_Toc172806215"/>
       <w:r>
         <w:t>Introduction</w:t>
       </w:r>
@@ -3747,6 +4134,7 @@
       <w:r>
         <w:t xml:space="preserve">soccer </w:t>
       </w:r>
+      <w:proofErr w:type="gramStart"/>
       <w:r>
         <w:t>pitch</w:t>
       </w:r>
@@ -3754,7 +4142,11 @@
         <w:t xml:space="preserve">, </w:t>
       </w:r>
       <w:r>
-        <w:t xml:space="preserve">but </w:t>
+        <w:t>but</w:t>
+      </w:r>
+      <w:proofErr w:type="gramEnd"/>
+      <w:r>
+        <w:t xml:space="preserve"> </w:t>
       </w:r>
       <w:r>
         <w:t xml:space="preserve">evaluating them </w:t>
@@ -3989,7 +4381,15 @@
         <w:t xml:space="preserve"> mapping based on input from </w:t>
       </w:r>
       <w:r>
-        <w:t xml:space="preserve">the game developers, in order to </w:t>
+        <w:t xml:space="preserve">the game developers, </w:t>
+      </w:r>
+      <w:proofErr w:type="gramStart"/>
+      <w:r>
+        <w:t>in order to</w:t>
+      </w:r>
+      <w:proofErr w:type="gramEnd"/>
+      <w:r>
+        <w:t xml:space="preserve"> </w:t>
       </w:r>
       <w:r>
         <w:t>lighten the workload on the developers while simultaneously improving the quality of the mappin</w:t>
@@ -4005,7 +4405,7 @@
       <w:pPr>
         <w:pStyle w:val="KapitelII"/>
       </w:pPr>
-      <w:bookmarkStart w:id="4" w:name="_Toc172378281"/>
+      <w:bookmarkStart w:id="4" w:name="_Toc172806216"/>
       <w:r>
         <w:t>Problem Statement</w:t>
       </w:r>
@@ -4016,7 +4416,15 @@
         <w:pStyle w:val="BodyText"/>
       </w:pPr>
       <w:r>
-        <w:t xml:space="preserve">This mapping </w:t>
+        <w:t xml:space="preserve">This </w:t>
+      </w:r>
+      <w:proofErr w:type="gramStart"/>
+      <w:r>
+        <w:t>mapping</w:t>
+      </w:r>
+      <w:proofErr w:type="gramEnd"/>
+      <w:r>
+        <w:t xml:space="preserve"> </w:t>
       </w:r>
       <w:r>
         <w:t>is created</w:t>
@@ -4435,7 +4843,8 @@
       <w:pPr>
         <w:pStyle w:val="KapitelII"/>
       </w:pPr>
-      <w:bookmarkStart w:id="5" w:name="_Toc172378282"/>
+      <w:bookmarkStart w:id="5" w:name="_Ref172801654"/>
+      <w:bookmarkStart w:id="6" w:name="_Toc172806217"/>
       <w:r>
         <w:t xml:space="preserve">General </w:t>
       </w:r>
@@ -4443,6 +4852,7 @@
         <w:t>Requirements</w:t>
       </w:r>
       <w:bookmarkEnd w:id="5"/>
+      <w:bookmarkEnd w:id="6"/>
     </w:p>
     <w:p>
       <w:pPr>
@@ -4776,14 +5186,14 @@
       <w:pPr>
         <w:pStyle w:val="KapitelII"/>
       </w:pPr>
-      <w:bookmarkStart w:id="6" w:name="_Toc172378283"/>
+      <w:bookmarkStart w:id="7" w:name="_Toc172806218"/>
       <w:r>
         <w:t>Goal</w:t>
       </w:r>
       <w:r>
         <w:t>s</w:t>
       </w:r>
-      <w:bookmarkEnd w:id="6"/>
+      <w:bookmarkEnd w:id="7"/>
     </w:p>
     <w:p>
       <w:pPr>
@@ -4823,22 +5233,22 @@
       <w:pPr>
         <w:pStyle w:val="KapitelI"/>
       </w:pPr>
-      <w:bookmarkStart w:id="7" w:name="_Toc172378284"/>
+      <w:bookmarkStart w:id="8" w:name="_Toc172806219"/>
       <w:r>
         <w:lastRenderedPageBreak/>
         <w:t>Related work</w:t>
       </w:r>
-      <w:bookmarkEnd w:id="7"/>
+      <w:bookmarkEnd w:id="8"/>
     </w:p>
     <w:p>
       <w:pPr>
         <w:pStyle w:val="KapitelII"/>
       </w:pPr>
-      <w:bookmarkStart w:id="8" w:name="_Toc172378285"/>
+      <w:bookmarkStart w:id="9" w:name="_Toc172806220"/>
       <w:r>
         <w:t>Space Foundation System</w:t>
       </w:r>
-      <w:bookmarkEnd w:id="8"/>
+      <w:bookmarkEnd w:id="9"/>
     </w:p>
     <w:p>
       <w:pPr>
@@ -4907,18 +5317,18 @@
       <w:pPr>
         <w:pStyle w:val="KapitelII"/>
       </w:pPr>
-      <w:bookmarkStart w:id="9" w:name="_Ref171870769"/>
-      <w:bookmarkStart w:id="10" w:name="_Ref171870774"/>
-      <w:bookmarkStart w:id="11" w:name="_Toc172378286"/>
+      <w:bookmarkStart w:id="10" w:name="_Ref171870769"/>
+      <w:bookmarkStart w:id="11" w:name="_Ref171870774"/>
+      <w:bookmarkStart w:id="12" w:name="_Toc172806221"/>
       <w:r>
         <w:t>Thesis</w:t>
       </w:r>
-      <w:bookmarkEnd w:id="9"/>
       <w:bookmarkEnd w:id="10"/>
+      <w:bookmarkEnd w:id="11"/>
       <w:r>
         <w:t xml:space="preserve"> by Kerstin Pfaffinger</w:t>
       </w:r>
-      <w:bookmarkEnd w:id="11"/>
+      <w:bookmarkEnd w:id="12"/>
     </w:p>
     <w:p>
       <w:pPr>
@@ -5010,11 +5420,11 @@
       <w:pPr>
         <w:pStyle w:val="KapitelII"/>
       </w:pPr>
-      <w:bookmarkStart w:id="12" w:name="_Toc172378287"/>
+      <w:bookmarkStart w:id="13" w:name="_Toc172806222"/>
       <w:r>
         <w:t>Bounding Volume Hierarchies</w:t>
       </w:r>
-      <w:bookmarkEnd w:id="12"/>
+      <w:bookmarkEnd w:id="13"/>
     </w:p>
     <w:p>
       <w:pPr>
@@ -5063,22 +5473,22 @@
       <w:pPr>
         <w:pStyle w:val="KapitelI"/>
       </w:pPr>
-      <w:bookmarkStart w:id="13" w:name="_Toc172378288"/>
+      <w:bookmarkStart w:id="14" w:name="_Toc172806223"/>
       <w:r>
         <w:lastRenderedPageBreak/>
         <w:t>Approach</w:t>
       </w:r>
-      <w:bookmarkEnd w:id="13"/>
+      <w:bookmarkEnd w:id="14"/>
     </w:p>
     <w:p>
       <w:pPr>
         <w:pStyle w:val="KapitelII"/>
       </w:pPr>
-      <w:bookmarkStart w:id="14" w:name="_Toc172378289"/>
+      <w:bookmarkStart w:id="15" w:name="_Toc172806224"/>
       <w:r>
         <w:t>Overview</w:t>
       </w:r>
-      <w:bookmarkEnd w:id="14"/>
+      <w:bookmarkEnd w:id="15"/>
     </w:p>
     <w:p>
       <w:pPr>
@@ -5095,11 +5505,11 @@
       <w:pPr>
         <w:pStyle w:val="KapitelII"/>
       </w:pPr>
-      <w:bookmarkStart w:id="15" w:name="_Toc172378290"/>
+      <w:bookmarkStart w:id="16" w:name="_Toc172806225"/>
       <w:r>
         <w:t>Representing Anchors</w:t>
       </w:r>
-      <w:bookmarkEnd w:id="15"/>
+      <w:bookmarkEnd w:id="16"/>
     </w:p>
     <w:p>
       <w:pPr>
@@ -5143,13 +5553,13 @@
       <w:pPr>
         <w:pStyle w:val="KapitelII"/>
       </w:pPr>
-      <w:bookmarkStart w:id="16" w:name="_Ref171774734"/>
-      <w:bookmarkStart w:id="17" w:name="_Toc172378291"/>
+      <w:bookmarkStart w:id="17" w:name="_Ref171774734"/>
+      <w:bookmarkStart w:id="18" w:name="_Toc172806226"/>
       <w:r>
         <w:t>Representing Volumes</w:t>
       </w:r>
-      <w:bookmarkEnd w:id="16"/>
       <w:bookmarkEnd w:id="17"/>
+      <w:bookmarkEnd w:id="18"/>
     </w:p>
     <w:p>
       <w:pPr>
@@ -5330,7 +5740,15 @@
         <w:t>recursively making the shapes smaller and smaller</w:t>
       </w:r>
       <w:r>
-        <w:t>, similar to a BVH tree.</w:t>
+        <w:t xml:space="preserve">, </w:t>
+      </w:r>
+      <w:proofErr w:type="gramStart"/>
+      <w:r>
+        <w:t>similar to</w:t>
+      </w:r>
+      <w:proofErr w:type="gramEnd"/>
+      <w:r>
+        <w:t xml:space="preserve"> a BVH tree.</w:t>
       </w:r>
       <w:r>
         <w:t xml:space="preserve"> While this </w:t>
@@ -5595,7 +6013,7 @@
                     </pic:cNvPicPr>
                   </pic:nvPicPr>
                   <pic:blipFill>
-                    <a:blip r:embed="rId13" cstate="print">
+                    <a:blip r:embed="rId11" cstate="print">
                       <a:extLst>
                         <a:ext uri="{28A0092B-C50C-407E-A947-70E740481C1C}">
                           <a14:useLocalDpi xmlns:a14="http://schemas.microsoft.com/office/drawing/2010/main" val="0"/>
@@ -5632,9 +6050,9 @@
         <w:pStyle w:val="Caption"/>
         <w:jc w:val="center"/>
       </w:pPr>
-      <w:bookmarkStart w:id="18" w:name="_Ref171870618"/>
-      <w:bookmarkStart w:id="19" w:name="_Ref171870612"/>
-      <w:bookmarkStart w:id="20" w:name="_Toc172558563"/>
+      <w:bookmarkStart w:id="19" w:name="_Ref171870618"/>
+      <w:bookmarkStart w:id="20" w:name="_Ref171870612"/>
+      <w:bookmarkStart w:id="21" w:name="_Toc172806201"/>
       <w:r>
         <w:t xml:space="preserve">Figure </w:t>
       </w:r>
@@ -5656,25 +6074,25 @@
       <w:r>
         <w:fldChar w:fldCharType="end"/>
       </w:r>
-      <w:bookmarkEnd w:id="18"/>
+      <w:bookmarkEnd w:id="19"/>
       <w:r>
         <w:t>: The proposed representations of volumes, from left to right</w:t>
       </w:r>
-      <w:bookmarkEnd w:id="19"/>
       <w:bookmarkEnd w:id="20"/>
       <w:r>
         <w:t>.</w:t>
       </w:r>
+      <w:bookmarkEnd w:id="21"/>
     </w:p>
     <w:p>
       <w:pPr>
         <w:pStyle w:val="KapitelII"/>
       </w:pPr>
-      <w:bookmarkStart w:id="21" w:name="_Toc172378292"/>
+      <w:bookmarkStart w:id="22" w:name="_Toc172806227"/>
       <w:r>
         <w:t>Representing Delimiters</w:t>
       </w:r>
-      <w:bookmarkEnd w:id="21"/>
+      <w:bookmarkEnd w:id="22"/>
     </w:p>
     <w:p>
       <w:pPr>
@@ -6143,7 +6561,15 @@
         <w:t>If delimiter planes were standalone objects in the world, the game developer would need to move both delimiter planes if they wanted to move the wall.</w:t>
       </w:r>
       <w:r>
-        <w:t xml:space="preserve"> With this setup, they only have to move the delimiter object, and the planes will remain attached to it.</w:t>
+        <w:t xml:space="preserve"> With this setup, they only </w:t>
+      </w:r>
+      <w:proofErr w:type="gramStart"/>
+      <w:r>
+        <w:t>have to</w:t>
+      </w:r>
+      <w:proofErr w:type="gramEnd"/>
+      <w:r>
+        <w:t xml:space="preserve"> move the delimiter object, and the planes will remain attached to it.</w:t>
       </w:r>
     </w:p>
     <w:p>
@@ -6157,7 +6583,7 @@
         </w:rPr>
         <w:lastRenderedPageBreak/>
         <w:drawing>
-          <wp:inline distT="0" distB="0" distL="0" distR="0" wp14:anchorId="360C7515" wp14:editId="118D4E8E">
+          <wp:inline distT="0" distB="0" distL="0" distR="0" wp14:anchorId="360C7515" wp14:editId="2E7865E1">
             <wp:extent cx="5400675" cy="1247775"/>
             <wp:effectExtent l="0" t="0" r="9525" b="9525"/>
             <wp:docPr id="2007190546" name="Picture 3"/>
@@ -6174,7 +6600,7 @@
                     </pic:cNvPicPr>
                   </pic:nvPicPr>
                   <pic:blipFill rotWithShape="1">
-                    <a:blip r:embed="rId14" cstate="print">
+                    <a:blip r:embed="rId12" cstate="print">
                       <a:extLst>
                         <a:ext uri="{28A0092B-C50C-407E-A947-70E740481C1C}">
                           <a14:useLocalDpi xmlns:a14="http://schemas.microsoft.com/office/drawing/2010/main" val="0"/>
@@ -6214,7 +6640,7 @@
         <w:pStyle w:val="Caption"/>
         <w:jc w:val="center"/>
       </w:pPr>
-      <w:bookmarkStart w:id="22" w:name="_Toc172558564"/>
+      <w:bookmarkStart w:id="23" w:name="_Toc172806202"/>
       <w:r>
         <w:t xml:space="preserve">Figure </w:t>
       </w:r>
@@ -6266,20 +6692,20 @@
       <w:r>
         <w:t>.</w:t>
       </w:r>
-      <w:bookmarkEnd w:id="22"/>
+      <w:bookmarkEnd w:id="23"/>
     </w:p>
     <w:p>
       <w:pPr>
         <w:pStyle w:val="KapitelII"/>
       </w:pPr>
-      <w:bookmarkStart w:id="23" w:name="_Ref172301216"/>
-      <w:bookmarkStart w:id="24" w:name="_Toc172378293"/>
-      <w:bookmarkStart w:id="25" w:name="_Ref171873322"/>
+      <w:bookmarkStart w:id="24" w:name="_Ref172301216"/>
+      <w:bookmarkStart w:id="25" w:name="_Toc172806228"/>
       <w:r>
         <w:t>Virtually extending Delimiter Planes</w:t>
       </w:r>
-      <w:bookmarkEnd w:id="23"/>
+      <w:bookmarkStart w:id="26" w:name="_Ref171873322"/>
       <w:bookmarkEnd w:id="24"/>
+      <w:bookmarkEnd w:id="25"/>
     </w:p>
     <w:p>
       <w:pPr>
@@ -6341,7 +6767,15 @@
         <w:t>always do exactly that</w:t>
       </w:r>
       <w:r>
-        <w:t xml:space="preserve"> at the cost of increased workload. The algorithm was however designed in a way that common cases should generate the expected result, so that developers only have to manually set up specific planes in edge cases. </w:t>
+        <w:t xml:space="preserve"> at the cost of increased workload. The algorithm was however designed in a way that common cases should generate the expected result, so that developers only </w:t>
+      </w:r>
+      <w:proofErr w:type="gramStart"/>
+      <w:r>
+        <w:t>have to</w:t>
+      </w:r>
+      <w:proofErr w:type="gramEnd"/>
+      <w:r>
+        <w:t xml:space="preserve"> manually set up specific planes in edge cases. </w:t>
       </w:r>
     </w:p>
     <w:p>
@@ -6477,7 +6911,7 @@
                     </pic:cNvPicPr>
                   </pic:nvPicPr>
                   <pic:blipFill>
-                    <a:blip r:embed="rId15">
+                    <a:blip r:embed="rId13">
                       <a:extLst>
                         <a:ext uri="{28A0092B-C50C-407E-A947-70E740481C1C}">
                           <a14:useLocalDpi xmlns:a14="http://schemas.microsoft.com/office/drawing/2010/main" val="0"/>
@@ -6514,9 +6948,9 @@
         <w:pStyle w:val="Caption"/>
         <w:jc w:val="center"/>
       </w:pPr>
-      <w:bookmarkStart w:id="26" w:name="_Ref172551374"/>
-      <w:bookmarkStart w:id="27" w:name="_Toc172558565"/>
+      <w:bookmarkStart w:id="27" w:name="_Ref172551374"/>
       <w:bookmarkStart w:id="28" w:name="_Ref172560349"/>
+      <w:bookmarkStart w:id="29" w:name="_Toc172806203"/>
       <w:r>
         <w:t xml:space="preserve">Figure </w:t>
       </w:r>
@@ -6538,15 +6972,15 @@
       <w:r>
         <w:fldChar w:fldCharType="end"/>
       </w:r>
-      <w:bookmarkEnd w:id="26"/>
+      <w:bookmarkEnd w:id="27"/>
       <w:r>
         <w:t>: Visual Example of virtually extending Delimiter Planes</w:t>
       </w:r>
-      <w:bookmarkEnd w:id="27"/>
       <w:bookmarkEnd w:id="28"/>
       <w:r>
         <w:t>. Delimiters are displayed from a top-down view.</w:t>
       </w:r>
+      <w:bookmarkEnd w:id="29"/>
     </w:p>
     <w:p>
       <w:pPr>
@@ -6604,7 +7038,7 @@
                     </pic:cNvPicPr>
                   </pic:nvPicPr>
                   <pic:blipFill>
-                    <a:blip r:embed="rId16" cstate="print">
+                    <a:blip r:embed="rId14" cstate="print">
                       <a:extLst>
                         <a:ext uri="{28A0092B-C50C-407E-A947-70E740481C1C}">
                           <a14:useLocalDpi xmlns:a14="http://schemas.microsoft.com/office/drawing/2010/main" val="0"/>
@@ -6641,7 +7075,7 @@
         <w:pStyle w:val="Caption"/>
         <w:jc w:val="center"/>
       </w:pPr>
-      <w:bookmarkStart w:id="29" w:name="_Toc172558566"/>
+      <w:bookmarkStart w:id="30" w:name="_Toc172806204"/>
       <w:r>
         <w:t xml:space="preserve">Figure </w:t>
       </w:r>
@@ -6666,20 +7100,20 @@
       <w:r>
         <w:t>: Virtual Extension can be specific for each orthogonal axis of a plane.</w:t>
       </w:r>
-      <w:bookmarkEnd w:id="29"/>
+      <w:bookmarkEnd w:id="30"/>
     </w:p>
     <w:p>
       <w:pPr>
         <w:pStyle w:val="KapitelII"/>
       </w:pPr>
-      <w:bookmarkStart w:id="30" w:name="_Toc172378294"/>
       <w:bookmarkStart w:id="31" w:name="_Ref172557914"/>
+      <w:bookmarkStart w:id="32" w:name="_Toc172806229"/>
       <w:r>
         <w:t>Clipping Delimiters</w:t>
       </w:r>
-      <w:bookmarkEnd w:id="25"/>
-      <w:bookmarkEnd w:id="30"/>
+      <w:bookmarkEnd w:id="26"/>
       <w:bookmarkEnd w:id="31"/>
+      <w:bookmarkEnd w:id="32"/>
     </w:p>
     <w:p>
       <w:pPr>
@@ -6801,57 +7235,144 @@
     </w:p>
     <w:p>
       <w:pPr>
+        <w:pStyle w:val="KapitelIII"/>
+      </w:pPr>
+      <w:bookmarkStart w:id="33" w:name="_Toc172806230"/>
+      <w:r>
+        <w:t>Growing Delimiters outward vs. cutting them down</w:t>
+      </w:r>
+      <w:bookmarkEnd w:id="33"/>
+    </w:p>
+    <w:p>
+      <w:pPr>
         <w:pStyle w:val="BodyText"/>
       </w:pPr>
+      <w:r>
+        <w:t xml:space="preserve">This approach of clipping the plane down instead of growing it outward </w:t>
+      </w:r>
+      <w:r>
+        <w:t xml:space="preserve">might seem </w:t>
+      </w:r>
+      <w:r>
+        <w:t>unintuitive at first, but it can be reduced to the same problem.</w:t>
+      </w:r>
+      <w:r>
+        <w:t xml:space="preserve"> </w:t>
+      </w:r>
+      <w:r>
+        <w:t>The latter approach would require a</w:t>
+      </w:r>
+      <w:r>
+        <w:t xml:space="preserve"> </w:t>
+      </w:r>
+      <w:r>
+        <w:t>discrete step size at which the delimiter planes grow on each iteration</w:t>
+      </w:r>
+      <w:r>
+        <w:t xml:space="preserve">, until an intersection is </w:t>
+      </w:r>
+      <w:r>
+        <w:t>found,</w:t>
+      </w:r>
+      <w:r>
+        <w:t xml:space="preserve"> and the plane does not grow any further in that direction.</w:t>
+      </w:r>
+      <w:r>
+        <w:t xml:space="preserve"> It would be impractical to use such a small step size that </w:t>
+      </w:r>
+      <w:r>
+        <w:t xml:space="preserve">the plane could be left as it was before the step. Instead, </w:t>
+      </w:r>
+      <w:r>
+        <w:t>the algorithm would need to solve the penetration between the two delimiters</w:t>
+      </w:r>
+      <w:r>
+        <w:t xml:space="preserve"> by calculating the intersection edge, and clipping both delimiters so that </w:t>
+      </w:r>
+      <w:r>
+        <w:t>neither extends beyond that intersection.</w:t>
+      </w:r>
     </w:p>
     <w:p>
       <w:pPr>
         <w:pStyle w:val="BodyText"/>
       </w:pPr>
       <w:r>
-        <w:t xml:space="preserve">This approach of clipping the plane down instead of growing it outward </w:t>
-      </w:r>
-      <w:r>
-        <w:t xml:space="preserve">might seem </w:t>
-      </w:r>
-      <w:r>
-        <w:t>unintuitive at first, but it can be reduced to the same problem.</w:t>
+        <w:t>Having a discretized step size also does not guarantee that only ever one intersection is found in each iteration. This also means that the algorithm must decide the order in which intersections are solved.</w:t>
       </w:r>
       <w:r>
         <w:t xml:space="preserve"> </w:t>
       </w:r>
       <w:r>
-        <w:t>The latter approach would require a</w:t>
+        <w:t xml:space="preserve">The step size therefore does not actually matter, and it can be set to the world size. </w:t>
+      </w:r>
+      <w:r>
+        <w:t>In that case, only ever one step is needed, and the approach just extends all delimiter planes as far as possible and then cuts them down appropriately.</w:t>
+      </w:r>
+      <w:r>
+        <w:t xml:space="preserve"> The order in which intersections are solved will be explained later in this chapter</w:t>
+      </w:r>
+      <w:r>
+        <w:t>.</w:t>
+      </w:r>
+    </w:p>
+    <w:p>
+      <w:pPr>
+        <w:pStyle w:val="KapitelIII"/>
+      </w:pPr>
+      <w:bookmarkStart w:id="34" w:name="_Toc172806231"/>
+      <w:r>
+        <w:t>Solving an intersection</w:t>
+      </w:r>
+      <w:bookmarkEnd w:id="34"/>
+    </w:p>
+    <w:p>
+      <w:pPr>
+        <w:pStyle w:val="BodyText"/>
+      </w:pPr>
+      <w:r>
+        <w:t>After the initial setup based on the supplied input, the first step is solving intersections between delimiter planes.</w:t>
+      </w:r>
+      <w:r>
+        <w:t xml:space="preserve"> This ensures that extended planes only extend as far as they should (by the definition given in </w:t>
+      </w:r>
+      <w:r>
+        <w:fldChar w:fldCharType="begin"/>
+      </w:r>
+      <w:r>
+        <w:instrText xml:space="preserve"> REF _Ref172301216 \h </w:instrText>
+      </w:r>
+      <w:r>
+        <w:fldChar w:fldCharType="separate"/>
+      </w:r>
+      <w:r>
+        <w:t>Virtually extending Delimiter Planes</w:t>
+      </w:r>
+      <w:r>
+        <w:fldChar w:fldCharType="end"/>
+      </w:r>
+      <w:r>
+        <w:t>), and that no triangles in the internal representation of a delimiter plane intersects with any other triangles of any other plane.</w:t>
+      </w:r>
+    </w:p>
+    <w:p>
+      <w:pPr>
+        <w:pStyle w:val="BodyText"/>
+      </w:pPr>
+      <w:r>
+        <w:t>This step of the algorithm goes through all delimiter planes in the world and checks for intersections with any other plane in the world.</w:t>
       </w:r>
       <w:r>
         <w:t xml:space="preserve"> </w:t>
       </w:r>
       <w:r>
-        <w:t>discrete step size at which the delimiter planes grow on each iteration</w:t>
-      </w:r>
-      <w:r>
-        <w:t xml:space="preserve">, until an intersection is </w:t>
-      </w:r>
-      <w:r>
-        <w:t>found,</w:t>
-      </w:r>
-      <w:r>
-        <w:t xml:space="preserve"> and the plane does not grow any further in that direction.</w:t>
-      </w:r>
-      <w:r>
-        <w:t xml:space="preserve"> It would be impractical to use such a small step size that </w:t>
-      </w:r>
-      <w:r>
-        <w:t xml:space="preserve">the plane could be left as it was before the step. Instead, </w:t>
-      </w:r>
-      <w:r>
-        <w:t>the algorithm would need to solve the penetration between the two delimiters</w:t>
-      </w:r>
-      <w:r>
-        <w:t xml:space="preserve"> by calculating the intersection edge, and clipping both delimiters so that </w:t>
-      </w:r>
-      <w:r>
-        <w:t>neither extends beyond that intersection.</w:t>
+        <w:t>The triangle representation</w:t>
+      </w:r>
+      <w:r>
+        <w:t>s</w:t>
+      </w:r>
+      <w:r>
+        <w:t xml:space="preserve"> of both planes are then adapted to not intersect anymore.</w:t>
       </w:r>
     </w:p>
     <w:p>
@@ -6859,109 +7380,28 @@
         <w:pStyle w:val="BodyText"/>
       </w:pPr>
       <w:r>
-        <w:t>Having a discretized step size also does not guarantee that only ever one intersection is found in each iteration. This also means that the algorithm must decide the order in which intersections are solved.</w:t>
+        <w:t xml:space="preserve">When solving an intersection, the hierarchical levels of both delimiters </w:t>
+      </w:r>
+      <w:r>
+        <w:t xml:space="preserve">that own the respective planes </w:t>
+      </w:r>
+      <w:r>
+        <w:t xml:space="preserve">are also compared. This gives the developer more control via the input to </w:t>
+      </w:r>
+      <w:r>
+        <w:t>specify how two delimiters should interact when they intersect.</w:t>
       </w:r>
       <w:r>
         <w:t xml:space="preserve"> </w:t>
       </w:r>
       <w:r>
-        <w:t xml:space="preserve">The step size therefore does not actually matter, and it can be set to the world size. </w:t>
-      </w:r>
-      <w:r>
-        <w:t>In that case, only ever one step is needed, and the approach just extends all delimiter planes as far as possible and then cuts them down appropriately.</w:t>
-      </w:r>
-      <w:r>
-        <w:t xml:space="preserve"> The order in which intersections are solved will be explained later in this chapter</w:t>
-      </w:r>
-      <w:r>
-        <w:t>.</w:t>
-      </w:r>
-    </w:p>
-    <w:p>
-      <w:pPr>
-        <w:pStyle w:val="BodyText"/>
-      </w:pPr>
-    </w:p>
-    <w:p>
-      <w:pPr>
-        <w:pStyle w:val="BodyText"/>
-      </w:pPr>
-      <w:r>
-        <w:t>After the initial setup based on the supplied input, the first step is solving intersections between delimiter planes.</w:t>
-      </w:r>
-      <w:r>
-        <w:t xml:space="preserve"> This ensures that extended planes only extend as far as they should (by the definition given in </w:t>
-      </w:r>
-      <w:r>
-        <w:fldChar w:fldCharType="begin"/>
-      </w:r>
-      <w:r>
-        <w:instrText xml:space="preserve"> REF _Ref172301216 \h </w:instrText>
-      </w:r>
-      <w:r>
-        <w:fldChar w:fldCharType="separate"/>
-      </w:r>
-      <w:r>
-        <w:t>Virtually extending Delimiter Planes</w:t>
-      </w:r>
-      <w:r>
-        <w:fldChar w:fldCharType="end"/>
-      </w:r>
-      <w:r>
-        <w:t>), and that no triangles in the internal representation of a delimiter plane intersects with any other triangles of any other plane.</w:t>
-      </w:r>
-    </w:p>
-    <w:p>
-      <w:pPr>
-        <w:pStyle w:val="BodyText"/>
-      </w:pPr>
-      <w:r>
-        <w:t>This step of the algorithm goes through all delimiter planes in the world and checks for intersections with any other plane in the world.</w:t>
-      </w:r>
-      <w:r>
-        <w:t xml:space="preserve"> </w:t>
-      </w:r>
-      <w:r>
-        <w:t>The triangle representation</w:t>
-      </w:r>
-      <w:r>
-        <w:t>s</w:t>
-      </w:r>
-      <w:r>
-        <w:t xml:space="preserve"> of both planes are then adapted to not intersect anymore.</w:t>
-      </w:r>
-    </w:p>
-    <w:p>
-      <w:pPr>
-        <w:pStyle w:val="BodyText"/>
-      </w:pPr>
-      <w:r>
-        <w:t xml:space="preserve">When solving an intersection, the hierarchical levels of both delimiters </w:t>
-      </w:r>
-      <w:r>
-        <w:t xml:space="preserve">that own the respective planes </w:t>
-      </w:r>
-      <w:r>
-        <w:t xml:space="preserve">are also compared. This gives the developer more control via the input to </w:t>
-      </w:r>
-      <w:r>
-        <w:t>specify how two delimiters should interact when they intersect.</w:t>
-      </w:r>
-      <w:r>
-        <w:t xml:space="preserve"> </w:t>
-      </w:r>
-      <w:r>
         <w:t>If the delimiter objects have the same level, then both planes are clipped (“stopped”) at that intersection.</w:t>
       </w:r>
       <w:r>
         <w:t xml:space="preserve"> Otherwise, the delimiter with the higher numerical </w:t>
       </w:r>
       <w:r>
-        <w:t xml:space="preserve">value as level is stopped, the delimiter </w:t>
-      </w:r>
-      <w:r>
-        <w:lastRenderedPageBreak/>
-        <w:t>with the lower level is not clipped.</w:t>
+        <w:t>value as level is stopped, the delimiter with the lower level is not clipped.</w:t>
       </w:r>
       <w:r>
         <w:t xml:space="preserve"> </w:t>
@@ -6991,6 +7431,7 @@
         <w:rPr>
           <w:noProof/>
         </w:rPr>
+        <w:lastRenderedPageBreak/>
         <w:drawing>
           <wp:inline distT="0" distB="0" distL="0" distR="0" wp14:anchorId="61FEE204" wp14:editId="2F887E30">
             <wp:extent cx="5379814" cy="2429510"/>
@@ -7009,7 +7450,7 @@
                     </pic:cNvPicPr>
                   </pic:nvPicPr>
                   <pic:blipFill>
-                    <a:blip r:embed="rId17">
+                    <a:blip r:embed="rId15">
                       <a:extLst>
                         <a:ext uri="{28A0092B-C50C-407E-A947-70E740481C1C}">
                           <a14:useLocalDpi xmlns:a14="http://schemas.microsoft.com/office/drawing/2010/main" val="0"/>
@@ -7045,6 +7486,7 @@
         <w:pStyle w:val="Caption"/>
         <w:jc w:val="center"/>
       </w:pPr>
+      <w:bookmarkStart w:id="35" w:name="_Toc172806205"/>
       <w:r>
         <w:t xml:space="preserve">Figure </w:t>
       </w:r>
@@ -7072,6 +7514,7 @@
       <w:r>
         <w:t xml:space="preserve"> Delimiters are seen from a top-down view.</w:t>
       </w:r>
+      <w:bookmarkEnd w:id="35"/>
     </w:p>
     <w:p>
       <w:pPr>
@@ -7108,12 +7551,174 @@
     <w:p>
       <w:pPr>
         <w:pStyle w:val="BodyText"/>
+        <w:keepNext/>
+      </w:pPr>
+      <w:r>
+        <w:rPr>
+          <w:noProof/>
+        </w:rPr>
+        <w:drawing>
+          <wp:inline distT="0" distB="0" distL="0" distR="0" wp14:anchorId="3BF993E0" wp14:editId="16D162AE">
+            <wp:extent cx="5390515" cy="3100951"/>
+            <wp:effectExtent l="0" t="0" r="635" b="4445"/>
+            <wp:docPr id="1364230806" name="Picture 3"/>
+            <wp:cNvGraphicFramePr>
+              <a:graphicFrameLocks xmlns:a="http://schemas.openxmlformats.org/drawingml/2006/main" noChangeAspect="1"/>
+            </wp:cNvGraphicFramePr>
+            <a:graphic xmlns:a="http://schemas.openxmlformats.org/drawingml/2006/main">
+              <a:graphicData uri="http://schemas.openxmlformats.org/drawingml/2006/picture">
+                <pic:pic xmlns:pic="http://schemas.openxmlformats.org/drawingml/2006/picture">
+                  <pic:nvPicPr>
+                    <pic:cNvPr id="1364230806" name="Picture 3"/>
+                    <pic:cNvPicPr>
+                      <a:picLocks noChangeAspect="1" noChangeArrowheads="1"/>
+                    </pic:cNvPicPr>
+                  </pic:nvPicPr>
+                  <pic:blipFill>
+                    <a:blip r:embed="rId16">
+                      <a:extLst>
+                        <a:ext uri="{28A0092B-C50C-407E-A947-70E740481C1C}">
+                          <a14:useLocalDpi xmlns:a14="http://schemas.microsoft.com/office/drawing/2010/main" val="0"/>
+                        </a:ext>
+                      </a:extLst>
+                    </a:blip>
+                    <a:stretch>
+                      <a:fillRect/>
+                    </a:stretch>
+                  </pic:blipFill>
+                  <pic:spPr bwMode="auto">
+                    <a:xfrm>
+                      <a:off x="0" y="0"/>
+                      <a:ext cx="5390515" cy="3100951"/>
+                    </a:xfrm>
+                    <a:prstGeom prst="rect">
+                      <a:avLst/>
+                    </a:prstGeom>
+                    <a:noFill/>
+                    <a:ln>
+                      <a:noFill/>
+                    </a:ln>
+                  </pic:spPr>
+                </pic:pic>
+              </a:graphicData>
+            </a:graphic>
+          </wp:inline>
+        </w:drawing>
+      </w:r>
+    </w:p>
+    <w:p>
+      <w:pPr>
+        <w:pStyle w:val="Caption"/>
+        <w:jc w:val="center"/>
+      </w:pPr>
+      <w:bookmarkStart w:id="36" w:name="_Ref172806114"/>
+      <w:bookmarkStart w:id="37" w:name="_Toc172806206"/>
+      <w:r>
+        <w:t xml:space="preserve">Figure </w:t>
+      </w:r>
+      <w:r>
+        <w:fldChar w:fldCharType="begin"/>
+      </w:r>
+      <w:r>
+        <w:instrText xml:space="preserve"> SEQ Figure \* ARABIC </w:instrText>
+      </w:r>
+      <w:r>
+        <w:fldChar w:fldCharType="separate"/>
+      </w:r>
+      <w:r>
+        <w:rPr>
+          <w:noProof/>
+        </w:rPr>
+        <w:t>6</w:t>
+      </w:r>
+      <w:r>
+        <w:fldChar w:fldCharType="end"/>
+      </w:r>
+      <w:bookmarkEnd w:id="36"/>
+      <w:r>
+        <w:t>: The two delimiters in red and blue intersect along the green axis. The red delimiter plane is tessellated so that no triangle of the plane intersects with the blue triangle anymore.</w:t>
+      </w:r>
+      <w:r>
+        <w:t xml:space="preserve"> The same must now happen for the blue triangle.</w:t>
+      </w:r>
+      <w:bookmarkEnd w:id="37"/>
+    </w:p>
+    <w:p>
+      <w:pPr>
+        <w:pStyle w:val="BodyText"/>
+      </w:pPr>
+      <w:r>
+        <w:fldChar w:fldCharType="begin"/>
+      </w:r>
+      <w:r>
+        <w:instrText xml:space="preserve"> REF _Ref172806114 \h </w:instrText>
+      </w:r>
+      <w:r>
+        <w:fldChar w:fldCharType="separate"/>
+      </w:r>
+      <w:r>
+        <w:t xml:space="preserve">Figure </w:t>
+      </w:r>
+      <w:r>
+        <w:rPr>
+          <w:noProof/>
+        </w:rPr>
+        <w:t>6</w:t>
+      </w:r>
+      <w:r>
+        <w:fldChar w:fldCharType="end"/>
+      </w:r>
+      <w:r>
+        <w:t xml:space="preserve"> </w:t>
+      </w:r>
+      <w:r>
+        <w:t xml:space="preserve">shows an example of how the triangulation of the plane is adapted through a process called “Tessellation” (see </w:t>
+      </w:r>
+      <w:r>
+        <w:fldChar w:fldCharType="begin"/>
+      </w:r>
+      <w:r>
+        <w:instrText xml:space="preserve"> REF _Ref172806156 \h </w:instrText>
+      </w:r>
+      <w:r>
+        <w:fldChar w:fldCharType="separate"/>
+      </w:r>
+      <w:r>
+        <w:t>Tessellation</w:t>
+      </w:r>
+      <w:r>
+        <w:fldChar w:fldCharType="end"/>
+      </w:r>
+      <w:r>
+        <w:t>) so that no triangle intersects with any other triangle anymore.</w:t>
+      </w:r>
+      <w:r>
+        <w:t xml:space="preserve"> </w:t>
+      </w:r>
+    </w:p>
+    <w:p>
+      <w:pPr>
+        <w:pStyle w:val="KapitelIII"/>
+      </w:pPr>
+      <w:bookmarkStart w:id="38" w:name="_Toc172806232"/>
+      <w:r>
+        <w:t>Heuristic for ordering Delimiter intersections</w:t>
+      </w:r>
+      <w:bookmarkEnd w:id="38"/>
+    </w:p>
+    <w:p>
+      <w:pPr>
+        <w:pStyle w:val="BodyText"/>
       </w:pPr>
       <w:r>
         <w:t xml:space="preserve">The order in which the delimiter intersections are solved is vital to the predictability of the algorithm. </w:t>
       </w:r>
       <w:r>
-        <w:t>Delimiters are expected to grow outwards until they are stopped, which means we need to resolve the intersections in the order in which they would’ve occurred</w:t>
+        <w:t xml:space="preserve">Delimiters are expected to grow outwards until they are stopped, which means </w:t>
+      </w:r>
+      <w:r>
+        <w:lastRenderedPageBreak/>
+        <w:t>we need to resolve the intersections in the order in which they would’ve occurred</w:t>
       </w:r>
       <w:r>
         <w:t xml:space="preserve"> in theory.</w:t>
@@ -7176,7 +7781,7 @@
                     </pic:cNvPicPr>
                   </pic:nvPicPr>
                   <pic:blipFill>
-                    <a:blip r:embed="rId18">
+                    <a:blip r:embed="rId17">
                       <a:extLst>
                         <a:ext uri="{28A0092B-C50C-407E-A947-70E740481C1C}">
                           <a14:useLocalDpi xmlns:a14="http://schemas.microsoft.com/office/drawing/2010/main" val="0"/>
@@ -7213,7 +7818,8 @@
         <w:pStyle w:val="Caption"/>
         <w:jc w:val="center"/>
       </w:pPr>
-      <w:bookmarkStart w:id="32" w:name="_Ref172724374"/>
+      <w:bookmarkStart w:id="39" w:name="_Ref172724374"/>
+      <w:bookmarkStart w:id="40" w:name="_Toc172806207"/>
       <w:r>
         <w:t xml:space="preserve">Figure </w:t>
       </w:r>
@@ -7225,6 +7831,49 @@
       </w:r>
       <w:r>
         <w:fldChar w:fldCharType="separate"/>
+      </w:r>
+      <w:r>
+        <w:rPr>
+          <w:noProof/>
+        </w:rPr>
+        <w:t>7</w:t>
+      </w:r>
+      <w:r>
+        <w:fldChar w:fldCharType="end"/>
+      </w:r>
+      <w:bookmarkEnd w:id="39"/>
+      <w:r>
+        <w:t>: An example of unexpected results if the intersections are not ordered properly.</w:t>
+      </w:r>
+      <w:r>
+        <w:t xml:space="preserve"> Delimiters are seen from a top-down view.</w:t>
+      </w:r>
+      <w:bookmarkEnd w:id="40"/>
+    </w:p>
+    <w:p>
+      <w:pPr>
+        <w:pStyle w:val="BodyText"/>
+      </w:pPr>
+      <w:r>
+        <w:t>The chosen heuristic should therefore reflect the idea that delimiters grow outward, meaning intersections that are “nearer” to the involved delimiters’ origin have higher priority in the resolution.</w:t>
+      </w:r>
+      <w:r>
+        <w:t xml:space="preserve"> </w:t>
+      </w:r>
+      <w:r>
+        <w:t xml:space="preserve">This avoids the issue shown in </w:t>
+      </w:r>
+      <w:r>
+        <w:fldChar w:fldCharType="begin"/>
+      </w:r>
+      <w:r>
+        <w:instrText xml:space="preserve"> REF _Ref172724374 \h </w:instrText>
+      </w:r>
+      <w:r>
+        <w:fldChar w:fldCharType="separate"/>
+      </w:r>
+      <w:r>
+        <w:t xml:space="preserve">Figure </w:t>
       </w:r>
       <w:r>
         <w:rPr>
@@ -7235,12 +7884,17 @@
       <w:r>
         <w:fldChar w:fldCharType="end"/>
       </w:r>
-      <w:bookmarkEnd w:id="32"/>
-      <w:r>
-        <w:t>: An example of unexpected results if the intersections are not ordered properly.</w:t>
-      </w:r>
-      <w:r>
-        <w:t xml:space="preserve"> Delimiters are seen from a top-down view.</w:t>
+      <w:r>
+        <w:t>, where intersections result in “false” clipping because one of the delimiter planes should</w:t>
+      </w:r>
+      <w:r>
+        <w:t xml:space="preserve"> not actually </w:t>
+      </w:r>
+      <w:r>
+        <w:t>extend</w:t>
+      </w:r>
+      <w:r>
+        <w:t xml:space="preserve"> far enough to reach the intersection point in its expected form.</w:t>
       </w:r>
     </w:p>
     <w:p>
@@ -7248,54 +7902,6 @@
         <w:pStyle w:val="BodyText"/>
       </w:pPr>
       <w:r>
-        <w:t>The chosen heuristic should therefore reflect the idea that delimiters grow outward, meaning intersections that are “nearer” to the involved delimiters’ origin have higher priority in the resolution.</w:t>
-      </w:r>
-      <w:r>
-        <w:t xml:space="preserve"> </w:t>
-      </w:r>
-      <w:r>
-        <w:t xml:space="preserve">This avoids the issue shown in </w:t>
-      </w:r>
-      <w:r>
-        <w:fldChar w:fldCharType="begin"/>
-      </w:r>
-      <w:r>
-        <w:instrText xml:space="preserve"> REF _Ref172724374 \h </w:instrText>
-      </w:r>
-      <w:r>
-        <w:fldChar w:fldCharType="separate"/>
-      </w:r>
-      <w:r>
-        <w:t xml:space="preserve">Figure </w:t>
-      </w:r>
-      <w:r>
-        <w:rPr>
-          <w:noProof/>
-        </w:rPr>
-        <w:t>6</w:t>
-      </w:r>
-      <w:r>
-        <w:fldChar w:fldCharType="end"/>
-      </w:r>
-      <w:r>
-        <w:t>, where intersections result in “false” clipping because one of the delimiter planes should</w:t>
-      </w:r>
-      <w:r>
-        <w:t xml:space="preserve"> not actually </w:t>
-      </w:r>
-      <w:r>
-        <w:t>extend</w:t>
-      </w:r>
-      <w:r>
-        <w:t xml:space="preserve"> far enough to reach the intersection point in its expected form.</w:t>
-      </w:r>
-    </w:p>
-    <w:p>
-      <w:pPr>
-        <w:pStyle w:val="BodyText"/>
-      </w:pPr>
-      <w:r>
-        <w:lastRenderedPageBreak/>
         <w:t>Th</w:t>
       </w:r>
       <w:r>
@@ -7365,7 +7971,7 @@
                     </pic:cNvPicPr>
                   </pic:nvPicPr>
                   <pic:blipFill rotWithShape="1">
-                    <a:blip r:embed="rId19">
+                    <a:blip r:embed="rId18">
                       <a:extLst>
                         <a:ext uri="{28A0092B-C50C-407E-A947-70E740481C1C}">
                           <a14:useLocalDpi xmlns:a14="http://schemas.microsoft.com/office/drawing/2010/main" val="0"/>
@@ -7405,7 +8011,8 @@
         <w:pStyle w:val="Caption"/>
         <w:jc w:val="center"/>
       </w:pPr>
-      <w:bookmarkStart w:id="33" w:name="_Ref172738088"/>
+      <w:bookmarkStart w:id="41" w:name="_Ref172738088"/>
+      <w:bookmarkStart w:id="42" w:name="_Toc172806208"/>
       <w:r>
         <w:t xml:space="preserve">Figure </w:t>
       </w:r>
@@ -7422,12 +8029,12 @@
         <w:rPr>
           <w:noProof/>
         </w:rPr>
-        <w:t>7</w:t>
+        <w:t>8</w:t>
       </w:r>
       <w:r>
         <w:fldChar w:fldCharType="end"/>
       </w:r>
-      <w:bookmarkEnd w:id="33"/>
+      <w:bookmarkEnd w:id="41"/>
       <w:r>
         <w:t>: The blue dotted lines represent the heuristic by which intersections are sorted</w:t>
       </w:r>
@@ -7437,17 +8044,285 @@
         </w:rPr>
         <w:t>.</w:t>
       </w:r>
+      <w:r>
+        <w:rPr>
+          <w:noProof/>
+        </w:rPr>
+        <w:t xml:space="preserve"> The lengths of the two lines are summed together to find one distance value.</w:t>
+      </w:r>
+      <w:bookmarkEnd w:id="42"/>
+    </w:p>
+    <w:p>
+      <w:pPr>
+        <w:pStyle w:val="KapitelII"/>
+      </w:pPr>
+      <w:bookmarkStart w:id="43" w:name="_Ref172551539"/>
+      <w:bookmarkStart w:id="44" w:name="_Toc172806233"/>
+      <w:r>
+        <w:lastRenderedPageBreak/>
+        <w:t>Calculating Volumes</w:t>
+      </w:r>
+      <w:bookmarkEnd w:id="43"/>
+      <w:bookmarkEnd w:id="44"/>
     </w:p>
     <w:p>
       <w:pPr>
         <w:pStyle w:val="BodyText"/>
       </w:pPr>
+      <w:r>
+        <w:t xml:space="preserve">After </w:t>
+      </w:r>
+      <w:r>
+        <w:t xml:space="preserve">the input has been processed through as described in the previous chapters, the next step is to </w:t>
+      </w:r>
+      <w:r>
+        <w:t>calculate</w:t>
+      </w:r>
+      <w:r>
+        <w:t xml:space="preserve"> the volume for every anchor in the world.</w:t>
+      </w:r>
+      <w:r>
+        <w:t xml:space="preserve"> This </w:t>
+      </w:r>
+      <w:r>
+        <w:t xml:space="preserve">step assembles a set of triangles that represent the “ideal” volume as close as possible, while fulfilling the requirements that were initially described in </w:t>
+      </w:r>
+      <w:r>
+        <w:fldChar w:fldCharType="begin"/>
+      </w:r>
+      <w:r>
+        <w:instrText xml:space="preserve"> REF _Ref172801654 \h </w:instrText>
+      </w:r>
+      <w:r>
+        <w:fldChar w:fldCharType="separate"/>
+      </w:r>
+      <w:r>
+        <w:t>General Requirements</w:t>
+      </w:r>
+      <w:r>
+        <w:fldChar w:fldCharType="end"/>
+      </w:r>
+      <w:r>
+        <w:t>.</w:t>
+      </w:r>
+      <w:r>
+        <w:t xml:space="preserve"> </w:t>
+      </w:r>
     </w:p>
     <w:p>
       <w:pPr>
         <w:pStyle w:val="BodyText"/>
       </w:pPr>
       <w:r>
+        <w:t xml:space="preserve">As described in </w:t>
+      </w:r>
+      <w:r>
+        <w:fldChar w:fldCharType="begin"/>
+      </w:r>
+      <w:r>
+        <w:instrText xml:space="preserve"> REF _Ref171774734 \h </w:instrText>
+      </w:r>
+      <w:r>
+        <w:fldChar w:fldCharType="separate"/>
+      </w:r>
+      <w:r>
+        <w:t>Representing Volumes</w:t>
+      </w:r>
+      <w:r>
+        <w:fldChar w:fldCharType="end"/>
+      </w:r>
+      <w:r>
+        <w:t>, volumes are a list of triangles.</w:t>
+      </w:r>
+      <w:r>
+        <w:t xml:space="preserve"> Adapting the requirements </w:t>
+      </w:r>
+      <w:r>
+        <w:t>to this assumption leads to the following implications:</w:t>
+      </w:r>
+    </w:p>
+    <w:p>
+      <w:pPr>
+        <w:pStyle w:val="BodyText"/>
+        <w:numPr>
+          <w:ilvl w:val="0"/>
+          <w:numId w:val="24"/>
+        </w:numPr>
+      </w:pPr>
+      <w:r>
+        <w:t>A triangle of a volume must never intersect a triangle of a delimiter.</w:t>
+      </w:r>
+    </w:p>
+    <w:p>
+      <w:pPr>
+        <w:pStyle w:val="BodyText"/>
+        <w:numPr>
+          <w:ilvl w:val="0"/>
+          <w:numId w:val="24"/>
+        </w:numPr>
+      </w:pPr>
+      <w:r>
+        <w:t xml:space="preserve">The triangles that make up a volume must </w:t>
+      </w:r>
+      <w:r>
+        <w:t>match the triangles making up the delimiters that border this volume.</w:t>
+      </w:r>
+    </w:p>
+    <w:p>
+      <w:pPr>
+        <w:pStyle w:val="BodyText"/>
+        <w:numPr>
+          <w:ilvl w:val="0"/>
+          <w:numId w:val="24"/>
+        </w:numPr>
+      </w:pPr>
+      <w:r>
+        <w:t>The triangles that make up a volume must be completely enclosed and must always contain its anchor.</w:t>
+      </w:r>
+    </w:p>
+    <w:p>
+      <w:pPr>
+        <w:pStyle w:val="BodyText"/>
+      </w:pPr>
+      <w:r>
+        <w:t xml:space="preserve">This stage of the algorithm therefore finds the delimiters that encapsulate an </w:t>
+      </w:r>
+      <w:r>
+        <w:t>anchor and</w:t>
+      </w:r>
+      <w:r>
+        <w:t xml:space="preserve"> </w:t>
+      </w:r>
+      <w:r>
+        <w:t>assemble the volume by copying triangles from these surrounding delimiters.</w:t>
+      </w:r>
+      <w:r>
+        <w:t xml:space="preserve"> </w:t>
+      </w:r>
+      <w:r>
+        <w:t xml:space="preserve">This fulfills </w:t>
+      </w:r>
+      <w:r>
+        <w:t>all</w:t>
+      </w:r>
+      <w:r>
+        <w:t xml:space="preserve"> </w:t>
+      </w:r>
+      <w:r>
+        <w:t>the three requirements listed above.</w:t>
+      </w:r>
+    </w:p>
+    <w:p>
+      <w:pPr>
+        <w:pStyle w:val="BodyText"/>
+      </w:pPr>
+      <w:r>
+        <w:t xml:space="preserve">In </w:t>
+      </w:r>
+      <w:r>
+        <w:fldChar w:fldCharType="begin"/>
+      </w:r>
+      <w:r>
+        <w:instrText xml:space="preserve"> REF _Ref172557914 \h </w:instrText>
+      </w:r>
+      <w:r>
+        <w:fldChar w:fldCharType="separate"/>
+      </w:r>
+      <w:r>
+        <w:t>Clipping Delimiters</w:t>
+      </w:r>
+      <w:r>
+        <w:fldChar w:fldCharType="end"/>
+      </w:r>
+      <w:r>
+        <w:t>, it is ensured that no triangle of a delimiter plane intersects with any other triangle of any other delimiter plane.</w:t>
+      </w:r>
+      <w:r>
+        <w:t xml:space="preserve"> </w:t>
+      </w:r>
+      <w:r>
+        <w:t>When copying a triangle from a delimiter plane into a volume, it is therefore guaranteed to not intersect with any delimiter</w:t>
+      </w:r>
+      <w:r>
+        <w:t xml:space="preserve"> plane</w:t>
+      </w:r>
+      <w:r>
+        <w:t>.</w:t>
+      </w:r>
+    </w:p>
+    <w:p>
+      <w:pPr>
+        <w:pStyle w:val="BodyText"/>
+      </w:pPr>
+      <w:r>
+        <w:t>This approach also guarantees that the volume representation perfectly matches the expected output, because the volume’s triangles are exactly the triangles that stop the volume from growing.</w:t>
+      </w:r>
+    </w:p>
+    <w:p>
+      <w:pPr>
+        <w:pStyle w:val="BodyText"/>
+      </w:pPr>
+      <w:r>
+        <w:t xml:space="preserve">For the last requirement, the algorithm implicitly creates six additional delimiter planes which span around the entire world. </w:t>
+      </w:r>
+      <w:r>
+        <w:t>Apart from being generated automatically, t</w:t>
+      </w:r>
+      <w:r>
+        <w:t>hey</w:t>
+      </w:r>
+      <w:r>
+        <w:t xml:space="preserve"> behave </w:t>
+      </w:r>
+      <w:r>
+        <w:t>the same</w:t>
+      </w:r>
+      <w:r>
+        <w:t xml:space="preserve"> as the delimiter planes that were specified in the input.</w:t>
+      </w:r>
+      <w:r>
+        <w:t xml:space="preserve"> </w:t>
+      </w:r>
+      <w:r>
+        <w:t xml:space="preserve">This </w:t>
+      </w:r>
+      <w:r>
+        <w:t>means that all points in</w:t>
+      </w:r>
+      <w:r>
+        <w:t>side</w:t>
+      </w:r>
+      <w:r>
+        <w:t xml:space="preserve"> the world are completely enclosed by delimiter planes</w:t>
+      </w:r>
+      <w:r>
+        <w:t>, which in turn means that any point inside the world can be completely enclosed using a set of triangles from delimiter planes.</w:t>
+      </w:r>
+    </w:p>
+    <w:p>
+      <w:pPr>
+        <w:pStyle w:val="BodyText"/>
+      </w:pPr>
+      <w:r>
+        <w:t>The remaining challenge in this step is finding the set of triangles that should make up an anchor’s volume.</w:t>
+      </w:r>
+    </w:p>
+    <w:p>
+      <w:pPr>
+        <w:pStyle w:val="KapitelIII"/>
+      </w:pPr>
+      <w:bookmarkStart w:id="45" w:name="_Toc172806234"/>
+      <w:r>
+        <w:lastRenderedPageBreak/>
+        <w:t>Assembling the triangles</w:t>
+      </w:r>
+      <w:bookmarkEnd w:id="45"/>
+    </w:p>
+    <w:p>
+      <w:pPr>
+        <w:pStyle w:val="BodyText"/>
+      </w:pPr>
+      <w:r>
         <w:t>@Incomplete</w:t>
       </w:r>
     </w:p>
@@ -7455,47 +8330,35 @@
       <w:pPr>
         <w:pStyle w:val="KapitelII"/>
       </w:pPr>
-      <w:bookmarkStart w:id="34" w:name="_Toc172378295"/>
-      <w:bookmarkStart w:id="35" w:name="_Ref172551539"/>
-      <w:r>
-        <w:t>Calculating Volumes</w:t>
-      </w:r>
-      <w:bookmarkEnd w:id="34"/>
-      <w:bookmarkEnd w:id="35"/>
-    </w:p>
-    <w:p>
-      <w:pPr>
-        <w:pStyle w:val="KapitelII"/>
-      </w:pPr>
-      <w:bookmarkStart w:id="36" w:name="_Toc172378296"/>
+      <w:bookmarkStart w:id="46" w:name="_Toc172806235"/>
       <w:r>
         <w:t xml:space="preserve">Querying </w:t>
       </w:r>
       <w:r>
         <w:t>the World</w:t>
       </w:r>
-      <w:bookmarkEnd w:id="36"/>
+      <w:bookmarkEnd w:id="46"/>
     </w:p>
     <w:p>
       <w:pPr>
         <w:pStyle w:val="KapitelI"/>
       </w:pPr>
-      <w:bookmarkStart w:id="37" w:name="_Toc172378297"/>
+      <w:bookmarkStart w:id="47" w:name="_Toc172806236"/>
       <w:r>
         <w:lastRenderedPageBreak/>
         <w:t>Implementation</w:t>
       </w:r>
-      <w:bookmarkEnd w:id="37"/>
+      <w:bookmarkEnd w:id="47"/>
     </w:p>
     <w:p>
       <w:pPr>
         <w:pStyle w:val="KapitelII"/>
       </w:pPr>
-      <w:bookmarkStart w:id="38" w:name="_Toc172378298"/>
+      <w:bookmarkStart w:id="48" w:name="_Toc172806237"/>
       <w:r>
         <w:t>Overview</w:t>
       </w:r>
-      <w:bookmarkEnd w:id="38"/>
+      <w:bookmarkEnd w:id="48"/>
     </w:p>
     <w:p>
       <w:pPr>
@@ -7580,11 +8443,11 @@
       <w:pPr>
         <w:pStyle w:val="KapitelII"/>
       </w:pPr>
-      <w:bookmarkStart w:id="39" w:name="_Toc172378299"/>
+      <w:bookmarkStart w:id="49" w:name="_Toc172806238"/>
       <w:r>
         <w:t>The interface</w:t>
       </w:r>
-      <w:bookmarkEnd w:id="39"/>
+      <w:bookmarkEnd w:id="49"/>
     </w:p>
     <w:p>
       <w:pPr>
@@ -7748,11 +8611,11 @@
       <w:pPr>
         <w:pStyle w:val="KapitelII"/>
       </w:pPr>
-      <w:bookmarkStart w:id="40" w:name="_Toc172378300"/>
+      <w:bookmarkStart w:id="50" w:name="_Toc172806239"/>
       <w:r>
         <w:t>The underlying data structure</w:t>
       </w:r>
-      <w:bookmarkEnd w:id="40"/>
+      <w:bookmarkEnd w:id="50"/>
     </w:p>
     <w:p>
       <w:pPr>
@@ -7865,96 +8728,98 @@
       <w:pPr>
         <w:pStyle w:val="KapitelII"/>
       </w:pPr>
-      <w:bookmarkStart w:id="41" w:name="_Toc172378301"/>
+      <w:bookmarkStart w:id="51" w:name="_Ref172806156"/>
+      <w:bookmarkStart w:id="52" w:name="_Toc172806240"/>
       <w:r>
         <w:t>Tessellation</w:t>
       </w:r>
-      <w:bookmarkEnd w:id="41"/>
+      <w:bookmarkEnd w:id="51"/>
+      <w:bookmarkEnd w:id="52"/>
     </w:p>
     <w:p>
       <w:pPr>
         <w:pStyle w:val="KapitelII"/>
       </w:pPr>
-      <w:bookmarkStart w:id="42" w:name="_Toc172378302"/>
+      <w:bookmarkStart w:id="53" w:name="_Toc172806241"/>
       <w:r>
         <w:t>Flood filling</w:t>
       </w:r>
-      <w:bookmarkEnd w:id="42"/>
+      <w:bookmarkEnd w:id="53"/>
     </w:p>
     <w:p>
       <w:pPr>
         <w:pStyle w:val="KapitelII"/>
       </w:pPr>
-      <w:bookmarkStart w:id="43" w:name="_Toc172378303"/>
+      <w:bookmarkStart w:id="54" w:name="_Toc172806242"/>
       <w:r>
         <w:t>Assembling</w:t>
       </w:r>
-      <w:bookmarkEnd w:id="43"/>
+      <w:bookmarkEnd w:id="54"/>
     </w:p>
     <w:p>
       <w:pPr>
         <w:pStyle w:val="KapitelI"/>
       </w:pPr>
-      <w:bookmarkStart w:id="44" w:name="_Toc172378304"/>
+      <w:bookmarkStart w:id="55" w:name="_Toc172806243"/>
       <w:r>
         <w:lastRenderedPageBreak/>
         <w:t>Assessment</w:t>
       </w:r>
-      <w:bookmarkEnd w:id="44"/>
+      <w:bookmarkEnd w:id="55"/>
     </w:p>
     <w:p>
       <w:pPr>
         <w:pStyle w:val="KapitelII"/>
       </w:pPr>
-      <w:bookmarkStart w:id="45" w:name="_Toc172378305"/>
+      <w:bookmarkStart w:id="56" w:name="_Toc172806244"/>
       <w:r>
         <w:t>Fulfillment</w:t>
       </w:r>
       <w:r>
         <w:t xml:space="preserve"> of the requirements</w:t>
       </w:r>
-      <w:bookmarkEnd w:id="45"/>
+      <w:bookmarkEnd w:id="56"/>
     </w:p>
     <w:p>
       <w:pPr>
         <w:pStyle w:val="KapitelII"/>
       </w:pPr>
-      <w:bookmarkStart w:id="46" w:name="_Toc172378306"/>
+      <w:bookmarkStart w:id="57" w:name="_Toc172806245"/>
       <w:r>
         <w:t xml:space="preserve">Comparison </w:t>
       </w:r>
       <w:r>
         <w:t>with other approaches</w:t>
       </w:r>
-      <w:bookmarkEnd w:id="46"/>
+      <w:bookmarkEnd w:id="57"/>
     </w:p>
     <w:p>
       <w:pPr>
         <w:pStyle w:val="KapitelI"/>
       </w:pPr>
-      <w:bookmarkStart w:id="47" w:name="_Toc172378307"/>
+      <w:bookmarkStart w:id="58" w:name="_Toc172806246"/>
       <w:r>
         <w:lastRenderedPageBreak/>
         <w:t>Future Work</w:t>
       </w:r>
-      <w:bookmarkEnd w:id="47"/>
+      <w:bookmarkEnd w:id="58"/>
     </w:p>
     <w:p>
       <w:pPr>
         <w:pStyle w:val="KapitelI"/>
       </w:pPr>
-      <w:bookmarkStart w:id="48" w:name="_Toc172378308"/>
+      <w:bookmarkStart w:id="59" w:name="_Toc172806247"/>
       <w:r>
         <w:lastRenderedPageBreak/>
         <w:t>Conclusion</w:t>
       </w:r>
-      <w:bookmarkEnd w:id="48"/>
+      <w:bookmarkEnd w:id="59"/>
     </w:p>
     <w:p>
       <w:pPr>
         <w:pStyle w:val="VerzeichnisberschriftimInhaltsverzeichnisgelistet"/>
       </w:pPr>
-      <w:bookmarkStart w:id="49" w:name="_Toc172378309"/>
+      <w:bookmarkStart w:id="60" w:name="_Toc172806248"/>
       <w:r>
         <w:lastRenderedPageBreak/>
         <w:t>List</w:t>
@@ -7962,7 +8827,7 @@
       <w:r>
         <w:t xml:space="preserve"> of figures</w:t>
       </w:r>
-      <w:bookmarkEnd w:id="49"/>
+      <w:bookmarkEnd w:id="60"/>
     </w:p>
     <w:p>
       <w:pPr>
@@ -7988,13 +8853,13 @@
       <w:r>
         <w:fldChar w:fldCharType="separate"/>
       </w:r>
-      <w:hyperlink w:anchor="_Toc172558563" w:history="1">
+      <w:hyperlink w:anchor="_Toc172806201" w:history="1">
         <w:r>
           <w:rPr>
             <w:rStyle w:val="Hyperlink"/>
             <w:noProof/>
           </w:rPr>
-          <w:t>Figure 1: The proposed representations of volumes, from left to right</w:t>
+          <w:t>Figure 1: The proposed representations of volumes, from left to right.</w:t>
         </w:r>
         <w:r>
           <w:rPr>
@@ -8015,7 +8880,7 @@
             <w:noProof/>
             <w:webHidden/>
           </w:rPr>
-          <w:instrText xml:space="preserve"> PAGEREF _Toc172558563 \h </w:instrText>
+          <w:instrText xml:space="preserve"> PAGEREF _Toc172806201 \h </w:instrText>
         </w:r>
         <w:r>
           <w:rPr>
@@ -8035,7 +8900,7 @@
             <w:noProof/>
             <w:webHidden/>
           </w:rPr>
-          <w:t>6</w:t>
+          <w:t>12</w:t>
         </w:r>
         <w:r>
           <w:rPr>
@@ -8061,7 +8926,7 @@
           <w14:ligatures w14:val="standardContextual"/>
         </w:rPr>
       </w:pPr>
-      <w:hyperlink w:anchor="_Toc172558564" w:history="1">
+      <w:hyperlink w:anchor="_Toc172806202" w:history="1">
         <w:r>
           <w:rPr>
             <w:rStyle w:val="Hyperlink"/>
@@ -8088,7 +8953,7 @@
             <w:noProof/>
             <w:webHidden/>
           </w:rPr>
-          <w:instrText xml:space="preserve"> PAGEREF _Toc172558564 \h </w:instrText>
+          <w:instrText xml:space="preserve"> PAGEREF _Toc172806202 \h </w:instrText>
         </w:r>
         <w:r>
           <w:rPr>
@@ -8108,7 +8973,7 @@
             <w:noProof/>
             <w:webHidden/>
           </w:rPr>
-          <w:t>8</w:t>
+          <w:t>14</w:t>
         </w:r>
         <w:r>
           <w:rPr>
@@ -8134,13 +8999,13 @@
           <w14:ligatures w14:val="standardContextual"/>
         </w:rPr>
       </w:pPr>
-      <w:hyperlink w:anchor="_Toc172558565" w:history="1">
+      <w:hyperlink w:anchor="_Toc172806203" w:history="1">
         <w:r>
           <w:rPr>
             <w:rStyle w:val="Hyperlink"/>
             <w:noProof/>
           </w:rPr>
-          <w:t>Figure 3: Visual Example of virtually extending Delimiter Planes.</w:t>
+          <w:t>Figure 3: Visual Example of virtually extending Delimiter Planes. Delimiters are displayed from a top-down view.</w:t>
         </w:r>
         <w:r>
           <w:rPr>
@@ -8161,7 +9026,7 @@
             <w:noProof/>
             <w:webHidden/>
           </w:rPr>
-          <w:instrText xml:space="preserve"> PAGEREF _Toc172558565 \h </w:instrText>
+          <w:instrText xml:space="preserve"> PAGEREF _Toc172806203 \h </w:instrText>
         </w:r>
         <w:r>
           <w:rPr>
@@ -8181,7 +9046,7 @@
             <w:noProof/>
             <w:webHidden/>
           </w:rPr>
-          <w:t>9</w:t>
+          <w:t>15</w:t>
         </w:r>
         <w:r>
           <w:rPr>
@@ -8207,7 +9072,7 @@
           <w14:ligatures w14:val="standardContextual"/>
         </w:rPr>
       </w:pPr>
-      <w:hyperlink w:anchor="_Toc172558566" w:history="1">
+      <w:hyperlink w:anchor="_Toc172806204" w:history="1">
         <w:r>
           <w:rPr>
             <w:rStyle w:val="Hyperlink"/>
@@ -8234,7 +9099,7 @@
             <w:noProof/>
             <w:webHidden/>
           </w:rPr>
-          <w:instrText xml:space="preserve"> PAGEREF _Toc172558566 \h </w:instrText>
+          <w:instrText xml:space="preserve"> PAGEREF _Toc172806204 \h </w:instrText>
         </w:r>
         <w:r>
           <w:rPr>
@@ -8254,7 +9119,7 @@
             <w:noProof/>
             <w:webHidden/>
           </w:rPr>
-          <w:t>9</w:t>
+          <w:t>15</w:t>
         </w:r>
         <w:r>
           <w:rPr>
@@ -8267,13 +9132,305 @@
     </w:p>
     <w:p>
       <w:pPr>
+        <w:pStyle w:val="TableofFigures"/>
+        <w:tabs>
+          <w:tab w:val="right" w:leader="dot" w:pos="8495"/>
+        </w:tabs>
+        <w:rPr>
+          <w:rFonts w:eastAsiaTheme="minorEastAsia"/>
+          <w:noProof/>
+          <w:kern w:val="2"/>
+          <w:sz w:val="24"/>
+          <w:szCs w:val="24"/>
+          <w14:ligatures w14:val="standardContextual"/>
+        </w:rPr>
+      </w:pPr>
+      <w:hyperlink w:anchor="_Toc172806205" w:history="1">
+        <w:r>
+          <w:rPr>
+            <w:rStyle w:val="Hyperlink"/>
+            <w:noProof/>
+          </w:rPr>
+          <w:t>Figure 5: The black part is clipped away from the delimiters whose level is not lower than the other's. Delimiters are seen from a top-down view.</w:t>
+        </w:r>
+        <w:r>
+          <w:rPr>
+            <w:noProof/>
+            <w:webHidden/>
+          </w:rPr>
+          <w:tab/>
+        </w:r>
+        <w:r>
+          <w:rPr>
+            <w:noProof/>
+            <w:webHidden/>
+          </w:rPr>
+          <w:fldChar w:fldCharType="begin"/>
+        </w:r>
+        <w:r>
+          <w:rPr>
+            <w:noProof/>
+            <w:webHidden/>
+          </w:rPr>
+          <w:instrText xml:space="preserve"> PAGEREF _Toc172806205 \h </w:instrText>
+        </w:r>
+        <w:r>
+          <w:rPr>
+            <w:noProof/>
+            <w:webHidden/>
+          </w:rPr>
+        </w:r>
+        <w:r>
+          <w:rPr>
+            <w:noProof/>
+            <w:webHidden/>
+          </w:rPr>
+          <w:fldChar w:fldCharType="separate"/>
+        </w:r>
+        <w:r>
+          <w:rPr>
+            <w:noProof/>
+            <w:webHidden/>
+          </w:rPr>
+          <w:t>17</w:t>
+        </w:r>
+        <w:r>
+          <w:rPr>
+            <w:noProof/>
+            <w:webHidden/>
+          </w:rPr>
+          <w:fldChar w:fldCharType="end"/>
+        </w:r>
+      </w:hyperlink>
+    </w:p>
+    <w:p>
+      <w:pPr>
+        <w:pStyle w:val="TableofFigures"/>
+        <w:tabs>
+          <w:tab w:val="right" w:leader="dot" w:pos="8495"/>
+        </w:tabs>
+        <w:rPr>
+          <w:rFonts w:eastAsiaTheme="minorEastAsia"/>
+          <w:noProof/>
+          <w:kern w:val="2"/>
+          <w:sz w:val="24"/>
+          <w:szCs w:val="24"/>
+          <w14:ligatures w14:val="standardContextual"/>
+        </w:rPr>
+      </w:pPr>
+      <w:hyperlink w:anchor="_Toc172806206" w:history="1">
+        <w:r>
+          <w:rPr>
+            <w:rStyle w:val="Hyperlink"/>
+            <w:noProof/>
+          </w:rPr>
+          <w:t>Figure 6: The two delimiters in red and blue intersect along the green axis. The red delimiter plane is tessellated so that no triangle of the plane intersects with the blue triangle anymore. The same must now happen for the blue triangle.</w:t>
+        </w:r>
+        <w:r>
+          <w:rPr>
+            <w:noProof/>
+            <w:webHidden/>
+          </w:rPr>
+          <w:tab/>
+        </w:r>
+        <w:r>
+          <w:rPr>
+            <w:noProof/>
+            <w:webHidden/>
+          </w:rPr>
+          <w:fldChar w:fldCharType="begin"/>
+        </w:r>
+        <w:r>
+          <w:rPr>
+            <w:noProof/>
+            <w:webHidden/>
+          </w:rPr>
+          <w:instrText xml:space="preserve"> PAGEREF _Toc172806206 \h </w:instrText>
+        </w:r>
+        <w:r>
+          <w:rPr>
+            <w:noProof/>
+            <w:webHidden/>
+          </w:rPr>
+        </w:r>
+        <w:r>
+          <w:rPr>
+            <w:noProof/>
+            <w:webHidden/>
+          </w:rPr>
+          <w:fldChar w:fldCharType="separate"/>
+        </w:r>
+        <w:r>
+          <w:rPr>
+            <w:noProof/>
+            <w:webHidden/>
+          </w:rPr>
+          <w:t>17</w:t>
+        </w:r>
+        <w:r>
+          <w:rPr>
+            <w:noProof/>
+            <w:webHidden/>
+          </w:rPr>
+          <w:fldChar w:fldCharType="end"/>
+        </w:r>
+      </w:hyperlink>
+    </w:p>
+    <w:p>
+      <w:pPr>
+        <w:pStyle w:val="TableofFigures"/>
+        <w:tabs>
+          <w:tab w:val="right" w:leader="dot" w:pos="8495"/>
+        </w:tabs>
+        <w:rPr>
+          <w:rFonts w:eastAsiaTheme="minorEastAsia"/>
+          <w:noProof/>
+          <w:kern w:val="2"/>
+          <w:sz w:val="24"/>
+          <w:szCs w:val="24"/>
+          <w14:ligatures w14:val="standardContextual"/>
+        </w:rPr>
+      </w:pPr>
+      <w:hyperlink w:anchor="_Toc172806207" w:history="1">
+        <w:r>
+          <w:rPr>
+            <w:rStyle w:val="Hyperlink"/>
+            <w:noProof/>
+          </w:rPr>
+          <w:t>Figure 7: An example of unexpected results if the intersections are not ordered properly. Delimiters are seen from a top-down view.</w:t>
+        </w:r>
+        <w:r>
+          <w:rPr>
+            <w:noProof/>
+            <w:webHidden/>
+          </w:rPr>
+          <w:tab/>
+        </w:r>
+        <w:r>
+          <w:rPr>
+            <w:noProof/>
+            <w:webHidden/>
+          </w:rPr>
+          <w:fldChar w:fldCharType="begin"/>
+        </w:r>
+        <w:r>
+          <w:rPr>
+            <w:noProof/>
+            <w:webHidden/>
+          </w:rPr>
+          <w:instrText xml:space="preserve"> PAGEREF _Toc172806207 \h </w:instrText>
+        </w:r>
+        <w:r>
+          <w:rPr>
+            <w:noProof/>
+            <w:webHidden/>
+          </w:rPr>
+        </w:r>
+        <w:r>
+          <w:rPr>
+            <w:noProof/>
+            <w:webHidden/>
+          </w:rPr>
+          <w:fldChar w:fldCharType="separate"/>
+        </w:r>
+        <w:r>
+          <w:rPr>
+            <w:noProof/>
+            <w:webHidden/>
+          </w:rPr>
+          <w:t>18</w:t>
+        </w:r>
+        <w:r>
+          <w:rPr>
+            <w:noProof/>
+            <w:webHidden/>
+          </w:rPr>
+          <w:fldChar w:fldCharType="end"/>
+        </w:r>
+      </w:hyperlink>
+    </w:p>
+    <w:p>
+      <w:pPr>
+        <w:pStyle w:val="TableofFigures"/>
+        <w:tabs>
+          <w:tab w:val="right" w:leader="dot" w:pos="8495"/>
+        </w:tabs>
+        <w:rPr>
+          <w:rFonts w:eastAsiaTheme="minorEastAsia"/>
+          <w:noProof/>
+          <w:kern w:val="2"/>
+          <w:sz w:val="24"/>
+          <w:szCs w:val="24"/>
+          <w14:ligatures w14:val="standardContextual"/>
+        </w:rPr>
+      </w:pPr>
+      <w:hyperlink w:anchor="_Toc172806208" w:history="1">
+        <w:r>
+          <w:rPr>
+            <w:rStyle w:val="Hyperlink"/>
+            <w:noProof/>
+          </w:rPr>
+          <w:t>Figure 8: The blue dotted lines represent the heuristic by which intersections are sorted. The lengths of the two lines are summed together to find one distance value.</w:t>
+        </w:r>
+        <w:r>
+          <w:rPr>
+            <w:noProof/>
+            <w:webHidden/>
+          </w:rPr>
+          <w:tab/>
+        </w:r>
+        <w:r>
+          <w:rPr>
+            <w:noProof/>
+            <w:webHidden/>
+          </w:rPr>
+          <w:fldChar w:fldCharType="begin"/>
+        </w:r>
+        <w:r>
+          <w:rPr>
+            <w:noProof/>
+            <w:webHidden/>
+          </w:rPr>
+          <w:instrText xml:space="preserve"> PAGEREF _Toc172806208 \h </w:instrText>
+        </w:r>
+        <w:r>
+          <w:rPr>
+            <w:noProof/>
+            <w:webHidden/>
+          </w:rPr>
+        </w:r>
+        <w:r>
+          <w:rPr>
+            <w:noProof/>
+            <w:webHidden/>
+          </w:rPr>
+          <w:fldChar w:fldCharType="separate"/>
+        </w:r>
+        <w:r>
+          <w:rPr>
+            <w:noProof/>
+            <w:webHidden/>
+          </w:rPr>
+          <w:t>18</w:t>
+        </w:r>
+        <w:r>
+          <w:rPr>
+            <w:noProof/>
+            <w:webHidden/>
+          </w:rPr>
+          <w:fldChar w:fldCharType="end"/>
+        </w:r>
+      </w:hyperlink>
+    </w:p>
+    <w:p>
+      <w:pPr>
         <w:pStyle w:val="BodyText"/>
       </w:pPr>
       <w:r>
         <w:fldChar w:fldCharType="end"/>
       </w:r>
     </w:p>
-    <w:bookmarkStart w:id="50" w:name="_Toc172378310" w:displacedByCustomXml="next"/>
+    <w:bookmarkStart w:id="61" w:name="_Toc172806249" w:displacedByCustomXml="next"/>
     <w:sdt>
       <w:sdtPr>
         <w:rPr>
@@ -8293,7 +9450,7 @@
           <w:r>
             <w:t>Bibliography</w:t>
           </w:r>
-          <w:bookmarkEnd w:id="50"/>
+          <w:bookmarkEnd w:id="61"/>
         </w:p>
         <w:sdt>
           <w:sdtPr>
@@ -8336,7 +9493,7 @@
               </w:tblGrid>
               <w:tr>
                 <w:trPr>
-                  <w:divId w:val="1468429646"/>
+                  <w:divId w:val="2007398016"/>
                   <w:tblCellSpacing w:w="15" w:type="dxa"/>
                 </w:trPr>
                 <w:tc>
@@ -8384,7 +9541,7 @@
               </w:tr>
               <w:tr>
                 <w:trPr>
-                  <w:divId w:val="1468429646"/>
+                  <w:divId w:val="2007398016"/>
                   <w:tblCellSpacing w:w="15" w:type="dxa"/>
                 </w:trPr>
                 <w:tc>
@@ -8430,7 +9587,7 @@
               </w:tr>
               <w:tr>
                 <w:trPr>
-                  <w:divId w:val="1468429646"/>
+                  <w:divId w:val="2007398016"/>
                   <w:tblCellSpacing w:w="15" w:type="dxa"/>
                 </w:trPr>
                 <w:tc>
@@ -8477,7 +9634,7 @@
             </w:tbl>
             <w:p>
               <w:pPr>
-                <w:divId w:val="1468429646"/>
+                <w:divId w:val="2007398016"/>
                 <w:rPr>
                   <w:rFonts w:eastAsia="Times New Roman"/>
                   <w:noProof/>
@@ -8504,8 +9661,8 @@
       </w:pPr>
     </w:p>
     <w:sectPr>
-      <w:footerReference w:type="even" r:id="rId20"/>
-      <w:footerReference w:type="default" r:id="rId21"/>
+      <w:footerReference w:type="even" r:id="rId19"/>
+      <w:footerReference w:type="default" r:id="rId20"/>
       <w:pgSz w:w="11907" w:h="16838" w:code="9"/>
       <w:pgMar w:top="1134" w:right="1134" w:bottom="1134" w:left="2268" w:header="1134" w:footer="652" w:gutter="0"/>
       <w:pgNumType w:start="1"/>
@@ -8615,125 +9772,6 @@
       <w:pStyle w:val="Footer"/>
     </w:pPr>
     <w:r>
-      <w:tab/>
-    </w:r>
-    <w:r>
-      <w:rPr>
-        <w:rStyle w:val="Strong"/>
-      </w:rPr>
-      <w:fldChar w:fldCharType="begin"/>
-    </w:r>
-    <w:r>
-      <w:rPr>
-        <w:rStyle w:val="Strong"/>
-      </w:rPr>
-      <w:instrText xml:space="preserve"> STYLEREF  Titl</w:instrText>
-    </w:r>
-    <w:r>
-      <w:rPr>
-        <w:rStyle w:val="Strong"/>
-      </w:rPr>
-      <w:instrText>e</w:instrText>
-    </w:r>
-    <w:r>
-      <w:rPr>
-        <w:rStyle w:val="Strong"/>
-      </w:rPr>
-      <w:instrText xml:space="preserve">  \* MERGEFORMAT </w:instrText>
-    </w:r>
-    <w:r>
-      <w:rPr>
-        <w:rStyle w:val="Strong"/>
-      </w:rPr>
-      <w:fldChar w:fldCharType="separate"/>
-    </w:r>
-    <w:r>
-      <w:rPr>
-        <w:rStyle w:val="Strong"/>
-        <w:b w:val="0"/>
-        <w:bCs w:val="0"/>
-        <w:noProof/>
-      </w:rPr>
-      <w:t>Algorithmic Subdivision of Gamespaces into Semantic Volumes using Delimiters</w:t>
-    </w:r>
-    <w:r>
-      <w:rPr>
-        <w:rStyle w:val="Strong"/>
-      </w:rPr>
-      <w:fldChar w:fldCharType="end"/>
-    </w:r>
-  </w:p>
-</w:ftr>
-</file>
-
-<file path=word/footer4.xml><?xml version="1.0" encoding="utf-8"?>
-<w:ftr xmlns:wpc="http://schemas.microsoft.com/office/word/2010/wordprocessingCanvas" xmlns:cx="http://schemas.microsoft.com/office/drawing/2014/chartex" xmlns:cx1="http://schemas.microsoft.com/office/drawing/2015/9/8/chartex" xmlns:cx2="http://schemas.microsoft.com/office/drawing/2015/10/21/chartex" xmlns:cx3="http://schemas.microsoft.com/office/drawing/2016/5/9/chartex" xmlns:cx4="http://schemas.microsoft.com/office/drawing/2016/5/10/chartex" xmlns:cx5="http://schemas.microsoft.com/office/drawing/2016/5/11/chartex" xmlns:cx6="http://schemas.microsoft.com/office/drawing/2016/5/12/chartex" xmlns:cx7="http://schemas.microsoft.com/office/drawing/2016/5/13/chartex" xmlns:cx8="http://schemas.microsoft.com/office/drawing/2016/5/14/chartex" xmlns:mc="http://schemas.openxmlformats.org/markup-compatibility/2006" xmlns:aink="http://schemas.microsoft.com/office/drawing/2016/ink" xmlns:am3d="http://schemas.microsoft.com/office/drawing/2017/model3d" xmlns:o="urn:schemas-microsoft-com:office:office" xmlns:oel="http://schemas.microsoft.com/office/2019/extlst" xmlns:r="http://schemas.openxmlformats.org/officeDocument/2006/relationships" xmlns:m="http://schemas.openxmlformats.org/officeDocument/2006/math" xmlns:v="urn:schemas-microsoft-com:vml" xmlns:wp14="http://schemas.microsoft.com/office/word/2010/wordprocessingDrawing" xmlns:wp="http://schemas.openxmlformats.org/drawingml/2006/wordprocessingDrawing" xmlns:w10="urn:schemas-microsoft-com:office:word" xmlns:w="http://schemas.openxmlformats.org/wordprocessingml/2006/main" xmlns:w14="http://schemas.microsoft.com/office/word/2010/wordml" xmlns:w15="http://schemas.microsoft.com/office/word/2012/wordml" xmlns:w16cex="http://schemas.microsoft.com/office/word/2018/wordml/cex" xmlns:w16cid="http://schemas.microsoft.com/office/word/2016/wordml/cid" xmlns:w16="http://schemas.microsoft.com/office/word/2018/wordml" xmlns:w16du="http://schemas.microsoft.com/office/word/2023/wordml/word16du" xmlns:w16sdtdh="http://schemas.microsoft.com/office/word/2020/wordml/sdtdatahash" xmlns:w16se="http://schemas.microsoft.com/office/word/2015/wordml/symex" xmlns:wpg="http://schemas.microsoft.com/office/word/2010/wordprocessingGroup" xmlns:wpi="http://schemas.microsoft.com/office/word/2010/wordprocessingInk" xmlns:wne="http://schemas.microsoft.com/office/word/2006/wordml" xmlns:wps="http://schemas.microsoft.com/office/word/2010/wordprocessingShape" mc:Ignorable="w14 w15 w16se w16cid w16 w16cex w16sdtdh w16du wp14">
-  <w:p>
-    <w:pPr>
-      <w:pStyle w:val="Footer"/>
-    </w:pPr>
-    <w:r>
-      <w:rPr>
-        <w:rStyle w:val="Strong"/>
-      </w:rPr>
-      <w:fldChar w:fldCharType="begin"/>
-    </w:r>
-    <w:r>
-      <w:rPr>
-        <w:rStyle w:val="Strong"/>
-      </w:rPr>
-      <w:instrText xml:space="preserve"> STYLEREF  Titl</w:instrText>
-    </w:r>
-    <w:r>
-      <w:rPr>
-        <w:rStyle w:val="Strong"/>
-      </w:rPr>
-      <w:instrText>e</w:instrText>
-    </w:r>
-    <w:r>
-      <w:rPr>
-        <w:rStyle w:val="Strong"/>
-      </w:rPr>
-      <w:instrText xml:space="preserve">  \* MERGEFORMAT </w:instrText>
-    </w:r>
-    <w:r>
-      <w:rPr>
-        <w:rStyle w:val="Strong"/>
-      </w:rPr>
-      <w:fldChar w:fldCharType="separate"/>
-    </w:r>
-    <w:r>
-      <w:rPr>
-        <w:rStyle w:val="Strong"/>
-        <w:b w:val="0"/>
-        <w:bCs w:val="0"/>
-        <w:noProof/>
-      </w:rPr>
-      <w:t>Algorithmic Subdivision of Gamespaces into Semantic Volumes using Delimiters</w:t>
-    </w:r>
-    <w:r>
-      <w:rPr>
-        <w:rStyle w:val="Strong"/>
-      </w:rPr>
-      <w:fldChar w:fldCharType="end"/>
-    </w:r>
-    <w:r>
-      <w:rPr>
-        <w:rStyle w:val="Strong"/>
-      </w:rPr>
-      <w:tab/>
-    </w:r>
-  </w:p>
-</w:ftr>
-</file>
-
-<file path=word/footer5.xml><?xml version="1.0" encoding="utf-8"?>
-<w:ftr xmlns:wpc="http://schemas.microsoft.com/office/word/2010/wordprocessingCanvas" xmlns:cx="http://schemas.microsoft.com/office/drawing/2014/chartex" xmlns:cx1="http://schemas.microsoft.com/office/drawing/2015/9/8/chartex" xmlns:cx2="http://schemas.microsoft.com/office/drawing/2015/10/21/chartex" xmlns:cx3="http://schemas.microsoft.com/office/drawing/2016/5/9/chartex" xmlns:cx4="http://schemas.microsoft.com/office/drawing/2016/5/10/chartex" xmlns:cx5="http://schemas.microsoft.com/office/drawing/2016/5/11/chartex" xmlns:cx6="http://schemas.microsoft.com/office/drawing/2016/5/12/chartex" xmlns:cx7="http://schemas.microsoft.com/office/drawing/2016/5/13/chartex" xmlns:cx8="http://schemas.microsoft.com/office/drawing/2016/5/14/chartex" xmlns:mc="http://schemas.openxmlformats.org/markup-compatibility/2006" xmlns:aink="http://schemas.microsoft.com/office/drawing/2016/ink" xmlns:am3d="http://schemas.microsoft.com/office/drawing/2017/model3d" xmlns:o="urn:schemas-microsoft-com:office:office" xmlns:oel="http://schemas.microsoft.com/office/2019/extlst" xmlns:r="http://schemas.openxmlformats.org/officeDocument/2006/relationships" xmlns:m="http://schemas.openxmlformats.org/officeDocument/2006/math" xmlns:v="urn:schemas-microsoft-com:vml" xmlns:wp14="http://schemas.microsoft.com/office/word/2010/wordprocessingDrawing" xmlns:wp="http://schemas.openxmlformats.org/drawingml/2006/wordprocessingDrawing" xmlns:w10="urn:schemas-microsoft-com:office:word" xmlns:w="http://schemas.openxmlformats.org/wordprocessingml/2006/main" xmlns:w14="http://schemas.microsoft.com/office/word/2010/wordml" xmlns:w15="http://schemas.microsoft.com/office/word/2012/wordml" xmlns:w16cex="http://schemas.microsoft.com/office/word/2018/wordml/cex" xmlns:w16cid="http://schemas.microsoft.com/office/word/2016/wordml/cid" xmlns:w16="http://schemas.microsoft.com/office/word/2018/wordml" xmlns:w16du="http://schemas.microsoft.com/office/word/2023/wordml/word16du" xmlns:w16sdtdh="http://schemas.microsoft.com/office/word/2020/wordml/sdtdatahash" xmlns:w16se="http://schemas.microsoft.com/office/word/2015/wordml/symex" xmlns:wpg="http://schemas.microsoft.com/office/word/2010/wordprocessingGroup" xmlns:wpi="http://schemas.microsoft.com/office/word/2010/wordprocessingInk" xmlns:wne="http://schemas.microsoft.com/office/word/2006/wordml" xmlns:wps="http://schemas.microsoft.com/office/word/2010/wordprocessingShape" mc:Ignorable="w14 w15 w16se w16cid w16 w16cex w16sdtdh w16du wp14">
-  <w:p>
-    <w:pPr>
-      <w:pStyle w:val="Footer"/>
-    </w:pPr>
-    <w:r>
       <w:fldChar w:fldCharType="begin"/>
     </w:r>
     <w:r>
@@ -8788,7 +9826,7 @@
 </w:ftr>
 </file>
 
-<file path=word/footer6.xml><?xml version="1.0" encoding="utf-8"?>
+<file path=word/footer4.xml><?xml version="1.0" encoding="utf-8"?>
 <w:ftr xmlns:wpc="http://schemas.microsoft.com/office/word/2010/wordprocessingCanvas" xmlns:cx="http://schemas.microsoft.com/office/drawing/2014/chartex" xmlns:cx1="http://schemas.microsoft.com/office/drawing/2015/9/8/chartex" xmlns:cx2="http://schemas.microsoft.com/office/drawing/2015/10/21/chartex" xmlns:cx3="http://schemas.microsoft.com/office/drawing/2016/5/9/chartex" xmlns:cx4="http://schemas.microsoft.com/office/drawing/2016/5/10/chartex" xmlns:cx5="http://schemas.microsoft.com/office/drawing/2016/5/11/chartex" xmlns:cx6="http://schemas.microsoft.com/office/drawing/2016/5/12/chartex" xmlns:cx7="http://schemas.microsoft.com/office/drawing/2016/5/13/chartex" xmlns:cx8="http://schemas.microsoft.com/office/drawing/2016/5/14/chartex" xmlns:mc="http://schemas.openxmlformats.org/markup-compatibility/2006" xmlns:aink="http://schemas.microsoft.com/office/drawing/2016/ink" xmlns:am3d="http://schemas.microsoft.com/office/drawing/2017/model3d" xmlns:o="urn:schemas-microsoft-com:office:office" xmlns:oel="http://schemas.microsoft.com/office/2019/extlst" xmlns:r="http://schemas.openxmlformats.org/officeDocument/2006/relationships" xmlns:m="http://schemas.openxmlformats.org/officeDocument/2006/math" xmlns:v="urn:schemas-microsoft-com:vml" xmlns:wp14="http://schemas.microsoft.com/office/word/2010/wordprocessingDrawing" xmlns:wp="http://schemas.openxmlformats.org/drawingml/2006/wordprocessingDrawing" xmlns:w10="urn:schemas-microsoft-com:office:word" xmlns:w="http://schemas.openxmlformats.org/wordprocessingml/2006/main" xmlns:w14="http://schemas.microsoft.com/office/word/2010/wordml" xmlns:w15="http://schemas.microsoft.com/office/word/2012/wordml" xmlns:w16cex="http://schemas.microsoft.com/office/word/2018/wordml/cex" xmlns:w16cid="http://schemas.microsoft.com/office/word/2016/wordml/cid" xmlns:w16="http://schemas.microsoft.com/office/word/2018/wordml" xmlns:w16du="http://schemas.microsoft.com/office/word/2023/wordml/word16du" xmlns:w16sdtdh="http://schemas.microsoft.com/office/word/2020/wordml/sdtdatahash" xmlns:w16se="http://schemas.microsoft.com/office/word/2015/wordml/symex" xmlns:wpg="http://schemas.microsoft.com/office/word/2010/wordprocessingGroup" xmlns:wpi="http://schemas.microsoft.com/office/word/2010/wordprocessingInk" xmlns:wne="http://schemas.microsoft.com/office/word/2006/wordml" xmlns:wps="http://schemas.microsoft.com/office/word/2010/wordprocessingShape" mc:Ignorable="w14 w15 w16se w16cid w16 w16cex w16sdtdh w16du wp14">
   <w:p>
     <w:pPr>
@@ -8928,11 +9966,19 @@
         </wp:anchor>
       </w:drawing>
     </w:r>
+    <w:proofErr w:type="spellStart"/>
     <w:r>
       <w:rPr>
         <w:noProof w:val="0"/>
       </w:rPr>
-      <w:t>Technische Universität München</w:t>
+      <w:t>Technische</w:t>
+    </w:r>
+    <w:proofErr w:type="spellEnd"/>
+    <w:r>
+      <w:rPr>
+        <w:noProof w:val="0"/>
+      </w:rPr>
+      <w:t xml:space="preserve"> Universität München</w:t>
     </w:r>
   </w:p>
 </w:hdr>
@@ -9753,6 +10799,95 @@
     </w:lvl>
   </w:abstractNum>
   <w:abstractNum w:abstractNumId="11" w15:restartNumberingAfterBreak="0">
+    <w:nsid w:val="46D1053D"/>
+    <w:multiLevelType w:val="hybridMultilevel"/>
+    <w:tmpl w:val="6C1497FC"/>
+    <w:lvl w:ilvl="0" w:tplc="FFFFFFFF">
+      <w:start w:val="1"/>
+      <w:numFmt w:val="decimal"/>
+      <w:lvlText w:val="%1."/>
+      <w:lvlJc w:val="left"/>
+      <w:pPr>
+        <w:ind w:left="720" w:hanging="360"/>
+      </w:pPr>
+      <w:rPr>
+        <w:rFonts w:hint="default"/>
+      </w:rPr>
+    </w:lvl>
+    <w:lvl w:ilvl="1" w:tplc="FFFFFFFF" w:tentative="1">
+      <w:start w:val="1"/>
+      <w:numFmt w:val="lowerLetter"/>
+      <w:lvlText w:val="%2."/>
+      <w:lvlJc w:val="left"/>
+      <w:pPr>
+        <w:ind w:left="1440" w:hanging="360"/>
+      </w:pPr>
+    </w:lvl>
+    <w:lvl w:ilvl="2" w:tplc="FFFFFFFF" w:tentative="1">
+      <w:start w:val="1"/>
+      <w:numFmt w:val="lowerRoman"/>
+      <w:lvlText w:val="%3."/>
+      <w:lvlJc w:val="right"/>
+      <w:pPr>
+        <w:ind w:left="2160" w:hanging="180"/>
+      </w:pPr>
+    </w:lvl>
+    <w:lvl w:ilvl="3" w:tplc="FFFFFFFF" w:tentative="1">
+      <w:start w:val="1"/>
+      <w:numFmt w:val="decimal"/>
+      <w:lvlText w:val="%4."/>
+      <w:lvlJc w:val="left"/>
+      <w:pPr>
+        <w:ind w:left="2880" w:hanging="360"/>
+      </w:pPr>
+    </w:lvl>
+    <w:lvl w:ilvl="4" w:tplc="FFFFFFFF" w:tentative="1">
+      <w:start w:val="1"/>
+      <w:numFmt w:val="lowerLetter"/>
+      <w:lvlText w:val="%5."/>
+      <w:lvlJc w:val="left"/>
+      <w:pPr>
+        <w:ind w:left="3600" w:hanging="360"/>
+      </w:pPr>
+    </w:lvl>
+    <w:lvl w:ilvl="5" w:tplc="FFFFFFFF" w:tentative="1">
+      <w:start w:val="1"/>
+      <w:numFmt w:val="lowerRoman"/>
+      <w:lvlText w:val="%6."/>
+      <w:lvlJc w:val="right"/>
+      <w:pPr>
+        <w:ind w:left="4320" w:hanging="180"/>
+      </w:pPr>
+    </w:lvl>
+    <w:lvl w:ilvl="6" w:tplc="FFFFFFFF" w:tentative="1">
+      <w:start w:val="1"/>
+      <w:numFmt w:val="decimal"/>
+      <w:lvlText w:val="%7."/>
+      <w:lvlJc w:val="left"/>
+      <w:pPr>
+        <w:ind w:left="5040" w:hanging="360"/>
+      </w:pPr>
+    </w:lvl>
+    <w:lvl w:ilvl="7" w:tplc="FFFFFFFF" w:tentative="1">
+      <w:start w:val="1"/>
+      <w:numFmt w:val="lowerLetter"/>
+      <w:lvlText w:val="%8."/>
+      <w:lvlJc w:val="left"/>
+      <w:pPr>
+        <w:ind w:left="5760" w:hanging="360"/>
+      </w:pPr>
+    </w:lvl>
+    <w:lvl w:ilvl="8" w:tplc="FFFFFFFF" w:tentative="1">
+      <w:start w:val="1"/>
+      <w:numFmt w:val="lowerRoman"/>
+      <w:lvlText w:val="%9."/>
+      <w:lvlJc w:val="right"/>
+      <w:pPr>
+        <w:ind w:left="6480" w:hanging="180"/>
+      </w:pPr>
+    </w:lvl>
+  </w:abstractNum>
+  <w:abstractNum w:abstractNumId="12" w15:restartNumberingAfterBreak="0">
     <w:nsid w:val="4E392074"/>
     <w:multiLevelType w:val="multilevel"/>
     <w:tmpl w:val="8D0A3BB6"/>
@@ -9865,7 +11000,7 @@
       </w:pPr>
     </w:lvl>
   </w:abstractNum>
-  <w:abstractNum w:abstractNumId="12" w15:restartNumberingAfterBreak="0">
+  <w:abstractNum w:abstractNumId="13" w15:restartNumberingAfterBreak="0">
     <w:nsid w:val="4EE72E14"/>
     <w:multiLevelType w:val="hybridMultilevel"/>
     <w:tmpl w:val="F6D86D10"/>
@@ -9980,7 +11115,7 @@
       </w:rPr>
     </w:lvl>
   </w:abstractNum>
-  <w:abstractNum w:abstractNumId="13" w15:restartNumberingAfterBreak="0">
+  <w:abstractNum w:abstractNumId="14" w15:restartNumberingAfterBreak="0">
     <w:nsid w:val="51560443"/>
     <w:multiLevelType w:val="multilevel"/>
     <w:tmpl w:val="DC18044E"/>
@@ -10095,7 +11230,7 @@
       </w:rPr>
     </w:lvl>
   </w:abstractNum>
-  <w:abstractNum w:abstractNumId="14" w15:restartNumberingAfterBreak="0">
+  <w:abstractNum w:abstractNumId="15" w15:restartNumberingAfterBreak="0">
     <w:nsid w:val="52FC4F4B"/>
     <w:multiLevelType w:val="multilevel"/>
     <w:tmpl w:val="EF5C5FF6"/>
@@ -10211,7 +11346,7 @@
       </w:rPr>
     </w:lvl>
   </w:abstractNum>
-  <w:abstractNum w:abstractNumId="15" w15:restartNumberingAfterBreak="0">
+  <w:abstractNum w:abstractNumId="16" w15:restartNumberingAfterBreak="0">
     <w:nsid w:val="59A838C5"/>
     <w:multiLevelType w:val="multilevel"/>
     <w:tmpl w:val="AB985292"/>
@@ -10324,7 +11459,96 @@
       </w:rPr>
     </w:lvl>
   </w:abstractNum>
-  <w:abstractNum w:abstractNumId="16" w15:restartNumberingAfterBreak="0">
+  <w:abstractNum w:abstractNumId="17" w15:restartNumberingAfterBreak="0">
+    <w:nsid w:val="6AC24FA5"/>
+    <w:multiLevelType w:val="hybridMultilevel"/>
+    <w:tmpl w:val="69520368"/>
+    <w:lvl w:ilvl="0" w:tplc="0409000F">
+      <w:start w:val="1"/>
+      <w:numFmt w:val="decimal"/>
+      <w:lvlText w:val="%1."/>
+      <w:lvlJc w:val="left"/>
+      <w:pPr>
+        <w:ind w:left="720" w:hanging="360"/>
+      </w:pPr>
+      <w:rPr>
+        <w:rFonts w:hint="default"/>
+      </w:rPr>
+    </w:lvl>
+    <w:lvl w:ilvl="1" w:tplc="04090019" w:tentative="1">
+      <w:start w:val="1"/>
+      <w:numFmt w:val="lowerLetter"/>
+      <w:lvlText w:val="%2."/>
+      <w:lvlJc w:val="left"/>
+      <w:pPr>
+        <w:ind w:left="1440" w:hanging="360"/>
+      </w:pPr>
+    </w:lvl>
+    <w:lvl w:ilvl="2" w:tplc="0409001B" w:tentative="1">
+      <w:start w:val="1"/>
+      <w:numFmt w:val="lowerRoman"/>
+      <w:lvlText w:val="%3."/>
+      <w:lvlJc w:val="right"/>
+      <w:pPr>
+        <w:ind w:left="2160" w:hanging="180"/>
+      </w:pPr>
+    </w:lvl>
+    <w:lvl w:ilvl="3" w:tplc="0409000F" w:tentative="1">
+      <w:start w:val="1"/>
+      <w:numFmt w:val="decimal"/>
+      <w:lvlText w:val="%4."/>
+      <w:lvlJc w:val="left"/>
+      <w:pPr>
+        <w:ind w:left="2880" w:hanging="360"/>
+      </w:pPr>
+    </w:lvl>
+    <w:lvl w:ilvl="4" w:tplc="04090019" w:tentative="1">
+      <w:start w:val="1"/>
+      <w:numFmt w:val="lowerLetter"/>
+      <w:lvlText w:val="%5."/>
+      <w:lvlJc w:val="left"/>
+      <w:pPr>
+        <w:ind w:left="3600" w:hanging="360"/>
+      </w:pPr>
+    </w:lvl>
+    <w:lvl w:ilvl="5" w:tplc="0409001B" w:tentative="1">
+      <w:start w:val="1"/>
+      <w:numFmt w:val="lowerRoman"/>
+      <w:lvlText w:val="%6."/>
+      <w:lvlJc w:val="right"/>
+      <w:pPr>
+        <w:ind w:left="4320" w:hanging="180"/>
+      </w:pPr>
+    </w:lvl>
+    <w:lvl w:ilvl="6" w:tplc="0409000F" w:tentative="1">
+      <w:start w:val="1"/>
+      <w:numFmt w:val="decimal"/>
+      <w:lvlText w:val="%7."/>
+      <w:lvlJc w:val="left"/>
+      <w:pPr>
+        <w:ind w:left="5040" w:hanging="360"/>
+      </w:pPr>
+    </w:lvl>
+    <w:lvl w:ilvl="7" w:tplc="04090019" w:tentative="1">
+      <w:start w:val="1"/>
+      <w:numFmt w:val="lowerLetter"/>
+      <w:lvlText w:val="%8."/>
+      <w:lvlJc w:val="left"/>
+      <w:pPr>
+        <w:ind w:left="5760" w:hanging="360"/>
+      </w:pPr>
+    </w:lvl>
+    <w:lvl w:ilvl="8" w:tplc="0409001B" w:tentative="1">
+      <w:start w:val="1"/>
+      <w:numFmt w:val="lowerRoman"/>
+      <w:lvlText w:val="%9."/>
+      <w:lvlJc w:val="right"/>
+      <w:pPr>
+        <w:ind w:left="6480" w:hanging="180"/>
+      </w:pPr>
+    </w:lvl>
+  </w:abstractNum>
+  <w:abstractNum w:abstractNumId="18" w15:restartNumberingAfterBreak="0">
     <w:nsid w:val="709552DE"/>
     <w:multiLevelType w:val="multilevel"/>
     <w:tmpl w:val="1B96919E"/>
@@ -10439,7 +11663,7 @@
       </w:rPr>
     </w:lvl>
   </w:abstractNum>
-  <w:abstractNum w:abstractNumId="17" w15:restartNumberingAfterBreak="0">
+  <w:abstractNum w:abstractNumId="19" w15:restartNumberingAfterBreak="0">
     <w:nsid w:val="764E5DE4"/>
     <w:multiLevelType w:val="hybridMultilevel"/>
     <w:tmpl w:val="74D825F2"/>
@@ -10559,10 +11783,10 @@
     <w:abstractNumId w:val="10"/>
   </w:num>
   <w:num w:numId="3" w16cid:durableId="1588997943">
-    <w:abstractNumId w:val="14"/>
+    <w:abstractNumId w:val="15"/>
   </w:num>
   <w:num w:numId="4" w16cid:durableId="316540757">
-    <w:abstractNumId w:val="14"/>
+    <w:abstractNumId w:val="15"/>
     <w:lvlOverride w:ilvl="0">
       <w:startOverride w:val="1"/>
     </w:lvlOverride>
@@ -10592,7 +11816,7 @@
     </w:lvlOverride>
   </w:num>
   <w:num w:numId="5" w16cid:durableId="297153283">
-    <w:abstractNumId w:val="12"/>
+    <w:abstractNumId w:val="13"/>
   </w:num>
   <w:num w:numId="6" w16cid:durableId="1505247748">
     <w:abstractNumId w:val="3"/>
@@ -10643,19 +11867,19 @@
     </w:lvlOverride>
   </w:num>
   <w:num w:numId="12" w16cid:durableId="165246160">
-    <w:abstractNumId w:val="13"/>
+    <w:abstractNumId w:val="14"/>
   </w:num>
   <w:num w:numId="13" w16cid:durableId="102919078">
-    <w:abstractNumId w:val="15"/>
+    <w:abstractNumId w:val="16"/>
   </w:num>
   <w:num w:numId="14" w16cid:durableId="626199470">
-    <w:abstractNumId w:val="17"/>
+    <w:abstractNumId w:val="19"/>
   </w:num>
   <w:num w:numId="15" w16cid:durableId="1752775824">
-    <w:abstractNumId w:val="16"/>
+    <w:abstractNumId w:val="18"/>
   </w:num>
   <w:num w:numId="16" w16cid:durableId="901601550">
-    <w:abstractNumId w:val="14"/>
+    <w:abstractNumId w:val="15"/>
     <w:lvlOverride w:ilvl="0">
       <w:startOverride w:val="10"/>
     </w:lvlOverride>
@@ -10685,7 +11909,7 @@
     </w:lvlOverride>
   </w:num>
   <w:num w:numId="17" w16cid:durableId="1407994506">
-    <w:abstractNumId w:val="11"/>
+    <w:abstractNumId w:val="12"/>
   </w:num>
   <w:num w:numId="18" w16cid:durableId="28799149">
     <w:abstractNumId w:val="6"/>
@@ -10701,6 +11925,12 @@
   </w:num>
   <w:num w:numId="22" w16cid:durableId="1898055096">
     <w:abstractNumId w:val="5"/>
+  </w:num>
+  <w:num w:numId="23" w16cid:durableId="598298231">
+    <w:abstractNumId w:val="11"/>
+  </w:num>
+  <w:num w:numId="24" w16cid:durableId="1454860299">
+    <w:abstractNumId w:val="17"/>
   </w:num>
 </w:numbering>
 </file>
@@ -12734,6 +13964,7 @@
     <w:rsid w:val="001931ED"/>
     <w:rsid w:val="002A1CC8"/>
     <w:rsid w:val="002D3FCF"/>
+    <w:rsid w:val="0033048E"/>
     <w:rsid w:val="003510C0"/>
     <w:rsid w:val="0046520F"/>
     <w:rsid w:val="0053334F"/>
@@ -12742,6 +13973,7 @@
     <w:rsid w:val="0059723A"/>
     <w:rsid w:val="006878CE"/>
     <w:rsid w:val="006E6760"/>
+    <w:rsid w:val="007B588D"/>
     <w:rsid w:val="00805664"/>
     <w:rsid w:val="008259C5"/>
     <w:rsid w:val="00852B0F"/>

</xml_diff>

<commit_message>
Some work on the calculating volumes chapter.
</commit_message>
<xml_diff>
--- a/Text/Thesis/Text.docx
+++ b/Text/Thesis/Text.docx
@@ -348,39 +348,14 @@
                     <w:color w:val="A6A6A6" w:themeColor="background1" w:themeShade="A6"/>
                     <w:lang w:val="de-DE"/>
                   </w:rPr>
-                  <w:t xml:space="preserve">School </w:t>
+                  <w:t xml:space="preserve">School of </w:t>
                 </w:r>
-                <w:proofErr w:type="spellStart"/>
                 <w:r>
                   <w:rPr>
                     <w:color w:val="A6A6A6" w:themeColor="background1" w:themeShade="A6"/>
                     <w:lang w:val="de-DE"/>
                   </w:rPr>
-                  <w:t>of</w:t>
-                </w:r>
-                <w:proofErr w:type="spellEnd"/>
-                <w:r>
-                  <w:rPr>
-                    <w:color w:val="A6A6A6" w:themeColor="background1" w:themeShade="A6"/>
-                    <w:lang w:val="de-DE"/>
-                  </w:rPr>
-                  <w:t xml:space="preserve"> </w:t>
-                </w:r>
-                <w:proofErr w:type="spellStart"/>
-                <w:r>
-                  <w:rPr>
-                    <w:color w:val="A6A6A6" w:themeColor="background1" w:themeShade="A6"/>
-                    <w:lang w:val="de-DE"/>
-                  </w:rPr>
-                  <w:t>Computation</w:t>
-                </w:r>
-                <w:proofErr w:type="spellEnd"/>
-                <w:r>
-                  <w:rPr>
-                    <w:color w:val="A6A6A6" w:themeColor="background1" w:themeShade="A6"/>
-                    <w:lang w:val="de-DE"/>
-                  </w:rPr>
-                  <w:t>, Information and Technology</w:t>
+                  <w:t>Computation, Information and Technology</w:t>
                 </w:r>
               </w:sdtContent>
             </w:sdt>
@@ -4134,7 +4109,6 @@
       <w:r>
         <w:t xml:space="preserve">soccer </w:t>
       </w:r>
-      <w:proofErr w:type="gramStart"/>
       <w:r>
         <w:t>pitch</w:t>
       </w:r>
@@ -4142,289 +4116,269 @@
         <w:t xml:space="preserve">, </w:t>
       </w:r>
       <w:r>
-        <w:t>but</w:t>
-      </w:r>
-      <w:proofErr w:type="gramEnd"/>
+        <w:t xml:space="preserve">but </w:t>
+      </w:r>
+      <w:r>
+        <w:t xml:space="preserve">evaluating them </w:t>
+      </w:r>
+      <w:r>
+        <w:t xml:space="preserve">during a game </w:t>
+      </w:r>
+      <w:r>
+        <w:t xml:space="preserve">does require </w:t>
+      </w:r>
+      <w:r>
+        <w:t xml:space="preserve">knowledge of the continuous space </w:t>
+      </w:r>
+      <w:r>
+        <w:t>the game is taking place in</w:t>
+      </w:r>
       <w:r>
         <w:t xml:space="preserve"> </w:t>
       </w:r>
       <w:r>
-        <w:t xml:space="preserve">evaluating them </w:t>
-      </w:r>
-      <w:r>
-        <w:t xml:space="preserve">during a game </w:t>
-      </w:r>
-      <w:r>
-        <w:t xml:space="preserve">does require </w:t>
-      </w:r>
-      <w:r>
-        <w:t xml:space="preserve">knowledge of the continuous space </w:t>
-      </w:r>
-      <w:r>
-        <w:t>the game is taking place in</w:t>
+        <w:t>(where exactly is the ball</w:t>
+      </w:r>
+      <w:r>
+        <w:t xml:space="preserve"> in this </w:t>
+      </w:r>
+      <w:r>
+        <w:t xml:space="preserve">specific </w:t>
+      </w:r>
+      <w:r>
+        <w:t>situation</w:t>
+      </w:r>
+      <w:r>
+        <w:t xml:space="preserve">, </w:t>
+      </w:r>
+      <w:r>
+        <w:t>where and how big is the goal</w:t>
+      </w:r>
+      <w:r>
+        <w:t>?</w:t>
+      </w:r>
+      <w:r>
+        <w:t>).</w:t>
+      </w:r>
+      <w:r>
+        <w:t xml:space="preserve"> In a video game, it might be desirable to know</w:t>
+      </w:r>
+      <w:r>
+        <w:t xml:space="preserve"> which semantic space (e.g. a specific</w:t>
+      </w:r>
+      <w:r>
+        <w:t xml:space="preserve"> room</w:t>
+      </w:r>
+      <w:r>
+        <w:t xml:space="preserve">) </w:t>
+      </w:r>
+      <w:r>
+        <w:t xml:space="preserve">the player has just entered, and whether any other person is in that same </w:t>
+      </w:r>
+      <w:r>
+        <w:t>space</w:t>
+      </w:r>
+      <w:r>
+        <w:t>.</w:t>
+      </w:r>
+    </w:p>
+    <w:p>
+      <w:pPr>
+        <w:pStyle w:val="BodyText"/>
+      </w:pPr>
+      <w:r>
+        <w:t xml:space="preserve">This mapping from continuous </w:t>
+      </w:r>
+      <w:r>
+        <w:t xml:space="preserve">to </w:t>
+      </w:r>
+      <w:r>
+        <w:t xml:space="preserve">semantic space is a large amount of effort, especially in video games containing large </w:t>
+      </w:r>
+      <w:r>
+        <w:t>worlds</w:t>
+      </w:r>
+      <w:r>
+        <w:t xml:space="preserve"> with many </w:t>
+      </w:r>
+      <w:r>
+        <w:t>relevant volumes</w:t>
+      </w:r>
+      <w:r>
+        <w:t>.</w:t>
       </w:r>
       <w:r>
         <w:t xml:space="preserve"> </w:t>
       </w:r>
       <w:r>
-        <w:t>(where exactly is the ball</w:t>
-      </w:r>
-      <w:r>
-        <w:t xml:space="preserve"> in this </w:t>
-      </w:r>
-      <w:r>
-        <w:t xml:space="preserve">specific </w:t>
-      </w:r>
-      <w:r>
-        <w:t>situation</w:t>
-      </w:r>
-      <w:r>
-        <w:t xml:space="preserve">, </w:t>
-      </w:r>
-      <w:r>
-        <w:t>where and how big is the goal</w:t>
-      </w:r>
-      <w:r>
-        <w:t>?</w:t>
-      </w:r>
-      <w:r>
-        <w:t>).</w:t>
-      </w:r>
-      <w:r>
-        <w:t xml:space="preserve"> In a video game, it might be desirable to know</w:t>
-      </w:r>
-      <w:r>
-        <w:t xml:space="preserve"> which semantic space (e.g. a specific</w:t>
-      </w:r>
-      <w:r>
-        <w:t xml:space="preserve"> room</w:t>
-      </w:r>
-      <w:r>
-        <w:t xml:space="preserve">) </w:t>
-      </w:r>
-      <w:r>
-        <w:t xml:space="preserve">the player has just entered, and whether any other person is in that same </w:t>
+        <w:t xml:space="preserve">This is usually </w:t>
+      </w:r>
+      <w:r>
+        <w:t>dealt with</w:t>
+      </w:r>
+      <w:r>
+        <w:t xml:space="preserve"> </w:t>
+      </w:r>
+      <w:r>
+        <w:t xml:space="preserve">by </w:t>
+      </w:r>
+      <w:r>
+        <w:t xml:space="preserve">a lot of manual </w:t>
+      </w:r>
+      <w:r>
+        <w:t>work</w:t>
+      </w:r>
+      <w:r>
+        <w:t xml:space="preserve"> </w:t>
+      </w:r>
+      <w:r>
+        <w:t xml:space="preserve">from </w:t>
+      </w:r>
+      <w:r>
+        <w:t xml:space="preserve">video </w:t>
+      </w:r>
+      <w:r>
+        <w:t xml:space="preserve">game developers to assign semantic meaning </w:t>
+      </w:r>
+      <w:r>
+        <w:t>(</w:t>
+      </w:r>
+      <w:r>
+        <w:t xml:space="preserve">usually </w:t>
+      </w:r>
+      <w:r>
+        <w:t xml:space="preserve">in the form of IDs) </w:t>
+      </w:r>
+      <w:r>
+        <w:t xml:space="preserve">to </w:t>
+      </w:r>
+      <w:r>
+        <w:t>the</w:t>
+      </w:r>
+      <w:r>
+        <w:t>se</w:t>
+      </w:r>
+      <w:r>
+        <w:t xml:space="preserve"> </w:t>
+      </w:r>
+      <w:r>
+        <w:t>relevant</w:t>
+      </w:r>
+      <w:r>
+        <w:t xml:space="preserve"> </w:t>
+      </w:r>
+      <w:r>
+        <w:t>volumes</w:t>
+      </w:r>
+      <w:r>
+        <w:t xml:space="preserve"> in the continuous </w:t>
+      </w:r>
+      <w:r>
+        <w:t xml:space="preserve">game </w:t>
       </w:r>
       <w:r>
         <w:t>space</w:t>
       </w:r>
       <w:r>
+        <w:t xml:space="preserve">. </w:t>
+      </w:r>
+      <w:r>
+        <w:t>These volumes may however be rather complex (</w:t>
+      </w:r>
+      <w:r>
+        <w:t>for example mapping the different rooms of a</w:t>
+      </w:r>
+      <w:r>
+        <w:t>ll</w:t>
+      </w:r>
+      <w:r>
+        <w:t xml:space="preserve"> house structure</w:t>
+      </w:r>
+      <w:r>
+        <w:t>s in a town</w:t>
+      </w:r>
+      <w:r>
+        <w:t>)</w:t>
+      </w:r>
+      <w:r>
+        <w:t>, and the long iterative process of game development, along with the huge workload</w:t>
+      </w:r>
+      <w:r>
+        <w:t>,</w:t>
+      </w:r>
+      <w:r>
+        <w:t xml:space="preserve"> can also lead to </w:t>
+      </w:r>
+      <w:r>
+        <w:t>discrepancies between the visual geometry</w:t>
+      </w:r>
+      <w:r>
+        <w:t xml:space="preserve"> shown to the player</w:t>
+      </w:r>
+      <w:r>
+        <w:t xml:space="preserve"> and </w:t>
+      </w:r>
+      <w:r>
+        <w:t xml:space="preserve">its </w:t>
+      </w:r>
+      <w:r>
+        <w:t>semantic representation</w:t>
+      </w:r>
+      <w:r>
+        <w:t>, in turn potentially leading to a worsened player experience.</w:t>
+      </w:r>
+    </w:p>
+    <w:p>
+      <w:pPr>
+        <w:pStyle w:val="BodyText"/>
+      </w:pPr>
+      <w:r>
+        <w:t xml:space="preserve">The goal of this thesis is </w:t>
+      </w:r>
+      <w:r>
+        <w:t xml:space="preserve">to </w:t>
+      </w:r>
+      <w:r>
+        <w:t>propose, implement and evaluate an algorithm for automatically creating</w:t>
+      </w:r>
+      <w:r>
+        <w:t xml:space="preserve"> </w:t>
+      </w:r>
+      <w:r>
+        <w:t>such a</w:t>
+      </w:r>
+      <w:r>
+        <w:t xml:space="preserve"> mapping based on input from </w:t>
+      </w:r>
+      <w:r>
+        <w:t xml:space="preserve">the game developers, in order to </w:t>
+      </w:r>
+      <w:r>
+        <w:t>lighten the workload on the developers while simultaneously improving the quality of the mappin</w:t>
+      </w:r>
+      <w:r>
+        <w:t>g</w:t>
+      </w:r>
+      <w:r>
         <w:t>.</w:t>
       </w:r>
     </w:p>
     <w:p>
       <w:pPr>
+        <w:pStyle w:val="KapitelII"/>
+      </w:pPr>
+      <w:bookmarkStart w:id="4" w:name="_Toc172806216"/>
+      <w:r>
+        <w:t>Problem Statement</w:t>
+      </w:r>
+      <w:bookmarkEnd w:id="4"/>
+    </w:p>
+    <w:p>
+      <w:pPr>
         <w:pStyle w:val="BodyText"/>
       </w:pPr>
       <w:r>
-        <w:t xml:space="preserve">This mapping from continuous </w:t>
-      </w:r>
-      <w:r>
-        <w:t xml:space="preserve">to </w:t>
-      </w:r>
-      <w:r>
-        <w:t xml:space="preserve">semantic space is a large amount of effort, especially in video games containing large </w:t>
-      </w:r>
-      <w:r>
-        <w:t>worlds</w:t>
-      </w:r>
-      <w:r>
-        <w:t xml:space="preserve"> with many </w:t>
-      </w:r>
-      <w:r>
-        <w:t>relevant volumes</w:t>
-      </w:r>
-      <w:r>
-        <w:t>.</w:t>
-      </w:r>
-      <w:r>
-        <w:t xml:space="preserve"> </w:t>
-      </w:r>
-      <w:r>
-        <w:t xml:space="preserve">This is usually </w:t>
-      </w:r>
-      <w:r>
-        <w:t>dealt with</w:t>
-      </w:r>
-      <w:r>
-        <w:t xml:space="preserve"> </w:t>
-      </w:r>
-      <w:r>
-        <w:t xml:space="preserve">by </w:t>
-      </w:r>
-      <w:r>
-        <w:t xml:space="preserve">a lot of manual </w:t>
-      </w:r>
-      <w:r>
-        <w:t>work</w:t>
-      </w:r>
-      <w:r>
-        <w:t xml:space="preserve"> </w:t>
-      </w:r>
-      <w:r>
-        <w:t xml:space="preserve">from </w:t>
-      </w:r>
-      <w:r>
-        <w:t xml:space="preserve">video </w:t>
-      </w:r>
-      <w:r>
-        <w:t xml:space="preserve">game developers to assign semantic meaning </w:t>
-      </w:r>
-      <w:r>
-        <w:t>(</w:t>
-      </w:r>
-      <w:r>
-        <w:t xml:space="preserve">usually </w:t>
-      </w:r>
-      <w:r>
-        <w:t xml:space="preserve">in the form of IDs) </w:t>
-      </w:r>
-      <w:r>
-        <w:t xml:space="preserve">to </w:t>
-      </w:r>
-      <w:r>
-        <w:t>the</w:t>
-      </w:r>
-      <w:r>
-        <w:t>se</w:t>
-      </w:r>
-      <w:r>
-        <w:t xml:space="preserve"> </w:t>
-      </w:r>
-      <w:r>
-        <w:t>relevant</w:t>
-      </w:r>
-      <w:r>
-        <w:t xml:space="preserve"> </w:t>
-      </w:r>
-      <w:r>
-        <w:t>volumes</w:t>
-      </w:r>
-      <w:r>
-        <w:t xml:space="preserve"> in the continuous </w:t>
-      </w:r>
-      <w:r>
-        <w:t xml:space="preserve">game </w:t>
-      </w:r>
-      <w:r>
-        <w:t>space</w:t>
-      </w:r>
-      <w:r>
-        <w:t xml:space="preserve">. </w:t>
-      </w:r>
-      <w:r>
-        <w:t>These volumes may however be rather complex (</w:t>
-      </w:r>
-      <w:r>
-        <w:t>for example mapping the different rooms of a</w:t>
-      </w:r>
-      <w:r>
-        <w:t>ll</w:t>
-      </w:r>
-      <w:r>
-        <w:t xml:space="preserve"> house structure</w:t>
-      </w:r>
-      <w:r>
-        <w:t>s in a town</w:t>
-      </w:r>
-      <w:r>
-        <w:t>)</w:t>
-      </w:r>
-      <w:r>
-        <w:t>, and the long iterative process of game development, along with the huge workload</w:t>
-      </w:r>
-      <w:r>
-        <w:t>,</w:t>
-      </w:r>
-      <w:r>
-        <w:t xml:space="preserve"> can also lead to </w:t>
-      </w:r>
-      <w:r>
-        <w:t>discrepancies between the visual geometry</w:t>
-      </w:r>
-      <w:r>
-        <w:t xml:space="preserve"> shown to the player</w:t>
-      </w:r>
-      <w:r>
-        <w:t xml:space="preserve"> and </w:t>
-      </w:r>
-      <w:r>
-        <w:t xml:space="preserve">its </w:t>
-      </w:r>
-      <w:r>
-        <w:t>semantic representation</w:t>
-      </w:r>
-      <w:r>
-        <w:t>, in turn potentially leading to a worsened player experience.</w:t>
-      </w:r>
-    </w:p>
-    <w:p>
-      <w:pPr>
-        <w:pStyle w:val="BodyText"/>
-      </w:pPr>
-      <w:r>
-        <w:t xml:space="preserve">The goal of this thesis is </w:t>
-      </w:r>
-      <w:r>
-        <w:t xml:space="preserve">to </w:t>
-      </w:r>
-      <w:r>
-        <w:t>propose, implement and evaluate an algorithm for automatically creating</w:t>
-      </w:r>
-      <w:r>
-        <w:t xml:space="preserve"> </w:t>
-      </w:r>
-      <w:r>
-        <w:t>such a</w:t>
-      </w:r>
-      <w:r>
-        <w:t xml:space="preserve"> mapping based on input from </w:t>
-      </w:r>
-      <w:r>
-        <w:t xml:space="preserve">the game developers, </w:t>
-      </w:r>
-      <w:proofErr w:type="gramStart"/>
-      <w:r>
-        <w:t>in order to</w:t>
-      </w:r>
-      <w:proofErr w:type="gramEnd"/>
-      <w:r>
-        <w:t xml:space="preserve"> </w:t>
-      </w:r>
-      <w:r>
-        <w:t>lighten the workload on the developers while simultaneously improving the quality of the mappin</w:t>
-      </w:r>
-      <w:r>
-        <w:t>g</w:t>
-      </w:r>
-      <w:r>
-        <w:t>.</w:t>
-      </w:r>
-    </w:p>
-    <w:p>
-      <w:pPr>
-        <w:pStyle w:val="KapitelII"/>
-      </w:pPr>
-      <w:bookmarkStart w:id="4" w:name="_Toc172806216"/>
-      <w:r>
-        <w:t>Problem Statement</w:t>
-      </w:r>
-      <w:bookmarkEnd w:id="4"/>
-    </w:p>
-    <w:p>
-      <w:pPr>
-        <w:pStyle w:val="BodyText"/>
-      </w:pPr>
-      <w:r>
-        <w:t xml:space="preserve">This </w:t>
-      </w:r>
-      <w:proofErr w:type="gramStart"/>
-      <w:r>
-        <w:t>mapping</w:t>
-      </w:r>
-      <w:proofErr w:type="gramEnd"/>
-      <w:r>
-        <w:t xml:space="preserve"> </w:t>
+        <w:t xml:space="preserve">This mapping </w:t>
       </w:r>
       <w:r>
         <w:t>is created</w:t>
@@ -5740,15 +5694,7 @@
         <w:t>recursively making the shapes smaller and smaller</w:t>
       </w:r>
       <w:r>
-        <w:t xml:space="preserve">, </w:t>
-      </w:r>
-      <w:proofErr w:type="gramStart"/>
-      <w:r>
-        <w:t>similar to</w:t>
-      </w:r>
-      <w:proofErr w:type="gramEnd"/>
-      <w:r>
-        <w:t xml:space="preserve"> a BVH tree.</w:t>
+        <w:t>, similar to a BVH tree.</w:t>
       </w:r>
       <w:r>
         <w:t xml:space="preserve"> While this </w:t>
@@ -6561,15 +6507,7 @@
         <w:t>If delimiter planes were standalone objects in the world, the game developer would need to move both delimiter planes if they wanted to move the wall.</w:t>
       </w:r>
       <w:r>
-        <w:t xml:space="preserve"> With this setup, they only </w:t>
-      </w:r>
-      <w:proofErr w:type="gramStart"/>
-      <w:r>
-        <w:t>have to</w:t>
-      </w:r>
-      <w:proofErr w:type="gramEnd"/>
-      <w:r>
-        <w:t xml:space="preserve"> move the delimiter object, and the planes will remain attached to it.</w:t>
+        <w:t xml:space="preserve"> With this setup, they only have to move the delimiter object, and the planes will remain attached to it.</w:t>
       </w:r>
     </w:p>
     <w:p>
@@ -6583,7 +6521,7 @@
         </w:rPr>
         <w:lastRenderedPageBreak/>
         <w:drawing>
-          <wp:inline distT="0" distB="0" distL="0" distR="0" wp14:anchorId="360C7515" wp14:editId="2E7865E1">
+          <wp:inline distT="0" distB="0" distL="0" distR="0" wp14:anchorId="360C7515" wp14:editId="715678C8">
             <wp:extent cx="5400675" cy="1247775"/>
             <wp:effectExtent l="0" t="0" r="9525" b="9525"/>
             <wp:docPr id="2007190546" name="Picture 3"/>
@@ -6767,15 +6705,7 @@
         <w:t>always do exactly that</w:t>
       </w:r>
       <w:r>
-        <w:t xml:space="preserve"> at the cost of increased workload. The algorithm was however designed in a way that common cases should generate the expected result, so that developers only </w:t>
-      </w:r>
-      <w:proofErr w:type="gramStart"/>
-      <w:r>
-        <w:t>have to</w:t>
-      </w:r>
-      <w:proofErr w:type="gramEnd"/>
-      <w:r>
-        <w:t xml:space="preserve"> manually set up specific planes in edge cases. </w:t>
+        <w:t xml:space="preserve"> at the cost of increased workload. The algorithm was however designed in a way that common cases should generate the expected result, so that developers only have to manually set up specific planes in edge cases. </w:t>
       </w:r>
     </w:p>
     <w:p>
@@ -8220,6 +8150,9 @@
         <w:t xml:space="preserve">In </w:t>
       </w:r>
       <w:r>
+        <w:t xml:space="preserve">the chapter </w:t>
+      </w:r>
+      <w:r>
         <w:fldChar w:fldCharType="begin"/>
       </w:r>
       <w:r>
@@ -8263,7 +8196,22 @@
         <w:pStyle w:val="BodyText"/>
       </w:pPr>
       <w:r>
-        <w:t xml:space="preserve">For the last requirement, the algorithm implicitly creates six additional delimiter planes which span around the entire world. </w:t>
+        <w:t>For the last requirement, the algorithm implicitly creates six additional delimiter planes which span around the entire world</w:t>
+      </w:r>
+      <w:r>
+        <w:t xml:space="preserve">, internally called the </w:t>
+      </w:r>
+      <w:r>
+        <w:rPr>
+          <w:rStyle w:val="QuoteChar"/>
+        </w:rPr>
+        <w:t>root</w:t>
+      </w:r>
+      <w:r>
+        <w:t xml:space="preserve"> planes</w:t>
+      </w:r>
+      <w:r>
+        <w:t xml:space="preserve">. </w:t>
       </w:r>
       <w:r>
         <w:t>Apart from being generated automatically, t</w:t>
@@ -8304,7 +8252,13 @@
         <w:pStyle w:val="BodyText"/>
       </w:pPr>
       <w:r>
-        <w:t>The remaining challenge in this step is finding the set of triangles that should make up an anchor’s volume.</w:t>
+        <w:t>The remaining challenge in this step</w:t>
+      </w:r>
+      <w:r>
+        <w:t xml:space="preserve"> of the algorithm</w:t>
+      </w:r>
+      <w:r>
+        <w:t xml:space="preserve"> is finding the set of triangles that make up an anchor’s volume.</w:t>
       </w:r>
     </w:p>
     <w:p>
@@ -8323,7 +8277,205 @@
         <w:pStyle w:val="BodyText"/>
       </w:pPr>
       <w:r>
-        <w:t>@Incomplete</w:t>
+        <w:t xml:space="preserve">The algorithm essentially looks at all delimiter planes and figures out which (if any) of the triangles making up the plane are </w:t>
+      </w:r>
+      <w:r>
+        <w:t xml:space="preserve">actually </w:t>
+      </w:r>
+      <w:r>
+        <w:t>delimiting</w:t>
+      </w:r>
+      <w:r>
+        <w:t xml:space="preserve"> any specific volume. If that is the case, the triangle gets added to the volume’s internal representation.</w:t>
+      </w:r>
+      <w:r>
+        <w:t xml:space="preserve"> </w:t>
+      </w:r>
+      <w:r>
+        <w:t xml:space="preserve">With the guarantees about the triangulation of delimiter planes, </w:t>
+      </w:r>
+      <w:r>
+        <w:t xml:space="preserve">as well as </w:t>
+      </w:r>
+      <w:r>
+        <w:t xml:space="preserve">the guarantees of the world’s </w:t>
+      </w:r>
+      <w:r>
+        <w:t>root planes, this ensures that a volume is always completely enclosed while extending as far as expected.</w:t>
+      </w:r>
+    </w:p>
+    <w:p>
+      <w:pPr>
+        <w:pStyle w:val="BodyText"/>
+      </w:pPr>
+      <w:r>
+        <w:t>Determining whether a triangle is actually delimiting an anchor’s volume is non-</w:t>
+      </w:r>
+      <w:r>
+        <w:t>trivial</w:t>
+      </w:r>
+      <w:r>
+        <w:t xml:space="preserve">. </w:t>
+      </w:r>
+      <w:r>
+        <w:t xml:space="preserve">This algorithm applies another heuristic </w:t>
+      </w:r>
+      <w:r>
+        <w:t xml:space="preserve">for this. </w:t>
+      </w:r>
+      <w:r>
+        <w:t>For each triangle</w:t>
+      </w:r>
+      <w:r>
+        <w:t xml:space="preserve"> A</w:t>
+      </w:r>
+      <w:r>
+        <w:t>, it checks a ray going from the triangle’s center to the anchor position. If any other triangle</w:t>
+      </w:r>
+      <w:r>
+        <w:t xml:space="preserve"> B</w:t>
+      </w:r>
+      <w:r>
+        <w:t xml:space="preserve"> is intersecting with this ray, then </w:t>
+      </w:r>
+      <w:r>
+        <w:t>triangle</w:t>
+      </w:r>
+      <w:r>
+        <w:t xml:space="preserve"> A cannot be a delimiting triangle of the anchor’s volume. </w:t>
+      </w:r>
+      <w:r>
+        <w:t>This heuristic</w:t>
+      </w:r>
+      <w:r>
+        <w:t xml:space="preserve"> initially</w:t>
+      </w:r>
+      <w:r>
+        <w:t xml:space="preserve"> has </w:t>
+      </w:r>
+      <w:r>
+        <w:t>an</w:t>
+      </w:r>
+      <w:r>
+        <w:t xml:space="preserve"> </w:t>
+      </w:r>
+      <w:r>
+        <w:t>obvious</w:t>
+      </w:r>
+      <w:r>
+        <w:t xml:space="preserve"> flaw.</w:t>
+      </w:r>
+    </w:p>
+    <w:p>
+      <w:pPr>
+        <w:pStyle w:val="BodyText"/>
+        <w:keepNext/>
+      </w:pPr>
+      <w:r>
+        <w:rPr>
+          <w:noProof/>
+        </w:rPr>
+        <w:drawing>
+          <wp:inline distT="0" distB="0" distL="0" distR="0" wp14:anchorId="283DAE54" wp14:editId="2E44D6E1">
+            <wp:extent cx="5401310" cy="4029710"/>
+            <wp:effectExtent l="0" t="0" r="8890" b="8890"/>
+            <wp:docPr id="953135080" name="Picture 3"/>
+            <wp:cNvGraphicFramePr>
+              <a:graphicFrameLocks xmlns:a="http://schemas.openxmlformats.org/drawingml/2006/main" noChangeAspect="1"/>
+            </wp:cNvGraphicFramePr>
+            <a:graphic xmlns:a="http://schemas.openxmlformats.org/drawingml/2006/main">
+              <a:graphicData uri="http://schemas.openxmlformats.org/drawingml/2006/picture">
+                <pic:pic xmlns:pic="http://schemas.openxmlformats.org/drawingml/2006/picture">
+                  <pic:nvPicPr>
+                    <pic:cNvPr id="0" name="Picture 1"/>
+                    <pic:cNvPicPr>
+                      <a:picLocks noChangeAspect="1" noChangeArrowheads="1"/>
+                    </pic:cNvPicPr>
+                  </pic:nvPicPr>
+                  <pic:blipFill>
+                    <a:blip r:embed="rId19">
+                      <a:extLst>
+                        <a:ext uri="{28A0092B-C50C-407E-A947-70E740481C1C}">
+                          <a14:useLocalDpi xmlns:a14="http://schemas.microsoft.com/office/drawing/2010/main" val="0"/>
+                        </a:ext>
+                      </a:extLst>
+                    </a:blip>
+                    <a:srcRect/>
+                    <a:stretch>
+                      <a:fillRect/>
+                    </a:stretch>
+                  </pic:blipFill>
+                  <pic:spPr bwMode="auto">
+                    <a:xfrm>
+                      <a:off x="0" y="0"/>
+                      <a:ext cx="5401310" cy="4029710"/>
+                    </a:xfrm>
+                    <a:prstGeom prst="rect">
+                      <a:avLst/>
+                    </a:prstGeom>
+                    <a:noFill/>
+                    <a:ln>
+                      <a:noFill/>
+                    </a:ln>
+                  </pic:spPr>
+                </pic:pic>
+              </a:graphicData>
+            </a:graphic>
+          </wp:inline>
+        </w:drawing>
+      </w:r>
+    </w:p>
+    <w:p>
+      <w:pPr>
+        <w:pStyle w:val="Caption"/>
+        <w:jc w:val="center"/>
+      </w:pPr>
+      <w:r>
+        <w:t xml:space="preserve">Figure </w:t>
+      </w:r>
+      <w:r>
+        <w:fldChar w:fldCharType="begin"/>
+      </w:r>
+      <w:r>
+        <w:instrText xml:space="preserve"> SEQ Figure \* ARABIC </w:instrText>
+      </w:r>
+      <w:r>
+        <w:fldChar w:fldCharType="separate"/>
+      </w:r>
+      <w:r>
+        <w:rPr>
+          <w:noProof/>
+        </w:rPr>
+        <w:t>9</w:t>
+      </w:r>
+      <w:r>
+        <w:fldChar w:fldCharType="end"/>
+      </w:r>
+      <w:r>
+        <w:t>: Top-down view of false negatives when calculating anchor volumes. The expected volume is indicated in pink, the anchor in green.</w:t>
+      </w:r>
+      <w:r>
+        <w:t xml:space="preserve"> Successful rays indicates by a solid blue line, intersecting rays by a dotted line. </w:t>
+      </w:r>
+    </w:p>
+    <w:p>
+      <w:pPr>
+        <w:pStyle w:val="BodyText"/>
+      </w:pPr>
+      <w:r>
+        <w:t xml:space="preserve">In this setup, the triangles making up the delimiters on the left and right of the image would not be part of the anchor’s volume, although </w:t>
+      </w:r>
+      <w:r>
+        <w:t>they are expected t</w:t>
+      </w:r>
+      <w:r>
+        <w:t>o</w:t>
+      </w:r>
+      <w:r>
+        <w:t>. They are therefore false negatives</w:t>
+      </w:r>
+      <w:r>
+        <w:t>.</w:t>
       </w:r>
     </w:p>
     <w:p>
@@ -9661,8 +9813,8 @@
       </w:pPr>
     </w:p>
     <w:sectPr>
-      <w:footerReference w:type="even" r:id="rId19"/>
-      <w:footerReference w:type="default" r:id="rId20"/>
+      <w:footerReference w:type="even" r:id="rId20"/>
+      <w:footerReference w:type="default" r:id="rId21"/>
       <w:pgSz w:w="11907" w:h="16838" w:code="9"/>
       <w:pgMar w:top="1134" w:right="1134" w:bottom="1134" w:left="2268" w:header="1134" w:footer="652" w:gutter="0"/>
       <w:pgNumType w:start="1"/>
@@ -9966,19 +10118,11 @@
         </wp:anchor>
       </w:drawing>
     </w:r>
-    <w:proofErr w:type="spellStart"/>
     <w:r>
       <w:rPr>
         <w:noProof w:val="0"/>
       </w:rPr>
-      <w:t>Technische</w:t>
-    </w:r>
-    <w:proofErr w:type="spellEnd"/>
-    <w:r>
-      <w:rPr>
-        <w:noProof w:val="0"/>
-      </w:rPr>
-      <w:t xml:space="preserve"> Universität München</w:t>
+      <w:t>Technische Universität München</w:t>
     </w:r>
   </w:p>
 </w:hdr>
@@ -13987,11 +14131,13 @@
     <w:rsid w:val="00B157D0"/>
     <w:rsid w:val="00B37BBE"/>
     <w:rsid w:val="00C52141"/>
+    <w:rsid w:val="00C66753"/>
     <w:rsid w:val="00CD2D49"/>
     <w:rsid w:val="00D03C58"/>
     <w:rsid w:val="00D76E8D"/>
     <w:rsid w:val="00DD42B2"/>
     <w:rsid w:val="00E23CAB"/>
+    <w:rsid w:val="00E50BBD"/>
     <w:rsid w:val="00E835FB"/>
     <w:rsid w:val="00E84388"/>
     <w:rsid w:val="00EB718F"/>

</xml_diff>

<commit_message>
More work on calculating volumes. This shit be taking forever.
</commit_message>
<xml_diff>
--- a/Text/Thesis/Text.docx
+++ b/Text/Thesis/Text.docx
@@ -348,14 +348,39 @@
                     <w:color w:val="A6A6A6" w:themeColor="background1" w:themeShade="A6"/>
                     <w:lang w:val="de-DE"/>
                   </w:rPr>
-                  <w:t xml:space="preserve">School of </w:t>
+                  <w:t xml:space="preserve">School </w:t>
                 </w:r>
+                <w:proofErr w:type="spellStart"/>
                 <w:r>
                   <w:rPr>
                     <w:color w:val="A6A6A6" w:themeColor="background1" w:themeShade="A6"/>
                     <w:lang w:val="de-DE"/>
                   </w:rPr>
-                  <w:t>Computation, Information and Technology</w:t>
+                  <w:t>of</w:t>
+                </w:r>
+                <w:proofErr w:type="spellEnd"/>
+                <w:r>
+                  <w:rPr>
+                    <w:color w:val="A6A6A6" w:themeColor="background1" w:themeShade="A6"/>
+                    <w:lang w:val="de-DE"/>
+                  </w:rPr>
+                  <w:t xml:space="preserve"> </w:t>
+                </w:r>
+                <w:proofErr w:type="spellStart"/>
+                <w:r>
+                  <w:rPr>
+                    <w:color w:val="A6A6A6" w:themeColor="background1" w:themeShade="A6"/>
+                    <w:lang w:val="de-DE"/>
+                  </w:rPr>
+                  <w:t>Computation</w:t>
+                </w:r>
+                <w:proofErr w:type="spellEnd"/>
+                <w:r>
+                  <w:rPr>
+                    <w:color w:val="A6A6A6" w:themeColor="background1" w:themeShade="A6"/>
+                    <w:lang w:val="de-DE"/>
+                  </w:rPr>
+                  <w:t>, Information and Technology</w:t>
                 </w:r>
               </w:sdtContent>
             </w:sdt>
@@ -745,7 +770,7 @@
           <w:lang w:val="de-DE"/>
         </w:rPr>
       </w:pPr>
-      <w:bookmarkStart w:id="0" w:name="_Toc172806212"/>
+      <w:bookmarkStart w:id="0" w:name="_Toc173079532"/>
       <w:r>
         <w:rPr>
           <w:lang w:val="de-DE"/>
@@ -869,7 +894,7 @@
       <w:pPr>
         <w:pStyle w:val="VerzeichnisberschriftimInhaltsverzeichnisgelistet"/>
       </w:pPr>
-      <w:bookmarkStart w:id="1" w:name="_Toc172806213"/>
+      <w:bookmarkStart w:id="1" w:name="_Toc173079533"/>
       <w:r>
         <w:lastRenderedPageBreak/>
         <w:t>Abstract</w:t>
@@ -888,7 +913,7 @@
       <w:pPr>
         <w:pStyle w:val="VerzeichnisberschriftimInhaltsverzeichnisgelistet"/>
       </w:pPr>
-      <w:bookmarkStart w:id="2" w:name="_Toc172806214"/>
+      <w:bookmarkStart w:id="2" w:name="_Toc173079534"/>
       <w:r>
         <w:lastRenderedPageBreak/>
         <w:t>Acknowledgements</w:t>
@@ -935,7 +960,7 @@
         </w:rPr>
         <w:fldChar w:fldCharType="separate"/>
       </w:r>
-      <w:hyperlink w:anchor="_Toc172806212" w:history="1">
+      <w:hyperlink w:anchor="_Toc173079532" w:history="1">
         <w:r>
           <w:rPr>
             <w:rStyle w:val="Hyperlink"/>
@@ -959,7 +984,7 @@
           <w:rPr>
             <w:webHidden/>
           </w:rPr>
-          <w:instrText xml:space="preserve"> PAGEREF _Toc172806212 \h </w:instrText>
+          <w:instrText xml:space="preserve"> PAGEREF _Toc173079532 \h </w:instrText>
         </w:r>
         <w:r>
           <w:rPr>
@@ -998,7 +1023,7 @@
           <w14:ligatures w14:val="standardContextual"/>
         </w:rPr>
       </w:pPr>
-      <w:hyperlink w:anchor="_Toc172806213" w:history="1">
+      <w:hyperlink w:anchor="_Toc173079533" w:history="1">
         <w:r>
           <w:rPr>
             <w:rStyle w:val="Hyperlink"/>
@@ -1021,7 +1046,7 @@
           <w:rPr>
             <w:webHidden/>
           </w:rPr>
-          <w:instrText xml:space="preserve"> PAGEREF _Toc172806213 \h </w:instrText>
+          <w:instrText xml:space="preserve"> PAGEREF _Toc173079533 \h </w:instrText>
         </w:r>
         <w:r>
           <w:rPr>
@@ -1060,7 +1085,7 @@
           <w14:ligatures w14:val="standardContextual"/>
         </w:rPr>
       </w:pPr>
-      <w:hyperlink w:anchor="_Toc172806214" w:history="1">
+      <w:hyperlink w:anchor="_Toc173079534" w:history="1">
         <w:r>
           <w:rPr>
             <w:rStyle w:val="Hyperlink"/>
@@ -1083,7 +1108,7 @@
           <w:rPr>
             <w:webHidden/>
           </w:rPr>
-          <w:instrText xml:space="preserve"> PAGEREF _Toc172806214 \h </w:instrText>
+          <w:instrText xml:space="preserve"> PAGEREF _Toc173079534 \h </w:instrText>
         </w:r>
         <w:r>
           <w:rPr>
@@ -1122,7 +1147,7 @@
           <w14:ligatures w14:val="standardContextual"/>
         </w:rPr>
       </w:pPr>
-      <w:hyperlink w:anchor="_Toc172806215" w:history="1">
+      <w:hyperlink w:anchor="_Toc173079535" w:history="1">
         <w:r>
           <w:rPr>
             <w:rStyle w:val="Hyperlink"/>
@@ -1162,7 +1187,7 @@
           <w:rPr>
             <w:webHidden/>
           </w:rPr>
-          <w:instrText xml:space="preserve"> PAGEREF _Toc172806215 \h </w:instrText>
+          <w:instrText xml:space="preserve"> PAGEREF _Toc173079535 \h </w:instrText>
         </w:r>
         <w:r>
           <w:rPr>
@@ -1200,7 +1225,7 @@
           <w14:ligatures w14:val="standardContextual"/>
         </w:rPr>
       </w:pPr>
-      <w:hyperlink w:anchor="_Toc172806216" w:history="1">
+      <w:hyperlink w:anchor="_Toc173079536" w:history="1">
         <w:r>
           <w:rPr>
             <w:rStyle w:val="Hyperlink"/>
@@ -1239,7 +1264,7 @@
           <w:rPr>
             <w:webHidden/>
           </w:rPr>
-          <w:instrText xml:space="preserve"> PAGEREF _Toc172806216 \h </w:instrText>
+          <w:instrText xml:space="preserve"> PAGEREF _Toc173079536 \h </w:instrText>
         </w:r>
         <w:r>
           <w:rPr>
@@ -1277,7 +1302,7 @@
           <w14:ligatures w14:val="standardContextual"/>
         </w:rPr>
       </w:pPr>
-      <w:hyperlink w:anchor="_Toc172806217" w:history="1">
+      <w:hyperlink w:anchor="_Toc173079537" w:history="1">
         <w:r>
           <w:rPr>
             <w:rStyle w:val="Hyperlink"/>
@@ -1316,7 +1341,7 @@
           <w:rPr>
             <w:webHidden/>
           </w:rPr>
-          <w:instrText xml:space="preserve"> PAGEREF _Toc172806217 \h </w:instrText>
+          <w:instrText xml:space="preserve"> PAGEREF _Toc173079537 \h </w:instrText>
         </w:r>
         <w:r>
           <w:rPr>
@@ -1354,7 +1379,7 @@
           <w14:ligatures w14:val="standardContextual"/>
         </w:rPr>
       </w:pPr>
-      <w:hyperlink w:anchor="_Toc172806218" w:history="1">
+      <w:hyperlink w:anchor="_Toc173079538" w:history="1">
         <w:r>
           <w:rPr>
             <w:rStyle w:val="Hyperlink"/>
@@ -1393,7 +1418,7 @@
           <w:rPr>
             <w:webHidden/>
           </w:rPr>
-          <w:instrText xml:space="preserve"> PAGEREF _Toc172806218 \h </w:instrText>
+          <w:instrText xml:space="preserve"> PAGEREF _Toc173079538 \h </w:instrText>
         </w:r>
         <w:r>
           <w:rPr>
@@ -1432,7 +1457,7 @@
           <w14:ligatures w14:val="standardContextual"/>
         </w:rPr>
       </w:pPr>
-      <w:hyperlink w:anchor="_Toc172806219" w:history="1">
+      <w:hyperlink w:anchor="_Toc173079539" w:history="1">
         <w:r>
           <w:rPr>
             <w:rStyle w:val="Hyperlink"/>
@@ -1472,7 +1497,7 @@
           <w:rPr>
             <w:webHidden/>
           </w:rPr>
-          <w:instrText xml:space="preserve"> PAGEREF _Toc172806219 \h </w:instrText>
+          <w:instrText xml:space="preserve"> PAGEREF _Toc173079539 \h </w:instrText>
         </w:r>
         <w:r>
           <w:rPr>
@@ -1510,7 +1535,7 @@
           <w14:ligatures w14:val="standardContextual"/>
         </w:rPr>
       </w:pPr>
-      <w:hyperlink w:anchor="_Toc172806220" w:history="1">
+      <w:hyperlink w:anchor="_Toc173079540" w:history="1">
         <w:r>
           <w:rPr>
             <w:rStyle w:val="Hyperlink"/>
@@ -1549,7 +1574,7 @@
           <w:rPr>
             <w:webHidden/>
           </w:rPr>
-          <w:instrText xml:space="preserve"> PAGEREF _Toc172806220 \h </w:instrText>
+          <w:instrText xml:space="preserve"> PAGEREF _Toc173079540 \h </w:instrText>
         </w:r>
         <w:r>
           <w:rPr>
@@ -1587,7 +1612,7 @@
           <w14:ligatures w14:val="standardContextual"/>
         </w:rPr>
       </w:pPr>
-      <w:hyperlink w:anchor="_Toc172806221" w:history="1">
+      <w:hyperlink w:anchor="_Toc173079541" w:history="1">
         <w:r>
           <w:rPr>
             <w:rStyle w:val="Hyperlink"/>
@@ -1626,7 +1651,7 @@
           <w:rPr>
             <w:webHidden/>
           </w:rPr>
-          <w:instrText xml:space="preserve"> PAGEREF _Toc172806221 \h </w:instrText>
+          <w:instrText xml:space="preserve"> PAGEREF _Toc173079541 \h </w:instrText>
         </w:r>
         <w:r>
           <w:rPr>
@@ -1664,7 +1689,7 @@
           <w14:ligatures w14:val="standardContextual"/>
         </w:rPr>
       </w:pPr>
-      <w:hyperlink w:anchor="_Toc172806222" w:history="1">
+      <w:hyperlink w:anchor="_Toc173079542" w:history="1">
         <w:r>
           <w:rPr>
             <w:rStyle w:val="Hyperlink"/>
@@ -1703,7 +1728,7 @@
           <w:rPr>
             <w:webHidden/>
           </w:rPr>
-          <w:instrText xml:space="preserve"> PAGEREF _Toc172806222 \h </w:instrText>
+          <w:instrText xml:space="preserve"> PAGEREF _Toc173079542 \h </w:instrText>
         </w:r>
         <w:r>
           <w:rPr>
@@ -1742,7 +1767,7 @@
           <w14:ligatures w14:val="standardContextual"/>
         </w:rPr>
       </w:pPr>
-      <w:hyperlink w:anchor="_Toc172806223" w:history="1">
+      <w:hyperlink w:anchor="_Toc173079543" w:history="1">
         <w:r>
           <w:rPr>
             <w:rStyle w:val="Hyperlink"/>
@@ -1782,7 +1807,7 @@
           <w:rPr>
             <w:webHidden/>
           </w:rPr>
-          <w:instrText xml:space="preserve"> PAGEREF _Toc172806223 \h </w:instrText>
+          <w:instrText xml:space="preserve"> PAGEREF _Toc173079543 \h </w:instrText>
         </w:r>
         <w:r>
           <w:rPr>
@@ -1820,7 +1845,7 @@
           <w14:ligatures w14:val="standardContextual"/>
         </w:rPr>
       </w:pPr>
-      <w:hyperlink w:anchor="_Toc172806224" w:history="1">
+      <w:hyperlink w:anchor="_Toc173079544" w:history="1">
         <w:r>
           <w:rPr>
             <w:rStyle w:val="Hyperlink"/>
@@ -1859,7 +1884,7 @@
           <w:rPr>
             <w:webHidden/>
           </w:rPr>
-          <w:instrText xml:space="preserve"> PAGEREF _Toc172806224 \h </w:instrText>
+          <w:instrText xml:space="preserve"> PAGEREF _Toc173079544 \h </w:instrText>
         </w:r>
         <w:r>
           <w:rPr>
@@ -1897,7 +1922,7 @@
           <w14:ligatures w14:val="standardContextual"/>
         </w:rPr>
       </w:pPr>
-      <w:hyperlink w:anchor="_Toc172806225" w:history="1">
+      <w:hyperlink w:anchor="_Toc173079545" w:history="1">
         <w:r>
           <w:rPr>
             <w:rStyle w:val="Hyperlink"/>
@@ -1936,7 +1961,7 @@
           <w:rPr>
             <w:webHidden/>
           </w:rPr>
-          <w:instrText xml:space="preserve"> PAGEREF _Toc172806225 \h </w:instrText>
+          <w:instrText xml:space="preserve"> PAGEREF _Toc173079545 \h </w:instrText>
         </w:r>
         <w:r>
           <w:rPr>
@@ -1974,7 +1999,7 @@
           <w14:ligatures w14:val="standardContextual"/>
         </w:rPr>
       </w:pPr>
-      <w:hyperlink w:anchor="_Toc172806226" w:history="1">
+      <w:hyperlink w:anchor="_Toc173079546" w:history="1">
         <w:r>
           <w:rPr>
             <w:rStyle w:val="Hyperlink"/>
@@ -2013,7 +2038,7 @@
           <w:rPr>
             <w:webHidden/>
           </w:rPr>
-          <w:instrText xml:space="preserve"> PAGEREF _Toc172806226 \h </w:instrText>
+          <w:instrText xml:space="preserve"> PAGEREF _Toc173079546 \h </w:instrText>
         </w:r>
         <w:r>
           <w:rPr>
@@ -2051,7 +2076,7 @@
           <w14:ligatures w14:val="standardContextual"/>
         </w:rPr>
       </w:pPr>
-      <w:hyperlink w:anchor="_Toc172806227" w:history="1">
+      <w:hyperlink w:anchor="_Toc173079547" w:history="1">
         <w:r>
           <w:rPr>
             <w:rStyle w:val="Hyperlink"/>
@@ -2090,7 +2115,7 @@
           <w:rPr>
             <w:webHidden/>
           </w:rPr>
-          <w:instrText xml:space="preserve"> PAGEREF _Toc172806227 \h </w:instrText>
+          <w:instrText xml:space="preserve"> PAGEREF _Toc173079547 \h </w:instrText>
         </w:r>
         <w:r>
           <w:rPr>
@@ -2128,7 +2153,7 @@
           <w14:ligatures w14:val="standardContextual"/>
         </w:rPr>
       </w:pPr>
-      <w:hyperlink w:anchor="_Toc172806228" w:history="1">
+      <w:hyperlink w:anchor="_Toc173079548" w:history="1">
         <w:r>
           <w:rPr>
             <w:rStyle w:val="Hyperlink"/>
@@ -2167,7 +2192,7 @@
           <w:rPr>
             <w:webHidden/>
           </w:rPr>
-          <w:instrText xml:space="preserve"> PAGEREF _Toc172806228 \h </w:instrText>
+          <w:instrText xml:space="preserve"> PAGEREF _Toc173079548 \h </w:instrText>
         </w:r>
         <w:r>
           <w:rPr>
@@ -2205,7 +2230,7 @@
           <w14:ligatures w14:val="standardContextual"/>
         </w:rPr>
       </w:pPr>
-      <w:hyperlink w:anchor="_Toc172806229" w:history="1">
+      <w:hyperlink w:anchor="_Toc173079549" w:history="1">
         <w:r>
           <w:rPr>
             <w:rStyle w:val="Hyperlink"/>
@@ -2244,7 +2269,7 @@
           <w:rPr>
             <w:webHidden/>
           </w:rPr>
-          <w:instrText xml:space="preserve"> PAGEREF _Toc172806229 \h </w:instrText>
+          <w:instrText xml:space="preserve"> PAGEREF _Toc173079549 \h </w:instrText>
         </w:r>
         <w:r>
           <w:rPr>
@@ -2286,7 +2311,7 @@
           <w14:ligatures w14:val="standardContextual"/>
         </w:rPr>
       </w:pPr>
-      <w:hyperlink w:anchor="_Toc172806230" w:history="1">
+      <w:hyperlink w:anchor="_Toc173079550" w:history="1">
         <w:r>
           <w:rPr>
             <w:rStyle w:val="Hyperlink"/>
@@ -2331,7 +2356,7 @@
             <w:noProof/>
             <w:webHidden/>
           </w:rPr>
-          <w:instrText xml:space="preserve"> PAGEREF _Toc172806230 \h </w:instrText>
+          <w:instrText xml:space="preserve"> PAGEREF _Toc173079550 \h </w:instrText>
         </w:r>
         <w:r>
           <w:rPr>
@@ -2377,7 +2402,7 @@
           <w14:ligatures w14:val="standardContextual"/>
         </w:rPr>
       </w:pPr>
-      <w:hyperlink w:anchor="_Toc172806231" w:history="1">
+      <w:hyperlink w:anchor="_Toc173079551" w:history="1">
         <w:r>
           <w:rPr>
             <w:rStyle w:val="Hyperlink"/>
@@ -2422,7 +2447,7 @@
             <w:noProof/>
             <w:webHidden/>
           </w:rPr>
-          <w:instrText xml:space="preserve"> PAGEREF _Toc172806231 \h </w:instrText>
+          <w:instrText xml:space="preserve"> PAGEREF _Toc173079551 \h </w:instrText>
         </w:r>
         <w:r>
           <w:rPr>
@@ -2468,7 +2493,7 @@
           <w14:ligatures w14:val="standardContextual"/>
         </w:rPr>
       </w:pPr>
-      <w:hyperlink w:anchor="_Toc172806232" w:history="1">
+      <w:hyperlink w:anchor="_Toc173079552" w:history="1">
         <w:r>
           <w:rPr>
             <w:rStyle w:val="Hyperlink"/>
@@ -2513,7 +2538,7 @@
             <w:noProof/>
             <w:webHidden/>
           </w:rPr>
-          <w:instrText xml:space="preserve"> PAGEREF _Toc172806232 \h </w:instrText>
+          <w:instrText xml:space="preserve"> PAGEREF _Toc173079552 \h </w:instrText>
         </w:r>
         <w:r>
           <w:rPr>
@@ -2555,7 +2580,7 @@
           <w14:ligatures w14:val="standardContextual"/>
         </w:rPr>
       </w:pPr>
-      <w:hyperlink w:anchor="_Toc172806233" w:history="1">
+      <w:hyperlink w:anchor="_Toc173079553" w:history="1">
         <w:r>
           <w:rPr>
             <w:rStyle w:val="Hyperlink"/>
@@ -2594,7 +2619,7 @@
           <w:rPr>
             <w:webHidden/>
           </w:rPr>
-          <w:instrText xml:space="preserve"> PAGEREF _Toc172806233 \h </w:instrText>
+          <w:instrText xml:space="preserve"> PAGEREF _Toc173079553 \h </w:instrText>
         </w:r>
         <w:r>
           <w:rPr>
@@ -2636,7 +2661,7 @@
           <w14:ligatures w14:val="standardContextual"/>
         </w:rPr>
       </w:pPr>
-      <w:hyperlink w:anchor="_Toc172806234" w:history="1">
+      <w:hyperlink w:anchor="_Toc173079554" w:history="1">
         <w:r>
           <w:rPr>
             <w:rStyle w:val="Hyperlink"/>
@@ -2681,7 +2706,7 @@
             <w:noProof/>
             <w:webHidden/>
           </w:rPr>
-          <w:instrText xml:space="preserve"> PAGEREF _Toc172806234 \h </w:instrText>
+          <w:instrText xml:space="preserve"> PAGEREF _Toc173079554 \h </w:instrText>
         </w:r>
         <w:r>
           <w:rPr>
@@ -2702,6 +2727,97 @@
             <w:webHidden/>
           </w:rPr>
           <w:t>20</w:t>
+        </w:r>
+        <w:r>
+          <w:rPr>
+            <w:noProof/>
+            <w:webHidden/>
+          </w:rPr>
+          <w:fldChar w:fldCharType="end"/>
+        </w:r>
+      </w:hyperlink>
+    </w:p>
+    <w:p>
+      <w:pPr>
+        <w:pStyle w:val="TOC3"/>
+        <w:tabs>
+          <w:tab w:val="left" w:pos="1440"/>
+        </w:tabs>
+        <w:rPr>
+          <w:rFonts w:eastAsiaTheme="minorEastAsia"/>
+          <w:noProof/>
+          <w:kern w:val="2"/>
+          <w:sz w:val="24"/>
+          <w:szCs w:val="24"/>
+          <w14:ligatures w14:val="standardContextual"/>
+        </w:rPr>
+      </w:pPr>
+      <w:hyperlink w:anchor="_Toc173079555" w:history="1">
+        <w:r>
+          <w:rPr>
+            <w:rStyle w:val="Hyperlink"/>
+            <w:noProof/>
+          </w:rPr>
+          <w:t>3.7.2.</w:t>
+        </w:r>
+        <w:r>
+          <w:rPr>
+            <w:rFonts w:eastAsiaTheme="minorEastAsia"/>
+            <w:noProof/>
+            <w:kern w:val="2"/>
+            <w:sz w:val="24"/>
+            <w:szCs w:val="24"/>
+            <w14:ligatures w14:val="standardContextual"/>
+          </w:rPr>
+          <w:tab/>
+        </w:r>
+        <w:r>
+          <w:rPr>
+            <w:rStyle w:val="Hyperlink"/>
+            <w:noProof/>
+          </w:rPr>
+          <w:t>Choosing query points</w:t>
+        </w:r>
+        <w:r>
+          <w:rPr>
+            <w:noProof/>
+            <w:webHidden/>
+          </w:rPr>
+          <w:tab/>
+        </w:r>
+        <w:r>
+          <w:rPr>
+            <w:noProof/>
+            <w:webHidden/>
+          </w:rPr>
+          <w:fldChar w:fldCharType="begin"/>
+        </w:r>
+        <w:r>
+          <w:rPr>
+            <w:noProof/>
+            <w:webHidden/>
+          </w:rPr>
+          <w:instrText xml:space="preserve"> PAGEREF _Toc173079555 \h </w:instrText>
+        </w:r>
+        <w:r>
+          <w:rPr>
+            <w:noProof/>
+            <w:webHidden/>
+          </w:rPr>
+        </w:r>
+        <w:r>
+          <w:rPr>
+            <w:noProof/>
+            <w:webHidden/>
+          </w:rPr>
+          <w:fldChar w:fldCharType="separate"/>
+        </w:r>
+        <w:r>
+          <w:rPr>
+            <w:noProof/>
+            <w:webHidden/>
+          </w:rPr>
+          <w:t>21</w:t>
         </w:r>
         <w:r>
           <w:rPr>
@@ -2723,7 +2839,7 @@
           <w14:ligatures w14:val="standardContextual"/>
         </w:rPr>
       </w:pPr>
-      <w:hyperlink w:anchor="_Toc172806235" w:history="1">
+      <w:hyperlink w:anchor="_Toc173079556" w:history="1">
         <w:r>
           <w:rPr>
             <w:rStyle w:val="Hyperlink"/>
@@ -2762,7 +2878,7 @@
           <w:rPr>
             <w:webHidden/>
           </w:rPr>
-          <w:instrText xml:space="preserve"> PAGEREF _Toc172806235 \h </w:instrText>
+          <w:instrText xml:space="preserve"> PAGEREF _Toc173079556 \h </w:instrText>
         </w:r>
         <w:r>
           <w:rPr>
@@ -2779,7 +2895,7 @@
           <w:rPr>
             <w:webHidden/>
           </w:rPr>
-          <w:t>20</w:t>
+          <w:t>22</w:t>
         </w:r>
         <w:r>
           <w:rPr>
@@ -2801,7 +2917,7 @@
           <w14:ligatures w14:val="standardContextual"/>
         </w:rPr>
       </w:pPr>
-      <w:hyperlink w:anchor="_Toc172806236" w:history="1">
+      <w:hyperlink w:anchor="_Toc173079557" w:history="1">
         <w:r>
           <w:rPr>
             <w:rStyle w:val="Hyperlink"/>
@@ -2841,7 +2957,7 @@
           <w:rPr>
             <w:webHidden/>
           </w:rPr>
-          <w:instrText xml:space="preserve"> PAGEREF _Toc172806236 \h </w:instrText>
+          <w:instrText xml:space="preserve"> PAGEREF _Toc173079557 \h </w:instrText>
         </w:r>
         <w:r>
           <w:rPr>
@@ -2858,7 +2974,7 @@
           <w:rPr>
             <w:webHidden/>
           </w:rPr>
-          <w:t>21</w:t>
+          <w:t>23</w:t>
         </w:r>
         <w:r>
           <w:rPr>
@@ -2879,7 +2995,7 @@
           <w14:ligatures w14:val="standardContextual"/>
         </w:rPr>
       </w:pPr>
-      <w:hyperlink w:anchor="_Toc172806237" w:history="1">
+      <w:hyperlink w:anchor="_Toc173079558" w:history="1">
         <w:r>
           <w:rPr>
             <w:rStyle w:val="Hyperlink"/>
@@ -2918,7 +3034,7 @@
           <w:rPr>
             <w:webHidden/>
           </w:rPr>
-          <w:instrText xml:space="preserve"> PAGEREF _Toc172806237 \h </w:instrText>
+          <w:instrText xml:space="preserve"> PAGEREF _Toc173079558 \h </w:instrText>
         </w:r>
         <w:r>
           <w:rPr>
@@ -2935,7 +3051,7 @@
           <w:rPr>
             <w:webHidden/>
           </w:rPr>
-          <w:t>21</w:t>
+          <w:t>23</w:t>
         </w:r>
         <w:r>
           <w:rPr>
@@ -2956,7 +3072,7 @@
           <w14:ligatures w14:val="standardContextual"/>
         </w:rPr>
       </w:pPr>
-      <w:hyperlink w:anchor="_Toc172806238" w:history="1">
+      <w:hyperlink w:anchor="_Toc173079559" w:history="1">
         <w:r>
           <w:rPr>
             <w:rStyle w:val="Hyperlink"/>
@@ -2995,7 +3111,7 @@
           <w:rPr>
             <w:webHidden/>
           </w:rPr>
-          <w:instrText xml:space="preserve"> PAGEREF _Toc172806238 \h </w:instrText>
+          <w:instrText xml:space="preserve"> PAGEREF _Toc173079559 \h </w:instrText>
         </w:r>
         <w:r>
           <w:rPr>
@@ -3012,7 +3128,7 @@
           <w:rPr>
             <w:webHidden/>
           </w:rPr>
-          <w:t>21</w:t>
+          <w:t>23</w:t>
         </w:r>
         <w:r>
           <w:rPr>
@@ -3033,7 +3149,7 @@
           <w14:ligatures w14:val="standardContextual"/>
         </w:rPr>
       </w:pPr>
-      <w:hyperlink w:anchor="_Toc172806239" w:history="1">
+      <w:hyperlink w:anchor="_Toc173079560" w:history="1">
         <w:r>
           <w:rPr>
             <w:rStyle w:val="Hyperlink"/>
@@ -3072,7 +3188,7 @@
           <w:rPr>
             <w:webHidden/>
           </w:rPr>
-          <w:instrText xml:space="preserve"> PAGEREF _Toc172806239 \h </w:instrText>
+          <w:instrText xml:space="preserve"> PAGEREF _Toc173079560 \h </w:instrText>
         </w:r>
         <w:r>
           <w:rPr>
@@ -3089,7 +3205,7 @@
           <w:rPr>
             <w:webHidden/>
           </w:rPr>
-          <w:t>22</w:t>
+          <w:t>24</w:t>
         </w:r>
         <w:r>
           <w:rPr>
@@ -3110,7 +3226,7 @@
           <w14:ligatures w14:val="standardContextual"/>
         </w:rPr>
       </w:pPr>
-      <w:hyperlink w:anchor="_Toc172806240" w:history="1">
+      <w:hyperlink w:anchor="_Toc173079561" w:history="1">
         <w:r>
           <w:rPr>
             <w:rStyle w:val="Hyperlink"/>
@@ -3149,7 +3265,7 @@
           <w:rPr>
             <w:webHidden/>
           </w:rPr>
-          <w:instrText xml:space="preserve"> PAGEREF _Toc172806240 \h </w:instrText>
+          <w:instrText xml:space="preserve"> PAGEREF _Toc173079561 \h </w:instrText>
         </w:r>
         <w:r>
           <w:rPr>
@@ -3166,7 +3282,7 @@
           <w:rPr>
             <w:webHidden/>
           </w:rPr>
-          <w:t>23</w:t>
+          <w:t>25</w:t>
         </w:r>
         <w:r>
           <w:rPr>
@@ -3187,7 +3303,7 @@
           <w14:ligatures w14:val="standardContextual"/>
         </w:rPr>
       </w:pPr>
-      <w:hyperlink w:anchor="_Toc172806241" w:history="1">
+      <w:hyperlink w:anchor="_Toc173079562" w:history="1">
         <w:r>
           <w:rPr>
             <w:rStyle w:val="Hyperlink"/>
@@ -3226,7 +3342,7 @@
           <w:rPr>
             <w:webHidden/>
           </w:rPr>
-          <w:instrText xml:space="preserve"> PAGEREF _Toc172806241 \h </w:instrText>
+          <w:instrText xml:space="preserve"> PAGEREF _Toc173079562 \h </w:instrText>
         </w:r>
         <w:r>
           <w:rPr>
@@ -3243,7 +3359,7 @@
           <w:rPr>
             <w:webHidden/>
           </w:rPr>
-          <w:t>23</w:t>
+          <w:t>25</w:t>
         </w:r>
         <w:r>
           <w:rPr>
@@ -3264,7 +3380,7 @@
           <w14:ligatures w14:val="standardContextual"/>
         </w:rPr>
       </w:pPr>
-      <w:hyperlink w:anchor="_Toc172806242" w:history="1">
+      <w:hyperlink w:anchor="_Toc173079563" w:history="1">
         <w:r>
           <w:rPr>
             <w:rStyle w:val="Hyperlink"/>
@@ -3303,7 +3419,7 @@
           <w:rPr>
             <w:webHidden/>
           </w:rPr>
-          <w:instrText xml:space="preserve"> PAGEREF _Toc172806242 \h </w:instrText>
+          <w:instrText xml:space="preserve"> PAGEREF _Toc173079563 \h </w:instrText>
         </w:r>
         <w:r>
           <w:rPr>
@@ -3320,7 +3436,7 @@
           <w:rPr>
             <w:webHidden/>
           </w:rPr>
-          <w:t>23</w:t>
+          <w:t>25</w:t>
         </w:r>
         <w:r>
           <w:rPr>
@@ -3342,7 +3458,7 @@
           <w14:ligatures w14:val="standardContextual"/>
         </w:rPr>
       </w:pPr>
-      <w:hyperlink w:anchor="_Toc172806243" w:history="1">
+      <w:hyperlink w:anchor="_Toc173079564" w:history="1">
         <w:r>
           <w:rPr>
             <w:rStyle w:val="Hyperlink"/>
@@ -3382,7 +3498,7 @@
           <w:rPr>
             <w:webHidden/>
           </w:rPr>
-          <w:instrText xml:space="preserve"> PAGEREF _Toc172806243 \h </w:instrText>
+          <w:instrText xml:space="preserve"> PAGEREF _Toc173079564 \h </w:instrText>
         </w:r>
         <w:r>
           <w:rPr>
@@ -3399,7 +3515,7 @@
           <w:rPr>
             <w:webHidden/>
           </w:rPr>
-          <w:t>24</w:t>
+          <w:t>26</w:t>
         </w:r>
         <w:r>
           <w:rPr>
@@ -3420,7 +3536,7 @@
           <w14:ligatures w14:val="standardContextual"/>
         </w:rPr>
       </w:pPr>
-      <w:hyperlink w:anchor="_Toc172806244" w:history="1">
+      <w:hyperlink w:anchor="_Toc173079565" w:history="1">
         <w:r>
           <w:rPr>
             <w:rStyle w:val="Hyperlink"/>
@@ -3459,7 +3575,7 @@
           <w:rPr>
             <w:webHidden/>
           </w:rPr>
-          <w:instrText xml:space="preserve"> PAGEREF _Toc172806244 \h </w:instrText>
+          <w:instrText xml:space="preserve"> PAGEREF _Toc173079565 \h </w:instrText>
         </w:r>
         <w:r>
           <w:rPr>
@@ -3476,7 +3592,7 @@
           <w:rPr>
             <w:webHidden/>
           </w:rPr>
-          <w:t>24</w:t>
+          <w:t>26</w:t>
         </w:r>
         <w:r>
           <w:rPr>
@@ -3497,7 +3613,7 @@
           <w14:ligatures w14:val="standardContextual"/>
         </w:rPr>
       </w:pPr>
-      <w:hyperlink w:anchor="_Toc172806245" w:history="1">
+      <w:hyperlink w:anchor="_Toc173079566" w:history="1">
         <w:r>
           <w:rPr>
             <w:rStyle w:val="Hyperlink"/>
@@ -3536,7 +3652,7 @@
           <w:rPr>
             <w:webHidden/>
           </w:rPr>
-          <w:instrText xml:space="preserve"> PAGEREF _Toc172806245 \h </w:instrText>
+          <w:instrText xml:space="preserve"> PAGEREF _Toc173079566 \h </w:instrText>
         </w:r>
         <w:r>
           <w:rPr>
@@ -3553,7 +3669,7 @@
           <w:rPr>
             <w:webHidden/>
           </w:rPr>
-          <w:t>24</w:t>
+          <w:t>26</w:t>
         </w:r>
         <w:r>
           <w:rPr>
@@ -3575,7 +3691,7 @@
           <w14:ligatures w14:val="standardContextual"/>
         </w:rPr>
       </w:pPr>
-      <w:hyperlink w:anchor="_Toc172806246" w:history="1">
+      <w:hyperlink w:anchor="_Toc173079567" w:history="1">
         <w:r>
           <w:rPr>
             <w:rStyle w:val="Hyperlink"/>
@@ -3615,7 +3731,7 @@
           <w:rPr>
             <w:webHidden/>
           </w:rPr>
-          <w:instrText xml:space="preserve"> PAGEREF _Toc172806246 \h </w:instrText>
+          <w:instrText xml:space="preserve"> PAGEREF _Toc173079567 \h </w:instrText>
         </w:r>
         <w:r>
           <w:rPr>
@@ -3632,7 +3748,7 @@
           <w:rPr>
             <w:webHidden/>
           </w:rPr>
-          <w:t>25</w:t>
+          <w:t>27</w:t>
         </w:r>
         <w:r>
           <w:rPr>
@@ -3654,7 +3770,7 @@
           <w14:ligatures w14:val="standardContextual"/>
         </w:rPr>
       </w:pPr>
-      <w:hyperlink w:anchor="_Toc172806247" w:history="1">
+      <w:hyperlink w:anchor="_Toc173079568" w:history="1">
         <w:r>
           <w:rPr>
             <w:rStyle w:val="Hyperlink"/>
@@ -3694,7 +3810,7 @@
           <w:rPr>
             <w:webHidden/>
           </w:rPr>
-          <w:instrText xml:space="preserve"> PAGEREF _Toc172806247 \h </w:instrText>
+          <w:instrText xml:space="preserve"> PAGEREF _Toc173079568 \h </w:instrText>
         </w:r>
         <w:r>
           <w:rPr>
@@ -3711,7 +3827,7 @@
           <w:rPr>
             <w:webHidden/>
           </w:rPr>
-          <w:t>26</w:t>
+          <w:t>28</w:t>
         </w:r>
         <w:r>
           <w:rPr>
@@ -3733,7 +3849,7 @@
           <w14:ligatures w14:val="standardContextual"/>
         </w:rPr>
       </w:pPr>
-      <w:hyperlink w:anchor="_Toc172806248" w:history="1">
+      <w:hyperlink w:anchor="_Toc173079569" w:history="1">
         <w:r>
           <w:rPr>
             <w:rStyle w:val="Hyperlink"/>
@@ -3756,7 +3872,7 @@
           <w:rPr>
             <w:webHidden/>
           </w:rPr>
-          <w:instrText xml:space="preserve"> PAGEREF _Toc172806248 \h </w:instrText>
+          <w:instrText xml:space="preserve"> PAGEREF _Toc173079569 \h </w:instrText>
         </w:r>
         <w:r>
           <w:rPr>
@@ -3773,7 +3889,7 @@
           <w:rPr>
             <w:webHidden/>
           </w:rPr>
-          <w:t>27</w:t>
+          <w:t>29</w:t>
         </w:r>
         <w:r>
           <w:rPr>
@@ -3795,7 +3911,7 @@
           <w14:ligatures w14:val="standardContextual"/>
         </w:rPr>
       </w:pPr>
-      <w:hyperlink w:anchor="_Toc172806249" w:history="1">
+      <w:hyperlink w:anchor="_Toc173079570" w:history="1">
         <w:r>
           <w:rPr>
             <w:rStyle w:val="Hyperlink"/>
@@ -3818,7 +3934,7 @@
           <w:rPr>
             <w:webHidden/>
           </w:rPr>
-          <w:instrText xml:space="preserve"> PAGEREF _Toc172806249 \h </w:instrText>
+          <w:instrText xml:space="preserve"> PAGEREF _Toc173079570 \h </w:instrText>
         </w:r>
         <w:r>
           <w:rPr>
@@ -3835,7 +3951,7 @@
           <w:rPr>
             <w:webHidden/>
           </w:rPr>
-          <w:t>28</w:t>
+          <w:t>30</w:t>
         </w:r>
         <w:r>
           <w:rPr>
@@ -3854,11 +3970,13 @@
         <w:lastRenderedPageBreak/>
         <w:fldChar w:fldCharType="end"/>
       </w:r>
-      <w:bookmarkStart w:id="3" w:name="_Toc172806215"/>
+      <w:bookmarkStart w:id="3" w:name="_Ref173077465"/>
+      <w:bookmarkStart w:id="4" w:name="_Toc173079535"/>
       <w:r>
         <w:t>Introduction</w:t>
       </w:r>
       <w:bookmarkEnd w:id="3"/>
+      <w:bookmarkEnd w:id="4"/>
     </w:p>
     <w:p>
       <w:pPr>
@@ -4367,11 +4485,11 @@
       <w:pPr>
         <w:pStyle w:val="KapitelII"/>
       </w:pPr>
-      <w:bookmarkStart w:id="4" w:name="_Toc172806216"/>
+      <w:bookmarkStart w:id="5" w:name="_Toc173079536"/>
       <w:r>
         <w:t>Problem Statement</w:t>
       </w:r>
-      <w:bookmarkEnd w:id="4"/>
+      <w:bookmarkEnd w:id="5"/>
     </w:p>
     <w:p>
       <w:pPr>
@@ -4797,16 +4915,16 @@
       <w:pPr>
         <w:pStyle w:val="KapitelII"/>
       </w:pPr>
-      <w:bookmarkStart w:id="5" w:name="_Ref172801654"/>
-      <w:bookmarkStart w:id="6" w:name="_Toc172806217"/>
+      <w:bookmarkStart w:id="6" w:name="_Ref172801654"/>
+      <w:bookmarkStart w:id="7" w:name="_Toc173079537"/>
       <w:r>
         <w:t xml:space="preserve">General </w:t>
       </w:r>
       <w:r>
         <w:t>Requirements</w:t>
       </w:r>
-      <w:bookmarkEnd w:id="5"/>
       <w:bookmarkEnd w:id="6"/>
+      <w:bookmarkEnd w:id="7"/>
     </w:p>
     <w:p>
       <w:pPr>
@@ -5140,14 +5258,14 @@
       <w:pPr>
         <w:pStyle w:val="KapitelII"/>
       </w:pPr>
-      <w:bookmarkStart w:id="7" w:name="_Toc172806218"/>
+      <w:bookmarkStart w:id="8" w:name="_Toc173079538"/>
       <w:r>
         <w:t>Goal</w:t>
       </w:r>
       <w:r>
         <w:t>s</w:t>
       </w:r>
-      <w:bookmarkEnd w:id="7"/>
+      <w:bookmarkEnd w:id="8"/>
     </w:p>
     <w:p>
       <w:pPr>
@@ -5187,22 +5305,22 @@
       <w:pPr>
         <w:pStyle w:val="KapitelI"/>
       </w:pPr>
-      <w:bookmarkStart w:id="8" w:name="_Toc172806219"/>
+      <w:bookmarkStart w:id="9" w:name="_Toc173079539"/>
       <w:r>
         <w:lastRenderedPageBreak/>
         <w:t>Related work</w:t>
       </w:r>
-      <w:bookmarkEnd w:id="8"/>
+      <w:bookmarkEnd w:id="9"/>
     </w:p>
     <w:p>
       <w:pPr>
         <w:pStyle w:val="KapitelII"/>
       </w:pPr>
-      <w:bookmarkStart w:id="9" w:name="_Toc172806220"/>
+      <w:bookmarkStart w:id="10" w:name="_Toc173079540"/>
       <w:r>
         <w:t>Space Foundation System</w:t>
       </w:r>
-      <w:bookmarkEnd w:id="9"/>
+      <w:bookmarkEnd w:id="10"/>
     </w:p>
     <w:p>
       <w:pPr>
@@ -5271,18 +5389,18 @@
       <w:pPr>
         <w:pStyle w:val="KapitelII"/>
       </w:pPr>
-      <w:bookmarkStart w:id="10" w:name="_Ref171870769"/>
-      <w:bookmarkStart w:id="11" w:name="_Ref171870774"/>
-      <w:bookmarkStart w:id="12" w:name="_Toc172806221"/>
+      <w:bookmarkStart w:id="11" w:name="_Ref171870769"/>
+      <w:bookmarkStart w:id="12" w:name="_Ref171870774"/>
+      <w:bookmarkStart w:id="13" w:name="_Toc173079541"/>
       <w:r>
         <w:t>Thesis</w:t>
       </w:r>
-      <w:bookmarkEnd w:id="10"/>
       <w:bookmarkEnd w:id="11"/>
+      <w:bookmarkEnd w:id="12"/>
       <w:r>
         <w:t xml:space="preserve"> by Kerstin Pfaffinger</w:t>
       </w:r>
-      <w:bookmarkEnd w:id="12"/>
+      <w:bookmarkEnd w:id="13"/>
     </w:p>
     <w:p>
       <w:pPr>
@@ -5374,11 +5492,11 @@
       <w:pPr>
         <w:pStyle w:val="KapitelII"/>
       </w:pPr>
-      <w:bookmarkStart w:id="13" w:name="_Toc172806222"/>
+      <w:bookmarkStart w:id="14" w:name="_Toc173079542"/>
       <w:r>
         <w:t>Bounding Volume Hierarchies</w:t>
       </w:r>
-      <w:bookmarkEnd w:id="13"/>
+      <w:bookmarkEnd w:id="14"/>
     </w:p>
     <w:p>
       <w:pPr>
@@ -5427,22 +5545,22 @@
       <w:pPr>
         <w:pStyle w:val="KapitelI"/>
       </w:pPr>
-      <w:bookmarkStart w:id="14" w:name="_Toc172806223"/>
+      <w:bookmarkStart w:id="15" w:name="_Toc173079543"/>
       <w:r>
         <w:lastRenderedPageBreak/>
         <w:t>Approach</w:t>
       </w:r>
-      <w:bookmarkEnd w:id="14"/>
+      <w:bookmarkEnd w:id="15"/>
     </w:p>
     <w:p>
       <w:pPr>
         <w:pStyle w:val="KapitelII"/>
       </w:pPr>
-      <w:bookmarkStart w:id="15" w:name="_Toc172806224"/>
+      <w:bookmarkStart w:id="16" w:name="_Toc173079544"/>
       <w:r>
         <w:t>Overview</w:t>
       </w:r>
-      <w:bookmarkEnd w:id="15"/>
+      <w:bookmarkEnd w:id="16"/>
     </w:p>
     <w:p>
       <w:pPr>
@@ -5459,11 +5577,11 @@
       <w:pPr>
         <w:pStyle w:val="KapitelII"/>
       </w:pPr>
-      <w:bookmarkStart w:id="16" w:name="_Toc172806225"/>
+      <w:bookmarkStart w:id="17" w:name="_Toc173079545"/>
       <w:r>
         <w:t>Representing Anchors</w:t>
       </w:r>
-      <w:bookmarkEnd w:id="16"/>
+      <w:bookmarkEnd w:id="17"/>
     </w:p>
     <w:p>
       <w:pPr>
@@ -5507,13 +5625,13 @@
       <w:pPr>
         <w:pStyle w:val="KapitelII"/>
       </w:pPr>
-      <w:bookmarkStart w:id="17" w:name="_Ref171774734"/>
-      <w:bookmarkStart w:id="18" w:name="_Toc172806226"/>
+      <w:bookmarkStart w:id="18" w:name="_Ref171774734"/>
+      <w:bookmarkStart w:id="19" w:name="_Toc173079546"/>
       <w:r>
         <w:t>Representing Volumes</w:t>
       </w:r>
-      <w:bookmarkEnd w:id="17"/>
       <w:bookmarkEnd w:id="18"/>
+      <w:bookmarkEnd w:id="19"/>
     </w:p>
     <w:p>
       <w:pPr>
@@ -5996,9 +6114,9 @@
         <w:pStyle w:val="Caption"/>
         <w:jc w:val="center"/>
       </w:pPr>
-      <w:bookmarkStart w:id="19" w:name="_Ref171870618"/>
-      <w:bookmarkStart w:id="20" w:name="_Ref171870612"/>
-      <w:bookmarkStart w:id="21" w:name="_Toc172806201"/>
+      <w:bookmarkStart w:id="20" w:name="_Ref171870618"/>
+      <w:bookmarkStart w:id="21" w:name="_Ref171870612"/>
+      <w:bookmarkStart w:id="22" w:name="_Toc173079502"/>
       <w:r>
         <w:t xml:space="preserve">Figure </w:t>
       </w:r>
@@ -6020,25 +6138,25 @@
       <w:r>
         <w:fldChar w:fldCharType="end"/>
       </w:r>
-      <w:bookmarkEnd w:id="19"/>
+      <w:bookmarkEnd w:id="20"/>
       <w:r>
         <w:t>: The proposed representations of volumes, from left to right</w:t>
       </w:r>
-      <w:bookmarkEnd w:id="20"/>
+      <w:bookmarkEnd w:id="21"/>
       <w:r>
         <w:t>.</w:t>
       </w:r>
-      <w:bookmarkEnd w:id="21"/>
+      <w:bookmarkEnd w:id="22"/>
     </w:p>
     <w:p>
       <w:pPr>
         <w:pStyle w:val="KapitelII"/>
       </w:pPr>
-      <w:bookmarkStart w:id="22" w:name="_Toc172806227"/>
+      <w:bookmarkStart w:id="23" w:name="_Toc173079547"/>
       <w:r>
         <w:t>Representing Delimiters</w:t>
       </w:r>
-      <w:bookmarkEnd w:id="22"/>
+      <w:bookmarkEnd w:id="23"/>
     </w:p>
     <w:p>
       <w:pPr>
@@ -6521,7 +6639,7 @@
         </w:rPr>
         <w:lastRenderedPageBreak/>
         <w:drawing>
-          <wp:inline distT="0" distB="0" distL="0" distR="0" wp14:anchorId="360C7515" wp14:editId="715678C8">
+          <wp:inline distT="0" distB="0" distL="0" distR="0" wp14:anchorId="360C7515" wp14:editId="16A5AD5B">
             <wp:extent cx="5400675" cy="1247775"/>
             <wp:effectExtent l="0" t="0" r="9525" b="9525"/>
             <wp:docPr id="2007190546" name="Picture 3"/>
@@ -6578,7 +6696,7 @@
         <w:pStyle w:val="Caption"/>
         <w:jc w:val="center"/>
       </w:pPr>
-      <w:bookmarkStart w:id="23" w:name="_Toc172806202"/>
+      <w:bookmarkStart w:id="24" w:name="_Toc173079503"/>
       <w:r>
         <w:t xml:space="preserve">Figure </w:t>
       </w:r>
@@ -6630,20 +6748,20 @@
       <w:r>
         <w:t>.</w:t>
       </w:r>
-      <w:bookmarkEnd w:id="23"/>
+      <w:bookmarkEnd w:id="24"/>
     </w:p>
     <w:p>
       <w:pPr>
         <w:pStyle w:val="KapitelII"/>
       </w:pPr>
-      <w:bookmarkStart w:id="24" w:name="_Ref172301216"/>
-      <w:bookmarkStart w:id="25" w:name="_Toc172806228"/>
+      <w:bookmarkStart w:id="25" w:name="_Ref172301216"/>
+      <w:bookmarkStart w:id="26" w:name="_Toc173079548"/>
       <w:r>
         <w:t>Virtually extending Delimiter Planes</w:t>
       </w:r>
-      <w:bookmarkStart w:id="26" w:name="_Ref171873322"/>
-      <w:bookmarkEnd w:id="24"/>
+      <w:bookmarkStart w:id="27" w:name="_Ref171873322"/>
       <w:bookmarkEnd w:id="25"/>
+      <w:bookmarkEnd w:id="26"/>
     </w:p>
     <w:p>
       <w:pPr>
@@ -6878,9 +6996,9 @@
         <w:pStyle w:val="Caption"/>
         <w:jc w:val="center"/>
       </w:pPr>
-      <w:bookmarkStart w:id="27" w:name="_Ref172551374"/>
-      <w:bookmarkStart w:id="28" w:name="_Ref172560349"/>
-      <w:bookmarkStart w:id="29" w:name="_Toc172806203"/>
+      <w:bookmarkStart w:id="28" w:name="_Ref172551374"/>
+      <w:bookmarkStart w:id="29" w:name="_Ref172560349"/>
+      <w:bookmarkStart w:id="30" w:name="_Toc173079504"/>
       <w:r>
         <w:t xml:space="preserve">Figure </w:t>
       </w:r>
@@ -6902,15 +7020,15 @@
       <w:r>
         <w:fldChar w:fldCharType="end"/>
       </w:r>
-      <w:bookmarkEnd w:id="27"/>
+      <w:bookmarkEnd w:id="28"/>
       <w:r>
         <w:t>: Visual Example of virtually extending Delimiter Planes</w:t>
       </w:r>
-      <w:bookmarkEnd w:id="28"/>
+      <w:bookmarkEnd w:id="29"/>
       <w:r>
         <w:t>. Delimiters are displayed from a top-down view.</w:t>
       </w:r>
-      <w:bookmarkEnd w:id="29"/>
+      <w:bookmarkEnd w:id="30"/>
     </w:p>
     <w:p>
       <w:pPr>
@@ -7005,7 +7123,7 @@
         <w:pStyle w:val="Caption"/>
         <w:jc w:val="center"/>
       </w:pPr>
-      <w:bookmarkStart w:id="30" w:name="_Toc172806204"/>
+      <w:bookmarkStart w:id="31" w:name="_Toc173079505"/>
       <w:r>
         <w:t xml:space="preserve">Figure </w:t>
       </w:r>
@@ -7030,20 +7148,20 @@
       <w:r>
         <w:t>: Virtual Extension can be specific for each orthogonal axis of a plane.</w:t>
       </w:r>
-      <w:bookmarkEnd w:id="30"/>
+      <w:bookmarkEnd w:id="31"/>
     </w:p>
     <w:p>
       <w:pPr>
         <w:pStyle w:val="KapitelII"/>
       </w:pPr>
-      <w:bookmarkStart w:id="31" w:name="_Ref172557914"/>
-      <w:bookmarkStart w:id="32" w:name="_Toc172806229"/>
+      <w:bookmarkStart w:id="32" w:name="_Ref172557914"/>
+      <w:bookmarkStart w:id="33" w:name="_Toc173079549"/>
       <w:r>
         <w:t>Clipping Delimiters</w:t>
       </w:r>
-      <w:bookmarkEnd w:id="26"/>
-      <w:bookmarkEnd w:id="31"/>
+      <w:bookmarkEnd w:id="27"/>
       <w:bookmarkEnd w:id="32"/>
+      <w:bookmarkEnd w:id="33"/>
     </w:p>
     <w:p>
       <w:pPr>
@@ -7167,11 +7285,11 @@
       <w:pPr>
         <w:pStyle w:val="KapitelIII"/>
       </w:pPr>
-      <w:bookmarkStart w:id="33" w:name="_Toc172806230"/>
+      <w:bookmarkStart w:id="34" w:name="_Toc173079550"/>
       <w:r>
         <w:t>Growing Delimiters outward vs. cutting them down</w:t>
       </w:r>
-      <w:bookmarkEnd w:id="33"/>
+      <w:bookmarkEnd w:id="34"/>
     </w:p>
     <w:p>
       <w:pPr>
@@ -7250,11 +7368,11 @@
       <w:pPr>
         <w:pStyle w:val="KapitelIII"/>
       </w:pPr>
-      <w:bookmarkStart w:id="34" w:name="_Toc172806231"/>
+      <w:bookmarkStart w:id="35" w:name="_Toc173079551"/>
       <w:r>
         <w:t>Solving an intersection</w:t>
       </w:r>
-      <w:bookmarkEnd w:id="34"/>
+      <w:bookmarkEnd w:id="35"/>
     </w:p>
     <w:p>
       <w:pPr>
@@ -7416,7 +7534,7 @@
         <w:pStyle w:val="Caption"/>
         <w:jc w:val="center"/>
       </w:pPr>
-      <w:bookmarkStart w:id="35" w:name="_Toc172806205"/>
+      <w:bookmarkStart w:id="36" w:name="_Toc173079506"/>
       <w:r>
         <w:t xml:space="preserve">Figure </w:t>
       </w:r>
@@ -7444,7 +7562,7 @@
       <w:r>
         <w:t xml:space="preserve"> Delimiters are seen from a top-down view.</w:t>
       </w:r>
-      <w:bookmarkEnd w:id="35"/>
+      <w:bookmarkEnd w:id="36"/>
     </w:p>
     <w:p>
       <w:pPr>
@@ -7541,8 +7659,8 @@
         <w:pStyle w:val="Caption"/>
         <w:jc w:val="center"/>
       </w:pPr>
-      <w:bookmarkStart w:id="36" w:name="_Ref172806114"/>
-      <w:bookmarkStart w:id="37" w:name="_Toc172806206"/>
+      <w:bookmarkStart w:id="37" w:name="_Ref172806114"/>
+      <w:bookmarkStart w:id="38" w:name="_Toc173079507"/>
       <w:r>
         <w:t xml:space="preserve">Figure </w:t>
       </w:r>
@@ -7564,14 +7682,14 @@
       <w:r>
         <w:fldChar w:fldCharType="end"/>
       </w:r>
-      <w:bookmarkEnd w:id="36"/>
+      <w:bookmarkEnd w:id="37"/>
       <w:r>
         <w:t>: The two delimiters in red and blue intersect along the green axis. The red delimiter plane is tessellated so that no triangle of the plane intersects with the blue triangle anymore.</w:t>
       </w:r>
       <w:r>
         <w:t xml:space="preserve"> The same must now happen for the blue triangle.</w:t>
       </w:r>
-      <w:bookmarkEnd w:id="37"/>
+      <w:bookmarkEnd w:id="38"/>
     </w:p>
     <w:p>
       <w:pPr>
@@ -7630,11 +7748,11 @@
       <w:pPr>
         <w:pStyle w:val="KapitelIII"/>
       </w:pPr>
-      <w:bookmarkStart w:id="38" w:name="_Toc172806232"/>
+      <w:bookmarkStart w:id="39" w:name="_Toc173079552"/>
       <w:r>
         <w:t>Heuristic for ordering Delimiter intersections</w:t>
       </w:r>
-      <w:bookmarkEnd w:id="38"/>
+      <w:bookmarkEnd w:id="39"/>
     </w:p>
     <w:p>
       <w:pPr>
@@ -7748,8 +7866,8 @@
         <w:pStyle w:val="Caption"/>
         <w:jc w:val="center"/>
       </w:pPr>
-      <w:bookmarkStart w:id="39" w:name="_Ref172724374"/>
-      <w:bookmarkStart w:id="40" w:name="_Toc172806207"/>
+      <w:bookmarkStart w:id="40" w:name="_Ref172724374"/>
+      <w:bookmarkStart w:id="41" w:name="_Toc173079508"/>
       <w:r>
         <w:t xml:space="preserve">Figure </w:t>
       </w:r>
@@ -7771,14 +7889,14 @@
       <w:r>
         <w:fldChar w:fldCharType="end"/>
       </w:r>
-      <w:bookmarkEnd w:id="39"/>
+      <w:bookmarkEnd w:id="40"/>
       <w:r>
         <w:t>: An example of unexpected results if the intersections are not ordered properly.</w:t>
       </w:r>
       <w:r>
         <w:t xml:space="preserve"> Delimiters are seen from a top-down view.</w:t>
       </w:r>
-      <w:bookmarkEnd w:id="40"/>
+      <w:bookmarkEnd w:id="41"/>
     </w:p>
     <w:p>
       <w:pPr>
@@ -7941,8 +8059,8 @@
         <w:pStyle w:val="Caption"/>
         <w:jc w:val="center"/>
       </w:pPr>
-      <w:bookmarkStart w:id="41" w:name="_Ref172738088"/>
-      <w:bookmarkStart w:id="42" w:name="_Toc172806208"/>
+      <w:bookmarkStart w:id="42" w:name="_Ref172738088"/>
+      <w:bookmarkStart w:id="43" w:name="_Toc173079509"/>
       <w:r>
         <w:t xml:space="preserve">Figure </w:t>
       </w:r>
@@ -7964,7 +8082,7 @@
       <w:r>
         <w:fldChar w:fldCharType="end"/>
       </w:r>
-      <w:bookmarkEnd w:id="41"/>
+      <w:bookmarkEnd w:id="42"/>
       <w:r>
         <w:t>: The blue dotted lines represent the heuristic by which intersections are sorted</w:t>
       </w:r>
@@ -7980,20 +8098,20 @@
         </w:rPr>
         <w:t xml:space="preserve"> The lengths of the two lines are summed together to find one distance value.</w:t>
       </w:r>
-      <w:bookmarkEnd w:id="42"/>
+      <w:bookmarkEnd w:id="43"/>
     </w:p>
     <w:p>
       <w:pPr>
         <w:pStyle w:val="KapitelII"/>
       </w:pPr>
-      <w:bookmarkStart w:id="43" w:name="_Ref172551539"/>
-      <w:bookmarkStart w:id="44" w:name="_Toc172806233"/>
+      <w:bookmarkStart w:id="44" w:name="_Ref172551539"/>
+      <w:bookmarkStart w:id="45" w:name="_Toc173079553"/>
       <w:r>
         <w:lastRenderedPageBreak/>
         <w:t>Calculating Volumes</w:t>
       </w:r>
-      <w:bookmarkEnd w:id="43"/>
       <w:bookmarkEnd w:id="44"/>
+      <w:bookmarkEnd w:id="45"/>
     </w:p>
     <w:p>
       <w:pPr>
@@ -8265,12 +8383,12 @@
       <w:pPr>
         <w:pStyle w:val="KapitelIII"/>
       </w:pPr>
-      <w:bookmarkStart w:id="45" w:name="_Toc172806234"/>
+      <w:bookmarkStart w:id="46" w:name="_Toc173079554"/>
       <w:r>
         <w:lastRenderedPageBreak/>
         <w:t>Assembling the triangles</w:t>
       </w:r>
-      <w:bookmarkEnd w:id="45"/>
+      <w:bookmarkEnd w:id="46"/>
     </w:p>
     <w:p>
       <w:pPr>
@@ -8430,6 +8548,8 @@
         <w:pStyle w:val="Caption"/>
         <w:jc w:val="center"/>
       </w:pPr>
+      <w:bookmarkStart w:id="47" w:name="_Ref173076555"/>
+      <w:bookmarkStart w:id="48" w:name="_Toc173079510"/>
       <w:r>
         <w:t xml:space="preserve">Figure </w:t>
       </w:r>
@@ -8451,11 +8571,25 @@
       <w:r>
         <w:fldChar w:fldCharType="end"/>
       </w:r>
+      <w:bookmarkEnd w:id="47"/>
       <w:r>
         <w:t>: Top-down view of false negatives when calculating anchor volumes. The expected volume is indicated in pink, the anchor in green.</w:t>
       </w:r>
       <w:r>
-        <w:t xml:space="preserve"> Successful rays indicates by a solid blue line, intersecting rays by a dotted line. </w:t>
+        <w:t xml:space="preserve"> Successful rays </w:t>
+      </w:r>
+      <w:r>
+        <w:t xml:space="preserve">are </w:t>
+      </w:r>
+      <w:r>
+        <w:t>indicated</w:t>
+      </w:r>
+      <w:r>
+        <w:t xml:space="preserve"> by a solid blue line, intersecting rays by a dotted line.</w:t>
+      </w:r>
+      <w:bookmarkEnd w:id="48"/>
+      <w:r>
+        <w:t xml:space="preserve"> </w:t>
       </w:r>
     </w:p>
     <w:p>
@@ -8480,37 +8614,528 @@
     </w:p>
     <w:p>
       <w:pPr>
+        <w:pStyle w:val="BodyText"/>
+      </w:pPr>
+      <w:r>
+        <w:t xml:space="preserve">One approach to improve </w:t>
+      </w:r>
+      <w:r>
+        <w:t xml:space="preserve">this is to use </w:t>
+      </w:r>
+      <w:r>
+        <w:t>more than one point when casting rays from the triangles’ centers.</w:t>
+      </w:r>
+      <w:r>
+        <w:t xml:space="preserve"> </w:t>
+      </w:r>
+      <w:r>
+        <w:t xml:space="preserve">This improves the output for concave shapes like the example in </w:t>
+      </w:r>
+      <w:r>
+        <w:lastRenderedPageBreak/>
+        <w:fldChar w:fldCharType="begin"/>
+      </w:r>
+      <w:r>
+        <w:instrText xml:space="preserve"> REF _Ref173076555 \h </w:instrText>
+      </w:r>
+      <w:r>
+        <w:fldChar w:fldCharType="separate"/>
+      </w:r>
+      <w:r>
+        <w:t xml:space="preserve">Figure </w:t>
+      </w:r>
+      <w:r>
+        <w:rPr>
+          <w:noProof/>
+        </w:rPr>
+        <w:t>9</w:t>
+      </w:r>
+      <w:r>
+        <w:fldChar w:fldCharType="end"/>
+      </w:r>
+      <w:r>
+        <w:t xml:space="preserve">. </w:t>
+      </w:r>
+      <w:r>
+        <w:t xml:space="preserve">With enough additional </w:t>
+      </w:r>
+      <w:r>
+        <w:rPr>
+          <w:rStyle w:val="QuoteChar"/>
+        </w:rPr>
+        <w:t xml:space="preserve">query </w:t>
+      </w:r>
+      <w:r>
+        <w:rPr>
+          <w:rStyle w:val="QuoteChar"/>
+        </w:rPr>
+        <w:t>points</w:t>
+      </w:r>
+      <w:r>
+        <w:t xml:space="preserve"> </w:t>
+      </w:r>
+      <w:r>
+        <w:t>to check, all delimiting triangles should be found and added to the volume, as shown in</w:t>
+      </w:r>
+      <w:r>
+        <w:t xml:space="preserve"> </w:t>
+      </w:r>
+      <w:r>
+        <w:fldChar w:fldCharType="begin"/>
+      </w:r>
+      <w:r>
+        <w:instrText xml:space="preserve"> REF _Ref173077137 \h </w:instrText>
+      </w:r>
+      <w:r>
+        <w:fldChar w:fldCharType="separate"/>
+      </w:r>
+      <w:r>
+        <w:t xml:space="preserve">Figure </w:t>
+      </w:r>
+      <w:r>
+        <w:rPr>
+          <w:noProof/>
+        </w:rPr>
+        <w:t>10</w:t>
+      </w:r>
+      <w:r>
+        <w:fldChar w:fldCharType="end"/>
+      </w:r>
+      <w:r>
+        <w:t>.</w:t>
+      </w:r>
+    </w:p>
+    <w:p>
+      <w:pPr>
+        <w:pStyle w:val="BodyText"/>
+        <w:keepNext/>
+      </w:pPr>
+      <w:r>
+        <w:rPr>
+          <w:noProof/>
+        </w:rPr>
+        <w:drawing>
+          <wp:inline distT="0" distB="0" distL="0" distR="0" wp14:anchorId="134739E0" wp14:editId="3B6FB822">
+            <wp:extent cx="5390515" cy="4029710"/>
+            <wp:effectExtent l="0" t="0" r="635" b="8890"/>
+            <wp:docPr id="74737106" name="Picture 3"/>
+            <wp:cNvGraphicFramePr>
+              <a:graphicFrameLocks xmlns:a="http://schemas.openxmlformats.org/drawingml/2006/main" noChangeAspect="1"/>
+            </wp:cNvGraphicFramePr>
+            <a:graphic xmlns:a="http://schemas.openxmlformats.org/drawingml/2006/main">
+              <a:graphicData uri="http://schemas.openxmlformats.org/drawingml/2006/picture">
+                <pic:pic xmlns:pic="http://schemas.openxmlformats.org/drawingml/2006/picture">
+                  <pic:nvPicPr>
+                    <pic:cNvPr id="0" name="Picture 1"/>
+                    <pic:cNvPicPr>
+                      <a:picLocks noChangeAspect="1" noChangeArrowheads="1"/>
+                    </pic:cNvPicPr>
+                  </pic:nvPicPr>
+                  <pic:blipFill>
+                    <a:blip r:embed="rId20">
+                      <a:extLst>
+                        <a:ext uri="{28A0092B-C50C-407E-A947-70E740481C1C}">
+                          <a14:useLocalDpi xmlns:a14="http://schemas.microsoft.com/office/drawing/2010/main" val="0"/>
+                        </a:ext>
+                      </a:extLst>
+                    </a:blip>
+                    <a:srcRect/>
+                    <a:stretch>
+                      <a:fillRect/>
+                    </a:stretch>
+                  </pic:blipFill>
+                  <pic:spPr bwMode="auto">
+                    <a:xfrm>
+                      <a:off x="0" y="0"/>
+                      <a:ext cx="5390515" cy="4029710"/>
+                    </a:xfrm>
+                    <a:prstGeom prst="rect">
+                      <a:avLst/>
+                    </a:prstGeom>
+                    <a:noFill/>
+                    <a:ln>
+                      <a:noFill/>
+                    </a:ln>
+                  </pic:spPr>
+                </pic:pic>
+              </a:graphicData>
+            </a:graphic>
+          </wp:inline>
+        </w:drawing>
+      </w:r>
+    </w:p>
+    <w:p>
+      <w:pPr>
+        <w:pStyle w:val="Caption"/>
+        <w:jc w:val="center"/>
+      </w:pPr>
+      <w:bookmarkStart w:id="49" w:name="_Ref173077137"/>
+      <w:bookmarkStart w:id="50" w:name="_Toc173079511"/>
+      <w:r>
+        <w:t xml:space="preserve">Figure </w:t>
+      </w:r>
+      <w:r>
+        <w:fldChar w:fldCharType="begin"/>
+      </w:r>
+      <w:r>
+        <w:instrText xml:space="preserve"> SEQ Figure \* ARABIC </w:instrText>
+      </w:r>
+      <w:r>
+        <w:fldChar w:fldCharType="separate"/>
+      </w:r>
+      <w:r>
+        <w:rPr>
+          <w:noProof/>
+        </w:rPr>
+        <w:t>10</w:t>
+      </w:r>
+      <w:r>
+        <w:fldChar w:fldCharType="end"/>
+      </w:r>
+      <w:bookmarkEnd w:id="49"/>
+      <w:r>
+        <w:t>: Using more points to check for delimiting triangles. All triangles now cast un-obstructed rays to at least one of the points.</w:t>
+      </w:r>
+      <w:bookmarkEnd w:id="50"/>
+    </w:p>
+    <w:p>
+      <w:pPr>
+        <w:pStyle w:val="BodyText"/>
+      </w:pPr>
+      <w:r>
+        <w:t>This heuristic however requires enough points to be available so that no false negatives remain.</w:t>
+      </w:r>
+      <w:r>
+        <w:t xml:space="preserve"> More importantly, the points need to be positioned properly so that the volume gets represented properly.</w:t>
+      </w:r>
+    </w:p>
+    <w:p>
+      <w:pPr>
+        <w:pStyle w:val="BodyText"/>
+      </w:pPr>
+      <w:r>
+        <w:t xml:space="preserve">A larger number of points obviously has a higher </w:t>
+      </w:r>
+      <w:r>
+        <w:t>performance cost, both in memory and time</w:t>
+      </w:r>
+      <w:r>
+        <w:t xml:space="preserve"> consumption</w:t>
+      </w:r>
+      <w:r>
+        <w:t xml:space="preserve">. </w:t>
+      </w:r>
+      <w:r>
+        <w:t xml:space="preserve">This step of the algorithm is only required in the build-up of the data structure which may be done offline, as explained in the </w:t>
+      </w:r>
+      <w:r>
+        <w:fldChar w:fldCharType="begin"/>
+      </w:r>
+      <w:r>
+        <w:instrText xml:space="preserve"> REF _Ref172801654 \h </w:instrText>
+      </w:r>
+      <w:r>
+        <w:fldChar w:fldCharType="separate"/>
+      </w:r>
+      <w:r>
+        <w:t>General Requirements</w:t>
+      </w:r>
+      <w:r>
+        <w:fldChar w:fldCharType="end"/>
+      </w:r>
+      <w:r>
+        <w:t xml:space="preserve"> section of the introduction. </w:t>
+      </w:r>
+      <w:r>
+        <w:t>Performance is therefore not a primary consideration.</w:t>
+      </w:r>
+    </w:p>
+    <w:p>
+      <w:pPr>
+        <w:pStyle w:val="KapitelIII"/>
+      </w:pPr>
+      <w:bookmarkStart w:id="51" w:name="_Toc173079555"/>
+      <w:r>
+        <w:t>Choosing query points</w:t>
+      </w:r>
+      <w:bookmarkEnd w:id="51"/>
+    </w:p>
+    <w:p>
+      <w:pPr>
+        <w:pStyle w:val="BodyText"/>
+      </w:pPr>
+      <w:r>
+        <w:t xml:space="preserve">Choosing a set of points used for querying delimiting triangles is non-trivial. </w:t>
+      </w:r>
+      <w:r>
+        <w:t xml:space="preserve">The approach used is derived from the concept of </w:t>
+      </w:r>
+      <w:r>
+        <w:rPr>
+          <w:rStyle w:val="QuoteChar"/>
+        </w:rPr>
+        <w:t>Floodfilling</w:t>
+      </w:r>
+      <w:r>
+        <w:t>.</w:t>
+      </w:r>
+      <w:r>
+        <w:t xml:space="preserve"> </w:t>
+      </w:r>
+      <w:r>
+        <w:t>The world is discretized into a three-dimensional grid with a specific uniform cell size</w:t>
+      </w:r>
+      <w:r>
+        <w:t>.</w:t>
+      </w:r>
+      <w:r>
+        <w:t xml:space="preserve"> </w:t>
+      </w:r>
+      <w:r>
+        <w:t>The center of each cell represents a candidate for a query point.</w:t>
+      </w:r>
+      <w:r>
+        <w:t xml:space="preserve"> </w:t>
+      </w:r>
+      <w:r>
+        <w:t xml:space="preserve">This </w:t>
+      </w:r>
+      <w:r>
+        <w:t xml:space="preserve">gives </w:t>
+      </w:r>
+      <w:r>
+        <w:t xml:space="preserve">an easy uniform distribution of query points over the entire world space. </w:t>
+      </w:r>
+      <w:r>
+        <w:t>Most of these points will be outside of the actual volume however, in which case they should not actually be used as query points.</w:t>
+      </w:r>
+      <w:r>
+        <w:t xml:space="preserve"> </w:t>
+      </w:r>
+      <w:r>
+        <w:t xml:space="preserve">The algorithm must therefore first determine which of the cells (characterized by their center) are actually </w:t>
+      </w:r>
+      <w:r>
+        <w:lastRenderedPageBreak/>
+        <w:t>inside the volume, and should therefore be used as query points.</w:t>
+      </w:r>
+      <w:r>
+        <w:t xml:space="preserve"> A </w:t>
+      </w:r>
+      <w:r>
+        <w:rPr>
+          <w:rStyle w:val="QuoteChar"/>
+        </w:rPr>
+        <w:t>Floodfilling</w:t>
+      </w:r>
+      <w:r>
+        <w:t xml:space="preserve"> algorithm is applied for this.</w:t>
+      </w:r>
+    </w:p>
+    <w:p>
+      <w:pPr>
+        <w:pStyle w:val="BodyText"/>
+      </w:pPr>
+      <w:r>
+        <w:t xml:space="preserve">This is achieved by recursively marking cells as </w:t>
+      </w:r>
+      <w:r>
+        <w:t>“</w:t>
+      </w:r>
+      <w:r>
+        <w:t>reachable</w:t>
+      </w:r>
+      <w:r>
+        <w:t xml:space="preserve">”, in which case they are inside the volume. </w:t>
+      </w:r>
+      <w:r>
+        <w:t xml:space="preserve">The grid is transformed so that one cell’s origin is exactly the anchor’s </w:t>
+      </w:r>
+      <w:r>
+        <w:t>position</w:t>
+      </w:r>
+      <w:r>
+        <w:t>. This cell is marked as reachable</w:t>
+      </w:r>
+      <w:r>
+        <w:t xml:space="preserve">. </w:t>
+      </w:r>
+      <w:r>
+        <w:t>All neighboring cells are then checked on whether the line segment between them and the reachable cell is obstructed by any delimiter plane. If not, then this neighbor is also marked as reachable, and the process continues recursively until no more cells can be reached.</w:t>
+      </w:r>
+      <w:r>
+        <w:t xml:space="preserve"> </w:t>
+      </w:r>
+      <w:r>
+        <w:t>The centers of a</w:t>
+      </w:r>
+      <w:r>
+        <w:t>ll cells that have been marked as reachable should therefore be used as query points</w:t>
+      </w:r>
+      <w:r>
+        <w:t xml:space="preserve"> when calculating the anchor’s volume.</w:t>
+      </w:r>
+    </w:p>
+    <w:p>
+      <w:pPr>
+        <w:pStyle w:val="BodyText"/>
+        <w:keepNext/>
+      </w:pPr>
+      <w:r>
+        <w:rPr>
+          <w:noProof/>
+        </w:rPr>
+        <w:drawing>
+          <wp:inline distT="0" distB="0" distL="0" distR="0" wp14:anchorId="3E7E82B4" wp14:editId="1174B3D7">
+            <wp:extent cx="5400675" cy="1200150"/>
+            <wp:effectExtent l="0" t="0" r="9525" b="0"/>
+            <wp:docPr id="977910016" name="Picture 4"/>
+            <wp:cNvGraphicFramePr>
+              <a:graphicFrameLocks xmlns:a="http://schemas.openxmlformats.org/drawingml/2006/main" noChangeAspect="1"/>
+            </wp:cNvGraphicFramePr>
+            <a:graphic xmlns:a="http://schemas.openxmlformats.org/drawingml/2006/main">
+              <a:graphicData uri="http://schemas.openxmlformats.org/drawingml/2006/picture">
+                <pic:pic xmlns:pic="http://schemas.openxmlformats.org/drawingml/2006/picture">
+                  <pic:nvPicPr>
+                    <pic:cNvPr id="0" name="Picture 2"/>
+                    <pic:cNvPicPr>
+                      <a:picLocks noChangeAspect="1" noChangeArrowheads="1"/>
+                    </pic:cNvPicPr>
+                  </pic:nvPicPr>
+                  <pic:blipFill>
+                    <a:blip r:embed="rId21" cstate="print">
+                      <a:extLst>
+                        <a:ext uri="{28A0092B-C50C-407E-A947-70E740481C1C}">
+                          <a14:useLocalDpi xmlns:a14="http://schemas.microsoft.com/office/drawing/2010/main" val="0"/>
+                        </a:ext>
+                      </a:extLst>
+                    </a:blip>
+                    <a:srcRect/>
+                    <a:stretch>
+                      <a:fillRect/>
+                    </a:stretch>
+                  </pic:blipFill>
+                  <pic:spPr bwMode="auto">
+                    <a:xfrm>
+                      <a:off x="0" y="0"/>
+                      <a:ext cx="5400675" cy="1200150"/>
+                    </a:xfrm>
+                    <a:prstGeom prst="rect">
+                      <a:avLst/>
+                    </a:prstGeom>
+                    <a:noFill/>
+                    <a:ln>
+                      <a:noFill/>
+                    </a:ln>
+                  </pic:spPr>
+                </pic:pic>
+              </a:graphicData>
+            </a:graphic>
+          </wp:inline>
+        </w:drawing>
+      </w:r>
+    </w:p>
+    <w:p>
+      <w:pPr>
+        <w:pStyle w:val="Caption"/>
+        <w:jc w:val="center"/>
+      </w:pPr>
+      <w:bookmarkStart w:id="52" w:name="_Toc173079512"/>
+      <w:r>
+        <w:t xml:space="preserve">Figure </w:t>
+      </w:r>
+      <w:r>
+        <w:fldChar w:fldCharType="begin"/>
+      </w:r>
+      <w:r>
+        <w:instrText xml:space="preserve"> SEQ Figure \* ARABIC </w:instrText>
+      </w:r>
+      <w:r>
+        <w:fldChar w:fldCharType="separate"/>
+      </w:r>
+      <w:r>
+        <w:rPr>
+          <w:noProof/>
+        </w:rPr>
+        <w:t>11</w:t>
+      </w:r>
+      <w:r>
+        <w:fldChar w:fldCharType="end"/>
+      </w:r>
+      <w:r>
+        <w:t xml:space="preserve">: Four slices of the Floodfilling process. Green points indicate reachable cells of past iterations, purple </w:t>
+      </w:r>
+      <w:r>
+        <w:rPr>
+          <w:noProof/>
+        </w:rPr>
+        <w:t>ones indicate the reachable cells of this iteration. The final picture shows the output of the algorithm. All these points are query points.</w:t>
+      </w:r>
+      <w:bookmarkEnd w:id="52"/>
+    </w:p>
+    <w:p>
+      <w:pPr>
+        <w:pStyle w:val="BodyText"/>
+      </w:pPr>
+      <w:r>
+        <w:t>@Incomplete: Add a Related Works to Floodfilling, with an actual source.</w:t>
+      </w:r>
+    </w:p>
+    <w:p>
+      <w:pPr>
+        <w:pStyle w:val="BodyText"/>
+      </w:pPr>
+      <w:r>
+        <w:t xml:space="preserve">@Incomplete: Make the points </w:t>
+      </w:r>
+      <w:r>
+        <w:t>in the figure bigger.</w:t>
+      </w:r>
+    </w:p>
+    <w:p>
+      <w:pPr>
+        <w:pStyle w:val="BodyText"/>
+      </w:pPr>
+      <w:r>
+        <w:t>@Incomplete: Describe drawbacks of Floodfilling here</w:t>
+      </w:r>
+      <w:r>
+        <w:t>.</w:t>
+      </w:r>
+    </w:p>
+    <w:p>
+      <w:pPr>
         <w:pStyle w:val="KapitelII"/>
       </w:pPr>
-      <w:bookmarkStart w:id="46" w:name="_Toc172806235"/>
+      <w:bookmarkStart w:id="53" w:name="_Toc173079556"/>
       <w:r>
         <w:t xml:space="preserve">Querying </w:t>
       </w:r>
       <w:r>
         <w:t>the World</w:t>
       </w:r>
-      <w:bookmarkEnd w:id="46"/>
+      <w:bookmarkEnd w:id="53"/>
     </w:p>
     <w:p>
       <w:pPr>
         <w:pStyle w:val="KapitelI"/>
       </w:pPr>
-      <w:bookmarkStart w:id="47" w:name="_Toc172806236"/>
+      <w:bookmarkStart w:id="54" w:name="_Toc173079557"/>
       <w:r>
         <w:lastRenderedPageBreak/>
         <w:t>Implementation</w:t>
       </w:r>
-      <w:bookmarkEnd w:id="47"/>
+      <w:bookmarkEnd w:id="54"/>
     </w:p>
     <w:p>
       <w:pPr>
         <w:pStyle w:val="KapitelII"/>
       </w:pPr>
-      <w:bookmarkStart w:id="48" w:name="_Toc172806237"/>
+      <w:bookmarkStart w:id="55" w:name="_Toc173079558"/>
       <w:r>
         <w:t>Overview</w:t>
       </w:r>
-      <w:bookmarkEnd w:id="48"/>
+      <w:bookmarkEnd w:id="55"/>
     </w:p>
     <w:p>
       <w:pPr>
@@ -8595,11 +9220,11 @@
       <w:pPr>
         <w:pStyle w:val="KapitelII"/>
       </w:pPr>
-      <w:bookmarkStart w:id="49" w:name="_Toc172806238"/>
+      <w:bookmarkStart w:id="56" w:name="_Toc173079559"/>
       <w:r>
         <w:t>The interface</w:t>
       </w:r>
-      <w:bookmarkEnd w:id="49"/>
+      <w:bookmarkEnd w:id="56"/>
     </w:p>
     <w:p>
       <w:pPr>
@@ -8763,11 +9388,11 @@
       <w:pPr>
         <w:pStyle w:val="KapitelII"/>
       </w:pPr>
-      <w:bookmarkStart w:id="50" w:name="_Toc172806239"/>
+      <w:bookmarkStart w:id="57" w:name="_Toc173079560"/>
       <w:r>
         <w:t>The underlying data structure</w:t>
       </w:r>
-      <w:bookmarkEnd w:id="50"/>
+      <w:bookmarkEnd w:id="57"/>
     </w:p>
     <w:p>
       <w:pPr>
@@ -8880,98 +9505,98 @@
       <w:pPr>
         <w:pStyle w:val="KapitelII"/>
       </w:pPr>
-      <w:bookmarkStart w:id="51" w:name="_Ref172806156"/>
-      <w:bookmarkStart w:id="52" w:name="_Toc172806240"/>
+      <w:bookmarkStart w:id="58" w:name="_Ref172806156"/>
+      <w:bookmarkStart w:id="59" w:name="_Toc173079561"/>
       <w:r>
         <w:t>Tessellation</w:t>
       </w:r>
-      <w:bookmarkEnd w:id="51"/>
-      <w:bookmarkEnd w:id="52"/>
+      <w:bookmarkEnd w:id="58"/>
+      <w:bookmarkEnd w:id="59"/>
     </w:p>
     <w:p>
       <w:pPr>
         <w:pStyle w:val="KapitelII"/>
       </w:pPr>
-      <w:bookmarkStart w:id="53" w:name="_Toc172806241"/>
+      <w:bookmarkStart w:id="60" w:name="_Toc173079562"/>
       <w:r>
         <w:t>Flood filling</w:t>
       </w:r>
-      <w:bookmarkEnd w:id="53"/>
+      <w:bookmarkEnd w:id="60"/>
     </w:p>
     <w:p>
       <w:pPr>
         <w:pStyle w:val="KapitelII"/>
       </w:pPr>
-      <w:bookmarkStart w:id="54" w:name="_Toc172806242"/>
+      <w:bookmarkStart w:id="61" w:name="_Toc173079563"/>
       <w:r>
         <w:t>Assembling</w:t>
       </w:r>
-      <w:bookmarkEnd w:id="54"/>
+      <w:bookmarkEnd w:id="61"/>
     </w:p>
     <w:p>
       <w:pPr>
         <w:pStyle w:val="KapitelI"/>
       </w:pPr>
-      <w:bookmarkStart w:id="55" w:name="_Toc172806243"/>
+      <w:bookmarkStart w:id="62" w:name="_Toc173079564"/>
       <w:r>
         <w:lastRenderedPageBreak/>
         <w:t>Assessment</w:t>
       </w:r>
-      <w:bookmarkEnd w:id="55"/>
+      <w:bookmarkEnd w:id="62"/>
     </w:p>
     <w:p>
       <w:pPr>
         <w:pStyle w:val="KapitelII"/>
       </w:pPr>
-      <w:bookmarkStart w:id="56" w:name="_Toc172806244"/>
+      <w:bookmarkStart w:id="63" w:name="_Toc173079565"/>
       <w:r>
         <w:t>Fulfillment</w:t>
       </w:r>
       <w:r>
         <w:t xml:space="preserve"> of the requirements</w:t>
       </w:r>
-      <w:bookmarkEnd w:id="56"/>
+      <w:bookmarkEnd w:id="63"/>
     </w:p>
     <w:p>
       <w:pPr>
         <w:pStyle w:val="KapitelII"/>
       </w:pPr>
-      <w:bookmarkStart w:id="57" w:name="_Toc172806245"/>
+      <w:bookmarkStart w:id="64" w:name="_Toc173079566"/>
       <w:r>
         <w:t xml:space="preserve">Comparison </w:t>
       </w:r>
       <w:r>
         <w:t>with other approaches</w:t>
       </w:r>
-      <w:bookmarkEnd w:id="57"/>
+      <w:bookmarkEnd w:id="64"/>
     </w:p>
     <w:p>
       <w:pPr>
         <w:pStyle w:val="KapitelI"/>
       </w:pPr>
-      <w:bookmarkStart w:id="58" w:name="_Toc172806246"/>
+      <w:bookmarkStart w:id="65" w:name="_Toc173079567"/>
       <w:r>
         <w:lastRenderedPageBreak/>
         <w:t>Future Work</w:t>
       </w:r>
-      <w:bookmarkEnd w:id="58"/>
+      <w:bookmarkEnd w:id="65"/>
     </w:p>
     <w:p>
       <w:pPr>
         <w:pStyle w:val="KapitelI"/>
       </w:pPr>
-      <w:bookmarkStart w:id="59" w:name="_Toc172806247"/>
+      <w:bookmarkStart w:id="66" w:name="_Toc173079568"/>
       <w:r>
         <w:lastRenderedPageBreak/>
         <w:t>Conclusion</w:t>
       </w:r>
-      <w:bookmarkEnd w:id="59"/>
+      <w:bookmarkEnd w:id="66"/>
     </w:p>
     <w:p>
       <w:pPr>
         <w:pStyle w:val="VerzeichnisberschriftimInhaltsverzeichnisgelistet"/>
       </w:pPr>
-      <w:bookmarkStart w:id="60" w:name="_Toc172806248"/>
+      <w:bookmarkStart w:id="67" w:name="_Toc173079569"/>
       <w:r>
         <w:lastRenderedPageBreak/>
         <w:t>List</w:t>
@@ -8979,7 +9604,7 @@
       <w:r>
         <w:t xml:space="preserve"> of figures</w:t>
       </w:r>
-      <w:bookmarkEnd w:id="60"/>
+      <w:bookmarkEnd w:id="67"/>
     </w:p>
     <w:p>
       <w:pPr>
@@ -9005,7 +9630,7 @@
       <w:r>
         <w:fldChar w:fldCharType="separate"/>
       </w:r>
-      <w:hyperlink w:anchor="_Toc172806201" w:history="1">
+      <w:hyperlink w:anchor="_Toc173079502" w:history="1">
         <w:r>
           <w:rPr>
             <w:rStyle w:val="Hyperlink"/>
@@ -9032,7 +9657,7 @@
             <w:noProof/>
             <w:webHidden/>
           </w:rPr>
-          <w:instrText xml:space="preserve"> PAGEREF _Toc172806201 \h </w:instrText>
+          <w:instrText xml:space="preserve"> PAGEREF _Toc173079502 \h </w:instrText>
         </w:r>
         <w:r>
           <w:rPr>
@@ -9078,7 +9703,7 @@
           <w14:ligatures w14:val="standardContextual"/>
         </w:rPr>
       </w:pPr>
-      <w:hyperlink w:anchor="_Toc172806202" w:history="1">
+      <w:hyperlink w:anchor="_Toc173079503" w:history="1">
         <w:r>
           <w:rPr>
             <w:rStyle w:val="Hyperlink"/>
@@ -9105,7 +9730,7 @@
             <w:noProof/>
             <w:webHidden/>
           </w:rPr>
-          <w:instrText xml:space="preserve"> PAGEREF _Toc172806202 \h </w:instrText>
+          <w:instrText xml:space="preserve"> PAGEREF _Toc173079503 \h </w:instrText>
         </w:r>
         <w:r>
           <w:rPr>
@@ -9151,7 +9776,7 @@
           <w14:ligatures w14:val="standardContextual"/>
         </w:rPr>
       </w:pPr>
-      <w:hyperlink w:anchor="_Toc172806203" w:history="1">
+      <w:hyperlink w:anchor="_Toc173079504" w:history="1">
         <w:r>
           <w:rPr>
             <w:rStyle w:val="Hyperlink"/>
@@ -9178,7 +9803,7 @@
             <w:noProof/>
             <w:webHidden/>
           </w:rPr>
-          <w:instrText xml:space="preserve"> PAGEREF _Toc172806203 \h </w:instrText>
+          <w:instrText xml:space="preserve"> PAGEREF _Toc173079504 \h </w:instrText>
         </w:r>
         <w:r>
           <w:rPr>
@@ -9224,7 +9849,7 @@
           <w14:ligatures w14:val="standardContextual"/>
         </w:rPr>
       </w:pPr>
-      <w:hyperlink w:anchor="_Toc172806204" w:history="1">
+      <w:hyperlink w:anchor="_Toc173079505" w:history="1">
         <w:r>
           <w:rPr>
             <w:rStyle w:val="Hyperlink"/>
@@ -9251,7 +9876,7 @@
             <w:noProof/>
             <w:webHidden/>
           </w:rPr>
-          <w:instrText xml:space="preserve"> PAGEREF _Toc172806204 \h </w:instrText>
+          <w:instrText xml:space="preserve"> PAGEREF _Toc173079505 \h </w:instrText>
         </w:r>
         <w:r>
           <w:rPr>
@@ -9297,7 +9922,7 @@
           <w14:ligatures w14:val="standardContextual"/>
         </w:rPr>
       </w:pPr>
-      <w:hyperlink w:anchor="_Toc172806205" w:history="1">
+      <w:hyperlink w:anchor="_Toc173079506" w:history="1">
         <w:r>
           <w:rPr>
             <w:rStyle w:val="Hyperlink"/>
@@ -9324,7 +9949,7 @@
             <w:noProof/>
             <w:webHidden/>
           </w:rPr>
-          <w:instrText xml:space="preserve"> PAGEREF _Toc172806205 \h </w:instrText>
+          <w:instrText xml:space="preserve"> PAGEREF _Toc173079506 \h </w:instrText>
         </w:r>
         <w:r>
           <w:rPr>
@@ -9370,7 +9995,7 @@
           <w14:ligatures w14:val="standardContextual"/>
         </w:rPr>
       </w:pPr>
-      <w:hyperlink w:anchor="_Toc172806206" w:history="1">
+      <w:hyperlink w:anchor="_Toc173079507" w:history="1">
         <w:r>
           <w:rPr>
             <w:rStyle w:val="Hyperlink"/>
@@ -9397,7 +10022,7 @@
             <w:noProof/>
             <w:webHidden/>
           </w:rPr>
-          <w:instrText xml:space="preserve"> PAGEREF _Toc172806206 \h </w:instrText>
+          <w:instrText xml:space="preserve"> PAGEREF _Toc173079507 \h </w:instrText>
         </w:r>
         <w:r>
           <w:rPr>
@@ -9443,7 +10068,7 @@
           <w14:ligatures w14:val="standardContextual"/>
         </w:rPr>
       </w:pPr>
-      <w:hyperlink w:anchor="_Toc172806207" w:history="1">
+      <w:hyperlink w:anchor="_Toc173079508" w:history="1">
         <w:r>
           <w:rPr>
             <w:rStyle w:val="Hyperlink"/>
@@ -9470,7 +10095,7 @@
             <w:noProof/>
             <w:webHidden/>
           </w:rPr>
-          <w:instrText xml:space="preserve"> PAGEREF _Toc172806207 \h </w:instrText>
+          <w:instrText xml:space="preserve"> PAGEREF _Toc173079508 \h </w:instrText>
         </w:r>
         <w:r>
           <w:rPr>
@@ -9516,7 +10141,7 @@
           <w14:ligatures w14:val="standardContextual"/>
         </w:rPr>
       </w:pPr>
-      <w:hyperlink w:anchor="_Toc172806208" w:history="1">
+      <w:hyperlink w:anchor="_Toc173079509" w:history="1">
         <w:r>
           <w:rPr>
             <w:rStyle w:val="Hyperlink"/>
@@ -9543,7 +10168,7 @@
             <w:noProof/>
             <w:webHidden/>
           </w:rPr>
-          <w:instrText xml:space="preserve"> PAGEREF _Toc172806208 \h </w:instrText>
+          <w:instrText xml:space="preserve"> PAGEREF _Toc173079509 \h </w:instrText>
         </w:r>
         <w:r>
           <w:rPr>
@@ -9576,13 +10201,232 @@
     </w:p>
     <w:p>
       <w:pPr>
+        <w:pStyle w:val="TableofFigures"/>
+        <w:tabs>
+          <w:tab w:val="right" w:leader="dot" w:pos="8495"/>
+        </w:tabs>
+        <w:rPr>
+          <w:rFonts w:eastAsiaTheme="minorEastAsia"/>
+          <w:noProof/>
+          <w:kern w:val="2"/>
+          <w:sz w:val="24"/>
+          <w:szCs w:val="24"/>
+          <w14:ligatures w14:val="standardContextual"/>
+        </w:rPr>
+      </w:pPr>
+      <w:hyperlink w:anchor="_Toc173079510" w:history="1">
+        <w:r>
+          <w:rPr>
+            <w:rStyle w:val="Hyperlink"/>
+            <w:noProof/>
+          </w:rPr>
+          <w:t>Figure 9: Top-down view of false negatives when calculating anchor volumes. The expected volume is indicated in pink, the anchor in green. Successful rays are indicated by a solid blue line, intersecting rays by a dotted line.</w:t>
+        </w:r>
+        <w:r>
+          <w:rPr>
+            <w:noProof/>
+            <w:webHidden/>
+          </w:rPr>
+          <w:tab/>
+        </w:r>
+        <w:r>
+          <w:rPr>
+            <w:noProof/>
+            <w:webHidden/>
+          </w:rPr>
+          <w:fldChar w:fldCharType="begin"/>
+        </w:r>
+        <w:r>
+          <w:rPr>
+            <w:noProof/>
+            <w:webHidden/>
+          </w:rPr>
+          <w:instrText xml:space="preserve"> PAGEREF _Toc173079510 \h </w:instrText>
+        </w:r>
+        <w:r>
+          <w:rPr>
+            <w:noProof/>
+            <w:webHidden/>
+          </w:rPr>
+        </w:r>
+        <w:r>
+          <w:rPr>
+            <w:noProof/>
+            <w:webHidden/>
+          </w:rPr>
+          <w:fldChar w:fldCharType="separate"/>
+        </w:r>
+        <w:r>
+          <w:rPr>
+            <w:noProof/>
+            <w:webHidden/>
+          </w:rPr>
+          <w:t>20</w:t>
+        </w:r>
+        <w:r>
+          <w:rPr>
+            <w:noProof/>
+            <w:webHidden/>
+          </w:rPr>
+          <w:fldChar w:fldCharType="end"/>
+        </w:r>
+      </w:hyperlink>
+    </w:p>
+    <w:p>
+      <w:pPr>
+        <w:pStyle w:val="TableofFigures"/>
+        <w:tabs>
+          <w:tab w:val="right" w:leader="dot" w:pos="8495"/>
+        </w:tabs>
+        <w:rPr>
+          <w:rFonts w:eastAsiaTheme="minorEastAsia"/>
+          <w:noProof/>
+          <w:kern w:val="2"/>
+          <w:sz w:val="24"/>
+          <w:szCs w:val="24"/>
+          <w14:ligatures w14:val="standardContextual"/>
+        </w:rPr>
+      </w:pPr>
+      <w:hyperlink w:anchor="_Toc173079511" w:history="1">
+        <w:r>
+          <w:rPr>
+            <w:rStyle w:val="Hyperlink"/>
+            <w:noProof/>
+          </w:rPr>
+          <w:t>Figure 10: Using more points to check for delimiting triangles. All triangles now cast un-obstructed rays to at least one of the points.</w:t>
+        </w:r>
+        <w:r>
+          <w:rPr>
+            <w:noProof/>
+            <w:webHidden/>
+          </w:rPr>
+          <w:tab/>
+        </w:r>
+        <w:r>
+          <w:rPr>
+            <w:noProof/>
+            <w:webHidden/>
+          </w:rPr>
+          <w:fldChar w:fldCharType="begin"/>
+        </w:r>
+        <w:r>
+          <w:rPr>
+            <w:noProof/>
+            <w:webHidden/>
+          </w:rPr>
+          <w:instrText xml:space="preserve"> PAGEREF _Toc173079511 \h </w:instrText>
+        </w:r>
+        <w:r>
+          <w:rPr>
+            <w:noProof/>
+            <w:webHidden/>
+          </w:rPr>
+        </w:r>
+        <w:r>
+          <w:rPr>
+            <w:noProof/>
+            <w:webHidden/>
+          </w:rPr>
+          <w:fldChar w:fldCharType="separate"/>
+        </w:r>
+        <w:r>
+          <w:rPr>
+            <w:noProof/>
+            <w:webHidden/>
+          </w:rPr>
+          <w:t>21</w:t>
+        </w:r>
+        <w:r>
+          <w:rPr>
+            <w:noProof/>
+            <w:webHidden/>
+          </w:rPr>
+          <w:fldChar w:fldCharType="end"/>
+        </w:r>
+      </w:hyperlink>
+    </w:p>
+    <w:p>
+      <w:pPr>
+        <w:pStyle w:val="TableofFigures"/>
+        <w:tabs>
+          <w:tab w:val="right" w:leader="dot" w:pos="8495"/>
+        </w:tabs>
+        <w:rPr>
+          <w:rFonts w:eastAsiaTheme="minorEastAsia"/>
+          <w:noProof/>
+          <w:kern w:val="2"/>
+          <w:sz w:val="24"/>
+          <w:szCs w:val="24"/>
+          <w14:ligatures w14:val="standardContextual"/>
+        </w:rPr>
+      </w:pPr>
+      <w:hyperlink w:anchor="_Toc173079512" w:history="1">
+        <w:r>
+          <w:rPr>
+            <w:rStyle w:val="Hyperlink"/>
+            <w:noProof/>
+          </w:rPr>
+          <w:t>Figure 11: Four slices of the Floodfilling process. Green points indicate reachable cells of past iterations, purple ones indicate the reachable cells of this iteration. The final picture shows the output of the algorithm. All these points are query points.</w:t>
+        </w:r>
+        <w:r>
+          <w:rPr>
+            <w:noProof/>
+            <w:webHidden/>
+          </w:rPr>
+          <w:tab/>
+        </w:r>
+        <w:r>
+          <w:rPr>
+            <w:noProof/>
+            <w:webHidden/>
+          </w:rPr>
+          <w:fldChar w:fldCharType="begin"/>
+        </w:r>
+        <w:r>
+          <w:rPr>
+            <w:noProof/>
+            <w:webHidden/>
+          </w:rPr>
+          <w:instrText xml:space="preserve"> PAGEREF _Toc173079512 \h </w:instrText>
+        </w:r>
+        <w:r>
+          <w:rPr>
+            <w:noProof/>
+            <w:webHidden/>
+          </w:rPr>
+        </w:r>
+        <w:r>
+          <w:rPr>
+            <w:noProof/>
+            <w:webHidden/>
+          </w:rPr>
+          <w:fldChar w:fldCharType="separate"/>
+        </w:r>
+        <w:r>
+          <w:rPr>
+            <w:noProof/>
+            <w:webHidden/>
+          </w:rPr>
+          <w:t>22</w:t>
+        </w:r>
+        <w:r>
+          <w:rPr>
+            <w:noProof/>
+            <w:webHidden/>
+          </w:rPr>
+          <w:fldChar w:fldCharType="end"/>
+        </w:r>
+      </w:hyperlink>
+    </w:p>
+    <w:p>
+      <w:pPr>
         <w:pStyle w:val="BodyText"/>
       </w:pPr>
       <w:r>
         <w:fldChar w:fldCharType="end"/>
       </w:r>
     </w:p>
-    <w:bookmarkStart w:id="61" w:name="_Toc172806249" w:displacedByCustomXml="next"/>
+    <w:bookmarkStart w:id="68" w:name="_Toc173079570" w:displacedByCustomXml="next"/>
     <w:sdt>
       <w:sdtPr>
         <w:rPr>
@@ -9602,7 +10446,7 @@
           <w:r>
             <w:t>Bibliography</w:t>
           </w:r>
-          <w:bookmarkEnd w:id="61"/>
+          <w:bookmarkEnd w:id="68"/>
         </w:p>
         <w:sdt>
           <w:sdtPr>
@@ -9813,8 +10657,8 @@
       </w:pPr>
     </w:p>
     <w:sectPr>
-      <w:footerReference w:type="even" r:id="rId20"/>
-      <w:footerReference w:type="default" r:id="rId21"/>
+      <w:footerReference w:type="even" r:id="rId22"/>
+      <w:footerReference w:type="default" r:id="rId23"/>
       <w:pgSz w:w="11907" w:h="16838" w:code="9"/>
       <w:pgMar w:top="1134" w:right="1134" w:bottom="1134" w:left="2268" w:header="1134" w:footer="652" w:gutter="0"/>
       <w:pgNumType w:start="1"/>
@@ -10118,11 +10962,19 @@
         </wp:anchor>
       </w:drawing>
     </w:r>
+    <w:proofErr w:type="spellStart"/>
     <w:r>
       <w:rPr>
         <w:noProof w:val="0"/>
       </w:rPr>
-      <w:t>Technische Universität München</w:t>
+      <w:t>Technische</w:t>
+    </w:r>
+    <w:proofErr w:type="spellEnd"/>
+    <w:r>
+      <w:rPr>
+        <w:noProof w:val="0"/>
+      </w:rPr>
+      <w:t xml:space="preserve"> Universität München</w:t>
     </w:r>
   </w:p>
 </w:hdr>
@@ -14106,6 +14958,7 @@
     <w:rsidRoot w:val="00120B8D"/>
     <w:rsid w:val="00120B8D"/>
     <w:rsid w:val="001931ED"/>
+    <w:rsid w:val="002031B4"/>
     <w:rsid w:val="002A1CC8"/>
     <w:rsid w:val="002D3FCF"/>
     <w:rsid w:val="0033048E"/>
@@ -14133,6 +14986,7 @@
     <w:rsid w:val="00C52141"/>
     <w:rsid w:val="00C66753"/>
     <w:rsid w:val="00CD2D49"/>
+    <w:rsid w:val="00CF3CAF"/>
     <w:rsid w:val="00D03C58"/>
     <w:rsid w:val="00D76E8D"/>
     <w:rsid w:val="00DD42B2"/>

</xml_diff>

<commit_message>
Finished the first draft of the Calculating Volumes chapter. Only took me fucking years aye.
</commit_message>
<xml_diff>
--- a/Text/Thesis/Text.docx
+++ b/Text/Thesis/Text.docx
@@ -348,39 +348,14 @@
                     <w:color w:val="A6A6A6" w:themeColor="background1" w:themeShade="A6"/>
                     <w:lang w:val="de-DE"/>
                   </w:rPr>
-                  <w:t xml:space="preserve">School </w:t>
+                  <w:t xml:space="preserve">School of </w:t>
                 </w:r>
-                <w:proofErr w:type="spellStart"/>
                 <w:r>
                   <w:rPr>
                     <w:color w:val="A6A6A6" w:themeColor="background1" w:themeShade="A6"/>
                     <w:lang w:val="de-DE"/>
                   </w:rPr>
-                  <w:t>of</w:t>
-                </w:r>
-                <w:proofErr w:type="spellEnd"/>
-                <w:r>
-                  <w:rPr>
-                    <w:color w:val="A6A6A6" w:themeColor="background1" w:themeShade="A6"/>
-                    <w:lang w:val="de-DE"/>
-                  </w:rPr>
-                  <w:t xml:space="preserve"> </w:t>
-                </w:r>
-                <w:proofErr w:type="spellStart"/>
-                <w:r>
-                  <w:rPr>
-                    <w:color w:val="A6A6A6" w:themeColor="background1" w:themeShade="A6"/>
-                    <w:lang w:val="de-DE"/>
-                  </w:rPr>
-                  <w:t>Computation</w:t>
-                </w:r>
-                <w:proofErr w:type="spellEnd"/>
-                <w:r>
-                  <w:rPr>
-                    <w:color w:val="A6A6A6" w:themeColor="background1" w:themeShade="A6"/>
-                    <w:lang w:val="de-DE"/>
-                  </w:rPr>
-                  <w:t>, Information and Technology</w:t>
+                  <w:t>Computation, Information and Technology</w:t>
                 </w:r>
               </w:sdtContent>
             </w:sdt>
@@ -5351,7 +5326,7 @@
             <w:rPr>
               <w:lang w:val="de-DE"/>
             </w:rPr>
-            <w:instrText xml:space="preserve"> CITATION Dyr24 \l 1031 </w:instrText>
+            <w:instrText xml:space="preserve">CITATION Dyr24 \l 1031 </w:instrText>
           </w:r>
           <w:r>
             <w:fldChar w:fldCharType="separate"/>
@@ -5437,7 +5412,7 @@
             <w:rPr>
               <w:lang w:val="de-DE"/>
             </w:rPr>
-            <w:instrText xml:space="preserve"> CITATION Ker24 \l 1031 </w:instrText>
+            <w:instrText xml:space="preserve">CITATION Ker24 \l 1031 </w:instrText>
           </w:r>
           <w:r>
             <w:fldChar w:fldCharType="separate"/>
@@ -5535,10 +5510,144 @@
         <w:pStyle w:val="BodyText"/>
       </w:pPr>
       <w:r>
-        <w:t xml:space="preserve">@Incomplete: </w:t>
-      </w:r>
-      <w:r>
-        <w:t>Insert a scientific source here.</w:t>
+        <w:t xml:space="preserve">Such a data structure has been described </w:t>
+      </w:r>
+      <w:r>
+        <w:t>in the paper “</w:t>
+      </w:r>
+      <w:r>
+        <w:t>A 3-Dimensional Representation for Fast Rendering of Complex Scenes</w:t>
+      </w:r>
+      <w:r>
+        <w:t>”</w:t>
+      </w:r>
+      <w:sdt>
+        <w:sdtPr>
+          <w:id w:val="45726599"/>
+          <w:citation/>
+        </w:sdtPr>
+        <w:sdtContent>
+          <w:r>
+            <w:fldChar w:fldCharType="begin"/>
+          </w:r>
+          <w:r>
+            <w:rPr>
+              <w:lang w:val="de-DE"/>
+            </w:rPr>
+            <w:instrText xml:space="preserve"> CITATION Rub80 \l 1031 </w:instrText>
+          </w:r>
+          <w:r>
+            <w:fldChar w:fldCharType="separate"/>
+          </w:r>
+          <w:r>
+            <w:rPr>
+              <w:noProof/>
+              <w:lang w:val="de-DE"/>
+            </w:rPr>
+            <w:t xml:space="preserve"> </w:t>
+          </w:r>
+          <w:r>
+            <w:rPr>
+              <w:noProof/>
+              <w:lang w:val="de-DE"/>
+            </w:rPr>
+            <w:t>[3]</w:t>
+          </w:r>
+          <w:r>
+            <w:fldChar w:fldCharType="end"/>
+          </w:r>
+        </w:sdtContent>
+      </w:sdt>
+      <w:r>
+        <w:t xml:space="preserve"> and has since become the </w:t>
+      </w:r>
+      <w:r>
+        <w:t>de facto</w:t>
+      </w:r>
+      <w:r>
+        <w:t xml:space="preserve"> standard in raytracing applications.</w:t>
+      </w:r>
+      <w:r>
+        <w:t xml:space="preserve"> </w:t>
+      </w:r>
+      <w:r>
+        <w:t xml:space="preserve">In this thesis, it is used for accelerating the large number of ray-triangle </w:t>
+      </w:r>
+      <w:r>
+        <w:t xml:space="preserve">intersection </w:t>
+      </w:r>
+      <w:r>
+        <w:t>tests.</w:t>
+      </w:r>
+    </w:p>
+    <w:p>
+      <w:pPr>
+        <w:pStyle w:val="KapitelII"/>
+      </w:pPr>
+      <w:r>
+        <w:t>Flood Filling</w:t>
+      </w:r>
+    </w:p>
+    <w:p>
+      <w:pPr>
+        <w:pStyle w:val="BodyText"/>
+      </w:pPr>
+      <w:r>
+        <w:t xml:space="preserve">The term “Flood Filling” describes an algorithm working on a graph structure that expands a shape from an origin point outward under pre-defined conditions. </w:t>
+      </w:r>
+      <w:r>
+        <w:t xml:space="preserve">It is often used in raster graphics but can also be extended into three dimensions. </w:t>
+      </w:r>
+      <w:r>
+        <w:t>A detailed description can be found in “</w:t>
+      </w:r>
+      <w:r>
+        <w:t>Contour filling in raster graphics</w:t>
+      </w:r>
+      <w:r>
+        <w:t xml:space="preserve">” </w:t>
+      </w:r>
+      <w:sdt>
+        <w:sdtPr>
+          <w:id w:val="-492651958"/>
+          <w:citation/>
+        </w:sdtPr>
+        <w:sdtContent>
+          <w:r>
+            <w:fldChar w:fldCharType="begin"/>
+          </w:r>
+          <w:r>
+            <w:rPr>
+              <w:lang w:val="de-DE"/>
+            </w:rPr>
+            <w:instrText xml:space="preserve"> CITATION Pav81 \l 1031 </w:instrText>
+          </w:r>
+          <w:r>
+            <w:fldChar w:fldCharType="separate"/>
+          </w:r>
+          <w:r>
+            <w:rPr>
+              <w:noProof/>
+              <w:lang w:val="de-DE"/>
+            </w:rPr>
+            <w:t>[4]</w:t>
+          </w:r>
+          <w:r>
+            <w:fldChar w:fldCharType="end"/>
+          </w:r>
+        </w:sdtContent>
+      </w:sdt>
+      <w:r>
+        <w:t xml:space="preserve">. The solution described </w:t>
+      </w:r>
+      <w:r>
+        <w:t>in this thesis used Flood Filling for approximating the volume of anchors</w:t>
+      </w:r>
+      <w:r>
+        <w:t xml:space="preserve"> in three dimensions</w:t>
+      </w:r>
+      <w:r>
+        <w:t>.</w:t>
       </w:r>
     </w:p>
     <w:p>
@@ -6584,7 +6693,7 @@
               <w:noProof/>
               <w:lang w:val="de-DE"/>
             </w:rPr>
-            <w:t>[3]</w:t>
+            <w:t>[4]</w:t>
           </w:r>
           <w:r>
             <w:fldChar w:fldCharType="end"/>
@@ -6639,7 +6748,7 @@
         </w:rPr>
         <w:lastRenderedPageBreak/>
         <w:drawing>
-          <wp:inline distT="0" distB="0" distL="0" distR="0" wp14:anchorId="360C7515" wp14:editId="16A5AD5B">
+          <wp:inline distT="0" distB="0" distL="0" distR="0" wp14:anchorId="360C7515" wp14:editId="491E8F37">
             <wp:extent cx="5400675" cy="1247775"/>
             <wp:effectExtent l="0" t="0" r="9525" b="9525"/>
             <wp:docPr id="2007190546" name="Picture 3"/>
@@ -8883,7 +8992,10 @@
         <w:t xml:space="preserve"> </w:t>
       </w:r>
       <w:r>
-        <w:t>The world is discretized into a three-dimensional grid with a specific uniform cell size</w:t>
+        <w:t>For this, t</w:t>
+      </w:r>
+      <w:r>
+        <w:t>he world is discretized into a three-dimensional grid with a specific uniform cell size</w:t>
       </w:r>
       <w:r>
         <w:t>.</w:t>
@@ -8907,17 +9019,29 @@
         <w:t xml:space="preserve">an easy uniform distribution of query points over the entire world space. </w:t>
       </w:r>
       <w:r>
-        <w:t>Most of these points will be outside of the actual volume however, in which case they should not actually be used as query points.</w:t>
+        <w:t xml:space="preserve">Most of these points will be outside of the </w:t>
+      </w:r>
+      <w:r>
+        <w:t>anchor</w:t>
+      </w:r>
+      <w:r>
+        <w:t xml:space="preserve"> volume however, in which case they should not actually be used as query points.</w:t>
       </w:r>
       <w:r>
         <w:t xml:space="preserve"> </w:t>
       </w:r>
       <w:r>
-        <w:t xml:space="preserve">The algorithm must therefore first determine which of the cells (characterized by their center) are actually </w:t>
+        <w:t xml:space="preserve">The algorithm must therefore first determine which of the cells (characterized by their center) </w:t>
       </w:r>
       <w:r>
         <w:lastRenderedPageBreak/>
-        <w:t>inside the volume, and should therefore be used as query points.</w:t>
+        <w:t xml:space="preserve">are actually inside the </w:t>
+      </w:r>
+      <w:r>
+        <w:t>volume and</w:t>
+      </w:r>
+      <w:r>
+        <w:t xml:space="preserve"> should therefore be used as query points.</w:t>
       </w:r>
       <w:r>
         <w:t xml:space="preserve"> A </w:t>
@@ -8955,7 +9079,13 @@
         <w:t>position</w:t>
       </w:r>
       <w:r>
-        <w:t>. This cell is marked as reachable</w:t>
+        <w:t xml:space="preserve">. This cell is </w:t>
+      </w:r>
+      <w:r>
+        <w:t xml:space="preserve">initially </w:t>
+      </w:r>
+      <w:r>
+        <w:t>marked as reachable</w:t>
       </w:r>
       <w:r>
         <w:t xml:space="preserve">. </w:t>
@@ -8986,8 +9116,8 @@
           <w:noProof/>
         </w:rPr>
         <w:drawing>
-          <wp:inline distT="0" distB="0" distL="0" distR="0" wp14:anchorId="3E7E82B4" wp14:editId="1174B3D7">
-            <wp:extent cx="5400675" cy="1200150"/>
+          <wp:inline distT="0" distB="0" distL="0" distR="0" wp14:anchorId="3E7E82B4" wp14:editId="4BA9C4DB">
+            <wp:extent cx="5382081" cy="1200150"/>
             <wp:effectExtent l="0" t="0" r="9525" b="0"/>
             <wp:docPr id="977910016" name="Picture 4"/>
             <wp:cNvGraphicFramePr>
@@ -8997,7 +9127,7 @@
               <a:graphicData uri="http://schemas.openxmlformats.org/drawingml/2006/picture">
                 <pic:pic xmlns:pic="http://schemas.openxmlformats.org/drawingml/2006/picture">
                   <pic:nvPicPr>
-                    <pic:cNvPr id="0" name="Picture 2"/>
+                    <pic:cNvPr id="977910016" name="Picture 4"/>
                     <pic:cNvPicPr>
                       <a:picLocks noChangeAspect="1" noChangeArrowheads="1"/>
                     </pic:cNvPicPr>
@@ -9010,7 +9140,6 @@
                         </a:ext>
                       </a:extLst>
                     </a:blip>
-                    <a:srcRect/>
                     <a:stretch>
                       <a:fillRect/>
                     </a:stretch>
@@ -9018,7 +9147,7 @@
                   <pic:spPr bwMode="auto">
                     <a:xfrm>
                       <a:off x="0" y="0"/>
-                      <a:ext cx="5400675" cy="1200150"/>
+                      <a:ext cx="5382081" cy="1200150"/>
                     </a:xfrm>
                     <a:prstGeom prst="rect">
                       <a:avLst/>
@@ -9078,18 +9207,212 @@
         <w:pStyle w:val="BodyText"/>
       </w:pPr>
       <w:r>
-        <w:t>@Incomplete: Add a Related Works to Floodfilling, with an actual source.</w:t>
+        <w:t xml:space="preserve">With a large </w:t>
+      </w:r>
+      <w:r>
+        <w:t>cell</w:t>
+      </w:r>
+      <w:r>
+        <w:t xml:space="preserve"> size, this approach can lead to issues where </w:t>
+      </w:r>
+      <w:r>
+        <w:t xml:space="preserve">gaps between delimiter planes may not be recognized, leading to an unexpected volume being calculated. </w:t>
+      </w:r>
+      <w:r>
+        <w:t>Such a case is visualized in</w:t>
+      </w:r>
+      <w:r>
+        <w:t xml:space="preserve"> </w:t>
+      </w:r>
+      <w:r>
+        <w:fldChar w:fldCharType="begin"/>
+      </w:r>
+      <w:r>
+        <w:instrText xml:space="preserve"> REF _Ref173159254 \h </w:instrText>
+      </w:r>
+      <w:r>
+        <w:fldChar w:fldCharType="separate"/>
+      </w:r>
+      <w:r>
+        <w:t xml:space="preserve">Figure </w:t>
+      </w:r>
+      <w:r>
+        <w:rPr>
+          <w:noProof/>
+        </w:rPr>
+        <w:t>12</w:t>
+      </w:r>
+      <w:r>
+        <w:fldChar w:fldCharType="end"/>
+      </w:r>
+      <w:r>
+        <w:t xml:space="preserve">. </w:t>
+      </w:r>
+      <w:r>
+        <w:t xml:space="preserve">The cell size must therefore be small enough that such problems don’t happen </w:t>
+      </w:r>
+      <w:r>
+        <w:t xml:space="preserve">for a specific </w:t>
+      </w:r>
+      <w:r>
+        <w:t>world</w:t>
+      </w:r>
+      <w:r>
+        <w:t>.</w:t>
+      </w:r>
+      <w:r>
+        <w:t xml:space="preserve"> On the other hand, smaller cell sizes lead to much time and space consumption of the algorithm</w:t>
+      </w:r>
+      <w:r>
+        <w:t>, to the point of impracticality even on the most powerful machines</w:t>
+      </w:r>
+      <w:r>
+        <w:t xml:space="preserve"> (when combining large worlds with small cells)</w:t>
+      </w:r>
+      <w:r>
+        <w:t>.</w:t>
+      </w:r>
+      <w:r>
+        <w:t xml:space="preserve"> </w:t>
+      </w:r>
+      <w:r>
+        <w:t xml:space="preserve">In </w:t>
+      </w:r>
+      <w:r>
+        <w:t>practi</w:t>
+      </w:r>
+      <w:r>
+        <w:t>ce</w:t>
+      </w:r>
+      <w:r>
+        <w:t xml:space="preserve">, </w:t>
+      </w:r>
+      <w:r>
+        <w:t>game develo</w:t>
+      </w:r>
+      <w:r>
+        <w:t xml:space="preserve">pers </w:t>
+      </w:r>
+      <w:r>
+        <w:t xml:space="preserve">already need to ensure that gaps in the geometry </w:t>
+      </w:r>
+      <w:r>
+        <w:t>are either big enough for the player to walk through (like a door frame) or are not there at all</w:t>
+      </w:r>
+      <w:r>
+        <w:t xml:space="preserve">. </w:t>
+      </w:r>
+      <w:r>
+        <w:t xml:space="preserve">It is however a drawback of the Floodfilling algorithm, which </w:t>
+      </w:r>
+      <w:r>
+        <w:t>can lead to unexpected behavior</w:t>
+      </w:r>
+      <w:r>
+        <w:t>.</w:t>
       </w:r>
     </w:p>
     <w:p>
       <w:pPr>
         <w:pStyle w:val="BodyText"/>
-      </w:pPr>
-      <w:r>
-        <w:t xml:space="preserve">@Incomplete: Make the points </w:t>
-      </w:r>
-      <w:r>
-        <w:t>in the figure bigger.</w:t>
+        <w:keepNext/>
+      </w:pPr>
+      <w:r>
+        <w:rPr>
+          <w:noProof/>
+        </w:rPr>
+        <w:drawing>
+          <wp:inline distT="0" distB="0" distL="0" distR="0" wp14:anchorId="03A61C57" wp14:editId="6D2D1C41">
+            <wp:extent cx="5400675" cy="1790700"/>
+            <wp:effectExtent l="0" t="0" r="9525" b="0"/>
+            <wp:docPr id="1903190511" name="Picture 3"/>
+            <wp:cNvGraphicFramePr>
+              <a:graphicFrameLocks xmlns:a="http://schemas.openxmlformats.org/drawingml/2006/main" noChangeAspect="1"/>
+            </wp:cNvGraphicFramePr>
+            <a:graphic xmlns:a="http://schemas.openxmlformats.org/drawingml/2006/main">
+              <a:graphicData uri="http://schemas.openxmlformats.org/drawingml/2006/picture">
+                <pic:pic xmlns:pic="http://schemas.openxmlformats.org/drawingml/2006/picture">
+                  <pic:nvPicPr>
+                    <pic:cNvPr id="0" name="Picture 1"/>
+                    <pic:cNvPicPr>
+                      <a:picLocks noChangeAspect="1" noChangeArrowheads="1"/>
+                    </pic:cNvPicPr>
+                  </pic:nvPicPr>
+                  <pic:blipFill rotWithShape="1">
+                    <a:blip r:embed="rId22" cstate="print">
+                      <a:extLst>
+                        <a:ext uri="{28A0092B-C50C-407E-A947-70E740481C1C}">
+                          <a14:useLocalDpi xmlns:a14="http://schemas.microsoft.com/office/drawing/2010/main" val="0"/>
+                        </a:ext>
+                      </a:extLst>
+                    </a:blip>
+                    <a:srcRect t="33862" b="32981"/>
+                    <a:stretch/>
+                  </pic:blipFill>
+                  <pic:spPr bwMode="auto">
+                    <a:xfrm>
+                      <a:off x="0" y="0"/>
+                      <a:ext cx="5400675" cy="1790700"/>
+                    </a:xfrm>
+                    <a:prstGeom prst="rect">
+                      <a:avLst/>
+                    </a:prstGeom>
+                    <a:noFill/>
+                    <a:ln>
+                      <a:noFill/>
+                    </a:ln>
+                    <a:extLst>
+                      <a:ext uri="{53640926-AAD7-44D8-BBD7-CCE9431645EC}">
+                        <a14:shadowObscured xmlns:a14="http://schemas.microsoft.com/office/drawing/2010/main"/>
+                      </a:ext>
+                    </a:extLst>
+                  </pic:spPr>
+                </pic:pic>
+              </a:graphicData>
+            </a:graphic>
+          </wp:inline>
+        </w:drawing>
+      </w:r>
+    </w:p>
+    <w:p>
+      <w:pPr>
+        <w:pStyle w:val="Caption"/>
+        <w:jc w:val="center"/>
+      </w:pPr>
+      <w:bookmarkStart w:id="53" w:name="_Ref173159254"/>
+      <w:r>
+        <w:t xml:space="preserve">Figure </w:t>
+      </w:r>
+      <w:r>
+        <w:fldChar w:fldCharType="begin"/>
+      </w:r>
+      <w:r>
+        <w:instrText xml:space="preserve"> SEQ Figure \* ARABIC </w:instrText>
+      </w:r>
+      <w:r>
+        <w:fldChar w:fldCharType="separate"/>
+      </w:r>
+      <w:r>
+        <w:rPr>
+          <w:noProof/>
+        </w:rPr>
+        <w:t>12</w:t>
+      </w:r>
+      <w:r>
+        <w:fldChar w:fldCharType="end"/>
+      </w:r>
+      <w:bookmarkEnd w:id="53"/>
+      <w:r>
+        <w:t>: Issues with large grid sizes in the Floodfilling Algorithm</w:t>
+      </w:r>
+    </w:p>
+    <w:p>
+      <w:pPr>
+        <w:pStyle w:val="KapitelIII"/>
+      </w:pPr>
+      <w:r>
+        <w:lastRenderedPageBreak/>
+        <w:t>Possible Improvements</w:t>
       </w:r>
     </w:p>
     <w:p>
@@ -9097,45 +9420,113 @@
         <w:pStyle w:val="BodyText"/>
       </w:pPr>
       <w:r>
-        <w:t>@Incomplete: Describe drawbacks of Floodfilling here</w:t>
-      </w:r>
-      <w:r>
-        <w:t>.</w:t>
+        <w:t xml:space="preserve">In the future, </w:t>
+      </w:r>
+      <w:r>
+        <w:t xml:space="preserve">the Floodfilling algorithm might be based on </w:t>
+      </w:r>
+      <w:r>
+        <w:t>recursive cells</w:t>
+      </w:r>
+      <w:r>
+        <w:t xml:space="preserve">, similar to a BVH tree. </w:t>
+      </w:r>
+      <w:r>
+        <w:t xml:space="preserve">This would </w:t>
+      </w:r>
+      <w:r>
+        <w:t xml:space="preserve">alleviate the </w:t>
+      </w:r>
+      <w:r>
+        <w:t>issues observed if the cell size is big</w:t>
+      </w:r>
+      <w:r>
+        <w:t xml:space="preserve">, as described in </w:t>
+      </w:r>
+      <w:r>
+        <w:fldChar w:fldCharType="begin"/>
+      </w:r>
+      <w:r>
+        <w:instrText xml:space="preserve"> REF _Ref173159254 \h </w:instrText>
+      </w:r>
+      <w:r>
+        <w:fldChar w:fldCharType="separate"/>
+      </w:r>
+      <w:r>
+        <w:t xml:space="preserve">Figure </w:t>
+      </w:r>
+      <w:r>
+        <w:rPr>
+          <w:noProof/>
+        </w:rPr>
+        <w:t>12</w:t>
+      </w:r>
+      <w:r>
+        <w:fldChar w:fldCharType="end"/>
+      </w:r>
+      <w:r>
+        <w:t xml:space="preserve">. </w:t>
+      </w:r>
+      <w:r>
+        <w:t>If a cell does not encounter any intersections, then the flood filling algorithm proceeds as normal. If there are intersections, the original cell is subdivided into smaller ones</w:t>
+      </w:r>
+      <w:r>
+        <w:t xml:space="preserve"> and the process repeats for these cells</w:t>
+      </w:r>
+      <w:r>
+        <w:t xml:space="preserve"> until a lower limit of the size is reached</w:t>
+      </w:r>
+      <w:r>
+        <w:t xml:space="preserve">. </w:t>
+      </w:r>
+      <w:r>
+        <w:t xml:space="preserve">This might make it practical to </w:t>
+      </w:r>
+      <w:r>
+        <w:t>use extremely small cell sizes in the cases where it is needed while not wasting memory and time on parts of the world where such detail is not required.</w:t>
+      </w:r>
+    </w:p>
+    <w:p>
+      <w:pPr>
+        <w:pStyle w:val="BodyText"/>
+      </w:pPr>
+      <w:r>
+        <w:t>As the goal of this thesis is to show the overall possibility and potential of such a solution and not implemented a finished product, this feature has not been implemented.</w:t>
       </w:r>
     </w:p>
     <w:p>
       <w:pPr>
         <w:pStyle w:val="KapitelII"/>
       </w:pPr>
-      <w:bookmarkStart w:id="53" w:name="_Toc173079556"/>
+      <w:bookmarkStart w:id="54" w:name="_Toc173079556"/>
       <w:r>
         <w:t xml:space="preserve">Querying </w:t>
       </w:r>
       <w:r>
         <w:t>the World</w:t>
       </w:r>
-      <w:bookmarkEnd w:id="53"/>
+      <w:bookmarkEnd w:id="54"/>
     </w:p>
     <w:p>
       <w:pPr>
         <w:pStyle w:val="KapitelI"/>
       </w:pPr>
-      <w:bookmarkStart w:id="54" w:name="_Toc173079557"/>
+      <w:bookmarkStart w:id="55" w:name="_Toc173079557"/>
       <w:r>
         <w:lastRenderedPageBreak/>
         <w:t>Implementation</w:t>
       </w:r>
-      <w:bookmarkEnd w:id="54"/>
+      <w:bookmarkEnd w:id="55"/>
     </w:p>
     <w:p>
       <w:pPr>
         <w:pStyle w:val="KapitelII"/>
       </w:pPr>
-      <w:bookmarkStart w:id="55" w:name="_Toc173079558"/>
+      <w:bookmarkStart w:id="56" w:name="_Toc173079558"/>
       <w:r>
         <w:t>Overview</w:t>
       </w:r>
-      <w:bookmarkEnd w:id="55"/>
+      <w:bookmarkEnd w:id="56"/>
     </w:p>
     <w:p>
       <w:pPr>
@@ -9220,11 +9611,11 @@
       <w:pPr>
         <w:pStyle w:val="KapitelII"/>
       </w:pPr>
-      <w:bookmarkStart w:id="56" w:name="_Toc173079559"/>
+      <w:bookmarkStart w:id="57" w:name="_Toc173079559"/>
       <w:r>
         <w:t>The interface</w:t>
       </w:r>
-      <w:bookmarkEnd w:id="56"/>
+      <w:bookmarkEnd w:id="57"/>
     </w:p>
     <w:p>
       <w:pPr>
@@ -9388,11 +9779,11 @@
       <w:pPr>
         <w:pStyle w:val="KapitelII"/>
       </w:pPr>
-      <w:bookmarkStart w:id="57" w:name="_Toc173079560"/>
+      <w:bookmarkStart w:id="58" w:name="_Toc173079560"/>
       <w:r>
         <w:t>The underlying data structure</w:t>
       </w:r>
-      <w:bookmarkEnd w:id="57"/>
+      <w:bookmarkEnd w:id="58"/>
     </w:p>
     <w:p>
       <w:pPr>
@@ -9505,98 +9896,98 @@
       <w:pPr>
         <w:pStyle w:val="KapitelII"/>
       </w:pPr>
-      <w:bookmarkStart w:id="58" w:name="_Ref172806156"/>
-      <w:bookmarkStart w:id="59" w:name="_Toc173079561"/>
+      <w:bookmarkStart w:id="59" w:name="_Ref172806156"/>
+      <w:bookmarkStart w:id="60" w:name="_Toc173079561"/>
       <w:r>
         <w:t>Tessellation</w:t>
       </w:r>
-      <w:bookmarkEnd w:id="58"/>
       <w:bookmarkEnd w:id="59"/>
+      <w:bookmarkEnd w:id="60"/>
     </w:p>
     <w:p>
       <w:pPr>
         <w:pStyle w:val="KapitelII"/>
       </w:pPr>
-      <w:bookmarkStart w:id="60" w:name="_Toc173079562"/>
+      <w:bookmarkStart w:id="61" w:name="_Toc173079562"/>
       <w:r>
         <w:t>Flood filling</w:t>
       </w:r>
-      <w:bookmarkEnd w:id="60"/>
+      <w:bookmarkEnd w:id="61"/>
     </w:p>
     <w:p>
       <w:pPr>
         <w:pStyle w:val="KapitelII"/>
       </w:pPr>
-      <w:bookmarkStart w:id="61" w:name="_Toc173079563"/>
+      <w:bookmarkStart w:id="62" w:name="_Toc173079563"/>
       <w:r>
         <w:t>Assembling</w:t>
       </w:r>
-      <w:bookmarkEnd w:id="61"/>
+      <w:bookmarkEnd w:id="62"/>
     </w:p>
     <w:p>
       <w:pPr>
         <w:pStyle w:val="KapitelI"/>
       </w:pPr>
-      <w:bookmarkStart w:id="62" w:name="_Toc173079564"/>
+      <w:bookmarkStart w:id="63" w:name="_Toc173079564"/>
       <w:r>
         <w:lastRenderedPageBreak/>
         <w:t>Assessment</w:t>
       </w:r>
-      <w:bookmarkEnd w:id="62"/>
+      <w:bookmarkEnd w:id="63"/>
     </w:p>
     <w:p>
       <w:pPr>
         <w:pStyle w:val="KapitelII"/>
       </w:pPr>
-      <w:bookmarkStart w:id="63" w:name="_Toc173079565"/>
+      <w:bookmarkStart w:id="64" w:name="_Toc173079565"/>
       <w:r>
         <w:t>Fulfillment</w:t>
       </w:r>
       <w:r>
         <w:t xml:space="preserve"> of the requirements</w:t>
       </w:r>
-      <w:bookmarkEnd w:id="63"/>
+      <w:bookmarkEnd w:id="64"/>
     </w:p>
     <w:p>
       <w:pPr>
         <w:pStyle w:val="KapitelII"/>
       </w:pPr>
-      <w:bookmarkStart w:id="64" w:name="_Toc173079566"/>
+      <w:bookmarkStart w:id="65" w:name="_Toc173079566"/>
       <w:r>
         <w:t xml:space="preserve">Comparison </w:t>
       </w:r>
       <w:r>
         <w:t>with other approaches</w:t>
       </w:r>
-      <w:bookmarkEnd w:id="64"/>
+      <w:bookmarkEnd w:id="65"/>
     </w:p>
     <w:p>
       <w:pPr>
         <w:pStyle w:val="KapitelI"/>
       </w:pPr>
-      <w:bookmarkStart w:id="65" w:name="_Toc173079567"/>
+      <w:bookmarkStart w:id="66" w:name="_Toc173079567"/>
       <w:r>
         <w:lastRenderedPageBreak/>
         <w:t>Future Work</w:t>
       </w:r>
-      <w:bookmarkEnd w:id="65"/>
+      <w:bookmarkEnd w:id="66"/>
     </w:p>
     <w:p>
       <w:pPr>
         <w:pStyle w:val="KapitelI"/>
       </w:pPr>
-      <w:bookmarkStart w:id="66" w:name="_Toc173079568"/>
+      <w:bookmarkStart w:id="67" w:name="_Toc173079568"/>
       <w:r>
         <w:lastRenderedPageBreak/>
         <w:t>Conclusion</w:t>
       </w:r>
-      <w:bookmarkEnd w:id="66"/>
+      <w:bookmarkEnd w:id="67"/>
     </w:p>
     <w:p>
       <w:pPr>
         <w:pStyle w:val="VerzeichnisberschriftimInhaltsverzeichnisgelistet"/>
       </w:pPr>
-      <w:bookmarkStart w:id="67" w:name="_Toc173079569"/>
+      <w:bookmarkStart w:id="68" w:name="_Toc173079569"/>
       <w:r>
         <w:lastRenderedPageBreak/>
         <w:t>List</w:t>
@@ -9604,7 +9995,7 @@
       <w:r>
         <w:t xml:space="preserve"> of figures</w:t>
       </w:r>
-      <w:bookmarkEnd w:id="67"/>
+      <w:bookmarkEnd w:id="68"/>
     </w:p>
     <w:p>
       <w:pPr>
@@ -10426,7 +10817,7 @@
         <w:fldChar w:fldCharType="end"/>
       </w:r>
     </w:p>
-    <w:bookmarkStart w:id="68" w:name="_Toc173079570" w:displacedByCustomXml="next"/>
+    <w:bookmarkStart w:id="69" w:name="_Toc173079570" w:displacedByCustomXml="next"/>
     <w:sdt>
       <w:sdtPr>
         <w:rPr>
@@ -10446,7 +10837,7 @@
           <w:r>
             <w:t>Bibliography</w:t>
           </w:r>
-          <w:bookmarkEnd w:id="68"/>
+          <w:bookmarkEnd w:id="69"/>
         </w:p>
         <w:sdt>
           <w:sdtPr>
@@ -10489,7 +10880,7 @@
               </w:tblGrid>
               <w:tr>
                 <w:trPr>
-                  <w:divId w:val="2007398016"/>
+                  <w:divId w:val="1342927901"/>
                   <w:tblCellSpacing w:w="15" w:type="dxa"/>
                 </w:trPr>
                 <w:tc>
@@ -10530,14 +10921,14 @@
                       <w:rPr>
                         <w:noProof/>
                       </w:rPr>
-                      <w:t xml:space="preserve">D. Dyrda and C. Belloni, "Space Foundation System: An Approach to Spatial," p. 8, 2024. </w:t>
+                      <w:t xml:space="preserve">D. Dyrda and C. Belloni, "Space Foundation System: An Approach to Spatial," 2024. </w:t>
                     </w:r>
                   </w:p>
                 </w:tc>
               </w:tr>
               <w:tr>
                 <w:trPr>
-                  <w:divId w:val="2007398016"/>
+                  <w:divId w:val="1342927901"/>
                   <w:tblCellSpacing w:w="15" w:type="dxa"/>
                 </w:trPr>
                 <w:tc>
@@ -10576,14 +10967,14 @@
                       <w:rPr>
                         <w:noProof/>
                       </w:rPr>
-                      <w:t xml:space="preserve">K. Pfaffinger, "Anchors and Boundaries: Developing a Game Engine System for Hierarchical Spatial Partitioning of Gamespaces," p. 69, 2024. </w:t>
+                      <w:t xml:space="preserve">K. Pfaffinger, "Anchors and Boundaries: Developing a Game Engine System for Hierarchical Spatial Partitioning of Gamespaces," 2024. </w:t>
                     </w:r>
                   </w:p>
                 </w:tc>
               </w:tr>
               <w:tr>
                 <w:trPr>
-                  <w:divId w:val="2007398016"/>
+                  <w:divId w:val="1342927901"/>
                   <w:tblCellSpacing w:w="15" w:type="dxa"/>
                 </w:trPr>
                 <w:tc>
@@ -10622,6 +11013,66 @@
                       <w:rPr>
                         <w:noProof/>
                       </w:rPr>
+                      <w:t xml:space="preserve">S. M. Rubin and T. Whitted, "A 3-dimensional representation for fast rendering of complex scenes," </w:t>
+                    </w:r>
+                    <w:r>
+                      <w:rPr>
+                        <w:i/>
+                        <w:iCs/>
+                        <w:noProof/>
+                      </w:rPr>
+                      <w:t xml:space="preserve">Proceedings of the 7th annual conference on Computer graphics and interactive techniques, </w:t>
+                    </w:r>
+                    <w:r>
+                      <w:rPr>
+                        <w:noProof/>
+                      </w:rPr>
+                      <w:t xml:space="preserve">1980. </w:t>
+                    </w:r>
+                  </w:p>
+                </w:tc>
+              </w:tr>
+              <w:tr>
+                <w:trPr>
+                  <w:divId w:val="1342927901"/>
+                  <w:tblCellSpacing w:w="15" w:type="dxa"/>
+                </w:trPr>
+                <w:tc>
+                  <w:tcPr>
+                    <w:tcW w:w="50" w:type="pct"/>
+                    <w:hideMark/>
+                  </w:tcPr>
+                  <w:p>
+                    <w:pPr>
+                      <w:pStyle w:val="Bibliography"/>
+                      <w:rPr>
+                        <w:noProof/>
+                      </w:rPr>
+                    </w:pPr>
+                    <w:r>
+                      <w:rPr>
+                        <w:noProof/>
+                      </w:rPr>
+                      <w:t xml:space="preserve">[4] </w:t>
+                    </w:r>
+                  </w:p>
+                </w:tc>
+                <w:tc>
+                  <w:tcPr>
+                    <w:tcW w:w="0" w:type="auto"/>
+                    <w:hideMark/>
+                  </w:tcPr>
+                  <w:p>
+                    <w:pPr>
+                      <w:pStyle w:val="Bibliography"/>
+                      <w:rPr>
+                        <w:noProof/>
+                      </w:rPr>
+                    </w:pPr>
+                    <w:r>
+                      <w:rPr>
+                        <w:noProof/>
+                      </w:rPr>
                       <w:t>Unity Technologies, "Unity - Scripting API: Transform," Unity Technologies, [Online]. Available: https://docs.unity3d.com/ScriptReference/Transform.html. [Accessed 19 07 2024].</w:t>
                     </w:r>
                   </w:p>
@@ -10630,7 +11081,7 @@
             </w:tbl>
             <w:p>
               <w:pPr>
-                <w:divId w:val="2007398016"/>
+                <w:divId w:val="1342927901"/>
                 <w:rPr>
                   <w:rFonts w:eastAsia="Times New Roman"/>
                   <w:noProof/>
@@ -10657,8 +11108,8 @@
       </w:pPr>
     </w:p>
     <w:sectPr>
-      <w:footerReference w:type="even" r:id="rId22"/>
-      <w:footerReference w:type="default" r:id="rId23"/>
+      <w:footerReference w:type="even" r:id="rId23"/>
+      <w:footerReference w:type="default" r:id="rId24"/>
       <w:pgSz w:w="11907" w:h="16838" w:code="9"/>
       <w:pgMar w:top="1134" w:right="1134" w:bottom="1134" w:left="2268" w:header="1134" w:footer="652" w:gutter="0"/>
       <w:pgNumType w:start="1"/>
@@ -10962,19 +11413,11 @@
         </wp:anchor>
       </w:drawing>
     </w:r>
-    <w:proofErr w:type="spellStart"/>
     <w:r>
       <w:rPr>
         <w:noProof w:val="0"/>
       </w:rPr>
-      <w:t>Technische</w:t>
-    </w:r>
-    <w:proofErr w:type="spellEnd"/>
-    <w:r>
-      <w:rPr>
-        <w:noProof w:val="0"/>
-      </w:rPr>
-      <w:t xml:space="preserve"> Universität München</w:t>
+      <w:t>Technische Universität München</w:t>
     </w:r>
   </w:p>
 </w:hdr>
@@ -13385,7 +13828,6 @@
   <w:style w:type="character" w:default="1" w:styleId="DefaultParagraphFont">
     <w:name w:val="Default Paragraph Font"/>
     <w:uiPriority w:val="1"/>
-    <w:semiHidden/>
     <w:unhideWhenUsed/>
   </w:style>
   <w:style w:type="table" w:default="1" w:styleId="TableNormal">
@@ -14956,6 +15398,7 @@
   </w:compat>
   <w:rsids>
     <w:rsidRoot w:val="00120B8D"/>
+    <w:rsid w:val="000704F6"/>
     <w:rsid w:val="00120B8D"/>
     <w:rsid w:val="001931ED"/>
     <w:rsid w:val="002031B4"/>
@@ -14982,6 +15425,7 @@
     <w:rsid w:val="00AC3F7E"/>
     <w:rsid w:val="00B14DFA"/>
     <w:rsid w:val="00B157D0"/>
+    <w:rsid w:val="00B371F5"/>
     <w:rsid w:val="00B37BBE"/>
     <w:rsid w:val="00C52141"/>
     <w:rsid w:val="00C66753"/>
@@ -15735,13 +16179,53 @@
 <file path=customXml/item1.xml><?xml version="1.0" encoding="utf-8"?>
 <b:Sources xmlns:b="http://schemas.openxmlformats.org/officeDocument/2006/bibliography" xmlns="http://schemas.openxmlformats.org/officeDocument/2006/bibliography" SelectedStyle="\IEEE2006OfficeOnline.xsl" StyleName="IEEE" Version="2006">
   <b:Source>
+    <b:Tag>Uni24</b:Tag>
+    <b:SourceType>InternetSite</b:SourceType>
+    <b:Guid>{91D935EB-8A76-4BC8-85A3-73B695A87D6D}</b:Guid>
+    <b:Title>Unity - Scripting API: Transform</b:Title>
+    <b:Author>
+      <b:Author>
+        <b:Corporate>Unity Technologies</b:Corporate>
+      </b:Author>
+    </b:Author>
+    <b:ProductionCompany>Unity Technologies</b:ProductionCompany>
+    <b:YearAccessed>2024</b:YearAccessed>
+    <b:MonthAccessed>07</b:MonthAccessed>
+    <b:DayAccessed>19</b:DayAccessed>
+    <b:URL>https://docs.unity3d.com/ScriptReference/Transform.html</b:URL>
+    <b:RefOrder>5</b:RefOrder>
+  </b:Source>
+  <b:Source>
+    <b:Tag>Rub80</b:Tag>
+    <b:SourceType>JournalArticle</b:SourceType>
+    <b:Guid>{3BB5747C-8591-42A3-BA57-9464DA7A8D34}</b:Guid>
+    <b:Title>A 3-dimensional representation for fast rendering of complex scenes</b:Title>
+    <b:JournalName>Proceedings of the 7th annual conference on Computer graphics and interactive techniques</b:JournalName>
+    <b:Year>1980</b:Year>
+    <b:Author>
+      <b:Author>
+        <b:NameList>
+          <b:Person>
+            <b:Last>Rubin</b:Last>
+            <b:Middle>M</b:Middle>
+            <b:First>Steven</b:First>
+          </b:Person>
+          <b:Person>
+            <b:Last>Whitted</b:Last>
+            <b:First>Turner</b:First>
+          </b:Person>
+        </b:NameList>
+      </b:Author>
+    </b:Author>
+    <b:RefOrder>3</b:RefOrder>
+  </b:Source>
+  <b:Source>
     <b:Tag>Dyr24</b:Tag>
     <b:SourceType>JournalArticle</b:SourceType>
-    <b:Guid>{D48674D1-3FD2-4C8E-9C27-0579AE34A053}</b:Guid>
+    <b:Guid>{FE5E7548-0F22-47F2-943D-7E3D5C5BF960}</b:Guid>
     <b:Title>Space Foundation System: An Approach to Spatial</b:Title>
     <b:Year>2024</b:Year>
     <b:Medium>Paper</b:Medium>
-    <b:Pages>8</b:Pages>
     <b:Author>
       <b:Author>
         <b:NameList>
@@ -15761,7 +16245,7 @@
   <b:Source>
     <b:Tag>Ker24</b:Tag>
     <b:SourceType>JournalArticle</b:SourceType>
-    <b:Guid>{DDE9EC92-C64B-4ED8-9ACE-645E2154460F}</b:Guid>
+    <b:Guid>{937A5903-BDA9-47B1-A8DA-CDF3D7F45A5C}</b:Guid>
     <b:Author>
       <b:Author>
         <b:NameList>
@@ -15774,31 +16258,32 @@
     </b:Author>
     <b:Title>Anchors and Boundaries: Developing a Game Engine System for Hierarchical Spatial Partitioning of Gamespaces</b:Title>
     <b:Year>2024</b:Year>
-    <b:Pages>69</b:Pages>
     <b:RefOrder>2</b:RefOrder>
   </b:Source>
   <b:Source>
-    <b:Tag>Uni24</b:Tag>
-    <b:SourceType>InternetSite</b:SourceType>
-    <b:Guid>{91D935EB-8A76-4BC8-85A3-73B695A87D6D}</b:Guid>
-    <b:Title>Unity - Scripting API: Transform</b:Title>
+    <b:Tag>Pav81</b:Tag>
+    <b:SourceType>JournalArticle</b:SourceType>
+    <b:Guid>{5AFF901B-1AC5-4967-BF5C-75BBC179D254}</b:Guid>
+    <b:Title>Contour filling in raster graphics</b:Title>
+    <b:JournalName>Proceedings of the 8th annual conference on Computer graphics and interactive techniques</b:JournalName>
+    <b:Year>1981</b:Year>
     <b:Author>
       <b:Author>
-        <b:Corporate>Unity Technologies</b:Corporate>
+        <b:NameList>
+          <b:Person>
+            <b:Last>Pavlidis</b:Last>
+            <b:First>Theo</b:First>
+          </b:Person>
+        </b:NameList>
       </b:Author>
     </b:Author>
-    <b:ProductionCompany>Unity Technologies</b:ProductionCompany>
-    <b:YearAccessed>2024</b:YearAccessed>
-    <b:MonthAccessed>07</b:MonthAccessed>
-    <b:DayAccessed>19</b:DayAccessed>
-    <b:URL>https://docs.unity3d.com/ScriptReference/Transform.html</b:URL>
-    <b:RefOrder>3</b:RefOrder>
+    <b:RefOrder>4</b:RefOrder>
   </b:Source>
 </b:Sources>
 </file>
 
 <file path=customXml/itemProps1.xml><?xml version="1.0" encoding="utf-8"?>
-<ds:datastoreItem xmlns:ds="http://schemas.openxmlformats.org/officeDocument/2006/customXml" ds:itemID="{4E0723BA-9F75-4E1D-88D6-CA8F2D5C9205}">
+<ds:datastoreItem xmlns:ds="http://schemas.openxmlformats.org/officeDocument/2006/customXml" ds:itemID="{03C5566A-DD09-4ED8-B48D-DD139632C71C}">
   <ds:schemaRefs>
     <ds:schemaRef ds:uri="http://schemas.openxmlformats.org/officeDocument/2006/bibliography"/>
   </ds:schemaRefs>

</xml_diff>

<commit_message>
Wrote parts of the Calculating Volumes chapter.
</commit_message>
<xml_diff>
--- a/Text/Thesis/Text.docx
+++ b/Text/Thesis/Text.docx
@@ -348,14 +348,39 @@
                     <w:color w:val="A6A6A6" w:themeColor="background1" w:themeShade="A6"/>
                     <w:lang w:val="de-DE"/>
                   </w:rPr>
-                  <w:t xml:space="preserve">School of </w:t>
+                  <w:t xml:space="preserve">School </w:t>
                 </w:r>
+                <w:proofErr w:type="spellStart"/>
                 <w:r>
                   <w:rPr>
                     <w:color w:val="A6A6A6" w:themeColor="background1" w:themeShade="A6"/>
                     <w:lang w:val="de-DE"/>
                   </w:rPr>
-                  <w:t>Computation, Information and Technology</w:t>
+                  <w:t>of</w:t>
+                </w:r>
+                <w:proofErr w:type="spellEnd"/>
+                <w:r>
+                  <w:rPr>
+                    <w:color w:val="A6A6A6" w:themeColor="background1" w:themeShade="A6"/>
+                    <w:lang w:val="de-DE"/>
+                  </w:rPr>
+                  <w:t xml:space="preserve"> </w:t>
+                </w:r>
+                <w:proofErr w:type="spellStart"/>
+                <w:r>
+                  <w:rPr>
+                    <w:color w:val="A6A6A6" w:themeColor="background1" w:themeShade="A6"/>
+                    <w:lang w:val="de-DE"/>
+                  </w:rPr>
+                  <w:t>Computation</w:t>
+                </w:r>
+                <w:proofErr w:type="spellEnd"/>
+                <w:r>
+                  <w:rPr>
+                    <w:color w:val="A6A6A6" w:themeColor="background1" w:themeShade="A6"/>
+                    <w:lang w:val="de-DE"/>
+                  </w:rPr>
+                  <w:t>, Information and Technology</w:t>
                 </w:r>
               </w:sdtContent>
             </w:sdt>
@@ -745,7 +770,7 @@
           <w:lang w:val="de-DE"/>
         </w:rPr>
       </w:pPr>
-      <w:bookmarkStart w:id="0" w:name="_Toc173079532"/>
+      <w:bookmarkStart w:id="0" w:name="_Toc173946498"/>
       <w:r>
         <w:rPr>
           <w:lang w:val="de-DE"/>
@@ -869,7 +894,7 @@
       <w:pPr>
         <w:pStyle w:val="VerzeichnisberschriftimInhaltsverzeichnisgelistet"/>
       </w:pPr>
-      <w:bookmarkStart w:id="1" w:name="_Toc173079533"/>
+      <w:bookmarkStart w:id="1" w:name="_Toc173946499"/>
       <w:r>
         <w:lastRenderedPageBreak/>
         <w:t>Abstract</w:t>
@@ -888,7 +913,7 @@
       <w:pPr>
         <w:pStyle w:val="VerzeichnisberschriftimInhaltsverzeichnisgelistet"/>
       </w:pPr>
-      <w:bookmarkStart w:id="2" w:name="_Toc173079534"/>
+      <w:bookmarkStart w:id="2" w:name="_Toc173946500"/>
       <w:r>
         <w:lastRenderedPageBreak/>
         <w:t>Acknowledgements</w:t>
@@ -935,7 +960,7 @@
         </w:rPr>
         <w:fldChar w:fldCharType="separate"/>
       </w:r>
-      <w:hyperlink w:anchor="_Toc173079532" w:history="1">
+      <w:hyperlink w:anchor="_Toc173946498" w:history="1">
         <w:r>
           <w:rPr>
             <w:rStyle w:val="Hyperlink"/>
@@ -959,7 +984,7 @@
           <w:rPr>
             <w:webHidden/>
           </w:rPr>
-          <w:instrText xml:space="preserve"> PAGEREF _Toc173079532 \h </w:instrText>
+          <w:instrText xml:space="preserve"> PAGEREF _Toc173946498 \h </w:instrText>
         </w:r>
         <w:r>
           <w:rPr>
@@ -998,7 +1023,7 @@
           <w14:ligatures w14:val="standardContextual"/>
         </w:rPr>
       </w:pPr>
-      <w:hyperlink w:anchor="_Toc173079533" w:history="1">
+      <w:hyperlink w:anchor="_Toc173946499" w:history="1">
         <w:r>
           <w:rPr>
             <w:rStyle w:val="Hyperlink"/>
@@ -1021,7 +1046,7 @@
           <w:rPr>
             <w:webHidden/>
           </w:rPr>
-          <w:instrText xml:space="preserve"> PAGEREF _Toc173079533 \h </w:instrText>
+          <w:instrText xml:space="preserve"> PAGEREF _Toc173946499 \h </w:instrText>
         </w:r>
         <w:r>
           <w:rPr>
@@ -1060,7 +1085,7 @@
           <w14:ligatures w14:val="standardContextual"/>
         </w:rPr>
       </w:pPr>
-      <w:hyperlink w:anchor="_Toc173079534" w:history="1">
+      <w:hyperlink w:anchor="_Toc173946500" w:history="1">
         <w:r>
           <w:rPr>
             <w:rStyle w:val="Hyperlink"/>
@@ -1083,7 +1108,7 @@
           <w:rPr>
             <w:webHidden/>
           </w:rPr>
-          <w:instrText xml:space="preserve"> PAGEREF _Toc173079534 \h </w:instrText>
+          <w:instrText xml:space="preserve"> PAGEREF _Toc173946500 \h </w:instrText>
         </w:r>
         <w:r>
           <w:rPr>
@@ -1122,7 +1147,7 @@
           <w14:ligatures w14:val="standardContextual"/>
         </w:rPr>
       </w:pPr>
-      <w:hyperlink w:anchor="_Toc173079535" w:history="1">
+      <w:hyperlink w:anchor="_Toc173946501" w:history="1">
         <w:r>
           <w:rPr>
             <w:rStyle w:val="Hyperlink"/>
@@ -1162,7 +1187,7 @@
           <w:rPr>
             <w:webHidden/>
           </w:rPr>
-          <w:instrText xml:space="preserve"> PAGEREF _Toc173079535 \h </w:instrText>
+          <w:instrText xml:space="preserve"> PAGEREF _Toc173946501 \h </w:instrText>
         </w:r>
         <w:r>
           <w:rPr>
@@ -1200,7 +1225,7 @@
           <w14:ligatures w14:val="standardContextual"/>
         </w:rPr>
       </w:pPr>
-      <w:hyperlink w:anchor="_Toc173079536" w:history="1">
+      <w:hyperlink w:anchor="_Toc173946502" w:history="1">
         <w:r>
           <w:rPr>
             <w:rStyle w:val="Hyperlink"/>
@@ -1239,7 +1264,7 @@
           <w:rPr>
             <w:webHidden/>
           </w:rPr>
-          <w:instrText xml:space="preserve"> PAGEREF _Toc173079536 \h </w:instrText>
+          <w:instrText xml:space="preserve"> PAGEREF _Toc173946502 \h </w:instrText>
         </w:r>
         <w:r>
           <w:rPr>
@@ -1277,7 +1302,7 @@
           <w14:ligatures w14:val="standardContextual"/>
         </w:rPr>
       </w:pPr>
-      <w:hyperlink w:anchor="_Toc173079537" w:history="1">
+      <w:hyperlink w:anchor="_Toc173946503" w:history="1">
         <w:r>
           <w:rPr>
             <w:rStyle w:val="Hyperlink"/>
@@ -1316,7 +1341,7 @@
           <w:rPr>
             <w:webHidden/>
           </w:rPr>
-          <w:instrText xml:space="preserve"> PAGEREF _Toc173079537 \h </w:instrText>
+          <w:instrText xml:space="preserve"> PAGEREF _Toc173946503 \h </w:instrText>
         </w:r>
         <w:r>
           <w:rPr>
@@ -1354,7 +1379,7 @@
           <w14:ligatures w14:val="standardContextual"/>
         </w:rPr>
       </w:pPr>
-      <w:hyperlink w:anchor="_Toc173079538" w:history="1">
+      <w:hyperlink w:anchor="_Toc173946504" w:history="1">
         <w:r>
           <w:rPr>
             <w:rStyle w:val="Hyperlink"/>
@@ -1393,7 +1418,7 @@
           <w:rPr>
             <w:webHidden/>
           </w:rPr>
-          <w:instrText xml:space="preserve"> PAGEREF _Toc173079538 \h </w:instrText>
+          <w:instrText xml:space="preserve"> PAGEREF _Toc173946504 \h </w:instrText>
         </w:r>
         <w:r>
           <w:rPr>
@@ -1432,7 +1457,7 @@
           <w14:ligatures w14:val="standardContextual"/>
         </w:rPr>
       </w:pPr>
-      <w:hyperlink w:anchor="_Toc173079539" w:history="1">
+      <w:hyperlink w:anchor="_Toc173946505" w:history="1">
         <w:r>
           <w:rPr>
             <w:rStyle w:val="Hyperlink"/>
@@ -1472,7 +1497,7 @@
           <w:rPr>
             <w:webHidden/>
           </w:rPr>
-          <w:instrText xml:space="preserve"> PAGEREF _Toc173079539 \h </w:instrText>
+          <w:instrText xml:space="preserve"> PAGEREF _Toc173946505 \h </w:instrText>
         </w:r>
         <w:r>
           <w:rPr>
@@ -1510,7 +1535,7 @@
           <w14:ligatures w14:val="standardContextual"/>
         </w:rPr>
       </w:pPr>
-      <w:hyperlink w:anchor="_Toc173079540" w:history="1">
+      <w:hyperlink w:anchor="_Toc173946506" w:history="1">
         <w:r>
           <w:rPr>
             <w:rStyle w:val="Hyperlink"/>
@@ -1549,7 +1574,7 @@
           <w:rPr>
             <w:webHidden/>
           </w:rPr>
-          <w:instrText xml:space="preserve"> PAGEREF _Toc173079540 \h </w:instrText>
+          <w:instrText xml:space="preserve"> PAGEREF _Toc173946506 \h </w:instrText>
         </w:r>
         <w:r>
           <w:rPr>
@@ -1587,7 +1612,7 @@
           <w14:ligatures w14:val="standardContextual"/>
         </w:rPr>
       </w:pPr>
-      <w:hyperlink w:anchor="_Toc173079541" w:history="1">
+      <w:hyperlink w:anchor="_Toc173946507" w:history="1">
         <w:r>
           <w:rPr>
             <w:rStyle w:val="Hyperlink"/>
@@ -1626,7 +1651,7 @@
           <w:rPr>
             <w:webHidden/>
           </w:rPr>
-          <w:instrText xml:space="preserve"> PAGEREF _Toc173079541 \h </w:instrText>
+          <w:instrText xml:space="preserve"> PAGEREF _Toc173946507 \h </w:instrText>
         </w:r>
         <w:r>
           <w:rPr>
@@ -1664,7 +1689,7 @@
           <w14:ligatures w14:val="standardContextual"/>
         </w:rPr>
       </w:pPr>
-      <w:hyperlink w:anchor="_Toc173079542" w:history="1">
+      <w:hyperlink w:anchor="_Toc173946508" w:history="1">
         <w:r>
           <w:rPr>
             <w:rStyle w:val="Hyperlink"/>
@@ -1703,7 +1728,84 @@
           <w:rPr>
             <w:webHidden/>
           </w:rPr>
-          <w:instrText xml:space="preserve"> PAGEREF _Toc173079542 \h </w:instrText>
+          <w:instrText xml:space="preserve"> PAGEREF _Toc173946508 \h </w:instrText>
+        </w:r>
+        <w:r>
+          <w:rPr>
+            <w:webHidden/>
+          </w:rPr>
+        </w:r>
+        <w:r>
+          <w:rPr>
+            <w:webHidden/>
+          </w:rPr>
+          <w:fldChar w:fldCharType="separate"/>
+        </w:r>
+        <w:r>
+          <w:rPr>
+            <w:webHidden/>
+          </w:rPr>
+          <w:t>10</w:t>
+        </w:r>
+        <w:r>
+          <w:rPr>
+            <w:webHidden/>
+          </w:rPr>
+          <w:fldChar w:fldCharType="end"/>
+        </w:r>
+      </w:hyperlink>
+    </w:p>
+    <w:p>
+      <w:pPr>
+        <w:pStyle w:val="TOC2"/>
+        <w:rPr>
+          <w:rFonts w:eastAsiaTheme="minorEastAsia"/>
+          <w:kern w:val="2"/>
+          <w:sz w:val="24"/>
+          <w:szCs w:val="24"/>
+          <w14:ligatures w14:val="standardContextual"/>
+        </w:rPr>
+      </w:pPr>
+      <w:hyperlink w:anchor="_Toc173946509" w:history="1">
+        <w:r>
+          <w:rPr>
+            <w:rStyle w:val="Hyperlink"/>
+          </w:rPr>
+          <w:t>2.4.</w:t>
+        </w:r>
+        <w:r>
+          <w:rPr>
+            <w:rFonts w:eastAsiaTheme="minorEastAsia"/>
+            <w:kern w:val="2"/>
+            <w:sz w:val="24"/>
+            <w:szCs w:val="24"/>
+            <w14:ligatures w14:val="standardContextual"/>
+          </w:rPr>
+          <w:tab/>
+        </w:r>
+        <w:r>
+          <w:rPr>
+            <w:rStyle w:val="Hyperlink"/>
+          </w:rPr>
+          <w:t>Flood Filling</w:t>
+        </w:r>
+        <w:r>
+          <w:rPr>
+            <w:webHidden/>
+          </w:rPr>
+          <w:tab/>
+        </w:r>
+        <w:r>
+          <w:rPr>
+            <w:webHidden/>
+          </w:rPr>
+          <w:fldChar w:fldCharType="begin"/>
+        </w:r>
+        <w:r>
+          <w:rPr>
+            <w:webHidden/>
+          </w:rPr>
+          <w:instrText xml:space="preserve"> PAGEREF _Toc173946509 \h </w:instrText>
         </w:r>
         <w:r>
           <w:rPr>
@@ -1742,7 +1844,7 @@
           <w14:ligatures w14:val="standardContextual"/>
         </w:rPr>
       </w:pPr>
-      <w:hyperlink w:anchor="_Toc173079543" w:history="1">
+      <w:hyperlink w:anchor="_Toc173946510" w:history="1">
         <w:r>
           <w:rPr>
             <w:rStyle w:val="Hyperlink"/>
@@ -1782,7 +1884,7 @@
           <w:rPr>
             <w:webHidden/>
           </w:rPr>
-          <w:instrText xml:space="preserve"> PAGEREF _Toc173079543 \h </w:instrText>
+          <w:instrText xml:space="preserve"> PAGEREF _Toc173946510 \h </w:instrText>
         </w:r>
         <w:r>
           <w:rPr>
@@ -1820,7 +1922,7 @@
           <w14:ligatures w14:val="standardContextual"/>
         </w:rPr>
       </w:pPr>
-      <w:hyperlink w:anchor="_Toc173079544" w:history="1">
+      <w:hyperlink w:anchor="_Toc173946511" w:history="1">
         <w:r>
           <w:rPr>
             <w:rStyle w:val="Hyperlink"/>
@@ -1859,7 +1961,7 @@
           <w:rPr>
             <w:webHidden/>
           </w:rPr>
-          <w:instrText xml:space="preserve"> PAGEREF _Toc173079544 \h </w:instrText>
+          <w:instrText xml:space="preserve"> PAGEREF _Toc173946511 \h </w:instrText>
         </w:r>
         <w:r>
           <w:rPr>
@@ -1897,7 +1999,7 @@
           <w14:ligatures w14:val="standardContextual"/>
         </w:rPr>
       </w:pPr>
-      <w:hyperlink w:anchor="_Toc173079545" w:history="1">
+      <w:hyperlink w:anchor="_Toc173946512" w:history="1">
         <w:r>
           <w:rPr>
             <w:rStyle w:val="Hyperlink"/>
@@ -1936,7 +2038,7 @@
           <w:rPr>
             <w:webHidden/>
           </w:rPr>
-          <w:instrText xml:space="preserve"> PAGEREF _Toc173079545 \h </w:instrText>
+          <w:instrText xml:space="preserve"> PAGEREF _Toc173946512 \h </w:instrText>
         </w:r>
         <w:r>
           <w:rPr>
@@ -1974,7 +2076,7 @@
           <w14:ligatures w14:val="standardContextual"/>
         </w:rPr>
       </w:pPr>
-      <w:hyperlink w:anchor="_Toc173079546" w:history="1">
+      <w:hyperlink w:anchor="_Toc173946513" w:history="1">
         <w:r>
           <w:rPr>
             <w:rStyle w:val="Hyperlink"/>
@@ -2013,7 +2115,7 @@
           <w:rPr>
             <w:webHidden/>
           </w:rPr>
-          <w:instrText xml:space="preserve"> PAGEREF _Toc173079546 \h </w:instrText>
+          <w:instrText xml:space="preserve"> PAGEREF _Toc173946513 \h </w:instrText>
         </w:r>
         <w:r>
           <w:rPr>
@@ -2051,7 +2153,7 @@
           <w14:ligatures w14:val="standardContextual"/>
         </w:rPr>
       </w:pPr>
-      <w:hyperlink w:anchor="_Toc173079547" w:history="1">
+      <w:hyperlink w:anchor="_Toc173946514" w:history="1">
         <w:r>
           <w:rPr>
             <w:rStyle w:val="Hyperlink"/>
@@ -2090,7 +2192,7 @@
           <w:rPr>
             <w:webHidden/>
           </w:rPr>
-          <w:instrText xml:space="preserve"> PAGEREF _Toc173079547 \h </w:instrText>
+          <w:instrText xml:space="preserve"> PAGEREF _Toc173946514 \h </w:instrText>
         </w:r>
         <w:r>
           <w:rPr>
@@ -2128,7 +2230,7 @@
           <w14:ligatures w14:val="standardContextual"/>
         </w:rPr>
       </w:pPr>
-      <w:hyperlink w:anchor="_Toc173079548" w:history="1">
+      <w:hyperlink w:anchor="_Toc173946515" w:history="1">
         <w:r>
           <w:rPr>
             <w:rStyle w:val="Hyperlink"/>
@@ -2167,7 +2269,7 @@
           <w:rPr>
             <w:webHidden/>
           </w:rPr>
-          <w:instrText xml:space="preserve"> PAGEREF _Toc173079548 \h </w:instrText>
+          <w:instrText xml:space="preserve"> PAGEREF _Toc173946515 \h </w:instrText>
         </w:r>
         <w:r>
           <w:rPr>
@@ -2205,7 +2307,7 @@
           <w14:ligatures w14:val="standardContextual"/>
         </w:rPr>
       </w:pPr>
-      <w:hyperlink w:anchor="_Toc173079549" w:history="1">
+      <w:hyperlink w:anchor="_Toc173946516" w:history="1">
         <w:r>
           <w:rPr>
             <w:rStyle w:val="Hyperlink"/>
@@ -2244,7 +2346,7 @@
           <w:rPr>
             <w:webHidden/>
           </w:rPr>
-          <w:instrText xml:space="preserve"> PAGEREF _Toc173079549 \h </w:instrText>
+          <w:instrText xml:space="preserve"> PAGEREF _Toc173946516 \h </w:instrText>
         </w:r>
         <w:r>
           <w:rPr>
@@ -2286,7 +2388,7 @@
           <w14:ligatures w14:val="standardContextual"/>
         </w:rPr>
       </w:pPr>
-      <w:hyperlink w:anchor="_Toc173079550" w:history="1">
+      <w:hyperlink w:anchor="_Toc173946517" w:history="1">
         <w:r>
           <w:rPr>
             <w:rStyle w:val="Hyperlink"/>
@@ -2331,7 +2433,7 @@
             <w:noProof/>
             <w:webHidden/>
           </w:rPr>
-          <w:instrText xml:space="preserve"> PAGEREF _Toc173079550 \h </w:instrText>
+          <w:instrText xml:space="preserve"> PAGEREF _Toc173946517 \h </w:instrText>
         </w:r>
         <w:r>
           <w:rPr>
@@ -2377,7 +2479,7 @@
           <w14:ligatures w14:val="standardContextual"/>
         </w:rPr>
       </w:pPr>
-      <w:hyperlink w:anchor="_Toc173079551" w:history="1">
+      <w:hyperlink w:anchor="_Toc173946518" w:history="1">
         <w:r>
           <w:rPr>
             <w:rStyle w:val="Hyperlink"/>
@@ -2422,7 +2524,7 @@
             <w:noProof/>
             <w:webHidden/>
           </w:rPr>
-          <w:instrText xml:space="preserve"> PAGEREF _Toc173079551 \h </w:instrText>
+          <w:instrText xml:space="preserve"> PAGEREF _Toc173946518 \h </w:instrText>
         </w:r>
         <w:r>
           <w:rPr>
@@ -2468,7 +2570,7 @@
           <w14:ligatures w14:val="standardContextual"/>
         </w:rPr>
       </w:pPr>
-      <w:hyperlink w:anchor="_Toc173079552" w:history="1">
+      <w:hyperlink w:anchor="_Toc173946519" w:history="1">
         <w:r>
           <w:rPr>
             <w:rStyle w:val="Hyperlink"/>
@@ -2513,7 +2615,7 @@
             <w:noProof/>
             <w:webHidden/>
           </w:rPr>
-          <w:instrText xml:space="preserve"> PAGEREF _Toc173079552 \h </w:instrText>
+          <w:instrText xml:space="preserve"> PAGEREF _Toc173946519 \h </w:instrText>
         </w:r>
         <w:r>
           <w:rPr>
@@ -2555,7 +2657,7 @@
           <w14:ligatures w14:val="standardContextual"/>
         </w:rPr>
       </w:pPr>
-      <w:hyperlink w:anchor="_Toc173079553" w:history="1">
+      <w:hyperlink w:anchor="_Toc173946520" w:history="1">
         <w:r>
           <w:rPr>
             <w:rStyle w:val="Hyperlink"/>
@@ -2594,7 +2696,7 @@
           <w:rPr>
             <w:webHidden/>
           </w:rPr>
-          <w:instrText xml:space="preserve"> PAGEREF _Toc173079553 \h </w:instrText>
+          <w:instrText xml:space="preserve"> PAGEREF _Toc173946520 \h </w:instrText>
         </w:r>
         <w:r>
           <w:rPr>
@@ -2636,7 +2738,7 @@
           <w14:ligatures w14:val="standardContextual"/>
         </w:rPr>
       </w:pPr>
-      <w:hyperlink w:anchor="_Toc173079554" w:history="1">
+      <w:hyperlink w:anchor="_Toc173946521" w:history="1">
         <w:r>
           <w:rPr>
             <w:rStyle w:val="Hyperlink"/>
@@ -2681,7 +2783,7 @@
             <w:noProof/>
             <w:webHidden/>
           </w:rPr>
-          <w:instrText xml:space="preserve"> PAGEREF _Toc173079554 \h </w:instrText>
+          <w:instrText xml:space="preserve"> PAGEREF _Toc173946521 \h </w:instrText>
         </w:r>
         <w:r>
           <w:rPr>
@@ -2727,7 +2829,7 @@
           <w14:ligatures w14:val="standardContextual"/>
         </w:rPr>
       </w:pPr>
-      <w:hyperlink w:anchor="_Toc173079555" w:history="1">
+      <w:hyperlink w:anchor="_Toc173946522" w:history="1">
         <w:r>
           <w:rPr>
             <w:rStyle w:val="Hyperlink"/>
@@ -2772,7 +2874,7 @@
             <w:noProof/>
             <w:webHidden/>
           </w:rPr>
-          <w:instrText xml:space="preserve"> PAGEREF _Toc173079555 \h </w:instrText>
+          <w:instrText xml:space="preserve"> PAGEREF _Toc173946522 \h </w:instrText>
         </w:r>
         <w:r>
           <w:rPr>
@@ -2793,6 +2895,97 @@
             <w:webHidden/>
           </w:rPr>
           <w:t>21</w:t>
+        </w:r>
+        <w:r>
+          <w:rPr>
+            <w:noProof/>
+            <w:webHidden/>
+          </w:rPr>
+          <w:fldChar w:fldCharType="end"/>
+        </w:r>
+      </w:hyperlink>
+    </w:p>
+    <w:p>
+      <w:pPr>
+        <w:pStyle w:val="TOC3"/>
+        <w:tabs>
+          <w:tab w:val="left" w:pos="1440"/>
+        </w:tabs>
+        <w:rPr>
+          <w:rFonts w:eastAsiaTheme="minorEastAsia"/>
+          <w:noProof/>
+          <w:kern w:val="2"/>
+          <w:sz w:val="24"/>
+          <w:szCs w:val="24"/>
+          <w14:ligatures w14:val="standardContextual"/>
+        </w:rPr>
+      </w:pPr>
+      <w:hyperlink w:anchor="_Toc173946523" w:history="1">
+        <w:r>
+          <w:rPr>
+            <w:rStyle w:val="Hyperlink"/>
+            <w:noProof/>
+          </w:rPr>
+          <w:t>3.7.3.</w:t>
+        </w:r>
+        <w:r>
+          <w:rPr>
+            <w:rFonts w:eastAsiaTheme="minorEastAsia"/>
+            <w:noProof/>
+            <w:kern w:val="2"/>
+            <w:sz w:val="24"/>
+            <w:szCs w:val="24"/>
+            <w14:ligatures w14:val="standardContextual"/>
+          </w:rPr>
+          <w:tab/>
+        </w:r>
+        <w:r>
+          <w:rPr>
+            <w:rStyle w:val="Hyperlink"/>
+            <w:noProof/>
+          </w:rPr>
+          <w:t>Possible Improvements</w:t>
+        </w:r>
+        <w:r>
+          <w:rPr>
+            <w:noProof/>
+            <w:webHidden/>
+          </w:rPr>
+          <w:tab/>
+        </w:r>
+        <w:r>
+          <w:rPr>
+            <w:noProof/>
+            <w:webHidden/>
+          </w:rPr>
+          <w:fldChar w:fldCharType="begin"/>
+        </w:r>
+        <w:r>
+          <w:rPr>
+            <w:noProof/>
+            <w:webHidden/>
+          </w:rPr>
+          <w:instrText xml:space="preserve"> PAGEREF _Toc173946523 \h </w:instrText>
+        </w:r>
+        <w:r>
+          <w:rPr>
+            <w:noProof/>
+            <w:webHidden/>
+          </w:rPr>
+        </w:r>
+        <w:r>
+          <w:rPr>
+            <w:noProof/>
+            <w:webHidden/>
+          </w:rPr>
+          <w:fldChar w:fldCharType="separate"/>
+        </w:r>
+        <w:r>
+          <w:rPr>
+            <w:noProof/>
+            <w:webHidden/>
+          </w:rPr>
+          <w:t>23</w:t>
         </w:r>
         <w:r>
           <w:rPr>
@@ -2814,7 +3007,7 @@
           <w14:ligatures w14:val="standardContextual"/>
         </w:rPr>
       </w:pPr>
-      <w:hyperlink w:anchor="_Toc173079556" w:history="1">
+      <w:hyperlink w:anchor="_Toc173946524" w:history="1">
         <w:r>
           <w:rPr>
             <w:rStyle w:val="Hyperlink"/>
@@ -2853,7 +3046,7 @@
           <w:rPr>
             <w:webHidden/>
           </w:rPr>
-          <w:instrText xml:space="preserve"> PAGEREF _Toc173079556 \h </w:instrText>
+          <w:instrText xml:space="preserve"> PAGEREF _Toc173946524 \h </w:instrText>
         </w:r>
         <w:r>
           <w:rPr>
@@ -2870,10 +3063,192 @@
           <w:rPr>
             <w:webHidden/>
           </w:rPr>
-          <w:t>22</w:t>
-        </w:r>
-        <w:r>
-          <w:rPr>
+          <w:t>23</w:t>
+        </w:r>
+        <w:r>
+          <w:rPr>
+            <w:webHidden/>
+          </w:rPr>
+          <w:fldChar w:fldCharType="end"/>
+        </w:r>
+      </w:hyperlink>
+    </w:p>
+    <w:p>
+      <w:pPr>
+        <w:pStyle w:val="TOC3"/>
+        <w:tabs>
+          <w:tab w:val="left" w:pos="1440"/>
+        </w:tabs>
+        <w:rPr>
+          <w:rFonts w:eastAsiaTheme="minorEastAsia"/>
+          <w:noProof/>
+          <w:kern w:val="2"/>
+          <w:sz w:val="24"/>
+          <w:szCs w:val="24"/>
+          <w14:ligatures w14:val="standardContextual"/>
+        </w:rPr>
+      </w:pPr>
+      <w:hyperlink w:anchor="_Toc173946525" w:history="1">
+        <w:r>
+          <w:rPr>
+            <w:rStyle w:val="Hyperlink"/>
+            <w:noProof/>
+          </w:rPr>
+          <w:t>3.8.1.</w:t>
+        </w:r>
+        <w:r>
+          <w:rPr>
+            <w:rFonts w:eastAsiaTheme="minorEastAsia"/>
+            <w:noProof/>
+            <w:kern w:val="2"/>
+            <w:sz w:val="24"/>
+            <w:szCs w:val="24"/>
+            <w14:ligatures w14:val="standardContextual"/>
+          </w:rPr>
+          <w:tab/>
+        </w:r>
+        <w:r>
+          <w:rPr>
+            <w:rStyle w:val="Hyperlink"/>
+            <w:noProof/>
+          </w:rPr>
+          <w:t>Issues of the trivial approach</w:t>
+        </w:r>
+        <w:r>
+          <w:rPr>
+            <w:noProof/>
+            <w:webHidden/>
+          </w:rPr>
+          <w:tab/>
+        </w:r>
+        <w:r>
+          <w:rPr>
+            <w:noProof/>
+            <w:webHidden/>
+          </w:rPr>
+          <w:fldChar w:fldCharType="begin"/>
+        </w:r>
+        <w:r>
+          <w:rPr>
+            <w:noProof/>
+            <w:webHidden/>
+          </w:rPr>
+          <w:instrText xml:space="preserve"> PAGEREF _Toc173946525 \h </w:instrText>
+        </w:r>
+        <w:r>
+          <w:rPr>
+            <w:noProof/>
+            <w:webHidden/>
+          </w:rPr>
+        </w:r>
+        <w:r>
+          <w:rPr>
+            <w:noProof/>
+            <w:webHidden/>
+          </w:rPr>
+          <w:fldChar w:fldCharType="separate"/>
+        </w:r>
+        <w:r>
+          <w:rPr>
+            <w:noProof/>
+            <w:webHidden/>
+          </w:rPr>
+          <w:t>24</w:t>
+        </w:r>
+        <w:r>
+          <w:rPr>
+            <w:noProof/>
+            <w:webHidden/>
+          </w:rPr>
+          <w:fldChar w:fldCharType="end"/>
+        </w:r>
+      </w:hyperlink>
+    </w:p>
+    <w:p>
+      <w:pPr>
+        <w:pStyle w:val="TOC3"/>
+        <w:tabs>
+          <w:tab w:val="left" w:pos="1440"/>
+        </w:tabs>
+        <w:rPr>
+          <w:rFonts w:eastAsiaTheme="minorEastAsia"/>
+          <w:noProof/>
+          <w:kern w:val="2"/>
+          <w:sz w:val="24"/>
+          <w:szCs w:val="24"/>
+          <w14:ligatures w14:val="standardContextual"/>
+        </w:rPr>
+      </w:pPr>
+      <w:hyperlink w:anchor="_Toc173946526" w:history="1">
+        <w:r>
+          <w:rPr>
+            <w:rStyle w:val="Hyperlink"/>
+            <w:noProof/>
+          </w:rPr>
+          <w:t>3.8.2.</w:t>
+        </w:r>
+        <w:r>
+          <w:rPr>
+            <w:rFonts w:eastAsiaTheme="minorEastAsia"/>
+            <w:noProof/>
+            <w:kern w:val="2"/>
+            <w:sz w:val="24"/>
+            <w:szCs w:val="24"/>
+            <w14:ligatures w14:val="standardContextual"/>
+          </w:rPr>
+          <w:tab/>
+        </w:r>
+        <w:r>
+          <w:rPr>
+            <w:rStyle w:val="Hyperlink"/>
+            <w:noProof/>
+          </w:rPr>
+          <w:t>Possible Improvements</w:t>
+        </w:r>
+        <w:r>
+          <w:rPr>
+            <w:noProof/>
+            <w:webHidden/>
+          </w:rPr>
+          <w:tab/>
+        </w:r>
+        <w:r>
+          <w:rPr>
+            <w:noProof/>
+            <w:webHidden/>
+          </w:rPr>
+          <w:fldChar w:fldCharType="begin"/>
+        </w:r>
+        <w:r>
+          <w:rPr>
+            <w:noProof/>
+            <w:webHidden/>
+          </w:rPr>
+          <w:instrText xml:space="preserve"> PAGEREF _Toc173946526 \h </w:instrText>
+        </w:r>
+        <w:r>
+          <w:rPr>
+            <w:noProof/>
+            <w:webHidden/>
+          </w:rPr>
+        </w:r>
+        <w:r>
+          <w:rPr>
+            <w:noProof/>
+            <w:webHidden/>
+          </w:rPr>
+          <w:fldChar w:fldCharType="separate"/>
+        </w:r>
+        <w:r>
+          <w:rPr>
+            <w:noProof/>
+            <w:webHidden/>
+          </w:rPr>
+          <w:t>24</w:t>
+        </w:r>
+        <w:r>
+          <w:rPr>
+            <w:noProof/>
             <w:webHidden/>
           </w:rPr>
           <w:fldChar w:fldCharType="end"/>
@@ -2892,7 +3267,7 @@
           <w14:ligatures w14:val="standardContextual"/>
         </w:rPr>
       </w:pPr>
-      <w:hyperlink w:anchor="_Toc173079557" w:history="1">
+      <w:hyperlink w:anchor="_Toc173946527" w:history="1">
         <w:r>
           <w:rPr>
             <w:rStyle w:val="Hyperlink"/>
@@ -2932,7 +3307,7 @@
           <w:rPr>
             <w:webHidden/>
           </w:rPr>
-          <w:instrText xml:space="preserve"> PAGEREF _Toc173079557 \h </w:instrText>
+          <w:instrText xml:space="preserve"> PAGEREF _Toc173946527 \h </w:instrText>
         </w:r>
         <w:r>
           <w:rPr>
@@ -2949,7 +3324,7 @@
           <w:rPr>
             <w:webHidden/>
           </w:rPr>
-          <w:t>23</w:t>
+          <w:t>26</w:t>
         </w:r>
         <w:r>
           <w:rPr>
@@ -2970,7 +3345,7 @@
           <w14:ligatures w14:val="standardContextual"/>
         </w:rPr>
       </w:pPr>
-      <w:hyperlink w:anchor="_Toc173079558" w:history="1">
+      <w:hyperlink w:anchor="_Toc173946528" w:history="1">
         <w:r>
           <w:rPr>
             <w:rStyle w:val="Hyperlink"/>
@@ -3009,7 +3384,7 @@
           <w:rPr>
             <w:webHidden/>
           </w:rPr>
-          <w:instrText xml:space="preserve"> PAGEREF _Toc173079558 \h </w:instrText>
+          <w:instrText xml:space="preserve"> PAGEREF _Toc173946528 \h </w:instrText>
         </w:r>
         <w:r>
           <w:rPr>
@@ -3026,7 +3401,7 @@
           <w:rPr>
             <w:webHidden/>
           </w:rPr>
-          <w:t>23</w:t>
+          <w:t>26</w:t>
         </w:r>
         <w:r>
           <w:rPr>
@@ -3047,7 +3422,7 @@
           <w14:ligatures w14:val="standardContextual"/>
         </w:rPr>
       </w:pPr>
-      <w:hyperlink w:anchor="_Toc173079559" w:history="1">
+      <w:hyperlink w:anchor="_Toc173946529" w:history="1">
         <w:r>
           <w:rPr>
             <w:rStyle w:val="Hyperlink"/>
@@ -3086,7 +3461,7 @@
           <w:rPr>
             <w:webHidden/>
           </w:rPr>
-          <w:instrText xml:space="preserve"> PAGEREF _Toc173079559 \h </w:instrText>
+          <w:instrText xml:space="preserve"> PAGEREF _Toc173946529 \h </w:instrText>
         </w:r>
         <w:r>
           <w:rPr>
@@ -3103,7 +3478,7 @@
           <w:rPr>
             <w:webHidden/>
           </w:rPr>
-          <w:t>23</w:t>
+          <w:t>26</w:t>
         </w:r>
         <w:r>
           <w:rPr>
@@ -3124,7 +3499,7 @@
           <w14:ligatures w14:val="standardContextual"/>
         </w:rPr>
       </w:pPr>
-      <w:hyperlink w:anchor="_Toc173079560" w:history="1">
+      <w:hyperlink w:anchor="_Toc173946530" w:history="1">
         <w:r>
           <w:rPr>
             <w:rStyle w:val="Hyperlink"/>
@@ -3163,7 +3538,7 @@
           <w:rPr>
             <w:webHidden/>
           </w:rPr>
-          <w:instrText xml:space="preserve"> PAGEREF _Toc173079560 \h </w:instrText>
+          <w:instrText xml:space="preserve"> PAGEREF _Toc173946530 \h </w:instrText>
         </w:r>
         <w:r>
           <w:rPr>
@@ -3180,7 +3555,7 @@
           <w:rPr>
             <w:webHidden/>
           </w:rPr>
-          <w:t>24</w:t>
+          <w:t>27</w:t>
         </w:r>
         <w:r>
           <w:rPr>
@@ -3201,7 +3576,7 @@
           <w14:ligatures w14:val="standardContextual"/>
         </w:rPr>
       </w:pPr>
-      <w:hyperlink w:anchor="_Toc173079561" w:history="1">
+      <w:hyperlink w:anchor="_Toc173946531" w:history="1">
         <w:r>
           <w:rPr>
             <w:rStyle w:val="Hyperlink"/>
@@ -3240,7 +3615,7 @@
           <w:rPr>
             <w:webHidden/>
           </w:rPr>
-          <w:instrText xml:space="preserve"> PAGEREF _Toc173079561 \h </w:instrText>
+          <w:instrText xml:space="preserve"> PAGEREF _Toc173946531 \h </w:instrText>
         </w:r>
         <w:r>
           <w:rPr>
@@ -3257,7 +3632,7 @@
           <w:rPr>
             <w:webHidden/>
           </w:rPr>
-          <w:t>25</w:t>
+          <w:t>28</w:t>
         </w:r>
         <w:r>
           <w:rPr>
@@ -3278,7 +3653,7 @@
           <w14:ligatures w14:val="standardContextual"/>
         </w:rPr>
       </w:pPr>
-      <w:hyperlink w:anchor="_Toc173079562" w:history="1">
+      <w:hyperlink w:anchor="_Toc173946532" w:history="1">
         <w:r>
           <w:rPr>
             <w:rStyle w:val="Hyperlink"/>
@@ -3317,7 +3692,7 @@
           <w:rPr>
             <w:webHidden/>
           </w:rPr>
-          <w:instrText xml:space="preserve"> PAGEREF _Toc173079562 \h </w:instrText>
+          <w:instrText xml:space="preserve"> PAGEREF _Toc173946532 \h </w:instrText>
         </w:r>
         <w:r>
           <w:rPr>
@@ -3334,7 +3709,7 @@
           <w:rPr>
             <w:webHidden/>
           </w:rPr>
-          <w:t>25</w:t>
+          <w:t>28</w:t>
         </w:r>
         <w:r>
           <w:rPr>
@@ -3355,7 +3730,7 @@
           <w14:ligatures w14:val="standardContextual"/>
         </w:rPr>
       </w:pPr>
-      <w:hyperlink w:anchor="_Toc173079563" w:history="1">
+      <w:hyperlink w:anchor="_Toc173946533" w:history="1">
         <w:r>
           <w:rPr>
             <w:rStyle w:val="Hyperlink"/>
@@ -3394,7 +3769,7 @@
           <w:rPr>
             <w:webHidden/>
           </w:rPr>
-          <w:instrText xml:space="preserve"> PAGEREF _Toc173079563 \h </w:instrText>
+          <w:instrText xml:space="preserve"> PAGEREF _Toc173946533 \h </w:instrText>
         </w:r>
         <w:r>
           <w:rPr>
@@ -3411,7 +3786,7 @@
           <w:rPr>
             <w:webHidden/>
           </w:rPr>
-          <w:t>25</w:t>
+          <w:t>28</w:t>
         </w:r>
         <w:r>
           <w:rPr>
@@ -3433,7 +3808,7 @@
           <w14:ligatures w14:val="standardContextual"/>
         </w:rPr>
       </w:pPr>
-      <w:hyperlink w:anchor="_Toc173079564" w:history="1">
+      <w:hyperlink w:anchor="_Toc173946534" w:history="1">
         <w:r>
           <w:rPr>
             <w:rStyle w:val="Hyperlink"/>
@@ -3473,7 +3848,7 @@
           <w:rPr>
             <w:webHidden/>
           </w:rPr>
-          <w:instrText xml:space="preserve"> PAGEREF _Toc173079564 \h </w:instrText>
+          <w:instrText xml:space="preserve"> PAGEREF _Toc173946534 \h </w:instrText>
         </w:r>
         <w:r>
           <w:rPr>
@@ -3490,7 +3865,7 @@
           <w:rPr>
             <w:webHidden/>
           </w:rPr>
-          <w:t>26</w:t>
+          <w:t>29</w:t>
         </w:r>
         <w:r>
           <w:rPr>
@@ -3511,7 +3886,7 @@
           <w14:ligatures w14:val="standardContextual"/>
         </w:rPr>
       </w:pPr>
-      <w:hyperlink w:anchor="_Toc173079565" w:history="1">
+      <w:hyperlink w:anchor="_Toc173946535" w:history="1">
         <w:r>
           <w:rPr>
             <w:rStyle w:val="Hyperlink"/>
@@ -3550,7 +3925,7 @@
           <w:rPr>
             <w:webHidden/>
           </w:rPr>
-          <w:instrText xml:space="preserve"> PAGEREF _Toc173079565 \h </w:instrText>
+          <w:instrText xml:space="preserve"> PAGEREF _Toc173946535 \h </w:instrText>
         </w:r>
         <w:r>
           <w:rPr>
@@ -3567,7 +3942,7 @@
           <w:rPr>
             <w:webHidden/>
           </w:rPr>
-          <w:t>26</w:t>
+          <w:t>29</w:t>
         </w:r>
         <w:r>
           <w:rPr>
@@ -3588,7 +3963,7 @@
           <w14:ligatures w14:val="standardContextual"/>
         </w:rPr>
       </w:pPr>
-      <w:hyperlink w:anchor="_Toc173079566" w:history="1">
+      <w:hyperlink w:anchor="_Toc173946536" w:history="1">
         <w:r>
           <w:rPr>
             <w:rStyle w:val="Hyperlink"/>
@@ -3627,7 +4002,7 @@
           <w:rPr>
             <w:webHidden/>
           </w:rPr>
-          <w:instrText xml:space="preserve"> PAGEREF _Toc173079566 \h </w:instrText>
+          <w:instrText xml:space="preserve"> PAGEREF _Toc173946536 \h </w:instrText>
         </w:r>
         <w:r>
           <w:rPr>
@@ -3644,7 +4019,7 @@
           <w:rPr>
             <w:webHidden/>
           </w:rPr>
-          <w:t>26</w:t>
+          <w:t>29</w:t>
         </w:r>
         <w:r>
           <w:rPr>
@@ -3666,7 +4041,7 @@
           <w14:ligatures w14:val="standardContextual"/>
         </w:rPr>
       </w:pPr>
-      <w:hyperlink w:anchor="_Toc173079567" w:history="1">
+      <w:hyperlink w:anchor="_Toc173946537" w:history="1">
         <w:r>
           <w:rPr>
             <w:rStyle w:val="Hyperlink"/>
@@ -3706,7 +4081,7 @@
           <w:rPr>
             <w:webHidden/>
           </w:rPr>
-          <w:instrText xml:space="preserve"> PAGEREF _Toc173079567 \h </w:instrText>
+          <w:instrText xml:space="preserve"> PAGEREF _Toc173946537 \h </w:instrText>
         </w:r>
         <w:r>
           <w:rPr>
@@ -3723,7 +4098,7 @@
           <w:rPr>
             <w:webHidden/>
           </w:rPr>
-          <w:t>27</w:t>
+          <w:t>30</w:t>
         </w:r>
         <w:r>
           <w:rPr>
@@ -3745,7 +4120,7 @@
           <w14:ligatures w14:val="standardContextual"/>
         </w:rPr>
       </w:pPr>
-      <w:hyperlink w:anchor="_Toc173079568" w:history="1">
+      <w:hyperlink w:anchor="_Toc173946538" w:history="1">
         <w:r>
           <w:rPr>
             <w:rStyle w:val="Hyperlink"/>
@@ -3785,7 +4160,7 @@
           <w:rPr>
             <w:webHidden/>
           </w:rPr>
-          <w:instrText xml:space="preserve"> PAGEREF _Toc173079568 \h </w:instrText>
+          <w:instrText xml:space="preserve"> PAGEREF _Toc173946538 \h </w:instrText>
         </w:r>
         <w:r>
           <w:rPr>
@@ -3802,7 +4177,7 @@
           <w:rPr>
             <w:webHidden/>
           </w:rPr>
-          <w:t>28</w:t>
+          <w:t>31</w:t>
         </w:r>
         <w:r>
           <w:rPr>
@@ -3824,7 +4199,7 @@
           <w14:ligatures w14:val="standardContextual"/>
         </w:rPr>
       </w:pPr>
-      <w:hyperlink w:anchor="_Toc173079569" w:history="1">
+      <w:hyperlink w:anchor="_Toc173946539" w:history="1">
         <w:r>
           <w:rPr>
             <w:rStyle w:val="Hyperlink"/>
@@ -3847,7 +4222,7 @@
           <w:rPr>
             <w:webHidden/>
           </w:rPr>
-          <w:instrText xml:space="preserve"> PAGEREF _Toc173079569 \h </w:instrText>
+          <w:instrText xml:space="preserve"> PAGEREF _Toc173946539 \h </w:instrText>
         </w:r>
         <w:r>
           <w:rPr>
@@ -3864,7 +4239,7 @@
           <w:rPr>
             <w:webHidden/>
           </w:rPr>
-          <w:t>29</w:t>
+          <w:t>32</w:t>
         </w:r>
         <w:r>
           <w:rPr>
@@ -3886,7 +4261,7 @@
           <w14:ligatures w14:val="standardContextual"/>
         </w:rPr>
       </w:pPr>
-      <w:hyperlink w:anchor="_Toc173079570" w:history="1">
+      <w:hyperlink w:anchor="_Toc173946540" w:history="1">
         <w:r>
           <w:rPr>
             <w:rStyle w:val="Hyperlink"/>
@@ -3909,7 +4284,7 @@
           <w:rPr>
             <w:webHidden/>
           </w:rPr>
-          <w:instrText xml:space="preserve"> PAGEREF _Toc173079570 \h </w:instrText>
+          <w:instrText xml:space="preserve"> PAGEREF _Toc173946540 \h </w:instrText>
         </w:r>
         <w:r>
           <w:rPr>
@@ -3926,7 +4301,7 @@
           <w:rPr>
             <w:webHidden/>
           </w:rPr>
-          <w:t>30</w:t>
+          <w:t>33</w:t>
         </w:r>
         <w:r>
           <w:rPr>
@@ -3946,7 +4321,7 @@
         <w:fldChar w:fldCharType="end"/>
       </w:r>
       <w:bookmarkStart w:id="3" w:name="_Ref173077465"/>
-      <w:bookmarkStart w:id="4" w:name="_Toc173079535"/>
+      <w:bookmarkStart w:id="4" w:name="_Toc173946501"/>
       <w:r>
         <w:t>Introduction</w:t>
       </w:r>
@@ -4202,6 +4577,7 @@
       <w:r>
         <w:t xml:space="preserve">soccer </w:t>
       </w:r>
+      <w:proofErr w:type="gramStart"/>
       <w:r>
         <w:t>pitch</w:t>
       </w:r>
@@ -4209,7 +4585,11 @@
         <w:t xml:space="preserve">, </w:t>
       </w:r>
       <w:r>
-        <w:t xml:space="preserve">but </w:t>
+        <w:t>but</w:t>
+      </w:r>
+      <w:proofErr w:type="gramEnd"/>
+      <w:r>
+        <w:t xml:space="preserve"> </w:t>
       </w:r>
       <w:r>
         <w:t xml:space="preserve">evaluating them </w:t>
@@ -4444,7 +4824,15 @@
         <w:t xml:space="preserve"> mapping based on input from </w:t>
       </w:r>
       <w:r>
-        <w:t xml:space="preserve">the game developers, in order to </w:t>
+        <w:t xml:space="preserve">the game developers, </w:t>
+      </w:r>
+      <w:proofErr w:type="gramStart"/>
+      <w:r>
+        <w:t>in order to</w:t>
+      </w:r>
+      <w:proofErr w:type="gramEnd"/>
+      <w:r>
+        <w:t xml:space="preserve"> </w:t>
       </w:r>
       <w:r>
         <w:t>lighten the workload on the developers while simultaneously improving the quality of the mappin</w:t>
@@ -4460,7 +4848,7 @@
       <w:pPr>
         <w:pStyle w:val="KapitelII"/>
       </w:pPr>
-      <w:bookmarkStart w:id="5" w:name="_Toc173079536"/>
+      <w:bookmarkStart w:id="5" w:name="_Toc173946502"/>
       <w:r>
         <w:t>Problem Statement</w:t>
       </w:r>
@@ -4471,7 +4859,15 @@
         <w:pStyle w:val="BodyText"/>
       </w:pPr>
       <w:r>
-        <w:t xml:space="preserve">This mapping </w:t>
+        <w:t xml:space="preserve">This </w:t>
+      </w:r>
+      <w:proofErr w:type="gramStart"/>
+      <w:r>
+        <w:t>mapping</w:t>
+      </w:r>
+      <w:proofErr w:type="gramEnd"/>
+      <w:r>
+        <w:t xml:space="preserve"> </w:t>
       </w:r>
       <w:r>
         <w:t>is created</w:t>
@@ -4891,7 +5287,7 @@
         <w:pStyle w:val="KapitelII"/>
       </w:pPr>
       <w:bookmarkStart w:id="6" w:name="_Ref172801654"/>
-      <w:bookmarkStart w:id="7" w:name="_Toc173079537"/>
+      <w:bookmarkStart w:id="7" w:name="_Toc173946503"/>
       <w:r>
         <w:t xml:space="preserve">General </w:t>
       </w:r>
@@ -5154,10 +5550,18 @@
         <w:t xml:space="preserve"> delimiter </w:t>
       </w:r>
       <w:r>
-        <w:t>must always stop a</w:t>
-      </w:r>
-      <w:r>
-        <w:t xml:space="preserve"> volume </w:t>
+        <w:t xml:space="preserve">must always stop </w:t>
+      </w:r>
+      <w:proofErr w:type="gramStart"/>
+      <w:r>
+        <w:t>a</w:t>
+      </w:r>
+      <w:r>
+        <w:t xml:space="preserve"> volume</w:t>
+      </w:r>
+      <w:proofErr w:type="gramEnd"/>
+      <w:r>
+        <w:t xml:space="preserve"> </w:t>
       </w:r>
       <w:r>
         <w:t>from growing in this direction.</w:t>
@@ -5228,12 +5632,15 @@
       <w:r>
         <w:t xml:space="preserve"> must always contain its anchor.</w:t>
       </w:r>
+      <w:r>
+        <w:t xml:space="preserve"> It must not intersect itself.</w:t>
+      </w:r>
     </w:p>
     <w:p>
       <w:pPr>
         <w:pStyle w:val="KapitelII"/>
       </w:pPr>
-      <w:bookmarkStart w:id="8" w:name="_Toc173079538"/>
+      <w:bookmarkStart w:id="8" w:name="_Toc173946504"/>
       <w:r>
         <w:t>Goal</w:t>
       </w:r>
@@ -5280,7 +5687,7 @@
       <w:pPr>
         <w:pStyle w:val="KapitelI"/>
       </w:pPr>
-      <w:bookmarkStart w:id="9" w:name="_Toc173079539"/>
+      <w:bookmarkStart w:id="9" w:name="_Toc173946505"/>
       <w:r>
         <w:lastRenderedPageBreak/>
         <w:t>Related work</w:t>
@@ -5291,7 +5698,7 @@
       <w:pPr>
         <w:pStyle w:val="KapitelII"/>
       </w:pPr>
-      <w:bookmarkStart w:id="10" w:name="_Toc173079540"/>
+      <w:bookmarkStart w:id="10" w:name="_Toc173946506"/>
       <w:r>
         <w:t>Space Foundation System</w:t>
       </w:r>
@@ -5366,7 +5773,7 @@
       </w:pPr>
       <w:bookmarkStart w:id="11" w:name="_Ref171870769"/>
       <w:bookmarkStart w:id="12" w:name="_Ref171870774"/>
-      <w:bookmarkStart w:id="13" w:name="_Toc173079541"/>
+      <w:bookmarkStart w:id="13" w:name="_Toc173946507"/>
       <w:r>
         <w:t>Thesis</w:t>
       </w:r>
@@ -5467,11 +5874,13 @@
       <w:pPr>
         <w:pStyle w:val="KapitelII"/>
       </w:pPr>
-      <w:bookmarkStart w:id="14" w:name="_Toc173079542"/>
+      <w:bookmarkStart w:id="14" w:name="_Ref173939542"/>
+      <w:bookmarkStart w:id="15" w:name="_Toc173946508"/>
       <w:r>
         <w:t>Bounding Volume Hierarchies</w:t>
       </w:r>
       <w:bookmarkEnd w:id="14"/>
+      <w:bookmarkEnd w:id="15"/>
     </w:p>
     <w:p>
       <w:pPr>
@@ -5584,9 +5993,11 @@
       <w:pPr>
         <w:pStyle w:val="KapitelII"/>
       </w:pPr>
+      <w:bookmarkStart w:id="16" w:name="_Toc173946509"/>
       <w:r>
         <w:t>Flood Filling</w:t>
       </w:r>
+      <w:bookmarkEnd w:id="16"/>
     </w:p>
     <w:p>
       <w:pPr>
@@ -5654,22 +6065,22 @@
       <w:pPr>
         <w:pStyle w:val="KapitelI"/>
       </w:pPr>
-      <w:bookmarkStart w:id="15" w:name="_Toc173079543"/>
+      <w:bookmarkStart w:id="17" w:name="_Toc173946510"/>
       <w:r>
         <w:lastRenderedPageBreak/>
         <w:t>Approach</w:t>
       </w:r>
-      <w:bookmarkEnd w:id="15"/>
+      <w:bookmarkEnd w:id="17"/>
     </w:p>
     <w:p>
       <w:pPr>
         <w:pStyle w:val="KapitelII"/>
       </w:pPr>
-      <w:bookmarkStart w:id="16" w:name="_Toc173079544"/>
+      <w:bookmarkStart w:id="18" w:name="_Toc173946511"/>
       <w:r>
         <w:t>Overview</w:t>
       </w:r>
-      <w:bookmarkEnd w:id="16"/>
+      <w:bookmarkEnd w:id="18"/>
     </w:p>
     <w:p>
       <w:pPr>
@@ -5686,11 +6097,11 @@
       <w:pPr>
         <w:pStyle w:val="KapitelII"/>
       </w:pPr>
-      <w:bookmarkStart w:id="17" w:name="_Toc173079545"/>
+      <w:bookmarkStart w:id="19" w:name="_Toc173946512"/>
       <w:r>
         <w:t>Representing Anchors</w:t>
       </w:r>
-      <w:bookmarkEnd w:id="17"/>
+      <w:bookmarkEnd w:id="19"/>
     </w:p>
     <w:p>
       <w:pPr>
@@ -5734,13 +6145,13 @@
       <w:pPr>
         <w:pStyle w:val="KapitelII"/>
       </w:pPr>
-      <w:bookmarkStart w:id="18" w:name="_Ref171774734"/>
-      <w:bookmarkStart w:id="19" w:name="_Toc173079546"/>
+      <w:bookmarkStart w:id="20" w:name="_Ref171774734"/>
+      <w:bookmarkStart w:id="21" w:name="_Toc173946513"/>
       <w:r>
         <w:t>Representing Volumes</w:t>
       </w:r>
-      <w:bookmarkEnd w:id="18"/>
-      <w:bookmarkEnd w:id="19"/>
+      <w:bookmarkEnd w:id="20"/>
+      <w:bookmarkEnd w:id="21"/>
     </w:p>
     <w:p>
       <w:pPr>
@@ -5921,7 +6332,15 @@
         <w:t>recursively making the shapes smaller and smaller</w:t>
       </w:r>
       <w:r>
-        <w:t>, similar to a BVH tree.</w:t>
+        <w:t xml:space="preserve">, </w:t>
+      </w:r>
+      <w:proofErr w:type="gramStart"/>
+      <w:r>
+        <w:t>similar to</w:t>
+      </w:r>
+      <w:proofErr w:type="gramEnd"/>
+      <w:r>
+        <w:t xml:space="preserve"> a BVH tree.</w:t>
       </w:r>
       <w:r>
         <w:t xml:space="preserve"> While this </w:t>
@@ -6223,9 +6642,9 @@
         <w:pStyle w:val="Caption"/>
         <w:jc w:val="center"/>
       </w:pPr>
-      <w:bookmarkStart w:id="20" w:name="_Ref171870618"/>
-      <w:bookmarkStart w:id="21" w:name="_Ref171870612"/>
-      <w:bookmarkStart w:id="22" w:name="_Toc173079502"/>
+      <w:bookmarkStart w:id="22" w:name="_Ref171870618"/>
+      <w:bookmarkStart w:id="23" w:name="_Ref171870612"/>
+      <w:bookmarkStart w:id="24" w:name="_Toc173944057"/>
       <w:r>
         <w:t xml:space="preserve">Figure </w:t>
       </w:r>
@@ -6247,25 +6666,25 @@
       <w:r>
         <w:fldChar w:fldCharType="end"/>
       </w:r>
-      <w:bookmarkEnd w:id="20"/>
+      <w:bookmarkEnd w:id="22"/>
       <w:r>
         <w:t>: The proposed representations of volumes, from left to right</w:t>
       </w:r>
-      <w:bookmarkEnd w:id="21"/>
+      <w:bookmarkEnd w:id="23"/>
       <w:r>
         <w:t>.</w:t>
       </w:r>
-      <w:bookmarkEnd w:id="22"/>
+      <w:bookmarkEnd w:id="24"/>
     </w:p>
     <w:p>
       <w:pPr>
         <w:pStyle w:val="KapitelII"/>
       </w:pPr>
-      <w:bookmarkStart w:id="23" w:name="_Toc173079547"/>
+      <w:bookmarkStart w:id="25" w:name="_Toc173946514"/>
       <w:r>
         <w:t>Representing Delimiters</w:t>
       </w:r>
-      <w:bookmarkEnd w:id="23"/>
+      <w:bookmarkEnd w:id="25"/>
     </w:p>
     <w:p>
       <w:pPr>
@@ -6693,7 +7112,7 @@
               <w:noProof/>
               <w:lang w:val="de-DE"/>
             </w:rPr>
-            <w:t>[4]</w:t>
+            <w:t>[5]</w:t>
           </w:r>
           <w:r>
             <w:fldChar w:fldCharType="end"/>
@@ -6734,7 +7153,15 @@
         <w:t>If delimiter planes were standalone objects in the world, the game developer would need to move both delimiter planes if they wanted to move the wall.</w:t>
       </w:r>
       <w:r>
-        <w:t xml:space="preserve"> With this setup, they only have to move the delimiter object, and the planes will remain attached to it.</w:t>
+        <w:t xml:space="preserve"> With this setup, they only </w:t>
+      </w:r>
+      <w:proofErr w:type="gramStart"/>
+      <w:r>
+        <w:t>have to</w:t>
+      </w:r>
+      <w:proofErr w:type="gramEnd"/>
+      <w:r>
+        <w:t xml:space="preserve"> move the delimiter object, and the planes will remain attached to it.</w:t>
       </w:r>
     </w:p>
     <w:p>
@@ -6748,7 +7175,7 @@
         </w:rPr>
         <w:lastRenderedPageBreak/>
         <w:drawing>
-          <wp:inline distT="0" distB="0" distL="0" distR="0" wp14:anchorId="360C7515" wp14:editId="491E8F37">
+          <wp:inline distT="0" distB="0" distL="0" distR="0" wp14:anchorId="360C7515" wp14:editId="797E5355">
             <wp:extent cx="5400675" cy="1247775"/>
             <wp:effectExtent l="0" t="0" r="9525" b="9525"/>
             <wp:docPr id="2007190546" name="Picture 3"/>
@@ -6805,7 +7232,7 @@
         <w:pStyle w:val="Caption"/>
         <w:jc w:val="center"/>
       </w:pPr>
-      <w:bookmarkStart w:id="24" w:name="_Toc173079503"/>
+      <w:bookmarkStart w:id="26" w:name="_Toc173944058"/>
       <w:r>
         <w:t xml:space="preserve">Figure </w:t>
       </w:r>
@@ -6857,20 +7284,20 @@
       <w:r>
         <w:t>.</w:t>
       </w:r>
-      <w:bookmarkEnd w:id="24"/>
+      <w:bookmarkEnd w:id="26"/>
     </w:p>
     <w:p>
       <w:pPr>
         <w:pStyle w:val="KapitelII"/>
       </w:pPr>
-      <w:bookmarkStart w:id="25" w:name="_Ref172301216"/>
-      <w:bookmarkStart w:id="26" w:name="_Toc173079548"/>
+      <w:bookmarkStart w:id="27" w:name="_Ref172301216"/>
+      <w:bookmarkStart w:id="28" w:name="_Toc173946515"/>
       <w:r>
         <w:t>Virtually extending Delimiter Planes</w:t>
       </w:r>
-      <w:bookmarkStart w:id="27" w:name="_Ref171873322"/>
-      <w:bookmarkEnd w:id="25"/>
-      <w:bookmarkEnd w:id="26"/>
+      <w:bookmarkStart w:id="29" w:name="_Ref171873322"/>
+      <w:bookmarkEnd w:id="27"/>
+      <w:bookmarkEnd w:id="28"/>
     </w:p>
     <w:p>
       <w:pPr>
@@ -6932,7 +7359,15 @@
         <w:t>always do exactly that</w:t>
       </w:r>
       <w:r>
-        <w:t xml:space="preserve"> at the cost of increased workload. The algorithm was however designed in a way that common cases should generate the expected result, so that developers only have to manually set up specific planes in edge cases. </w:t>
+        <w:t xml:space="preserve"> at the cost of increased workload. The algorithm was however designed in a way that common cases should generate the expected result, so that developers only </w:t>
+      </w:r>
+      <w:proofErr w:type="gramStart"/>
+      <w:r>
+        <w:t>have to</w:t>
+      </w:r>
+      <w:proofErr w:type="gramEnd"/>
+      <w:r>
+        <w:t xml:space="preserve"> manually set up specific planes in edge cases. </w:t>
       </w:r>
     </w:p>
     <w:p>
@@ -7105,9 +7540,9 @@
         <w:pStyle w:val="Caption"/>
         <w:jc w:val="center"/>
       </w:pPr>
-      <w:bookmarkStart w:id="28" w:name="_Ref172551374"/>
-      <w:bookmarkStart w:id="29" w:name="_Ref172560349"/>
-      <w:bookmarkStart w:id="30" w:name="_Toc173079504"/>
+      <w:bookmarkStart w:id="30" w:name="_Ref172551374"/>
+      <w:bookmarkStart w:id="31" w:name="_Ref172560349"/>
+      <w:bookmarkStart w:id="32" w:name="_Toc173944059"/>
       <w:r>
         <w:t xml:space="preserve">Figure </w:t>
       </w:r>
@@ -7129,15 +7564,15 @@
       <w:r>
         <w:fldChar w:fldCharType="end"/>
       </w:r>
-      <w:bookmarkEnd w:id="28"/>
+      <w:bookmarkEnd w:id="30"/>
       <w:r>
         <w:t>: Visual Example of virtually extending Delimiter Planes</w:t>
       </w:r>
-      <w:bookmarkEnd w:id="29"/>
+      <w:bookmarkEnd w:id="31"/>
       <w:r>
         <w:t>. Delimiters are displayed from a top-down view.</w:t>
       </w:r>
-      <w:bookmarkEnd w:id="30"/>
+      <w:bookmarkEnd w:id="32"/>
     </w:p>
     <w:p>
       <w:pPr>
@@ -7232,7 +7667,7 @@
         <w:pStyle w:val="Caption"/>
         <w:jc w:val="center"/>
       </w:pPr>
-      <w:bookmarkStart w:id="31" w:name="_Toc173079505"/>
+      <w:bookmarkStart w:id="33" w:name="_Toc173944060"/>
       <w:r>
         <w:t xml:space="preserve">Figure </w:t>
       </w:r>
@@ -7257,20 +7692,20 @@
       <w:r>
         <w:t>: Virtual Extension can be specific for each orthogonal axis of a plane.</w:t>
       </w:r>
-      <w:bookmarkEnd w:id="31"/>
+      <w:bookmarkEnd w:id="33"/>
     </w:p>
     <w:p>
       <w:pPr>
         <w:pStyle w:val="KapitelII"/>
       </w:pPr>
-      <w:bookmarkStart w:id="32" w:name="_Ref172557914"/>
-      <w:bookmarkStart w:id="33" w:name="_Toc173079549"/>
+      <w:bookmarkStart w:id="34" w:name="_Ref172557914"/>
+      <w:bookmarkStart w:id="35" w:name="_Toc173946516"/>
       <w:r>
         <w:t>Clipping Delimiters</w:t>
       </w:r>
-      <w:bookmarkEnd w:id="27"/>
-      <w:bookmarkEnd w:id="32"/>
-      <w:bookmarkEnd w:id="33"/>
+      <w:bookmarkEnd w:id="29"/>
+      <w:bookmarkEnd w:id="34"/>
+      <w:bookmarkEnd w:id="35"/>
     </w:p>
     <w:p>
       <w:pPr>
@@ -7394,11 +7829,11 @@
       <w:pPr>
         <w:pStyle w:val="KapitelIII"/>
       </w:pPr>
-      <w:bookmarkStart w:id="34" w:name="_Toc173079550"/>
+      <w:bookmarkStart w:id="36" w:name="_Toc173946517"/>
       <w:r>
         <w:t>Growing Delimiters outward vs. cutting them down</w:t>
       </w:r>
-      <w:bookmarkEnd w:id="34"/>
+      <w:bookmarkEnd w:id="36"/>
     </w:p>
     <w:p>
       <w:pPr>
@@ -7477,11 +7912,11 @@
       <w:pPr>
         <w:pStyle w:val="KapitelIII"/>
       </w:pPr>
-      <w:bookmarkStart w:id="35" w:name="_Toc173079551"/>
+      <w:bookmarkStart w:id="37" w:name="_Toc173946518"/>
       <w:r>
         <w:t>Solving an intersection</w:t>
       </w:r>
-      <w:bookmarkEnd w:id="35"/>
+      <w:bookmarkEnd w:id="37"/>
     </w:p>
     <w:p>
       <w:pPr>
@@ -7643,7 +8078,7 @@
         <w:pStyle w:val="Caption"/>
         <w:jc w:val="center"/>
       </w:pPr>
-      <w:bookmarkStart w:id="36" w:name="_Toc173079506"/>
+      <w:bookmarkStart w:id="38" w:name="_Toc173944061"/>
       <w:r>
         <w:t xml:space="preserve">Figure </w:t>
       </w:r>
@@ -7671,7 +8106,7 @@
       <w:r>
         <w:t xml:space="preserve"> Delimiters are seen from a top-down view.</w:t>
       </w:r>
-      <w:bookmarkEnd w:id="36"/>
+      <w:bookmarkEnd w:id="38"/>
     </w:p>
     <w:p>
       <w:pPr>
@@ -7768,8 +8203,8 @@
         <w:pStyle w:val="Caption"/>
         <w:jc w:val="center"/>
       </w:pPr>
-      <w:bookmarkStart w:id="37" w:name="_Ref172806114"/>
-      <w:bookmarkStart w:id="38" w:name="_Toc173079507"/>
+      <w:bookmarkStart w:id="39" w:name="_Ref172806114"/>
+      <w:bookmarkStart w:id="40" w:name="_Toc173944062"/>
       <w:r>
         <w:t xml:space="preserve">Figure </w:t>
       </w:r>
@@ -7791,14 +8226,14 @@
       <w:r>
         <w:fldChar w:fldCharType="end"/>
       </w:r>
-      <w:bookmarkEnd w:id="37"/>
+      <w:bookmarkEnd w:id="39"/>
       <w:r>
         <w:t>: The two delimiters in red and blue intersect along the green axis. The red delimiter plane is tessellated so that no triangle of the plane intersects with the blue triangle anymore.</w:t>
       </w:r>
       <w:r>
         <w:t xml:space="preserve"> The same must now happen for the blue triangle.</w:t>
       </w:r>
-      <w:bookmarkEnd w:id="38"/>
+      <w:bookmarkEnd w:id="40"/>
     </w:p>
     <w:p>
       <w:pPr>
@@ -7857,11 +8292,11 @@
       <w:pPr>
         <w:pStyle w:val="KapitelIII"/>
       </w:pPr>
-      <w:bookmarkStart w:id="39" w:name="_Toc173079552"/>
+      <w:bookmarkStart w:id="41" w:name="_Toc173946519"/>
       <w:r>
         <w:t>Heuristic for ordering Delimiter intersections</w:t>
       </w:r>
-      <w:bookmarkEnd w:id="39"/>
+      <w:bookmarkEnd w:id="41"/>
     </w:p>
     <w:p>
       <w:pPr>
@@ -7975,8 +8410,8 @@
         <w:pStyle w:val="Caption"/>
         <w:jc w:val="center"/>
       </w:pPr>
-      <w:bookmarkStart w:id="40" w:name="_Ref172724374"/>
-      <w:bookmarkStart w:id="41" w:name="_Toc173079508"/>
+      <w:bookmarkStart w:id="42" w:name="_Ref172724374"/>
+      <w:bookmarkStart w:id="43" w:name="_Toc173944063"/>
       <w:r>
         <w:t xml:space="preserve">Figure </w:t>
       </w:r>
@@ -7998,14 +8433,14 @@
       <w:r>
         <w:fldChar w:fldCharType="end"/>
       </w:r>
-      <w:bookmarkEnd w:id="40"/>
+      <w:bookmarkEnd w:id="42"/>
       <w:r>
         <w:t>: An example of unexpected results if the intersections are not ordered properly.</w:t>
       </w:r>
       <w:r>
         <w:t xml:space="preserve"> Delimiters are seen from a top-down view.</w:t>
       </w:r>
-      <w:bookmarkEnd w:id="41"/>
+      <w:bookmarkEnd w:id="43"/>
     </w:p>
     <w:p>
       <w:pPr>
@@ -8168,8 +8603,8 @@
         <w:pStyle w:val="Caption"/>
         <w:jc w:val="center"/>
       </w:pPr>
-      <w:bookmarkStart w:id="42" w:name="_Ref172738088"/>
-      <w:bookmarkStart w:id="43" w:name="_Toc173079509"/>
+      <w:bookmarkStart w:id="44" w:name="_Ref172738088"/>
+      <w:bookmarkStart w:id="45" w:name="_Toc173944064"/>
       <w:r>
         <w:t xml:space="preserve">Figure </w:t>
       </w:r>
@@ -8191,7 +8626,7 @@
       <w:r>
         <w:fldChar w:fldCharType="end"/>
       </w:r>
-      <w:bookmarkEnd w:id="42"/>
+      <w:bookmarkEnd w:id="44"/>
       <w:r>
         <w:t>: The blue dotted lines represent the heuristic by which intersections are sorted</w:t>
       </w:r>
@@ -8207,20 +8642,20 @@
         </w:rPr>
         <w:t xml:space="preserve"> The lengths of the two lines are summed together to find one distance value.</w:t>
       </w:r>
-      <w:bookmarkEnd w:id="43"/>
+      <w:bookmarkEnd w:id="45"/>
     </w:p>
     <w:p>
       <w:pPr>
         <w:pStyle w:val="KapitelII"/>
       </w:pPr>
-      <w:bookmarkStart w:id="44" w:name="_Ref172551539"/>
-      <w:bookmarkStart w:id="45" w:name="_Toc173079553"/>
+      <w:bookmarkStart w:id="46" w:name="_Ref172551539"/>
+      <w:bookmarkStart w:id="47" w:name="_Toc173946520"/>
       <w:r>
         <w:lastRenderedPageBreak/>
         <w:t>Calculating Volumes</w:t>
       </w:r>
-      <w:bookmarkEnd w:id="44"/>
-      <w:bookmarkEnd w:id="45"/>
+      <w:bookmarkEnd w:id="46"/>
+      <w:bookmarkEnd w:id="47"/>
     </w:p>
     <w:p>
       <w:pPr>
@@ -8492,12 +8927,12 @@
       <w:pPr>
         <w:pStyle w:val="KapitelIII"/>
       </w:pPr>
-      <w:bookmarkStart w:id="46" w:name="_Toc173079554"/>
+      <w:bookmarkStart w:id="48" w:name="_Toc173946521"/>
       <w:r>
         <w:lastRenderedPageBreak/>
         <w:t>Assembling the triangles</w:t>
       </w:r>
-      <w:bookmarkEnd w:id="46"/>
+      <w:bookmarkEnd w:id="48"/>
     </w:p>
     <w:p>
       <w:pPr>
@@ -8506,12 +8941,14 @@
       <w:r>
         <w:t xml:space="preserve">The algorithm essentially looks at all delimiter planes and figures out which (if any) of the triangles making up the plane are </w:t>
       </w:r>
+      <w:proofErr w:type="gramStart"/>
       <w:r>
         <w:t xml:space="preserve">actually </w:t>
       </w:r>
       <w:r>
         <w:t>delimiting</w:t>
       </w:r>
+      <w:proofErr w:type="gramEnd"/>
       <w:r>
         <w:t xml:space="preserve"> any specific volume. If that is the case, the triangle gets added to the volume’s internal representation.</w:t>
       </w:r>
@@ -8536,7 +8973,15 @@
         <w:pStyle w:val="BodyText"/>
       </w:pPr>
       <w:r>
-        <w:t>Determining whether a triangle is actually delimiting an anchor’s volume is non-</w:t>
+        <w:t xml:space="preserve">Determining whether a triangle is </w:t>
+      </w:r>
+      <w:proofErr w:type="gramStart"/>
+      <w:r>
+        <w:t>actually delimiting</w:t>
+      </w:r>
+      <w:proofErr w:type="gramEnd"/>
+      <w:r>
+        <w:t xml:space="preserve"> an anchor’s volume is non-</w:t>
       </w:r>
       <w:r>
         <w:t>trivial</w:t>
@@ -8657,8 +9102,8 @@
         <w:pStyle w:val="Caption"/>
         <w:jc w:val="center"/>
       </w:pPr>
-      <w:bookmarkStart w:id="47" w:name="_Ref173076555"/>
-      <w:bookmarkStart w:id="48" w:name="_Toc173079510"/>
+      <w:bookmarkStart w:id="49" w:name="_Ref173076555"/>
+      <w:bookmarkStart w:id="50" w:name="_Toc173944065"/>
       <w:r>
         <w:t xml:space="preserve">Figure </w:t>
       </w:r>
@@ -8680,7 +9125,7 @@
       <w:r>
         <w:fldChar w:fldCharType="end"/>
       </w:r>
-      <w:bookmarkEnd w:id="47"/>
+      <w:bookmarkEnd w:id="49"/>
       <w:r>
         <w:t>: Top-down view of false negatives when calculating anchor volumes. The expected volume is indicated in pink, the anchor in green.</w:t>
       </w:r>
@@ -8696,7 +9141,7 @@
       <w:r>
         <w:t xml:space="preserve"> by a solid blue line, intersecting rays by a dotted line.</w:t>
       </w:r>
-      <w:bookmarkEnd w:id="48"/>
+      <w:bookmarkEnd w:id="50"/>
       <w:r>
         <w:t xml:space="preserve"> </w:t>
       </w:r>
@@ -8878,8 +9323,8 @@
         <w:pStyle w:val="Caption"/>
         <w:jc w:val="center"/>
       </w:pPr>
-      <w:bookmarkStart w:id="49" w:name="_Ref173077137"/>
-      <w:bookmarkStart w:id="50" w:name="_Toc173079511"/>
+      <w:bookmarkStart w:id="51" w:name="_Ref173077137"/>
+      <w:bookmarkStart w:id="52" w:name="_Toc173944066"/>
       <w:r>
         <w:t xml:space="preserve">Figure </w:t>
       </w:r>
@@ -8901,11 +9346,11 @@
       <w:r>
         <w:fldChar w:fldCharType="end"/>
       </w:r>
-      <w:bookmarkEnd w:id="49"/>
+      <w:bookmarkEnd w:id="51"/>
       <w:r>
         <w:t>: Using more points to check for delimiting triangles. All triangles now cast un-obstructed rays to at least one of the points.</w:t>
       </w:r>
-      <w:bookmarkEnd w:id="50"/>
+      <w:bookmarkEnd w:id="52"/>
     </w:p>
     <w:p>
       <w:pPr>
@@ -8963,11 +9408,11 @@
       <w:pPr>
         <w:pStyle w:val="KapitelIII"/>
       </w:pPr>
-      <w:bookmarkStart w:id="51" w:name="_Toc173079555"/>
+      <w:bookmarkStart w:id="53" w:name="_Toc173946522"/>
       <w:r>
         <w:t>Choosing query points</w:t>
       </w:r>
-      <w:bookmarkEnd w:id="51"/>
+      <w:bookmarkEnd w:id="53"/>
     </w:p>
     <w:p>
       <w:pPr>
@@ -9035,7 +9480,15 @@
       </w:r>
       <w:r>
         <w:lastRenderedPageBreak/>
-        <w:t xml:space="preserve">are actually inside the </w:t>
+        <w:t xml:space="preserve">are </w:t>
+      </w:r>
+      <w:proofErr w:type="gramStart"/>
+      <w:r>
+        <w:t>actually inside</w:t>
+      </w:r>
+      <w:proofErr w:type="gramEnd"/>
+      <w:r>
+        <w:t xml:space="preserve"> the </w:t>
       </w:r>
       <w:r>
         <w:t>volume and</w:t>
@@ -9116,7 +9569,7 @@
           <w:noProof/>
         </w:rPr>
         <w:drawing>
-          <wp:inline distT="0" distB="0" distL="0" distR="0" wp14:anchorId="3E7E82B4" wp14:editId="4BA9C4DB">
+          <wp:inline distT="0" distB="0" distL="0" distR="0" wp14:anchorId="3E7E82B4" wp14:editId="3D3370E2">
             <wp:extent cx="5382081" cy="1200150"/>
             <wp:effectExtent l="0" t="0" r="9525" b="0"/>
             <wp:docPr id="977910016" name="Picture 4"/>
@@ -9169,7 +9622,7 @@
         <w:pStyle w:val="Caption"/>
         <w:jc w:val="center"/>
       </w:pPr>
-      <w:bookmarkStart w:id="52" w:name="_Toc173079512"/>
+      <w:bookmarkStart w:id="54" w:name="_Toc173944067"/>
       <w:r>
         <w:t xml:space="preserve">Figure </w:t>
       </w:r>
@@ -9200,7 +9653,7 @@
         </w:rPr>
         <w:t>ones indicate the reachable cells of this iteration. The final picture shows the output of the algorithm. All these points are query points.</w:t>
       </w:r>
-      <w:bookmarkEnd w:id="52"/>
+      <w:bookmarkEnd w:id="54"/>
     </w:p>
     <w:p>
       <w:pPr>
@@ -9251,8 +9704,13 @@
       <w:r>
         <w:t xml:space="preserve">The cell size must therefore be small enough that such problems don’t happen </w:t>
       </w:r>
-      <w:r>
-        <w:t xml:space="preserve">for a specific </w:t>
+      <w:proofErr w:type="gramStart"/>
+      <w:r>
+        <w:t>for</w:t>
+      </w:r>
+      <w:proofErr w:type="gramEnd"/>
+      <w:r>
+        <w:t xml:space="preserve"> a specific </w:t>
       </w:r>
       <w:r>
         <w:t>world</w:t>
@@ -9322,7 +9780,7 @@
           <w:noProof/>
         </w:rPr>
         <w:drawing>
-          <wp:inline distT="0" distB="0" distL="0" distR="0" wp14:anchorId="03A61C57" wp14:editId="6D2D1C41">
+          <wp:inline distT="0" distB="0" distL="0" distR="0" wp14:anchorId="03A61C57" wp14:editId="03CBD192">
             <wp:extent cx="5400675" cy="1790700"/>
             <wp:effectExtent l="0" t="0" r="9525" b="0"/>
             <wp:docPr id="1903190511" name="Picture 3"/>
@@ -9379,7 +9837,8 @@
         <w:pStyle w:val="Caption"/>
         <w:jc w:val="center"/>
       </w:pPr>
-      <w:bookmarkStart w:id="53" w:name="_Ref173159254"/>
+      <w:bookmarkStart w:id="55" w:name="_Ref173159254"/>
+      <w:bookmarkStart w:id="56" w:name="_Toc173944068"/>
       <w:r>
         <w:t xml:space="preserve">Figure </w:t>
       </w:r>
@@ -9401,19 +9860,22 @@
       <w:r>
         <w:fldChar w:fldCharType="end"/>
       </w:r>
-      <w:bookmarkEnd w:id="53"/>
+      <w:bookmarkEnd w:id="55"/>
       <w:r>
         <w:t>: Issues with large grid sizes in the Floodfilling Algorithm</w:t>
       </w:r>
+      <w:bookmarkEnd w:id="56"/>
     </w:p>
     <w:p>
       <w:pPr>
         <w:pStyle w:val="KapitelIII"/>
       </w:pPr>
+      <w:bookmarkStart w:id="57" w:name="_Toc173946523"/>
       <w:r>
         <w:lastRenderedPageBreak/>
         <w:t>Possible Improvements</w:t>
       </w:r>
+      <w:bookmarkEnd w:id="57"/>
     </w:p>
     <w:p>
       <w:pPr>
@@ -9429,7 +9891,15 @@
         <w:t>recursive cells</w:t>
       </w:r>
       <w:r>
-        <w:t xml:space="preserve">, similar to a BVH tree. </w:t>
+        <w:t xml:space="preserve">, </w:t>
+      </w:r>
+      <w:proofErr w:type="gramStart"/>
+      <w:r>
+        <w:t>similar to</w:t>
+      </w:r>
+      <w:proofErr w:type="gramEnd"/>
+      <w:r>
+        <w:t xml:space="preserve"> a BVH tree. </w:t>
       </w:r>
       <w:r>
         <w:t xml:space="preserve">This would </w:t>
@@ -9491,42 +9961,477 @@
         <w:pStyle w:val="BodyText"/>
       </w:pPr>
       <w:r>
-        <w:t>As the goal of this thesis is to show the overall possibility and potential of such a solution and not implemented a finished product, this feature has not been implemented.</w:t>
+        <w:t xml:space="preserve">As the goal of this thesis is to show the overall possibility and potential of such a solution and not </w:t>
+      </w:r>
+      <w:r>
+        <w:t>provide</w:t>
+      </w:r>
+      <w:r>
+        <w:t xml:space="preserve"> a finished product, this feature has not been implemented.</w:t>
       </w:r>
     </w:p>
     <w:p>
       <w:pPr>
         <w:pStyle w:val="KapitelII"/>
       </w:pPr>
-      <w:bookmarkStart w:id="54" w:name="_Toc173079556"/>
+      <w:bookmarkStart w:id="58" w:name="_Toc173946524"/>
       <w:r>
         <w:t xml:space="preserve">Querying </w:t>
       </w:r>
       <w:r>
         <w:t>the World</w:t>
       </w:r>
-      <w:bookmarkEnd w:id="54"/>
+      <w:bookmarkEnd w:id="58"/>
+    </w:p>
+    <w:p>
+      <w:pPr>
+        <w:pStyle w:val="BodyText"/>
+      </w:pPr>
+      <w:r>
+        <w:t>After the first stage of building up the volumes for each anchor, it must also be possible to query the semantic meaning of any point in the world by determining in which volume this point resides.</w:t>
+      </w:r>
+      <w:r>
+        <w:t xml:space="preserve"> This assumes that all volumes have been properly calculated, meaning they are completely enclosed.</w:t>
+      </w:r>
+    </w:p>
+    <w:p>
+      <w:pPr>
+        <w:pStyle w:val="BodyText"/>
+      </w:pPr>
+      <w:r>
+        <w:t>For such an enclosed mesh it is trivial to determine whether a point lies inside or outside of it</w:t>
+      </w:r>
+      <w:r>
+        <w:t xml:space="preserve">. </w:t>
+      </w:r>
+      <w:r>
+        <w:t xml:space="preserve">A ray is cast from the point of interest into infinity (in an arbitrary direction). Intersections between this ray and the triangles making up the volume are counted. If the number of intersections is odd, then the point is inside the volume, otherwise it isn’t. </w:t>
+      </w:r>
+      <w:r>
+        <w:t>This technique</w:t>
+      </w:r>
+      <w:r>
+        <w:t xml:space="preserve"> (often called the </w:t>
+      </w:r>
+      <w:r>
+        <w:rPr>
+          <w:rStyle w:val="QuoteChar"/>
+        </w:rPr>
+        <w:t>Even-Odd Rule</w:t>
+      </w:r>
+      <w:r>
+        <w:t>)</w:t>
+      </w:r>
+      <w:r>
+        <w:t xml:space="preserve"> has been </w:t>
+      </w:r>
+      <w:r>
+        <w:t xml:space="preserve">in use as early as 1974 </w:t>
+      </w:r>
+      <w:sdt>
+        <w:sdtPr>
+          <w:id w:val="-1205407964"/>
+          <w:citation/>
+        </w:sdtPr>
+        <w:sdtContent>
+          <w:r>
+            <w:fldChar w:fldCharType="begin"/>
+          </w:r>
+          <w:r>
+            <w:rPr>
+              <w:lang w:val="de-DE"/>
+            </w:rPr>
+            <w:instrText xml:space="preserve">CITATION Sut74 \l 1031 </w:instrText>
+          </w:r>
+          <w:r>
+            <w:fldChar w:fldCharType="separate"/>
+          </w:r>
+          <w:r>
+            <w:rPr>
+              <w:noProof/>
+              <w:lang w:val="de-DE"/>
+            </w:rPr>
+            <w:t>[6]</w:t>
+          </w:r>
+          <w:r>
+            <w:fldChar w:fldCharType="end"/>
+          </w:r>
+        </w:sdtContent>
+      </w:sdt>
+      <w:r>
+        <w:t>, but adapted to three dimensions for this application.</w:t>
+      </w:r>
+    </w:p>
+    <w:p>
+      <w:pPr>
+        <w:pStyle w:val="BodyText"/>
+        <w:keepNext/>
+        <w:jc w:val="center"/>
+      </w:pPr>
+      <w:r>
+        <w:rPr>
+          <w:noProof/>
+        </w:rPr>
+        <w:drawing>
+          <wp:inline distT="0" distB="0" distL="0" distR="0" wp14:anchorId="40D58E06" wp14:editId="71E9EE3B">
+            <wp:extent cx="2958648" cy="2114550"/>
+            <wp:effectExtent l="0" t="0" r="0" b="0"/>
+            <wp:docPr id="2066575871" name="Picture 3"/>
+            <wp:cNvGraphicFramePr>
+              <a:graphicFrameLocks xmlns:a="http://schemas.openxmlformats.org/drawingml/2006/main" noChangeAspect="1"/>
+            </wp:cNvGraphicFramePr>
+            <a:graphic xmlns:a="http://schemas.openxmlformats.org/drawingml/2006/main">
+              <a:graphicData uri="http://schemas.openxmlformats.org/drawingml/2006/picture">
+                <pic:pic xmlns:pic="http://schemas.openxmlformats.org/drawingml/2006/picture">
+                  <pic:nvPicPr>
+                    <pic:cNvPr id="2066575871" name="Picture 3"/>
+                    <pic:cNvPicPr>
+                      <a:picLocks noChangeAspect="1" noChangeArrowheads="1"/>
+                    </pic:cNvPicPr>
+                  </pic:nvPicPr>
+                  <pic:blipFill>
+                    <a:blip r:embed="rId23">
+                      <a:extLst>
+                        <a:ext uri="{28A0092B-C50C-407E-A947-70E740481C1C}">
+                          <a14:useLocalDpi xmlns:a14="http://schemas.microsoft.com/office/drawing/2010/main" val="0"/>
+                        </a:ext>
+                      </a:extLst>
+                    </a:blip>
+                    <a:stretch>
+                      <a:fillRect/>
+                    </a:stretch>
+                  </pic:blipFill>
+                  <pic:spPr bwMode="auto">
+                    <a:xfrm>
+                      <a:off x="0" y="0"/>
+                      <a:ext cx="2968184" cy="2121365"/>
+                    </a:xfrm>
+                    <a:prstGeom prst="rect">
+                      <a:avLst/>
+                    </a:prstGeom>
+                    <a:noFill/>
+                    <a:ln>
+                      <a:noFill/>
+                    </a:ln>
+                  </pic:spPr>
+                </pic:pic>
+              </a:graphicData>
+            </a:graphic>
+          </wp:inline>
+        </w:drawing>
+      </w:r>
+    </w:p>
+    <w:p>
+      <w:pPr>
+        <w:pStyle w:val="Caption"/>
+        <w:jc w:val="center"/>
+      </w:pPr>
+      <w:bookmarkStart w:id="59" w:name="_Toc173944069"/>
+      <w:r>
+        <w:t xml:space="preserve">Figure </w:t>
+      </w:r>
+      <w:r>
+        <w:fldChar w:fldCharType="begin"/>
+      </w:r>
+      <w:r>
+        <w:instrText xml:space="preserve"> SEQ Figure \* ARABIC </w:instrText>
+      </w:r>
+      <w:r>
+        <w:fldChar w:fldCharType="separate"/>
+      </w:r>
+      <w:r>
+        <w:rPr>
+          <w:noProof/>
+        </w:rPr>
+        <w:t>13</w:t>
+      </w:r>
+      <w:r>
+        <w:fldChar w:fldCharType="end"/>
+      </w:r>
+      <w:r>
+        <w:t xml:space="preserve">: </w:t>
+      </w:r>
+      <w:r>
+        <w:t>Visualization of t</w:t>
+      </w:r>
+      <w:r>
+        <w:t xml:space="preserve">he Even-Odd </w:t>
+      </w:r>
+      <w:r>
+        <w:t>rule</w:t>
+      </w:r>
+      <w:r>
+        <w:t>. The green ray intersects an odd number of times, so the point is inside the polygon, contrary to the red point.</w:t>
+      </w:r>
+      <w:bookmarkEnd w:id="59"/>
+    </w:p>
+    <w:p>
+      <w:pPr>
+        <w:pStyle w:val="KapitelIII"/>
+      </w:pPr>
+      <w:bookmarkStart w:id="60" w:name="_Toc173946525"/>
+      <w:r>
+        <w:lastRenderedPageBreak/>
+        <w:t>Issues of the trivial approach</w:t>
+      </w:r>
+      <w:bookmarkEnd w:id="60"/>
+    </w:p>
+    <w:p>
+      <w:pPr>
+        <w:pStyle w:val="BodyText"/>
+      </w:pPr>
+      <w:r>
+        <w:t xml:space="preserve">There are however </w:t>
+      </w:r>
+      <w:r>
+        <w:t>several</w:t>
+      </w:r>
+      <w:r>
+        <w:t xml:space="preserve"> edge cases that need to be handled.</w:t>
+      </w:r>
+    </w:p>
+    <w:p>
+      <w:pPr>
+        <w:pStyle w:val="BodyText"/>
+        <w:numPr>
+          <w:ilvl w:val="0"/>
+          <w:numId w:val="25"/>
+        </w:numPr>
+      </w:pPr>
+      <w:r>
+        <w:t xml:space="preserve">If the point lies exactly on </w:t>
+      </w:r>
+      <w:r>
+        <w:t xml:space="preserve">a triangle, this thesis defines the point to be “inside” the volume. </w:t>
+      </w:r>
+      <w:r>
+        <w:t xml:space="preserve">Should this case happen during evaluation of the Even-Odd Rule, then an early exit can be made </w:t>
+      </w:r>
+      <w:r>
+        <w:t>as the point must be “inside” the volume if it lies on any triangle of the volume.</w:t>
+      </w:r>
+    </w:p>
+    <w:p>
+      <w:pPr>
+        <w:pStyle w:val="BodyText"/>
+        <w:numPr>
+          <w:ilvl w:val="0"/>
+          <w:numId w:val="25"/>
+        </w:numPr>
+      </w:pPr>
+      <w:r>
+        <w:t>If the arbitrary ray direction is orthogonal to any triangle’s normal</w:t>
+      </w:r>
+      <w:r>
+        <w:t xml:space="preserve"> and the query point lies exactly on the triangle’s plane, then the intersection test is undefined, as there are an infinite number of intersection points. </w:t>
+      </w:r>
+      <w:r>
+        <w:t xml:space="preserve">Therefore, </w:t>
+      </w:r>
+      <w:r>
+        <w:t xml:space="preserve">triangles that are orthogonal to the ray direction are ignored in this test, as they do not have </w:t>
+      </w:r>
+      <w:r>
+        <w:t>any implication to the result.</w:t>
+      </w:r>
+    </w:p>
+    <w:p>
+      <w:pPr>
+        <w:pStyle w:val="BodyText"/>
+        <w:numPr>
+          <w:ilvl w:val="0"/>
+          <w:numId w:val="25"/>
+        </w:numPr>
+      </w:pPr>
+      <w:r>
+        <w:t>If the ray intersects</w:t>
+      </w:r>
+      <w:r>
+        <w:t xml:space="preserve"> passes exactly through a vertex, then</w:t>
+      </w:r>
+      <w:r>
+        <w:t xml:space="preserve"> there would be multiple intersections (as many triangles might share this one vertex).</w:t>
+      </w:r>
+      <w:r>
+        <w:t xml:space="preserve"> </w:t>
+      </w:r>
+      <w:r>
+        <w:t>This can lead to false results (both false negatives and false positives).</w:t>
+      </w:r>
+      <w:r>
+        <w:t xml:space="preserve"> </w:t>
+      </w:r>
+      <w:r>
+        <w:t xml:space="preserve">To improve this, the algorithm attempts to find “duplicate” intersections based on the distance from the query point to the reported distance. </w:t>
+      </w:r>
+      <w:r>
+        <w:t>Since all intersections are from the same ray (direction), then intersections with (approximately) the same distance should only be counted once.</w:t>
+      </w:r>
+      <w:r>
+        <w:t xml:space="preserve"> This requires a small </w:t>
+      </w:r>
+      <w:r>
+        <w:t xml:space="preserve">numerical tolerance value, which is a very common </w:t>
+      </w:r>
+      <w:r>
+        <w:t>concept in numerical programming.</w:t>
+      </w:r>
+    </w:p>
+    <w:p>
+      <w:pPr>
+        <w:pStyle w:val="BodyText"/>
+      </w:pPr>
+      <w:r>
+        <w:t>@Incomplete</w:t>
+      </w:r>
+    </w:p>
+    <w:p>
+      <w:pPr>
+        <w:pStyle w:val="KapitelIII"/>
+      </w:pPr>
+      <w:bookmarkStart w:id="61" w:name="_Toc173946526"/>
+      <w:r>
+        <w:t>Possible Improvements</w:t>
+      </w:r>
+      <w:bookmarkEnd w:id="61"/>
+    </w:p>
+    <w:p>
+      <w:pPr>
+        <w:pStyle w:val="BodyText"/>
+      </w:pPr>
+      <w:r>
+        <w:t xml:space="preserve">The described approach of casting rays against all volumes in the world is simple but inefficient. </w:t>
+      </w:r>
+      <w:r>
+        <w:t xml:space="preserve">There are optimizations </w:t>
+      </w:r>
+      <w:r>
+        <w:t xml:space="preserve">applicable to this problem to achieve a great improvement in performance. </w:t>
+      </w:r>
+      <w:r>
+        <w:t>They have not been implemented as they were deemed unnecessary for this thesis, due to the simplicity of the</w:t>
+      </w:r>
+      <w:r>
+        <w:t xml:space="preserve"> test cases. For more complex worlds in real-world applications, they might however be required to achieve real-time executions of queries.</w:t>
+      </w:r>
+    </w:p>
+    <w:p>
+      <w:pPr>
+        <w:pStyle w:val="BodyText"/>
+      </w:pPr>
+      <w:r>
+        <w:t xml:space="preserve"> </w:t>
+      </w:r>
+      <w:r>
+        <w:t xml:space="preserve">The first </w:t>
+      </w:r>
+      <w:r>
+        <w:t>optimization</w:t>
+      </w:r>
+      <w:r>
+        <w:t xml:space="preserve"> is to encapsulate every volume with an </w:t>
+      </w:r>
+      <w:r>
+        <w:rPr>
+          <w:rStyle w:val="QuoteChar"/>
+        </w:rPr>
+        <w:t>Axis Aligned Bounding Box</w:t>
+      </w:r>
+      <w:r>
+        <w:t xml:space="preserve"> (AABB for short)</w:t>
+      </w:r>
+      <w:r>
+        <w:t xml:space="preserve">, which allows for easy rejection of volumes </w:t>
+      </w:r>
+      <w:r>
+        <w:t xml:space="preserve">in which the query point </w:t>
+      </w:r>
+      <w:proofErr w:type="gramStart"/>
+      <w:r>
+        <w:t>definitely does</w:t>
+      </w:r>
+      <w:proofErr w:type="gramEnd"/>
+      <w:r>
+        <w:t xml:space="preserve"> not reside. </w:t>
+      </w:r>
+      <w:r>
+        <w:t xml:space="preserve">Before ray-casting against all individual triangles of the volume, the algorithm first checks whether the point lies inside the AABB of the volume. If not, then the point cannot be inside the volume. If the point is inside the AABB, </w:t>
+      </w:r>
+      <w:r>
+        <w:t>then the usual ray-cast check is</w:t>
+      </w:r>
+      <w:r>
+        <w:t xml:space="preserve"> executed.</w:t>
+      </w:r>
+    </w:p>
+    <w:p>
+      <w:pPr>
+        <w:pStyle w:val="BodyText"/>
+      </w:pPr>
+      <w:r>
+        <w:lastRenderedPageBreak/>
+        <w:t>The second optimization</w:t>
+      </w:r>
+      <w:r>
+        <w:t xml:space="preserve"> is to use a Bounding Volume Hierarchy acceleration data structure. </w:t>
+      </w:r>
+      <w:r>
+        <w:t>A BVH can massively improve the performance of intersection tests between rays and triangles</w:t>
+      </w:r>
+      <w:r>
+        <w:t xml:space="preserve">. </w:t>
+      </w:r>
+      <w:r>
+        <w:t xml:space="preserve">The BVH could either be constructed over all volumes by tagging each triangle with the volume it belongs to, or separately for each volume. </w:t>
+      </w:r>
+      <w:r>
+        <w:t xml:space="preserve">The former would find all triangles in the world that intersect the ray and then count the number of times the ray intersects with any volume. </w:t>
+      </w:r>
+      <w:r>
+        <w:t xml:space="preserve">The latter allows combining the BVH with the AABB optimization described before. </w:t>
+      </w:r>
+      <w:r>
+        <w:t xml:space="preserve">See the chapter </w:t>
+      </w:r>
+      <w:r>
+        <w:fldChar w:fldCharType="begin"/>
+      </w:r>
+      <w:r>
+        <w:instrText xml:space="preserve"> REF _Ref173939542 \h </w:instrText>
+      </w:r>
+      <w:r>
+        <w:fldChar w:fldCharType="separate"/>
+      </w:r>
+      <w:r>
+        <w:t>Bounding Volume Hierarchies</w:t>
+      </w:r>
+      <w:r>
+        <w:fldChar w:fldCharType="end"/>
+      </w:r>
+      <w:r>
+        <w:t xml:space="preserve"> for a more detailed description. </w:t>
+      </w:r>
     </w:p>
     <w:p>
       <w:pPr>
         <w:pStyle w:val="KapitelI"/>
       </w:pPr>
-      <w:bookmarkStart w:id="55" w:name="_Toc173079557"/>
+      <w:bookmarkStart w:id="62" w:name="_Toc173946527"/>
       <w:r>
         <w:lastRenderedPageBreak/>
         <w:t>Implementation</w:t>
       </w:r>
-      <w:bookmarkEnd w:id="55"/>
+      <w:bookmarkEnd w:id="62"/>
     </w:p>
     <w:p>
       <w:pPr>
         <w:pStyle w:val="KapitelII"/>
       </w:pPr>
-      <w:bookmarkStart w:id="56" w:name="_Toc173079558"/>
+      <w:bookmarkStart w:id="63" w:name="_Toc173946528"/>
       <w:r>
         <w:t>Overview</w:t>
       </w:r>
-      <w:bookmarkEnd w:id="56"/>
+      <w:bookmarkEnd w:id="63"/>
     </w:p>
     <w:p>
       <w:pPr>
@@ -9611,11 +10516,11 @@
       <w:pPr>
         <w:pStyle w:val="KapitelII"/>
       </w:pPr>
-      <w:bookmarkStart w:id="57" w:name="_Toc173079559"/>
+      <w:bookmarkStart w:id="64" w:name="_Toc173946529"/>
       <w:r>
         <w:t>The interface</w:t>
       </w:r>
-      <w:bookmarkEnd w:id="57"/>
+      <w:bookmarkEnd w:id="64"/>
     </w:p>
     <w:p>
       <w:pPr>
@@ -9779,11 +10684,11 @@
       <w:pPr>
         <w:pStyle w:val="KapitelII"/>
       </w:pPr>
-      <w:bookmarkStart w:id="58" w:name="_Toc173079560"/>
+      <w:bookmarkStart w:id="65" w:name="_Toc173946530"/>
       <w:r>
         <w:t>The underlying data structure</w:t>
       </w:r>
-      <w:bookmarkEnd w:id="58"/>
+      <w:bookmarkEnd w:id="65"/>
     </w:p>
     <w:p>
       <w:pPr>
@@ -9896,98 +10801,98 @@
       <w:pPr>
         <w:pStyle w:val="KapitelII"/>
       </w:pPr>
-      <w:bookmarkStart w:id="59" w:name="_Ref172806156"/>
-      <w:bookmarkStart w:id="60" w:name="_Toc173079561"/>
+      <w:bookmarkStart w:id="66" w:name="_Ref172806156"/>
+      <w:bookmarkStart w:id="67" w:name="_Toc173946531"/>
       <w:r>
         <w:t>Tessellation</w:t>
       </w:r>
-      <w:bookmarkEnd w:id="59"/>
-      <w:bookmarkEnd w:id="60"/>
+      <w:bookmarkEnd w:id="66"/>
+      <w:bookmarkEnd w:id="67"/>
     </w:p>
     <w:p>
       <w:pPr>
         <w:pStyle w:val="KapitelII"/>
       </w:pPr>
-      <w:bookmarkStart w:id="61" w:name="_Toc173079562"/>
+      <w:bookmarkStart w:id="68" w:name="_Toc173946532"/>
       <w:r>
         <w:t>Flood filling</w:t>
       </w:r>
-      <w:bookmarkEnd w:id="61"/>
+      <w:bookmarkEnd w:id="68"/>
     </w:p>
     <w:p>
       <w:pPr>
         <w:pStyle w:val="KapitelII"/>
       </w:pPr>
-      <w:bookmarkStart w:id="62" w:name="_Toc173079563"/>
+      <w:bookmarkStart w:id="69" w:name="_Toc173946533"/>
       <w:r>
         <w:t>Assembling</w:t>
       </w:r>
-      <w:bookmarkEnd w:id="62"/>
+      <w:bookmarkEnd w:id="69"/>
     </w:p>
     <w:p>
       <w:pPr>
         <w:pStyle w:val="KapitelI"/>
       </w:pPr>
-      <w:bookmarkStart w:id="63" w:name="_Toc173079564"/>
+      <w:bookmarkStart w:id="70" w:name="_Toc173946534"/>
       <w:r>
         <w:lastRenderedPageBreak/>
         <w:t>Assessment</w:t>
       </w:r>
-      <w:bookmarkEnd w:id="63"/>
+      <w:bookmarkEnd w:id="70"/>
     </w:p>
     <w:p>
       <w:pPr>
         <w:pStyle w:val="KapitelII"/>
       </w:pPr>
-      <w:bookmarkStart w:id="64" w:name="_Toc173079565"/>
+      <w:bookmarkStart w:id="71" w:name="_Toc173946535"/>
       <w:r>
         <w:t>Fulfillment</w:t>
       </w:r>
       <w:r>
         <w:t xml:space="preserve"> of the requirements</w:t>
       </w:r>
-      <w:bookmarkEnd w:id="64"/>
+      <w:bookmarkEnd w:id="71"/>
     </w:p>
     <w:p>
       <w:pPr>
         <w:pStyle w:val="KapitelII"/>
       </w:pPr>
-      <w:bookmarkStart w:id="65" w:name="_Toc173079566"/>
+      <w:bookmarkStart w:id="72" w:name="_Toc173946536"/>
       <w:r>
         <w:t xml:space="preserve">Comparison </w:t>
       </w:r>
       <w:r>
         <w:t>with other approaches</w:t>
       </w:r>
-      <w:bookmarkEnd w:id="65"/>
+      <w:bookmarkEnd w:id="72"/>
     </w:p>
     <w:p>
       <w:pPr>
         <w:pStyle w:val="KapitelI"/>
       </w:pPr>
-      <w:bookmarkStart w:id="66" w:name="_Toc173079567"/>
+      <w:bookmarkStart w:id="73" w:name="_Toc173946537"/>
       <w:r>
         <w:lastRenderedPageBreak/>
         <w:t>Future Work</w:t>
       </w:r>
-      <w:bookmarkEnd w:id="66"/>
+      <w:bookmarkEnd w:id="73"/>
     </w:p>
     <w:p>
       <w:pPr>
         <w:pStyle w:val="KapitelI"/>
       </w:pPr>
-      <w:bookmarkStart w:id="67" w:name="_Toc173079568"/>
+      <w:bookmarkStart w:id="74" w:name="_Toc173946538"/>
       <w:r>
         <w:lastRenderedPageBreak/>
         <w:t>Conclusion</w:t>
       </w:r>
-      <w:bookmarkEnd w:id="67"/>
+      <w:bookmarkEnd w:id="74"/>
     </w:p>
     <w:p>
       <w:pPr>
         <w:pStyle w:val="VerzeichnisberschriftimInhaltsverzeichnisgelistet"/>
       </w:pPr>
-      <w:bookmarkStart w:id="68" w:name="_Toc173079569"/>
+      <w:bookmarkStart w:id="75" w:name="_Toc173946539"/>
       <w:r>
         <w:lastRenderedPageBreak/>
         <w:t>List</w:t>
@@ -9995,7 +10900,7 @@
       <w:r>
         <w:t xml:space="preserve"> of figures</w:t>
       </w:r>
-      <w:bookmarkEnd w:id="68"/>
+      <w:bookmarkEnd w:id="75"/>
     </w:p>
     <w:p>
       <w:pPr>
@@ -10021,7 +10926,7 @@
       <w:r>
         <w:fldChar w:fldCharType="separate"/>
       </w:r>
-      <w:hyperlink w:anchor="_Toc173079502" w:history="1">
+      <w:hyperlink w:anchor="_Toc173944057" w:history="1">
         <w:r>
           <w:rPr>
             <w:rStyle w:val="Hyperlink"/>
@@ -10048,7 +10953,7 @@
             <w:noProof/>
             <w:webHidden/>
           </w:rPr>
-          <w:instrText xml:space="preserve"> PAGEREF _Toc173079502 \h </w:instrText>
+          <w:instrText xml:space="preserve"> PAGEREF _Toc173944057 \h </w:instrText>
         </w:r>
         <w:r>
           <w:rPr>
@@ -10094,7 +10999,7 @@
           <w14:ligatures w14:val="standardContextual"/>
         </w:rPr>
       </w:pPr>
-      <w:hyperlink w:anchor="_Toc173079503" w:history="1">
+      <w:hyperlink w:anchor="_Toc173944058" w:history="1">
         <w:r>
           <w:rPr>
             <w:rStyle w:val="Hyperlink"/>
@@ -10121,7 +11026,7 @@
             <w:noProof/>
             <w:webHidden/>
           </w:rPr>
-          <w:instrText xml:space="preserve"> PAGEREF _Toc173079503 \h </w:instrText>
+          <w:instrText xml:space="preserve"> PAGEREF _Toc173944058 \h </w:instrText>
         </w:r>
         <w:r>
           <w:rPr>
@@ -10167,7 +11072,7 @@
           <w14:ligatures w14:val="standardContextual"/>
         </w:rPr>
       </w:pPr>
-      <w:hyperlink w:anchor="_Toc173079504" w:history="1">
+      <w:hyperlink w:anchor="_Toc173944059" w:history="1">
         <w:r>
           <w:rPr>
             <w:rStyle w:val="Hyperlink"/>
@@ -10194,7 +11099,7 @@
             <w:noProof/>
             <w:webHidden/>
           </w:rPr>
-          <w:instrText xml:space="preserve"> PAGEREF _Toc173079504 \h </w:instrText>
+          <w:instrText xml:space="preserve"> PAGEREF _Toc173944059 \h </w:instrText>
         </w:r>
         <w:r>
           <w:rPr>
@@ -10240,7 +11145,7 @@
           <w14:ligatures w14:val="standardContextual"/>
         </w:rPr>
       </w:pPr>
-      <w:hyperlink w:anchor="_Toc173079505" w:history="1">
+      <w:hyperlink w:anchor="_Toc173944060" w:history="1">
         <w:r>
           <w:rPr>
             <w:rStyle w:val="Hyperlink"/>
@@ -10267,7 +11172,7 @@
             <w:noProof/>
             <w:webHidden/>
           </w:rPr>
-          <w:instrText xml:space="preserve"> PAGEREF _Toc173079505 \h </w:instrText>
+          <w:instrText xml:space="preserve"> PAGEREF _Toc173944060 \h </w:instrText>
         </w:r>
         <w:r>
           <w:rPr>
@@ -10313,7 +11218,7 @@
           <w14:ligatures w14:val="standardContextual"/>
         </w:rPr>
       </w:pPr>
-      <w:hyperlink w:anchor="_Toc173079506" w:history="1">
+      <w:hyperlink w:anchor="_Toc173944061" w:history="1">
         <w:r>
           <w:rPr>
             <w:rStyle w:val="Hyperlink"/>
@@ -10340,7 +11245,7 @@
             <w:noProof/>
             <w:webHidden/>
           </w:rPr>
-          <w:instrText xml:space="preserve"> PAGEREF _Toc173079506 \h </w:instrText>
+          <w:instrText xml:space="preserve"> PAGEREF _Toc173944061 \h </w:instrText>
         </w:r>
         <w:r>
           <w:rPr>
@@ -10386,7 +11291,7 @@
           <w14:ligatures w14:val="standardContextual"/>
         </w:rPr>
       </w:pPr>
-      <w:hyperlink w:anchor="_Toc173079507" w:history="1">
+      <w:hyperlink w:anchor="_Toc173944062" w:history="1">
         <w:r>
           <w:rPr>
             <w:rStyle w:val="Hyperlink"/>
@@ -10413,7 +11318,7 @@
             <w:noProof/>
             <w:webHidden/>
           </w:rPr>
-          <w:instrText xml:space="preserve"> PAGEREF _Toc173079507 \h </w:instrText>
+          <w:instrText xml:space="preserve"> PAGEREF _Toc173944062 \h </w:instrText>
         </w:r>
         <w:r>
           <w:rPr>
@@ -10459,7 +11364,7 @@
           <w14:ligatures w14:val="standardContextual"/>
         </w:rPr>
       </w:pPr>
-      <w:hyperlink w:anchor="_Toc173079508" w:history="1">
+      <w:hyperlink w:anchor="_Toc173944063" w:history="1">
         <w:r>
           <w:rPr>
             <w:rStyle w:val="Hyperlink"/>
@@ -10486,7 +11391,7 @@
             <w:noProof/>
             <w:webHidden/>
           </w:rPr>
-          <w:instrText xml:space="preserve"> PAGEREF _Toc173079508 \h </w:instrText>
+          <w:instrText xml:space="preserve"> PAGEREF _Toc173944063 \h </w:instrText>
         </w:r>
         <w:r>
           <w:rPr>
@@ -10532,7 +11437,7 @@
           <w14:ligatures w14:val="standardContextual"/>
         </w:rPr>
       </w:pPr>
-      <w:hyperlink w:anchor="_Toc173079509" w:history="1">
+      <w:hyperlink w:anchor="_Toc173944064" w:history="1">
         <w:r>
           <w:rPr>
             <w:rStyle w:val="Hyperlink"/>
@@ -10559,7 +11464,7 @@
             <w:noProof/>
             <w:webHidden/>
           </w:rPr>
-          <w:instrText xml:space="preserve"> PAGEREF _Toc173079509 \h </w:instrText>
+          <w:instrText xml:space="preserve"> PAGEREF _Toc173944064 \h </w:instrText>
         </w:r>
         <w:r>
           <w:rPr>
@@ -10605,7 +11510,7 @@
           <w14:ligatures w14:val="standardContextual"/>
         </w:rPr>
       </w:pPr>
-      <w:hyperlink w:anchor="_Toc173079510" w:history="1">
+      <w:hyperlink w:anchor="_Toc173944065" w:history="1">
         <w:r>
           <w:rPr>
             <w:rStyle w:val="Hyperlink"/>
@@ -10632,7 +11537,7 @@
             <w:noProof/>
             <w:webHidden/>
           </w:rPr>
-          <w:instrText xml:space="preserve"> PAGEREF _Toc173079510 \h </w:instrText>
+          <w:instrText xml:space="preserve"> PAGEREF _Toc173944065 \h </w:instrText>
         </w:r>
         <w:r>
           <w:rPr>
@@ -10678,7 +11583,7 @@
           <w14:ligatures w14:val="standardContextual"/>
         </w:rPr>
       </w:pPr>
-      <w:hyperlink w:anchor="_Toc173079511" w:history="1">
+      <w:hyperlink w:anchor="_Toc173944066" w:history="1">
         <w:r>
           <w:rPr>
             <w:rStyle w:val="Hyperlink"/>
@@ -10705,7 +11610,7 @@
             <w:noProof/>
             <w:webHidden/>
           </w:rPr>
-          <w:instrText xml:space="preserve"> PAGEREF _Toc173079511 \h </w:instrText>
+          <w:instrText xml:space="preserve"> PAGEREF _Toc173944066 \h </w:instrText>
         </w:r>
         <w:r>
           <w:rPr>
@@ -10751,7 +11656,7 @@
           <w14:ligatures w14:val="standardContextual"/>
         </w:rPr>
       </w:pPr>
-      <w:hyperlink w:anchor="_Toc173079512" w:history="1">
+      <w:hyperlink w:anchor="_Toc173944067" w:history="1">
         <w:r>
           <w:rPr>
             <w:rStyle w:val="Hyperlink"/>
@@ -10778,7 +11683,7 @@
             <w:noProof/>
             <w:webHidden/>
           </w:rPr>
-          <w:instrText xml:space="preserve"> PAGEREF _Toc173079512 \h </w:instrText>
+          <w:instrText xml:space="preserve"> PAGEREF _Toc173944067 \h </w:instrText>
         </w:r>
         <w:r>
           <w:rPr>
@@ -10811,13 +11716,159 @@
     </w:p>
     <w:p>
       <w:pPr>
+        <w:pStyle w:val="TableofFigures"/>
+        <w:tabs>
+          <w:tab w:val="right" w:leader="dot" w:pos="8495"/>
+        </w:tabs>
+        <w:rPr>
+          <w:rFonts w:eastAsiaTheme="minorEastAsia"/>
+          <w:noProof/>
+          <w:kern w:val="2"/>
+          <w:sz w:val="24"/>
+          <w:szCs w:val="24"/>
+          <w14:ligatures w14:val="standardContextual"/>
+        </w:rPr>
+      </w:pPr>
+      <w:hyperlink w:anchor="_Toc173944068" w:history="1">
+        <w:r>
+          <w:rPr>
+            <w:rStyle w:val="Hyperlink"/>
+            <w:noProof/>
+          </w:rPr>
+          <w:t>Figure 12: Issues with large grid sizes in the Floodfilling Algorithm</w:t>
+        </w:r>
+        <w:r>
+          <w:rPr>
+            <w:noProof/>
+            <w:webHidden/>
+          </w:rPr>
+          <w:tab/>
+        </w:r>
+        <w:r>
+          <w:rPr>
+            <w:noProof/>
+            <w:webHidden/>
+          </w:rPr>
+          <w:fldChar w:fldCharType="begin"/>
+        </w:r>
+        <w:r>
+          <w:rPr>
+            <w:noProof/>
+            <w:webHidden/>
+          </w:rPr>
+          <w:instrText xml:space="preserve"> PAGEREF _Toc173944068 \h </w:instrText>
+        </w:r>
+        <w:r>
+          <w:rPr>
+            <w:noProof/>
+            <w:webHidden/>
+          </w:rPr>
+        </w:r>
+        <w:r>
+          <w:rPr>
+            <w:noProof/>
+            <w:webHidden/>
+          </w:rPr>
+          <w:fldChar w:fldCharType="separate"/>
+        </w:r>
+        <w:r>
+          <w:rPr>
+            <w:noProof/>
+            <w:webHidden/>
+          </w:rPr>
+          <w:t>22</w:t>
+        </w:r>
+        <w:r>
+          <w:rPr>
+            <w:noProof/>
+            <w:webHidden/>
+          </w:rPr>
+          <w:fldChar w:fldCharType="end"/>
+        </w:r>
+      </w:hyperlink>
+    </w:p>
+    <w:p>
+      <w:pPr>
+        <w:pStyle w:val="TableofFigures"/>
+        <w:tabs>
+          <w:tab w:val="right" w:leader="dot" w:pos="8495"/>
+        </w:tabs>
+        <w:rPr>
+          <w:rFonts w:eastAsiaTheme="minorEastAsia"/>
+          <w:noProof/>
+          <w:kern w:val="2"/>
+          <w:sz w:val="24"/>
+          <w:szCs w:val="24"/>
+          <w14:ligatures w14:val="standardContextual"/>
+        </w:rPr>
+      </w:pPr>
+      <w:hyperlink w:anchor="_Toc173944069" w:history="1">
+        <w:r>
+          <w:rPr>
+            <w:rStyle w:val="Hyperlink"/>
+            <w:noProof/>
+          </w:rPr>
+          <w:t>Figure 13: Visualization of the Even-Odd rule. The green ray intersects an odd number of times, so the point is inside the polygon, contrary to the red point.</w:t>
+        </w:r>
+        <w:r>
+          <w:rPr>
+            <w:noProof/>
+            <w:webHidden/>
+          </w:rPr>
+          <w:tab/>
+        </w:r>
+        <w:r>
+          <w:rPr>
+            <w:noProof/>
+            <w:webHidden/>
+          </w:rPr>
+          <w:fldChar w:fldCharType="begin"/>
+        </w:r>
+        <w:r>
+          <w:rPr>
+            <w:noProof/>
+            <w:webHidden/>
+          </w:rPr>
+          <w:instrText xml:space="preserve"> PAGEREF _Toc173944069 \h </w:instrText>
+        </w:r>
+        <w:r>
+          <w:rPr>
+            <w:noProof/>
+            <w:webHidden/>
+          </w:rPr>
+        </w:r>
+        <w:r>
+          <w:rPr>
+            <w:noProof/>
+            <w:webHidden/>
+          </w:rPr>
+          <w:fldChar w:fldCharType="separate"/>
+        </w:r>
+        <w:r>
+          <w:rPr>
+            <w:noProof/>
+            <w:webHidden/>
+          </w:rPr>
+          <w:t>24</w:t>
+        </w:r>
+        <w:r>
+          <w:rPr>
+            <w:noProof/>
+            <w:webHidden/>
+          </w:rPr>
+          <w:fldChar w:fldCharType="end"/>
+        </w:r>
+      </w:hyperlink>
+    </w:p>
+    <w:p>
+      <w:pPr>
         <w:pStyle w:val="BodyText"/>
       </w:pPr>
       <w:r>
         <w:fldChar w:fldCharType="end"/>
       </w:r>
     </w:p>
-    <w:bookmarkStart w:id="69" w:name="_Toc173079570" w:displacedByCustomXml="next"/>
+    <w:bookmarkStart w:id="76" w:name="_Toc173946540" w:displacedByCustomXml="next"/>
     <w:sdt>
       <w:sdtPr>
         <w:rPr>
@@ -10837,7 +11888,7 @@
           <w:r>
             <w:t>Bibliography</w:t>
           </w:r>
-          <w:bookmarkEnd w:id="69"/>
+          <w:bookmarkEnd w:id="76"/>
         </w:p>
         <w:sdt>
           <w:sdtPr>
@@ -10880,7 +11931,7 @@
               </w:tblGrid>
               <w:tr>
                 <w:trPr>
-                  <w:divId w:val="1342927901"/>
+                  <w:divId w:val="150146389"/>
                   <w:tblCellSpacing w:w="15" w:type="dxa"/>
                 </w:trPr>
                 <w:tc>
@@ -10928,7 +11979,7 @@
               </w:tr>
               <w:tr>
                 <w:trPr>
-                  <w:divId w:val="1342927901"/>
+                  <w:divId w:val="150146389"/>
                   <w:tblCellSpacing w:w="15" w:type="dxa"/>
                 </w:trPr>
                 <w:tc>
@@ -10974,7 +12025,7 @@
               </w:tr>
               <w:tr>
                 <w:trPr>
-                  <w:divId w:val="1342927901"/>
+                  <w:divId w:val="150146389"/>
                   <w:tblCellSpacing w:w="15" w:type="dxa"/>
                 </w:trPr>
                 <w:tc>
@@ -11034,7 +12085,7 @@
               </w:tr>
               <w:tr>
                 <w:trPr>
-                  <w:divId w:val="1342927901"/>
+                  <w:divId w:val="150146389"/>
                   <w:tblCellSpacing w:w="15" w:type="dxa"/>
                 </w:trPr>
                 <w:tc>
@@ -11073,7 +12124,127 @@
                       <w:rPr>
                         <w:noProof/>
                       </w:rPr>
+                      <w:t xml:space="preserve">T. Pavlidis, "Contour filling in raster graphics," </w:t>
+                    </w:r>
+                    <w:r>
+                      <w:rPr>
+                        <w:i/>
+                        <w:iCs/>
+                        <w:noProof/>
+                      </w:rPr>
+                      <w:t xml:space="preserve">Proceedings of the 8th annual conference on Computer graphics and interactive techniques, </w:t>
+                    </w:r>
+                    <w:r>
+                      <w:rPr>
+                        <w:noProof/>
+                      </w:rPr>
+                      <w:t xml:space="preserve">1981. </w:t>
+                    </w:r>
+                  </w:p>
+                </w:tc>
+              </w:tr>
+              <w:tr>
+                <w:trPr>
+                  <w:divId w:val="150146389"/>
+                  <w:tblCellSpacing w:w="15" w:type="dxa"/>
+                </w:trPr>
+                <w:tc>
+                  <w:tcPr>
+                    <w:tcW w:w="50" w:type="pct"/>
+                    <w:hideMark/>
+                  </w:tcPr>
+                  <w:p>
+                    <w:pPr>
+                      <w:pStyle w:val="Bibliography"/>
+                      <w:rPr>
+                        <w:noProof/>
+                      </w:rPr>
+                    </w:pPr>
+                    <w:r>
+                      <w:rPr>
+                        <w:noProof/>
+                      </w:rPr>
+                      <w:t xml:space="preserve">[5] </w:t>
+                    </w:r>
+                  </w:p>
+                </w:tc>
+                <w:tc>
+                  <w:tcPr>
+                    <w:tcW w:w="0" w:type="auto"/>
+                    <w:hideMark/>
+                  </w:tcPr>
+                  <w:p>
+                    <w:pPr>
+                      <w:pStyle w:val="Bibliography"/>
+                      <w:rPr>
+                        <w:noProof/>
+                      </w:rPr>
+                    </w:pPr>
+                    <w:r>
+                      <w:rPr>
+                        <w:noProof/>
+                      </w:rPr>
                       <w:t>Unity Technologies, "Unity - Scripting API: Transform," Unity Technologies, [Online]. Available: https://docs.unity3d.com/ScriptReference/Transform.html. [Accessed 19 07 2024].</w:t>
+                    </w:r>
+                  </w:p>
+                </w:tc>
+              </w:tr>
+              <w:tr>
+                <w:trPr>
+                  <w:divId w:val="150146389"/>
+                  <w:tblCellSpacing w:w="15" w:type="dxa"/>
+                </w:trPr>
+                <w:tc>
+                  <w:tcPr>
+                    <w:tcW w:w="50" w:type="pct"/>
+                    <w:hideMark/>
+                  </w:tcPr>
+                  <w:p>
+                    <w:pPr>
+                      <w:pStyle w:val="Bibliography"/>
+                      <w:rPr>
+                        <w:noProof/>
+                      </w:rPr>
+                    </w:pPr>
+                    <w:r>
+                      <w:rPr>
+                        <w:noProof/>
+                      </w:rPr>
+                      <w:t xml:space="preserve">[6] </w:t>
+                    </w:r>
+                  </w:p>
+                </w:tc>
+                <w:tc>
+                  <w:tcPr>
+                    <w:tcW w:w="0" w:type="auto"/>
+                    <w:hideMark/>
+                  </w:tcPr>
+                  <w:p>
+                    <w:pPr>
+                      <w:pStyle w:val="Bibliography"/>
+                      <w:rPr>
+                        <w:noProof/>
+                      </w:rPr>
+                    </w:pPr>
+                    <w:r>
+                      <w:rPr>
+                        <w:noProof/>
+                      </w:rPr>
+                      <w:t xml:space="preserve">I. E. Sutherland, S. F. Robert and R. A. Schumacker, "A characterization of ten hidden-surface algorithms.," </w:t>
+                    </w:r>
+                    <w:r>
+                      <w:rPr>
+                        <w:i/>
+                        <w:iCs/>
+                        <w:noProof/>
+                      </w:rPr>
+                      <w:t xml:space="preserve">ACM Computing Surveys (CSUR), </w:t>
+                    </w:r>
+                    <w:r>
+                      <w:rPr>
+                        <w:noProof/>
+                      </w:rPr>
+                      <w:t xml:space="preserve">vol. 6, pp. 12-13, 1974. </w:t>
                     </w:r>
                   </w:p>
                 </w:tc>
@@ -11081,7 +12252,7 @@
             </w:tbl>
             <w:p>
               <w:pPr>
-                <w:divId w:val="1342927901"/>
+                <w:divId w:val="150146389"/>
                 <w:rPr>
                   <w:rFonts w:eastAsia="Times New Roman"/>
                   <w:noProof/>
@@ -11108,8 +12279,8 @@
       </w:pPr>
     </w:p>
     <w:sectPr>
-      <w:footerReference w:type="even" r:id="rId23"/>
-      <w:footerReference w:type="default" r:id="rId24"/>
+      <w:footerReference w:type="even" r:id="rId24"/>
+      <w:footerReference w:type="default" r:id="rId25"/>
       <w:pgSz w:w="11907" w:h="16838" w:code="9"/>
       <w:pgMar w:top="1134" w:right="1134" w:bottom="1134" w:left="2268" w:header="1134" w:footer="652" w:gutter="0"/>
       <w:pgNumType w:start="1"/>
@@ -11413,11 +12584,19 @@
         </wp:anchor>
       </w:drawing>
     </w:r>
+    <w:proofErr w:type="spellStart"/>
     <w:r>
       <w:rPr>
         <w:noProof w:val="0"/>
       </w:rPr>
-      <w:t>Technische Universität München</w:t>
+      <w:t>Technische</w:t>
+    </w:r>
+    <w:proofErr w:type="spellEnd"/>
+    <w:r>
+      <w:rPr>
+        <w:noProof w:val="0"/>
+      </w:rPr>
+      <w:t xml:space="preserve"> Universität München</w:t>
     </w:r>
   </w:p>
 </w:hdr>
@@ -13103,6 +14282,95 @@
     </w:lvl>
   </w:abstractNum>
   <w:abstractNum w:abstractNumId="19" w15:restartNumberingAfterBreak="0">
+    <w:nsid w:val="717A1948"/>
+    <w:multiLevelType w:val="hybridMultilevel"/>
+    <w:tmpl w:val="B29A3D8A"/>
+    <w:lvl w:ilvl="0" w:tplc="0409000F">
+      <w:start w:val="1"/>
+      <w:numFmt w:val="decimal"/>
+      <w:lvlText w:val="%1."/>
+      <w:lvlJc w:val="left"/>
+      <w:pPr>
+        <w:ind w:left="720" w:hanging="360"/>
+      </w:pPr>
+      <w:rPr>
+        <w:rFonts w:hint="default"/>
+      </w:rPr>
+    </w:lvl>
+    <w:lvl w:ilvl="1" w:tplc="04090019" w:tentative="1">
+      <w:start w:val="1"/>
+      <w:numFmt w:val="lowerLetter"/>
+      <w:lvlText w:val="%2."/>
+      <w:lvlJc w:val="left"/>
+      <w:pPr>
+        <w:ind w:left="1440" w:hanging="360"/>
+      </w:pPr>
+    </w:lvl>
+    <w:lvl w:ilvl="2" w:tplc="0409001B" w:tentative="1">
+      <w:start w:val="1"/>
+      <w:numFmt w:val="lowerRoman"/>
+      <w:lvlText w:val="%3."/>
+      <w:lvlJc w:val="right"/>
+      <w:pPr>
+        <w:ind w:left="2160" w:hanging="180"/>
+      </w:pPr>
+    </w:lvl>
+    <w:lvl w:ilvl="3" w:tplc="0409000F" w:tentative="1">
+      <w:start w:val="1"/>
+      <w:numFmt w:val="decimal"/>
+      <w:lvlText w:val="%4."/>
+      <w:lvlJc w:val="left"/>
+      <w:pPr>
+        <w:ind w:left="2880" w:hanging="360"/>
+      </w:pPr>
+    </w:lvl>
+    <w:lvl w:ilvl="4" w:tplc="04090019" w:tentative="1">
+      <w:start w:val="1"/>
+      <w:numFmt w:val="lowerLetter"/>
+      <w:lvlText w:val="%5."/>
+      <w:lvlJc w:val="left"/>
+      <w:pPr>
+        <w:ind w:left="3600" w:hanging="360"/>
+      </w:pPr>
+    </w:lvl>
+    <w:lvl w:ilvl="5" w:tplc="0409001B" w:tentative="1">
+      <w:start w:val="1"/>
+      <w:numFmt w:val="lowerRoman"/>
+      <w:lvlText w:val="%6."/>
+      <w:lvlJc w:val="right"/>
+      <w:pPr>
+        <w:ind w:left="4320" w:hanging="180"/>
+      </w:pPr>
+    </w:lvl>
+    <w:lvl w:ilvl="6" w:tplc="0409000F" w:tentative="1">
+      <w:start w:val="1"/>
+      <w:numFmt w:val="decimal"/>
+      <w:lvlText w:val="%7."/>
+      <w:lvlJc w:val="left"/>
+      <w:pPr>
+        <w:ind w:left="5040" w:hanging="360"/>
+      </w:pPr>
+    </w:lvl>
+    <w:lvl w:ilvl="7" w:tplc="04090019" w:tentative="1">
+      <w:start w:val="1"/>
+      <w:numFmt w:val="lowerLetter"/>
+      <w:lvlText w:val="%8."/>
+      <w:lvlJc w:val="left"/>
+      <w:pPr>
+        <w:ind w:left="5760" w:hanging="360"/>
+      </w:pPr>
+    </w:lvl>
+    <w:lvl w:ilvl="8" w:tplc="0409001B" w:tentative="1">
+      <w:start w:val="1"/>
+      <w:numFmt w:val="lowerRoman"/>
+      <w:lvlText w:val="%9."/>
+      <w:lvlJc w:val="right"/>
+      <w:pPr>
+        <w:ind w:left="6480" w:hanging="180"/>
+      </w:pPr>
+    </w:lvl>
+  </w:abstractNum>
+  <w:abstractNum w:abstractNumId="20" w15:restartNumberingAfterBreak="0">
     <w:nsid w:val="764E5DE4"/>
     <w:multiLevelType w:val="hybridMultilevel"/>
     <w:tmpl w:val="74D825F2"/>
@@ -13312,7 +14580,7 @@
     <w:abstractNumId w:val="16"/>
   </w:num>
   <w:num w:numId="14" w16cid:durableId="626199470">
-    <w:abstractNumId w:val="19"/>
+    <w:abstractNumId w:val="20"/>
   </w:num>
   <w:num w:numId="15" w16cid:durableId="1752775824">
     <w:abstractNumId w:val="18"/>
@@ -13370,6 +14638,9 @@
   </w:num>
   <w:num w:numId="24" w16cid:durableId="1454860299">
     <w:abstractNumId w:val="17"/>
+  </w:num>
+  <w:num w:numId="25" w16cid:durableId="740951979">
+    <w:abstractNumId w:val="19"/>
   </w:num>
 </w:numbering>
 </file>
@@ -13828,6 +15099,7 @@
   <w:style w:type="character" w:default="1" w:styleId="DefaultParagraphFont">
     <w:name w:val="Default Paragraph Font"/>
     <w:uiPriority w:val="1"/>
+    <w:semiHidden/>
     <w:unhideWhenUsed/>
   </w:style>
   <w:style w:type="table" w:default="1" w:styleId="TableNormal">
@@ -15401,6 +16673,7 @@
     <w:rsid w:val="000704F6"/>
     <w:rsid w:val="00120B8D"/>
     <w:rsid w:val="001931ED"/>
+    <w:rsid w:val="001C13FE"/>
     <w:rsid w:val="002031B4"/>
     <w:rsid w:val="002A1CC8"/>
     <w:rsid w:val="002D3FCF"/>
@@ -15416,8 +16689,10 @@
     <w:rsid w:val="007B588D"/>
     <w:rsid w:val="00805664"/>
     <w:rsid w:val="008259C5"/>
+    <w:rsid w:val="00833B7E"/>
     <w:rsid w:val="00852B0F"/>
     <w:rsid w:val="00916C98"/>
+    <w:rsid w:val="0098098F"/>
     <w:rsid w:val="009B5EBE"/>
     <w:rsid w:val="009E78E2"/>
     <w:rsid w:val="00A10ACB"/>
@@ -16279,11 +17554,43 @@
     </b:Author>
     <b:RefOrder>4</b:RefOrder>
   </b:Source>
+  <b:Source>
+    <b:Tag>Sut74</b:Tag>
+    <b:SourceType>JournalArticle</b:SourceType>
+    <b:Guid>{C6635E58-F04A-435C-B3FD-644405DE457B}</b:Guid>
+    <b:Title>A characterization of ten hidden-surface algorithms.</b:Title>
+    <b:JournalName>ACM Computing Surveys (CSUR)</b:JournalName>
+    <b:Year>1974</b:Year>
+    <b:Pages>12-13</b:Pages>
+    <b:Author>
+      <b:Author>
+        <b:NameList>
+          <b:Person>
+            <b:Last>Sutherland</b:Last>
+            <b:Middle>E.</b:Middle>
+            <b:First>Ivan</b:First>
+          </b:Person>
+          <b:Person>
+            <b:Last>Robert</b:Last>
+            <b:Middle>F.</b:Middle>
+            <b:First>Sproull</b:First>
+          </b:Person>
+          <b:Person>
+            <b:Last>Schumacker</b:Last>
+            <b:Middle>A.</b:Middle>
+            <b:First>Robert</b:First>
+          </b:Person>
+        </b:NameList>
+      </b:Author>
+    </b:Author>
+    <b:Volume>6</b:Volume>
+    <b:RefOrder>6</b:RefOrder>
+  </b:Source>
 </b:Sources>
 </file>
 
 <file path=customXml/itemProps1.xml><?xml version="1.0" encoding="utf-8"?>
-<ds:datastoreItem xmlns:ds="http://schemas.openxmlformats.org/officeDocument/2006/customXml" ds:itemID="{03C5566A-DD09-4ED8-B48D-DD139632C71C}">
+<ds:datastoreItem xmlns:ds="http://schemas.openxmlformats.org/officeDocument/2006/customXml" ds:itemID="{D8F9F4CD-9C6A-40C9-9B8E-129A8EEC28D5}">
   <ds:schemaRefs>
     <ds:schemaRef ds:uri="http://schemas.openxmlformats.org/officeDocument/2006/bibliography"/>
   </ds:schemaRefs>

</xml_diff>

<commit_message>
Completed the Approach chapter, or at least a first draft of it.
</commit_message>
<xml_diff>
--- a/Text/Thesis/Text.docx
+++ b/Text/Thesis/Text.docx
@@ -348,39 +348,14 @@
                     <w:color w:val="A6A6A6" w:themeColor="background1" w:themeShade="A6"/>
                     <w:lang w:val="de-DE"/>
                   </w:rPr>
-                  <w:t xml:space="preserve">School </w:t>
+                  <w:t xml:space="preserve">School of </w:t>
                 </w:r>
-                <w:proofErr w:type="spellStart"/>
                 <w:r>
                   <w:rPr>
                     <w:color w:val="A6A6A6" w:themeColor="background1" w:themeShade="A6"/>
                     <w:lang w:val="de-DE"/>
                   </w:rPr>
-                  <w:t>of</w:t>
-                </w:r>
-                <w:proofErr w:type="spellEnd"/>
-                <w:r>
-                  <w:rPr>
-                    <w:color w:val="A6A6A6" w:themeColor="background1" w:themeShade="A6"/>
-                    <w:lang w:val="de-DE"/>
-                  </w:rPr>
-                  <w:t xml:space="preserve"> </w:t>
-                </w:r>
-                <w:proofErr w:type="spellStart"/>
-                <w:r>
-                  <w:rPr>
-                    <w:color w:val="A6A6A6" w:themeColor="background1" w:themeShade="A6"/>
-                    <w:lang w:val="de-DE"/>
-                  </w:rPr>
-                  <w:t>Computation</w:t>
-                </w:r>
-                <w:proofErr w:type="spellEnd"/>
-                <w:r>
-                  <w:rPr>
-                    <w:color w:val="A6A6A6" w:themeColor="background1" w:themeShade="A6"/>
-                    <w:lang w:val="de-DE"/>
-                  </w:rPr>
-                  <w:t>, Information and Technology</w:t>
+                  <w:t>Computation, Information and Technology</w:t>
                 </w:r>
               </w:sdtContent>
             </w:sdt>
@@ -770,7 +745,7 @@
           <w:lang w:val="de-DE"/>
         </w:rPr>
       </w:pPr>
-      <w:bookmarkStart w:id="0" w:name="_Toc173946498"/>
+      <w:bookmarkStart w:id="0" w:name="_Toc174027021"/>
       <w:r>
         <w:rPr>
           <w:lang w:val="de-DE"/>
@@ -894,7 +869,7 @@
       <w:pPr>
         <w:pStyle w:val="VerzeichnisberschriftimInhaltsverzeichnisgelistet"/>
       </w:pPr>
-      <w:bookmarkStart w:id="1" w:name="_Toc173946499"/>
+      <w:bookmarkStart w:id="1" w:name="_Toc174027022"/>
       <w:r>
         <w:lastRenderedPageBreak/>
         <w:t>Abstract</w:t>
@@ -913,7 +888,7 @@
       <w:pPr>
         <w:pStyle w:val="VerzeichnisberschriftimInhaltsverzeichnisgelistet"/>
       </w:pPr>
-      <w:bookmarkStart w:id="2" w:name="_Toc173946500"/>
+      <w:bookmarkStart w:id="2" w:name="_Toc174027023"/>
       <w:r>
         <w:lastRenderedPageBreak/>
         <w:t>Acknowledgements</w:t>
@@ -960,7 +935,7 @@
         </w:rPr>
         <w:fldChar w:fldCharType="separate"/>
       </w:r>
-      <w:hyperlink w:anchor="_Toc173946498" w:history="1">
+      <w:hyperlink w:anchor="_Toc174027021" w:history="1">
         <w:r>
           <w:rPr>
             <w:rStyle w:val="Hyperlink"/>
@@ -984,7 +959,7 @@
           <w:rPr>
             <w:webHidden/>
           </w:rPr>
-          <w:instrText xml:space="preserve"> PAGEREF _Toc173946498 \h </w:instrText>
+          <w:instrText xml:space="preserve"> PAGEREF _Toc174027021 \h </w:instrText>
         </w:r>
         <w:r>
           <w:rPr>
@@ -1023,7 +998,7 @@
           <w14:ligatures w14:val="standardContextual"/>
         </w:rPr>
       </w:pPr>
-      <w:hyperlink w:anchor="_Toc173946499" w:history="1">
+      <w:hyperlink w:anchor="_Toc174027022" w:history="1">
         <w:r>
           <w:rPr>
             <w:rStyle w:val="Hyperlink"/>
@@ -1046,7 +1021,7 @@
           <w:rPr>
             <w:webHidden/>
           </w:rPr>
-          <w:instrText xml:space="preserve"> PAGEREF _Toc173946499 \h </w:instrText>
+          <w:instrText xml:space="preserve"> PAGEREF _Toc174027022 \h </w:instrText>
         </w:r>
         <w:r>
           <w:rPr>
@@ -1085,7 +1060,7 @@
           <w14:ligatures w14:val="standardContextual"/>
         </w:rPr>
       </w:pPr>
-      <w:hyperlink w:anchor="_Toc173946500" w:history="1">
+      <w:hyperlink w:anchor="_Toc174027023" w:history="1">
         <w:r>
           <w:rPr>
             <w:rStyle w:val="Hyperlink"/>
@@ -1108,7 +1083,7 @@
           <w:rPr>
             <w:webHidden/>
           </w:rPr>
-          <w:instrText xml:space="preserve"> PAGEREF _Toc173946500 \h </w:instrText>
+          <w:instrText xml:space="preserve"> PAGEREF _Toc174027023 \h </w:instrText>
         </w:r>
         <w:r>
           <w:rPr>
@@ -1147,7 +1122,7 @@
           <w14:ligatures w14:val="standardContextual"/>
         </w:rPr>
       </w:pPr>
-      <w:hyperlink w:anchor="_Toc173946501" w:history="1">
+      <w:hyperlink w:anchor="_Toc174027024" w:history="1">
         <w:r>
           <w:rPr>
             <w:rStyle w:val="Hyperlink"/>
@@ -1187,7 +1162,7 @@
           <w:rPr>
             <w:webHidden/>
           </w:rPr>
-          <w:instrText xml:space="preserve"> PAGEREF _Toc173946501 \h </w:instrText>
+          <w:instrText xml:space="preserve"> PAGEREF _Toc174027024 \h </w:instrText>
         </w:r>
         <w:r>
           <w:rPr>
@@ -1225,7 +1200,7 @@
           <w14:ligatures w14:val="standardContextual"/>
         </w:rPr>
       </w:pPr>
-      <w:hyperlink w:anchor="_Toc173946502" w:history="1">
+      <w:hyperlink w:anchor="_Toc174027025" w:history="1">
         <w:r>
           <w:rPr>
             <w:rStyle w:val="Hyperlink"/>
@@ -1264,7 +1239,7 @@
           <w:rPr>
             <w:webHidden/>
           </w:rPr>
-          <w:instrText xml:space="preserve"> PAGEREF _Toc173946502 \h </w:instrText>
+          <w:instrText xml:space="preserve"> PAGEREF _Toc174027025 \h </w:instrText>
         </w:r>
         <w:r>
           <w:rPr>
@@ -1302,7 +1277,7 @@
           <w14:ligatures w14:val="standardContextual"/>
         </w:rPr>
       </w:pPr>
-      <w:hyperlink w:anchor="_Toc173946503" w:history="1">
+      <w:hyperlink w:anchor="_Toc174027026" w:history="1">
         <w:r>
           <w:rPr>
             <w:rStyle w:val="Hyperlink"/>
@@ -1341,7 +1316,7 @@
           <w:rPr>
             <w:webHidden/>
           </w:rPr>
-          <w:instrText xml:space="preserve"> PAGEREF _Toc173946503 \h </w:instrText>
+          <w:instrText xml:space="preserve"> PAGEREF _Toc174027026 \h </w:instrText>
         </w:r>
         <w:r>
           <w:rPr>
@@ -1379,7 +1354,7 @@
           <w14:ligatures w14:val="standardContextual"/>
         </w:rPr>
       </w:pPr>
-      <w:hyperlink w:anchor="_Toc173946504" w:history="1">
+      <w:hyperlink w:anchor="_Toc174027027" w:history="1">
         <w:r>
           <w:rPr>
             <w:rStyle w:val="Hyperlink"/>
@@ -1418,7 +1393,7 @@
           <w:rPr>
             <w:webHidden/>
           </w:rPr>
-          <w:instrText xml:space="preserve"> PAGEREF _Toc173946504 \h </w:instrText>
+          <w:instrText xml:space="preserve"> PAGEREF _Toc174027027 \h </w:instrText>
         </w:r>
         <w:r>
           <w:rPr>
@@ -1457,7 +1432,7 @@
           <w14:ligatures w14:val="standardContextual"/>
         </w:rPr>
       </w:pPr>
-      <w:hyperlink w:anchor="_Toc173946505" w:history="1">
+      <w:hyperlink w:anchor="_Toc174027028" w:history="1">
         <w:r>
           <w:rPr>
             <w:rStyle w:val="Hyperlink"/>
@@ -1497,7 +1472,7 @@
           <w:rPr>
             <w:webHidden/>
           </w:rPr>
-          <w:instrText xml:space="preserve"> PAGEREF _Toc173946505 \h </w:instrText>
+          <w:instrText xml:space="preserve"> PAGEREF _Toc174027028 \h </w:instrText>
         </w:r>
         <w:r>
           <w:rPr>
@@ -1535,7 +1510,7 @@
           <w14:ligatures w14:val="standardContextual"/>
         </w:rPr>
       </w:pPr>
-      <w:hyperlink w:anchor="_Toc173946506" w:history="1">
+      <w:hyperlink w:anchor="_Toc174027029" w:history="1">
         <w:r>
           <w:rPr>
             <w:rStyle w:val="Hyperlink"/>
@@ -1574,7 +1549,7 @@
           <w:rPr>
             <w:webHidden/>
           </w:rPr>
-          <w:instrText xml:space="preserve"> PAGEREF _Toc173946506 \h </w:instrText>
+          <w:instrText xml:space="preserve"> PAGEREF _Toc174027029 \h </w:instrText>
         </w:r>
         <w:r>
           <w:rPr>
@@ -1612,7 +1587,7 @@
           <w14:ligatures w14:val="standardContextual"/>
         </w:rPr>
       </w:pPr>
-      <w:hyperlink w:anchor="_Toc173946507" w:history="1">
+      <w:hyperlink w:anchor="_Toc174027030" w:history="1">
         <w:r>
           <w:rPr>
             <w:rStyle w:val="Hyperlink"/>
@@ -1651,7 +1626,7 @@
           <w:rPr>
             <w:webHidden/>
           </w:rPr>
-          <w:instrText xml:space="preserve"> PAGEREF _Toc173946507 \h </w:instrText>
+          <w:instrText xml:space="preserve"> PAGEREF _Toc174027030 \h </w:instrText>
         </w:r>
         <w:r>
           <w:rPr>
@@ -1689,7 +1664,7 @@
           <w14:ligatures w14:val="standardContextual"/>
         </w:rPr>
       </w:pPr>
-      <w:hyperlink w:anchor="_Toc173946508" w:history="1">
+      <w:hyperlink w:anchor="_Toc174027031" w:history="1">
         <w:r>
           <w:rPr>
             <w:rStyle w:val="Hyperlink"/>
@@ -1728,7 +1703,7 @@
           <w:rPr>
             <w:webHidden/>
           </w:rPr>
-          <w:instrText xml:space="preserve"> PAGEREF _Toc173946508 \h </w:instrText>
+          <w:instrText xml:space="preserve"> PAGEREF _Toc174027031 \h </w:instrText>
         </w:r>
         <w:r>
           <w:rPr>
@@ -1766,7 +1741,7 @@
           <w14:ligatures w14:val="standardContextual"/>
         </w:rPr>
       </w:pPr>
-      <w:hyperlink w:anchor="_Toc173946509" w:history="1">
+      <w:hyperlink w:anchor="_Toc174027032" w:history="1">
         <w:r>
           <w:rPr>
             <w:rStyle w:val="Hyperlink"/>
@@ -1805,7 +1780,7 @@
           <w:rPr>
             <w:webHidden/>
           </w:rPr>
-          <w:instrText xml:space="preserve"> PAGEREF _Toc173946509 \h </w:instrText>
+          <w:instrText xml:space="preserve"> PAGEREF _Toc174027032 \h </w:instrText>
         </w:r>
         <w:r>
           <w:rPr>
@@ -1844,7 +1819,7 @@
           <w14:ligatures w14:val="standardContextual"/>
         </w:rPr>
       </w:pPr>
-      <w:hyperlink w:anchor="_Toc173946510" w:history="1">
+      <w:hyperlink w:anchor="_Toc174027033" w:history="1">
         <w:r>
           <w:rPr>
             <w:rStyle w:val="Hyperlink"/>
@@ -1884,7 +1859,7 @@
           <w:rPr>
             <w:webHidden/>
           </w:rPr>
-          <w:instrText xml:space="preserve"> PAGEREF _Toc173946510 \h </w:instrText>
+          <w:instrText xml:space="preserve"> PAGEREF _Toc174027033 \h </w:instrText>
         </w:r>
         <w:r>
           <w:rPr>
@@ -1922,7 +1897,7 @@
           <w14:ligatures w14:val="standardContextual"/>
         </w:rPr>
       </w:pPr>
-      <w:hyperlink w:anchor="_Toc173946511" w:history="1">
+      <w:hyperlink w:anchor="_Toc174027034" w:history="1">
         <w:r>
           <w:rPr>
             <w:rStyle w:val="Hyperlink"/>
@@ -1961,7 +1936,7 @@
           <w:rPr>
             <w:webHidden/>
           </w:rPr>
-          <w:instrText xml:space="preserve"> PAGEREF _Toc173946511 \h </w:instrText>
+          <w:instrText xml:space="preserve"> PAGEREF _Toc174027034 \h </w:instrText>
         </w:r>
         <w:r>
           <w:rPr>
@@ -1999,7 +1974,7 @@
           <w14:ligatures w14:val="standardContextual"/>
         </w:rPr>
       </w:pPr>
-      <w:hyperlink w:anchor="_Toc173946512" w:history="1">
+      <w:hyperlink w:anchor="_Toc174027035" w:history="1">
         <w:r>
           <w:rPr>
             <w:rStyle w:val="Hyperlink"/>
@@ -2038,7 +2013,7 @@
           <w:rPr>
             <w:webHidden/>
           </w:rPr>
-          <w:instrText xml:space="preserve"> PAGEREF _Toc173946512 \h </w:instrText>
+          <w:instrText xml:space="preserve"> PAGEREF _Toc174027035 \h </w:instrText>
         </w:r>
         <w:r>
           <w:rPr>
@@ -2076,7 +2051,7 @@
           <w14:ligatures w14:val="standardContextual"/>
         </w:rPr>
       </w:pPr>
-      <w:hyperlink w:anchor="_Toc173946513" w:history="1">
+      <w:hyperlink w:anchor="_Toc174027036" w:history="1">
         <w:r>
           <w:rPr>
             <w:rStyle w:val="Hyperlink"/>
@@ -2115,7 +2090,7 @@
           <w:rPr>
             <w:webHidden/>
           </w:rPr>
-          <w:instrText xml:space="preserve"> PAGEREF _Toc173946513 \h </w:instrText>
+          <w:instrText xml:space="preserve"> PAGEREF _Toc174027036 \h </w:instrText>
         </w:r>
         <w:r>
           <w:rPr>
@@ -2153,7 +2128,7 @@
           <w14:ligatures w14:val="standardContextual"/>
         </w:rPr>
       </w:pPr>
-      <w:hyperlink w:anchor="_Toc173946514" w:history="1">
+      <w:hyperlink w:anchor="_Toc174027037" w:history="1">
         <w:r>
           <w:rPr>
             <w:rStyle w:val="Hyperlink"/>
@@ -2192,7 +2167,7 @@
           <w:rPr>
             <w:webHidden/>
           </w:rPr>
-          <w:instrText xml:space="preserve"> PAGEREF _Toc173946514 \h </w:instrText>
+          <w:instrText xml:space="preserve"> PAGEREF _Toc174027037 \h </w:instrText>
         </w:r>
         <w:r>
           <w:rPr>
@@ -2230,7 +2205,7 @@
           <w14:ligatures w14:val="standardContextual"/>
         </w:rPr>
       </w:pPr>
-      <w:hyperlink w:anchor="_Toc173946515" w:history="1">
+      <w:hyperlink w:anchor="_Toc174027038" w:history="1">
         <w:r>
           <w:rPr>
             <w:rStyle w:val="Hyperlink"/>
@@ -2269,7 +2244,7 @@
           <w:rPr>
             <w:webHidden/>
           </w:rPr>
-          <w:instrText xml:space="preserve"> PAGEREF _Toc173946515 \h </w:instrText>
+          <w:instrText xml:space="preserve"> PAGEREF _Toc174027038 \h </w:instrText>
         </w:r>
         <w:r>
           <w:rPr>
@@ -2307,7 +2282,7 @@
           <w14:ligatures w14:val="standardContextual"/>
         </w:rPr>
       </w:pPr>
-      <w:hyperlink w:anchor="_Toc173946516" w:history="1">
+      <w:hyperlink w:anchor="_Toc174027039" w:history="1">
         <w:r>
           <w:rPr>
             <w:rStyle w:val="Hyperlink"/>
@@ -2346,7 +2321,7 @@
           <w:rPr>
             <w:webHidden/>
           </w:rPr>
-          <w:instrText xml:space="preserve"> PAGEREF _Toc173946516 \h </w:instrText>
+          <w:instrText xml:space="preserve"> PAGEREF _Toc174027039 \h </w:instrText>
         </w:r>
         <w:r>
           <w:rPr>
@@ -2388,7 +2363,7 @@
           <w14:ligatures w14:val="standardContextual"/>
         </w:rPr>
       </w:pPr>
-      <w:hyperlink w:anchor="_Toc173946517" w:history="1">
+      <w:hyperlink w:anchor="_Toc174027040" w:history="1">
         <w:r>
           <w:rPr>
             <w:rStyle w:val="Hyperlink"/>
@@ -2433,7 +2408,7 @@
             <w:noProof/>
             <w:webHidden/>
           </w:rPr>
-          <w:instrText xml:space="preserve"> PAGEREF _Toc173946517 \h </w:instrText>
+          <w:instrText xml:space="preserve"> PAGEREF _Toc174027040 \h </w:instrText>
         </w:r>
         <w:r>
           <w:rPr>
@@ -2479,7 +2454,7 @@
           <w14:ligatures w14:val="standardContextual"/>
         </w:rPr>
       </w:pPr>
-      <w:hyperlink w:anchor="_Toc173946518" w:history="1">
+      <w:hyperlink w:anchor="_Toc174027041" w:history="1">
         <w:r>
           <w:rPr>
             <w:rStyle w:val="Hyperlink"/>
@@ -2524,7 +2499,7 @@
             <w:noProof/>
             <w:webHidden/>
           </w:rPr>
-          <w:instrText xml:space="preserve"> PAGEREF _Toc173946518 \h </w:instrText>
+          <w:instrText xml:space="preserve"> PAGEREF _Toc174027041 \h </w:instrText>
         </w:r>
         <w:r>
           <w:rPr>
@@ -2570,7 +2545,7 @@
           <w14:ligatures w14:val="standardContextual"/>
         </w:rPr>
       </w:pPr>
-      <w:hyperlink w:anchor="_Toc173946519" w:history="1">
+      <w:hyperlink w:anchor="_Toc174027042" w:history="1">
         <w:r>
           <w:rPr>
             <w:rStyle w:val="Hyperlink"/>
@@ -2615,7 +2590,7 @@
             <w:noProof/>
             <w:webHidden/>
           </w:rPr>
-          <w:instrText xml:space="preserve"> PAGEREF _Toc173946519 \h </w:instrText>
+          <w:instrText xml:space="preserve"> PAGEREF _Toc174027042 \h </w:instrText>
         </w:r>
         <w:r>
           <w:rPr>
@@ -2657,7 +2632,7 @@
           <w14:ligatures w14:val="standardContextual"/>
         </w:rPr>
       </w:pPr>
-      <w:hyperlink w:anchor="_Toc173946520" w:history="1">
+      <w:hyperlink w:anchor="_Toc174027043" w:history="1">
         <w:r>
           <w:rPr>
             <w:rStyle w:val="Hyperlink"/>
@@ -2696,7 +2671,7 @@
           <w:rPr>
             <w:webHidden/>
           </w:rPr>
-          <w:instrText xml:space="preserve"> PAGEREF _Toc173946520 \h </w:instrText>
+          <w:instrText xml:space="preserve"> PAGEREF _Toc174027043 \h </w:instrText>
         </w:r>
         <w:r>
           <w:rPr>
@@ -2738,7 +2713,7 @@
           <w14:ligatures w14:val="standardContextual"/>
         </w:rPr>
       </w:pPr>
-      <w:hyperlink w:anchor="_Toc173946521" w:history="1">
+      <w:hyperlink w:anchor="_Toc174027044" w:history="1">
         <w:r>
           <w:rPr>
             <w:rStyle w:val="Hyperlink"/>
@@ -2783,7 +2758,7 @@
             <w:noProof/>
             <w:webHidden/>
           </w:rPr>
-          <w:instrText xml:space="preserve"> PAGEREF _Toc173946521 \h </w:instrText>
+          <w:instrText xml:space="preserve"> PAGEREF _Toc174027044 \h </w:instrText>
         </w:r>
         <w:r>
           <w:rPr>
@@ -2829,7 +2804,7 @@
           <w14:ligatures w14:val="standardContextual"/>
         </w:rPr>
       </w:pPr>
-      <w:hyperlink w:anchor="_Toc173946522" w:history="1">
+      <w:hyperlink w:anchor="_Toc174027045" w:history="1">
         <w:r>
           <w:rPr>
             <w:rStyle w:val="Hyperlink"/>
@@ -2874,7 +2849,7 @@
             <w:noProof/>
             <w:webHidden/>
           </w:rPr>
-          <w:instrText xml:space="preserve"> PAGEREF _Toc173946522 \h </w:instrText>
+          <w:instrText xml:space="preserve"> PAGEREF _Toc174027045 \h </w:instrText>
         </w:r>
         <w:r>
           <w:rPr>
@@ -2920,7 +2895,7 @@
           <w14:ligatures w14:val="standardContextual"/>
         </w:rPr>
       </w:pPr>
-      <w:hyperlink w:anchor="_Toc173946523" w:history="1">
+      <w:hyperlink w:anchor="_Toc174027046" w:history="1">
         <w:r>
           <w:rPr>
             <w:rStyle w:val="Hyperlink"/>
@@ -2965,7 +2940,7 @@
             <w:noProof/>
             <w:webHidden/>
           </w:rPr>
-          <w:instrText xml:space="preserve"> PAGEREF _Toc173946523 \h </w:instrText>
+          <w:instrText xml:space="preserve"> PAGEREF _Toc174027046 \h </w:instrText>
         </w:r>
         <w:r>
           <w:rPr>
@@ -3007,7 +2982,7 @@
           <w14:ligatures w14:val="standardContextual"/>
         </w:rPr>
       </w:pPr>
-      <w:hyperlink w:anchor="_Toc173946524" w:history="1">
+      <w:hyperlink w:anchor="_Toc174027047" w:history="1">
         <w:r>
           <w:rPr>
             <w:rStyle w:val="Hyperlink"/>
@@ -3046,7 +3021,7 @@
           <w:rPr>
             <w:webHidden/>
           </w:rPr>
-          <w:instrText xml:space="preserve"> PAGEREF _Toc173946524 \h </w:instrText>
+          <w:instrText xml:space="preserve"> PAGEREF _Toc174027047 \h </w:instrText>
         </w:r>
         <w:r>
           <w:rPr>
@@ -3088,7 +3063,7 @@
           <w14:ligatures w14:val="standardContextual"/>
         </w:rPr>
       </w:pPr>
-      <w:hyperlink w:anchor="_Toc173946525" w:history="1">
+      <w:hyperlink w:anchor="_Toc174027048" w:history="1">
         <w:r>
           <w:rPr>
             <w:rStyle w:val="Hyperlink"/>
@@ -3133,7 +3108,7 @@
             <w:noProof/>
             <w:webHidden/>
           </w:rPr>
-          <w:instrText xml:space="preserve"> PAGEREF _Toc173946525 \h </w:instrText>
+          <w:instrText xml:space="preserve"> PAGEREF _Toc174027048 \h </w:instrText>
         </w:r>
         <w:r>
           <w:rPr>
@@ -3179,7 +3154,7 @@
           <w14:ligatures w14:val="standardContextual"/>
         </w:rPr>
       </w:pPr>
-      <w:hyperlink w:anchor="_Toc173946526" w:history="1">
+      <w:hyperlink w:anchor="_Toc174027049" w:history="1">
         <w:r>
           <w:rPr>
             <w:rStyle w:val="Hyperlink"/>
@@ -3203,7 +3178,7 @@
             <w:rStyle w:val="Hyperlink"/>
             <w:noProof/>
           </w:rPr>
-          <w:t>Possible Improvements</w:t>
+          <w:t>Possible Performance Improvements</w:t>
         </w:r>
         <w:r>
           <w:rPr>
@@ -3224,7 +3199,7 @@
             <w:noProof/>
             <w:webHidden/>
           </w:rPr>
-          <w:instrText xml:space="preserve"> PAGEREF _Toc173946526 \h </w:instrText>
+          <w:instrText xml:space="preserve"> PAGEREF _Toc174027049 \h </w:instrText>
         </w:r>
         <w:r>
           <w:rPr>
@@ -3244,7 +3219,7 @@
             <w:noProof/>
             <w:webHidden/>
           </w:rPr>
-          <w:t>24</w:t>
+          <w:t>25</w:t>
         </w:r>
         <w:r>
           <w:rPr>
@@ -3267,7 +3242,7 @@
           <w14:ligatures w14:val="standardContextual"/>
         </w:rPr>
       </w:pPr>
-      <w:hyperlink w:anchor="_Toc173946527" w:history="1">
+      <w:hyperlink w:anchor="_Toc174027050" w:history="1">
         <w:r>
           <w:rPr>
             <w:rStyle w:val="Hyperlink"/>
@@ -3307,7 +3282,7 @@
           <w:rPr>
             <w:webHidden/>
           </w:rPr>
-          <w:instrText xml:space="preserve"> PAGEREF _Toc173946527 \h </w:instrText>
+          <w:instrText xml:space="preserve"> PAGEREF _Toc174027050 \h </w:instrText>
         </w:r>
         <w:r>
           <w:rPr>
@@ -3345,7 +3320,7 @@
           <w14:ligatures w14:val="standardContextual"/>
         </w:rPr>
       </w:pPr>
-      <w:hyperlink w:anchor="_Toc173946528" w:history="1">
+      <w:hyperlink w:anchor="_Toc174027051" w:history="1">
         <w:r>
           <w:rPr>
             <w:rStyle w:val="Hyperlink"/>
@@ -3384,7 +3359,7 @@
           <w:rPr>
             <w:webHidden/>
           </w:rPr>
-          <w:instrText xml:space="preserve"> PAGEREF _Toc173946528 \h </w:instrText>
+          <w:instrText xml:space="preserve"> PAGEREF _Toc174027051 \h </w:instrText>
         </w:r>
         <w:r>
           <w:rPr>
@@ -3422,7 +3397,7 @@
           <w14:ligatures w14:val="standardContextual"/>
         </w:rPr>
       </w:pPr>
-      <w:hyperlink w:anchor="_Toc173946529" w:history="1">
+      <w:hyperlink w:anchor="_Toc174027052" w:history="1">
         <w:r>
           <w:rPr>
             <w:rStyle w:val="Hyperlink"/>
@@ -3461,7 +3436,7 @@
           <w:rPr>
             <w:webHidden/>
           </w:rPr>
-          <w:instrText xml:space="preserve"> PAGEREF _Toc173946529 \h </w:instrText>
+          <w:instrText xml:space="preserve"> PAGEREF _Toc174027052 \h </w:instrText>
         </w:r>
         <w:r>
           <w:rPr>
@@ -3499,7 +3474,7 @@
           <w14:ligatures w14:val="standardContextual"/>
         </w:rPr>
       </w:pPr>
-      <w:hyperlink w:anchor="_Toc173946530" w:history="1">
+      <w:hyperlink w:anchor="_Toc174027053" w:history="1">
         <w:r>
           <w:rPr>
             <w:rStyle w:val="Hyperlink"/>
@@ -3538,7 +3513,7 @@
           <w:rPr>
             <w:webHidden/>
           </w:rPr>
-          <w:instrText xml:space="preserve"> PAGEREF _Toc173946530 \h </w:instrText>
+          <w:instrText xml:space="preserve"> PAGEREF _Toc174027053 \h </w:instrText>
         </w:r>
         <w:r>
           <w:rPr>
@@ -3576,7 +3551,7 @@
           <w14:ligatures w14:val="standardContextual"/>
         </w:rPr>
       </w:pPr>
-      <w:hyperlink w:anchor="_Toc173946531" w:history="1">
+      <w:hyperlink w:anchor="_Toc174027054" w:history="1">
         <w:r>
           <w:rPr>
             <w:rStyle w:val="Hyperlink"/>
@@ -3615,7 +3590,7 @@
           <w:rPr>
             <w:webHidden/>
           </w:rPr>
-          <w:instrText xml:space="preserve"> PAGEREF _Toc173946531 \h </w:instrText>
+          <w:instrText xml:space="preserve"> PAGEREF _Toc174027054 \h </w:instrText>
         </w:r>
         <w:r>
           <w:rPr>
@@ -3653,7 +3628,7 @@
           <w14:ligatures w14:val="standardContextual"/>
         </w:rPr>
       </w:pPr>
-      <w:hyperlink w:anchor="_Toc173946532" w:history="1">
+      <w:hyperlink w:anchor="_Toc174027055" w:history="1">
         <w:r>
           <w:rPr>
             <w:rStyle w:val="Hyperlink"/>
@@ -3692,7 +3667,7 @@
           <w:rPr>
             <w:webHidden/>
           </w:rPr>
-          <w:instrText xml:space="preserve"> PAGEREF _Toc173946532 \h </w:instrText>
+          <w:instrText xml:space="preserve"> PAGEREF _Toc174027055 \h </w:instrText>
         </w:r>
         <w:r>
           <w:rPr>
@@ -3730,7 +3705,7 @@
           <w14:ligatures w14:val="standardContextual"/>
         </w:rPr>
       </w:pPr>
-      <w:hyperlink w:anchor="_Toc173946533" w:history="1">
+      <w:hyperlink w:anchor="_Toc174027056" w:history="1">
         <w:r>
           <w:rPr>
             <w:rStyle w:val="Hyperlink"/>
@@ -3769,7 +3744,7 @@
           <w:rPr>
             <w:webHidden/>
           </w:rPr>
-          <w:instrText xml:space="preserve"> PAGEREF _Toc173946533 \h </w:instrText>
+          <w:instrText xml:space="preserve"> PAGEREF _Toc174027056 \h </w:instrText>
         </w:r>
         <w:r>
           <w:rPr>
@@ -3808,7 +3783,7 @@
           <w14:ligatures w14:val="standardContextual"/>
         </w:rPr>
       </w:pPr>
-      <w:hyperlink w:anchor="_Toc173946534" w:history="1">
+      <w:hyperlink w:anchor="_Toc174027057" w:history="1">
         <w:r>
           <w:rPr>
             <w:rStyle w:val="Hyperlink"/>
@@ -3848,7 +3823,7 @@
           <w:rPr>
             <w:webHidden/>
           </w:rPr>
-          <w:instrText xml:space="preserve"> PAGEREF _Toc173946534 \h </w:instrText>
+          <w:instrText xml:space="preserve"> PAGEREF _Toc174027057 \h </w:instrText>
         </w:r>
         <w:r>
           <w:rPr>
@@ -3886,7 +3861,7 @@
           <w14:ligatures w14:val="standardContextual"/>
         </w:rPr>
       </w:pPr>
-      <w:hyperlink w:anchor="_Toc173946535" w:history="1">
+      <w:hyperlink w:anchor="_Toc174027058" w:history="1">
         <w:r>
           <w:rPr>
             <w:rStyle w:val="Hyperlink"/>
@@ -3925,7 +3900,7 @@
           <w:rPr>
             <w:webHidden/>
           </w:rPr>
-          <w:instrText xml:space="preserve"> PAGEREF _Toc173946535 \h </w:instrText>
+          <w:instrText xml:space="preserve"> PAGEREF _Toc174027058 \h </w:instrText>
         </w:r>
         <w:r>
           <w:rPr>
@@ -3963,7 +3938,7 @@
           <w14:ligatures w14:val="standardContextual"/>
         </w:rPr>
       </w:pPr>
-      <w:hyperlink w:anchor="_Toc173946536" w:history="1">
+      <w:hyperlink w:anchor="_Toc174027059" w:history="1">
         <w:r>
           <w:rPr>
             <w:rStyle w:val="Hyperlink"/>
@@ -4002,7 +3977,7 @@
           <w:rPr>
             <w:webHidden/>
           </w:rPr>
-          <w:instrText xml:space="preserve"> PAGEREF _Toc173946536 \h </w:instrText>
+          <w:instrText xml:space="preserve"> PAGEREF _Toc174027059 \h </w:instrText>
         </w:r>
         <w:r>
           <w:rPr>
@@ -4041,7 +4016,7 @@
           <w14:ligatures w14:val="standardContextual"/>
         </w:rPr>
       </w:pPr>
-      <w:hyperlink w:anchor="_Toc173946537" w:history="1">
+      <w:hyperlink w:anchor="_Toc174027060" w:history="1">
         <w:r>
           <w:rPr>
             <w:rStyle w:val="Hyperlink"/>
@@ -4081,7 +4056,7 @@
           <w:rPr>
             <w:webHidden/>
           </w:rPr>
-          <w:instrText xml:space="preserve"> PAGEREF _Toc173946537 \h </w:instrText>
+          <w:instrText xml:space="preserve"> PAGEREF _Toc174027060 \h </w:instrText>
         </w:r>
         <w:r>
           <w:rPr>
@@ -4120,7 +4095,7 @@
           <w14:ligatures w14:val="standardContextual"/>
         </w:rPr>
       </w:pPr>
-      <w:hyperlink w:anchor="_Toc173946538" w:history="1">
+      <w:hyperlink w:anchor="_Toc174027061" w:history="1">
         <w:r>
           <w:rPr>
             <w:rStyle w:val="Hyperlink"/>
@@ -4160,7 +4135,7 @@
           <w:rPr>
             <w:webHidden/>
           </w:rPr>
-          <w:instrText xml:space="preserve"> PAGEREF _Toc173946538 \h </w:instrText>
+          <w:instrText xml:space="preserve"> PAGEREF _Toc174027061 \h </w:instrText>
         </w:r>
         <w:r>
           <w:rPr>
@@ -4199,7 +4174,7 @@
           <w14:ligatures w14:val="standardContextual"/>
         </w:rPr>
       </w:pPr>
-      <w:hyperlink w:anchor="_Toc173946539" w:history="1">
+      <w:hyperlink w:anchor="_Toc174027062" w:history="1">
         <w:r>
           <w:rPr>
             <w:rStyle w:val="Hyperlink"/>
@@ -4222,7 +4197,7 @@
           <w:rPr>
             <w:webHidden/>
           </w:rPr>
-          <w:instrText xml:space="preserve"> PAGEREF _Toc173946539 \h </w:instrText>
+          <w:instrText xml:space="preserve"> PAGEREF _Toc174027062 \h </w:instrText>
         </w:r>
         <w:r>
           <w:rPr>
@@ -4261,7 +4236,7 @@
           <w14:ligatures w14:val="standardContextual"/>
         </w:rPr>
       </w:pPr>
-      <w:hyperlink w:anchor="_Toc173946540" w:history="1">
+      <w:hyperlink w:anchor="_Toc174027063" w:history="1">
         <w:r>
           <w:rPr>
             <w:rStyle w:val="Hyperlink"/>
@@ -4284,7 +4259,7 @@
           <w:rPr>
             <w:webHidden/>
           </w:rPr>
-          <w:instrText xml:space="preserve"> PAGEREF _Toc173946540 \h </w:instrText>
+          <w:instrText xml:space="preserve"> PAGEREF _Toc174027063 \h </w:instrText>
         </w:r>
         <w:r>
           <w:rPr>
@@ -4321,7 +4296,7 @@
         <w:fldChar w:fldCharType="end"/>
       </w:r>
       <w:bookmarkStart w:id="3" w:name="_Ref173077465"/>
-      <w:bookmarkStart w:id="4" w:name="_Toc173946501"/>
+      <w:bookmarkStart w:id="4" w:name="_Toc174027024"/>
       <w:r>
         <w:t>Introduction</w:t>
       </w:r>
@@ -4577,7 +4552,6 @@
       <w:r>
         <w:t xml:space="preserve">soccer </w:t>
       </w:r>
-      <w:proofErr w:type="gramStart"/>
       <w:r>
         <w:t>pitch</w:t>
       </w:r>
@@ -4585,289 +4559,269 @@
         <w:t xml:space="preserve">, </w:t>
       </w:r>
       <w:r>
-        <w:t>but</w:t>
-      </w:r>
-      <w:proofErr w:type="gramEnd"/>
+        <w:t xml:space="preserve">but </w:t>
+      </w:r>
+      <w:r>
+        <w:t xml:space="preserve">evaluating them </w:t>
+      </w:r>
+      <w:r>
+        <w:t xml:space="preserve">during a game </w:t>
+      </w:r>
+      <w:r>
+        <w:t xml:space="preserve">does require </w:t>
+      </w:r>
+      <w:r>
+        <w:t xml:space="preserve">knowledge of the continuous space </w:t>
+      </w:r>
+      <w:r>
+        <w:t>the game is taking place in</w:t>
+      </w:r>
       <w:r>
         <w:t xml:space="preserve"> </w:t>
       </w:r>
       <w:r>
-        <w:t xml:space="preserve">evaluating them </w:t>
-      </w:r>
-      <w:r>
-        <w:t xml:space="preserve">during a game </w:t>
-      </w:r>
-      <w:r>
-        <w:t xml:space="preserve">does require </w:t>
-      </w:r>
-      <w:r>
-        <w:t xml:space="preserve">knowledge of the continuous space </w:t>
-      </w:r>
-      <w:r>
-        <w:t>the game is taking place in</w:t>
+        <w:t>(where exactly is the ball</w:t>
+      </w:r>
+      <w:r>
+        <w:t xml:space="preserve"> in this </w:t>
+      </w:r>
+      <w:r>
+        <w:t xml:space="preserve">specific </w:t>
+      </w:r>
+      <w:r>
+        <w:t>situation</w:t>
+      </w:r>
+      <w:r>
+        <w:t xml:space="preserve">, </w:t>
+      </w:r>
+      <w:r>
+        <w:t>where and how big is the goal</w:t>
+      </w:r>
+      <w:r>
+        <w:t>?</w:t>
+      </w:r>
+      <w:r>
+        <w:t>).</w:t>
+      </w:r>
+      <w:r>
+        <w:t xml:space="preserve"> In a video game, it might be desirable to know</w:t>
+      </w:r>
+      <w:r>
+        <w:t xml:space="preserve"> which semantic space (e.g. a specific</w:t>
+      </w:r>
+      <w:r>
+        <w:t xml:space="preserve"> room</w:t>
+      </w:r>
+      <w:r>
+        <w:t xml:space="preserve">) </w:t>
+      </w:r>
+      <w:r>
+        <w:t xml:space="preserve">the player has just entered, and whether any other person is in that same </w:t>
+      </w:r>
+      <w:r>
+        <w:t>space</w:t>
+      </w:r>
+      <w:r>
+        <w:t>.</w:t>
+      </w:r>
+    </w:p>
+    <w:p>
+      <w:pPr>
+        <w:pStyle w:val="BodyText"/>
+      </w:pPr>
+      <w:r>
+        <w:t xml:space="preserve">This mapping from continuous </w:t>
+      </w:r>
+      <w:r>
+        <w:t xml:space="preserve">to </w:t>
+      </w:r>
+      <w:r>
+        <w:t xml:space="preserve">semantic space is a large amount of effort, especially in video games containing large </w:t>
+      </w:r>
+      <w:r>
+        <w:t>worlds</w:t>
+      </w:r>
+      <w:r>
+        <w:t xml:space="preserve"> with many </w:t>
+      </w:r>
+      <w:r>
+        <w:t>relevant volumes</w:t>
+      </w:r>
+      <w:r>
+        <w:t>.</w:t>
       </w:r>
       <w:r>
         <w:t xml:space="preserve"> </w:t>
       </w:r>
       <w:r>
-        <w:t>(where exactly is the ball</w:t>
-      </w:r>
-      <w:r>
-        <w:t xml:space="preserve"> in this </w:t>
-      </w:r>
-      <w:r>
-        <w:t xml:space="preserve">specific </w:t>
-      </w:r>
-      <w:r>
-        <w:t>situation</w:t>
-      </w:r>
-      <w:r>
-        <w:t xml:space="preserve">, </w:t>
-      </w:r>
-      <w:r>
-        <w:t>where and how big is the goal</w:t>
-      </w:r>
-      <w:r>
-        <w:t>?</w:t>
-      </w:r>
-      <w:r>
-        <w:t>).</w:t>
-      </w:r>
-      <w:r>
-        <w:t xml:space="preserve"> In a video game, it might be desirable to know</w:t>
-      </w:r>
-      <w:r>
-        <w:t xml:space="preserve"> which semantic space (e.g. a specific</w:t>
-      </w:r>
-      <w:r>
-        <w:t xml:space="preserve"> room</w:t>
-      </w:r>
-      <w:r>
-        <w:t xml:space="preserve">) </w:t>
-      </w:r>
-      <w:r>
-        <w:t xml:space="preserve">the player has just entered, and whether any other person is in that same </w:t>
+        <w:t xml:space="preserve">This is usually </w:t>
+      </w:r>
+      <w:r>
+        <w:t>dealt with</w:t>
+      </w:r>
+      <w:r>
+        <w:t xml:space="preserve"> </w:t>
+      </w:r>
+      <w:r>
+        <w:t xml:space="preserve">by </w:t>
+      </w:r>
+      <w:r>
+        <w:t xml:space="preserve">a lot of manual </w:t>
+      </w:r>
+      <w:r>
+        <w:t>work</w:t>
+      </w:r>
+      <w:r>
+        <w:t xml:space="preserve"> </w:t>
+      </w:r>
+      <w:r>
+        <w:t xml:space="preserve">from </w:t>
+      </w:r>
+      <w:r>
+        <w:t xml:space="preserve">video </w:t>
+      </w:r>
+      <w:r>
+        <w:t xml:space="preserve">game developers to assign semantic meaning </w:t>
+      </w:r>
+      <w:r>
+        <w:t>(</w:t>
+      </w:r>
+      <w:r>
+        <w:t xml:space="preserve">usually </w:t>
+      </w:r>
+      <w:r>
+        <w:t xml:space="preserve">in the form of IDs) </w:t>
+      </w:r>
+      <w:r>
+        <w:t xml:space="preserve">to </w:t>
+      </w:r>
+      <w:r>
+        <w:t>the</w:t>
+      </w:r>
+      <w:r>
+        <w:t>se</w:t>
+      </w:r>
+      <w:r>
+        <w:t xml:space="preserve"> </w:t>
+      </w:r>
+      <w:r>
+        <w:t>relevant</w:t>
+      </w:r>
+      <w:r>
+        <w:t xml:space="preserve"> </w:t>
+      </w:r>
+      <w:r>
+        <w:t>volumes</w:t>
+      </w:r>
+      <w:r>
+        <w:t xml:space="preserve"> in the continuous </w:t>
+      </w:r>
+      <w:r>
+        <w:t xml:space="preserve">game </w:t>
       </w:r>
       <w:r>
         <w:t>space</w:t>
       </w:r>
       <w:r>
+        <w:t xml:space="preserve">. </w:t>
+      </w:r>
+      <w:r>
+        <w:t>These volumes may however be rather complex (</w:t>
+      </w:r>
+      <w:r>
+        <w:t>for example mapping the different rooms of a</w:t>
+      </w:r>
+      <w:r>
+        <w:t>ll</w:t>
+      </w:r>
+      <w:r>
+        <w:t xml:space="preserve"> house structure</w:t>
+      </w:r>
+      <w:r>
+        <w:t>s in a town</w:t>
+      </w:r>
+      <w:r>
+        <w:t>)</w:t>
+      </w:r>
+      <w:r>
+        <w:t>, and the long iterative process of game development, along with the huge workload</w:t>
+      </w:r>
+      <w:r>
+        <w:t>,</w:t>
+      </w:r>
+      <w:r>
+        <w:t xml:space="preserve"> can also lead to </w:t>
+      </w:r>
+      <w:r>
+        <w:t>discrepancies between the visual geometry</w:t>
+      </w:r>
+      <w:r>
+        <w:t xml:space="preserve"> shown to the player</w:t>
+      </w:r>
+      <w:r>
+        <w:t xml:space="preserve"> and </w:t>
+      </w:r>
+      <w:r>
+        <w:t xml:space="preserve">its </w:t>
+      </w:r>
+      <w:r>
+        <w:t>semantic representation</w:t>
+      </w:r>
+      <w:r>
+        <w:t>, in turn potentially leading to a worsened player experience.</w:t>
+      </w:r>
+    </w:p>
+    <w:p>
+      <w:pPr>
+        <w:pStyle w:val="BodyText"/>
+      </w:pPr>
+      <w:r>
+        <w:t xml:space="preserve">The goal of this thesis is </w:t>
+      </w:r>
+      <w:r>
+        <w:t xml:space="preserve">to </w:t>
+      </w:r>
+      <w:r>
+        <w:t>propose, implement and evaluate an algorithm for automatically creating</w:t>
+      </w:r>
+      <w:r>
+        <w:t xml:space="preserve"> </w:t>
+      </w:r>
+      <w:r>
+        <w:t>such a</w:t>
+      </w:r>
+      <w:r>
+        <w:t xml:space="preserve"> mapping based on input from </w:t>
+      </w:r>
+      <w:r>
+        <w:t xml:space="preserve">the game developers, in order to </w:t>
+      </w:r>
+      <w:r>
+        <w:t>lighten the workload on the developers while simultaneously improving the quality of the mappin</w:t>
+      </w:r>
+      <w:r>
+        <w:t>g</w:t>
+      </w:r>
+      <w:r>
         <w:t>.</w:t>
       </w:r>
     </w:p>
     <w:p>
       <w:pPr>
+        <w:pStyle w:val="KapitelII"/>
+      </w:pPr>
+      <w:bookmarkStart w:id="5" w:name="_Toc174027025"/>
+      <w:r>
+        <w:t>Problem Statement</w:t>
+      </w:r>
+      <w:bookmarkEnd w:id="5"/>
+    </w:p>
+    <w:p>
+      <w:pPr>
         <w:pStyle w:val="BodyText"/>
       </w:pPr>
       <w:r>
-        <w:t xml:space="preserve">This mapping from continuous </w:t>
-      </w:r>
-      <w:r>
-        <w:t xml:space="preserve">to </w:t>
-      </w:r>
-      <w:r>
-        <w:t xml:space="preserve">semantic space is a large amount of effort, especially in video games containing large </w:t>
-      </w:r>
-      <w:r>
-        <w:t>worlds</w:t>
-      </w:r>
-      <w:r>
-        <w:t xml:space="preserve"> with many </w:t>
-      </w:r>
-      <w:r>
-        <w:t>relevant volumes</w:t>
-      </w:r>
-      <w:r>
-        <w:t>.</w:t>
-      </w:r>
-      <w:r>
-        <w:t xml:space="preserve"> </w:t>
-      </w:r>
-      <w:r>
-        <w:t xml:space="preserve">This is usually </w:t>
-      </w:r>
-      <w:r>
-        <w:t>dealt with</w:t>
-      </w:r>
-      <w:r>
-        <w:t xml:space="preserve"> </w:t>
-      </w:r>
-      <w:r>
-        <w:t xml:space="preserve">by </w:t>
-      </w:r>
-      <w:r>
-        <w:t xml:space="preserve">a lot of manual </w:t>
-      </w:r>
-      <w:r>
-        <w:t>work</w:t>
-      </w:r>
-      <w:r>
-        <w:t xml:space="preserve"> </w:t>
-      </w:r>
-      <w:r>
-        <w:t xml:space="preserve">from </w:t>
-      </w:r>
-      <w:r>
-        <w:t xml:space="preserve">video </w:t>
-      </w:r>
-      <w:r>
-        <w:t xml:space="preserve">game developers to assign semantic meaning </w:t>
-      </w:r>
-      <w:r>
-        <w:t>(</w:t>
-      </w:r>
-      <w:r>
-        <w:t xml:space="preserve">usually </w:t>
-      </w:r>
-      <w:r>
-        <w:t xml:space="preserve">in the form of IDs) </w:t>
-      </w:r>
-      <w:r>
-        <w:t xml:space="preserve">to </w:t>
-      </w:r>
-      <w:r>
-        <w:t>the</w:t>
-      </w:r>
-      <w:r>
-        <w:t>se</w:t>
-      </w:r>
-      <w:r>
-        <w:t xml:space="preserve"> </w:t>
-      </w:r>
-      <w:r>
-        <w:t>relevant</w:t>
-      </w:r>
-      <w:r>
-        <w:t xml:space="preserve"> </w:t>
-      </w:r>
-      <w:r>
-        <w:t>volumes</w:t>
-      </w:r>
-      <w:r>
-        <w:t xml:space="preserve"> in the continuous </w:t>
-      </w:r>
-      <w:r>
-        <w:t xml:space="preserve">game </w:t>
-      </w:r>
-      <w:r>
-        <w:t>space</w:t>
-      </w:r>
-      <w:r>
-        <w:t xml:space="preserve">. </w:t>
-      </w:r>
-      <w:r>
-        <w:t>These volumes may however be rather complex (</w:t>
-      </w:r>
-      <w:r>
-        <w:t>for example mapping the different rooms of a</w:t>
-      </w:r>
-      <w:r>
-        <w:t>ll</w:t>
-      </w:r>
-      <w:r>
-        <w:t xml:space="preserve"> house structure</w:t>
-      </w:r>
-      <w:r>
-        <w:t>s in a town</w:t>
-      </w:r>
-      <w:r>
-        <w:t>)</w:t>
-      </w:r>
-      <w:r>
-        <w:t>, and the long iterative process of game development, along with the huge workload</w:t>
-      </w:r>
-      <w:r>
-        <w:t>,</w:t>
-      </w:r>
-      <w:r>
-        <w:t xml:space="preserve"> can also lead to </w:t>
-      </w:r>
-      <w:r>
-        <w:t>discrepancies between the visual geometry</w:t>
-      </w:r>
-      <w:r>
-        <w:t xml:space="preserve"> shown to the player</w:t>
-      </w:r>
-      <w:r>
-        <w:t xml:space="preserve"> and </w:t>
-      </w:r>
-      <w:r>
-        <w:t xml:space="preserve">its </w:t>
-      </w:r>
-      <w:r>
-        <w:t>semantic representation</w:t>
-      </w:r>
-      <w:r>
-        <w:t>, in turn potentially leading to a worsened player experience.</w:t>
-      </w:r>
-    </w:p>
-    <w:p>
-      <w:pPr>
-        <w:pStyle w:val="BodyText"/>
-      </w:pPr>
-      <w:r>
-        <w:t xml:space="preserve">The goal of this thesis is </w:t>
-      </w:r>
-      <w:r>
-        <w:t xml:space="preserve">to </w:t>
-      </w:r>
-      <w:r>
-        <w:t>propose, implement and evaluate an algorithm for automatically creating</w:t>
-      </w:r>
-      <w:r>
-        <w:t xml:space="preserve"> </w:t>
-      </w:r>
-      <w:r>
-        <w:t>such a</w:t>
-      </w:r>
-      <w:r>
-        <w:t xml:space="preserve"> mapping based on input from </w:t>
-      </w:r>
-      <w:r>
-        <w:t xml:space="preserve">the game developers, </w:t>
-      </w:r>
-      <w:proofErr w:type="gramStart"/>
-      <w:r>
-        <w:t>in order to</w:t>
-      </w:r>
-      <w:proofErr w:type="gramEnd"/>
-      <w:r>
-        <w:t xml:space="preserve"> </w:t>
-      </w:r>
-      <w:r>
-        <w:t>lighten the workload on the developers while simultaneously improving the quality of the mappin</w:t>
-      </w:r>
-      <w:r>
-        <w:t>g</w:t>
-      </w:r>
-      <w:r>
-        <w:t>.</w:t>
-      </w:r>
-    </w:p>
-    <w:p>
-      <w:pPr>
-        <w:pStyle w:val="KapitelII"/>
-      </w:pPr>
-      <w:bookmarkStart w:id="5" w:name="_Toc173946502"/>
-      <w:r>
-        <w:t>Problem Statement</w:t>
-      </w:r>
-      <w:bookmarkEnd w:id="5"/>
-    </w:p>
-    <w:p>
-      <w:pPr>
-        <w:pStyle w:val="BodyText"/>
-      </w:pPr>
-      <w:r>
-        <w:t xml:space="preserve">This </w:t>
-      </w:r>
-      <w:proofErr w:type="gramStart"/>
-      <w:r>
-        <w:t>mapping</w:t>
-      </w:r>
-      <w:proofErr w:type="gramEnd"/>
-      <w:r>
-        <w:t xml:space="preserve"> </w:t>
+        <w:t xml:space="preserve">This mapping </w:t>
       </w:r>
       <w:r>
         <w:t>is created</w:t>
@@ -5287,7 +5241,7 @@
         <w:pStyle w:val="KapitelII"/>
       </w:pPr>
       <w:bookmarkStart w:id="6" w:name="_Ref172801654"/>
-      <w:bookmarkStart w:id="7" w:name="_Toc173946503"/>
+      <w:bookmarkStart w:id="7" w:name="_Toc174027026"/>
       <w:r>
         <w:t xml:space="preserve">General </w:t>
       </w:r>
@@ -5550,18 +5504,10 @@
         <w:t xml:space="preserve"> delimiter </w:t>
       </w:r>
       <w:r>
-        <w:t xml:space="preserve">must always stop </w:t>
-      </w:r>
-      <w:proofErr w:type="gramStart"/>
-      <w:r>
-        <w:t>a</w:t>
-      </w:r>
-      <w:r>
-        <w:t xml:space="preserve"> volume</w:t>
-      </w:r>
-      <w:proofErr w:type="gramEnd"/>
-      <w:r>
-        <w:t xml:space="preserve"> </w:t>
+        <w:t>must always stop a</w:t>
+      </w:r>
+      <w:r>
+        <w:t xml:space="preserve"> volume </w:t>
       </w:r>
       <w:r>
         <w:t>from growing in this direction.</w:t>
@@ -5640,7 +5586,7 @@
       <w:pPr>
         <w:pStyle w:val="KapitelII"/>
       </w:pPr>
-      <w:bookmarkStart w:id="8" w:name="_Toc173946504"/>
+      <w:bookmarkStart w:id="8" w:name="_Toc174027027"/>
       <w:r>
         <w:t>Goal</w:t>
       </w:r>
@@ -5687,7 +5633,7 @@
       <w:pPr>
         <w:pStyle w:val="KapitelI"/>
       </w:pPr>
-      <w:bookmarkStart w:id="9" w:name="_Toc173946505"/>
+      <w:bookmarkStart w:id="9" w:name="_Toc174027028"/>
       <w:r>
         <w:lastRenderedPageBreak/>
         <w:t>Related work</w:t>
@@ -5698,7 +5644,7 @@
       <w:pPr>
         <w:pStyle w:val="KapitelII"/>
       </w:pPr>
-      <w:bookmarkStart w:id="10" w:name="_Toc173946506"/>
+      <w:bookmarkStart w:id="10" w:name="_Toc174027029"/>
       <w:r>
         <w:t>Space Foundation System</w:t>
       </w:r>
@@ -5773,7 +5719,7 @@
       </w:pPr>
       <w:bookmarkStart w:id="11" w:name="_Ref171870769"/>
       <w:bookmarkStart w:id="12" w:name="_Ref171870774"/>
-      <w:bookmarkStart w:id="13" w:name="_Toc173946507"/>
+      <w:bookmarkStart w:id="13" w:name="_Toc174027030"/>
       <w:r>
         <w:t>Thesis</w:t>
       </w:r>
@@ -5875,7 +5821,7 @@
         <w:pStyle w:val="KapitelII"/>
       </w:pPr>
       <w:bookmarkStart w:id="14" w:name="_Ref173939542"/>
-      <w:bookmarkStart w:id="15" w:name="_Toc173946508"/>
+      <w:bookmarkStart w:id="15" w:name="_Toc174027031"/>
       <w:r>
         <w:t>Bounding Volume Hierarchies</w:t>
       </w:r>
@@ -5993,7 +5939,7 @@
       <w:pPr>
         <w:pStyle w:val="KapitelII"/>
       </w:pPr>
-      <w:bookmarkStart w:id="16" w:name="_Toc173946509"/>
+      <w:bookmarkStart w:id="16" w:name="_Toc174027032"/>
       <w:r>
         <w:t>Flood Filling</w:t>
       </w:r>
@@ -6065,7 +6011,7 @@
       <w:pPr>
         <w:pStyle w:val="KapitelI"/>
       </w:pPr>
-      <w:bookmarkStart w:id="17" w:name="_Toc173946510"/>
+      <w:bookmarkStart w:id="17" w:name="_Toc174027033"/>
       <w:r>
         <w:lastRenderedPageBreak/>
         <w:t>Approach</w:t>
@@ -6076,7 +6022,7 @@
       <w:pPr>
         <w:pStyle w:val="KapitelII"/>
       </w:pPr>
-      <w:bookmarkStart w:id="18" w:name="_Toc173946511"/>
+      <w:bookmarkStart w:id="18" w:name="_Toc174027034"/>
       <w:r>
         <w:t>Overview</w:t>
       </w:r>
@@ -6097,7 +6043,7 @@
       <w:pPr>
         <w:pStyle w:val="KapitelII"/>
       </w:pPr>
-      <w:bookmarkStart w:id="19" w:name="_Toc173946512"/>
+      <w:bookmarkStart w:id="19" w:name="_Toc174027035"/>
       <w:r>
         <w:t>Representing Anchors</w:t>
       </w:r>
@@ -6146,7 +6092,7 @@
         <w:pStyle w:val="KapitelII"/>
       </w:pPr>
       <w:bookmarkStart w:id="20" w:name="_Ref171774734"/>
-      <w:bookmarkStart w:id="21" w:name="_Toc173946513"/>
+      <w:bookmarkStart w:id="21" w:name="_Toc174027036"/>
       <w:r>
         <w:t>Representing Volumes</w:t>
       </w:r>
@@ -6332,15 +6278,7 @@
         <w:t>recursively making the shapes smaller and smaller</w:t>
       </w:r>
       <w:r>
-        <w:t xml:space="preserve">, </w:t>
-      </w:r>
-      <w:proofErr w:type="gramStart"/>
-      <w:r>
-        <w:t>similar to</w:t>
-      </w:r>
-      <w:proofErr w:type="gramEnd"/>
-      <w:r>
-        <w:t xml:space="preserve"> a BVH tree.</w:t>
+        <w:t>, similar to a BVH tree.</w:t>
       </w:r>
       <w:r>
         <w:t xml:space="preserve"> While this </w:t>
@@ -6680,7 +6618,7 @@
       <w:pPr>
         <w:pStyle w:val="KapitelII"/>
       </w:pPr>
-      <w:bookmarkStart w:id="25" w:name="_Toc173946514"/>
+      <w:bookmarkStart w:id="25" w:name="_Toc174027037"/>
       <w:r>
         <w:t>Representing Delimiters</w:t>
       </w:r>
@@ -7153,15 +7091,7 @@
         <w:t>If delimiter planes were standalone objects in the world, the game developer would need to move both delimiter planes if they wanted to move the wall.</w:t>
       </w:r>
       <w:r>
-        <w:t xml:space="preserve"> With this setup, they only </w:t>
-      </w:r>
-      <w:proofErr w:type="gramStart"/>
-      <w:r>
-        <w:t>have to</w:t>
-      </w:r>
-      <w:proofErr w:type="gramEnd"/>
-      <w:r>
-        <w:t xml:space="preserve"> move the delimiter object, and the planes will remain attached to it.</w:t>
+        <w:t xml:space="preserve"> With this setup, they only have to move the delimiter object, and the planes will remain attached to it.</w:t>
       </w:r>
     </w:p>
     <w:p>
@@ -7175,7 +7105,7 @@
         </w:rPr>
         <w:lastRenderedPageBreak/>
         <w:drawing>
-          <wp:inline distT="0" distB="0" distL="0" distR="0" wp14:anchorId="360C7515" wp14:editId="797E5355">
+          <wp:inline distT="0" distB="0" distL="0" distR="0" wp14:anchorId="360C7515" wp14:editId="2DBFC329">
             <wp:extent cx="5400675" cy="1247775"/>
             <wp:effectExtent l="0" t="0" r="9525" b="9525"/>
             <wp:docPr id="2007190546" name="Picture 3"/>
@@ -7291,7 +7221,7 @@
         <w:pStyle w:val="KapitelII"/>
       </w:pPr>
       <w:bookmarkStart w:id="27" w:name="_Ref172301216"/>
-      <w:bookmarkStart w:id="28" w:name="_Toc173946515"/>
+      <w:bookmarkStart w:id="28" w:name="_Toc174027038"/>
       <w:r>
         <w:t>Virtually extending Delimiter Planes</w:t>
       </w:r>
@@ -7359,15 +7289,7 @@
         <w:t>always do exactly that</w:t>
       </w:r>
       <w:r>
-        <w:t xml:space="preserve"> at the cost of increased workload. The algorithm was however designed in a way that common cases should generate the expected result, so that developers only </w:t>
-      </w:r>
-      <w:proofErr w:type="gramStart"/>
-      <w:r>
-        <w:t>have to</w:t>
-      </w:r>
-      <w:proofErr w:type="gramEnd"/>
-      <w:r>
-        <w:t xml:space="preserve"> manually set up specific planes in edge cases. </w:t>
+        <w:t xml:space="preserve"> at the cost of increased workload. The algorithm was however designed in a way that common cases should generate the expected result, so that developers only have to manually set up specific planes in edge cases. </w:t>
       </w:r>
     </w:p>
     <w:p>
@@ -7699,7 +7621,7 @@
         <w:pStyle w:val="KapitelII"/>
       </w:pPr>
       <w:bookmarkStart w:id="34" w:name="_Ref172557914"/>
-      <w:bookmarkStart w:id="35" w:name="_Toc173946516"/>
+      <w:bookmarkStart w:id="35" w:name="_Toc174027039"/>
       <w:r>
         <w:t>Clipping Delimiters</w:t>
       </w:r>
@@ -7829,7 +7751,7 @@
       <w:pPr>
         <w:pStyle w:val="KapitelIII"/>
       </w:pPr>
-      <w:bookmarkStart w:id="36" w:name="_Toc173946517"/>
+      <w:bookmarkStart w:id="36" w:name="_Toc174027040"/>
       <w:r>
         <w:t>Growing Delimiters outward vs. cutting them down</w:t>
       </w:r>
@@ -7912,7 +7834,7 @@
       <w:pPr>
         <w:pStyle w:val="KapitelIII"/>
       </w:pPr>
-      <w:bookmarkStart w:id="37" w:name="_Toc173946518"/>
+      <w:bookmarkStart w:id="37" w:name="_Toc174027041"/>
       <w:r>
         <w:t>Solving an intersection</w:t>
       </w:r>
@@ -8292,7 +8214,7 @@
       <w:pPr>
         <w:pStyle w:val="KapitelIII"/>
       </w:pPr>
-      <w:bookmarkStart w:id="41" w:name="_Toc173946519"/>
+      <w:bookmarkStart w:id="41" w:name="_Toc174027042"/>
       <w:r>
         <w:t>Heuristic for ordering Delimiter intersections</w:t>
       </w:r>
@@ -8649,7 +8571,7 @@
         <w:pStyle w:val="KapitelII"/>
       </w:pPr>
       <w:bookmarkStart w:id="46" w:name="_Ref172551539"/>
-      <w:bookmarkStart w:id="47" w:name="_Toc173946520"/>
+      <w:bookmarkStart w:id="47" w:name="_Toc174027043"/>
       <w:r>
         <w:lastRenderedPageBreak/>
         <w:t>Calculating Volumes</w:t>
@@ -8927,7 +8849,7 @@
       <w:pPr>
         <w:pStyle w:val="KapitelIII"/>
       </w:pPr>
-      <w:bookmarkStart w:id="48" w:name="_Toc173946521"/>
+      <w:bookmarkStart w:id="48" w:name="_Toc174027044"/>
       <w:r>
         <w:lastRenderedPageBreak/>
         <w:t>Assembling the triangles</w:t>
@@ -8941,14 +8863,12 @@
       <w:r>
         <w:t xml:space="preserve">The algorithm essentially looks at all delimiter planes and figures out which (if any) of the triangles making up the plane are </w:t>
       </w:r>
-      <w:proofErr w:type="gramStart"/>
       <w:r>
         <w:t xml:space="preserve">actually </w:t>
       </w:r>
       <w:r>
         <w:t>delimiting</w:t>
       </w:r>
-      <w:proofErr w:type="gramEnd"/>
       <w:r>
         <w:t xml:space="preserve"> any specific volume. If that is the case, the triangle gets added to the volume’s internal representation.</w:t>
       </w:r>
@@ -8973,15 +8893,7 @@
         <w:pStyle w:val="BodyText"/>
       </w:pPr>
       <w:r>
-        <w:t xml:space="preserve">Determining whether a triangle is </w:t>
-      </w:r>
-      <w:proofErr w:type="gramStart"/>
-      <w:r>
-        <w:t>actually delimiting</w:t>
-      </w:r>
-      <w:proofErr w:type="gramEnd"/>
-      <w:r>
-        <w:t xml:space="preserve"> an anchor’s volume is non-</w:t>
+        <w:t>Determining whether a triangle is actually delimiting an anchor’s volume is non-</w:t>
       </w:r>
       <w:r>
         <w:t>trivial</w:t>
@@ -9408,7 +9320,7 @@
       <w:pPr>
         <w:pStyle w:val="KapitelIII"/>
       </w:pPr>
-      <w:bookmarkStart w:id="53" w:name="_Toc173946522"/>
+      <w:bookmarkStart w:id="53" w:name="_Toc174027045"/>
       <w:r>
         <w:t>Choosing query points</w:t>
       </w:r>
@@ -9480,15 +9392,7 @@
       </w:r>
       <w:r>
         <w:lastRenderedPageBreak/>
-        <w:t xml:space="preserve">are </w:t>
-      </w:r>
-      <w:proofErr w:type="gramStart"/>
-      <w:r>
-        <w:t>actually inside</w:t>
-      </w:r>
-      <w:proofErr w:type="gramEnd"/>
-      <w:r>
-        <w:t xml:space="preserve"> the </w:t>
+        <w:t xml:space="preserve">are actually inside the </w:t>
       </w:r>
       <w:r>
         <w:t>volume and</w:t>
@@ -9569,7 +9473,7 @@
           <w:noProof/>
         </w:rPr>
         <w:drawing>
-          <wp:inline distT="0" distB="0" distL="0" distR="0" wp14:anchorId="3E7E82B4" wp14:editId="3D3370E2">
+          <wp:inline distT="0" distB="0" distL="0" distR="0" wp14:anchorId="3E7E82B4" wp14:editId="1D8C6307">
             <wp:extent cx="5382081" cy="1200150"/>
             <wp:effectExtent l="0" t="0" r="9525" b="0"/>
             <wp:docPr id="977910016" name="Picture 4"/>
@@ -9704,13 +9608,8 @@
       <w:r>
         <w:t xml:space="preserve">The cell size must therefore be small enough that such problems don’t happen </w:t>
       </w:r>
-      <w:proofErr w:type="gramStart"/>
-      <w:r>
-        <w:t>for</w:t>
-      </w:r>
-      <w:proofErr w:type="gramEnd"/>
-      <w:r>
-        <w:t xml:space="preserve"> a specific </w:t>
+      <w:r>
+        <w:t xml:space="preserve">for a specific </w:t>
       </w:r>
       <w:r>
         <w:t>world</w:t>
@@ -9780,7 +9679,7 @@
           <w:noProof/>
         </w:rPr>
         <w:drawing>
-          <wp:inline distT="0" distB="0" distL="0" distR="0" wp14:anchorId="03A61C57" wp14:editId="03CBD192">
+          <wp:inline distT="0" distB="0" distL="0" distR="0" wp14:anchorId="03A61C57" wp14:editId="0630E9F7">
             <wp:extent cx="5400675" cy="1790700"/>
             <wp:effectExtent l="0" t="0" r="9525" b="0"/>
             <wp:docPr id="1903190511" name="Picture 3"/>
@@ -9870,7 +9769,7 @@
       <w:pPr>
         <w:pStyle w:val="KapitelIII"/>
       </w:pPr>
-      <w:bookmarkStart w:id="57" w:name="_Toc173946523"/>
+      <w:bookmarkStart w:id="57" w:name="_Toc174027046"/>
       <w:r>
         <w:lastRenderedPageBreak/>
         <w:t>Possible Improvements</w:t>
@@ -9891,15 +9790,7 @@
         <w:t>recursive cells</w:t>
       </w:r>
       <w:r>
-        <w:t xml:space="preserve">, </w:t>
-      </w:r>
-      <w:proofErr w:type="gramStart"/>
-      <w:r>
-        <w:t>similar to</w:t>
-      </w:r>
-      <w:proofErr w:type="gramEnd"/>
-      <w:r>
-        <w:t xml:space="preserve"> a BVH tree. </w:t>
+        <w:t xml:space="preserve">, similar to a BVH tree. </w:t>
       </w:r>
       <w:r>
         <w:t xml:space="preserve">This would </w:t>
@@ -9974,7 +9865,7 @@
       <w:pPr>
         <w:pStyle w:val="KapitelII"/>
       </w:pPr>
-      <w:bookmarkStart w:id="58" w:name="_Toc173946524"/>
+      <w:bookmarkStart w:id="58" w:name="_Toc174027047"/>
       <w:r>
         <w:t xml:space="preserve">Querying </w:t>
       </w:r>
@@ -10169,7 +10060,7 @@
       <w:pPr>
         <w:pStyle w:val="KapitelIII"/>
       </w:pPr>
-      <w:bookmarkStart w:id="60" w:name="_Toc173946525"/>
+      <w:bookmarkStart w:id="60" w:name="_Toc174027048"/>
       <w:r>
         <w:lastRenderedPageBreak/>
         <w:t>Issues of the trivial approach</w:t>
@@ -10187,7 +10078,10 @@
         <w:t>several</w:t>
       </w:r>
       <w:r>
-        <w:t xml:space="preserve"> edge cases that need to be handled.</w:t>
+        <w:t xml:space="preserve"> edge cases that need to be handled</w:t>
+      </w:r>
+      <w:r>
+        <w:t>.</w:t>
       </w:r>
     </w:p>
     <w:p>
@@ -10208,7 +10102,25 @@
         <w:t xml:space="preserve">Should this case happen during evaluation of the Even-Odd Rule, then an early exit can be made </w:t>
       </w:r>
       <w:r>
-        <w:t>as the point must be “inside” the volume if it lies on any triangle of the volume.</w:t>
+        <w:t xml:space="preserve">as the point </w:t>
+      </w:r>
+      <w:r>
+        <w:t>is</w:t>
+      </w:r>
+      <w:r>
+        <w:t xml:space="preserve"> </w:t>
+      </w:r>
+      <w:r>
+        <w:t xml:space="preserve">considered </w:t>
+      </w:r>
+      <w:r>
+        <w:t xml:space="preserve">“inside” the volume if it lies </w:t>
+      </w:r>
+      <w:r>
+        <w:t xml:space="preserve">exactly </w:t>
+      </w:r>
+      <w:r>
+        <w:t>on any triangle of the volume.</w:t>
       </w:r>
     </w:p>
     <w:p>
@@ -10234,6 +10146,15 @@
       <w:r>
         <w:t>any implication to the result.</w:t>
       </w:r>
+      <w:r>
+        <w:t xml:space="preserve"> </w:t>
+      </w:r>
+      <w:r>
+        <w:t>Because the volume is enclosed, other triangles must be connected to this orthogonal one, which with intersections can be calculated as normal</w:t>
+      </w:r>
+      <w:r>
+        <w:t>.</w:t>
+      </w:r>
     </w:p>
     <w:p>
       <w:pPr>
@@ -10280,18 +10201,106 @@
     <w:p>
       <w:pPr>
         <w:pStyle w:val="BodyText"/>
-      </w:pPr>
-      <w:r>
-        <w:t>@Incomplete</w:t>
+        <w:keepNext/>
+      </w:pPr>
+      <w:r>
+        <w:rPr>
+          <w:noProof/>
+        </w:rPr>
+        <w:drawing>
+          <wp:inline distT="0" distB="0" distL="0" distR="0" wp14:anchorId="09771E0D" wp14:editId="26AE514E">
+            <wp:extent cx="5391150" cy="3028950"/>
+            <wp:effectExtent l="0" t="0" r="0" b="0"/>
+            <wp:docPr id="538583313" name="Picture 3"/>
+            <wp:cNvGraphicFramePr>
+              <a:graphicFrameLocks xmlns:a="http://schemas.openxmlformats.org/drawingml/2006/main" noChangeAspect="1"/>
+            </wp:cNvGraphicFramePr>
+            <a:graphic xmlns:a="http://schemas.openxmlformats.org/drawingml/2006/main">
+              <a:graphicData uri="http://schemas.openxmlformats.org/drawingml/2006/picture">
+                <pic:pic xmlns:pic="http://schemas.openxmlformats.org/drawingml/2006/picture">
+                  <pic:nvPicPr>
+                    <pic:cNvPr id="0" name="Picture 1"/>
+                    <pic:cNvPicPr>
+                      <a:picLocks noChangeAspect="1" noChangeArrowheads="1"/>
+                    </pic:cNvPicPr>
+                  </pic:nvPicPr>
+                  <pic:blipFill>
+                    <a:blip r:embed="rId24">
+                      <a:extLst>
+                        <a:ext uri="{28A0092B-C50C-407E-A947-70E740481C1C}">
+                          <a14:useLocalDpi xmlns:a14="http://schemas.microsoft.com/office/drawing/2010/main" val="0"/>
+                        </a:ext>
+                      </a:extLst>
+                    </a:blip>
+                    <a:srcRect/>
+                    <a:stretch>
+                      <a:fillRect/>
+                    </a:stretch>
+                  </pic:blipFill>
+                  <pic:spPr bwMode="auto">
+                    <a:xfrm>
+                      <a:off x="0" y="0"/>
+                      <a:ext cx="5391150" cy="3028950"/>
+                    </a:xfrm>
+                    <a:prstGeom prst="rect">
+                      <a:avLst/>
+                    </a:prstGeom>
+                    <a:noFill/>
+                    <a:ln>
+                      <a:noFill/>
+                    </a:ln>
+                  </pic:spPr>
+                </pic:pic>
+              </a:graphicData>
+            </a:graphic>
+          </wp:inline>
+        </w:drawing>
+      </w:r>
+    </w:p>
+    <w:p>
+      <w:pPr>
+        <w:pStyle w:val="Caption"/>
+        <w:jc w:val="center"/>
+      </w:pPr>
+      <w:r>
+        <w:t xml:space="preserve">Figure </w:t>
+      </w:r>
+      <w:r>
+        <w:fldChar w:fldCharType="begin"/>
+      </w:r>
+      <w:r>
+        <w:instrText xml:space="preserve"> SEQ Figure \* ARABIC </w:instrText>
+      </w:r>
+      <w:r>
+        <w:fldChar w:fldCharType="separate"/>
+      </w:r>
+      <w:r>
+        <w:rPr>
+          <w:noProof/>
+        </w:rPr>
+        <w:t>14</w:t>
+      </w:r>
+      <w:r>
+        <w:fldChar w:fldCharType="end"/>
+      </w:r>
+      <w:r>
+        <w:t>: Visual Examples of the three described issues with the naive Even-Odd rule implementation.</w:t>
       </w:r>
     </w:p>
     <w:p>
       <w:pPr>
         <w:pStyle w:val="KapitelIII"/>
       </w:pPr>
-      <w:bookmarkStart w:id="61" w:name="_Toc173946526"/>
-      <w:r>
-        <w:t>Possible Improvements</w:t>
+      <w:bookmarkStart w:id="61" w:name="_Toc174027049"/>
+      <w:r>
+        <w:lastRenderedPageBreak/>
+        <w:t xml:space="preserve">Possible </w:t>
+      </w:r>
+      <w:r>
+        <w:t xml:space="preserve">Performance </w:t>
+      </w:r>
+      <w:r>
+        <w:t>Improvements</w:t>
       </w:r>
       <w:bookmarkEnd w:id="61"/>
     </w:p>
@@ -10344,15 +10353,7 @@
         <w:t xml:space="preserve">, which allows for easy rejection of volumes </w:t>
       </w:r>
       <w:r>
-        <w:t xml:space="preserve">in which the query point </w:t>
-      </w:r>
-      <w:proofErr w:type="gramStart"/>
-      <w:r>
-        <w:t>definitely does</w:t>
-      </w:r>
-      <w:proofErr w:type="gramEnd"/>
-      <w:r>
-        <w:t xml:space="preserve"> not reside. </w:t>
+        <w:t xml:space="preserve">in which the query point definitely does not reside. </w:t>
       </w:r>
       <w:r>
         <w:t xml:space="preserve">Before ray-casting against all individual triangles of the volume, the algorithm first checks whether the point lies inside the AABB of the volume. If not, then the point cannot be inside the volume. If the point is inside the AABB, </w:t>
@@ -10369,7 +10370,6 @@
         <w:pStyle w:val="BodyText"/>
       </w:pPr>
       <w:r>
-        <w:lastRenderedPageBreak/>
         <w:t>The second optimization</w:t>
       </w:r>
       <w:r>
@@ -10416,7 +10416,7 @@
       <w:pPr>
         <w:pStyle w:val="KapitelI"/>
       </w:pPr>
-      <w:bookmarkStart w:id="62" w:name="_Toc173946527"/>
+      <w:bookmarkStart w:id="62" w:name="_Toc174027050"/>
       <w:r>
         <w:lastRenderedPageBreak/>
         <w:t>Implementation</w:t>
@@ -10427,7 +10427,7 @@
       <w:pPr>
         <w:pStyle w:val="KapitelII"/>
       </w:pPr>
-      <w:bookmarkStart w:id="63" w:name="_Toc173946528"/>
+      <w:bookmarkStart w:id="63" w:name="_Toc174027051"/>
       <w:r>
         <w:t>Overview</w:t>
       </w:r>
@@ -10516,7 +10516,7 @@
       <w:pPr>
         <w:pStyle w:val="KapitelII"/>
       </w:pPr>
-      <w:bookmarkStart w:id="64" w:name="_Toc173946529"/>
+      <w:bookmarkStart w:id="64" w:name="_Toc174027052"/>
       <w:r>
         <w:t>The interface</w:t>
       </w:r>
@@ -10684,7 +10684,7 @@
       <w:pPr>
         <w:pStyle w:val="KapitelII"/>
       </w:pPr>
-      <w:bookmarkStart w:id="65" w:name="_Toc173946530"/>
+      <w:bookmarkStart w:id="65" w:name="_Toc174027053"/>
       <w:r>
         <w:t>The underlying data structure</w:t>
       </w:r>
@@ -10802,7 +10802,7 @@
         <w:pStyle w:val="KapitelII"/>
       </w:pPr>
       <w:bookmarkStart w:id="66" w:name="_Ref172806156"/>
-      <w:bookmarkStart w:id="67" w:name="_Toc173946531"/>
+      <w:bookmarkStart w:id="67" w:name="_Toc174027054"/>
       <w:r>
         <w:t>Tessellation</w:t>
       </w:r>
@@ -10813,7 +10813,7 @@
       <w:pPr>
         <w:pStyle w:val="KapitelII"/>
       </w:pPr>
-      <w:bookmarkStart w:id="68" w:name="_Toc173946532"/>
+      <w:bookmarkStart w:id="68" w:name="_Toc174027055"/>
       <w:r>
         <w:t>Flood filling</w:t>
       </w:r>
@@ -10823,7 +10823,7 @@
       <w:pPr>
         <w:pStyle w:val="KapitelII"/>
       </w:pPr>
-      <w:bookmarkStart w:id="69" w:name="_Toc173946533"/>
+      <w:bookmarkStart w:id="69" w:name="_Toc174027056"/>
       <w:r>
         <w:t>Assembling</w:t>
       </w:r>
@@ -10833,7 +10833,7 @@
       <w:pPr>
         <w:pStyle w:val="KapitelI"/>
       </w:pPr>
-      <w:bookmarkStart w:id="70" w:name="_Toc173946534"/>
+      <w:bookmarkStart w:id="70" w:name="_Toc174027057"/>
       <w:r>
         <w:lastRenderedPageBreak/>
         <w:t>Assessment</w:t>
@@ -10844,7 +10844,7 @@
       <w:pPr>
         <w:pStyle w:val="KapitelII"/>
       </w:pPr>
-      <w:bookmarkStart w:id="71" w:name="_Toc173946535"/>
+      <w:bookmarkStart w:id="71" w:name="_Toc174027058"/>
       <w:r>
         <w:t>Fulfillment</w:t>
       </w:r>
@@ -10857,7 +10857,7 @@
       <w:pPr>
         <w:pStyle w:val="KapitelII"/>
       </w:pPr>
-      <w:bookmarkStart w:id="72" w:name="_Toc173946536"/>
+      <w:bookmarkStart w:id="72" w:name="_Toc174027059"/>
       <w:r>
         <w:t xml:space="preserve">Comparison </w:t>
       </w:r>
@@ -10870,7 +10870,7 @@
       <w:pPr>
         <w:pStyle w:val="KapitelI"/>
       </w:pPr>
-      <w:bookmarkStart w:id="73" w:name="_Toc173946537"/>
+      <w:bookmarkStart w:id="73" w:name="_Toc174027060"/>
       <w:r>
         <w:lastRenderedPageBreak/>
         <w:t>Future Work</w:t>
@@ -10881,7 +10881,7 @@
       <w:pPr>
         <w:pStyle w:val="KapitelI"/>
       </w:pPr>
-      <w:bookmarkStart w:id="74" w:name="_Toc173946538"/>
+      <w:bookmarkStart w:id="74" w:name="_Toc174027061"/>
       <w:r>
         <w:lastRenderedPageBreak/>
         <w:t>Conclusion</w:t>
@@ -10892,7 +10892,7 @@
       <w:pPr>
         <w:pStyle w:val="VerzeichnisberschriftimInhaltsverzeichnisgelistet"/>
       </w:pPr>
-      <w:bookmarkStart w:id="75" w:name="_Toc173946539"/>
+      <w:bookmarkStart w:id="75" w:name="_Toc174027062"/>
       <w:r>
         <w:lastRenderedPageBreak/>
         <w:t>List</w:t>
@@ -11868,7 +11868,7 @@
         <w:fldChar w:fldCharType="end"/>
       </w:r>
     </w:p>
-    <w:bookmarkStart w:id="76" w:name="_Toc173946540" w:displacedByCustomXml="next"/>
+    <w:bookmarkStart w:id="76" w:name="_Toc174027063" w:displacedByCustomXml="next"/>
     <w:sdt>
       <w:sdtPr>
         <w:rPr>
@@ -12279,8 +12279,8 @@
       </w:pPr>
     </w:p>
     <w:sectPr>
-      <w:footerReference w:type="even" r:id="rId24"/>
-      <w:footerReference w:type="default" r:id="rId25"/>
+      <w:footerReference w:type="even" r:id="rId25"/>
+      <w:footerReference w:type="default" r:id="rId26"/>
       <w:pgSz w:w="11907" w:h="16838" w:code="9"/>
       <w:pgMar w:top="1134" w:right="1134" w:bottom="1134" w:left="2268" w:header="1134" w:footer="652" w:gutter="0"/>
       <w:pgNumType w:start="1"/>
@@ -12584,19 +12584,11 @@
         </wp:anchor>
       </w:drawing>
     </w:r>
-    <w:proofErr w:type="spellStart"/>
     <w:r>
       <w:rPr>
         <w:noProof w:val="0"/>
       </w:rPr>
-      <w:t>Technische</w:t>
-    </w:r>
-    <w:proofErr w:type="spellEnd"/>
-    <w:r>
-      <w:rPr>
-        <w:noProof w:val="0"/>
-      </w:rPr>
-      <w:t xml:space="preserve"> Universität München</w:t>
+      <w:t>Technische Universität München</w:t>
     </w:r>
   </w:p>
 </w:hdr>
@@ -16675,6 +16667,7 @@
     <w:rsid w:val="001931ED"/>
     <w:rsid w:val="001C13FE"/>
     <w:rsid w:val="002031B4"/>
+    <w:rsid w:val="00244F62"/>
     <w:rsid w:val="002A1CC8"/>
     <w:rsid w:val="002D3FCF"/>
     <w:rsid w:val="0033048E"/>
@@ -16704,9 +16697,11 @@
     <w:rsid w:val="00B37BBE"/>
     <w:rsid w:val="00C52141"/>
     <w:rsid w:val="00C66753"/>
+    <w:rsid w:val="00CB0E3E"/>
     <w:rsid w:val="00CD2D49"/>
     <w:rsid w:val="00CF3CAF"/>
     <w:rsid w:val="00D03C58"/>
+    <w:rsid w:val="00D258D5"/>
     <w:rsid w:val="00D76E8D"/>
     <w:rsid w:val="00DD42B2"/>
     <w:rsid w:val="00E23CAB"/>
@@ -16716,6 +16711,7 @@
     <w:rsid w:val="00EB718F"/>
     <w:rsid w:val="00F44B08"/>
     <w:rsid w:val="00F62206"/>
+    <w:rsid w:val="00FC46B0"/>
     <w:rsid w:val="00FD56E1"/>
     <w:rsid w:val="00FE3DE0"/>
   </w:rsids>

</xml_diff>

<commit_message>
Did some introduction work as well.
</commit_message>
<xml_diff>
--- a/Text/Thesis/Text.docx
+++ b/Text/Thesis/Text.docx
@@ -348,14 +348,39 @@
                     <w:color w:val="A6A6A6" w:themeColor="background1" w:themeShade="A6"/>
                     <w:lang w:val="de-DE"/>
                   </w:rPr>
-                  <w:t xml:space="preserve">School of </w:t>
+                  <w:t xml:space="preserve">School </w:t>
                 </w:r>
+                <w:proofErr w:type="spellStart"/>
                 <w:r>
                   <w:rPr>
                     <w:color w:val="A6A6A6" w:themeColor="background1" w:themeShade="A6"/>
                     <w:lang w:val="de-DE"/>
                   </w:rPr>
-                  <w:t>Computation, Information and Technology</w:t>
+                  <w:t>of</w:t>
+                </w:r>
+                <w:proofErr w:type="spellEnd"/>
+                <w:r>
+                  <w:rPr>
+                    <w:color w:val="A6A6A6" w:themeColor="background1" w:themeShade="A6"/>
+                    <w:lang w:val="de-DE"/>
+                  </w:rPr>
+                  <w:t xml:space="preserve"> </w:t>
+                </w:r>
+                <w:proofErr w:type="spellStart"/>
+                <w:r>
+                  <w:rPr>
+                    <w:color w:val="A6A6A6" w:themeColor="background1" w:themeShade="A6"/>
+                    <w:lang w:val="de-DE"/>
+                  </w:rPr>
+                  <w:t>Computation</w:t>
+                </w:r>
+                <w:proofErr w:type="spellEnd"/>
+                <w:r>
+                  <w:rPr>
+                    <w:color w:val="A6A6A6" w:themeColor="background1" w:themeShade="A6"/>
+                    <w:lang w:val="de-DE"/>
+                  </w:rPr>
+                  <w:t>, Information and Technology</w:t>
                 </w:r>
               </w:sdtContent>
             </w:sdt>
@@ -5240,16 +5265,9 @@
       <w:pPr>
         <w:pStyle w:val="KapitelII"/>
       </w:pPr>
-      <w:bookmarkStart w:id="6" w:name="_Ref172801654"/>
-      <w:bookmarkStart w:id="7" w:name="_Toc174027026"/>
-      <w:r>
-        <w:t xml:space="preserve">General </w:t>
-      </w:r>
-      <w:r>
-        <w:t>Requirements</w:t>
-      </w:r>
-      <w:bookmarkEnd w:id="6"/>
-      <w:bookmarkEnd w:id="7"/>
+      <w:r>
+        <w:t>Functional Requirements</w:t>
+      </w:r>
     </w:p>
     <w:p>
       <w:pPr>
@@ -5319,10 +5337,7 @@
         <w:t xml:space="preserve">actual </w:t>
       </w:r>
       <w:r>
-        <w:t xml:space="preserve">change to the input. </w:t>
-      </w:r>
-      <w:r>
-        <w:t xml:space="preserve"> </w:t>
+        <w:t>change to the input.</w:t>
       </w:r>
     </w:p>
     <w:p>
@@ -5334,65 +5349,49 @@
         </w:numPr>
       </w:pPr>
       <w:r>
-        <w:t xml:space="preserve">The algorithm must be </w:t>
-      </w:r>
-      <w:r>
-        <w:t xml:space="preserve">predictable for </w:t>
-      </w:r>
-      <w:r>
-        <w:t>a human user to anticipate the results</w:t>
-      </w:r>
-      <w:r>
-        <w:t xml:space="preserve"> to reduce the friction between the human user and the algorithm. </w:t>
-      </w:r>
-      <w:r>
-        <w:t xml:space="preserve">While this is a </w:t>
-      </w:r>
-      <w:r>
-        <w:t>rather subjective</w:t>
-      </w:r>
-      <w:r>
-        <w:t xml:space="preserve">, </w:t>
-      </w:r>
-      <w:r>
-        <w:t xml:space="preserve">mathematically </w:t>
-      </w:r>
-      <w:r>
-        <w:t>non-</w:t>
-      </w:r>
-      <w:r>
-        <w:t>provable</w:t>
-      </w:r>
-      <w:r>
-        <w:t xml:space="preserve"> requirement</w:t>
-      </w:r>
-      <w:r>
-        <w:t>, it is nevertheless an important one, as unpredictability will render the algorithm almost useless in practice.</w:t>
-      </w:r>
-      <w:r>
-        <w:t xml:space="preserve"> </w:t>
-      </w:r>
-      <w:r>
-        <w:t>In short,</w:t>
-      </w:r>
-      <w:r>
-        <w:rPr>
-          <w:sz w:val="20"/>
-          <w:szCs w:val="16"/>
-        </w:rPr>
-        <w:t xml:space="preserve"> </w:t>
-      </w:r>
-      <w:r>
-        <w:t xml:space="preserve">changes to the input should </w:t>
-      </w:r>
-      <w:r>
-        <w:t xml:space="preserve">only make a predictable change </w:t>
-      </w:r>
-      <w:r>
-        <w:t>in</w:t>
-      </w:r>
-      <w:r>
-        <w:t xml:space="preserve"> the output.</w:t>
+        <w:t xml:space="preserve">Querying the data structure </w:t>
+      </w:r>
+      <w:r>
+        <w:t>after it has been generated</w:t>
+      </w:r>
+      <w:r>
+        <w:t xml:space="preserve"> must be </w:t>
+      </w:r>
+      <w:r>
+        <w:t>possible in real time</w:t>
+      </w:r>
+      <w:r>
+        <w:t xml:space="preserve"> for the algorithm</w:t>
+      </w:r>
+      <w:r>
+        <w:t xml:space="preserve"> to be applicable in games. </w:t>
+      </w:r>
+      <w:r>
+        <w:t>The build-up phase of the data structure may however be done “offline”</w:t>
+      </w:r>
+      <w:r>
+        <w:t>,</w:t>
+      </w:r>
+      <w:r>
+        <w:t xml:space="preserve"> because it is </w:t>
+      </w:r>
+      <w:r>
+        <w:t>computationally</w:t>
+      </w:r>
+      <w:r>
+        <w:t xml:space="preserve"> expensive</w:t>
+      </w:r>
+      <w:r>
+        <w:t xml:space="preserve">. </w:t>
+      </w:r>
+      <w:r>
+        <w:t>Offline means that the data structure is created once by a developer, and then serialized and loaded during run time</w:t>
+      </w:r>
+      <w:r>
+        <w:t xml:space="preserve"> (which should be a lot faster than the generation for large inputs)</w:t>
+      </w:r>
+      <w:r>
+        <w:t>.</w:t>
       </w:r>
     </w:p>
     <w:p>
@@ -5404,53 +5403,56 @@
         </w:numPr>
       </w:pPr>
       <w:r>
-        <w:t xml:space="preserve">Querying the data structure </w:t>
-      </w:r>
-      <w:r>
-        <w:t>after it has been generated</w:t>
-      </w:r>
-      <w:r>
-        <w:t xml:space="preserve"> must be </w:t>
-      </w:r>
-      <w:r>
-        <w:t>possible in real time</w:t>
-      </w:r>
-      <w:r>
-        <w:t xml:space="preserve"> for the algorithm</w:t>
-      </w:r>
-      <w:r>
-        <w:t xml:space="preserve"> to be applicable in games. </w:t>
-      </w:r>
-      <w:r>
-        <w:t xml:space="preserve">The build-up phase of the data </w:t>
-      </w:r>
-      <w:r>
         <w:lastRenderedPageBreak/>
-        <w:t>structure may however be done “offline”</w:t>
-      </w:r>
-      <w:r>
-        <w:t>,</w:t>
-      </w:r>
-      <w:r>
-        <w:t xml:space="preserve"> because it is </w:t>
-      </w:r>
-      <w:r>
-        <w:t>computationally</w:t>
-      </w:r>
-      <w:r>
-        <w:t xml:space="preserve"> expensive</w:t>
-      </w:r>
-      <w:r>
-        <w:t xml:space="preserve">. </w:t>
-      </w:r>
-      <w:r>
-        <w:t>Offline means that the data structure is created once by a developer, and then serialized and loaded during run time</w:t>
-      </w:r>
-      <w:r>
-        <w:t xml:space="preserve"> (which should be a lot faster than the generation for large inputs)</w:t>
+        <w:t>The</w:t>
+      </w:r>
+      <w:r>
+        <w:t xml:space="preserve"> volume calculated for an</w:t>
+      </w:r>
+      <w:r>
+        <w:t>y</w:t>
+      </w:r>
+      <w:r>
+        <w:t xml:space="preserve"> anchor must never intersect </w:t>
+      </w:r>
+      <w:r>
+        <w:t xml:space="preserve">any </w:t>
+      </w:r>
+      <w:r>
+        <w:t xml:space="preserve">of the defined </w:t>
+      </w:r>
+      <w:r>
+        <w:t>delimiter</w:t>
+      </w:r>
+      <w:r>
+        <w:t>s</w:t>
+      </w:r>
+      <w:r>
+        <w:t xml:space="preserve"> </w:t>
+      </w:r>
+      <w:r>
+        <w:t>in the world</w:t>
       </w:r>
       <w:r>
         <w:t>.</w:t>
+      </w:r>
+      <w:r>
+        <w:t xml:space="preserve"> </w:t>
+      </w:r>
+      <w:r>
+        <w:t>Conversely, a</w:t>
+      </w:r>
+      <w:r>
+        <w:t xml:space="preserve"> delimiter </w:t>
+      </w:r>
+      <w:r>
+        <w:t>must always stop a</w:t>
+      </w:r>
+      <w:r>
+        <w:t xml:space="preserve"> volume </w:t>
+      </w:r>
+      <w:r>
+        <w:t>from growing in this direction.</w:t>
       </w:r>
     </w:p>
     <w:p>
@@ -5462,55 +5464,34 @@
         </w:numPr>
       </w:pPr>
       <w:r>
-        <w:t>The</w:t>
-      </w:r>
-      <w:r>
-        <w:t xml:space="preserve"> volume calculated for an</w:t>
+        <w:t>The volume of an</w:t>
       </w:r>
       <w:r>
         <w:t>y</w:t>
       </w:r>
       <w:r>
-        <w:t xml:space="preserve"> anchor must never intersect </w:t>
-      </w:r>
-      <w:r>
-        <w:t xml:space="preserve">any </w:t>
-      </w:r>
-      <w:r>
-        <w:t xml:space="preserve">of the defined </w:t>
-      </w:r>
-      <w:r>
-        <w:t>delimiter</w:t>
-      </w:r>
-      <w:r>
-        <w:t>s</w:t>
-      </w:r>
-      <w:r>
-        <w:t xml:space="preserve"> </w:t>
-      </w:r>
-      <w:r>
-        <w:t>in the world</w:t>
-      </w:r>
-      <w:r>
-        <w:t>.</w:t>
-      </w:r>
-      <w:r>
-        <w:t xml:space="preserve"> </w:t>
-      </w:r>
-      <w:r>
-        <w:t>Conversely, a</w:t>
-      </w:r>
-      <w:r>
-        <w:t xml:space="preserve"> delimiter </w:t>
-      </w:r>
-      <w:r>
-        <w:t>must always stop a</w:t>
-      </w:r>
-      <w:r>
-        <w:t xml:space="preserve"> volume </w:t>
-      </w:r>
-      <w:r>
-        <w:t>from growing in this direction.</w:t>
+        <w:t xml:space="preserve"> anchor</w:t>
+      </w:r>
+      <w:r>
+        <w:t xml:space="preserve"> must extend as far as possible while not violating </w:t>
+      </w:r>
+      <w:r>
+        <w:t>the previous requirement</w:t>
+      </w:r>
+      <w:r>
+        <w:t xml:space="preserve">. This means that </w:t>
+      </w:r>
+      <w:r>
+        <w:t>these volumes</w:t>
+      </w:r>
+      <w:r>
+        <w:t xml:space="preserve"> must also perfectly represent complex shapes, by bending around corners </w:t>
+      </w:r>
+      <w:r>
+        <w:t xml:space="preserve">or filling in tight </w:t>
+      </w:r>
+      <w:r>
+        <w:t>polygonal shapes.</w:t>
       </w:r>
     </w:p>
     <w:p>
@@ -5522,34 +5503,33 @@
         </w:numPr>
       </w:pPr>
       <w:r>
-        <w:t>The volume of an</w:t>
-      </w:r>
-      <w:r>
-        <w:t>y</w:t>
-      </w:r>
-      <w:r>
-        <w:t xml:space="preserve"> anchor</w:t>
-      </w:r>
-      <w:r>
-        <w:t xml:space="preserve"> must extend as far as possible while not violating </w:t>
-      </w:r>
-      <w:r>
-        <w:t>the previous requirement</w:t>
-      </w:r>
-      <w:r>
-        <w:t xml:space="preserve">. This means that </w:t>
-      </w:r>
-      <w:r>
-        <w:t>these volumes</w:t>
-      </w:r>
-      <w:r>
-        <w:t xml:space="preserve"> must also perfectly represent complex shapes, by bending around corners </w:t>
-      </w:r>
-      <w:r>
-        <w:t xml:space="preserve">or filling in tight </w:t>
-      </w:r>
-      <w:r>
-        <w:t>polygonal shapes.</w:t>
+        <w:t>The volume</w:t>
+      </w:r>
+      <w:r>
+        <w:t xml:space="preserve"> </w:t>
+      </w:r>
+      <w:r>
+        <w:t xml:space="preserve">of any anchor </w:t>
+      </w:r>
+      <w:r>
+        <w:t xml:space="preserve">must always be completely </w:t>
+      </w:r>
+      <w:r>
+        <w:t>enclosed and</w:t>
+      </w:r>
+      <w:r>
+        <w:t xml:space="preserve"> must always contain its anchor.</w:t>
+      </w:r>
+      <w:r>
+        <w:t xml:space="preserve"> It must not intersect itself.</w:t>
+      </w:r>
+    </w:p>
+    <w:p>
+      <w:pPr>
+        <w:pStyle w:val="KapitelII"/>
+      </w:pPr>
+      <w:r>
+        <w:t>Non-functional requirements</w:t>
       </w:r>
     </w:p>
     <w:p>
@@ -5557,58 +5537,58 @@
         <w:pStyle w:val="BodyText"/>
         <w:numPr>
           <w:ilvl w:val="0"/>
-          <w:numId w:val="21"/>
+          <w:numId w:val="26"/>
         </w:numPr>
       </w:pPr>
       <w:r>
-        <w:t>The volume</w:t>
-      </w:r>
-      <w:r>
-        <w:t xml:space="preserve"> </w:t>
-      </w:r>
-      <w:r>
-        <w:t xml:space="preserve">of any anchor </w:t>
-      </w:r>
-      <w:r>
-        <w:t xml:space="preserve">must always be completely </w:t>
-      </w:r>
-      <w:r>
-        <w:t>enclosed and</w:t>
-      </w:r>
-      <w:r>
-        <w:t xml:space="preserve"> must always contain its anchor.</w:t>
-      </w:r>
-      <w:r>
-        <w:t xml:space="preserve"> It must not intersect itself.</w:t>
-      </w:r>
-    </w:p>
-    <w:p>
-      <w:pPr>
-        <w:pStyle w:val="KapitelII"/>
-      </w:pPr>
-      <w:bookmarkStart w:id="8" w:name="_Toc174027027"/>
-      <w:r>
-        <w:t>Goal</w:t>
-      </w:r>
-      <w:r>
-        <w:t>s</w:t>
-      </w:r>
-      <w:bookmarkEnd w:id="8"/>
+        <w:t xml:space="preserve">The algorithm should be designed to be predictable for a human user to have a positive effect in real world application. </w:t>
+      </w:r>
+      <w:r>
+        <w:t>The overhead required for a human user to achieve the desired outcome should be kept as low as possible</w:t>
+      </w:r>
+      <w:r>
+        <w:t>.</w:t>
+      </w:r>
     </w:p>
     <w:p>
       <w:pPr>
         <w:pStyle w:val="BodyText"/>
-      </w:pPr>
-      <w:r>
-        <w:t xml:space="preserve">The algorithm was designed with the goal to keep the error of the output as low as possible, while simultaneously </w:t>
-      </w:r>
-      <w:r>
-        <w:t>allowing for a simple integration of the solution into existing tools used in game development.</w:t>
+        <w:numPr>
+          <w:ilvl w:val="0"/>
+          <w:numId w:val="26"/>
+        </w:numPr>
+      </w:pPr>
+      <w:r>
+        <w:t>The algorithm was designed with the goal to keep the error of the output as low as possibl</w:t>
+      </w:r>
+      <w:r>
+        <w:t>e</w:t>
+      </w:r>
+      <w:r>
+        <w:t>.</w:t>
+      </w:r>
+      <w:r>
+        <w:t xml:space="preserve"> The error </w:t>
+      </w:r>
+      <w:r>
+        <w:t>of the output is defined as the discrepancy between the “ideal” desired output and the actual result.</w:t>
       </w:r>
     </w:p>
     <w:p>
       <w:pPr>
         <w:pStyle w:val="BodyText"/>
+        <w:numPr>
+          <w:ilvl w:val="0"/>
+          <w:numId w:val="26"/>
+        </w:numPr>
+      </w:pPr>
+      <w:r>
+        <w:t xml:space="preserve">The solution implemented should be easy to integrate into existing tools in real-world applications, such as game engines. </w:t>
+      </w:r>
+    </w:p>
+    <w:p>
+      <w:pPr>
+        <w:pStyle w:val="BodyText"/>
       </w:pPr>
       <w:r>
         <w:t xml:space="preserve">The goal of this thesis is to show </w:t>
@@ -5633,22 +5613,22 @@
       <w:pPr>
         <w:pStyle w:val="KapitelI"/>
       </w:pPr>
-      <w:bookmarkStart w:id="9" w:name="_Toc174027028"/>
+      <w:bookmarkStart w:id="6" w:name="_Toc174027028"/>
       <w:r>
         <w:lastRenderedPageBreak/>
         <w:t>Related work</w:t>
       </w:r>
-      <w:bookmarkEnd w:id="9"/>
+      <w:bookmarkEnd w:id="6"/>
     </w:p>
     <w:p>
       <w:pPr>
         <w:pStyle w:val="KapitelII"/>
       </w:pPr>
-      <w:bookmarkStart w:id="10" w:name="_Toc174027029"/>
+      <w:bookmarkStart w:id="7" w:name="_Toc174027029"/>
       <w:r>
         <w:t>Space Foundation System</w:t>
       </w:r>
-      <w:bookmarkEnd w:id="10"/>
+      <w:bookmarkEnd w:id="7"/>
     </w:p>
     <w:p>
       <w:pPr>
@@ -5717,18 +5697,18 @@
       <w:pPr>
         <w:pStyle w:val="KapitelII"/>
       </w:pPr>
-      <w:bookmarkStart w:id="11" w:name="_Ref171870769"/>
-      <w:bookmarkStart w:id="12" w:name="_Ref171870774"/>
-      <w:bookmarkStart w:id="13" w:name="_Toc174027030"/>
+      <w:bookmarkStart w:id="8" w:name="_Ref171870769"/>
+      <w:bookmarkStart w:id="9" w:name="_Ref171870774"/>
+      <w:bookmarkStart w:id="10" w:name="_Toc174027030"/>
       <w:r>
         <w:t>Thesis</w:t>
       </w:r>
-      <w:bookmarkEnd w:id="11"/>
-      <w:bookmarkEnd w:id="12"/>
+      <w:bookmarkEnd w:id="8"/>
+      <w:bookmarkEnd w:id="9"/>
       <w:r>
         <w:t xml:space="preserve"> by Kerstin Pfaffinger</w:t>
       </w:r>
-      <w:bookmarkEnd w:id="13"/>
+      <w:bookmarkEnd w:id="10"/>
     </w:p>
     <w:p>
       <w:pPr>
@@ -5820,13 +5800,13 @@
       <w:pPr>
         <w:pStyle w:val="KapitelII"/>
       </w:pPr>
-      <w:bookmarkStart w:id="14" w:name="_Ref173939542"/>
-      <w:bookmarkStart w:id="15" w:name="_Toc174027031"/>
+      <w:bookmarkStart w:id="11" w:name="_Ref173939542"/>
+      <w:bookmarkStart w:id="12" w:name="_Toc174027031"/>
       <w:r>
         <w:t>Bounding Volume Hierarchies</w:t>
       </w:r>
-      <w:bookmarkEnd w:id="14"/>
-      <w:bookmarkEnd w:id="15"/>
+      <w:bookmarkEnd w:id="11"/>
+      <w:bookmarkEnd w:id="12"/>
     </w:p>
     <w:p>
       <w:pPr>
@@ -5939,11 +5919,11 @@
       <w:pPr>
         <w:pStyle w:val="KapitelII"/>
       </w:pPr>
-      <w:bookmarkStart w:id="16" w:name="_Toc174027032"/>
+      <w:bookmarkStart w:id="13" w:name="_Toc174027032"/>
       <w:r>
         <w:t>Flood Filling</w:t>
       </w:r>
-      <w:bookmarkEnd w:id="16"/>
+      <w:bookmarkEnd w:id="13"/>
     </w:p>
     <w:p>
       <w:pPr>
@@ -6011,93 +5991,93 @@
       <w:pPr>
         <w:pStyle w:val="KapitelI"/>
       </w:pPr>
-      <w:bookmarkStart w:id="17" w:name="_Toc174027033"/>
+      <w:bookmarkStart w:id="14" w:name="_Toc174027033"/>
       <w:r>
         <w:lastRenderedPageBreak/>
         <w:t>Approach</w:t>
       </w:r>
+      <w:bookmarkEnd w:id="14"/>
+    </w:p>
+    <w:p>
+      <w:pPr>
+        <w:pStyle w:val="KapitelII"/>
+      </w:pPr>
+      <w:bookmarkStart w:id="15" w:name="_Toc174027034"/>
+      <w:r>
+        <w:t>Overview</w:t>
+      </w:r>
+      <w:bookmarkEnd w:id="15"/>
+    </w:p>
+    <w:p>
+      <w:pPr>
+        <w:pStyle w:val="BodyText"/>
+      </w:pPr>
+      <w:r>
+        <w:t xml:space="preserve">This chapter will go through all the decisions that went into the design of this algorithm, as well as giving an overview of the different internal steps that need to happen </w:t>
+      </w:r>
+      <w:r>
+        <w:t>inside the algorithm for it to produce usable results.</w:t>
+      </w:r>
+    </w:p>
+    <w:p>
+      <w:pPr>
+        <w:pStyle w:val="KapitelII"/>
+      </w:pPr>
+      <w:bookmarkStart w:id="16" w:name="_Toc174027035"/>
+      <w:r>
+        <w:t>Representing Anchors</w:t>
+      </w:r>
+      <w:bookmarkEnd w:id="16"/>
+    </w:p>
+    <w:p>
+      <w:pPr>
+        <w:pStyle w:val="BodyText"/>
+      </w:pPr>
+      <w:r>
+        <w:t xml:space="preserve">In the introduction, anchors were defined as </w:t>
+      </w:r>
+      <w:r>
+        <w:t>“objects in space which the developer considers to be the characteristic origin of a semantic volume”.</w:t>
+      </w:r>
+      <w:r>
+        <w:t xml:space="preserve"> </w:t>
+      </w:r>
+      <w:r>
+        <w:t>Anchors could therefore be represented using three-dimensional shapes</w:t>
+      </w:r>
+      <w:r>
+        <w:t xml:space="preserve">, like a cuboid, a sphere or any polygonal mesh. </w:t>
+      </w:r>
+      <w:r>
+        <w:t>This might however lead to some unwanted edge-cases; what should happen if two anchors intersect each other, or if a delimiter intersects with the anchor?</w:t>
+      </w:r>
+      <w:r>
+        <w:t xml:space="preserve"> </w:t>
+      </w:r>
+      <w:r>
+        <w:t>Anchors are therefore defined as infinitely small points in the three-dimensional space of the world</w:t>
+      </w:r>
+      <w:r>
+        <w:t xml:space="preserve"> to avoid these issues</w:t>
+      </w:r>
+      <w:r>
+        <w:t xml:space="preserve"> and make the algorithm simpler</w:t>
+      </w:r>
+      <w:r>
+        <w:t>.</w:t>
+      </w:r>
+    </w:p>
+    <w:p>
+      <w:pPr>
+        <w:pStyle w:val="KapitelII"/>
+      </w:pPr>
+      <w:bookmarkStart w:id="17" w:name="_Ref171774734"/>
+      <w:bookmarkStart w:id="18" w:name="_Toc174027036"/>
+      <w:r>
+        <w:t>Representing Volumes</w:t>
+      </w:r>
       <w:bookmarkEnd w:id="17"/>
-    </w:p>
-    <w:p>
-      <w:pPr>
-        <w:pStyle w:val="KapitelII"/>
-      </w:pPr>
-      <w:bookmarkStart w:id="18" w:name="_Toc174027034"/>
-      <w:r>
-        <w:t>Overview</w:t>
-      </w:r>
       <w:bookmarkEnd w:id="18"/>
-    </w:p>
-    <w:p>
-      <w:pPr>
-        <w:pStyle w:val="BodyText"/>
-      </w:pPr>
-      <w:r>
-        <w:t xml:space="preserve">This chapter will go through all the decisions that went into the design of this algorithm, as well as giving an overview of the different internal steps that need to happen </w:t>
-      </w:r>
-      <w:r>
-        <w:t>inside the algorithm for it to produce usable results.</w:t>
-      </w:r>
-    </w:p>
-    <w:p>
-      <w:pPr>
-        <w:pStyle w:val="KapitelII"/>
-      </w:pPr>
-      <w:bookmarkStart w:id="19" w:name="_Toc174027035"/>
-      <w:r>
-        <w:t>Representing Anchors</w:t>
-      </w:r>
-      <w:bookmarkEnd w:id="19"/>
-    </w:p>
-    <w:p>
-      <w:pPr>
-        <w:pStyle w:val="BodyText"/>
-      </w:pPr>
-      <w:r>
-        <w:t xml:space="preserve">In the introduction, anchors were defined as </w:t>
-      </w:r>
-      <w:r>
-        <w:t>“objects in space which the developer considers to be the characteristic origin of a semantic volume”.</w:t>
-      </w:r>
-      <w:r>
-        <w:t xml:space="preserve"> </w:t>
-      </w:r>
-      <w:r>
-        <w:t>Anchors could therefore be represented using three-dimensional shapes</w:t>
-      </w:r>
-      <w:r>
-        <w:t xml:space="preserve">, like a cuboid, a sphere or any polygonal mesh. </w:t>
-      </w:r>
-      <w:r>
-        <w:t>This might however lead to some unwanted edge-cases; what should happen if two anchors intersect each other, or if a delimiter intersects with the anchor?</w:t>
-      </w:r>
-      <w:r>
-        <w:t xml:space="preserve"> </w:t>
-      </w:r>
-      <w:r>
-        <w:t>Anchors are therefore defined as infinitely small points in the three-dimensional space of the world</w:t>
-      </w:r>
-      <w:r>
-        <w:t xml:space="preserve"> to avoid these issues</w:t>
-      </w:r>
-      <w:r>
-        <w:t xml:space="preserve"> and make the algorithm simpler</w:t>
-      </w:r>
-      <w:r>
-        <w:t>.</w:t>
-      </w:r>
-    </w:p>
-    <w:p>
-      <w:pPr>
-        <w:pStyle w:val="KapitelII"/>
-      </w:pPr>
-      <w:bookmarkStart w:id="20" w:name="_Ref171774734"/>
-      <w:bookmarkStart w:id="21" w:name="_Toc174027036"/>
-      <w:r>
-        <w:t>Representing Volumes</w:t>
-      </w:r>
-      <w:bookmarkEnd w:id="20"/>
-      <w:bookmarkEnd w:id="21"/>
     </w:p>
     <w:p>
       <w:pPr>
@@ -6580,9 +6560,9 @@
         <w:pStyle w:val="Caption"/>
         <w:jc w:val="center"/>
       </w:pPr>
-      <w:bookmarkStart w:id="22" w:name="_Ref171870618"/>
-      <w:bookmarkStart w:id="23" w:name="_Ref171870612"/>
-      <w:bookmarkStart w:id="24" w:name="_Toc173944057"/>
+      <w:bookmarkStart w:id="19" w:name="_Ref171870618"/>
+      <w:bookmarkStart w:id="20" w:name="_Ref171870612"/>
+      <w:bookmarkStart w:id="21" w:name="_Toc173944057"/>
       <w:r>
         <w:t xml:space="preserve">Figure </w:t>
       </w:r>
@@ -6604,25 +6584,25 @@
       <w:r>
         <w:fldChar w:fldCharType="end"/>
       </w:r>
+      <w:bookmarkEnd w:id="19"/>
+      <w:r>
+        <w:t>: The proposed representations of volumes, from left to right</w:t>
+      </w:r>
+      <w:bookmarkEnd w:id="20"/>
+      <w:r>
+        <w:t>.</w:t>
+      </w:r>
+      <w:bookmarkEnd w:id="21"/>
+    </w:p>
+    <w:p>
+      <w:pPr>
+        <w:pStyle w:val="KapitelII"/>
+      </w:pPr>
+      <w:bookmarkStart w:id="22" w:name="_Toc174027037"/>
+      <w:r>
+        <w:t>Representing Delimiters</w:t>
+      </w:r>
       <w:bookmarkEnd w:id="22"/>
-      <w:r>
-        <w:t>: The proposed representations of volumes, from left to right</w:t>
-      </w:r>
-      <w:bookmarkEnd w:id="23"/>
-      <w:r>
-        <w:t>.</w:t>
-      </w:r>
-      <w:bookmarkEnd w:id="24"/>
-    </w:p>
-    <w:p>
-      <w:pPr>
-        <w:pStyle w:val="KapitelII"/>
-      </w:pPr>
-      <w:bookmarkStart w:id="25" w:name="_Toc174027037"/>
-      <w:r>
-        <w:t>Representing Delimiters</w:t>
-      </w:r>
-      <w:bookmarkEnd w:id="25"/>
     </w:p>
     <w:p>
       <w:pPr>
@@ -7105,7 +7085,7 @@
         </w:rPr>
         <w:lastRenderedPageBreak/>
         <w:drawing>
-          <wp:inline distT="0" distB="0" distL="0" distR="0" wp14:anchorId="360C7515" wp14:editId="2DBFC329">
+          <wp:inline distT="0" distB="0" distL="0" distR="0" wp14:anchorId="360C7515" wp14:editId="2BB8A718">
             <wp:extent cx="5400675" cy="1247775"/>
             <wp:effectExtent l="0" t="0" r="9525" b="9525"/>
             <wp:docPr id="2007190546" name="Picture 3"/>
@@ -7162,7 +7142,7 @@
         <w:pStyle w:val="Caption"/>
         <w:jc w:val="center"/>
       </w:pPr>
-      <w:bookmarkStart w:id="26" w:name="_Toc173944058"/>
+      <w:bookmarkStart w:id="23" w:name="_Toc173944058"/>
       <w:r>
         <w:t xml:space="preserve">Figure </w:t>
       </w:r>
@@ -7214,20 +7194,20 @@
       <w:r>
         <w:t>.</w:t>
       </w:r>
-      <w:bookmarkEnd w:id="26"/>
+      <w:bookmarkEnd w:id="23"/>
     </w:p>
     <w:p>
       <w:pPr>
         <w:pStyle w:val="KapitelII"/>
       </w:pPr>
-      <w:bookmarkStart w:id="27" w:name="_Ref172301216"/>
-      <w:bookmarkStart w:id="28" w:name="_Toc174027038"/>
+      <w:bookmarkStart w:id="24" w:name="_Ref172301216"/>
+      <w:bookmarkStart w:id="25" w:name="_Toc174027038"/>
       <w:r>
         <w:t>Virtually extending Delimiter Planes</w:t>
       </w:r>
-      <w:bookmarkStart w:id="29" w:name="_Ref171873322"/>
-      <w:bookmarkEnd w:id="27"/>
-      <w:bookmarkEnd w:id="28"/>
+      <w:bookmarkStart w:id="26" w:name="_Ref171873322"/>
+      <w:bookmarkEnd w:id="24"/>
+      <w:bookmarkEnd w:id="25"/>
     </w:p>
     <w:p>
       <w:pPr>
@@ -7462,9 +7442,9 @@
         <w:pStyle w:val="Caption"/>
         <w:jc w:val="center"/>
       </w:pPr>
-      <w:bookmarkStart w:id="30" w:name="_Ref172551374"/>
-      <w:bookmarkStart w:id="31" w:name="_Ref172560349"/>
-      <w:bookmarkStart w:id="32" w:name="_Toc173944059"/>
+      <w:bookmarkStart w:id="27" w:name="_Ref172551374"/>
+      <w:bookmarkStart w:id="28" w:name="_Ref172560349"/>
+      <w:bookmarkStart w:id="29" w:name="_Toc173944059"/>
       <w:r>
         <w:t xml:space="preserve">Figure </w:t>
       </w:r>
@@ -7486,15 +7466,15 @@
       <w:r>
         <w:fldChar w:fldCharType="end"/>
       </w:r>
-      <w:bookmarkEnd w:id="30"/>
+      <w:bookmarkEnd w:id="27"/>
       <w:r>
         <w:t>: Visual Example of virtually extending Delimiter Planes</w:t>
       </w:r>
-      <w:bookmarkEnd w:id="31"/>
+      <w:bookmarkEnd w:id="28"/>
       <w:r>
         <w:t>. Delimiters are displayed from a top-down view.</w:t>
       </w:r>
-      <w:bookmarkEnd w:id="32"/>
+      <w:bookmarkEnd w:id="29"/>
     </w:p>
     <w:p>
       <w:pPr>
@@ -7589,7 +7569,7 @@
         <w:pStyle w:val="Caption"/>
         <w:jc w:val="center"/>
       </w:pPr>
-      <w:bookmarkStart w:id="33" w:name="_Toc173944060"/>
+      <w:bookmarkStart w:id="30" w:name="_Toc173944060"/>
       <w:r>
         <w:t xml:space="preserve">Figure </w:t>
       </w:r>
@@ -7614,20 +7594,20 @@
       <w:r>
         <w:t>: Virtual Extension can be specific for each orthogonal axis of a plane.</w:t>
       </w:r>
-      <w:bookmarkEnd w:id="33"/>
+      <w:bookmarkEnd w:id="30"/>
     </w:p>
     <w:p>
       <w:pPr>
         <w:pStyle w:val="KapitelII"/>
       </w:pPr>
-      <w:bookmarkStart w:id="34" w:name="_Ref172557914"/>
-      <w:bookmarkStart w:id="35" w:name="_Toc174027039"/>
+      <w:bookmarkStart w:id="31" w:name="_Ref172557914"/>
+      <w:bookmarkStart w:id="32" w:name="_Toc174027039"/>
       <w:r>
         <w:t>Clipping Delimiters</w:t>
       </w:r>
-      <w:bookmarkEnd w:id="29"/>
-      <w:bookmarkEnd w:id="34"/>
-      <w:bookmarkEnd w:id="35"/>
+      <w:bookmarkEnd w:id="26"/>
+      <w:bookmarkEnd w:id="31"/>
+      <w:bookmarkEnd w:id="32"/>
     </w:p>
     <w:p>
       <w:pPr>
@@ -7751,11 +7731,11 @@
       <w:pPr>
         <w:pStyle w:val="KapitelIII"/>
       </w:pPr>
-      <w:bookmarkStart w:id="36" w:name="_Toc174027040"/>
+      <w:bookmarkStart w:id="33" w:name="_Toc174027040"/>
       <w:r>
         <w:t>Growing Delimiters outward vs. cutting them down</w:t>
       </w:r>
-      <w:bookmarkEnd w:id="36"/>
+      <w:bookmarkEnd w:id="33"/>
     </w:p>
     <w:p>
       <w:pPr>
@@ -7834,11 +7814,11 @@
       <w:pPr>
         <w:pStyle w:val="KapitelIII"/>
       </w:pPr>
-      <w:bookmarkStart w:id="37" w:name="_Toc174027041"/>
+      <w:bookmarkStart w:id="34" w:name="_Toc174027041"/>
       <w:r>
         <w:t>Solving an intersection</w:t>
       </w:r>
-      <w:bookmarkEnd w:id="37"/>
+      <w:bookmarkEnd w:id="34"/>
     </w:p>
     <w:p>
       <w:pPr>
@@ -8000,7 +7980,7 @@
         <w:pStyle w:val="Caption"/>
         <w:jc w:val="center"/>
       </w:pPr>
-      <w:bookmarkStart w:id="38" w:name="_Toc173944061"/>
+      <w:bookmarkStart w:id="35" w:name="_Toc173944061"/>
       <w:r>
         <w:t xml:space="preserve">Figure </w:t>
       </w:r>
@@ -8028,7 +8008,7 @@
       <w:r>
         <w:t xml:space="preserve"> Delimiters are seen from a top-down view.</w:t>
       </w:r>
-      <w:bookmarkEnd w:id="38"/>
+      <w:bookmarkEnd w:id="35"/>
     </w:p>
     <w:p>
       <w:pPr>
@@ -8125,8 +8105,8 @@
         <w:pStyle w:val="Caption"/>
         <w:jc w:val="center"/>
       </w:pPr>
-      <w:bookmarkStart w:id="39" w:name="_Ref172806114"/>
-      <w:bookmarkStart w:id="40" w:name="_Toc173944062"/>
+      <w:bookmarkStart w:id="36" w:name="_Ref172806114"/>
+      <w:bookmarkStart w:id="37" w:name="_Toc173944062"/>
       <w:r>
         <w:t xml:space="preserve">Figure </w:t>
       </w:r>
@@ -8148,14 +8128,14 @@
       <w:r>
         <w:fldChar w:fldCharType="end"/>
       </w:r>
-      <w:bookmarkEnd w:id="39"/>
+      <w:bookmarkEnd w:id="36"/>
       <w:r>
         <w:t>: The two delimiters in red and blue intersect along the green axis. The red delimiter plane is tessellated so that no triangle of the plane intersects with the blue triangle anymore.</w:t>
       </w:r>
       <w:r>
         <w:t xml:space="preserve"> The same must now happen for the blue triangle.</w:t>
       </w:r>
-      <w:bookmarkEnd w:id="40"/>
+      <w:bookmarkEnd w:id="37"/>
     </w:p>
     <w:p>
       <w:pPr>
@@ -8214,11 +8194,11 @@
       <w:pPr>
         <w:pStyle w:val="KapitelIII"/>
       </w:pPr>
-      <w:bookmarkStart w:id="41" w:name="_Toc174027042"/>
+      <w:bookmarkStart w:id="38" w:name="_Toc174027042"/>
       <w:r>
         <w:t>Heuristic for ordering Delimiter intersections</w:t>
       </w:r>
-      <w:bookmarkEnd w:id="41"/>
+      <w:bookmarkEnd w:id="38"/>
     </w:p>
     <w:p>
       <w:pPr>
@@ -8332,8 +8312,8 @@
         <w:pStyle w:val="Caption"/>
         <w:jc w:val="center"/>
       </w:pPr>
-      <w:bookmarkStart w:id="42" w:name="_Ref172724374"/>
-      <w:bookmarkStart w:id="43" w:name="_Toc173944063"/>
+      <w:bookmarkStart w:id="39" w:name="_Ref172724374"/>
+      <w:bookmarkStart w:id="40" w:name="_Toc173944063"/>
       <w:r>
         <w:t xml:space="preserve">Figure </w:t>
       </w:r>
@@ -8355,14 +8335,14 @@
       <w:r>
         <w:fldChar w:fldCharType="end"/>
       </w:r>
-      <w:bookmarkEnd w:id="42"/>
+      <w:bookmarkEnd w:id="39"/>
       <w:r>
         <w:t>: An example of unexpected results if the intersections are not ordered properly.</w:t>
       </w:r>
       <w:r>
         <w:t xml:space="preserve"> Delimiters are seen from a top-down view.</w:t>
       </w:r>
-      <w:bookmarkEnd w:id="43"/>
+      <w:bookmarkEnd w:id="40"/>
     </w:p>
     <w:p>
       <w:pPr>
@@ -8525,8 +8505,8 @@
         <w:pStyle w:val="Caption"/>
         <w:jc w:val="center"/>
       </w:pPr>
-      <w:bookmarkStart w:id="44" w:name="_Ref172738088"/>
-      <w:bookmarkStart w:id="45" w:name="_Toc173944064"/>
+      <w:bookmarkStart w:id="41" w:name="_Ref172738088"/>
+      <w:bookmarkStart w:id="42" w:name="_Toc173944064"/>
       <w:r>
         <w:t xml:space="preserve">Figure </w:t>
       </w:r>
@@ -8548,7 +8528,7 @@
       <w:r>
         <w:fldChar w:fldCharType="end"/>
       </w:r>
-      <w:bookmarkEnd w:id="44"/>
+      <w:bookmarkEnd w:id="41"/>
       <w:r>
         <w:t>: The blue dotted lines represent the heuristic by which intersections are sorted</w:t>
       </w:r>
@@ -8564,20 +8544,20 @@
         </w:rPr>
         <w:t xml:space="preserve"> The lengths of the two lines are summed together to find one distance value.</w:t>
       </w:r>
-      <w:bookmarkEnd w:id="45"/>
+      <w:bookmarkEnd w:id="42"/>
     </w:p>
     <w:p>
       <w:pPr>
         <w:pStyle w:val="KapitelII"/>
       </w:pPr>
-      <w:bookmarkStart w:id="46" w:name="_Ref172551539"/>
-      <w:bookmarkStart w:id="47" w:name="_Toc174027043"/>
+      <w:bookmarkStart w:id="43" w:name="_Ref172551539"/>
+      <w:bookmarkStart w:id="44" w:name="_Toc174027043"/>
       <w:r>
         <w:lastRenderedPageBreak/>
         <w:t>Calculating Volumes</w:t>
       </w:r>
-      <w:bookmarkEnd w:id="46"/>
-      <w:bookmarkEnd w:id="47"/>
+      <w:bookmarkEnd w:id="43"/>
+      <w:bookmarkEnd w:id="44"/>
     </w:p>
     <w:p>
       <w:pPr>
@@ -8849,12 +8829,12 @@
       <w:pPr>
         <w:pStyle w:val="KapitelIII"/>
       </w:pPr>
-      <w:bookmarkStart w:id="48" w:name="_Toc174027044"/>
+      <w:bookmarkStart w:id="45" w:name="_Toc174027044"/>
       <w:r>
         <w:lastRenderedPageBreak/>
         <w:t>Assembling the triangles</w:t>
       </w:r>
-      <w:bookmarkEnd w:id="48"/>
+      <w:bookmarkEnd w:id="45"/>
     </w:p>
     <w:p>
       <w:pPr>
@@ -9014,8 +8994,8 @@
         <w:pStyle w:val="Caption"/>
         <w:jc w:val="center"/>
       </w:pPr>
-      <w:bookmarkStart w:id="49" w:name="_Ref173076555"/>
-      <w:bookmarkStart w:id="50" w:name="_Toc173944065"/>
+      <w:bookmarkStart w:id="46" w:name="_Ref173076555"/>
+      <w:bookmarkStart w:id="47" w:name="_Toc173944065"/>
       <w:r>
         <w:t xml:space="preserve">Figure </w:t>
       </w:r>
@@ -9037,7 +9017,7 @@
       <w:r>
         <w:fldChar w:fldCharType="end"/>
       </w:r>
-      <w:bookmarkEnd w:id="49"/>
+      <w:bookmarkEnd w:id="46"/>
       <w:r>
         <w:t>: Top-down view of false negatives when calculating anchor volumes. The expected volume is indicated in pink, the anchor in green.</w:t>
       </w:r>
@@ -9053,7 +9033,7 @@
       <w:r>
         <w:t xml:space="preserve"> by a solid blue line, intersecting rays by a dotted line.</w:t>
       </w:r>
-      <w:bookmarkEnd w:id="50"/>
+      <w:bookmarkEnd w:id="47"/>
       <w:r>
         <w:t xml:space="preserve"> </w:t>
       </w:r>
@@ -9235,8 +9215,8 @@
         <w:pStyle w:val="Caption"/>
         <w:jc w:val="center"/>
       </w:pPr>
-      <w:bookmarkStart w:id="51" w:name="_Ref173077137"/>
-      <w:bookmarkStart w:id="52" w:name="_Toc173944066"/>
+      <w:bookmarkStart w:id="48" w:name="_Ref173077137"/>
+      <w:bookmarkStart w:id="49" w:name="_Toc173944066"/>
       <w:r>
         <w:t xml:space="preserve">Figure </w:t>
       </w:r>
@@ -9258,11 +9238,11 @@
       <w:r>
         <w:fldChar w:fldCharType="end"/>
       </w:r>
-      <w:bookmarkEnd w:id="51"/>
+      <w:bookmarkEnd w:id="48"/>
       <w:r>
         <w:t>: Using more points to check for delimiting triangles. All triangles now cast un-obstructed rays to at least one of the points.</w:t>
       </w:r>
-      <w:bookmarkEnd w:id="52"/>
+      <w:bookmarkEnd w:id="49"/>
     </w:p>
     <w:p>
       <w:pPr>
@@ -9320,11 +9300,11 @@
       <w:pPr>
         <w:pStyle w:val="KapitelIII"/>
       </w:pPr>
-      <w:bookmarkStart w:id="53" w:name="_Toc174027045"/>
+      <w:bookmarkStart w:id="50" w:name="_Toc174027045"/>
       <w:r>
         <w:t>Choosing query points</w:t>
       </w:r>
-      <w:bookmarkEnd w:id="53"/>
+      <w:bookmarkEnd w:id="50"/>
     </w:p>
     <w:p>
       <w:pPr>
@@ -9473,7 +9453,7 @@
           <w:noProof/>
         </w:rPr>
         <w:drawing>
-          <wp:inline distT="0" distB="0" distL="0" distR="0" wp14:anchorId="3E7E82B4" wp14:editId="1D8C6307">
+          <wp:inline distT="0" distB="0" distL="0" distR="0" wp14:anchorId="3E7E82B4" wp14:editId="4921AB62">
             <wp:extent cx="5382081" cy="1200150"/>
             <wp:effectExtent l="0" t="0" r="9525" b="0"/>
             <wp:docPr id="977910016" name="Picture 4"/>
@@ -9526,7 +9506,7 @@
         <w:pStyle w:val="Caption"/>
         <w:jc w:val="center"/>
       </w:pPr>
-      <w:bookmarkStart w:id="54" w:name="_Toc173944067"/>
+      <w:bookmarkStart w:id="51" w:name="_Toc173944067"/>
       <w:r>
         <w:t xml:space="preserve">Figure </w:t>
       </w:r>
@@ -9557,7 +9537,7 @@
         </w:rPr>
         <w:t>ones indicate the reachable cells of this iteration. The final picture shows the output of the algorithm. All these points are query points.</w:t>
       </w:r>
-      <w:bookmarkEnd w:id="54"/>
+      <w:bookmarkEnd w:id="51"/>
     </w:p>
     <w:p>
       <w:pPr>
@@ -9679,7 +9659,7 @@
           <w:noProof/>
         </w:rPr>
         <w:drawing>
-          <wp:inline distT="0" distB="0" distL="0" distR="0" wp14:anchorId="03A61C57" wp14:editId="0630E9F7">
+          <wp:inline distT="0" distB="0" distL="0" distR="0" wp14:anchorId="03A61C57" wp14:editId="4EE52DFA">
             <wp:extent cx="5400675" cy="1790700"/>
             <wp:effectExtent l="0" t="0" r="9525" b="0"/>
             <wp:docPr id="1903190511" name="Picture 3"/>
@@ -9736,8 +9716,8 @@
         <w:pStyle w:val="Caption"/>
         <w:jc w:val="center"/>
       </w:pPr>
-      <w:bookmarkStart w:id="55" w:name="_Ref173159254"/>
-      <w:bookmarkStart w:id="56" w:name="_Toc173944068"/>
+      <w:bookmarkStart w:id="52" w:name="_Ref173159254"/>
+      <w:bookmarkStart w:id="53" w:name="_Toc173944068"/>
       <w:r>
         <w:t xml:space="preserve">Figure </w:t>
       </w:r>
@@ -9759,22 +9739,22 @@
       <w:r>
         <w:fldChar w:fldCharType="end"/>
       </w:r>
-      <w:bookmarkEnd w:id="55"/>
+      <w:bookmarkEnd w:id="52"/>
       <w:r>
         <w:t>: Issues with large grid sizes in the Floodfilling Algorithm</w:t>
       </w:r>
-      <w:bookmarkEnd w:id="56"/>
+      <w:bookmarkEnd w:id="53"/>
     </w:p>
     <w:p>
       <w:pPr>
         <w:pStyle w:val="KapitelIII"/>
       </w:pPr>
-      <w:bookmarkStart w:id="57" w:name="_Toc174027046"/>
+      <w:bookmarkStart w:id="54" w:name="_Toc174027046"/>
       <w:r>
         <w:lastRenderedPageBreak/>
         <w:t>Possible Improvements</w:t>
       </w:r>
-      <w:bookmarkEnd w:id="57"/>
+      <w:bookmarkEnd w:id="54"/>
     </w:p>
     <w:p>
       <w:pPr>
@@ -9865,14 +9845,14 @@
       <w:pPr>
         <w:pStyle w:val="KapitelII"/>
       </w:pPr>
-      <w:bookmarkStart w:id="58" w:name="_Toc174027047"/>
+      <w:bookmarkStart w:id="55" w:name="_Toc174027047"/>
       <w:r>
         <w:t xml:space="preserve">Querying </w:t>
       </w:r>
       <w:r>
         <w:t>the World</w:t>
       </w:r>
-      <w:bookmarkEnd w:id="58"/>
+      <w:bookmarkEnd w:id="55"/>
     </w:p>
     <w:p>
       <w:pPr>
@@ -10017,7 +9997,7 @@
         <w:pStyle w:val="Caption"/>
         <w:jc w:val="center"/>
       </w:pPr>
-      <w:bookmarkStart w:id="59" w:name="_Toc173944069"/>
+      <w:bookmarkStart w:id="56" w:name="_Toc173944069"/>
       <w:r>
         <w:t xml:space="preserve">Figure </w:t>
       </w:r>
@@ -10054,18 +10034,18 @@
       <w:r>
         <w:t>. The green ray intersects an odd number of times, so the point is inside the polygon, contrary to the red point.</w:t>
       </w:r>
-      <w:bookmarkEnd w:id="59"/>
+      <w:bookmarkEnd w:id="56"/>
     </w:p>
     <w:p>
       <w:pPr>
         <w:pStyle w:val="KapitelIII"/>
       </w:pPr>
-      <w:bookmarkStart w:id="60" w:name="_Toc174027048"/>
+      <w:bookmarkStart w:id="57" w:name="_Toc174027048"/>
       <w:r>
         <w:lastRenderedPageBreak/>
         <w:t>Issues of the trivial approach</w:t>
       </w:r>
-      <w:bookmarkEnd w:id="60"/>
+      <w:bookmarkEnd w:id="57"/>
     </w:p>
     <w:p>
       <w:pPr>
@@ -10291,7 +10271,7 @@
       <w:pPr>
         <w:pStyle w:val="KapitelIII"/>
       </w:pPr>
-      <w:bookmarkStart w:id="61" w:name="_Toc174027049"/>
+      <w:bookmarkStart w:id="58" w:name="_Toc174027049"/>
       <w:r>
         <w:lastRenderedPageBreak/>
         <w:t xml:space="preserve">Possible </w:t>
@@ -10302,7 +10282,7 @@
       <w:r>
         <w:t>Improvements</w:t>
       </w:r>
-      <w:bookmarkEnd w:id="61"/>
+      <w:bookmarkEnd w:id="58"/>
     </w:p>
     <w:p>
       <w:pPr>
@@ -10416,22 +10396,22 @@
       <w:pPr>
         <w:pStyle w:val="KapitelI"/>
       </w:pPr>
-      <w:bookmarkStart w:id="62" w:name="_Toc174027050"/>
+      <w:bookmarkStart w:id="59" w:name="_Toc174027050"/>
       <w:r>
         <w:lastRenderedPageBreak/>
         <w:t>Implementation</w:t>
       </w:r>
-      <w:bookmarkEnd w:id="62"/>
+      <w:bookmarkEnd w:id="59"/>
     </w:p>
     <w:p>
       <w:pPr>
         <w:pStyle w:val="KapitelII"/>
       </w:pPr>
-      <w:bookmarkStart w:id="63" w:name="_Toc174027051"/>
+      <w:bookmarkStart w:id="60" w:name="_Toc174027051"/>
       <w:r>
         <w:t>Overview</w:t>
       </w:r>
-      <w:bookmarkEnd w:id="63"/>
+      <w:bookmarkEnd w:id="60"/>
     </w:p>
     <w:p>
       <w:pPr>
@@ -10516,11 +10496,11 @@
       <w:pPr>
         <w:pStyle w:val="KapitelII"/>
       </w:pPr>
-      <w:bookmarkStart w:id="64" w:name="_Toc174027052"/>
+      <w:bookmarkStart w:id="61" w:name="_Toc174027052"/>
       <w:r>
         <w:t>The interface</w:t>
       </w:r>
-      <w:bookmarkEnd w:id="64"/>
+      <w:bookmarkEnd w:id="61"/>
     </w:p>
     <w:p>
       <w:pPr>
@@ -10684,11 +10664,11 @@
       <w:pPr>
         <w:pStyle w:val="KapitelII"/>
       </w:pPr>
-      <w:bookmarkStart w:id="65" w:name="_Toc174027053"/>
+      <w:bookmarkStart w:id="62" w:name="_Toc174027053"/>
       <w:r>
         <w:t>The underlying data structure</w:t>
       </w:r>
-      <w:bookmarkEnd w:id="65"/>
+      <w:bookmarkEnd w:id="62"/>
     </w:p>
     <w:p>
       <w:pPr>
@@ -10801,98 +10781,98 @@
       <w:pPr>
         <w:pStyle w:val="KapitelII"/>
       </w:pPr>
-      <w:bookmarkStart w:id="66" w:name="_Ref172806156"/>
-      <w:bookmarkStart w:id="67" w:name="_Toc174027054"/>
+      <w:bookmarkStart w:id="63" w:name="_Ref172806156"/>
+      <w:bookmarkStart w:id="64" w:name="_Toc174027054"/>
       <w:r>
         <w:t>Tessellation</w:t>
       </w:r>
+      <w:bookmarkEnd w:id="63"/>
+      <w:bookmarkEnd w:id="64"/>
+    </w:p>
+    <w:p>
+      <w:pPr>
+        <w:pStyle w:val="KapitelII"/>
+      </w:pPr>
+      <w:bookmarkStart w:id="65" w:name="_Toc174027055"/>
+      <w:r>
+        <w:t>Flood filling</w:t>
+      </w:r>
+      <w:bookmarkEnd w:id="65"/>
+    </w:p>
+    <w:p>
+      <w:pPr>
+        <w:pStyle w:val="KapitelII"/>
+      </w:pPr>
+      <w:bookmarkStart w:id="66" w:name="_Toc174027056"/>
+      <w:r>
+        <w:t>Assembling</w:t>
+      </w:r>
       <w:bookmarkEnd w:id="66"/>
-      <w:bookmarkEnd w:id="67"/>
-    </w:p>
-    <w:p>
-      <w:pPr>
-        <w:pStyle w:val="KapitelII"/>
-      </w:pPr>
-      <w:bookmarkStart w:id="68" w:name="_Toc174027055"/>
-      <w:r>
-        <w:t>Flood filling</w:t>
-      </w:r>
-      <w:bookmarkEnd w:id="68"/>
-    </w:p>
-    <w:p>
-      <w:pPr>
-        <w:pStyle w:val="KapitelII"/>
-      </w:pPr>
-      <w:bookmarkStart w:id="69" w:name="_Toc174027056"/>
-      <w:r>
-        <w:t>Assembling</w:t>
-      </w:r>
-      <w:bookmarkEnd w:id="69"/>
     </w:p>
     <w:p>
       <w:pPr>
         <w:pStyle w:val="KapitelI"/>
       </w:pPr>
-      <w:bookmarkStart w:id="70" w:name="_Toc174027057"/>
+      <w:bookmarkStart w:id="67" w:name="_Toc174027057"/>
       <w:r>
         <w:lastRenderedPageBreak/>
         <w:t>Assessment</w:t>
       </w:r>
-      <w:bookmarkEnd w:id="70"/>
+      <w:bookmarkEnd w:id="67"/>
     </w:p>
     <w:p>
       <w:pPr>
         <w:pStyle w:val="KapitelII"/>
       </w:pPr>
-      <w:bookmarkStart w:id="71" w:name="_Toc174027058"/>
+      <w:bookmarkStart w:id="68" w:name="_Toc174027058"/>
       <w:r>
         <w:t>Fulfillment</w:t>
       </w:r>
       <w:r>
         <w:t xml:space="preserve"> of the requirements</w:t>
       </w:r>
-      <w:bookmarkEnd w:id="71"/>
+      <w:bookmarkEnd w:id="68"/>
     </w:p>
     <w:p>
       <w:pPr>
         <w:pStyle w:val="KapitelII"/>
       </w:pPr>
-      <w:bookmarkStart w:id="72" w:name="_Toc174027059"/>
+      <w:bookmarkStart w:id="69" w:name="_Toc174027059"/>
       <w:r>
         <w:t xml:space="preserve">Comparison </w:t>
       </w:r>
       <w:r>
         <w:t>with other approaches</w:t>
       </w:r>
-      <w:bookmarkEnd w:id="72"/>
+      <w:bookmarkEnd w:id="69"/>
     </w:p>
     <w:p>
       <w:pPr>
         <w:pStyle w:val="KapitelI"/>
       </w:pPr>
-      <w:bookmarkStart w:id="73" w:name="_Toc174027060"/>
+      <w:bookmarkStart w:id="70" w:name="_Toc174027060"/>
       <w:r>
         <w:lastRenderedPageBreak/>
         <w:t>Future Work</w:t>
       </w:r>
-      <w:bookmarkEnd w:id="73"/>
+      <w:bookmarkEnd w:id="70"/>
     </w:p>
     <w:p>
       <w:pPr>
         <w:pStyle w:val="KapitelI"/>
       </w:pPr>
-      <w:bookmarkStart w:id="74" w:name="_Toc174027061"/>
+      <w:bookmarkStart w:id="71" w:name="_Toc174027061"/>
       <w:r>
         <w:lastRenderedPageBreak/>
         <w:t>Conclusion</w:t>
       </w:r>
-      <w:bookmarkEnd w:id="74"/>
+      <w:bookmarkEnd w:id="71"/>
     </w:p>
     <w:p>
       <w:pPr>
         <w:pStyle w:val="VerzeichnisberschriftimInhaltsverzeichnisgelistet"/>
       </w:pPr>
-      <w:bookmarkStart w:id="75" w:name="_Toc174027062"/>
+      <w:bookmarkStart w:id="72" w:name="_Toc174027062"/>
       <w:r>
         <w:lastRenderedPageBreak/>
         <w:t>List</w:t>
@@ -10900,7 +10880,7 @@
       <w:r>
         <w:t xml:space="preserve"> of figures</w:t>
       </w:r>
-      <w:bookmarkEnd w:id="75"/>
+      <w:bookmarkEnd w:id="72"/>
     </w:p>
     <w:p>
       <w:pPr>
@@ -11868,7 +11848,7 @@
         <w:fldChar w:fldCharType="end"/>
       </w:r>
     </w:p>
-    <w:bookmarkStart w:id="76" w:name="_Toc174027063" w:displacedByCustomXml="next"/>
+    <w:bookmarkStart w:id="73" w:name="_Toc174027063" w:displacedByCustomXml="next"/>
     <w:sdt>
       <w:sdtPr>
         <w:rPr>
@@ -11888,7 +11868,7 @@
           <w:r>
             <w:t>Bibliography</w:t>
           </w:r>
-          <w:bookmarkEnd w:id="76"/>
+          <w:bookmarkEnd w:id="73"/>
         </w:p>
         <w:sdt>
           <w:sdtPr>
@@ -12584,11 +12564,19 @@
         </wp:anchor>
       </w:drawing>
     </w:r>
+    <w:proofErr w:type="spellStart"/>
     <w:r>
       <w:rPr>
         <w:noProof w:val="0"/>
       </w:rPr>
-      <w:t>Technische Universität München</w:t>
+      <w:t>Technische</w:t>
+    </w:r>
+    <w:proofErr w:type="spellEnd"/>
+    <w:r>
+      <w:rPr>
+        <w:noProof w:val="0"/>
+      </w:rPr>
+      <w:t xml:space="preserve"> Universität München</w:t>
     </w:r>
   </w:p>
 </w:hdr>
@@ -12964,6 +12952,95 @@
     </w:lvl>
   </w:abstractNum>
   <w:abstractNum w:abstractNumId="7" w15:restartNumberingAfterBreak="0">
+    <w:nsid w:val="1D602C9A"/>
+    <w:multiLevelType w:val="hybridMultilevel"/>
+    <w:tmpl w:val="C2CED7E2"/>
+    <w:lvl w:ilvl="0" w:tplc="0409000F">
+      <w:start w:val="1"/>
+      <w:numFmt w:val="decimal"/>
+      <w:lvlText w:val="%1."/>
+      <w:lvlJc w:val="left"/>
+      <w:pPr>
+        <w:ind w:left="720" w:hanging="360"/>
+      </w:pPr>
+      <w:rPr>
+        <w:rFonts w:hint="default"/>
+      </w:rPr>
+    </w:lvl>
+    <w:lvl w:ilvl="1" w:tplc="04090019" w:tentative="1">
+      <w:start w:val="1"/>
+      <w:numFmt w:val="lowerLetter"/>
+      <w:lvlText w:val="%2."/>
+      <w:lvlJc w:val="left"/>
+      <w:pPr>
+        <w:ind w:left="1440" w:hanging="360"/>
+      </w:pPr>
+    </w:lvl>
+    <w:lvl w:ilvl="2" w:tplc="0409001B" w:tentative="1">
+      <w:start w:val="1"/>
+      <w:numFmt w:val="lowerRoman"/>
+      <w:lvlText w:val="%3."/>
+      <w:lvlJc w:val="right"/>
+      <w:pPr>
+        <w:ind w:left="2160" w:hanging="180"/>
+      </w:pPr>
+    </w:lvl>
+    <w:lvl w:ilvl="3" w:tplc="0409000F" w:tentative="1">
+      <w:start w:val="1"/>
+      <w:numFmt w:val="decimal"/>
+      <w:lvlText w:val="%4."/>
+      <w:lvlJc w:val="left"/>
+      <w:pPr>
+        <w:ind w:left="2880" w:hanging="360"/>
+      </w:pPr>
+    </w:lvl>
+    <w:lvl w:ilvl="4" w:tplc="04090019" w:tentative="1">
+      <w:start w:val="1"/>
+      <w:numFmt w:val="lowerLetter"/>
+      <w:lvlText w:val="%5."/>
+      <w:lvlJc w:val="left"/>
+      <w:pPr>
+        <w:ind w:left="3600" w:hanging="360"/>
+      </w:pPr>
+    </w:lvl>
+    <w:lvl w:ilvl="5" w:tplc="0409001B" w:tentative="1">
+      <w:start w:val="1"/>
+      <w:numFmt w:val="lowerRoman"/>
+      <w:lvlText w:val="%6."/>
+      <w:lvlJc w:val="right"/>
+      <w:pPr>
+        <w:ind w:left="4320" w:hanging="180"/>
+      </w:pPr>
+    </w:lvl>
+    <w:lvl w:ilvl="6" w:tplc="0409000F" w:tentative="1">
+      <w:start w:val="1"/>
+      <w:numFmt w:val="decimal"/>
+      <w:lvlText w:val="%7."/>
+      <w:lvlJc w:val="left"/>
+      <w:pPr>
+        <w:ind w:left="5040" w:hanging="360"/>
+      </w:pPr>
+    </w:lvl>
+    <w:lvl w:ilvl="7" w:tplc="04090019" w:tentative="1">
+      <w:start w:val="1"/>
+      <w:numFmt w:val="lowerLetter"/>
+      <w:lvlText w:val="%8."/>
+      <w:lvlJc w:val="left"/>
+      <w:pPr>
+        <w:ind w:left="5760" w:hanging="360"/>
+      </w:pPr>
+    </w:lvl>
+    <w:lvl w:ilvl="8" w:tplc="0409001B" w:tentative="1">
+      <w:start w:val="1"/>
+      <w:numFmt w:val="lowerRoman"/>
+      <w:lvlText w:val="%9."/>
+      <w:lvlJc w:val="right"/>
+      <w:pPr>
+        <w:ind w:left="6480" w:hanging="180"/>
+      </w:pPr>
+    </w:lvl>
+  </w:abstractNum>
+  <w:abstractNum w:abstractNumId="8" w15:restartNumberingAfterBreak="0">
     <w:nsid w:val="1E85082B"/>
     <w:multiLevelType w:val="hybridMultilevel"/>
     <w:tmpl w:val="FB24497A"/>
@@ -13075,7 +13152,7 @@
       </w:rPr>
     </w:lvl>
   </w:abstractNum>
-  <w:abstractNum w:abstractNumId="8" w15:restartNumberingAfterBreak="0">
+  <w:abstractNum w:abstractNumId="9" w15:restartNumberingAfterBreak="0">
     <w:nsid w:val="25C8260C"/>
     <w:multiLevelType w:val="hybridMultilevel"/>
     <w:tmpl w:val="EDEAF2B2"/>
@@ -13189,7 +13266,7 @@
       </w:rPr>
     </w:lvl>
   </w:abstractNum>
-  <w:abstractNum w:abstractNumId="9" w15:restartNumberingAfterBreak="0">
+  <w:abstractNum w:abstractNumId="10" w15:restartNumberingAfterBreak="0">
     <w:nsid w:val="3B04507E"/>
     <w:multiLevelType w:val="hybridMultilevel"/>
     <w:tmpl w:val="6C1497FC"/>
@@ -13278,7 +13355,7 @@
       </w:pPr>
     </w:lvl>
   </w:abstractNum>
-  <w:abstractNum w:abstractNumId="10" w15:restartNumberingAfterBreak="0">
+  <w:abstractNum w:abstractNumId="11" w15:restartNumberingAfterBreak="0">
     <w:nsid w:val="453369BA"/>
     <w:multiLevelType w:val="multilevel"/>
     <w:tmpl w:val="8CCC0EEE"/>
@@ -13408,7 +13485,7 @@
       </w:rPr>
     </w:lvl>
   </w:abstractNum>
-  <w:abstractNum w:abstractNumId="11" w15:restartNumberingAfterBreak="0">
+  <w:abstractNum w:abstractNumId="12" w15:restartNumberingAfterBreak="0">
     <w:nsid w:val="46D1053D"/>
     <w:multiLevelType w:val="hybridMultilevel"/>
     <w:tmpl w:val="6C1497FC"/>
@@ -13497,7 +13574,7 @@
       </w:pPr>
     </w:lvl>
   </w:abstractNum>
-  <w:abstractNum w:abstractNumId="12" w15:restartNumberingAfterBreak="0">
+  <w:abstractNum w:abstractNumId="13" w15:restartNumberingAfterBreak="0">
     <w:nsid w:val="4E392074"/>
     <w:multiLevelType w:val="multilevel"/>
     <w:tmpl w:val="8D0A3BB6"/>
@@ -13610,7 +13687,7 @@
       </w:pPr>
     </w:lvl>
   </w:abstractNum>
-  <w:abstractNum w:abstractNumId="13" w15:restartNumberingAfterBreak="0">
+  <w:abstractNum w:abstractNumId="14" w15:restartNumberingAfterBreak="0">
     <w:nsid w:val="4EE72E14"/>
     <w:multiLevelType w:val="hybridMultilevel"/>
     <w:tmpl w:val="F6D86D10"/>
@@ -13725,7 +13802,7 @@
       </w:rPr>
     </w:lvl>
   </w:abstractNum>
-  <w:abstractNum w:abstractNumId="14" w15:restartNumberingAfterBreak="0">
+  <w:abstractNum w:abstractNumId="15" w15:restartNumberingAfterBreak="0">
     <w:nsid w:val="51560443"/>
     <w:multiLevelType w:val="multilevel"/>
     <w:tmpl w:val="DC18044E"/>
@@ -13840,7 +13917,7 @@
       </w:rPr>
     </w:lvl>
   </w:abstractNum>
-  <w:abstractNum w:abstractNumId="15" w15:restartNumberingAfterBreak="0">
+  <w:abstractNum w:abstractNumId="16" w15:restartNumberingAfterBreak="0">
     <w:nsid w:val="52FC4F4B"/>
     <w:multiLevelType w:val="multilevel"/>
     <w:tmpl w:val="EF5C5FF6"/>
@@ -13956,7 +14033,7 @@
       </w:rPr>
     </w:lvl>
   </w:abstractNum>
-  <w:abstractNum w:abstractNumId="16" w15:restartNumberingAfterBreak="0">
+  <w:abstractNum w:abstractNumId="17" w15:restartNumberingAfterBreak="0">
     <w:nsid w:val="59A838C5"/>
     <w:multiLevelType w:val="multilevel"/>
     <w:tmpl w:val="AB985292"/>
@@ -14069,7 +14146,7 @@
       </w:rPr>
     </w:lvl>
   </w:abstractNum>
-  <w:abstractNum w:abstractNumId="17" w15:restartNumberingAfterBreak="0">
+  <w:abstractNum w:abstractNumId="18" w15:restartNumberingAfterBreak="0">
     <w:nsid w:val="6AC24FA5"/>
     <w:multiLevelType w:val="hybridMultilevel"/>
     <w:tmpl w:val="69520368"/>
@@ -14158,7 +14235,7 @@
       </w:pPr>
     </w:lvl>
   </w:abstractNum>
-  <w:abstractNum w:abstractNumId="18" w15:restartNumberingAfterBreak="0">
+  <w:abstractNum w:abstractNumId="19" w15:restartNumberingAfterBreak="0">
     <w:nsid w:val="709552DE"/>
     <w:multiLevelType w:val="multilevel"/>
     <w:tmpl w:val="1B96919E"/>
@@ -14273,7 +14350,7 @@
       </w:rPr>
     </w:lvl>
   </w:abstractNum>
-  <w:abstractNum w:abstractNumId="19" w15:restartNumberingAfterBreak="0">
+  <w:abstractNum w:abstractNumId="20" w15:restartNumberingAfterBreak="0">
     <w:nsid w:val="717A1948"/>
     <w:multiLevelType w:val="hybridMultilevel"/>
     <w:tmpl w:val="B29A3D8A"/>
@@ -14362,7 +14439,7 @@
       </w:pPr>
     </w:lvl>
   </w:abstractNum>
-  <w:abstractNum w:abstractNumId="20" w15:restartNumberingAfterBreak="0">
+  <w:abstractNum w:abstractNumId="21" w15:restartNumberingAfterBreak="0">
     <w:nsid w:val="764E5DE4"/>
     <w:multiLevelType w:val="hybridMultilevel"/>
     <w:tmpl w:val="74D825F2"/>
@@ -14476,16 +14553,16 @@
     </w:lvl>
   </w:abstractNum>
   <w:num w:numId="1" w16cid:durableId="1304045977">
-    <w:abstractNumId w:val="8"/>
+    <w:abstractNumId w:val="9"/>
   </w:num>
   <w:num w:numId="2" w16cid:durableId="128323486">
-    <w:abstractNumId w:val="10"/>
+    <w:abstractNumId w:val="11"/>
   </w:num>
   <w:num w:numId="3" w16cid:durableId="1588997943">
-    <w:abstractNumId w:val="15"/>
+    <w:abstractNumId w:val="16"/>
   </w:num>
   <w:num w:numId="4" w16cid:durableId="316540757">
-    <w:abstractNumId w:val="15"/>
+    <w:abstractNumId w:val="16"/>
     <w:lvlOverride w:ilvl="0">
       <w:startOverride w:val="1"/>
     </w:lvlOverride>
@@ -14515,7 +14592,7 @@
     </w:lvlOverride>
   </w:num>
   <w:num w:numId="5" w16cid:durableId="297153283">
-    <w:abstractNumId w:val="13"/>
+    <w:abstractNumId w:val="14"/>
   </w:num>
   <w:num w:numId="6" w16cid:durableId="1505247748">
     <w:abstractNumId w:val="3"/>
@@ -14530,7 +14607,7 @@
     <w:abstractNumId w:val="0"/>
   </w:num>
   <w:num w:numId="10" w16cid:durableId="315188855">
-    <w:abstractNumId w:val="10"/>
+    <w:abstractNumId w:val="11"/>
     <w:lvlOverride w:ilvl="0">
       <w:startOverride w:val="1"/>
     </w:lvlOverride>
@@ -14566,19 +14643,19 @@
     </w:lvlOverride>
   </w:num>
   <w:num w:numId="12" w16cid:durableId="165246160">
-    <w:abstractNumId w:val="14"/>
+    <w:abstractNumId w:val="15"/>
   </w:num>
   <w:num w:numId="13" w16cid:durableId="102919078">
-    <w:abstractNumId w:val="16"/>
+    <w:abstractNumId w:val="17"/>
   </w:num>
   <w:num w:numId="14" w16cid:durableId="626199470">
-    <w:abstractNumId w:val="20"/>
+    <w:abstractNumId w:val="21"/>
   </w:num>
   <w:num w:numId="15" w16cid:durableId="1752775824">
-    <w:abstractNumId w:val="18"/>
+    <w:abstractNumId w:val="19"/>
   </w:num>
   <w:num w:numId="16" w16cid:durableId="901601550">
-    <w:abstractNumId w:val="15"/>
+    <w:abstractNumId w:val="16"/>
     <w:lvlOverride w:ilvl="0">
       <w:startOverride w:val="10"/>
     </w:lvlOverride>
@@ -14608,31 +14685,34 @@
     </w:lvlOverride>
   </w:num>
   <w:num w:numId="17" w16cid:durableId="1407994506">
-    <w:abstractNumId w:val="12"/>
+    <w:abstractNumId w:val="13"/>
   </w:num>
   <w:num w:numId="18" w16cid:durableId="28799149">
     <w:abstractNumId w:val="6"/>
   </w:num>
   <w:num w:numId="19" w16cid:durableId="1104610947">
-    <w:abstractNumId w:val="7"/>
+    <w:abstractNumId w:val="8"/>
   </w:num>
   <w:num w:numId="20" w16cid:durableId="360320813">
     <w:abstractNumId w:val="4"/>
   </w:num>
   <w:num w:numId="21" w16cid:durableId="846283607">
-    <w:abstractNumId w:val="9"/>
+    <w:abstractNumId w:val="10"/>
   </w:num>
   <w:num w:numId="22" w16cid:durableId="1898055096">
     <w:abstractNumId w:val="5"/>
   </w:num>
   <w:num w:numId="23" w16cid:durableId="598298231">
-    <w:abstractNumId w:val="11"/>
+    <w:abstractNumId w:val="12"/>
   </w:num>
   <w:num w:numId="24" w16cid:durableId="1454860299">
-    <w:abstractNumId w:val="17"/>
+    <w:abstractNumId w:val="18"/>
   </w:num>
   <w:num w:numId="25" w16cid:durableId="740951979">
-    <w:abstractNumId w:val="19"/>
+    <w:abstractNumId w:val="20"/>
+  </w:num>
+  <w:num w:numId="26" w16cid:durableId="251210683">
+    <w:abstractNumId w:val="7"/>
   </w:num>
 </w:numbering>
 </file>
@@ -16685,6 +16765,7 @@
     <w:rsid w:val="00833B7E"/>
     <w:rsid w:val="00852B0F"/>
     <w:rsid w:val="00916C98"/>
+    <w:rsid w:val="00956DFC"/>
     <w:rsid w:val="0098098F"/>
     <w:rsid w:val="009B5EBE"/>
     <w:rsid w:val="009E78E2"/>
@@ -16704,6 +16785,7 @@
     <w:rsid w:val="00D258D5"/>
     <w:rsid w:val="00D76E8D"/>
     <w:rsid w:val="00DD42B2"/>
+    <w:rsid w:val="00DE69E3"/>
     <w:rsid w:val="00E23CAB"/>
     <w:rsid w:val="00E50BBD"/>
     <w:rsid w:val="00E835FB"/>

</xml_diff>

<commit_message>
And finally the definition of the term volume.
</commit_message>
<xml_diff>
--- a/Text/Thesis/Text.docx
+++ b/Text/Thesis/Text.docx
@@ -770,7 +770,7 @@
           <w:lang w:val="de-DE"/>
         </w:rPr>
       </w:pPr>
-      <w:bookmarkStart w:id="0" w:name="_Toc174027021"/>
+      <w:bookmarkStart w:id="0" w:name="_Toc174028997"/>
       <w:r>
         <w:rPr>
           <w:lang w:val="de-DE"/>
@@ -894,7 +894,7 @@
       <w:pPr>
         <w:pStyle w:val="VerzeichnisberschriftimInhaltsverzeichnisgelistet"/>
       </w:pPr>
-      <w:bookmarkStart w:id="1" w:name="_Toc174027022"/>
+      <w:bookmarkStart w:id="1" w:name="_Toc174028998"/>
       <w:r>
         <w:lastRenderedPageBreak/>
         <w:t>Abstract</w:t>
@@ -913,7 +913,7 @@
       <w:pPr>
         <w:pStyle w:val="VerzeichnisberschriftimInhaltsverzeichnisgelistet"/>
       </w:pPr>
-      <w:bookmarkStart w:id="2" w:name="_Toc174027023"/>
+      <w:bookmarkStart w:id="2" w:name="_Toc174028999"/>
       <w:r>
         <w:lastRenderedPageBreak/>
         <w:t>Acknowledgements</w:t>
@@ -960,7 +960,7 @@
         </w:rPr>
         <w:fldChar w:fldCharType="separate"/>
       </w:r>
-      <w:hyperlink w:anchor="_Toc174027021" w:history="1">
+      <w:hyperlink w:anchor="_Toc174028997" w:history="1">
         <w:r>
           <w:rPr>
             <w:rStyle w:val="Hyperlink"/>
@@ -984,7 +984,7 @@
           <w:rPr>
             <w:webHidden/>
           </w:rPr>
-          <w:instrText xml:space="preserve"> PAGEREF _Toc174027021 \h </w:instrText>
+          <w:instrText xml:space="preserve"> PAGEREF _Toc174028997 \h </w:instrText>
         </w:r>
         <w:r>
           <w:rPr>
@@ -1023,7 +1023,7 @@
           <w14:ligatures w14:val="standardContextual"/>
         </w:rPr>
       </w:pPr>
-      <w:hyperlink w:anchor="_Toc174027022" w:history="1">
+      <w:hyperlink w:anchor="_Toc174028998" w:history="1">
         <w:r>
           <w:rPr>
             <w:rStyle w:val="Hyperlink"/>
@@ -1046,7 +1046,7 @@
           <w:rPr>
             <w:webHidden/>
           </w:rPr>
-          <w:instrText xml:space="preserve"> PAGEREF _Toc174027022 \h </w:instrText>
+          <w:instrText xml:space="preserve"> PAGEREF _Toc174028998 \h </w:instrText>
         </w:r>
         <w:r>
           <w:rPr>
@@ -1085,7 +1085,7 @@
           <w14:ligatures w14:val="standardContextual"/>
         </w:rPr>
       </w:pPr>
-      <w:hyperlink w:anchor="_Toc174027023" w:history="1">
+      <w:hyperlink w:anchor="_Toc174028999" w:history="1">
         <w:r>
           <w:rPr>
             <w:rStyle w:val="Hyperlink"/>
@@ -1108,7 +1108,7 @@
           <w:rPr>
             <w:webHidden/>
           </w:rPr>
-          <w:instrText xml:space="preserve"> PAGEREF _Toc174027023 \h </w:instrText>
+          <w:instrText xml:space="preserve"> PAGEREF _Toc174028999 \h </w:instrText>
         </w:r>
         <w:r>
           <w:rPr>
@@ -1147,7 +1147,7 @@
           <w14:ligatures w14:val="standardContextual"/>
         </w:rPr>
       </w:pPr>
-      <w:hyperlink w:anchor="_Toc174027024" w:history="1">
+      <w:hyperlink w:anchor="_Toc174029000" w:history="1">
         <w:r>
           <w:rPr>
             <w:rStyle w:val="Hyperlink"/>
@@ -1187,7 +1187,7 @@
           <w:rPr>
             <w:webHidden/>
           </w:rPr>
-          <w:instrText xml:space="preserve"> PAGEREF _Toc174027024 \h </w:instrText>
+          <w:instrText xml:space="preserve"> PAGEREF _Toc174029000 \h </w:instrText>
         </w:r>
         <w:r>
           <w:rPr>
@@ -1225,7 +1225,7 @@
           <w14:ligatures w14:val="standardContextual"/>
         </w:rPr>
       </w:pPr>
-      <w:hyperlink w:anchor="_Toc174027025" w:history="1">
+      <w:hyperlink w:anchor="_Toc174029001" w:history="1">
         <w:r>
           <w:rPr>
             <w:rStyle w:val="Hyperlink"/>
@@ -1264,7 +1264,7 @@
           <w:rPr>
             <w:webHidden/>
           </w:rPr>
-          <w:instrText xml:space="preserve"> PAGEREF _Toc174027025 \h </w:instrText>
+          <w:instrText xml:space="preserve"> PAGEREF _Toc174029001 \h </w:instrText>
         </w:r>
         <w:r>
           <w:rPr>
@@ -1302,7 +1302,7 @@
           <w14:ligatures w14:val="standardContextual"/>
         </w:rPr>
       </w:pPr>
-      <w:hyperlink w:anchor="_Toc174027026" w:history="1">
+      <w:hyperlink w:anchor="_Toc174029002" w:history="1">
         <w:r>
           <w:rPr>
             <w:rStyle w:val="Hyperlink"/>
@@ -1323,7 +1323,7 @@
           <w:rPr>
             <w:rStyle w:val="Hyperlink"/>
           </w:rPr>
-          <w:t>General Requirements</w:t>
+          <w:t>Functional Requirements</w:t>
         </w:r>
         <w:r>
           <w:rPr>
@@ -1341,7 +1341,7 @@
           <w:rPr>
             <w:webHidden/>
           </w:rPr>
-          <w:instrText xml:space="preserve"> PAGEREF _Toc174027026 \h </w:instrText>
+          <w:instrText xml:space="preserve"> PAGEREF _Toc174029002 \h </w:instrText>
         </w:r>
         <w:r>
           <w:rPr>
@@ -1379,7 +1379,7 @@
           <w14:ligatures w14:val="standardContextual"/>
         </w:rPr>
       </w:pPr>
-      <w:hyperlink w:anchor="_Toc174027027" w:history="1">
+      <w:hyperlink w:anchor="_Toc174029003" w:history="1">
         <w:r>
           <w:rPr>
             <w:rStyle w:val="Hyperlink"/>
@@ -1400,7 +1400,7 @@
           <w:rPr>
             <w:rStyle w:val="Hyperlink"/>
           </w:rPr>
-          <w:t>Goals</w:t>
+          <w:t>Non-functional requirements</w:t>
         </w:r>
         <w:r>
           <w:rPr>
@@ -1418,7 +1418,7 @@
           <w:rPr>
             <w:webHidden/>
           </w:rPr>
-          <w:instrText xml:space="preserve"> PAGEREF _Toc174027027 \h </w:instrText>
+          <w:instrText xml:space="preserve"> PAGEREF _Toc174029003 \h </w:instrText>
         </w:r>
         <w:r>
           <w:rPr>
@@ -1457,7 +1457,7 @@
           <w14:ligatures w14:val="standardContextual"/>
         </w:rPr>
       </w:pPr>
-      <w:hyperlink w:anchor="_Toc174027028" w:history="1">
+      <w:hyperlink w:anchor="_Toc174029004" w:history="1">
         <w:r>
           <w:rPr>
             <w:rStyle w:val="Hyperlink"/>
@@ -1497,7 +1497,7 @@
           <w:rPr>
             <w:webHidden/>
           </w:rPr>
-          <w:instrText xml:space="preserve"> PAGEREF _Toc174027028 \h </w:instrText>
+          <w:instrText xml:space="preserve"> PAGEREF _Toc174029004 \h </w:instrText>
         </w:r>
         <w:r>
           <w:rPr>
@@ -1535,7 +1535,7 @@
           <w14:ligatures w14:val="standardContextual"/>
         </w:rPr>
       </w:pPr>
-      <w:hyperlink w:anchor="_Toc174027029" w:history="1">
+      <w:hyperlink w:anchor="_Toc174029005" w:history="1">
         <w:r>
           <w:rPr>
             <w:rStyle w:val="Hyperlink"/>
@@ -1574,7 +1574,7 @@
           <w:rPr>
             <w:webHidden/>
           </w:rPr>
-          <w:instrText xml:space="preserve"> PAGEREF _Toc174027029 \h </w:instrText>
+          <w:instrText xml:space="preserve"> PAGEREF _Toc174029005 \h </w:instrText>
         </w:r>
         <w:r>
           <w:rPr>
@@ -1612,7 +1612,7 @@
           <w14:ligatures w14:val="standardContextual"/>
         </w:rPr>
       </w:pPr>
-      <w:hyperlink w:anchor="_Toc174027030" w:history="1">
+      <w:hyperlink w:anchor="_Toc174029006" w:history="1">
         <w:r>
           <w:rPr>
             <w:rStyle w:val="Hyperlink"/>
@@ -1651,7 +1651,7 @@
           <w:rPr>
             <w:webHidden/>
           </w:rPr>
-          <w:instrText xml:space="preserve"> PAGEREF _Toc174027030 \h </w:instrText>
+          <w:instrText xml:space="preserve"> PAGEREF _Toc174029006 \h </w:instrText>
         </w:r>
         <w:r>
           <w:rPr>
@@ -1689,7 +1689,7 @@
           <w14:ligatures w14:val="standardContextual"/>
         </w:rPr>
       </w:pPr>
-      <w:hyperlink w:anchor="_Toc174027031" w:history="1">
+      <w:hyperlink w:anchor="_Toc174029007" w:history="1">
         <w:r>
           <w:rPr>
             <w:rStyle w:val="Hyperlink"/>
@@ -1728,7 +1728,7 @@
           <w:rPr>
             <w:webHidden/>
           </w:rPr>
-          <w:instrText xml:space="preserve"> PAGEREF _Toc174027031 \h </w:instrText>
+          <w:instrText xml:space="preserve"> PAGEREF _Toc174029007 \h </w:instrText>
         </w:r>
         <w:r>
           <w:rPr>
@@ -1766,7 +1766,7 @@
           <w14:ligatures w14:val="standardContextual"/>
         </w:rPr>
       </w:pPr>
-      <w:hyperlink w:anchor="_Toc174027032" w:history="1">
+      <w:hyperlink w:anchor="_Toc174029008" w:history="1">
         <w:r>
           <w:rPr>
             <w:rStyle w:val="Hyperlink"/>
@@ -1805,7 +1805,7 @@
           <w:rPr>
             <w:webHidden/>
           </w:rPr>
-          <w:instrText xml:space="preserve"> PAGEREF _Toc174027032 \h </w:instrText>
+          <w:instrText xml:space="preserve"> PAGEREF _Toc174029008 \h </w:instrText>
         </w:r>
         <w:r>
           <w:rPr>
@@ -1823,6 +1823,83 @@
             <w:webHidden/>
           </w:rPr>
           <w:t>10</w:t>
+        </w:r>
+        <w:r>
+          <w:rPr>
+            <w:webHidden/>
+          </w:rPr>
+          <w:fldChar w:fldCharType="end"/>
+        </w:r>
+      </w:hyperlink>
+    </w:p>
+    <w:p>
+      <w:pPr>
+        <w:pStyle w:val="TOC2"/>
+        <w:rPr>
+          <w:rFonts w:eastAsiaTheme="minorEastAsia"/>
+          <w:kern w:val="2"/>
+          <w:sz w:val="24"/>
+          <w:szCs w:val="24"/>
+          <w14:ligatures w14:val="standardContextual"/>
+        </w:rPr>
+      </w:pPr>
+      <w:hyperlink w:anchor="_Toc174029009" w:history="1">
+        <w:r>
+          <w:rPr>
+            <w:rStyle w:val="Hyperlink"/>
+          </w:rPr>
+          <w:t>2.5.</w:t>
+        </w:r>
+        <w:r>
+          <w:rPr>
+            <w:rFonts w:eastAsiaTheme="minorEastAsia"/>
+            <w:kern w:val="2"/>
+            <w:sz w:val="24"/>
+            <w:szCs w:val="24"/>
+            <w14:ligatures w14:val="standardContextual"/>
+          </w:rPr>
+          <w:tab/>
+        </w:r>
+        <w:r>
+          <w:rPr>
+            <w:rStyle w:val="Hyperlink"/>
+          </w:rPr>
+          <w:t>Definition of the term “Volume”</w:t>
+        </w:r>
+        <w:r>
+          <w:rPr>
+            <w:webHidden/>
+          </w:rPr>
+          <w:tab/>
+        </w:r>
+        <w:r>
+          <w:rPr>
+            <w:webHidden/>
+          </w:rPr>
+          <w:fldChar w:fldCharType="begin"/>
+        </w:r>
+        <w:r>
+          <w:rPr>
+            <w:webHidden/>
+          </w:rPr>
+          <w:instrText xml:space="preserve"> PAGEREF _Toc174029009 \h </w:instrText>
+        </w:r>
+        <w:r>
+          <w:rPr>
+            <w:webHidden/>
+          </w:rPr>
+        </w:r>
+        <w:r>
+          <w:rPr>
+            <w:webHidden/>
+          </w:rPr>
+          <w:fldChar w:fldCharType="separate"/>
+        </w:r>
+        <w:r>
+          <w:rPr>
+            <w:webHidden/>
+          </w:rPr>
+          <w:t>11</w:t>
         </w:r>
         <w:r>
           <w:rPr>
@@ -1844,7 +1921,7 @@
           <w14:ligatures w14:val="standardContextual"/>
         </w:rPr>
       </w:pPr>
-      <w:hyperlink w:anchor="_Toc174027033" w:history="1">
+      <w:hyperlink w:anchor="_Toc174029010" w:history="1">
         <w:r>
           <w:rPr>
             <w:rStyle w:val="Hyperlink"/>
@@ -1884,7 +1961,7 @@
           <w:rPr>
             <w:webHidden/>
           </w:rPr>
-          <w:instrText xml:space="preserve"> PAGEREF _Toc174027033 \h </w:instrText>
+          <w:instrText xml:space="preserve"> PAGEREF _Toc174029010 \h </w:instrText>
         </w:r>
         <w:r>
           <w:rPr>
@@ -1901,7 +1978,7 @@
           <w:rPr>
             <w:webHidden/>
           </w:rPr>
-          <w:t>11</w:t>
+          <w:t>12</w:t>
         </w:r>
         <w:r>
           <w:rPr>
@@ -1922,7 +1999,7 @@
           <w14:ligatures w14:val="standardContextual"/>
         </w:rPr>
       </w:pPr>
-      <w:hyperlink w:anchor="_Toc174027034" w:history="1">
+      <w:hyperlink w:anchor="_Toc174029011" w:history="1">
         <w:r>
           <w:rPr>
             <w:rStyle w:val="Hyperlink"/>
@@ -1961,7 +2038,7 @@
           <w:rPr>
             <w:webHidden/>
           </w:rPr>
-          <w:instrText xml:space="preserve"> PAGEREF _Toc174027034 \h </w:instrText>
+          <w:instrText xml:space="preserve"> PAGEREF _Toc174029011 \h </w:instrText>
         </w:r>
         <w:r>
           <w:rPr>
@@ -1978,7 +2055,7 @@
           <w:rPr>
             <w:webHidden/>
           </w:rPr>
-          <w:t>11</w:t>
+          <w:t>12</w:t>
         </w:r>
         <w:r>
           <w:rPr>
@@ -1999,7 +2076,7 @@
           <w14:ligatures w14:val="standardContextual"/>
         </w:rPr>
       </w:pPr>
-      <w:hyperlink w:anchor="_Toc174027035" w:history="1">
+      <w:hyperlink w:anchor="_Toc174029012" w:history="1">
         <w:r>
           <w:rPr>
             <w:rStyle w:val="Hyperlink"/>
@@ -2038,7 +2115,7 @@
           <w:rPr>
             <w:webHidden/>
           </w:rPr>
-          <w:instrText xml:space="preserve"> PAGEREF _Toc174027035 \h </w:instrText>
+          <w:instrText xml:space="preserve"> PAGEREF _Toc174029012 \h </w:instrText>
         </w:r>
         <w:r>
           <w:rPr>
@@ -2055,7 +2132,7 @@
           <w:rPr>
             <w:webHidden/>
           </w:rPr>
-          <w:t>11</w:t>
+          <w:t>12</w:t>
         </w:r>
         <w:r>
           <w:rPr>
@@ -2076,7 +2153,7 @@
           <w14:ligatures w14:val="standardContextual"/>
         </w:rPr>
       </w:pPr>
-      <w:hyperlink w:anchor="_Toc174027036" w:history="1">
+      <w:hyperlink w:anchor="_Toc174029013" w:history="1">
         <w:r>
           <w:rPr>
             <w:rStyle w:val="Hyperlink"/>
@@ -2115,7 +2192,7 @@
           <w:rPr>
             <w:webHidden/>
           </w:rPr>
-          <w:instrText xml:space="preserve"> PAGEREF _Toc174027036 \h </w:instrText>
+          <w:instrText xml:space="preserve"> PAGEREF _Toc174029013 \h </w:instrText>
         </w:r>
         <w:r>
           <w:rPr>
@@ -2132,7 +2209,7 @@
           <w:rPr>
             <w:webHidden/>
           </w:rPr>
-          <w:t>11</w:t>
+          <w:t>12</w:t>
         </w:r>
         <w:r>
           <w:rPr>
@@ -2153,7 +2230,7 @@
           <w14:ligatures w14:val="standardContextual"/>
         </w:rPr>
       </w:pPr>
-      <w:hyperlink w:anchor="_Toc174027037" w:history="1">
+      <w:hyperlink w:anchor="_Toc174029014" w:history="1">
         <w:r>
           <w:rPr>
             <w:rStyle w:val="Hyperlink"/>
@@ -2192,7 +2269,7 @@
           <w:rPr>
             <w:webHidden/>
           </w:rPr>
-          <w:instrText xml:space="preserve"> PAGEREF _Toc174027037 \h </w:instrText>
+          <w:instrText xml:space="preserve"> PAGEREF _Toc174029014 \h </w:instrText>
         </w:r>
         <w:r>
           <w:rPr>
@@ -2209,7 +2286,7 @@
           <w:rPr>
             <w:webHidden/>
           </w:rPr>
-          <w:t>12</w:t>
+          <w:t>13</w:t>
         </w:r>
         <w:r>
           <w:rPr>
@@ -2230,7 +2307,7 @@
           <w14:ligatures w14:val="standardContextual"/>
         </w:rPr>
       </w:pPr>
-      <w:hyperlink w:anchor="_Toc174027038" w:history="1">
+      <w:hyperlink w:anchor="_Toc174029015" w:history="1">
         <w:r>
           <w:rPr>
             <w:rStyle w:val="Hyperlink"/>
@@ -2269,7 +2346,7 @@
           <w:rPr>
             <w:webHidden/>
           </w:rPr>
-          <w:instrText xml:space="preserve"> PAGEREF _Toc174027038 \h </w:instrText>
+          <w:instrText xml:space="preserve"> PAGEREF _Toc174029015 \h </w:instrText>
         </w:r>
         <w:r>
           <w:rPr>
@@ -2286,7 +2363,7 @@
           <w:rPr>
             <w:webHidden/>
           </w:rPr>
-          <w:t>14</w:t>
+          <w:t>15</w:t>
         </w:r>
         <w:r>
           <w:rPr>
@@ -2307,7 +2384,7 @@
           <w14:ligatures w14:val="standardContextual"/>
         </w:rPr>
       </w:pPr>
-      <w:hyperlink w:anchor="_Toc174027039" w:history="1">
+      <w:hyperlink w:anchor="_Toc174029016" w:history="1">
         <w:r>
           <w:rPr>
             <w:rStyle w:val="Hyperlink"/>
@@ -2346,7 +2423,7 @@
           <w:rPr>
             <w:webHidden/>
           </w:rPr>
-          <w:instrText xml:space="preserve"> PAGEREF _Toc174027039 \h </w:instrText>
+          <w:instrText xml:space="preserve"> PAGEREF _Toc174029016 \h </w:instrText>
         </w:r>
         <w:r>
           <w:rPr>
@@ -2363,7 +2440,7 @@
           <w:rPr>
             <w:webHidden/>
           </w:rPr>
-          <w:t>15</w:t>
+          <w:t>16</w:t>
         </w:r>
         <w:r>
           <w:rPr>
@@ -2388,7 +2465,7 @@
           <w14:ligatures w14:val="standardContextual"/>
         </w:rPr>
       </w:pPr>
-      <w:hyperlink w:anchor="_Toc174027040" w:history="1">
+      <w:hyperlink w:anchor="_Toc174029017" w:history="1">
         <w:r>
           <w:rPr>
             <w:rStyle w:val="Hyperlink"/>
@@ -2433,7 +2510,7 @@
             <w:noProof/>
             <w:webHidden/>
           </w:rPr>
-          <w:instrText xml:space="preserve"> PAGEREF _Toc174027040 \h </w:instrText>
+          <w:instrText xml:space="preserve"> PAGEREF _Toc174029017 \h </w:instrText>
         </w:r>
         <w:r>
           <w:rPr>
@@ -2453,7 +2530,7 @@
             <w:noProof/>
             <w:webHidden/>
           </w:rPr>
-          <w:t>16</w:t>
+          <w:t>17</w:t>
         </w:r>
         <w:r>
           <w:rPr>
@@ -2479,7 +2556,7 @@
           <w14:ligatures w14:val="standardContextual"/>
         </w:rPr>
       </w:pPr>
-      <w:hyperlink w:anchor="_Toc174027041" w:history="1">
+      <w:hyperlink w:anchor="_Toc174029018" w:history="1">
         <w:r>
           <w:rPr>
             <w:rStyle w:val="Hyperlink"/>
@@ -2524,7 +2601,7 @@
             <w:noProof/>
             <w:webHidden/>
           </w:rPr>
-          <w:instrText xml:space="preserve"> PAGEREF _Toc174027041 \h </w:instrText>
+          <w:instrText xml:space="preserve"> PAGEREF _Toc174029018 \h </w:instrText>
         </w:r>
         <w:r>
           <w:rPr>
@@ -2544,7 +2621,7 @@
             <w:noProof/>
             <w:webHidden/>
           </w:rPr>
-          <w:t>16</w:t>
+          <w:t>17</w:t>
         </w:r>
         <w:r>
           <w:rPr>
@@ -2570,7 +2647,7 @@
           <w14:ligatures w14:val="standardContextual"/>
         </w:rPr>
       </w:pPr>
-      <w:hyperlink w:anchor="_Toc174027042" w:history="1">
+      <w:hyperlink w:anchor="_Toc174029019" w:history="1">
         <w:r>
           <w:rPr>
             <w:rStyle w:val="Hyperlink"/>
@@ -2615,7 +2692,7 @@
             <w:noProof/>
             <w:webHidden/>
           </w:rPr>
-          <w:instrText xml:space="preserve"> PAGEREF _Toc174027042 \h </w:instrText>
+          <w:instrText xml:space="preserve"> PAGEREF _Toc174029019 \h </w:instrText>
         </w:r>
         <w:r>
           <w:rPr>
@@ -2635,7 +2712,7 @@
             <w:noProof/>
             <w:webHidden/>
           </w:rPr>
-          <w:t>17</w:t>
+          <w:t>18</w:t>
         </w:r>
         <w:r>
           <w:rPr>
@@ -2657,7 +2734,7 @@
           <w14:ligatures w14:val="standardContextual"/>
         </w:rPr>
       </w:pPr>
-      <w:hyperlink w:anchor="_Toc174027043" w:history="1">
+      <w:hyperlink w:anchor="_Toc174029020" w:history="1">
         <w:r>
           <w:rPr>
             <w:rStyle w:val="Hyperlink"/>
@@ -2696,7 +2773,7 @@
           <w:rPr>
             <w:webHidden/>
           </w:rPr>
-          <w:instrText xml:space="preserve"> PAGEREF _Toc174027043 \h </w:instrText>
+          <w:instrText xml:space="preserve"> PAGEREF _Toc174029020 \h </w:instrText>
         </w:r>
         <w:r>
           <w:rPr>
@@ -2713,7 +2790,7 @@
           <w:rPr>
             <w:webHidden/>
           </w:rPr>
-          <w:t>19</w:t>
+          <w:t>20</w:t>
         </w:r>
         <w:r>
           <w:rPr>
@@ -2738,7 +2815,7 @@
           <w14:ligatures w14:val="standardContextual"/>
         </w:rPr>
       </w:pPr>
-      <w:hyperlink w:anchor="_Toc174027044" w:history="1">
+      <w:hyperlink w:anchor="_Toc174029021" w:history="1">
         <w:r>
           <w:rPr>
             <w:rStyle w:val="Hyperlink"/>
@@ -2783,7 +2860,7 @@
             <w:noProof/>
             <w:webHidden/>
           </w:rPr>
-          <w:instrText xml:space="preserve"> PAGEREF _Toc174027044 \h </w:instrText>
+          <w:instrText xml:space="preserve"> PAGEREF _Toc174029021 \h </w:instrText>
         </w:r>
         <w:r>
           <w:rPr>
@@ -2803,7 +2880,7 @@
             <w:noProof/>
             <w:webHidden/>
           </w:rPr>
-          <w:t>20</w:t>
+          <w:t>21</w:t>
         </w:r>
         <w:r>
           <w:rPr>
@@ -2829,7 +2906,7 @@
           <w14:ligatures w14:val="standardContextual"/>
         </w:rPr>
       </w:pPr>
-      <w:hyperlink w:anchor="_Toc174027045" w:history="1">
+      <w:hyperlink w:anchor="_Toc174029022" w:history="1">
         <w:r>
           <w:rPr>
             <w:rStyle w:val="Hyperlink"/>
@@ -2874,7 +2951,7 @@
             <w:noProof/>
             <w:webHidden/>
           </w:rPr>
-          <w:instrText xml:space="preserve"> PAGEREF _Toc174027045 \h </w:instrText>
+          <w:instrText xml:space="preserve"> PAGEREF _Toc174029022 \h </w:instrText>
         </w:r>
         <w:r>
           <w:rPr>
@@ -2894,7 +2971,7 @@
             <w:noProof/>
             <w:webHidden/>
           </w:rPr>
-          <w:t>21</w:t>
+          <w:t>22</w:t>
         </w:r>
         <w:r>
           <w:rPr>
@@ -2920,7 +2997,7 @@
           <w14:ligatures w14:val="standardContextual"/>
         </w:rPr>
       </w:pPr>
-      <w:hyperlink w:anchor="_Toc174027046" w:history="1">
+      <w:hyperlink w:anchor="_Toc174029023" w:history="1">
         <w:r>
           <w:rPr>
             <w:rStyle w:val="Hyperlink"/>
@@ -2965,7 +3042,7 @@
             <w:noProof/>
             <w:webHidden/>
           </w:rPr>
-          <w:instrText xml:space="preserve"> PAGEREF _Toc174027046 \h </w:instrText>
+          <w:instrText xml:space="preserve"> PAGEREF _Toc174029023 \h </w:instrText>
         </w:r>
         <w:r>
           <w:rPr>
@@ -2985,7 +3062,7 @@
             <w:noProof/>
             <w:webHidden/>
           </w:rPr>
-          <w:t>23</w:t>
+          <w:t>24</w:t>
         </w:r>
         <w:r>
           <w:rPr>
@@ -3007,7 +3084,7 @@
           <w14:ligatures w14:val="standardContextual"/>
         </w:rPr>
       </w:pPr>
-      <w:hyperlink w:anchor="_Toc174027047" w:history="1">
+      <w:hyperlink w:anchor="_Toc174029024" w:history="1">
         <w:r>
           <w:rPr>
             <w:rStyle w:val="Hyperlink"/>
@@ -3046,7 +3123,7 @@
           <w:rPr>
             <w:webHidden/>
           </w:rPr>
-          <w:instrText xml:space="preserve"> PAGEREF _Toc174027047 \h </w:instrText>
+          <w:instrText xml:space="preserve"> PAGEREF _Toc174029024 \h </w:instrText>
         </w:r>
         <w:r>
           <w:rPr>
@@ -3063,7 +3140,7 @@
           <w:rPr>
             <w:webHidden/>
           </w:rPr>
-          <w:t>23</w:t>
+          <w:t>24</w:t>
         </w:r>
         <w:r>
           <w:rPr>
@@ -3088,7 +3165,7 @@
           <w14:ligatures w14:val="standardContextual"/>
         </w:rPr>
       </w:pPr>
-      <w:hyperlink w:anchor="_Toc174027048" w:history="1">
+      <w:hyperlink w:anchor="_Toc174029025" w:history="1">
         <w:r>
           <w:rPr>
             <w:rStyle w:val="Hyperlink"/>
@@ -3133,7 +3210,7 @@
             <w:noProof/>
             <w:webHidden/>
           </w:rPr>
-          <w:instrText xml:space="preserve"> PAGEREF _Toc174027048 \h </w:instrText>
+          <w:instrText xml:space="preserve"> PAGEREF _Toc174029025 \h </w:instrText>
         </w:r>
         <w:r>
           <w:rPr>
@@ -3153,7 +3230,7 @@
             <w:noProof/>
             <w:webHidden/>
           </w:rPr>
-          <w:t>24</w:t>
+          <w:t>25</w:t>
         </w:r>
         <w:r>
           <w:rPr>
@@ -3179,7 +3256,7 @@
           <w14:ligatures w14:val="standardContextual"/>
         </w:rPr>
       </w:pPr>
-      <w:hyperlink w:anchor="_Toc174027049" w:history="1">
+      <w:hyperlink w:anchor="_Toc174029026" w:history="1">
         <w:r>
           <w:rPr>
             <w:rStyle w:val="Hyperlink"/>
@@ -3224,7 +3301,7 @@
             <w:noProof/>
             <w:webHidden/>
           </w:rPr>
-          <w:instrText xml:space="preserve"> PAGEREF _Toc174027049 \h </w:instrText>
+          <w:instrText xml:space="preserve"> PAGEREF _Toc174029026 \h </w:instrText>
         </w:r>
         <w:r>
           <w:rPr>
@@ -3244,7 +3321,7 @@
             <w:noProof/>
             <w:webHidden/>
           </w:rPr>
-          <w:t>25</w:t>
+          <w:t>26</w:t>
         </w:r>
         <w:r>
           <w:rPr>
@@ -3267,7 +3344,7 @@
           <w14:ligatures w14:val="standardContextual"/>
         </w:rPr>
       </w:pPr>
-      <w:hyperlink w:anchor="_Toc174027050" w:history="1">
+      <w:hyperlink w:anchor="_Toc174029027" w:history="1">
         <w:r>
           <w:rPr>
             <w:rStyle w:val="Hyperlink"/>
@@ -3307,7 +3384,7 @@
           <w:rPr>
             <w:webHidden/>
           </w:rPr>
-          <w:instrText xml:space="preserve"> PAGEREF _Toc174027050 \h </w:instrText>
+          <w:instrText xml:space="preserve"> PAGEREF _Toc174029027 \h </w:instrText>
         </w:r>
         <w:r>
           <w:rPr>
@@ -3324,7 +3401,7 @@
           <w:rPr>
             <w:webHidden/>
           </w:rPr>
-          <w:t>26</w:t>
+          <w:t>27</w:t>
         </w:r>
         <w:r>
           <w:rPr>
@@ -3345,7 +3422,7 @@
           <w14:ligatures w14:val="standardContextual"/>
         </w:rPr>
       </w:pPr>
-      <w:hyperlink w:anchor="_Toc174027051" w:history="1">
+      <w:hyperlink w:anchor="_Toc174029028" w:history="1">
         <w:r>
           <w:rPr>
             <w:rStyle w:val="Hyperlink"/>
@@ -3384,7 +3461,7 @@
           <w:rPr>
             <w:webHidden/>
           </w:rPr>
-          <w:instrText xml:space="preserve"> PAGEREF _Toc174027051 \h </w:instrText>
+          <w:instrText xml:space="preserve"> PAGEREF _Toc174029028 \h </w:instrText>
         </w:r>
         <w:r>
           <w:rPr>
@@ -3401,7 +3478,7 @@
           <w:rPr>
             <w:webHidden/>
           </w:rPr>
-          <w:t>26</w:t>
+          <w:t>27</w:t>
         </w:r>
         <w:r>
           <w:rPr>
@@ -3422,7 +3499,7 @@
           <w14:ligatures w14:val="standardContextual"/>
         </w:rPr>
       </w:pPr>
-      <w:hyperlink w:anchor="_Toc174027052" w:history="1">
+      <w:hyperlink w:anchor="_Toc174029029" w:history="1">
         <w:r>
           <w:rPr>
             <w:rStyle w:val="Hyperlink"/>
@@ -3461,7 +3538,7 @@
           <w:rPr>
             <w:webHidden/>
           </w:rPr>
-          <w:instrText xml:space="preserve"> PAGEREF _Toc174027052 \h </w:instrText>
+          <w:instrText xml:space="preserve"> PAGEREF _Toc174029029 \h </w:instrText>
         </w:r>
         <w:r>
           <w:rPr>
@@ -3478,7 +3555,7 @@
           <w:rPr>
             <w:webHidden/>
           </w:rPr>
-          <w:t>26</w:t>
+          <w:t>27</w:t>
         </w:r>
         <w:r>
           <w:rPr>
@@ -3499,7 +3576,7 @@
           <w14:ligatures w14:val="standardContextual"/>
         </w:rPr>
       </w:pPr>
-      <w:hyperlink w:anchor="_Toc174027053" w:history="1">
+      <w:hyperlink w:anchor="_Toc174029030" w:history="1">
         <w:r>
           <w:rPr>
             <w:rStyle w:val="Hyperlink"/>
@@ -3538,7 +3615,7 @@
           <w:rPr>
             <w:webHidden/>
           </w:rPr>
-          <w:instrText xml:space="preserve"> PAGEREF _Toc174027053 \h </w:instrText>
+          <w:instrText xml:space="preserve"> PAGEREF _Toc174029030 \h </w:instrText>
         </w:r>
         <w:r>
           <w:rPr>
@@ -3555,7 +3632,7 @@
           <w:rPr>
             <w:webHidden/>
           </w:rPr>
-          <w:t>27</w:t>
+          <w:t>28</w:t>
         </w:r>
         <w:r>
           <w:rPr>
@@ -3576,7 +3653,7 @@
           <w14:ligatures w14:val="standardContextual"/>
         </w:rPr>
       </w:pPr>
-      <w:hyperlink w:anchor="_Toc174027054" w:history="1">
+      <w:hyperlink w:anchor="_Toc174029031" w:history="1">
         <w:r>
           <w:rPr>
             <w:rStyle w:val="Hyperlink"/>
@@ -3615,7 +3692,7 @@
           <w:rPr>
             <w:webHidden/>
           </w:rPr>
-          <w:instrText xml:space="preserve"> PAGEREF _Toc174027054 \h </w:instrText>
+          <w:instrText xml:space="preserve"> PAGEREF _Toc174029031 \h </w:instrText>
         </w:r>
         <w:r>
           <w:rPr>
@@ -3632,7 +3709,7 @@
           <w:rPr>
             <w:webHidden/>
           </w:rPr>
-          <w:t>28</w:t>
+          <w:t>29</w:t>
         </w:r>
         <w:r>
           <w:rPr>
@@ -3653,7 +3730,7 @@
           <w14:ligatures w14:val="standardContextual"/>
         </w:rPr>
       </w:pPr>
-      <w:hyperlink w:anchor="_Toc174027055" w:history="1">
+      <w:hyperlink w:anchor="_Toc174029032" w:history="1">
         <w:r>
           <w:rPr>
             <w:rStyle w:val="Hyperlink"/>
@@ -3692,7 +3769,7 @@
           <w:rPr>
             <w:webHidden/>
           </w:rPr>
-          <w:instrText xml:space="preserve"> PAGEREF _Toc174027055 \h </w:instrText>
+          <w:instrText xml:space="preserve"> PAGEREF _Toc174029032 \h </w:instrText>
         </w:r>
         <w:r>
           <w:rPr>
@@ -3709,7 +3786,7 @@
           <w:rPr>
             <w:webHidden/>
           </w:rPr>
-          <w:t>28</w:t>
+          <w:t>29</w:t>
         </w:r>
         <w:r>
           <w:rPr>
@@ -3730,7 +3807,7 @@
           <w14:ligatures w14:val="standardContextual"/>
         </w:rPr>
       </w:pPr>
-      <w:hyperlink w:anchor="_Toc174027056" w:history="1">
+      <w:hyperlink w:anchor="_Toc174029033" w:history="1">
         <w:r>
           <w:rPr>
             <w:rStyle w:val="Hyperlink"/>
@@ -3769,7 +3846,7 @@
           <w:rPr>
             <w:webHidden/>
           </w:rPr>
-          <w:instrText xml:space="preserve"> PAGEREF _Toc174027056 \h </w:instrText>
+          <w:instrText xml:space="preserve"> PAGEREF _Toc174029033 \h </w:instrText>
         </w:r>
         <w:r>
           <w:rPr>
@@ -3786,7 +3863,7 @@
           <w:rPr>
             <w:webHidden/>
           </w:rPr>
-          <w:t>28</w:t>
+          <w:t>29</w:t>
         </w:r>
         <w:r>
           <w:rPr>
@@ -3808,7 +3885,7 @@
           <w14:ligatures w14:val="standardContextual"/>
         </w:rPr>
       </w:pPr>
-      <w:hyperlink w:anchor="_Toc174027057" w:history="1">
+      <w:hyperlink w:anchor="_Toc174029034" w:history="1">
         <w:r>
           <w:rPr>
             <w:rStyle w:val="Hyperlink"/>
@@ -3848,7 +3925,7 @@
           <w:rPr>
             <w:webHidden/>
           </w:rPr>
-          <w:instrText xml:space="preserve"> PAGEREF _Toc174027057 \h </w:instrText>
+          <w:instrText xml:space="preserve"> PAGEREF _Toc174029034 \h </w:instrText>
         </w:r>
         <w:r>
           <w:rPr>
@@ -3865,7 +3942,7 @@
           <w:rPr>
             <w:webHidden/>
           </w:rPr>
-          <w:t>29</w:t>
+          <w:t>30</w:t>
         </w:r>
         <w:r>
           <w:rPr>
@@ -3886,7 +3963,7 @@
           <w14:ligatures w14:val="standardContextual"/>
         </w:rPr>
       </w:pPr>
-      <w:hyperlink w:anchor="_Toc174027058" w:history="1">
+      <w:hyperlink w:anchor="_Toc174029035" w:history="1">
         <w:r>
           <w:rPr>
             <w:rStyle w:val="Hyperlink"/>
@@ -3925,7 +4002,7 @@
           <w:rPr>
             <w:webHidden/>
           </w:rPr>
-          <w:instrText xml:space="preserve"> PAGEREF _Toc174027058 \h </w:instrText>
+          <w:instrText xml:space="preserve"> PAGEREF _Toc174029035 \h </w:instrText>
         </w:r>
         <w:r>
           <w:rPr>
@@ -3942,7 +4019,7 @@
           <w:rPr>
             <w:webHidden/>
           </w:rPr>
-          <w:t>29</w:t>
+          <w:t>30</w:t>
         </w:r>
         <w:r>
           <w:rPr>
@@ -3963,7 +4040,7 @@
           <w14:ligatures w14:val="standardContextual"/>
         </w:rPr>
       </w:pPr>
-      <w:hyperlink w:anchor="_Toc174027059" w:history="1">
+      <w:hyperlink w:anchor="_Toc174029036" w:history="1">
         <w:r>
           <w:rPr>
             <w:rStyle w:val="Hyperlink"/>
@@ -4002,7 +4079,7 @@
           <w:rPr>
             <w:webHidden/>
           </w:rPr>
-          <w:instrText xml:space="preserve"> PAGEREF _Toc174027059 \h </w:instrText>
+          <w:instrText xml:space="preserve"> PAGEREF _Toc174029036 \h </w:instrText>
         </w:r>
         <w:r>
           <w:rPr>
@@ -4019,7 +4096,7 @@
           <w:rPr>
             <w:webHidden/>
           </w:rPr>
-          <w:t>29</w:t>
+          <w:t>30</w:t>
         </w:r>
         <w:r>
           <w:rPr>
@@ -4041,7 +4118,7 @@
           <w14:ligatures w14:val="standardContextual"/>
         </w:rPr>
       </w:pPr>
-      <w:hyperlink w:anchor="_Toc174027060" w:history="1">
+      <w:hyperlink w:anchor="_Toc174029037" w:history="1">
         <w:r>
           <w:rPr>
             <w:rStyle w:val="Hyperlink"/>
@@ -4081,7 +4158,7 @@
           <w:rPr>
             <w:webHidden/>
           </w:rPr>
-          <w:instrText xml:space="preserve"> PAGEREF _Toc174027060 \h </w:instrText>
+          <w:instrText xml:space="preserve"> PAGEREF _Toc174029037 \h </w:instrText>
         </w:r>
         <w:r>
           <w:rPr>
@@ -4098,7 +4175,7 @@
           <w:rPr>
             <w:webHidden/>
           </w:rPr>
-          <w:t>30</w:t>
+          <w:t>31</w:t>
         </w:r>
         <w:r>
           <w:rPr>
@@ -4120,7 +4197,7 @@
           <w14:ligatures w14:val="standardContextual"/>
         </w:rPr>
       </w:pPr>
-      <w:hyperlink w:anchor="_Toc174027061" w:history="1">
+      <w:hyperlink w:anchor="_Toc174029038" w:history="1">
         <w:r>
           <w:rPr>
             <w:rStyle w:val="Hyperlink"/>
@@ -4160,7 +4237,7 @@
           <w:rPr>
             <w:webHidden/>
           </w:rPr>
-          <w:instrText xml:space="preserve"> PAGEREF _Toc174027061 \h </w:instrText>
+          <w:instrText xml:space="preserve"> PAGEREF _Toc174029038 \h </w:instrText>
         </w:r>
         <w:r>
           <w:rPr>
@@ -4177,7 +4254,7 @@
           <w:rPr>
             <w:webHidden/>
           </w:rPr>
-          <w:t>31</w:t>
+          <w:t>32</w:t>
         </w:r>
         <w:r>
           <w:rPr>
@@ -4199,7 +4276,7 @@
           <w14:ligatures w14:val="standardContextual"/>
         </w:rPr>
       </w:pPr>
-      <w:hyperlink w:anchor="_Toc174027062" w:history="1">
+      <w:hyperlink w:anchor="_Toc174029039" w:history="1">
         <w:r>
           <w:rPr>
             <w:rStyle w:val="Hyperlink"/>
@@ -4222,7 +4299,7 @@
           <w:rPr>
             <w:webHidden/>
           </w:rPr>
-          <w:instrText xml:space="preserve"> PAGEREF _Toc174027062 \h </w:instrText>
+          <w:instrText xml:space="preserve"> PAGEREF _Toc174029039 \h </w:instrText>
         </w:r>
         <w:r>
           <w:rPr>
@@ -4239,7 +4316,7 @@
           <w:rPr>
             <w:webHidden/>
           </w:rPr>
-          <w:t>32</w:t>
+          <w:t>33</w:t>
         </w:r>
         <w:r>
           <w:rPr>
@@ -4261,7 +4338,7 @@
           <w14:ligatures w14:val="standardContextual"/>
         </w:rPr>
       </w:pPr>
-      <w:hyperlink w:anchor="_Toc174027063" w:history="1">
+      <w:hyperlink w:anchor="_Toc174029040" w:history="1">
         <w:r>
           <w:rPr>
             <w:rStyle w:val="Hyperlink"/>
@@ -4284,7 +4361,7 @@
           <w:rPr>
             <w:webHidden/>
           </w:rPr>
-          <w:instrText xml:space="preserve"> PAGEREF _Toc174027063 \h </w:instrText>
+          <w:instrText xml:space="preserve"> PAGEREF _Toc174029040 \h </w:instrText>
         </w:r>
         <w:r>
           <w:rPr>
@@ -4301,7 +4378,7 @@
           <w:rPr>
             <w:webHidden/>
           </w:rPr>
-          <w:t>33</w:t>
+          <w:t>34</w:t>
         </w:r>
         <w:r>
           <w:rPr>
@@ -4321,7 +4398,7 @@
         <w:fldChar w:fldCharType="end"/>
       </w:r>
       <w:bookmarkStart w:id="3" w:name="_Ref173077465"/>
-      <w:bookmarkStart w:id="4" w:name="_Toc174027024"/>
+      <w:bookmarkStart w:id="4" w:name="_Toc174029000"/>
       <w:r>
         <w:t>Introduction</w:t>
       </w:r>
@@ -4577,6 +4654,7 @@
       <w:r>
         <w:t xml:space="preserve">soccer </w:t>
       </w:r>
+      <w:proofErr w:type="gramStart"/>
       <w:r>
         <w:t>pitch</w:t>
       </w:r>
@@ -4584,7 +4662,11 @@
         <w:t xml:space="preserve">, </w:t>
       </w:r>
       <w:r>
-        <w:t xml:space="preserve">but </w:t>
+        <w:t>but</w:t>
+      </w:r>
+      <w:proofErr w:type="gramEnd"/>
+      <w:r>
+        <w:t xml:space="preserve"> </w:t>
       </w:r>
       <w:r>
         <w:t xml:space="preserve">evaluating them </w:t>
@@ -4819,7 +4901,15 @@
         <w:t xml:space="preserve"> mapping based on input from </w:t>
       </w:r>
       <w:r>
-        <w:t xml:space="preserve">the game developers, in order to </w:t>
+        <w:t xml:space="preserve">the game developers, </w:t>
+      </w:r>
+      <w:proofErr w:type="gramStart"/>
+      <w:r>
+        <w:t>in order to</w:t>
+      </w:r>
+      <w:proofErr w:type="gramEnd"/>
+      <w:r>
+        <w:t xml:space="preserve"> </w:t>
       </w:r>
       <w:r>
         <w:t>lighten the workload on the developers while simultaneously improving the quality of the mappin</w:t>
@@ -4835,7 +4925,7 @@
       <w:pPr>
         <w:pStyle w:val="KapitelII"/>
       </w:pPr>
-      <w:bookmarkStart w:id="5" w:name="_Toc174027025"/>
+      <w:bookmarkStart w:id="5" w:name="_Toc174029001"/>
       <w:r>
         <w:t>Problem Statement</w:t>
       </w:r>
@@ -4846,7 +4936,15 @@
         <w:pStyle w:val="BodyText"/>
       </w:pPr>
       <w:r>
-        <w:t xml:space="preserve">This mapping </w:t>
+        <w:t xml:space="preserve">This </w:t>
+      </w:r>
+      <w:proofErr w:type="gramStart"/>
+      <w:r>
+        <w:t>mapping</w:t>
+      </w:r>
+      <w:proofErr w:type="gramEnd"/>
+      <w:r>
+        <w:t xml:space="preserve"> </w:t>
       </w:r>
       <w:r>
         <w:t>is created</w:t>
@@ -5265,9 +5363,11 @@
       <w:pPr>
         <w:pStyle w:val="KapitelII"/>
       </w:pPr>
+      <w:bookmarkStart w:id="6" w:name="_Toc174029002"/>
       <w:r>
         <w:t>Functional Requirements</w:t>
       </w:r>
+      <w:bookmarkEnd w:id="6"/>
     </w:p>
     <w:p>
       <w:pPr>
@@ -5446,10 +5546,18 @@
         <w:t xml:space="preserve"> delimiter </w:t>
       </w:r>
       <w:r>
-        <w:t>must always stop a</w:t>
-      </w:r>
-      <w:r>
-        <w:t xml:space="preserve"> volume </w:t>
+        <w:t xml:space="preserve">must always stop </w:t>
+      </w:r>
+      <w:proofErr w:type="gramStart"/>
+      <w:r>
+        <w:t>a</w:t>
+      </w:r>
+      <w:r>
+        <w:t xml:space="preserve"> volume</w:t>
+      </w:r>
+      <w:proofErr w:type="gramEnd"/>
+      <w:r>
+        <w:t xml:space="preserve"> </w:t>
       </w:r>
       <w:r>
         <w:t>from growing in this direction.</w:t>
@@ -5528,9 +5636,11 @@
       <w:pPr>
         <w:pStyle w:val="KapitelII"/>
       </w:pPr>
+      <w:bookmarkStart w:id="7" w:name="_Toc174029003"/>
       <w:r>
         <w:t>Non-functional requirements</w:t>
       </w:r>
+      <w:bookmarkEnd w:id="7"/>
     </w:p>
     <w:p>
       <w:pPr>
@@ -5613,22 +5723,22 @@
       <w:pPr>
         <w:pStyle w:val="KapitelI"/>
       </w:pPr>
-      <w:bookmarkStart w:id="6" w:name="_Toc174027028"/>
+      <w:bookmarkStart w:id="8" w:name="_Toc174029004"/>
       <w:r>
         <w:lastRenderedPageBreak/>
         <w:t>Related work</w:t>
       </w:r>
-      <w:bookmarkEnd w:id="6"/>
+      <w:bookmarkEnd w:id="8"/>
     </w:p>
     <w:p>
       <w:pPr>
         <w:pStyle w:val="KapitelII"/>
       </w:pPr>
-      <w:bookmarkStart w:id="7" w:name="_Toc174027029"/>
+      <w:bookmarkStart w:id="9" w:name="_Toc174029005"/>
       <w:r>
         <w:t>Space Foundation System</w:t>
       </w:r>
-      <w:bookmarkEnd w:id="7"/>
+      <w:bookmarkEnd w:id="9"/>
     </w:p>
     <w:p>
       <w:pPr>
@@ -5697,18 +5807,18 @@
       <w:pPr>
         <w:pStyle w:val="KapitelII"/>
       </w:pPr>
-      <w:bookmarkStart w:id="8" w:name="_Ref171870769"/>
-      <w:bookmarkStart w:id="9" w:name="_Ref171870774"/>
-      <w:bookmarkStart w:id="10" w:name="_Toc174027030"/>
+      <w:bookmarkStart w:id="10" w:name="_Ref171870769"/>
+      <w:bookmarkStart w:id="11" w:name="_Ref171870774"/>
+      <w:bookmarkStart w:id="12" w:name="_Toc174029006"/>
       <w:r>
         <w:t>Thesis</w:t>
       </w:r>
-      <w:bookmarkEnd w:id="8"/>
-      <w:bookmarkEnd w:id="9"/>
+      <w:bookmarkEnd w:id="10"/>
+      <w:bookmarkEnd w:id="11"/>
       <w:r>
         <w:t xml:space="preserve"> by Kerstin Pfaffinger</w:t>
       </w:r>
-      <w:bookmarkEnd w:id="10"/>
+      <w:bookmarkEnd w:id="12"/>
     </w:p>
     <w:p>
       <w:pPr>
@@ -5800,13 +5910,13 @@
       <w:pPr>
         <w:pStyle w:val="KapitelII"/>
       </w:pPr>
-      <w:bookmarkStart w:id="11" w:name="_Ref173939542"/>
-      <w:bookmarkStart w:id="12" w:name="_Toc174027031"/>
+      <w:bookmarkStart w:id="13" w:name="_Ref173939542"/>
+      <w:bookmarkStart w:id="14" w:name="_Toc174029007"/>
       <w:r>
         <w:t>Bounding Volume Hierarchies</w:t>
       </w:r>
-      <w:bookmarkEnd w:id="11"/>
-      <w:bookmarkEnd w:id="12"/>
+      <w:bookmarkEnd w:id="13"/>
+      <w:bookmarkEnd w:id="14"/>
     </w:p>
     <w:p>
       <w:pPr>
@@ -5919,11 +6029,11 @@
       <w:pPr>
         <w:pStyle w:val="KapitelII"/>
       </w:pPr>
-      <w:bookmarkStart w:id="13" w:name="_Toc174027032"/>
+      <w:bookmarkStart w:id="15" w:name="_Toc174029008"/>
       <w:r>
         <w:t>Flood Filling</w:t>
       </w:r>
-      <w:bookmarkEnd w:id="13"/>
+      <w:bookmarkEnd w:id="15"/>
     </w:p>
     <w:p>
       <w:pPr>
@@ -5989,24 +6099,248 @@
     </w:p>
     <w:p>
       <w:pPr>
+        <w:pStyle w:val="KapitelII"/>
+      </w:pPr>
+      <w:bookmarkStart w:id="16" w:name="_Toc174029009"/>
+      <w:r>
+        <w:lastRenderedPageBreak/>
+        <w:t>Definition of the term “Volume”</w:t>
+      </w:r>
+      <w:bookmarkEnd w:id="16"/>
+    </w:p>
+    <w:p>
+      <w:pPr>
+        <w:pStyle w:val="BodyText"/>
+      </w:pPr>
+      <w:r>
+        <w:t xml:space="preserve">The term “Volume” </w:t>
+      </w:r>
+      <w:r>
+        <w:t xml:space="preserve">is central to this thesis, as it describes one of the fundamental concepts of the proposed solution. </w:t>
+      </w:r>
+      <w:r>
+        <w:t xml:space="preserve">In the context of this thesis the term “Volume” </w:t>
+      </w:r>
+      <w:r>
+        <w:t>deviates from the mathematical concept usually described by it</w:t>
+      </w:r>
+      <w:r>
+        <w:t>.</w:t>
+      </w:r>
+      <w:r>
+        <w:t xml:space="preserve"> </w:t>
+      </w:r>
+      <w:r>
+        <w:t xml:space="preserve">The Cambridge Dictionary defines volume as </w:t>
+      </w:r>
+      <w:r>
+        <w:t>“</w:t>
+      </w:r>
+      <w:r>
+        <w:t>the amount of space that is contained within an object or solid shape</w:t>
+      </w:r>
+      <w:r>
+        <w:t>”</w:t>
+      </w:r>
+      <w:r>
+        <w:t xml:space="preserve"> </w:t>
+      </w:r>
+      <w:sdt>
+        <w:sdtPr>
+          <w:id w:val="-438766348"/>
+          <w:citation/>
+        </w:sdtPr>
+        <w:sdtContent>
+          <w:r>
+            <w:fldChar w:fldCharType="begin"/>
+          </w:r>
+          <w:r>
+            <w:rPr>
+              <w:lang w:val="de-DE"/>
+            </w:rPr>
+            <w:instrText xml:space="preserve"> CITATION Cam24 \l 1031 </w:instrText>
+          </w:r>
+          <w:r>
+            <w:fldChar w:fldCharType="separate"/>
+          </w:r>
+          <w:r>
+            <w:rPr>
+              <w:noProof/>
+              <w:lang w:val="de-DE"/>
+            </w:rPr>
+            <w:t>[5]</w:t>
+          </w:r>
+          <w:r>
+            <w:fldChar w:fldCharType="end"/>
+          </w:r>
+        </w:sdtContent>
+      </w:sdt>
+      <w:r>
+        <w:t xml:space="preserve">. </w:t>
+      </w:r>
+      <w:r>
+        <w:t>In video game</w:t>
+      </w:r>
+      <w:r>
+        <w:t xml:space="preserve"> technology</w:t>
+      </w:r>
+      <w:r>
+        <w:t xml:space="preserve"> (</w:t>
+      </w:r>
+      <w:r>
+        <w:t>e.g. Unreal Engine</w:t>
+      </w:r>
+      <w:sdt>
+        <w:sdtPr>
+          <w:id w:val="714468615"/>
+          <w:citation/>
+        </w:sdtPr>
+        <w:sdtContent>
+          <w:r>
+            <w:fldChar w:fldCharType="begin"/>
+          </w:r>
+          <w:r>
+            <w:rPr>
+              <w:lang w:val="de-DE"/>
+            </w:rPr>
+            <w:instrText xml:space="preserve"> CITATION Epi24 \l 1031 </w:instrText>
+          </w:r>
+          <w:r>
+            <w:fldChar w:fldCharType="separate"/>
+          </w:r>
+          <w:r>
+            <w:rPr>
+              <w:noProof/>
+              <w:lang w:val="de-DE"/>
+            </w:rPr>
+            <w:t xml:space="preserve"> </w:t>
+          </w:r>
+          <w:r>
+            <w:rPr>
+              <w:noProof/>
+              <w:lang w:val="de-DE"/>
+            </w:rPr>
+            <w:t>[6]</w:t>
+          </w:r>
+          <w:r>
+            <w:fldChar w:fldCharType="end"/>
+          </w:r>
+        </w:sdtContent>
+      </w:sdt>
+      <w:r>
+        <w:t>, Unity Engine</w:t>
+      </w:r>
+      <w:sdt>
+        <w:sdtPr>
+          <w:id w:val="-932510262"/>
+          <w:citation/>
+        </w:sdtPr>
+        <w:sdtContent>
+          <w:r>
+            <w:fldChar w:fldCharType="begin"/>
+          </w:r>
+          <w:r>
+            <w:rPr>
+              <w:lang w:val="de-DE"/>
+            </w:rPr>
+            <w:instrText xml:space="preserve"> CITATION Uni241 \l 1031 </w:instrText>
+          </w:r>
+          <w:r>
+            <w:fldChar w:fldCharType="separate"/>
+          </w:r>
+          <w:r>
+            <w:rPr>
+              <w:noProof/>
+              <w:lang w:val="de-DE"/>
+            </w:rPr>
+            <w:t xml:space="preserve"> </w:t>
+          </w:r>
+          <w:r>
+            <w:rPr>
+              <w:noProof/>
+              <w:lang w:val="de-DE"/>
+            </w:rPr>
+            <w:t>[7]</w:t>
+          </w:r>
+          <w:r>
+            <w:fldChar w:fldCharType="end"/>
+          </w:r>
+        </w:sdtContent>
+      </w:sdt>
+      <w:r>
+        <w:t>)</w:t>
+      </w:r>
+      <w:r>
+        <w:t>, a Volume often does not only refer to the amount of space, but also to the three-dimensional shape of the referred space.</w:t>
+      </w:r>
+    </w:p>
+    <w:p>
+      <w:pPr>
+        <w:pStyle w:val="BodyText"/>
+      </w:pPr>
+      <w:r>
+        <w:t xml:space="preserve">The term </w:t>
+      </w:r>
+      <w:r>
+        <w:t xml:space="preserve">“Volume” as used in this thesis therefore </w:t>
+      </w:r>
+      <w:r>
+        <w:t xml:space="preserve">refers to the </w:t>
+      </w:r>
+      <w:r>
+        <w:t>implicit</w:t>
+      </w:r>
+      <w:r>
+        <w:t xml:space="preserve">ly </w:t>
+      </w:r>
+      <w:r>
+        <w:t xml:space="preserve">contained </w:t>
+      </w:r>
+      <w:r>
+        <w:t xml:space="preserve">shape </w:t>
+      </w:r>
+      <w:r>
+        <w:t>of a</w:t>
+      </w:r>
+      <w:r>
+        <w:t>n</w:t>
+      </w:r>
+      <w:r>
+        <w:t xml:space="preserve"> enclosed</w:t>
+      </w:r>
+      <w:r>
+        <w:t>, three-dimensional</w:t>
+      </w:r>
+      <w:r>
+        <w:t xml:space="preserve"> </w:t>
+      </w:r>
+      <w:r>
+        <w:t>region</w:t>
+      </w:r>
+      <w:r>
+        <w:t>.</w:t>
+      </w:r>
+    </w:p>
+    <w:p>
+      <w:pPr>
         <w:pStyle w:val="KapitelI"/>
       </w:pPr>
-      <w:bookmarkStart w:id="14" w:name="_Toc174027033"/>
+      <w:bookmarkStart w:id="17" w:name="_Toc174029010"/>
       <w:r>
         <w:lastRenderedPageBreak/>
         <w:t>Approach</w:t>
       </w:r>
-      <w:bookmarkEnd w:id="14"/>
+      <w:bookmarkEnd w:id="17"/>
     </w:p>
     <w:p>
       <w:pPr>
         <w:pStyle w:val="KapitelII"/>
       </w:pPr>
-      <w:bookmarkStart w:id="15" w:name="_Toc174027034"/>
+      <w:bookmarkStart w:id="18" w:name="_Toc174029011"/>
       <w:r>
         <w:t>Overview</w:t>
       </w:r>
-      <w:bookmarkEnd w:id="15"/>
+      <w:bookmarkEnd w:id="18"/>
     </w:p>
     <w:p>
       <w:pPr>
@@ -6023,11 +6357,11 @@
       <w:pPr>
         <w:pStyle w:val="KapitelII"/>
       </w:pPr>
-      <w:bookmarkStart w:id="16" w:name="_Toc174027035"/>
+      <w:bookmarkStart w:id="19" w:name="_Toc174029012"/>
       <w:r>
         <w:t>Representing Anchors</w:t>
       </w:r>
-      <w:bookmarkEnd w:id="16"/>
+      <w:bookmarkEnd w:id="19"/>
     </w:p>
     <w:p>
       <w:pPr>
@@ -6071,13 +6405,13 @@
       <w:pPr>
         <w:pStyle w:val="KapitelII"/>
       </w:pPr>
-      <w:bookmarkStart w:id="17" w:name="_Ref171774734"/>
-      <w:bookmarkStart w:id="18" w:name="_Toc174027036"/>
+      <w:bookmarkStart w:id="20" w:name="_Ref171774734"/>
+      <w:bookmarkStart w:id="21" w:name="_Toc174029013"/>
       <w:r>
         <w:t>Representing Volumes</w:t>
       </w:r>
-      <w:bookmarkEnd w:id="17"/>
-      <w:bookmarkEnd w:id="18"/>
+      <w:bookmarkEnd w:id="20"/>
+      <w:bookmarkEnd w:id="21"/>
     </w:p>
     <w:p>
       <w:pPr>
@@ -6258,7 +6592,15 @@
         <w:t>recursively making the shapes smaller and smaller</w:t>
       </w:r>
       <w:r>
-        <w:t>, similar to a BVH tree.</w:t>
+        <w:t xml:space="preserve">, </w:t>
+      </w:r>
+      <w:proofErr w:type="gramStart"/>
+      <w:r>
+        <w:t>similar to</w:t>
+      </w:r>
+      <w:proofErr w:type="gramEnd"/>
+      <w:r>
+        <w:t xml:space="preserve"> a BVH tree.</w:t>
       </w:r>
       <w:r>
         <w:t xml:space="preserve"> While this </w:t>
@@ -6560,9 +6902,9 @@
         <w:pStyle w:val="Caption"/>
         <w:jc w:val="center"/>
       </w:pPr>
-      <w:bookmarkStart w:id="19" w:name="_Ref171870618"/>
-      <w:bookmarkStart w:id="20" w:name="_Ref171870612"/>
-      <w:bookmarkStart w:id="21" w:name="_Toc173944057"/>
+      <w:bookmarkStart w:id="22" w:name="_Ref171870618"/>
+      <w:bookmarkStart w:id="23" w:name="_Ref171870612"/>
+      <w:bookmarkStart w:id="24" w:name="_Toc174029041"/>
       <w:r>
         <w:t xml:space="preserve">Figure </w:t>
       </w:r>
@@ -6584,25 +6926,25 @@
       <w:r>
         <w:fldChar w:fldCharType="end"/>
       </w:r>
-      <w:bookmarkEnd w:id="19"/>
+      <w:bookmarkEnd w:id="22"/>
       <w:r>
         <w:t>: The proposed representations of volumes, from left to right</w:t>
       </w:r>
-      <w:bookmarkEnd w:id="20"/>
+      <w:bookmarkEnd w:id="23"/>
       <w:r>
         <w:t>.</w:t>
       </w:r>
-      <w:bookmarkEnd w:id="21"/>
+      <w:bookmarkEnd w:id="24"/>
     </w:p>
     <w:p>
       <w:pPr>
         <w:pStyle w:val="KapitelII"/>
       </w:pPr>
-      <w:bookmarkStart w:id="22" w:name="_Toc174027037"/>
+      <w:bookmarkStart w:id="25" w:name="_Toc174029014"/>
       <w:r>
         <w:t>Representing Delimiters</w:t>
       </w:r>
-      <w:bookmarkEnd w:id="22"/>
+      <w:bookmarkEnd w:id="25"/>
     </w:p>
     <w:p>
       <w:pPr>
@@ -7071,7 +7413,15 @@
         <w:t>If delimiter planes were standalone objects in the world, the game developer would need to move both delimiter planes if they wanted to move the wall.</w:t>
       </w:r>
       <w:r>
-        <w:t xml:space="preserve"> With this setup, they only have to move the delimiter object, and the planes will remain attached to it.</w:t>
+        <w:t xml:space="preserve"> With this setup, they only </w:t>
+      </w:r>
+      <w:proofErr w:type="gramStart"/>
+      <w:r>
+        <w:t>have to</w:t>
+      </w:r>
+      <w:proofErr w:type="gramEnd"/>
+      <w:r>
+        <w:t xml:space="preserve"> move the delimiter object, and the planes will remain attached to it.</w:t>
       </w:r>
     </w:p>
     <w:p>
@@ -7142,7 +7492,7 @@
         <w:pStyle w:val="Caption"/>
         <w:jc w:val="center"/>
       </w:pPr>
-      <w:bookmarkStart w:id="23" w:name="_Toc173944058"/>
+      <w:bookmarkStart w:id="26" w:name="_Toc174029042"/>
       <w:r>
         <w:t xml:space="preserve">Figure </w:t>
       </w:r>
@@ -7194,20 +7544,20 @@
       <w:r>
         <w:t>.</w:t>
       </w:r>
-      <w:bookmarkEnd w:id="23"/>
+      <w:bookmarkEnd w:id="26"/>
     </w:p>
     <w:p>
       <w:pPr>
         <w:pStyle w:val="KapitelII"/>
       </w:pPr>
-      <w:bookmarkStart w:id="24" w:name="_Ref172301216"/>
-      <w:bookmarkStart w:id="25" w:name="_Toc174027038"/>
+      <w:bookmarkStart w:id="27" w:name="_Ref172301216"/>
+      <w:bookmarkStart w:id="28" w:name="_Toc174029015"/>
       <w:r>
         <w:t>Virtually extending Delimiter Planes</w:t>
       </w:r>
-      <w:bookmarkStart w:id="26" w:name="_Ref171873322"/>
-      <w:bookmarkEnd w:id="24"/>
-      <w:bookmarkEnd w:id="25"/>
+      <w:bookmarkStart w:id="29" w:name="_Ref171873322"/>
+      <w:bookmarkEnd w:id="27"/>
+      <w:bookmarkEnd w:id="28"/>
     </w:p>
     <w:p>
       <w:pPr>
@@ -7269,7 +7619,15 @@
         <w:t>always do exactly that</w:t>
       </w:r>
       <w:r>
-        <w:t xml:space="preserve"> at the cost of increased workload. The algorithm was however designed in a way that common cases should generate the expected result, so that developers only have to manually set up specific planes in edge cases. </w:t>
+        <w:t xml:space="preserve"> at the cost of increased workload. The algorithm was however designed in a way that common cases should generate the expected result, so that developers only </w:t>
+      </w:r>
+      <w:proofErr w:type="gramStart"/>
+      <w:r>
+        <w:t>have to</w:t>
+      </w:r>
+      <w:proofErr w:type="gramEnd"/>
+      <w:r>
+        <w:t xml:space="preserve"> manually set up specific planes in edge cases. </w:t>
       </w:r>
     </w:p>
     <w:p>
@@ -7442,9 +7800,9 @@
         <w:pStyle w:val="Caption"/>
         <w:jc w:val="center"/>
       </w:pPr>
-      <w:bookmarkStart w:id="27" w:name="_Ref172551374"/>
-      <w:bookmarkStart w:id="28" w:name="_Ref172560349"/>
-      <w:bookmarkStart w:id="29" w:name="_Toc173944059"/>
+      <w:bookmarkStart w:id="30" w:name="_Ref172551374"/>
+      <w:bookmarkStart w:id="31" w:name="_Ref172560349"/>
+      <w:bookmarkStart w:id="32" w:name="_Toc174029043"/>
       <w:r>
         <w:t xml:space="preserve">Figure </w:t>
       </w:r>
@@ -7466,15 +7824,15 @@
       <w:r>
         <w:fldChar w:fldCharType="end"/>
       </w:r>
-      <w:bookmarkEnd w:id="27"/>
+      <w:bookmarkEnd w:id="30"/>
       <w:r>
         <w:t>: Visual Example of virtually extending Delimiter Planes</w:t>
       </w:r>
-      <w:bookmarkEnd w:id="28"/>
+      <w:bookmarkEnd w:id="31"/>
       <w:r>
         <w:t>. Delimiters are displayed from a top-down view.</w:t>
       </w:r>
-      <w:bookmarkEnd w:id="29"/>
+      <w:bookmarkEnd w:id="32"/>
     </w:p>
     <w:p>
       <w:pPr>
@@ -7569,7 +7927,7 @@
         <w:pStyle w:val="Caption"/>
         <w:jc w:val="center"/>
       </w:pPr>
-      <w:bookmarkStart w:id="30" w:name="_Toc173944060"/>
+      <w:bookmarkStart w:id="33" w:name="_Toc174029044"/>
       <w:r>
         <w:t xml:space="preserve">Figure </w:t>
       </w:r>
@@ -7594,20 +7952,20 @@
       <w:r>
         <w:t>: Virtual Extension can be specific for each orthogonal axis of a plane.</w:t>
       </w:r>
-      <w:bookmarkEnd w:id="30"/>
+      <w:bookmarkEnd w:id="33"/>
     </w:p>
     <w:p>
       <w:pPr>
         <w:pStyle w:val="KapitelII"/>
       </w:pPr>
-      <w:bookmarkStart w:id="31" w:name="_Ref172557914"/>
-      <w:bookmarkStart w:id="32" w:name="_Toc174027039"/>
+      <w:bookmarkStart w:id="34" w:name="_Ref172557914"/>
+      <w:bookmarkStart w:id="35" w:name="_Toc174029016"/>
       <w:r>
         <w:t>Clipping Delimiters</w:t>
       </w:r>
-      <w:bookmarkEnd w:id="26"/>
-      <w:bookmarkEnd w:id="31"/>
-      <w:bookmarkEnd w:id="32"/>
+      <w:bookmarkEnd w:id="29"/>
+      <w:bookmarkEnd w:id="34"/>
+      <w:bookmarkEnd w:id="35"/>
     </w:p>
     <w:p>
       <w:pPr>
@@ -7731,11 +8089,11 @@
       <w:pPr>
         <w:pStyle w:val="KapitelIII"/>
       </w:pPr>
-      <w:bookmarkStart w:id="33" w:name="_Toc174027040"/>
+      <w:bookmarkStart w:id="36" w:name="_Toc174029017"/>
       <w:r>
         <w:t>Growing Delimiters outward vs. cutting them down</w:t>
       </w:r>
-      <w:bookmarkEnd w:id="33"/>
+      <w:bookmarkEnd w:id="36"/>
     </w:p>
     <w:p>
       <w:pPr>
@@ -7814,11 +8172,11 @@
       <w:pPr>
         <w:pStyle w:val="KapitelIII"/>
       </w:pPr>
-      <w:bookmarkStart w:id="34" w:name="_Toc174027041"/>
+      <w:bookmarkStart w:id="37" w:name="_Toc174029018"/>
       <w:r>
         <w:t>Solving an intersection</w:t>
       </w:r>
-      <w:bookmarkEnd w:id="34"/>
+      <w:bookmarkEnd w:id="37"/>
     </w:p>
     <w:p>
       <w:pPr>
@@ -7980,7 +8338,7 @@
         <w:pStyle w:val="Caption"/>
         <w:jc w:val="center"/>
       </w:pPr>
-      <w:bookmarkStart w:id="35" w:name="_Toc173944061"/>
+      <w:bookmarkStart w:id="38" w:name="_Toc174029045"/>
       <w:r>
         <w:t xml:space="preserve">Figure </w:t>
       </w:r>
@@ -8008,7 +8366,7 @@
       <w:r>
         <w:t xml:space="preserve"> Delimiters are seen from a top-down view.</w:t>
       </w:r>
-      <w:bookmarkEnd w:id="35"/>
+      <w:bookmarkEnd w:id="38"/>
     </w:p>
     <w:p>
       <w:pPr>
@@ -8105,8 +8463,8 @@
         <w:pStyle w:val="Caption"/>
         <w:jc w:val="center"/>
       </w:pPr>
-      <w:bookmarkStart w:id="36" w:name="_Ref172806114"/>
-      <w:bookmarkStart w:id="37" w:name="_Toc173944062"/>
+      <w:bookmarkStart w:id="39" w:name="_Ref172806114"/>
+      <w:bookmarkStart w:id="40" w:name="_Toc174029046"/>
       <w:r>
         <w:t xml:space="preserve">Figure </w:t>
       </w:r>
@@ -8128,14 +8486,14 @@
       <w:r>
         <w:fldChar w:fldCharType="end"/>
       </w:r>
-      <w:bookmarkEnd w:id="36"/>
+      <w:bookmarkEnd w:id="39"/>
       <w:r>
         <w:t>: The two delimiters in red and blue intersect along the green axis. The red delimiter plane is tessellated so that no triangle of the plane intersects with the blue triangle anymore.</w:t>
       </w:r>
       <w:r>
         <w:t xml:space="preserve"> The same must now happen for the blue triangle.</w:t>
       </w:r>
-      <w:bookmarkEnd w:id="37"/>
+      <w:bookmarkEnd w:id="40"/>
     </w:p>
     <w:p>
       <w:pPr>
@@ -8194,11 +8552,11 @@
       <w:pPr>
         <w:pStyle w:val="KapitelIII"/>
       </w:pPr>
-      <w:bookmarkStart w:id="38" w:name="_Toc174027042"/>
+      <w:bookmarkStart w:id="41" w:name="_Toc174029019"/>
       <w:r>
         <w:t>Heuristic for ordering Delimiter intersections</w:t>
       </w:r>
-      <w:bookmarkEnd w:id="38"/>
+      <w:bookmarkEnd w:id="41"/>
     </w:p>
     <w:p>
       <w:pPr>
@@ -8312,8 +8670,8 @@
         <w:pStyle w:val="Caption"/>
         <w:jc w:val="center"/>
       </w:pPr>
-      <w:bookmarkStart w:id="39" w:name="_Ref172724374"/>
-      <w:bookmarkStart w:id="40" w:name="_Toc173944063"/>
+      <w:bookmarkStart w:id="42" w:name="_Ref172724374"/>
+      <w:bookmarkStart w:id="43" w:name="_Toc174029047"/>
       <w:r>
         <w:t xml:space="preserve">Figure </w:t>
       </w:r>
@@ -8335,14 +8693,14 @@
       <w:r>
         <w:fldChar w:fldCharType="end"/>
       </w:r>
-      <w:bookmarkEnd w:id="39"/>
+      <w:bookmarkEnd w:id="42"/>
       <w:r>
         <w:t>: An example of unexpected results if the intersections are not ordered properly.</w:t>
       </w:r>
       <w:r>
         <w:t xml:space="preserve"> Delimiters are seen from a top-down view.</w:t>
       </w:r>
-      <w:bookmarkEnd w:id="40"/>
+      <w:bookmarkEnd w:id="43"/>
     </w:p>
     <w:p>
       <w:pPr>
@@ -8505,8 +8863,8 @@
         <w:pStyle w:val="Caption"/>
         <w:jc w:val="center"/>
       </w:pPr>
-      <w:bookmarkStart w:id="41" w:name="_Ref172738088"/>
-      <w:bookmarkStart w:id="42" w:name="_Toc173944064"/>
+      <w:bookmarkStart w:id="44" w:name="_Ref172738088"/>
+      <w:bookmarkStart w:id="45" w:name="_Toc174029048"/>
       <w:r>
         <w:t xml:space="preserve">Figure </w:t>
       </w:r>
@@ -8528,7 +8886,7 @@
       <w:r>
         <w:fldChar w:fldCharType="end"/>
       </w:r>
-      <w:bookmarkEnd w:id="41"/>
+      <w:bookmarkEnd w:id="44"/>
       <w:r>
         <w:t>: The blue dotted lines represent the heuristic by which intersections are sorted</w:t>
       </w:r>
@@ -8544,20 +8902,20 @@
         </w:rPr>
         <w:t xml:space="preserve"> The lengths of the two lines are summed together to find one distance value.</w:t>
       </w:r>
-      <w:bookmarkEnd w:id="42"/>
+      <w:bookmarkEnd w:id="45"/>
     </w:p>
     <w:p>
       <w:pPr>
         <w:pStyle w:val="KapitelII"/>
       </w:pPr>
-      <w:bookmarkStart w:id="43" w:name="_Ref172551539"/>
-      <w:bookmarkStart w:id="44" w:name="_Toc174027043"/>
+      <w:bookmarkStart w:id="46" w:name="_Ref172551539"/>
+      <w:bookmarkStart w:id="47" w:name="_Toc174029020"/>
       <w:r>
         <w:lastRenderedPageBreak/>
         <w:t>Calculating Volumes</w:t>
       </w:r>
-      <w:bookmarkEnd w:id="43"/>
-      <w:bookmarkEnd w:id="44"/>
+      <w:bookmarkEnd w:id="46"/>
+      <w:bookmarkEnd w:id="47"/>
     </w:p>
     <w:p>
       <w:pPr>
@@ -8829,12 +9187,12 @@
       <w:pPr>
         <w:pStyle w:val="KapitelIII"/>
       </w:pPr>
-      <w:bookmarkStart w:id="45" w:name="_Toc174027044"/>
+      <w:bookmarkStart w:id="48" w:name="_Toc174029021"/>
       <w:r>
         <w:lastRenderedPageBreak/>
         <w:t>Assembling the triangles</w:t>
       </w:r>
-      <w:bookmarkEnd w:id="45"/>
+      <w:bookmarkEnd w:id="48"/>
     </w:p>
     <w:p>
       <w:pPr>
@@ -8843,12 +9201,14 @@
       <w:r>
         <w:t xml:space="preserve">The algorithm essentially looks at all delimiter planes and figures out which (if any) of the triangles making up the plane are </w:t>
       </w:r>
+      <w:proofErr w:type="gramStart"/>
       <w:r>
         <w:t xml:space="preserve">actually </w:t>
       </w:r>
       <w:r>
         <w:t>delimiting</w:t>
       </w:r>
+      <w:proofErr w:type="gramEnd"/>
       <w:r>
         <w:t xml:space="preserve"> any specific volume. If that is the case, the triangle gets added to the volume’s internal representation.</w:t>
       </w:r>
@@ -8873,7 +9233,15 @@
         <w:pStyle w:val="BodyText"/>
       </w:pPr>
       <w:r>
-        <w:t>Determining whether a triangle is actually delimiting an anchor’s volume is non-</w:t>
+        <w:t xml:space="preserve">Determining whether a triangle is </w:t>
+      </w:r>
+      <w:proofErr w:type="gramStart"/>
+      <w:r>
+        <w:t>actually delimiting</w:t>
+      </w:r>
+      <w:proofErr w:type="gramEnd"/>
+      <w:r>
+        <w:t xml:space="preserve"> an anchor’s volume is non-</w:t>
       </w:r>
       <w:r>
         <w:t>trivial</w:t>
@@ -8994,8 +9362,8 @@
         <w:pStyle w:val="Caption"/>
         <w:jc w:val="center"/>
       </w:pPr>
-      <w:bookmarkStart w:id="46" w:name="_Ref173076555"/>
-      <w:bookmarkStart w:id="47" w:name="_Toc173944065"/>
+      <w:bookmarkStart w:id="49" w:name="_Ref173076555"/>
+      <w:bookmarkStart w:id="50" w:name="_Toc174029049"/>
       <w:r>
         <w:t xml:space="preserve">Figure </w:t>
       </w:r>
@@ -9017,7 +9385,7 @@
       <w:r>
         <w:fldChar w:fldCharType="end"/>
       </w:r>
-      <w:bookmarkEnd w:id="46"/>
+      <w:bookmarkEnd w:id="49"/>
       <w:r>
         <w:t>: Top-down view of false negatives when calculating anchor volumes. The expected volume is indicated in pink, the anchor in green.</w:t>
       </w:r>
@@ -9033,7 +9401,7 @@
       <w:r>
         <w:t xml:space="preserve"> by a solid blue line, intersecting rays by a dotted line.</w:t>
       </w:r>
-      <w:bookmarkEnd w:id="47"/>
+      <w:bookmarkEnd w:id="50"/>
       <w:r>
         <w:t xml:space="preserve"> </w:t>
       </w:r>
@@ -9215,8 +9583,8 @@
         <w:pStyle w:val="Caption"/>
         <w:jc w:val="center"/>
       </w:pPr>
-      <w:bookmarkStart w:id="48" w:name="_Ref173077137"/>
-      <w:bookmarkStart w:id="49" w:name="_Toc173944066"/>
+      <w:bookmarkStart w:id="51" w:name="_Ref173077137"/>
+      <w:bookmarkStart w:id="52" w:name="_Toc174029050"/>
       <w:r>
         <w:t xml:space="preserve">Figure </w:t>
       </w:r>
@@ -9238,11 +9606,11 @@
       <w:r>
         <w:fldChar w:fldCharType="end"/>
       </w:r>
-      <w:bookmarkEnd w:id="48"/>
+      <w:bookmarkEnd w:id="51"/>
       <w:r>
         <w:t>: Using more points to check for delimiting triangles. All triangles now cast un-obstructed rays to at least one of the points.</w:t>
       </w:r>
-      <w:bookmarkEnd w:id="49"/>
+      <w:bookmarkEnd w:id="52"/>
     </w:p>
     <w:p>
       <w:pPr>
@@ -9300,11 +9668,11 @@
       <w:pPr>
         <w:pStyle w:val="KapitelIII"/>
       </w:pPr>
-      <w:bookmarkStart w:id="50" w:name="_Toc174027045"/>
+      <w:bookmarkStart w:id="53" w:name="_Toc174029022"/>
       <w:r>
         <w:t>Choosing query points</w:t>
       </w:r>
-      <w:bookmarkEnd w:id="50"/>
+      <w:bookmarkEnd w:id="53"/>
     </w:p>
     <w:p>
       <w:pPr>
@@ -9362,17 +9730,33 @@
         <w:t>anchor</w:t>
       </w:r>
       <w:r>
-        <w:t xml:space="preserve"> volume however, in which case they should not actually be used as query points.</w:t>
-      </w:r>
-      <w:r>
         <w:t xml:space="preserve"> </w:t>
       </w:r>
+      <w:proofErr w:type="gramStart"/>
+      <w:r>
+        <w:t>volume</w:t>
+      </w:r>
+      <w:proofErr w:type="gramEnd"/>
+      <w:r>
+        <w:t xml:space="preserve"> however, in which case they should not actually be used as query points.</w:t>
+      </w:r>
+      <w:r>
+        <w:t xml:space="preserve"> </w:t>
+      </w:r>
       <w:r>
         <w:t xml:space="preserve">The algorithm must therefore first determine which of the cells (characterized by their center) </w:t>
       </w:r>
       <w:r>
         <w:lastRenderedPageBreak/>
-        <w:t xml:space="preserve">are actually inside the </w:t>
+        <w:t xml:space="preserve">are </w:t>
+      </w:r>
+      <w:proofErr w:type="gramStart"/>
+      <w:r>
+        <w:t>actually inside</w:t>
+      </w:r>
+      <w:proofErr w:type="gramEnd"/>
+      <w:r>
+        <w:t xml:space="preserve"> the </w:t>
       </w:r>
       <w:r>
         <w:t>volume and</w:t>
@@ -9506,7 +9890,7 @@
         <w:pStyle w:val="Caption"/>
         <w:jc w:val="center"/>
       </w:pPr>
-      <w:bookmarkStart w:id="51" w:name="_Toc173944067"/>
+      <w:bookmarkStart w:id="54" w:name="_Toc174029051"/>
       <w:r>
         <w:t xml:space="preserve">Figure </w:t>
       </w:r>
@@ -9537,7 +9921,7 @@
         </w:rPr>
         <w:t>ones indicate the reachable cells of this iteration. The final picture shows the output of the algorithm. All these points are query points.</w:t>
       </w:r>
-      <w:bookmarkEnd w:id="51"/>
+      <w:bookmarkEnd w:id="54"/>
     </w:p>
     <w:p>
       <w:pPr>
@@ -9716,8 +10100,8 @@
         <w:pStyle w:val="Caption"/>
         <w:jc w:val="center"/>
       </w:pPr>
-      <w:bookmarkStart w:id="52" w:name="_Ref173159254"/>
-      <w:bookmarkStart w:id="53" w:name="_Toc173944068"/>
+      <w:bookmarkStart w:id="55" w:name="_Ref173159254"/>
+      <w:bookmarkStart w:id="56" w:name="_Toc174029052"/>
       <w:r>
         <w:t xml:space="preserve">Figure </w:t>
       </w:r>
@@ -9739,22 +10123,22 @@
       <w:r>
         <w:fldChar w:fldCharType="end"/>
       </w:r>
-      <w:bookmarkEnd w:id="52"/>
+      <w:bookmarkEnd w:id="55"/>
       <w:r>
         <w:t>: Issues with large grid sizes in the Floodfilling Algorithm</w:t>
       </w:r>
-      <w:bookmarkEnd w:id="53"/>
+      <w:bookmarkEnd w:id="56"/>
     </w:p>
     <w:p>
       <w:pPr>
         <w:pStyle w:val="KapitelIII"/>
       </w:pPr>
-      <w:bookmarkStart w:id="54" w:name="_Toc174027046"/>
+      <w:bookmarkStart w:id="57" w:name="_Toc174029023"/>
       <w:r>
         <w:lastRenderedPageBreak/>
         <w:t>Possible Improvements</w:t>
       </w:r>
-      <w:bookmarkEnd w:id="54"/>
+      <w:bookmarkEnd w:id="57"/>
     </w:p>
     <w:p>
       <w:pPr>
@@ -9770,7 +10154,15 @@
         <w:t>recursive cells</w:t>
       </w:r>
       <w:r>
-        <w:t xml:space="preserve">, similar to a BVH tree. </w:t>
+        <w:t xml:space="preserve">, </w:t>
+      </w:r>
+      <w:proofErr w:type="gramStart"/>
+      <w:r>
+        <w:t>similar to</w:t>
+      </w:r>
+      <w:proofErr w:type="gramEnd"/>
+      <w:r>
+        <w:t xml:space="preserve"> a BVH tree. </w:t>
       </w:r>
       <w:r>
         <w:t xml:space="preserve">This would </w:t>
@@ -9845,14 +10237,14 @@
       <w:pPr>
         <w:pStyle w:val="KapitelII"/>
       </w:pPr>
-      <w:bookmarkStart w:id="55" w:name="_Toc174027047"/>
+      <w:bookmarkStart w:id="58" w:name="_Toc174029024"/>
       <w:r>
         <w:t xml:space="preserve">Querying </w:t>
       </w:r>
       <w:r>
         <w:t>the World</w:t>
       </w:r>
-      <w:bookmarkEnd w:id="55"/>
+      <w:bookmarkEnd w:id="58"/>
     </w:p>
     <w:p>
       <w:pPr>
@@ -9997,7 +10389,7 @@
         <w:pStyle w:val="Caption"/>
         <w:jc w:val="center"/>
       </w:pPr>
-      <w:bookmarkStart w:id="56" w:name="_Toc173944069"/>
+      <w:bookmarkStart w:id="59" w:name="_Toc174029053"/>
       <w:r>
         <w:t xml:space="preserve">Figure </w:t>
       </w:r>
@@ -10034,18 +10426,18 @@
       <w:r>
         <w:t>. The green ray intersects an odd number of times, so the point is inside the polygon, contrary to the red point.</w:t>
       </w:r>
-      <w:bookmarkEnd w:id="56"/>
+      <w:bookmarkEnd w:id="59"/>
     </w:p>
     <w:p>
       <w:pPr>
         <w:pStyle w:val="KapitelIII"/>
       </w:pPr>
-      <w:bookmarkStart w:id="57" w:name="_Toc174027048"/>
+      <w:bookmarkStart w:id="60" w:name="_Toc174029025"/>
       <w:r>
         <w:lastRenderedPageBreak/>
         <w:t>Issues of the trivial approach</w:t>
       </w:r>
-      <w:bookmarkEnd w:id="57"/>
+      <w:bookmarkEnd w:id="60"/>
     </w:p>
     <w:p>
       <w:pPr>
@@ -10242,6 +10634,7 @@
         <w:pStyle w:val="Caption"/>
         <w:jc w:val="center"/>
       </w:pPr>
+      <w:bookmarkStart w:id="61" w:name="_Toc174029054"/>
       <w:r>
         <w:t xml:space="preserve">Figure </w:t>
       </w:r>
@@ -10266,12 +10659,13 @@
       <w:r>
         <w:t>: Visual Examples of the three described issues with the naive Even-Odd rule implementation.</w:t>
       </w:r>
+      <w:bookmarkEnd w:id="61"/>
     </w:p>
     <w:p>
       <w:pPr>
         <w:pStyle w:val="KapitelIII"/>
       </w:pPr>
-      <w:bookmarkStart w:id="58" w:name="_Toc174027049"/>
+      <w:bookmarkStart w:id="62" w:name="_Toc174029026"/>
       <w:r>
         <w:lastRenderedPageBreak/>
         <w:t xml:space="preserve">Possible </w:t>
@@ -10282,7 +10676,7 @@
       <w:r>
         <w:t>Improvements</w:t>
       </w:r>
-      <w:bookmarkEnd w:id="58"/>
+      <w:bookmarkEnd w:id="62"/>
     </w:p>
     <w:p>
       <w:pPr>
@@ -10333,7 +10727,15 @@
         <w:t xml:space="preserve">, which allows for easy rejection of volumes </w:t>
       </w:r>
       <w:r>
-        <w:t xml:space="preserve">in which the query point definitely does not reside. </w:t>
+        <w:t xml:space="preserve">in which the query point </w:t>
+      </w:r>
+      <w:proofErr w:type="gramStart"/>
+      <w:r>
+        <w:t>definitely does</w:t>
+      </w:r>
+      <w:proofErr w:type="gramEnd"/>
+      <w:r>
+        <w:t xml:space="preserve"> not reside. </w:t>
       </w:r>
       <w:r>
         <w:t xml:space="preserve">Before ray-casting against all individual triangles of the volume, the algorithm first checks whether the point lies inside the AABB of the volume. If not, then the point cannot be inside the volume. If the point is inside the AABB, </w:t>
@@ -10396,22 +10798,22 @@
       <w:pPr>
         <w:pStyle w:val="KapitelI"/>
       </w:pPr>
-      <w:bookmarkStart w:id="59" w:name="_Toc174027050"/>
+      <w:bookmarkStart w:id="63" w:name="_Toc174029027"/>
       <w:r>
         <w:lastRenderedPageBreak/>
         <w:t>Implementation</w:t>
       </w:r>
-      <w:bookmarkEnd w:id="59"/>
+      <w:bookmarkEnd w:id="63"/>
     </w:p>
     <w:p>
       <w:pPr>
         <w:pStyle w:val="KapitelII"/>
       </w:pPr>
-      <w:bookmarkStart w:id="60" w:name="_Toc174027051"/>
+      <w:bookmarkStart w:id="64" w:name="_Toc174029028"/>
       <w:r>
         <w:t>Overview</w:t>
       </w:r>
-      <w:bookmarkEnd w:id="60"/>
+      <w:bookmarkEnd w:id="64"/>
     </w:p>
     <w:p>
       <w:pPr>
@@ -10496,11 +10898,11 @@
       <w:pPr>
         <w:pStyle w:val="KapitelII"/>
       </w:pPr>
-      <w:bookmarkStart w:id="61" w:name="_Toc174027052"/>
+      <w:bookmarkStart w:id="65" w:name="_Toc174029029"/>
       <w:r>
         <w:t>The interface</w:t>
       </w:r>
-      <w:bookmarkEnd w:id="61"/>
+      <w:bookmarkEnd w:id="65"/>
     </w:p>
     <w:p>
       <w:pPr>
@@ -10664,11 +11066,11 @@
       <w:pPr>
         <w:pStyle w:val="KapitelII"/>
       </w:pPr>
-      <w:bookmarkStart w:id="62" w:name="_Toc174027053"/>
+      <w:bookmarkStart w:id="66" w:name="_Toc174029030"/>
       <w:r>
         <w:t>The underlying data structure</w:t>
       </w:r>
-      <w:bookmarkEnd w:id="62"/>
+      <w:bookmarkEnd w:id="66"/>
     </w:p>
     <w:p>
       <w:pPr>
@@ -10781,98 +11183,98 @@
       <w:pPr>
         <w:pStyle w:val="KapitelII"/>
       </w:pPr>
-      <w:bookmarkStart w:id="63" w:name="_Ref172806156"/>
-      <w:bookmarkStart w:id="64" w:name="_Toc174027054"/>
+      <w:bookmarkStart w:id="67" w:name="_Ref172806156"/>
+      <w:bookmarkStart w:id="68" w:name="_Toc174029031"/>
       <w:r>
         <w:t>Tessellation</w:t>
       </w:r>
-      <w:bookmarkEnd w:id="63"/>
-      <w:bookmarkEnd w:id="64"/>
+      <w:bookmarkEnd w:id="67"/>
+      <w:bookmarkEnd w:id="68"/>
     </w:p>
     <w:p>
       <w:pPr>
         <w:pStyle w:val="KapitelII"/>
       </w:pPr>
-      <w:bookmarkStart w:id="65" w:name="_Toc174027055"/>
+      <w:bookmarkStart w:id="69" w:name="_Toc174029032"/>
       <w:r>
         <w:t>Flood filling</w:t>
       </w:r>
-      <w:bookmarkEnd w:id="65"/>
+      <w:bookmarkEnd w:id="69"/>
     </w:p>
     <w:p>
       <w:pPr>
         <w:pStyle w:val="KapitelII"/>
       </w:pPr>
-      <w:bookmarkStart w:id="66" w:name="_Toc174027056"/>
+      <w:bookmarkStart w:id="70" w:name="_Toc174029033"/>
       <w:r>
         <w:t>Assembling</w:t>
       </w:r>
-      <w:bookmarkEnd w:id="66"/>
+      <w:bookmarkEnd w:id="70"/>
     </w:p>
     <w:p>
       <w:pPr>
         <w:pStyle w:val="KapitelI"/>
       </w:pPr>
-      <w:bookmarkStart w:id="67" w:name="_Toc174027057"/>
+      <w:bookmarkStart w:id="71" w:name="_Toc174029034"/>
       <w:r>
         <w:lastRenderedPageBreak/>
         <w:t>Assessment</w:t>
       </w:r>
-      <w:bookmarkEnd w:id="67"/>
+      <w:bookmarkEnd w:id="71"/>
     </w:p>
     <w:p>
       <w:pPr>
         <w:pStyle w:val="KapitelII"/>
       </w:pPr>
-      <w:bookmarkStart w:id="68" w:name="_Toc174027058"/>
+      <w:bookmarkStart w:id="72" w:name="_Toc174029035"/>
       <w:r>
         <w:t>Fulfillment</w:t>
       </w:r>
       <w:r>
         <w:t xml:space="preserve"> of the requirements</w:t>
       </w:r>
-      <w:bookmarkEnd w:id="68"/>
+      <w:bookmarkEnd w:id="72"/>
     </w:p>
     <w:p>
       <w:pPr>
         <w:pStyle w:val="KapitelII"/>
       </w:pPr>
-      <w:bookmarkStart w:id="69" w:name="_Toc174027059"/>
+      <w:bookmarkStart w:id="73" w:name="_Toc174029036"/>
       <w:r>
         <w:t xml:space="preserve">Comparison </w:t>
       </w:r>
       <w:r>
         <w:t>with other approaches</w:t>
       </w:r>
-      <w:bookmarkEnd w:id="69"/>
+      <w:bookmarkEnd w:id="73"/>
     </w:p>
     <w:p>
       <w:pPr>
         <w:pStyle w:val="KapitelI"/>
       </w:pPr>
-      <w:bookmarkStart w:id="70" w:name="_Toc174027060"/>
+      <w:bookmarkStart w:id="74" w:name="_Toc174029037"/>
       <w:r>
         <w:lastRenderedPageBreak/>
         <w:t>Future Work</w:t>
       </w:r>
-      <w:bookmarkEnd w:id="70"/>
+      <w:bookmarkEnd w:id="74"/>
     </w:p>
     <w:p>
       <w:pPr>
         <w:pStyle w:val="KapitelI"/>
       </w:pPr>
-      <w:bookmarkStart w:id="71" w:name="_Toc174027061"/>
+      <w:bookmarkStart w:id="75" w:name="_Toc174029038"/>
       <w:r>
         <w:lastRenderedPageBreak/>
         <w:t>Conclusion</w:t>
       </w:r>
-      <w:bookmarkEnd w:id="71"/>
+      <w:bookmarkEnd w:id="75"/>
     </w:p>
     <w:p>
       <w:pPr>
         <w:pStyle w:val="VerzeichnisberschriftimInhaltsverzeichnisgelistet"/>
       </w:pPr>
-      <w:bookmarkStart w:id="72" w:name="_Toc174027062"/>
+      <w:bookmarkStart w:id="76" w:name="_Toc174029039"/>
       <w:r>
         <w:lastRenderedPageBreak/>
         <w:t>List</w:t>
@@ -10880,7 +11282,7 @@
       <w:r>
         <w:t xml:space="preserve"> of figures</w:t>
       </w:r>
-      <w:bookmarkEnd w:id="72"/>
+      <w:bookmarkEnd w:id="76"/>
     </w:p>
     <w:p>
       <w:pPr>
@@ -10906,7 +11308,7 @@
       <w:r>
         <w:fldChar w:fldCharType="separate"/>
       </w:r>
-      <w:hyperlink w:anchor="_Toc173944057" w:history="1">
+      <w:hyperlink w:anchor="_Toc174029041" w:history="1">
         <w:r>
           <w:rPr>
             <w:rStyle w:val="Hyperlink"/>
@@ -10933,7 +11335,7 @@
             <w:noProof/>
             <w:webHidden/>
           </w:rPr>
-          <w:instrText xml:space="preserve"> PAGEREF _Toc173944057 \h </w:instrText>
+          <w:instrText xml:space="preserve"> PAGEREF _Toc174029041 \h </w:instrText>
         </w:r>
         <w:r>
           <w:rPr>
@@ -10953,7 +11355,7 @@
             <w:noProof/>
             <w:webHidden/>
           </w:rPr>
-          <w:t>12</w:t>
+          <w:t>13</w:t>
         </w:r>
         <w:r>
           <w:rPr>
@@ -10979,7 +11381,7 @@
           <w14:ligatures w14:val="standardContextual"/>
         </w:rPr>
       </w:pPr>
-      <w:hyperlink w:anchor="_Toc173944058" w:history="1">
+      <w:hyperlink w:anchor="_Toc174029042" w:history="1">
         <w:r>
           <w:rPr>
             <w:rStyle w:val="Hyperlink"/>
@@ -11006,7 +11408,7 @@
             <w:noProof/>
             <w:webHidden/>
           </w:rPr>
-          <w:instrText xml:space="preserve"> PAGEREF _Toc173944058 \h </w:instrText>
+          <w:instrText xml:space="preserve"> PAGEREF _Toc174029042 \h </w:instrText>
         </w:r>
         <w:r>
           <w:rPr>
@@ -11026,7 +11428,7 @@
             <w:noProof/>
             <w:webHidden/>
           </w:rPr>
-          <w:t>14</w:t>
+          <w:t>15</w:t>
         </w:r>
         <w:r>
           <w:rPr>
@@ -11052,7 +11454,7 @@
           <w14:ligatures w14:val="standardContextual"/>
         </w:rPr>
       </w:pPr>
-      <w:hyperlink w:anchor="_Toc173944059" w:history="1">
+      <w:hyperlink w:anchor="_Toc174029043" w:history="1">
         <w:r>
           <w:rPr>
             <w:rStyle w:val="Hyperlink"/>
@@ -11079,7 +11481,7 @@
             <w:noProof/>
             <w:webHidden/>
           </w:rPr>
-          <w:instrText xml:space="preserve"> PAGEREF _Toc173944059 \h </w:instrText>
+          <w:instrText xml:space="preserve"> PAGEREF _Toc174029043 \h </w:instrText>
         </w:r>
         <w:r>
           <w:rPr>
@@ -11099,7 +11501,7 @@
             <w:noProof/>
             <w:webHidden/>
           </w:rPr>
-          <w:t>15</w:t>
+          <w:t>16</w:t>
         </w:r>
         <w:r>
           <w:rPr>
@@ -11125,7 +11527,7 @@
           <w14:ligatures w14:val="standardContextual"/>
         </w:rPr>
       </w:pPr>
-      <w:hyperlink w:anchor="_Toc173944060" w:history="1">
+      <w:hyperlink w:anchor="_Toc174029044" w:history="1">
         <w:r>
           <w:rPr>
             <w:rStyle w:val="Hyperlink"/>
@@ -11152,7 +11554,7 @@
             <w:noProof/>
             <w:webHidden/>
           </w:rPr>
-          <w:instrText xml:space="preserve"> PAGEREF _Toc173944060 \h </w:instrText>
+          <w:instrText xml:space="preserve"> PAGEREF _Toc174029044 \h </w:instrText>
         </w:r>
         <w:r>
           <w:rPr>
@@ -11172,7 +11574,7 @@
             <w:noProof/>
             <w:webHidden/>
           </w:rPr>
-          <w:t>15</w:t>
+          <w:t>16</w:t>
         </w:r>
         <w:r>
           <w:rPr>
@@ -11198,7 +11600,7 @@
           <w14:ligatures w14:val="standardContextual"/>
         </w:rPr>
       </w:pPr>
-      <w:hyperlink w:anchor="_Toc173944061" w:history="1">
+      <w:hyperlink w:anchor="_Toc174029045" w:history="1">
         <w:r>
           <w:rPr>
             <w:rStyle w:val="Hyperlink"/>
@@ -11225,7 +11627,7 @@
             <w:noProof/>
             <w:webHidden/>
           </w:rPr>
-          <w:instrText xml:space="preserve"> PAGEREF _Toc173944061 \h </w:instrText>
+          <w:instrText xml:space="preserve"> PAGEREF _Toc174029045 \h </w:instrText>
         </w:r>
         <w:r>
           <w:rPr>
@@ -11245,7 +11647,7 @@
             <w:noProof/>
             <w:webHidden/>
           </w:rPr>
-          <w:t>17</w:t>
+          <w:t>18</w:t>
         </w:r>
         <w:r>
           <w:rPr>
@@ -11271,7 +11673,7 @@
           <w14:ligatures w14:val="standardContextual"/>
         </w:rPr>
       </w:pPr>
-      <w:hyperlink w:anchor="_Toc173944062" w:history="1">
+      <w:hyperlink w:anchor="_Toc174029046" w:history="1">
         <w:r>
           <w:rPr>
             <w:rStyle w:val="Hyperlink"/>
@@ -11298,7 +11700,7 @@
             <w:noProof/>
             <w:webHidden/>
           </w:rPr>
-          <w:instrText xml:space="preserve"> PAGEREF _Toc173944062 \h </w:instrText>
+          <w:instrText xml:space="preserve"> PAGEREF _Toc174029046 \h </w:instrText>
         </w:r>
         <w:r>
           <w:rPr>
@@ -11318,7 +11720,7 @@
             <w:noProof/>
             <w:webHidden/>
           </w:rPr>
-          <w:t>17</w:t>
+          <w:t>18</w:t>
         </w:r>
         <w:r>
           <w:rPr>
@@ -11344,7 +11746,7 @@
           <w14:ligatures w14:val="standardContextual"/>
         </w:rPr>
       </w:pPr>
-      <w:hyperlink w:anchor="_Toc173944063" w:history="1">
+      <w:hyperlink w:anchor="_Toc174029047" w:history="1">
         <w:r>
           <w:rPr>
             <w:rStyle w:val="Hyperlink"/>
@@ -11371,7 +11773,7 @@
             <w:noProof/>
             <w:webHidden/>
           </w:rPr>
-          <w:instrText xml:space="preserve"> PAGEREF _Toc173944063 \h </w:instrText>
+          <w:instrText xml:space="preserve"> PAGEREF _Toc174029047 \h </w:instrText>
         </w:r>
         <w:r>
           <w:rPr>
@@ -11391,7 +11793,7 @@
             <w:noProof/>
             <w:webHidden/>
           </w:rPr>
-          <w:t>18</w:t>
+          <w:t>19</w:t>
         </w:r>
         <w:r>
           <w:rPr>
@@ -11417,7 +11819,7 @@
           <w14:ligatures w14:val="standardContextual"/>
         </w:rPr>
       </w:pPr>
-      <w:hyperlink w:anchor="_Toc173944064" w:history="1">
+      <w:hyperlink w:anchor="_Toc174029048" w:history="1">
         <w:r>
           <w:rPr>
             <w:rStyle w:val="Hyperlink"/>
@@ -11444,7 +11846,7 @@
             <w:noProof/>
             <w:webHidden/>
           </w:rPr>
-          <w:instrText xml:space="preserve"> PAGEREF _Toc173944064 \h </w:instrText>
+          <w:instrText xml:space="preserve"> PAGEREF _Toc174029048 \h </w:instrText>
         </w:r>
         <w:r>
           <w:rPr>
@@ -11464,7 +11866,7 @@
             <w:noProof/>
             <w:webHidden/>
           </w:rPr>
-          <w:t>18</w:t>
+          <w:t>19</w:t>
         </w:r>
         <w:r>
           <w:rPr>
@@ -11490,7 +11892,7 @@
           <w14:ligatures w14:val="standardContextual"/>
         </w:rPr>
       </w:pPr>
-      <w:hyperlink w:anchor="_Toc173944065" w:history="1">
+      <w:hyperlink w:anchor="_Toc174029049" w:history="1">
         <w:r>
           <w:rPr>
             <w:rStyle w:val="Hyperlink"/>
@@ -11517,7 +11919,7 @@
             <w:noProof/>
             <w:webHidden/>
           </w:rPr>
-          <w:instrText xml:space="preserve"> PAGEREF _Toc173944065 \h </w:instrText>
+          <w:instrText xml:space="preserve"> PAGEREF _Toc174029049 \h </w:instrText>
         </w:r>
         <w:r>
           <w:rPr>
@@ -11537,7 +11939,7 @@
             <w:noProof/>
             <w:webHidden/>
           </w:rPr>
-          <w:t>20</w:t>
+          <w:t>21</w:t>
         </w:r>
         <w:r>
           <w:rPr>
@@ -11563,7 +11965,7 @@
           <w14:ligatures w14:val="standardContextual"/>
         </w:rPr>
       </w:pPr>
-      <w:hyperlink w:anchor="_Toc173944066" w:history="1">
+      <w:hyperlink w:anchor="_Toc174029050" w:history="1">
         <w:r>
           <w:rPr>
             <w:rStyle w:val="Hyperlink"/>
@@ -11590,7 +11992,7 @@
             <w:noProof/>
             <w:webHidden/>
           </w:rPr>
-          <w:instrText xml:space="preserve"> PAGEREF _Toc173944066 \h </w:instrText>
+          <w:instrText xml:space="preserve"> PAGEREF _Toc174029050 \h </w:instrText>
         </w:r>
         <w:r>
           <w:rPr>
@@ -11610,7 +12012,7 @@
             <w:noProof/>
             <w:webHidden/>
           </w:rPr>
-          <w:t>21</w:t>
+          <w:t>22</w:t>
         </w:r>
         <w:r>
           <w:rPr>
@@ -11636,7 +12038,7 @@
           <w14:ligatures w14:val="standardContextual"/>
         </w:rPr>
       </w:pPr>
-      <w:hyperlink w:anchor="_Toc173944067" w:history="1">
+      <w:hyperlink w:anchor="_Toc174029051" w:history="1">
         <w:r>
           <w:rPr>
             <w:rStyle w:val="Hyperlink"/>
@@ -11663,7 +12065,7 @@
             <w:noProof/>
             <w:webHidden/>
           </w:rPr>
-          <w:instrText xml:space="preserve"> PAGEREF _Toc173944067 \h </w:instrText>
+          <w:instrText xml:space="preserve"> PAGEREF _Toc174029051 \h </w:instrText>
         </w:r>
         <w:r>
           <w:rPr>
@@ -11683,7 +12085,7 @@
             <w:noProof/>
             <w:webHidden/>
           </w:rPr>
-          <w:t>22</w:t>
+          <w:t>23</w:t>
         </w:r>
         <w:r>
           <w:rPr>
@@ -11709,7 +12111,7 @@
           <w14:ligatures w14:val="standardContextual"/>
         </w:rPr>
       </w:pPr>
-      <w:hyperlink w:anchor="_Toc173944068" w:history="1">
+      <w:hyperlink w:anchor="_Toc174029052" w:history="1">
         <w:r>
           <w:rPr>
             <w:rStyle w:val="Hyperlink"/>
@@ -11736,7 +12138,7 @@
             <w:noProof/>
             <w:webHidden/>
           </w:rPr>
-          <w:instrText xml:space="preserve"> PAGEREF _Toc173944068 \h </w:instrText>
+          <w:instrText xml:space="preserve"> PAGEREF _Toc174029052 \h </w:instrText>
         </w:r>
         <w:r>
           <w:rPr>
@@ -11756,7 +12158,7 @@
             <w:noProof/>
             <w:webHidden/>
           </w:rPr>
-          <w:t>22</w:t>
+          <w:t>23</w:t>
         </w:r>
         <w:r>
           <w:rPr>
@@ -11782,7 +12184,7 @@
           <w14:ligatures w14:val="standardContextual"/>
         </w:rPr>
       </w:pPr>
-      <w:hyperlink w:anchor="_Toc173944069" w:history="1">
+      <w:hyperlink w:anchor="_Toc174029053" w:history="1">
         <w:r>
           <w:rPr>
             <w:rStyle w:val="Hyperlink"/>
@@ -11809,7 +12211,7 @@
             <w:noProof/>
             <w:webHidden/>
           </w:rPr>
-          <w:instrText xml:space="preserve"> PAGEREF _Toc173944069 \h </w:instrText>
+          <w:instrText xml:space="preserve"> PAGEREF _Toc174029053 \h </w:instrText>
         </w:r>
         <w:r>
           <w:rPr>
@@ -11842,13 +12244,86 @@
     </w:p>
     <w:p>
       <w:pPr>
+        <w:pStyle w:val="TableofFigures"/>
+        <w:tabs>
+          <w:tab w:val="right" w:leader="dot" w:pos="8495"/>
+        </w:tabs>
+        <w:rPr>
+          <w:rFonts w:eastAsiaTheme="minorEastAsia"/>
+          <w:noProof/>
+          <w:kern w:val="2"/>
+          <w:sz w:val="24"/>
+          <w:szCs w:val="24"/>
+          <w14:ligatures w14:val="standardContextual"/>
+        </w:rPr>
+      </w:pPr>
+      <w:hyperlink w:anchor="_Toc174029054" w:history="1">
+        <w:r>
+          <w:rPr>
+            <w:rStyle w:val="Hyperlink"/>
+            <w:noProof/>
+          </w:rPr>
+          <w:t>Figure 14: Visual Examples of the three described issues with the naive Even-Odd rule implementation.</w:t>
+        </w:r>
+        <w:r>
+          <w:rPr>
+            <w:noProof/>
+            <w:webHidden/>
+          </w:rPr>
+          <w:tab/>
+        </w:r>
+        <w:r>
+          <w:rPr>
+            <w:noProof/>
+            <w:webHidden/>
+          </w:rPr>
+          <w:fldChar w:fldCharType="begin"/>
+        </w:r>
+        <w:r>
+          <w:rPr>
+            <w:noProof/>
+            <w:webHidden/>
+          </w:rPr>
+          <w:instrText xml:space="preserve"> PAGEREF _Toc174029054 \h </w:instrText>
+        </w:r>
+        <w:r>
+          <w:rPr>
+            <w:noProof/>
+            <w:webHidden/>
+          </w:rPr>
+        </w:r>
+        <w:r>
+          <w:rPr>
+            <w:noProof/>
+            <w:webHidden/>
+          </w:rPr>
+          <w:fldChar w:fldCharType="separate"/>
+        </w:r>
+        <w:r>
+          <w:rPr>
+            <w:noProof/>
+            <w:webHidden/>
+          </w:rPr>
+          <w:t>25</w:t>
+        </w:r>
+        <w:r>
+          <w:rPr>
+            <w:noProof/>
+            <w:webHidden/>
+          </w:rPr>
+          <w:fldChar w:fldCharType="end"/>
+        </w:r>
+      </w:hyperlink>
+    </w:p>
+    <w:p>
+      <w:pPr>
         <w:pStyle w:val="BodyText"/>
       </w:pPr>
       <w:r>
         <w:fldChar w:fldCharType="end"/>
       </w:r>
     </w:p>
-    <w:bookmarkStart w:id="73" w:name="_Toc174027063" w:displacedByCustomXml="next"/>
+    <w:bookmarkStart w:id="77" w:name="_Toc174029040" w:displacedByCustomXml="next"/>
     <w:sdt>
       <w:sdtPr>
         <w:rPr>
@@ -11868,7 +12343,7 @@
           <w:r>
             <w:t>Bibliography</w:t>
           </w:r>
-          <w:bookmarkEnd w:id="73"/>
+          <w:bookmarkEnd w:id="77"/>
         </w:p>
         <w:sdt>
           <w:sdtPr>
@@ -11911,7 +12386,7 @@
               </w:tblGrid>
               <w:tr>
                 <w:trPr>
-                  <w:divId w:val="150146389"/>
+                  <w:divId w:val="1509448477"/>
                   <w:tblCellSpacing w:w="15" w:type="dxa"/>
                 </w:trPr>
                 <w:tc>
@@ -11959,7 +12434,7 @@
               </w:tr>
               <w:tr>
                 <w:trPr>
-                  <w:divId w:val="150146389"/>
+                  <w:divId w:val="1509448477"/>
                   <w:tblCellSpacing w:w="15" w:type="dxa"/>
                 </w:trPr>
                 <w:tc>
@@ -12005,7 +12480,7 @@
               </w:tr>
               <w:tr>
                 <w:trPr>
-                  <w:divId w:val="150146389"/>
+                  <w:divId w:val="1509448477"/>
                   <w:tblCellSpacing w:w="15" w:type="dxa"/>
                 </w:trPr>
                 <w:tc>
@@ -12065,7 +12540,7 @@
               </w:tr>
               <w:tr>
                 <w:trPr>
-                  <w:divId w:val="150146389"/>
+                  <w:divId w:val="1509448477"/>
                   <w:tblCellSpacing w:w="15" w:type="dxa"/>
                 </w:trPr>
                 <w:tc>
@@ -12125,7 +12600,7 @@
               </w:tr>
               <w:tr>
                 <w:trPr>
-                  <w:divId w:val="150146389"/>
+                  <w:divId w:val="1509448477"/>
                   <w:tblCellSpacing w:w="15" w:type="dxa"/>
                 </w:trPr>
                 <w:tc>
@@ -12164,14 +12639,14 @@
                       <w:rPr>
                         <w:noProof/>
                       </w:rPr>
-                      <w:t>Unity Technologies, "Unity - Scripting API: Transform," Unity Technologies, [Online]. Available: https://docs.unity3d.com/ScriptReference/Transform.html. [Accessed 19 07 2024].</w:t>
+                      <w:t>Cambridge Dictionary, "Volume | definition in the Cambridge English Dictionary," [Online]. Available: https://dictionary.cambridge.org/us/dictionary/english/volume. [Accessed 8 8 2024].</w:t>
                     </w:r>
                   </w:p>
                 </w:tc>
               </w:tr>
               <w:tr>
                 <w:trPr>
-                  <w:divId w:val="150146389"/>
+                  <w:divId w:val="1509448477"/>
                   <w:tblCellSpacing w:w="15" w:type="dxa"/>
                 </w:trPr>
                 <w:tc>
@@ -12191,6 +12666,144 @@
                         <w:noProof/>
                       </w:rPr>
                       <w:t xml:space="preserve">[6] </w:t>
+                    </w:r>
+                  </w:p>
+                </w:tc>
+                <w:tc>
+                  <w:tcPr>
+                    <w:tcW w:w="0" w:type="auto"/>
+                    <w:hideMark/>
+                  </w:tcPr>
+                  <w:p>
+                    <w:pPr>
+                      <w:pStyle w:val="Bibliography"/>
+                      <w:rPr>
+                        <w:noProof/>
+                      </w:rPr>
+                    </w:pPr>
+                    <w:r>
+                      <w:rPr>
+                        <w:noProof/>
+                      </w:rPr>
+                      <w:t>Epic Games, "Volumes Reference," [Online]. Available: https://dev.epicgames.com/documentation/en-us/unreal-engine/volumes-reference?application_version=4.27. [Accessed 8 8 2024].</w:t>
+                    </w:r>
+                  </w:p>
+                </w:tc>
+              </w:tr>
+              <w:tr>
+                <w:trPr>
+                  <w:divId w:val="1509448477"/>
+                  <w:tblCellSpacing w:w="15" w:type="dxa"/>
+                </w:trPr>
+                <w:tc>
+                  <w:tcPr>
+                    <w:tcW w:w="50" w:type="pct"/>
+                    <w:hideMark/>
+                  </w:tcPr>
+                  <w:p>
+                    <w:pPr>
+                      <w:pStyle w:val="Bibliography"/>
+                      <w:rPr>
+                        <w:noProof/>
+                      </w:rPr>
+                    </w:pPr>
+                    <w:r>
+                      <w:rPr>
+                        <w:noProof/>
+                      </w:rPr>
+                      <w:t xml:space="preserve">[7] </w:t>
+                    </w:r>
+                  </w:p>
+                </w:tc>
+                <w:tc>
+                  <w:tcPr>
+                    <w:tcW w:w="0" w:type="auto"/>
+                    <w:hideMark/>
+                  </w:tcPr>
+                  <w:p>
+                    <w:pPr>
+                      <w:pStyle w:val="Bibliography"/>
+                      <w:rPr>
+                        <w:noProof/>
+                      </w:rPr>
+                    </w:pPr>
+                    <w:r>
+                      <w:rPr>
+                        <w:noProof/>
+                      </w:rPr>
+                      <w:t>Unity Technology, "Unity - Scripting API: Mesh.bounds," [Online]. Available: https://docs.unity3d.com/ScriptReference/Mesh-bounds.html. [Accessed 8 8 2024].</w:t>
+                    </w:r>
+                  </w:p>
+                </w:tc>
+              </w:tr>
+              <w:tr>
+                <w:trPr>
+                  <w:divId w:val="1509448477"/>
+                  <w:tblCellSpacing w:w="15" w:type="dxa"/>
+                </w:trPr>
+                <w:tc>
+                  <w:tcPr>
+                    <w:tcW w:w="50" w:type="pct"/>
+                    <w:hideMark/>
+                  </w:tcPr>
+                  <w:p>
+                    <w:pPr>
+                      <w:pStyle w:val="Bibliography"/>
+                      <w:rPr>
+                        <w:noProof/>
+                      </w:rPr>
+                    </w:pPr>
+                    <w:r>
+                      <w:rPr>
+                        <w:noProof/>
+                      </w:rPr>
+                      <w:t xml:space="preserve">[8] </w:t>
+                    </w:r>
+                  </w:p>
+                </w:tc>
+                <w:tc>
+                  <w:tcPr>
+                    <w:tcW w:w="0" w:type="auto"/>
+                    <w:hideMark/>
+                  </w:tcPr>
+                  <w:p>
+                    <w:pPr>
+                      <w:pStyle w:val="Bibliography"/>
+                      <w:rPr>
+                        <w:noProof/>
+                      </w:rPr>
+                    </w:pPr>
+                    <w:r>
+                      <w:rPr>
+                        <w:noProof/>
+                      </w:rPr>
+                      <w:t>Unity Technologies, "Unity - Scripting API: Transform," Unity Technologies, [Online]. Available: https://docs.unity3d.com/ScriptReference/Transform.html. [Accessed 19 07 2024].</w:t>
+                    </w:r>
+                  </w:p>
+                </w:tc>
+              </w:tr>
+              <w:tr>
+                <w:trPr>
+                  <w:divId w:val="1509448477"/>
+                  <w:tblCellSpacing w:w="15" w:type="dxa"/>
+                </w:trPr>
+                <w:tc>
+                  <w:tcPr>
+                    <w:tcW w:w="50" w:type="pct"/>
+                    <w:hideMark/>
+                  </w:tcPr>
+                  <w:p>
+                    <w:pPr>
+                      <w:pStyle w:val="Bibliography"/>
+                      <w:rPr>
+                        <w:noProof/>
+                      </w:rPr>
+                    </w:pPr>
+                    <w:r>
+                      <w:rPr>
+                        <w:noProof/>
+                      </w:rPr>
+                      <w:t xml:space="preserve">[9] </w:t>
                     </w:r>
                   </w:p>
                 </w:tc>
@@ -12232,7 +12845,7 @@
             </w:tbl>
             <w:p>
               <w:pPr>
-                <w:divId w:val="150146389"/>
+                <w:divId w:val="1509448477"/>
                 <w:rPr>
                   <w:rFonts w:eastAsia="Times New Roman"/>
                   <w:noProof/>
@@ -15171,7 +15784,6 @@
   <w:style w:type="character" w:default="1" w:styleId="DefaultParagraphFont">
     <w:name w:val="Default Paragraph Font"/>
     <w:uiPriority w:val="1"/>
-    <w:semiHidden/>
     <w:unhideWhenUsed/>
   </w:style>
   <w:style w:type="table" w:default="1" w:styleId="TableNormal">
@@ -16246,6 +16858,18 @@
     <w:unhideWhenUsed/>
     <w:rsid w:val="00745864"/>
   </w:style>
+  <w:style w:type="character" w:styleId="UnresolvedMention">
+    <w:name w:val="Unresolved Mention"/>
+    <w:basedOn w:val="DefaultParagraphFont"/>
+    <w:uiPriority w:val="99"/>
+    <w:semiHidden/>
+    <w:unhideWhenUsed/>
+    <w:rsid w:val="002F136D"/>
+    <w:rPr>
+      <w:color w:val="605E5C"/>
+      <w:shd w:val="clear" w:color="auto" w:fill="E1DFDD"/>
+    </w:rPr>
+  </w:style>
 </w:styles>
 </file>
 
@@ -16758,6 +17382,7 @@
     <w:rsid w:val="00557E34"/>
     <w:rsid w:val="0059723A"/>
     <w:rsid w:val="006878CE"/>
+    <w:rsid w:val="006B3CD2"/>
     <w:rsid w:val="006E6760"/>
     <w:rsid w:val="007B588D"/>
     <w:rsid w:val="00805664"/>
@@ -16785,7 +17410,6 @@
     <w:rsid w:val="00D258D5"/>
     <w:rsid w:val="00D76E8D"/>
     <w:rsid w:val="00DD42B2"/>
-    <w:rsid w:val="00DE69E3"/>
     <w:rsid w:val="00E23CAB"/>
     <w:rsid w:val="00E50BBD"/>
     <w:rsid w:val="00E835FB"/>
@@ -17546,7 +18170,7 @@
     <b:MonthAccessed>07</b:MonthAccessed>
     <b:DayAccessed>19</b:DayAccessed>
     <b:URL>https://docs.unity3d.com/ScriptReference/Transform.html</b:URL>
-    <b:RefOrder>5</b:RefOrder>
+    <b:RefOrder>8</b:RefOrder>
   </b:Source>
   <b:Source>
     <b:Tag>Rub80</b:Tag>
@@ -17662,13 +18286,61 @@
       </b:Author>
     </b:Author>
     <b:Volume>6</b:Volume>
+    <b:RefOrder>9</b:RefOrder>
+  </b:Source>
+  <b:Source>
+    <b:Tag>Cam24</b:Tag>
+    <b:SourceType>InternetSite</b:SourceType>
+    <b:Guid>{DEF6DE62-769E-48EB-94AF-82DA2A520BC8}</b:Guid>
+    <b:Title>Volume | definition in the Cambridge English Dictionary</b:Title>
+    <b:Author>
+      <b:Author>
+        <b:Corporate>Cambridge Dictionary</b:Corporate>
+      </b:Author>
+    </b:Author>
+    <b:YearAccessed>2024</b:YearAccessed>
+    <b:MonthAccessed>8</b:MonthAccessed>
+    <b:DayAccessed>8</b:DayAccessed>
+    <b:URL>https://dictionary.cambridge.org/us/dictionary/english/volume</b:URL>
+    <b:RefOrder>5</b:RefOrder>
+  </b:Source>
+  <b:Source>
+    <b:Tag>Epi24</b:Tag>
+    <b:SourceType>InternetSite</b:SourceType>
+    <b:Guid>{9C42EC3A-B17D-48BA-B887-A855C316DB09}</b:Guid>
+    <b:Author>
+      <b:Author>
+        <b:Corporate>Epic Games</b:Corporate>
+      </b:Author>
+    </b:Author>
+    <b:Title>Volumes Reference</b:Title>
+    <b:YearAccessed>2024</b:YearAccessed>
+    <b:MonthAccessed>8</b:MonthAccessed>
+    <b:DayAccessed>8</b:DayAccessed>
+    <b:URL>https://dev.epicgames.com/documentation/en-us/unreal-engine/volumes-reference?application_version=4.27</b:URL>
     <b:RefOrder>6</b:RefOrder>
+  </b:Source>
+  <b:Source>
+    <b:Tag>Uni241</b:Tag>
+    <b:SourceType>InternetSite</b:SourceType>
+    <b:Guid>{4EF1854A-0D62-4E22-91E0-627844896B91}</b:Guid>
+    <b:Author>
+      <b:Author>
+        <b:Corporate>Unity Technology</b:Corporate>
+      </b:Author>
+    </b:Author>
+    <b:Title>Unity - Scripting API: Mesh.bounds</b:Title>
+    <b:YearAccessed>2024</b:YearAccessed>
+    <b:MonthAccessed>8</b:MonthAccessed>
+    <b:DayAccessed>8</b:DayAccessed>
+    <b:URL>https://docs.unity3d.com/ScriptReference/Mesh-bounds.html</b:URL>
+    <b:RefOrder>7</b:RefOrder>
   </b:Source>
 </b:Sources>
 </file>
 
 <file path=customXml/itemProps1.xml><?xml version="1.0" encoding="utf-8"?>
-<ds:datastoreItem xmlns:ds="http://schemas.openxmlformats.org/officeDocument/2006/customXml" ds:itemID="{D8F9F4CD-9C6A-40C9-9B8E-129A8EEC28D5}">
+<ds:datastoreItem xmlns:ds="http://schemas.openxmlformats.org/officeDocument/2006/customXml" ds:itemID="{46C4AB10-3455-4DD6-AF9A-6DACBD7EFAD2}">
   <ds:schemaRefs>
     <ds:schemaRef ds:uri="http://schemas.openxmlformats.org/officeDocument/2006/bibliography"/>
   </ds:schemaRefs>

</xml_diff>

<commit_message>
Cleared the Implementation chapter since that needs a rewrite.
</commit_message>
<xml_diff>
--- a/Text/Thesis/Text.docx
+++ b/Text/Thesis/Text.docx
@@ -7505,7 +7505,7 @@
           <w:noProof/>
         </w:rPr>
         <w:drawing>
-          <wp:inline distT="0" distB="0" distL="0" distR="0" wp14:anchorId="360C7515" wp14:editId="511EF4A9">
+          <wp:inline distT="0" distB="0" distL="0" distR="0" wp14:anchorId="360C7515" wp14:editId="2554ACC8">
             <wp:extent cx="5400675" cy="1247775"/>
             <wp:effectExtent l="0" t="0" r="9525" b="9525"/>
             <wp:docPr id="2007190546" name="Picture 3"/>
@@ -8455,8 +8455,8 @@
         <w:pStyle w:val="Caption"/>
         <w:jc w:val="center"/>
       </w:pPr>
-      <w:bookmarkStart w:id="39" w:name="_Toc174029045"/>
-      <w:bookmarkStart w:id="40" w:name="_Ref174378173"/>
+      <w:bookmarkStart w:id="39" w:name="_Ref174378173"/>
+      <w:bookmarkStart w:id="40" w:name="_Toc174029045"/>
       <w:r>
         <w:t xml:space="preserve">Figure </w:t>
       </w:r>
@@ -8478,14 +8478,14 @@
       <w:r>
         <w:fldChar w:fldCharType="end"/>
       </w:r>
+      <w:bookmarkEnd w:id="39"/>
+      <w:r>
+        <w:t>: The black part is clipped away from the delimiters whose level is not lower than the other's.</w:t>
+      </w:r>
+      <w:r>
+        <w:t xml:space="preserve"> Delimiters are seen from a top-down view.</w:t>
+      </w:r>
       <w:bookmarkEnd w:id="40"/>
-      <w:r>
-        <w:t>: The black part is clipped away from the delimiters whose level is not lower than the other's.</w:t>
-      </w:r>
-      <w:r>
-        <w:t xml:space="preserve"> Delimiters are seen from a top-down view.</w:t>
-      </w:r>
-      <w:bookmarkEnd w:id="39"/>
     </w:p>
     <w:p>
       <w:pPr>
@@ -10072,7 +10072,7 @@
           <w:noProof/>
         </w:rPr>
         <w:drawing>
-          <wp:inline distT="0" distB="0" distL="0" distR="0" wp14:anchorId="3E7E82B4" wp14:editId="004779F9">
+          <wp:inline distT="0" distB="0" distL="0" distR="0" wp14:anchorId="3E7E82B4" wp14:editId="7BC73BF9">
             <wp:extent cx="5382081" cy="1200150"/>
             <wp:effectExtent l="0" t="0" r="9525" b="0"/>
             <wp:docPr id="977910016" name="Picture 4"/>
@@ -10305,7 +10305,7 @@
           <w:noProof/>
         </w:rPr>
         <w:drawing>
-          <wp:inline distT="0" distB="0" distL="0" distR="0" wp14:anchorId="03A61C57" wp14:editId="11DDAD21">
+          <wp:inline distT="0" distB="0" distL="0" distR="0" wp14:anchorId="03A61C57" wp14:editId="6E6D8D00">
             <wp:extent cx="5400675" cy="1790700"/>
             <wp:effectExtent l="0" t="0" r="9525" b="0"/>
             <wp:docPr id="1903190511" name="Picture 3"/>
@@ -11106,85 +11106,6 @@
     </w:p>
     <w:p>
       <w:pPr>
-        <w:pStyle w:val="BodyText"/>
-      </w:pPr>
-      <w:r>
-        <w:t xml:space="preserve">The </w:t>
-      </w:r>
-      <w:r>
-        <w:t xml:space="preserve">core </w:t>
-      </w:r>
-      <w:r>
-        <w:t xml:space="preserve">algorithm </w:t>
-      </w:r>
-      <w:r>
-        <w:t>proposed in this thesis</w:t>
-      </w:r>
-      <w:r>
-        <w:t xml:space="preserve"> consists of two different phases. </w:t>
-      </w:r>
-      <w:r>
-        <w:t>The first part is building the actual data structure, representing the semantic volumes in the</w:t>
-      </w:r>
-      <w:r>
-        <w:t xml:space="preserve"> world.</w:t>
-      </w:r>
-      <w:r>
-        <w:t xml:space="preserve"> </w:t>
-      </w:r>
-      <w:r>
-        <w:t>Building the structure represents the main challenge of this thesis, both in complexity and in runtime.</w:t>
-      </w:r>
-      <w:r>
-        <w:t xml:space="preserve"> </w:t>
-      </w:r>
-      <w:r>
-        <w:t>This only needs to happen once for a</w:t>
-      </w:r>
-      <w:r>
-        <w:t>ny given</w:t>
-      </w:r>
-      <w:r>
-        <w:t xml:space="preserve"> world though, as this data structure can be serialized and loaded when needed. </w:t>
-      </w:r>
-      <w:r>
-        <w:t xml:space="preserve">If the world changes, this data structure needs to be recalculated. </w:t>
-      </w:r>
-      <w:r>
-        <w:t>The second part is querying the created data structure to evaluate the semantic volume at any given point in the world.</w:t>
-      </w:r>
-      <w:r>
-        <w:t xml:space="preserve"> While being much less complex, this query might happen many times over the course of the user program, and should therefore be as lightweight as possible, especially for use in performance critical applications such as games.</w:t>
-      </w:r>
-    </w:p>
-    <w:p>
-      <w:pPr>
-        <w:pStyle w:val="BodyText"/>
-      </w:pPr>
-      <w:r>
-        <w:t xml:space="preserve">The algorithm should </w:t>
-      </w:r>
-      <w:r>
-        <w:t xml:space="preserve">also </w:t>
-      </w:r>
-      <w:r>
-        <w:t>be independent of any specific application logic</w:t>
-      </w:r>
-      <w:r>
-        <w:t>, to enable the integration in all kinds of user programs</w:t>
-      </w:r>
-      <w:r>
-        <w:t>. This requires an interface between the algorithm and the user program to exchange data in a precise format</w:t>
-      </w:r>
-      <w:r>
-        <w:t xml:space="preserve">. This interface should be as light and simple as possible, to minimize </w:t>
-      </w:r>
-      <w:r>
-        <w:t>performance overhead and bug proneness.</w:t>
-      </w:r>
-    </w:p>
-    <w:p>
-      <w:pPr>
         <w:pStyle w:val="KapitelII"/>
       </w:pPr>
       <w:bookmarkStart w:id="67" w:name="_Toc174378445"/>
@@ -11195,164 +11116,6 @@
     </w:p>
     <w:p>
       <w:pPr>
-        <w:pStyle w:val="BodyText"/>
-      </w:pPr>
-      <w:r>
-        <w:t>This interface specifies how a user program can interact with the core algorithm. In the code, this interface is represented using a set of data structures and procedures.</w:t>
-      </w:r>
-    </w:p>
-    <w:p>
-      <w:pPr>
-        <w:pStyle w:val="BodyText"/>
-      </w:pPr>
-      <w:r>
-        <w:t xml:space="preserve">This interface is split into two parts to </w:t>
-      </w:r>
-      <w:r>
-        <w:t xml:space="preserve">accommodate both phases of the algorithm. </w:t>
-      </w:r>
-      <w:r>
-        <w:t xml:space="preserve">This means that the user code must specify the world to the algorithm once so that it can build the underlying data structure. </w:t>
-      </w:r>
-      <w:r>
-        <w:t>The interface provides a way to add anchors and delimiters to the world.</w:t>
-      </w:r>
-      <w:r>
-        <w:t xml:space="preserve"> The interface must also provide a way for the user code to create queries on the data structure, to get information about the semantics for any given point.</w:t>
-      </w:r>
-    </w:p>
-    <w:p>
-      <w:pPr>
-        <w:pStyle w:val="BodyText"/>
-      </w:pPr>
-      <w:r>
-        <w:t xml:space="preserve">Since the algorithm is independent of user code (and user logic), it must associate semantic meaning to volumes in a very general way. </w:t>
-      </w:r>
-      <w:r>
-        <w:t xml:space="preserve">Integral IDs have been chosen for this purpose, as they are fast, </w:t>
-      </w:r>
-      <w:r>
-        <w:t xml:space="preserve">stable </w:t>
-      </w:r>
-      <w:r>
-        <w:t>and easy to implement.</w:t>
-      </w:r>
-    </w:p>
-    <w:p>
-      <w:pPr>
-        <w:pStyle w:val="BodyText"/>
-      </w:pPr>
-      <w:r>
-        <w:t xml:space="preserve">Positions and sizes for both anchors and delimiters are </w:t>
-      </w:r>
-      <w:r>
-        <w:t>represented using three floating point numbers each</w:t>
-      </w:r>
-      <w:r>
-        <w:t>, again for better compatibility</w:t>
-      </w:r>
-      <w:r>
-        <w:t>.</w:t>
-      </w:r>
-    </w:p>
-    <w:p>
-      <w:pPr>
-        <w:pStyle w:val="BodyText"/>
-      </w:pPr>
-      <w:r>
-        <w:lastRenderedPageBreak/>
-        <w:t xml:space="preserve">The user program may create an empty world and start populating it with anchors and delimiters. Once </w:t>
-      </w:r>
-      <w:r>
-        <w:t xml:space="preserve">all of them have been added, </w:t>
-      </w:r>
-      <w:r>
-        <w:t>the user program can request the underlying data structure to be built.</w:t>
-      </w:r>
-    </w:p>
-    <w:p>
-      <w:pPr>
-        <w:pStyle w:val="BodyText"/>
-      </w:pPr>
-      <w:r>
-        <w:t xml:space="preserve">From the interface’s perspective, an anchor is just a position and a semantic ID. </w:t>
-      </w:r>
-      <w:r>
-        <w:t xml:space="preserve">The algorithm will return this semantic ID whenever a point is inside the semantic volume attached to </w:t>
-      </w:r>
-      <w:r>
-        <w:t xml:space="preserve">an </w:t>
-      </w:r>
-      <w:r>
-        <w:t>anchor.</w:t>
-      </w:r>
-    </w:p>
-    <w:p>
-      <w:pPr>
-        <w:pStyle w:val="BodyText"/>
-      </w:pPr>
-      <w:r>
-        <w:t xml:space="preserve">Delimiters are cuboids </w:t>
-      </w:r>
-      <w:r>
-        <w:t>with a position, scale and rotation.</w:t>
-      </w:r>
-      <w:r>
-        <w:t xml:space="preserve"> The interface will </w:t>
-      </w:r>
-      <w:r>
-        <w:t>return</w:t>
-      </w:r>
-      <w:r>
-        <w:t xml:space="preserve"> a unique ID</w:t>
-      </w:r>
-      <w:r>
-        <w:t xml:space="preserve"> (i.e. the index)</w:t>
-      </w:r>
-      <w:r>
-        <w:t xml:space="preserve"> for each delimiter, so that the user code can then </w:t>
-      </w:r>
-      <w:r>
-        <w:t>add delimiter planes to a</w:t>
-      </w:r>
-      <w:r>
-        <w:t>ny</w:t>
-      </w:r>
-      <w:r>
-        <w:t xml:space="preserve"> created delimiter. </w:t>
-      </w:r>
-      <w:r>
-        <w:t xml:space="preserve">A delimiter plane is created for a specific delimiter by </w:t>
-      </w:r>
-      <w:r>
-        <w:t>specifying the axis on which to orient the plane, and whether to virtually extend this plane.</w:t>
-      </w:r>
-      <w:r>
-        <w:t xml:space="preserve"> Delimiters also have a hierarchical level assigned by the user program</w:t>
-      </w:r>
-      <w:r>
-        <w:t xml:space="preserve"> during delimiter creation</w:t>
-      </w:r>
-      <w:r>
-        <w:t>.</w:t>
-      </w:r>
-    </w:p>
-    <w:p>
-      <w:pPr>
-        <w:pStyle w:val="BodyText"/>
-      </w:pPr>
-      <w:r>
-        <w:t xml:space="preserve">After the world has been set up by the user program, and the underlying data structure calculated by the algorithm, the user program can then </w:t>
-      </w:r>
-      <w:r>
-        <w:t xml:space="preserve">query for a point in the world. </w:t>
-      </w:r>
-      <w:r>
-        <w:t>This essentially just returns a semantic ID for the position passed in (or some pre-defined “invalid” id, should the point not lie in any anchors’ volume).</w:t>
-      </w:r>
-    </w:p>
-    <w:p>
-      <w:pPr>
         <w:pStyle w:val="KapitelII"/>
       </w:pPr>
       <w:bookmarkStart w:id="68" w:name="_Toc174378446"/>
@@ -11360,113 +11123,6 @@
         <w:t>The underlying data structure</w:t>
       </w:r>
       <w:bookmarkEnd w:id="68"/>
-    </w:p>
-    <w:p>
-      <w:pPr>
-        <w:pStyle w:val="BodyText"/>
-      </w:pPr>
-      <w:r>
-        <w:t>The algorithm itself requires some additional data to be kept for computation. This data is not exposed to the user program.</w:t>
-      </w:r>
-    </w:p>
-    <w:p>
-      <w:pPr>
-        <w:pStyle w:val="BodyText"/>
-      </w:pPr>
-      <w:r>
-        <w:t>The world</w:t>
-      </w:r>
-      <w:r>
-        <w:t xml:space="preserve"> owns a list of anchors and delimiters, as well as</w:t>
-      </w:r>
-      <w:r>
-        <w:t xml:space="preserve"> root delimiting</w:t>
-      </w:r>
-      <w:r>
-        <w:t xml:space="preserve"> planes</w:t>
-      </w:r>
-      <w:r>
-        <w:t xml:space="preserve">. </w:t>
-      </w:r>
-      <w:r>
-        <w:t>Each anchor stores its position</w:t>
-      </w:r>
-      <w:r>
-        <w:t>, its semantic ID</w:t>
-      </w:r>
-      <w:r>
-        <w:t xml:space="preserve"> and a list of triangles which make up </w:t>
-      </w:r>
-      <w:r>
-        <w:t>the anchor’s semantic volume.</w:t>
-      </w:r>
-      <w:r>
-        <w:t xml:space="preserve"> The former two attributes are passed in by the user program, whereas the latter is calculated during the first phase of the algorithm.</w:t>
-      </w:r>
-    </w:p>
-    <w:p>
-      <w:pPr>
-        <w:pStyle w:val="BodyText"/>
-      </w:pPr>
-      <w:r>
-        <w:t>A delimiter stores the position, orientation and scale (</w:t>
-      </w:r>
-      <w:r>
-        <w:t xml:space="preserve">commonly referred to as the </w:t>
-      </w:r>
-      <w:r>
-        <w:rPr>
-          <w:rStyle w:val="QuoteChar"/>
-        </w:rPr>
-        <w:t>transformation</w:t>
-      </w:r>
-      <w:r>
-        <w:t>) of the cuboid it represents</w:t>
-      </w:r>
-      <w:r>
-        <w:t xml:space="preserve">, as well as the </w:t>
-      </w:r>
-      <w:r>
-        <w:t xml:space="preserve">set of </w:t>
-      </w:r>
-      <w:r>
-        <w:t>clipping planes attached to it.</w:t>
-      </w:r>
-      <w:r>
-        <w:t xml:space="preserve"> The delimiter also keeps track of the hierarchy level it has been assigned by the user program.</w:t>
-      </w:r>
-    </w:p>
-    <w:p>
-      <w:pPr>
-        <w:pStyle w:val="BodyText"/>
-      </w:pPr>
-      <w:r>
-        <w:t>Clipping planes are essentially a list of triangles</w:t>
-      </w:r>
-      <w:r>
-        <w:t>.</w:t>
-      </w:r>
-      <w:r>
-        <w:t xml:space="preserve"> Note that a clipping plane is not actually an infinite plane in the mathematical sense, but instead a collection of adjacent triangles.</w:t>
-      </w:r>
-      <w:r>
-        <w:t xml:space="preserve"> This enables the clipping planes to be cut into any specific shape, which is required during the first phase of the algorithm.</w:t>
-      </w:r>
-      <w:r>
-        <w:t xml:space="preserve"> This applies to both the clipping planes of delimiters, as well as the root clipping planes of the world.</w:t>
-      </w:r>
-    </w:p>
-    <w:p>
-      <w:pPr>
-        <w:pStyle w:val="BodyText"/>
-      </w:pPr>
-      <w:r>
-        <w:lastRenderedPageBreak/>
-        <w:t>An implementation may also add more internal data structures for optimization purposes, such as an octree for space partitioning.</w:t>
-      </w:r>
-      <w:r>
-        <w:t xml:space="preserve"> These are however not required for the base implementation.</w:t>
-      </w:r>
     </w:p>
     <w:p>
       <w:pPr>
@@ -11482,88 +11138,68 @@
     </w:p>
     <w:p>
       <w:pPr>
-        <w:pStyle w:val="KapitelII"/>
-      </w:pPr>
-      <w:bookmarkStart w:id="71" w:name="_Toc174378448"/>
-      <w:r>
-        <w:t>Flood filling</w:t>
-      </w:r>
-      <w:bookmarkEnd w:id="71"/>
-    </w:p>
-    <w:p>
-      <w:pPr>
-        <w:pStyle w:val="KapitelII"/>
-      </w:pPr>
-      <w:bookmarkStart w:id="72" w:name="_Toc174378449"/>
-      <w:r>
-        <w:t>Assembling</w:t>
-      </w:r>
-      <w:bookmarkEnd w:id="72"/>
-    </w:p>
-    <w:p>
-      <w:pPr>
         <w:pStyle w:val="KapitelI"/>
       </w:pPr>
-      <w:bookmarkStart w:id="73" w:name="_Toc174378450"/>
+      <w:bookmarkStart w:id="71" w:name="_Toc174378450"/>
       <w:r>
         <w:lastRenderedPageBreak/>
         <w:t>Assessment</w:t>
       </w:r>
+      <w:bookmarkEnd w:id="71"/>
+    </w:p>
+    <w:p>
+      <w:pPr>
+        <w:pStyle w:val="KapitelII"/>
+      </w:pPr>
+      <w:bookmarkStart w:id="72" w:name="_Toc174378451"/>
+      <w:r>
+        <w:t>Fulfillment</w:t>
+      </w:r>
+      <w:r>
+        <w:t xml:space="preserve"> of the requirements</w:t>
+      </w:r>
+      <w:bookmarkEnd w:id="72"/>
+    </w:p>
+    <w:p>
+      <w:pPr>
+        <w:pStyle w:val="KapitelII"/>
+      </w:pPr>
+      <w:bookmarkStart w:id="73" w:name="_Toc174378452"/>
+      <w:r>
+        <w:t xml:space="preserve">Comparison </w:t>
+      </w:r>
+      <w:r>
+        <w:t>with other approaches</w:t>
+      </w:r>
       <w:bookmarkEnd w:id="73"/>
     </w:p>
     <w:p>
       <w:pPr>
-        <w:pStyle w:val="KapitelII"/>
-      </w:pPr>
-      <w:bookmarkStart w:id="74" w:name="_Toc174378451"/>
-      <w:r>
-        <w:t>Fulfillment</w:t>
-      </w:r>
-      <w:r>
-        <w:t xml:space="preserve"> of the requirements</w:t>
-      </w:r>
-      <w:bookmarkEnd w:id="74"/>
-    </w:p>
-    <w:p>
-      <w:pPr>
-        <w:pStyle w:val="KapitelII"/>
-      </w:pPr>
-      <w:bookmarkStart w:id="75" w:name="_Toc174378452"/>
-      <w:r>
-        <w:t xml:space="preserve">Comparison </w:t>
-      </w:r>
-      <w:r>
-        <w:t>with other approaches</w:t>
-      </w:r>
-      <w:bookmarkEnd w:id="75"/>
-    </w:p>
-    <w:p>
-      <w:pPr>
         <w:pStyle w:val="KapitelI"/>
       </w:pPr>
-      <w:bookmarkStart w:id="76" w:name="_Toc174378453"/>
+      <w:bookmarkStart w:id="74" w:name="_Toc174378453"/>
       <w:r>
         <w:lastRenderedPageBreak/>
         <w:t>Future Work</w:t>
       </w:r>
-      <w:bookmarkEnd w:id="76"/>
+      <w:bookmarkEnd w:id="74"/>
     </w:p>
     <w:p>
       <w:pPr>
         <w:pStyle w:val="KapitelI"/>
       </w:pPr>
-      <w:bookmarkStart w:id="77" w:name="_Toc174378454"/>
+      <w:bookmarkStart w:id="75" w:name="_Toc174378454"/>
       <w:r>
         <w:lastRenderedPageBreak/>
         <w:t>Conclusion</w:t>
       </w:r>
-      <w:bookmarkEnd w:id="77"/>
+      <w:bookmarkEnd w:id="75"/>
     </w:p>
     <w:p>
       <w:pPr>
         <w:pStyle w:val="VerzeichnisberschriftimInhaltsverzeichnisgelistet"/>
       </w:pPr>
-      <w:bookmarkStart w:id="78" w:name="_Toc174378455"/>
+      <w:bookmarkStart w:id="76" w:name="_Toc174378455"/>
       <w:r>
         <w:lastRenderedPageBreak/>
         <w:t>List</w:t>
@@ -11571,7 +11207,7 @@
       <w:r>
         <w:t xml:space="preserve"> of figures</w:t>
       </w:r>
-      <w:bookmarkEnd w:id="78"/>
+      <w:bookmarkEnd w:id="76"/>
     </w:p>
     <w:p>
       <w:pPr>
@@ -12612,7 +12248,7 @@
         <w:fldChar w:fldCharType="end"/>
       </w:r>
     </w:p>
-    <w:bookmarkStart w:id="79" w:name="_Toc174378456" w:displacedByCustomXml="next"/>
+    <w:bookmarkStart w:id="77" w:name="_Toc174378456" w:displacedByCustomXml="next"/>
     <w:sdt>
       <w:sdtPr>
         <w:rPr>
@@ -12632,7 +12268,7 @@
           <w:r>
             <w:t>Bibliography</w:t>
           </w:r>
-          <w:bookmarkEnd w:id="79"/>
+          <w:bookmarkEnd w:id="77"/>
         </w:p>
         <w:sdt>
           <w:sdtPr>
@@ -17656,6 +17292,7 @@
     <w:rsid w:val="00244F62"/>
     <w:rsid w:val="002A1CC8"/>
     <w:rsid w:val="002D3FCF"/>
+    <w:rsid w:val="002D6CFD"/>
     <w:rsid w:val="0033048E"/>
     <w:rsid w:val="003510C0"/>
     <w:rsid w:val="0046520F"/>
@@ -17701,6 +17338,7 @@
     <w:rsid w:val="00EB718F"/>
     <w:rsid w:val="00F44B08"/>
     <w:rsid w:val="00F62206"/>
+    <w:rsid w:val="00F87187"/>
     <w:rsid w:val="00FC46B0"/>
     <w:rsid w:val="00FD56E1"/>
     <w:rsid w:val="00FE3DE0"/>

</xml_diff>

<commit_message>
Started writing the Implementation chapter.
</commit_message>
<xml_diff>
--- a/Text/Thesis/Text.docx
+++ b/Text/Thesis/Text.docx
@@ -348,14 +348,39 @@
                     <w:color w:val="A6A6A6" w:themeColor="background1" w:themeShade="A6"/>
                     <w:lang w:val="de-DE"/>
                   </w:rPr>
-                  <w:t xml:space="preserve">School of </w:t>
+                  <w:t xml:space="preserve">School </w:t>
                 </w:r>
+                <w:proofErr w:type="spellStart"/>
                 <w:r>
                   <w:rPr>
                     <w:color w:val="A6A6A6" w:themeColor="background1" w:themeShade="A6"/>
                     <w:lang w:val="de-DE"/>
                   </w:rPr>
-                  <w:t>Computation, Information and Technology</w:t>
+                  <w:t>of</w:t>
+                </w:r>
+                <w:proofErr w:type="spellEnd"/>
+                <w:r>
+                  <w:rPr>
+                    <w:color w:val="A6A6A6" w:themeColor="background1" w:themeShade="A6"/>
+                    <w:lang w:val="de-DE"/>
+                  </w:rPr>
+                  <w:t xml:space="preserve"> </w:t>
+                </w:r>
+                <w:proofErr w:type="spellStart"/>
+                <w:r>
+                  <w:rPr>
+                    <w:color w:val="A6A6A6" w:themeColor="background1" w:themeShade="A6"/>
+                    <w:lang w:val="de-DE"/>
+                  </w:rPr>
+                  <w:t>Computation</w:t>
+                </w:r>
+                <w:proofErr w:type="spellEnd"/>
+                <w:r>
+                  <w:rPr>
+                    <w:color w:val="A6A6A6" w:themeColor="background1" w:themeShade="A6"/>
+                    <w:lang w:val="de-DE"/>
+                  </w:rPr>
+                  <w:t>, Information and Technology</w:t>
                 </w:r>
               </w:sdtContent>
             </w:sdt>
@@ -745,7 +770,7 @@
           <w:lang w:val="de-DE"/>
         </w:rPr>
       </w:pPr>
-      <w:bookmarkStart w:id="0" w:name="_Toc174378412"/>
+      <w:bookmarkStart w:id="0" w:name="_Toc174450870"/>
       <w:r>
         <w:rPr>
           <w:lang w:val="de-DE"/>
@@ -869,7 +894,7 @@
       <w:pPr>
         <w:pStyle w:val="VerzeichnisberschriftimInhaltsverzeichnisgelistet"/>
       </w:pPr>
-      <w:bookmarkStart w:id="1" w:name="_Toc174378413"/>
+      <w:bookmarkStart w:id="1" w:name="_Toc174450871"/>
       <w:r>
         <w:lastRenderedPageBreak/>
         <w:t>Abstract</w:t>
@@ -888,7 +913,7 @@
       <w:pPr>
         <w:pStyle w:val="VerzeichnisberschriftimInhaltsverzeichnisgelistet"/>
       </w:pPr>
-      <w:bookmarkStart w:id="2" w:name="_Toc174378414"/>
+      <w:bookmarkStart w:id="2" w:name="_Toc174450872"/>
       <w:r>
         <w:lastRenderedPageBreak/>
         <w:t>Acknowledgements</w:t>
@@ -935,7 +960,7 @@
         </w:rPr>
         <w:fldChar w:fldCharType="separate"/>
       </w:r>
-      <w:hyperlink w:anchor="_Toc174378412" w:history="1">
+      <w:hyperlink w:anchor="_Toc174450870" w:history="1">
         <w:r>
           <w:rPr>
             <w:rStyle w:val="Hyperlink"/>
@@ -959,7 +984,7 @@
           <w:rPr>
             <w:webHidden/>
           </w:rPr>
-          <w:instrText xml:space="preserve"> PAGEREF _Toc174378412 \h </w:instrText>
+          <w:instrText xml:space="preserve"> PAGEREF _Toc174450870 \h </w:instrText>
         </w:r>
         <w:r>
           <w:rPr>
@@ -998,7 +1023,7 @@
           <w14:ligatures w14:val="standardContextual"/>
         </w:rPr>
       </w:pPr>
-      <w:hyperlink w:anchor="_Toc174378413" w:history="1">
+      <w:hyperlink w:anchor="_Toc174450871" w:history="1">
         <w:r>
           <w:rPr>
             <w:rStyle w:val="Hyperlink"/>
@@ -1021,7 +1046,7 @@
           <w:rPr>
             <w:webHidden/>
           </w:rPr>
-          <w:instrText xml:space="preserve"> PAGEREF _Toc174378413 \h </w:instrText>
+          <w:instrText xml:space="preserve"> PAGEREF _Toc174450871 \h </w:instrText>
         </w:r>
         <w:r>
           <w:rPr>
@@ -1060,7 +1085,7 @@
           <w14:ligatures w14:val="standardContextual"/>
         </w:rPr>
       </w:pPr>
-      <w:hyperlink w:anchor="_Toc174378414" w:history="1">
+      <w:hyperlink w:anchor="_Toc174450872" w:history="1">
         <w:r>
           <w:rPr>
             <w:rStyle w:val="Hyperlink"/>
@@ -1083,7 +1108,7 @@
           <w:rPr>
             <w:webHidden/>
           </w:rPr>
-          <w:instrText xml:space="preserve"> PAGEREF _Toc174378414 \h </w:instrText>
+          <w:instrText xml:space="preserve"> PAGEREF _Toc174450872 \h </w:instrText>
         </w:r>
         <w:r>
           <w:rPr>
@@ -1122,7 +1147,7 @@
           <w14:ligatures w14:val="standardContextual"/>
         </w:rPr>
       </w:pPr>
-      <w:hyperlink w:anchor="_Toc174378415" w:history="1">
+      <w:hyperlink w:anchor="_Toc174450873" w:history="1">
         <w:r>
           <w:rPr>
             <w:rStyle w:val="Hyperlink"/>
@@ -1162,7 +1187,7 @@
           <w:rPr>
             <w:webHidden/>
           </w:rPr>
-          <w:instrText xml:space="preserve"> PAGEREF _Toc174378415 \h </w:instrText>
+          <w:instrText xml:space="preserve"> PAGEREF _Toc174450873 \h </w:instrText>
         </w:r>
         <w:r>
           <w:rPr>
@@ -1200,7 +1225,7 @@
           <w14:ligatures w14:val="standardContextual"/>
         </w:rPr>
       </w:pPr>
-      <w:hyperlink w:anchor="_Toc174378416" w:history="1">
+      <w:hyperlink w:anchor="_Toc174450874" w:history="1">
         <w:r>
           <w:rPr>
             <w:rStyle w:val="Hyperlink"/>
@@ -1239,7 +1264,7 @@
           <w:rPr>
             <w:webHidden/>
           </w:rPr>
-          <w:instrText xml:space="preserve"> PAGEREF _Toc174378416 \h </w:instrText>
+          <w:instrText xml:space="preserve"> PAGEREF _Toc174450874 \h </w:instrText>
         </w:r>
         <w:r>
           <w:rPr>
@@ -1277,7 +1302,7 @@
           <w14:ligatures w14:val="standardContextual"/>
         </w:rPr>
       </w:pPr>
-      <w:hyperlink w:anchor="_Toc174378417" w:history="1">
+      <w:hyperlink w:anchor="_Toc174450875" w:history="1">
         <w:r>
           <w:rPr>
             <w:rStyle w:val="Hyperlink"/>
@@ -1316,7 +1341,7 @@
           <w:rPr>
             <w:webHidden/>
           </w:rPr>
-          <w:instrText xml:space="preserve"> PAGEREF _Toc174378417 \h </w:instrText>
+          <w:instrText xml:space="preserve"> PAGEREF _Toc174450875 \h </w:instrText>
         </w:r>
         <w:r>
           <w:rPr>
@@ -1354,7 +1379,7 @@
           <w14:ligatures w14:val="standardContextual"/>
         </w:rPr>
       </w:pPr>
-      <w:hyperlink w:anchor="_Toc174378418" w:history="1">
+      <w:hyperlink w:anchor="_Toc174450876" w:history="1">
         <w:r>
           <w:rPr>
             <w:rStyle w:val="Hyperlink"/>
@@ -1393,7 +1418,7 @@
           <w:rPr>
             <w:webHidden/>
           </w:rPr>
-          <w:instrText xml:space="preserve"> PAGEREF _Toc174378418 \h </w:instrText>
+          <w:instrText xml:space="preserve"> PAGEREF _Toc174450876 \h </w:instrText>
         </w:r>
         <w:r>
           <w:rPr>
@@ -1432,7 +1457,7 @@
           <w14:ligatures w14:val="standardContextual"/>
         </w:rPr>
       </w:pPr>
-      <w:hyperlink w:anchor="_Toc174378419" w:history="1">
+      <w:hyperlink w:anchor="_Toc174450877" w:history="1">
         <w:r>
           <w:rPr>
             <w:rStyle w:val="Hyperlink"/>
@@ -1472,7 +1497,7 @@
           <w:rPr>
             <w:webHidden/>
           </w:rPr>
-          <w:instrText xml:space="preserve"> PAGEREF _Toc174378419 \h </w:instrText>
+          <w:instrText xml:space="preserve"> PAGEREF _Toc174450877 \h </w:instrText>
         </w:r>
         <w:r>
           <w:rPr>
@@ -1510,7 +1535,7 @@
           <w14:ligatures w14:val="standardContextual"/>
         </w:rPr>
       </w:pPr>
-      <w:hyperlink w:anchor="_Toc174378420" w:history="1">
+      <w:hyperlink w:anchor="_Toc174450878" w:history="1">
         <w:r>
           <w:rPr>
             <w:rStyle w:val="Hyperlink"/>
@@ -1549,7 +1574,7 @@
           <w:rPr>
             <w:webHidden/>
           </w:rPr>
-          <w:instrText xml:space="preserve"> PAGEREF _Toc174378420 \h </w:instrText>
+          <w:instrText xml:space="preserve"> PAGEREF _Toc174450878 \h </w:instrText>
         </w:r>
         <w:r>
           <w:rPr>
@@ -1587,7 +1612,7 @@
           <w14:ligatures w14:val="standardContextual"/>
         </w:rPr>
       </w:pPr>
-      <w:hyperlink w:anchor="_Toc174378421" w:history="1">
+      <w:hyperlink w:anchor="_Toc174450879" w:history="1">
         <w:r>
           <w:rPr>
             <w:rStyle w:val="Hyperlink"/>
@@ -1626,7 +1651,7 @@
           <w:rPr>
             <w:webHidden/>
           </w:rPr>
-          <w:instrText xml:space="preserve"> PAGEREF _Toc174378421 \h </w:instrText>
+          <w:instrText xml:space="preserve"> PAGEREF _Toc174450879 \h </w:instrText>
         </w:r>
         <w:r>
           <w:rPr>
@@ -1664,7 +1689,7 @@
           <w14:ligatures w14:val="standardContextual"/>
         </w:rPr>
       </w:pPr>
-      <w:hyperlink w:anchor="_Toc174378422" w:history="1">
+      <w:hyperlink w:anchor="_Toc174450880" w:history="1">
         <w:r>
           <w:rPr>
             <w:rStyle w:val="Hyperlink"/>
@@ -1703,7 +1728,7 @@
           <w:rPr>
             <w:webHidden/>
           </w:rPr>
-          <w:instrText xml:space="preserve"> PAGEREF _Toc174378422 \h </w:instrText>
+          <w:instrText xml:space="preserve"> PAGEREF _Toc174450880 \h </w:instrText>
         </w:r>
         <w:r>
           <w:rPr>
@@ -1741,7 +1766,7 @@
           <w14:ligatures w14:val="standardContextual"/>
         </w:rPr>
       </w:pPr>
-      <w:hyperlink w:anchor="_Toc174378423" w:history="1">
+      <w:hyperlink w:anchor="_Toc174450881" w:history="1">
         <w:r>
           <w:rPr>
             <w:rStyle w:val="Hyperlink"/>
@@ -1780,7 +1805,7 @@
           <w:rPr>
             <w:webHidden/>
           </w:rPr>
-          <w:instrText xml:space="preserve"> PAGEREF _Toc174378423 \h </w:instrText>
+          <w:instrText xml:space="preserve"> PAGEREF _Toc174450881 \h </w:instrText>
         </w:r>
         <w:r>
           <w:rPr>
@@ -1818,7 +1843,7 @@
           <w14:ligatures w14:val="standardContextual"/>
         </w:rPr>
       </w:pPr>
-      <w:hyperlink w:anchor="_Toc174378424" w:history="1">
+      <w:hyperlink w:anchor="_Toc174450882" w:history="1">
         <w:r>
           <w:rPr>
             <w:rStyle w:val="Hyperlink"/>
@@ -1857,7 +1882,7 @@
           <w:rPr>
             <w:webHidden/>
           </w:rPr>
-          <w:instrText xml:space="preserve"> PAGEREF _Toc174378424 \h </w:instrText>
+          <w:instrText xml:space="preserve"> PAGEREF _Toc174450882 \h </w:instrText>
         </w:r>
         <w:r>
           <w:rPr>
@@ -1896,7 +1921,7 @@
           <w14:ligatures w14:val="standardContextual"/>
         </w:rPr>
       </w:pPr>
-      <w:hyperlink w:anchor="_Toc174378425" w:history="1">
+      <w:hyperlink w:anchor="_Toc174450883" w:history="1">
         <w:r>
           <w:rPr>
             <w:rStyle w:val="Hyperlink"/>
@@ -1936,7 +1961,7 @@
           <w:rPr>
             <w:webHidden/>
           </w:rPr>
-          <w:instrText xml:space="preserve"> PAGEREF _Toc174378425 \h </w:instrText>
+          <w:instrText xml:space="preserve"> PAGEREF _Toc174450883 \h </w:instrText>
         </w:r>
         <w:r>
           <w:rPr>
@@ -1974,7 +1999,7 @@
           <w14:ligatures w14:val="standardContextual"/>
         </w:rPr>
       </w:pPr>
-      <w:hyperlink w:anchor="_Toc174378426" w:history="1">
+      <w:hyperlink w:anchor="_Toc174450884" w:history="1">
         <w:r>
           <w:rPr>
             <w:rStyle w:val="Hyperlink"/>
@@ -2013,7 +2038,7 @@
           <w:rPr>
             <w:webHidden/>
           </w:rPr>
-          <w:instrText xml:space="preserve"> PAGEREF _Toc174378426 \h </w:instrText>
+          <w:instrText xml:space="preserve"> PAGEREF _Toc174450884 \h </w:instrText>
         </w:r>
         <w:r>
           <w:rPr>
@@ -2051,7 +2076,7 @@
           <w14:ligatures w14:val="standardContextual"/>
         </w:rPr>
       </w:pPr>
-      <w:hyperlink w:anchor="_Toc174378427" w:history="1">
+      <w:hyperlink w:anchor="_Toc174450885" w:history="1">
         <w:r>
           <w:rPr>
             <w:rStyle w:val="Hyperlink"/>
@@ -2090,7 +2115,7 @@
           <w:rPr>
             <w:webHidden/>
           </w:rPr>
-          <w:instrText xml:space="preserve"> PAGEREF _Toc174378427 \h </w:instrText>
+          <w:instrText xml:space="preserve"> PAGEREF _Toc174450885 \h </w:instrText>
         </w:r>
         <w:r>
           <w:rPr>
@@ -2128,7 +2153,7 @@
           <w14:ligatures w14:val="standardContextual"/>
         </w:rPr>
       </w:pPr>
-      <w:hyperlink w:anchor="_Toc174378428" w:history="1">
+      <w:hyperlink w:anchor="_Toc174450886" w:history="1">
         <w:r>
           <w:rPr>
             <w:rStyle w:val="Hyperlink"/>
@@ -2167,7 +2192,7 @@
           <w:rPr>
             <w:webHidden/>
           </w:rPr>
-          <w:instrText xml:space="preserve"> PAGEREF _Toc174378428 \h </w:instrText>
+          <w:instrText xml:space="preserve"> PAGEREF _Toc174450886 \h </w:instrText>
         </w:r>
         <w:r>
           <w:rPr>
@@ -2205,7 +2230,7 @@
           <w14:ligatures w14:val="standardContextual"/>
         </w:rPr>
       </w:pPr>
-      <w:hyperlink w:anchor="_Toc174378429" w:history="1">
+      <w:hyperlink w:anchor="_Toc174450887" w:history="1">
         <w:r>
           <w:rPr>
             <w:rStyle w:val="Hyperlink"/>
@@ -2244,7 +2269,7 @@
           <w:rPr>
             <w:webHidden/>
           </w:rPr>
-          <w:instrText xml:space="preserve"> PAGEREF _Toc174378429 \h </w:instrText>
+          <w:instrText xml:space="preserve"> PAGEREF _Toc174450887 \h </w:instrText>
         </w:r>
         <w:r>
           <w:rPr>
@@ -2286,7 +2311,7 @@
           <w14:ligatures w14:val="standardContextual"/>
         </w:rPr>
       </w:pPr>
-      <w:hyperlink w:anchor="_Toc174378430" w:history="1">
+      <w:hyperlink w:anchor="_Toc174450888" w:history="1">
         <w:r>
           <w:rPr>
             <w:rStyle w:val="Hyperlink"/>
@@ -2331,7 +2356,7 @@
             <w:noProof/>
             <w:webHidden/>
           </w:rPr>
-          <w:instrText xml:space="preserve"> PAGEREF _Toc174378430 \h </w:instrText>
+          <w:instrText xml:space="preserve"> PAGEREF _Toc174450888 \h </w:instrText>
         </w:r>
         <w:r>
           <w:rPr>
@@ -2373,7 +2398,7 @@
           <w14:ligatures w14:val="standardContextual"/>
         </w:rPr>
       </w:pPr>
-      <w:hyperlink w:anchor="_Toc174378431" w:history="1">
+      <w:hyperlink w:anchor="_Toc174450889" w:history="1">
         <w:r>
           <w:rPr>
             <w:rStyle w:val="Hyperlink"/>
@@ -2412,7 +2437,7 @@
           <w:rPr>
             <w:webHidden/>
           </w:rPr>
-          <w:instrText xml:space="preserve"> PAGEREF _Toc174378431 \h </w:instrText>
+          <w:instrText xml:space="preserve"> PAGEREF _Toc174450889 \h </w:instrText>
         </w:r>
         <w:r>
           <w:rPr>
@@ -2450,7 +2475,7 @@
           <w14:ligatures w14:val="standardContextual"/>
         </w:rPr>
       </w:pPr>
-      <w:hyperlink w:anchor="_Toc174378432" w:history="1">
+      <w:hyperlink w:anchor="_Toc174450890" w:history="1">
         <w:r>
           <w:rPr>
             <w:rStyle w:val="Hyperlink"/>
@@ -2489,7 +2514,7 @@
           <w:rPr>
             <w:webHidden/>
           </w:rPr>
-          <w:instrText xml:space="preserve"> PAGEREF _Toc174378432 \h </w:instrText>
+          <w:instrText xml:space="preserve"> PAGEREF _Toc174450890 \h </w:instrText>
         </w:r>
         <w:r>
           <w:rPr>
@@ -2531,7 +2556,7 @@
           <w14:ligatures w14:val="standardContextual"/>
         </w:rPr>
       </w:pPr>
-      <w:hyperlink w:anchor="_Toc174378433" w:history="1">
+      <w:hyperlink w:anchor="_Toc174450891" w:history="1">
         <w:r>
           <w:rPr>
             <w:rStyle w:val="Hyperlink"/>
@@ -2576,7 +2601,7 @@
             <w:noProof/>
             <w:webHidden/>
           </w:rPr>
-          <w:instrText xml:space="preserve"> PAGEREF _Toc174378433 \h </w:instrText>
+          <w:instrText xml:space="preserve"> PAGEREF _Toc174450891 \h </w:instrText>
         </w:r>
         <w:r>
           <w:rPr>
@@ -2622,7 +2647,7 @@
           <w14:ligatures w14:val="standardContextual"/>
         </w:rPr>
       </w:pPr>
-      <w:hyperlink w:anchor="_Toc174378434" w:history="1">
+      <w:hyperlink w:anchor="_Toc174450892" w:history="1">
         <w:r>
           <w:rPr>
             <w:rStyle w:val="Hyperlink"/>
@@ -2667,7 +2692,7 @@
             <w:noProof/>
             <w:webHidden/>
           </w:rPr>
-          <w:instrText xml:space="preserve"> PAGEREF _Toc174378434 \h </w:instrText>
+          <w:instrText xml:space="preserve"> PAGEREF _Toc174450892 \h </w:instrText>
         </w:r>
         <w:r>
           <w:rPr>
@@ -2713,7 +2738,7 @@
           <w14:ligatures w14:val="standardContextual"/>
         </w:rPr>
       </w:pPr>
-      <w:hyperlink w:anchor="_Toc174378435" w:history="1">
+      <w:hyperlink w:anchor="_Toc174450893" w:history="1">
         <w:r>
           <w:rPr>
             <w:rStyle w:val="Hyperlink"/>
@@ -2758,7 +2783,7 @@
             <w:noProof/>
             <w:webHidden/>
           </w:rPr>
-          <w:instrText xml:space="preserve"> PAGEREF _Toc174378435 \h </w:instrText>
+          <w:instrText xml:space="preserve"> PAGEREF _Toc174450893 \h </w:instrText>
         </w:r>
         <w:r>
           <w:rPr>
@@ -2800,7 +2825,7 @@
           <w14:ligatures w14:val="standardContextual"/>
         </w:rPr>
       </w:pPr>
-      <w:hyperlink w:anchor="_Toc174378436" w:history="1">
+      <w:hyperlink w:anchor="_Toc174450894" w:history="1">
         <w:r>
           <w:rPr>
             <w:rStyle w:val="Hyperlink"/>
@@ -2839,7 +2864,7 @@
           <w:rPr>
             <w:webHidden/>
           </w:rPr>
-          <w:instrText xml:space="preserve"> PAGEREF _Toc174378436 \h </w:instrText>
+          <w:instrText xml:space="preserve"> PAGEREF _Toc174450894 \h </w:instrText>
         </w:r>
         <w:r>
           <w:rPr>
@@ -2881,7 +2906,7 @@
           <w14:ligatures w14:val="standardContextual"/>
         </w:rPr>
       </w:pPr>
-      <w:hyperlink w:anchor="_Toc174378437" w:history="1">
+      <w:hyperlink w:anchor="_Toc174450895" w:history="1">
         <w:r>
           <w:rPr>
             <w:rStyle w:val="Hyperlink"/>
@@ -2926,7 +2951,7 @@
             <w:noProof/>
             <w:webHidden/>
           </w:rPr>
-          <w:instrText xml:space="preserve"> PAGEREF _Toc174378437 \h </w:instrText>
+          <w:instrText xml:space="preserve"> PAGEREF _Toc174450895 \h </w:instrText>
         </w:r>
         <w:r>
           <w:rPr>
@@ -2972,7 +2997,7 @@
           <w14:ligatures w14:val="standardContextual"/>
         </w:rPr>
       </w:pPr>
-      <w:hyperlink w:anchor="_Toc174378438" w:history="1">
+      <w:hyperlink w:anchor="_Toc174450896" w:history="1">
         <w:r>
           <w:rPr>
             <w:rStyle w:val="Hyperlink"/>
@@ -3017,7 +3042,7 @@
             <w:noProof/>
             <w:webHidden/>
           </w:rPr>
-          <w:instrText xml:space="preserve"> PAGEREF _Toc174378438 \h </w:instrText>
+          <w:instrText xml:space="preserve"> PAGEREF _Toc174450896 \h </w:instrText>
         </w:r>
         <w:r>
           <w:rPr>
@@ -3063,7 +3088,7 @@
           <w14:ligatures w14:val="standardContextual"/>
         </w:rPr>
       </w:pPr>
-      <w:hyperlink w:anchor="_Toc174378439" w:history="1">
+      <w:hyperlink w:anchor="_Toc174450897" w:history="1">
         <w:r>
           <w:rPr>
             <w:rStyle w:val="Hyperlink"/>
@@ -3108,7 +3133,7 @@
             <w:noProof/>
             <w:webHidden/>
           </w:rPr>
-          <w:instrText xml:space="preserve"> PAGEREF _Toc174378439 \h </w:instrText>
+          <w:instrText xml:space="preserve"> PAGEREF _Toc174450897 \h </w:instrText>
         </w:r>
         <w:r>
           <w:rPr>
@@ -3150,7 +3175,7 @@
           <w14:ligatures w14:val="standardContextual"/>
         </w:rPr>
       </w:pPr>
-      <w:hyperlink w:anchor="_Toc174378440" w:history="1">
+      <w:hyperlink w:anchor="_Toc174450898" w:history="1">
         <w:r>
           <w:rPr>
             <w:rStyle w:val="Hyperlink"/>
@@ -3189,7 +3214,7 @@
           <w:rPr>
             <w:webHidden/>
           </w:rPr>
-          <w:instrText xml:space="preserve"> PAGEREF _Toc174378440 \h </w:instrText>
+          <w:instrText xml:space="preserve"> PAGEREF _Toc174450898 \h </w:instrText>
         </w:r>
         <w:r>
           <w:rPr>
@@ -3231,7 +3256,7 @@
           <w14:ligatures w14:val="standardContextual"/>
         </w:rPr>
       </w:pPr>
-      <w:hyperlink w:anchor="_Toc174378441" w:history="1">
+      <w:hyperlink w:anchor="_Toc174450899" w:history="1">
         <w:r>
           <w:rPr>
             <w:rStyle w:val="Hyperlink"/>
@@ -3276,7 +3301,7 @@
             <w:noProof/>
             <w:webHidden/>
           </w:rPr>
-          <w:instrText xml:space="preserve"> PAGEREF _Toc174378441 \h </w:instrText>
+          <w:instrText xml:space="preserve"> PAGEREF _Toc174450899 \h </w:instrText>
         </w:r>
         <w:r>
           <w:rPr>
@@ -3322,7 +3347,7 @@
           <w14:ligatures w14:val="standardContextual"/>
         </w:rPr>
       </w:pPr>
-      <w:hyperlink w:anchor="_Toc174378442" w:history="1">
+      <w:hyperlink w:anchor="_Toc174450900" w:history="1">
         <w:r>
           <w:rPr>
             <w:rStyle w:val="Hyperlink"/>
@@ -3367,7 +3392,7 @@
             <w:noProof/>
             <w:webHidden/>
           </w:rPr>
-          <w:instrText xml:space="preserve"> PAGEREF _Toc174378442 \h </w:instrText>
+          <w:instrText xml:space="preserve"> PAGEREF _Toc174450900 \h </w:instrText>
         </w:r>
         <w:r>
           <w:rPr>
@@ -3410,7 +3435,7 @@
           <w14:ligatures w14:val="standardContextual"/>
         </w:rPr>
       </w:pPr>
-      <w:hyperlink w:anchor="_Toc174378443" w:history="1">
+      <w:hyperlink w:anchor="_Toc174450901" w:history="1">
         <w:r>
           <w:rPr>
             <w:rStyle w:val="Hyperlink"/>
@@ -3450,7 +3475,7 @@
           <w:rPr>
             <w:webHidden/>
           </w:rPr>
-          <w:instrText xml:space="preserve"> PAGEREF _Toc174378443 \h </w:instrText>
+          <w:instrText xml:space="preserve"> PAGEREF _Toc174450901 \h </w:instrText>
         </w:r>
         <w:r>
           <w:rPr>
@@ -3488,7 +3513,7 @@
           <w14:ligatures w14:val="standardContextual"/>
         </w:rPr>
       </w:pPr>
-      <w:hyperlink w:anchor="_Toc174378444" w:history="1">
+      <w:hyperlink w:anchor="_Toc174450902" w:history="1">
         <w:r>
           <w:rPr>
             <w:rStyle w:val="Hyperlink"/>
@@ -3527,7 +3552,7 @@
           <w:rPr>
             <w:webHidden/>
           </w:rPr>
-          <w:instrText xml:space="preserve"> PAGEREF _Toc174378444 \h </w:instrText>
+          <w:instrText xml:space="preserve"> PAGEREF _Toc174450902 \h </w:instrText>
         </w:r>
         <w:r>
           <w:rPr>
@@ -3565,7 +3590,7 @@
           <w14:ligatures w14:val="standardContextual"/>
         </w:rPr>
       </w:pPr>
-      <w:hyperlink w:anchor="_Toc174378445" w:history="1">
+      <w:hyperlink w:anchor="_Toc174450903" w:history="1">
         <w:r>
           <w:rPr>
             <w:rStyle w:val="Hyperlink"/>
@@ -3604,7 +3629,7 @@
           <w:rPr>
             <w:webHidden/>
           </w:rPr>
-          <w:instrText xml:space="preserve"> PAGEREF _Toc174378445 \h </w:instrText>
+          <w:instrText xml:space="preserve"> PAGEREF _Toc174450903 \h </w:instrText>
         </w:r>
         <w:r>
           <w:rPr>
@@ -3642,7 +3667,7 @@
           <w14:ligatures w14:val="standardContextual"/>
         </w:rPr>
       </w:pPr>
-      <w:hyperlink w:anchor="_Toc174378446" w:history="1">
+      <w:hyperlink w:anchor="_Toc174450904" w:history="1">
         <w:r>
           <w:rPr>
             <w:rStyle w:val="Hyperlink"/>
@@ -3681,7 +3706,7 @@
           <w:rPr>
             <w:webHidden/>
           </w:rPr>
-          <w:instrText xml:space="preserve"> PAGEREF _Toc174378446 \h </w:instrText>
+          <w:instrText xml:space="preserve"> PAGEREF _Toc174450904 \h </w:instrText>
         </w:r>
         <w:r>
           <w:rPr>
@@ -3719,7 +3744,7 @@
           <w14:ligatures w14:val="standardContextual"/>
         </w:rPr>
       </w:pPr>
-      <w:hyperlink w:anchor="_Toc174378447" w:history="1">
+      <w:hyperlink w:anchor="_Toc174450905" w:history="1">
         <w:r>
           <w:rPr>
             <w:rStyle w:val="Hyperlink"/>
@@ -3758,7 +3783,7 @@
           <w:rPr>
             <w:webHidden/>
           </w:rPr>
-          <w:instrText xml:space="preserve"> PAGEREF _Toc174378447 \h </w:instrText>
+          <w:instrText xml:space="preserve"> PAGEREF _Toc174450905 \h </w:instrText>
         </w:r>
         <w:r>
           <w:rPr>
@@ -3775,161 +3800,7 @@
           <w:rPr>
             <w:webHidden/>
           </w:rPr>
-          <w:t>29</w:t>
-        </w:r>
-        <w:r>
-          <w:rPr>
-            <w:webHidden/>
-          </w:rPr>
-          <w:fldChar w:fldCharType="end"/>
-        </w:r>
-      </w:hyperlink>
-    </w:p>
-    <w:p>
-      <w:pPr>
-        <w:pStyle w:val="TOC2"/>
-        <w:rPr>
-          <w:rFonts w:eastAsiaTheme="minorEastAsia"/>
-          <w:kern w:val="2"/>
-          <w:sz w:val="24"/>
-          <w:szCs w:val="24"/>
-          <w14:ligatures w14:val="standardContextual"/>
-        </w:rPr>
-      </w:pPr>
-      <w:hyperlink w:anchor="_Toc174378448" w:history="1">
-        <w:r>
-          <w:rPr>
-            <w:rStyle w:val="Hyperlink"/>
-          </w:rPr>
-          <w:t>4.5.</w:t>
-        </w:r>
-        <w:r>
-          <w:rPr>
-            <w:rFonts w:eastAsiaTheme="minorEastAsia"/>
-            <w:kern w:val="2"/>
-            <w:sz w:val="24"/>
-            <w:szCs w:val="24"/>
-            <w14:ligatures w14:val="standardContextual"/>
-          </w:rPr>
-          <w:tab/>
-        </w:r>
-        <w:r>
-          <w:rPr>
-            <w:rStyle w:val="Hyperlink"/>
-          </w:rPr>
-          <w:t>Flood filling</w:t>
-        </w:r>
-        <w:r>
-          <w:rPr>
-            <w:webHidden/>
-          </w:rPr>
-          <w:tab/>
-        </w:r>
-        <w:r>
-          <w:rPr>
-            <w:webHidden/>
-          </w:rPr>
-          <w:fldChar w:fldCharType="begin"/>
-        </w:r>
-        <w:r>
-          <w:rPr>
-            <w:webHidden/>
-          </w:rPr>
-          <w:instrText xml:space="preserve"> PAGEREF _Toc174378448 \h </w:instrText>
-        </w:r>
-        <w:r>
-          <w:rPr>
-            <w:webHidden/>
-          </w:rPr>
-        </w:r>
-        <w:r>
-          <w:rPr>
-            <w:webHidden/>
-          </w:rPr>
-          <w:fldChar w:fldCharType="separate"/>
-        </w:r>
-        <w:r>
-          <w:rPr>
-            <w:webHidden/>
-          </w:rPr>
-          <w:t>29</w:t>
-        </w:r>
-        <w:r>
-          <w:rPr>
-            <w:webHidden/>
-          </w:rPr>
-          <w:fldChar w:fldCharType="end"/>
-        </w:r>
-      </w:hyperlink>
-    </w:p>
-    <w:p>
-      <w:pPr>
-        <w:pStyle w:val="TOC2"/>
-        <w:rPr>
-          <w:rFonts w:eastAsiaTheme="minorEastAsia"/>
-          <w:kern w:val="2"/>
-          <w:sz w:val="24"/>
-          <w:szCs w:val="24"/>
-          <w14:ligatures w14:val="standardContextual"/>
-        </w:rPr>
-      </w:pPr>
-      <w:hyperlink w:anchor="_Toc174378449" w:history="1">
-        <w:r>
-          <w:rPr>
-            <w:rStyle w:val="Hyperlink"/>
-          </w:rPr>
-          <w:t>4.6.</w:t>
-        </w:r>
-        <w:r>
-          <w:rPr>
-            <w:rFonts w:eastAsiaTheme="minorEastAsia"/>
-            <w:kern w:val="2"/>
-            <w:sz w:val="24"/>
-            <w:szCs w:val="24"/>
-            <w14:ligatures w14:val="standardContextual"/>
-          </w:rPr>
-          <w:tab/>
-        </w:r>
-        <w:r>
-          <w:rPr>
-            <w:rStyle w:val="Hyperlink"/>
-          </w:rPr>
-          <w:t>Assembling</w:t>
-        </w:r>
-        <w:r>
-          <w:rPr>
-            <w:webHidden/>
-          </w:rPr>
-          <w:tab/>
-        </w:r>
-        <w:r>
-          <w:rPr>
-            <w:webHidden/>
-          </w:rPr>
-          <w:fldChar w:fldCharType="begin"/>
-        </w:r>
-        <w:r>
-          <w:rPr>
-            <w:webHidden/>
-          </w:rPr>
-          <w:instrText xml:space="preserve"> PAGEREF _Toc174378449 \h </w:instrText>
-        </w:r>
-        <w:r>
-          <w:rPr>
-            <w:webHidden/>
-          </w:rPr>
-        </w:r>
-        <w:r>
-          <w:rPr>
-            <w:webHidden/>
-          </w:rPr>
-          <w:fldChar w:fldCharType="separate"/>
-        </w:r>
-        <w:r>
-          <w:rPr>
-            <w:webHidden/>
-          </w:rPr>
-          <w:t>29</w:t>
+          <w:t>28</w:t>
         </w:r>
         <w:r>
           <w:rPr>
@@ -3951,7 +3822,7 @@
           <w14:ligatures w14:val="standardContextual"/>
         </w:rPr>
       </w:pPr>
-      <w:hyperlink w:anchor="_Toc174378450" w:history="1">
+      <w:hyperlink w:anchor="_Toc174450906" w:history="1">
         <w:r>
           <w:rPr>
             <w:rStyle w:val="Hyperlink"/>
@@ -3991,7 +3862,7 @@
           <w:rPr>
             <w:webHidden/>
           </w:rPr>
-          <w:instrText xml:space="preserve"> PAGEREF _Toc174378450 \h </w:instrText>
+          <w:instrText xml:space="preserve"> PAGEREF _Toc174450906 \h </w:instrText>
         </w:r>
         <w:r>
           <w:rPr>
@@ -4008,7 +3879,7 @@
           <w:rPr>
             <w:webHidden/>
           </w:rPr>
-          <w:t>30</w:t>
+          <w:t>29</w:t>
         </w:r>
         <w:r>
           <w:rPr>
@@ -4029,7 +3900,7 @@
           <w14:ligatures w14:val="standardContextual"/>
         </w:rPr>
       </w:pPr>
-      <w:hyperlink w:anchor="_Toc174378451" w:history="1">
+      <w:hyperlink w:anchor="_Toc174450907" w:history="1">
         <w:r>
           <w:rPr>
             <w:rStyle w:val="Hyperlink"/>
@@ -4068,7 +3939,7 @@
           <w:rPr>
             <w:webHidden/>
           </w:rPr>
-          <w:instrText xml:space="preserve"> PAGEREF _Toc174378451 \h </w:instrText>
+          <w:instrText xml:space="preserve"> PAGEREF _Toc174450907 \h </w:instrText>
         </w:r>
         <w:r>
           <w:rPr>
@@ -4085,7 +3956,7 @@
           <w:rPr>
             <w:webHidden/>
           </w:rPr>
-          <w:t>30</w:t>
+          <w:t>29</w:t>
         </w:r>
         <w:r>
           <w:rPr>
@@ -4106,7 +3977,7 @@
           <w14:ligatures w14:val="standardContextual"/>
         </w:rPr>
       </w:pPr>
-      <w:hyperlink w:anchor="_Toc174378452" w:history="1">
+      <w:hyperlink w:anchor="_Toc174450908" w:history="1">
         <w:r>
           <w:rPr>
             <w:rStyle w:val="Hyperlink"/>
@@ -4145,7 +4016,7 @@
           <w:rPr>
             <w:webHidden/>
           </w:rPr>
-          <w:instrText xml:space="preserve"> PAGEREF _Toc174378452 \h </w:instrText>
+          <w:instrText xml:space="preserve"> PAGEREF _Toc174450908 \h </w:instrText>
         </w:r>
         <w:r>
           <w:rPr>
@@ -4162,7 +4033,7 @@
           <w:rPr>
             <w:webHidden/>
           </w:rPr>
-          <w:t>30</w:t>
+          <w:t>29</w:t>
         </w:r>
         <w:r>
           <w:rPr>
@@ -4184,7 +4055,7 @@
           <w14:ligatures w14:val="standardContextual"/>
         </w:rPr>
       </w:pPr>
-      <w:hyperlink w:anchor="_Toc174378453" w:history="1">
+      <w:hyperlink w:anchor="_Toc174450909" w:history="1">
         <w:r>
           <w:rPr>
             <w:rStyle w:val="Hyperlink"/>
@@ -4224,7 +4095,7 @@
           <w:rPr>
             <w:webHidden/>
           </w:rPr>
-          <w:instrText xml:space="preserve"> PAGEREF _Toc174378453 \h </w:instrText>
+          <w:instrText xml:space="preserve"> PAGEREF _Toc174450909 \h </w:instrText>
         </w:r>
         <w:r>
           <w:rPr>
@@ -4241,7 +4112,7 @@
           <w:rPr>
             <w:webHidden/>
           </w:rPr>
-          <w:t>31</w:t>
+          <w:t>30</w:t>
         </w:r>
         <w:r>
           <w:rPr>
@@ -4263,7 +4134,7 @@
           <w14:ligatures w14:val="standardContextual"/>
         </w:rPr>
       </w:pPr>
-      <w:hyperlink w:anchor="_Toc174378454" w:history="1">
+      <w:hyperlink w:anchor="_Toc174450910" w:history="1">
         <w:r>
           <w:rPr>
             <w:rStyle w:val="Hyperlink"/>
@@ -4303,7 +4174,7 @@
           <w:rPr>
             <w:webHidden/>
           </w:rPr>
-          <w:instrText xml:space="preserve"> PAGEREF _Toc174378454 \h </w:instrText>
+          <w:instrText xml:space="preserve"> PAGEREF _Toc174450910 \h </w:instrText>
         </w:r>
         <w:r>
           <w:rPr>
@@ -4320,7 +4191,7 @@
           <w:rPr>
             <w:webHidden/>
           </w:rPr>
-          <w:t>32</w:t>
+          <w:t>31</w:t>
         </w:r>
         <w:r>
           <w:rPr>
@@ -4342,7 +4213,7 @@
           <w14:ligatures w14:val="standardContextual"/>
         </w:rPr>
       </w:pPr>
-      <w:hyperlink w:anchor="_Toc174378455" w:history="1">
+      <w:hyperlink w:anchor="_Toc174450911" w:history="1">
         <w:r>
           <w:rPr>
             <w:rStyle w:val="Hyperlink"/>
@@ -4365,7 +4236,7 @@
           <w:rPr>
             <w:webHidden/>
           </w:rPr>
-          <w:instrText xml:space="preserve"> PAGEREF _Toc174378455 \h </w:instrText>
+          <w:instrText xml:space="preserve"> PAGEREF _Toc174450911 \h </w:instrText>
         </w:r>
         <w:r>
           <w:rPr>
@@ -4382,7 +4253,7 @@
           <w:rPr>
             <w:webHidden/>
           </w:rPr>
-          <w:t>33</w:t>
+          <w:t>32</w:t>
         </w:r>
         <w:r>
           <w:rPr>
@@ -4404,7 +4275,7 @@
           <w14:ligatures w14:val="standardContextual"/>
         </w:rPr>
       </w:pPr>
-      <w:hyperlink w:anchor="_Toc174378456" w:history="1">
+      <w:hyperlink w:anchor="_Toc174450912" w:history="1">
         <w:r>
           <w:rPr>
             <w:rStyle w:val="Hyperlink"/>
@@ -4427,7 +4298,7 @@
           <w:rPr>
             <w:webHidden/>
           </w:rPr>
-          <w:instrText xml:space="preserve"> PAGEREF _Toc174378456 \h </w:instrText>
+          <w:instrText xml:space="preserve"> PAGEREF _Toc174450912 \h </w:instrText>
         </w:r>
         <w:r>
           <w:rPr>
@@ -4444,7 +4315,7 @@
           <w:rPr>
             <w:webHidden/>
           </w:rPr>
-          <w:t>34</w:t>
+          <w:t>33</w:t>
         </w:r>
         <w:r>
           <w:rPr>
@@ -4464,7 +4335,7 @@
         <w:fldChar w:fldCharType="end"/>
       </w:r>
       <w:bookmarkStart w:id="3" w:name="_Ref173077465"/>
-      <w:bookmarkStart w:id="4" w:name="_Toc174378415"/>
+      <w:bookmarkStart w:id="4" w:name="_Toc174450873"/>
       <w:r>
         <w:t>Introduction</w:t>
       </w:r>
@@ -4720,6 +4591,7 @@
       <w:r>
         <w:t xml:space="preserve">soccer </w:t>
       </w:r>
+      <w:proofErr w:type="gramStart"/>
       <w:r>
         <w:t>pitch</w:t>
       </w:r>
@@ -4727,7 +4599,11 @@
         <w:t xml:space="preserve">, </w:t>
       </w:r>
       <w:r>
-        <w:t xml:space="preserve">but </w:t>
+        <w:t>but</w:t>
+      </w:r>
+      <w:proofErr w:type="gramEnd"/>
+      <w:r>
+        <w:t xml:space="preserve"> </w:t>
       </w:r>
       <w:r>
         <w:t xml:space="preserve">evaluating them </w:t>
@@ -4962,7 +4838,15 @@
         <w:t xml:space="preserve"> mapping based on input from </w:t>
       </w:r>
       <w:r>
-        <w:t xml:space="preserve">the game developers, in order to </w:t>
+        <w:t xml:space="preserve">the game developers, </w:t>
+      </w:r>
+      <w:proofErr w:type="gramStart"/>
+      <w:r>
+        <w:t>in order to</w:t>
+      </w:r>
+      <w:proofErr w:type="gramEnd"/>
+      <w:r>
+        <w:t xml:space="preserve"> </w:t>
       </w:r>
       <w:r>
         <w:t>lighten the workload on the developers while simultaneously improving the quality of the mappin</w:t>
@@ -4978,7 +4862,7 @@
       <w:pPr>
         <w:pStyle w:val="KapitelII"/>
       </w:pPr>
-      <w:bookmarkStart w:id="5" w:name="_Toc174378416"/>
+      <w:bookmarkStart w:id="5" w:name="_Toc174450874"/>
       <w:r>
         <w:t>Problem Statement</w:t>
       </w:r>
@@ -4989,7 +4873,15 @@
         <w:pStyle w:val="BodyText"/>
       </w:pPr>
       <w:r>
-        <w:t xml:space="preserve">This mapping </w:t>
+        <w:t xml:space="preserve">This </w:t>
+      </w:r>
+      <w:proofErr w:type="gramStart"/>
+      <w:r>
+        <w:t>mapping</w:t>
+      </w:r>
+      <w:proofErr w:type="gramEnd"/>
+      <w:r>
+        <w:t xml:space="preserve"> </w:t>
       </w:r>
       <w:r>
         <w:t>is created</w:t>
@@ -5408,7 +5300,7 @@
       <w:pPr>
         <w:pStyle w:val="KapitelII"/>
       </w:pPr>
-      <w:bookmarkStart w:id="6" w:name="_Toc174378417"/>
+      <w:bookmarkStart w:id="6" w:name="_Toc174450875"/>
       <w:r>
         <w:t>Functional Requirements</w:t>
       </w:r>
@@ -5591,10 +5483,18 @@
         <w:t xml:space="preserve"> delimiter </w:t>
       </w:r>
       <w:r>
-        <w:t>must always stop a</w:t>
-      </w:r>
-      <w:r>
-        <w:t xml:space="preserve"> volume </w:t>
+        <w:t xml:space="preserve">must always stop </w:t>
+      </w:r>
+      <w:proofErr w:type="gramStart"/>
+      <w:r>
+        <w:t>a</w:t>
+      </w:r>
+      <w:r>
+        <w:t xml:space="preserve"> volume</w:t>
+      </w:r>
+      <w:proofErr w:type="gramEnd"/>
+      <w:r>
+        <w:t xml:space="preserve"> </w:t>
       </w:r>
       <w:r>
         <w:t>from growing in this direction.</w:t>
@@ -5673,7 +5573,7 @@
       <w:pPr>
         <w:pStyle w:val="KapitelII"/>
       </w:pPr>
-      <w:bookmarkStart w:id="7" w:name="_Toc174378418"/>
+      <w:bookmarkStart w:id="7" w:name="_Toc174450876"/>
       <w:r>
         <w:t>Non-functional requirements</w:t>
       </w:r>
@@ -5760,7 +5660,7 @@
       <w:pPr>
         <w:pStyle w:val="KapitelI"/>
       </w:pPr>
-      <w:bookmarkStart w:id="8" w:name="_Toc174378419"/>
+      <w:bookmarkStart w:id="8" w:name="_Toc174450877"/>
       <w:r>
         <w:lastRenderedPageBreak/>
         <w:t>Related work</w:t>
@@ -5771,7 +5671,7 @@
       <w:pPr>
         <w:pStyle w:val="KapitelII"/>
       </w:pPr>
-      <w:bookmarkStart w:id="9" w:name="_Toc174378420"/>
+      <w:bookmarkStart w:id="9" w:name="_Toc174450878"/>
       <w:r>
         <w:t>Space Foundation System</w:t>
       </w:r>
@@ -5846,7 +5746,7 @@
       </w:pPr>
       <w:bookmarkStart w:id="10" w:name="_Ref171870769"/>
       <w:bookmarkStart w:id="11" w:name="_Ref171870774"/>
-      <w:bookmarkStart w:id="12" w:name="_Toc174378421"/>
+      <w:bookmarkStart w:id="12" w:name="_Toc174450879"/>
       <w:r>
         <w:t>Thesis</w:t>
       </w:r>
@@ -5948,7 +5848,7 @@
         <w:pStyle w:val="KapitelII"/>
       </w:pPr>
       <w:bookmarkStart w:id="13" w:name="_Ref173939542"/>
-      <w:bookmarkStart w:id="14" w:name="_Toc174378422"/>
+      <w:bookmarkStart w:id="14" w:name="_Toc174450880"/>
       <w:r>
         <w:t>Bounding Volume Hierarchies</w:t>
       </w:r>
@@ -6066,7 +5966,7 @@
       <w:pPr>
         <w:pStyle w:val="KapitelII"/>
       </w:pPr>
-      <w:bookmarkStart w:id="15" w:name="_Toc174378423"/>
+      <w:bookmarkStart w:id="15" w:name="_Toc174450881"/>
       <w:r>
         <w:t>Flood Filling</w:t>
       </w:r>
@@ -6138,7 +6038,7 @@
       <w:pPr>
         <w:pStyle w:val="KapitelII"/>
       </w:pPr>
-      <w:bookmarkStart w:id="16" w:name="_Toc174378424"/>
+      <w:bookmarkStart w:id="16" w:name="_Toc174450882"/>
       <w:r>
         <w:lastRenderedPageBreak/>
         <w:t>Definition of the term “Volume”</w:t>
@@ -6362,22 +6262,24 @@
       <w:pPr>
         <w:pStyle w:val="KapitelI"/>
       </w:pPr>
-      <w:bookmarkStart w:id="17" w:name="_Toc174378425"/>
+      <w:bookmarkStart w:id="17" w:name="_Ref174448399"/>
+      <w:bookmarkStart w:id="18" w:name="_Toc174450883"/>
       <w:r>
         <w:lastRenderedPageBreak/>
         <w:t>Approach</w:t>
       </w:r>
       <w:bookmarkEnd w:id="17"/>
+      <w:bookmarkEnd w:id="18"/>
     </w:p>
     <w:p>
       <w:pPr>
         <w:pStyle w:val="KapitelII"/>
       </w:pPr>
-      <w:bookmarkStart w:id="18" w:name="_Toc174378426"/>
+      <w:bookmarkStart w:id="19" w:name="_Toc174450884"/>
       <w:r>
         <w:t>Overview</w:t>
       </w:r>
-      <w:bookmarkEnd w:id="18"/>
+      <w:bookmarkEnd w:id="19"/>
     </w:p>
     <w:p>
       <w:pPr>
@@ -6418,11 +6320,11 @@
       <w:pPr>
         <w:pStyle w:val="KapitelII"/>
       </w:pPr>
-      <w:bookmarkStart w:id="19" w:name="_Toc174378427"/>
+      <w:bookmarkStart w:id="20" w:name="_Toc174450885"/>
       <w:r>
         <w:t>Representing Anchors</w:t>
       </w:r>
-      <w:bookmarkEnd w:id="19"/>
+      <w:bookmarkEnd w:id="20"/>
     </w:p>
     <w:p>
       <w:pPr>
@@ -6466,13 +6368,13 @@
       <w:pPr>
         <w:pStyle w:val="KapitelII"/>
       </w:pPr>
-      <w:bookmarkStart w:id="20" w:name="_Ref171774734"/>
-      <w:bookmarkStart w:id="21" w:name="_Toc174378428"/>
+      <w:bookmarkStart w:id="21" w:name="_Ref171774734"/>
+      <w:bookmarkStart w:id="22" w:name="_Toc174450886"/>
       <w:r>
         <w:t>Representing Volumes</w:t>
       </w:r>
-      <w:bookmarkEnd w:id="20"/>
       <w:bookmarkEnd w:id="21"/>
+      <w:bookmarkEnd w:id="22"/>
     </w:p>
     <w:p>
       <w:pPr>
@@ -6671,7 +6573,15 @@
         <w:t>recursively making the shapes smaller and smaller</w:t>
       </w:r>
       <w:r>
-        <w:t>, similar to a BVH tree.</w:t>
+        <w:t xml:space="preserve">, </w:t>
+      </w:r>
+      <w:proofErr w:type="gramStart"/>
+      <w:r>
+        <w:t>similar to</w:t>
+      </w:r>
+      <w:proofErr w:type="gramEnd"/>
+      <w:r>
+        <w:t xml:space="preserve"> a BVH tree.</w:t>
       </w:r>
       <w:r>
         <w:t xml:space="preserve"> While this </w:t>
@@ -7022,9 +6932,9 @@
         <w:pStyle w:val="Caption"/>
         <w:jc w:val="center"/>
       </w:pPr>
-      <w:bookmarkStart w:id="22" w:name="_Ref171870618"/>
-      <w:bookmarkStart w:id="23" w:name="_Ref171870612"/>
-      <w:bookmarkStart w:id="24" w:name="_Toc174029041"/>
+      <w:bookmarkStart w:id="23" w:name="_Ref171870618"/>
+      <w:bookmarkStart w:id="24" w:name="_Ref171870612"/>
+      <w:bookmarkStart w:id="25" w:name="_Toc174029041"/>
       <w:r>
         <w:t xml:space="preserve">Figure </w:t>
       </w:r>
@@ -7046,7 +6956,7 @@
       <w:r>
         <w:fldChar w:fldCharType="end"/>
       </w:r>
-      <w:bookmarkEnd w:id="22"/>
+      <w:bookmarkEnd w:id="23"/>
       <w:r>
         <w:t xml:space="preserve">: The </w:t>
       </w:r>
@@ -7056,8 +6966,8 @@
       <w:r>
         <w:t>proposed representations of volumes, from left to right</w:t>
       </w:r>
-      <w:bookmarkEnd w:id="23"/>
       <w:bookmarkEnd w:id="24"/>
+      <w:bookmarkEnd w:id="25"/>
       <w:r>
         <w:t>, with the initial shape on the left.</w:t>
       </w:r>
@@ -7066,11 +6976,11 @@
       <w:pPr>
         <w:pStyle w:val="KapitelII"/>
       </w:pPr>
-      <w:bookmarkStart w:id="25" w:name="_Toc174378429"/>
+      <w:bookmarkStart w:id="26" w:name="_Toc174450887"/>
       <w:r>
         <w:t>Representing Delimiters</w:t>
       </w:r>
-      <w:bookmarkEnd w:id="25"/>
+      <w:bookmarkEnd w:id="26"/>
     </w:p>
     <w:p>
       <w:pPr>
@@ -7462,18 +7372,26 @@
         <w:t>If delimiter planes were standalone objects in the world, the game developer would need to move both delimiter planes if they wanted to move the wall.</w:t>
       </w:r>
       <w:r>
-        <w:t xml:space="preserve"> With this setup, they only have to move the delimiter object, and the planes will remain attached to it.</w:t>
+        <w:t xml:space="preserve"> With this setup, they only </w:t>
+      </w:r>
+      <w:proofErr w:type="gramStart"/>
+      <w:r>
+        <w:t>have to</w:t>
+      </w:r>
+      <w:proofErr w:type="gramEnd"/>
+      <w:r>
+        <w:t xml:space="preserve"> move the delimiter object, and the planes will remain attached to it.</w:t>
       </w:r>
     </w:p>
     <w:p>
       <w:pPr>
         <w:pStyle w:val="KapitelIII"/>
       </w:pPr>
-      <w:bookmarkStart w:id="26" w:name="_Toc174378430"/>
+      <w:bookmarkStart w:id="27" w:name="_Toc174450888"/>
       <w:r>
         <w:t>Representing Delimiter Planes</w:t>
       </w:r>
-      <w:bookmarkEnd w:id="26"/>
+      <w:bookmarkEnd w:id="27"/>
     </w:p>
     <w:p>
       <w:pPr>
@@ -7562,7 +7480,7 @@
         <w:pStyle w:val="Caption"/>
         <w:jc w:val="center"/>
       </w:pPr>
-      <w:bookmarkStart w:id="27" w:name="_Toc174029042"/>
+      <w:bookmarkStart w:id="28" w:name="_Toc174029042"/>
       <w:r>
         <w:t xml:space="preserve">Figure </w:t>
       </w:r>
@@ -7614,20 +7532,20 @@
       <w:r>
         <w:t>.</w:t>
       </w:r>
-      <w:bookmarkEnd w:id="27"/>
+      <w:bookmarkEnd w:id="28"/>
     </w:p>
     <w:p>
       <w:pPr>
         <w:pStyle w:val="KapitelII"/>
       </w:pPr>
-      <w:bookmarkStart w:id="28" w:name="_Ref172301216"/>
-      <w:bookmarkStart w:id="29" w:name="_Toc174378431"/>
+      <w:bookmarkStart w:id="29" w:name="_Ref172301216"/>
+      <w:bookmarkStart w:id="30" w:name="_Toc174450889"/>
       <w:r>
         <w:t>Virtually extending Delimiter Planes</w:t>
       </w:r>
-      <w:bookmarkStart w:id="30" w:name="_Ref171873322"/>
-      <w:bookmarkEnd w:id="28"/>
+      <w:bookmarkStart w:id="31" w:name="_Ref171873322"/>
       <w:bookmarkEnd w:id="29"/>
+      <w:bookmarkEnd w:id="30"/>
     </w:p>
     <w:p>
       <w:pPr>
@@ -7713,7 +7631,15 @@
         <w:t>what they want</w:t>
       </w:r>
       <w:r>
-        <w:t xml:space="preserve"> at the cost of increased workload. The algorithm was however designed in a way that common cases should generate the expected result, so that developers only have to manually set up specific planes in edge cases. </w:t>
+        <w:t xml:space="preserve"> at the cost of increased workload. The algorithm was however designed in a way that common cases should generate the expected result, so that developers only </w:t>
+      </w:r>
+      <w:proofErr w:type="gramStart"/>
+      <w:r>
+        <w:t>have to</w:t>
+      </w:r>
+      <w:proofErr w:type="gramEnd"/>
+      <w:r>
+        <w:t xml:space="preserve"> manually set up specific planes in edge cases. </w:t>
       </w:r>
     </w:p>
     <w:p>
@@ -7886,9 +7812,9 @@
         <w:pStyle w:val="Caption"/>
         <w:jc w:val="center"/>
       </w:pPr>
-      <w:bookmarkStart w:id="31" w:name="_Ref172551374"/>
-      <w:bookmarkStart w:id="32" w:name="_Ref172560349"/>
-      <w:bookmarkStart w:id="33" w:name="_Toc174029043"/>
+      <w:bookmarkStart w:id="32" w:name="_Ref172551374"/>
+      <w:bookmarkStart w:id="33" w:name="_Ref172560349"/>
+      <w:bookmarkStart w:id="34" w:name="_Toc174029043"/>
       <w:r>
         <w:t xml:space="preserve">Figure </w:t>
       </w:r>
@@ -7910,15 +7836,15 @@
       <w:r>
         <w:fldChar w:fldCharType="end"/>
       </w:r>
-      <w:bookmarkEnd w:id="31"/>
+      <w:bookmarkEnd w:id="32"/>
       <w:r>
         <w:t>: Visual Example of virtually extending Delimiter Planes</w:t>
       </w:r>
-      <w:bookmarkEnd w:id="32"/>
+      <w:bookmarkEnd w:id="33"/>
       <w:r>
         <w:t>. Delimiters are displayed from a top-down view.</w:t>
       </w:r>
-      <w:bookmarkEnd w:id="33"/>
+      <w:bookmarkEnd w:id="34"/>
     </w:p>
     <w:p>
       <w:pPr>
@@ -8013,7 +7939,7 @@
         <w:pStyle w:val="Caption"/>
         <w:jc w:val="center"/>
       </w:pPr>
-      <w:bookmarkStart w:id="34" w:name="_Toc174029044"/>
+      <w:bookmarkStart w:id="35" w:name="_Toc174029044"/>
       <w:r>
         <w:t xml:space="preserve">Figure </w:t>
       </w:r>
@@ -8038,20 +7964,20 @@
       <w:r>
         <w:t>: Virtual Extension can be specific for each orthogonal axis of a plane.</w:t>
       </w:r>
-      <w:bookmarkEnd w:id="34"/>
+      <w:bookmarkEnd w:id="35"/>
     </w:p>
     <w:p>
       <w:pPr>
         <w:pStyle w:val="KapitelII"/>
       </w:pPr>
-      <w:bookmarkStart w:id="35" w:name="_Ref172557914"/>
-      <w:bookmarkStart w:id="36" w:name="_Toc174378432"/>
+      <w:bookmarkStart w:id="36" w:name="_Ref172557914"/>
+      <w:bookmarkStart w:id="37" w:name="_Toc174450890"/>
       <w:r>
         <w:t>Clipping Delimiters</w:t>
       </w:r>
-      <w:bookmarkEnd w:id="30"/>
-      <w:bookmarkEnd w:id="35"/>
+      <w:bookmarkEnd w:id="31"/>
       <w:bookmarkEnd w:id="36"/>
+      <w:bookmarkEnd w:id="37"/>
     </w:p>
     <w:p>
       <w:pPr>
@@ -8175,11 +8101,11 @@
       <w:pPr>
         <w:pStyle w:val="KapitelIII"/>
       </w:pPr>
-      <w:bookmarkStart w:id="37" w:name="_Toc174378433"/>
+      <w:bookmarkStart w:id="38" w:name="_Toc174450891"/>
       <w:r>
         <w:t>Cutting Delimiters down instead of growing them outward</w:t>
       </w:r>
-      <w:bookmarkEnd w:id="37"/>
+      <w:bookmarkEnd w:id="38"/>
     </w:p>
     <w:p>
       <w:pPr>
@@ -8291,11 +8217,11 @@
       <w:pPr>
         <w:pStyle w:val="KapitelIII"/>
       </w:pPr>
-      <w:bookmarkStart w:id="38" w:name="_Toc174378434"/>
+      <w:bookmarkStart w:id="39" w:name="_Toc174450892"/>
       <w:r>
         <w:t>Solving an intersection</w:t>
       </w:r>
-      <w:bookmarkEnd w:id="38"/>
+      <w:bookmarkEnd w:id="39"/>
     </w:p>
     <w:p>
       <w:pPr>
@@ -8455,8 +8381,8 @@
         <w:pStyle w:val="Caption"/>
         <w:jc w:val="center"/>
       </w:pPr>
-      <w:bookmarkStart w:id="39" w:name="_Ref174378173"/>
-      <w:bookmarkStart w:id="40" w:name="_Toc174029045"/>
+      <w:bookmarkStart w:id="40" w:name="_Ref174378173"/>
+      <w:bookmarkStart w:id="41" w:name="_Toc174029045"/>
       <w:r>
         <w:t xml:space="preserve">Figure </w:t>
       </w:r>
@@ -8478,14 +8404,14 @@
       <w:r>
         <w:fldChar w:fldCharType="end"/>
       </w:r>
-      <w:bookmarkEnd w:id="39"/>
+      <w:bookmarkEnd w:id="40"/>
       <w:r>
         <w:t>: The black part is clipped away from the delimiters whose level is not lower than the other's.</w:t>
       </w:r>
       <w:r>
         <w:t xml:space="preserve"> Delimiters are seen from a top-down view.</w:t>
       </w:r>
-      <w:bookmarkEnd w:id="40"/>
+      <w:bookmarkEnd w:id="41"/>
     </w:p>
     <w:p>
       <w:pPr>
@@ -8619,8 +8545,8 @@
         <w:pStyle w:val="Caption"/>
         <w:jc w:val="center"/>
       </w:pPr>
-      <w:bookmarkStart w:id="41" w:name="_Ref172806114"/>
-      <w:bookmarkStart w:id="42" w:name="_Toc174029046"/>
+      <w:bookmarkStart w:id="42" w:name="_Ref172806114"/>
+      <w:bookmarkStart w:id="43" w:name="_Toc174029046"/>
       <w:r>
         <w:t xml:space="preserve">Figure </w:t>
       </w:r>
@@ -8642,14 +8568,14 @@
       <w:r>
         <w:fldChar w:fldCharType="end"/>
       </w:r>
-      <w:bookmarkEnd w:id="41"/>
+      <w:bookmarkEnd w:id="42"/>
       <w:r>
         <w:t>: The two delimiters in red and blue intersect along the green axis. The red delimiter plane is tessellated so that no triangle of the plane intersects with the blue triangle anymore.</w:t>
       </w:r>
       <w:r>
         <w:t xml:space="preserve"> The same must now happen for the blue triangle.</w:t>
       </w:r>
-      <w:bookmarkEnd w:id="42"/>
+      <w:bookmarkEnd w:id="43"/>
     </w:p>
     <w:p>
       <w:pPr>
@@ -8711,12 +8637,12 @@
       <w:pPr>
         <w:pStyle w:val="KapitelIII"/>
       </w:pPr>
-      <w:bookmarkStart w:id="43" w:name="_Toc174378435"/>
+      <w:bookmarkStart w:id="44" w:name="_Toc174450893"/>
       <w:r>
         <w:lastRenderedPageBreak/>
         <w:t>Heuristic for ordering Delimiter intersections</w:t>
       </w:r>
-      <w:bookmarkEnd w:id="43"/>
+      <w:bookmarkEnd w:id="44"/>
     </w:p>
     <w:p>
       <w:pPr>
@@ -8826,8 +8752,8 @@
         <w:pStyle w:val="Caption"/>
         <w:jc w:val="center"/>
       </w:pPr>
-      <w:bookmarkStart w:id="44" w:name="_Ref172724374"/>
-      <w:bookmarkStart w:id="45" w:name="_Toc174029047"/>
+      <w:bookmarkStart w:id="45" w:name="_Ref172724374"/>
+      <w:bookmarkStart w:id="46" w:name="_Toc174029047"/>
       <w:r>
         <w:t xml:space="preserve">Figure </w:t>
       </w:r>
@@ -8849,7 +8775,7 @@
       <w:r>
         <w:fldChar w:fldCharType="end"/>
       </w:r>
-      <w:bookmarkEnd w:id="44"/>
+      <w:bookmarkEnd w:id="45"/>
       <w:r>
         <w:t>: An example of unexpected results if the intersections are not ordered properly.</w:t>
       </w:r>
@@ -8865,7 +8791,7 @@
       <w:r>
         <w:t>Delimiters are seen from a top-down view.</w:t>
       </w:r>
-      <w:bookmarkEnd w:id="45"/>
+      <w:bookmarkEnd w:id="46"/>
     </w:p>
     <w:p>
       <w:pPr>
@@ -9040,8 +8966,8 @@
         <w:pStyle w:val="Caption"/>
         <w:jc w:val="center"/>
       </w:pPr>
-      <w:bookmarkStart w:id="46" w:name="_Ref172738088"/>
-      <w:bookmarkStart w:id="47" w:name="_Toc174029048"/>
+      <w:bookmarkStart w:id="47" w:name="_Ref172738088"/>
+      <w:bookmarkStart w:id="48" w:name="_Toc174029048"/>
       <w:r>
         <w:t xml:space="preserve">Figure </w:t>
       </w:r>
@@ -9063,7 +8989,7 @@
       <w:r>
         <w:fldChar w:fldCharType="end"/>
       </w:r>
-      <w:bookmarkEnd w:id="46"/>
+      <w:bookmarkEnd w:id="47"/>
       <w:r>
         <w:t>: The blue dotted lines represent the heuristic by which intersections are sorted</w:t>
       </w:r>
@@ -9079,20 +9005,20 @@
         </w:rPr>
         <w:t xml:space="preserve"> The lengths of the two lines are summed together to find one distance value.</w:t>
       </w:r>
-      <w:bookmarkEnd w:id="47"/>
+      <w:bookmarkEnd w:id="48"/>
     </w:p>
     <w:p>
       <w:pPr>
         <w:pStyle w:val="KapitelII"/>
       </w:pPr>
-      <w:bookmarkStart w:id="48" w:name="_Ref172551539"/>
-      <w:bookmarkStart w:id="49" w:name="_Toc174378436"/>
+      <w:bookmarkStart w:id="49" w:name="_Ref172551539"/>
+      <w:bookmarkStart w:id="50" w:name="_Toc174450894"/>
       <w:r>
         <w:lastRenderedPageBreak/>
         <w:t>Calculating Volumes</w:t>
       </w:r>
-      <w:bookmarkEnd w:id="48"/>
       <w:bookmarkEnd w:id="49"/>
+      <w:bookmarkEnd w:id="50"/>
     </w:p>
     <w:p>
       <w:pPr>
@@ -9406,12 +9332,12 @@
       <w:pPr>
         <w:pStyle w:val="KapitelIII"/>
       </w:pPr>
-      <w:bookmarkStart w:id="50" w:name="_Toc174378437"/>
+      <w:bookmarkStart w:id="51" w:name="_Toc174450895"/>
       <w:r>
         <w:lastRenderedPageBreak/>
         <w:t>Assembling the triangles</w:t>
       </w:r>
-      <w:bookmarkEnd w:id="50"/>
+      <w:bookmarkEnd w:id="51"/>
     </w:p>
     <w:p>
       <w:pPr>
@@ -9426,12 +9352,14 @@
       <w:r>
         <w:t xml:space="preserve">he algorithm looks at all delimiter planes and figures out which (if any) of the triangles making up the plane are </w:t>
       </w:r>
+      <w:proofErr w:type="gramStart"/>
       <w:r>
         <w:t xml:space="preserve">actually </w:t>
       </w:r>
       <w:r>
         <w:t>delimiting</w:t>
       </w:r>
+      <w:proofErr w:type="gramEnd"/>
       <w:r>
         <w:t xml:space="preserve"> </w:t>
       </w:r>
@@ -9462,7 +9390,15 @@
         <w:pStyle w:val="BodyText"/>
       </w:pPr>
       <w:r>
-        <w:t>Determining whether a triangle is actually delimiting an anchor’s volume is non-</w:t>
+        <w:t xml:space="preserve">Determining whether a triangle is </w:t>
+      </w:r>
+      <w:proofErr w:type="gramStart"/>
+      <w:r>
+        <w:t>actually delimiting</w:t>
+      </w:r>
+      <w:proofErr w:type="gramEnd"/>
+      <w:r>
+        <w:t xml:space="preserve"> an anchor’s volume is non-</w:t>
       </w:r>
       <w:r>
         <w:t>trivial</w:t>
@@ -9589,8 +9525,8 @@
         <w:pStyle w:val="Caption"/>
         <w:jc w:val="center"/>
       </w:pPr>
-      <w:bookmarkStart w:id="51" w:name="_Ref173076555"/>
-      <w:bookmarkStart w:id="52" w:name="_Toc174029049"/>
+      <w:bookmarkStart w:id="52" w:name="_Ref173076555"/>
+      <w:bookmarkStart w:id="53" w:name="_Toc174029049"/>
       <w:r>
         <w:t xml:space="preserve">Figure </w:t>
       </w:r>
@@ -9612,7 +9548,7 @@
       <w:r>
         <w:fldChar w:fldCharType="end"/>
       </w:r>
-      <w:bookmarkEnd w:id="51"/>
+      <w:bookmarkEnd w:id="52"/>
       <w:r>
         <w:t>: Top-down view of false negatives when calculating anchor volumes. The expected volume is indicated in pink, the anchor in green.</w:t>
       </w:r>
@@ -9628,7 +9564,7 @@
       <w:r>
         <w:t xml:space="preserve"> by a solid blue line, intersecting rays by a dotted line.</w:t>
       </w:r>
-      <w:bookmarkEnd w:id="52"/>
+      <w:bookmarkEnd w:id="53"/>
       <w:r>
         <w:t xml:space="preserve"> </w:t>
       </w:r>
@@ -9811,8 +9747,8 @@
         <w:pStyle w:val="Caption"/>
         <w:jc w:val="center"/>
       </w:pPr>
-      <w:bookmarkStart w:id="53" w:name="_Ref173077137"/>
-      <w:bookmarkStart w:id="54" w:name="_Toc174029050"/>
+      <w:bookmarkStart w:id="54" w:name="_Ref173077137"/>
+      <w:bookmarkStart w:id="55" w:name="_Toc174029050"/>
       <w:r>
         <w:t xml:space="preserve">Figure </w:t>
       </w:r>
@@ -9834,11 +9770,11 @@
       <w:r>
         <w:fldChar w:fldCharType="end"/>
       </w:r>
-      <w:bookmarkEnd w:id="53"/>
+      <w:bookmarkEnd w:id="54"/>
       <w:r>
         <w:t>: Using more points to check for delimiting triangles. All triangles now cast un-obstructed rays to at least one of the points.</w:t>
       </w:r>
-      <w:bookmarkEnd w:id="54"/>
+      <w:bookmarkEnd w:id="55"/>
     </w:p>
     <w:p>
       <w:pPr>
@@ -9896,11 +9832,11 @@
       <w:pPr>
         <w:pStyle w:val="KapitelIII"/>
       </w:pPr>
-      <w:bookmarkStart w:id="55" w:name="_Toc174378438"/>
+      <w:bookmarkStart w:id="56" w:name="_Toc174450896"/>
       <w:r>
         <w:t>Choosing query points</w:t>
       </w:r>
-      <w:bookmarkEnd w:id="55"/>
+      <w:bookmarkEnd w:id="56"/>
     </w:p>
     <w:p>
       <w:pPr>
@@ -9981,14 +9917,30 @@
         <w:t>anchor</w:t>
       </w:r>
       <w:r>
-        <w:t xml:space="preserve"> volume however, in which case they should not actually be used as query points.</w:t>
-      </w:r>
-      <w:r>
         <w:t xml:space="preserve"> </w:t>
       </w:r>
+      <w:proofErr w:type="gramStart"/>
+      <w:r>
+        <w:t>volume</w:t>
+      </w:r>
+      <w:proofErr w:type="gramEnd"/>
+      <w:r>
+        <w:t xml:space="preserve"> however, in which case they should not actually be used as query points.</w:t>
+      </w:r>
+      <w:r>
+        <w:t xml:space="preserve"> </w:t>
+      </w:r>
       <w:r>
         <w:lastRenderedPageBreak/>
-        <w:t xml:space="preserve">The algorithm must therefore first determine which of the cells (characterized by their center) are actually inside the </w:t>
+        <w:t xml:space="preserve">The algorithm must therefore first determine which of the cells (characterized by their center) are </w:t>
+      </w:r>
+      <w:proofErr w:type="gramStart"/>
+      <w:r>
+        <w:t>actually inside</w:t>
+      </w:r>
+      <w:proofErr w:type="gramEnd"/>
+      <w:r>
+        <w:t xml:space="preserve"> the </w:t>
       </w:r>
       <w:r>
         <w:t>volume and</w:t>
@@ -10125,7 +10077,7 @@
         <w:pStyle w:val="Caption"/>
         <w:jc w:val="center"/>
       </w:pPr>
-      <w:bookmarkStart w:id="56" w:name="_Toc174029051"/>
+      <w:bookmarkStart w:id="57" w:name="_Toc174029051"/>
       <w:r>
         <w:t xml:space="preserve">Figure </w:t>
       </w:r>
@@ -10156,7 +10108,7 @@
         </w:rPr>
         <w:t>ones indicate the reachable cells of this iteration. The final picture shows the output of the algorithm. All these points are query points.</w:t>
       </w:r>
-      <w:bookmarkEnd w:id="56"/>
+      <w:bookmarkEnd w:id="57"/>
     </w:p>
     <w:p>
       <w:pPr>
@@ -10213,8 +10165,13 @@
       <w:r>
         <w:t xml:space="preserve">The cell size must therefore be small enough that such problems don’t happen </w:t>
       </w:r>
-      <w:r>
-        <w:t xml:space="preserve">for a specific </w:t>
+      <w:proofErr w:type="gramStart"/>
+      <w:r>
+        <w:t>for</w:t>
+      </w:r>
+      <w:proofErr w:type="gramEnd"/>
+      <w:r>
+        <w:t xml:space="preserve"> a specific </w:t>
       </w:r>
       <w:r>
         <w:t>world</w:t>
@@ -10362,8 +10319,8 @@
         <w:pStyle w:val="Caption"/>
         <w:jc w:val="center"/>
       </w:pPr>
-      <w:bookmarkStart w:id="57" w:name="_Ref173159254"/>
-      <w:bookmarkStart w:id="58" w:name="_Toc174029052"/>
+      <w:bookmarkStart w:id="58" w:name="_Ref173159254"/>
+      <w:bookmarkStart w:id="59" w:name="_Toc174029052"/>
       <w:r>
         <w:t xml:space="preserve">Figure </w:t>
       </w:r>
@@ -10385,22 +10342,22 @@
       <w:r>
         <w:fldChar w:fldCharType="end"/>
       </w:r>
-      <w:bookmarkEnd w:id="57"/>
+      <w:bookmarkEnd w:id="58"/>
       <w:r>
         <w:t>: Issues with large grid sizes in the Floodfilling Algorithm</w:t>
       </w:r>
-      <w:bookmarkEnd w:id="58"/>
+      <w:bookmarkEnd w:id="59"/>
     </w:p>
     <w:p>
       <w:pPr>
         <w:pStyle w:val="KapitelIII"/>
       </w:pPr>
-      <w:bookmarkStart w:id="59" w:name="_Toc174378439"/>
+      <w:bookmarkStart w:id="60" w:name="_Toc174450897"/>
       <w:r>
         <w:lastRenderedPageBreak/>
         <w:t>Possible Improvements</w:t>
       </w:r>
-      <w:bookmarkEnd w:id="59"/>
+      <w:bookmarkEnd w:id="60"/>
     </w:p>
     <w:p>
       <w:pPr>
@@ -10416,7 +10373,15 @@
         <w:t>recursive cells</w:t>
       </w:r>
       <w:r>
-        <w:t xml:space="preserve">, similar to a BVH tree. </w:t>
+        <w:t xml:space="preserve">, </w:t>
+      </w:r>
+      <w:proofErr w:type="gramStart"/>
+      <w:r>
+        <w:t>similar to</w:t>
+      </w:r>
+      <w:proofErr w:type="gramEnd"/>
+      <w:r>
+        <w:t xml:space="preserve"> a BVH tree. </w:t>
       </w:r>
       <w:r>
         <w:t xml:space="preserve">This would </w:t>
@@ -10491,14 +10456,14 @@
       <w:pPr>
         <w:pStyle w:val="KapitelII"/>
       </w:pPr>
-      <w:bookmarkStart w:id="60" w:name="_Toc174378440"/>
+      <w:bookmarkStart w:id="61" w:name="_Toc174450898"/>
       <w:r>
         <w:t xml:space="preserve">Querying </w:t>
       </w:r>
       <w:r>
         <w:t>the World</w:t>
       </w:r>
-      <w:bookmarkEnd w:id="60"/>
+      <w:bookmarkEnd w:id="61"/>
     </w:p>
     <w:p>
       <w:pPr>
@@ -10649,7 +10614,7 @@
         <w:pStyle w:val="Caption"/>
         <w:jc w:val="center"/>
       </w:pPr>
-      <w:bookmarkStart w:id="61" w:name="_Toc174029053"/>
+      <w:bookmarkStart w:id="62" w:name="_Toc174029053"/>
       <w:r>
         <w:t xml:space="preserve">Figure </w:t>
       </w:r>
@@ -10686,18 +10651,18 @@
       <w:r>
         <w:t>. The green ray intersects an odd number of times, so the point is inside the polygon, contrary to the red point.</w:t>
       </w:r>
-      <w:bookmarkEnd w:id="61"/>
+      <w:bookmarkEnd w:id="62"/>
     </w:p>
     <w:p>
       <w:pPr>
         <w:pStyle w:val="KapitelIII"/>
       </w:pPr>
-      <w:bookmarkStart w:id="62" w:name="_Toc174378441"/>
+      <w:bookmarkStart w:id="63" w:name="_Toc174450899"/>
       <w:r>
         <w:lastRenderedPageBreak/>
         <w:t>Issues of the trivial approach</w:t>
       </w:r>
-      <w:bookmarkEnd w:id="62"/>
+      <w:bookmarkEnd w:id="63"/>
     </w:p>
     <w:p>
       <w:pPr>
@@ -10922,7 +10887,7 @@
         <w:pStyle w:val="Caption"/>
         <w:jc w:val="center"/>
       </w:pPr>
-      <w:bookmarkStart w:id="63" w:name="_Toc174029054"/>
+      <w:bookmarkStart w:id="64" w:name="_Toc174029054"/>
       <w:r>
         <w:t xml:space="preserve">Figure </w:t>
       </w:r>
@@ -10947,13 +10912,13 @@
       <w:r>
         <w:t>: Visual Examples of the three described issues with the naive Even-Odd rule implementation.</w:t>
       </w:r>
-      <w:bookmarkEnd w:id="63"/>
+      <w:bookmarkEnd w:id="64"/>
     </w:p>
     <w:p>
       <w:pPr>
         <w:pStyle w:val="KapitelIII"/>
       </w:pPr>
-      <w:bookmarkStart w:id="64" w:name="_Toc174378442"/>
+      <w:bookmarkStart w:id="65" w:name="_Toc174450900"/>
       <w:r>
         <w:lastRenderedPageBreak/>
         <w:t xml:space="preserve">Possible </w:t>
@@ -10964,7 +10929,7 @@
       <w:r>
         <w:t>Improvements</w:t>
       </w:r>
-      <w:bookmarkEnd w:id="64"/>
+      <w:bookmarkEnd w:id="65"/>
     </w:p>
     <w:p>
       <w:pPr>
@@ -11012,7 +10977,15 @@
         <w:t xml:space="preserve">, which allows for easy rejection of volumes </w:t>
       </w:r>
       <w:r>
-        <w:t xml:space="preserve">in which the query point definitely does not reside. </w:t>
+        <w:t xml:space="preserve">in which the query point </w:t>
+      </w:r>
+      <w:proofErr w:type="gramStart"/>
+      <w:r>
+        <w:t>definitely does</w:t>
+      </w:r>
+      <w:proofErr w:type="gramEnd"/>
+      <w:r>
+        <w:t xml:space="preserve"> not reside. </w:t>
       </w:r>
       <w:r>
         <w:t xml:space="preserve">Before ray-casting against all individual triangles of the volume, the algorithm first checks whether the point lies inside the AABB of the volume. If </w:t>
@@ -11087,119 +11060,339 @@
       <w:pPr>
         <w:pStyle w:val="KapitelI"/>
       </w:pPr>
-      <w:bookmarkStart w:id="65" w:name="_Toc174378443"/>
+      <w:bookmarkStart w:id="66" w:name="_Toc174450901"/>
       <w:r>
         <w:lastRenderedPageBreak/>
         <w:t>Implementation</w:t>
       </w:r>
-      <w:bookmarkEnd w:id="65"/>
+      <w:bookmarkEnd w:id="66"/>
     </w:p>
     <w:p>
       <w:pPr>
         <w:pStyle w:val="KapitelII"/>
       </w:pPr>
-      <w:bookmarkStart w:id="66" w:name="_Toc174378444"/>
+      <w:bookmarkStart w:id="67" w:name="_Toc174450902"/>
       <w:r>
         <w:t>Overview</w:t>
       </w:r>
-      <w:bookmarkEnd w:id="66"/>
+      <w:bookmarkEnd w:id="67"/>
+    </w:p>
+    <w:p>
+      <w:pPr>
+        <w:pStyle w:val="BodyText"/>
+      </w:pPr>
+      <w:r>
+        <w:t xml:space="preserve">This chapter will go into the more technical details of the implementation which have been omitted in the </w:t>
+      </w:r>
+      <w:r>
+        <w:fldChar w:fldCharType="begin"/>
+      </w:r>
+      <w:r>
+        <w:instrText xml:space="preserve"> REF _Ref174448399 \h </w:instrText>
+      </w:r>
+      <w:r>
+        <w:fldChar w:fldCharType="separate"/>
+      </w:r>
+      <w:r>
+        <w:t>Approach</w:t>
+      </w:r>
+      <w:r>
+        <w:fldChar w:fldCharType="end"/>
+      </w:r>
+      <w:r>
+        <w:t xml:space="preserve"> chapter.</w:t>
+      </w:r>
     </w:p>
     <w:p>
       <w:pPr>
         <w:pStyle w:val="KapitelII"/>
       </w:pPr>
-      <w:bookmarkStart w:id="67" w:name="_Toc174378445"/>
+      <w:bookmarkStart w:id="68" w:name="_Toc174450903"/>
       <w:r>
         <w:t>The interface</w:t>
       </w:r>
-      <w:bookmarkEnd w:id="67"/>
+      <w:bookmarkEnd w:id="68"/>
+    </w:p>
+    <w:p>
+      <w:pPr>
+        <w:pStyle w:val="BodyText"/>
+      </w:pPr>
+      <w:r>
+        <w:t xml:space="preserve">The interface </w:t>
+      </w:r>
+      <w:r>
+        <w:t>(</w:t>
+      </w:r>
+      <w:r>
+        <w:rPr>
+          <w:rStyle w:val="QuoteChar"/>
+        </w:rPr>
+        <w:t>API</w:t>
+      </w:r>
+      <w:r>
+        <w:t xml:space="preserve">) </w:t>
+      </w:r>
+      <w:r>
+        <w:t xml:space="preserve">sits between the user program and the actual developed solution. It enables communication between the two software parts. </w:t>
+      </w:r>
+      <w:r>
+        <w:t>The interface should</w:t>
+      </w:r>
+      <w:r>
+        <w:t xml:space="preserve"> be</w:t>
+      </w:r>
+      <w:r>
+        <w:t xml:space="preserve"> kept as simple as possible to </w:t>
+      </w:r>
+      <w:r>
+        <w:t>allow for easy integration into the user program.</w:t>
+      </w:r>
+      <w:r>
+        <w:t xml:space="preserve"> It should also be portable into different programming languages.</w:t>
+      </w:r>
+    </w:p>
+    <w:p>
+      <w:pPr>
+        <w:pStyle w:val="BodyText"/>
+      </w:pPr>
+      <w:r>
+        <w:t xml:space="preserve">The interface only needs to support two high-level operations, supplying the input (the </w:t>
+      </w:r>
+      <w:r>
+        <w:rPr>
+          <w:rStyle w:val="QuoteChar"/>
+        </w:rPr>
+        <w:t>world</w:t>
+      </w:r>
+      <w:r>
+        <w:t>) and querying the output.</w:t>
+      </w:r>
+      <w:r>
+        <w:t xml:space="preserve"> </w:t>
+      </w:r>
+      <w:r>
+        <w:t xml:space="preserve">The user program does not need access to the </w:t>
+      </w:r>
+      <w:r>
+        <w:t>internal state data of the algorithm.</w:t>
+      </w:r>
+    </w:p>
+    <w:p>
+      <w:pPr>
+        <w:pStyle w:val="BodyText"/>
+      </w:pPr>
+      <w:r>
+        <w:t xml:space="preserve">A </w:t>
+      </w:r>
+      <w:r>
+        <w:rPr>
+          <w:rStyle w:val="QuoteChar"/>
+        </w:rPr>
+        <w:t>world</w:t>
+      </w:r>
+      <w:r>
+        <w:rPr>
+          <w:rStyle w:val="QuoteChar"/>
+        </w:rPr>
+        <w:t xml:space="preserve"> </w:t>
+      </w:r>
+      <w:r>
+        <w:t>is just exposed as an opaque handle</w:t>
+      </w:r>
+      <w:r>
+        <w:t xml:space="preserve"> through the interface</w:t>
+      </w:r>
+      <w:r>
+        <w:t>.</w:t>
+      </w:r>
+      <w:r>
+        <w:t xml:space="preserve"> The user program can then create </w:t>
+      </w:r>
+      <w:r>
+        <w:rPr>
+          <w:rStyle w:val="QuoteChar"/>
+        </w:rPr>
+        <w:t>anchors</w:t>
+      </w:r>
+      <w:r>
+        <w:t xml:space="preserve"> and </w:t>
+      </w:r>
+      <w:r>
+        <w:rPr>
+          <w:rStyle w:val="QuoteChar"/>
+        </w:rPr>
+        <w:t>delimiter objects</w:t>
+      </w:r>
+      <w:r>
+        <w:t xml:space="preserve"> using this world handle.</w:t>
+      </w:r>
+      <w:r>
+        <w:t xml:space="preserve"> An anchor </w:t>
+      </w:r>
+      <w:r>
+        <w:t>just takes in the position as three coordinate values</w:t>
+      </w:r>
+      <w:r>
+        <w:t>, a delimiter object requires a transform (position, rotation and size) as well as the hierarchy level.</w:t>
+      </w:r>
+      <w:r>
+        <w:t xml:space="preserve"> </w:t>
+      </w:r>
+      <w:r>
+        <w:t xml:space="preserve">Both anchors and delimiter objects are exposed as integer values </w:t>
+      </w:r>
+      <w:r>
+        <w:t xml:space="preserve">(IDs) </w:t>
+      </w:r>
+      <w:r>
+        <w:t xml:space="preserve">in the interface. </w:t>
+      </w:r>
+      <w:r>
+        <w:t xml:space="preserve">The interface also allows for the attachment of </w:t>
+      </w:r>
+      <w:r>
+        <w:rPr>
+          <w:rStyle w:val="QuoteChar"/>
+        </w:rPr>
+        <w:t>delimiter planes</w:t>
+      </w:r>
+      <w:r>
+        <w:t xml:space="preserve"> to delimiter objects using this ID.</w:t>
+      </w:r>
+      <w:r>
+        <w:t xml:space="preserve"> </w:t>
+      </w:r>
+      <w:r>
+        <w:t>Delimiter planes additionally require a parameter to specify its normal axis, whether it is centered or extruded onto the object’s face</w:t>
+      </w:r>
+      <w:r>
+        <w:t>, and which axis to virtually extend it on.</w:t>
+      </w:r>
+      <w:r>
+        <w:t xml:space="preserve"> </w:t>
+      </w:r>
+      <w:r>
+        <w:t>After all anchors and delimiters have been created, the user program can finally calculate the volumes using one API call.</w:t>
+      </w:r>
+      <w:r>
+        <w:t xml:space="preserve"> </w:t>
+      </w:r>
+    </w:p>
+    <w:p>
+      <w:pPr>
+        <w:pStyle w:val="BodyText"/>
+      </w:pPr>
+      <w:r>
+        <w:t xml:space="preserve">After the volumes have been calculated, the user program can query </w:t>
+      </w:r>
+      <w:r>
+        <w:t xml:space="preserve">a point using the world handle and the coordinate values. The interface will return the ID of the </w:t>
+      </w:r>
+      <w:r>
+        <w:t xml:space="preserve">anchor to which the point has been assigned, or a special value indicating </w:t>
+      </w:r>
+      <w:r>
+        <w:t>that the point does not lie within any volume.</w:t>
+      </w:r>
+    </w:p>
+    <w:p>
+      <w:pPr>
+        <w:pStyle w:val="BodyText"/>
+      </w:pPr>
+      <w:r>
+        <w:t>Finally, the interface exposes functionality to destroy all data stored for this world</w:t>
+      </w:r>
+      <w:r>
+        <w:t xml:space="preserve"> after the user program no longer requires it.</w:t>
+      </w:r>
     </w:p>
     <w:p>
       <w:pPr>
         <w:pStyle w:val="KapitelII"/>
       </w:pPr>
-      <w:bookmarkStart w:id="68" w:name="_Toc174378446"/>
-      <w:r>
+      <w:bookmarkStart w:id="69" w:name="_Toc174450904"/>
+      <w:r>
+        <w:lastRenderedPageBreak/>
         <w:t>The underlying data structure</w:t>
       </w:r>
-      <w:bookmarkEnd w:id="68"/>
+      <w:bookmarkEnd w:id="69"/>
     </w:p>
     <w:p>
       <w:pPr>
         <w:pStyle w:val="KapitelII"/>
       </w:pPr>
-      <w:bookmarkStart w:id="69" w:name="_Ref172806156"/>
-      <w:bookmarkStart w:id="70" w:name="_Toc174378447"/>
+      <w:bookmarkStart w:id="70" w:name="_Ref172806156"/>
+      <w:bookmarkStart w:id="71" w:name="_Toc174450905"/>
       <w:r>
         <w:t>Tessellation</w:t>
       </w:r>
-      <w:bookmarkEnd w:id="69"/>
       <w:bookmarkEnd w:id="70"/>
+      <w:bookmarkEnd w:id="71"/>
     </w:p>
     <w:p>
       <w:pPr>
         <w:pStyle w:val="KapitelI"/>
       </w:pPr>
-      <w:bookmarkStart w:id="71" w:name="_Toc174378450"/>
+      <w:bookmarkStart w:id="72" w:name="_Toc174450906"/>
       <w:r>
         <w:lastRenderedPageBreak/>
         <w:t>Assessment</w:t>
       </w:r>
-      <w:bookmarkEnd w:id="71"/>
+      <w:bookmarkEnd w:id="72"/>
     </w:p>
     <w:p>
       <w:pPr>
         <w:pStyle w:val="KapitelII"/>
       </w:pPr>
-      <w:bookmarkStart w:id="72" w:name="_Toc174378451"/>
+      <w:bookmarkStart w:id="73" w:name="_Toc174450907"/>
       <w:r>
         <w:t>Fulfillment</w:t>
       </w:r>
       <w:r>
         <w:t xml:space="preserve"> of the requirements</w:t>
       </w:r>
-      <w:bookmarkEnd w:id="72"/>
+      <w:bookmarkEnd w:id="73"/>
     </w:p>
     <w:p>
       <w:pPr>
         <w:pStyle w:val="KapitelII"/>
       </w:pPr>
-      <w:bookmarkStart w:id="73" w:name="_Toc174378452"/>
+      <w:bookmarkStart w:id="74" w:name="_Toc174450908"/>
       <w:r>
         <w:t xml:space="preserve">Comparison </w:t>
       </w:r>
       <w:r>
         <w:t>with other approaches</w:t>
       </w:r>
-      <w:bookmarkEnd w:id="73"/>
+      <w:bookmarkEnd w:id="74"/>
     </w:p>
     <w:p>
       <w:pPr>
         <w:pStyle w:val="KapitelI"/>
       </w:pPr>
-      <w:bookmarkStart w:id="74" w:name="_Toc174378453"/>
+      <w:bookmarkStart w:id="75" w:name="_Toc174450909"/>
       <w:r>
         <w:lastRenderedPageBreak/>
         <w:t>Future Work</w:t>
       </w:r>
-      <w:bookmarkEnd w:id="74"/>
+      <w:bookmarkEnd w:id="75"/>
     </w:p>
     <w:p>
       <w:pPr>
         <w:pStyle w:val="KapitelI"/>
       </w:pPr>
-      <w:bookmarkStart w:id="75" w:name="_Toc174378454"/>
+      <w:bookmarkStart w:id="76" w:name="_Toc174450910"/>
       <w:r>
         <w:lastRenderedPageBreak/>
         <w:t>Conclusion</w:t>
       </w:r>
-      <w:bookmarkEnd w:id="75"/>
+      <w:bookmarkEnd w:id="76"/>
     </w:p>
     <w:p>
       <w:pPr>
         <w:pStyle w:val="VerzeichnisberschriftimInhaltsverzeichnisgelistet"/>
       </w:pPr>
-      <w:bookmarkStart w:id="76" w:name="_Toc174378455"/>
+      <w:bookmarkStart w:id="77" w:name="_Toc174450911"/>
       <w:r>
         <w:lastRenderedPageBreak/>
         <w:t>List</w:t>
@@ -11207,7 +11400,7 @@
       <w:r>
         <w:t xml:space="preserve"> of figures</w:t>
       </w:r>
-      <w:bookmarkEnd w:id="76"/>
+      <w:bookmarkEnd w:id="77"/>
     </w:p>
     <w:p>
       <w:pPr>
@@ -12248,7 +12441,7 @@
         <w:fldChar w:fldCharType="end"/>
       </w:r>
     </w:p>
-    <w:bookmarkStart w:id="77" w:name="_Toc174378456" w:displacedByCustomXml="next"/>
+    <w:bookmarkStart w:id="78" w:name="_Toc174450912" w:displacedByCustomXml="next"/>
     <w:sdt>
       <w:sdtPr>
         <w:rPr>
@@ -12268,7 +12461,7 @@
           <w:r>
             <w:t>Bibliography</w:t>
           </w:r>
-          <w:bookmarkEnd w:id="77"/>
+          <w:bookmarkEnd w:id="78"/>
         </w:p>
         <w:sdt>
           <w:sdtPr>
@@ -13102,11 +13295,19 @@
         </wp:anchor>
       </w:drawing>
     </w:r>
+    <w:proofErr w:type="spellStart"/>
     <w:r>
       <w:rPr>
         <w:noProof w:val="0"/>
       </w:rPr>
-      <w:t>Technische Universität München</w:t>
+      <w:t>Technische</w:t>
+    </w:r>
+    <w:proofErr w:type="spellEnd"/>
+    <w:r>
+      <w:rPr>
+        <w:noProof w:val="0"/>
+      </w:rPr>
+      <w:t xml:space="preserve"> Universität München</w:t>
     </w:r>
   </w:p>
 </w:hdr>
@@ -15701,7 +15902,6 @@
   <w:style w:type="character" w:default="1" w:styleId="DefaultParagraphFont">
     <w:name w:val="Default Paragraph Font"/>
     <w:uiPriority w:val="1"/>
-    <w:semiHidden/>
     <w:unhideWhenUsed/>
   </w:style>
   <w:style w:type="table" w:default="1" w:styleId="TableNormal">
@@ -17311,6 +17511,7 @@
     <w:rsid w:val="00852B0F"/>
     <w:rsid w:val="00916C98"/>
     <w:rsid w:val="00956DFC"/>
+    <w:rsid w:val="00966249"/>
     <w:rsid w:val="0098098F"/>
     <w:rsid w:val="009B5EBE"/>
     <w:rsid w:val="009E78E2"/>
@@ -17326,6 +17527,7 @@
     <w:rsid w:val="00CB0E3E"/>
     <w:rsid w:val="00CD2D49"/>
     <w:rsid w:val="00CD7F37"/>
+    <w:rsid w:val="00CE00A2"/>
     <w:rsid w:val="00CF3CAF"/>
     <w:rsid w:val="00D03C58"/>
     <w:rsid w:val="00D258D5"/>
@@ -17338,7 +17540,6 @@
     <w:rsid w:val="00EB718F"/>
     <w:rsid w:val="00F44B08"/>
     <w:rsid w:val="00F62206"/>
-    <w:rsid w:val="00F87187"/>
     <w:rsid w:val="00FC46B0"/>
     <w:rsid w:val="00FD56E1"/>
     <w:rsid w:val="00FE3DE0"/>

</xml_diff>

<commit_message>
Wrote the internal data structure, started writing on tessellation.
</commit_message>
<xml_diff>
--- a/Text/Thesis/Text.docx
+++ b/Text/Thesis/Text.docx
@@ -6934,7 +6934,7 @@
       </w:pPr>
       <w:bookmarkStart w:id="23" w:name="_Ref171870618"/>
       <w:bookmarkStart w:id="24" w:name="_Ref171870612"/>
-      <w:bookmarkStart w:id="25" w:name="_Toc174029041"/>
+      <w:bookmarkStart w:id="25" w:name="_Toc174541610"/>
       <w:r>
         <w:t xml:space="preserve">Figure </w:t>
       </w:r>
@@ -6967,10 +6967,10 @@
         <w:t>proposed representations of volumes, from left to right</w:t>
       </w:r>
       <w:bookmarkEnd w:id="24"/>
+      <w:r>
+        <w:t>, with the initial shape on the left.</w:t>
+      </w:r>
       <w:bookmarkEnd w:id="25"/>
-      <w:r>
-        <w:t>, with the initial shape on the left.</w:t>
-      </w:r>
     </w:p>
     <w:p>
       <w:pPr>
@@ -7423,7 +7423,7 @@
           <w:noProof/>
         </w:rPr>
         <w:drawing>
-          <wp:inline distT="0" distB="0" distL="0" distR="0" wp14:anchorId="360C7515" wp14:editId="2554ACC8">
+          <wp:inline distT="0" distB="0" distL="0" distR="0" wp14:anchorId="360C7515" wp14:editId="3682A618">
             <wp:extent cx="5400675" cy="1247775"/>
             <wp:effectExtent l="0" t="0" r="9525" b="9525"/>
             <wp:docPr id="2007190546" name="Picture 3"/>
@@ -7480,7 +7480,7 @@
         <w:pStyle w:val="Caption"/>
         <w:jc w:val="center"/>
       </w:pPr>
-      <w:bookmarkStart w:id="28" w:name="_Toc174029042"/>
+      <w:bookmarkStart w:id="28" w:name="_Toc174541611"/>
       <w:r>
         <w:t xml:space="preserve">Figure </w:t>
       </w:r>
@@ -7814,7 +7814,7 @@
       </w:pPr>
       <w:bookmarkStart w:id="32" w:name="_Ref172551374"/>
       <w:bookmarkStart w:id="33" w:name="_Ref172560349"/>
-      <w:bookmarkStart w:id="34" w:name="_Toc174029043"/>
+      <w:bookmarkStart w:id="34" w:name="_Toc174541612"/>
       <w:r>
         <w:t xml:space="preserve">Figure </w:t>
       </w:r>
@@ -7939,7 +7939,7 @@
         <w:pStyle w:val="Caption"/>
         <w:jc w:val="center"/>
       </w:pPr>
-      <w:bookmarkStart w:id="35" w:name="_Toc174029044"/>
+      <w:bookmarkStart w:id="35" w:name="_Toc174541613"/>
       <w:r>
         <w:t xml:space="preserve">Figure </w:t>
       </w:r>
@@ -8218,10 +8218,16 @@
         <w:pStyle w:val="KapitelIII"/>
       </w:pPr>
       <w:bookmarkStart w:id="39" w:name="_Toc174450892"/>
+      <w:bookmarkStart w:id="40" w:name="_Ref174539299"/>
+      <w:bookmarkStart w:id="41" w:name="_Ref174539311"/>
+      <w:bookmarkStart w:id="42" w:name="_Ref174539315"/>
       <w:r>
         <w:t>Solving an intersection</w:t>
       </w:r>
       <w:bookmarkEnd w:id="39"/>
+      <w:bookmarkEnd w:id="40"/>
+      <w:bookmarkEnd w:id="41"/>
+      <w:bookmarkEnd w:id="42"/>
     </w:p>
     <w:p>
       <w:pPr>
@@ -8381,8 +8387,8 @@
         <w:pStyle w:val="Caption"/>
         <w:jc w:val="center"/>
       </w:pPr>
-      <w:bookmarkStart w:id="40" w:name="_Ref174378173"/>
-      <w:bookmarkStart w:id="41" w:name="_Toc174029045"/>
+      <w:bookmarkStart w:id="43" w:name="_Ref174378173"/>
+      <w:bookmarkStart w:id="44" w:name="_Toc174541614"/>
       <w:r>
         <w:t xml:space="preserve">Figure </w:t>
       </w:r>
@@ -8404,14 +8410,14 @@
       <w:r>
         <w:fldChar w:fldCharType="end"/>
       </w:r>
-      <w:bookmarkEnd w:id="40"/>
+      <w:bookmarkEnd w:id="43"/>
       <w:r>
         <w:t>: The black part is clipped away from the delimiters whose level is not lower than the other's.</w:t>
       </w:r>
       <w:r>
         <w:t xml:space="preserve"> Delimiters are seen from a top-down view.</w:t>
       </w:r>
-      <w:bookmarkEnd w:id="41"/>
+      <w:bookmarkEnd w:id="44"/>
     </w:p>
     <w:p>
       <w:pPr>
@@ -8545,8 +8551,8 @@
         <w:pStyle w:val="Caption"/>
         <w:jc w:val="center"/>
       </w:pPr>
-      <w:bookmarkStart w:id="42" w:name="_Ref172806114"/>
-      <w:bookmarkStart w:id="43" w:name="_Toc174029046"/>
+      <w:bookmarkStart w:id="45" w:name="_Ref172806114"/>
+      <w:bookmarkStart w:id="46" w:name="_Toc174541615"/>
       <w:r>
         <w:t xml:space="preserve">Figure </w:t>
       </w:r>
@@ -8568,14 +8574,14 @@
       <w:r>
         <w:fldChar w:fldCharType="end"/>
       </w:r>
-      <w:bookmarkEnd w:id="42"/>
+      <w:bookmarkEnd w:id="45"/>
       <w:r>
         <w:t>: The two delimiters in red and blue intersect along the green axis. The red delimiter plane is tessellated so that no triangle of the plane intersects with the blue triangle anymore.</w:t>
       </w:r>
       <w:r>
         <w:t xml:space="preserve"> The same must now happen for the blue triangle.</w:t>
       </w:r>
-      <w:bookmarkEnd w:id="43"/>
+      <w:bookmarkEnd w:id="46"/>
     </w:p>
     <w:p>
       <w:pPr>
@@ -8637,12 +8643,12 @@
       <w:pPr>
         <w:pStyle w:val="KapitelIII"/>
       </w:pPr>
-      <w:bookmarkStart w:id="44" w:name="_Toc174450893"/>
+      <w:bookmarkStart w:id="47" w:name="_Toc174450893"/>
       <w:r>
         <w:lastRenderedPageBreak/>
         <w:t>Heuristic for ordering Delimiter intersections</w:t>
       </w:r>
-      <w:bookmarkEnd w:id="44"/>
+      <w:bookmarkEnd w:id="47"/>
     </w:p>
     <w:p>
       <w:pPr>
@@ -8752,8 +8758,8 @@
         <w:pStyle w:val="Caption"/>
         <w:jc w:val="center"/>
       </w:pPr>
-      <w:bookmarkStart w:id="45" w:name="_Ref172724374"/>
-      <w:bookmarkStart w:id="46" w:name="_Toc174029047"/>
+      <w:bookmarkStart w:id="48" w:name="_Ref172724374"/>
+      <w:bookmarkStart w:id="49" w:name="_Toc174541616"/>
       <w:r>
         <w:t xml:space="preserve">Figure </w:t>
       </w:r>
@@ -8775,7 +8781,7 @@
       <w:r>
         <w:fldChar w:fldCharType="end"/>
       </w:r>
-      <w:bookmarkEnd w:id="45"/>
+      <w:bookmarkEnd w:id="48"/>
       <w:r>
         <w:t>: An example of unexpected results if the intersections are not ordered properly.</w:t>
       </w:r>
@@ -8791,7 +8797,7 @@
       <w:r>
         <w:t>Delimiters are seen from a top-down view.</w:t>
       </w:r>
-      <w:bookmarkEnd w:id="46"/>
+      <w:bookmarkEnd w:id="49"/>
     </w:p>
     <w:p>
       <w:pPr>
@@ -8966,8 +8972,8 @@
         <w:pStyle w:val="Caption"/>
         <w:jc w:val="center"/>
       </w:pPr>
-      <w:bookmarkStart w:id="47" w:name="_Ref172738088"/>
-      <w:bookmarkStart w:id="48" w:name="_Toc174029048"/>
+      <w:bookmarkStart w:id="50" w:name="_Ref172738088"/>
+      <w:bookmarkStart w:id="51" w:name="_Toc174541617"/>
       <w:r>
         <w:t xml:space="preserve">Figure </w:t>
       </w:r>
@@ -8989,7 +8995,7 @@
       <w:r>
         <w:fldChar w:fldCharType="end"/>
       </w:r>
-      <w:bookmarkEnd w:id="47"/>
+      <w:bookmarkEnd w:id="50"/>
       <w:r>
         <w:t>: The blue dotted lines represent the heuristic by which intersections are sorted</w:t>
       </w:r>
@@ -9005,20 +9011,20 @@
         </w:rPr>
         <w:t xml:space="preserve"> The lengths of the two lines are summed together to find one distance value.</w:t>
       </w:r>
-      <w:bookmarkEnd w:id="48"/>
+      <w:bookmarkEnd w:id="51"/>
     </w:p>
     <w:p>
       <w:pPr>
         <w:pStyle w:val="KapitelII"/>
       </w:pPr>
-      <w:bookmarkStart w:id="49" w:name="_Ref172551539"/>
-      <w:bookmarkStart w:id="50" w:name="_Toc174450894"/>
+      <w:bookmarkStart w:id="52" w:name="_Ref172551539"/>
+      <w:bookmarkStart w:id="53" w:name="_Toc174450894"/>
       <w:r>
         <w:lastRenderedPageBreak/>
         <w:t>Calculating Volumes</w:t>
       </w:r>
-      <w:bookmarkEnd w:id="49"/>
-      <w:bookmarkEnd w:id="50"/>
+      <w:bookmarkEnd w:id="52"/>
+      <w:bookmarkEnd w:id="53"/>
     </w:p>
     <w:p>
       <w:pPr>
@@ -9332,12 +9338,12 @@
       <w:pPr>
         <w:pStyle w:val="KapitelIII"/>
       </w:pPr>
-      <w:bookmarkStart w:id="51" w:name="_Toc174450895"/>
+      <w:bookmarkStart w:id="54" w:name="_Toc174450895"/>
       <w:r>
         <w:lastRenderedPageBreak/>
         <w:t>Assembling the triangles</w:t>
       </w:r>
-      <w:bookmarkEnd w:id="51"/>
+      <w:bookmarkEnd w:id="54"/>
     </w:p>
     <w:p>
       <w:pPr>
@@ -9525,8 +9531,8 @@
         <w:pStyle w:val="Caption"/>
         <w:jc w:val="center"/>
       </w:pPr>
-      <w:bookmarkStart w:id="52" w:name="_Ref173076555"/>
-      <w:bookmarkStart w:id="53" w:name="_Toc174029049"/>
+      <w:bookmarkStart w:id="55" w:name="_Ref173076555"/>
+      <w:bookmarkStart w:id="56" w:name="_Toc174541618"/>
       <w:r>
         <w:t xml:space="preserve">Figure </w:t>
       </w:r>
@@ -9548,7 +9554,7 @@
       <w:r>
         <w:fldChar w:fldCharType="end"/>
       </w:r>
-      <w:bookmarkEnd w:id="52"/>
+      <w:bookmarkEnd w:id="55"/>
       <w:r>
         <w:t>: Top-down view of false negatives when calculating anchor volumes. The expected volume is indicated in pink, the anchor in green.</w:t>
       </w:r>
@@ -9564,7 +9570,7 @@
       <w:r>
         <w:t xml:space="preserve"> by a solid blue line, intersecting rays by a dotted line.</w:t>
       </w:r>
-      <w:bookmarkEnd w:id="53"/>
+      <w:bookmarkEnd w:id="56"/>
       <w:r>
         <w:t xml:space="preserve"> </w:t>
       </w:r>
@@ -9747,8 +9753,8 @@
         <w:pStyle w:val="Caption"/>
         <w:jc w:val="center"/>
       </w:pPr>
-      <w:bookmarkStart w:id="54" w:name="_Ref173077137"/>
-      <w:bookmarkStart w:id="55" w:name="_Toc174029050"/>
+      <w:bookmarkStart w:id="57" w:name="_Ref173077137"/>
+      <w:bookmarkStart w:id="58" w:name="_Toc174541619"/>
       <w:r>
         <w:t xml:space="preserve">Figure </w:t>
       </w:r>
@@ -9770,11 +9776,11 @@
       <w:r>
         <w:fldChar w:fldCharType="end"/>
       </w:r>
-      <w:bookmarkEnd w:id="54"/>
+      <w:bookmarkEnd w:id="57"/>
       <w:r>
         <w:t>: Using more points to check for delimiting triangles. All triangles now cast un-obstructed rays to at least one of the points.</w:t>
       </w:r>
-      <w:bookmarkEnd w:id="55"/>
+      <w:bookmarkEnd w:id="58"/>
     </w:p>
     <w:p>
       <w:pPr>
@@ -9832,11 +9838,11 @@
       <w:pPr>
         <w:pStyle w:val="KapitelIII"/>
       </w:pPr>
-      <w:bookmarkStart w:id="56" w:name="_Toc174450896"/>
+      <w:bookmarkStart w:id="59" w:name="_Toc174450896"/>
       <w:r>
         <w:t>Choosing query points</w:t>
       </w:r>
-      <w:bookmarkEnd w:id="56"/>
+      <w:bookmarkEnd w:id="59"/>
     </w:p>
     <w:p>
       <w:pPr>
@@ -10024,7 +10030,7 @@
           <w:noProof/>
         </w:rPr>
         <w:drawing>
-          <wp:inline distT="0" distB="0" distL="0" distR="0" wp14:anchorId="3E7E82B4" wp14:editId="7BC73BF9">
+          <wp:inline distT="0" distB="0" distL="0" distR="0" wp14:anchorId="3E7E82B4" wp14:editId="12A3F1DF">
             <wp:extent cx="5382081" cy="1200150"/>
             <wp:effectExtent l="0" t="0" r="9525" b="0"/>
             <wp:docPr id="977910016" name="Picture 4"/>
@@ -10077,7 +10083,7 @@
         <w:pStyle w:val="Caption"/>
         <w:jc w:val="center"/>
       </w:pPr>
-      <w:bookmarkStart w:id="57" w:name="_Toc174029051"/>
+      <w:bookmarkStart w:id="60" w:name="_Toc174541620"/>
       <w:r>
         <w:t xml:space="preserve">Figure </w:t>
       </w:r>
@@ -10108,7 +10114,7 @@
         </w:rPr>
         <w:t>ones indicate the reachable cells of this iteration. The final picture shows the output of the algorithm. All these points are query points.</w:t>
       </w:r>
-      <w:bookmarkEnd w:id="57"/>
+      <w:bookmarkEnd w:id="60"/>
     </w:p>
     <w:p>
       <w:pPr>
@@ -10262,7 +10268,7 @@
           <w:noProof/>
         </w:rPr>
         <w:drawing>
-          <wp:inline distT="0" distB="0" distL="0" distR="0" wp14:anchorId="03A61C57" wp14:editId="6E6D8D00">
+          <wp:inline distT="0" distB="0" distL="0" distR="0" wp14:anchorId="03A61C57" wp14:editId="5B8EDC3D">
             <wp:extent cx="5400675" cy="1790700"/>
             <wp:effectExtent l="0" t="0" r="9525" b="0"/>
             <wp:docPr id="1903190511" name="Picture 3"/>
@@ -10319,8 +10325,8 @@
         <w:pStyle w:val="Caption"/>
         <w:jc w:val="center"/>
       </w:pPr>
-      <w:bookmarkStart w:id="58" w:name="_Ref173159254"/>
-      <w:bookmarkStart w:id="59" w:name="_Toc174029052"/>
+      <w:bookmarkStart w:id="61" w:name="_Ref173159254"/>
+      <w:bookmarkStart w:id="62" w:name="_Toc174541621"/>
       <w:r>
         <w:t xml:space="preserve">Figure </w:t>
       </w:r>
@@ -10342,22 +10348,22 @@
       <w:r>
         <w:fldChar w:fldCharType="end"/>
       </w:r>
-      <w:bookmarkEnd w:id="58"/>
+      <w:bookmarkEnd w:id="61"/>
       <w:r>
         <w:t>: Issues with large grid sizes in the Floodfilling Algorithm</w:t>
       </w:r>
-      <w:bookmarkEnd w:id="59"/>
+      <w:bookmarkEnd w:id="62"/>
     </w:p>
     <w:p>
       <w:pPr>
         <w:pStyle w:val="KapitelIII"/>
       </w:pPr>
-      <w:bookmarkStart w:id="60" w:name="_Toc174450897"/>
+      <w:bookmarkStart w:id="63" w:name="_Toc174450897"/>
       <w:r>
         <w:lastRenderedPageBreak/>
         <w:t>Possible Improvements</w:t>
       </w:r>
-      <w:bookmarkEnd w:id="60"/>
+      <w:bookmarkEnd w:id="63"/>
     </w:p>
     <w:p>
       <w:pPr>
@@ -10456,14 +10462,14 @@
       <w:pPr>
         <w:pStyle w:val="KapitelII"/>
       </w:pPr>
-      <w:bookmarkStart w:id="61" w:name="_Toc174450898"/>
+      <w:bookmarkStart w:id="64" w:name="_Toc174450898"/>
       <w:r>
         <w:t xml:space="preserve">Querying </w:t>
       </w:r>
       <w:r>
         <w:t>the World</w:t>
       </w:r>
-      <w:bookmarkEnd w:id="61"/>
+      <w:bookmarkEnd w:id="64"/>
     </w:p>
     <w:p>
       <w:pPr>
@@ -10614,7 +10620,7 @@
         <w:pStyle w:val="Caption"/>
         <w:jc w:val="center"/>
       </w:pPr>
-      <w:bookmarkStart w:id="62" w:name="_Toc174029053"/>
+      <w:bookmarkStart w:id="65" w:name="_Toc174541622"/>
       <w:r>
         <w:t xml:space="preserve">Figure </w:t>
       </w:r>
@@ -10651,18 +10657,18 @@
       <w:r>
         <w:t>. The green ray intersects an odd number of times, so the point is inside the polygon, contrary to the red point.</w:t>
       </w:r>
-      <w:bookmarkEnd w:id="62"/>
+      <w:bookmarkEnd w:id="65"/>
     </w:p>
     <w:p>
       <w:pPr>
         <w:pStyle w:val="KapitelIII"/>
       </w:pPr>
-      <w:bookmarkStart w:id="63" w:name="_Toc174450899"/>
+      <w:bookmarkStart w:id="66" w:name="_Toc174450899"/>
       <w:r>
         <w:lastRenderedPageBreak/>
         <w:t>Issues of the trivial approach</w:t>
       </w:r>
-      <w:bookmarkEnd w:id="63"/>
+      <w:bookmarkEnd w:id="66"/>
     </w:p>
     <w:p>
       <w:pPr>
@@ -10887,7 +10893,7 @@
         <w:pStyle w:val="Caption"/>
         <w:jc w:val="center"/>
       </w:pPr>
-      <w:bookmarkStart w:id="64" w:name="_Toc174029054"/>
+      <w:bookmarkStart w:id="67" w:name="_Toc174541623"/>
       <w:r>
         <w:t xml:space="preserve">Figure </w:t>
       </w:r>
@@ -10912,13 +10918,13 @@
       <w:r>
         <w:t>: Visual Examples of the three described issues with the naive Even-Odd rule implementation.</w:t>
       </w:r>
-      <w:bookmarkEnd w:id="64"/>
+      <w:bookmarkEnd w:id="67"/>
     </w:p>
     <w:p>
       <w:pPr>
         <w:pStyle w:val="KapitelIII"/>
       </w:pPr>
-      <w:bookmarkStart w:id="65" w:name="_Toc174450900"/>
+      <w:bookmarkStart w:id="68" w:name="_Toc174450900"/>
       <w:r>
         <w:lastRenderedPageBreak/>
         <w:t xml:space="preserve">Possible </w:t>
@@ -10929,7 +10935,7 @@
       <w:r>
         <w:t>Improvements</w:t>
       </w:r>
-      <w:bookmarkEnd w:id="65"/>
+      <w:bookmarkEnd w:id="68"/>
     </w:p>
     <w:p>
       <w:pPr>
@@ -11060,22 +11066,22 @@
       <w:pPr>
         <w:pStyle w:val="KapitelI"/>
       </w:pPr>
-      <w:bookmarkStart w:id="66" w:name="_Toc174450901"/>
+      <w:bookmarkStart w:id="69" w:name="_Toc174450901"/>
       <w:r>
         <w:lastRenderedPageBreak/>
         <w:t>Implementation</w:t>
       </w:r>
-      <w:bookmarkEnd w:id="66"/>
+      <w:bookmarkEnd w:id="69"/>
     </w:p>
     <w:p>
       <w:pPr>
         <w:pStyle w:val="KapitelII"/>
       </w:pPr>
-      <w:bookmarkStart w:id="67" w:name="_Toc174450902"/>
+      <w:bookmarkStart w:id="70" w:name="_Toc174450902"/>
       <w:r>
         <w:t>Overview</w:t>
       </w:r>
-      <w:bookmarkEnd w:id="67"/>
+      <w:bookmarkEnd w:id="70"/>
     </w:p>
     <w:p>
       <w:pPr>
@@ -11107,11 +11113,11 @@
       <w:pPr>
         <w:pStyle w:val="KapitelII"/>
       </w:pPr>
-      <w:bookmarkStart w:id="68" w:name="_Toc174450903"/>
+      <w:bookmarkStart w:id="71" w:name="_Toc174450903"/>
       <w:r>
         <w:t>The interface</w:t>
       </w:r>
-      <w:bookmarkEnd w:id="68"/>
+      <w:bookmarkEnd w:id="71"/>
     </w:p>
     <w:p>
       <w:pPr>
@@ -11310,89 +11316,367 @@
       <w:pPr>
         <w:pStyle w:val="KapitelII"/>
       </w:pPr>
-      <w:bookmarkStart w:id="69" w:name="_Toc174450904"/>
+      <w:bookmarkStart w:id="72" w:name="_Toc174450904"/>
       <w:r>
         <w:lastRenderedPageBreak/>
         <w:t>The underlying data structure</w:t>
       </w:r>
-      <w:bookmarkEnd w:id="69"/>
+      <w:bookmarkEnd w:id="72"/>
+    </w:p>
+    <w:p>
+      <w:pPr>
+        <w:pStyle w:val="BodyText"/>
+      </w:pPr>
+      <w:r>
+        <w:t>The algorithm requires storing a lot of data about all objects in the world. This data does not need to be exposed through the interface</w:t>
+      </w:r>
+      <w:r>
+        <w:t xml:space="preserve"> and can therefore be </w:t>
+      </w:r>
+      <w:r>
+        <w:t>suited exactly to the algorithm’s needs.</w:t>
+      </w:r>
+    </w:p>
+    <w:p>
+      <w:pPr>
+        <w:pStyle w:val="BodyText"/>
+      </w:pPr>
+      <w:r>
+        <w:t xml:space="preserve">All data is stored inside a </w:t>
+      </w:r>
+      <w:r>
+        <w:rPr>
+          <w:rStyle w:val="QuoteChar"/>
+        </w:rPr>
+        <w:t>world</w:t>
+      </w:r>
+      <w:r>
+        <w:t xml:space="preserve"> object.</w:t>
+      </w:r>
+      <w:r>
+        <w:t xml:space="preserve"> This world owns all active anchors and delimiter objects</w:t>
+      </w:r>
+      <w:r>
+        <w:t xml:space="preserve">, </w:t>
+      </w:r>
+      <w:r>
+        <w:t>as well as the root delimiter planes.</w:t>
+      </w:r>
+      <w:r>
+        <w:t xml:space="preserve"> </w:t>
+      </w:r>
+      <w:r>
+        <w:t>A world may additionally store acceleration structures or helpers for memory management.</w:t>
+      </w:r>
+      <w:r>
+        <w:t xml:space="preserve"> Every anchor and delimiter object in the world stores its ID as well as the input specification that was passed through the interface for the creation of this object.</w:t>
+      </w:r>
+    </w:p>
+    <w:p>
+      <w:pPr>
+        <w:pStyle w:val="BodyText"/>
+      </w:pPr>
+      <w:r>
+        <w:t>Every anchor stores its volume as a flat array of triangles</w:t>
+      </w:r>
+      <w:r>
+        <w:t xml:space="preserve">, where each triangle consists of three vertices (points in three-dimensional space). </w:t>
+      </w:r>
+      <w:r>
+        <w:t>This allows for fast iteration over all triangles when ray-casting against a volume.</w:t>
+      </w:r>
+    </w:p>
+    <w:p>
+      <w:pPr>
+        <w:pStyle w:val="BodyText"/>
+      </w:pPr>
+      <w:r>
+        <w:t xml:space="preserve">Every delimiter object </w:t>
+      </w:r>
+      <w:r>
+        <w:t xml:space="preserve">owns </w:t>
+      </w:r>
+      <w:r>
+        <w:t>a list of up to 6 delimiter planes.</w:t>
+      </w:r>
+      <w:r>
+        <w:t xml:space="preserve"> </w:t>
+      </w:r>
+      <w:r>
+        <w:t xml:space="preserve">A delimiter plane </w:t>
+      </w:r>
+      <w:r>
+        <w:t>is represented by its normal</w:t>
+      </w:r>
+      <w:r>
+        <w:t xml:space="preserve">, its origin (for distance heuristic calculations) and a flat list of triangles. </w:t>
+      </w:r>
+      <w:r>
+        <w:t>Similarly to volumes, this allows for fast iteration over all triangles in the plane.</w:t>
+      </w:r>
     </w:p>
     <w:p>
       <w:pPr>
         <w:pStyle w:val="KapitelII"/>
       </w:pPr>
-      <w:bookmarkStart w:id="70" w:name="_Ref172806156"/>
-      <w:bookmarkStart w:id="71" w:name="_Toc174450905"/>
+      <w:bookmarkStart w:id="73" w:name="_Ref172806156"/>
+      <w:bookmarkStart w:id="74" w:name="_Toc174450905"/>
       <w:r>
         <w:t>Tessellation</w:t>
       </w:r>
-      <w:bookmarkEnd w:id="70"/>
-      <w:bookmarkEnd w:id="71"/>
+      <w:bookmarkEnd w:id="73"/>
+      <w:bookmarkEnd w:id="74"/>
+    </w:p>
+    <w:p>
+      <w:pPr>
+        <w:pStyle w:val="BodyText"/>
+      </w:pPr>
+      <w:r>
+        <w:t>A big chunk of the complexity of this solution is</w:t>
+      </w:r>
+      <w:r>
+        <w:t xml:space="preserve"> </w:t>
+      </w:r>
+      <w:r>
+        <w:t xml:space="preserve">clipping delimiter planes </w:t>
+      </w:r>
+      <w:r>
+        <w:t>correctly</w:t>
+      </w:r>
+      <w:r>
+        <w:t xml:space="preserve">. </w:t>
+      </w:r>
+      <w:r>
+        <w:t xml:space="preserve">This part relies on splitting triangles to fulfil certain criteria, a process that is called </w:t>
+      </w:r>
+      <w:r>
+        <w:rPr>
+          <w:rStyle w:val="QuoteChar"/>
+        </w:rPr>
+        <w:t>Tessellation</w:t>
+      </w:r>
+      <w:r>
+        <w:t>.</w:t>
+      </w:r>
+      <w:r>
+        <w:t xml:space="preserve"> </w:t>
+      </w:r>
+      <w:r>
+        <w:t xml:space="preserve">The </w:t>
+      </w:r>
+      <w:r>
+        <w:t>criterion</w:t>
+      </w:r>
+      <w:r>
+        <w:t xml:space="preserve"> in this thesis is that two triangles may not intersect along any edge. </w:t>
+      </w:r>
+      <w:r>
+        <w:t>T</w:t>
+      </w:r>
+      <w:r>
+        <w:t>essellation happens while solving an intersection between two delimiter planes</w:t>
+      </w:r>
+      <w:r>
+        <w:t xml:space="preserve"> (see the chapter </w:t>
+      </w:r>
+      <w:r>
+        <w:fldChar w:fldCharType="begin"/>
+      </w:r>
+      <w:r>
+        <w:instrText xml:space="preserve"> REF _Ref174539315 \h </w:instrText>
+      </w:r>
+      <w:r>
+        <w:fldChar w:fldCharType="separate"/>
+      </w:r>
+      <w:r>
+        <w:t>Solving an intersection</w:t>
+      </w:r>
+      <w:r>
+        <w:fldChar w:fldCharType="end"/>
+      </w:r>
+      <w:r>
+        <w:t>)</w:t>
+      </w:r>
+      <w:r>
+        <w:t>.</w:t>
+      </w:r>
+      <w:r>
+        <w:t xml:space="preserve"> </w:t>
+      </w:r>
+      <w:r>
+        <w:t xml:space="preserve">Every triangle </w:t>
+      </w:r>
+      <w:r>
+        <w:t>of both planes is checked against any triangle of the respective other plane for intersection.</w:t>
+      </w:r>
+      <w:r>
+        <w:t xml:space="preserve"> </w:t>
+      </w:r>
+      <w:r>
+        <w:t xml:space="preserve">The tessellation procedure therefore takes two triangles as input, </w:t>
+      </w:r>
+      <w:r>
+        <w:t>the triangle T that is to be tessellated and the triangle C with which an intersection may occur.</w:t>
+      </w:r>
+    </w:p>
+    <w:p>
+      <w:pPr>
+        <w:pStyle w:val="BodyText"/>
+      </w:pPr>
+      <w:r>
+        <w:t xml:space="preserve">Two triangles </w:t>
+      </w:r>
+      <w:r>
+        <w:t>that are co-planar are</w:t>
+      </w:r>
+      <w:r>
+        <w:t xml:space="preserve"> considered invalid input in this scenario</w:t>
+      </w:r>
+      <w:r>
+        <w:t>, leading to an early exit of the tessellation procedure</w:t>
+      </w:r>
+      <w:r>
+        <w:t>, as that would imply two different co-planar delimiter planes in</w:t>
+      </w:r>
+      <w:r>
+        <w:t xml:space="preserve"> </w:t>
+      </w:r>
+      <w:r>
+        <w:t>the world</w:t>
+      </w:r>
+      <w:r>
+        <w:t xml:space="preserve"> (which </w:t>
+      </w:r>
+      <w:r>
+        <w:t xml:space="preserve">represents invalid input to the algorithm). </w:t>
+      </w:r>
+      <w:r>
+        <w:t xml:space="preserve">Two triangles that are not co-planar but </w:t>
+      </w:r>
+      <w:r>
+        <w:t>are parallel to each other cannot intersect and therefore also lead to an early exit of the tessellation.</w:t>
+      </w:r>
+    </w:p>
+    <w:p>
+      <w:pPr>
+        <w:pStyle w:val="BodyText"/>
+      </w:pPr>
+      <w:r>
+        <w:t>There are three possible cases between two non-parallel triangles</w:t>
+      </w:r>
+      <w:r>
+        <w:t>: They can either not intersect at all, intersect in a single point, or intersect along a line</w:t>
+      </w:r>
+      <w:r>
+        <w:t xml:space="preserve"> </w:t>
+      </w:r>
+      <w:sdt>
+        <w:sdtPr>
+          <w:id w:val="1264584882"/>
+          <w:citation/>
+        </w:sdtPr>
+        <w:sdtContent>
+          <w:r>
+            <w:fldChar w:fldCharType="begin"/>
+          </w:r>
+          <w:r>
+            <w:rPr>
+              <w:lang w:val="de-DE"/>
+            </w:rPr>
+            <w:instrText xml:space="preserve"> CITATION Sab13 \l 1031 </w:instrText>
+          </w:r>
+          <w:r>
+            <w:fldChar w:fldCharType="separate"/>
+          </w:r>
+          <w:r>
+            <w:rPr>
+              <w:noProof/>
+              <w:lang w:val="de-DE"/>
+            </w:rPr>
+            <w:t>[10]</w:t>
+          </w:r>
+          <w:r>
+            <w:fldChar w:fldCharType="end"/>
+          </w:r>
+        </w:sdtContent>
+      </w:sdt>
+      <w:r>
+        <w:t>.</w:t>
+      </w:r>
+    </w:p>
+    <w:p>
+      <w:pPr>
+        <w:pStyle w:val="KapitelII"/>
+      </w:pPr>
+      <w:r>
+        <w:lastRenderedPageBreak/>
+        <w:t>Parallelization</w:t>
+      </w:r>
     </w:p>
     <w:p>
       <w:pPr>
         <w:pStyle w:val="KapitelI"/>
       </w:pPr>
-      <w:bookmarkStart w:id="72" w:name="_Toc174450906"/>
+      <w:bookmarkStart w:id="75" w:name="_Toc174450906"/>
       <w:r>
         <w:lastRenderedPageBreak/>
         <w:t>Assessment</w:t>
       </w:r>
-      <w:bookmarkEnd w:id="72"/>
+      <w:bookmarkEnd w:id="75"/>
     </w:p>
     <w:p>
       <w:pPr>
         <w:pStyle w:val="KapitelII"/>
       </w:pPr>
-      <w:bookmarkStart w:id="73" w:name="_Toc174450907"/>
+      <w:bookmarkStart w:id="76" w:name="_Toc174450907"/>
       <w:r>
         <w:t>Fulfillment</w:t>
       </w:r>
       <w:r>
         <w:t xml:space="preserve"> of the requirements</w:t>
       </w:r>
-      <w:bookmarkEnd w:id="73"/>
+      <w:bookmarkEnd w:id="76"/>
     </w:p>
     <w:p>
       <w:pPr>
         <w:pStyle w:val="KapitelII"/>
       </w:pPr>
-      <w:bookmarkStart w:id="74" w:name="_Toc174450908"/>
+      <w:bookmarkStart w:id="77" w:name="_Toc174450908"/>
       <w:r>
         <w:t xml:space="preserve">Comparison </w:t>
       </w:r>
       <w:r>
         <w:t>with other approaches</w:t>
       </w:r>
-      <w:bookmarkEnd w:id="74"/>
+      <w:bookmarkEnd w:id="77"/>
     </w:p>
     <w:p>
       <w:pPr>
         <w:pStyle w:val="KapitelI"/>
       </w:pPr>
-      <w:bookmarkStart w:id="75" w:name="_Toc174450909"/>
+      <w:bookmarkStart w:id="78" w:name="_Toc174450909"/>
       <w:r>
         <w:lastRenderedPageBreak/>
         <w:t>Future Work</w:t>
       </w:r>
-      <w:bookmarkEnd w:id="75"/>
+      <w:bookmarkEnd w:id="78"/>
     </w:p>
     <w:p>
       <w:pPr>
         <w:pStyle w:val="KapitelI"/>
       </w:pPr>
-      <w:bookmarkStart w:id="76" w:name="_Toc174450910"/>
+      <w:bookmarkStart w:id="79" w:name="_Toc174450910"/>
       <w:r>
         <w:lastRenderedPageBreak/>
         <w:t>Conclusion</w:t>
       </w:r>
-      <w:bookmarkEnd w:id="76"/>
+      <w:bookmarkEnd w:id="79"/>
     </w:p>
     <w:p>
       <w:pPr>
         <w:pStyle w:val="VerzeichnisberschriftimInhaltsverzeichnisgelistet"/>
       </w:pPr>
-      <w:bookmarkStart w:id="77" w:name="_Toc174450911"/>
+      <w:bookmarkStart w:id="80" w:name="_Toc174450911"/>
       <w:r>
         <w:lastRenderedPageBreak/>
         <w:t>List</w:t>
@@ -11400,7 +11684,7 @@
       <w:r>
         <w:t xml:space="preserve"> of figures</w:t>
       </w:r>
-      <w:bookmarkEnd w:id="77"/>
+      <w:bookmarkEnd w:id="80"/>
     </w:p>
     <w:p>
       <w:pPr>
@@ -11426,13 +11710,13 @@
       <w:r>
         <w:fldChar w:fldCharType="separate"/>
       </w:r>
-      <w:hyperlink w:anchor="_Toc174029041" w:history="1">
+      <w:hyperlink w:anchor="_Toc174541610" w:history="1">
         <w:r>
           <w:rPr>
             <w:rStyle w:val="Hyperlink"/>
             <w:noProof/>
           </w:rPr>
-          <w:t>Figure 1: The proposed representations of volumes, from left to right.</w:t>
+          <w:t>Figure 1: The four proposed representations of volumes, from left to right, with the initial shape on the left.</w:t>
         </w:r>
         <w:r>
           <w:rPr>
@@ -11453,7 +11737,7 @@
             <w:noProof/>
             <w:webHidden/>
           </w:rPr>
-          <w:instrText xml:space="preserve"> PAGEREF _Toc174029041 \h </w:instrText>
+          <w:instrText xml:space="preserve"> PAGEREF _Toc174541610 \h </w:instrText>
         </w:r>
         <w:r>
           <w:rPr>
@@ -11499,7 +11783,7 @@
           <w14:ligatures w14:val="standardContextual"/>
         </w:rPr>
       </w:pPr>
-      <w:hyperlink w:anchor="_Toc174029042" w:history="1">
+      <w:hyperlink w:anchor="_Toc174541611" w:history="1">
         <w:r>
           <w:rPr>
             <w:rStyle w:val="Hyperlink"/>
@@ -11526,7 +11810,7 @@
             <w:noProof/>
             <w:webHidden/>
           </w:rPr>
-          <w:instrText xml:space="preserve"> PAGEREF _Toc174029042 \h </w:instrText>
+          <w:instrText xml:space="preserve"> PAGEREF _Toc174541611 \h </w:instrText>
         </w:r>
         <w:r>
           <w:rPr>
@@ -11572,7 +11856,7 @@
           <w14:ligatures w14:val="standardContextual"/>
         </w:rPr>
       </w:pPr>
-      <w:hyperlink w:anchor="_Toc174029043" w:history="1">
+      <w:hyperlink w:anchor="_Toc174541612" w:history="1">
         <w:r>
           <w:rPr>
             <w:rStyle w:val="Hyperlink"/>
@@ -11599,7 +11883,7 @@
             <w:noProof/>
             <w:webHidden/>
           </w:rPr>
-          <w:instrText xml:space="preserve"> PAGEREF _Toc174029043 \h </w:instrText>
+          <w:instrText xml:space="preserve"> PAGEREF _Toc174541612 \h </w:instrText>
         </w:r>
         <w:r>
           <w:rPr>
@@ -11645,7 +11929,7 @@
           <w14:ligatures w14:val="standardContextual"/>
         </w:rPr>
       </w:pPr>
-      <w:hyperlink w:anchor="_Toc174029044" w:history="1">
+      <w:hyperlink w:anchor="_Toc174541613" w:history="1">
         <w:r>
           <w:rPr>
             <w:rStyle w:val="Hyperlink"/>
@@ -11672,7 +11956,7 @@
             <w:noProof/>
             <w:webHidden/>
           </w:rPr>
-          <w:instrText xml:space="preserve"> PAGEREF _Toc174029044 \h </w:instrText>
+          <w:instrText xml:space="preserve"> PAGEREF _Toc174541613 \h </w:instrText>
         </w:r>
         <w:r>
           <w:rPr>
@@ -11718,7 +12002,7 @@
           <w14:ligatures w14:val="standardContextual"/>
         </w:rPr>
       </w:pPr>
-      <w:hyperlink w:anchor="_Toc174029045" w:history="1">
+      <w:hyperlink w:anchor="_Toc174541614" w:history="1">
         <w:r>
           <w:rPr>
             <w:rStyle w:val="Hyperlink"/>
@@ -11745,7 +12029,7 @@
             <w:noProof/>
             <w:webHidden/>
           </w:rPr>
-          <w:instrText xml:space="preserve"> PAGEREF _Toc174029045 \h </w:instrText>
+          <w:instrText xml:space="preserve"> PAGEREF _Toc174541614 \h </w:instrText>
         </w:r>
         <w:r>
           <w:rPr>
@@ -11791,7 +12075,7 @@
           <w14:ligatures w14:val="standardContextual"/>
         </w:rPr>
       </w:pPr>
-      <w:hyperlink w:anchor="_Toc174029046" w:history="1">
+      <w:hyperlink w:anchor="_Toc174541615" w:history="1">
         <w:r>
           <w:rPr>
             <w:rStyle w:val="Hyperlink"/>
@@ -11818,7 +12102,7 @@
             <w:noProof/>
             <w:webHidden/>
           </w:rPr>
-          <w:instrText xml:space="preserve"> PAGEREF _Toc174029046 \h </w:instrText>
+          <w:instrText xml:space="preserve"> PAGEREF _Toc174541615 \h </w:instrText>
         </w:r>
         <w:r>
           <w:rPr>
@@ -11864,13 +12148,13 @@
           <w14:ligatures w14:val="standardContextual"/>
         </w:rPr>
       </w:pPr>
-      <w:hyperlink w:anchor="_Toc174029047" w:history="1">
+      <w:hyperlink w:anchor="_Toc174541616" w:history="1">
         <w:r>
           <w:rPr>
             <w:rStyle w:val="Hyperlink"/>
             <w:noProof/>
           </w:rPr>
-          <w:t>Figure 7: An example of unexpected results if the intersections are not ordered properly. Delimiters are seen from a top-down view.</w:t>
+          <w:t>Figure 7: An example of unexpected results if the intersections are not ordered properly. Intersection 1 should be handled after intersection 3. Delimiters are seen from a top-down view.</w:t>
         </w:r>
         <w:r>
           <w:rPr>
@@ -11891,7 +12175,7 @@
             <w:noProof/>
             <w:webHidden/>
           </w:rPr>
-          <w:instrText xml:space="preserve"> PAGEREF _Toc174029047 \h </w:instrText>
+          <w:instrText xml:space="preserve"> PAGEREF _Toc174541616 \h </w:instrText>
         </w:r>
         <w:r>
           <w:rPr>
@@ -11937,7 +12221,7 @@
           <w14:ligatures w14:val="standardContextual"/>
         </w:rPr>
       </w:pPr>
-      <w:hyperlink w:anchor="_Toc174029048" w:history="1">
+      <w:hyperlink w:anchor="_Toc174541617" w:history="1">
         <w:r>
           <w:rPr>
             <w:rStyle w:val="Hyperlink"/>
@@ -11964,7 +12248,7 @@
             <w:noProof/>
             <w:webHidden/>
           </w:rPr>
-          <w:instrText xml:space="preserve"> PAGEREF _Toc174029048 \h </w:instrText>
+          <w:instrText xml:space="preserve"> PAGEREF _Toc174541617 \h </w:instrText>
         </w:r>
         <w:r>
           <w:rPr>
@@ -12010,7 +12294,7 @@
           <w14:ligatures w14:val="standardContextual"/>
         </w:rPr>
       </w:pPr>
-      <w:hyperlink w:anchor="_Toc174029049" w:history="1">
+      <w:hyperlink w:anchor="_Toc174541618" w:history="1">
         <w:r>
           <w:rPr>
             <w:rStyle w:val="Hyperlink"/>
@@ -12037,7 +12321,7 @@
             <w:noProof/>
             <w:webHidden/>
           </w:rPr>
-          <w:instrText xml:space="preserve"> PAGEREF _Toc174029049 \h </w:instrText>
+          <w:instrText xml:space="preserve"> PAGEREF _Toc174541618 \h </w:instrText>
         </w:r>
         <w:r>
           <w:rPr>
@@ -12083,7 +12367,7 @@
           <w14:ligatures w14:val="standardContextual"/>
         </w:rPr>
       </w:pPr>
-      <w:hyperlink w:anchor="_Toc174029050" w:history="1">
+      <w:hyperlink w:anchor="_Toc174541619" w:history="1">
         <w:r>
           <w:rPr>
             <w:rStyle w:val="Hyperlink"/>
@@ -12110,7 +12394,7 @@
             <w:noProof/>
             <w:webHidden/>
           </w:rPr>
-          <w:instrText xml:space="preserve"> PAGEREF _Toc174029050 \h </w:instrText>
+          <w:instrText xml:space="preserve"> PAGEREF _Toc174541619 \h </w:instrText>
         </w:r>
         <w:r>
           <w:rPr>
@@ -12156,7 +12440,7 @@
           <w14:ligatures w14:val="standardContextual"/>
         </w:rPr>
       </w:pPr>
-      <w:hyperlink w:anchor="_Toc174029051" w:history="1">
+      <w:hyperlink w:anchor="_Toc174541620" w:history="1">
         <w:r>
           <w:rPr>
             <w:rStyle w:val="Hyperlink"/>
@@ -12183,7 +12467,7 @@
             <w:noProof/>
             <w:webHidden/>
           </w:rPr>
-          <w:instrText xml:space="preserve"> PAGEREF _Toc174029051 \h </w:instrText>
+          <w:instrText xml:space="preserve"> PAGEREF _Toc174541620 \h </w:instrText>
         </w:r>
         <w:r>
           <w:rPr>
@@ -12229,7 +12513,7 @@
           <w14:ligatures w14:val="standardContextual"/>
         </w:rPr>
       </w:pPr>
-      <w:hyperlink w:anchor="_Toc174029052" w:history="1">
+      <w:hyperlink w:anchor="_Toc174541621" w:history="1">
         <w:r>
           <w:rPr>
             <w:rStyle w:val="Hyperlink"/>
@@ -12256,7 +12540,7 @@
             <w:noProof/>
             <w:webHidden/>
           </w:rPr>
-          <w:instrText xml:space="preserve"> PAGEREF _Toc174029052 \h </w:instrText>
+          <w:instrText xml:space="preserve"> PAGEREF _Toc174541621 \h </w:instrText>
         </w:r>
         <w:r>
           <w:rPr>
@@ -12302,7 +12586,7 @@
           <w14:ligatures w14:val="standardContextual"/>
         </w:rPr>
       </w:pPr>
-      <w:hyperlink w:anchor="_Toc174029053" w:history="1">
+      <w:hyperlink w:anchor="_Toc174541622" w:history="1">
         <w:r>
           <w:rPr>
             <w:rStyle w:val="Hyperlink"/>
@@ -12329,7 +12613,7 @@
             <w:noProof/>
             <w:webHidden/>
           </w:rPr>
-          <w:instrText xml:space="preserve"> PAGEREF _Toc174029053 \h </w:instrText>
+          <w:instrText xml:space="preserve"> PAGEREF _Toc174541622 \h </w:instrText>
         </w:r>
         <w:r>
           <w:rPr>
@@ -12375,7 +12659,7 @@
           <w14:ligatures w14:val="standardContextual"/>
         </w:rPr>
       </w:pPr>
-      <w:hyperlink w:anchor="_Toc174029054" w:history="1">
+      <w:hyperlink w:anchor="_Toc174541623" w:history="1">
         <w:r>
           <w:rPr>
             <w:rStyle w:val="Hyperlink"/>
@@ -12402,7 +12686,7 @@
             <w:noProof/>
             <w:webHidden/>
           </w:rPr>
-          <w:instrText xml:space="preserve"> PAGEREF _Toc174029054 \h </w:instrText>
+          <w:instrText xml:space="preserve"> PAGEREF _Toc174541623 \h </w:instrText>
         </w:r>
         <w:r>
           <w:rPr>
@@ -12441,7 +12725,7 @@
         <w:fldChar w:fldCharType="end"/>
       </w:r>
     </w:p>
-    <w:bookmarkStart w:id="78" w:name="_Toc174450912" w:displacedByCustomXml="next"/>
+    <w:bookmarkStart w:id="81" w:name="_Toc174450912" w:displacedByCustomXml="next"/>
     <w:sdt>
       <w:sdtPr>
         <w:rPr>
@@ -12461,7 +12745,7 @@
           <w:r>
             <w:t>Bibliography</w:t>
           </w:r>
-          <w:bookmarkEnd w:id="78"/>
+          <w:bookmarkEnd w:id="81"/>
         </w:p>
         <w:sdt>
           <w:sdtPr>
@@ -12499,12 +12783,12 @@
                 <w:tblLook w:val="04A0" w:firstRow="1" w:lastRow="0" w:firstColumn="1" w:lastColumn="0" w:noHBand="0" w:noVBand="1"/>
               </w:tblPr>
               <w:tblGrid>
-                <w:gridCol w:w="320"/>
-                <w:gridCol w:w="8185"/>
+                <w:gridCol w:w="442"/>
+                <w:gridCol w:w="8063"/>
               </w:tblGrid>
               <w:tr>
                 <w:trPr>
-                  <w:divId w:val="130951414"/>
+                  <w:divId w:val="1381712126"/>
                   <w:tblCellSpacing w:w="15" w:type="dxa"/>
                 </w:trPr>
                 <w:tc>
@@ -12552,7 +12836,7 @@
               </w:tr>
               <w:tr>
                 <w:trPr>
-                  <w:divId w:val="130951414"/>
+                  <w:divId w:val="1381712126"/>
                   <w:tblCellSpacing w:w="15" w:type="dxa"/>
                 </w:trPr>
                 <w:tc>
@@ -12598,7 +12882,7 @@
               </w:tr>
               <w:tr>
                 <w:trPr>
-                  <w:divId w:val="130951414"/>
+                  <w:divId w:val="1381712126"/>
                   <w:tblCellSpacing w:w="15" w:type="dxa"/>
                 </w:trPr>
                 <w:tc>
@@ -12658,7 +12942,7 @@
               </w:tr>
               <w:tr>
                 <w:trPr>
-                  <w:divId w:val="130951414"/>
+                  <w:divId w:val="1381712126"/>
                   <w:tblCellSpacing w:w="15" w:type="dxa"/>
                 </w:trPr>
                 <w:tc>
@@ -12718,7 +13002,7 @@
               </w:tr>
               <w:tr>
                 <w:trPr>
-                  <w:divId w:val="130951414"/>
+                  <w:divId w:val="1381712126"/>
                   <w:tblCellSpacing w:w="15" w:type="dxa"/>
                 </w:trPr>
                 <w:tc>
@@ -12764,7 +13048,7 @@
               </w:tr>
               <w:tr>
                 <w:trPr>
-                  <w:divId w:val="130951414"/>
+                  <w:divId w:val="1381712126"/>
                   <w:tblCellSpacing w:w="15" w:type="dxa"/>
                 </w:trPr>
                 <w:tc>
@@ -12810,7 +13094,7 @@
               </w:tr>
               <w:tr>
                 <w:trPr>
-                  <w:divId w:val="130951414"/>
+                  <w:divId w:val="1381712126"/>
                   <w:tblCellSpacing w:w="15" w:type="dxa"/>
                 </w:trPr>
                 <w:tc>
@@ -12856,7 +13140,7 @@
               </w:tr>
               <w:tr>
                 <w:trPr>
-                  <w:divId w:val="130951414"/>
+                  <w:divId w:val="1381712126"/>
                   <w:tblCellSpacing w:w="15" w:type="dxa"/>
                 </w:trPr>
                 <w:tc>
@@ -12902,7 +13186,7 @@
               </w:tr>
               <w:tr>
                 <w:trPr>
-                  <w:divId w:val="130951414"/>
+                  <w:divId w:val="1381712126"/>
                   <w:tblCellSpacing w:w="15" w:type="dxa"/>
                 </w:trPr>
                 <w:tc>
@@ -12960,10 +13244,70 @@
                   </w:p>
                 </w:tc>
               </w:tr>
+              <w:tr>
+                <w:trPr>
+                  <w:divId w:val="1381712126"/>
+                  <w:tblCellSpacing w:w="15" w:type="dxa"/>
+                </w:trPr>
+                <w:tc>
+                  <w:tcPr>
+                    <w:tcW w:w="50" w:type="pct"/>
+                    <w:hideMark/>
+                  </w:tcPr>
+                  <w:p>
+                    <w:pPr>
+                      <w:pStyle w:val="Bibliography"/>
+                      <w:rPr>
+                        <w:noProof/>
+                      </w:rPr>
+                    </w:pPr>
+                    <w:r>
+                      <w:rPr>
+                        <w:noProof/>
+                      </w:rPr>
+                      <w:t xml:space="preserve">[10] </w:t>
+                    </w:r>
+                  </w:p>
+                </w:tc>
+                <w:tc>
+                  <w:tcPr>
+                    <w:tcW w:w="0" w:type="auto"/>
+                    <w:hideMark/>
+                  </w:tcPr>
+                  <w:p>
+                    <w:pPr>
+                      <w:pStyle w:val="Bibliography"/>
+                      <w:rPr>
+                        <w:noProof/>
+                      </w:rPr>
+                    </w:pPr>
+                    <w:r>
+                      <w:rPr>
+                        <w:noProof/>
+                      </w:rPr>
+                      <w:t xml:space="preserve">C. L. Sabharwal, J. L. Leopold and D. McGeehan, "Triangle-Triangle Intersection Determination and Classification to Support Qualitative Spatial Reasoning," </w:t>
+                    </w:r>
+                    <w:r>
+                      <w:rPr>
+                        <w:i/>
+                        <w:iCs/>
+                        <w:noProof/>
+                      </w:rPr>
+                      <w:t xml:space="preserve">Polibits, </w:t>
+                    </w:r>
+                    <w:r>
+                      <w:rPr>
+                        <w:noProof/>
+                      </w:rPr>
+                      <w:t xml:space="preserve">vol. 3, pp. 14-15, 2013. </w:t>
+                    </w:r>
+                  </w:p>
+                </w:tc>
+              </w:tr>
             </w:tbl>
             <w:p>
               <w:pPr>
-                <w:divId w:val="130951414"/>
+                <w:divId w:val="1381712126"/>
                 <w:rPr>
                   <w:rFonts w:eastAsia="Times New Roman"/>
                   <w:noProof/>
@@ -17493,13 +17837,16 @@
     <w:rsid w:val="002A1CC8"/>
     <w:rsid w:val="002D3FCF"/>
     <w:rsid w:val="002D6CFD"/>
+    <w:rsid w:val="002D705C"/>
     <w:rsid w:val="0033048E"/>
     <w:rsid w:val="003510C0"/>
+    <w:rsid w:val="003A29C9"/>
     <w:rsid w:val="0046520F"/>
     <w:rsid w:val="0053334F"/>
     <w:rsid w:val="00542C72"/>
     <w:rsid w:val="00557E34"/>
     <w:rsid w:val="0059723A"/>
+    <w:rsid w:val="00683026"/>
     <w:rsid w:val="006878CE"/>
     <w:rsid w:val="006B3CD2"/>
     <w:rsid w:val="006E6760"/>
@@ -18459,11 +18806,42 @@
     <b:URL>https://docs.unity3d.com/ScriptReference/Mesh-bounds.html</b:URL>
     <b:RefOrder>7</b:RefOrder>
   </b:Source>
+  <b:Source>
+    <b:Tag>Sab13</b:Tag>
+    <b:SourceType>JournalArticle</b:SourceType>
+    <b:Guid>{4BA45991-B24F-496C-9F4F-EAD910504557}</b:Guid>
+    <b:Title>Triangle-Triangle Intersection Determination and Classification to Support Qualitative Spatial Reasoning</b:Title>
+    <b:Year>2013</b:Year>
+    <b:JournalName>Polibits</b:JournalName>
+    <b:Pages>14-15</b:Pages>
+    <b:Volume>3</b:Volume>
+    <b:Author>
+      <b:Author>
+        <b:NameList>
+          <b:Person>
+            <b:Last>Sabharwal</b:Last>
+            <b:Middle>L.</b:Middle>
+            <b:First>Chaman</b:First>
+          </b:Person>
+          <b:Person>
+            <b:Last>Leopold</b:Last>
+            <b:Middle>L.</b:Middle>
+            <b:First>Jennifer</b:First>
+          </b:Person>
+          <b:Person>
+            <b:Last>McGeehan</b:Last>
+            <b:First>Douglas</b:First>
+          </b:Person>
+        </b:NameList>
+      </b:Author>
+    </b:Author>
+    <b:RefOrder>10</b:RefOrder>
+  </b:Source>
 </b:Sources>
 </file>
 
 <file path=customXml/itemProps1.xml><?xml version="1.0" encoding="utf-8"?>
-<ds:datastoreItem xmlns:ds="http://schemas.openxmlformats.org/officeDocument/2006/customXml" ds:itemID="{46C4AB10-3455-4DD6-AF9A-6DACBD7EFAD2}">
+<ds:datastoreItem xmlns:ds="http://schemas.openxmlformats.org/officeDocument/2006/customXml" ds:itemID="{30D5060C-EC0C-4844-88D2-DB60DDD48341}">
   <ds:schemaRefs>
     <ds:schemaRef ds:uri="http://schemas.openxmlformats.org/officeDocument/2006/bibliography"/>
   </ds:schemaRefs>

</xml_diff>

<commit_message>
Completed the chapter about tessellation.
</commit_message>
<xml_diff>
--- a/Text/Thesis/Text.docx
+++ b/Text/Thesis/Text.docx
@@ -770,7 +770,7 @@
           <w:lang w:val="de-DE"/>
         </w:rPr>
       </w:pPr>
-      <w:bookmarkStart w:id="0" w:name="_Toc174450870"/>
+      <w:bookmarkStart w:id="0" w:name="_Toc174614931"/>
       <w:r>
         <w:rPr>
           <w:lang w:val="de-DE"/>
@@ -894,7 +894,7 @@
       <w:pPr>
         <w:pStyle w:val="VerzeichnisberschriftimInhaltsverzeichnisgelistet"/>
       </w:pPr>
-      <w:bookmarkStart w:id="1" w:name="_Toc174450871"/>
+      <w:bookmarkStart w:id="1" w:name="_Toc174614932"/>
       <w:r>
         <w:lastRenderedPageBreak/>
         <w:t>Abstract</w:t>
@@ -913,7 +913,7 @@
       <w:pPr>
         <w:pStyle w:val="VerzeichnisberschriftimInhaltsverzeichnisgelistet"/>
       </w:pPr>
-      <w:bookmarkStart w:id="2" w:name="_Toc174450872"/>
+      <w:bookmarkStart w:id="2" w:name="_Toc174614933"/>
       <w:r>
         <w:lastRenderedPageBreak/>
         <w:t>Acknowledgements</w:t>
@@ -960,7 +960,7 @@
         </w:rPr>
         <w:fldChar w:fldCharType="separate"/>
       </w:r>
-      <w:hyperlink w:anchor="_Toc174450870" w:history="1">
+      <w:hyperlink w:anchor="_Toc174614931" w:history="1">
         <w:r>
           <w:rPr>
             <w:rStyle w:val="Hyperlink"/>
@@ -984,7 +984,7 @@
           <w:rPr>
             <w:webHidden/>
           </w:rPr>
-          <w:instrText xml:space="preserve"> PAGEREF _Toc174450870 \h </w:instrText>
+          <w:instrText xml:space="preserve"> PAGEREF _Toc174614931 \h </w:instrText>
         </w:r>
         <w:r>
           <w:rPr>
@@ -1023,7 +1023,7 @@
           <w14:ligatures w14:val="standardContextual"/>
         </w:rPr>
       </w:pPr>
-      <w:hyperlink w:anchor="_Toc174450871" w:history="1">
+      <w:hyperlink w:anchor="_Toc174614932" w:history="1">
         <w:r>
           <w:rPr>
             <w:rStyle w:val="Hyperlink"/>
@@ -1046,7 +1046,7 @@
           <w:rPr>
             <w:webHidden/>
           </w:rPr>
-          <w:instrText xml:space="preserve"> PAGEREF _Toc174450871 \h </w:instrText>
+          <w:instrText xml:space="preserve"> PAGEREF _Toc174614932 \h </w:instrText>
         </w:r>
         <w:r>
           <w:rPr>
@@ -1085,7 +1085,7 @@
           <w14:ligatures w14:val="standardContextual"/>
         </w:rPr>
       </w:pPr>
-      <w:hyperlink w:anchor="_Toc174450872" w:history="1">
+      <w:hyperlink w:anchor="_Toc174614933" w:history="1">
         <w:r>
           <w:rPr>
             <w:rStyle w:val="Hyperlink"/>
@@ -1108,7 +1108,7 @@
           <w:rPr>
             <w:webHidden/>
           </w:rPr>
-          <w:instrText xml:space="preserve"> PAGEREF _Toc174450872 \h </w:instrText>
+          <w:instrText xml:space="preserve"> PAGEREF _Toc174614933 \h </w:instrText>
         </w:r>
         <w:r>
           <w:rPr>
@@ -1147,7 +1147,7 @@
           <w14:ligatures w14:val="standardContextual"/>
         </w:rPr>
       </w:pPr>
-      <w:hyperlink w:anchor="_Toc174450873" w:history="1">
+      <w:hyperlink w:anchor="_Toc174614934" w:history="1">
         <w:r>
           <w:rPr>
             <w:rStyle w:val="Hyperlink"/>
@@ -1187,7 +1187,7 @@
           <w:rPr>
             <w:webHidden/>
           </w:rPr>
-          <w:instrText xml:space="preserve"> PAGEREF _Toc174450873 \h </w:instrText>
+          <w:instrText xml:space="preserve"> PAGEREF _Toc174614934 \h </w:instrText>
         </w:r>
         <w:r>
           <w:rPr>
@@ -1225,7 +1225,7 @@
           <w14:ligatures w14:val="standardContextual"/>
         </w:rPr>
       </w:pPr>
-      <w:hyperlink w:anchor="_Toc174450874" w:history="1">
+      <w:hyperlink w:anchor="_Toc174614935" w:history="1">
         <w:r>
           <w:rPr>
             <w:rStyle w:val="Hyperlink"/>
@@ -1264,7 +1264,7 @@
           <w:rPr>
             <w:webHidden/>
           </w:rPr>
-          <w:instrText xml:space="preserve"> PAGEREF _Toc174450874 \h </w:instrText>
+          <w:instrText xml:space="preserve"> PAGEREF _Toc174614935 \h </w:instrText>
         </w:r>
         <w:r>
           <w:rPr>
@@ -1302,7 +1302,7 @@
           <w14:ligatures w14:val="standardContextual"/>
         </w:rPr>
       </w:pPr>
-      <w:hyperlink w:anchor="_Toc174450875" w:history="1">
+      <w:hyperlink w:anchor="_Toc174614936" w:history="1">
         <w:r>
           <w:rPr>
             <w:rStyle w:val="Hyperlink"/>
@@ -1341,7 +1341,7 @@
           <w:rPr>
             <w:webHidden/>
           </w:rPr>
-          <w:instrText xml:space="preserve"> PAGEREF _Toc174450875 \h </w:instrText>
+          <w:instrText xml:space="preserve"> PAGEREF _Toc174614936 \h </w:instrText>
         </w:r>
         <w:r>
           <w:rPr>
@@ -1379,7 +1379,7 @@
           <w14:ligatures w14:val="standardContextual"/>
         </w:rPr>
       </w:pPr>
-      <w:hyperlink w:anchor="_Toc174450876" w:history="1">
+      <w:hyperlink w:anchor="_Toc174614937" w:history="1">
         <w:r>
           <w:rPr>
             <w:rStyle w:val="Hyperlink"/>
@@ -1418,7 +1418,7 @@
           <w:rPr>
             <w:webHidden/>
           </w:rPr>
-          <w:instrText xml:space="preserve"> PAGEREF _Toc174450876 \h </w:instrText>
+          <w:instrText xml:space="preserve"> PAGEREF _Toc174614937 \h </w:instrText>
         </w:r>
         <w:r>
           <w:rPr>
@@ -1457,7 +1457,7 @@
           <w14:ligatures w14:val="standardContextual"/>
         </w:rPr>
       </w:pPr>
-      <w:hyperlink w:anchor="_Toc174450877" w:history="1">
+      <w:hyperlink w:anchor="_Toc174614938" w:history="1">
         <w:r>
           <w:rPr>
             <w:rStyle w:val="Hyperlink"/>
@@ -1497,7 +1497,7 @@
           <w:rPr>
             <w:webHidden/>
           </w:rPr>
-          <w:instrText xml:space="preserve"> PAGEREF _Toc174450877 \h </w:instrText>
+          <w:instrText xml:space="preserve"> PAGEREF _Toc174614938 \h </w:instrText>
         </w:r>
         <w:r>
           <w:rPr>
@@ -1535,7 +1535,7 @@
           <w14:ligatures w14:val="standardContextual"/>
         </w:rPr>
       </w:pPr>
-      <w:hyperlink w:anchor="_Toc174450878" w:history="1">
+      <w:hyperlink w:anchor="_Toc174614939" w:history="1">
         <w:r>
           <w:rPr>
             <w:rStyle w:val="Hyperlink"/>
@@ -1574,7 +1574,7 @@
           <w:rPr>
             <w:webHidden/>
           </w:rPr>
-          <w:instrText xml:space="preserve"> PAGEREF _Toc174450878 \h </w:instrText>
+          <w:instrText xml:space="preserve"> PAGEREF _Toc174614939 \h </w:instrText>
         </w:r>
         <w:r>
           <w:rPr>
@@ -1612,7 +1612,7 @@
           <w14:ligatures w14:val="standardContextual"/>
         </w:rPr>
       </w:pPr>
-      <w:hyperlink w:anchor="_Toc174450879" w:history="1">
+      <w:hyperlink w:anchor="_Toc174614940" w:history="1">
         <w:r>
           <w:rPr>
             <w:rStyle w:val="Hyperlink"/>
@@ -1651,7 +1651,7 @@
           <w:rPr>
             <w:webHidden/>
           </w:rPr>
-          <w:instrText xml:space="preserve"> PAGEREF _Toc174450879 \h </w:instrText>
+          <w:instrText xml:space="preserve"> PAGEREF _Toc174614940 \h </w:instrText>
         </w:r>
         <w:r>
           <w:rPr>
@@ -1689,7 +1689,7 @@
           <w14:ligatures w14:val="standardContextual"/>
         </w:rPr>
       </w:pPr>
-      <w:hyperlink w:anchor="_Toc174450880" w:history="1">
+      <w:hyperlink w:anchor="_Toc174614941" w:history="1">
         <w:r>
           <w:rPr>
             <w:rStyle w:val="Hyperlink"/>
@@ -1728,7 +1728,7 @@
           <w:rPr>
             <w:webHidden/>
           </w:rPr>
-          <w:instrText xml:space="preserve"> PAGEREF _Toc174450880 \h </w:instrText>
+          <w:instrText xml:space="preserve"> PAGEREF _Toc174614941 \h </w:instrText>
         </w:r>
         <w:r>
           <w:rPr>
@@ -1766,7 +1766,7 @@
           <w14:ligatures w14:val="standardContextual"/>
         </w:rPr>
       </w:pPr>
-      <w:hyperlink w:anchor="_Toc174450881" w:history="1">
+      <w:hyperlink w:anchor="_Toc174614942" w:history="1">
         <w:r>
           <w:rPr>
             <w:rStyle w:val="Hyperlink"/>
@@ -1805,7 +1805,7 @@
           <w:rPr>
             <w:webHidden/>
           </w:rPr>
-          <w:instrText xml:space="preserve"> PAGEREF _Toc174450881 \h </w:instrText>
+          <w:instrText xml:space="preserve"> PAGEREF _Toc174614942 \h </w:instrText>
         </w:r>
         <w:r>
           <w:rPr>
@@ -1843,7 +1843,7 @@
           <w14:ligatures w14:val="standardContextual"/>
         </w:rPr>
       </w:pPr>
-      <w:hyperlink w:anchor="_Toc174450882" w:history="1">
+      <w:hyperlink w:anchor="_Toc174614943" w:history="1">
         <w:r>
           <w:rPr>
             <w:rStyle w:val="Hyperlink"/>
@@ -1882,7 +1882,7 @@
           <w:rPr>
             <w:webHidden/>
           </w:rPr>
-          <w:instrText xml:space="preserve"> PAGEREF _Toc174450882 \h </w:instrText>
+          <w:instrText xml:space="preserve"> PAGEREF _Toc174614943 \h </w:instrText>
         </w:r>
         <w:r>
           <w:rPr>
@@ -1921,7 +1921,7 @@
           <w14:ligatures w14:val="standardContextual"/>
         </w:rPr>
       </w:pPr>
-      <w:hyperlink w:anchor="_Toc174450883" w:history="1">
+      <w:hyperlink w:anchor="_Toc174614944" w:history="1">
         <w:r>
           <w:rPr>
             <w:rStyle w:val="Hyperlink"/>
@@ -1961,7 +1961,7 @@
           <w:rPr>
             <w:webHidden/>
           </w:rPr>
-          <w:instrText xml:space="preserve"> PAGEREF _Toc174450883 \h </w:instrText>
+          <w:instrText xml:space="preserve"> PAGEREF _Toc174614944 \h </w:instrText>
         </w:r>
         <w:r>
           <w:rPr>
@@ -1999,7 +1999,7 @@
           <w14:ligatures w14:val="standardContextual"/>
         </w:rPr>
       </w:pPr>
-      <w:hyperlink w:anchor="_Toc174450884" w:history="1">
+      <w:hyperlink w:anchor="_Toc174614945" w:history="1">
         <w:r>
           <w:rPr>
             <w:rStyle w:val="Hyperlink"/>
@@ -2038,7 +2038,7 @@
           <w:rPr>
             <w:webHidden/>
           </w:rPr>
-          <w:instrText xml:space="preserve"> PAGEREF _Toc174450884 \h </w:instrText>
+          <w:instrText xml:space="preserve"> PAGEREF _Toc174614945 \h </w:instrText>
         </w:r>
         <w:r>
           <w:rPr>
@@ -2076,7 +2076,7 @@
           <w14:ligatures w14:val="standardContextual"/>
         </w:rPr>
       </w:pPr>
-      <w:hyperlink w:anchor="_Toc174450885" w:history="1">
+      <w:hyperlink w:anchor="_Toc174614946" w:history="1">
         <w:r>
           <w:rPr>
             <w:rStyle w:val="Hyperlink"/>
@@ -2115,7 +2115,7 @@
           <w:rPr>
             <w:webHidden/>
           </w:rPr>
-          <w:instrText xml:space="preserve"> PAGEREF _Toc174450885 \h </w:instrText>
+          <w:instrText xml:space="preserve"> PAGEREF _Toc174614946 \h </w:instrText>
         </w:r>
         <w:r>
           <w:rPr>
@@ -2153,7 +2153,7 @@
           <w14:ligatures w14:val="standardContextual"/>
         </w:rPr>
       </w:pPr>
-      <w:hyperlink w:anchor="_Toc174450886" w:history="1">
+      <w:hyperlink w:anchor="_Toc174614947" w:history="1">
         <w:r>
           <w:rPr>
             <w:rStyle w:val="Hyperlink"/>
@@ -2192,7 +2192,7 @@
           <w:rPr>
             <w:webHidden/>
           </w:rPr>
-          <w:instrText xml:space="preserve"> PAGEREF _Toc174450886 \h </w:instrText>
+          <w:instrText xml:space="preserve"> PAGEREF _Toc174614947 \h </w:instrText>
         </w:r>
         <w:r>
           <w:rPr>
@@ -2230,7 +2230,7 @@
           <w14:ligatures w14:val="standardContextual"/>
         </w:rPr>
       </w:pPr>
-      <w:hyperlink w:anchor="_Toc174450887" w:history="1">
+      <w:hyperlink w:anchor="_Toc174614948" w:history="1">
         <w:r>
           <w:rPr>
             <w:rStyle w:val="Hyperlink"/>
@@ -2269,7 +2269,7 @@
           <w:rPr>
             <w:webHidden/>
           </w:rPr>
-          <w:instrText xml:space="preserve"> PAGEREF _Toc174450887 \h </w:instrText>
+          <w:instrText xml:space="preserve"> PAGEREF _Toc174614948 \h </w:instrText>
         </w:r>
         <w:r>
           <w:rPr>
@@ -2311,7 +2311,7 @@
           <w14:ligatures w14:val="standardContextual"/>
         </w:rPr>
       </w:pPr>
-      <w:hyperlink w:anchor="_Toc174450888" w:history="1">
+      <w:hyperlink w:anchor="_Toc174614949" w:history="1">
         <w:r>
           <w:rPr>
             <w:rStyle w:val="Hyperlink"/>
@@ -2356,7 +2356,7 @@
             <w:noProof/>
             <w:webHidden/>
           </w:rPr>
-          <w:instrText xml:space="preserve"> PAGEREF _Toc174450888 \h </w:instrText>
+          <w:instrText xml:space="preserve"> PAGEREF _Toc174614949 \h </w:instrText>
         </w:r>
         <w:r>
           <w:rPr>
@@ -2398,7 +2398,7 @@
           <w14:ligatures w14:val="standardContextual"/>
         </w:rPr>
       </w:pPr>
-      <w:hyperlink w:anchor="_Toc174450889" w:history="1">
+      <w:hyperlink w:anchor="_Toc174614950" w:history="1">
         <w:r>
           <w:rPr>
             <w:rStyle w:val="Hyperlink"/>
@@ -2437,7 +2437,7 @@
           <w:rPr>
             <w:webHidden/>
           </w:rPr>
-          <w:instrText xml:space="preserve"> PAGEREF _Toc174450889 \h </w:instrText>
+          <w:instrText xml:space="preserve"> PAGEREF _Toc174614950 \h </w:instrText>
         </w:r>
         <w:r>
           <w:rPr>
@@ -2475,7 +2475,7 @@
           <w14:ligatures w14:val="standardContextual"/>
         </w:rPr>
       </w:pPr>
-      <w:hyperlink w:anchor="_Toc174450890" w:history="1">
+      <w:hyperlink w:anchor="_Toc174614951" w:history="1">
         <w:r>
           <w:rPr>
             <w:rStyle w:val="Hyperlink"/>
@@ -2514,7 +2514,7 @@
           <w:rPr>
             <w:webHidden/>
           </w:rPr>
-          <w:instrText xml:space="preserve"> PAGEREF _Toc174450890 \h </w:instrText>
+          <w:instrText xml:space="preserve"> PAGEREF _Toc174614951 \h </w:instrText>
         </w:r>
         <w:r>
           <w:rPr>
@@ -2556,7 +2556,7 @@
           <w14:ligatures w14:val="standardContextual"/>
         </w:rPr>
       </w:pPr>
-      <w:hyperlink w:anchor="_Toc174450891" w:history="1">
+      <w:hyperlink w:anchor="_Toc174614952" w:history="1">
         <w:r>
           <w:rPr>
             <w:rStyle w:val="Hyperlink"/>
@@ -2601,7 +2601,7 @@
             <w:noProof/>
             <w:webHidden/>
           </w:rPr>
-          <w:instrText xml:space="preserve"> PAGEREF _Toc174450891 \h </w:instrText>
+          <w:instrText xml:space="preserve"> PAGEREF _Toc174614952 \h </w:instrText>
         </w:r>
         <w:r>
           <w:rPr>
@@ -2647,7 +2647,7 @@
           <w14:ligatures w14:val="standardContextual"/>
         </w:rPr>
       </w:pPr>
-      <w:hyperlink w:anchor="_Toc174450892" w:history="1">
+      <w:hyperlink w:anchor="_Toc174614953" w:history="1">
         <w:r>
           <w:rPr>
             <w:rStyle w:val="Hyperlink"/>
@@ -2692,7 +2692,7 @@
             <w:noProof/>
             <w:webHidden/>
           </w:rPr>
-          <w:instrText xml:space="preserve"> PAGEREF _Toc174450892 \h </w:instrText>
+          <w:instrText xml:space="preserve"> PAGEREF _Toc174614953 \h </w:instrText>
         </w:r>
         <w:r>
           <w:rPr>
@@ -2738,7 +2738,7 @@
           <w14:ligatures w14:val="standardContextual"/>
         </w:rPr>
       </w:pPr>
-      <w:hyperlink w:anchor="_Toc174450893" w:history="1">
+      <w:hyperlink w:anchor="_Toc174614954" w:history="1">
         <w:r>
           <w:rPr>
             <w:rStyle w:val="Hyperlink"/>
@@ -2783,7 +2783,7 @@
             <w:noProof/>
             <w:webHidden/>
           </w:rPr>
-          <w:instrText xml:space="preserve"> PAGEREF _Toc174450893 \h </w:instrText>
+          <w:instrText xml:space="preserve"> PAGEREF _Toc174614954 \h </w:instrText>
         </w:r>
         <w:r>
           <w:rPr>
@@ -2825,7 +2825,7 @@
           <w14:ligatures w14:val="standardContextual"/>
         </w:rPr>
       </w:pPr>
-      <w:hyperlink w:anchor="_Toc174450894" w:history="1">
+      <w:hyperlink w:anchor="_Toc174614955" w:history="1">
         <w:r>
           <w:rPr>
             <w:rStyle w:val="Hyperlink"/>
@@ -2864,7 +2864,7 @@
           <w:rPr>
             <w:webHidden/>
           </w:rPr>
-          <w:instrText xml:space="preserve"> PAGEREF _Toc174450894 \h </w:instrText>
+          <w:instrText xml:space="preserve"> PAGEREF _Toc174614955 \h </w:instrText>
         </w:r>
         <w:r>
           <w:rPr>
@@ -2906,7 +2906,7 @@
           <w14:ligatures w14:val="standardContextual"/>
         </w:rPr>
       </w:pPr>
-      <w:hyperlink w:anchor="_Toc174450895" w:history="1">
+      <w:hyperlink w:anchor="_Toc174614956" w:history="1">
         <w:r>
           <w:rPr>
             <w:rStyle w:val="Hyperlink"/>
@@ -2951,7 +2951,7 @@
             <w:noProof/>
             <w:webHidden/>
           </w:rPr>
-          <w:instrText xml:space="preserve"> PAGEREF _Toc174450895 \h </w:instrText>
+          <w:instrText xml:space="preserve"> PAGEREF _Toc174614956 \h </w:instrText>
         </w:r>
         <w:r>
           <w:rPr>
@@ -2997,7 +2997,7 @@
           <w14:ligatures w14:val="standardContextual"/>
         </w:rPr>
       </w:pPr>
-      <w:hyperlink w:anchor="_Toc174450896" w:history="1">
+      <w:hyperlink w:anchor="_Toc174614957" w:history="1">
         <w:r>
           <w:rPr>
             <w:rStyle w:val="Hyperlink"/>
@@ -3042,7 +3042,7 @@
             <w:noProof/>
             <w:webHidden/>
           </w:rPr>
-          <w:instrText xml:space="preserve"> PAGEREF _Toc174450896 \h </w:instrText>
+          <w:instrText xml:space="preserve"> PAGEREF _Toc174614957 \h </w:instrText>
         </w:r>
         <w:r>
           <w:rPr>
@@ -3088,7 +3088,7 @@
           <w14:ligatures w14:val="standardContextual"/>
         </w:rPr>
       </w:pPr>
-      <w:hyperlink w:anchor="_Toc174450897" w:history="1">
+      <w:hyperlink w:anchor="_Toc174614958" w:history="1">
         <w:r>
           <w:rPr>
             <w:rStyle w:val="Hyperlink"/>
@@ -3133,7 +3133,7 @@
             <w:noProof/>
             <w:webHidden/>
           </w:rPr>
-          <w:instrText xml:space="preserve"> PAGEREF _Toc174450897 \h </w:instrText>
+          <w:instrText xml:space="preserve"> PAGEREF _Toc174614958 \h </w:instrText>
         </w:r>
         <w:r>
           <w:rPr>
@@ -3175,7 +3175,7 @@
           <w14:ligatures w14:val="standardContextual"/>
         </w:rPr>
       </w:pPr>
-      <w:hyperlink w:anchor="_Toc174450898" w:history="1">
+      <w:hyperlink w:anchor="_Toc174614959" w:history="1">
         <w:r>
           <w:rPr>
             <w:rStyle w:val="Hyperlink"/>
@@ -3214,7 +3214,7 @@
           <w:rPr>
             <w:webHidden/>
           </w:rPr>
-          <w:instrText xml:space="preserve"> PAGEREF _Toc174450898 \h </w:instrText>
+          <w:instrText xml:space="preserve"> PAGEREF _Toc174614959 \h </w:instrText>
         </w:r>
         <w:r>
           <w:rPr>
@@ -3256,7 +3256,7 @@
           <w14:ligatures w14:val="standardContextual"/>
         </w:rPr>
       </w:pPr>
-      <w:hyperlink w:anchor="_Toc174450899" w:history="1">
+      <w:hyperlink w:anchor="_Toc174614960" w:history="1">
         <w:r>
           <w:rPr>
             <w:rStyle w:val="Hyperlink"/>
@@ -3301,7 +3301,7 @@
             <w:noProof/>
             <w:webHidden/>
           </w:rPr>
-          <w:instrText xml:space="preserve"> PAGEREF _Toc174450899 \h </w:instrText>
+          <w:instrText xml:space="preserve"> PAGEREF _Toc174614960 \h </w:instrText>
         </w:r>
         <w:r>
           <w:rPr>
@@ -3347,7 +3347,7 @@
           <w14:ligatures w14:val="standardContextual"/>
         </w:rPr>
       </w:pPr>
-      <w:hyperlink w:anchor="_Toc174450900" w:history="1">
+      <w:hyperlink w:anchor="_Toc174614961" w:history="1">
         <w:r>
           <w:rPr>
             <w:rStyle w:val="Hyperlink"/>
@@ -3392,7 +3392,7 @@
             <w:noProof/>
             <w:webHidden/>
           </w:rPr>
-          <w:instrText xml:space="preserve"> PAGEREF _Toc174450900 \h </w:instrText>
+          <w:instrText xml:space="preserve"> PAGEREF _Toc174614961 \h </w:instrText>
         </w:r>
         <w:r>
           <w:rPr>
@@ -3435,7 +3435,7 @@
           <w14:ligatures w14:val="standardContextual"/>
         </w:rPr>
       </w:pPr>
-      <w:hyperlink w:anchor="_Toc174450901" w:history="1">
+      <w:hyperlink w:anchor="_Toc174614962" w:history="1">
         <w:r>
           <w:rPr>
             <w:rStyle w:val="Hyperlink"/>
@@ -3475,7 +3475,7 @@
           <w:rPr>
             <w:webHidden/>
           </w:rPr>
-          <w:instrText xml:space="preserve"> PAGEREF _Toc174450901 \h </w:instrText>
+          <w:instrText xml:space="preserve"> PAGEREF _Toc174614962 \h </w:instrText>
         </w:r>
         <w:r>
           <w:rPr>
@@ -3513,7 +3513,7 @@
           <w14:ligatures w14:val="standardContextual"/>
         </w:rPr>
       </w:pPr>
-      <w:hyperlink w:anchor="_Toc174450902" w:history="1">
+      <w:hyperlink w:anchor="_Toc174614963" w:history="1">
         <w:r>
           <w:rPr>
             <w:rStyle w:val="Hyperlink"/>
@@ -3552,7 +3552,7 @@
           <w:rPr>
             <w:webHidden/>
           </w:rPr>
-          <w:instrText xml:space="preserve"> PAGEREF _Toc174450902 \h </w:instrText>
+          <w:instrText xml:space="preserve"> PAGEREF _Toc174614963 \h </w:instrText>
         </w:r>
         <w:r>
           <w:rPr>
@@ -3590,7 +3590,7 @@
           <w14:ligatures w14:val="standardContextual"/>
         </w:rPr>
       </w:pPr>
-      <w:hyperlink w:anchor="_Toc174450903" w:history="1">
+      <w:hyperlink w:anchor="_Toc174614964" w:history="1">
         <w:r>
           <w:rPr>
             <w:rStyle w:val="Hyperlink"/>
@@ -3611,7 +3611,7 @@
           <w:rPr>
             <w:rStyle w:val="Hyperlink"/>
           </w:rPr>
-          <w:t>The interface</w:t>
+          <w:t>Dealing with Floating Point Precision</w:t>
         </w:r>
         <w:r>
           <w:rPr>
@@ -3629,7 +3629,7 @@
           <w:rPr>
             <w:webHidden/>
           </w:rPr>
-          <w:instrText xml:space="preserve"> PAGEREF _Toc174450903 \h </w:instrText>
+          <w:instrText xml:space="preserve"> PAGEREF _Toc174614964 \h </w:instrText>
         </w:r>
         <w:r>
           <w:rPr>
@@ -3667,7 +3667,7 @@
           <w14:ligatures w14:val="standardContextual"/>
         </w:rPr>
       </w:pPr>
-      <w:hyperlink w:anchor="_Toc174450904" w:history="1">
+      <w:hyperlink w:anchor="_Toc174614965" w:history="1">
         <w:r>
           <w:rPr>
             <w:rStyle w:val="Hyperlink"/>
@@ -3688,7 +3688,7 @@
           <w:rPr>
             <w:rStyle w:val="Hyperlink"/>
           </w:rPr>
-          <w:t>The underlying data structure</w:t>
+          <w:t>The interface</w:t>
         </w:r>
         <w:r>
           <w:rPr>
@@ -3706,7 +3706,7 @@
           <w:rPr>
             <w:webHidden/>
           </w:rPr>
-          <w:instrText xml:space="preserve"> PAGEREF _Toc174450904 \h </w:instrText>
+          <w:instrText xml:space="preserve"> PAGEREF _Toc174614965 \h </w:instrText>
         </w:r>
         <w:r>
           <w:rPr>
@@ -3723,7 +3723,7 @@
           <w:rPr>
             <w:webHidden/>
           </w:rPr>
-          <w:t>28</w:t>
+          <w:t>27</w:t>
         </w:r>
         <w:r>
           <w:rPr>
@@ -3744,7 +3744,7 @@
           <w14:ligatures w14:val="standardContextual"/>
         </w:rPr>
       </w:pPr>
-      <w:hyperlink w:anchor="_Toc174450905" w:history="1">
+      <w:hyperlink w:anchor="_Toc174614966" w:history="1">
         <w:r>
           <w:rPr>
             <w:rStyle w:val="Hyperlink"/>
@@ -3765,6 +3765,83 @@
           <w:rPr>
             <w:rStyle w:val="Hyperlink"/>
           </w:rPr>
+          <w:t>The underlying data structure</w:t>
+        </w:r>
+        <w:r>
+          <w:rPr>
+            <w:webHidden/>
+          </w:rPr>
+          <w:tab/>
+        </w:r>
+        <w:r>
+          <w:rPr>
+            <w:webHidden/>
+          </w:rPr>
+          <w:fldChar w:fldCharType="begin"/>
+        </w:r>
+        <w:r>
+          <w:rPr>
+            <w:webHidden/>
+          </w:rPr>
+          <w:instrText xml:space="preserve"> PAGEREF _Toc174614966 \h </w:instrText>
+        </w:r>
+        <w:r>
+          <w:rPr>
+            <w:webHidden/>
+          </w:rPr>
+        </w:r>
+        <w:r>
+          <w:rPr>
+            <w:webHidden/>
+          </w:rPr>
+          <w:fldChar w:fldCharType="separate"/>
+        </w:r>
+        <w:r>
+          <w:rPr>
+            <w:webHidden/>
+          </w:rPr>
+          <w:t>28</w:t>
+        </w:r>
+        <w:r>
+          <w:rPr>
+            <w:webHidden/>
+          </w:rPr>
+          <w:fldChar w:fldCharType="end"/>
+        </w:r>
+      </w:hyperlink>
+    </w:p>
+    <w:p>
+      <w:pPr>
+        <w:pStyle w:val="TOC2"/>
+        <w:rPr>
+          <w:rFonts w:eastAsiaTheme="minorEastAsia"/>
+          <w:kern w:val="2"/>
+          <w:sz w:val="24"/>
+          <w:szCs w:val="24"/>
+          <w14:ligatures w14:val="standardContextual"/>
+        </w:rPr>
+      </w:pPr>
+      <w:hyperlink w:anchor="_Toc174614967" w:history="1">
+        <w:r>
+          <w:rPr>
+            <w:rStyle w:val="Hyperlink"/>
+          </w:rPr>
+          <w:t>4.5.</w:t>
+        </w:r>
+        <w:r>
+          <w:rPr>
+            <w:rFonts w:eastAsiaTheme="minorEastAsia"/>
+            <w:kern w:val="2"/>
+            <w:sz w:val="24"/>
+            <w:szCs w:val="24"/>
+            <w14:ligatures w14:val="standardContextual"/>
+          </w:rPr>
+          <w:tab/>
+        </w:r>
+        <w:r>
+          <w:rPr>
+            <w:rStyle w:val="Hyperlink"/>
+          </w:rPr>
           <w:t>Tessellation</w:t>
         </w:r>
         <w:r>
@@ -3783,7 +3860,7 @@
           <w:rPr>
             <w:webHidden/>
           </w:rPr>
-          <w:instrText xml:space="preserve"> PAGEREF _Toc174450905 \h </w:instrText>
+          <w:instrText xml:space="preserve"> PAGEREF _Toc174614967 \h </w:instrText>
         </w:r>
         <w:r>
           <w:rPr>
@@ -3801,6 +3878,265 @@
             <w:webHidden/>
           </w:rPr>
           <w:t>28</w:t>
+        </w:r>
+        <w:r>
+          <w:rPr>
+            <w:webHidden/>
+          </w:rPr>
+          <w:fldChar w:fldCharType="end"/>
+        </w:r>
+      </w:hyperlink>
+    </w:p>
+    <w:p>
+      <w:pPr>
+        <w:pStyle w:val="TOC3"/>
+        <w:tabs>
+          <w:tab w:val="left" w:pos="1440"/>
+        </w:tabs>
+        <w:rPr>
+          <w:rFonts w:eastAsiaTheme="minorEastAsia"/>
+          <w:noProof/>
+          <w:kern w:val="2"/>
+          <w:sz w:val="24"/>
+          <w:szCs w:val="24"/>
+          <w14:ligatures w14:val="standardContextual"/>
+        </w:rPr>
+      </w:pPr>
+      <w:hyperlink w:anchor="_Toc174614968" w:history="1">
+        <w:r>
+          <w:rPr>
+            <w:rStyle w:val="Hyperlink"/>
+            <w:noProof/>
+          </w:rPr>
+          <w:t>4.5.1.</w:t>
+        </w:r>
+        <w:r>
+          <w:rPr>
+            <w:rFonts w:eastAsiaTheme="minorEastAsia"/>
+            <w:noProof/>
+            <w:kern w:val="2"/>
+            <w:sz w:val="24"/>
+            <w:szCs w:val="24"/>
+            <w14:ligatures w14:val="standardContextual"/>
+          </w:rPr>
+          <w:tab/>
+        </w:r>
+        <w:r>
+          <w:rPr>
+            <w:rStyle w:val="Hyperlink"/>
+            <w:noProof/>
+          </w:rPr>
+          <w:t>Finding the intersection edge</w:t>
+        </w:r>
+        <w:r>
+          <w:rPr>
+            <w:noProof/>
+            <w:webHidden/>
+          </w:rPr>
+          <w:tab/>
+        </w:r>
+        <w:r>
+          <w:rPr>
+            <w:noProof/>
+            <w:webHidden/>
+          </w:rPr>
+          <w:fldChar w:fldCharType="begin"/>
+        </w:r>
+        <w:r>
+          <w:rPr>
+            <w:noProof/>
+            <w:webHidden/>
+          </w:rPr>
+          <w:instrText xml:space="preserve"> PAGEREF _Toc174614968 \h </w:instrText>
+        </w:r>
+        <w:r>
+          <w:rPr>
+            <w:noProof/>
+            <w:webHidden/>
+          </w:rPr>
+        </w:r>
+        <w:r>
+          <w:rPr>
+            <w:noProof/>
+            <w:webHidden/>
+          </w:rPr>
+          <w:fldChar w:fldCharType="separate"/>
+        </w:r>
+        <w:r>
+          <w:rPr>
+            <w:noProof/>
+            <w:webHidden/>
+          </w:rPr>
+          <w:t>29</w:t>
+        </w:r>
+        <w:r>
+          <w:rPr>
+            <w:noProof/>
+            <w:webHidden/>
+          </w:rPr>
+          <w:fldChar w:fldCharType="end"/>
+        </w:r>
+      </w:hyperlink>
+    </w:p>
+    <w:p>
+      <w:pPr>
+        <w:pStyle w:val="TOC3"/>
+        <w:tabs>
+          <w:tab w:val="left" w:pos="1440"/>
+        </w:tabs>
+        <w:rPr>
+          <w:rFonts w:eastAsiaTheme="minorEastAsia"/>
+          <w:noProof/>
+          <w:kern w:val="2"/>
+          <w:sz w:val="24"/>
+          <w:szCs w:val="24"/>
+          <w14:ligatures w14:val="standardContextual"/>
+        </w:rPr>
+      </w:pPr>
+      <w:hyperlink w:anchor="_Toc174614969" w:history="1">
+        <w:r>
+          <w:rPr>
+            <w:rStyle w:val="Hyperlink"/>
+            <w:noProof/>
+          </w:rPr>
+          <w:t>4.5.2.</w:t>
+        </w:r>
+        <w:r>
+          <w:rPr>
+            <w:rFonts w:eastAsiaTheme="minorEastAsia"/>
+            <w:noProof/>
+            <w:kern w:val="2"/>
+            <w:sz w:val="24"/>
+            <w:szCs w:val="24"/>
+            <w14:ligatures w14:val="standardContextual"/>
+          </w:rPr>
+          <w:tab/>
+        </w:r>
+        <w:r>
+          <w:rPr>
+            <w:rStyle w:val="Hyperlink"/>
+            <w:noProof/>
+          </w:rPr>
+          <w:t>Performing Tessellation</w:t>
+        </w:r>
+        <w:r>
+          <w:rPr>
+            <w:noProof/>
+            <w:webHidden/>
+          </w:rPr>
+          <w:tab/>
+        </w:r>
+        <w:r>
+          <w:rPr>
+            <w:noProof/>
+            <w:webHidden/>
+          </w:rPr>
+          <w:fldChar w:fldCharType="begin"/>
+        </w:r>
+        <w:r>
+          <w:rPr>
+            <w:noProof/>
+            <w:webHidden/>
+          </w:rPr>
+          <w:instrText xml:space="preserve"> PAGEREF _Toc174614969 \h </w:instrText>
+        </w:r>
+        <w:r>
+          <w:rPr>
+            <w:noProof/>
+            <w:webHidden/>
+          </w:rPr>
+        </w:r>
+        <w:r>
+          <w:rPr>
+            <w:noProof/>
+            <w:webHidden/>
+          </w:rPr>
+          <w:fldChar w:fldCharType="separate"/>
+        </w:r>
+        <w:r>
+          <w:rPr>
+            <w:noProof/>
+            <w:webHidden/>
+          </w:rPr>
+          <w:t>29</w:t>
+        </w:r>
+        <w:r>
+          <w:rPr>
+            <w:noProof/>
+            <w:webHidden/>
+          </w:rPr>
+          <w:fldChar w:fldCharType="end"/>
+        </w:r>
+      </w:hyperlink>
+    </w:p>
+    <w:p>
+      <w:pPr>
+        <w:pStyle w:val="TOC2"/>
+        <w:rPr>
+          <w:rFonts w:eastAsiaTheme="minorEastAsia"/>
+          <w:kern w:val="2"/>
+          <w:sz w:val="24"/>
+          <w:szCs w:val="24"/>
+          <w14:ligatures w14:val="standardContextual"/>
+        </w:rPr>
+      </w:pPr>
+      <w:hyperlink w:anchor="_Toc174614970" w:history="1">
+        <w:r>
+          <w:rPr>
+            <w:rStyle w:val="Hyperlink"/>
+          </w:rPr>
+          <w:t>4.6.</w:t>
+        </w:r>
+        <w:r>
+          <w:rPr>
+            <w:rFonts w:eastAsiaTheme="minorEastAsia"/>
+            <w:kern w:val="2"/>
+            <w:sz w:val="24"/>
+            <w:szCs w:val="24"/>
+            <w14:ligatures w14:val="standardContextual"/>
+          </w:rPr>
+          <w:tab/>
+        </w:r>
+        <w:r>
+          <w:rPr>
+            <w:rStyle w:val="Hyperlink"/>
+          </w:rPr>
+          <w:t>Parallelization</w:t>
+        </w:r>
+        <w:r>
+          <w:rPr>
+            <w:webHidden/>
+          </w:rPr>
+          <w:tab/>
+        </w:r>
+        <w:r>
+          <w:rPr>
+            <w:webHidden/>
+          </w:rPr>
+          <w:fldChar w:fldCharType="begin"/>
+        </w:r>
+        <w:r>
+          <w:rPr>
+            <w:webHidden/>
+          </w:rPr>
+          <w:instrText xml:space="preserve"> PAGEREF _Toc174614970 \h </w:instrText>
+        </w:r>
+        <w:r>
+          <w:rPr>
+            <w:webHidden/>
+          </w:rPr>
+        </w:r>
+        <w:r>
+          <w:rPr>
+            <w:webHidden/>
+          </w:rPr>
+          <w:fldChar w:fldCharType="separate"/>
+        </w:r>
+        <w:r>
+          <w:rPr>
+            <w:webHidden/>
+          </w:rPr>
+          <w:t>30</w:t>
         </w:r>
         <w:r>
           <w:rPr>
@@ -3822,7 +4158,7 @@
           <w14:ligatures w14:val="standardContextual"/>
         </w:rPr>
       </w:pPr>
-      <w:hyperlink w:anchor="_Toc174450906" w:history="1">
+      <w:hyperlink w:anchor="_Toc174614971" w:history="1">
         <w:r>
           <w:rPr>
             <w:rStyle w:val="Hyperlink"/>
@@ -3862,7 +4198,7 @@
           <w:rPr>
             <w:webHidden/>
           </w:rPr>
-          <w:instrText xml:space="preserve"> PAGEREF _Toc174450906 \h </w:instrText>
+          <w:instrText xml:space="preserve"> PAGEREF _Toc174614971 \h </w:instrText>
         </w:r>
         <w:r>
           <w:rPr>
@@ -3879,7 +4215,7 @@
           <w:rPr>
             <w:webHidden/>
           </w:rPr>
-          <w:t>29</w:t>
+          <w:t>31</w:t>
         </w:r>
         <w:r>
           <w:rPr>
@@ -3900,7 +4236,7 @@
           <w14:ligatures w14:val="standardContextual"/>
         </w:rPr>
       </w:pPr>
-      <w:hyperlink w:anchor="_Toc174450907" w:history="1">
+      <w:hyperlink w:anchor="_Toc174614972" w:history="1">
         <w:r>
           <w:rPr>
             <w:rStyle w:val="Hyperlink"/>
@@ -3939,7 +4275,7 @@
           <w:rPr>
             <w:webHidden/>
           </w:rPr>
-          <w:instrText xml:space="preserve"> PAGEREF _Toc174450907 \h </w:instrText>
+          <w:instrText xml:space="preserve"> PAGEREF _Toc174614972 \h </w:instrText>
         </w:r>
         <w:r>
           <w:rPr>
@@ -3956,7 +4292,7 @@
           <w:rPr>
             <w:webHidden/>
           </w:rPr>
-          <w:t>29</w:t>
+          <w:t>31</w:t>
         </w:r>
         <w:r>
           <w:rPr>
@@ -3977,7 +4313,7 @@
           <w14:ligatures w14:val="standardContextual"/>
         </w:rPr>
       </w:pPr>
-      <w:hyperlink w:anchor="_Toc174450908" w:history="1">
+      <w:hyperlink w:anchor="_Toc174614973" w:history="1">
         <w:r>
           <w:rPr>
             <w:rStyle w:val="Hyperlink"/>
@@ -3998,6 +4334,160 @@
           <w:rPr>
             <w:rStyle w:val="Hyperlink"/>
           </w:rPr>
+          <w:t>Example Scenarios</w:t>
+        </w:r>
+        <w:r>
+          <w:rPr>
+            <w:webHidden/>
+          </w:rPr>
+          <w:tab/>
+        </w:r>
+        <w:r>
+          <w:rPr>
+            <w:webHidden/>
+          </w:rPr>
+          <w:fldChar w:fldCharType="begin"/>
+        </w:r>
+        <w:r>
+          <w:rPr>
+            <w:webHidden/>
+          </w:rPr>
+          <w:instrText xml:space="preserve"> PAGEREF _Toc174614973 \h </w:instrText>
+        </w:r>
+        <w:r>
+          <w:rPr>
+            <w:webHidden/>
+          </w:rPr>
+        </w:r>
+        <w:r>
+          <w:rPr>
+            <w:webHidden/>
+          </w:rPr>
+          <w:fldChar w:fldCharType="separate"/>
+        </w:r>
+        <w:r>
+          <w:rPr>
+            <w:webHidden/>
+          </w:rPr>
+          <w:t>31</w:t>
+        </w:r>
+        <w:r>
+          <w:rPr>
+            <w:webHidden/>
+          </w:rPr>
+          <w:fldChar w:fldCharType="end"/>
+        </w:r>
+      </w:hyperlink>
+    </w:p>
+    <w:p>
+      <w:pPr>
+        <w:pStyle w:val="TOC2"/>
+        <w:rPr>
+          <w:rFonts w:eastAsiaTheme="minorEastAsia"/>
+          <w:kern w:val="2"/>
+          <w:sz w:val="24"/>
+          <w:szCs w:val="24"/>
+          <w14:ligatures w14:val="standardContextual"/>
+        </w:rPr>
+      </w:pPr>
+      <w:hyperlink w:anchor="_Toc174614974" w:history="1">
+        <w:r>
+          <w:rPr>
+            <w:rStyle w:val="Hyperlink"/>
+          </w:rPr>
+          <w:t>5.3.</w:t>
+        </w:r>
+        <w:r>
+          <w:rPr>
+            <w:rFonts w:eastAsiaTheme="minorEastAsia"/>
+            <w:kern w:val="2"/>
+            <w:sz w:val="24"/>
+            <w:szCs w:val="24"/>
+            <w14:ligatures w14:val="standardContextual"/>
+          </w:rPr>
+          <w:tab/>
+        </w:r>
+        <w:r>
+          <w:rPr>
+            <w:rStyle w:val="Hyperlink"/>
+          </w:rPr>
+          <w:t>Performance</w:t>
+        </w:r>
+        <w:r>
+          <w:rPr>
+            <w:webHidden/>
+          </w:rPr>
+          <w:tab/>
+        </w:r>
+        <w:r>
+          <w:rPr>
+            <w:webHidden/>
+          </w:rPr>
+          <w:fldChar w:fldCharType="begin"/>
+        </w:r>
+        <w:r>
+          <w:rPr>
+            <w:webHidden/>
+          </w:rPr>
+          <w:instrText xml:space="preserve"> PAGEREF _Toc174614974 \h </w:instrText>
+        </w:r>
+        <w:r>
+          <w:rPr>
+            <w:webHidden/>
+          </w:rPr>
+        </w:r>
+        <w:r>
+          <w:rPr>
+            <w:webHidden/>
+          </w:rPr>
+          <w:fldChar w:fldCharType="separate"/>
+        </w:r>
+        <w:r>
+          <w:rPr>
+            <w:webHidden/>
+          </w:rPr>
+          <w:t>31</w:t>
+        </w:r>
+        <w:r>
+          <w:rPr>
+            <w:webHidden/>
+          </w:rPr>
+          <w:fldChar w:fldCharType="end"/>
+        </w:r>
+      </w:hyperlink>
+    </w:p>
+    <w:p>
+      <w:pPr>
+        <w:pStyle w:val="TOC2"/>
+        <w:rPr>
+          <w:rFonts w:eastAsiaTheme="minorEastAsia"/>
+          <w:kern w:val="2"/>
+          <w:sz w:val="24"/>
+          <w:szCs w:val="24"/>
+          <w14:ligatures w14:val="standardContextual"/>
+        </w:rPr>
+      </w:pPr>
+      <w:hyperlink w:anchor="_Toc174614975" w:history="1">
+        <w:r>
+          <w:rPr>
+            <w:rStyle w:val="Hyperlink"/>
+          </w:rPr>
+          <w:t>5.4.</w:t>
+        </w:r>
+        <w:r>
+          <w:rPr>
+            <w:rFonts w:eastAsiaTheme="minorEastAsia"/>
+            <w:kern w:val="2"/>
+            <w:sz w:val="24"/>
+            <w:szCs w:val="24"/>
+            <w14:ligatures w14:val="standardContextual"/>
+          </w:rPr>
+          <w:tab/>
+        </w:r>
+        <w:r>
+          <w:rPr>
+            <w:rStyle w:val="Hyperlink"/>
+          </w:rPr>
           <w:t>Comparison with other approaches</w:t>
         </w:r>
         <w:r>
@@ -4016,7 +4506,7 @@
           <w:rPr>
             <w:webHidden/>
           </w:rPr>
-          <w:instrText xml:space="preserve"> PAGEREF _Toc174450908 \h </w:instrText>
+          <w:instrText xml:space="preserve"> PAGEREF _Toc174614975 \h </w:instrText>
         </w:r>
         <w:r>
           <w:rPr>
@@ -4033,7 +4523,7 @@
           <w:rPr>
             <w:webHidden/>
           </w:rPr>
-          <w:t>29</w:t>
+          <w:t>31</w:t>
         </w:r>
         <w:r>
           <w:rPr>
@@ -4055,7 +4545,7 @@
           <w14:ligatures w14:val="standardContextual"/>
         </w:rPr>
       </w:pPr>
-      <w:hyperlink w:anchor="_Toc174450909" w:history="1">
+      <w:hyperlink w:anchor="_Toc174614976" w:history="1">
         <w:r>
           <w:rPr>
             <w:rStyle w:val="Hyperlink"/>
@@ -4095,7 +4585,7 @@
           <w:rPr>
             <w:webHidden/>
           </w:rPr>
-          <w:instrText xml:space="preserve"> PAGEREF _Toc174450909 \h </w:instrText>
+          <w:instrText xml:space="preserve"> PAGEREF _Toc174614976 \h </w:instrText>
         </w:r>
         <w:r>
           <w:rPr>
@@ -4112,7 +4602,7 @@
           <w:rPr>
             <w:webHidden/>
           </w:rPr>
-          <w:t>30</w:t>
+          <w:t>32</w:t>
         </w:r>
         <w:r>
           <w:rPr>
@@ -4134,7 +4624,7 @@
           <w14:ligatures w14:val="standardContextual"/>
         </w:rPr>
       </w:pPr>
-      <w:hyperlink w:anchor="_Toc174450910" w:history="1">
+      <w:hyperlink w:anchor="_Toc174614977" w:history="1">
         <w:r>
           <w:rPr>
             <w:rStyle w:val="Hyperlink"/>
@@ -4174,7 +4664,7 @@
           <w:rPr>
             <w:webHidden/>
           </w:rPr>
-          <w:instrText xml:space="preserve"> PAGEREF _Toc174450910 \h </w:instrText>
+          <w:instrText xml:space="preserve"> PAGEREF _Toc174614977 \h </w:instrText>
         </w:r>
         <w:r>
           <w:rPr>
@@ -4191,7 +4681,7 @@
           <w:rPr>
             <w:webHidden/>
           </w:rPr>
-          <w:t>31</w:t>
+          <w:t>33</w:t>
         </w:r>
         <w:r>
           <w:rPr>
@@ -4213,7 +4703,7 @@
           <w14:ligatures w14:val="standardContextual"/>
         </w:rPr>
       </w:pPr>
-      <w:hyperlink w:anchor="_Toc174450911" w:history="1">
+      <w:hyperlink w:anchor="_Toc174614978" w:history="1">
         <w:r>
           <w:rPr>
             <w:rStyle w:val="Hyperlink"/>
@@ -4236,7 +4726,7 @@
           <w:rPr>
             <w:webHidden/>
           </w:rPr>
-          <w:instrText xml:space="preserve"> PAGEREF _Toc174450911 \h </w:instrText>
+          <w:instrText xml:space="preserve"> PAGEREF _Toc174614978 \h </w:instrText>
         </w:r>
         <w:r>
           <w:rPr>
@@ -4253,7 +4743,7 @@
           <w:rPr>
             <w:webHidden/>
           </w:rPr>
-          <w:t>32</w:t>
+          <w:t>34</w:t>
         </w:r>
         <w:r>
           <w:rPr>
@@ -4275,7 +4765,7 @@
           <w14:ligatures w14:val="standardContextual"/>
         </w:rPr>
       </w:pPr>
-      <w:hyperlink w:anchor="_Toc174450912" w:history="1">
+      <w:hyperlink w:anchor="_Toc174614979" w:history="1">
         <w:r>
           <w:rPr>
             <w:rStyle w:val="Hyperlink"/>
@@ -4298,7 +4788,7 @@
           <w:rPr>
             <w:webHidden/>
           </w:rPr>
-          <w:instrText xml:space="preserve"> PAGEREF _Toc174450912 \h </w:instrText>
+          <w:instrText xml:space="preserve"> PAGEREF _Toc174614979 \h </w:instrText>
         </w:r>
         <w:r>
           <w:rPr>
@@ -4315,7 +4805,7 @@
           <w:rPr>
             <w:webHidden/>
           </w:rPr>
-          <w:t>33</w:t>
+          <w:t>36</w:t>
         </w:r>
         <w:r>
           <w:rPr>
@@ -4335,7 +4825,7 @@
         <w:fldChar w:fldCharType="end"/>
       </w:r>
       <w:bookmarkStart w:id="3" w:name="_Ref173077465"/>
-      <w:bookmarkStart w:id="4" w:name="_Toc174450873"/>
+      <w:bookmarkStart w:id="4" w:name="_Toc174614934"/>
       <w:r>
         <w:t>Introduction</w:t>
       </w:r>
@@ -4862,7 +5352,7 @@
       <w:pPr>
         <w:pStyle w:val="KapitelII"/>
       </w:pPr>
-      <w:bookmarkStart w:id="5" w:name="_Toc174450874"/>
+      <w:bookmarkStart w:id="5" w:name="_Toc174614935"/>
       <w:r>
         <w:t>Problem Statement</w:t>
       </w:r>
@@ -5300,7 +5790,7 @@
       <w:pPr>
         <w:pStyle w:val="KapitelII"/>
       </w:pPr>
-      <w:bookmarkStart w:id="6" w:name="_Toc174450875"/>
+      <w:bookmarkStart w:id="6" w:name="_Toc174614936"/>
       <w:r>
         <w:t>Functional Requirements</w:t>
       </w:r>
@@ -5573,7 +6063,7 @@
       <w:pPr>
         <w:pStyle w:val="KapitelII"/>
       </w:pPr>
-      <w:bookmarkStart w:id="7" w:name="_Toc174450876"/>
+      <w:bookmarkStart w:id="7" w:name="_Toc174614937"/>
       <w:r>
         <w:t>Non-functional requirements</w:t>
       </w:r>
@@ -5660,7 +6150,7 @@
       <w:pPr>
         <w:pStyle w:val="KapitelI"/>
       </w:pPr>
-      <w:bookmarkStart w:id="8" w:name="_Toc174450877"/>
+      <w:bookmarkStart w:id="8" w:name="_Toc174614938"/>
       <w:r>
         <w:lastRenderedPageBreak/>
         <w:t>Related work</w:t>
@@ -5671,7 +6161,7 @@
       <w:pPr>
         <w:pStyle w:val="KapitelII"/>
       </w:pPr>
-      <w:bookmarkStart w:id="9" w:name="_Toc174450878"/>
+      <w:bookmarkStart w:id="9" w:name="_Toc174614939"/>
       <w:r>
         <w:t>Space Foundation System</w:t>
       </w:r>
@@ -5746,7 +6236,7 @@
       </w:pPr>
       <w:bookmarkStart w:id="10" w:name="_Ref171870769"/>
       <w:bookmarkStart w:id="11" w:name="_Ref171870774"/>
-      <w:bookmarkStart w:id="12" w:name="_Toc174450879"/>
+      <w:bookmarkStart w:id="12" w:name="_Toc174614940"/>
       <w:r>
         <w:t>Thesis</w:t>
       </w:r>
@@ -5848,7 +6338,7 @@
         <w:pStyle w:val="KapitelII"/>
       </w:pPr>
       <w:bookmarkStart w:id="13" w:name="_Ref173939542"/>
-      <w:bookmarkStart w:id="14" w:name="_Toc174450880"/>
+      <w:bookmarkStart w:id="14" w:name="_Toc174614941"/>
       <w:r>
         <w:t>Bounding Volume Hierarchies</w:t>
       </w:r>
@@ -5966,7 +6456,7 @@
       <w:pPr>
         <w:pStyle w:val="KapitelII"/>
       </w:pPr>
-      <w:bookmarkStart w:id="15" w:name="_Toc174450881"/>
+      <w:bookmarkStart w:id="15" w:name="_Toc174614942"/>
       <w:r>
         <w:t>Flood Filling</w:t>
       </w:r>
@@ -6038,7 +6528,7 @@
       <w:pPr>
         <w:pStyle w:val="KapitelII"/>
       </w:pPr>
-      <w:bookmarkStart w:id="16" w:name="_Toc174450882"/>
+      <w:bookmarkStart w:id="16" w:name="_Toc174614943"/>
       <w:r>
         <w:lastRenderedPageBreak/>
         <w:t>Definition of the term “Volume”</w:t>
@@ -6263,7 +6753,7 @@
         <w:pStyle w:val="KapitelI"/>
       </w:pPr>
       <w:bookmarkStart w:id="17" w:name="_Ref174448399"/>
-      <w:bookmarkStart w:id="18" w:name="_Toc174450883"/>
+      <w:bookmarkStart w:id="18" w:name="_Toc174614944"/>
       <w:r>
         <w:lastRenderedPageBreak/>
         <w:t>Approach</w:t>
@@ -6275,7 +6765,7 @@
       <w:pPr>
         <w:pStyle w:val="KapitelII"/>
       </w:pPr>
-      <w:bookmarkStart w:id="19" w:name="_Toc174450884"/>
+      <w:bookmarkStart w:id="19" w:name="_Toc174614945"/>
       <w:r>
         <w:t>Overview</w:t>
       </w:r>
@@ -6320,7 +6810,7 @@
       <w:pPr>
         <w:pStyle w:val="KapitelII"/>
       </w:pPr>
-      <w:bookmarkStart w:id="20" w:name="_Toc174450885"/>
+      <w:bookmarkStart w:id="20" w:name="_Toc174614946"/>
       <w:r>
         <w:t>Representing Anchors</w:t>
       </w:r>
@@ -6369,7 +6859,7 @@
         <w:pStyle w:val="KapitelII"/>
       </w:pPr>
       <w:bookmarkStart w:id="21" w:name="_Ref171774734"/>
-      <w:bookmarkStart w:id="22" w:name="_Toc174450886"/>
+      <w:bookmarkStart w:id="22" w:name="_Toc174614947"/>
       <w:r>
         <w:t>Representing Volumes</w:t>
       </w:r>
@@ -6934,7 +7424,7 @@
       </w:pPr>
       <w:bookmarkStart w:id="23" w:name="_Ref171870618"/>
       <w:bookmarkStart w:id="24" w:name="_Ref171870612"/>
-      <w:bookmarkStart w:id="25" w:name="_Toc174541610"/>
+      <w:bookmarkStart w:id="25" w:name="_Toc174614980"/>
       <w:r>
         <w:t xml:space="preserve">Figure </w:t>
       </w:r>
@@ -6976,7 +7466,7 @@
       <w:pPr>
         <w:pStyle w:val="KapitelII"/>
       </w:pPr>
-      <w:bookmarkStart w:id="26" w:name="_Toc174450887"/>
+      <w:bookmarkStart w:id="26" w:name="_Toc174614948"/>
       <w:r>
         <w:t>Representing Delimiters</w:t>
       </w:r>
@@ -7387,7 +7877,7 @@
       <w:pPr>
         <w:pStyle w:val="KapitelIII"/>
       </w:pPr>
-      <w:bookmarkStart w:id="27" w:name="_Toc174450888"/>
+      <w:bookmarkStart w:id="27" w:name="_Toc174614949"/>
       <w:r>
         <w:t>Representing Delimiter Planes</w:t>
       </w:r>
@@ -7423,7 +7913,7 @@
           <w:noProof/>
         </w:rPr>
         <w:drawing>
-          <wp:inline distT="0" distB="0" distL="0" distR="0" wp14:anchorId="360C7515" wp14:editId="3682A618">
+          <wp:inline distT="0" distB="0" distL="0" distR="0" wp14:anchorId="360C7515" wp14:editId="465767A2">
             <wp:extent cx="5400675" cy="1247775"/>
             <wp:effectExtent l="0" t="0" r="9525" b="9525"/>
             <wp:docPr id="2007190546" name="Picture 3"/>
@@ -7480,7 +7970,7 @@
         <w:pStyle w:val="Caption"/>
         <w:jc w:val="center"/>
       </w:pPr>
-      <w:bookmarkStart w:id="28" w:name="_Toc174541611"/>
+      <w:bookmarkStart w:id="28" w:name="_Toc174614981"/>
       <w:r>
         <w:t xml:space="preserve">Figure </w:t>
       </w:r>
@@ -7539,7 +8029,7 @@
         <w:pStyle w:val="KapitelII"/>
       </w:pPr>
       <w:bookmarkStart w:id="29" w:name="_Ref172301216"/>
-      <w:bookmarkStart w:id="30" w:name="_Toc174450889"/>
+      <w:bookmarkStart w:id="30" w:name="_Toc174614950"/>
       <w:r>
         <w:t>Virtually extending Delimiter Planes</w:t>
       </w:r>
@@ -7814,7 +8304,7 @@
       </w:pPr>
       <w:bookmarkStart w:id="32" w:name="_Ref172551374"/>
       <w:bookmarkStart w:id="33" w:name="_Ref172560349"/>
-      <w:bookmarkStart w:id="34" w:name="_Toc174541612"/>
+      <w:bookmarkStart w:id="34" w:name="_Toc174614982"/>
       <w:r>
         <w:t xml:space="preserve">Figure </w:t>
       </w:r>
@@ -7939,7 +8429,7 @@
         <w:pStyle w:val="Caption"/>
         <w:jc w:val="center"/>
       </w:pPr>
-      <w:bookmarkStart w:id="35" w:name="_Toc174541613"/>
+      <w:bookmarkStart w:id="35" w:name="_Toc174614983"/>
       <w:r>
         <w:t xml:space="preserve">Figure </w:t>
       </w:r>
@@ -7971,7 +8461,7 @@
         <w:pStyle w:val="KapitelII"/>
       </w:pPr>
       <w:bookmarkStart w:id="36" w:name="_Ref172557914"/>
-      <w:bookmarkStart w:id="37" w:name="_Toc174450890"/>
+      <w:bookmarkStart w:id="37" w:name="_Toc174614951"/>
       <w:r>
         <w:t>Clipping Delimiters</w:t>
       </w:r>
@@ -8101,7 +8591,7 @@
       <w:pPr>
         <w:pStyle w:val="KapitelIII"/>
       </w:pPr>
-      <w:bookmarkStart w:id="38" w:name="_Toc174450891"/>
+      <w:bookmarkStart w:id="38" w:name="_Toc174614952"/>
       <w:r>
         <w:t>Cutting Delimiters down instead of growing them outward</w:t>
       </w:r>
@@ -8217,10 +8707,10 @@
       <w:pPr>
         <w:pStyle w:val="KapitelIII"/>
       </w:pPr>
-      <w:bookmarkStart w:id="39" w:name="_Toc174450892"/>
-      <w:bookmarkStart w:id="40" w:name="_Ref174539299"/>
-      <w:bookmarkStart w:id="41" w:name="_Ref174539311"/>
-      <w:bookmarkStart w:id="42" w:name="_Ref174539315"/>
+      <w:bookmarkStart w:id="39" w:name="_Ref174539299"/>
+      <w:bookmarkStart w:id="40" w:name="_Ref174539311"/>
+      <w:bookmarkStart w:id="41" w:name="_Ref174539315"/>
+      <w:bookmarkStart w:id="42" w:name="_Toc174614953"/>
       <w:r>
         <w:t>Solving an intersection</w:t>
       </w:r>
@@ -8388,7 +8878,7 @@
         <w:jc w:val="center"/>
       </w:pPr>
       <w:bookmarkStart w:id="43" w:name="_Ref174378173"/>
-      <w:bookmarkStart w:id="44" w:name="_Toc174541614"/>
+      <w:bookmarkStart w:id="44" w:name="_Toc174614984"/>
       <w:r>
         <w:t xml:space="preserve">Figure </w:t>
       </w:r>
@@ -8552,7 +9042,7 @@
         <w:jc w:val="center"/>
       </w:pPr>
       <w:bookmarkStart w:id="45" w:name="_Ref172806114"/>
-      <w:bookmarkStart w:id="46" w:name="_Toc174541615"/>
+      <w:bookmarkStart w:id="46" w:name="_Toc174614985"/>
       <w:r>
         <w:t xml:space="preserve">Figure </w:t>
       </w:r>
@@ -8643,7 +9133,7 @@
       <w:pPr>
         <w:pStyle w:val="KapitelIII"/>
       </w:pPr>
-      <w:bookmarkStart w:id="47" w:name="_Toc174450893"/>
+      <w:bookmarkStart w:id="47" w:name="_Toc174614954"/>
       <w:r>
         <w:lastRenderedPageBreak/>
         <w:t>Heuristic for ordering Delimiter intersections</w:t>
@@ -8759,7 +9249,7 @@
         <w:jc w:val="center"/>
       </w:pPr>
       <w:bookmarkStart w:id="48" w:name="_Ref172724374"/>
-      <w:bookmarkStart w:id="49" w:name="_Toc174541616"/>
+      <w:bookmarkStart w:id="49" w:name="_Toc174614986"/>
       <w:r>
         <w:t xml:space="preserve">Figure </w:t>
       </w:r>
@@ -8973,7 +9463,7 @@
         <w:jc w:val="center"/>
       </w:pPr>
       <w:bookmarkStart w:id="50" w:name="_Ref172738088"/>
-      <w:bookmarkStart w:id="51" w:name="_Toc174541617"/>
+      <w:bookmarkStart w:id="51" w:name="_Toc174614987"/>
       <w:r>
         <w:t xml:space="preserve">Figure </w:t>
       </w:r>
@@ -9018,7 +9508,7 @@
         <w:pStyle w:val="KapitelII"/>
       </w:pPr>
       <w:bookmarkStart w:id="52" w:name="_Ref172551539"/>
-      <w:bookmarkStart w:id="53" w:name="_Toc174450894"/>
+      <w:bookmarkStart w:id="53" w:name="_Toc174614955"/>
       <w:r>
         <w:lastRenderedPageBreak/>
         <w:t>Calculating Volumes</w:t>
@@ -9338,7 +9828,7 @@
       <w:pPr>
         <w:pStyle w:val="KapitelIII"/>
       </w:pPr>
-      <w:bookmarkStart w:id="54" w:name="_Toc174450895"/>
+      <w:bookmarkStart w:id="54" w:name="_Toc174614956"/>
       <w:r>
         <w:lastRenderedPageBreak/>
         <w:t>Assembling the triangles</w:t>
@@ -9532,7 +10022,7 @@
         <w:jc w:val="center"/>
       </w:pPr>
       <w:bookmarkStart w:id="55" w:name="_Ref173076555"/>
-      <w:bookmarkStart w:id="56" w:name="_Toc174541618"/>
+      <w:bookmarkStart w:id="56" w:name="_Toc174614988"/>
       <w:r>
         <w:t xml:space="preserve">Figure </w:t>
       </w:r>
@@ -9754,7 +10244,7 @@
         <w:jc w:val="center"/>
       </w:pPr>
       <w:bookmarkStart w:id="57" w:name="_Ref173077137"/>
-      <w:bookmarkStart w:id="58" w:name="_Toc174541619"/>
+      <w:bookmarkStart w:id="58" w:name="_Toc174614989"/>
       <w:r>
         <w:t xml:space="preserve">Figure </w:t>
       </w:r>
@@ -9838,7 +10328,7 @@
       <w:pPr>
         <w:pStyle w:val="KapitelIII"/>
       </w:pPr>
-      <w:bookmarkStart w:id="59" w:name="_Toc174450896"/>
+      <w:bookmarkStart w:id="59" w:name="_Toc174614957"/>
       <w:r>
         <w:t>Choosing query points</w:t>
       </w:r>
@@ -10030,7 +10520,7 @@
           <w:noProof/>
         </w:rPr>
         <w:drawing>
-          <wp:inline distT="0" distB="0" distL="0" distR="0" wp14:anchorId="3E7E82B4" wp14:editId="12A3F1DF">
+          <wp:inline distT="0" distB="0" distL="0" distR="0" wp14:anchorId="3E7E82B4" wp14:editId="423A0179">
             <wp:extent cx="5382081" cy="1200150"/>
             <wp:effectExtent l="0" t="0" r="9525" b="0"/>
             <wp:docPr id="977910016" name="Picture 4"/>
@@ -10083,7 +10573,7 @@
         <w:pStyle w:val="Caption"/>
         <w:jc w:val="center"/>
       </w:pPr>
-      <w:bookmarkStart w:id="60" w:name="_Toc174541620"/>
+      <w:bookmarkStart w:id="60" w:name="_Toc174614990"/>
       <w:r>
         <w:t xml:space="preserve">Figure </w:t>
       </w:r>
@@ -10268,7 +10758,7 @@
           <w:noProof/>
         </w:rPr>
         <w:drawing>
-          <wp:inline distT="0" distB="0" distL="0" distR="0" wp14:anchorId="03A61C57" wp14:editId="5B8EDC3D">
+          <wp:inline distT="0" distB="0" distL="0" distR="0" wp14:anchorId="03A61C57" wp14:editId="001BB6A1">
             <wp:extent cx="5400675" cy="1790700"/>
             <wp:effectExtent l="0" t="0" r="9525" b="0"/>
             <wp:docPr id="1903190511" name="Picture 3"/>
@@ -10326,7 +10816,7 @@
         <w:jc w:val="center"/>
       </w:pPr>
       <w:bookmarkStart w:id="61" w:name="_Ref173159254"/>
-      <w:bookmarkStart w:id="62" w:name="_Toc174541621"/>
+      <w:bookmarkStart w:id="62" w:name="_Toc174614991"/>
       <w:r>
         <w:t xml:space="preserve">Figure </w:t>
       </w:r>
@@ -10358,7 +10848,7 @@
       <w:pPr>
         <w:pStyle w:val="KapitelIII"/>
       </w:pPr>
-      <w:bookmarkStart w:id="63" w:name="_Toc174450897"/>
+      <w:bookmarkStart w:id="63" w:name="_Toc174614958"/>
       <w:r>
         <w:lastRenderedPageBreak/>
         <w:t>Possible Improvements</w:t>
@@ -10462,7 +10952,7 @@
       <w:pPr>
         <w:pStyle w:val="KapitelII"/>
       </w:pPr>
-      <w:bookmarkStart w:id="64" w:name="_Toc174450898"/>
+      <w:bookmarkStart w:id="64" w:name="_Toc174614959"/>
       <w:r>
         <w:t xml:space="preserve">Querying </w:t>
       </w:r>
@@ -10620,7 +11110,7 @@
         <w:pStyle w:val="Caption"/>
         <w:jc w:val="center"/>
       </w:pPr>
-      <w:bookmarkStart w:id="65" w:name="_Toc174541622"/>
+      <w:bookmarkStart w:id="65" w:name="_Toc174614992"/>
       <w:r>
         <w:t xml:space="preserve">Figure </w:t>
       </w:r>
@@ -10663,7 +11153,7 @@
       <w:pPr>
         <w:pStyle w:val="KapitelIII"/>
       </w:pPr>
-      <w:bookmarkStart w:id="66" w:name="_Toc174450899"/>
+      <w:bookmarkStart w:id="66" w:name="_Toc174614960"/>
       <w:r>
         <w:lastRenderedPageBreak/>
         <w:t>Issues of the trivial approach</w:t>
@@ -10893,7 +11383,7 @@
         <w:pStyle w:val="Caption"/>
         <w:jc w:val="center"/>
       </w:pPr>
-      <w:bookmarkStart w:id="67" w:name="_Toc174541623"/>
+      <w:bookmarkStart w:id="67" w:name="_Toc174614993"/>
       <w:r>
         <w:t xml:space="preserve">Figure </w:t>
       </w:r>
@@ -10924,7 +11414,7 @@
       <w:pPr>
         <w:pStyle w:val="KapitelIII"/>
       </w:pPr>
-      <w:bookmarkStart w:id="68" w:name="_Toc174450900"/>
+      <w:bookmarkStart w:id="68" w:name="_Toc174614961"/>
       <w:r>
         <w:lastRenderedPageBreak/>
         <w:t xml:space="preserve">Possible </w:t>
@@ -11066,7 +11556,7 @@
       <w:pPr>
         <w:pStyle w:val="KapitelI"/>
       </w:pPr>
-      <w:bookmarkStart w:id="69" w:name="_Toc174450901"/>
+      <w:bookmarkStart w:id="69" w:name="_Toc174614962"/>
       <w:r>
         <w:lastRenderedPageBreak/>
         <w:t>Implementation</w:t>
@@ -11077,7 +11567,7 @@
       <w:pPr>
         <w:pStyle w:val="KapitelII"/>
       </w:pPr>
-      <w:bookmarkStart w:id="70" w:name="_Toc174450902"/>
+      <w:bookmarkStart w:id="70" w:name="_Toc174614963"/>
       <w:r>
         <w:t>Overview</w:t>
       </w:r>
@@ -11113,11 +11603,29 @@
       <w:pPr>
         <w:pStyle w:val="KapitelII"/>
       </w:pPr>
-      <w:bookmarkStart w:id="71" w:name="_Toc174450903"/>
+      <w:bookmarkStart w:id="71" w:name="_Toc174614964"/>
+      <w:r>
+        <w:t>Dealing with Floating Point Precision</w:t>
+      </w:r>
+      <w:bookmarkEnd w:id="71"/>
+    </w:p>
+    <w:p>
+      <w:pPr>
+        <w:pStyle w:val="BodyText"/>
+      </w:pPr>
+      <w:r>
+        <w:t>@Incomplete</w:t>
+      </w:r>
+    </w:p>
+    <w:p>
+      <w:pPr>
+        <w:pStyle w:val="KapitelII"/>
+      </w:pPr>
+      <w:bookmarkStart w:id="72" w:name="_Toc174614965"/>
       <w:r>
         <w:t>The interface</w:t>
       </w:r>
-      <w:bookmarkEnd w:id="71"/>
+      <w:bookmarkEnd w:id="72"/>
     </w:p>
     <w:p>
       <w:pPr>
@@ -11306,6 +11814,7 @@
         <w:pStyle w:val="BodyText"/>
       </w:pPr>
       <w:r>
+        <w:lastRenderedPageBreak/>
         <w:t>Finally, the interface exposes functionality to destroy all data stored for this world</w:t>
       </w:r>
       <w:r>
@@ -11316,12 +11825,11 @@
       <w:pPr>
         <w:pStyle w:val="KapitelII"/>
       </w:pPr>
-      <w:bookmarkStart w:id="72" w:name="_Toc174450904"/>
-      <w:r>
-        <w:lastRenderedPageBreak/>
+      <w:bookmarkStart w:id="73" w:name="_Toc174614966"/>
+      <w:r>
         <w:t>The underlying data structure</w:t>
       </w:r>
-      <w:bookmarkEnd w:id="72"/>
+      <w:bookmarkEnd w:id="73"/>
     </w:p>
     <w:p>
       <w:pPr>
@@ -11419,13 +11927,13 @@
       <w:pPr>
         <w:pStyle w:val="KapitelII"/>
       </w:pPr>
-      <w:bookmarkStart w:id="73" w:name="_Ref172806156"/>
-      <w:bookmarkStart w:id="74" w:name="_Toc174450905"/>
+      <w:bookmarkStart w:id="74" w:name="_Ref172806156"/>
+      <w:bookmarkStart w:id="75" w:name="_Toc174614967"/>
       <w:r>
         <w:t>Tessellation</w:t>
       </w:r>
-      <w:bookmarkEnd w:id="73"/>
       <w:bookmarkEnd w:id="74"/>
+      <w:bookmarkEnd w:id="75"/>
     </w:p>
     <w:p>
       <w:pPr>
@@ -11562,6 +12070,7 @@
         <w:pStyle w:val="BodyText"/>
       </w:pPr>
       <w:r>
+        <w:lastRenderedPageBreak/>
         <w:t>There are three possible cases between two non-parallel triangles</w:t>
       </w:r>
       <w:r>
@@ -11603,80 +12112,861 @@
       <w:r>
         <w:t>.</w:t>
       </w:r>
+      <w:r>
+        <w:t xml:space="preserve"> </w:t>
+      </w:r>
+      <w:r>
+        <w:t xml:space="preserve">If they do not intersect at all, no tessellation is required. If they only intersect in a single point, </w:t>
+      </w:r>
+      <w:r>
+        <w:t xml:space="preserve">no tessellation is required either, as no area of the triangle T </w:t>
+      </w:r>
+      <w:r>
+        <w:t>crosses the triangle C.</w:t>
+      </w:r>
+      <w:r>
+        <w:t xml:space="preserve"> </w:t>
+      </w:r>
+      <w:r>
+        <w:t xml:space="preserve">If there is an intersection along a line, then the triangle T is split into two different areas by </w:t>
+      </w:r>
+      <w:proofErr w:type="gramStart"/>
+      <w:r>
+        <w:t>the triangle</w:t>
+      </w:r>
+      <w:proofErr w:type="gramEnd"/>
+      <w:r>
+        <w:t xml:space="preserve"> C, therefore requiring tessellation.</w:t>
+      </w:r>
+    </w:p>
+    <w:p>
+      <w:pPr>
+        <w:pStyle w:val="BodyText"/>
+        <w:keepNext/>
+        <w:jc w:val="center"/>
+      </w:pPr>
+      <w:r>
+        <w:rPr>
+          <w:noProof/>
+        </w:rPr>
+        <w:drawing>
+          <wp:inline distT="0" distB="0" distL="0" distR="0" wp14:anchorId="34DA2328" wp14:editId="59FAB978">
+            <wp:extent cx="3721100" cy="1459998"/>
+            <wp:effectExtent l="0" t="0" r="0" b="6985"/>
+            <wp:docPr id="442431202" name="Picture 3"/>
+            <wp:cNvGraphicFramePr>
+              <a:graphicFrameLocks xmlns:a="http://schemas.openxmlformats.org/drawingml/2006/main" noChangeAspect="1"/>
+            </wp:cNvGraphicFramePr>
+            <a:graphic xmlns:a="http://schemas.openxmlformats.org/drawingml/2006/main">
+              <a:graphicData uri="http://schemas.openxmlformats.org/drawingml/2006/picture">
+                <pic:pic xmlns:pic="http://schemas.openxmlformats.org/drawingml/2006/picture">
+                  <pic:nvPicPr>
+                    <pic:cNvPr id="442431202" name="Picture 3"/>
+                    <pic:cNvPicPr>
+                      <a:picLocks noChangeAspect="1" noChangeArrowheads="1"/>
+                    </pic:cNvPicPr>
+                  </pic:nvPicPr>
+                  <pic:blipFill>
+                    <a:blip r:embed="rId25">
+                      <a:extLst>
+                        <a:ext uri="{28A0092B-C50C-407E-A947-70E740481C1C}">
+                          <a14:useLocalDpi xmlns:a14="http://schemas.microsoft.com/office/drawing/2010/main" val="0"/>
+                        </a:ext>
+                      </a:extLst>
+                    </a:blip>
+                    <a:stretch>
+                      <a:fillRect/>
+                    </a:stretch>
+                  </pic:blipFill>
+                  <pic:spPr bwMode="auto">
+                    <a:xfrm>
+                      <a:off x="0" y="0"/>
+                      <a:ext cx="3739251" cy="1467120"/>
+                    </a:xfrm>
+                    <a:prstGeom prst="rect">
+                      <a:avLst/>
+                    </a:prstGeom>
+                    <a:noFill/>
+                    <a:ln>
+                      <a:noFill/>
+                    </a:ln>
+                  </pic:spPr>
+                </pic:pic>
+              </a:graphicData>
+            </a:graphic>
+          </wp:inline>
+        </w:drawing>
+      </w:r>
+    </w:p>
+    <w:p>
+      <w:pPr>
+        <w:pStyle w:val="Caption"/>
+        <w:jc w:val="center"/>
+      </w:pPr>
+      <w:bookmarkStart w:id="76" w:name="_Toc174614994"/>
+      <w:r>
+        <w:t xml:space="preserve">Figure </w:t>
+      </w:r>
+      <w:r>
+        <w:fldChar w:fldCharType="begin"/>
+      </w:r>
+      <w:r>
+        <w:instrText xml:space="preserve"> SEQ Figure \* ARABIC </w:instrText>
+      </w:r>
+      <w:r>
+        <w:fldChar w:fldCharType="separate"/>
+      </w:r>
+      <w:r>
+        <w:rPr>
+          <w:noProof/>
+        </w:rPr>
+        <w:t>15</w:t>
+      </w:r>
+      <w:r>
+        <w:fldChar w:fldCharType="end"/>
+      </w:r>
+      <w:r>
+        <w:t xml:space="preserve">: Two triangles </w:t>
+      </w:r>
+      <w:r>
+        <w:t xml:space="preserve">on the left </w:t>
+      </w:r>
+      <w:r>
+        <w:t>intersect</w:t>
+      </w:r>
+      <w:r>
+        <w:t xml:space="preserve"> </w:t>
+      </w:r>
+      <w:r>
+        <w:t>along an edge, therefore requiring tessellation.</w:t>
+      </w:r>
+      <w:r>
+        <w:t xml:space="preserve"> The two triangles on the right only intersect in a single point.</w:t>
+      </w:r>
+      <w:bookmarkEnd w:id="76"/>
+    </w:p>
+    <w:p>
+      <w:pPr>
+        <w:pStyle w:val="KapitelIII"/>
+      </w:pPr>
+      <w:bookmarkStart w:id="77" w:name="_Toc174614968"/>
+      <w:r>
+        <w:t xml:space="preserve">Finding the intersection </w:t>
+      </w:r>
+      <w:r>
+        <w:t>edge</w:t>
+      </w:r>
+      <w:bookmarkEnd w:id="77"/>
+    </w:p>
+    <w:p>
+      <w:pPr>
+        <w:pStyle w:val="BodyText"/>
+      </w:pPr>
+      <w:r>
+        <w:t xml:space="preserve">The intersection edge can be determined by checking for intersections between </w:t>
+      </w:r>
+      <w:r>
+        <w:t>all</w:t>
+      </w:r>
+      <w:r>
+        <w:t xml:space="preserve"> 6 edges against the respective other triangle</w:t>
+      </w:r>
+      <w:r>
+        <w:t xml:space="preserve"> to calculate all intersection points. </w:t>
+      </w:r>
+      <w:r>
+        <w:t xml:space="preserve">After de-duplication of similar intersection points, the intersection type can be inferred. </w:t>
+      </w:r>
+      <w:r>
+        <w:t>An intersection edge only exists if two intersection points remain</w:t>
+      </w:r>
+      <w:r>
+        <w:t xml:space="preserve">, the other cases (none or only one point) can be dismissed at this stage. </w:t>
+      </w:r>
+      <w:r>
+        <w:t>One (distinct) intersection point occurs if a vertex of a triangle exactly touches the other triangle, in which case two edges might report an intersection</w:t>
+      </w:r>
+      <w:r>
+        <w:t xml:space="preserve"> </w:t>
+      </w:r>
+      <w:r>
+        <w:t>for a duplicate intersection point.</w:t>
+      </w:r>
+      <w:r>
+        <w:t xml:space="preserve"> </w:t>
+      </w:r>
+      <w:r>
+        <w:t>As stated before, this case does not require tessellation.</w:t>
+      </w:r>
+    </w:p>
+    <w:p>
+      <w:pPr>
+        <w:pStyle w:val="KapitelIII"/>
+      </w:pPr>
+      <w:bookmarkStart w:id="78" w:name="_Toc174614969"/>
+      <w:r>
+        <w:t>Performing Tessellation</w:t>
+      </w:r>
+      <w:bookmarkEnd w:id="78"/>
+    </w:p>
+    <w:p>
+      <w:pPr>
+        <w:pStyle w:val="BodyText"/>
+      </w:pPr>
+      <w:r>
+        <w:t xml:space="preserve">After the intersection points have been found, </w:t>
+      </w:r>
+      <w:r>
+        <w:t xml:space="preserve">the </w:t>
+      </w:r>
+      <w:r>
+        <w:t xml:space="preserve">tessellation’s </w:t>
+      </w:r>
+      <w:r>
+        <w:t xml:space="preserve">job </w:t>
+      </w:r>
+      <w:r>
+        <w:t>is to replace the input triangle T with new triangles which represent the original shape, but all meet the criterion of not penetrating the clipping triangle C.</w:t>
+      </w:r>
+      <w:r>
+        <w:t xml:space="preserve"> </w:t>
+      </w:r>
+      <w:r>
+        <w:t xml:space="preserve">The assumption of one intersection edge </w:t>
+      </w:r>
+      <w:r>
+        <w:t xml:space="preserve">means that between </w:t>
+      </w:r>
+      <w:r>
+        <w:t xml:space="preserve">the input triangle is split up into between </w:t>
+      </w:r>
+      <w:r>
+        <w:t xml:space="preserve">1 and 5 </w:t>
+      </w:r>
+      <w:r>
+        <w:t>new triangles, depending on the intersection edge.</w:t>
+      </w:r>
+    </w:p>
+    <w:p>
+      <w:pPr>
+        <w:pStyle w:val="BodyText"/>
+        <w:keepNext/>
+      </w:pPr>
+      <w:r>
+        <w:rPr>
+          <w:noProof/>
+        </w:rPr>
+        <w:drawing>
+          <wp:inline distT="0" distB="0" distL="0" distR="0" wp14:anchorId="2D6A7C7C" wp14:editId="2DD45797">
+            <wp:extent cx="5381624" cy="1076325"/>
+            <wp:effectExtent l="0" t="0" r="0" b="0"/>
+            <wp:docPr id="363031048" name="Picture 4"/>
+            <wp:cNvGraphicFramePr>
+              <a:graphicFrameLocks xmlns:a="http://schemas.openxmlformats.org/drawingml/2006/main" noChangeAspect="1"/>
+            </wp:cNvGraphicFramePr>
+            <a:graphic xmlns:a="http://schemas.openxmlformats.org/drawingml/2006/main">
+              <a:graphicData uri="http://schemas.openxmlformats.org/drawingml/2006/picture">
+                <pic:pic xmlns:pic="http://schemas.openxmlformats.org/drawingml/2006/picture">
+                  <pic:nvPicPr>
+                    <pic:cNvPr id="363031048" name="Picture 4"/>
+                    <pic:cNvPicPr>
+                      <a:picLocks noChangeAspect="1" noChangeArrowheads="1"/>
+                    </pic:cNvPicPr>
+                  </pic:nvPicPr>
+                  <pic:blipFill>
+                    <a:blip r:embed="rId26" cstate="print">
+                      <a:extLst>
+                        <a:ext uri="{28A0092B-C50C-407E-A947-70E740481C1C}">
+                          <a14:useLocalDpi xmlns:a14="http://schemas.microsoft.com/office/drawing/2010/main" val="0"/>
+                        </a:ext>
+                      </a:extLst>
+                    </a:blip>
+                    <a:stretch>
+                      <a:fillRect/>
+                    </a:stretch>
+                  </pic:blipFill>
+                  <pic:spPr bwMode="auto">
+                    <a:xfrm>
+                      <a:off x="0" y="0"/>
+                      <a:ext cx="5381624" cy="1076325"/>
+                    </a:xfrm>
+                    <a:prstGeom prst="rect">
+                      <a:avLst/>
+                    </a:prstGeom>
+                    <a:noFill/>
+                    <a:ln>
+                      <a:noFill/>
+                    </a:ln>
+                  </pic:spPr>
+                </pic:pic>
+              </a:graphicData>
+            </a:graphic>
+          </wp:inline>
+        </w:drawing>
+      </w:r>
+    </w:p>
+    <w:p>
+      <w:pPr>
+        <w:pStyle w:val="Caption"/>
+        <w:jc w:val="center"/>
+      </w:pPr>
+      <w:bookmarkStart w:id="79" w:name="_Ref174614847"/>
+      <w:bookmarkStart w:id="80" w:name="_Toc174614995"/>
+      <w:r>
+        <w:t xml:space="preserve">Figure </w:t>
+      </w:r>
+      <w:r>
+        <w:fldChar w:fldCharType="begin"/>
+      </w:r>
+      <w:r>
+        <w:instrText xml:space="preserve"> SEQ Figure \* ARABIC </w:instrText>
+      </w:r>
+      <w:r>
+        <w:fldChar w:fldCharType="separate"/>
+      </w:r>
+      <w:r>
+        <w:rPr>
+          <w:noProof/>
+        </w:rPr>
+        <w:t>16</w:t>
+      </w:r>
+      <w:r>
+        <w:fldChar w:fldCharType="end"/>
+      </w:r>
+      <w:bookmarkEnd w:id="79"/>
+      <w:r>
+        <w:t xml:space="preserve">: A triangle might be split up into up to 5 </w:t>
+      </w:r>
+      <w:r>
+        <w:t>sub triangles</w:t>
+      </w:r>
+      <w:r>
+        <w:t xml:space="preserve">. </w:t>
+      </w:r>
+      <w:r>
+        <w:t xml:space="preserve">The intersection edge is indicated in green. </w:t>
+      </w:r>
+      <w:r>
+        <w:t>The sub triangles are indicate</w:t>
+      </w:r>
+      <w:r>
+        <w:t>d</w:t>
+      </w:r>
+      <w:r>
+        <w:t xml:space="preserve"> by the </w:t>
+      </w:r>
+      <w:r>
+        <w:t>dotted red</w:t>
+      </w:r>
+      <w:r>
+        <w:t xml:space="preserve"> lines.</w:t>
+      </w:r>
+      <w:bookmarkEnd w:id="80"/>
+    </w:p>
+    <w:p>
+      <w:pPr>
+        <w:pStyle w:val="BodyText"/>
+      </w:pPr>
+      <w:r>
+        <w:lastRenderedPageBreak/>
+        <w:t xml:space="preserve">The implementation may always </w:t>
+      </w:r>
+      <w:r>
+        <w:t>en</w:t>
+      </w:r>
+      <w:r>
+        <w:t xml:space="preserve">queue five triangles </w:t>
+      </w:r>
+      <w:r>
+        <w:t xml:space="preserve">for generation </w:t>
+      </w:r>
+      <w:r>
+        <w:t xml:space="preserve">but can check whether the triangle has an area of (approximately) zero, in which case it would </w:t>
+      </w:r>
+      <w:r>
+        <w:t>be discarded</w:t>
+      </w:r>
+      <w:r>
+        <w:t xml:space="preserve">. </w:t>
+      </w:r>
+      <w:r>
+        <w:t xml:space="preserve">As an example, the third triangle in the center figure </w:t>
+      </w:r>
+      <w:r>
+        <w:t xml:space="preserve">would be enqueued </w:t>
+      </w:r>
+      <w:r>
+        <w:t xml:space="preserve">in its left neighbor </w:t>
+      </w:r>
+      <w:r>
+        <w:t xml:space="preserve">figure </w:t>
+      </w:r>
+      <w:r>
+        <w:t>as a triangle with zero height (and therefore zero area).</w:t>
+      </w:r>
+    </w:p>
+    <w:p>
+      <w:pPr>
+        <w:pStyle w:val="BodyText"/>
+      </w:pPr>
+      <w:r>
+        <w:rPr>
+          <w:noProof/>
+        </w:rPr>
+        <mc:AlternateContent>
+          <mc:Choice Requires="wps">
+            <w:drawing>
+              <wp:anchor distT="0" distB="0" distL="114300" distR="114300" simplePos="0" relativeHeight="251670016" behindDoc="0" locked="0" layoutInCell="1" allowOverlap="1" wp14:anchorId="053B83DF" wp14:editId="2F27AAF3">
+                <wp:simplePos x="0" y="0"/>
+                <wp:positionH relativeFrom="column">
+                  <wp:posOffset>2521585</wp:posOffset>
+                </wp:positionH>
+                <wp:positionV relativeFrom="paragraph">
+                  <wp:posOffset>3971925</wp:posOffset>
+                </wp:positionV>
+                <wp:extent cx="2879090" cy="635"/>
+                <wp:effectExtent l="0" t="0" r="0" b="0"/>
+                <wp:wrapSquare wrapText="bothSides"/>
+                <wp:docPr id="2029698099" name="Text Box 1"/>
+                <wp:cNvGraphicFramePr/>
+                <a:graphic xmlns:a="http://schemas.openxmlformats.org/drawingml/2006/main">
+                  <a:graphicData uri="http://schemas.microsoft.com/office/word/2010/wordprocessingShape">
+                    <wps:wsp>
+                      <wps:cNvSpPr txBox="1"/>
+                      <wps:spPr>
+                        <a:xfrm>
+                          <a:off x="0" y="0"/>
+                          <a:ext cx="2879090" cy="635"/>
+                        </a:xfrm>
+                        <a:prstGeom prst="rect">
+                          <a:avLst/>
+                        </a:prstGeom>
+                        <a:solidFill>
+                          <a:prstClr val="white"/>
+                        </a:solidFill>
+                        <a:ln>
+                          <a:noFill/>
+                        </a:ln>
+                      </wps:spPr>
+                      <wps:txbx>
+                        <w:txbxContent>
+                          <w:p>
+                            <w:pPr>
+                              <w:pStyle w:val="Caption"/>
+                              <w:jc w:val="center"/>
+                              <w:rPr>
+                                <w:noProof/>
+                                <w:sz w:val="22"/>
+                              </w:rPr>
+                            </w:pPr>
+                            <w:bookmarkStart w:id="81" w:name="_Ref174614779"/>
+                            <w:bookmarkStart w:id="82" w:name="_Toc174614996"/>
+                            <w:r>
+                              <w:t xml:space="preserve">Figure </w:t>
+                            </w:r>
+                            <w:r>
+                              <w:fldChar w:fldCharType="begin"/>
+                            </w:r>
+                            <w:r>
+                              <w:instrText xml:space="preserve"> SEQ Figure \* ARABIC </w:instrText>
+                            </w:r>
+                            <w:r>
+                              <w:fldChar w:fldCharType="separate"/>
+                            </w:r>
+                            <w:r>
+                              <w:rPr>
+                                <w:noProof/>
+                              </w:rPr>
+                              <w:t>17</w:t>
+                            </w:r>
+                            <w:r>
+                              <w:fldChar w:fldCharType="end"/>
+                            </w:r>
+                            <w:bookmarkEnd w:id="81"/>
+                            <w:r>
+                              <w:t xml:space="preserve">: </w:t>
+                            </w:r>
+                            <w:r>
+                              <w:t>Showcase of the general tessellation algorithm.</w:t>
+                            </w:r>
+                            <w:bookmarkEnd w:id="82"/>
+                          </w:p>
+                        </w:txbxContent>
+                      </wps:txbx>
+                      <wps:bodyPr rot="0" spcFirstLastPara="0" vertOverflow="overflow" horzOverflow="overflow" vert="horz" wrap="square" lIns="0" tIns="0" rIns="0" bIns="0" numCol="1" spcCol="0" rtlCol="0" fromWordArt="0" anchor="t" anchorCtr="0" forceAA="0" compatLnSpc="1">
+                        <a:prstTxWarp prst="textNoShape">
+                          <a:avLst/>
+                        </a:prstTxWarp>
+                        <a:spAutoFit/>
+                      </wps:bodyPr>
+                    </wps:wsp>
+                  </a:graphicData>
+                </a:graphic>
+              </wp:anchor>
+            </w:drawing>
+          </mc:Choice>
+          <mc:Fallback>
+            <w:pict>
+              <v:shapetype w14:anchorId="053B83DF" id="_x0000_t202" coordsize="21600,21600" o:spt="202" path="m,l,21600r21600,l21600,xe">
+                <v:stroke joinstyle="miter"/>
+                <v:path gradientshapeok="t" o:connecttype="rect"/>
+              </v:shapetype>
+              <v:shape id="Text Box 1" o:spid="_x0000_s1026" type="#_x0000_t202" style="position:absolute;left:0;text-align:left;margin-left:198.55pt;margin-top:312.75pt;width:226.7pt;height:.05pt;z-index:251670016;visibility:visible;mso-wrap-style:square;mso-wrap-distance-left:9pt;mso-wrap-distance-top:0;mso-wrap-distance-right:9pt;mso-wrap-distance-bottom:0;mso-position-horizontal:absolute;mso-position-horizontal-relative:text;mso-position-vertical:absolute;mso-position-vertical-relative:text;v-text-anchor:top" o:gfxdata="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" stroked="f">
+                <v:textbox style="mso-fit-shape-to-text:t" inset="0,0,0,0">
+                  <w:txbxContent>
+                    <w:p>
+                      <w:pPr>
+                        <w:pStyle w:val="Caption"/>
+                        <w:jc w:val="center"/>
+                        <w:rPr>
+                          <w:noProof/>
+                          <w:sz w:val="22"/>
+                        </w:rPr>
+                      </w:pPr>
+                      <w:bookmarkStart w:id="83" w:name="_Ref174614779"/>
+                      <w:bookmarkStart w:id="84" w:name="_Toc174614996"/>
+                      <w:r>
+                        <w:t xml:space="preserve">Figure </w:t>
+                      </w:r>
+                      <w:r>
+                        <w:fldChar w:fldCharType="begin"/>
+                      </w:r>
+                      <w:r>
+                        <w:instrText xml:space="preserve"> SEQ Figure \* ARABIC </w:instrText>
+                      </w:r>
+                      <w:r>
+                        <w:fldChar w:fldCharType="separate"/>
+                      </w:r>
+                      <w:r>
+                        <w:rPr>
+                          <w:noProof/>
+                        </w:rPr>
+                        <w:t>17</w:t>
+                      </w:r>
+                      <w:r>
+                        <w:fldChar w:fldCharType="end"/>
+                      </w:r>
+                      <w:bookmarkEnd w:id="83"/>
+                      <w:r>
+                        <w:t xml:space="preserve">: </w:t>
+                      </w:r>
+                      <w:r>
+                        <w:t>Showcase of the general tessellation algorithm.</w:t>
+                      </w:r>
+                      <w:bookmarkEnd w:id="84"/>
+                    </w:p>
+                  </w:txbxContent>
+                </v:textbox>
+                <w10:wrap type="square"/>
+              </v:shape>
+            </w:pict>
+          </mc:Fallback>
+        </mc:AlternateContent>
+      </w:r>
+      <w:r>
+        <w:rPr>
+          <w:noProof/>
+        </w:rPr>
+        <w:drawing>
+          <wp:anchor distT="0" distB="0" distL="114300" distR="114300" simplePos="0" relativeHeight="251667968" behindDoc="1" locked="0" layoutInCell="1" allowOverlap="1" wp14:anchorId="46955D39" wp14:editId="5A94010F">
+            <wp:simplePos x="0" y="0"/>
+            <wp:positionH relativeFrom="margin">
+              <wp:align>right</wp:align>
+            </wp:positionH>
+            <wp:positionV relativeFrom="paragraph">
+              <wp:posOffset>1055075</wp:posOffset>
+            </wp:positionV>
+            <wp:extent cx="2879090" cy="2860040"/>
+            <wp:effectExtent l="0" t="0" r="0" b="0"/>
+            <wp:wrapSquare wrapText="bothSides"/>
+            <wp:docPr id="2017978930" name="Picture 5" descr="A purple triangle with white numbers and red dots&#10;&#10;Description automatically generated"/>
+            <wp:cNvGraphicFramePr>
+              <a:graphicFrameLocks xmlns:a="http://schemas.openxmlformats.org/drawingml/2006/main" noChangeAspect="1"/>
+            </wp:cNvGraphicFramePr>
+            <a:graphic xmlns:a="http://schemas.openxmlformats.org/drawingml/2006/main">
+              <a:graphicData uri="http://schemas.openxmlformats.org/drawingml/2006/picture">
+                <pic:pic xmlns:pic="http://schemas.openxmlformats.org/drawingml/2006/picture">
+                  <pic:nvPicPr>
+                    <pic:cNvPr id="2017978930" name="Picture 5" descr="A purple triangle with white numbers and red dots&#10;&#10;Description automatically generated"/>
+                    <pic:cNvPicPr>
+                      <a:picLocks noChangeAspect="1" noChangeArrowheads="1"/>
+                    </pic:cNvPicPr>
+                  </pic:nvPicPr>
+                  <pic:blipFill>
+                    <a:blip r:embed="rId27">
+                      <a:extLst>
+                        <a:ext uri="{28A0092B-C50C-407E-A947-70E740481C1C}">
+                          <a14:useLocalDpi xmlns:a14="http://schemas.microsoft.com/office/drawing/2010/main" val="0"/>
+                        </a:ext>
+                      </a:extLst>
+                    </a:blip>
+                    <a:stretch>
+                      <a:fillRect/>
+                    </a:stretch>
+                  </pic:blipFill>
+                  <pic:spPr bwMode="auto">
+                    <a:xfrm>
+                      <a:off x="0" y="0"/>
+                      <a:ext cx="2879090" cy="2860040"/>
+                    </a:xfrm>
+                    <a:prstGeom prst="rect">
+                      <a:avLst/>
+                    </a:prstGeom>
+                    <a:noFill/>
+                    <a:ln>
+                      <a:noFill/>
+                    </a:ln>
+                  </pic:spPr>
+                </pic:pic>
+              </a:graphicData>
+            </a:graphic>
+          </wp:anchor>
+        </w:drawing>
+      </w:r>
+      <w:r>
+        <w:t xml:space="preserve">There is no </w:t>
+      </w:r>
+      <w:r>
+        <w:t xml:space="preserve">one </w:t>
+      </w:r>
+      <w:r>
+        <w:t>unique solution for tessellating triangles in this scenario</w:t>
+      </w:r>
+      <w:r>
+        <w:t>.</w:t>
+      </w:r>
+      <w:r>
+        <w:t xml:space="preserve"> </w:t>
+      </w:r>
+      <w:r>
+        <w:t xml:space="preserve">The implementation in this thesis </w:t>
+      </w:r>
+      <w:r>
+        <w:t>follows</w:t>
+      </w:r>
+      <w:r>
+        <w:t xml:space="preserve"> a</w:t>
+      </w:r>
+      <w:r>
+        <w:t xml:space="preserve"> simple approach</w:t>
+      </w:r>
+      <w:r>
+        <w:t xml:space="preserve">. This approach </w:t>
+      </w:r>
+      <w:r>
+        <w:t xml:space="preserve">is not optimal, </w:t>
+      </w:r>
+      <w:r>
+        <w:t xml:space="preserve">as </w:t>
+      </w:r>
+      <w:r>
+        <w:t>it may generate more triangles than are necessary, or generate triangles that are extremely skewed and may lead to numerical precision issues.</w:t>
+      </w:r>
+    </w:p>
+    <w:p>
+      <w:pPr>
+        <w:pStyle w:val="BodyText"/>
+      </w:pPr>
+      <w:r>
+        <w:t xml:space="preserve">The tessellation algorithm finds the vertex that has the shortest distance to the intersection line (where the </w:t>
+      </w:r>
+      <w:r>
+        <w:t xml:space="preserve">intersection </w:t>
+      </w:r>
+      <w:r>
+        <w:t xml:space="preserve">line is the infinite expansion of the intersection edge). </w:t>
+      </w:r>
+      <w:r>
+        <w:t>The algorithm then subdivides the input triangle by queuing five pre-defined triangles from the pool of points, such as seen in</w:t>
+      </w:r>
+      <w:r>
+        <w:t xml:space="preserve"> </w:t>
+      </w:r>
+      <w:r>
+        <w:fldChar w:fldCharType="begin"/>
+      </w:r>
+      <w:r>
+        <w:instrText xml:space="preserve"> REF _Ref174614779 \h </w:instrText>
+      </w:r>
+      <w:r>
+        <w:fldChar w:fldCharType="separate"/>
+      </w:r>
+      <w:r>
+        <w:t xml:space="preserve">Figure </w:t>
+      </w:r>
+      <w:r>
+        <w:rPr>
+          <w:noProof/>
+        </w:rPr>
+        <w:t>17</w:t>
+      </w:r>
+      <w:r>
+        <w:fldChar w:fldCharType="end"/>
+      </w:r>
+      <w:r>
+        <w:t>.</w:t>
+      </w:r>
+    </w:p>
+    <w:p>
+      <w:pPr>
+        <w:pStyle w:val="BodyText"/>
+      </w:pPr>
+      <w:r>
+        <w:t xml:space="preserve">This vertex pool consists of the three input vertices and the two intersection points. Connecting </w:t>
+      </w:r>
+      <w:r>
+        <w:t>them in the fixed order</w:t>
+      </w:r>
+      <w:r>
+        <w:t xml:space="preserve"> (by extending the intersection edge towards an outer vertex)</w:t>
+      </w:r>
+      <w:r>
+        <w:t>, ensures that the generated triangles never overlap, always represent the original shape of the input triangle, and never penetrate the intersection edge.</w:t>
+      </w:r>
+      <w:r>
+        <w:t xml:space="preserve"> Of the five queued triangles, up to four may be discarded due to an empty surface area</w:t>
+      </w:r>
+      <w:r>
+        <w:t xml:space="preserve"> (such as in </w:t>
+      </w:r>
+      <w:r>
+        <w:fldChar w:fldCharType="begin"/>
+      </w:r>
+      <w:r>
+        <w:instrText xml:space="preserve"> REF _Ref174614847 \h </w:instrText>
+      </w:r>
+      <w:r>
+        <w:fldChar w:fldCharType="separate"/>
+      </w:r>
+      <w:r>
+        <w:t xml:space="preserve">Figure </w:t>
+      </w:r>
+      <w:r>
+        <w:rPr>
+          <w:noProof/>
+        </w:rPr>
+        <w:t>16</w:t>
+      </w:r>
+      <w:r>
+        <w:fldChar w:fldCharType="end"/>
+      </w:r>
+      <w:r>
+        <w:t>).</w:t>
+      </w:r>
+      <w:r>
+        <w:t xml:space="preserve"> </w:t>
+      </w:r>
     </w:p>
     <w:p>
       <w:pPr>
         <w:pStyle w:val="KapitelII"/>
       </w:pPr>
-      <w:r>
-        <w:lastRenderedPageBreak/>
+      <w:bookmarkStart w:id="85" w:name="_Toc174614970"/>
+      <w:r>
         <w:t>Parallelization</w:t>
       </w:r>
+      <w:bookmarkEnd w:id="85"/>
+    </w:p>
+    <w:p>
+      <w:pPr>
+        <w:pStyle w:val="BodyText"/>
+      </w:pPr>
+    </w:p>
+    <w:p>
+      <w:pPr>
+        <w:pStyle w:val="BodyText"/>
+      </w:pPr>
+      <w:r>
+        <w:t>@Incomplete</w:t>
+      </w:r>
     </w:p>
     <w:p>
       <w:pPr>
         <w:pStyle w:val="KapitelI"/>
       </w:pPr>
-      <w:bookmarkStart w:id="75" w:name="_Toc174450906"/>
+      <w:bookmarkStart w:id="86" w:name="_Toc174614971"/>
       <w:r>
         <w:lastRenderedPageBreak/>
         <w:t>Assessment</w:t>
       </w:r>
-      <w:bookmarkEnd w:id="75"/>
+      <w:bookmarkEnd w:id="86"/>
     </w:p>
     <w:p>
       <w:pPr>
         <w:pStyle w:val="KapitelII"/>
       </w:pPr>
-      <w:bookmarkStart w:id="76" w:name="_Toc174450907"/>
+      <w:bookmarkStart w:id="87" w:name="_Toc174614972"/>
       <w:r>
         <w:t>Fulfillment</w:t>
       </w:r>
       <w:r>
         <w:t xml:space="preserve"> of the requirements</w:t>
       </w:r>
-      <w:bookmarkEnd w:id="76"/>
+      <w:bookmarkEnd w:id="87"/>
     </w:p>
     <w:p>
       <w:pPr>
         <w:pStyle w:val="KapitelII"/>
       </w:pPr>
-      <w:bookmarkStart w:id="77" w:name="_Toc174450908"/>
+      <w:bookmarkStart w:id="88" w:name="_Toc174614973"/>
+      <w:r>
+        <w:t xml:space="preserve">Example </w:t>
+      </w:r>
+      <w:r>
+        <w:t>Scenarios</w:t>
+      </w:r>
+      <w:bookmarkEnd w:id="88"/>
+    </w:p>
+    <w:p>
+      <w:pPr>
+        <w:pStyle w:val="KapitelII"/>
+      </w:pPr>
+      <w:bookmarkStart w:id="89" w:name="_Toc174614974"/>
+      <w:r>
+        <w:t>Performance</w:t>
+      </w:r>
+      <w:bookmarkEnd w:id="89"/>
+    </w:p>
+    <w:p>
+      <w:pPr>
+        <w:pStyle w:val="KapitelII"/>
+      </w:pPr>
+      <w:bookmarkStart w:id="90" w:name="_Toc174614975"/>
       <w:r>
         <w:t xml:space="preserve">Comparison </w:t>
       </w:r>
       <w:r>
         <w:t>with other approaches</w:t>
       </w:r>
-      <w:bookmarkEnd w:id="77"/>
+      <w:bookmarkEnd w:id="90"/>
     </w:p>
     <w:p>
       <w:pPr>
         <w:pStyle w:val="KapitelI"/>
       </w:pPr>
-      <w:bookmarkStart w:id="78" w:name="_Toc174450909"/>
+      <w:bookmarkStart w:id="91" w:name="_Toc174614976"/>
       <w:r>
         <w:lastRenderedPageBreak/>
         <w:t>Future Work</w:t>
       </w:r>
-      <w:bookmarkEnd w:id="78"/>
+      <w:bookmarkEnd w:id="91"/>
     </w:p>
     <w:p>
       <w:pPr>
         <w:pStyle w:val="KapitelI"/>
       </w:pPr>
-      <w:bookmarkStart w:id="79" w:name="_Toc174450910"/>
+      <w:bookmarkStart w:id="92" w:name="_Toc174614977"/>
       <w:r>
         <w:lastRenderedPageBreak/>
         <w:t>Conclusion</w:t>
       </w:r>
-      <w:bookmarkEnd w:id="79"/>
+      <w:bookmarkEnd w:id="92"/>
     </w:p>
     <w:p>
       <w:pPr>
         <w:pStyle w:val="VerzeichnisberschriftimInhaltsverzeichnisgelistet"/>
       </w:pPr>
-      <w:bookmarkStart w:id="80" w:name="_Toc174450911"/>
+      <w:bookmarkStart w:id="93" w:name="_Toc174614978"/>
       <w:r>
         <w:lastRenderedPageBreak/>
         <w:t>List</w:t>
@@ -11684,7 +12974,7 @@
       <w:r>
         <w:t xml:space="preserve"> of figures</w:t>
       </w:r>
-      <w:bookmarkEnd w:id="80"/>
+      <w:bookmarkEnd w:id="93"/>
     </w:p>
     <w:p>
       <w:pPr>
@@ -11710,7 +13000,7 @@
       <w:r>
         <w:fldChar w:fldCharType="separate"/>
       </w:r>
-      <w:hyperlink w:anchor="_Toc174541610" w:history="1">
+      <w:hyperlink w:anchor="_Toc174614980" w:history="1">
         <w:r>
           <w:rPr>
             <w:rStyle w:val="Hyperlink"/>
@@ -11737,7 +13027,7 @@
             <w:noProof/>
             <w:webHidden/>
           </w:rPr>
-          <w:instrText xml:space="preserve"> PAGEREF _Toc174541610 \h </w:instrText>
+          <w:instrText xml:space="preserve"> PAGEREF _Toc174614980 \h </w:instrText>
         </w:r>
         <w:r>
           <w:rPr>
@@ -11783,7 +13073,7 @@
           <w14:ligatures w14:val="standardContextual"/>
         </w:rPr>
       </w:pPr>
-      <w:hyperlink w:anchor="_Toc174541611" w:history="1">
+      <w:hyperlink w:anchor="_Toc174614981" w:history="1">
         <w:r>
           <w:rPr>
             <w:rStyle w:val="Hyperlink"/>
@@ -11810,7 +13100,7 @@
             <w:noProof/>
             <w:webHidden/>
           </w:rPr>
-          <w:instrText xml:space="preserve"> PAGEREF _Toc174541611 \h </w:instrText>
+          <w:instrText xml:space="preserve"> PAGEREF _Toc174614981 \h </w:instrText>
         </w:r>
         <w:r>
           <w:rPr>
@@ -11856,7 +13146,7 @@
           <w14:ligatures w14:val="standardContextual"/>
         </w:rPr>
       </w:pPr>
-      <w:hyperlink w:anchor="_Toc174541612" w:history="1">
+      <w:hyperlink w:anchor="_Toc174614982" w:history="1">
         <w:r>
           <w:rPr>
             <w:rStyle w:val="Hyperlink"/>
@@ -11883,7 +13173,7 @@
             <w:noProof/>
             <w:webHidden/>
           </w:rPr>
-          <w:instrText xml:space="preserve"> PAGEREF _Toc174541612 \h </w:instrText>
+          <w:instrText xml:space="preserve"> PAGEREF _Toc174614982 \h </w:instrText>
         </w:r>
         <w:r>
           <w:rPr>
@@ -11929,7 +13219,7 @@
           <w14:ligatures w14:val="standardContextual"/>
         </w:rPr>
       </w:pPr>
-      <w:hyperlink w:anchor="_Toc174541613" w:history="1">
+      <w:hyperlink w:anchor="_Toc174614983" w:history="1">
         <w:r>
           <w:rPr>
             <w:rStyle w:val="Hyperlink"/>
@@ -11956,7 +13246,7 @@
             <w:noProof/>
             <w:webHidden/>
           </w:rPr>
-          <w:instrText xml:space="preserve"> PAGEREF _Toc174541613 \h </w:instrText>
+          <w:instrText xml:space="preserve"> PAGEREF _Toc174614983 \h </w:instrText>
         </w:r>
         <w:r>
           <w:rPr>
@@ -12002,7 +13292,7 @@
           <w14:ligatures w14:val="standardContextual"/>
         </w:rPr>
       </w:pPr>
-      <w:hyperlink w:anchor="_Toc174541614" w:history="1">
+      <w:hyperlink w:anchor="_Toc174614984" w:history="1">
         <w:r>
           <w:rPr>
             <w:rStyle w:val="Hyperlink"/>
@@ -12029,7 +13319,7 @@
             <w:noProof/>
             <w:webHidden/>
           </w:rPr>
-          <w:instrText xml:space="preserve"> PAGEREF _Toc174541614 \h </w:instrText>
+          <w:instrText xml:space="preserve"> PAGEREF _Toc174614984 \h </w:instrText>
         </w:r>
         <w:r>
           <w:rPr>
@@ -12075,7 +13365,7 @@
           <w14:ligatures w14:val="standardContextual"/>
         </w:rPr>
       </w:pPr>
-      <w:hyperlink w:anchor="_Toc174541615" w:history="1">
+      <w:hyperlink w:anchor="_Toc174614985" w:history="1">
         <w:r>
           <w:rPr>
             <w:rStyle w:val="Hyperlink"/>
@@ -12102,7 +13392,7 @@
             <w:noProof/>
             <w:webHidden/>
           </w:rPr>
-          <w:instrText xml:space="preserve"> PAGEREF _Toc174541615 \h </w:instrText>
+          <w:instrText xml:space="preserve"> PAGEREF _Toc174614985 \h </w:instrText>
         </w:r>
         <w:r>
           <w:rPr>
@@ -12148,7 +13438,7 @@
           <w14:ligatures w14:val="standardContextual"/>
         </w:rPr>
       </w:pPr>
-      <w:hyperlink w:anchor="_Toc174541616" w:history="1">
+      <w:hyperlink w:anchor="_Toc174614986" w:history="1">
         <w:r>
           <w:rPr>
             <w:rStyle w:val="Hyperlink"/>
@@ -12175,7 +13465,7 @@
             <w:noProof/>
             <w:webHidden/>
           </w:rPr>
-          <w:instrText xml:space="preserve"> PAGEREF _Toc174541616 \h </w:instrText>
+          <w:instrText xml:space="preserve"> PAGEREF _Toc174614986 \h </w:instrText>
         </w:r>
         <w:r>
           <w:rPr>
@@ -12221,7 +13511,7 @@
           <w14:ligatures w14:val="standardContextual"/>
         </w:rPr>
       </w:pPr>
-      <w:hyperlink w:anchor="_Toc174541617" w:history="1">
+      <w:hyperlink w:anchor="_Toc174614987" w:history="1">
         <w:r>
           <w:rPr>
             <w:rStyle w:val="Hyperlink"/>
@@ -12248,7 +13538,7 @@
             <w:noProof/>
             <w:webHidden/>
           </w:rPr>
-          <w:instrText xml:space="preserve"> PAGEREF _Toc174541617 \h </w:instrText>
+          <w:instrText xml:space="preserve"> PAGEREF _Toc174614987 \h </w:instrText>
         </w:r>
         <w:r>
           <w:rPr>
@@ -12294,7 +13584,7 @@
           <w14:ligatures w14:val="standardContextual"/>
         </w:rPr>
       </w:pPr>
-      <w:hyperlink w:anchor="_Toc174541618" w:history="1">
+      <w:hyperlink w:anchor="_Toc174614988" w:history="1">
         <w:r>
           <w:rPr>
             <w:rStyle w:val="Hyperlink"/>
@@ -12321,7 +13611,7 @@
             <w:noProof/>
             <w:webHidden/>
           </w:rPr>
-          <w:instrText xml:space="preserve"> PAGEREF _Toc174541618 \h </w:instrText>
+          <w:instrText xml:space="preserve"> PAGEREF _Toc174614988 \h </w:instrText>
         </w:r>
         <w:r>
           <w:rPr>
@@ -12367,7 +13657,7 @@
           <w14:ligatures w14:val="standardContextual"/>
         </w:rPr>
       </w:pPr>
-      <w:hyperlink w:anchor="_Toc174541619" w:history="1">
+      <w:hyperlink w:anchor="_Toc174614989" w:history="1">
         <w:r>
           <w:rPr>
             <w:rStyle w:val="Hyperlink"/>
@@ -12394,7 +13684,7 @@
             <w:noProof/>
             <w:webHidden/>
           </w:rPr>
-          <w:instrText xml:space="preserve"> PAGEREF _Toc174541619 \h </w:instrText>
+          <w:instrText xml:space="preserve"> PAGEREF _Toc174614989 \h </w:instrText>
         </w:r>
         <w:r>
           <w:rPr>
@@ -12440,7 +13730,7 @@
           <w14:ligatures w14:val="standardContextual"/>
         </w:rPr>
       </w:pPr>
-      <w:hyperlink w:anchor="_Toc174541620" w:history="1">
+      <w:hyperlink w:anchor="_Toc174614990" w:history="1">
         <w:r>
           <w:rPr>
             <w:rStyle w:val="Hyperlink"/>
@@ -12467,7 +13757,7 @@
             <w:noProof/>
             <w:webHidden/>
           </w:rPr>
-          <w:instrText xml:space="preserve"> PAGEREF _Toc174541620 \h </w:instrText>
+          <w:instrText xml:space="preserve"> PAGEREF _Toc174614990 \h </w:instrText>
         </w:r>
         <w:r>
           <w:rPr>
@@ -12513,7 +13803,7 @@
           <w14:ligatures w14:val="standardContextual"/>
         </w:rPr>
       </w:pPr>
-      <w:hyperlink w:anchor="_Toc174541621" w:history="1">
+      <w:hyperlink w:anchor="_Toc174614991" w:history="1">
         <w:r>
           <w:rPr>
             <w:rStyle w:val="Hyperlink"/>
@@ -12540,7 +13830,7 @@
             <w:noProof/>
             <w:webHidden/>
           </w:rPr>
-          <w:instrText xml:space="preserve"> PAGEREF _Toc174541621 \h </w:instrText>
+          <w:instrText xml:space="preserve"> PAGEREF _Toc174614991 \h </w:instrText>
         </w:r>
         <w:r>
           <w:rPr>
@@ -12586,7 +13876,7 @@
           <w14:ligatures w14:val="standardContextual"/>
         </w:rPr>
       </w:pPr>
-      <w:hyperlink w:anchor="_Toc174541622" w:history="1">
+      <w:hyperlink w:anchor="_Toc174614992" w:history="1">
         <w:r>
           <w:rPr>
             <w:rStyle w:val="Hyperlink"/>
@@ -12613,7 +13903,7 @@
             <w:noProof/>
             <w:webHidden/>
           </w:rPr>
-          <w:instrText xml:space="preserve"> PAGEREF _Toc174541622 \h </w:instrText>
+          <w:instrText xml:space="preserve"> PAGEREF _Toc174614992 \h </w:instrText>
         </w:r>
         <w:r>
           <w:rPr>
@@ -12659,7 +13949,7 @@
           <w14:ligatures w14:val="standardContextual"/>
         </w:rPr>
       </w:pPr>
-      <w:hyperlink w:anchor="_Toc174541623" w:history="1">
+      <w:hyperlink w:anchor="_Toc174614993" w:history="1">
         <w:r>
           <w:rPr>
             <w:rStyle w:val="Hyperlink"/>
@@ -12686,7 +13976,7 @@
             <w:noProof/>
             <w:webHidden/>
           </w:rPr>
-          <w:instrText xml:space="preserve"> PAGEREF _Toc174541623 \h </w:instrText>
+          <w:instrText xml:space="preserve"> PAGEREF _Toc174614993 \h </w:instrText>
         </w:r>
         <w:r>
           <w:rPr>
@@ -12719,13 +14009,232 @@
     </w:p>
     <w:p>
       <w:pPr>
+        <w:pStyle w:val="TableofFigures"/>
+        <w:tabs>
+          <w:tab w:val="right" w:leader="dot" w:pos="8495"/>
+        </w:tabs>
+        <w:rPr>
+          <w:rFonts w:eastAsiaTheme="minorEastAsia"/>
+          <w:noProof/>
+          <w:kern w:val="2"/>
+          <w:sz w:val="24"/>
+          <w:szCs w:val="24"/>
+          <w14:ligatures w14:val="standardContextual"/>
+        </w:rPr>
+      </w:pPr>
+      <w:hyperlink w:anchor="_Toc174614994" w:history="1">
+        <w:r>
+          <w:rPr>
+            <w:rStyle w:val="Hyperlink"/>
+            <w:noProof/>
+          </w:rPr>
+          <w:t>Figure 15: Two triangles on the left intersect along an edge, therefore requiring tessellation. The two triangles on the right only intersect in a single point.</w:t>
+        </w:r>
+        <w:r>
+          <w:rPr>
+            <w:noProof/>
+            <w:webHidden/>
+          </w:rPr>
+          <w:tab/>
+        </w:r>
+        <w:r>
+          <w:rPr>
+            <w:noProof/>
+            <w:webHidden/>
+          </w:rPr>
+          <w:fldChar w:fldCharType="begin"/>
+        </w:r>
+        <w:r>
+          <w:rPr>
+            <w:noProof/>
+            <w:webHidden/>
+          </w:rPr>
+          <w:instrText xml:space="preserve"> PAGEREF _Toc174614994 \h </w:instrText>
+        </w:r>
+        <w:r>
+          <w:rPr>
+            <w:noProof/>
+            <w:webHidden/>
+          </w:rPr>
+        </w:r>
+        <w:r>
+          <w:rPr>
+            <w:noProof/>
+            <w:webHidden/>
+          </w:rPr>
+          <w:fldChar w:fldCharType="separate"/>
+        </w:r>
+        <w:r>
+          <w:rPr>
+            <w:noProof/>
+            <w:webHidden/>
+          </w:rPr>
+          <w:t>29</w:t>
+        </w:r>
+        <w:r>
+          <w:rPr>
+            <w:noProof/>
+            <w:webHidden/>
+          </w:rPr>
+          <w:fldChar w:fldCharType="end"/>
+        </w:r>
+      </w:hyperlink>
+    </w:p>
+    <w:p>
+      <w:pPr>
+        <w:pStyle w:val="TableofFigures"/>
+        <w:tabs>
+          <w:tab w:val="right" w:leader="dot" w:pos="8495"/>
+        </w:tabs>
+        <w:rPr>
+          <w:rFonts w:eastAsiaTheme="minorEastAsia"/>
+          <w:noProof/>
+          <w:kern w:val="2"/>
+          <w:sz w:val="24"/>
+          <w:szCs w:val="24"/>
+          <w14:ligatures w14:val="standardContextual"/>
+        </w:rPr>
+      </w:pPr>
+      <w:hyperlink w:anchor="_Toc174614995" w:history="1">
+        <w:r>
+          <w:rPr>
+            <w:rStyle w:val="Hyperlink"/>
+            <w:noProof/>
+          </w:rPr>
+          <w:t>Figure 16: A triangle might be split up into up to 5 sub triangles. The intersection edge is indicated in green. The sub triangles are indicated by the dotted red lines.</w:t>
+        </w:r>
+        <w:r>
+          <w:rPr>
+            <w:noProof/>
+            <w:webHidden/>
+          </w:rPr>
+          <w:tab/>
+        </w:r>
+        <w:r>
+          <w:rPr>
+            <w:noProof/>
+            <w:webHidden/>
+          </w:rPr>
+          <w:fldChar w:fldCharType="begin"/>
+        </w:r>
+        <w:r>
+          <w:rPr>
+            <w:noProof/>
+            <w:webHidden/>
+          </w:rPr>
+          <w:instrText xml:space="preserve"> PAGEREF _Toc174614995 \h </w:instrText>
+        </w:r>
+        <w:r>
+          <w:rPr>
+            <w:noProof/>
+            <w:webHidden/>
+          </w:rPr>
+        </w:r>
+        <w:r>
+          <w:rPr>
+            <w:noProof/>
+            <w:webHidden/>
+          </w:rPr>
+          <w:fldChar w:fldCharType="separate"/>
+        </w:r>
+        <w:r>
+          <w:rPr>
+            <w:noProof/>
+            <w:webHidden/>
+          </w:rPr>
+          <w:t>29</w:t>
+        </w:r>
+        <w:r>
+          <w:rPr>
+            <w:noProof/>
+            <w:webHidden/>
+          </w:rPr>
+          <w:fldChar w:fldCharType="end"/>
+        </w:r>
+      </w:hyperlink>
+    </w:p>
+    <w:p>
+      <w:pPr>
+        <w:pStyle w:val="TableofFigures"/>
+        <w:tabs>
+          <w:tab w:val="right" w:leader="dot" w:pos="8495"/>
+        </w:tabs>
+        <w:rPr>
+          <w:rFonts w:eastAsiaTheme="minorEastAsia"/>
+          <w:noProof/>
+          <w:kern w:val="2"/>
+          <w:sz w:val="24"/>
+          <w:szCs w:val="24"/>
+          <w14:ligatures w14:val="standardContextual"/>
+        </w:rPr>
+      </w:pPr>
+      <w:hyperlink w:anchor="_Toc174614996" w:history="1">
+        <w:r>
+          <w:rPr>
+            <w:rStyle w:val="Hyperlink"/>
+            <w:noProof/>
+          </w:rPr>
+          <w:t>Figure 17: Showcase of the general tessellation algorithm.</w:t>
+        </w:r>
+        <w:r>
+          <w:rPr>
+            <w:noProof/>
+            <w:webHidden/>
+          </w:rPr>
+          <w:tab/>
+        </w:r>
+        <w:r>
+          <w:rPr>
+            <w:noProof/>
+            <w:webHidden/>
+          </w:rPr>
+          <w:fldChar w:fldCharType="begin"/>
+        </w:r>
+        <w:r>
+          <w:rPr>
+            <w:noProof/>
+            <w:webHidden/>
+          </w:rPr>
+          <w:instrText xml:space="preserve"> PAGEREF _Toc174614996 \h </w:instrText>
+        </w:r>
+        <w:r>
+          <w:rPr>
+            <w:noProof/>
+            <w:webHidden/>
+          </w:rPr>
+        </w:r>
+        <w:r>
+          <w:rPr>
+            <w:noProof/>
+            <w:webHidden/>
+          </w:rPr>
+          <w:fldChar w:fldCharType="separate"/>
+        </w:r>
+        <w:r>
+          <w:rPr>
+            <w:noProof/>
+            <w:webHidden/>
+          </w:rPr>
+          <w:t>30</w:t>
+        </w:r>
+        <w:r>
+          <w:rPr>
+            <w:noProof/>
+            <w:webHidden/>
+          </w:rPr>
+          <w:fldChar w:fldCharType="end"/>
+        </w:r>
+      </w:hyperlink>
+    </w:p>
+    <w:p>
+      <w:pPr>
         <w:pStyle w:val="BodyText"/>
       </w:pPr>
       <w:r>
         <w:fldChar w:fldCharType="end"/>
       </w:r>
     </w:p>
-    <w:bookmarkStart w:id="81" w:name="_Toc174450912" w:displacedByCustomXml="next"/>
+    <w:bookmarkStart w:id="94" w:name="_Toc174614979" w:displacedByCustomXml="next"/>
     <w:sdt>
       <w:sdtPr>
         <w:rPr>
@@ -12745,7 +14254,7 @@
           <w:r>
             <w:t>Bibliography</w:t>
           </w:r>
-          <w:bookmarkEnd w:id="81"/>
+          <w:bookmarkEnd w:id="94"/>
         </w:p>
         <w:sdt>
           <w:sdtPr>
@@ -12788,7 +14297,7 @@
               </w:tblGrid>
               <w:tr>
                 <w:trPr>
-                  <w:divId w:val="1381712126"/>
+                  <w:divId w:val="1677147234"/>
                   <w:tblCellSpacing w:w="15" w:type="dxa"/>
                 </w:trPr>
                 <w:tc>
@@ -12836,7 +14345,7 @@
               </w:tr>
               <w:tr>
                 <w:trPr>
-                  <w:divId w:val="1381712126"/>
+                  <w:divId w:val="1677147234"/>
                   <w:tblCellSpacing w:w="15" w:type="dxa"/>
                 </w:trPr>
                 <w:tc>
@@ -12882,7 +14391,7 @@
               </w:tr>
               <w:tr>
                 <w:trPr>
-                  <w:divId w:val="1381712126"/>
+                  <w:divId w:val="1677147234"/>
                   <w:tblCellSpacing w:w="15" w:type="dxa"/>
                 </w:trPr>
                 <w:tc>
@@ -12942,7 +14451,7 @@
               </w:tr>
               <w:tr>
                 <w:trPr>
-                  <w:divId w:val="1381712126"/>
+                  <w:divId w:val="1677147234"/>
                   <w:tblCellSpacing w:w="15" w:type="dxa"/>
                 </w:trPr>
                 <w:tc>
@@ -13002,7 +14511,7 @@
               </w:tr>
               <w:tr>
                 <w:trPr>
-                  <w:divId w:val="1381712126"/>
+                  <w:divId w:val="1677147234"/>
                   <w:tblCellSpacing w:w="15" w:type="dxa"/>
                 </w:trPr>
                 <w:tc>
@@ -13048,7 +14557,7 @@
               </w:tr>
               <w:tr>
                 <w:trPr>
-                  <w:divId w:val="1381712126"/>
+                  <w:divId w:val="1677147234"/>
                   <w:tblCellSpacing w:w="15" w:type="dxa"/>
                 </w:trPr>
                 <w:tc>
@@ -13094,7 +14603,7 @@
               </w:tr>
               <w:tr>
                 <w:trPr>
-                  <w:divId w:val="1381712126"/>
+                  <w:divId w:val="1677147234"/>
                   <w:tblCellSpacing w:w="15" w:type="dxa"/>
                 </w:trPr>
                 <w:tc>
@@ -13140,7 +14649,7 @@
               </w:tr>
               <w:tr>
                 <w:trPr>
-                  <w:divId w:val="1381712126"/>
+                  <w:divId w:val="1677147234"/>
                   <w:tblCellSpacing w:w="15" w:type="dxa"/>
                 </w:trPr>
                 <w:tc>
@@ -13186,7 +14695,7 @@
               </w:tr>
               <w:tr>
                 <w:trPr>
-                  <w:divId w:val="1381712126"/>
+                  <w:divId w:val="1677147234"/>
                   <w:tblCellSpacing w:w="15" w:type="dxa"/>
                 </w:trPr>
                 <w:tc>
@@ -13246,7 +14755,7 @@
               </w:tr>
               <w:tr>
                 <w:trPr>
-                  <w:divId w:val="1381712126"/>
+                  <w:divId w:val="1677147234"/>
                   <w:tblCellSpacing w:w="15" w:type="dxa"/>
                 </w:trPr>
                 <w:tc>
@@ -13307,7 +14816,7 @@
             </w:tbl>
             <w:p>
               <w:pPr>
-                <w:divId w:val="1381712126"/>
+                <w:divId w:val="1677147234"/>
                 <w:rPr>
                   <w:rFonts w:eastAsia="Times New Roman"/>
                   <w:noProof/>
@@ -13334,8 +14843,8 @@
       </w:pPr>
     </w:p>
     <w:sectPr>
-      <w:footerReference w:type="even" r:id="rId25"/>
-      <w:footerReference w:type="default" r:id="rId26"/>
+      <w:footerReference w:type="even" r:id="rId28"/>
+      <w:footerReference w:type="default" r:id="rId29"/>
       <w:pgSz w:w="11907" w:h="16838" w:code="9"/>
       <w:pgMar w:top="1134" w:right="1134" w:bottom="1134" w:left="2268" w:header="1134" w:footer="652" w:gutter="0"/>
       <w:pgNumType w:start="1"/>
@@ -16246,6 +17755,7 @@
   <w:style w:type="character" w:default="1" w:styleId="DefaultParagraphFont">
     <w:name w:val="Default Paragraph Font"/>
     <w:uiPriority w:val="1"/>
+    <w:semiHidden/>
     <w:unhideWhenUsed/>
   </w:style>
   <w:style w:type="table" w:default="1" w:styleId="TableNormal">
@@ -17846,6 +19356,7 @@
     <w:rsid w:val="00542C72"/>
     <w:rsid w:val="00557E34"/>
     <w:rsid w:val="0059723A"/>
+    <w:rsid w:val="0064185E"/>
     <w:rsid w:val="00683026"/>
     <w:rsid w:val="006878CE"/>
     <w:rsid w:val="006B3CD2"/>
@@ -17856,6 +19367,7 @@
     <w:rsid w:val="008259C5"/>
     <w:rsid w:val="00833B7E"/>
     <w:rsid w:val="00852B0F"/>
+    <w:rsid w:val="008A746D"/>
     <w:rsid w:val="00916C98"/>
     <w:rsid w:val="00956DFC"/>
     <w:rsid w:val="00966249"/>

</xml_diff>

<commit_message>
Wrote a chapter about parallelization.
</commit_message>
<xml_diff>
--- a/Text/Thesis/Text.docx
+++ b/Text/Thesis/Text.docx
@@ -348,39 +348,14 @@
                     <w:color w:val="A6A6A6" w:themeColor="background1" w:themeShade="A6"/>
                     <w:lang w:val="de-DE"/>
                   </w:rPr>
-                  <w:t xml:space="preserve">School </w:t>
+                  <w:t xml:space="preserve">School of </w:t>
                 </w:r>
-                <w:proofErr w:type="spellStart"/>
                 <w:r>
                   <w:rPr>
                     <w:color w:val="A6A6A6" w:themeColor="background1" w:themeShade="A6"/>
                     <w:lang w:val="de-DE"/>
                   </w:rPr>
-                  <w:t>of</w:t>
-                </w:r>
-                <w:proofErr w:type="spellEnd"/>
-                <w:r>
-                  <w:rPr>
-                    <w:color w:val="A6A6A6" w:themeColor="background1" w:themeShade="A6"/>
-                    <w:lang w:val="de-DE"/>
-                  </w:rPr>
-                  <w:t xml:space="preserve"> </w:t>
-                </w:r>
-                <w:proofErr w:type="spellStart"/>
-                <w:r>
-                  <w:rPr>
-                    <w:color w:val="A6A6A6" w:themeColor="background1" w:themeShade="A6"/>
-                    <w:lang w:val="de-DE"/>
-                  </w:rPr>
-                  <w:t>Computation</w:t>
-                </w:r>
-                <w:proofErr w:type="spellEnd"/>
-                <w:r>
-                  <w:rPr>
-                    <w:color w:val="A6A6A6" w:themeColor="background1" w:themeShade="A6"/>
-                    <w:lang w:val="de-DE"/>
-                  </w:rPr>
-                  <w:t>, Information and Technology</w:t>
+                  <w:t>Computation, Information and Technology</w:t>
                 </w:r>
               </w:sdtContent>
             </w:sdt>
@@ -770,7 +745,7 @@
           <w:lang w:val="de-DE"/>
         </w:rPr>
       </w:pPr>
-      <w:bookmarkStart w:id="0" w:name="_Toc174614931"/>
+      <w:bookmarkStart w:id="0" w:name="_Toc174698846"/>
       <w:r>
         <w:rPr>
           <w:lang w:val="de-DE"/>
@@ -894,7 +869,7 @@
       <w:pPr>
         <w:pStyle w:val="VerzeichnisberschriftimInhaltsverzeichnisgelistet"/>
       </w:pPr>
-      <w:bookmarkStart w:id="1" w:name="_Toc174614932"/>
+      <w:bookmarkStart w:id="1" w:name="_Toc174698847"/>
       <w:r>
         <w:lastRenderedPageBreak/>
         <w:t>Abstract</w:t>
@@ -913,7 +888,7 @@
       <w:pPr>
         <w:pStyle w:val="VerzeichnisberschriftimInhaltsverzeichnisgelistet"/>
       </w:pPr>
-      <w:bookmarkStart w:id="2" w:name="_Toc174614933"/>
+      <w:bookmarkStart w:id="2" w:name="_Toc174698848"/>
       <w:r>
         <w:lastRenderedPageBreak/>
         <w:t>Acknowledgements</w:t>
@@ -960,7 +935,7 @@
         </w:rPr>
         <w:fldChar w:fldCharType="separate"/>
       </w:r>
-      <w:hyperlink w:anchor="_Toc174614931" w:history="1">
+      <w:hyperlink w:anchor="_Toc174698846" w:history="1">
         <w:r>
           <w:rPr>
             <w:rStyle w:val="Hyperlink"/>
@@ -984,7 +959,7 @@
           <w:rPr>
             <w:webHidden/>
           </w:rPr>
-          <w:instrText xml:space="preserve"> PAGEREF _Toc174614931 \h </w:instrText>
+          <w:instrText xml:space="preserve"> PAGEREF _Toc174698846 \h </w:instrText>
         </w:r>
         <w:r>
           <w:rPr>
@@ -1023,7 +998,7 @@
           <w14:ligatures w14:val="standardContextual"/>
         </w:rPr>
       </w:pPr>
-      <w:hyperlink w:anchor="_Toc174614932" w:history="1">
+      <w:hyperlink w:anchor="_Toc174698847" w:history="1">
         <w:r>
           <w:rPr>
             <w:rStyle w:val="Hyperlink"/>
@@ -1046,7 +1021,7 @@
           <w:rPr>
             <w:webHidden/>
           </w:rPr>
-          <w:instrText xml:space="preserve"> PAGEREF _Toc174614932 \h </w:instrText>
+          <w:instrText xml:space="preserve"> PAGEREF _Toc174698847 \h </w:instrText>
         </w:r>
         <w:r>
           <w:rPr>
@@ -1085,7 +1060,7 @@
           <w14:ligatures w14:val="standardContextual"/>
         </w:rPr>
       </w:pPr>
-      <w:hyperlink w:anchor="_Toc174614933" w:history="1">
+      <w:hyperlink w:anchor="_Toc174698848" w:history="1">
         <w:r>
           <w:rPr>
             <w:rStyle w:val="Hyperlink"/>
@@ -1108,7 +1083,7 @@
           <w:rPr>
             <w:webHidden/>
           </w:rPr>
-          <w:instrText xml:space="preserve"> PAGEREF _Toc174614933 \h </w:instrText>
+          <w:instrText xml:space="preserve"> PAGEREF _Toc174698848 \h </w:instrText>
         </w:r>
         <w:r>
           <w:rPr>
@@ -1147,7 +1122,7 @@
           <w14:ligatures w14:val="standardContextual"/>
         </w:rPr>
       </w:pPr>
-      <w:hyperlink w:anchor="_Toc174614934" w:history="1">
+      <w:hyperlink w:anchor="_Toc174698849" w:history="1">
         <w:r>
           <w:rPr>
             <w:rStyle w:val="Hyperlink"/>
@@ -1187,7 +1162,7 @@
           <w:rPr>
             <w:webHidden/>
           </w:rPr>
-          <w:instrText xml:space="preserve"> PAGEREF _Toc174614934 \h </w:instrText>
+          <w:instrText xml:space="preserve"> PAGEREF _Toc174698849 \h </w:instrText>
         </w:r>
         <w:r>
           <w:rPr>
@@ -1225,7 +1200,7 @@
           <w14:ligatures w14:val="standardContextual"/>
         </w:rPr>
       </w:pPr>
-      <w:hyperlink w:anchor="_Toc174614935" w:history="1">
+      <w:hyperlink w:anchor="_Toc174698850" w:history="1">
         <w:r>
           <w:rPr>
             <w:rStyle w:val="Hyperlink"/>
@@ -1264,7 +1239,7 @@
           <w:rPr>
             <w:webHidden/>
           </w:rPr>
-          <w:instrText xml:space="preserve"> PAGEREF _Toc174614935 \h </w:instrText>
+          <w:instrText xml:space="preserve"> PAGEREF _Toc174698850 \h </w:instrText>
         </w:r>
         <w:r>
           <w:rPr>
@@ -1302,7 +1277,7 @@
           <w14:ligatures w14:val="standardContextual"/>
         </w:rPr>
       </w:pPr>
-      <w:hyperlink w:anchor="_Toc174614936" w:history="1">
+      <w:hyperlink w:anchor="_Toc174698851" w:history="1">
         <w:r>
           <w:rPr>
             <w:rStyle w:val="Hyperlink"/>
@@ -1341,7 +1316,7 @@
           <w:rPr>
             <w:webHidden/>
           </w:rPr>
-          <w:instrText xml:space="preserve"> PAGEREF _Toc174614936 \h </w:instrText>
+          <w:instrText xml:space="preserve"> PAGEREF _Toc174698851 \h </w:instrText>
         </w:r>
         <w:r>
           <w:rPr>
@@ -1379,7 +1354,7 @@
           <w14:ligatures w14:val="standardContextual"/>
         </w:rPr>
       </w:pPr>
-      <w:hyperlink w:anchor="_Toc174614937" w:history="1">
+      <w:hyperlink w:anchor="_Toc174698852" w:history="1">
         <w:r>
           <w:rPr>
             <w:rStyle w:val="Hyperlink"/>
@@ -1418,7 +1393,7 @@
           <w:rPr>
             <w:webHidden/>
           </w:rPr>
-          <w:instrText xml:space="preserve"> PAGEREF _Toc174614937 \h </w:instrText>
+          <w:instrText xml:space="preserve"> PAGEREF _Toc174698852 \h </w:instrText>
         </w:r>
         <w:r>
           <w:rPr>
@@ -1457,7 +1432,7 @@
           <w14:ligatures w14:val="standardContextual"/>
         </w:rPr>
       </w:pPr>
-      <w:hyperlink w:anchor="_Toc174614938" w:history="1">
+      <w:hyperlink w:anchor="_Toc174698853" w:history="1">
         <w:r>
           <w:rPr>
             <w:rStyle w:val="Hyperlink"/>
@@ -1497,7 +1472,7 @@
           <w:rPr>
             <w:webHidden/>
           </w:rPr>
-          <w:instrText xml:space="preserve"> PAGEREF _Toc174614938 \h </w:instrText>
+          <w:instrText xml:space="preserve"> PAGEREF _Toc174698853 \h </w:instrText>
         </w:r>
         <w:r>
           <w:rPr>
@@ -1535,7 +1510,7 @@
           <w14:ligatures w14:val="standardContextual"/>
         </w:rPr>
       </w:pPr>
-      <w:hyperlink w:anchor="_Toc174614939" w:history="1">
+      <w:hyperlink w:anchor="_Toc174698854" w:history="1">
         <w:r>
           <w:rPr>
             <w:rStyle w:val="Hyperlink"/>
@@ -1574,7 +1549,7 @@
           <w:rPr>
             <w:webHidden/>
           </w:rPr>
-          <w:instrText xml:space="preserve"> PAGEREF _Toc174614939 \h </w:instrText>
+          <w:instrText xml:space="preserve"> PAGEREF _Toc174698854 \h </w:instrText>
         </w:r>
         <w:r>
           <w:rPr>
@@ -1612,7 +1587,7 @@
           <w14:ligatures w14:val="standardContextual"/>
         </w:rPr>
       </w:pPr>
-      <w:hyperlink w:anchor="_Toc174614940" w:history="1">
+      <w:hyperlink w:anchor="_Toc174698855" w:history="1">
         <w:r>
           <w:rPr>
             <w:rStyle w:val="Hyperlink"/>
@@ -1651,7 +1626,7 @@
           <w:rPr>
             <w:webHidden/>
           </w:rPr>
-          <w:instrText xml:space="preserve"> PAGEREF _Toc174614940 \h </w:instrText>
+          <w:instrText xml:space="preserve"> PAGEREF _Toc174698855 \h </w:instrText>
         </w:r>
         <w:r>
           <w:rPr>
@@ -1689,7 +1664,7 @@
           <w14:ligatures w14:val="standardContextual"/>
         </w:rPr>
       </w:pPr>
-      <w:hyperlink w:anchor="_Toc174614941" w:history="1">
+      <w:hyperlink w:anchor="_Toc174698856" w:history="1">
         <w:r>
           <w:rPr>
             <w:rStyle w:val="Hyperlink"/>
@@ -1728,7 +1703,7 @@
           <w:rPr>
             <w:webHidden/>
           </w:rPr>
-          <w:instrText xml:space="preserve"> PAGEREF _Toc174614941 \h </w:instrText>
+          <w:instrText xml:space="preserve"> PAGEREF _Toc174698856 \h </w:instrText>
         </w:r>
         <w:r>
           <w:rPr>
@@ -1766,7 +1741,7 @@
           <w14:ligatures w14:val="standardContextual"/>
         </w:rPr>
       </w:pPr>
-      <w:hyperlink w:anchor="_Toc174614942" w:history="1">
+      <w:hyperlink w:anchor="_Toc174698857" w:history="1">
         <w:r>
           <w:rPr>
             <w:rStyle w:val="Hyperlink"/>
@@ -1805,7 +1780,7 @@
           <w:rPr>
             <w:webHidden/>
           </w:rPr>
-          <w:instrText xml:space="preserve"> PAGEREF _Toc174614942 \h </w:instrText>
+          <w:instrText xml:space="preserve"> PAGEREF _Toc174698857 \h </w:instrText>
         </w:r>
         <w:r>
           <w:rPr>
@@ -1843,7 +1818,7 @@
           <w14:ligatures w14:val="standardContextual"/>
         </w:rPr>
       </w:pPr>
-      <w:hyperlink w:anchor="_Toc174614943" w:history="1">
+      <w:hyperlink w:anchor="_Toc174698858" w:history="1">
         <w:r>
           <w:rPr>
             <w:rStyle w:val="Hyperlink"/>
@@ -1882,7 +1857,7 @@
           <w:rPr>
             <w:webHidden/>
           </w:rPr>
-          <w:instrText xml:space="preserve"> PAGEREF _Toc174614943 \h </w:instrText>
+          <w:instrText xml:space="preserve"> PAGEREF _Toc174698858 \h </w:instrText>
         </w:r>
         <w:r>
           <w:rPr>
@@ -1921,7 +1896,7 @@
           <w14:ligatures w14:val="standardContextual"/>
         </w:rPr>
       </w:pPr>
-      <w:hyperlink w:anchor="_Toc174614944" w:history="1">
+      <w:hyperlink w:anchor="_Toc174698859" w:history="1">
         <w:r>
           <w:rPr>
             <w:rStyle w:val="Hyperlink"/>
@@ -1961,7 +1936,7 @@
           <w:rPr>
             <w:webHidden/>
           </w:rPr>
-          <w:instrText xml:space="preserve"> PAGEREF _Toc174614944 \h </w:instrText>
+          <w:instrText xml:space="preserve"> PAGEREF _Toc174698859 \h </w:instrText>
         </w:r>
         <w:r>
           <w:rPr>
@@ -1999,7 +1974,7 @@
           <w14:ligatures w14:val="standardContextual"/>
         </w:rPr>
       </w:pPr>
-      <w:hyperlink w:anchor="_Toc174614945" w:history="1">
+      <w:hyperlink w:anchor="_Toc174698860" w:history="1">
         <w:r>
           <w:rPr>
             <w:rStyle w:val="Hyperlink"/>
@@ -2038,7 +2013,7 @@
           <w:rPr>
             <w:webHidden/>
           </w:rPr>
-          <w:instrText xml:space="preserve"> PAGEREF _Toc174614945 \h </w:instrText>
+          <w:instrText xml:space="preserve"> PAGEREF _Toc174698860 \h </w:instrText>
         </w:r>
         <w:r>
           <w:rPr>
@@ -2076,7 +2051,7 @@
           <w14:ligatures w14:val="standardContextual"/>
         </w:rPr>
       </w:pPr>
-      <w:hyperlink w:anchor="_Toc174614946" w:history="1">
+      <w:hyperlink w:anchor="_Toc174698861" w:history="1">
         <w:r>
           <w:rPr>
             <w:rStyle w:val="Hyperlink"/>
@@ -2115,7 +2090,7 @@
           <w:rPr>
             <w:webHidden/>
           </w:rPr>
-          <w:instrText xml:space="preserve"> PAGEREF _Toc174614946 \h </w:instrText>
+          <w:instrText xml:space="preserve"> PAGEREF _Toc174698861 \h </w:instrText>
         </w:r>
         <w:r>
           <w:rPr>
@@ -2153,7 +2128,7 @@
           <w14:ligatures w14:val="standardContextual"/>
         </w:rPr>
       </w:pPr>
-      <w:hyperlink w:anchor="_Toc174614947" w:history="1">
+      <w:hyperlink w:anchor="_Toc174698862" w:history="1">
         <w:r>
           <w:rPr>
             <w:rStyle w:val="Hyperlink"/>
@@ -2192,7 +2167,7 @@
           <w:rPr>
             <w:webHidden/>
           </w:rPr>
-          <w:instrText xml:space="preserve"> PAGEREF _Toc174614947 \h </w:instrText>
+          <w:instrText xml:space="preserve"> PAGEREF _Toc174698862 \h </w:instrText>
         </w:r>
         <w:r>
           <w:rPr>
@@ -2230,7 +2205,7 @@
           <w14:ligatures w14:val="standardContextual"/>
         </w:rPr>
       </w:pPr>
-      <w:hyperlink w:anchor="_Toc174614948" w:history="1">
+      <w:hyperlink w:anchor="_Toc174698863" w:history="1">
         <w:r>
           <w:rPr>
             <w:rStyle w:val="Hyperlink"/>
@@ -2269,7 +2244,7 @@
           <w:rPr>
             <w:webHidden/>
           </w:rPr>
-          <w:instrText xml:space="preserve"> PAGEREF _Toc174614948 \h </w:instrText>
+          <w:instrText xml:space="preserve"> PAGEREF _Toc174698863 \h </w:instrText>
         </w:r>
         <w:r>
           <w:rPr>
@@ -2311,7 +2286,7 @@
           <w14:ligatures w14:val="standardContextual"/>
         </w:rPr>
       </w:pPr>
-      <w:hyperlink w:anchor="_Toc174614949" w:history="1">
+      <w:hyperlink w:anchor="_Toc174698864" w:history="1">
         <w:r>
           <w:rPr>
             <w:rStyle w:val="Hyperlink"/>
@@ -2356,7 +2331,7 @@
             <w:noProof/>
             <w:webHidden/>
           </w:rPr>
-          <w:instrText xml:space="preserve"> PAGEREF _Toc174614949 \h </w:instrText>
+          <w:instrText xml:space="preserve"> PAGEREF _Toc174698864 \h </w:instrText>
         </w:r>
         <w:r>
           <w:rPr>
@@ -2398,7 +2373,7 @@
           <w14:ligatures w14:val="standardContextual"/>
         </w:rPr>
       </w:pPr>
-      <w:hyperlink w:anchor="_Toc174614950" w:history="1">
+      <w:hyperlink w:anchor="_Toc174698865" w:history="1">
         <w:r>
           <w:rPr>
             <w:rStyle w:val="Hyperlink"/>
@@ -2437,7 +2412,7 @@
           <w:rPr>
             <w:webHidden/>
           </w:rPr>
-          <w:instrText xml:space="preserve"> PAGEREF _Toc174614950 \h </w:instrText>
+          <w:instrText xml:space="preserve"> PAGEREF _Toc174698865 \h </w:instrText>
         </w:r>
         <w:r>
           <w:rPr>
@@ -2475,7 +2450,7 @@
           <w14:ligatures w14:val="standardContextual"/>
         </w:rPr>
       </w:pPr>
-      <w:hyperlink w:anchor="_Toc174614951" w:history="1">
+      <w:hyperlink w:anchor="_Toc174698866" w:history="1">
         <w:r>
           <w:rPr>
             <w:rStyle w:val="Hyperlink"/>
@@ -2514,7 +2489,7 @@
           <w:rPr>
             <w:webHidden/>
           </w:rPr>
-          <w:instrText xml:space="preserve"> PAGEREF _Toc174614951 \h </w:instrText>
+          <w:instrText xml:space="preserve"> PAGEREF _Toc174698866 \h </w:instrText>
         </w:r>
         <w:r>
           <w:rPr>
@@ -2556,7 +2531,7 @@
           <w14:ligatures w14:val="standardContextual"/>
         </w:rPr>
       </w:pPr>
-      <w:hyperlink w:anchor="_Toc174614952" w:history="1">
+      <w:hyperlink w:anchor="_Toc174698867" w:history="1">
         <w:r>
           <w:rPr>
             <w:rStyle w:val="Hyperlink"/>
@@ -2601,7 +2576,7 @@
             <w:noProof/>
             <w:webHidden/>
           </w:rPr>
-          <w:instrText xml:space="preserve"> PAGEREF _Toc174614952 \h </w:instrText>
+          <w:instrText xml:space="preserve"> PAGEREF _Toc174698867 \h </w:instrText>
         </w:r>
         <w:r>
           <w:rPr>
@@ -2647,7 +2622,7 @@
           <w14:ligatures w14:val="standardContextual"/>
         </w:rPr>
       </w:pPr>
-      <w:hyperlink w:anchor="_Toc174614953" w:history="1">
+      <w:hyperlink w:anchor="_Toc174698868" w:history="1">
         <w:r>
           <w:rPr>
             <w:rStyle w:val="Hyperlink"/>
@@ -2692,7 +2667,7 @@
             <w:noProof/>
             <w:webHidden/>
           </w:rPr>
-          <w:instrText xml:space="preserve"> PAGEREF _Toc174614953 \h </w:instrText>
+          <w:instrText xml:space="preserve"> PAGEREF _Toc174698868 \h </w:instrText>
         </w:r>
         <w:r>
           <w:rPr>
@@ -2738,7 +2713,7 @@
           <w14:ligatures w14:val="standardContextual"/>
         </w:rPr>
       </w:pPr>
-      <w:hyperlink w:anchor="_Toc174614954" w:history="1">
+      <w:hyperlink w:anchor="_Toc174698869" w:history="1">
         <w:r>
           <w:rPr>
             <w:rStyle w:val="Hyperlink"/>
@@ -2783,7 +2758,7 @@
             <w:noProof/>
             <w:webHidden/>
           </w:rPr>
-          <w:instrText xml:space="preserve"> PAGEREF _Toc174614954 \h </w:instrText>
+          <w:instrText xml:space="preserve"> PAGEREF _Toc174698869 \h </w:instrText>
         </w:r>
         <w:r>
           <w:rPr>
@@ -2825,7 +2800,7 @@
           <w14:ligatures w14:val="standardContextual"/>
         </w:rPr>
       </w:pPr>
-      <w:hyperlink w:anchor="_Toc174614955" w:history="1">
+      <w:hyperlink w:anchor="_Toc174698870" w:history="1">
         <w:r>
           <w:rPr>
             <w:rStyle w:val="Hyperlink"/>
@@ -2864,7 +2839,7 @@
           <w:rPr>
             <w:webHidden/>
           </w:rPr>
-          <w:instrText xml:space="preserve"> PAGEREF _Toc174614955 \h </w:instrText>
+          <w:instrText xml:space="preserve"> PAGEREF _Toc174698870 \h </w:instrText>
         </w:r>
         <w:r>
           <w:rPr>
@@ -2906,7 +2881,7 @@
           <w14:ligatures w14:val="standardContextual"/>
         </w:rPr>
       </w:pPr>
-      <w:hyperlink w:anchor="_Toc174614956" w:history="1">
+      <w:hyperlink w:anchor="_Toc174698871" w:history="1">
         <w:r>
           <w:rPr>
             <w:rStyle w:val="Hyperlink"/>
@@ -2951,7 +2926,7 @@
             <w:noProof/>
             <w:webHidden/>
           </w:rPr>
-          <w:instrText xml:space="preserve"> PAGEREF _Toc174614956 \h </w:instrText>
+          <w:instrText xml:space="preserve"> PAGEREF _Toc174698871 \h </w:instrText>
         </w:r>
         <w:r>
           <w:rPr>
@@ -2997,7 +2972,7 @@
           <w14:ligatures w14:val="standardContextual"/>
         </w:rPr>
       </w:pPr>
-      <w:hyperlink w:anchor="_Toc174614957" w:history="1">
+      <w:hyperlink w:anchor="_Toc174698872" w:history="1">
         <w:r>
           <w:rPr>
             <w:rStyle w:val="Hyperlink"/>
@@ -3042,7 +3017,7 @@
             <w:noProof/>
             <w:webHidden/>
           </w:rPr>
-          <w:instrText xml:space="preserve"> PAGEREF _Toc174614957 \h </w:instrText>
+          <w:instrText xml:space="preserve"> PAGEREF _Toc174698872 \h </w:instrText>
         </w:r>
         <w:r>
           <w:rPr>
@@ -3088,7 +3063,7 @@
           <w14:ligatures w14:val="standardContextual"/>
         </w:rPr>
       </w:pPr>
-      <w:hyperlink w:anchor="_Toc174614958" w:history="1">
+      <w:hyperlink w:anchor="_Toc174698873" w:history="1">
         <w:r>
           <w:rPr>
             <w:rStyle w:val="Hyperlink"/>
@@ -3133,7 +3108,7 @@
             <w:noProof/>
             <w:webHidden/>
           </w:rPr>
-          <w:instrText xml:space="preserve"> PAGEREF _Toc174614958 \h </w:instrText>
+          <w:instrText xml:space="preserve"> PAGEREF _Toc174698873 \h </w:instrText>
         </w:r>
         <w:r>
           <w:rPr>
@@ -3175,7 +3150,7 @@
           <w14:ligatures w14:val="standardContextual"/>
         </w:rPr>
       </w:pPr>
-      <w:hyperlink w:anchor="_Toc174614959" w:history="1">
+      <w:hyperlink w:anchor="_Toc174698874" w:history="1">
         <w:r>
           <w:rPr>
             <w:rStyle w:val="Hyperlink"/>
@@ -3214,7 +3189,7 @@
           <w:rPr>
             <w:webHidden/>
           </w:rPr>
-          <w:instrText xml:space="preserve"> PAGEREF _Toc174614959 \h </w:instrText>
+          <w:instrText xml:space="preserve"> PAGEREF _Toc174698874 \h </w:instrText>
         </w:r>
         <w:r>
           <w:rPr>
@@ -3256,7 +3231,7 @@
           <w14:ligatures w14:val="standardContextual"/>
         </w:rPr>
       </w:pPr>
-      <w:hyperlink w:anchor="_Toc174614960" w:history="1">
+      <w:hyperlink w:anchor="_Toc174698875" w:history="1">
         <w:r>
           <w:rPr>
             <w:rStyle w:val="Hyperlink"/>
@@ -3301,7 +3276,7 @@
             <w:noProof/>
             <w:webHidden/>
           </w:rPr>
-          <w:instrText xml:space="preserve"> PAGEREF _Toc174614960 \h </w:instrText>
+          <w:instrText xml:space="preserve"> PAGEREF _Toc174698875 \h </w:instrText>
         </w:r>
         <w:r>
           <w:rPr>
@@ -3347,7 +3322,7 @@
           <w14:ligatures w14:val="standardContextual"/>
         </w:rPr>
       </w:pPr>
-      <w:hyperlink w:anchor="_Toc174614961" w:history="1">
+      <w:hyperlink w:anchor="_Toc174698876" w:history="1">
         <w:r>
           <w:rPr>
             <w:rStyle w:val="Hyperlink"/>
@@ -3392,7 +3367,7 @@
             <w:noProof/>
             <w:webHidden/>
           </w:rPr>
-          <w:instrText xml:space="preserve"> PAGEREF _Toc174614961 \h </w:instrText>
+          <w:instrText xml:space="preserve"> PAGEREF _Toc174698876 \h </w:instrText>
         </w:r>
         <w:r>
           <w:rPr>
@@ -3435,7 +3410,7 @@
           <w14:ligatures w14:val="standardContextual"/>
         </w:rPr>
       </w:pPr>
-      <w:hyperlink w:anchor="_Toc174614962" w:history="1">
+      <w:hyperlink w:anchor="_Toc174698877" w:history="1">
         <w:r>
           <w:rPr>
             <w:rStyle w:val="Hyperlink"/>
@@ -3475,7 +3450,7 @@
           <w:rPr>
             <w:webHidden/>
           </w:rPr>
-          <w:instrText xml:space="preserve"> PAGEREF _Toc174614962 \h </w:instrText>
+          <w:instrText xml:space="preserve"> PAGEREF _Toc174698877 \h </w:instrText>
         </w:r>
         <w:r>
           <w:rPr>
@@ -3513,7 +3488,7 @@
           <w14:ligatures w14:val="standardContextual"/>
         </w:rPr>
       </w:pPr>
-      <w:hyperlink w:anchor="_Toc174614963" w:history="1">
+      <w:hyperlink w:anchor="_Toc174698878" w:history="1">
         <w:r>
           <w:rPr>
             <w:rStyle w:val="Hyperlink"/>
@@ -3552,7 +3527,7 @@
           <w:rPr>
             <w:webHidden/>
           </w:rPr>
-          <w:instrText xml:space="preserve"> PAGEREF _Toc174614963 \h </w:instrText>
+          <w:instrText xml:space="preserve"> PAGEREF _Toc174698878 \h </w:instrText>
         </w:r>
         <w:r>
           <w:rPr>
@@ -3590,7 +3565,7 @@
           <w14:ligatures w14:val="standardContextual"/>
         </w:rPr>
       </w:pPr>
-      <w:hyperlink w:anchor="_Toc174614964" w:history="1">
+      <w:hyperlink w:anchor="_Toc174698879" w:history="1">
         <w:r>
           <w:rPr>
             <w:rStyle w:val="Hyperlink"/>
@@ -3629,7 +3604,7 @@
           <w:rPr>
             <w:webHidden/>
           </w:rPr>
-          <w:instrText xml:space="preserve"> PAGEREF _Toc174614964 \h </w:instrText>
+          <w:instrText xml:space="preserve"> PAGEREF _Toc174698879 \h </w:instrText>
         </w:r>
         <w:r>
           <w:rPr>
@@ -3667,7 +3642,7 @@
           <w14:ligatures w14:val="standardContextual"/>
         </w:rPr>
       </w:pPr>
-      <w:hyperlink w:anchor="_Toc174614965" w:history="1">
+      <w:hyperlink w:anchor="_Toc174698880" w:history="1">
         <w:r>
           <w:rPr>
             <w:rStyle w:val="Hyperlink"/>
@@ -3706,7 +3681,7 @@
           <w:rPr>
             <w:webHidden/>
           </w:rPr>
-          <w:instrText xml:space="preserve"> PAGEREF _Toc174614965 \h </w:instrText>
+          <w:instrText xml:space="preserve"> PAGEREF _Toc174698880 \h </w:instrText>
         </w:r>
         <w:r>
           <w:rPr>
@@ -3744,7 +3719,7 @@
           <w14:ligatures w14:val="standardContextual"/>
         </w:rPr>
       </w:pPr>
-      <w:hyperlink w:anchor="_Toc174614966" w:history="1">
+      <w:hyperlink w:anchor="_Toc174698881" w:history="1">
         <w:r>
           <w:rPr>
             <w:rStyle w:val="Hyperlink"/>
@@ -3783,7 +3758,7 @@
           <w:rPr>
             <w:webHidden/>
           </w:rPr>
-          <w:instrText xml:space="preserve"> PAGEREF _Toc174614966 \h </w:instrText>
+          <w:instrText xml:space="preserve"> PAGEREF _Toc174698881 \h </w:instrText>
         </w:r>
         <w:r>
           <w:rPr>
@@ -3821,7 +3796,7 @@
           <w14:ligatures w14:val="standardContextual"/>
         </w:rPr>
       </w:pPr>
-      <w:hyperlink w:anchor="_Toc174614967" w:history="1">
+      <w:hyperlink w:anchor="_Toc174698882" w:history="1">
         <w:r>
           <w:rPr>
             <w:rStyle w:val="Hyperlink"/>
@@ -3860,7 +3835,7 @@
           <w:rPr>
             <w:webHidden/>
           </w:rPr>
-          <w:instrText xml:space="preserve"> PAGEREF _Toc174614967 \h </w:instrText>
+          <w:instrText xml:space="preserve"> PAGEREF _Toc174698882 \h </w:instrText>
         </w:r>
         <w:r>
           <w:rPr>
@@ -3902,7 +3877,7 @@
           <w14:ligatures w14:val="standardContextual"/>
         </w:rPr>
       </w:pPr>
-      <w:hyperlink w:anchor="_Toc174614968" w:history="1">
+      <w:hyperlink w:anchor="_Toc174698883" w:history="1">
         <w:r>
           <w:rPr>
             <w:rStyle w:val="Hyperlink"/>
@@ -3947,7 +3922,7 @@
             <w:noProof/>
             <w:webHidden/>
           </w:rPr>
-          <w:instrText xml:space="preserve"> PAGEREF _Toc174614968 \h </w:instrText>
+          <w:instrText xml:space="preserve"> PAGEREF _Toc174698883 \h </w:instrText>
         </w:r>
         <w:r>
           <w:rPr>
@@ -3993,7 +3968,7 @@
           <w14:ligatures w14:val="standardContextual"/>
         </w:rPr>
       </w:pPr>
-      <w:hyperlink w:anchor="_Toc174614969" w:history="1">
+      <w:hyperlink w:anchor="_Toc174698884" w:history="1">
         <w:r>
           <w:rPr>
             <w:rStyle w:val="Hyperlink"/>
@@ -4038,7 +4013,7 @@
             <w:noProof/>
             <w:webHidden/>
           </w:rPr>
-          <w:instrText xml:space="preserve"> PAGEREF _Toc174614969 \h </w:instrText>
+          <w:instrText xml:space="preserve"> PAGEREF _Toc174698884 \h </w:instrText>
         </w:r>
         <w:r>
           <w:rPr>
@@ -4080,7 +4055,7 @@
           <w14:ligatures w14:val="standardContextual"/>
         </w:rPr>
       </w:pPr>
-      <w:hyperlink w:anchor="_Toc174614970" w:history="1">
+      <w:hyperlink w:anchor="_Toc174698885" w:history="1">
         <w:r>
           <w:rPr>
             <w:rStyle w:val="Hyperlink"/>
@@ -4119,7 +4094,7 @@
           <w:rPr>
             <w:webHidden/>
           </w:rPr>
-          <w:instrText xml:space="preserve"> PAGEREF _Toc174614970 \h </w:instrText>
+          <w:instrText xml:space="preserve"> PAGEREF _Toc174698885 \h </w:instrText>
         </w:r>
         <w:r>
           <w:rPr>
@@ -4158,7 +4133,7 @@
           <w14:ligatures w14:val="standardContextual"/>
         </w:rPr>
       </w:pPr>
-      <w:hyperlink w:anchor="_Toc174614971" w:history="1">
+      <w:hyperlink w:anchor="_Toc174698886" w:history="1">
         <w:r>
           <w:rPr>
             <w:rStyle w:val="Hyperlink"/>
@@ -4198,7 +4173,7 @@
           <w:rPr>
             <w:webHidden/>
           </w:rPr>
-          <w:instrText xml:space="preserve"> PAGEREF _Toc174614971 \h </w:instrText>
+          <w:instrText xml:space="preserve"> PAGEREF _Toc174698886 \h </w:instrText>
         </w:r>
         <w:r>
           <w:rPr>
@@ -4215,7 +4190,7 @@
           <w:rPr>
             <w:webHidden/>
           </w:rPr>
-          <w:t>31</w:t>
+          <w:t>32</w:t>
         </w:r>
         <w:r>
           <w:rPr>
@@ -4236,7 +4211,7 @@
           <w14:ligatures w14:val="standardContextual"/>
         </w:rPr>
       </w:pPr>
-      <w:hyperlink w:anchor="_Toc174614972" w:history="1">
+      <w:hyperlink w:anchor="_Toc174698887" w:history="1">
         <w:r>
           <w:rPr>
             <w:rStyle w:val="Hyperlink"/>
@@ -4275,7 +4250,7 @@
           <w:rPr>
             <w:webHidden/>
           </w:rPr>
-          <w:instrText xml:space="preserve"> PAGEREF _Toc174614972 \h </w:instrText>
+          <w:instrText xml:space="preserve"> PAGEREF _Toc174698887 \h </w:instrText>
         </w:r>
         <w:r>
           <w:rPr>
@@ -4292,7 +4267,7 @@
           <w:rPr>
             <w:webHidden/>
           </w:rPr>
-          <w:t>31</w:t>
+          <w:t>32</w:t>
         </w:r>
         <w:r>
           <w:rPr>
@@ -4313,7 +4288,7 @@
           <w14:ligatures w14:val="standardContextual"/>
         </w:rPr>
       </w:pPr>
-      <w:hyperlink w:anchor="_Toc174614973" w:history="1">
+      <w:hyperlink w:anchor="_Toc174698888" w:history="1">
         <w:r>
           <w:rPr>
             <w:rStyle w:val="Hyperlink"/>
@@ -4352,7 +4327,7 @@
           <w:rPr>
             <w:webHidden/>
           </w:rPr>
-          <w:instrText xml:space="preserve"> PAGEREF _Toc174614973 \h </w:instrText>
+          <w:instrText xml:space="preserve"> PAGEREF _Toc174698888 \h </w:instrText>
         </w:r>
         <w:r>
           <w:rPr>
@@ -4369,7 +4344,7 @@
           <w:rPr>
             <w:webHidden/>
           </w:rPr>
-          <w:t>31</w:t>
+          <w:t>32</w:t>
         </w:r>
         <w:r>
           <w:rPr>
@@ -4390,7 +4365,7 @@
           <w14:ligatures w14:val="standardContextual"/>
         </w:rPr>
       </w:pPr>
-      <w:hyperlink w:anchor="_Toc174614974" w:history="1">
+      <w:hyperlink w:anchor="_Toc174698889" w:history="1">
         <w:r>
           <w:rPr>
             <w:rStyle w:val="Hyperlink"/>
@@ -4429,7 +4404,7 @@
           <w:rPr>
             <w:webHidden/>
           </w:rPr>
-          <w:instrText xml:space="preserve"> PAGEREF _Toc174614974 \h </w:instrText>
+          <w:instrText xml:space="preserve"> PAGEREF _Toc174698889 \h </w:instrText>
         </w:r>
         <w:r>
           <w:rPr>
@@ -4446,7 +4421,7 @@
           <w:rPr>
             <w:webHidden/>
           </w:rPr>
-          <w:t>31</w:t>
+          <w:t>32</w:t>
         </w:r>
         <w:r>
           <w:rPr>
@@ -4467,7 +4442,7 @@
           <w14:ligatures w14:val="standardContextual"/>
         </w:rPr>
       </w:pPr>
-      <w:hyperlink w:anchor="_Toc174614975" w:history="1">
+      <w:hyperlink w:anchor="_Toc174698890" w:history="1">
         <w:r>
           <w:rPr>
             <w:rStyle w:val="Hyperlink"/>
@@ -4506,7 +4481,7 @@
           <w:rPr>
             <w:webHidden/>
           </w:rPr>
-          <w:instrText xml:space="preserve"> PAGEREF _Toc174614975 \h </w:instrText>
+          <w:instrText xml:space="preserve"> PAGEREF _Toc174698890 \h </w:instrText>
         </w:r>
         <w:r>
           <w:rPr>
@@ -4523,7 +4498,7 @@
           <w:rPr>
             <w:webHidden/>
           </w:rPr>
-          <w:t>31</w:t>
+          <w:t>32</w:t>
         </w:r>
         <w:r>
           <w:rPr>
@@ -4545,7 +4520,7 @@
           <w14:ligatures w14:val="standardContextual"/>
         </w:rPr>
       </w:pPr>
-      <w:hyperlink w:anchor="_Toc174614976" w:history="1">
+      <w:hyperlink w:anchor="_Toc174698891" w:history="1">
         <w:r>
           <w:rPr>
             <w:rStyle w:val="Hyperlink"/>
@@ -4585,7 +4560,7 @@
           <w:rPr>
             <w:webHidden/>
           </w:rPr>
-          <w:instrText xml:space="preserve"> PAGEREF _Toc174614976 \h </w:instrText>
+          <w:instrText xml:space="preserve"> PAGEREF _Toc174698891 \h </w:instrText>
         </w:r>
         <w:r>
           <w:rPr>
@@ -4602,7 +4577,7 @@
           <w:rPr>
             <w:webHidden/>
           </w:rPr>
-          <w:t>32</w:t>
+          <w:t>33</w:t>
         </w:r>
         <w:r>
           <w:rPr>
@@ -4624,7 +4599,7 @@
           <w14:ligatures w14:val="standardContextual"/>
         </w:rPr>
       </w:pPr>
-      <w:hyperlink w:anchor="_Toc174614977" w:history="1">
+      <w:hyperlink w:anchor="_Toc174698892" w:history="1">
         <w:r>
           <w:rPr>
             <w:rStyle w:val="Hyperlink"/>
@@ -4664,7 +4639,7 @@
           <w:rPr>
             <w:webHidden/>
           </w:rPr>
-          <w:instrText xml:space="preserve"> PAGEREF _Toc174614977 \h </w:instrText>
+          <w:instrText xml:space="preserve"> PAGEREF _Toc174698892 \h </w:instrText>
         </w:r>
         <w:r>
           <w:rPr>
@@ -4681,7 +4656,7 @@
           <w:rPr>
             <w:webHidden/>
           </w:rPr>
-          <w:t>33</w:t>
+          <w:t>34</w:t>
         </w:r>
         <w:r>
           <w:rPr>
@@ -4703,7 +4678,7 @@
           <w14:ligatures w14:val="standardContextual"/>
         </w:rPr>
       </w:pPr>
-      <w:hyperlink w:anchor="_Toc174614978" w:history="1">
+      <w:hyperlink w:anchor="_Toc174698893" w:history="1">
         <w:r>
           <w:rPr>
             <w:rStyle w:val="Hyperlink"/>
@@ -4726,7 +4701,7 @@
           <w:rPr>
             <w:webHidden/>
           </w:rPr>
-          <w:instrText xml:space="preserve"> PAGEREF _Toc174614978 \h </w:instrText>
+          <w:instrText xml:space="preserve"> PAGEREF _Toc174698893 \h </w:instrText>
         </w:r>
         <w:r>
           <w:rPr>
@@ -4743,7 +4718,7 @@
           <w:rPr>
             <w:webHidden/>
           </w:rPr>
-          <w:t>34</w:t>
+          <w:t>35</w:t>
         </w:r>
         <w:r>
           <w:rPr>
@@ -4765,7 +4740,7 @@
           <w14:ligatures w14:val="standardContextual"/>
         </w:rPr>
       </w:pPr>
-      <w:hyperlink w:anchor="_Toc174614979" w:history="1">
+      <w:hyperlink w:anchor="_Toc174698894" w:history="1">
         <w:r>
           <w:rPr>
             <w:rStyle w:val="Hyperlink"/>
@@ -4788,7 +4763,7 @@
           <w:rPr>
             <w:webHidden/>
           </w:rPr>
-          <w:instrText xml:space="preserve"> PAGEREF _Toc174614979 \h </w:instrText>
+          <w:instrText xml:space="preserve"> PAGEREF _Toc174698894 \h </w:instrText>
         </w:r>
         <w:r>
           <w:rPr>
@@ -4805,7 +4780,7 @@
           <w:rPr>
             <w:webHidden/>
           </w:rPr>
-          <w:t>36</w:t>
+          <w:t>37</w:t>
         </w:r>
         <w:r>
           <w:rPr>
@@ -4825,7 +4800,7 @@
         <w:fldChar w:fldCharType="end"/>
       </w:r>
       <w:bookmarkStart w:id="3" w:name="_Ref173077465"/>
-      <w:bookmarkStart w:id="4" w:name="_Toc174614934"/>
+      <w:bookmarkStart w:id="4" w:name="_Toc174698849"/>
       <w:r>
         <w:t>Introduction</w:t>
       </w:r>
@@ -5081,7 +5056,6 @@
       <w:r>
         <w:t xml:space="preserve">soccer </w:t>
       </w:r>
-      <w:proofErr w:type="gramStart"/>
       <w:r>
         <w:t>pitch</w:t>
       </w:r>
@@ -5089,289 +5063,269 @@
         <w:t xml:space="preserve">, </w:t>
       </w:r>
       <w:r>
-        <w:t>but</w:t>
-      </w:r>
-      <w:proofErr w:type="gramEnd"/>
+        <w:t xml:space="preserve">but </w:t>
+      </w:r>
+      <w:r>
+        <w:t xml:space="preserve">evaluating them </w:t>
+      </w:r>
+      <w:r>
+        <w:t xml:space="preserve">during a game </w:t>
+      </w:r>
+      <w:r>
+        <w:t xml:space="preserve">does require </w:t>
+      </w:r>
+      <w:r>
+        <w:t xml:space="preserve">knowledge of the continuous space </w:t>
+      </w:r>
+      <w:r>
+        <w:t>the game is taking place in</w:t>
+      </w:r>
       <w:r>
         <w:t xml:space="preserve"> </w:t>
       </w:r>
       <w:r>
-        <w:t xml:space="preserve">evaluating them </w:t>
-      </w:r>
-      <w:r>
-        <w:t xml:space="preserve">during a game </w:t>
-      </w:r>
-      <w:r>
-        <w:t xml:space="preserve">does require </w:t>
-      </w:r>
-      <w:r>
-        <w:t xml:space="preserve">knowledge of the continuous space </w:t>
-      </w:r>
-      <w:r>
-        <w:t>the game is taking place in</w:t>
+        <w:t>(where exactly is the ball</w:t>
+      </w:r>
+      <w:r>
+        <w:t xml:space="preserve"> in this </w:t>
+      </w:r>
+      <w:r>
+        <w:t xml:space="preserve">specific </w:t>
+      </w:r>
+      <w:r>
+        <w:t>situation</w:t>
+      </w:r>
+      <w:r>
+        <w:t xml:space="preserve">, </w:t>
+      </w:r>
+      <w:r>
+        <w:t>where and how big is the goal</w:t>
+      </w:r>
+      <w:r>
+        <w:t>?</w:t>
+      </w:r>
+      <w:r>
+        <w:t>).</w:t>
+      </w:r>
+      <w:r>
+        <w:t xml:space="preserve"> In a video game, it might be desirable to know</w:t>
+      </w:r>
+      <w:r>
+        <w:t xml:space="preserve"> which semantic space (e.g. a specific</w:t>
+      </w:r>
+      <w:r>
+        <w:t xml:space="preserve"> room</w:t>
+      </w:r>
+      <w:r>
+        <w:t xml:space="preserve">) </w:t>
+      </w:r>
+      <w:r>
+        <w:t xml:space="preserve">the player has just entered, and whether any other person is in that same </w:t>
+      </w:r>
+      <w:r>
+        <w:t>space</w:t>
+      </w:r>
+      <w:r>
+        <w:t>.</w:t>
+      </w:r>
+    </w:p>
+    <w:p>
+      <w:pPr>
+        <w:pStyle w:val="BodyText"/>
+      </w:pPr>
+      <w:r>
+        <w:t xml:space="preserve">This mapping from continuous </w:t>
+      </w:r>
+      <w:r>
+        <w:t xml:space="preserve">to </w:t>
+      </w:r>
+      <w:r>
+        <w:t xml:space="preserve">semantic space is a large amount of effort, especially in video games containing large </w:t>
+      </w:r>
+      <w:r>
+        <w:t>worlds</w:t>
+      </w:r>
+      <w:r>
+        <w:t xml:space="preserve"> with many </w:t>
+      </w:r>
+      <w:r>
+        <w:t>relevant volumes</w:t>
+      </w:r>
+      <w:r>
+        <w:t>.</w:t>
       </w:r>
       <w:r>
         <w:t xml:space="preserve"> </w:t>
       </w:r>
       <w:r>
-        <w:t>(where exactly is the ball</w:t>
-      </w:r>
-      <w:r>
-        <w:t xml:space="preserve"> in this </w:t>
-      </w:r>
-      <w:r>
-        <w:t xml:space="preserve">specific </w:t>
-      </w:r>
-      <w:r>
-        <w:t>situation</w:t>
-      </w:r>
-      <w:r>
-        <w:t xml:space="preserve">, </w:t>
-      </w:r>
-      <w:r>
-        <w:t>where and how big is the goal</w:t>
-      </w:r>
-      <w:r>
-        <w:t>?</w:t>
-      </w:r>
-      <w:r>
-        <w:t>).</w:t>
-      </w:r>
-      <w:r>
-        <w:t xml:space="preserve"> In a video game, it might be desirable to know</w:t>
-      </w:r>
-      <w:r>
-        <w:t xml:space="preserve"> which semantic space (e.g. a specific</w:t>
-      </w:r>
-      <w:r>
-        <w:t xml:space="preserve"> room</w:t>
-      </w:r>
-      <w:r>
-        <w:t xml:space="preserve">) </w:t>
-      </w:r>
-      <w:r>
-        <w:t xml:space="preserve">the player has just entered, and whether any other person is in that same </w:t>
+        <w:t xml:space="preserve">This is usually </w:t>
+      </w:r>
+      <w:r>
+        <w:t>dealt with</w:t>
+      </w:r>
+      <w:r>
+        <w:t xml:space="preserve"> </w:t>
+      </w:r>
+      <w:r>
+        <w:t xml:space="preserve">by </w:t>
+      </w:r>
+      <w:r>
+        <w:t xml:space="preserve">a lot of manual </w:t>
+      </w:r>
+      <w:r>
+        <w:t>work</w:t>
+      </w:r>
+      <w:r>
+        <w:t xml:space="preserve"> </w:t>
+      </w:r>
+      <w:r>
+        <w:t xml:space="preserve">from </w:t>
+      </w:r>
+      <w:r>
+        <w:t xml:space="preserve">video </w:t>
+      </w:r>
+      <w:r>
+        <w:t xml:space="preserve">game developers to assign semantic meaning </w:t>
+      </w:r>
+      <w:r>
+        <w:t>(</w:t>
+      </w:r>
+      <w:r>
+        <w:t xml:space="preserve">usually </w:t>
+      </w:r>
+      <w:r>
+        <w:t xml:space="preserve">in the form of IDs) </w:t>
+      </w:r>
+      <w:r>
+        <w:t xml:space="preserve">to </w:t>
+      </w:r>
+      <w:r>
+        <w:t>the</w:t>
+      </w:r>
+      <w:r>
+        <w:t>se</w:t>
+      </w:r>
+      <w:r>
+        <w:t xml:space="preserve"> </w:t>
+      </w:r>
+      <w:r>
+        <w:t>relevant</w:t>
+      </w:r>
+      <w:r>
+        <w:t xml:space="preserve"> </w:t>
+      </w:r>
+      <w:r>
+        <w:t>volumes</w:t>
+      </w:r>
+      <w:r>
+        <w:t xml:space="preserve"> in the continuous </w:t>
+      </w:r>
+      <w:r>
+        <w:t xml:space="preserve">game </w:t>
       </w:r>
       <w:r>
         <w:t>space</w:t>
       </w:r>
       <w:r>
+        <w:t xml:space="preserve">. </w:t>
+      </w:r>
+      <w:r>
+        <w:t>These volumes may however be rather complex (</w:t>
+      </w:r>
+      <w:r>
+        <w:t>for example mapping the different rooms of a</w:t>
+      </w:r>
+      <w:r>
+        <w:t>ll</w:t>
+      </w:r>
+      <w:r>
+        <w:t xml:space="preserve"> house structure</w:t>
+      </w:r>
+      <w:r>
+        <w:t>s in a town</w:t>
+      </w:r>
+      <w:r>
+        <w:t>)</w:t>
+      </w:r>
+      <w:r>
+        <w:t>, and the long iterative process of game development, along with the huge workload</w:t>
+      </w:r>
+      <w:r>
+        <w:t>,</w:t>
+      </w:r>
+      <w:r>
+        <w:t xml:space="preserve"> can also lead to </w:t>
+      </w:r>
+      <w:r>
+        <w:t>discrepancies between the visual geometry</w:t>
+      </w:r>
+      <w:r>
+        <w:t xml:space="preserve"> shown to the player</w:t>
+      </w:r>
+      <w:r>
+        <w:t xml:space="preserve"> and </w:t>
+      </w:r>
+      <w:r>
+        <w:t xml:space="preserve">its </w:t>
+      </w:r>
+      <w:r>
+        <w:t>semantic representation</w:t>
+      </w:r>
+      <w:r>
+        <w:t>, in turn potentially leading to a worsened player experience.</w:t>
+      </w:r>
+    </w:p>
+    <w:p>
+      <w:pPr>
+        <w:pStyle w:val="BodyText"/>
+      </w:pPr>
+      <w:r>
+        <w:t xml:space="preserve">The goal of this thesis is </w:t>
+      </w:r>
+      <w:r>
+        <w:t xml:space="preserve">to </w:t>
+      </w:r>
+      <w:r>
+        <w:t>propose, implement and evaluate an algorithm for automatically creating</w:t>
+      </w:r>
+      <w:r>
+        <w:t xml:space="preserve"> </w:t>
+      </w:r>
+      <w:r>
+        <w:t>such a</w:t>
+      </w:r>
+      <w:r>
+        <w:t xml:space="preserve"> mapping based on input from </w:t>
+      </w:r>
+      <w:r>
+        <w:t xml:space="preserve">the game developers, in order to </w:t>
+      </w:r>
+      <w:r>
+        <w:t>lighten the workload on the developers while simultaneously improving the quality of the mappin</w:t>
+      </w:r>
+      <w:r>
+        <w:t>g</w:t>
+      </w:r>
+      <w:r>
         <w:t>.</w:t>
       </w:r>
     </w:p>
     <w:p>
       <w:pPr>
+        <w:pStyle w:val="KapitelII"/>
+      </w:pPr>
+      <w:bookmarkStart w:id="5" w:name="_Toc174698850"/>
+      <w:r>
+        <w:t>Problem Statement</w:t>
+      </w:r>
+      <w:bookmarkEnd w:id="5"/>
+    </w:p>
+    <w:p>
+      <w:pPr>
         <w:pStyle w:val="BodyText"/>
       </w:pPr>
       <w:r>
-        <w:t xml:space="preserve">This mapping from continuous </w:t>
-      </w:r>
-      <w:r>
-        <w:t xml:space="preserve">to </w:t>
-      </w:r>
-      <w:r>
-        <w:t xml:space="preserve">semantic space is a large amount of effort, especially in video games containing large </w:t>
-      </w:r>
-      <w:r>
-        <w:t>worlds</w:t>
-      </w:r>
-      <w:r>
-        <w:t xml:space="preserve"> with many </w:t>
-      </w:r>
-      <w:r>
-        <w:t>relevant volumes</w:t>
-      </w:r>
-      <w:r>
-        <w:t>.</w:t>
-      </w:r>
-      <w:r>
-        <w:t xml:space="preserve"> </w:t>
-      </w:r>
-      <w:r>
-        <w:t xml:space="preserve">This is usually </w:t>
-      </w:r>
-      <w:r>
-        <w:t>dealt with</w:t>
-      </w:r>
-      <w:r>
-        <w:t xml:space="preserve"> </w:t>
-      </w:r>
-      <w:r>
-        <w:t xml:space="preserve">by </w:t>
-      </w:r>
-      <w:r>
-        <w:t xml:space="preserve">a lot of manual </w:t>
-      </w:r>
-      <w:r>
-        <w:t>work</w:t>
-      </w:r>
-      <w:r>
-        <w:t xml:space="preserve"> </w:t>
-      </w:r>
-      <w:r>
-        <w:t xml:space="preserve">from </w:t>
-      </w:r>
-      <w:r>
-        <w:t xml:space="preserve">video </w:t>
-      </w:r>
-      <w:r>
-        <w:t xml:space="preserve">game developers to assign semantic meaning </w:t>
-      </w:r>
-      <w:r>
-        <w:t>(</w:t>
-      </w:r>
-      <w:r>
-        <w:t xml:space="preserve">usually </w:t>
-      </w:r>
-      <w:r>
-        <w:t xml:space="preserve">in the form of IDs) </w:t>
-      </w:r>
-      <w:r>
-        <w:t xml:space="preserve">to </w:t>
-      </w:r>
-      <w:r>
-        <w:t>the</w:t>
-      </w:r>
-      <w:r>
-        <w:t>se</w:t>
-      </w:r>
-      <w:r>
-        <w:t xml:space="preserve"> </w:t>
-      </w:r>
-      <w:r>
-        <w:t>relevant</w:t>
-      </w:r>
-      <w:r>
-        <w:t xml:space="preserve"> </w:t>
-      </w:r>
-      <w:r>
-        <w:t>volumes</w:t>
-      </w:r>
-      <w:r>
-        <w:t xml:space="preserve"> in the continuous </w:t>
-      </w:r>
-      <w:r>
-        <w:t xml:space="preserve">game </w:t>
-      </w:r>
-      <w:r>
-        <w:t>space</w:t>
-      </w:r>
-      <w:r>
-        <w:t xml:space="preserve">. </w:t>
-      </w:r>
-      <w:r>
-        <w:t>These volumes may however be rather complex (</w:t>
-      </w:r>
-      <w:r>
-        <w:t>for example mapping the different rooms of a</w:t>
-      </w:r>
-      <w:r>
-        <w:t>ll</w:t>
-      </w:r>
-      <w:r>
-        <w:t xml:space="preserve"> house structure</w:t>
-      </w:r>
-      <w:r>
-        <w:t>s in a town</w:t>
-      </w:r>
-      <w:r>
-        <w:t>)</w:t>
-      </w:r>
-      <w:r>
-        <w:t>, and the long iterative process of game development, along with the huge workload</w:t>
-      </w:r>
-      <w:r>
-        <w:t>,</w:t>
-      </w:r>
-      <w:r>
-        <w:t xml:space="preserve"> can also lead to </w:t>
-      </w:r>
-      <w:r>
-        <w:t>discrepancies between the visual geometry</w:t>
-      </w:r>
-      <w:r>
-        <w:t xml:space="preserve"> shown to the player</w:t>
-      </w:r>
-      <w:r>
-        <w:t xml:space="preserve"> and </w:t>
-      </w:r>
-      <w:r>
-        <w:t xml:space="preserve">its </w:t>
-      </w:r>
-      <w:r>
-        <w:t>semantic representation</w:t>
-      </w:r>
-      <w:r>
-        <w:t>, in turn potentially leading to a worsened player experience.</w:t>
-      </w:r>
-    </w:p>
-    <w:p>
-      <w:pPr>
-        <w:pStyle w:val="BodyText"/>
-      </w:pPr>
-      <w:r>
-        <w:t xml:space="preserve">The goal of this thesis is </w:t>
-      </w:r>
-      <w:r>
-        <w:t xml:space="preserve">to </w:t>
-      </w:r>
-      <w:r>
-        <w:t>propose, implement and evaluate an algorithm for automatically creating</w:t>
-      </w:r>
-      <w:r>
-        <w:t xml:space="preserve"> </w:t>
-      </w:r>
-      <w:r>
-        <w:t>such a</w:t>
-      </w:r>
-      <w:r>
-        <w:t xml:space="preserve"> mapping based on input from </w:t>
-      </w:r>
-      <w:r>
-        <w:t xml:space="preserve">the game developers, </w:t>
-      </w:r>
-      <w:proofErr w:type="gramStart"/>
-      <w:r>
-        <w:t>in order to</w:t>
-      </w:r>
-      <w:proofErr w:type="gramEnd"/>
-      <w:r>
-        <w:t xml:space="preserve"> </w:t>
-      </w:r>
-      <w:r>
-        <w:t>lighten the workload on the developers while simultaneously improving the quality of the mappin</w:t>
-      </w:r>
-      <w:r>
-        <w:t>g</w:t>
-      </w:r>
-      <w:r>
-        <w:t>.</w:t>
-      </w:r>
-    </w:p>
-    <w:p>
-      <w:pPr>
-        <w:pStyle w:val="KapitelII"/>
-      </w:pPr>
-      <w:bookmarkStart w:id="5" w:name="_Toc174614935"/>
-      <w:r>
-        <w:t>Problem Statement</w:t>
-      </w:r>
-      <w:bookmarkEnd w:id="5"/>
-    </w:p>
-    <w:p>
-      <w:pPr>
-        <w:pStyle w:val="BodyText"/>
-      </w:pPr>
-      <w:r>
-        <w:t xml:space="preserve">This </w:t>
-      </w:r>
-      <w:proofErr w:type="gramStart"/>
-      <w:r>
-        <w:t>mapping</w:t>
-      </w:r>
-      <w:proofErr w:type="gramEnd"/>
-      <w:r>
-        <w:t xml:space="preserve"> </w:t>
+        <w:t xml:space="preserve">This mapping </w:t>
       </w:r>
       <w:r>
         <w:t>is created</w:t>
@@ -5790,7 +5744,7 @@
       <w:pPr>
         <w:pStyle w:val="KapitelII"/>
       </w:pPr>
-      <w:bookmarkStart w:id="6" w:name="_Toc174614936"/>
+      <w:bookmarkStart w:id="6" w:name="_Toc174698851"/>
       <w:r>
         <w:t>Functional Requirements</w:t>
       </w:r>
@@ -5973,18 +5927,10 @@
         <w:t xml:space="preserve"> delimiter </w:t>
       </w:r>
       <w:r>
-        <w:t xml:space="preserve">must always stop </w:t>
-      </w:r>
-      <w:proofErr w:type="gramStart"/>
-      <w:r>
-        <w:t>a</w:t>
-      </w:r>
-      <w:r>
-        <w:t xml:space="preserve"> volume</w:t>
-      </w:r>
-      <w:proofErr w:type="gramEnd"/>
-      <w:r>
-        <w:t xml:space="preserve"> </w:t>
+        <w:t>must always stop a</w:t>
+      </w:r>
+      <w:r>
+        <w:t xml:space="preserve"> volume </w:t>
       </w:r>
       <w:r>
         <w:t>from growing in this direction.</w:t>
@@ -6063,7 +6009,7 @@
       <w:pPr>
         <w:pStyle w:val="KapitelII"/>
       </w:pPr>
-      <w:bookmarkStart w:id="7" w:name="_Toc174614937"/>
+      <w:bookmarkStart w:id="7" w:name="_Toc174698852"/>
       <w:r>
         <w:t>Non-functional requirements</w:t>
       </w:r>
@@ -6150,7 +6096,7 @@
       <w:pPr>
         <w:pStyle w:val="KapitelI"/>
       </w:pPr>
-      <w:bookmarkStart w:id="8" w:name="_Toc174614938"/>
+      <w:bookmarkStart w:id="8" w:name="_Toc174698853"/>
       <w:r>
         <w:lastRenderedPageBreak/>
         <w:t>Related work</w:t>
@@ -6161,7 +6107,7 @@
       <w:pPr>
         <w:pStyle w:val="KapitelII"/>
       </w:pPr>
-      <w:bookmarkStart w:id="9" w:name="_Toc174614939"/>
+      <w:bookmarkStart w:id="9" w:name="_Toc174698854"/>
       <w:r>
         <w:t>Space Foundation System</w:t>
       </w:r>
@@ -6236,7 +6182,7 @@
       </w:pPr>
       <w:bookmarkStart w:id="10" w:name="_Ref171870769"/>
       <w:bookmarkStart w:id="11" w:name="_Ref171870774"/>
-      <w:bookmarkStart w:id="12" w:name="_Toc174614940"/>
+      <w:bookmarkStart w:id="12" w:name="_Toc174698855"/>
       <w:r>
         <w:t>Thesis</w:t>
       </w:r>
@@ -6338,7 +6284,7 @@
         <w:pStyle w:val="KapitelII"/>
       </w:pPr>
       <w:bookmarkStart w:id="13" w:name="_Ref173939542"/>
-      <w:bookmarkStart w:id="14" w:name="_Toc174614941"/>
+      <w:bookmarkStart w:id="14" w:name="_Toc174698856"/>
       <w:r>
         <w:t>Bounding Volume Hierarchies</w:t>
       </w:r>
@@ -6456,7 +6402,7 @@
       <w:pPr>
         <w:pStyle w:val="KapitelII"/>
       </w:pPr>
-      <w:bookmarkStart w:id="15" w:name="_Toc174614942"/>
+      <w:bookmarkStart w:id="15" w:name="_Toc174698857"/>
       <w:r>
         <w:t>Flood Filling</w:t>
       </w:r>
@@ -6528,7 +6474,7 @@
       <w:pPr>
         <w:pStyle w:val="KapitelII"/>
       </w:pPr>
-      <w:bookmarkStart w:id="16" w:name="_Toc174614943"/>
+      <w:bookmarkStart w:id="16" w:name="_Toc174698858"/>
       <w:r>
         <w:lastRenderedPageBreak/>
         <w:t>Definition of the term “Volume”</w:t>
@@ -6753,7 +6699,7 @@
         <w:pStyle w:val="KapitelI"/>
       </w:pPr>
       <w:bookmarkStart w:id="17" w:name="_Ref174448399"/>
-      <w:bookmarkStart w:id="18" w:name="_Toc174614944"/>
+      <w:bookmarkStart w:id="18" w:name="_Toc174698859"/>
       <w:r>
         <w:lastRenderedPageBreak/>
         <w:t>Approach</w:t>
@@ -6765,7 +6711,7 @@
       <w:pPr>
         <w:pStyle w:val="KapitelII"/>
       </w:pPr>
-      <w:bookmarkStart w:id="19" w:name="_Toc174614945"/>
+      <w:bookmarkStart w:id="19" w:name="_Toc174698860"/>
       <w:r>
         <w:t>Overview</w:t>
       </w:r>
@@ -6810,7 +6756,7 @@
       <w:pPr>
         <w:pStyle w:val="KapitelII"/>
       </w:pPr>
-      <w:bookmarkStart w:id="20" w:name="_Toc174614946"/>
+      <w:bookmarkStart w:id="20" w:name="_Toc174698861"/>
       <w:r>
         <w:t>Representing Anchors</w:t>
       </w:r>
@@ -6859,7 +6805,7 @@
         <w:pStyle w:val="KapitelII"/>
       </w:pPr>
       <w:bookmarkStart w:id="21" w:name="_Ref171774734"/>
-      <w:bookmarkStart w:id="22" w:name="_Toc174614947"/>
+      <w:bookmarkStart w:id="22" w:name="_Toc174698862"/>
       <w:r>
         <w:t>Representing Volumes</w:t>
       </w:r>
@@ -7063,15 +7009,7 @@
         <w:t>recursively making the shapes smaller and smaller</w:t>
       </w:r>
       <w:r>
-        <w:t xml:space="preserve">, </w:t>
-      </w:r>
-      <w:proofErr w:type="gramStart"/>
-      <w:r>
-        <w:t>similar to</w:t>
-      </w:r>
-      <w:proofErr w:type="gramEnd"/>
-      <w:r>
-        <w:t xml:space="preserve"> a BVH tree.</w:t>
+        <w:t>, similar to a BVH tree.</w:t>
       </w:r>
       <w:r>
         <w:t xml:space="preserve"> While this </w:t>
@@ -7424,7 +7362,7 @@
       </w:pPr>
       <w:bookmarkStart w:id="23" w:name="_Ref171870618"/>
       <w:bookmarkStart w:id="24" w:name="_Ref171870612"/>
-      <w:bookmarkStart w:id="25" w:name="_Toc174614980"/>
+      <w:bookmarkStart w:id="25" w:name="_Toc174695955"/>
       <w:r>
         <w:t xml:space="preserve">Figure </w:t>
       </w:r>
@@ -7466,7 +7404,7 @@
       <w:pPr>
         <w:pStyle w:val="KapitelII"/>
       </w:pPr>
-      <w:bookmarkStart w:id="26" w:name="_Toc174614948"/>
+      <w:bookmarkStart w:id="26" w:name="_Toc174698863"/>
       <w:r>
         <w:t>Representing Delimiters</w:t>
       </w:r>
@@ -7862,22 +7800,14 @@
         <w:t>If delimiter planes were standalone objects in the world, the game developer would need to move both delimiter planes if they wanted to move the wall.</w:t>
       </w:r>
       <w:r>
-        <w:t xml:space="preserve"> With this setup, they only </w:t>
-      </w:r>
-      <w:proofErr w:type="gramStart"/>
-      <w:r>
-        <w:t>have to</w:t>
-      </w:r>
-      <w:proofErr w:type="gramEnd"/>
-      <w:r>
-        <w:t xml:space="preserve"> move the delimiter object, and the planes will remain attached to it.</w:t>
+        <w:t xml:space="preserve"> With this setup, they only have to move the delimiter object, and the planes will remain attached to it.</w:t>
       </w:r>
     </w:p>
     <w:p>
       <w:pPr>
         <w:pStyle w:val="KapitelIII"/>
       </w:pPr>
-      <w:bookmarkStart w:id="27" w:name="_Toc174614949"/>
+      <w:bookmarkStart w:id="27" w:name="_Toc174698864"/>
       <w:r>
         <w:t>Representing Delimiter Planes</w:t>
       </w:r>
@@ -7913,7 +7843,7 @@
           <w:noProof/>
         </w:rPr>
         <w:drawing>
-          <wp:inline distT="0" distB="0" distL="0" distR="0" wp14:anchorId="360C7515" wp14:editId="465767A2">
+          <wp:inline distT="0" distB="0" distL="0" distR="0" wp14:anchorId="360C7515" wp14:editId="38C3E87C">
             <wp:extent cx="5400675" cy="1247775"/>
             <wp:effectExtent l="0" t="0" r="9525" b="9525"/>
             <wp:docPr id="2007190546" name="Picture 3"/>
@@ -7970,7 +7900,7 @@
         <w:pStyle w:val="Caption"/>
         <w:jc w:val="center"/>
       </w:pPr>
-      <w:bookmarkStart w:id="28" w:name="_Toc174614981"/>
+      <w:bookmarkStart w:id="28" w:name="_Toc174695956"/>
       <w:r>
         <w:t xml:space="preserve">Figure </w:t>
       </w:r>
@@ -8029,7 +7959,7 @@
         <w:pStyle w:val="KapitelII"/>
       </w:pPr>
       <w:bookmarkStart w:id="29" w:name="_Ref172301216"/>
-      <w:bookmarkStart w:id="30" w:name="_Toc174614950"/>
+      <w:bookmarkStart w:id="30" w:name="_Toc174698865"/>
       <w:r>
         <w:t>Virtually extending Delimiter Planes</w:t>
       </w:r>
@@ -8121,15 +8051,7 @@
         <w:t>what they want</w:t>
       </w:r>
       <w:r>
-        <w:t xml:space="preserve"> at the cost of increased workload. The algorithm was however designed in a way that common cases should generate the expected result, so that developers only </w:t>
-      </w:r>
-      <w:proofErr w:type="gramStart"/>
-      <w:r>
-        <w:t>have to</w:t>
-      </w:r>
-      <w:proofErr w:type="gramEnd"/>
-      <w:r>
-        <w:t xml:space="preserve"> manually set up specific planes in edge cases. </w:t>
+        <w:t xml:space="preserve"> at the cost of increased workload. The algorithm was however designed in a way that common cases should generate the expected result, so that developers only have to manually set up specific planes in edge cases. </w:t>
       </w:r>
     </w:p>
     <w:p>
@@ -8304,7 +8226,7 @@
       </w:pPr>
       <w:bookmarkStart w:id="32" w:name="_Ref172551374"/>
       <w:bookmarkStart w:id="33" w:name="_Ref172560349"/>
-      <w:bookmarkStart w:id="34" w:name="_Toc174614982"/>
+      <w:bookmarkStart w:id="34" w:name="_Toc174695957"/>
       <w:r>
         <w:t xml:space="preserve">Figure </w:t>
       </w:r>
@@ -8429,7 +8351,7 @@
         <w:pStyle w:val="Caption"/>
         <w:jc w:val="center"/>
       </w:pPr>
-      <w:bookmarkStart w:id="35" w:name="_Toc174614983"/>
+      <w:bookmarkStart w:id="35" w:name="_Toc174695958"/>
       <w:r>
         <w:t xml:space="preserve">Figure </w:t>
       </w:r>
@@ -8461,7 +8383,7 @@
         <w:pStyle w:val="KapitelII"/>
       </w:pPr>
       <w:bookmarkStart w:id="36" w:name="_Ref172557914"/>
-      <w:bookmarkStart w:id="37" w:name="_Toc174614951"/>
+      <w:bookmarkStart w:id="37" w:name="_Toc174698866"/>
       <w:r>
         <w:t>Clipping Delimiters</w:t>
       </w:r>
@@ -8591,7 +8513,7 @@
       <w:pPr>
         <w:pStyle w:val="KapitelIII"/>
       </w:pPr>
-      <w:bookmarkStart w:id="38" w:name="_Toc174614952"/>
+      <w:bookmarkStart w:id="38" w:name="_Toc174698867"/>
       <w:r>
         <w:t>Cutting Delimiters down instead of growing them outward</w:t>
       </w:r>
@@ -8710,7 +8632,7 @@
       <w:bookmarkStart w:id="39" w:name="_Ref174539299"/>
       <w:bookmarkStart w:id="40" w:name="_Ref174539311"/>
       <w:bookmarkStart w:id="41" w:name="_Ref174539315"/>
-      <w:bookmarkStart w:id="42" w:name="_Toc174614953"/>
+      <w:bookmarkStart w:id="42" w:name="_Toc174698868"/>
       <w:r>
         <w:t>Solving an intersection</w:t>
       </w:r>
@@ -8878,7 +8800,7 @@
         <w:jc w:val="center"/>
       </w:pPr>
       <w:bookmarkStart w:id="43" w:name="_Ref174378173"/>
-      <w:bookmarkStart w:id="44" w:name="_Toc174614984"/>
+      <w:bookmarkStart w:id="44" w:name="_Toc174695959"/>
       <w:r>
         <w:t xml:space="preserve">Figure </w:t>
       </w:r>
@@ -9042,7 +8964,7 @@
         <w:jc w:val="center"/>
       </w:pPr>
       <w:bookmarkStart w:id="45" w:name="_Ref172806114"/>
-      <w:bookmarkStart w:id="46" w:name="_Toc174614985"/>
+      <w:bookmarkStart w:id="46" w:name="_Toc174695960"/>
       <w:r>
         <w:t xml:space="preserve">Figure </w:t>
       </w:r>
@@ -9133,7 +9055,7 @@
       <w:pPr>
         <w:pStyle w:val="KapitelIII"/>
       </w:pPr>
-      <w:bookmarkStart w:id="47" w:name="_Toc174614954"/>
+      <w:bookmarkStart w:id="47" w:name="_Toc174698869"/>
       <w:r>
         <w:lastRenderedPageBreak/>
         <w:t>Heuristic for ordering Delimiter intersections</w:t>
@@ -9249,7 +9171,7 @@
         <w:jc w:val="center"/>
       </w:pPr>
       <w:bookmarkStart w:id="48" w:name="_Ref172724374"/>
-      <w:bookmarkStart w:id="49" w:name="_Toc174614986"/>
+      <w:bookmarkStart w:id="49" w:name="_Toc174695961"/>
       <w:r>
         <w:t xml:space="preserve">Figure </w:t>
       </w:r>
@@ -9463,7 +9385,7 @@
         <w:jc w:val="center"/>
       </w:pPr>
       <w:bookmarkStart w:id="50" w:name="_Ref172738088"/>
-      <w:bookmarkStart w:id="51" w:name="_Toc174614987"/>
+      <w:bookmarkStart w:id="51" w:name="_Toc174695962"/>
       <w:r>
         <w:t xml:space="preserve">Figure </w:t>
       </w:r>
@@ -9508,7 +9430,7 @@
         <w:pStyle w:val="KapitelII"/>
       </w:pPr>
       <w:bookmarkStart w:id="52" w:name="_Ref172551539"/>
-      <w:bookmarkStart w:id="53" w:name="_Toc174614955"/>
+      <w:bookmarkStart w:id="53" w:name="_Toc174698870"/>
       <w:r>
         <w:lastRenderedPageBreak/>
         <w:t>Calculating Volumes</w:t>
@@ -9828,12 +9750,16 @@
       <w:pPr>
         <w:pStyle w:val="KapitelIII"/>
       </w:pPr>
-      <w:bookmarkStart w:id="54" w:name="_Toc174614956"/>
+      <w:bookmarkStart w:id="54" w:name="_Ref174698724"/>
+      <w:bookmarkStart w:id="55" w:name="_Ref174698728"/>
+      <w:bookmarkStart w:id="56" w:name="_Toc174698871"/>
       <w:r>
         <w:lastRenderedPageBreak/>
         <w:t>Assembling the triangles</w:t>
       </w:r>
       <w:bookmarkEnd w:id="54"/>
+      <w:bookmarkEnd w:id="55"/>
+      <w:bookmarkEnd w:id="56"/>
     </w:p>
     <w:p>
       <w:pPr>
@@ -9848,14 +9774,12 @@
       <w:r>
         <w:t xml:space="preserve">he algorithm looks at all delimiter planes and figures out which (if any) of the triangles making up the plane are </w:t>
       </w:r>
-      <w:proofErr w:type="gramStart"/>
       <w:r>
         <w:t xml:space="preserve">actually </w:t>
       </w:r>
       <w:r>
         <w:t>delimiting</w:t>
       </w:r>
-      <w:proofErr w:type="gramEnd"/>
       <w:r>
         <w:t xml:space="preserve"> </w:t>
       </w:r>
@@ -9886,15 +9810,7 @@
         <w:pStyle w:val="BodyText"/>
       </w:pPr>
       <w:r>
-        <w:t xml:space="preserve">Determining whether a triangle is </w:t>
-      </w:r>
-      <w:proofErr w:type="gramStart"/>
-      <w:r>
-        <w:t>actually delimiting</w:t>
-      </w:r>
-      <w:proofErr w:type="gramEnd"/>
-      <w:r>
-        <w:t xml:space="preserve"> an anchor’s volume is non-</w:t>
+        <w:t>Determining whether a triangle is actually delimiting an anchor’s volume is non-</w:t>
       </w:r>
       <w:r>
         <w:t>trivial</w:t>
@@ -10021,8 +9937,8 @@
         <w:pStyle w:val="Caption"/>
         <w:jc w:val="center"/>
       </w:pPr>
-      <w:bookmarkStart w:id="55" w:name="_Ref173076555"/>
-      <w:bookmarkStart w:id="56" w:name="_Toc174614988"/>
+      <w:bookmarkStart w:id="57" w:name="_Ref173076555"/>
+      <w:bookmarkStart w:id="58" w:name="_Toc174695963"/>
       <w:r>
         <w:t xml:space="preserve">Figure </w:t>
       </w:r>
@@ -10044,7 +9960,7 @@
       <w:r>
         <w:fldChar w:fldCharType="end"/>
       </w:r>
-      <w:bookmarkEnd w:id="55"/>
+      <w:bookmarkEnd w:id="57"/>
       <w:r>
         <w:t>: Top-down view of false negatives when calculating anchor volumes. The expected volume is indicated in pink, the anchor in green.</w:t>
       </w:r>
@@ -10060,7 +9976,7 @@
       <w:r>
         <w:t xml:space="preserve"> by a solid blue line, intersecting rays by a dotted line.</w:t>
       </w:r>
-      <w:bookmarkEnd w:id="56"/>
+      <w:bookmarkEnd w:id="58"/>
       <w:r>
         <w:t xml:space="preserve"> </w:t>
       </w:r>
@@ -10243,8 +10159,8 @@
         <w:pStyle w:val="Caption"/>
         <w:jc w:val="center"/>
       </w:pPr>
-      <w:bookmarkStart w:id="57" w:name="_Ref173077137"/>
-      <w:bookmarkStart w:id="58" w:name="_Toc174614989"/>
+      <w:bookmarkStart w:id="59" w:name="_Ref173077137"/>
+      <w:bookmarkStart w:id="60" w:name="_Toc174695964"/>
       <w:r>
         <w:t xml:space="preserve">Figure </w:t>
       </w:r>
@@ -10266,11 +10182,11 @@
       <w:r>
         <w:fldChar w:fldCharType="end"/>
       </w:r>
-      <w:bookmarkEnd w:id="57"/>
+      <w:bookmarkEnd w:id="59"/>
       <w:r>
         <w:t>: Using more points to check for delimiting triangles. All triangles now cast un-obstructed rays to at least one of the points.</w:t>
       </w:r>
-      <w:bookmarkEnd w:id="58"/>
+      <w:bookmarkEnd w:id="60"/>
     </w:p>
     <w:p>
       <w:pPr>
@@ -10328,11 +10244,11 @@
       <w:pPr>
         <w:pStyle w:val="KapitelIII"/>
       </w:pPr>
-      <w:bookmarkStart w:id="59" w:name="_Toc174614957"/>
+      <w:bookmarkStart w:id="61" w:name="_Toc174698872"/>
       <w:r>
         <w:t>Choosing query points</w:t>
       </w:r>
-      <w:bookmarkEnd w:id="59"/>
+      <w:bookmarkEnd w:id="61"/>
     </w:p>
     <w:p>
       <w:pPr>
@@ -10413,30 +10329,14 @@
         <w:t>anchor</w:t>
       </w:r>
       <w:r>
+        <w:t xml:space="preserve"> volume however, in which case they should not actually be used as query points.</w:t>
+      </w:r>
+      <w:r>
         <w:t xml:space="preserve"> </w:t>
       </w:r>
-      <w:proofErr w:type="gramStart"/>
-      <w:r>
-        <w:t>volume</w:t>
-      </w:r>
-      <w:proofErr w:type="gramEnd"/>
-      <w:r>
-        <w:t xml:space="preserve"> however, in which case they should not actually be used as query points.</w:t>
-      </w:r>
-      <w:r>
-        <w:t xml:space="preserve"> </w:t>
-      </w:r>
       <w:r>
         <w:lastRenderedPageBreak/>
-        <w:t xml:space="preserve">The algorithm must therefore first determine which of the cells (characterized by their center) are </w:t>
-      </w:r>
-      <w:proofErr w:type="gramStart"/>
-      <w:r>
-        <w:t>actually inside</w:t>
-      </w:r>
-      <w:proofErr w:type="gramEnd"/>
-      <w:r>
-        <w:t xml:space="preserve"> the </w:t>
+        <w:t xml:space="preserve">The algorithm must therefore first determine which of the cells (characterized by their center) are actually inside the </w:t>
       </w:r>
       <w:r>
         <w:t>volume and</w:t>
@@ -10520,7 +10420,7 @@
           <w:noProof/>
         </w:rPr>
         <w:drawing>
-          <wp:inline distT="0" distB="0" distL="0" distR="0" wp14:anchorId="3E7E82B4" wp14:editId="423A0179">
+          <wp:inline distT="0" distB="0" distL="0" distR="0" wp14:anchorId="3E7E82B4" wp14:editId="2CE71957">
             <wp:extent cx="5382081" cy="1200150"/>
             <wp:effectExtent l="0" t="0" r="9525" b="0"/>
             <wp:docPr id="977910016" name="Picture 4"/>
@@ -10573,7 +10473,7 @@
         <w:pStyle w:val="Caption"/>
         <w:jc w:val="center"/>
       </w:pPr>
-      <w:bookmarkStart w:id="60" w:name="_Toc174614990"/>
+      <w:bookmarkStart w:id="62" w:name="_Toc174695965"/>
       <w:r>
         <w:t xml:space="preserve">Figure </w:t>
       </w:r>
@@ -10604,7 +10504,7 @@
         </w:rPr>
         <w:t>ones indicate the reachable cells of this iteration. The final picture shows the output of the algorithm. All these points are query points.</w:t>
       </w:r>
-      <w:bookmarkEnd w:id="60"/>
+      <w:bookmarkEnd w:id="62"/>
     </w:p>
     <w:p>
       <w:pPr>
@@ -10661,13 +10561,8 @@
       <w:r>
         <w:t xml:space="preserve">The cell size must therefore be small enough that such problems don’t happen </w:t>
       </w:r>
-      <w:proofErr w:type="gramStart"/>
-      <w:r>
-        <w:t>for</w:t>
-      </w:r>
-      <w:proofErr w:type="gramEnd"/>
-      <w:r>
-        <w:t xml:space="preserve"> a specific </w:t>
+      <w:r>
+        <w:t xml:space="preserve">for a specific </w:t>
       </w:r>
       <w:r>
         <w:t>world</w:t>
@@ -10758,7 +10653,7 @@
           <w:noProof/>
         </w:rPr>
         <w:drawing>
-          <wp:inline distT="0" distB="0" distL="0" distR="0" wp14:anchorId="03A61C57" wp14:editId="001BB6A1">
+          <wp:inline distT="0" distB="0" distL="0" distR="0" wp14:anchorId="03A61C57" wp14:editId="65C40B01">
             <wp:extent cx="5400675" cy="1790700"/>
             <wp:effectExtent l="0" t="0" r="9525" b="0"/>
             <wp:docPr id="1903190511" name="Picture 3"/>
@@ -10815,8 +10710,8 @@
         <w:pStyle w:val="Caption"/>
         <w:jc w:val="center"/>
       </w:pPr>
-      <w:bookmarkStart w:id="61" w:name="_Ref173159254"/>
-      <w:bookmarkStart w:id="62" w:name="_Toc174614991"/>
+      <w:bookmarkStart w:id="63" w:name="_Ref173159254"/>
+      <w:bookmarkStart w:id="64" w:name="_Toc174695966"/>
       <w:r>
         <w:t xml:space="preserve">Figure </w:t>
       </w:r>
@@ -10838,22 +10733,22 @@
       <w:r>
         <w:fldChar w:fldCharType="end"/>
       </w:r>
-      <w:bookmarkEnd w:id="61"/>
+      <w:bookmarkEnd w:id="63"/>
       <w:r>
         <w:t>: Issues with large grid sizes in the Floodfilling Algorithm</w:t>
       </w:r>
-      <w:bookmarkEnd w:id="62"/>
+      <w:bookmarkEnd w:id="64"/>
     </w:p>
     <w:p>
       <w:pPr>
         <w:pStyle w:val="KapitelIII"/>
       </w:pPr>
-      <w:bookmarkStart w:id="63" w:name="_Toc174614958"/>
+      <w:bookmarkStart w:id="65" w:name="_Toc174698873"/>
       <w:r>
         <w:lastRenderedPageBreak/>
         <w:t>Possible Improvements</w:t>
       </w:r>
-      <w:bookmarkEnd w:id="63"/>
+      <w:bookmarkEnd w:id="65"/>
     </w:p>
     <w:p>
       <w:pPr>
@@ -10869,15 +10764,7 @@
         <w:t>recursive cells</w:t>
       </w:r>
       <w:r>
-        <w:t xml:space="preserve">, </w:t>
-      </w:r>
-      <w:proofErr w:type="gramStart"/>
-      <w:r>
-        <w:t>similar to</w:t>
-      </w:r>
-      <w:proofErr w:type="gramEnd"/>
-      <w:r>
-        <w:t xml:space="preserve"> a BVH tree. </w:t>
+        <w:t xml:space="preserve">, similar to a BVH tree. </w:t>
       </w:r>
       <w:r>
         <w:t xml:space="preserve">This would </w:t>
@@ -10952,14 +10839,14 @@
       <w:pPr>
         <w:pStyle w:val="KapitelII"/>
       </w:pPr>
-      <w:bookmarkStart w:id="64" w:name="_Toc174614959"/>
+      <w:bookmarkStart w:id="66" w:name="_Toc174698874"/>
       <w:r>
         <w:t xml:space="preserve">Querying </w:t>
       </w:r>
       <w:r>
         <w:t>the World</w:t>
       </w:r>
-      <w:bookmarkEnd w:id="64"/>
+      <w:bookmarkEnd w:id="66"/>
     </w:p>
     <w:p>
       <w:pPr>
@@ -11110,7 +10997,7 @@
         <w:pStyle w:val="Caption"/>
         <w:jc w:val="center"/>
       </w:pPr>
-      <w:bookmarkStart w:id="65" w:name="_Toc174614992"/>
+      <w:bookmarkStart w:id="67" w:name="_Toc174695967"/>
       <w:r>
         <w:t xml:space="preserve">Figure </w:t>
       </w:r>
@@ -11147,18 +11034,18 @@
       <w:r>
         <w:t>. The green ray intersects an odd number of times, so the point is inside the polygon, contrary to the red point.</w:t>
       </w:r>
-      <w:bookmarkEnd w:id="65"/>
+      <w:bookmarkEnd w:id="67"/>
     </w:p>
     <w:p>
       <w:pPr>
         <w:pStyle w:val="KapitelIII"/>
       </w:pPr>
-      <w:bookmarkStart w:id="66" w:name="_Toc174614960"/>
+      <w:bookmarkStart w:id="68" w:name="_Toc174698875"/>
       <w:r>
         <w:lastRenderedPageBreak/>
         <w:t>Issues of the trivial approach</w:t>
       </w:r>
-      <w:bookmarkEnd w:id="66"/>
+      <w:bookmarkEnd w:id="68"/>
     </w:p>
     <w:p>
       <w:pPr>
@@ -11383,7 +11270,7 @@
         <w:pStyle w:val="Caption"/>
         <w:jc w:val="center"/>
       </w:pPr>
-      <w:bookmarkStart w:id="67" w:name="_Toc174614993"/>
+      <w:bookmarkStart w:id="69" w:name="_Toc174695968"/>
       <w:r>
         <w:t xml:space="preserve">Figure </w:t>
       </w:r>
@@ -11408,13 +11295,13 @@
       <w:r>
         <w:t>: Visual Examples of the three described issues with the naive Even-Odd rule implementation.</w:t>
       </w:r>
-      <w:bookmarkEnd w:id="67"/>
+      <w:bookmarkEnd w:id="69"/>
     </w:p>
     <w:p>
       <w:pPr>
         <w:pStyle w:val="KapitelIII"/>
       </w:pPr>
-      <w:bookmarkStart w:id="68" w:name="_Toc174614961"/>
+      <w:bookmarkStart w:id="70" w:name="_Toc174698876"/>
       <w:r>
         <w:lastRenderedPageBreak/>
         <w:t xml:space="preserve">Possible </w:t>
@@ -11425,7 +11312,7 @@
       <w:r>
         <w:t>Improvements</w:t>
       </w:r>
-      <w:bookmarkEnd w:id="68"/>
+      <w:bookmarkEnd w:id="70"/>
     </w:p>
     <w:p>
       <w:pPr>
@@ -11473,15 +11360,7 @@
         <w:t xml:space="preserve">, which allows for easy rejection of volumes </w:t>
       </w:r>
       <w:r>
-        <w:t xml:space="preserve">in which the query point </w:t>
-      </w:r>
-      <w:proofErr w:type="gramStart"/>
-      <w:r>
-        <w:t>definitely does</w:t>
-      </w:r>
-      <w:proofErr w:type="gramEnd"/>
-      <w:r>
-        <w:t xml:space="preserve"> not reside. </w:t>
+        <w:t xml:space="preserve">in which the query point definitely does not reside. </w:t>
       </w:r>
       <w:r>
         <w:t xml:space="preserve">Before ray-casting against all individual triangles of the volume, the algorithm first checks whether the point lies inside the AABB of the volume. If </w:t>
@@ -11556,22 +11435,22 @@
       <w:pPr>
         <w:pStyle w:val="KapitelI"/>
       </w:pPr>
-      <w:bookmarkStart w:id="69" w:name="_Toc174614962"/>
+      <w:bookmarkStart w:id="71" w:name="_Toc174698877"/>
       <w:r>
         <w:lastRenderedPageBreak/>
         <w:t>Implementation</w:t>
       </w:r>
-      <w:bookmarkEnd w:id="69"/>
+      <w:bookmarkEnd w:id="71"/>
     </w:p>
     <w:p>
       <w:pPr>
         <w:pStyle w:val="KapitelII"/>
       </w:pPr>
-      <w:bookmarkStart w:id="70" w:name="_Toc174614963"/>
+      <w:bookmarkStart w:id="72" w:name="_Toc174698878"/>
       <w:r>
         <w:t>Overview</w:t>
       </w:r>
-      <w:bookmarkEnd w:id="70"/>
+      <w:bookmarkEnd w:id="72"/>
     </w:p>
     <w:p>
       <w:pPr>
@@ -11603,11 +11482,11 @@
       <w:pPr>
         <w:pStyle w:val="KapitelII"/>
       </w:pPr>
-      <w:bookmarkStart w:id="71" w:name="_Toc174614964"/>
+      <w:bookmarkStart w:id="73" w:name="_Toc174698879"/>
       <w:r>
         <w:t>Dealing with Floating Point Precision</w:t>
       </w:r>
-      <w:bookmarkEnd w:id="71"/>
+      <w:bookmarkEnd w:id="73"/>
     </w:p>
     <w:p>
       <w:pPr>
@@ -11621,11 +11500,11 @@
       <w:pPr>
         <w:pStyle w:val="KapitelII"/>
       </w:pPr>
-      <w:bookmarkStart w:id="72" w:name="_Toc174614965"/>
+      <w:bookmarkStart w:id="74" w:name="_Toc174698880"/>
       <w:r>
         <w:t>The interface</w:t>
       </w:r>
-      <w:bookmarkEnd w:id="72"/>
+      <w:bookmarkEnd w:id="74"/>
     </w:p>
     <w:p>
       <w:pPr>
@@ -11825,11 +11704,11 @@
       <w:pPr>
         <w:pStyle w:val="KapitelII"/>
       </w:pPr>
-      <w:bookmarkStart w:id="73" w:name="_Toc174614966"/>
+      <w:bookmarkStart w:id="75" w:name="_Toc174698881"/>
       <w:r>
         <w:t>The underlying data structure</w:t>
       </w:r>
-      <w:bookmarkEnd w:id="73"/>
+      <w:bookmarkEnd w:id="75"/>
     </w:p>
     <w:p>
       <w:pPr>
@@ -11927,13 +11806,13 @@
       <w:pPr>
         <w:pStyle w:val="KapitelII"/>
       </w:pPr>
-      <w:bookmarkStart w:id="74" w:name="_Ref172806156"/>
-      <w:bookmarkStart w:id="75" w:name="_Toc174614967"/>
+      <w:bookmarkStart w:id="76" w:name="_Ref172806156"/>
+      <w:bookmarkStart w:id="77" w:name="_Toc174698882"/>
       <w:r>
         <w:t>Tessellation</w:t>
       </w:r>
-      <w:bookmarkEnd w:id="74"/>
-      <w:bookmarkEnd w:id="75"/>
+      <w:bookmarkEnd w:id="76"/>
+      <w:bookmarkEnd w:id="77"/>
     </w:p>
     <w:p>
       <w:pPr>
@@ -12128,15 +12007,7 @@
         <w:t xml:space="preserve"> </w:t>
       </w:r>
       <w:r>
-        <w:t xml:space="preserve">If there is an intersection along a line, then the triangle T is split into two different areas by </w:t>
-      </w:r>
-      <w:proofErr w:type="gramStart"/>
-      <w:r>
-        <w:t>the triangle</w:t>
-      </w:r>
-      <w:proofErr w:type="gramEnd"/>
-      <w:r>
-        <w:t xml:space="preserve"> C, therefore requiring tessellation.</w:t>
+        <w:t>If there is an intersection along a line, then the triangle T is split into two different areas by the triangle C, therefore requiring tessellation.</w:t>
       </w:r>
     </w:p>
     <w:p>
@@ -12203,7 +12074,7 @@
         <w:pStyle w:val="Caption"/>
         <w:jc w:val="center"/>
       </w:pPr>
-      <w:bookmarkStart w:id="76" w:name="_Toc174614994"/>
+      <w:bookmarkStart w:id="78" w:name="_Toc174695969"/>
       <w:r>
         <w:t xml:space="preserve">Figure </w:t>
       </w:r>
@@ -12243,20 +12114,20 @@
       <w:r>
         <w:t xml:space="preserve"> The two triangles on the right only intersect in a single point.</w:t>
       </w:r>
-      <w:bookmarkEnd w:id="76"/>
+      <w:bookmarkEnd w:id="78"/>
     </w:p>
     <w:p>
       <w:pPr>
         <w:pStyle w:val="KapitelIII"/>
       </w:pPr>
-      <w:bookmarkStart w:id="77" w:name="_Toc174614968"/>
+      <w:bookmarkStart w:id="79" w:name="_Toc174698883"/>
       <w:r>
         <w:t xml:space="preserve">Finding the intersection </w:t>
       </w:r>
       <w:r>
         <w:t>edge</w:t>
       </w:r>
-      <w:bookmarkEnd w:id="77"/>
+      <w:bookmarkEnd w:id="79"/>
     </w:p>
     <w:p>
       <w:pPr>
@@ -12303,11 +12174,11 @@
       <w:pPr>
         <w:pStyle w:val="KapitelIII"/>
       </w:pPr>
-      <w:bookmarkStart w:id="78" w:name="_Toc174614969"/>
+      <w:bookmarkStart w:id="80" w:name="_Toc174698884"/>
       <w:r>
         <w:t>Performing Tessellation</w:t>
       </w:r>
-      <w:bookmarkEnd w:id="78"/>
+      <w:bookmarkEnd w:id="80"/>
     </w:p>
     <w:p>
       <w:pPr>
@@ -12357,7 +12228,7 @@
           <w:noProof/>
         </w:rPr>
         <w:drawing>
-          <wp:inline distT="0" distB="0" distL="0" distR="0" wp14:anchorId="2D6A7C7C" wp14:editId="2DD45797">
+          <wp:inline distT="0" distB="0" distL="0" distR="0" wp14:anchorId="2D6A7C7C" wp14:editId="0441A783">
             <wp:extent cx="5381624" cy="1076325"/>
             <wp:effectExtent l="0" t="0" r="0" b="0"/>
             <wp:docPr id="363031048" name="Picture 4"/>
@@ -12410,8 +12281,8 @@
         <w:pStyle w:val="Caption"/>
         <w:jc w:val="center"/>
       </w:pPr>
-      <w:bookmarkStart w:id="79" w:name="_Ref174614847"/>
-      <w:bookmarkStart w:id="80" w:name="_Toc174614995"/>
+      <w:bookmarkStart w:id="81" w:name="_Ref174614847"/>
+      <w:bookmarkStart w:id="82" w:name="_Toc174695970"/>
       <w:r>
         <w:t xml:space="preserve">Figure </w:t>
       </w:r>
@@ -12433,7 +12304,7 @@
       <w:r>
         <w:fldChar w:fldCharType="end"/>
       </w:r>
-      <w:bookmarkEnd w:id="79"/>
+      <w:bookmarkEnd w:id="81"/>
       <w:r>
         <w:t xml:space="preserve">: A triangle might be split up into up to 5 </w:t>
       </w:r>
@@ -12461,7 +12332,7 @@
       <w:r>
         <w:t xml:space="preserve"> lines.</w:t>
       </w:r>
-      <w:bookmarkEnd w:id="80"/>
+      <w:bookmarkEnd w:id="82"/>
     </w:p>
     <w:p>
       <w:pPr>
@@ -12559,8 +12430,8 @@
                                 <w:sz w:val="22"/>
                               </w:rPr>
                             </w:pPr>
-                            <w:bookmarkStart w:id="81" w:name="_Ref174614779"/>
-                            <w:bookmarkStart w:id="82" w:name="_Toc174614996"/>
+                            <w:bookmarkStart w:id="83" w:name="_Ref174614779"/>
+                            <w:bookmarkStart w:id="84" w:name="_Toc174695971"/>
                             <w:r>
                               <w:t xml:space="preserve">Figure </w:t>
                             </w:r>
@@ -12582,14 +12453,14 @@
                             <w:r>
                               <w:fldChar w:fldCharType="end"/>
                             </w:r>
-                            <w:bookmarkEnd w:id="81"/>
+                            <w:bookmarkEnd w:id="83"/>
                             <w:r>
                               <w:t xml:space="preserve">: </w:t>
                             </w:r>
                             <w:r>
                               <w:t>Showcase of the general tessellation algorithm.</w:t>
                             </w:r>
-                            <w:bookmarkEnd w:id="82"/>
+                            <w:bookmarkEnd w:id="84"/>
                           </w:p>
                         </w:txbxContent>
                       </wps:txbx>
@@ -12623,8 +12494,8 @@
                           <w:sz w:val="22"/>
                         </w:rPr>
                       </w:pPr>
-                      <w:bookmarkStart w:id="83" w:name="_Ref174614779"/>
-                      <w:bookmarkStart w:id="84" w:name="_Toc174614996"/>
+                      <w:bookmarkStart w:id="85" w:name="_Ref174614779"/>
+                      <w:bookmarkStart w:id="86" w:name="_Toc174695971"/>
                       <w:r>
                         <w:t xml:space="preserve">Figure </w:t>
                       </w:r>
@@ -12646,14 +12517,14 @@
                       <w:r>
                         <w:fldChar w:fldCharType="end"/>
                       </w:r>
-                      <w:bookmarkEnd w:id="83"/>
+                      <w:bookmarkEnd w:id="85"/>
                       <w:r>
                         <w:t xml:space="preserve">: </w:t>
                       </w:r>
                       <w:r>
                         <w:t>Showcase of the general tessellation algorithm.</w:t>
                       </w:r>
-                      <w:bookmarkEnd w:id="84"/>
+                      <w:bookmarkEnd w:id="86"/>
                     </w:p>
                   </w:txbxContent>
                 </v:textbox>
@@ -12861,112 +12732,422 @@
       <w:pPr>
         <w:pStyle w:val="KapitelII"/>
       </w:pPr>
-      <w:bookmarkStart w:id="85" w:name="_Toc174614970"/>
+      <w:bookmarkStart w:id="87" w:name="_Toc174698885"/>
       <w:r>
         <w:t>Parallelization</w:t>
       </w:r>
-      <w:bookmarkEnd w:id="85"/>
+      <w:bookmarkEnd w:id="87"/>
     </w:p>
     <w:p>
       <w:pPr>
         <w:pStyle w:val="BodyText"/>
       </w:pPr>
+      <w:r>
+        <w:t xml:space="preserve">One method for improving the time performance of an algorithm is to apply parallelization. </w:t>
+      </w:r>
+      <w:r>
+        <w:t xml:space="preserve">For this, the workload gets divided into </w:t>
+      </w:r>
+      <w:r>
+        <w:t>several</w:t>
+      </w:r>
+      <w:r>
+        <w:t xml:space="preserve"> jobs that can be run concurrently on different (hardware) threads.</w:t>
+      </w:r>
+      <w:r>
+        <w:t xml:space="preserve"> </w:t>
+      </w:r>
+      <w:r>
+        <w:t>For good scalability,</w:t>
+      </w:r>
+      <w:r>
+        <w:t xml:space="preserve"> jobs should be independent from one another (so that they can actually run concurrently and do not have to wait on each other), and multiple cores must be available on the system</w:t>
+      </w:r>
+      <w:r>
+        <w:t>.</w:t>
+      </w:r>
     </w:p>
     <w:p>
       <w:pPr>
         <w:pStyle w:val="BodyText"/>
       </w:pPr>
       <w:r>
-        <w:t>@Incomplete</w:t>
+        <w:t xml:space="preserve">The build-up phase of the solution consists of two major tasks: Clipping all delimiters in the world </w:t>
+      </w:r>
+      <w:r>
+        <w:t xml:space="preserve">(see chapter </w:t>
+      </w:r>
+      <w:r>
+        <w:fldChar w:fldCharType="begin"/>
+      </w:r>
+      <w:r>
+        <w:instrText xml:space="preserve"> REF _Ref172557914 \r \h </w:instrText>
+      </w:r>
+      <w:r>
+        <w:fldChar w:fldCharType="separate"/>
+      </w:r>
+      <w:r>
+        <w:t>3.6</w:t>
+      </w:r>
+      <w:r>
+        <w:fldChar w:fldCharType="end"/>
+      </w:r>
+      <w:r>
+        <w:t xml:space="preserve">) and </w:t>
+      </w:r>
+      <w:r>
+        <w:t>setting</w:t>
+      </w:r>
+      <w:r>
+        <w:t xml:space="preserve"> up the volumes using the clipped delimiters</w:t>
+      </w:r>
+      <w:r>
+        <w:t xml:space="preserve"> (see chapter </w:t>
+      </w:r>
+      <w:r>
+        <w:fldChar w:fldCharType="begin"/>
+      </w:r>
+      <w:r>
+        <w:instrText xml:space="preserve"> REF _Ref172551539 \r \h </w:instrText>
+      </w:r>
+      <w:r>
+        <w:fldChar w:fldCharType="separate"/>
+      </w:r>
+      <w:r>
+        <w:t>3.7</w:t>
+      </w:r>
+      <w:r>
+        <w:fldChar w:fldCharType="end"/>
+      </w:r>
+      <w:r>
+        <w:t>)</w:t>
+      </w:r>
+      <w:r>
+        <w:t>.</w:t>
+      </w:r>
+    </w:p>
+    <w:p>
+      <w:pPr>
+        <w:pStyle w:val="BodyText"/>
+      </w:pPr>
+      <w:r>
+        <w:lastRenderedPageBreak/>
+        <w:t xml:space="preserve">Clipping delimiters is a task that does not offer good scalability. </w:t>
+      </w:r>
+      <w:r>
+        <w:t xml:space="preserve">As a reminder, it first </w:t>
+      </w:r>
+      <w:r>
+        <w:t xml:space="preserve">needs to find </w:t>
+      </w:r>
+      <w:r>
+        <w:t xml:space="preserve">intersections between all pairs </w:t>
+      </w:r>
+      <w:r>
+        <w:t>of delimiters in the world. Then it sorts the intersections and solves them sequentially.</w:t>
+      </w:r>
+      <w:r>
+        <w:t xml:space="preserve"> </w:t>
+      </w:r>
+      <w:r>
+        <w:t xml:space="preserve">While finding intersection could in theory be parallelized, </w:t>
+      </w:r>
+      <w:r>
+        <w:t>it already takes up a very small percentage of the computation time</w:t>
+      </w:r>
+      <w:r>
+        <w:t xml:space="preserve"> (around </w:t>
+      </w:r>
+      <w:r>
+        <w:t>0.1% of the total build-up time)</w:t>
+      </w:r>
+      <w:r>
+        <w:t xml:space="preserve"> and the overhead of synchronization may not actually pay off. </w:t>
+      </w:r>
+      <w:r>
+        <w:t xml:space="preserve">For the same reasons, sorting the list of intersections has also not been parallelized. </w:t>
+      </w:r>
+      <w:r>
+        <w:t xml:space="preserve">Finally solving the intersections must be done in a sequential order, meaning parallelization cannot happen at this stage (at least not without large additional effort of ensuring no side effects). </w:t>
+      </w:r>
+      <w:r>
+        <w:fldChar w:fldCharType="begin"/>
+      </w:r>
+      <w:r>
+        <w:instrText xml:space="preserve"> REF _Ref172724374 \h </w:instrText>
+      </w:r>
+      <w:r>
+        <w:fldChar w:fldCharType="separate"/>
+      </w:r>
+      <w:r>
+        <w:t xml:space="preserve">Figure </w:t>
+      </w:r>
+      <w:r>
+        <w:rPr>
+          <w:noProof/>
+        </w:rPr>
+        <w:t>7</w:t>
+      </w:r>
+      <w:r>
+        <w:fldChar w:fldCharType="end"/>
+      </w:r>
+      <w:r>
+        <w:t xml:space="preserve"> shows an example of what happens if intersections are not solved in the correct sequential order that they have been sorted it.</w:t>
+      </w:r>
+    </w:p>
+    <w:p>
+      <w:pPr>
+        <w:pStyle w:val="BodyText"/>
+      </w:pPr>
+      <w:r>
+        <w:t xml:space="preserve">While the task of clipping delimiters therefore has been deemed unviable for parallelization in this implementation, the task of calculating the volumes is a perfect fit. </w:t>
+      </w:r>
+      <w:r>
+        <w:t xml:space="preserve">Every anchor modifies </w:t>
+      </w:r>
+      <w:r>
+        <w:t xml:space="preserve">only </w:t>
+      </w:r>
+      <w:r>
+        <w:t xml:space="preserve">its own volume using the existing delimiters as input. </w:t>
+      </w:r>
+      <w:r>
+        <w:t xml:space="preserve">Two anchors do not depend on each other in any way, nor does the input change at this stage of the build-up. Two anchors can therefore be </w:t>
+      </w:r>
+      <w:r>
+        <w:t>handled concurrently without any additional work required.</w:t>
+      </w:r>
+    </w:p>
+    <w:p>
+      <w:pPr>
+        <w:pStyle w:val="BodyText"/>
+      </w:pPr>
+      <w:r>
+        <w:t>After the delimiters have been clipped, the solution spins up a number of desired hardware threads</w:t>
+      </w:r>
+      <w:r>
+        <w:t xml:space="preserve"> (usually the </w:t>
+      </w:r>
+      <w:r>
+        <w:t>number</w:t>
+      </w:r>
+      <w:r>
+        <w:t xml:space="preserve"> of logical cores available in the system)</w:t>
+      </w:r>
+      <w:r>
+        <w:t>. Each thread</w:t>
+      </w:r>
+      <w:r>
+        <w:t xml:space="preserve"> then </w:t>
+      </w:r>
+      <w:r>
+        <w:t xml:space="preserve">iteratively </w:t>
+      </w:r>
+      <w:r>
+        <w:t>takes ownership of one of the remaining anchors and calculates its volume</w:t>
+      </w:r>
+      <w:r>
+        <w:t xml:space="preserve">, until no more anchors are left. </w:t>
+      </w:r>
+      <w:r>
+        <w:t xml:space="preserve">This ensures that the workload is spread as evenly as possible across all threads, since the execution time for an anchor can vary </w:t>
+      </w:r>
+      <w:r>
+        <w:t>a lot depending on the input.</w:t>
+      </w:r>
+      <w:r>
+        <w:t xml:space="preserve"> After all anchors </w:t>
+      </w:r>
+      <w:r>
+        <w:t>have had their volumes calculated, the threads are no longer used and can be shut down.</w:t>
+      </w:r>
+    </w:p>
+    <w:p>
+      <w:pPr>
+        <w:pStyle w:val="BodyText"/>
+      </w:pPr>
+      <w:r>
+        <w:t>This effort of parallelizing the step of calculating volumes had a massive boost of performance,</w:t>
+      </w:r>
+      <w:r>
+        <w:t xml:space="preserve"> cutting the required time down by almost half</w:t>
+      </w:r>
+      <w:r>
+        <w:t xml:space="preserve"> for large words</w:t>
+      </w:r>
+      <w:r>
+        <w:t xml:space="preserve"> where </w:t>
+      </w:r>
+      <w:r>
+        <w:t>most of the</w:t>
+      </w:r>
+      <w:r>
+        <w:t xml:space="preserve"> </w:t>
+      </w:r>
+      <w:r>
+        <w:t xml:space="preserve">execution </w:t>
+      </w:r>
+      <w:r>
+        <w:t xml:space="preserve">time is spent in assembling the volume triangles </w:t>
+      </w:r>
+      <w:r>
+        <w:t xml:space="preserve">(see chapter </w:t>
+      </w:r>
+      <w:r>
+        <w:fldChar w:fldCharType="begin"/>
+      </w:r>
+      <w:r>
+        <w:instrText xml:space="preserve"> REF _Ref174698728 \r \h </w:instrText>
+      </w:r>
+      <w:r>
+        <w:fldChar w:fldCharType="separate"/>
+      </w:r>
+      <w:r>
+        <w:t>3.7.1</w:t>
+      </w:r>
+      <w:r>
+        <w:fldChar w:fldCharType="end"/>
+      </w:r>
+      <w:r>
+        <w:t>)</w:t>
+      </w:r>
+      <w:r>
+        <w:t xml:space="preserve">. </w:t>
+      </w:r>
+    </w:p>
+    <w:p>
+      <w:pPr>
+        <w:pStyle w:val="KapitelIII"/>
+      </w:pPr>
+      <w:r>
+        <w:t xml:space="preserve"> </w:t>
+      </w:r>
+      <w:r>
+        <w:t>Possible Improvements</w:t>
+      </w:r>
+    </w:p>
+    <w:p>
+      <w:pPr>
+        <w:pStyle w:val="BodyText"/>
+      </w:pPr>
+      <w:r>
+        <w:t xml:space="preserve">As mentioned above, </w:t>
+      </w:r>
+      <w:r>
+        <w:t>more work could be parallelized to decrease the required execution time even further</w:t>
+      </w:r>
+      <w:r>
+        <w:t xml:space="preserve">, requiring an effort to ensure correct synchronization and </w:t>
+      </w:r>
+      <w:r>
+        <w:t>behavior</w:t>
+      </w:r>
+      <w:r>
+        <w:t xml:space="preserve">. Additionally, the </w:t>
+      </w:r>
+      <w:r>
+        <w:t xml:space="preserve">overhead </w:t>
+      </w:r>
+      <w:r>
+        <w:t xml:space="preserve">for assigning anchors to each thread might be improved using a lock-free data structure (instead of a queue using a mutex as is currently implemented). </w:t>
+      </w:r>
+      <w:r>
+        <w:t xml:space="preserve">These </w:t>
+      </w:r>
+      <w:r>
+        <w:t xml:space="preserve">micro-optimizations have however been deemed </w:t>
+      </w:r>
+      <w:r>
+        <w:t>not worthy of implementing for this thesis, as the time gained is expected to be marginal compared to the performance of other sections of the code.</w:t>
       </w:r>
     </w:p>
     <w:p>
       <w:pPr>
         <w:pStyle w:val="KapitelI"/>
       </w:pPr>
-      <w:bookmarkStart w:id="86" w:name="_Toc174614971"/>
+      <w:bookmarkStart w:id="88" w:name="_Toc174698886"/>
       <w:r>
         <w:lastRenderedPageBreak/>
         <w:t>Assessment</w:t>
       </w:r>
-      <w:bookmarkEnd w:id="86"/>
+      <w:bookmarkEnd w:id="88"/>
     </w:p>
     <w:p>
       <w:pPr>
         <w:pStyle w:val="KapitelII"/>
       </w:pPr>
-      <w:bookmarkStart w:id="87" w:name="_Toc174614972"/>
+      <w:bookmarkStart w:id="89" w:name="_Toc174698887"/>
       <w:r>
         <w:t>Fulfillment</w:t>
       </w:r>
       <w:r>
         <w:t xml:space="preserve"> of the requirements</w:t>
       </w:r>
-      <w:bookmarkEnd w:id="87"/>
+      <w:bookmarkEnd w:id="89"/>
     </w:p>
     <w:p>
       <w:pPr>
         <w:pStyle w:val="KapitelII"/>
       </w:pPr>
-      <w:bookmarkStart w:id="88" w:name="_Toc174614973"/>
+      <w:bookmarkStart w:id="90" w:name="_Toc174698888"/>
       <w:r>
         <w:t xml:space="preserve">Example </w:t>
       </w:r>
       <w:r>
         <w:t>Scenarios</w:t>
       </w:r>
-      <w:bookmarkEnd w:id="88"/>
+      <w:bookmarkEnd w:id="90"/>
     </w:p>
     <w:p>
       <w:pPr>
         <w:pStyle w:val="KapitelII"/>
       </w:pPr>
-      <w:bookmarkStart w:id="89" w:name="_Toc174614974"/>
+      <w:bookmarkStart w:id="91" w:name="_Toc174698889"/>
       <w:r>
         <w:t>Performance</w:t>
       </w:r>
-      <w:bookmarkEnd w:id="89"/>
+      <w:bookmarkEnd w:id="91"/>
     </w:p>
     <w:p>
       <w:pPr>
         <w:pStyle w:val="KapitelII"/>
       </w:pPr>
-      <w:bookmarkStart w:id="90" w:name="_Toc174614975"/>
+      <w:bookmarkStart w:id="92" w:name="_Toc174698890"/>
       <w:r>
         <w:t xml:space="preserve">Comparison </w:t>
       </w:r>
       <w:r>
         <w:t>with other approaches</w:t>
       </w:r>
-      <w:bookmarkEnd w:id="90"/>
+      <w:bookmarkEnd w:id="92"/>
     </w:p>
     <w:p>
       <w:pPr>
         <w:pStyle w:val="KapitelI"/>
       </w:pPr>
-      <w:bookmarkStart w:id="91" w:name="_Toc174614976"/>
+      <w:bookmarkStart w:id="93" w:name="_Toc174698891"/>
       <w:r>
         <w:lastRenderedPageBreak/>
         <w:t>Future Work</w:t>
       </w:r>
-      <w:bookmarkEnd w:id="91"/>
+      <w:bookmarkEnd w:id="93"/>
     </w:p>
     <w:p>
       <w:pPr>
         <w:pStyle w:val="KapitelI"/>
       </w:pPr>
-      <w:bookmarkStart w:id="92" w:name="_Toc174614977"/>
+      <w:bookmarkStart w:id="94" w:name="_Toc174698892"/>
       <w:r>
         <w:lastRenderedPageBreak/>
         <w:t>Conclusion</w:t>
       </w:r>
-      <w:bookmarkEnd w:id="92"/>
+      <w:bookmarkEnd w:id="94"/>
     </w:p>
     <w:p>
       <w:pPr>
         <w:pStyle w:val="VerzeichnisberschriftimInhaltsverzeichnisgelistet"/>
       </w:pPr>
-      <w:bookmarkStart w:id="93" w:name="_Toc174614978"/>
+      <w:bookmarkStart w:id="95" w:name="_Toc174698893"/>
       <w:r>
         <w:lastRenderedPageBreak/>
         <w:t>List</w:t>
@@ -12974,7 +13155,7 @@
       <w:r>
         <w:t xml:space="preserve"> of figures</w:t>
       </w:r>
-      <w:bookmarkEnd w:id="93"/>
+      <w:bookmarkEnd w:id="95"/>
     </w:p>
     <w:p>
       <w:pPr>
@@ -13000,7 +13181,7 @@
       <w:r>
         <w:fldChar w:fldCharType="separate"/>
       </w:r>
-      <w:hyperlink w:anchor="_Toc174614980" w:history="1">
+      <w:hyperlink w:anchor="_Toc174695955" w:history="1">
         <w:r>
           <w:rPr>
             <w:rStyle w:val="Hyperlink"/>
@@ -13027,7 +13208,7 @@
             <w:noProof/>
             <w:webHidden/>
           </w:rPr>
-          <w:instrText xml:space="preserve"> PAGEREF _Toc174614980 \h </w:instrText>
+          <w:instrText xml:space="preserve"> PAGEREF _Toc174695955 \h </w:instrText>
         </w:r>
         <w:r>
           <w:rPr>
@@ -13073,7 +13254,7 @@
           <w14:ligatures w14:val="standardContextual"/>
         </w:rPr>
       </w:pPr>
-      <w:hyperlink w:anchor="_Toc174614981" w:history="1">
+      <w:hyperlink w:anchor="_Toc174695956" w:history="1">
         <w:r>
           <w:rPr>
             <w:rStyle w:val="Hyperlink"/>
@@ -13100,7 +13281,7 @@
             <w:noProof/>
             <w:webHidden/>
           </w:rPr>
-          <w:instrText xml:space="preserve"> PAGEREF _Toc174614981 \h </w:instrText>
+          <w:instrText xml:space="preserve"> PAGEREF _Toc174695956 \h </w:instrText>
         </w:r>
         <w:r>
           <w:rPr>
@@ -13146,7 +13327,7 @@
           <w14:ligatures w14:val="standardContextual"/>
         </w:rPr>
       </w:pPr>
-      <w:hyperlink w:anchor="_Toc174614982" w:history="1">
+      <w:hyperlink w:anchor="_Toc174695957" w:history="1">
         <w:r>
           <w:rPr>
             <w:rStyle w:val="Hyperlink"/>
@@ -13173,7 +13354,7 @@
             <w:noProof/>
             <w:webHidden/>
           </w:rPr>
-          <w:instrText xml:space="preserve"> PAGEREF _Toc174614982 \h </w:instrText>
+          <w:instrText xml:space="preserve"> PAGEREF _Toc174695957 \h </w:instrText>
         </w:r>
         <w:r>
           <w:rPr>
@@ -13219,7 +13400,7 @@
           <w14:ligatures w14:val="standardContextual"/>
         </w:rPr>
       </w:pPr>
-      <w:hyperlink w:anchor="_Toc174614983" w:history="1">
+      <w:hyperlink w:anchor="_Toc174695958" w:history="1">
         <w:r>
           <w:rPr>
             <w:rStyle w:val="Hyperlink"/>
@@ -13246,7 +13427,7 @@
             <w:noProof/>
             <w:webHidden/>
           </w:rPr>
-          <w:instrText xml:space="preserve"> PAGEREF _Toc174614983 \h </w:instrText>
+          <w:instrText xml:space="preserve"> PAGEREF _Toc174695958 \h </w:instrText>
         </w:r>
         <w:r>
           <w:rPr>
@@ -13292,7 +13473,7 @@
           <w14:ligatures w14:val="standardContextual"/>
         </w:rPr>
       </w:pPr>
-      <w:hyperlink w:anchor="_Toc174614984" w:history="1">
+      <w:hyperlink w:anchor="_Toc174695959" w:history="1">
         <w:r>
           <w:rPr>
             <w:rStyle w:val="Hyperlink"/>
@@ -13319,7 +13500,7 @@
             <w:noProof/>
             <w:webHidden/>
           </w:rPr>
-          <w:instrText xml:space="preserve"> PAGEREF _Toc174614984 \h </w:instrText>
+          <w:instrText xml:space="preserve"> PAGEREF _Toc174695959 \h </w:instrText>
         </w:r>
         <w:r>
           <w:rPr>
@@ -13365,7 +13546,7 @@
           <w14:ligatures w14:val="standardContextual"/>
         </w:rPr>
       </w:pPr>
-      <w:hyperlink w:anchor="_Toc174614985" w:history="1">
+      <w:hyperlink w:anchor="_Toc174695960" w:history="1">
         <w:r>
           <w:rPr>
             <w:rStyle w:val="Hyperlink"/>
@@ -13392,7 +13573,7 @@
             <w:noProof/>
             <w:webHidden/>
           </w:rPr>
-          <w:instrText xml:space="preserve"> PAGEREF _Toc174614985 \h </w:instrText>
+          <w:instrText xml:space="preserve"> PAGEREF _Toc174695960 \h </w:instrText>
         </w:r>
         <w:r>
           <w:rPr>
@@ -13438,7 +13619,7 @@
           <w14:ligatures w14:val="standardContextual"/>
         </w:rPr>
       </w:pPr>
-      <w:hyperlink w:anchor="_Toc174614986" w:history="1">
+      <w:hyperlink w:anchor="_Toc174695961" w:history="1">
         <w:r>
           <w:rPr>
             <w:rStyle w:val="Hyperlink"/>
@@ -13465,7 +13646,7 @@
             <w:noProof/>
             <w:webHidden/>
           </w:rPr>
-          <w:instrText xml:space="preserve"> PAGEREF _Toc174614986 \h </w:instrText>
+          <w:instrText xml:space="preserve"> PAGEREF _Toc174695961 \h </w:instrText>
         </w:r>
         <w:r>
           <w:rPr>
@@ -13511,7 +13692,7 @@
           <w14:ligatures w14:val="standardContextual"/>
         </w:rPr>
       </w:pPr>
-      <w:hyperlink w:anchor="_Toc174614987" w:history="1">
+      <w:hyperlink w:anchor="_Toc174695962" w:history="1">
         <w:r>
           <w:rPr>
             <w:rStyle w:val="Hyperlink"/>
@@ -13538,7 +13719,7 @@
             <w:noProof/>
             <w:webHidden/>
           </w:rPr>
-          <w:instrText xml:space="preserve"> PAGEREF _Toc174614987 \h </w:instrText>
+          <w:instrText xml:space="preserve"> PAGEREF _Toc174695962 \h </w:instrText>
         </w:r>
         <w:r>
           <w:rPr>
@@ -13584,7 +13765,7 @@
           <w14:ligatures w14:val="standardContextual"/>
         </w:rPr>
       </w:pPr>
-      <w:hyperlink w:anchor="_Toc174614988" w:history="1">
+      <w:hyperlink w:anchor="_Toc174695963" w:history="1">
         <w:r>
           <w:rPr>
             <w:rStyle w:val="Hyperlink"/>
@@ -13611,7 +13792,7 @@
             <w:noProof/>
             <w:webHidden/>
           </w:rPr>
-          <w:instrText xml:space="preserve"> PAGEREF _Toc174614988 \h </w:instrText>
+          <w:instrText xml:space="preserve"> PAGEREF _Toc174695963 \h </w:instrText>
         </w:r>
         <w:r>
           <w:rPr>
@@ -13657,7 +13838,7 @@
           <w14:ligatures w14:val="standardContextual"/>
         </w:rPr>
       </w:pPr>
-      <w:hyperlink w:anchor="_Toc174614989" w:history="1">
+      <w:hyperlink w:anchor="_Toc174695964" w:history="1">
         <w:r>
           <w:rPr>
             <w:rStyle w:val="Hyperlink"/>
@@ -13684,7 +13865,7 @@
             <w:noProof/>
             <w:webHidden/>
           </w:rPr>
-          <w:instrText xml:space="preserve"> PAGEREF _Toc174614989 \h </w:instrText>
+          <w:instrText xml:space="preserve"> PAGEREF _Toc174695964 \h </w:instrText>
         </w:r>
         <w:r>
           <w:rPr>
@@ -13730,7 +13911,7 @@
           <w14:ligatures w14:val="standardContextual"/>
         </w:rPr>
       </w:pPr>
-      <w:hyperlink w:anchor="_Toc174614990" w:history="1">
+      <w:hyperlink w:anchor="_Toc174695965" w:history="1">
         <w:r>
           <w:rPr>
             <w:rStyle w:val="Hyperlink"/>
@@ -13757,7 +13938,7 @@
             <w:noProof/>
             <w:webHidden/>
           </w:rPr>
-          <w:instrText xml:space="preserve"> PAGEREF _Toc174614990 \h </w:instrText>
+          <w:instrText xml:space="preserve"> PAGEREF _Toc174695965 \h </w:instrText>
         </w:r>
         <w:r>
           <w:rPr>
@@ -13803,7 +13984,7 @@
           <w14:ligatures w14:val="standardContextual"/>
         </w:rPr>
       </w:pPr>
-      <w:hyperlink w:anchor="_Toc174614991" w:history="1">
+      <w:hyperlink w:anchor="_Toc174695966" w:history="1">
         <w:r>
           <w:rPr>
             <w:rStyle w:val="Hyperlink"/>
@@ -13830,7 +14011,7 @@
             <w:noProof/>
             <w:webHidden/>
           </w:rPr>
-          <w:instrText xml:space="preserve"> PAGEREF _Toc174614991 \h </w:instrText>
+          <w:instrText xml:space="preserve"> PAGEREF _Toc174695966 \h </w:instrText>
         </w:r>
         <w:r>
           <w:rPr>
@@ -13876,7 +14057,7 @@
           <w14:ligatures w14:val="standardContextual"/>
         </w:rPr>
       </w:pPr>
-      <w:hyperlink w:anchor="_Toc174614992" w:history="1">
+      <w:hyperlink w:anchor="_Toc174695967" w:history="1">
         <w:r>
           <w:rPr>
             <w:rStyle w:val="Hyperlink"/>
@@ -13903,7 +14084,7 @@
             <w:noProof/>
             <w:webHidden/>
           </w:rPr>
-          <w:instrText xml:space="preserve"> PAGEREF _Toc174614992 \h </w:instrText>
+          <w:instrText xml:space="preserve"> PAGEREF _Toc174695967 \h </w:instrText>
         </w:r>
         <w:r>
           <w:rPr>
@@ -13949,7 +14130,7 @@
           <w14:ligatures w14:val="standardContextual"/>
         </w:rPr>
       </w:pPr>
-      <w:hyperlink w:anchor="_Toc174614993" w:history="1">
+      <w:hyperlink w:anchor="_Toc174695968" w:history="1">
         <w:r>
           <w:rPr>
             <w:rStyle w:val="Hyperlink"/>
@@ -13976,7 +14157,7 @@
             <w:noProof/>
             <w:webHidden/>
           </w:rPr>
-          <w:instrText xml:space="preserve"> PAGEREF _Toc174614993 \h </w:instrText>
+          <w:instrText xml:space="preserve"> PAGEREF _Toc174695968 \h </w:instrText>
         </w:r>
         <w:r>
           <w:rPr>
@@ -14022,7 +14203,7 @@
           <w14:ligatures w14:val="standardContextual"/>
         </w:rPr>
       </w:pPr>
-      <w:hyperlink w:anchor="_Toc174614994" w:history="1">
+      <w:hyperlink w:anchor="_Toc174695969" w:history="1">
         <w:r>
           <w:rPr>
             <w:rStyle w:val="Hyperlink"/>
@@ -14049,7 +14230,7 @@
             <w:noProof/>
             <w:webHidden/>
           </w:rPr>
-          <w:instrText xml:space="preserve"> PAGEREF _Toc174614994 \h </w:instrText>
+          <w:instrText xml:space="preserve"> PAGEREF _Toc174695969 \h </w:instrText>
         </w:r>
         <w:r>
           <w:rPr>
@@ -14095,7 +14276,7 @@
           <w14:ligatures w14:val="standardContextual"/>
         </w:rPr>
       </w:pPr>
-      <w:hyperlink w:anchor="_Toc174614995" w:history="1">
+      <w:hyperlink w:anchor="_Toc174695970" w:history="1">
         <w:r>
           <w:rPr>
             <w:rStyle w:val="Hyperlink"/>
@@ -14122,7 +14303,7 @@
             <w:noProof/>
             <w:webHidden/>
           </w:rPr>
-          <w:instrText xml:space="preserve"> PAGEREF _Toc174614995 \h </w:instrText>
+          <w:instrText xml:space="preserve"> PAGEREF _Toc174695970 \h </w:instrText>
         </w:r>
         <w:r>
           <w:rPr>
@@ -14168,7 +14349,7 @@
           <w14:ligatures w14:val="standardContextual"/>
         </w:rPr>
       </w:pPr>
-      <w:hyperlink w:anchor="_Toc174614996" w:history="1">
+      <w:hyperlink w:anchor="_Toc174695971" w:history="1">
         <w:r>
           <w:rPr>
             <w:rStyle w:val="Hyperlink"/>
@@ -14195,7 +14376,7 @@
             <w:noProof/>
             <w:webHidden/>
           </w:rPr>
-          <w:instrText xml:space="preserve"> PAGEREF _Toc174614996 \h </w:instrText>
+          <w:instrText xml:space="preserve"> PAGEREF _Toc174695971 \h </w:instrText>
         </w:r>
         <w:r>
           <w:rPr>
@@ -14234,7 +14415,7 @@
         <w:fldChar w:fldCharType="end"/>
       </w:r>
     </w:p>
-    <w:bookmarkStart w:id="94" w:name="_Toc174614979" w:displacedByCustomXml="next"/>
+    <w:bookmarkStart w:id="96" w:name="_Toc174698894" w:displacedByCustomXml="next"/>
     <w:sdt>
       <w:sdtPr>
         <w:rPr>
@@ -14254,7 +14435,7 @@
           <w:r>
             <w:t>Bibliography</w:t>
           </w:r>
-          <w:bookmarkEnd w:id="94"/>
+          <w:bookmarkEnd w:id="96"/>
         </w:p>
         <w:sdt>
           <w:sdtPr>
@@ -14297,7 +14478,7 @@
               </w:tblGrid>
               <w:tr>
                 <w:trPr>
-                  <w:divId w:val="1677147234"/>
+                  <w:divId w:val="541065353"/>
                   <w:tblCellSpacing w:w="15" w:type="dxa"/>
                 </w:trPr>
                 <w:tc>
@@ -14345,7 +14526,7 @@
               </w:tr>
               <w:tr>
                 <w:trPr>
-                  <w:divId w:val="1677147234"/>
+                  <w:divId w:val="541065353"/>
                   <w:tblCellSpacing w:w="15" w:type="dxa"/>
                 </w:trPr>
                 <w:tc>
@@ -14391,7 +14572,7 @@
               </w:tr>
               <w:tr>
                 <w:trPr>
-                  <w:divId w:val="1677147234"/>
+                  <w:divId w:val="541065353"/>
                   <w:tblCellSpacing w:w="15" w:type="dxa"/>
                 </w:trPr>
                 <w:tc>
@@ -14451,7 +14632,7 @@
               </w:tr>
               <w:tr>
                 <w:trPr>
-                  <w:divId w:val="1677147234"/>
+                  <w:divId w:val="541065353"/>
                   <w:tblCellSpacing w:w="15" w:type="dxa"/>
                 </w:trPr>
                 <w:tc>
@@ -14511,7 +14692,7 @@
               </w:tr>
               <w:tr>
                 <w:trPr>
-                  <w:divId w:val="1677147234"/>
+                  <w:divId w:val="541065353"/>
                   <w:tblCellSpacing w:w="15" w:type="dxa"/>
                 </w:trPr>
                 <w:tc>
@@ -14557,7 +14738,7 @@
               </w:tr>
               <w:tr>
                 <w:trPr>
-                  <w:divId w:val="1677147234"/>
+                  <w:divId w:val="541065353"/>
                   <w:tblCellSpacing w:w="15" w:type="dxa"/>
                 </w:trPr>
                 <w:tc>
@@ -14603,7 +14784,7 @@
               </w:tr>
               <w:tr>
                 <w:trPr>
-                  <w:divId w:val="1677147234"/>
+                  <w:divId w:val="541065353"/>
                   <w:tblCellSpacing w:w="15" w:type="dxa"/>
                 </w:trPr>
                 <w:tc>
@@ -14649,7 +14830,7 @@
               </w:tr>
               <w:tr>
                 <w:trPr>
-                  <w:divId w:val="1677147234"/>
+                  <w:divId w:val="541065353"/>
                   <w:tblCellSpacing w:w="15" w:type="dxa"/>
                 </w:trPr>
                 <w:tc>
@@ -14695,7 +14876,7 @@
               </w:tr>
               <w:tr>
                 <w:trPr>
-                  <w:divId w:val="1677147234"/>
+                  <w:divId w:val="541065353"/>
                   <w:tblCellSpacing w:w="15" w:type="dxa"/>
                 </w:trPr>
                 <w:tc>
@@ -14755,7 +14936,7 @@
               </w:tr>
               <w:tr>
                 <w:trPr>
-                  <w:divId w:val="1677147234"/>
+                  <w:divId w:val="541065353"/>
                   <w:tblCellSpacing w:w="15" w:type="dxa"/>
                 </w:trPr>
                 <w:tc>
@@ -14816,7 +14997,7 @@
             </w:tbl>
             <w:p>
               <w:pPr>
-                <w:divId w:val="1677147234"/>
+                <w:divId w:val="541065353"/>
                 <w:rPr>
                   <w:rFonts w:eastAsia="Times New Roman"/>
                   <w:noProof/>
@@ -15148,19 +15329,11 @@
         </wp:anchor>
       </w:drawing>
     </w:r>
-    <w:proofErr w:type="spellStart"/>
     <w:r>
       <w:rPr>
         <w:noProof w:val="0"/>
       </w:rPr>
-      <w:t>Technische</w:t>
-    </w:r>
-    <w:proofErr w:type="spellEnd"/>
-    <w:r>
-      <w:rPr>
-        <w:noProof w:val="0"/>
-      </w:rPr>
-      <w:t xml:space="preserve"> Universität München</w:t>
+      <w:t>Technische Universität München</w:t>
     </w:r>
   </w:p>
 </w:hdr>
@@ -19356,6 +19529,7 @@
     <w:rsid w:val="00542C72"/>
     <w:rsid w:val="00557E34"/>
     <w:rsid w:val="0059723A"/>
+    <w:rsid w:val="005A33CF"/>
     <w:rsid w:val="0064185E"/>
     <w:rsid w:val="00683026"/>
     <w:rsid w:val="006878CE"/>
@@ -19381,6 +19555,7 @@
     <w:rsid w:val="00B157D0"/>
     <w:rsid w:val="00B371F5"/>
     <w:rsid w:val="00B37BBE"/>
+    <w:rsid w:val="00B83AF5"/>
     <w:rsid w:val="00C52141"/>
     <w:rsid w:val="00C66753"/>
     <w:rsid w:val="00CB0E3E"/>

</xml_diff>

<commit_message>
Added a chapter about dealing with Floating-point, which might already conclude the implementation chapter.
</commit_message>
<xml_diff>
--- a/Text/Thesis/Text.docx
+++ b/Text/Thesis/Text.docx
@@ -7362,7 +7362,7 @@
       </w:pPr>
       <w:bookmarkStart w:id="23" w:name="_Ref171870618"/>
       <w:bookmarkStart w:id="24" w:name="_Ref171870612"/>
-      <w:bookmarkStart w:id="25" w:name="_Toc174695955"/>
+      <w:bookmarkStart w:id="25" w:name="_Toc174786113"/>
       <w:r>
         <w:t xml:space="preserve">Figure </w:t>
       </w:r>
@@ -7843,7 +7843,7 @@
           <w:noProof/>
         </w:rPr>
         <w:drawing>
-          <wp:inline distT="0" distB="0" distL="0" distR="0" wp14:anchorId="360C7515" wp14:editId="38C3E87C">
+          <wp:inline distT="0" distB="0" distL="0" distR="0" wp14:anchorId="360C7515" wp14:editId="0C761DB3">
             <wp:extent cx="5400675" cy="1247775"/>
             <wp:effectExtent l="0" t="0" r="9525" b="9525"/>
             <wp:docPr id="2007190546" name="Picture 3"/>
@@ -7900,7 +7900,7 @@
         <w:pStyle w:val="Caption"/>
         <w:jc w:val="center"/>
       </w:pPr>
-      <w:bookmarkStart w:id="28" w:name="_Toc174695956"/>
+      <w:bookmarkStart w:id="28" w:name="_Toc174786114"/>
       <w:r>
         <w:t xml:space="preserve">Figure </w:t>
       </w:r>
@@ -8226,7 +8226,7 @@
       </w:pPr>
       <w:bookmarkStart w:id="32" w:name="_Ref172551374"/>
       <w:bookmarkStart w:id="33" w:name="_Ref172560349"/>
-      <w:bookmarkStart w:id="34" w:name="_Toc174695957"/>
+      <w:bookmarkStart w:id="34" w:name="_Toc174786115"/>
       <w:r>
         <w:t xml:space="preserve">Figure </w:t>
       </w:r>
@@ -8351,7 +8351,7 @@
         <w:pStyle w:val="Caption"/>
         <w:jc w:val="center"/>
       </w:pPr>
-      <w:bookmarkStart w:id="35" w:name="_Toc174695958"/>
+      <w:bookmarkStart w:id="35" w:name="_Toc174786116"/>
       <w:r>
         <w:t xml:space="preserve">Figure </w:t>
       </w:r>
@@ -8800,7 +8800,7 @@
         <w:jc w:val="center"/>
       </w:pPr>
       <w:bookmarkStart w:id="43" w:name="_Ref174378173"/>
-      <w:bookmarkStart w:id="44" w:name="_Toc174695959"/>
+      <w:bookmarkStart w:id="44" w:name="_Toc174786117"/>
       <w:r>
         <w:t xml:space="preserve">Figure </w:t>
       </w:r>
@@ -8964,7 +8964,7 @@
         <w:jc w:val="center"/>
       </w:pPr>
       <w:bookmarkStart w:id="45" w:name="_Ref172806114"/>
-      <w:bookmarkStart w:id="46" w:name="_Toc174695960"/>
+      <w:bookmarkStart w:id="46" w:name="_Toc174786118"/>
       <w:r>
         <w:t xml:space="preserve">Figure </w:t>
       </w:r>
@@ -9171,7 +9171,7 @@
         <w:jc w:val="center"/>
       </w:pPr>
       <w:bookmarkStart w:id="48" w:name="_Ref172724374"/>
-      <w:bookmarkStart w:id="49" w:name="_Toc174695961"/>
+      <w:bookmarkStart w:id="49" w:name="_Toc174786119"/>
       <w:r>
         <w:t xml:space="preserve">Figure </w:t>
       </w:r>
@@ -9385,7 +9385,7 @@
         <w:jc w:val="center"/>
       </w:pPr>
       <w:bookmarkStart w:id="50" w:name="_Ref172738088"/>
-      <w:bookmarkStart w:id="51" w:name="_Toc174695962"/>
+      <w:bookmarkStart w:id="51" w:name="_Toc174786120"/>
       <w:r>
         <w:t xml:space="preserve">Figure </w:t>
       </w:r>
@@ -9938,7 +9938,7 @@
         <w:jc w:val="center"/>
       </w:pPr>
       <w:bookmarkStart w:id="57" w:name="_Ref173076555"/>
-      <w:bookmarkStart w:id="58" w:name="_Toc174695963"/>
+      <w:bookmarkStart w:id="58" w:name="_Toc174786121"/>
       <w:r>
         <w:t xml:space="preserve">Figure </w:t>
       </w:r>
@@ -10160,7 +10160,7 @@
         <w:jc w:val="center"/>
       </w:pPr>
       <w:bookmarkStart w:id="59" w:name="_Ref173077137"/>
-      <w:bookmarkStart w:id="60" w:name="_Toc174695964"/>
+      <w:bookmarkStart w:id="60" w:name="_Toc174786122"/>
       <w:r>
         <w:t xml:space="preserve">Figure </w:t>
       </w:r>
@@ -10420,7 +10420,7 @@
           <w:noProof/>
         </w:rPr>
         <w:drawing>
-          <wp:inline distT="0" distB="0" distL="0" distR="0" wp14:anchorId="3E7E82B4" wp14:editId="2CE71957">
+          <wp:inline distT="0" distB="0" distL="0" distR="0" wp14:anchorId="3E7E82B4" wp14:editId="4025FD60">
             <wp:extent cx="5382081" cy="1200150"/>
             <wp:effectExtent l="0" t="0" r="9525" b="0"/>
             <wp:docPr id="977910016" name="Picture 4"/>
@@ -10473,7 +10473,7 @@
         <w:pStyle w:val="Caption"/>
         <w:jc w:val="center"/>
       </w:pPr>
-      <w:bookmarkStart w:id="62" w:name="_Toc174695965"/>
+      <w:bookmarkStart w:id="62" w:name="_Toc174786123"/>
       <w:r>
         <w:t xml:space="preserve">Figure </w:t>
       </w:r>
@@ -10653,7 +10653,7 @@
           <w:noProof/>
         </w:rPr>
         <w:drawing>
-          <wp:inline distT="0" distB="0" distL="0" distR="0" wp14:anchorId="03A61C57" wp14:editId="65C40B01">
+          <wp:inline distT="0" distB="0" distL="0" distR="0" wp14:anchorId="03A61C57" wp14:editId="217928FC">
             <wp:extent cx="5400675" cy="1790700"/>
             <wp:effectExtent l="0" t="0" r="9525" b="0"/>
             <wp:docPr id="1903190511" name="Picture 3"/>
@@ -10711,7 +10711,7 @@
         <w:jc w:val="center"/>
       </w:pPr>
       <w:bookmarkStart w:id="63" w:name="_Ref173159254"/>
-      <w:bookmarkStart w:id="64" w:name="_Toc174695966"/>
+      <w:bookmarkStart w:id="64" w:name="_Toc174786124"/>
       <w:r>
         <w:t xml:space="preserve">Figure </w:t>
       </w:r>
@@ -10997,7 +10997,7 @@
         <w:pStyle w:val="Caption"/>
         <w:jc w:val="center"/>
       </w:pPr>
-      <w:bookmarkStart w:id="67" w:name="_Toc174695967"/>
+      <w:bookmarkStart w:id="67" w:name="_Toc174786125"/>
       <w:r>
         <w:t xml:space="preserve">Figure </w:t>
       </w:r>
@@ -11270,7 +11270,7 @@
         <w:pStyle w:val="Caption"/>
         <w:jc w:val="center"/>
       </w:pPr>
-      <w:bookmarkStart w:id="69" w:name="_Toc174695968"/>
+      <w:bookmarkStart w:id="69" w:name="_Toc174786126"/>
       <w:r>
         <w:t xml:space="preserve">Figure </w:t>
       </w:r>
@@ -11484,7 +11484,13 @@
       </w:pPr>
       <w:bookmarkStart w:id="73" w:name="_Toc174698879"/>
       <w:r>
-        <w:t>Dealing with Floating Point Precision</w:t>
+        <w:t>Dealing with Floating</w:t>
+      </w:r>
+      <w:r>
+        <w:t>-p</w:t>
+      </w:r>
+      <w:r>
+        <w:t>oint Precision</w:t>
       </w:r>
       <w:bookmarkEnd w:id="73"/>
     </w:p>
@@ -11493,18 +11499,701 @@
         <w:pStyle w:val="BodyText"/>
       </w:pPr>
       <w:r>
-        <w:t>@Incomplete</w:t>
+        <w:t xml:space="preserve">One of the primary technical challenges of implementing the proposed solution is dealing with numerical imprecision. </w:t>
+      </w:r>
+      <w:r>
+        <w:t xml:space="preserve">Typical consumer hardware </w:t>
+      </w:r>
+      <w:r>
+        <w:t xml:space="preserve">only supports </w:t>
+      </w:r>
+      <w:r>
+        <w:t xml:space="preserve">floating-point values, </w:t>
+      </w:r>
+      <w:r>
+        <w:t xml:space="preserve">fixed-point calculations must be emulated in software which </w:t>
+      </w:r>
+      <w:r>
+        <w:t>is much slower than having hardware support.</w:t>
+      </w:r>
+      <w:r>
+        <w:t xml:space="preserve"> </w:t>
+      </w:r>
+      <w:r>
+        <w:t>Floating-point is also better at handling large ranges of values, since it does not overflow as quickly as fixed-point</w:t>
+      </w:r>
+      <w:r>
+        <w:t xml:space="preserve">, and it gives higher precision in </w:t>
+      </w:r>
+      <w:r>
+        <w:t xml:space="preserve">the range of around one to ten. </w:t>
+      </w:r>
+    </w:p>
+    <w:p>
+      <w:pPr>
+        <w:pStyle w:val="BodyText"/>
+        <w:keepNext/>
+      </w:pPr>
+      <w:r>
+        <w:rPr>
+          <w:noProof/>
+        </w:rPr>
+        <w:drawing>
+          <wp:inline distT="0" distB="0" distL="0" distR="0" wp14:anchorId="73F338E1" wp14:editId="29F60D85">
+            <wp:extent cx="5381625" cy="200025"/>
+            <wp:effectExtent l="0" t="0" r="9525" b="9525"/>
+            <wp:docPr id="2102358929" name="Picture 4"/>
+            <wp:cNvGraphicFramePr>
+              <a:graphicFrameLocks xmlns:a="http://schemas.openxmlformats.org/drawingml/2006/main" noChangeAspect="1"/>
+            </wp:cNvGraphicFramePr>
+            <a:graphic xmlns:a="http://schemas.openxmlformats.org/drawingml/2006/main">
+              <a:graphicData uri="http://schemas.openxmlformats.org/drawingml/2006/picture">
+                <pic:pic xmlns:pic="http://schemas.openxmlformats.org/drawingml/2006/picture">
+                  <pic:nvPicPr>
+                    <pic:cNvPr id="0" name="Picture 1"/>
+                    <pic:cNvPicPr>
+                      <a:picLocks noChangeAspect="1" noChangeArrowheads="1"/>
+                    </pic:cNvPicPr>
+                  </pic:nvPicPr>
+                  <pic:blipFill>
+                    <a:blip r:embed="rId25" cstate="print">
+                      <a:extLst>
+                        <a:ext uri="{28A0092B-C50C-407E-A947-70E740481C1C}">
+                          <a14:useLocalDpi xmlns:a14="http://schemas.microsoft.com/office/drawing/2010/main" val="0"/>
+                        </a:ext>
+                      </a:extLst>
+                    </a:blip>
+                    <a:srcRect/>
+                    <a:stretch>
+                      <a:fillRect/>
+                    </a:stretch>
+                  </pic:blipFill>
+                  <pic:spPr bwMode="auto">
+                    <a:xfrm>
+                      <a:off x="0" y="0"/>
+                      <a:ext cx="5381625" cy="200025"/>
+                    </a:xfrm>
+                    <a:prstGeom prst="rect">
+                      <a:avLst/>
+                    </a:prstGeom>
+                    <a:noFill/>
+                    <a:ln>
+                      <a:noFill/>
+                    </a:ln>
+                  </pic:spPr>
+                </pic:pic>
+              </a:graphicData>
+            </a:graphic>
+          </wp:inline>
+        </w:drawing>
+      </w:r>
+    </w:p>
+    <w:p>
+      <w:pPr>
+        <w:pStyle w:val="Caption"/>
+        <w:jc w:val="center"/>
+      </w:pPr>
+      <w:bookmarkStart w:id="74" w:name="_Toc174786127"/>
+      <w:r>
+        <w:t xml:space="preserve">Figure </w:t>
+      </w:r>
+      <w:r>
+        <w:fldChar w:fldCharType="begin"/>
+      </w:r>
+      <w:r>
+        <w:instrText xml:space="preserve"> SEQ Figure \* ARABIC </w:instrText>
+      </w:r>
+      <w:r>
+        <w:fldChar w:fldCharType="separate"/>
+      </w:r>
+      <w:r>
+        <w:rPr>
+          <w:noProof/>
+        </w:rPr>
+        <w:t>15</w:t>
+      </w:r>
+      <w:r>
+        <w:fldChar w:fldCharType="end"/>
+      </w:r>
+      <w:r>
+        <w:t>: Precision of floating-point values at given intervals</w:t>
+      </w:r>
+      <w:r>
+        <w:t>.</w:t>
+      </w:r>
+      <w:r>
+        <w:t xml:space="preserve"> </w:t>
+      </w:r>
+      <w:sdt>
+        <w:sdtPr>
+          <w:id w:val="-163792260"/>
+          <w:citation/>
+        </w:sdtPr>
+        <w:sdtContent>
+          <w:r>
+            <w:fldChar w:fldCharType="begin"/>
+          </w:r>
+          <w:r>
+            <w:rPr>
+              <w:lang w:val="de-DE"/>
+            </w:rPr>
+            <w:instrText xml:space="preserve"> CITATION Wik24 \l 1031 </w:instrText>
+          </w:r>
+          <w:r>
+            <w:fldChar w:fldCharType="separate"/>
+          </w:r>
+          <w:r>
+            <w:rPr>
+              <w:noProof/>
+              <w:lang w:val="de-DE"/>
+            </w:rPr>
+            <w:t>[10]</w:t>
+          </w:r>
+          <w:r>
+            <w:fldChar w:fldCharType="end"/>
+          </w:r>
+        </w:sdtContent>
+      </w:sdt>
+      <w:bookmarkEnd w:id="74"/>
+    </w:p>
+    <w:p>
+      <w:pPr>
+        <w:pStyle w:val="BodyText"/>
+      </w:pPr>
+      <w:r>
+        <w:t xml:space="preserve">Floating-point has become the </w:t>
+      </w:r>
+      <w:r>
+        <w:t>de facto</w:t>
+      </w:r>
+      <w:r>
+        <w:t xml:space="preserve"> standard in (game-related) software to the point of unpracticality of deviating from that standard.</w:t>
+      </w:r>
+      <w:r>
+        <w:t xml:space="preserve"> </w:t>
+      </w:r>
+      <w:r>
+        <w:t xml:space="preserve">Converting from one format to the other is also expensive. </w:t>
+      </w:r>
+      <w:r>
+        <w:t>This implementation therefore also uses floating-point values for both the interface and the internal data storage.</w:t>
+      </w:r>
+    </w:p>
+    <w:p>
+      <w:pPr>
+        <w:pStyle w:val="BodyText"/>
+      </w:pPr>
+      <w:r>
+        <w:t xml:space="preserve">Floating-point values are usually supported in two </w:t>
+      </w:r>
+      <w:r>
+        <w:t xml:space="preserve">flavors: Single precision (using 32 bits in total) and double precision (using 64 bits in total). </w:t>
+      </w:r>
+      <w:r>
+        <w:t xml:space="preserve">The latter one obviously offers higher precision at the cost of higher memory consumption. </w:t>
+      </w:r>
+      <w:r>
+        <w:t xml:space="preserve">As this solution has been designed for use in games, which have a high requirement for memory hardware anyway, </w:t>
+      </w:r>
+      <w:r>
+        <w:t xml:space="preserve">this </w:t>
+      </w:r>
+      <w:r>
+        <w:t xml:space="preserve"> trade-off has been made in favor of </w:t>
+      </w:r>
+      <w:r>
+        <w:t xml:space="preserve">additional </w:t>
+      </w:r>
+      <w:r>
+        <w:t>precision.</w:t>
+      </w:r>
+    </w:p>
+    <w:p>
+      <w:pPr>
+        <w:pStyle w:val="BodyText"/>
+      </w:pPr>
+      <w:r>
+        <w:t xml:space="preserve">Since </w:t>
+      </w:r>
+      <w:r>
+        <w:t xml:space="preserve">the finite </w:t>
+      </w:r>
+      <w:r>
+        <w:t xml:space="preserve">representation </w:t>
+      </w:r>
+      <w:r>
+        <w:t xml:space="preserve">of (real) numbers in computer hardware cannot </w:t>
+      </w:r>
+      <w:r>
+        <w:t>provide</w:t>
+      </w:r>
+      <w:r>
+        <w:t xml:space="preserve"> </w:t>
+      </w:r>
+      <w:r>
+        <w:t xml:space="preserve">infinite accuracy, </w:t>
+      </w:r>
+      <w:r>
+        <w:t>the code must always expect and correctly handle very small deviations from the “theoretical” result to the actual one in practice</w:t>
+      </w:r>
+      <w:r>
+        <w:t xml:space="preserve">, which is caused by the hardware rounding this “theoretical” result to the nearest value that can </w:t>
+      </w:r>
+      <w:r>
+        <w:t>be</w:t>
+      </w:r>
+      <w:r>
+        <w:t xml:space="preserve"> represented through the floating-point format</w:t>
+      </w:r>
+      <w:r>
+        <w:t>.</w:t>
+      </w:r>
+      <w:r>
+        <w:t xml:space="preserve"> </w:t>
+      </w:r>
+    </w:p>
+    <w:p>
+      <w:pPr>
+        <w:pStyle w:val="BodyText"/>
+      </w:pPr>
+      <w:r>
+        <w:rPr>
+          <w:noProof/>
+        </w:rPr>
+        <w:lastRenderedPageBreak/>
+        <w:drawing>
+          <wp:anchor distT="0" distB="0" distL="114300" distR="114300" simplePos="0" relativeHeight="251671040" behindDoc="0" locked="0" layoutInCell="1" allowOverlap="1" wp14:anchorId="5685DB37" wp14:editId="60DED0D3">
+            <wp:simplePos x="0" y="0"/>
+            <wp:positionH relativeFrom="margin">
+              <wp:align>right</wp:align>
+            </wp:positionH>
+            <wp:positionV relativeFrom="paragraph">
+              <wp:posOffset>304269</wp:posOffset>
+            </wp:positionV>
+            <wp:extent cx="2593975" cy="1438275"/>
+            <wp:effectExtent l="0" t="0" r="0" b="9525"/>
+            <wp:wrapSquare wrapText="bothSides"/>
+            <wp:docPr id="792947729" name="Picture 5"/>
+            <wp:cNvGraphicFramePr>
+              <a:graphicFrameLocks xmlns:a="http://schemas.openxmlformats.org/drawingml/2006/main" noChangeAspect="1"/>
+            </wp:cNvGraphicFramePr>
+            <a:graphic xmlns:a="http://schemas.openxmlformats.org/drawingml/2006/main">
+              <a:graphicData uri="http://schemas.openxmlformats.org/drawingml/2006/picture">
+                <pic:pic xmlns:pic="http://schemas.openxmlformats.org/drawingml/2006/picture">
+                  <pic:nvPicPr>
+                    <pic:cNvPr id="0" name="Picture 2"/>
+                    <pic:cNvPicPr>
+                      <a:picLocks noChangeAspect="1" noChangeArrowheads="1"/>
+                    </pic:cNvPicPr>
+                  </pic:nvPicPr>
+                  <pic:blipFill>
+                    <a:blip r:embed="rId26">
+                      <a:extLst>
+                        <a:ext uri="{28A0092B-C50C-407E-A947-70E740481C1C}">
+                          <a14:useLocalDpi xmlns:a14="http://schemas.microsoft.com/office/drawing/2010/main" val="0"/>
+                        </a:ext>
+                      </a:extLst>
+                    </a:blip>
+                    <a:srcRect/>
+                    <a:stretch>
+                      <a:fillRect/>
+                    </a:stretch>
+                  </pic:blipFill>
+                  <pic:spPr bwMode="auto">
+                    <a:xfrm>
+                      <a:off x="0" y="0"/>
+                      <a:ext cx="2593975" cy="1438275"/>
+                    </a:xfrm>
+                    <a:prstGeom prst="rect">
+                      <a:avLst/>
+                    </a:prstGeom>
+                    <a:noFill/>
+                    <a:ln>
+                      <a:noFill/>
+                    </a:ln>
+                  </pic:spPr>
+                </pic:pic>
+              </a:graphicData>
+            </a:graphic>
+            <wp14:sizeRelH relativeFrom="margin">
+              <wp14:pctWidth>0</wp14:pctWidth>
+            </wp14:sizeRelH>
+            <wp14:sizeRelV relativeFrom="margin">
+              <wp14:pctHeight>0</wp14:pctHeight>
+            </wp14:sizeRelV>
+          </wp:anchor>
+        </w:drawing>
+      </w:r>
+      <w:r>
+        <w:rPr>
+          <w:noProof/>
+        </w:rPr>
+        <mc:AlternateContent>
+          <mc:Choice Requires="wps">
+            <w:drawing>
+              <wp:anchor distT="0" distB="0" distL="114300" distR="114300" simplePos="0" relativeHeight="251673088" behindDoc="0" locked="0" layoutInCell="1" allowOverlap="1" wp14:anchorId="5C351733" wp14:editId="43BCD71F">
+                <wp:simplePos x="0" y="0"/>
+                <wp:positionH relativeFrom="column">
+                  <wp:posOffset>2806700</wp:posOffset>
+                </wp:positionH>
+                <wp:positionV relativeFrom="paragraph">
+                  <wp:posOffset>1711325</wp:posOffset>
+                </wp:positionV>
+                <wp:extent cx="2593975" cy="635"/>
+                <wp:effectExtent l="0" t="0" r="0" b="0"/>
+                <wp:wrapSquare wrapText="bothSides"/>
+                <wp:docPr id="1381954521" name="Text Box 1"/>
+                <wp:cNvGraphicFramePr/>
+                <a:graphic xmlns:a="http://schemas.openxmlformats.org/drawingml/2006/main">
+                  <a:graphicData uri="http://schemas.microsoft.com/office/word/2010/wordprocessingShape">
+                    <wps:wsp>
+                      <wps:cNvSpPr txBox="1"/>
+                      <wps:spPr>
+                        <a:xfrm>
+                          <a:off x="0" y="0"/>
+                          <a:ext cx="2593975" cy="635"/>
+                        </a:xfrm>
+                        <a:prstGeom prst="rect">
+                          <a:avLst/>
+                        </a:prstGeom>
+                        <a:solidFill>
+                          <a:prstClr val="white"/>
+                        </a:solidFill>
+                        <a:ln>
+                          <a:noFill/>
+                        </a:ln>
+                      </wps:spPr>
+                      <wps:txbx>
+                        <w:txbxContent>
+                          <w:p>
+                            <w:pPr>
+                              <w:pStyle w:val="Caption"/>
+                              <w:jc w:val="center"/>
+                              <w:rPr>
+                                <w:noProof/>
+                                <w:sz w:val="22"/>
+                              </w:rPr>
+                            </w:pPr>
+                            <w:bookmarkStart w:id="75" w:name="_Ref174786561"/>
+                            <w:r>
+                              <w:t xml:space="preserve">Figure </w:t>
+                            </w:r>
+                            <w:r>
+                              <w:fldChar w:fldCharType="begin"/>
+                            </w:r>
+                            <w:r>
+                              <w:instrText xml:space="preserve"> SEQ Figure \* ARABIC </w:instrText>
+                            </w:r>
+                            <w:r>
+                              <w:fldChar w:fldCharType="separate"/>
+                            </w:r>
+                            <w:r>
+                              <w:rPr>
+                                <w:noProof/>
+                              </w:rPr>
+                              <w:t>16</w:t>
+                            </w:r>
+                            <w:r>
+                              <w:fldChar w:fldCharType="end"/>
+                            </w:r>
+                            <w:bookmarkEnd w:id="75"/>
+                            <w:r>
+                              <w:t>: Two triangles touching each other, leading to potential Floating-point precision issues.</w:t>
+                            </w:r>
+                          </w:p>
+                        </w:txbxContent>
+                      </wps:txbx>
+                      <wps:bodyPr rot="0" spcFirstLastPara="0" vertOverflow="overflow" horzOverflow="overflow" vert="horz" wrap="square" lIns="0" tIns="0" rIns="0" bIns="0" numCol="1" spcCol="0" rtlCol="0" fromWordArt="0" anchor="t" anchorCtr="0" forceAA="0" compatLnSpc="1">
+                        <a:prstTxWarp prst="textNoShape">
+                          <a:avLst/>
+                        </a:prstTxWarp>
+                        <a:spAutoFit/>
+                      </wps:bodyPr>
+                    </wps:wsp>
+                  </a:graphicData>
+                </a:graphic>
+              </wp:anchor>
+            </w:drawing>
+          </mc:Choice>
+          <mc:Fallback>
+            <w:pict>
+              <v:shapetype w14:anchorId="5C351733" id="_x0000_t202" coordsize="21600,21600" o:spt="202" path="m,l,21600r21600,l21600,xe">
+                <v:stroke joinstyle="miter"/>
+                <v:path gradientshapeok="t" o:connecttype="rect"/>
+              </v:shapetype>
+              <v:shape id="Text Box 1" o:spid="_x0000_s1026" type="#_x0000_t202" style="position:absolute;left:0;text-align:left;margin-left:221pt;margin-top:134.75pt;width:204.25pt;height:.05pt;z-index:251673088;visibility:visible;mso-wrap-style:square;mso-wrap-distance-left:9pt;mso-wrap-distance-top:0;mso-wrap-distance-right:9pt;mso-wrap-distance-bottom:0;mso-position-horizontal:absolute;mso-position-horizontal-relative:text;mso-position-vertical:absolute;mso-position-vertical-relative:text;v-text-anchor:top" o:gfxdata="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" stroked="f">
+                <v:textbox style="mso-fit-shape-to-text:t" inset="0,0,0,0">
+                  <w:txbxContent>
+                    <w:p>
+                      <w:pPr>
+                        <w:pStyle w:val="Caption"/>
+                        <w:jc w:val="center"/>
+                        <w:rPr>
+                          <w:noProof/>
+                          <w:sz w:val="22"/>
+                        </w:rPr>
+                      </w:pPr>
+                      <w:bookmarkStart w:id="76" w:name="_Ref174786561"/>
+                      <w:r>
+                        <w:t xml:space="preserve">Figure </w:t>
+                      </w:r>
+                      <w:r>
+                        <w:fldChar w:fldCharType="begin"/>
+                      </w:r>
+                      <w:r>
+                        <w:instrText xml:space="preserve"> SEQ Figure \* ARABIC </w:instrText>
+                      </w:r>
+                      <w:r>
+                        <w:fldChar w:fldCharType="separate"/>
+                      </w:r>
+                      <w:r>
+                        <w:rPr>
+                          <w:noProof/>
+                        </w:rPr>
+                        <w:t>16</w:t>
+                      </w:r>
+                      <w:r>
+                        <w:fldChar w:fldCharType="end"/>
+                      </w:r>
+                      <w:bookmarkEnd w:id="76"/>
+                      <w:r>
+                        <w:t>: Two triangles touching each other, leading to potential Floating-point precision issues.</w:t>
+                      </w:r>
+                    </w:p>
+                  </w:txbxContent>
+                </v:textbox>
+                <w10:wrap type="square"/>
+              </v:shape>
+            </w:pict>
+          </mc:Fallback>
+        </mc:AlternateContent>
+      </w:r>
+      <w:r>
+        <w:t>One example for this is the intersection point between a ray and a triangle, which this solution relies upon heavily.</w:t>
+      </w:r>
+      <w:r>
+        <w:t xml:space="preserve"> </w:t>
+      </w:r>
+      <w:r>
+        <w:t xml:space="preserve">The resulting intersection point is expected to lie exactly on the input triangle. In practice though, </w:t>
+      </w:r>
+      <w:r>
+        <w:t xml:space="preserve">the </w:t>
+      </w:r>
+      <w:r>
+        <w:t xml:space="preserve">calculated </w:t>
+      </w:r>
+      <w:r>
+        <w:t xml:space="preserve">point may be slightly </w:t>
+      </w:r>
+      <w:r>
+        <w:t>shifted</w:t>
+      </w:r>
+      <w:r>
+        <w:t xml:space="preserve"> if the exact point cannot be represented</w:t>
+      </w:r>
+      <w:r>
+        <w:t xml:space="preserve">. </w:t>
+      </w:r>
+      <w:r>
+        <w:t xml:space="preserve">During tessellation, this might lead to instability issues if an intersection point is not </w:t>
+      </w:r>
+      <w:r>
+        <w:t xml:space="preserve">recognized </w:t>
+      </w:r>
+      <w:r>
+        <w:t xml:space="preserve">as such, </w:t>
+      </w:r>
+      <w:r>
+        <w:t xml:space="preserve">such </w:t>
+      </w:r>
+      <w:r>
+        <w:t>as</w:t>
+      </w:r>
+      <w:r>
+        <w:t xml:space="preserve"> in</w:t>
+      </w:r>
+      <w:r>
+        <w:t xml:space="preserve"> the intersection </w:t>
+      </w:r>
+      <w:r>
+        <w:t>for the triangles</w:t>
+      </w:r>
+      <w:r>
+        <w:t xml:space="preserve"> </w:t>
+      </w:r>
+      <w:r>
+        <w:fldChar w:fldCharType="begin"/>
+      </w:r>
+      <w:r>
+        <w:instrText xml:space="preserve"> REF _Ref174786561 \h </w:instrText>
+      </w:r>
+      <w:r>
+        <w:fldChar w:fldCharType="separate"/>
+      </w:r>
+      <w:r>
+        <w:t xml:space="preserve">Figure </w:t>
+      </w:r>
+      <w:r>
+        <w:rPr>
+          <w:noProof/>
+        </w:rPr>
+        <w:t>16</w:t>
+      </w:r>
+      <w:r>
+        <w:fldChar w:fldCharType="end"/>
+      </w:r>
+      <w:r>
+        <w:t>.</w:t>
+      </w:r>
+      <w:r>
+        <w:t xml:space="preserve"> </w:t>
+      </w:r>
+      <w:r>
+        <w:t>The intersection points might be calculated to be just slightly above the yellow triangle, in which case they would not be considered intersection points at all despite them being that.</w:t>
+      </w:r>
+      <w:r>
+        <w:t xml:space="preserve"> This would lead to no tessellation happening in this case, in case </w:t>
+      </w:r>
+      <w:r>
+        <w:t>resulting in unexpected output.</w:t>
+      </w:r>
+    </w:p>
+    <w:p>
+      <w:pPr>
+        <w:pStyle w:val="BodyText"/>
+      </w:pPr>
+      <w:r>
+        <w:t xml:space="preserve">The default solution for this is to always </w:t>
+      </w:r>
+      <w:r>
+        <w:t xml:space="preserve">factor in a small delta value (often called </w:t>
+      </w:r>
+      <w:r>
+        <w:rPr>
+          <w:rStyle w:val="QuoteChar"/>
+        </w:rPr>
+        <w:t>Epsilon</w:t>
+      </w:r>
+      <w:r>
+        <w:t xml:space="preserve">) </w:t>
+      </w:r>
+      <w:r>
+        <w:t xml:space="preserve">which acts as a fuzziness around </w:t>
+      </w:r>
+      <w:r>
+        <w:t xml:space="preserve">the theoretical results. </w:t>
+      </w:r>
+      <w:r>
+        <w:t xml:space="preserve">As an example, if a distance along an intersection ray is expected to be less-than-or-equal-to one for it to be an intersection point, </w:t>
+      </w:r>
+      <w:r>
+        <w:t>it should instead be checked against (one + Epsilon)</w:t>
+      </w:r>
+      <w:r>
+        <w:t xml:space="preserve"> to account for this fuzziness</w:t>
+      </w:r>
+      <w:r>
+        <w:t>.</w:t>
+      </w:r>
+    </w:p>
+    <w:p>
+      <w:pPr>
+        <w:pStyle w:val="BodyText"/>
+      </w:pPr>
+      <w:r>
+        <w:t xml:space="preserve">This can however also lead to </w:t>
+      </w:r>
+      <w:r>
+        <w:t>false positives</w:t>
+      </w:r>
+      <w:r>
+        <w:t xml:space="preserve">, </w:t>
+      </w:r>
+      <w:r>
+        <w:t>where an intersection is found which might not be there at all</w:t>
+      </w:r>
+      <w:r>
+        <w:t xml:space="preserve">. </w:t>
+      </w:r>
+      <w:r>
+        <w:t>Choosing a good Epsilon value is therefore usually done empirically as it also depends on the input data.</w:t>
+      </w:r>
+    </w:p>
+    <w:p>
+      <w:pPr>
+        <w:pStyle w:val="BodyText"/>
+      </w:pPr>
+      <w:r>
+        <w:t>These instability issues are not solved by using the Fixed-point format, as it also suffers from imprecision</w:t>
+      </w:r>
+      <w:r>
+        <w:t xml:space="preserve"> (due to the limited number of bits available). </w:t>
+      </w:r>
+      <w:r>
+        <w:t xml:space="preserve">The </w:t>
+      </w:r>
+      <w:r>
+        <w:t xml:space="preserve">error (maximum discrepancy) between the theoretical expected value and the actual </w:t>
+      </w:r>
+      <w:r>
+        <w:t>computed</w:t>
+      </w:r>
+      <w:r>
+        <w:t xml:space="preserve"> value </w:t>
+      </w:r>
+      <w:r>
+        <w:t xml:space="preserve">is however fixed for </w:t>
+      </w:r>
+      <w:r>
+        <w:t>the entire range of values, which is not the case for Floating-point.</w:t>
+      </w:r>
+      <w:r>
+        <w:t xml:space="preserve"> </w:t>
+      </w:r>
+      <w:r>
+        <w:t>This can lead to higher stability</w:t>
+      </w:r>
+      <w:r>
+        <w:t xml:space="preserve">, especially when working with a large range of numbers, </w:t>
+      </w:r>
+      <w:r>
+        <w:t>as the Epsilon value can simply be set to this maximum discrepancy.</w:t>
+      </w:r>
+      <w:r>
+        <w:t xml:space="preserve"> For the reasons listed above however, Fixed-point numbers have not been implemented for this reason and remain a possibility for</w:t>
+      </w:r>
+      <w:r>
+        <w:t xml:space="preserve"> </w:t>
+      </w:r>
+      <w:r>
+        <w:fldChar w:fldCharType="begin"/>
+      </w:r>
+      <w:r>
+        <w:instrText xml:space="preserve"> REF _Ref174787372 \h </w:instrText>
+      </w:r>
+      <w:r>
+        <w:fldChar w:fldCharType="separate"/>
+      </w:r>
+      <w:r>
+        <w:t>Future Work</w:t>
+      </w:r>
+      <w:r>
+        <w:fldChar w:fldCharType="end"/>
+      </w:r>
+      <w:r>
+        <w:t>.</w:t>
       </w:r>
     </w:p>
     <w:p>
       <w:pPr>
         <w:pStyle w:val="KapitelII"/>
       </w:pPr>
-      <w:bookmarkStart w:id="74" w:name="_Toc174698880"/>
+      <w:bookmarkStart w:id="77" w:name="_Toc174698880"/>
       <w:r>
         <w:t>The interface</w:t>
       </w:r>
-      <w:bookmarkEnd w:id="74"/>
+      <w:bookmarkEnd w:id="77"/>
     </w:p>
     <w:p>
       <w:pPr>
@@ -11549,6 +12238,7 @@
         <w:pStyle w:val="BodyText"/>
       </w:pPr>
       <w:r>
+        <w:lastRenderedPageBreak/>
         <w:t xml:space="preserve">The interface only needs to support two high-level operations, supplying the input (the </w:t>
       </w:r>
       <w:r>
@@ -11693,7 +12383,6 @@
         <w:pStyle w:val="BodyText"/>
       </w:pPr>
       <w:r>
-        <w:lastRenderedPageBreak/>
         <w:t>Finally, the interface exposes functionality to destroy all data stored for this world</w:t>
       </w:r>
       <w:r>
@@ -11704,11 +12393,11 @@
       <w:pPr>
         <w:pStyle w:val="KapitelII"/>
       </w:pPr>
-      <w:bookmarkStart w:id="75" w:name="_Toc174698881"/>
+      <w:bookmarkStart w:id="78" w:name="_Toc174698881"/>
       <w:r>
         <w:t>The underlying data structure</w:t>
       </w:r>
-      <w:bookmarkEnd w:id="75"/>
+      <w:bookmarkEnd w:id="78"/>
     </w:p>
     <w:p>
       <w:pPr>
@@ -11778,6 +12467,7 @@
         <w:pStyle w:val="BodyText"/>
       </w:pPr>
       <w:r>
+        <w:lastRenderedPageBreak/>
         <w:t xml:space="preserve">Every delimiter object </w:t>
       </w:r>
       <w:r>
@@ -11806,13 +12496,13 @@
       <w:pPr>
         <w:pStyle w:val="KapitelII"/>
       </w:pPr>
-      <w:bookmarkStart w:id="76" w:name="_Ref172806156"/>
-      <w:bookmarkStart w:id="77" w:name="_Toc174698882"/>
+      <w:bookmarkStart w:id="79" w:name="_Ref172806156"/>
+      <w:bookmarkStart w:id="80" w:name="_Toc174698882"/>
       <w:r>
         <w:t>Tessellation</w:t>
       </w:r>
-      <w:bookmarkEnd w:id="76"/>
-      <w:bookmarkEnd w:id="77"/>
+      <w:bookmarkEnd w:id="79"/>
+      <w:bookmarkEnd w:id="80"/>
     </w:p>
     <w:p>
       <w:pPr>
@@ -11949,7 +12639,6 @@
         <w:pStyle w:val="BodyText"/>
       </w:pPr>
       <w:r>
-        <w:lastRenderedPageBreak/>
         <w:t>There are three possible cases between two non-parallel triangles</w:t>
       </w:r>
       <w:r>
@@ -12038,7 +12727,7 @@
                     </pic:cNvPicPr>
                   </pic:nvPicPr>
                   <pic:blipFill>
-                    <a:blip r:embed="rId25">
+                    <a:blip r:embed="rId27">
                       <a:extLst>
                         <a:ext uri="{28A0092B-C50C-407E-A947-70E740481C1C}">
                           <a14:useLocalDpi xmlns:a14="http://schemas.microsoft.com/office/drawing/2010/main" val="0"/>
@@ -12074,7 +12763,8 @@
         <w:pStyle w:val="Caption"/>
         <w:jc w:val="center"/>
       </w:pPr>
-      <w:bookmarkStart w:id="78" w:name="_Toc174695969"/>
+      <w:bookmarkStart w:id="81" w:name="_Ref174785857"/>
+      <w:bookmarkStart w:id="82" w:name="_Toc174786128"/>
       <w:r>
         <w:t xml:space="preserve">Figure </w:t>
       </w:r>
@@ -12091,11 +12781,12 @@
         <w:rPr>
           <w:noProof/>
         </w:rPr>
-        <w:t>15</w:t>
+        <w:t>17</w:t>
       </w:r>
       <w:r>
         <w:fldChar w:fldCharType="end"/>
       </w:r>
+      <w:bookmarkEnd w:id="81"/>
       <w:r>
         <w:t xml:space="preserve">: Two triangles </w:t>
       </w:r>
@@ -12114,20 +12805,20 @@
       <w:r>
         <w:t xml:space="preserve"> The two triangles on the right only intersect in a single point.</w:t>
       </w:r>
-      <w:bookmarkEnd w:id="78"/>
+      <w:bookmarkEnd w:id="82"/>
     </w:p>
     <w:p>
       <w:pPr>
         <w:pStyle w:val="KapitelIII"/>
       </w:pPr>
-      <w:bookmarkStart w:id="79" w:name="_Toc174698883"/>
+      <w:bookmarkStart w:id="83" w:name="_Toc174698883"/>
       <w:r>
         <w:t xml:space="preserve">Finding the intersection </w:t>
       </w:r>
       <w:r>
         <w:t>edge</w:t>
       </w:r>
-      <w:bookmarkEnd w:id="79"/>
+      <w:bookmarkEnd w:id="83"/>
     </w:p>
     <w:p>
       <w:pPr>
@@ -12146,7 +12837,11 @@
         <w:t xml:space="preserve"> to calculate all intersection points. </w:t>
       </w:r>
       <w:r>
-        <w:t xml:space="preserve">After de-duplication of similar intersection points, the intersection type can be inferred. </w:t>
+        <w:t>After de-</w:t>
+      </w:r>
+      <w:r>
+        <w:lastRenderedPageBreak/>
+        <w:t xml:space="preserve">duplication of similar intersection points, the intersection type can be inferred. </w:t>
       </w:r>
       <w:r>
         <w:t>An intersection edge only exists if two intersection points remain</w:t>
@@ -12174,11 +12869,11 @@
       <w:pPr>
         <w:pStyle w:val="KapitelIII"/>
       </w:pPr>
-      <w:bookmarkStart w:id="80" w:name="_Toc174698884"/>
+      <w:bookmarkStart w:id="84" w:name="_Toc174698884"/>
       <w:r>
         <w:t>Performing Tessellation</w:t>
       </w:r>
-      <w:bookmarkEnd w:id="80"/>
+      <w:bookmarkEnd w:id="84"/>
     </w:p>
     <w:p>
       <w:pPr>
@@ -12228,7 +12923,7 @@
           <w:noProof/>
         </w:rPr>
         <w:drawing>
-          <wp:inline distT="0" distB="0" distL="0" distR="0" wp14:anchorId="2D6A7C7C" wp14:editId="0441A783">
+          <wp:inline distT="0" distB="0" distL="0" distR="0" wp14:anchorId="2D6A7C7C" wp14:editId="53DEB2AB">
             <wp:extent cx="5381624" cy="1076325"/>
             <wp:effectExtent l="0" t="0" r="0" b="0"/>
             <wp:docPr id="363031048" name="Picture 4"/>
@@ -12245,7 +12940,7 @@
                     </pic:cNvPicPr>
                   </pic:nvPicPr>
                   <pic:blipFill>
-                    <a:blip r:embed="rId26" cstate="print">
+                    <a:blip r:embed="rId28" cstate="print">
                       <a:extLst>
                         <a:ext uri="{28A0092B-C50C-407E-A947-70E740481C1C}">
                           <a14:useLocalDpi xmlns:a14="http://schemas.microsoft.com/office/drawing/2010/main" val="0"/>
@@ -12281,8 +12976,8 @@
         <w:pStyle w:val="Caption"/>
         <w:jc w:val="center"/>
       </w:pPr>
-      <w:bookmarkStart w:id="81" w:name="_Ref174614847"/>
-      <w:bookmarkStart w:id="82" w:name="_Toc174695970"/>
+      <w:bookmarkStart w:id="85" w:name="_Ref174614847"/>
+      <w:bookmarkStart w:id="86" w:name="_Toc174786129"/>
       <w:r>
         <w:t xml:space="preserve">Figure </w:t>
       </w:r>
@@ -12299,12 +12994,12 @@
         <w:rPr>
           <w:noProof/>
         </w:rPr>
-        <w:t>16</w:t>
+        <w:t>18</w:t>
       </w:r>
       <w:r>
         <w:fldChar w:fldCharType="end"/>
       </w:r>
-      <w:bookmarkEnd w:id="81"/>
+      <w:bookmarkEnd w:id="85"/>
       <w:r>
         <w:t xml:space="preserve">: A triangle might be split up into up to 5 </w:t>
       </w:r>
@@ -12332,14 +13027,13 @@
       <w:r>
         <w:t xml:space="preserve"> lines.</w:t>
       </w:r>
-      <w:bookmarkEnd w:id="82"/>
+      <w:bookmarkEnd w:id="86"/>
     </w:p>
     <w:p>
       <w:pPr>
         <w:pStyle w:val="BodyText"/>
       </w:pPr>
       <w:r>
-        <w:lastRenderedPageBreak/>
         <w:t xml:space="preserve">The implementation may always </w:t>
       </w:r>
       <w:r>
@@ -12430,8 +13124,8 @@
                                 <w:sz w:val="22"/>
                               </w:rPr>
                             </w:pPr>
-                            <w:bookmarkStart w:id="83" w:name="_Ref174614779"/>
-                            <w:bookmarkStart w:id="84" w:name="_Toc174695971"/>
+                            <w:bookmarkStart w:id="87" w:name="_Ref174614779"/>
+                            <w:bookmarkStart w:id="88" w:name="_Toc174786130"/>
                             <w:r>
                               <w:t xml:space="preserve">Figure </w:t>
                             </w:r>
@@ -12448,19 +13142,19 @@
                               <w:rPr>
                                 <w:noProof/>
                               </w:rPr>
-                              <w:t>17</w:t>
+                              <w:t>19</w:t>
                             </w:r>
                             <w:r>
                               <w:fldChar w:fldCharType="end"/>
                             </w:r>
-                            <w:bookmarkEnd w:id="83"/>
+                            <w:bookmarkEnd w:id="87"/>
                             <w:r>
                               <w:t xml:space="preserve">: </w:t>
                             </w:r>
                             <w:r>
                               <w:t>Showcase of the general tessellation algorithm.</w:t>
                             </w:r>
-                            <w:bookmarkEnd w:id="84"/>
+                            <w:bookmarkEnd w:id="88"/>
                           </w:p>
                         </w:txbxContent>
                       </wps:txbx>
@@ -12478,11 +13172,7 @@
           </mc:Choice>
           <mc:Fallback>
             <w:pict>
-              <v:shapetype w14:anchorId="053B83DF" id="_x0000_t202" coordsize="21600,21600" o:spt="202" path="m,l,21600r21600,l21600,xe">
-                <v:stroke joinstyle="miter"/>
-                <v:path gradientshapeok="t" o:connecttype="rect"/>
-              </v:shapetype>
-              <v:shape id="Text Box 1" o:spid="_x0000_s1026" type="#_x0000_t202" style="position:absolute;left:0;text-align:left;margin-left:198.55pt;margin-top:312.75pt;width:226.7pt;height:.05pt;z-index:251670016;visibility:visible;mso-wrap-style:square;mso-wrap-distance-left:9pt;mso-wrap-distance-top:0;mso-wrap-distance-right:9pt;mso-wrap-distance-bottom:0;mso-position-horizontal:absolute;mso-position-horizontal-relative:text;mso-position-vertical:absolute;mso-position-vertical-relative:text;v-text-anchor:top" o:gfxdata="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" stroked="f">
+              <v:shape w14:anchorId="053B83DF" id="_x0000_s1027" type="#_x0000_t202" style="position:absolute;left:0;text-align:left;margin-left:198.55pt;margin-top:312.75pt;width:226.7pt;height:.05pt;z-index:251670016;visibility:visible;mso-wrap-style:square;mso-wrap-distance-left:9pt;mso-wrap-distance-top:0;mso-wrap-distance-right:9pt;mso-wrap-distance-bottom:0;mso-position-horizontal:absolute;mso-position-horizontal-relative:text;mso-position-vertical:absolute;mso-position-vertical-relative:text;v-text-anchor:top" o:gfxdata="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" stroked="f">
                 <v:textbox style="mso-fit-shape-to-text:t" inset="0,0,0,0">
                   <w:txbxContent>
                     <w:p>
@@ -12494,8 +13184,8 @@
                           <w:sz w:val="22"/>
                         </w:rPr>
                       </w:pPr>
-                      <w:bookmarkStart w:id="85" w:name="_Ref174614779"/>
-                      <w:bookmarkStart w:id="86" w:name="_Toc174695971"/>
+                      <w:bookmarkStart w:id="89" w:name="_Ref174614779"/>
+                      <w:bookmarkStart w:id="90" w:name="_Toc174786130"/>
                       <w:r>
                         <w:t xml:space="preserve">Figure </w:t>
                       </w:r>
@@ -12512,19 +13202,19 @@
                         <w:rPr>
                           <w:noProof/>
                         </w:rPr>
-                        <w:t>17</w:t>
+                        <w:t>19</w:t>
                       </w:r>
                       <w:r>
                         <w:fldChar w:fldCharType="end"/>
                       </w:r>
-                      <w:bookmarkEnd w:id="85"/>
+                      <w:bookmarkEnd w:id="89"/>
                       <w:r>
                         <w:t xml:space="preserve">: </w:t>
                       </w:r>
                       <w:r>
                         <w:t>Showcase of the general tessellation algorithm.</w:t>
                       </w:r>
-                      <w:bookmarkEnd w:id="86"/>
+                      <w:bookmarkEnd w:id="90"/>
                     </w:p>
                   </w:txbxContent>
                 </v:textbox>
@@ -12564,7 +13254,7 @@
                     </pic:cNvPicPr>
                   </pic:nvPicPr>
                   <pic:blipFill>
-                    <a:blip r:embed="rId27">
+                    <a:blip r:embed="rId29">
                       <a:extLst>
                         <a:ext uri="{28A0092B-C50C-407E-A947-70E740481C1C}">
                           <a14:useLocalDpi xmlns:a14="http://schemas.microsoft.com/office/drawing/2010/main" val="0"/>
@@ -12648,7 +13338,11 @@
         <w:t xml:space="preserve">line is the infinite expansion of the intersection edge). </w:t>
       </w:r>
       <w:r>
-        <w:t>The algorithm then subdivides the input triangle by queuing five pre-defined triangles from the pool of points, such as seen in</w:t>
+        <w:t xml:space="preserve">The algorithm then </w:t>
+      </w:r>
+      <w:r>
+        <w:lastRenderedPageBreak/>
+        <w:t>subdivides the input triangle by queuing five pre-defined triangles from the pool of points, such as seen in</w:t>
       </w:r>
       <w:r>
         <w:t xml:space="preserve"> </w:t>
@@ -12732,11 +13426,11 @@
       <w:pPr>
         <w:pStyle w:val="KapitelII"/>
       </w:pPr>
-      <w:bookmarkStart w:id="87" w:name="_Toc174698885"/>
+      <w:bookmarkStart w:id="91" w:name="_Toc174698885"/>
       <w:r>
         <w:t>Parallelization</w:t>
       </w:r>
-      <w:bookmarkEnd w:id="87"/>
+      <w:bookmarkEnd w:id="91"/>
     </w:p>
     <w:p>
       <w:pPr>
@@ -12831,7 +13525,6 @@
         <w:pStyle w:val="BodyText"/>
       </w:pPr>
       <w:r>
-        <w:lastRenderedPageBreak/>
         <w:t xml:space="preserve">Clipping delimiters is a task that does not offer good scalability. </w:t>
       </w:r>
       <w:r>
@@ -12923,6 +13616,7 @@
         <w:pStyle w:val="BodyText"/>
       </w:pPr>
       <w:r>
+        <w:lastRenderedPageBreak/>
         <w:t>After the delimiters have been clipped, the solution spins up a number of desired hardware threads</w:t>
       </w:r>
       <w:r>
@@ -13065,89 +13759,125 @@
       <w:pPr>
         <w:pStyle w:val="KapitelI"/>
       </w:pPr>
-      <w:bookmarkStart w:id="88" w:name="_Toc174698886"/>
+      <w:bookmarkStart w:id="92" w:name="_Toc174698886"/>
       <w:r>
         <w:lastRenderedPageBreak/>
         <w:t>Assessment</w:t>
       </w:r>
-      <w:bookmarkEnd w:id="88"/>
+      <w:bookmarkEnd w:id="92"/>
     </w:p>
     <w:p>
       <w:pPr>
         <w:pStyle w:val="KapitelII"/>
       </w:pPr>
-      <w:bookmarkStart w:id="89" w:name="_Toc174698887"/>
+      <w:bookmarkStart w:id="93" w:name="_Toc174698887"/>
       <w:r>
         <w:t>Fulfillment</w:t>
       </w:r>
       <w:r>
         <w:t xml:space="preserve"> of the requirements</w:t>
       </w:r>
-      <w:bookmarkEnd w:id="89"/>
+      <w:bookmarkEnd w:id="93"/>
     </w:p>
     <w:p>
       <w:pPr>
         <w:pStyle w:val="KapitelII"/>
       </w:pPr>
-      <w:bookmarkStart w:id="90" w:name="_Toc174698888"/>
+      <w:bookmarkStart w:id="94" w:name="_Toc174698888"/>
       <w:r>
         <w:t xml:space="preserve">Example </w:t>
       </w:r>
       <w:r>
         <w:t>Scenarios</w:t>
       </w:r>
-      <w:bookmarkEnd w:id="90"/>
+      <w:bookmarkEnd w:id="94"/>
     </w:p>
     <w:p>
       <w:pPr>
         <w:pStyle w:val="KapitelII"/>
       </w:pPr>
-      <w:bookmarkStart w:id="91" w:name="_Toc174698889"/>
+      <w:bookmarkStart w:id="95" w:name="_Toc174698889"/>
       <w:r>
         <w:t>Performance</w:t>
       </w:r>
-      <w:bookmarkEnd w:id="91"/>
+      <w:bookmarkEnd w:id="95"/>
     </w:p>
     <w:p>
       <w:pPr>
         <w:pStyle w:val="KapitelII"/>
       </w:pPr>
-      <w:bookmarkStart w:id="92" w:name="_Toc174698890"/>
+      <w:bookmarkStart w:id="96" w:name="_Toc174698890"/>
       <w:r>
         <w:t xml:space="preserve">Comparison </w:t>
       </w:r>
       <w:r>
         <w:t>with other approaches</w:t>
       </w:r>
-      <w:bookmarkEnd w:id="92"/>
+      <w:bookmarkEnd w:id="96"/>
     </w:p>
     <w:p>
       <w:pPr>
         <w:pStyle w:val="KapitelI"/>
       </w:pPr>
-      <w:bookmarkStart w:id="93" w:name="_Toc174698891"/>
+      <w:bookmarkStart w:id="97" w:name="_Toc174698891"/>
+      <w:bookmarkStart w:id="98" w:name="_Ref174787368"/>
+      <w:bookmarkStart w:id="99" w:name="_Ref174787372"/>
       <w:r>
         <w:lastRenderedPageBreak/>
         <w:t>Future Work</w:t>
       </w:r>
-      <w:bookmarkEnd w:id="93"/>
+      <w:bookmarkEnd w:id="97"/>
+      <w:bookmarkEnd w:id="98"/>
+      <w:bookmarkEnd w:id="99"/>
+    </w:p>
+    <w:p>
+      <w:pPr>
+        <w:pStyle w:val="BodyText"/>
+      </w:pPr>
+      <w:r>
+        <w:t>Many smaller details already listed inside thesis</w:t>
+      </w:r>
+    </w:p>
+    <w:p>
+      <w:pPr>
+        <w:pStyle w:val="BodyText"/>
+      </w:pPr>
+      <w:r>
+        <w:t>Serialization</w:t>
+      </w:r>
+    </w:p>
+    <w:p>
+      <w:pPr>
+        <w:pStyle w:val="BodyText"/>
+      </w:pPr>
+      <w:r>
+        <w:t>Mesh Optimization</w:t>
+      </w:r>
+    </w:p>
+    <w:p>
+      <w:pPr>
+        <w:pStyle w:val="BodyText"/>
+      </w:pPr>
+      <w:r>
+        <w:t>Fixed point</w:t>
+      </w:r>
     </w:p>
     <w:p>
       <w:pPr>
         <w:pStyle w:val="KapitelI"/>
       </w:pPr>
-      <w:bookmarkStart w:id="94" w:name="_Toc174698892"/>
+      <w:bookmarkStart w:id="100" w:name="_Toc174698892"/>
       <w:r>
         <w:lastRenderedPageBreak/>
         <w:t>Conclusion</w:t>
       </w:r>
-      <w:bookmarkEnd w:id="94"/>
+      <w:bookmarkEnd w:id="100"/>
     </w:p>
     <w:p>
       <w:pPr>
         <w:pStyle w:val="VerzeichnisberschriftimInhaltsverzeichnisgelistet"/>
       </w:pPr>
-      <w:bookmarkStart w:id="95" w:name="_Toc174698893"/>
+      <w:bookmarkStart w:id="101" w:name="_Toc174698893"/>
       <w:r>
         <w:lastRenderedPageBreak/>
         <w:t>List</w:t>
@@ -13155,7 +13885,7 @@
       <w:r>
         <w:t xml:space="preserve"> of figures</w:t>
       </w:r>
-      <w:bookmarkEnd w:id="95"/>
+      <w:bookmarkEnd w:id="101"/>
     </w:p>
     <w:p>
       <w:pPr>
@@ -13181,7 +13911,7 @@
       <w:r>
         <w:fldChar w:fldCharType="separate"/>
       </w:r>
-      <w:hyperlink w:anchor="_Toc174695955" w:history="1">
+      <w:hyperlink w:anchor="_Toc174786113" w:history="1">
         <w:r>
           <w:rPr>
             <w:rStyle w:val="Hyperlink"/>
@@ -13208,7 +13938,7 @@
             <w:noProof/>
             <w:webHidden/>
           </w:rPr>
-          <w:instrText xml:space="preserve"> PAGEREF _Toc174695955 \h </w:instrText>
+          <w:instrText xml:space="preserve"> PAGEREF _Toc174786113 \h </w:instrText>
         </w:r>
         <w:r>
           <w:rPr>
@@ -13254,7 +13984,7 @@
           <w14:ligatures w14:val="standardContextual"/>
         </w:rPr>
       </w:pPr>
-      <w:hyperlink w:anchor="_Toc174695956" w:history="1">
+      <w:hyperlink w:anchor="_Toc174786114" w:history="1">
         <w:r>
           <w:rPr>
             <w:rStyle w:val="Hyperlink"/>
@@ -13281,7 +14011,7 @@
             <w:noProof/>
             <w:webHidden/>
           </w:rPr>
-          <w:instrText xml:space="preserve"> PAGEREF _Toc174695956 \h </w:instrText>
+          <w:instrText xml:space="preserve"> PAGEREF _Toc174786114 \h </w:instrText>
         </w:r>
         <w:r>
           <w:rPr>
@@ -13327,7 +14057,7 @@
           <w14:ligatures w14:val="standardContextual"/>
         </w:rPr>
       </w:pPr>
-      <w:hyperlink w:anchor="_Toc174695957" w:history="1">
+      <w:hyperlink w:anchor="_Toc174786115" w:history="1">
         <w:r>
           <w:rPr>
             <w:rStyle w:val="Hyperlink"/>
@@ -13354,7 +14084,7 @@
             <w:noProof/>
             <w:webHidden/>
           </w:rPr>
-          <w:instrText xml:space="preserve"> PAGEREF _Toc174695957 \h </w:instrText>
+          <w:instrText xml:space="preserve"> PAGEREF _Toc174786115 \h </w:instrText>
         </w:r>
         <w:r>
           <w:rPr>
@@ -13400,7 +14130,7 @@
           <w14:ligatures w14:val="standardContextual"/>
         </w:rPr>
       </w:pPr>
-      <w:hyperlink w:anchor="_Toc174695958" w:history="1">
+      <w:hyperlink w:anchor="_Toc174786116" w:history="1">
         <w:r>
           <w:rPr>
             <w:rStyle w:val="Hyperlink"/>
@@ -13427,7 +14157,7 @@
             <w:noProof/>
             <w:webHidden/>
           </w:rPr>
-          <w:instrText xml:space="preserve"> PAGEREF _Toc174695958 \h </w:instrText>
+          <w:instrText xml:space="preserve"> PAGEREF _Toc174786116 \h </w:instrText>
         </w:r>
         <w:r>
           <w:rPr>
@@ -13473,7 +14203,7 @@
           <w14:ligatures w14:val="standardContextual"/>
         </w:rPr>
       </w:pPr>
-      <w:hyperlink w:anchor="_Toc174695959" w:history="1">
+      <w:hyperlink w:anchor="_Toc174786117" w:history="1">
         <w:r>
           <w:rPr>
             <w:rStyle w:val="Hyperlink"/>
@@ -13500,7 +14230,7 @@
             <w:noProof/>
             <w:webHidden/>
           </w:rPr>
-          <w:instrText xml:space="preserve"> PAGEREF _Toc174695959 \h </w:instrText>
+          <w:instrText xml:space="preserve"> PAGEREF _Toc174786117 \h </w:instrText>
         </w:r>
         <w:r>
           <w:rPr>
@@ -13546,7 +14276,7 @@
           <w14:ligatures w14:val="standardContextual"/>
         </w:rPr>
       </w:pPr>
-      <w:hyperlink w:anchor="_Toc174695960" w:history="1">
+      <w:hyperlink w:anchor="_Toc174786118" w:history="1">
         <w:r>
           <w:rPr>
             <w:rStyle w:val="Hyperlink"/>
@@ -13573,7 +14303,7 @@
             <w:noProof/>
             <w:webHidden/>
           </w:rPr>
-          <w:instrText xml:space="preserve"> PAGEREF _Toc174695960 \h </w:instrText>
+          <w:instrText xml:space="preserve"> PAGEREF _Toc174786118 \h </w:instrText>
         </w:r>
         <w:r>
           <w:rPr>
@@ -13619,7 +14349,7 @@
           <w14:ligatures w14:val="standardContextual"/>
         </w:rPr>
       </w:pPr>
-      <w:hyperlink w:anchor="_Toc174695961" w:history="1">
+      <w:hyperlink w:anchor="_Toc174786119" w:history="1">
         <w:r>
           <w:rPr>
             <w:rStyle w:val="Hyperlink"/>
@@ -13646,7 +14376,7 @@
             <w:noProof/>
             <w:webHidden/>
           </w:rPr>
-          <w:instrText xml:space="preserve"> PAGEREF _Toc174695961 \h </w:instrText>
+          <w:instrText xml:space="preserve"> PAGEREF _Toc174786119 \h </w:instrText>
         </w:r>
         <w:r>
           <w:rPr>
@@ -13692,7 +14422,7 @@
           <w14:ligatures w14:val="standardContextual"/>
         </w:rPr>
       </w:pPr>
-      <w:hyperlink w:anchor="_Toc174695962" w:history="1">
+      <w:hyperlink w:anchor="_Toc174786120" w:history="1">
         <w:r>
           <w:rPr>
             <w:rStyle w:val="Hyperlink"/>
@@ -13719,7 +14449,7 @@
             <w:noProof/>
             <w:webHidden/>
           </w:rPr>
-          <w:instrText xml:space="preserve"> PAGEREF _Toc174695962 \h </w:instrText>
+          <w:instrText xml:space="preserve"> PAGEREF _Toc174786120 \h </w:instrText>
         </w:r>
         <w:r>
           <w:rPr>
@@ -13765,7 +14495,7 @@
           <w14:ligatures w14:val="standardContextual"/>
         </w:rPr>
       </w:pPr>
-      <w:hyperlink w:anchor="_Toc174695963" w:history="1">
+      <w:hyperlink w:anchor="_Toc174786121" w:history="1">
         <w:r>
           <w:rPr>
             <w:rStyle w:val="Hyperlink"/>
@@ -13792,7 +14522,7 @@
             <w:noProof/>
             <w:webHidden/>
           </w:rPr>
-          <w:instrText xml:space="preserve"> PAGEREF _Toc174695963 \h </w:instrText>
+          <w:instrText xml:space="preserve"> PAGEREF _Toc174786121 \h </w:instrText>
         </w:r>
         <w:r>
           <w:rPr>
@@ -13838,7 +14568,7 @@
           <w14:ligatures w14:val="standardContextual"/>
         </w:rPr>
       </w:pPr>
-      <w:hyperlink w:anchor="_Toc174695964" w:history="1">
+      <w:hyperlink w:anchor="_Toc174786122" w:history="1">
         <w:r>
           <w:rPr>
             <w:rStyle w:val="Hyperlink"/>
@@ -13865,7 +14595,7 @@
             <w:noProof/>
             <w:webHidden/>
           </w:rPr>
-          <w:instrText xml:space="preserve"> PAGEREF _Toc174695964 \h </w:instrText>
+          <w:instrText xml:space="preserve"> PAGEREF _Toc174786122 \h </w:instrText>
         </w:r>
         <w:r>
           <w:rPr>
@@ -13911,7 +14641,7 @@
           <w14:ligatures w14:val="standardContextual"/>
         </w:rPr>
       </w:pPr>
-      <w:hyperlink w:anchor="_Toc174695965" w:history="1">
+      <w:hyperlink w:anchor="_Toc174786123" w:history="1">
         <w:r>
           <w:rPr>
             <w:rStyle w:val="Hyperlink"/>
@@ -13938,7 +14668,7 @@
             <w:noProof/>
             <w:webHidden/>
           </w:rPr>
-          <w:instrText xml:space="preserve"> PAGEREF _Toc174695965 \h </w:instrText>
+          <w:instrText xml:space="preserve"> PAGEREF _Toc174786123 \h </w:instrText>
         </w:r>
         <w:r>
           <w:rPr>
@@ -13984,7 +14714,7 @@
           <w14:ligatures w14:val="standardContextual"/>
         </w:rPr>
       </w:pPr>
-      <w:hyperlink w:anchor="_Toc174695966" w:history="1">
+      <w:hyperlink w:anchor="_Toc174786124" w:history="1">
         <w:r>
           <w:rPr>
             <w:rStyle w:val="Hyperlink"/>
@@ -14011,7 +14741,7 @@
             <w:noProof/>
             <w:webHidden/>
           </w:rPr>
-          <w:instrText xml:space="preserve"> PAGEREF _Toc174695966 \h </w:instrText>
+          <w:instrText xml:space="preserve"> PAGEREF _Toc174786124 \h </w:instrText>
         </w:r>
         <w:r>
           <w:rPr>
@@ -14057,7 +14787,7 @@
           <w14:ligatures w14:val="standardContextual"/>
         </w:rPr>
       </w:pPr>
-      <w:hyperlink w:anchor="_Toc174695967" w:history="1">
+      <w:hyperlink w:anchor="_Toc174786125" w:history="1">
         <w:r>
           <w:rPr>
             <w:rStyle w:val="Hyperlink"/>
@@ -14084,7 +14814,7 @@
             <w:noProof/>
             <w:webHidden/>
           </w:rPr>
-          <w:instrText xml:space="preserve"> PAGEREF _Toc174695967 \h </w:instrText>
+          <w:instrText xml:space="preserve"> PAGEREF _Toc174786125 \h </w:instrText>
         </w:r>
         <w:r>
           <w:rPr>
@@ -14130,7 +14860,7 @@
           <w14:ligatures w14:val="standardContextual"/>
         </w:rPr>
       </w:pPr>
-      <w:hyperlink w:anchor="_Toc174695968" w:history="1">
+      <w:hyperlink w:anchor="_Toc174786126" w:history="1">
         <w:r>
           <w:rPr>
             <w:rStyle w:val="Hyperlink"/>
@@ -14157,7 +14887,7 @@
             <w:noProof/>
             <w:webHidden/>
           </w:rPr>
-          <w:instrText xml:space="preserve"> PAGEREF _Toc174695968 \h </w:instrText>
+          <w:instrText xml:space="preserve"> PAGEREF _Toc174786126 \h </w:instrText>
         </w:r>
         <w:r>
           <w:rPr>
@@ -14203,13 +14933,21 @@
           <w14:ligatures w14:val="standardContextual"/>
         </w:rPr>
       </w:pPr>
-      <w:hyperlink w:anchor="_Toc174695969" w:history="1">
+      <w:hyperlink w:anchor="_Toc174786127" w:history="1">
         <w:r>
           <w:rPr>
             <w:rStyle w:val="Hyperlink"/>
             <w:noProof/>
           </w:rPr>
-          <w:t>Figure 15: Two triangles on the left intersect along an edge, therefore requiring tessellation. The two triangles on the right only intersect in a single point.</w:t>
+          <w:t xml:space="preserve">Figure 15: Precision of floating-point values at given intervals. </w:t>
+        </w:r>
+        <w:r>
+          <w:rPr>
+            <w:rStyle w:val="Hyperlink"/>
+            <w:noProof/>
+            <w:lang w:val="de-DE"/>
+          </w:rPr>
+          <w:t>[10]</w:t>
         </w:r>
         <w:r>
           <w:rPr>
@@ -14230,7 +14968,7 @@
             <w:noProof/>
             <w:webHidden/>
           </w:rPr>
-          <w:instrText xml:space="preserve"> PAGEREF _Toc174695969 \h </w:instrText>
+          <w:instrText xml:space="preserve"> PAGEREF _Toc174786127 \h </w:instrText>
         </w:r>
         <w:r>
           <w:rPr>
@@ -14250,7 +14988,7 @@
             <w:noProof/>
             <w:webHidden/>
           </w:rPr>
-          <w:t>29</w:t>
+          <w:t>27</w:t>
         </w:r>
         <w:r>
           <w:rPr>
@@ -14276,13 +15014,13 @@
           <w14:ligatures w14:val="standardContextual"/>
         </w:rPr>
       </w:pPr>
-      <w:hyperlink w:anchor="_Toc174695970" w:history="1">
+      <w:hyperlink w:anchor="_Toc174786128" w:history="1">
         <w:r>
           <w:rPr>
             <w:rStyle w:val="Hyperlink"/>
             <w:noProof/>
           </w:rPr>
-          <w:t>Figure 16: A triangle might be split up into up to 5 sub triangles. The intersection edge is indicated in green. The sub triangles are indicated by the dotted red lines.</w:t>
+          <w:t>Figure 16: Two triangles on the left intersect along an edge, therefore requiring tessellation. The two triangles on the right only intersect in a single point.</w:t>
         </w:r>
         <w:r>
           <w:rPr>
@@ -14303,7 +15041,7 @@
             <w:noProof/>
             <w:webHidden/>
           </w:rPr>
-          <w:instrText xml:space="preserve"> PAGEREF _Toc174695970 \h </w:instrText>
+          <w:instrText xml:space="preserve"> PAGEREF _Toc174786128 \h </w:instrText>
         </w:r>
         <w:r>
           <w:rPr>
@@ -14323,7 +15061,7 @@
             <w:noProof/>
             <w:webHidden/>
           </w:rPr>
-          <w:t>29</w:t>
+          <w:t>30</w:t>
         </w:r>
         <w:r>
           <w:rPr>
@@ -14349,13 +15087,13 @@
           <w14:ligatures w14:val="standardContextual"/>
         </w:rPr>
       </w:pPr>
-      <w:hyperlink w:anchor="_Toc174695971" w:history="1">
+      <w:hyperlink w:anchor="_Toc174786129" w:history="1">
         <w:r>
           <w:rPr>
             <w:rStyle w:val="Hyperlink"/>
             <w:noProof/>
           </w:rPr>
-          <w:t>Figure 17: Showcase of the general tessellation algorithm.</w:t>
+          <w:t>Figure 17: A triangle might be split up into up to 5 sub triangles. The intersection edge is indicated in green. The sub triangles are indicated by the dotted red lines.</w:t>
         </w:r>
         <w:r>
           <w:rPr>
@@ -14376,7 +15114,7 @@
             <w:noProof/>
             <w:webHidden/>
           </w:rPr>
-          <w:instrText xml:space="preserve"> PAGEREF _Toc174695971 \h </w:instrText>
+          <w:instrText xml:space="preserve"> PAGEREF _Toc174786129 \h </w:instrText>
         </w:r>
         <w:r>
           <w:rPr>
@@ -14409,13 +15147,86 @@
     </w:p>
     <w:p>
       <w:pPr>
+        <w:pStyle w:val="TableofFigures"/>
+        <w:tabs>
+          <w:tab w:val="right" w:leader="dot" w:pos="8495"/>
+        </w:tabs>
+        <w:rPr>
+          <w:rFonts w:eastAsiaTheme="minorEastAsia"/>
+          <w:noProof/>
+          <w:kern w:val="2"/>
+          <w:sz w:val="24"/>
+          <w:szCs w:val="24"/>
+          <w14:ligatures w14:val="standardContextual"/>
+        </w:rPr>
+      </w:pPr>
+      <w:hyperlink w:anchor="_Toc174786130" w:history="1">
+        <w:r>
+          <w:rPr>
+            <w:rStyle w:val="Hyperlink"/>
+            <w:noProof/>
+          </w:rPr>
+          <w:t>Figure 18: Showcase of the general tessellation algorithm.</w:t>
+        </w:r>
+        <w:r>
+          <w:rPr>
+            <w:noProof/>
+            <w:webHidden/>
+          </w:rPr>
+          <w:tab/>
+        </w:r>
+        <w:r>
+          <w:rPr>
+            <w:noProof/>
+            <w:webHidden/>
+          </w:rPr>
+          <w:fldChar w:fldCharType="begin"/>
+        </w:r>
+        <w:r>
+          <w:rPr>
+            <w:noProof/>
+            <w:webHidden/>
+          </w:rPr>
+          <w:instrText xml:space="preserve"> PAGEREF _Toc174786130 \h </w:instrText>
+        </w:r>
+        <w:r>
+          <w:rPr>
+            <w:noProof/>
+            <w:webHidden/>
+          </w:rPr>
+        </w:r>
+        <w:r>
+          <w:rPr>
+            <w:noProof/>
+            <w:webHidden/>
+          </w:rPr>
+          <w:fldChar w:fldCharType="separate"/>
+        </w:r>
+        <w:r>
+          <w:rPr>
+            <w:noProof/>
+            <w:webHidden/>
+          </w:rPr>
+          <w:t>31</w:t>
+        </w:r>
+        <w:r>
+          <w:rPr>
+            <w:noProof/>
+            <w:webHidden/>
+          </w:rPr>
+          <w:fldChar w:fldCharType="end"/>
+        </w:r>
+      </w:hyperlink>
+    </w:p>
+    <w:p>
+      <w:pPr>
         <w:pStyle w:val="BodyText"/>
       </w:pPr>
       <w:r>
         <w:fldChar w:fldCharType="end"/>
       </w:r>
     </w:p>
-    <w:bookmarkStart w:id="96" w:name="_Toc174698894" w:displacedByCustomXml="next"/>
+    <w:bookmarkStart w:id="102" w:name="_Toc174698894" w:displacedByCustomXml="next"/>
     <w:sdt>
       <w:sdtPr>
         <w:rPr>
@@ -14435,7 +15246,7 @@
           <w:r>
             <w:t>Bibliography</w:t>
           </w:r>
-          <w:bookmarkEnd w:id="96"/>
+          <w:bookmarkEnd w:id="102"/>
         </w:p>
         <w:sdt>
           <w:sdtPr>
@@ -14473,12 +15284,12 @@
                 <w:tblLook w:val="04A0" w:firstRow="1" w:lastRow="0" w:firstColumn="1" w:lastColumn="0" w:noHBand="0" w:noVBand="1"/>
               </w:tblPr>
               <w:tblGrid>
-                <w:gridCol w:w="442"/>
-                <w:gridCol w:w="8063"/>
+                <w:gridCol w:w="400"/>
+                <w:gridCol w:w="8105"/>
               </w:tblGrid>
               <w:tr>
                 <w:trPr>
-                  <w:divId w:val="541065353"/>
+                  <w:divId w:val="707141992"/>
                   <w:tblCellSpacing w:w="15" w:type="dxa"/>
                 </w:trPr>
                 <w:tc>
@@ -14489,6 +15300,7 @@
                   <w:p>
                     <w:pPr>
                       <w:pStyle w:val="Bibliography"/>
+                      <w:ind w:left="35" w:right="-525" w:hanging="35"/>
                       <w:rPr>
                         <w:noProof/>
                         <w:sz w:val="24"/>
@@ -14526,7 +15338,7 @@
               </w:tr>
               <w:tr>
                 <w:trPr>
-                  <w:divId w:val="541065353"/>
+                  <w:divId w:val="707141992"/>
                   <w:tblCellSpacing w:w="15" w:type="dxa"/>
                 </w:trPr>
                 <w:tc>
@@ -14572,7 +15384,7 @@
               </w:tr>
               <w:tr>
                 <w:trPr>
-                  <w:divId w:val="541065353"/>
+                  <w:divId w:val="707141992"/>
                   <w:tblCellSpacing w:w="15" w:type="dxa"/>
                 </w:trPr>
                 <w:tc>
@@ -14632,7 +15444,7 @@
               </w:tr>
               <w:tr>
                 <w:trPr>
-                  <w:divId w:val="541065353"/>
+                  <w:divId w:val="707141992"/>
                   <w:tblCellSpacing w:w="15" w:type="dxa"/>
                 </w:trPr>
                 <w:tc>
@@ -14692,7 +15504,7 @@
               </w:tr>
               <w:tr>
                 <w:trPr>
-                  <w:divId w:val="541065353"/>
+                  <w:divId w:val="707141992"/>
                   <w:tblCellSpacing w:w="15" w:type="dxa"/>
                 </w:trPr>
                 <w:tc>
@@ -14738,7 +15550,7 @@
               </w:tr>
               <w:tr>
                 <w:trPr>
-                  <w:divId w:val="541065353"/>
+                  <w:divId w:val="707141992"/>
                   <w:tblCellSpacing w:w="15" w:type="dxa"/>
                 </w:trPr>
                 <w:tc>
@@ -14784,7 +15596,7 @@
               </w:tr>
               <w:tr>
                 <w:trPr>
-                  <w:divId w:val="541065353"/>
+                  <w:divId w:val="707141992"/>
                   <w:tblCellSpacing w:w="15" w:type="dxa"/>
                 </w:trPr>
                 <w:tc>
@@ -14830,7 +15642,7 @@
               </w:tr>
               <w:tr>
                 <w:trPr>
-                  <w:divId w:val="541065353"/>
+                  <w:divId w:val="707141992"/>
                   <w:tblCellSpacing w:w="15" w:type="dxa"/>
                 </w:trPr>
                 <w:tc>
@@ -14876,7 +15688,7 @@
               </w:tr>
               <w:tr>
                 <w:trPr>
-                  <w:divId w:val="541065353"/>
+                  <w:divId w:val="707141992"/>
                   <w:tblCellSpacing w:w="15" w:type="dxa"/>
                 </w:trPr>
                 <w:tc>
@@ -14936,7 +15748,7 @@
               </w:tr>
               <w:tr>
                 <w:trPr>
-                  <w:divId w:val="541065353"/>
+                  <w:divId w:val="707141992"/>
                   <w:tblCellSpacing w:w="15" w:type="dxa"/>
                 </w:trPr>
                 <w:tc>
@@ -14956,6 +15768,52 @@
                         <w:noProof/>
                       </w:rPr>
                       <w:t xml:space="preserve">[10] </w:t>
+                    </w:r>
+                  </w:p>
+                </w:tc>
+                <w:tc>
+                  <w:tcPr>
+                    <w:tcW w:w="0" w:type="auto"/>
+                    <w:hideMark/>
+                  </w:tcPr>
+                  <w:p>
+                    <w:pPr>
+                      <w:pStyle w:val="Bibliography"/>
+                      <w:rPr>
+                        <w:noProof/>
+                      </w:rPr>
+                    </w:pPr>
+                    <w:r>
+                      <w:rPr>
+                        <w:noProof/>
+                      </w:rPr>
+                      <w:t>Wikipedia, "Floating-point arithmetic," [Online]. Available: https://upload.wikimedia.org/wikipedia/commons/b/b6/FloatingPointPrecisionAugmented.png. [Accessed 17 8 2024].</w:t>
+                    </w:r>
+                  </w:p>
+                </w:tc>
+              </w:tr>
+              <w:tr>
+                <w:trPr>
+                  <w:divId w:val="707141992"/>
+                  <w:tblCellSpacing w:w="15" w:type="dxa"/>
+                </w:trPr>
+                <w:tc>
+                  <w:tcPr>
+                    <w:tcW w:w="50" w:type="pct"/>
+                    <w:hideMark/>
+                  </w:tcPr>
+                  <w:p>
+                    <w:pPr>
+                      <w:pStyle w:val="Bibliography"/>
+                      <w:rPr>
+                        <w:noProof/>
+                      </w:rPr>
+                    </w:pPr>
+                    <w:r>
+                      <w:rPr>
+                        <w:noProof/>
+                      </w:rPr>
+                      <w:t xml:space="preserve">[11] </w:t>
                     </w:r>
                   </w:p>
                 </w:tc>
@@ -14997,7 +15855,7 @@
             </w:tbl>
             <w:p>
               <w:pPr>
-                <w:divId w:val="541065353"/>
+                <w:divId w:val="707141992"/>
                 <w:rPr>
                   <w:rFonts w:eastAsia="Times New Roman"/>
                   <w:noProof/>
@@ -15024,8 +15882,8 @@
       </w:pPr>
     </w:p>
     <w:sectPr>
-      <w:footerReference w:type="even" r:id="rId28"/>
-      <w:footerReference w:type="default" r:id="rId29"/>
+      <w:footerReference w:type="even" r:id="rId30"/>
+      <w:footerReference w:type="default" r:id="rId31"/>
       <w:pgSz w:w="11907" w:h="16838" w:code="9"/>
       <w:pgMar w:top="1134" w:right="1134" w:bottom="1134" w:left="2268" w:header="1134" w:footer="652" w:gutter="0"/>
       <w:pgNumType w:start="1"/>
@@ -19542,6 +20400,7 @@
     <w:rsid w:val="00833B7E"/>
     <w:rsid w:val="00852B0F"/>
     <w:rsid w:val="008A746D"/>
+    <w:rsid w:val="00905CC7"/>
     <w:rsid w:val="00916C98"/>
     <w:rsid w:val="00956DFC"/>
     <w:rsid w:val="00966249"/>
@@ -19550,11 +20409,13 @@
     <w:rsid w:val="009E78E2"/>
     <w:rsid w:val="00A10ACB"/>
     <w:rsid w:val="00A567CB"/>
+    <w:rsid w:val="00A72226"/>
     <w:rsid w:val="00AC3F7E"/>
     <w:rsid w:val="00B14DFA"/>
     <w:rsid w:val="00B157D0"/>
     <w:rsid w:val="00B371F5"/>
     <w:rsid w:val="00B37BBE"/>
+    <w:rsid w:val="00B43816"/>
     <w:rsid w:val="00B83AF5"/>
     <w:rsid w:val="00C52141"/>
     <w:rsid w:val="00C66753"/>
@@ -20522,13 +21383,29 @@
         </b:NameList>
       </b:Author>
     </b:Author>
+    <b:RefOrder>11</b:RefOrder>
+  </b:Source>
+  <b:Source>
+    <b:Tag>Wik24</b:Tag>
+    <b:SourceType>InternetSite</b:SourceType>
+    <b:Guid>{612DF2E2-480B-41FB-9FCE-D6BEA0558F47}</b:Guid>
+    <b:Title>Floating-point arithmetic</b:Title>
+    <b:Author>
+      <b:Author>
+        <b:Corporate>Wikipedia</b:Corporate>
+      </b:Author>
+    </b:Author>
+    <b:YearAccessed>2024</b:YearAccessed>
+    <b:MonthAccessed>8</b:MonthAccessed>
+    <b:DayAccessed>17</b:DayAccessed>
+    <b:URL>https://upload.wikimedia.org/wikipedia/commons/b/b6/FloatingPointPrecisionAugmented.png</b:URL>
     <b:RefOrder>10</b:RefOrder>
   </b:Source>
 </b:Sources>
 </file>
 
 <file path=customXml/itemProps1.xml><?xml version="1.0" encoding="utf-8"?>
-<ds:datastoreItem xmlns:ds="http://schemas.openxmlformats.org/officeDocument/2006/customXml" ds:itemID="{30D5060C-EC0C-4844-88D2-DB60DDD48341}">
+<ds:datastoreItem xmlns:ds="http://schemas.openxmlformats.org/officeDocument/2006/customXml" ds:itemID="{1B5BB37F-A948-4FE5-BFB7-26CEDC085EFE}">
   <ds:schemaRefs>
     <ds:schemaRef ds:uri="http://schemas.openxmlformats.org/officeDocument/2006/bibliography"/>
   </ds:schemaRefs>

</xml_diff>

<commit_message>
Added a chapter about the Unity Integration, added some more details to the Implementation Overview.
</commit_message>
<xml_diff>
--- a/Text/Thesis/Text.docx
+++ b/Text/Thesis/Text.docx
@@ -348,14 +348,39 @@
                     <w:color w:val="A6A6A6" w:themeColor="background1" w:themeShade="A6"/>
                     <w:lang w:val="de-DE"/>
                   </w:rPr>
-                  <w:t xml:space="preserve">School of </w:t>
+                  <w:t xml:space="preserve">School </w:t>
                 </w:r>
+                <w:proofErr w:type="spellStart"/>
                 <w:r>
                   <w:rPr>
                     <w:color w:val="A6A6A6" w:themeColor="background1" w:themeShade="A6"/>
                     <w:lang w:val="de-DE"/>
                   </w:rPr>
-                  <w:t>Computation, Information and Technology</w:t>
+                  <w:t>of</w:t>
+                </w:r>
+                <w:proofErr w:type="spellEnd"/>
+                <w:r>
+                  <w:rPr>
+                    <w:color w:val="A6A6A6" w:themeColor="background1" w:themeShade="A6"/>
+                    <w:lang w:val="de-DE"/>
+                  </w:rPr>
+                  <w:t xml:space="preserve"> </w:t>
+                </w:r>
+                <w:proofErr w:type="spellStart"/>
+                <w:r>
+                  <w:rPr>
+                    <w:color w:val="A6A6A6" w:themeColor="background1" w:themeShade="A6"/>
+                    <w:lang w:val="de-DE"/>
+                  </w:rPr>
+                  <w:t>Computation</w:t>
+                </w:r>
+                <w:proofErr w:type="spellEnd"/>
+                <w:r>
+                  <w:rPr>
+                    <w:color w:val="A6A6A6" w:themeColor="background1" w:themeShade="A6"/>
+                    <w:lang w:val="de-DE"/>
+                  </w:rPr>
+                  <w:t>, Information and Technology</w:t>
                 </w:r>
               </w:sdtContent>
             </w:sdt>
@@ -745,7 +770,7 @@
           <w:lang w:val="de-DE"/>
         </w:rPr>
       </w:pPr>
-      <w:bookmarkStart w:id="0" w:name="_Toc174698846"/>
+      <w:bookmarkStart w:id="0" w:name="_Toc174890258"/>
       <w:r>
         <w:rPr>
           <w:lang w:val="de-DE"/>
@@ -869,7 +894,7 @@
       <w:pPr>
         <w:pStyle w:val="VerzeichnisberschriftimInhaltsverzeichnisgelistet"/>
       </w:pPr>
-      <w:bookmarkStart w:id="1" w:name="_Toc174698847"/>
+      <w:bookmarkStart w:id="1" w:name="_Toc174890259"/>
       <w:r>
         <w:lastRenderedPageBreak/>
         <w:t>Abstract</w:t>
@@ -888,7 +913,7 @@
       <w:pPr>
         <w:pStyle w:val="VerzeichnisberschriftimInhaltsverzeichnisgelistet"/>
       </w:pPr>
-      <w:bookmarkStart w:id="2" w:name="_Toc174698848"/>
+      <w:bookmarkStart w:id="2" w:name="_Toc174890260"/>
       <w:r>
         <w:lastRenderedPageBreak/>
         <w:t>Acknowledgements</w:t>
@@ -935,7 +960,7 @@
         </w:rPr>
         <w:fldChar w:fldCharType="separate"/>
       </w:r>
-      <w:hyperlink w:anchor="_Toc174698846" w:history="1">
+      <w:hyperlink w:anchor="_Toc174890258" w:history="1">
         <w:r>
           <w:rPr>
             <w:rStyle w:val="Hyperlink"/>
@@ -959,7 +984,7 @@
           <w:rPr>
             <w:webHidden/>
           </w:rPr>
-          <w:instrText xml:space="preserve"> PAGEREF _Toc174698846 \h </w:instrText>
+          <w:instrText xml:space="preserve"> PAGEREF _Toc174890258 \h </w:instrText>
         </w:r>
         <w:r>
           <w:rPr>
@@ -998,7 +1023,7 @@
           <w14:ligatures w14:val="standardContextual"/>
         </w:rPr>
       </w:pPr>
-      <w:hyperlink w:anchor="_Toc174698847" w:history="1">
+      <w:hyperlink w:anchor="_Toc174890259" w:history="1">
         <w:r>
           <w:rPr>
             <w:rStyle w:val="Hyperlink"/>
@@ -1021,7 +1046,7 @@
           <w:rPr>
             <w:webHidden/>
           </w:rPr>
-          <w:instrText xml:space="preserve"> PAGEREF _Toc174698847 \h </w:instrText>
+          <w:instrText xml:space="preserve"> PAGEREF _Toc174890259 \h </w:instrText>
         </w:r>
         <w:r>
           <w:rPr>
@@ -1060,7 +1085,7 @@
           <w14:ligatures w14:val="standardContextual"/>
         </w:rPr>
       </w:pPr>
-      <w:hyperlink w:anchor="_Toc174698848" w:history="1">
+      <w:hyperlink w:anchor="_Toc174890260" w:history="1">
         <w:r>
           <w:rPr>
             <w:rStyle w:val="Hyperlink"/>
@@ -1083,7 +1108,7 @@
           <w:rPr>
             <w:webHidden/>
           </w:rPr>
-          <w:instrText xml:space="preserve"> PAGEREF _Toc174698848 \h </w:instrText>
+          <w:instrText xml:space="preserve"> PAGEREF _Toc174890260 \h </w:instrText>
         </w:r>
         <w:r>
           <w:rPr>
@@ -1122,7 +1147,7 @@
           <w14:ligatures w14:val="standardContextual"/>
         </w:rPr>
       </w:pPr>
-      <w:hyperlink w:anchor="_Toc174698849" w:history="1">
+      <w:hyperlink w:anchor="_Toc174890261" w:history="1">
         <w:r>
           <w:rPr>
             <w:rStyle w:val="Hyperlink"/>
@@ -1162,7 +1187,7 @@
           <w:rPr>
             <w:webHidden/>
           </w:rPr>
-          <w:instrText xml:space="preserve"> PAGEREF _Toc174698849 \h </w:instrText>
+          <w:instrText xml:space="preserve"> PAGEREF _Toc174890261 \h </w:instrText>
         </w:r>
         <w:r>
           <w:rPr>
@@ -1200,7 +1225,7 @@
           <w14:ligatures w14:val="standardContextual"/>
         </w:rPr>
       </w:pPr>
-      <w:hyperlink w:anchor="_Toc174698850" w:history="1">
+      <w:hyperlink w:anchor="_Toc174890262" w:history="1">
         <w:r>
           <w:rPr>
             <w:rStyle w:val="Hyperlink"/>
@@ -1239,7 +1264,7 @@
           <w:rPr>
             <w:webHidden/>
           </w:rPr>
-          <w:instrText xml:space="preserve"> PAGEREF _Toc174698850 \h </w:instrText>
+          <w:instrText xml:space="preserve"> PAGEREF _Toc174890262 \h </w:instrText>
         </w:r>
         <w:r>
           <w:rPr>
@@ -1277,7 +1302,7 @@
           <w14:ligatures w14:val="standardContextual"/>
         </w:rPr>
       </w:pPr>
-      <w:hyperlink w:anchor="_Toc174698851" w:history="1">
+      <w:hyperlink w:anchor="_Toc174890263" w:history="1">
         <w:r>
           <w:rPr>
             <w:rStyle w:val="Hyperlink"/>
@@ -1316,7 +1341,7 @@
           <w:rPr>
             <w:webHidden/>
           </w:rPr>
-          <w:instrText xml:space="preserve"> PAGEREF _Toc174698851 \h </w:instrText>
+          <w:instrText xml:space="preserve"> PAGEREF _Toc174890263 \h </w:instrText>
         </w:r>
         <w:r>
           <w:rPr>
@@ -1354,7 +1379,7 @@
           <w14:ligatures w14:val="standardContextual"/>
         </w:rPr>
       </w:pPr>
-      <w:hyperlink w:anchor="_Toc174698852" w:history="1">
+      <w:hyperlink w:anchor="_Toc174890264" w:history="1">
         <w:r>
           <w:rPr>
             <w:rStyle w:val="Hyperlink"/>
@@ -1393,7 +1418,7 @@
           <w:rPr>
             <w:webHidden/>
           </w:rPr>
-          <w:instrText xml:space="preserve"> PAGEREF _Toc174698852 \h </w:instrText>
+          <w:instrText xml:space="preserve"> PAGEREF _Toc174890264 \h </w:instrText>
         </w:r>
         <w:r>
           <w:rPr>
@@ -1432,7 +1457,7 @@
           <w14:ligatures w14:val="standardContextual"/>
         </w:rPr>
       </w:pPr>
-      <w:hyperlink w:anchor="_Toc174698853" w:history="1">
+      <w:hyperlink w:anchor="_Toc174890265" w:history="1">
         <w:r>
           <w:rPr>
             <w:rStyle w:val="Hyperlink"/>
@@ -1472,7 +1497,7 @@
           <w:rPr>
             <w:webHidden/>
           </w:rPr>
-          <w:instrText xml:space="preserve"> PAGEREF _Toc174698853 \h </w:instrText>
+          <w:instrText xml:space="preserve"> PAGEREF _Toc174890265 \h </w:instrText>
         </w:r>
         <w:r>
           <w:rPr>
@@ -1510,7 +1535,7 @@
           <w14:ligatures w14:val="standardContextual"/>
         </w:rPr>
       </w:pPr>
-      <w:hyperlink w:anchor="_Toc174698854" w:history="1">
+      <w:hyperlink w:anchor="_Toc174890266" w:history="1">
         <w:r>
           <w:rPr>
             <w:rStyle w:val="Hyperlink"/>
@@ -1549,7 +1574,7 @@
           <w:rPr>
             <w:webHidden/>
           </w:rPr>
-          <w:instrText xml:space="preserve"> PAGEREF _Toc174698854 \h </w:instrText>
+          <w:instrText xml:space="preserve"> PAGEREF _Toc174890266 \h </w:instrText>
         </w:r>
         <w:r>
           <w:rPr>
@@ -1587,7 +1612,7 @@
           <w14:ligatures w14:val="standardContextual"/>
         </w:rPr>
       </w:pPr>
-      <w:hyperlink w:anchor="_Toc174698855" w:history="1">
+      <w:hyperlink w:anchor="_Toc174890267" w:history="1">
         <w:r>
           <w:rPr>
             <w:rStyle w:val="Hyperlink"/>
@@ -1626,7 +1651,7 @@
           <w:rPr>
             <w:webHidden/>
           </w:rPr>
-          <w:instrText xml:space="preserve"> PAGEREF _Toc174698855 \h </w:instrText>
+          <w:instrText xml:space="preserve"> PAGEREF _Toc174890267 \h </w:instrText>
         </w:r>
         <w:r>
           <w:rPr>
@@ -1664,7 +1689,7 @@
           <w14:ligatures w14:val="standardContextual"/>
         </w:rPr>
       </w:pPr>
-      <w:hyperlink w:anchor="_Toc174698856" w:history="1">
+      <w:hyperlink w:anchor="_Toc174890268" w:history="1">
         <w:r>
           <w:rPr>
             <w:rStyle w:val="Hyperlink"/>
@@ -1703,7 +1728,7 @@
           <w:rPr>
             <w:webHidden/>
           </w:rPr>
-          <w:instrText xml:space="preserve"> PAGEREF _Toc174698856 \h </w:instrText>
+          <w:instrText xml:space="preserve"> PAGEREF _Toc174890268 \h </w:instrText>
         </w:r>
         <w:r>
           <w:rPr>
@@ -1741,7 +1766,7 @@
           <w14:ligatures w14:val="standardContextual"/>
         </w:rPr>
       </w:pPr>
-      <w:hyperlink w:anchor="_Toc174698857" w:history="1">
+      <w:hyperlink w:anchor="_Toc174890269" w:history="1">
         <w:r>
           <w:rPr>
             <w:rStyle w:val="Hyperlink"/>
@@ -1780,7 +1805,7 @@
           <w:rPr>
             <w:webHidden/>
           </w:rPr>
-          <w:instrText xml:space="preserve"> PAGEREF _Toc174698857 \h </w:instrText>
+          <w:instrText xml:space="preserve"> PAGEREF _Toc174890269 \h </w:instrText>
         </w:r>
         <w:r>
           <w:rPr>
@@ -1818,7 +1843,7 @@
           <w14:ligatures w14:val="standardContextual"/>
         </w:rPr>
       </w:pPr>
-      <w:hyperlink w:anchor="_Toc174698858" w:history="1">
+      <w:hyperlink w:anchor="_Toc174890270" w:history="1">
         <w:r>
           <w:rPr>
             <w:rStyle w:val="Hyperlink"/>
@@ -1857,7 +1882,7 @@
           <w:rPr>
             <w:webHidden/>
           </w:rPr>
-          <w:instrText xml:space="preserve"> PAGEREF _Toc174698858 \h </w:instrText>
+          <w:instrText xml:space="preserve"> PAGEREF _Toc174890270 \h </w:instrText>
         </w:r>
         <w:r>
           <w:rPr>
@@ -1896,7 +1921,7 @@
           <w14:ligatures w14:val="standardContextual"/>
         </w:rPr>
       </w:pPr>
-      <w:hyperlink w:anchor="_Toc174698859" w:history="1">
+      <w:hyperlink w:anchor="_Toc174890271" w:history="1">
         <w:r>
           <w:rPr>
             <w:rStyle w:val="Hyperlink"/>
@@ -1936,7 +1961,7 @@
           <w:rPr>
             <w:webHidden/>
           </w:rPr>
-          <w:instrText xml:space="preserve"> PAGEREF _Toc174698859 \h </w:instrText>
+          <w:instrText xml:space="preserve"> PAGEREF _Toc174890271 \h </w:instrText>
         </w:r>
         <w:r>
           <w:rPr>
@@ -1974,7 +1999,7 @@
           <w14:ligatures w14:val="standardContextual"/>
         </w:rPr>
       </w:pPr>
-      <w:hyperlink w:anchor="_Toc174698860" w:history="1">
+      <w:hyperlink w:anchor="_Toc174890272" w:history="1">
         <w:r>
           <w:rPr>
             <w:rStyle w:val="Hyperlink"/>
@@ -2013,7 +2038,7 @@
           <w:rPr>
             <w:webHidden/>
           </w:rPr>
-          <w:instrText xml:space="preserve"> PAGEREF _Toc174698860 \h </w:instrText>
+          <w:instrText xml:space="preserve"> PAGEREF _Toc174890272 \h </w:instrText>
         </w:r>
         <w:r>
           <w:rPr>
@@ -2051,7 +2076,7 @@
           <w14:ligatures w14:val="standardContextual"/>
         </w:rPr>
       </w:pPr>
-      <w:hyperlink w:anchor="_Toc174698861" w:history="1">
+      <w:hyperlink w:anchor="_Toc174890273" w:history="1">
         <w:r>
           <w:rPr>
             <w:rStyle w:val="Hyperlink"/>
@@ -2090,7 +2115,7 @@
           <w:rPr>
             <w:webHidden/>
           </w:rPr>
-          <w:instrText xml:space="preserve"> PAGEREF _Toc174698861 \h </w:instrText>
+          <w:instrText xml:space="preserve"> PAGEREF _Toc174890273 \h </w:instrText>
         </w:r>
         <w:r>
           <w:rPr>
@@ -2128,7 +2153,7 @@
           <w14:ligatures w14:val="standardContextual"/>
         </w:rPr>
       </w:pPr>
-      <w:hyperlink w:anchor="_Toc174698862" w:history="1">
+      <w:hyperlink w:anchor="_Toc174890274" w:history="1">
         <w:r>
           <w:rPr>
             <w:rStyle w:val="Hyperlink"/>
@@ -2167,7 +2192,7 @@
           <w:rPr>
             <w:webHidden/>
           </w:rPr>
-          <w:instrText xml:space="preserve"> PAGEREF _Toc174698862 \h </w:instrText>
+          <w:instrText xml:space="preserve"> PAGEREF _Toc174890274 \h </w:instrText>
         </w:r>
         <w:r>
           <w:rPr>
@@ -2205,7 +2230,7 @@
           <w14:ligatures w14:val="standardContextual"/>
         </w:rPr>
       </w:pPr>
-      <w:hyperlink w:anchor="_Toc174698863" w:history="1">
+      <w:hyperlink w:anchor="_Toc174890275" w:history="1">
         <w:r>
           <w:rPr>
             <w:rStyle w:val="Hyperlink"/>
@@ -2244,7 +2269,7 @@
           <w:rPr>
             <w:webHidden/>
           </w:rPr>
-          <w:instrText xml:space="preserve"> PAGEREF _Toc174698863 \h </w:instrText>
+          <w:instrText xml:space="preserve"> PAGEREF _Toc174890275 \h </w:instrText>
         </w:r>
         <w:r>
           <w:rPr>
@@ -2286,7 +2311,7 @@
           <w14:ligatures w14:val="standardContextual"/>
         </w:rPr>
       </w:pPr>
-      <w:hyperlink w:anchor="_Toc174698864" w:history="1">
+      <w:hyperlink w:anchor="_Toc174890276" w:history="1">
         <w:r>
           <w:rPr>
             <w:rStyle w:val="Hyperlink"/>
@@ -2331,7 +2356,7 @@
             <w:noProof/>
             <w:webHidden/>
           </w:rPr>
-          <w:instrText xml:space="preserve"> PAGEREF _Toc174698864 \h </w:instrText>
+          <w:instrText xml:space="preserve"> PAGEREF _Toc174890276 \h </w:instrText>
         </w:r>
         <w:r>
           <w:rPr>
@@ -2373,7 +2398,7 @@
           <w14:ligatures w14:val="standardContextual"/>
         </w:rPr>
       </w:pPr>
-      <w:hyperlink w:anchor="_Toc174698865" w:history="1">
+      <w:hyperlink w:anchor="_Toc174890277" w:history="1">
         <w:r>
           <w:rPr>
             <w:rStyle w:val="Hyperlink"/>
@@ -2412,7 +2437,7 @@
           <w:rPr>
             <w:webHidden/>
           </w:rPr>
-          <w:instrText xml:space="preserve"> PAGEREF _Toc174698865 \h </w:instrText>
+          <w:instrText xml:space="preserve"> PAGEREF _Toc174890277 \h </w:instrText>
         </w:r>
         <w:r>
           <w:rPr>
@@ -2450,7 +2475,7 @@
           <w14:ligatures w14:val="standardContextual"/>
         </w:rPr>
       </w:pPr>
-      <w:hyperlink w:anchor="_Toc174698866" w:history="1">
+      <w:hyperlink w:anchor="_Toc174890278" w:history="1">
         <w:r>
           <w:rPr>
             <w:rStyle w:val="Hyperlink"/>
@@ -2489,7 +2514,7 @@
           <w:rPr>
             <w:webHidden/>
           </w:rPr>
-          <w:instrText xml:space="preserve"> PAGEREF _Toc174698866 \h </w:instrText>
+          <w:instrText xml:space="preserve"> PAGEREF _Toc174890278 \h </w:instrText>
         </w:r>
         <w:r>
           <w:rPr>
@@ -2531,7 +2556,7 @@
           <w14:ligatures w14:val="standardContextual"/>
         </w:rPr>
       </w:pPr>
-      <w:hyperlink w:anchor="_Toc174698867" w:history="1">
+      <w:hyperlink w:anchor="_Toc174890279" w:history="1">
         <w:r>
           <w:rPr>
             <w:rStyle w:val="Hyperlink"/>
@@ -2576,7 +2601,7 @@
             <w:noProof/>
             <w:webHidden/>
           </w:rPr>
-          <w:instrText xml:space="preserve"> PAGEREF _Toc174698867 \h </w:instrText>
+          <w:instrText xml:space="preserve"> PAGEREF _Toc174890279 \h </w:instrText>
         </w:r>
         <w:r>
           <w:rPr>
@@ -2622,7 +2647,7 @@
           <w14:ligatures w14:val="standardContextual"/>
         </w:rPr>
       </w:pPr>
-      <w:hyperlink w:anchor="_Toc174698868" w:history="1">
+      <w:hyperlink w:anchor="_Toc174890280" w:history="1">
         <w:r>
           <w:rPr>
             <w:rStyle w:val="Hyperlink"/>
@@ -2667,7 +2692,7 @@
             <w:noProof/>
             <w:webHidden/>
           </w:rPr>
-          <w:instrText xml:space="preserve"> PAGEREF _Toc174698868 \h </w:instrText>
+          <w:instrText xml:space="preserve"> PAGEREF _Toc174890280 \h </w:instrText>
         </w:r>
         <w:r>
           <w:rPr>
@@ -2713,7 +2738,7 @@
           <w14:ligatures w14:val="standardContextual"/>
         </w:rPr>
       </w:pPr>
-      <w:hyperlink w:anchor="_Toc174698869" w:history="1">
+      <w:hyperlink w:anchor="_Toc174890281" w:history="1">
         <w:r>
           <w:rPr>
             <w:rStyle w:val="Hyperlink"/>
@@ -2758,7 +2783,7 @@
             <w:noProof/>
             <w:webHidden/>
           </w:rPr>
-          <w:instrText xml:space="preserve"> PAGEREF _Toc174698869 \h </w:instrText>
+          <w:instrText xml:space="preserve"> PAGEREF _Toc174890281 \h </w:instrText>
         </w:r>
         <w:r>
           <w:rPr>
@@ -2800,7 +2825,7 @@
           <w14:ligatures w14:val="standardContextual"/>
         </w:rPr>
       </w:pPr>
-      <w:hyperlink w:anchor="_Toc174698870" w:history="1">
+      <w:hyperlink w:anchor="_Toc174890282" w:history="1">
         <w:r>
           <w:rPr>
             <w:rStyle w:val="Hyperlink"/>
@@ -2839,7 +2864,7 @@
           <w:rPr>
             <w:webHidden/>
           </w:rPr>
-          <w:instrText xml:space="preserve"> PAGEREF _Toc174698870 \h </w:instrText>
+          <w:instrText xml:space="preserve"> PAGEREF _Toc174890282 \h </w:instrText>
         </w:r>
         <w:r>
           <w:rPr>
@@ -2881,7 +2906,7 @@
           <w14:ligatures w14:val="standardContextual"/>
         </w:rPr>
       </w:pPr>
-      <w:hyperlink w:anchor="_Toc174698871" w:history="1">
+      <w:hyperlink w:anchor="_Toc174890283" w:history="1">
         <w:r>
           <w:rPr>
             <w:rStyle w:val="Hyperlink"/>
@@ -2926,7 +2951,7 @@
             <w:noProof/>
             <w:webHidden/>
           </w:rPr>
-          <w:instrText xml:space="preserve"> PAGEREF _Toc174698871 \h </w:instrText>
+          <w:instrText xml:space="preserve"> PAGEREF _Toc174890283 \h </w:instrText>
         </w:r>
         <w:r>
           <w:rPr>
@@ -2972,7 +2997,7 @@
           <w14:ligatures w14:val="standardContextual"/>
         </w:rPr>
       </w:pPr>
-      <w:hyperlink w:anchor="_Toc174698872" w:history="1">
+      <w:hyperlink w:anchor="_Toc174890284" w:history="1">
         <w:r>
           <w:rPr>
             <w:rStyle w:val="Hyperlink"/>
@@ -3017,7 +3042,7 @@
             <w:noProof/>
             <w:webHidden/>
           </w:rPr>
-          <w:instrText xml:space="preserve"> PAGEREF _Toc174698872 \h </w:instrText>
+          <w:instrText xml:space="preserve"> PAGEREF _Toc174890284 \h </w:instrText>
         </w:r>
         <w:r>
           <w:rPr>
@@ -3063,7 +3088,7 @@
           <w14:ligatures w14:val="standardContextual"/>
         </w:rPr>
       </w:pPr>
-      <w:hyperlink w:anchor="_Toc174698873" w:history="1">
+      <w:hyperlink w:anchor="_Toc174890285" w:history="1">
         <w:r>
           <w:rPr>
             <w:rStyle w:val="Hyperlink"/>
@@ -3108,7 +3133,7 @@
             <w:noProof/>
             <w:webHidden/>
           </w:rPr>
-          <w:instrText xml:space="preserve"> PAGEREF _Toc174698873 \h </w:instrText>
+          <w:instrText xml:space="preserve"> PAGEREF _Toc174890285 \h </w:instrText>
         </w:r>
         <w:r>
           <w:rPr>
@@ -3150,7 +3175,7 @@
           <w14:ligatures w14:val="standardContextual"/>
         </w:rPr>
       </w:pPr>
-      <w:hyperlink w:anchor="_Toc174698874" w:history="1">
+      <w:hyperlink w:anchor="_Toc174890286" w:history="1">
         <w:r>
           <w:rPr>
             <w:rStyle w:val="Hyperlink"/>
@@ -3189,7 +3214,7 @@
           <w:rPr>
             <w:webHidden/>
           </w:rPr>
-          <w:instrText xml:space="preserve"> PAGEREF _Toc174698874 \h </w:instrText>
+          <w:instrText xml:space="preserve"> PAGEREF _Toc174890286 \h </w:instrText>
         </w:r>
         <w:r>
           <w:rPr>
@@ -3231,7 +3256,7 @@
           <w14:ligatures w14:val="standardContextual"/>
         </w:rPr>
       </w:pPr>
-      <w:hyperlink w:anchor="_Toc174698875" w:history="1">
+      <w:hyperlink w:anchor="_Toc174890287" w:history="1">
         <w:r>
           <w:rPr>
             <w:rStyle w:val="Hyperlink"/>
@@ -3276,7 +3301,7 @@
             <w:noProof/>
             <w:webHidden/>
           </w:rPr>
-          <w:instrText xml:space="preserve"> PAGEREF _Toc174698875 \h </w:instrText>
+          <w:instrText xml:space="preserve"> PAGEREF _Toc174890287 \h </w:instrText>
         </w:r>
         <w:r>
           <w:rPr>
@@ -3322,7 +3347,7 @@
           <w14:ligatures w14:val="standardContextual"/>
         </w:rPr>
       </w:pPr>
-      <w:hyperlink w:anchor="_Toc174698876" w:history="1">
+      <w:hyperlink w:anchor="_Toc174890288" w:history="1">
         <w:r>
           <w:rPr>
             <w:rStyle w:val="Hyperlink"/>
@@ -3367,7 +3392,7 @@
             <w:noProof/>
             <w:webHidden/>
           </w:rPr>
-          <w:instrText xml:space="preserve"> PAGEREF _Toc174698876 \h </w:instrText>
+          <w:instrText xml:space="preserve"> PAGEREF _Toc174890288 \h </w:instrText>
         </w:r>
         <w:r>
           <w:rPr>
@@ -3410,7 +3435,7 @@
           <w14:ligatures w14:val="standardContextual"/>
         </w:rPr>
       </w:pPr>
-      <w:hyperlink w:anchor="_Toc174698877" w:history="1">
+      <w:hyperlink w:anchor="_Toc174890289" w:history="1">
         <w:r>
           <w:rPr>
             <w:rStyle w:val="Hyperlink"/>
@@ -3450,7 +3475,7 @@
           <w:rPr>
             <w:webHidden/>
           </w:rPr>
-          <w:instrText xml:space="preserve"> PAGEREF _Toc174698877 \h </w:instrText>
+          <w:instrText xml:space="preserve"> PAGEREF _Toc174890289 \h </w:instrText>
         </w:r>
         <w:r>
           <w:rPr>
@@ -3488,7 +3513,7 @@
           <w14:ligatures w14:val="standardContextual"/>
         </w:rPr>
       </w:pPr>
-      <w:hyperlink w:anchor="_Toc174698878" w:history="1">
+      <w:hyperlink w:anchor="_Toc174890290" w:history="1">
         <w:r>
           <w:rPr>
             <w:rStyle w:val="Hyperlink"/>
@@ -3527,7 +3552,7 @@
           <w:rPr>
             <w:webHidden/>
           </w:rPr>
-          <w:instrText xml:space="preserve"> PAGEREF _Toc174698878 \h </w:instrText>
+          <w:instrText xml:space="preserve"> PAGEREF _Toc174890290 \h </w:instrText>
         </w:r>
         <w:r>
           <w:rPr>
@@ -3565,7 +3590,7 @@
           <w14:ligatures w14:val="standardContextual"/>
         </w:rPr>
       </w:pPr>
-      <w:hyperlink w:anchor="_Toc174698879" w:history="1">
+      <w:hyperlink w:anchor="_Toc174890291" w:history="1">
         <w:r>
           <w:rPr>
             <w:rStyle w:val="Hyperlink"/>
@@ -3586,7 +3611,7 @@
           <w:rPr>
             <w:rStyle w:val="Hyperlink"/>
           </w:rPr>
-          <w:t>Dealing with Floating Point Precision</w:t>
+          <w:t>Dealing with Floating-point Precision</w:t>
         </w:r>
         <w:r>
           <w:rPr>
@@ -3604,7 +3629,7 @@
           <w:rPr>
             <w:webHidden/>
           </w:rPr>
-          <w:instrText xml:space="preserve"> PAGEREF _Toc174698879 \h </w:instrText>
+          <w:instrText xml:space="preserve"> PAGEREF _Toc174890291 \h </w:instrText>
         </w:r>
         <w:r>
           <w:rPr>
@@ -3642,7 +3667,7 @@
           <w14:ligatures w14:val="standardContextual"/>
         </w:rPr>
       </w:pPr>
-      <w:hyperlink w:anchor="_Toc174698880" w:history="1">
+      <w:hyperlink w:anchor="_Toc174890292" w:history="1">
         <w:r>
           <w:rPr>
             <w:rStyle w:val="Hyperlink"/>
@@ -3681,7 +3706,7 @@
           <w:rPr>
             <w:webHidden/>
           </w:rPr>
-          <w:instrText xml:space="preserve"> PAGEREF _Toc174698880 \h </w:instrText>
+          <w:instrText xml:space="preserve"> PAGEREF _Toc174890292 \h </w:instrText>
         </w:r>
         <w:r>
           <w:rPr>
@@ -3698,7 +3723,7 @@
           <w:rPr>
             <w:webHidden/>
           </w:rPr>
-          <w:t>27</w:t>
+          <w:t>29</w:t>
         </w:r>
         <w:r>
           <w:rPr>
@@ -3719,7 +3744,7 @@
           <w14:ligatures w14:val="standardContextual"/>
         </w:rPr>
       </w:pPr>
-      <w:hyperlink w:anchor="_Toc174698881" w:history="1">
+      <w:hyperlink w:anchor="_Toc174890293" w:history="1">
         <w:r>
           <w:rPr>
             <w:rStyle w:val="Hyperlink"/>
@@ -3758,7 +3783,7 @@
           <w:rPr>
             <w:webHidden/>
           </w:rPr>
-          <w:instrText xml:space="preserve"> PAGEREF _Toc174698881 \h </w:instrText>
+          <w:instrText xml:space="preserve"> PAGEREF _Toc174890293 \h </w:instrText>
         </w:r>
         <w:r>
           <w:rPr>
@@ -3775,7 +3800,7 @@
           <w:rPr>
             <w:webHidden/>
           </w:rPr>
-          <w:t>28</w:t>
+          <w:t>29</w:t>
         </w:r>
         <w:r>
           <w:rPr>
@@ -3796,7 +3821,7 @@
           <w14:ligatures w14:val="standardContextual"/>
         </w:rPr>
       </w:pPr>
-      <w:hyperlink w:anchor="_Toc174698882" w:history="1">
+      <w:hyperlink w:anchor="_Toc174890294" w:history="1">
         <w:r>
           <w:rPr>
             <w:rStyle w:val="Hyperlink"/>
@@ -3835,7 +3860,7 @@
           <w:rPr>
             <w:webHidden/>
           </w:rPr>
-          <w:instrText xml:space="preserve"> PAGEREF _Toc174698882 \h </w:instrText>
+          <w:instrText xml:space="preserve"> PAGEREF _Toc174890294 \h </w:instrText>
         </w:r>
         <w:r>
           <w:rPr>
@@ -3852,7 +3877,7 @@
           <w:rPr>
             <w:webHidden/>
           </w:rPr>
-          <w:t>28</w:t>
+          <w:t>30</w:t>
         </w:r>
         <w:r>
           <w:rPr>
@@ -3877,7 +3902,7 @@
           <w14:ligatures w14:val="standardContextual"/>
         </w:rPr>
       </w:pPr>
-      <w:hyperlink w:anchor="_Toc174698883" w:history="1">
+      <w:hyperlink w:anchor="_Toc174890295" w:history="1">
         <w:r>
           <w:rPr>
             <w:rStyle w:val="Hyperlink"/>
@@ -3922,7 +3947,7 @@
             <w:noProof/>
             <w:webHidden/>
           </w:rPr>
-          <w:instrText xml:space="preserve"> PAGEREF _Toc174698883 \h </w:instrText>
+          <w:instrText xml:space="preserve"> PAGEREF _Toc174890295 \h </w:instrText>
         </w:r>
         <w:r>
           <w:rPr>
@@ -3942,7 +3967,7 @@
             <w:noProof/>
             <w:webHidden/>
           </w:rPr>
-          <w:t>29</w:t>
+          <w:t>31</w:t>
         </w:r>
         <w:r>
           <w:rPr>
@@ -3968,7 +3993,7 @@
           <w14:ligatures w14:val="standardContextual"/>
         </w:rPr>
       </w:pPr>
-      <w:hyperlink w:anchor="_Toc174698884" w:history="1">
+      <w:hyperlink w:anchor="_Toc174890296" w:history="1">
         <w:r>
           <w:rPr>
             <w:rStyle w:val="Hyperlink"/>
@@ -4013,7 +4038,7 @@
             <w:noProof/>
             <w:webHidden/>
           </w:rPr>
-          <w:instrText xml:space="preserve"> PAGEREF _Toc174698884 \h </w:instrText>
+          <w:instrText xml:space="preserve"> PAGEREF _Toc174890296 \h </w:instrText>
         </w:r>
         <w:r>
           <w:rPr>
@@ -4033,7 +4058,7 @@
             <w:noProof/>
             <w:webHidden/>
           </w:rPr>
-          <w:t>29</w:t>
+          <w:t>31</w:t>
         </w:r>
         <w:r>
           <w:rPr>
@@ -4055,7 +4080,7 @@
           <w14:ligatures w14:val="standardContextual"/>
         </w:rPr>
       </w:pPr>
-      <w:hyperlink w:anchor="_Toc174698885" w:history="1">
+      <w:hyperlink w:anchor="_Toc174890297" w:history="1">
         <w:r>
           <w:rPr>
             <w:rStyle w:val="Hyperlink"/>
@@ -4094,7 +4119,7 @@
           <w:rPr>
             <w:webHidden/>
           </w:rPr>
-          <w:instrText xml:space="preserve"> PAGEREF _Toc174698885 \h </w:instrText>
+          <w:instrText xml:space="preserve"> PAGEREF _Toc174890297 \h </w:instrText>
         </w:r>
         <w:r>
           <w:rPr>
@@ -4111,7 +4136,252 @@
           <w:rPr>
             <w:webHidden/>
           </w:rPr>
-          <w:t>30</w:t>
+          <w:t>32</w:t>
+        </w:r>
+        <w:r>
+          <w:rPr>
+            <w:webHidden/>
+          </w:rPr>
+          <w:fldChar w:fldCharType="end"/>
+        </w:r>
+      </w:hyperlink>
+    </w:p>
+    <w:p>
+      <w:pPr>
+        <w:pStyle w:val="TOC3"/>
+        <w:tabs>
+          <w:tab w:val="left" w:pos="1440"/>
+        </w:tabs>
+        <w:rPr>
+          <w:rFonts w:eastAsiaTheme="minorEastAsia"/>
+          <w:noProof/>
+          <w:kern w:val="2"/>
+          <w:sz w:val="24"/>
+          <w:szCs w:val="24"/>
+          <w14:ligatures w14:val="standardContextual"/>
+        </w:rPr>
+      </w:pPr>
+      <w:hyperlink w:anchor="_Toc174890298" w:history="1">
+        <w:r>
+          <w:rPr>
+            <w:rStyle w:val="Hyperlink"/>
+            <w:noProof/>
+          </w:rPr>
+          <w:t>4.6.1.</w:t>
+        </w:r>
+        <w:r>
+          <w:rPr>
+            <w:rFonts w:eastAsiaTheme="minorEastAsia"/>
+            <w:noProof/>
+            <w:kern w:val="2"/>
+            <w:sz w:val="24"/>
+            <w:szCs w:val="24"/>
+            <w14:ligatures w14:val="standardContextual"/>
+          </w:rPr>
+          <w:tab/>
+        </w:r>
+        <w:r>
+          <w:rPr>
+            <w:rStyle w:val="Hyperlink"/>
+            <w:noProof/>
+          </w:rPr>
+          <w:t>Possible Improvements</w:t>
+        </w:r>
+        <w:r>
+          <w:rPr>
+            <w:noProof/>
+            <w:webHidden/>
+          </w:rPr>
+          <w:tab/>
+        </w:r>
+        <w:r>
+          <w:rPr>
+            <w:noProof/>
+            <w:webHidden/>
+          </w:rPr>
+          <w:fldChar w:fldCharType="begin"/>
+        </w:r>
+        <w:r>
+          <w:rPr>
+            <w:noProof/>
+            <w:webHidden/>
+          </w:rPr>
+          <w:instrText xml:space="preserve"> PAGEREF _Toc174890298 \h </w:instrText>
+        </w:r>
+        <w:r>
+          <w:rPr>
+            <w:noProof/>
+            <w:webHidden/>
+          </w:rPr>
+        </w:r>
+        <w:r>
+          <w:rPr>
+            <w:noProof/>
+            <w:webHidden/>
+          </w:rPr>
+          <w:fldChar w:fldCharType="separate"/>
+        </w:r>
+        <w:r>
+          <w:rPr>
+            <w:noProof/>
+            <w:webHidden/>
+          </w:rPr>
+          <w:t>33</w:t>
+        </w:r>
+        <w:r>
+          <w:rPr>
+            <w:noProof/>
+            <w:webHidden/>
+          </w:rPr>
+          <w:fldChar w:fldCharType="end"/>
+        </w:r>
+      </w:hyperlink>
+    </w:p>
+    <w:p>
+      <w:pPr>
+        <w:pStyle w:val="TOC2"/>
+        <w:rPr>
+          <w:rFonts w:eastAsiaTheme="minorEastAsia"/>
+          <w:kern w:val="2"/>
+          <w:sz w:val="24"/>
+          <w:szCs w:val="24"/>
+          <w14:ligatures w14:val="standardContextual"/>
+        </w:rPr>
+      </w:pPr>
+      <w:hyperlink w:anchor="_Toc174890299" w:history="1">
+        <w:r>
+          <w:rPr>
+            <w:rStyle w:val="Hyperlink"/>
+          </w:rPr>
+          <w:t>4.7.</w:t>
+        </w:r>
+        <w:r>
+          <w:rPr>
+            <w:rFonts w:eastAsiaTheme="minorEastAsia"/>
+            <w:kern w:val="2"/>
+            <w:sz w:val="24"/>
+            <w:szCs w:val="24"/>
+            <w14:ligatures w14:val="standardContextual"/>
+          </w:rPr>
+          <w:tab/>
+        </w:r>
+        <w:r>
+          <w:rPr>
+            <w:rStyle w:val="Hyperlink"/>
+          </w:rPr>
+          <w:t>Floodfilling</w:t>
+        </w:r>
+        <w:r>
+          <w:rPr>
+            <w:webHidden/>
+          </w:rPr>
+          <w:tab/>
+        </w:r>
+        <w:r>
+          <w:rPr>
+            <w:webHidden/>
+          </w:rPr>
+          <w:fldChar w:fldCharType="begin"/>
+        </w:r>
+        <w:r>
+          <w:rPr>
+            <w:webHidden/>
+          </w:rPr>
+          <w:instrText xml:space="preserve"> PAGEREF _Toc174890299 \h </w:instrText>
+        </w:r>
+        <w:r>
+          <w:rPr>
+            <w:webHidden/>
+          </w:rPr>
+        </w:r>
+        <w:r>
+          <w:rPr>
+            <w:webHidden/>
+          </w:rPr>
+          <w:fldChar w:fldCharType="separate"/>
+        </w:r>
+        <w:r>
+          <w:rPr>
+            <w:webHidden/>
+          </w:rPr>
+          <w:t>34</w:t>
+        </w:r>
+        <w:r>
+          <w:rPr>
+            <w:webHidden/>
+          </w:rPr>
+          <w:fldChar w:fldCharType="end"/>
+        </w:r>
+      </w:hyperlink>
+    </w:p>
+    <w:p>
+      <w:pPr>
+        <w:pStyle w:val="TOC2"/>
+        <w:rPr>
+          <w:rFonts w:eastAsiaTheme="minorEastAsia"/>
+          <w:kern w:val="2"/>
+          <w:sz w:val="24"/>
+          <w:szCs w:val="24"/>
+          <w14:ligatures w14:val="standardContextual"/>
+        </w:rPr>
+      </w:pPr>
+      <w:hyperlink w:anchor="_Toc174890300" w:history="1">
+        <w:r>
+          <w:rPr>
+            <w:rStyle w:val="Hyperlink"/>
+          </w:rPr>
+          <w:t>4.8.</w:t>
+        </w:r>
+        <w:r>
+          <w:rPr>
+            <w:rFonts w:eastAsiaTheme="minorEastAsia"/>
+            <w:kern w:val="2"/>
+            <w:sz w:val="24"/>
+            <w:szCs w:val="24"/>
+            <w14:ligatures w14:val="standardContextual"/>
+          </w:rPr>
+          <w:tab/>
+        </w:r>
+        <w:r>
+          <w:rPr>
+            <w:rStyle w:val="Hyperlink"/>
+          </w:rPr>
+          <w:t>Integration into the Unity Engine</w:t>
+        </w:r>
+        <w:r>
+          <w:rPr>
+            <w:webHidden/>
+          </w:rPr>
+          <w:tab/>
+        </w:r>
+        <w:r>
+          <w:rPr>
+            <w:webHidden/>
+          </w:rPr>
+          <w:fldChar w:fldCharType="begin"/>
+        </w:r>
+        <w:r>
+          <w:rPr>
+            <w:webHidden/>
+          </w:rPr>
+          <w:instrText xml:space="preserve"> PAGEREF _Toc174890300 \h </w:instrText>
+        </w:r>
+        <w:r>
+          <w:rPr>
+            <w:webHidden/>
+          </w:rPr>
+        </w:r>
+        <w:r>
+          <w:rPr>
+            <w:webHidden/>
+          </w:rPr>
+          <w:fldChar w:fldCharType="separate"/>
+        </w:r>
+        <w:r>
+          <w:rPr>
+            <w:webHidden/>
+          </w:rPr>
+          <w:t>34</w:t>
         </w:r>
         <w:r>
           <w:rPr>
@@ -4133,7 +4403,7 @@
           <w14:ligatures w14:val="standardContextual"/>
         </w:rPr>
       </w:pPr>
-      <w:hyperlink w:anchor="_Toc174698886" w:history="1">
+      <w:hyperlink w:anchor="_Toc174890301" w:history="1">
         <w:r>
           <w:rPr>
             <w:rStyle w:val="Hyperlink"/>
@@ -4173,7 +4443,7 @@
           <w:rPr>
             <w:webHidden/>
           </w:rPr>
-          <w:instrText xml:space="preserve"> PAGEREF _Toc174698886 \h </w:instrText>
+          <w:instrText xml:space="preserve"> PAGEREF _Toc174890301 \h </w:instrText>
         </w:r>
         <w:r>
           <w:rPr>
@@ -4190,7 +4460,7 @@
           <w:rPr>
             <w:webHidden/>
           </w:rPr>
-          <w:t>32</w:t>
+          <w:t>35</w:t>
         </w:r>
         <w:r>
           <w:rPr>
@@ -4211,7 +4481,7 @@
           <w14:ligatures w14:val="standardContextual"/>
         </w:rPr>
       </w:pPr>
-      <w:hyperlink w:anchor="_Toc174698887" w:history="1">
+      <w:hyperlink w:anchor="_Toc174890302" w:history="1">
         <w:r>
           <w:rPr>
             <w:rStyle w:val="Hyperlink"/>
@@ -4250,7 +4520,7 @@
           <w:rPr>
             <w:webHidden/>
           </w:rPr>
-          <w:instrText xml:space="preserve"> PAGEREF _Toc174698887 \h </w:instrText>
+          <w:instrText xml:space="preserve"> PAGEREF _Toc174890302 \h </w:instrText>
         </w:r>
         <w:r>
           <w:rPr>
@@ -4267,7 +4537,7 @@
           <w:rPr>
             <w:webHidden/>
           </w:rPr>
-          <w:t>32</w:t>
+          <w:t>35</w:t>
         </w:r>
         <w:r>
           <w:rPr>
@@ -4288,7 +4558,7 @@
           <w14:ligatures w14:val="standardContextual"/>
         </w:rPr>
       </w:pPr>
-      <w:hyperlink w:anchor="_Toc174698888" w:history="1">
+      <w:hyperlink w:anchor="_Toc174890303" w:history="1">
         <w:r>
           <w:rPr>
             <w:rStyle w:val="Hyperlink"/>
@@ -4327,7 +4597,7 @@
           <w:rPr>
             <w:webHidden/>
           </w:rPr>
-          <w:instrText xml:space="preserve"> PAGEREF _Toc174698888 \h </w:instrText>
+          <w:instrText xml:space="preserve"> PAGEREF _Toc174890303 \h </w:instrText>
         </w:r>
         <w:r>
           <w:rPr>
@@ -4344,7 +4614,7 @@
           <w:rPr>
             <w:webHidden/>
           </w:rPr>
-          <w:t>32</w:t>
+          <w:t>35</w:t>
         </w:r>
         <w:r>
           <w:rPr>
@@ -4365,7 +4635,7 @@
           <w14:ligatures w14:val="standardContextual"/>
         </w:rPr>
       </w:pPr>
-      <w:hyperlink w:anchor="_Toc174698889" w:history="1">
+      <w:hyperlink w:anchor="_Toc174890304" w:history="1">
         <w:r>
           <w:rPr>
             <w:rStyle w:val="Hyperlink"/>
@@ -4404,7 +4674,7 @@
           <w:rPr>
             <w:webHidden/>
           </w:rPr>
-          <w:instrText xml:space="preserve"> PAGEREF _Toc174698889 \h </w:instrText>
+          <w:instrText xml:space="preserve"> PAGEREF _Toc174890304 \h </w:instrText>
         </w:r>
         <w:r>
           <w:rPr>
@@ -4421,7 +4691,7 @@
           <w:rPr>
             <w:webHidden/>
           </w:rPr>
-          <w:t>32</w:t>
+          <w:t>35</w:t>
         </w:r>
         <w:r>
           <w:rPr>
@@ -4442,7 +4712,7 @@
           <w14:ligatures w14:val="standardContextual"/>
         </w:rPr>
       </w:pPr>
-      <w:hyperlink w:anchor="_Toc174698890" w:history="1">
+      <w:hyperlink w:anchor="_Toc174890305" w:history="1">
         <w:r>
           <w:rPr>
             <w:rStyle w:val="Hyperlink"/>
@@ -4481,7 +4751,7 @@
           <w:rPr>
             <w:webHidden/>
           </w:rPr>
-          <w:instrText xml:space="preserve"> PAGEREF _Toc174698890 \h </w:instrText>
+          <w:instrText xml:space="preserve"> PAGEREF _Toc174890305 \h </w:instrText>
         </w:r>
         <w:r>
           <w:rPr>
@@ -4498,7 +4768,7 @@
           <w:rPr>
             <w:webHidden/>
           </w:rPr>
-          <w:t>32</w:t>
+          <w:t>35</w:t>
         </w:r>
         <w:r>
           <w:rPr>
@@ -4520,7 +4790,7 @@
           <w14:ligatures w14:val="standardContextual"/>
         </w:rPr>
       </w:pPr>
-      <w:hyperlink w:anchor="_Toc174698891" w:history="1">
+      <w:hyperlink w:anchor="_Toc174890306" w:history="1">
         <w:r>
           <w:rPr>
             <w:rStyle w:val="Hyperlink"/>
@@ -4560,7 +4830,7 @@
           <w:rPr>
             <w:webHidden/>
           </w:rPr>
-          <w:instrText xml:space="preserve"> PAGEREF _Toc174698891 \h </w:instrText>
+          <w:instrText xml:space="preserve"> PAGEREF _Toc174890306 \h </w:instrText>
         </w:r>
         <w:r>
           <w:rPr>
@@ -4577,7 +4847,7 @@
           <w:rPr>
             <w:webHidden/>
           </w:rPr>
-          <w:t>33</w:t>
+          <w:t>36</w:t>
         </w:r>
         <w:r>
           <w:rPr>
@@ -4599,7 +4869,7 @@
           <w14:ligatures w14:val="standardContextual"/>
         </w:rPr>
       </w:pPr>
-      <w:hyperlink w:anchor="_Toc174698892" w:history="1">
+      <w:hyperlink w:anchor="_Toc174890307" w:history="1">
         <w:r>
           <w:rPr>
             <w:rStyle w:val="Hyperlink"/>
@@ -4639,7 +4909,7 @@
           <w:rPr>
             <w:webHidden/>
           </w:rPr>
-          <w:instrText xml:space="preserve"> PAGEREF _Toc174698892 \h </w:instrText>
+          <w:instrText xml:space="preserve"> PAGEREF _Toc174890307 \h </w:instrText>
         </w:r>
         <w:r>
           <w:rPr>
@@ -4656,7 +4926,7 @@
           <w:rPr>
             <w:webHidden/>
           </w:rPr>
-          <w:t>34</w:t>
+          <w:t>37</w:t>
         </w:r>
         <w:r>
           <w:rPr>
@@ -4678,7 +4948,7 @@
           <w14:ligatures w14:val="standardContextual"/>
         </w:rPr>
       </w:pPr>
-      <w:hyperlink w:anchor="_Toc174698893" w:history="1">
+      <w:hyperlink w:anchor="_Toc174890308" w:history="1">
         <w:r>
           <w:rPr>
             <w:rStyle w:val="Hyperlink"/>
@@ -4701,7 +4971,7 @@
           <w:rPr>
             <w:webHidden/>
           </w:rPr>
-          <w:instrText xml:space="preserve"> PAGEREF _Toc174698893 \h </w:instrText>
+          <w:instrText xml:space="preserve"> PAGEREF _Toc174890308 \h </w:instrText>
         </w:r>
         <w:r>
           <w:rPr>
@@ -4718,7 +4988,7 @@
           <w:rPr>
             <w:webHidden/>
           </w:rPr>
-          <w:t>35</w:t>
+          <w:t>38</w:t>
         </w:r>
         <w:r>
           <w:rPr>
@@ -4740,7 +5010,7 @@
           <w14:ligatures w14:val="standardContextual"/>
         </w:rPr>
       </w:pPr>
-      <w:hyperlink w:anchor="_Toc174698894" w:history="1">
+      <w:hyperlink w:anchor="_Toc174890309" w:history="1">
         <w:r>
           <w:rPr>
             <w:rStyle w:val="Hyperlink"/>
@@ -4763,7 +5033,7 @@
           <w:rPr>
             <w:webHidden/>
           </w:rPr>
-          <w:instrText xml:space="preserve"> PAGEREF _Toc174698894 \h </w:instrText>
+          <w:instrText xml:space="preserve"> PAGEREF _Toc174890309 \h </w:instrText>
         </w:r>
         <w:r>
           <w:rPr>
@@ -4780,7 +5050,7 @@
           <w:rPr>
             <w:webHidden/>
           </w:rPr>
-          <w:t>37</w:t>
+          <w:t>40</w:t>
         </w:r>
         <w:r>
           <w:rPr>
@@ -4800,7 +5070,7 @@
         <w:fldChar w:fldCharType="end"/>
       </w:r>
       <w:bookmarkStart w:id="3" w:name="_Ref173077465"/>
-      <w:bookmarkStart w:id="4" w:name="_Toc174698849"/>
+      <w:bookmarkStart w:id="4" w:name="_Toc174890261"/>
       <w:r>
         <w:t>Introduction</w:t>
       </w:r>
@@ -5056,6 +5326,7 @@
       <w:r>
         <w:t xml:space="preserve">soccer </w:t>
       </w:r>
+      <w:proofErr w:type="gramStart"/>
       <w:r>
         <w:t>pitch</w:t>
       </w:r>
@@ -5063,7 +5334,11 @@
         <w:t xml:space="preserve">, </w:t>
       </w:r>
       <w:r>
-        <w:t xml:space="preserve">but </w:t>
+        <w:t>but</w:t>
+      </w:r>
+      <w:proofErr w:type="gramEnd"/>
+      <w:r>
+        <w:t xml:space="preserve"> </w:t>
       </w:r>
       <w:r>
         <w:t xml:space="preserve">evaluating them </w:t>
@@ -5298,7 +5573,15 @@
         <w:t xml:space="preserve"> mapping based on input from </w:t>
       </w:r>
       <w:r>
-        <w:t xml:space="preserve">the game developers, in order to </w:t>
+        <w:t xml:space="preserve">the game developers, </w:t>
+      </w:r>
+      <w:proofErr w:type="gramStart"/>
+      <w:r>
+        <w:t>in order to</w:t>
+      </w:r>
+      <w:proofErr w:type="gramEnd"/>
+      <w:r>
+        <w:t xml:space="preserve"> </w:t>
       </w:r>
       <w:r>
         <w:t>lighten the workload on the developers while simultaneously improving the quality of the mappin</w:t>
@@ -5314,7 +5597,7 @@
       <w:pPr>
         <w:pStyle w:val="KapitelII"/>
       </w:pPr>
-      <w:bookmarkStart w:id="5" w:name="_Toc174698850"/>
+      <w:bookmarkStart w:id="5" w:name="_Toc174890262"/>
       <w:r>
         <w:t>Problem Statement</w:t>
       </w:r>
@@ -5325,7 +5608,15 @@
         <w:pStyle w:val="BodyText"/>
       </w:pPr>
       <w:r>
-        <w:t xml:space="preserve">This mapping </w:t>
+        <w:t xml:space="preserve">This </w:t>
+      </w:r>
+      <w:proofErr w:type="gramStart"/>
+      <w:r>
+        <w:t>mapping</w:t>
+      </w:r>
+      <w:proofErr w:type="gramEnd"/>
+      <w:r>
+        <w:t xml:space="preserve"> </w:t>
       </w:r>
       <w:r>
         <w:t>is created</w:t>
@@ -5744,7 +6035,7 @@
       <w:pPr>
         <w:pStyle w:val="KapitelII"/>
       </w:pPr>
-      <w:bookmarkStart w:id="6" w:name="_Toc174698851"/>
+      <w:bookmarkStart w:id="6" w:name="_Toc174890263"/>
       <w:r>
         <w:t>Functional Requirements</w:t>
       </w:r>
@@ -5927,10 +6218,18 @@
         <w:t xml:space="preserve"> delimiter </w:t>
       </w:r>
       <w:r>
-        <w:t>must always stop a</w:t>
-      </w:r>
-      <w:r>
-        <w:t xml:space="preserve"> volume </w:t>
+        <w:t xml:space="preserve">must always stop </w:t>
+      </w:r>
+      <w:proofErr w:type="gramStart"/>
+      <w:r>
+        <w:t>a</w:t>
+      </w:r>
+      <w:r>
+        <w:t xml:space="preserve"> volume</w:t>
+      </w:r>
+      <w:proofErr w:type="gramEnd"/>
+      <w:r>
+        <w:t xml:space="preserve"> </w:t>
       </w:r>
       <w:r>
         <w:t>from growing in this direction.</w:t>
@@ -6009,7 +6308,7 @@
       <w:pPr>
         <w:pStyle w:val="KapitelII"/>
       </w:pPr>
-      <w:bookmarkStart w:id="7" w:name="_Toc174698852"/>
+      <w:bookmarkStart w:id="7" w:name="_Toc174890264"/>
       <w:r>
         <w:t>Non-functional requirements</w:t>
       </w:r>
@@ -6096,7 +6395,7 @@
       <w:pPr>
         <w:pStyle w:val="KapitelI"/>
       </w:pPr>
-      <w:bookmarkStart w:id="8" w:name="_Toc174698853"/>
+      <w:bookmarkStart w:id="8" w:name="_Toc174890265"/>
       <w:r>
         <w:lastRenderedPageBreak/>
         <w:t>Related work</w:t>
@@ -6107,7 +6406,7 @@
       <w:pPr>
         <w:pStyle w:val="KapitelII"/>
       </w:pPr>
-      <w:bookmarkStart w:id="9" w:name="_Toc174698854"/>
+      <w:bookmarkStart w:id="9" w:name="_Toc174890266"/>
       <w:r>
         <w:t>Space Foundation System</w:t>
       </w:r>
@@ -6182,7 +6481,7 @@
       </w:pPr>
       <w:bookmarkStart w:id="10" w:name="_Ref171870769"/>
       <w:bookmarkStart w:id="11" w:name="_Ref171870774"/>
-      <w:bookmarkStart w:id="12" w:name="_Toc174698855"/>
+      <w:bookmarkStart w:id="12" w:name="_Toc174890267"/>
       <w:r>
         <w:t>Thesis</w:t>
       </w:r>
@@ -6284,7 +6583,7 @@
         <w:pStyle w:val="KapitelII"/>
       </w:pPr>
       <w:bookmarkStart w:id="13" w:name="_Ref173939542"/>
-      <w:bookmarkStart w:id="14" w:name="_Toc174698856"/>
+      <w:bookmarkStart w:id="14" w:name="_Toc174890268"/>
       <w:r>
         <w:t>Bounding Volume Hierarchies</w:t>
       </w:r>
@@ -6402,7 +6701,7 @@
       <w:pPr>
         <w:pStyle w:val="KapitelII"/>
       </w:pPr>
-      <w:bookmarkStart w:id="15" w:name="_Toc174698857"/>
+      <w:bookmarkStart w:id="15" w:name="_Toc174890269"/>
       <w:r>
         <w:t>Flood Filling</w:t>
       </w:r>
@@ -6474,7 +6773,7 @@
       <w:pPr>
         <w:pStyle w:val="KapitelII"/>
       </w:pPr>
-      <w:bookmarkStart w:id="16" w:name="_Toc174698858"/>
+      <w:bookmarkStart w:id="16" w:name="_Toc174890270"/>
       <w:r>
         <w:lastRenderedPageBreak/>
         <w:t>Definition of the term “Volume”</w:t>
@@ -6699,7 +6998,7 @@
         <w:pStyle w:val="KapitelI"/>
       </w:pPr>
       <w:bookmarkStart w:id="17" w:name="_Ref174448399"/>
-      <w:bookmarkStart w:id="18" w:name="_Toc174698859"/>
+      <w:bookmarkStart w:id="18" w:name="_Toc174890271"/>
       <w:r>
         <w:lastRenderedPageBreak/>
         <w:t>Approach</w:t>
@@ -6711,7 +7010,7 @@
       <w:pPr>
         <w:pStyle w:val="KapitelII"/>
       </w:pPr>
-      <w:bookmarkStart w:id="19" w:name="_Toc174698860"/>
+      <w:bookmarkStart w:id="19" w:name="_Toc174890272"/>
       <w:r>
         <w:t>Overview</w:t>
       </w:r>
@@ -6756,7 +7055,7 @@
       <w:pPr>
         <w:pStyle w:val="KapitelII"/>
       </w:pPr>
-      <w:bookmarkStart w:id="20" w:name="_Toc174698861"/>
+      <w:bookmarkStart w:id="20" w:name="_Toc174890273"/>
       <w:r>
         <w:t>Representing Anchors</w:t>
       </w:r>
@@ -6805,7 +7104,7 @@
         <w:pStyle w:val="KapitelII"/>
       </w:pPr>
       <w:bookmarkStart w:id="21" w:name="_Ref171774734"/>
-      <w:bookmarkStart w:id="22" w:name="_Toc174698862"/>
+      <w:bookmarkStart w:id="22" w:name="_Toc174890274"/>
       <w:r>
         <w:t>Representing Volumes</w:t>
       </w:r>
@@ -7009,7 +7308,15 @@
         <w:t>recursively making the shapes smaller and smaller</w:t>
       </w:r>
       <w:r>
-        <w:t>, similar to a BVH tree.</w:t>
+        <w:t xml:space="preserve">, </w:t>
+      </w:r>
+      <w:proofErr w:type="gramStart"/>
+      <w:r>
+        <w:t>similar to</w:t>
+      </w:r>
+      <w:proofErr w:type="gramEnd"/>
+      <w:r>
+        <w:t xml:space="preserve"> a BVH tree.</w:t>
       </w:r>
       <w:r>
         <w:t xml:space="preserve"> While this </w:t>
@@ -7360,9 +7667,9 @@
         <w:pStyle w:val="Caption"/>
         <w:jc w:val="center"/>
       </w:pPr>
-      <w:bookmarkStart w:id="23" w:name="_Ref171870618"/>
-      <w:bookmarkStart w:id="24" w:name="_Ref171870612"/>
-      <w:bookmarkStart w:id="25" w:name="_Toc174786113"/>
+      <w:bookmarkStart w:id="23" w:name="_Ref171870612"/>
+      <w:bookmarkStart w:id="24" w:name="_Ref171870618"/>
+      <w:bookmarkStart w:id="25" w:name="_Toc174890177"/>
       <w:r>
         <w:t xml:space="preserve">Figure </w:t>
       </w:r>
@@ -7384,18 +7691,18 @@
       <w:r>
         <w:fldChar w:fldCharType="end"/>
       </w:r>
+      <w:bookmarkEnd w:id="24"/>
+      <w:r>
+        <w:t xml:space="preserve">: The </w:t>
+      </w:r>
+      <w:r>
+        <w:t xml:space="preserve">four </w:t>
+      </w:r>
+      <w:r>
+        <w:t>proposed representations of volumes, from left to right</w:t>
+      </w:r>
       <w:bookmarkEnd w:id="23"/>
       <w:r>
-        <w:t xml:space="preserve">: The </w:t>
-      </w:r>
-      <w:r>
-        <w:t xml:space="preserve">four </w:t>
-      </w:r>
-      <w:r>
-        <w:t>proposed representations of volumes, from left to right</w:t>
-      </w:r>
-      <w:bookmarkEnd w:id="24"/>
-      <w:r>
         <w:t>, with the initial shape on the left.</w:t>
       </w:r>
       <w:bookmarkEnd w:id="25"/>
@@ -7404,7 +7711,7 @@
       <w:pPr>
         <w:pStyle w:val="KapitelII"/>
       </w:pPr>
-      <w:bookmarkStart w:id="26" w:name="_Toc174698863"/>
+      <w:bookmarkStart w:id="26" w:name="_Toc174890275"/>
       <w:r>
         <w:t>Representing Delimiters</w:t>
       </w:r>
@@ -7759,7 +8066,7 @@
               <w:noProof/>
               <w:lang w:val="de-DE"/>
             </w:rPr>
-            <w:t>[5]</w:t>
+            <w:t>[8]</w:t>
           </w:r>
           <w:r>
             <w:fldChar w:fldCharType="end"/>
@@ -7800,14 +8107,22 @@
         <w:t>If delimiter planes were standalone objects in the world, the game developer would need to move both delimiter planes if they wanted to move the wall.</w:t>
       </w:r>
       <w:r>
-        <w:t xml:space="preserve"> With this setup, they only have to move the delimiter object, and the planes will remain attached to it.</w:t>
+        <w:t xml:space="preserve"> With this setup, they only </w:t>
+      </w:r>
+      <w:proofErr w:type="gramStart"/>
+      <w:r>
+        <w:t>have to</w:t>
+      </w:r>
+      <w:proofErr w:type="gramEnd"/>
+      <w:r>
+        <w:t xml:space="preserve"> move the delimiter object, and the planes will remain attached to it.</w:t>
       </w:r>
     </w:p>
     <w:p>
       <w:pPr>
         <w:pStyle w:val="KapitelIII"/>
       </w:pPr>
-      <w:bookmarkStart w:id="27" w:name="_Toc174698864"/>
+      <w:bookmarkStart w:id="27" w:name="_Toc174890276"/>
       <w:r>
         <w:t>Representing Delimiter Planes</w:t>
       </w:r>
@@ -7843,7 +8158,7 @@
           <w:noProof/>
         </w:rPr>
         <w:drawing>
-          <wp:inline distT="0" distB="0" distL="0" distR="0" wp14:anchorId="360C7515" wp14:editId="0C761DB3">
+          <wp:inline distT="0" distB="0" distL="0" distR="0" wp14:anchorId="360C7515" wp14:editId="71A70804">
             <wp:extent cx="5400675" cy="1247775"/>
             <wp:effectExtent l="0" t="0" r="9525" b="9525"/>
             <wp:docPr id="2007190546" name="Picture 3"/>
@@ -7900,7 +8215,7 @@
         <w:pStyle w:val="Caption"/>
         <w:jc w:val="center"/>
       </w:pPr>
-      <w:bookmarkStart w:id="28" w:name="_Toc174786114"/>
+      <w:bookmarkStart w:id="28" w:name="_Toc174890178"/>
       <w:r>
         <w:t xml:space="preserve">Figure </w:t>
       </w:r>
@@ -7959,7 +8274,7 @@
         <w:pStyle w:val="KapitelII"/>
       </w:pPr>
       <w:bookmarkStart w:id="29" w:name="_Ref172301216"/>
-      <w:bookmarkStart w:id="30" w:name="_Toc174698865"/>
+      <w:bookmarkStart w:id="30" w:name="_Toc174890277"/>
       <w:r>
         <w:t>Virtually extending Delimiter Planes</w:t>
       </w:r>
@@ -8051,7 +8366,15 @@
         <w:t>what they want</w:t>
       </w:r>
       <w:r>
-        <w:t xml:space="preserve"> at the cost of increased workload. The algorithm was however designed in a way that common cases should generate the expected result, so that developers only have to manually set up specific planes in edge cases. </w:t>
+        <w:t xml:space="preserve"> at the cost of increased workload. The algorithm was however designed in a way that common cases should generate the expected result, so that developers only </w:t>
+      </w:r>
+      <w:proofErr w:type="gramStart"/>
+      <w:r>
+        <w:t>have to</w:t>
+      </w:r>
+      <w:proofErr w:type="gramEnd"/>
+      <w:r>
+        <w:t xml:space="preserve"> manually set up specific planes in edge cases. </w:t>
       </w:r>
     </w:p>
     <w:p>
@@ -8224,9 +8547,9 @@
         <w:pStyle w:val="Caption"/>
         <w:jc w:val="center"/>
       </w:pPr>
-      <w:bookmarkStart w:id="32" w:name="_Ref172551374"/>
-      <w:bookmarkStart w:id="33" w:name="_Ref172560349"/>
-      <w:bookmarkStart w:id="34" w:name="_Toc174786115"/>
+      <w:bookmarkStart w:id="32" w:name="_Ref172560349"/>
+      <w:bookmarkStart w:id="33" w:name="_Ref172551374"/>
+      <w:bookmarkStart w:id="34" w:name="_Toc174890179"/>
       <w:r>
         <w:t xml:space="preserve">Figure </w:t>
       </w:r>
@@ -8248,11 +8571,11 @@
       <w:r>
         <w:fldChar w:fldCharType="end"/>
       </w:r>
+      <w:bookmarkEnd w:id="33"/>
+      <w:r>
+        <w:t>: Visual Example of virtually extending Delimiter Planes</w:t>
+      </w:r>
       <w:bookmarkEnd w:id="32"/>
-      <w:r>
-        <w:t>: Visual Example of virtually extending Delimiter Planes</w:t>
-      </w:r>
-      <w:bookmarkEnd w:id="33"/>
       <w:r>
         <w:t>. Delimiters are displayed from a top-down view.</w:t>
       </w:r>
@@ -8351,7 +8674,7 @@
         <w:pStyle w:val="Caption"/>
         <w:jc w:val="center"/>
       </w:pPr>
-      <w:bookmarkStart w:id="35" w:name="_Toc174786116"/>
+      <w:bookmarkStart w:id="35" w:name="_Toc174890180"/>
       <w:r>
         <w:t xml:space="preserve">Figure </w:t>
       </w:r>
@@ -8383,7 +8706,7 @@
         <w:pStyle w:val="KapitelII"/>
       </w:pPr>
       <w:bookmarkStart w:id="36" w:name="_Ref172557914"/>
-      <w:bookmarkStart w:id="37" w:name="_Toc174698866"/>
+      <w:bookmarkStart w:id="37" w:name="_Toc174890278"/>
       <w:r>
         <w:t>Clipping Delimiters</w:t>
       </w:r>
@@ -8513,7 +8836,7 @@
       <w:pPr>
         <w:pStyle w:val="KapitelIII"/>
       </w:pPr>
-      <w:bookmarkStart w:id="38" w:name="_Toc174698867"/>
+      <w:bookmarkStart w:id="38" w:name="_Toc174890279"/>
       <w:r>
         <w:t>Cutting Delimiters down instead of growing them outward</w:t>
       </w:r>
@@ -8632,7 +8955,7 @@
       <w:bookmarkStart w:id="39" w:name="_Ref174539299"/>
       <w:bookmarkStart w:id="40" w:name="_Ref174539311"/>
       <w:bookmarkStart w:id="41" w:name="_Ref174539315"/>
-      <w:bookmarkStart w:id="42" w:name="_Toc174698868"/>
+      <w:bookmarkStart w:id="42" w:name="_Toc174890280"/>
       <w:r>
         <w:t>Solving an intersection</w:t>
       </w:r>
@@ -8800,7 +9123,7 @@
         <w:jc w:val="center"/>
       </w:pPr>
       <w:bookmarkStart w:id="43" w:name="_Ref174378173"/>
-      <w:bookmarkStart w:id="44" w:name="_Toc174786117"/>
+      <w:bookmarkStart w:id="44" w:name="_Toc174890181"/>
       <w:r>
         <w:t xml:space="preserve">Figure </w:t>
       </w:r>
@@ -8964,7 +9287,7 @@
         <w:jc w:val="center"/>
       </w:pPr>
       <w:bookmarkStart w:id="45" w:name="_Ref172806114"/>
-      <w:bookmarkStart w:id="46" w:name="_Toc174786118"/>
+      <w:bookmarkStart w:id="46" w:name="_Toc174890182"/>
       <w:r>
         <w:t xml:space="preserve">Figure </w:t>
       </w:r>
@@ -9055,7 +9378,7 @@
       <w:pPr>
         <w:pStyle w:val="KapitelIII"/>
       </w:pPr>
-      <w:bookmarkStart w:id="47" w:name="_Toc174698869"/>
+      <w:bookmarkStart w:id="47" w:name="_Toc174890281"/>
       <w:r>
         <w:lastRenderedPageBreak/>
         <w:t>Heuristic for ordering Delimiter intersections</w:t>
@@ -9171,7 +9494,7 @@
         <w:jc w:val="center"/>
       </w:pPr>
       <w:bookmarkStart w:id="48" w:name="_Ref172724374"/>
-      <w:bookmarkStart w:id="49" w:name="_Toc174786119"/>
+      <w:bookmarkStart w:id="49" w:name="_Toc174890183"/>
       <w:r>
         <w:t xml:space="preserve">Figure </w:t>
       </w:r>
@@ -9385,7 +9708,7 @@
         <w:jc w:val="center"/>
       </w:pPr>
       <w:bookmarkStart w:id="50" w:name="_Ref172738088"/>
-      <w:bookmarkStart w:id="51" w:name="_Toc174786120"/>
+      <w:bookmarkStart w:id="51" w:name="_Toc174890184"/>
       <w:r>
         <w:t xml:space="preserve">Figure </w:t>
       </w:r>
@@ -9430,7 +9753,7 @@
         <w:pStyle w:val="KapitelII"/>
       </w:pPr>
       <w:bookmarkStart w:id="52" w:name="_Ref172551539"/>
-      <w:bookmarkStart w:id="53" w:name="_Toc174698870"/>
+      <w:bookmarkStart w:id="53" w:name="_Toc174890282"/>
       <w:r>
         <w:lastRenderedPageBreak/>
         <w:t>Calculating Volumes</w:t>
@@ -9752,7 +10075,7 @@
       </w:pPr>
       <w:bookmarkStart w:id="54" w:name="_Ref174698724"/>
       <w:bookmarkStart w:id="55" w:name="_Ref174698728"/>
-      <w:bookmarkStart w:id="56" w:name="_Toc174698871"/>
+      <w:bookmarkStart w:id="56" w:name="_Toc174890283"/>
       <w:r>
         <w:lastRenderedPageBreak/>
         <w:t>Assembling the triangles</w:t>
@@ -9774,12 +10097,14 @@
       <w:r>
         <w:t xml:space="preserve">he algorithm looks at all delimiter planes and figures out which (if any) of the triangles making up the plane are </w:t>
       </w:r>
+      <w:proofErr w:type="gramStart"/>
       <w:r>
         <w:t xml:space="preserve">actually </w:t>
       </w:r>
       <w:r>
         <w:t>delimiting</w:t>
       </w:r>
+      <w:proofErr w:type="gramEnd"/>
       <w:r>
         <w:t xml:space="preserve"> </w:t>
       </w:r>
@@ -9810,7 +10135,15 @@
         <w:pStyle w:val="BodyText"/>
       </w:pPr>
       <w:r>
-        <w:t>Determining whether a triangle is actually delimiting an anchor’s volume is non-</w:t>
+        <w:t xml:space="preserve">Determining whether a triangle is </w:t>
+      </w:r>
+      <w:proofErr w:type="gramStart"/>
+      <w:r>
+        <w:t>actually delimiting</w:t>
+      </w:r>
+      <w:proofErr w:type="gramEnd"/>
+      <w:r>
+        <w:t xml:space="preserve"> an anchor’s volume is non-</w:t>
       </w:r>
       <w:r>
         <w:t>trivial</w:t>
@@ -9938,7 +10271,7 @@
         <w:jc w:val="center"/>
       </w:pPr>
       <w:bookmarkStart w:id="57" w:name="_Ref173076555"/>
-      <w:bookmarkStart w:id="58" w:name="_Toc174786121"/>
+      <w:bookmarkStart w:id="58" w:name="_Toc174890185"/>
       <w:r>
         <w:t xml:space="preserve">Figure </w:t>
       </w:r>
@@ -10160,7 +10493,7 @@
         <w:jc w:val="center"/>
       </w:pPr>
       <w:bookmarkStart w:id="59" w:name="_Ref173077137"/>
-      <w:bookmarkStart w:id="60" w:name="_Toc174786122"/>
+      <w:bookmarkStart w:id="60" w:name="_Toc174890186"/>
       <w:r>
         <w:t xml:space="preserve">Figure </w:t>
       </w:r>
@@ -10244,7 +10577,7 @@
       <w:pPr>
         <w:pStyle w:val="KapitelIII"/>
       </w:pPr>
-      <w:bookmarkStart w:id="61" w:name="_Toc174698872"/>
+      <w:bookmarkStart w:id="61" w:name="_Toc174890284"/>
       <w:r>
         <w:t>Choosing query points</w:t>
       </w:r>
@@ -10329,14 +10662,30 @@
         <w:t>anchor</w:t>
       </w:r>
       <w:r>
-        <w:t xml:space="preserve"> volume however, in which case they should not actually be used as query points.</w:t>
-      </w:r>
-      <w:r>
         <w:t xml:space="preserve"> </w:t>
       </w:r>
+      <w:proofErr w:type="gramStart"/>
+      <w:r>
+        <w:t>volume</w:t>
+      </w:r>
+      <w:proofErr w:type="gramEnd"/>
+      <w:r>
+        <w:t xml:space="preserve"> however, in which case they should not actually be used as query points.</w:t>
+      </w:r>
+      <w:r>
+        <w:t xml:space="preserve"> </w:t>
+      </w:r>
       <w:r>
         <w:lastRenderedPageBreak/>
-        <w:t xml:space="preserve">The algorithm must therefore first determine which of the cells (characterized by their center) are actually inside the </w:t>
+        <w:t xml:space="preserve">The algorithm must therefore first determine which of the cells (characterized by their center) are </w:t>
+      </w:r>
+      <w:proofErr w:type="gramStart"/>
+      <w:r>
+        <w:t>actually inside</w:t>
+      </w:r>
+      <w:proofErr w:type="gramEnd"/>
+      <w:r>
+        <w:t xml:space="preserve"> the </w:t>
       </w:r>
       <w:r>
         <w:t>volume and</w:t>
@@ -10420,7 +10769,7 @@
           <w:noProof/>
         </w:rPr>
         <w:drawing>
-          <wp:inline distT="0" distB="0" distL="0" distR="0" wp14:anchorId="3E7E82B4" wp14:editId="4025FD60">
+          <wp:inline distT="0" distB="0" distL="0" distR="0" wp14:anchorId="3E7E82B4" wp14:editId="4D91E911">
             <wp:extent cx="5382081" cy="1200150"/>
             <wp:effectExtent l="0" t="0" r="9525" b="0"/>
             <wp:docPr id="977910016" name="Picture 4"/>
@@ -10473,7 +10822,7 @@
         <w:pStyle w:val="Caption"/>
         <w:jc w:val="center"/>
       </w:pPr>
-      <w:bookmarkStart w:id="62" w:name="_Toc174786123"/>
+      <w:bookmarkStart w:id="62" w:name="_Toc174890187"/>
       <w:r>
         <w:t xml:space="preserve">Figure </w:t>
       </w:r>
@@ -10653,7 +11002,7 @@
           <w:noProof/>
         </w:rPr>
         <w:drawing>
-          <wp:inline distT="0" distB="0" distL="0" distR="0" wp14:anchorId="03A61C57" wp14:editId="217928FC">
+          <wp:inline distT="0" distB="0" distL="0" distR="0" wp14:anchorId="03A61C57" wp14:editId="61C494EB">
             <wp:extent cx="5400675" cy="1790700"/>
             <wp:effectExtent l="0" t="0" r="9525" b="0"/>
             <wp:docPr id="1903190511" name="Picture 3"/>
@@ -10711,7 +11060,7 @@
         <w:jc w:val="center"/>
       </w:pPr>
       <w:bookmarkStart w:id="63" w:name="_Ref173159254"/>
-      <w:bookmarkStart w:id="64" w:name="_Toc174786124"/>
+      <w:bookmarkStart w:id="64" w:name="_Toc174890188"/>
       <w:r>
         <w:t xml:space="preserve">Figure </w:t>
       </w:r>
@@ -10743,7 +11092,7 @@
       <w:pPr>
         <w:pStyle w:val="KapitelIII"/>
       </w:pPr>
-      <w:bookmarkStart w:id="65" w:name="_Toc174698873"/>
+      <w:bookmarkStart w:id="65" w:name="_Toc174890285"/>
       <w:r>
         <w:lastRenderedPageBreak/>
         <w:t>Possible Improvements</w:t>
@@ -10764,7 +11113,15 @@
         <w:t>recursive cells</w:t>
       </w:r>
       <w:r>
-        <w:t xml:space="preserve">, similar to a BVH tree. </w:t>
+        <w:t xml:space="preserve">, </w:t>
+      </w:r>
+      <w:proofErr w:type="gramStart"/>
+      <w:r>
+        <w:t>similar to</w:t>
+      </w:r>
+      <w:proofErr w:type="gramEnd"/>
+      <w:r>
+        <w:t xml:space="preserve"> a BVH tree. </w:t>
       </w:r>
       <w:r>
         <w:t xml:space="preserve">This would </w:t>
@@ -10839,7 +11196,7 @@
       <w:pPr>
         <w:pStyle w:val="KapitelII"/>
       </w:pPr>
-      <w:bookmarkStart w:id="66" w:name="_Toc174698874"/>
+      <w:bookmarkStart w:id="66" w:name="_Toc174890286"/>
       <w:r>
         <w:t xml:space="preserve">Querying </w:t>
       </w:r>
@@ -10916,7 +11273,7 @@
               <w:noProof/>
               <w:lang w:val="de-DE"/>
             </w:rPr>
-            <w:t>[6]</w:t>
+            <w:t>[9]</w:t>
           </w:r>
           <w:r>
             <w:fldChar w:fldCharType="end"/>
@@ -10997,7 +11354,7 @@
         <w:pStyle w:val="Caption"/>
         <w:jc w:val="center"/>
       </w:pPr>
-      <w:bookmarkStart w:id="67" w:name="_Toc174786125"/>
+      <w:bookmarkStart w:id="67" w:name="_Toc174890189"/>
       <w:r>
         <w:t xml:space="preserve">Figure </w:t>
       </w:r>
@@ -11040,7 +11397,7 @@
       <w:pPr>
         <w:pStyle w:val="KapitelIII"/>
       </w:pPr>
-      <w:bookmarkStart w:id="68" w:name="_Toc174698875"/>
+      <w:bookmarkStart w:id="68" w:name="_Toc174890287"/>
       <w:r>
         <w:lastRenderedPageBreak/>
         <w:t>Issues of the trivial approach</w:t>
@@ -11270,7 +11627,7 @@
         <w:pStyle w:val="Caption"/>
         <w:jc w:val="center"/>
       </w:pPr>
-      <w:bookmarkStart w:id="69" w:name="_Toc174786126"/>
+      <w:bookmarkStart w:id="69" w:name="_Toc174890190"/>
       <w:r>
         <w:t xml:space="preserve">Figure </w:t>
       </w:r>
@@ -11301,7 +11658,7 @@
       <w:pPr>
         <w:pStyle w:val="KapitelIII"/>
       </w:pPr>
-      <w:bookmarkStart w:id="70" w:name="_Toc174698876"/>
+      <w:bookmarkStart w:id="70" w:name="_Toc174890288"/>
       <w:r>
         <w:lastRenderedPageBreak/>
         <w:t xml:space="preserve">Possible </w:t>
@@ -11360,7 +11717,15 @@
         <w:t xml:space="preserve">, which allows for easy rejection of volumes </w:t>
       </w:r>
       <w:r>
-        <w:t xml:space="preserve">in which the query point definitely does not reside. </w:t>
+        <w:t xml:space="preserve">in which the query point </w:t>
+      </w:r>
+      <w:proofErr w:type="gramStart"/>
+      <w:r>
+        <w:t>definitely does</w:t>
+      </w:r>
+      <w:proofErr w:type="gramEnd"/>
+      <w:r>
+        <w:t xml:space="preserve"> not reside. </w:t>
       </w:r>
       <w:r>
         <w:t xml:space="preserve">Before ray-casting against all individual triangles of the volume, the algorithm first checks whether the point lies inside the AABB of the volume. If </w:t>
@@ -11435,7 +11800,7 @@
       <w:pPr>
         <w:pStyle w:val="KapitelI"/>
       </w:pPr>
-      <w:bookmarkStart w:id="71" w:name="_Toc174698877"/>
+      <w:bookmarkStart w:id="71" w:name="_Toc174890289"/>
       <w:r>
         <w:lastRenderedPageBreak/>
         <w:t>Implementation</w:t>
@@ -11446,11 +11811,13 @@
       <w:pPr>
         <w:pStyle w:val="KapitelII"/>
       </w:pPr>
-      <w:bookmarkStart w:id="72" w:name="_Toc174698878"/>
+      <w:bookmarkStart w:id="72" w:name="_Ref174886972"/>
+      <w:bookmarkStart w:id="73" w:name="_Toc174890290"/>
       <w:r>
         <w:t>Overview</w:t>
       </w:r>
       <w:bookmarkEnd w:id="72"/>
+      <w:bookmarkEnd w:id="73"/>
     </w:p>
     <w:p>
       <w:pPr>
@@ -11480,9 +11847,74 @@
     </w:p>
     <w:p>
       <w:pPr>
+        <w:pStyle w:val="BodyText"/>
+      </w:pPr>
+      <w:r>
+        <w:t>The implementation provided with this thesis has been programmed in C++</w:t>
+      </w:r>
+      <w:r>
+        <w:t xml:space="preserve"> without any frameworks</w:t>
+      </w:r>
+      <w:r>
+        <w:t xml:space="preserve">. This choice was made for </w:t>
+      </w:r>
+      <w:r>
+        <w:t>three</w:t>
+      </w:r>
+      <w:r>
+        <w:t xml:space="preserve"> reasons</w:t>
+      </w:r>
+      <w:r>
+        <w:t xml:space="preserve">. Firstly, C++ allows for highly optimized code, </w:t>
+      </w:r>
+      <w:r>
+        <w:t>which was deemed important for meeting the performance goals.</w:t>
+      </w:r>
+      <w:r>
+        <w:t xml:space="preserve"> </w:t>
+      </w:r>
+      <w:r>
+        <w:t xml:space="preserve">Secondly, </w:t>
+      </w:r>
+      <w:r>
+        <w:t xml:space="preserve">being independent of any </w:t>
+      </w:r>
+      <w:r>
+        <w:t xml:space="preserve">specific </w:t>
+      </w:r>
+      <w:r>
+        <w:t xml:space="preserve">existing software enables easy integration into </w:t>
+      </w:r>
+      <w:r>
+        <w:t>all other technologies, such as game engines like Unity or Unreal Engine</w:t>
+      </w:r>
+      <w:r>
+        <w:t>, which is another goal of this thesis</w:t>
+      </w:r>
+      <w:r>
+        <w:t>.</w:t>
+      </w:r>
+      <w:r>
+        <w:t xml:space="preserve"> </w:t>
+      </w:r>
+      <w:r>
+        <w:t xml:space="preserve">Additionally, C++ has been the most common programming language in game (related) software </w:t>
+      </w:r>
+      <w:r>
+        <w:t>for the past decades</w:t>
+      </w:r>
+      <w:r>
+        <w:t>, with the only notable exception being C# for scripting inside the Unity Engine</w:t>
+      </w:r>
+      <w:r>
+        <w:t>.</w:t>
+      </w:r>
+    </w:p>
+    <w:p>
+      <w:pPr>
         <w:pStyle w:val="KapitelII"/>
       </w:pPr>
-      <w:bookmarkStart w:id="73" w:name="_Toc174698879"/>
+      <w:bookmarkStart w:id="74" w:name="_Toc174890291"/>
       <w:r>
         <w:t>Dealing with Floating</w:t>
       </w:r>
@@ -11492,7 +11924,7 @@
       <w:r>
         <w:t>oint Precision</w:t>
       </w:r>
-      <w:bookmarkEnd w:id="73"/>
+      <w:bookmarkEnd w:id="74"/>
     </w:p>
     <w:p>
       <w:pPr>
@@ -11539,7 +11971,7 @@
           <w:noProof/>
         </w:rPr>
         <w:drawing>
-          <wp:inline distT="0" distB="0" distL="0" distR="0" wp14:anchorId="73F338E1" wp14:editId="29F60D85">
+          <wp:inline distT="0" distB="0" distL="0" distR="0" wp14:anchorId="73F338E1" wp14:editId="12304B47">
             <wp:extent cx="5381625" cy="200025"/>
             <wp:effectExtent l="0" t="0" r="9525" b="9525"/>
             <wp:docPr id="2102358929" name="Picture 4"/>
@@ -11593,7 +12025,7 @@
         <w:pStyle w:val="Caption"/>
         <w:jc w:val="center"/>
       </w:pPr>
-      <w:bookmarkStart w:id="74" w:name="_Toc174786127"/>
+      <w:bookmarkStart w:id="75" w:name="_Toc174890191"/>
       <w:r>
         <w:t xml:space="preserve">Figure </w:t>
       </w:r>
@@ -11637,7 +12069,7 @@
             <w:rPr>
               <w:lang w:val="de-DE"/>
             </w:rPr>
-            <w:instrText xml:space="preserve"> CITATION Wik24 \l 1031 </w:instrText>
+            <w:instrText xml:space="preserve">CITATION Wik24 \l 1031 </w:instrText>
           </w:r>
           <w:r>
             <w:fldChar w:fldCharType="separate"/>
@@ -11654,7 +12086,7 @@
           </w:r>
         </w:sdtContent>
       </w:sdt>
-      <w:bookmarkEnd w:id="74"/>
+      <w:bookmarkEnd w:id="75"/>
     </w:p>
     <w:p>
       <w:pPr>
@@ -11695,11 +12127,16 @@
       <w:r>
         <w:t xml:space="preserve">As this solution has been designed for use in games, which have a high requirement for memory hardware anyway, </w:t>
       </w:r>
+      <w:proofErr w:type="gramStart"/>
       <w:r>
         <w:t xml:space="preserve">this </w:t>
       </w:r>
       <w:r>
-        <w:t xml:space="preserve"> trade-off has been made in favor of </w:t>
+        <w:t xml:space="preserve"> trade</w:t>
+      </w:r>
+      <w:proofErr w:type="gramEnd"/>
+      <w:r>
+        <w:t xml:space="preserve">-off has been made in favor of </w:t>
       </w:r>
       <w:r>
         <w:t xml:space="preserve">additional </w:t>
@@ -11713,6 +12150,7 @@
         <w:pStyle w:val="BodyText"/>
       </w:pPr>
       <w:r>
+        <w:lastRenderedPageBreak/>
         <w:t xml:space="preserve">Since </w:t>
       </w:r>
       <w:r>
@@ -11760,7 +12198,6 @@
         <w:rPr>
           <w:noProof/>
         </w:rPr>
-        <w:lastRenderedPageBreak/>
         <w:drawing>
           <wp:anchor distT="0" distB="0" distL="114300" distR="114300" simplePos="0" relativeHeight="251671040" behindDoc="0" locked="0" layoutInCell="1" allowOverlap="1" wp14:anchorId="5685DB37" wp14:editId="60DED0D3">
             <wp:simplePos x="0" y="0"/>
@@ -11874,7 +12311,8 @@
                                 <w:sz w:val="22"/>
                               </w:rPr>
                             </w:pPr>
-                            <w:bookmarkStart w:id="75" w:name="_Ref174786561"/>
+                            <w:bookmarkStart w:id="76" w:name="_Ref174786561"/>
+                            <w:bookmarkStart w:id="77" w:name="_Toc174890192"/>
                             <w:r>
                               <w:t xml:space="preserve">Figure </w:t>
                             </w:r>
@@ -11896,10 +12334,11 @@
                             <w:r>
                               <w:fldChar w:fldCharType="end"/>
                             </w:r>
-                            <w:bookmarkEnd w:id="75"/>
+                            <w:bookmarkEnd w:id="76"/>
                             <w:r>
                               <w:t>: Two triangles touching each other, leading to potential Floating-point precision issues.</w:t>
                             </w:r>
+                            <w:bookmarkEnd w:id="77"/>
                           </w:p>
                         </w:txbxContent>
                       </wps:txbx>
@@ -11933,7 +12372,8 @@
                           <w:sz w:val="22"/>
                         </w:rPr>
                       </w:pPr>
-                      <w:bookmarkStart w:id="76" w:name="_Ref174786561"/>
+                      <w:bookmarkStart w:id="78" w:name="_Ref174786561"/>
+                      <w:bookmarkStart w:id="79" w:name="_Toc174890192"/>
                       <w:r>
                         <w:t xml:space="preserve">Figure </w:t>
                       </w:r>
@@ -11955,10 +12395,11 @@
                       <w:r>
                         <w:fldChar w:fldCharType="end"/>
                       </w:r>
-                      <w:bookmarkEnd w:id="76"/>
+                      <w:bookmarkEnd w:id="78"/>
                       <w:r>
                         <w:t>: Two triangles touching each other, leading to potential Floating-point precision issues.</w:t>
                       </w:r>
+                      <w:bookmarkEnd w:id="79"/>
                     </w:p>
                   </w:txbxContent>
                 </v:textbox>
@@ -12189,11 +12630,14 @@
       <w:pPr>
         <w:pStyle w:val="KapitelII"/>
       </w:pPr>
-      <w:bookmarkStart w:id="77" w:name="_Toc174698880"/>
-      <w:r>
+      <w:bookmarkStart w:id="80" w:name="_Ref174888663"/>
+      <w:bookmarkStart w:id="81" w:name="_Toc174890292"/>
+      <w:r>
+        <w:lastRenderedPageBreak/>
         <w:t>The interface</w:t>
       </w:r>
-      <w:bookmarkEnd w:id="77"/>
+      <w:bookmarkEnd w:id="80"/>
+      <w:bookmarkEnd w:id="81"/>
     </w:p>
     <w:p>
       <w:pPr>
@@ -12238,7 +12682,6 @@
         <w:pStyle w:val="BodyText"/>
       </w:pPr>
       <w:r>
-        <w:lastRenderedPageBreak/>
         <w:t xml:space="preserve">The interface only needs to support two high-level operations, supplying the input (the </w:t>
       </w:r>
       <w:r>
@@ -12393,11 +12836,11 @@
       <w:pPr>
         <w:pStyle w:val="KapitelII"/>
       </w:pPr>
-      <w:bookmarkStart w:id="78" w:name="_Toc174698881"/>
+      <w:bookmarkStart w:id="82" w:name="_Toc174890293"/>
       <w:r>
         <w:t>The underlying data structure</w:t>
       </w:r>
-      <w:bookmarkEnd w:id="78"/>
+      <w:bookmarkEnd w:id="82"/>
     </w:p>
     <w:p>
       <w:pPr>
@@ -12445,7 +12888,11 @@
         <w:t>A world may additionally store acceleration structures or helpers for memory management.</w:t>
       </w:r>
       <w:r>
-        <w:t xml:space="preserve"> Every anchor and delimiter object in the world stores its ID as well as the input specification that was passed through the interface for the creation of this object.</w:t>
+        <w:t xml:space="preserve"> Every anchor and delimiter object in the </w:t>
+      </w:r>
+      <w:r>
+        <w:lastRenderedPageBreak/>
+        <w:t>world stores its ID as well as the input specification that was passed through the interface for the creation of this object.</w:t>
       </w:r>
     </w:p>
     <w:p>
@@ -12467,7 +12914,6 @@
         <w:pStyle w:val="BodyText"/>
       </w:pPr>
       <w:r>
-        <w:lastRenderedPageBreak/>
         <w:t xml:space="preserve">Every delimiter object </w:t>
       </w:r>
       <w:r>
@@ -12496,13 +12942,13 @@
       <w:pPr>
         <w:pStyle w:val="KapitelII"/>
       </w:pPr>
-      <w:bookmarkStart w:id="79" w:name="_Ref172806156"/>
-      <w:bookmarkStart w:id="80" w:name="_Toc174698882"/>
+      <w:bookmarkStart w:id="83" w:name="_Ref172806156"/>
+      <w:bookmarkStart w:id="84" w:name="_Toc174890294"/>
       <w:r>
         <w:t>Tessellation</w:t>
       </w:r>
-      <w:bookmarkEnd w:id="79"/>
-      <w:bookmarkEnd w:id="80"/>
+      <w:bookmarkEnd w:id="83"/>
+      <w:bookmarkEnd w:id="84"/>
     </w:p>
     <w:p>
       <w:pPr>
@@ -12670,7 +13116,7 @@
               <w:noProof/>
               <w:lang w:val="de-DE"/>
             </w:rPr>
-            <w:t>[10]</w:t>
+            <w:t>[11]</w:t>
           </w:r>
           <w:r>
             <w:fldChar w:fldCharType="end"/>
@@ -12696,7 +13142,15 @@
         <w:t xml:space="preserve"> </w:t>
       </w:r>
       <w:r>
-        <w:t>If there is an intersection along a line, then the triangle T is split into two different areas by the triangle C, therefore requiring tessellation.</w:t>
+        <w:t xml:space="preserve">If there is an intersection along a line, then the triangle T is split into two different areas by </w:t>
+      </w:r>
+      <w:proofErr w:type="gramStart"/>
+      <w:r>
+        <w:t>the triangle</w:t>
+      </w:r>
+      <w:proofErr w:type="gramEnd"/>
+      <w:r>
+        <w:t xml:space="preserve"> C, therefore requiring tessellation.</w:t>
       </w:r>
     </w:p>
     <w:p>
@@ -12709,6 +13163,7 @@
         <w:rPr>
           <w:noProof/>
         </w:rPr>
+        <w:lastRenderedPageBreak/>
         <w:drawing>
           <wp:inline distT="0" distB="0" distL="0" distR="0" wp14:anchorId="34DA2328" wp14:editId="59FAB978">
             <wp:extent cx="3721100" cy="1459998"/>
@@ -12763,8 +13218,8 @@
         <w:pStyle w:val="Caption"/>
         <w:jc w:val="center"/>
       </w:pPr>
-      <w:bookmarkStart w:id="81" w:name="_Ref174785857"/>
-      <w:bookmarkStart w:id="82" w:name="_Toc174786128"/>
+      <w:bookmarkStart w:id="85" w:name="_Ref174785857"/>
+      <w:bookmarkStart w:id="86" w:name="_Toc174890193"/>
       <w:r>
         <w:t xml:space="preserve">Figure </w:t>
       </w:r>
@@ -12786,7 +13241,7 @@
       <w:r>
         <w:fldChar w:fldCharType="end"/>
       </w:r>
-      <w:bookmarkEnd w:id="81"/>
+      <w:bookmarkEnd w:id="85"/>
       <w:r>
         <w:t xml:space="preserve">: Two triangles </w:t>
       </w:r>
@@ -12805,20 +13260,20 @@
       <w:r>
         <w:t xml:space="preserve"> The two triangles on the right only intersect in a single point.</w:t>
       </w:r>
-      <w:bookmarkEnd w:id="82"/>
+      <w:bookmarkEnd w:id="86"/>
     </w:p>
     <w:p>
       <w:pPr>
         <w:pStyle w:val="KapitelIII"/>
       </w:pPr>
-      <w:bookmarkStart w:id="83" w:name="_Toc174698883"/>
+      <w:bookmarkStart w:id="87" w:name="_Toc174890295"/>
       <w:r>
         <w:t xml:space="preserve">Finding the intersection </w:t>
       </w:r>
       <w:r>
         <w:t>edge</w:t>
       </w:r>
-      <w:bookmarkEnd w:id="83"/>
+      <w:bookmarkEnd w:id="87"/>
     </w:p>
     <w:p>
       <w:pPr>
@@ -12837,11 +13292,7 @@
         <w:t xml:space="preserve"> to calculate all intersection points. </w:t>
       </w:r>
       <w:r>
-        <w:t>After de-</w:t>
-      </w:r>
-      <w:r>
-        <w:lastRenderedPageBreak/>
-        <w:t xml:space="preserve">duplication of similar intersection points, the intersection type can be inferred. </w:t>
+        <w:t xml:space="preserve">After de-duplication of similar intersection points, the intersection type can be inferred. </w:t>
       </w:r>
       <w:r>
         <w:t>An intersection edge only exists if two intersection points remain</w:t>
@@ -12869,11 +13320,11 @@
       <w:pPr>
         <w:pStyle w:val="KapitelIII"/>
       </w:pPr>
-      <w:bookmarkStart w:id="84" w:name="_Toc174698884"/>
+      <w:bookmarkStart w:id="88" w:name="_Toc174890296"/>
       <w:r>
         <w:t>Performing Tessellation</w:t>
       </w:r>
-      <w:bookmarkEnd w:id="84"/>
+      <w:bookmarkEnd w:id="88"/>
     </w:p>
     <w:p>
       <w:pPr>
@@ -12923,7 +13374,7 @@
           <w:noProof/>
         </w:rPr>
         <w:drawing>
-          <wp:inline distT="0" distB="0" distL="0" distR="0" wp14:anchorId="2D6A7C7C" wp14:editId="53DEB2AB">
+          <wp:inline distT="0" distB="0" distL="0" distR="0" wp14:anchorId="2D6A7C7C" wp14:editId="4D50072E">
             <wp:extent cx="5381624" cy="1076325"/>
             <wp:effectExtent l="0" t="0" r="0" b="0"/>
             <wp:docPr id="363031048" name="Picture 4"/>
@@ -12976,8 +13427,8 @@
         <w:pStyle w:val="Caption"/>
         <w:jc w:val="center"/>
       </w:pPr>
-      <w:bookmarkStart w:id="85" w:name="_Ref174614847"/>
-      <w:bookmarkStart w:id="86" w:name="_Toc174786129"/>
+      <w:bookmarkStart w:id="89" w:name="_Ref174614847"/>
+      <w:bookmarkStart w:id="90" w:name="_Toc174890194"/>
       <w:r>
         <w:t xml:space="preserve">Figure </w:t>
       </w:r>
@@ -12999,7 +13450,7 @@
       <w:r>
         <w:fldChar w:fldCharType="end"/>
       </w:r>
-      <w:bookmarkEnd w:id="85"/>
+      <w:bookmarkEnd w:id="89"/>
       <w:r>
         <w:t xml:space="preserve">: A triangle might be split up into up to 5 </w:t>
       </w:r>
@@ -13027,7 +13478,7 @@
       <w:r>
         <w:t xml:space="preserve"> lines.</w:t>
       </w:r>
-      <w:bookmarkEnd w:id="86"/>
+      <w:bookmarkEnd w:id="90"/>
     </w:p>
     <w:p>
       <w:pPr>
@@ -13078,6 +13529,7 @@
         <w:rPr>
           <w:noProof/>
         </w:rPr>
+        <w:lastRenderedPageBreak/>
         <mc:AlternateContent>
           <mc:Choice Requires="wps">
             <w:drawing>
@@ -13124,8 +13576,8 @@
                                 <w:sz w:val="22"/>
                               </w:rPr>
                             </w:pPr>
-                            <w:bookmarkStart w:id="87" w:name="_Ref174614779"/>
-                            <w:bookmarkStart w:id="88" w:name="_Toc174786130"/>
+                            <w:bookmarkStart w:id="91" w:name="_Ref174614779"/>
+                            <w:bookmarkStart w:id="92" w:name="_Toc174890195"/>
                             <w:r>
                               <w:t xml:space="preserve">Figure </w:t>
                             </w:r>
@@ -13147,14 +13599,14 @@
                             <w:r>
                               <w:fldChar w:fldCharType="end"/>
                             </w:r>
-                            <w:bookmarkEnd w:id="87"/>
+                            <w:bookmarkEnd w:id="91"/>
                             <w:r>
                               <w:t xml:space="preserve">: </w:t>
                             </w:r>
                             <w:r>
                               <w:t>Showcase of the general tessellation algorithm.</w:t>
                             </w:r>
-                            <w:bookmarkEnd w:id="88"/>
+                            <w:bookmarkEnd w:id="92"/>
                           </w:p>
                         </w:txbxContent>
                       </wps:txbx>
@@ -13184,8 +13636,8 @@
                           <w:sz w:val="22"/>
                         </w:rPr>
                       </w:pPr>
-                      <w:bookmarkStart w:id="89" w:name="_Ref174614779"/>
-                      <w:bookmarkStart w:id="90" w:name="_Toc174786130"/>
+                      <w:bookmarkStart w:id="93" w:name="_Ref174614779"/>
+                      <w:bookmarkStart w:id="94" w:name="_Toc174890195"/>
                       <w:r>
                         <w:t xml:space="preserve">Figure </w:t>
                       </w:r>
@@ -13207,14 +13659,14 @@
                       <w:r>
                         <w:fldChar w:fldCharType="end"/>
                       </w:r>
-                      <w:bookmarkEnd w:id="89"/>
+                      <w:bookmarkEnd w:id="93"/>
                       <w:r>
                         <w:t xml:space="preserve">: </w:t>
                       </w:r>
                       <w:r>
                         <w:t>Showcase of the general tessellation algorithm.</w:t>
                       </w:r>
-                      <w:bookmarkEnd w:id="90"/>
+                      <w:bookmarkEnd w:id="94"/>
                     </w:p>
                   </w:txbxContent>
                 </v:textbox>
@@ -13338,11 +13790,7 @@
         <w:t xml:space="preserve">line is the infinite expansion of the intersection edge). </w:t>
       </w:r>
       <w:r>
-        <w:t xml:space="preserve">The algorithm then </w:t>
-      </w:r>
-      <w:r>
-        <w:lastRenderedPageBreak/>
-        <w:t>subdivides the input triangle by queuing five pre-defined triangles from the pool of points, such as seen in</w:t>
+        <w:t>The algorithm then subdivides the input triangle by queuing five pre-defined triangles from the pool of points, such as seen in</w:t>
       </w:r>
       <w:r>
         <w:t xml:space="preserve"> </w:t>
@@ -13426,11 +13874,11 @@
       <w:pPr>
         <w:pStyle w:val="KapitelII"/>
       </w:pPr>
-      <w:bookmarkStart w:id="91" w:name="_Toc174698885"/>
+      <w:bookmarkStart w:id="95" w:name="_Toc174890297"/>
       <w:r>
         <w:t>Parallelization</w:t>
       </w:r>
-      <w:bookmarkEnd w:id="91"/>
+      <w:bookmarkEnd w:id="95"/>
     </w:p>
     <w:p>
       <w:pPr>
@@ -13455,7 +13903,15 @@
         <w:t>For good scalability,</w:t>
       </w:r>
       <w:r>
-        <w:t xml:space="preserve"> jobs should be independent from one another (so that they can actually run concurrently and do not have to wait on each other), and multiple cores must be available on the system</w:t>
+        <w:t xml:space="preserve"> jobs should be independent from one another (so that they can </w:t>
+      </w:r>
+      <w:proofErr w:type="gramStart"/>
+      <w:r>
+        <w:t>actually run</w:t>
+      </w:r>
+      <w:proofErr w:type="gramEnd"/>
+      <w:r>
+        <w:t xml:space="preserve"> concurrently and do not have to wait on each other), and multiple cores must be available on the system</w:t>
       </w:r>
       <w:r>
         <w:t>.</w:t>
@@ -13555,7 +14011,11 @@
         <w:t>0.1% of the total build-up time)</w:t>
       </w:r>
       <w:r>
-        <w:t xml:space="preserve"> and the overhead of synchronization may not actually pay off. </w:t>
+        <w:t xml:space="preserve"> and the overhead of synchronization may not actually </w:t>
+      </w:r>
+      <w:r>
+        <w:lastRenderedPageBreak/>
+        <w:t xml:space="preserve">pay off. </w:t>
       </w:r>
       <w:r>
         <w:t xml:space="preserve">For the same reasons, sorting the list of intersections has also not been parallelized. </w:t>
@@ -13616,219 +14076,824 @@
         <w:pStyle w:val="BodyText"/>
       </w:pPr>
       <w:r>
+        <w:t xml:space="preserve">After the delimiters have been clipped, the solution spins up </w:t>
+      </w:r>
+      <w:proofErr w:type="gramStart"/>
+      <w:r>
+        <w:t>a number of</w:t>
+      </w:r>
+      <w:proofErr w:type="gramEnd"/>
+      <w:r>
+        <w:t xml:space="preserve"> desired hardware threads</w:t>
+      </w:r>
+      <w:r>
+        <w:t xml:space="preserve"> (usually the </w:t>
+      </w:r>
+      <w:r>
+        <w:t>number</w:t>
+      </w:r>
+      <w:r>
+        <w:t xml:space="preserve"> of logical cores available in the system)</w:t>
+      </w:r>
+      <w:r>
+        <w:t>. Each thread</w:t>
+      </w:r>
+      <w:r>
+        <w:t xml:space="preserve"> then </w:t>
+      </w:r>
+      <w:r>
+        <w:t xml:space="preserve">iteratively </w:t>
+      </w:r>
+      <w:r>
+        <w:t>takes ownership of one of the remaining anchors and calculates its volume</w:t>
+      </w:r>
+      <w:r>
+        <w:t xml:space="preserve">, until no more anchors are left. </w:t>
+      </w:r>
+      <w:r>
+        <w:t xml:space="preserve">This ensures that the workload is spread as evenly as possible across all threads, since the execution time for an anchor can vary </w:t>
+      </w:r>
+      <w:r>
+        <w:t>a lot depending on the input.</w:t>
+      </w:r>
+      <w:r>
+        <w:t xml:space="preserve"> After all anchors </w:t>
+      </w:r>
+      <w:r>
+        <w:t>have had their volumes calculated, the threads are no longer used and can be shut down.</w:t>
+      </w:r>
+    </w:p>
+    <w:p>
+      <w:pPr>
+        <w:pStyle w:val="BodyText"/>
+      </w:pPr>
+      <w:r>
+        <w:t>This effort of parallelizing the step of calculating volumes had a massive boost of performance,</w:t>
+      </w:r>
+      <w:r>
+        <w:t xml:space="preserve"> cutting the required time down by almost half</w:t>
+      </w:r>
+      <w:r>
+        <w:t xml:space="preserve"> for large words</w:t>
+      </w:r>
+      <w:r>
+        <w:t xml:space="preserve"> where </w:t>
+      </w:r>
+      <w:r>
+        <w:t>most of the</w:t>
+      </w:r>
+      <w:r>
+        <w:t xml:space="preserve"> </w:t>
+      </w:r>
+      <w:r>
+        <w:t xml:space="preserve">execution </w:t>
+      </w:r>
+      <w:r>
+        <w:t xml:space="preserve">time is spent in assembling the volume triangles </w:t>
+      </w:r>
+      <w:r>
+        <w:t xml:space="preserve">(see chapter </w:t>
+      </w:r>
+      <w:r>
+        <w:fldChar w:fldCharType="begin"/>
+      </w:r>
+      <w:r>
+        <w:instrText xml:space="preserve"> REF _Ref174698728 \r \h </w:instrText>
+      </w:r>
+      <w:r>
+        <w:fldChar w:fldCharType="separate"/>
+      </w:r>
+      <w:r>
+        <w:t>3.7.1</w:t>
+      </w:r>
+      <w:r>
+        <w:fldChar w:fldCharType="end"/>
+      </w:r>
+      <w:r>
+        <w:t>)</w:t>
+      </w:r>
+      <w:r>
+        <w:t xml:space="preserve">. </w:t>
+      </w:r>
+    </w:p>
+    <w:p>
+      <w:pPr>
+        <w:pStyle w:val="KapitelIII"/>
+      </w:pPr>
+      <w:r>
+        <w:t xml:space="preserve"> </w:t>
+      </w:r>
+      <w:bookmarkStart w:id="96" w:name="_Toc174890298"/>
+      <w:r>
+        <w:t>Possible Improvements</w:t>
+      </w:r>
+      <w:bookmarkEnd w:id="96"/>
+    </w:p>
+    <w:p>
+      <w:pPr>
+        <w:pStyle w:val="BodyText"/>
+      </w:pPr>
+      <w:r>
+        <w:t xml:space="preserve">As mentioned above, </w:t>
+      </w:r>
+      <w:r>
+        <w:t>more work could be parallelized to decrease the required execution time even further</w:t>
+      </w:r>
+      <w:r>
+        <w:t xml:space="preserve">, requiring an effort to ensure correct synchronization and </w:t>
+      </w:r>
+      <w:r>
+        <w:t>behavior</w:t>
+      </w:r>
+      <w:r>
+        <w:t xml:space="preserve">. Additionally, the </w:t>
+      </w:r>
+      <w:r>
+        <w:t xml:space="preserve">overhead </w:t>
+      </w:r>
+      <w:r>
+        <w:t xml:space="preserve">for assigning anchors to each thread might be improved using a lock-free data structure (instead of a queue using a mutex as is currently implemented). </w:t>
+      </w:r>
+      <w:r>
+        <w:t xml:space="preserve">These </w:t>
+      </w:r>
+      <w:r>
+        <w:t xml:space="preserve">micro-optimizations have however been deemed </w:t>
+      </w:r>
+      <w:r>
+        <w:t>not worthy of implementing for this thesis, as the time gained is expected to be marginal compared to the performance of other sections of the code.</w:t>
+      </w:r>
+    </w:p>
+    <w:p>
+      <w:pPr>
+        <w:pStyle w:val="KapitelII"/>
+      </w:pPr>
+      <w:bookmarkStart w:id="97" w:name="_Toc174890299"/>
+      <w:r>
         <w:lastRenderedPageBreak/>
-        <w:t>After the delimiters have been clipped, the solution spins up a number of desired hardware threads</w:t>
-      </w:r>
-      <w:r>
-        <w:t xml:space="preserve"> (usually the </w:t>
-      </w:r>
-      <w:r>
-        <w:t>number</w:t>
-      </w:r>
-      <w:r>
-        <w:t xml:space="preserve"> of logical cores available in the system)</w:t>
-      </w:r>
-      <w:r>
-        <w:t>. Each thread</w:t>
-      </w:r>
-      <w:r>
-        <w:t xml:space="preserve"> then </w:t>
-      </w:r>
-      <w:r>
-        <w:t xml:space="preserve">iteratively </w:t>
-      </w:r>
-      <w:r>
-        <w:t>takes ownership of one of the remaining anchors and calculates its volume</w:t>
-      </w:r>
-      <w:r>
-        <w:t xml:space="preserve">, until no more anchors are left. </w:t>
-      </w:r>
-      <w:r>
-        <w:t xml:space="preserve">This ensures that the workload is spread as evenly as possible across all threads, since the execution time for an anchor can vary </w:t>
-      </w:r>
-      <w:r>
-        <w:t>a lot depending on the input.</w:t>
-      </w:r>
-      <w:r>
-        <w:t xml:space="preserve"> After all anchors </w:t>
-      </w:r>
-      <w:r>
-        <w:t>have had their volumes calculated, the threads are no longer used and can be shut down.</w:t>
-      </w:r>
+        <w:t>Floodfilling</w:t>
+      </w:r>
+      <w:bookmarkEnd w:id="97"/>
+    </w:p>
+    <w:p>
+      <w:pPr>
+        <w:pStyle w:val="KapitelII"/>
+      </w:pPr>
+      <w:bookmarkStart w:id="98" w:name="_Toc174890300"/>
+      <w:r>
+        <w:t>Integration into the Unity Engine</w:t>
+      </w:r>
+      <w:bookmarkEnd w:id="98"/>
     </w:p>
     <w:p>
       <w:pPr>
         <w:pStyle w:val="BodyText"/>
       </w:pPr>
       <w:r>
-        <w:t>This effort of parallelizing the step of calculating volumes had a massive boost of performance,</w:t>
-      </w:r>
-      <w:r>
-        <w:t xml:space="preserve"> cutting the required time down by almost half</w:t>
-      </w:r>
-      <w:r>
-        <w:t xml:space="preserve"> for large words</w:t>
-      </w:r>
-      <w:r>
-        <w:t xml:space="preserve"> where </w:t>
-      </w:r>
-      <w:r>
-        <w:t>most of the</w:t>
+        <w:t xml:space="preserve">As mentioned in the </w:t>
+      </w:r>
+      <w:r>
+        <w:fldChar w:fldCharType="begin"/>
+      </w:r>
+      <w:r>
+        <w:instrText xml:space="preserve"> REF _Ref174886972 \h </w:instrText>
+      </w:r>
+      <w:r>
+        <w:fldChar w:fldCharType="separate"/>
+      </w:r>
+      <w:r>
+        <w:t>Overview</w:t>
+      </w:r>
+      <w:r>
+        <w:fldChar w:fldCharType="end"/>
+      </w:r>
+      <w:r>
+        <w:t xml:space="preserve"> of this chapter, this </w:t>
+      </w:r>
+      <w:r>
+        <w:t xml:space="preserve">solution has been programmed in a way to be </w:t>
+      </w:r>
+      <w:r>
+        <w:t>independent</w:t>
+      </w:r>
+      <w:r>
+        <w:t xml:space="preserve"> of any existing piece of software</w:t>
+      </w:r>
+      <w:r>
+        <w:t xml:space="preserve"> so that it can be integrated into other software solutions more easily.</w:t>
+      </w:r>
+    </w:p>
+    <w:p>
+      <w:pPr>
+        <w:pStyle w:val="BodyText"/>
+      </w:pPr>
+      <w:r>
+        <w:t xml:space="preserve">One such </w:t>
+      </w:r>
+      <w:r>
+        <w:t>existing software solution is the Unity Game Engine.</w:t>
       </w:r>
       <w:r>
         <w:t xml:space="preserve"> </w:t>
       </w:r>
       <w:r>
-        <w:t xml:space="preserve">execution </w:t>
-      </w:r>
-      <w:r>
-        <w:t xml:space="preserve">time is spent in assembling the volume triangles </w:t>
-      </w:r>
-      <w:r>
-        <w:t xml:space="preserve">(see chapter </w:t>
+        <w:t xml:space="preserve">It is one of the most common </w:t>
+      </w:r>
+      <w:r>
+        <w:t xml:space="preserve">game engines and support has therefore been packaged into the implementation provided with this thesis. </w:t>
+      </w:r>
+      <w:r>
+        <w:t xml:space="preserve">The interface, as described in chapter </w:t>
       </w:r>
       <w:r>
         <w:fldChar w:fldCharType="begin"/>
       </w:r>
       <w:r>
-        <w:instrText xml:space="preserve"> REF _Ref174698728 \r \h </w:instrText>
+        <w:instrText xml:space="preserve"> REF _Ref174888663 \r \h </w:instrText>
       </w:r>
       <w:r>
         <w:fldChar w:fldCharType="separate"/>
       </w:r>
       <w:r>
-        <w:t>3.7.1</w:t>
+        <w:t>4.3</w:t>
       </w:r>
       <w:r>
         <w:fldChar w:fldCharType="end"/>
       </w:r>
       <w:r>
-        <w:t>)</w:t>
-      </w:r>
-      <w:r>
-        <w:t xml:space="preserve">. </w:t>
-      </w:r>
-    </w:p>
-    <w:p>
-      <w:pPr>
-        <w:pStyle w:val="KapitelIII"/>
-      </w:pPr>
+        <w:t xml:space="preserve">, </w:t>
+      </w:r>
+      <w:r>
+        <w:t xml:space="preserve">already supports bindings for different programming languages (Unity uses C# for scripting). </w:t>
+      </w:r>
+      <w:r>
+        <w:t xml:space="preserve">The supplied integration </w:t>
+      </w:r>
+      <w:r>
+        <w:t xml:space="preserve">additionally </w:t>
+      </w:r>
+      <w:r>
+        <w:t xml:space="preserve">provides pre-built </w:t>
+      </w:r>
+      <w:r>
+        <w:t xml:space="preserve">Components </w:t>
+      </w:r>
+      <w:r>
+        <w:t xml:space="preserve">for Delimiters </w:t>
+      </w:r>
+      <w:r>
+        <w:t xml:space="preserve">and Anchors, as well as a </w:t>
+      </w:r>
+      <w:r>
+        <w:t>manager</w:t>
+      </w:r>
+      <w:r>
+        <w:t xml:space="preserve"> script for setting up </w:t>
+      </w:r>
+      <w:r>
+        <w:t>and querying a world for the currently loaded Unity Scene.</w:t>
+      </w:r>
+    </w:p>
+    <w:p>
+      <w:pPr>
+        <w:pStyle w:val="BodyText"/>
+      </w:pPr>
+      <w:r>
+        <w:t xml:space="preserve">The component-based architecture of Unity’s Game Object fits well into the solution’s idea of Delimiters and Anchors, so that a world can be set up using </w:t>
+      </w:r>
+      <w:r>
+        <w:t>just drag and drop elements of the Unity Editor.</w:t>
+      </w:r>
       <w:r>
         <w:t xml:space="preserve"> </w:t>
       </w:r>
       <w:r>
-        <w:t>Possible Improvements</w:t>
+        <w:t xml:space="preserve">The developer can set up the requested delimiter planes via the </w:t>
+      </w:r>
+      <w:r>
+        <w:t>Inspector</w:t>
+      </w:r>
+      <w:r>
+        <w:t xml:space="preserve"> and position them in the world using </w:t>
+      </w:r>
+      <w:proofErr w:type="gramStart"/>
+      <w:r>
+        <w:t>the Scene</w:t>
+      </w:r>
+      <w:proofErr w:type="gramEnd"/>
+      <w:r>
+        <w:t xml:space="preserve"> View. </w:t>
+      </w:r>
+      <w:r>
+        <w:t>The manager script infers a delimiter’s position, rotation and scale from the attached Game Objects transform and attached mesh.</w:t>
+      </w:r>
+      <w:r>
+        <w:t xml:space="preserve"> Similarly, anchors can be created and positioned </w:t>
+      </w:r>
+      <w:r>
+        <w:t xml:space="preserve">in the scene. </w:t>
+      </w:r>
+      <w:r>
+        <w:t>The manager script can then query the world and return the anchor component that a query point</w:t>
+      </w:r>
+      <w:r>
+        <w:t xml:space="preserve"> </w:t>
+      </w:r>
+      <w:r>
+        <w:t>resides in.</w:t>
       </w:r>
     </w:p>
     <w:p>
       <w:pPr>
         <w:pStyle w:val="BodyText"/>
-      </w:pPr>
-      <w:r>
-        <w:t xml:space="preserve">As mentioned above, </w:t>
-      </w:r>
-      <w:r>
-        <w:t>more work could be parallelized to decrease the required execution time even further</w:t>
-      </w:r>
-      <w:r>
-        <w:t xml:space="preserve">, requiring an effort to ensure correct synchronization and </w:t>
-      </w:r>
-      <w:r>
-        <w:t>behavior</w:t>
-      </w:r>
-      <w:r>
-        <w:t xml:space="preserve">. Additionally, the </w:t>
-      </w:r>
-      <w:r>
-        <w:t xml:space="preserve">overhead </w:t>
-      </w:r>
-      <w:r>
-        <w:t xml:space="preserve">for assigning anchors to each thread might be improved using a lock-free data structure (instead of a queue using a mutex as is currently implemented). </w:t>
-      </w:r>
-      <w:r>
-        <w:t xml:space="preserve">These </w:t>
-      </w:r>
-      <w:r>
-        <w:t xml:space="preserve">micro-optimizations have however been deemed </w:t>
-      </w:r>
-      <w:r>
-        <w:t>not worthy of implementing for this thesis, as the time gained is expected to be marginal compared to the performance of other sections of the code.</w:t>
+        <w:keepNext/>
+      </w:pPr>
+      <w:r>
+        <w:rPr>
+          <w:noProof/>
+        </w:rPr>
+        <mc:AlternateContent>
+          <mc:Choice Requires="wps">
+            <w:drawing>
+              <wp:anchor distT="0" distB="0" distL="114300" distR="114300" simplePos="0" relativeHeight="251676160" behindDoc="0" locked="0" layoutInCell="1" allowOverlap="1" wp14:anchorId="529B4F38" wp14:editId="287517C0">
+                <wp:simplePos x="0" y="0"/>
+                <wp:positionH relativeFrom="column">
+                  <wp:posOffset>-3175</wp:posOffset>
+                </wp:positionH>
+                <wp:positionV relativeFrom="paragraph">
+                  <wp:posOffset>1539875</wp:posOffset>
+                </wp:positionV>
+                <wp:extent cx="2727960" cy="635"/>
+                <wp:effectExtent l="0" t="0" r="0" b="0"/>
+                <wp:wrapSquare wrapText="bothSides"/>
+                <wp:docPr id="1136015886" name="Text Box 1"/>
+                <wp:cNvGraphicFramePr/>
+                <a:graphic xmlns:a="http://schemas.openxmlformats.org/drawingml/2006/main">
+                  <a:graphicData uri="http://schemas.microsoft.com/office/word/2010/wordprocessingShape">
+                    <wps:wsp>
+                      <wps:cNvSpPr txBox="1"/>
+                      <wps:spPr>
+                        <a:xfrm>
+                          <a:off x="0" y="0"/>
+                          <a:ext cx="2727960" cy="635"/>
+                        </a:xfrm>
+                        <a:prstGeom prst="rect">
+                          <a:avLst/>
+                        </a:prstGeom>
+                        <a:solidFill>
+                          <a:prstClr val="white"/>
+                        </a:solidFill>
+                        <a:ln>
+                          <a:noFill/>
+                        </a:ln>
+                      </wps:spPr>
+                      <wps:txbx>
+                        <w:txbxContent>
+                          <w:p>
+                            <w:pPr>
+                              <w:pStyle w:val="Caption"/>
+                              <w:jc w:val="center"/>
+                              <w:rPr>
+                                <w:noProof/>
+                                <w:sz w:val="22"/>
+                              </w:rPr>
+                            </w:pPr>
+                            <w:bookmarkStart w:id="99" w:name="_Toc174890196"/>
+                            <w:r>
+                              <w:t xml:space="preserve">Figure </w:t>
+                            </w:r>
+                            <w:r>
+                              <w:fldChar w:fldCharType="begin"/>
+                            </w:r>
+                            <w:r>
+                              <w:instrText xml:space="preserve"> SEQ Figure \* ARABIC </w:instrText>
+                            </w:r>
+                            <w:r>
+                              <w:fldChar w:fldCharType="separate"/>
+                            </w:r>
+                            <w:r>
+                              <w:rPr>
+                                <w:noProof/>
+                              </w:rPr>
+                              <w:t>20</w:t>
+                            </w:r>
+                            <w:r>
+                              <w:fldChar w:fldCharType="end"/>
+                            </w:r>
+                            <w:r>
+                              <w:t xml:space="preserve">: </w:t>
+                            </w:r>
+                            <w:r>
+                              <w:t>The Delimiter Component exposed in the Inspector.</w:t>
+                            </w:r>
+                            <w:bookmarkEnd w:id="99"/>
+                          </w:p>
+                        </w:txbxContent>
+                      </wps:txbx>
+                      <wps:bodyPr rot="0" spcFirstLastPara="0" vertOverflow="overflow" horzOverflow="overflow" vert="horz" wrap="square" lIns="0" tIns="0" rIns="0" bIns="0" numCol="1" spcCol="0" rtlCol="0" fromWordArt="0" anchor="t" anchorCtr="0" forceAA="0" compatLnSpc="1">
+                        <a:prstTxWarp prst="textNoShape">
+                          <a:avLst/>
+                        </a:prstTxWarp>
+                        <a:spAutoFit/>
+                      </wps:bodyPr>
+                    </wps:wsp>
+                  </a:graphicData>
+                </a:graphic>
+              </wp:anchor>
+            </w:drawing>
+          </mc:Choice>
+          <mc:Fallback>
+            <w:pict>
+              <v:shape w14:anchorId="529B4F38" id="_x0000_s1028" type="#_x0000_t202" style="position:absolute;left:0;text-align:left;margin-left:-.25pt;margin-top:121.25pt;width:214.8pt;height:.05pt;z-index:251676160;visibility:visible;mso-wrap-style:square;mso-wrap-distance-left:9pt;mso-wrap-distance-top:0;mso-wrap-distance-right:9pt;mso-wrap-distance-bottom:0;mso-position-horizontal:absolute;mso-position-horizontal-relative:text;mso-position-vertical:absolute;mso-position-vertical-relative:text;v-text-anchor:top" o:gfxdata="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" stroked="f">
+                <v:textbox style="mso-fit-shape-to-text:t" inset="0,0,0,0">
+                  <w:txbxContent>
+                    <w:p>
+                      <w:pPr>
+                        <w:pStyle w:val="Caption"/>
+                        <w:jc w:val="center"/>
+                        <w:rPr>
+                          <w:noProof/>
+                          <w:sz w:val="22"/>
+                        </w:rPr>
+                      </w:pPr>
+                      <w:bookmarkStart w:id="100" w:name="_Toc174890196"/>
+                      <w:r>
+                        <w:t xml:space="preserve">Figure </w:t>
+                      </w:r>
+                      <w:r>
+                        <w:fldChar w:fldCharType="begin"/>
+                      </w:r>
+                      <w:r>
+                        <w:instrText xml:space="preserve"> SEQ Figure \* ARABIC </w:instrText>
+                      </w:r>
+                      <w:r>
+                        <w:fldChar w:fldCharType="separate"/>
+                      </w:r>
+                      <w:r>
+                        <w:rPr>
+                          <w:noProof/>
+                        </w:rPr>
+                        <w:t>20</w:t>
+                      </w:r>
+                      <w:r>
+                        <w:fldChar w:fldCharType="end"/>
+                      </w:r>
+                      <w:r>
+                        <w:t xml:space="preserve">: </w:t>
+                      </w:r>
+                      <w:r>
+                        <w:t>The Delimiter Component exposed in the Inspector.</w:t>
+                      </w:r>
+                      <w:bookmarkEnd w:id="100"/>
+                    </w:p>
+                  </w:txbxContent>
+                </v:textbox>
+                <w10:wrap type="square"/>
+              </v:shape>
+            </w:pict>
+          </mc:Fallback>
+        </mc:AlternateContent>
+      </w:r>
+      <w:r>
+        <w:rPr>
+          <w:noProof/>
+        </w:rPr>
+        <w:drawing>
+          <wp:anchor distT="0" distB="0" distL="114300" distR="114300" simplePos="0" relativeHeight="251674112" behindDoc="0" locked="0" layoutInCell="1" allowOverlap="1" wp14:anchorId="34A01D6B" wp14:editId="09E1368E">
+            <wp:simplePos x="0" y="0"/>
+            <wp:positionH relativeFrom="column">
+              <wp:posOffset>-3200</wp:posOffset>
+            </wp:positionH>
+            <wp:positionV relativeFrom="paragraph">
+              <wp:posOffset>-1270</wp:posOffset>
+            </wp:positionV>
+            <wp:extent cx="2728446" cy="1484416"/>
+            <wp:effectExtent l="0" t="0" r="0" b="1905"/>
+            <wp:wrapSquare wrapText="bothSides"/>
+            <wp:docPr id="554474374" name="Picture 5"/>
+            <wp:cNvGraphicFramePr>
+              <a:graphicFrameLocks xmlns:a="http://schemas.openxmlformats.org/drawingml/2006/main" noChangeAspect="1"/>
+            </wp:cNvGraphicFramePr>
+            <a:graphic xmlns:a="http://schemas.openxmlformats.org/drawingml/2006/main">
+              <a:graphicData uri="http://schemas.openxmlformats.org/drawingml/2006/picture">
+                <pic:pic xmlns:pic="http://schemas.openxmlformats.org/drawingml/2006/picture">
+                  <pic:nvPicPr>
+                    <pic:cNvPr id="0" name="Picture 1"/>
+                    <pic:cNvPicPr>
+                      <a:picLocks noChangeAspect="1" noChangeArrowheads="1"/>
+                    </pic:cNvPicPr>
+                  </pic:nvPicPr>
+                  <pic:blipFill>
+                    <a:blip r:embed="rId30">
+                      <a:extLst>
+                        <a:ext uri="{28A0092B-C50C-407E-A947-70E740481C1C}">
+                          <a14:useLocalDpi xmlns:a14="http://schemas.microsoft.com/office/drawing/2010/main" val="0"/>
+                        </a:ext>
+                      </a:extLst>
+                    </a:blip>
+                    <a:srcRect/>
+                    <a:stretch>
+                      <a:fillRect/>
+                    </a:stretch>
+                  </pic:blipFill>
+                  <pic:spPr bwMode="auto">
+                    <a:xfrm>
+                      <a:off x="0" y="0"/>
+                      <a:ext cx="2728446" cy="1484416"/>
+                    </a:xfrm>
+                    <a:prstGeom prst="rect">
+                      <a:avLst/>
+                    </a:prstGeom>
+                    <a:noFill/>
+                    <a:ln>
+                      <a:noFill/>
+                    </a:ln>
+                  </pic:spPr>
+                </pic:pic>
+              </a:graphicData>
+            </a:graphic>
+          </wp:anchor>
+        </w:drawing>
+      </w:r>
+      <w:r>
+        <w:rPr>
+          <w:noProof/>
+        </w:rPr>
+        <mc:AlternateContent>
+          <mc:Choice Requires="wps">
+            <w:drawing>
+              <wp:anchor distT="0" distB="0" distL="114300" distR="114300" simplePos="0" relativeHeight="251679232" behindDoc="0" locked="0" layoutInCell="1" allowOverlap="1" wp14:anchorId="422D64EA" wp14:editId="4715BDC8">
+                <wp:simplePos x="0" y="0"/>
+                <wp:positionH relativeFrom="column">
+                  <wp:posOffset>2842260</wp:posOffset>
+                </wp:positionH>
+                <wp:positionV relativeFrom="paragraph">
+                  <wp:posOffset>1542415</wp:posOffset>
+                </wp:positionV>
+                <wp:extent cx="2468880" cy="635"/>
+                <wp:effectExtent l="0" t="0" r="0" b="0"/>
+                <wp:wrapSquare wrapText="bothSides"/>
+                <wp:docPr id="405612817" name="Text Box 1"/>
+                <wp:cNvGraphicFramePr/>
+                <a:graphic xmlns:a="http://schemas.openxmlformats.org/drawingml/2006/main">
+                  <a:graphicData uri="http://schemas.microsoft.com/office/word/2010/wordprocessingShape">
+                    <wps:wsp>
+                      <wps:cNvSpPr txBox="1"/>
+                      <wps:spPr>
+                        <a:xfrm>
+                          <a:off x="0" y="0"/>
+                          <a:ext cx="2468880" cy="635"/>
+                        </a:xfrm>
+                        <a:prstGeom prst="rect">
+                          <a:avLst/>
+                        </a:prstGeom>
+                        <a:solidFill>
+                          <a:prstClr val="white"/>
+                        </a:solidFill>
+                        <a:ln>
+                          <a:noFill/>
+                        </a:ln>
+                      </wps:spPr>
+                      <wps:txbx>
+                        <w:txbxContent>
+                          <w:p>
+                            <w:pPr>
+                              <w:pStyle w:val="Caption"/>
+                              <w:jc w:val="center"/>
+                              <w:rPr>
+                                <w:noProof/>
+                                <w:sz w:val="22"/>
+                              </w:rPr>
+                            </w:pPr>
+                            <w:bookmarkStart w:id="101" w:name="_Toc174890197"/>
+                            <w:r>
+                              <w:t xml:space="preserve">Figure </w:t>
+                            </w:r>
+                            <w:r>
+                              <w:fldChar w:fldCharType="begin"/>
+                            </w:r>
+                            <w:r>
+                              <w:instrText xml:space="preserve"> SEQ Figure \* ARABIC </w:instrText>
+                            </w:r>
+                            <w:r>
+                              <w:fldChar w:fldCharType="separate"/>
+                            </w:r>
+                            <w:r>
+                              <w:rPr>
+                                <w:noProof/>
+                              </w:rPr>
+                              <w:t>21</w:t>
+                            </w:r>
+                            <w:r>
+                              <w:fldChar w:fldCharType="end"/>
+                            </w:r>
+                            <w:r>
+                              <w:t>: The Delimiter planes rendered in the Scene View.</w:t>
+                            </w:r>
+                            <w:bookmarkEnd w:id="101"/>
+                          </w:p>
+                        </w:txbxContent>
+                      </wps:txbx>
+                      <wps:bodyPr rot="0" spcFirstLastPara="0" vertOverflow="overflow" horzOverflow="overflow" vert="horz" wrap="square" lIns="0" tIns="0" rIns="0" bIns="0" numCol="1" spcCol="0" rtlCol="0" fromWordArt="0" anchor="t" anchorCtr="0" forceAA="0" compatLnSpc="1">
+                        <a:prstTxWarp prst="textNoShape">
+                          <a:avLst/>
+                        </a:prstTxWarp>
+                        <a:spAutoFit/>
+                      </wps:bodyPr>
+                    </wps:wsp>
+                  </a:graphicData>
+                </a:graphic>
+              </wp:anchor>
+            </w:drawing>
+          </mc:Choice>
+          <mc:Fallback>
+            <w:pict>
+              <v:shape w14:anchorId="422D64EA" id="_x0000_s1029" type="#_x0000_t202" style="position:absolute;left:0;text-align:left;margin-left:223.8pt;margin-top:121.45pt;width:194.4pt;height:.05pt;z-index:251679232;visibility:visible;mso-wrap-style:square;mso-wrap-distance-left:9pt;mso-wrap-distance-top:0;mso-wrap-distance-right:9pt;mso-wrap-distance-bottom:0;mso-position-horizontal:absolute;mso-position-horizontal-relative:text;mso-position-vertical:absolute;mso-position-vertical-relative:text;v-text-anchor:top" o:gfxdata="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" stroked="f">
+                <v:textbox style="mso-fit-shape-to-text:t" inset="0,0,0,0">
+                  <w:txbxContent>
+                    <w:p>
+                      <w:pPr>
+                        <w:pStyle w:val="Caption"/>
+                        <w:jc w:val="center"/>
+                        <w:rPr>
+                          <w:noProof/>
+                          <w:sz w:val="22"/>
+                        </w:rPr>
+                      </w:pPr>
+                      <w:bookmarkStart w:id="102" w:name="_Toc174890197"/>
+                      <w:r>
+                        <w:t xml:space="preserve">Figure </w:t>
+                      </w:r>
+                      <w:r>
+                        <w:fldChar w:fldCharType="begin"/>
+                      </w:r>
+                      <w:r>
+                        <w:instrText xml:space="preserve"> SEQ Figure \* ARABIC </w:instrText>
+                      </w:r>
+                      <w:r>
+                        <w:fldChar w:fldCharType="separate"/>
+                      </w:r>
+                      <w:r>
+                        <w:rPr>
+                          <w:noProof/>
+                        </w:rPr>
+                        <w:t>21</w:t>
+                      </w:r>
+                      <w:r>
+                        <w:fldChar w:fldCharType="end"/>
+                      </w:r>
+                      <w:r>
+                        <w:t>: The Delimiter planes rendered in the Scene View.</w:t>
+                      </w:r>
+                      <w:bookmarkEnd w:id="102"/>
+                    </w:p>
+                  </w:txbxContent>
+                </v:textbox>
+                <w10:wrap type="square"/>
+              </v:shape>
+            </w:pict>
+          </mc:Fallback>
+        </mc:AlternateContent>
+      </w:r>
+      <w:r>
+        <w:rPr>
+          <w:noProof/>
+        </w:rPr>
+        <w:drawing>
+          <wp:anchor distT="0" distB="0" distL="114300" distR="114300" simplePos="0" relativeHeight="251677184" behindDoc="0" locked="0" layoutInCell="1" allowOverlap="1" wp14:anchorId="415B5B90" wp14:editId="48C3FB6E">
+            <wp:simplePos x="0" y="0"/>
+            <wp:positionH relativeFrom="column">
+              <wp:posOffset>2842260</wp:posOffset>
+            </wp:positionH>
+            <wp:positionV relativeFrom="paragraph">
+              <wp:posOffset>-1270</wp:posOffset>
+            </wp:positionV>
+            <wp:extent cx="2468880" cy="1486535"/>
+            <wp:effectExtent l="0" t="0" r="7620" b="0"/>
+            <wp:wrapSquare wrapText="bothSides"/>
+            <wp:docPr id="189081244" name="Picture 6" descr="A screenshot of a video game&#10;&#10;Description automatically generated"/>
+            <wp:cNvGraphicFramePr>
+              <a:graphicFrameLocks xmlns:a="http://schemas.openxmlformats.org/drawingml/2006/main" noChangeAspect="1"/>
+            </wp:cNvGraphicFramePr>
+            <a:graphic xmlns:a="http://schemas.openxmlformats.org/drawingml/2006/main">
+              <a:graphicData uri="http://schemas.openxmlformats.org/drawingml/2006/picture">
+                <pic:pic xmlns:pic="http://schemas.openxmlformats.org/drawingml/2006/picture">
+                  <pic:nvPicPr>
+                    <pic:cNvPr id="189081244" name="Picture 6" descr="A screenshot of a video game&#10;&#10;Description automatically generated"/>
+                    <pic:cNvPicPr>
+                      <a:picLocks noChangeAspect="1" noChangeArrowheads="1"/>
+                    </pic:cNvPicPr>
+                  </pic:nvPicPr>
+                  <pic:blipFill rotWithShape="1">
+                    <a:blip r:embed="rId31" cstate="print">
+                      <a:extLst>
+                        <a:ext uri="{28A0092B-C50C-407E-A947-70E740481C1C}">
+                          <a14:useLocalDpi xmlns:a14="http://schemas.microsoft.com/office/drawing/2010/main" val="0"/>
+                        </a:ext>
+                      </a:extLst>
+                    </a:blip>
+                    <a:srcRect l="7478"/>
+                    <a:stretch/>
+                  </pic:blipFill>
+                  <pic:spPr bwMode="auto">
+                    <a:xfrm>
+                      <a:off x="0" y="0"/>
+                      <a:ext cx="2468880" cy="1486535"/>
+                    </a:xfrm>
+                    <a:prstGeom prst="rect">
+                      <a:avLst/>
+                    </a:prstGeom>
+                    <a:noFill/>
+                    <a:ln>
+                      <a:noFill/>
+                    </a:ln>
+                    <a:extLst>
+                      <a:ext uri="{53640926-AAD7-44D8-BBD7-CCE9431645EC}">
+                        <a14:shadowObscured xmlns:a14="http://schemas.microsoft.com/office/drawing/2010/main"/>
+                      </a:ext>
+                    </a:extLst>
+                  </pic:spPr>
+                </pic:pic>
+              </a:graphicData>
+            </a:graphic>
+          </wp:anchor>
+        </w:drawing>
       </w:r>
     </w:p>
     <w:p>
       <w:pPr>
         <w:pStyle w:val="KapitelI"/>
       </w:pPr>
-      <w:bookmarkStart w:id="92" w:name="_Toc174698886"/>
+      <w:bookmarkStart w:id="103" w:name="_Toc174890301"/>
       <w:r>
         <w:lastRenderedPageBreak/>
         <w:t>Assessment</w:t>
       </w:r>
-      <w:bookmarkEnd w:id="92"/>
+      <w:bookmarkEnd w:id="103"/>
     </w:p>
     <w:p>
       <w:pPr>
         <w:pStyle w:val="KapitelII"/>
       </w:pPr>
-      <w:bookmarkStart w:id="93" w:name="_Toc174698887"/>
+      <w:bookmarkStart w:id="104" w:name="_Toc174890302"/>
       <w:r>
         <w:t>Fulfillment</w:t>
       </w:r>
       <w:r>
         <w:t xml:space="preserve"> of the requirements</w:t>
       </w:r>
-      <w:bookmarkEnd w:id="93"/>
+      <w:bookmarkEnd w:id="104"/>
     </w:p>
     <w:p>
       <w:pPr>
         <w:pStyle w:val="KapitelII"/>
       </w:pPr>
-      <w:bookmarkStart w:id="94" w:name="_Toc174698888"/>
+      <w:bookmarkStart w:id="105" w:name="_Toc174890303"/>
       <w:r>
         <w:t xml:space="preserve">Example </w:t>
       </w:r>
       <w:r>
         <w:t>Scenarios</w:t>
       </w:r>
-      <w:bookmarkEnd w:id="94"/>
+      <w:bookmarkEnd w:id="105"/>
     </w:p>
     <w:p>
       <w:pPr>
         <w:pStyle w:val="KapitelII"/>
       </w:pPr>
-      <w:bookmarkStart w:id="95" w:name="_Toc174698889"/>
+      <w:bookmarkStart w:id="106" w:name="_Toc174890304"/>
       <w:r>
         <w:t>Performance</w:t>
       </w:r>
-      <w:bookmarkEnd w:id="95"/>
+      <w:bookmarkEnd w:id="106"/>
     </w:p>
     <w:p>
       <w:pPr>
         <w:pStyle w:val="KapitelII"/>
       </w:pPr>
-      <w:bookmarkStart w:id="96" w:name="_Toc174698890"/>
+      <w:bookmarkStart w:id="107" w:name="_Toc174890305"/>
       <w:r>
         <w:t xml:space="preserve">Comparison </w:t>
       </w:r>
       <w:r>
         <w:t>with other approaches</w:t>
       </w:r>
-      <w:bookmarkEnd w:id="96"/>
+      <w:bookmarkEnd w:id="107"/>
     </w:p>
     <w:p>
       <w:pPr>
         <w:pStyle w:val="KapitelI"/>
       </w:pPr>
-      <w:bookmarkStart w:id="97" w:name="_Toc174698891"/>
-      <w:bookmarkStart w:id="98" w:name="_Ref174787368"/>
-      <w:bookmarkStart w:id="99" w:name="_Ref174787372"/>
+      <w:bookmarkStart w:id="108" w:name="_Ref174787368"/>
+      <w:bookmarkStart w:id="109" w:name="_Ref174787372"/>
+      <w:bookmarkStart w:id="110" w:name="_Toc174890306"/>
       <w:r>
         <w:lastRenderedPageBreak/>
         <w:t>Future Work</w:t>
       </w:r>
-      <w:bookmarkEnd w:id="97"/>
-      <w:bookmarkEnd w:id="98"/>
-      <w:bookmarkEnd w:id="99"/>
+      <w:bookmarkEnd w:id="108"/>
+      <w:bookmarkEnd w:id="109"/>
+      <w:bookmarkEnd w:id="110"/>
     </w:p>
     <w:p>
       <w:pPr>
@@ -13864,20 +14929,44 @@
     </w:p>
     <w:p>
       <w:pPr>
+        <w:pStyle w:val="BodyText"/>
+      </w:pPr>
+      <w:r>
+        <w:t>Stuff from Daniel’s Paper?</w:t>
+      </w:r>
+    </w:p>
+    <w:p>
+      <w:pPr>
+        <w:pStyle w:val="BodyText"/>
+      </w:pPr>
+      <w:r>
+        <w:t>Hierarchical Anchors?</w:t>
+      </w:r>
+    </w:p>
+    <w:p>
+      <w:pPr>
+        <w:pStyle w:val="BodyText"/>
+      </w:pPr>
+      <w:r>
+        <w:t>Partial Rebuilds?</w:t>
+      </w:r>
+    </w:p>
+    <w:p>
+      <w:pPr>
         <w:pStyle w:val="KapitelI"/>
       </w:pPr>
-      <w:bookmarkStart w:id="100" w:name="_Toc174698892"/>
+      <w:bookmarkStart w:id="111" w:name="_Toc174890307"/>
       <w:r>
         <w:lastRenderedPageBreak/>
         <w:t>Conclusion</w:t>
       </w:r>
-      <w:bookmarkEnd w:id="100"/>
+      <w:bookmarkEnd w:id="111"/>
     </w:p>
     <w:p>
       <w:pPr>
         <w:pStyle w:val="VerzeichnisberschriftimInhaltsverzeichnisgelistet"/>
       </w:pPr>
-      <w:bookmarkStart w:id="101" w:name="_Toc174698893"/>
+      <w:bookmarkStart w:id="112" w:name="_Toc174890308"/>
       <w:r>
         <w:lastRenderedPageBreak/>
         <w:t>List</w:t>
@@ -13885,7 +14974,7 @@
       <w:r>
         <w:t xml:space="preserve"> of figures</w:t>
       </w:r>
-      <w:bookmarkEnd w:id="101"/>
+      <w:bookmarkEnd w:id="112"/>
     </w:p>
     <w:p>
       <w:pPr>
@@ -13911,7 +15000,7 @@
       <w:r>
         <w:fldChar w:fldCharType="separate"/>
       </w:r>
-      <w:hyperlink w:anchor="_Toc174786113" w:history="1">
+      <w:hyperlink w:anchor="_Toc174890177" w:history="1">
         <w:r>
           <w:rPr>
             <w:rStyle w:val="Hyperlink"/>
@@ -13938,7 +15027,7 @@
             <w:noProof/>
             <w:webHidden/>
           </w:rPr>
-          <w:instrText xml:space="preserve"> PAGEREF _Toc174786113 \h </w:instrText>
+          <w:instrText xml:space="preserve"> PAGEREF _Toc174890177 \h </w:instrText>
         </w:r>
         <w:r>
           <w:rPr>
@@ -13984,7 +15073,7 @@
           <w14:ligatures w14:val="standardContextual"/>
         </w:rPr>
       </w:pPr>
-      <w:hyperlink w:anchor="_Toc174786114" w:history="1">
+      <w:hyperlink w:anchor="_Toc174890178" w:history="1">
         <w:r>
           <w:rPr>
             <w:rStyle w:val="Hyperlink"/>
@@ -14011,7 +15100,7 @@
             <w:noProof/>
             <w:webHidden/>
           </w:rPr>
-          <w:instrText xml:space="preserve"> PAGEREF _Toc174786114 \h </w:instrText>
+          <w:instrText xml:space="preserve"> PAGEREF _Toc174890178 \h </w:instrText>
         </w:r>
         <w:r>
           <w:rPr>
@@ -14057,7 +15146,7 @@
           <w14:ligatures w14:val="standardContextual"/>
         </w:rPr>
       </w:pPr>
-      <w:hyperlink w:anchor="_Toc174786115" w:history="1">
+      <w:hyperlink w:anchor="_Toc174890179" w:history="1">
         <w:r>
           <w:rPr>
             <w:rStyle w:val="Hyperlink"/>
@@ -14084,7 +15173,7 @@
             <w:noProof/>
             <w:webHidden/>
           </w:rPr>
-          <w:instrText xml:space="preserve"> PAGEREF _Toc174786115 \h </w:instrText>
+          <w:instrText xml:space="preserve"> PAGEREF _Toc174890179 \h </w:instrText>
         </w:r>
         <w:r>
           <w:rPr>
@@ -14130,7 +15219,7 @@
           <w14:ligatures w14:val="standardContextual"/>
         </w:rPr>
       </w:pPr>
-      <w:hyperlink w:anchor="_Toc174786116" w:history="1">
+      <w:hyperlink w:anchor="_Toc174890180" w:history="1">
         <w:r>
           <w:rPr>
             <w:rStyle w:val="Hyperlink"/>
@@ -14157,7 +15246,7 @@
             <w:noProof/>
             <w:webHidden/>
           </w:rPr>
-          <w:instrText xml:space="preserve"> PAGEREF _Toc174786116 \h </w:instrText>
+          <w:instrText xml:space="preserve"> PAGEREF _Toc174890180 \h </w:instrText>
         </w:r>
         <w:r>
           <w:rPr>
@@ -14203,7 +15292,7 @@
           <w14:ligatures w14:val="standardContextual"/>
         </w:rPr>
       </w:pPr>
-      <w:hyperlink w:anchor="_Toc174786117" w:history="1">
+      <w:hyperlink w:anchor="_Toc174890181" w:history="1">
         <w:r>
           <w:rPr>
             <w:rStyle w:val="Hyperlink"/>
@@ -14230,7 +15319,7 @@
             <w:noProof/>
             <w:webHidden/>
           </w:rPr>
-          <w:instrText xml:space="preserve"> PAGEREF _Toc174786117 \h </w:instrText>
+          <w:instrText xml:space="preserve"> PAGEREF _Toc174890181 \h </w:instrText>
         </w:r>
         <w:r>
           <w:rPr>
@@ -14276,7 +15365,7 @@
           <w14:ligatures w14:val="standardContextual"/>
         </w:rPr>
       </w:pPr>
-      <w:hyperlink w:anchor="_Toc174786118" w:history="1">
+      <w:hyperlink w:anchor="_Toc174890182" w:history="1">
         <w:r>
           <w:rPr>
             <w:rStyle w:val="Hyperlink"/>
@@ -14303,7 +15392,7 @@
             <w:noProof/>
             <w:webHidden/>
           </w:rPr>
-          <w:instrText xml:space="preserve"> PAGEREF _Toc174786118 \h </w:instrText>
+          <w:instrText xml:space="preserve"> PAGEREF _Toc174890182 \h </w:instrText>
         </w:r>
         <w:r>
           <w:rPr>
@@ -14349,7 +15438,7 @@
           <w14:ligatures w14:val="standardContextual"/>
         </w:rPr>
       </w:pPr>
-      <w:hyperlink w:anchor="_Toc174786119" w:history="1">
+      <w:hyperlink w:anchor="_Toc174890183" w:history="1">
         <w:r>
           <w:rPr>
             <w:rStyle w:val="Hyperlink"/>
@@ -14376,7 +15465,7 @@
             <w:noProof/>
             <w:webHidden/>
           </w:rPr>
-          <w:instrText xml:space="preserve"> PAGEREF _Toc174786119 \h </w:instrText>
+          <w:instrText xml:space="preserve"> PAGEREF _Toc174890183 \h </w:instrText>
         </w:r>
         <w:r>
           <w:rPr>
@@ -14422,7 +15511,7 @@
           <w14:ligatures w14:val="standardContextual"/>
         </w:rPr>
       </w:pPr>
-      <w:hyperlink w:anchor="_Toc174786120" w:history="1">
+      <w:hyperlink w:anchor="_Toc174890184" w:history="1">
         <w:r>
           <w:rPr>
             <w:rStyle w:val="Hyperlink"/>
@@ -14449,7 +15538,7 @@
             <w:noProof/>
             <w:webHidden/>
           </w:rPr>
-          <w:instrText xml:space="preserve"> PAGEREF _Toc174786120 \h </w:instrText>
+          <w:instrText xml:space="preserve"> PAGEREF _Toc174890184 \h </w:instrText>
         </w:r>
         <w:r>
           <w:rPr>
@@ -14495,7 +15584,7 @@
           <w14:ligatures w14:val="standardContextual"/>
         </w:rPr>
       </w:pPr>
-      <w:hyperlink w:anchor="_Toc174786121" w:history="1">
+      <w:hyperlink w:anchor="_Toc174890185" w:history="1">
         <w:r>
           <w:rPr>
             <w:rStyle w:val="Hyperlink"/>
@@ -14522,7 +15611,7 @@
             <w:noProof/>
             <w:webHidden/>
           </w:rPr>
-          <w:instrText xml:space="preserve"> PAGEREF _Toc174786121 \h </w:instrText>
+          <w:instrText xml:space="preserve"> PAGEREF _Toc174890185 \h </w:instrText>
         </w:r>
         <w:r>
           <w:rPr>
@@ -14568,7 +15657,7 @@
           <w14:ligatures w14:val="standardContextual"/>
         </w:rPr>
       </w:pPr>
-      <w:hyperlink w:anchor="_Toc174786122" w:history="1">
+      <w:hyperlink w:anchor="_Toc174890186" w:history="1">
         <w:r>
           <w:rPr>
             <w:rStyle w:val="Hyperlink"/>
@@ -14595,7 +15684,7 @@
             <w:noProof/>
             <w:webHidden/>
           </w:rPr>
-          <w:instrText xml:space="preserve"> PAGEREF _Toc174786122 \h </w:instrText>
+          <w:instrText xml:space="preserve"> PAGEREF _Toc174890186 \h </w:instrText>
         </w:r>
         <w:r>
           <w:rPr>
@@ -14641,7 +15730,7 @@
           <w14:ligatures w14:val="standardContextual"/>
         </w:rPr>
       </w:pPr>
-      <w:hyperlink w:anchor="_Toc174786123" w:history="1">
+      <w:hyperlink w:anchor="_Toc174890187" w:history="1">
         <w:r>
           <w:rPr>
             <w:rStyle w:val="Hyperlink"/>
@@ -14668,7 +15757,7 @@
             <w:noProof/>
             <w:webHidden/>
           </w:rPr>
-          <w:instrText xml:space="preserve"> PAGEREF _Toc174786123 \h </w:instrText>
+          <w:instrText xml:space="preserve"> PAGEREF _Toc174890187 \h </w:instrText>
         </w:r>
         <w:r>
           <w:rPr>
@@ -14714,7 +15803,7 @@
           <w14:ligatures w14:val="standardContextual"/>
         </w:rPr>
       </w:pPr>
-      <w:hyperlink w:anchor="_Toc174786124" w:history="1">
+      <w:hyperlink w:anchor="_Toc174890188" w:history="1">
         <w:r>
           <w:rPr>
             <w:rStyle w:val="Hyperlink"/>
@@ -14741,7 +15830,7 @@
             <w:noProof/>
             <w:webHidden/>
           </w:rPr>
-          <w:instrText xml:space="preserve"> PAGEREF _Toc174786124 \h </w:instrText>
+          <w:instrText xml:space="preserve"> PAGEREF _Toc174890188 \h </w:instrText>
         </w:r>
         <w:r>
           <w:rPr>
@@ -14787,7 +15876,7 @@
           <w14:ligatures w14:val="standardContextual"/>
         </w:rPr>
       </w:pPr>
-      <w:hyperlink w:anchor="_Toc174786125" w:history="1">
+      <w:hyperlink w:anchor="_Toc174890189" w:history="1">
         <w:r>
           <w:rPr>
             <w:rStyle w:val="Hyperlink"/>
@@ -14814,7 +15903,7 @@
             <w:noProof/>
             <w:webHidden/>
           </w:rPr>
-          <w:instrText xml:space="preserve"> PAGEREF _Toc174786125 \h </w:instrText>
+          <w:instrText xml:space="preserve"> PAGEREF _Toc174890189 \h </w:instrText>
         </w:r>
         <w:r>
           <w:rPr>
@@ -14860,7 +15949,7 @@
           <w14:ligatures w14:val="standardContextual"/>
         </w:rPr>
       </w:pPr>
-      <w:hyperlink w:anchor="_Toc174786126" w:history="1">
+      <w:hyperlink w:anchor="_Toc174890190" w:history="1">
         <w:r>
           <w:rPr>
             <w:rStyle w:val="Hyperlink"/>
@@ -14887,7 +15976,7 @@
             <w:noProof/>
             <w:webHidden/>
           </w:rPr>
-          <w:instrText xml:space="preserve"> PAGEREF _Toc174786126 \h </w:instrText>
+          <w:instrText xml:space="preserve"> PAGEREF _Toc174890190 \h </w:instrText>
         </w:r>
         <w:r>
           <w:rPr>
@@ -14933,7 +16022,7 @@
           <w14:ligatures w14:val="standardContextual"/>
         </w:rPr>
       </w:pPr>
-      <w:hyperlink w:anchor="_Toc174786127" w:history="1">
+      <w:hyperlink w:anchor="_Toc174890191" w:history="1">
         <w:r>
           <w:rPr>
             <w:rStyle w:val="Hyperlink"/>
@@ -14968,7 +16057,7 @@
             <w:noProof/>
             <w:webHidden/>
           </w:rPr>
-          <w:instrText xml:space="preserve"> PAGEREF _Toc174786127 \h </w:instrText>
+          <w:instrText xml:space="preserve"> PAGEREF _Toc174890191 \h </w:instrText>
         </w:r>
         <w:r>
           <w:rPr>
@@ -15014,13 +16103,13 @@
           <w14:ligatures w14:val="standardContextual"/>
         </w:rPr>
       </w:pPr>
-      <w:hyperlink w:anchor="_Toc174786128" w:history="1">
+      <w:hyperlink w:anchor="_Toc174890192" w:history="1">
         <w:r>
           <w:rPr>
             <w:rStyle w:val="Hyperlink"/>
             <w:noProof/>
           </w:rPr>
-          <w:t>Figure 16: Two triangles on the left intersect along an edge, therefore requiring tessellation. The two triangles on the right only intersect in a single point.</w:t>
+          <w:t>Figure 16: Two triangles touching each other, leading to potential Floating-point precision issues.</w:t>
         </w:r>
         <w:r>
           <w:rPr>
@@ -15041,7 +16130,7 @@
             <w:noProof/>
             <w:webHidden/>
           </w:rPr>
-          <w:instrText xml:space="preserve"> PAGEREF _Toc174786128 \h </w:instrText>
+          <w:instrText xml:space="preserve"> PAGEREF _Toc174890192 \h </w:instrText>
         </w:r>
         <w:r>
           <w:rPr>
@@ -15061,7 +16150,7 @@
             <w:noProof/>
             <w:webHidden/>
           </w:rPr>
-          <w:t>30</w:t>
+          <w:t>28</w:t>
         </w:r>
         <w:r>
           <w:rPr>
@@ -15087,13 +16176,13 @@
           <w14:ligatures w14:val="standardContextual"/>
         </w:rPr>
       </w:pPr>
-      <w:hyperlink w:anchor="_Toc174786129" w:history="1">
+      <w:hyperlink w:anchor="_Toc174890193" w:history="1">
         <w:r>
           <w:rPr>
             <w:rStyle w:val="Hyperlink"/>
             <w:noProof/>
           </w:rPr>
-          <w:t>Figure 17: A triangle might be split up into up to 5 sub triangles. The intersection edge is indicated in green. The sub triangles are indicated by the dotted red lines.</w:t>
+          <w:t>Figure 17: Two triangles on the left intersect along an edge, therefore requiring tessellation. The two triangles on the right only intersect in a single point.</w:t>
         </w:r>
         <w:r>
           <w:rPr>
@@ -15114,7 +16203,7 @@
             <w:noProof/>
             <w:webHidden/>
           </w:rPr>
-          <w:instrText xml:space="preserve"> PAGEREF _Toc174786129 \h </w:instrText>
+          <w:instrText xml:space="preserve"> PAGEREF _Toc174890193 \h </w:instrText>
         </w:r>
         <w:r>
           <w:rPr>
@@ -15134,7 +16223,7 @@
             <w:noProof/>
             <w:webHidden/>
           </w:rPr>
-          <w:t>30</w:t>
+          <w:t>31</w:t>
         </w:r>
         <w:r>
           <w:rPr>
@@ -15160,13 +16249,13 @@
           <w14:ligatures w14:val="standardContextual"/>
         </w:rPr>
       </w:pPr>
-      <w:hyperlink w:anchor="_Toc174786130" w:history="1">
+      <w:hyperlink w:anchor="_Toc174890194" w:history="1">
         <w:r>
           <w:rPr>
             <w:rStyle w:val="Hyperlink"/>
             <w:noProof/>
           </w:rPr>
-          <w:t>Figure 18: Showcase of the general tessellation algorithm.</w:t>
+          <w:t>Figure 18: A triangle might be split up into up to 5 sub triangles. The intersection edge is indicated in green. The sub triangles are indicated by the dotted red lines.</w:t>
         </w:r>
         <w:r>
           <w:rPr>
@@ -15187,7 +16276,7 @@
             <w:noProof/>
             <w:webHidden/>
           </w:rPr>
-          <w:instrText xml:space="preserve"> PAGEREF _Toc174786130 \h </w:instrText>
+          <w:instrText xml:space="preserve"> PAGEREF _Toc174890194 \h </w:instrText>
         </w:r>
         <w:r>
           <w:rPr>
@@ -15220,13 +16309,232 @@
     </w:p>
     <w:p>
       <w:pPr>
+        <w:pStyle w:val="TableofFigures"/>
+        <w:tabs>
+          <w:tab w:val="right" w:leader="dot" w:pos="8495"/>
+        </w:tabs>
+        <w:rPr>
+          <w:rFonts w:eastAsiaTheme="minorEastAsia"/>
+          <w:noProof/>
+          <w:kern w:val="2"/>
+          <w:sz w:val="24"/>
+          <w:szCs w:val="24"/>
+          <w14:ligatures w14:val="standardContextual"/>
+        </w:rPr>
+      </w:pPr>
+      <w:hyperlink w:anchor="_Toc174890195" w:history="1">
+        <w:r>
+          <w:rPr>
+            <w:rStyle w:val="Hyperlink"/>
+            <w:noProof/>
+          </w:rPr>
+          <w:t>Figure 19: Showcase of the general tessellation algorithm.</w:t>
+        </w:r>
+        <w:r>
+          <w:rPr>
+            <w:noProof/>
+            <w:webHidden/>
+          </w:rPr>
+          <w:tab/>
+        </w:r>
+        <w:r>
+          <w:rPr>
+            <w:noProof/>
+            <w:webHidden/>
+          </w:rPr>
+          <w:fldChar w:fldCharType="begin"/>
+        </w:r>
+        <w:r>
+          <w:rPr>
+            <w:noProof/>
+            <w:webHidden/>
+          </w:rPr>
+          <w:instrText xml:space="preserve"> PAGEREF _Toc174890195 \h </w:instrText>
+        </w:r>
+        <w:r>
+          <w:rPr>
+            <w:noProof/>
+            <w:webHidden/>
+          </w:rPr>
+        </w:r>
+        <w:r>
+          <w:rPr>
+            <w:noProof/>
+            <w:webHidden/>
+          </w:rPr>
+          <w:fldChar w:fldCharType="separate"/>
+        </w:r>
+        <w:r>
+          <w:rPr>
+            <w:noProof/>
+            <w:webHidden/>
+          </w:rPr>
+          <w:t>32</w:t>
+        </w:r>
+        <w:r>
+          <w:rPr>
+            <w:noProof/>
+            <w:webHidden/>
+          </w:rPr>
+          <w:fldChar w:fldCharType="end"/>
+        </w:r>
+      </w:hyperlink>
+    </w:p>
+    <w:p>
+      <w:pPr>
+        <w:pStyle w:val="TableofFigures"/>
+        <w:tabs>
+          <w:tab w:val="right" w:leader="dot" w:pos="8495"/>
+        </w:tabs>
+        <w:rPr>
+          <w:rFonts w:eastAsiaTheme="minorEastAsia"/>
+          <w:noProof/>
+          <w:kern w:val="2"/>
+          <w:sz w:val="24"/>
+          <w:szCs w:val="24"/>
+          <w14:ligatures w14:val="standardContextual"/>
+        </w:rPr>
+      </w:pPr>
+      <w:hyperlink w:anchor="_Toc174890196" w:history="1">
+        <w:r>
+          <w:rPr>
+            <w:rStyle w:val="Hyperlink"/>
+            <w:noProof/>
+          </w:rPr>
+          <w:t>Figure 20: The Delimiter Component exposed in the Inspector.</w:t>
+        </w:r>
+        <w:r>
+          <w:rPr>
+            <w:noProof/>
+            <w:webHidden/>
+          </w:rPr>
+          <w:tab/>
+        </w:r>
+        <w:r>
+          <w:rPr>
+            <w:noProof/>
+            <w:webHidden/>
+          </w:rPr>
+          <w:fldChar w:fldCharType="begin"/>
+        </w:r>
+        <w:r>
+          <w:rPr>
+            <w:noProof/>
+            <w:webHidden/>
+          </w:rPr>
+          <w:instrText xml:space="preserve"> PAGEREF _Toc174890196 \h </w:instrText>
+        </w:r>
+        <w:r>
+          <w:rPr>
+            <w:noProof/>
+            <w:webHidden/>
+          </w:rPr>
+        </w:r>
+        <w:r>
+          <w:rPr>
+            <w:noProof/>
+            <w:webHidden/>
+          </w:rPr>
+          <w:fldChar w:fldCharType="separate"/>
+        </w:r>
+        <w:r>
+          <w:rPr>
+            <w:noProof/>
+            <w:webHidden/>
+          </w:rPr>
+          <w:t>34</w:t>
+        </w:r>
+        <w:r>
+          <w:rPr>
+            <w:noProof/>
+            <w:webHidden/>
+          </w:rPr>
+          <w:fldChar w:fldCharType="end"/>
+        </w:r>
+      </w:hyperlink>
+    </w:p>
+    <w:p>
+      <w:pPr>
+        <w:pStyle w:val="TableofFigures"/>
+        <w:tabs>
+          <w:tab w:val="right" w:leader="dot" w:pos="8495"/>
+        </w:tabs>
+        <w:rPr>
+          <w:rFonts w:eastAsiaTheme="minorEastAsia"/>
+          <w:noProof/>
+          <w:kern w:val="2"/>
+          <w:sz w:val="24"/>
+          <w:szCs w:val="24"/>
+          <w14:ligatures w14:val="standardContextual"/>
+        </w:rPr>
+      </w:pPr>
+      <w:hyperlink w:anchor="_Toc174890197" w:history="1">
+        <w:r>
+          <w:rPr>
+            <w:rStyle w:val="Hyperlink"/>
+            <w:noProof/>
+          </w:rPr>
+          <w:t>Figure 21: The Delimiter planes rendered in the Scene View.</w:t>
+        </w:r>
+        <w:r>
+          <w:rPr>
+            <w:noProof/>
+            <w:webHidden/>
+          </w:rPr>
+          <w:tab/>
+        </w:r>
+        <w:r>
+          <w:rPr>
+            <w:noProof/>
+            <w:webHidden/>
+          </w:rPr>
+          <w:fldChar w:fldCharType="begin"/>
+        </w:r>
+        <w:r>
+          <w:rPr>
+            <w:noProof/>
+            <w:webHidden/>
+          </w:rPr>
+          <w:instrText xml:space="preserve"> PAGEREF _Toc174890197 \h </w:instrText>
+        </w:r>
+        <w:r>
+          <w:rPr>
+            <w:noProof/>
+            <w:webHidden/>
+          </w:rPr>
+        </w:r>
+        <w:r>
+          <w:rPr>
+            <w:noProof/>
+            <w:webHidden/>
+          </w:rPr>
+          <w:fldChar w:fldCharType="separate"/>
+        </w:r>
+        <w:r>
+          <w:rPr>
+            <w:noProof/>
+            <w:webHidden/>
+          </w:rPr>
+          <w:t>34</w:t>
+        </w:r>
+        <w:r>
+          <w:rPr>
+            <w:noProof/>
+            <w:webHidden/>
+          </w:rPr>
+          <w:fldChar w:fldCharType="end"/>
+        </w:r>
+      </w:hyperlink>
+    </w:p>
+    <w:p>
+      <w:pPr>
         <w:pStyle w:val="BodyText"/>
       </w:pPr>
       <w:r>
         <w:fldChar w:fldCharType="end"/>
       </w:r>
     </w:p>
-    <w:bookmarkStart w:id="102" w:name="_Toc174698894" w:displacedByCustomXml="next"/>
+    <w:bookmarkStart w:id="113" w:name="_Toc174890309" w:displacedByCustomXml="next"/>
     <w:sdt>
       <w:sdtPr>
         <w:rPr>
@@ -15246,7 +16554,7 @@
           <w:r>
             <w:t>Bibliography</w:t>
           </w:r>
-          <w:bookmarkEnd w:id="102"/>
+          <w:bookmarkEnd w:id="113"/>
         </w:p>
         <w:sdt>
           <w:sdtPr>
@@ -15256,6 +16564,7 @@
           <w:sdtContent>
             <w:p>
               <w:pPr>
+                <w:pStyle w:val="Bibliography"/>
                 <w:rPr>
                   <w:noProof/>
                   <w:lang w:val="de-DE"/>
@@ -15284,12 +16593,12 @@
                 <w:tblLook w:val="04A0" w:firstRow="1" w:lastRow="0" w:firstColumn="1" w:lastColumn="0" w:noHBand="0" w:noVBand="1"/>
               </w:tblPr>
               <w:tblGrid>
-                <w:gridCol w:w="400"/>
-                <w:gridCol w:w="8105"/>
+                <w:gridCol w:w="442"/>
+                <w:gridCol w:w="8063"/>
               </w:tblGrid>
               <w:tr>
                 <w:trPr>
-                  <w:divId w:val="707141992"/>
+                  <w:divId w:val="243491419"/>
                   <w:tblCellSpacing w:w="15" w:type="dxa"/>
                 </w:trPr>
                 <w:tc>
@@ -15300,7 +16609,6 @@
                   <w:p>
                     <w:pPr>
                       <w:pStyle w:val="Bibliography"/>
-                      <w:ind w:left="35" w:right="-525" w:hanging="35"/>
                       <w:rPr>
                         <w:noProof/>
                         <w:sz w:val="24"/>
@@ -15338,7 +16646,7 @@
               </w:tr>
               <w:tr>
                 <w:trPr>
-                  <w:divId w:val="707141992"/>
+                  <w:divId w:val="243491419"/>
                   <w:tblCellSpacing w:w="15" w:type="dxa"/>
                 </w:trPr>
                 <w:tc>
@@ -15384,7 +16692,7 @@
               </w:tr>
               <w:tr>
                 <w:trPr>
-                  <w:divId w:val="707141992"/>
+                  <w:divId w:val="243491419"/>
                   <w:tblCellSpacing w:w="15" w:type="dxa"/>
                 </w:trPr>
                 <w:tc>
@@ -15444,7 +16752,7 @@
               </w:tr>
               <w:tr>
                 <w:trPr>
-                  <w:divId w:val="707141992"/>
+                  <w:divId w:val="243491419"/>
                   <w:tblCellSpacing w:w="15" w:type="dxa"/>
                 </w:trPr>
                 <w:tc>
@@ -15504,7 +16812,7 @@
               </w:tr>
               <w:tr>
                 <w:trPr>
-                  <w:divId w:val="707141992"/>
+                  <w:divId w:val="243491419"/>
                   <w:tblCellSpacing w:w="15" w:type="dxa"/>
                 </w:trPr>
                 <w:tc>
@@ -15550,7 +16858,7 @@
               </w:tr>
               <w:tr>
                 <w:trPr>
-                  <w:divId w:val="707141992"/>
+                  <w:divId w:val="243491419"/>
                   <w:tblCellSpacing w:w="15" w:type="dxa"/>
                 </w:trPr>
                 <w:tc>
@@ -15596,7 +16904,7 @@
               </w:tr>
               <w:tr>
                 <w:trPr>
-                  <w:divId w:val="707141992"/>
+                  <w:divId w:val="243491419"/>
                   <w:tblCellSpacing w:w="15" w:type="dxa"/>
                 </w:trPr>
                 <w:tc>
@@ -15642,7 +16950,7 @@
               </w:tr>
               <w:tr>
                 <w:trPr>
-                  <w:divId w:val="707141992"/>
+                  <w:divId w:val="243491419"/>
                   <w:tblCellSpacing w:w="15" w:type="dxa"/>
                 </w:trPr>
                 <w:tc>
@@ -15688,7 +16996,7 @@
               </w:tr>
               <w:tr>
                 <w:trPr>
-                  <w:divId w:val="707141992"/>
+                  <w:divId w:val="243491419"/>
                   <w:tblCellSpacing w:w="15" w:type="dxa"/>
                 </w:trPr>
                 <w:tc>
@@ -15748,7 +17056,7 @@
               </w:tr>
               <w:tr>
                 <w:trPr>
-                  <w:divId w:val="707141992"/>
+                  <w:divId w:val="243491419"/>
                   <w:tblCellSpacing w:w="15" w:type="dxa"/>
                 </w:trPr>
                 <w:tc>
@@ -15787,14 +17095,14 @@
                       <w:rPr>
                         <w:noProof/>
                       </w:rPr>
-                      <w:t>Wikipedia, "Floating-point arithmetic," [Online]. Available: https://upload.wikimedia.org/wikipedia/commons/b/b6/FloatingPointPrecisionAugmented.png. [Accessed 17 8 2024].</w:t>
+                      <w:t>Wikipedia, "Floating-point arithmetic," [Online]. Available: https://upload.wikimedia.org/wikipedia/commons/b/b6/ FloatingPointPrecisionAugmented.png. [Accessed 17 8 2024].</w:t>
                     </w:r>
                   </w:p>
                 </w:tc>
               </w:tr>
               <w:tr>
                 <w:trPr>
-                  <w:divId w:val="707141992"/>
+                  <w:divId w:val="243491419"/>
                   <w:tblCellSpacing w:w="15" w:type="dxa"/>
                 </w:trPr>
                 <w:tc>
@@ -15855,7 +17163,7 @@
             </w:tbl>
             <w:p>
               <w:pPr>
-                <w:divId w:val="707141992"/>
+                <w:divId w:val="243491419"/>
                 <w:rPr>
                   <w:rFonts w:eastAsia="Times New Roman"/>
                   <w:noProof/>
@@ -15863,6 +17171,9 @@
               </w:pPr>
             </w:p>
             <w:p>
+              <w:pPr>
+                <w:pStyle w:val="Bibliography"/>
+              </w:pPr>
               <w:r>
                 <w:rPr>
                   <w:b/>
@@ -15876,14 +17187,9 @@
         </w:sdt>
       </w:sdtContent>
     </w:sdt>
-    <w:p>
-      <w:pPr>
-        <w:pStyle w:val="BodyText"/>
-      </w:pPr>
-    </w:p>
     <w:sectPr>
-      <w:footerReference w:type="even" r:id="rId30"/>
-      <w:footerReference w:type="default" r:id="rId31"/>
+      <w:footerReference w:type="even" r:id="rId32"/>
+      <w:footerReference w:type="default" r:id="rId33"/>
       <w:pgSz w:w="11907" w:h="16838" w:code="9"/>
       <w:pgMar w:top="1134" w:right="1134" w:bottom="1134" w:left="2268" w:header="1134" w:footer="652" w:gutter="0"/>
       <w:pgNumType w:start="1"/>
@@ -16187,11 +17493,19 @@
         </wp:anchor>
       </w:drawing>
     </w:r>
+    <w:proofErr w:type="spellStart"/>
     <w:r>
       <w:rPr>
         <w:noProof w:val="0"/>
       </w:rPr>
-      <w:t>Technische Universität München</w:t>
+      <w:t>Technische</w:t>
+    </w:r>
+    <w:proofErr w:type="spellEnd"/>
+    <w:r>
+      <w:rPr>
+        <w:noProof w:val="0"/>
+      </w:rPr>
+      <w:t xml:space="preserve"> Universität München</w:t>
     </w:r>
   </w:p>
 </w:hdr>
@@ -20393,6 +21707,7 @@
     <w:rsid w:val="006878CE"/>
     <w:rsid w:val="006B3CD2"/>
     <w:rsid w:val="006E6760"/>
+    <w:rsid w:val="00766ACD"/>
     <w:rsid w:val="007A3514"/>
     <w:rsid w:val="007B588D"/>
     <w:rsid w:val="00805664"/>
@@ -20433,6 +21748,7 @@
     <w:rsid w:val="00E835FB"/>
     <w:rsid w:val="00E84388"/>
     <w:rsid w:val="00EB718F"/>
+    <w:rsid w:val="00F10EEE"/>
     <w:rsid w:val="00F44B08"/>
     <w:rsid w:val="00F62206"/>
     <w:rsid w:val="00FC46B0"/>
@@ -21388,7 +22704,7 @@
   <b:Source>
     <b:Tag>Wik24</b:Tag>
     <b:SourceType>InternetSite</b:SourceType>
-    <b:Guid>{612DF2E2-480B-41FB-9FCE-D6BEA0558F47}</b:Guid>
+    <b:Guid>{77BAE046-7C05-4F70-88F6-3B3ECDE7F97B}</b:Guid>
     <b:Title>Floating-point arithmetic</b:Title>
     <b:Author>
       <b:Author>
@@ -21398,14 +22714,14 @@
     <b:YearAccessed>2024</b:YearAccessed>
     <b:MonthAccessed>8</b:MonthAccessed>
     <b:DayAccessed>17</b:DayAccessed>
-    <b:URL>https://upload.wikimedia.org/wikipedia/commons/b/b6/FloatingPointPrecisionAugmented.png</b:URL>
+    <b:URL>https://upload.wikimedia.org/wikipedia/commons/b/b6/ FloatingPointPrecisionAugmented.png</b:URL>
     <b:RefOrder>10</b:RefOrder>
   </b:Source>
 </b:Sources>
 </file>
 
 <file path=customXml/itemProps1.xml><?xml version="1.0" encoding="utf-8"?>
-<ds:datastoreItem xmlns:ds="http://schemas.openxmlformats.org/officeDocument/2006/customXml" ds:itemID="{1B5BB37F-A948-4FE5-BFB7-26CEDC085EFE}">
+<ds:datastoreItem xmlns:ds="http://schemas.openxmlformats.org/officeDocument/2006/customXml" ds:itemID="{4377B414-F736-49E7-B9FB-B169A68AA0E5}">
   <ds:schemaRefs>
     <ds:schemaRef ds:uri="http://schemas.openxmlformats.org/officeDocument/2006/bibliography"/>
   </ds:schemaRefs>

</xml_diff>

<commit_message>
Wrote an implementation chapter about floodfilling.
</commit_message>
<xml_diff>
--- a/Text/Thesis/Text.docx
+++ b/Text/Thesis/Text.docx
@@ -348,39 +348,14 @@
                     <w:color w:val="A6A6A6" w:themeColor="background1" w:themeShade="A6"/>
                     <w:lang w:val="de-DE"/>
                   </w:rPr>
-                  <w:t xml:space="preserve">School </w:t>
+                  <w:t xml:space="preserve">School of </w:t>
                 </w:r>
-                <w:proofErr w:type="spellStart"/>
                 <w:r>
                   <w:rPr>
                     <w:color w:val="A6A6A6" w:themeColor="background1" w:themeShade="A6"/>
                     <w:lang w:val="de-DE"/>
                   </w:rPr>
-                  <w:t>of</w:t>
-                </w:r>
-                <w:proofErr w:type="spellEnd"/>
-                <w:r>
-                  <w:rPr>
-                    <w:color w:val="A6A6A6" w:themeColor="background1" w:themeShade="A6"/>
-                    <w:lang w:val="de-DE"/>
-                  </w:rPr>
-                  <w:t xml:space="preserve"> </w:t>
-                </w:r>
-                <w:proofErr w:type="spellStart"/>
-                <w:r>
-                  <w:rPr>
-                    <w:color w:val="A6A6A6" w:themeColor="background1" w:themeShade="A6"/>
-                    <w:lang w:val="de-DE"/>
-                  </w:rPr>
-                  <w:t>Computation</w:t>
-                </w:r>
-                <w:proofErr w:type="spellEnd"/>
-                <w:r>
-                  <w:rPr>
-                    <w:color w:val="A6A6A6" w:themeColor="background1" w:themeShade="A6"/>
-                    <w:lang w:val="de-DE"/>
-                  </w:rPr>
-                  <w:t>, Information and Technology</w:t>
+                  <w:t>Computation, Information and Technology</w:t>
                 </w:r>
               </w:sdtContent>
             </w:sdt>
@@ -770,7 +745,7 @@
           <w:lang w:val="de-DE"/>
         </w:rPr>
       </w:pPr>
-      <w:bookmarkStart w:id="0" w:name="_Toc174890258"/>
+      <w:bookmarkStart w:id="0" w:name="_Toc174956272"/>
       <w:r>
         <w:rPr>
           <w:lang w:val="de-DE"/>
@@ -894,7 +869,7 @@
       <w:pPr>
         <w:pStyle w:val="VerzeichnisberschriftimInhaltsverzeichnisgelistet"/>
       </w:pPr>
-      <w:bookmarkStart w:id="1" w:name="_Toc174890259"/>
+      <w:bookmarkStart w:id="1" w:name="_Toc174956273"/>
       <w:r>
         <w:lastRenderedPageBreak/>
         <w:t>Abstract</w:t>
@@ -913,7 +888,7 @@
       <w:pPr>
         <w:pStyle w:val="VerzeichnisberschriftimInhaltsverzeichnisgelistet"/>
       </w:pPr>
-      <w:bookmarkStart w:id="2" w:name="_Toc174890260"/>
+      <w:bookmarkStart w:id="2" w:name="_Toc174956274"/>
       <w:r>
         <w:lastRenderedPageBreak/>
         <w:t>Acknowledgements</w:t>
@@ -960,7 +935,7 @@
         </w:rPr>
         <w:fldChar w:fldCharType="separate"/>
       </w:r>
-      <w:hyperlink w:anchor="_Toc174890258" w:history="1">
+      <w:hyperlink w:anchor="_Toc174956272" w:history="1">
         <w:r>
           <w:rPr>
             <w:rStyle w:val="Hyperlink"/>
@@ -984,7 +959,7 @@
           <w:rPr>
             <w:webHidden/>
           </w:rPr>
-          <w:instrText xml:space="preserve"> PAGEREF _Toc174890258 \h </w:instrText>
+          <w:instrText xml:space="preserve"> PAGEREF _Toc174956272 \h </w:instrText>
         </w:r>
         <w:r>
           <w:rPr>
@@ -1023,7 +998,7 @@
           <w14:ligatures w14:val="standardContextual"/>
         </w:rPr>
       </w:pPr>
-      <w:hyperlink w:anchor="_Toc174890259" w:history="1">
+      <w:hyperlink w:anchor="_Toc174956273" w:history="1">
         <w:r>
           <w:rPr>
             <w:rStyle w:val="Hyperlink"/>
@@ -1046,7 +1021,7 @@
           <w:rPr>
             <w:webHidden/>
           </w:rPr>
-          <w:instrText xml:space="preserve"> PAGEREF _Toc174890259 \h </w:instrText>
+          <w:instrText xml:space="preserve"> PAGEREF _Toc174956273 \h </w:instrText>
         </w:r>
         <w:r>
           <w:rPr>
@@ -1085,7 +1060,7 @@
           <w14:ligatures w14:val="standardContextual"/>
         </w:rPr>
       </w:pPr>
-      <w:hyperlink w:anchor="_Toc174890260" w:history="1">
+      <w:hyperlink w:anchor="_Toc174956274" w:history="1">
         <w:r>
           <w:rPr>
             <w:rStyle w:val="Hyperlink"/>
@@ -1108,7 +1083,7 @@
           <w:rPr>
             <w:webHidden/>
           </w:rPr>
-          <w:instrText xml:space="preserve"> PAGEREF _Toc174890260 \h </w:instrText>
+          <w:instrText xml:space="preserve"> PAGEREF _Toc174956274 \h </w:instrText>
         </w:r>
         <w:r>
           <w:rPr>
@@ -1147,7 +1122,7 @@
           <w14:ligatures w14:val="standardContextual"/>
         </w:rPr>
       </w:pPr>
-      <w:hyperlink w:anchor="_Toc174890261" w:history="1">
+      <w:hyperlink w:anchor="_Toc174956275" w:history="1">
         <w:r>
           <w:rPr>
             <w:rStyle w:val="Hyperlink"/>
@@ -1187,7 +1162,7 @@
           <w:rPr>
             <w:webHidden/>
           </w:rPr>
-          <w:instrText xml:space="preserve"> PAGEREF _Toc174890261 \h </w:instrText>
+          <w:instrText xml:space="preserve"> PAGEREF _Toc174956275 \h </w:instrText>
         </w:r>
         <w:r>
           <w:rPr>
@@ -1225,7 +1200,7 @@
           <w14:ligatures w14:val="standardContextual"/>
         </w:rPr>
       </w:pPr>
-      <w:hyperlink w:anchor="_Toc174890262" w:history="1">
+      <w:hyperlink w:anchor="_Toc174956276" w:history="1">
         <w:r>
           <w:rPr>
             <w:rStyle w:val="Hyperlink"/>
@@ -1264,7 +1239,7 @@
           <w:rPr>
             <w:webHidden/>
           </w:rPr>
-          <w:instrText xml:space="preserve"> PAGEREF _Toc174890262 \h </w:instrText>
+          <w:instrText xml:space="preserve"> PAGEREF _Toc174956276 \h </w:instrText>
         </w:r>
         <w:r>
           <w:rPr>
@@ -1302,7 +1277,7 @@
           <w14:ligatures w14:val="standardContextual"/>
         </w:rPr>
       </w:pPr>
-      <w:hyperlink w:anchor="_Toc174890263" w:history="1">
+      <w:hyperlink w:anchor="_Toc174956277" w:history="1">
         <w:r>
           <w:rPr>
             <w:rStyle w:val="Hyperlink"/>
@@ -1341,7 +1316,7 @@
           <w:rPr>
             <w:webHidden/>
           </w:rPr>
-          <w:instrText xml:space="preserve"> PAGEREF _Toc174890263 \h </w:instrText>
+          <w:instrText xml:space="preserve"> PAGEREF _Toc174956277 \h </w:instrText>
         </w:r>
         <w:r>
           <w:rPr>
@@ -1379,7 +1354,7 @@
           <w14:ligatures w14:val="standardContextual"/>
         </w:rPr>
       </w:pPr>
-      <w:hyperlink w:anchor="_Toc174890264" w:history="1">
+      <w:hyperlink w:anchor="_Toc174956278" w:history="1">
         <w:r>
           <w:rPr>
             <w:rStyle w:val="Hyperlink"/>
@@ -1418,7 +1393,7 @@
           <w:rPr>
             <w:webHidden/>
           </w:rPr>
-          <w:instrText xml:space="preserve"> PAGEREF _Toc174890264 \h </w:instrText>
+          <w:instrText xml:space="preserve"> PAGEREF _Toc174956278 \h </w:instrText>
         </w:r>
         <w:r>
           <w:rPr>
@@ -1457,7 +1432,7 @@
           <w14:ligatures w14:val="standardContextual"/>
         </w:rPr>
       </w:pPr>
-      <w:hyperlink w:anchor="_Toc174890265" w:history="1">
+      <w:hyperlink w:anchor="_Toc174956279" w:history="1">
         <w:r>
           <w:rPr>
             <w:rStyle w:val="Hyperlink"/>
@@ -1497,7 +1472,7 @@
           <w:rPr>
             <w:webHidden/>
           </w:rPr>
-          <w:instrText xml:space="preserve"> PAGEREF _Toc174890265 \h </w:instrText>
+          <w:instrText xml:space="preserve"> PAGEREF _Toc174956279 \h </w:instrText>
         </w:r>
         <w:r>
           <w:rPr>
@@ -1535,7 +1510,7 @@
           <w14:ligatures w14:val="standardContextual"/>
         </w:rPr>
       </w:pPr>
-      <w:hyperlink w:anchor="_Toc174890266" w:history="1">
+      <w:hyperlink w:anchor="_Toc174956280" w:history="1">
         <w:r>
           <w:rPr>
             <w:rStyle w:val="Hyperlink"/>
@@ -1574,7 +1549,7 @@
           <w:rPr>
             <w:webHidden/>
           </w:rPr>
-          <w:instrText xml:space="preserve"> PAGEREF _Toc174890266 \h </w:instrText>
+          <w:instrText xml:space="preserve"> PAGEREF _Toc174956280 \h </w:instrText>
         </w:r>
         <w:r>
           <w:rPr>
@@ -1612,7 +1587,7 @@
           <w14:ligatures w14:val="standardContextual"/>
         </w:rPr>
       </w:pPr>
-      <w:hyperlink w:anchor="_Toc174890267" w:history="1">
+      <w:hyperlink w:anchor="_Toc174956281" w:history="1">
         <w:r>
           <w:rPr>
             <w:rStyle w:val="Hyperlink"/>
@@ -1651,7 +1626,7 @@
           <w:rPr>
             <w:webHidden/>
           </w:rPr>
-          <w:instrText xml:space="preserve"> PAGEREF _Toc174890267 \h </w:instrText>
+          <w:instrText xml:space="preserve"> PAGEREF _Toc174956281 \h </w:instrText>
         </w:r>
         <w:r>
           <w:rPr>
@@ -1689,7 +1664,7 @@
           <w14:ligatures w14:val="standardContextual"/>
         </w:rPr>
       </w:pPr>
-      <w:hyperlink w:anchor="_Toc174890268" w:history="1">
+      <w:hyperlink w:anchor="_Toc174956282" w:history="1">
         <w:r>
           <w:rPr>
             <w:rStyle w:val="Hyperlink"/>
@@ -1728,7 +1703,7 @@
           <w:rPr>
             <w:webHidden/>
           </w:rPr>
-          <w:instrText xml:space="preserve"> PAGEREF _Toc174890268 \h </w:instrText>
+          <w:instrText xml:space="preserve"> PAGEREF _Toc174956282 \h </w:instrText>
         </w:r>
         <w:r>
           <w:rPr>
@@ -1766,7 +1741,7 @@
           <w14:ligatures w14:val="standardContextual"/>
         </w:rPr>
       </w:pPr>
-      <w:hyperlink w:anchor="_Toc174890269" w:history="1">
+      <w:hyperlink w:anchor="_Toc174956283" w:history="1">
         <w:r>
           <w:rPr>
             <w:rStyle w:val="Hyperlink"/>
@@ -1805,7 +1780,7 @@
           <w:rPr>
             <w:webHidden/>
           </w:rPr>
-          <w:instrText xml:space="preserve"> PAGEREF _Toc174890269 \h </w:instrText>
+          <w:instrText xml:space="preserve"> PAGEREF _Toc174956283 \h </w:instrText>
         </w:r>
         <w:r>
           <w:rPr>
@@ -1843,7 +1818,7 @@
           <w14:ligatures w14:val="standardContextual"/>
         </w:rPr>
       </w:pPr>
-      <w:hyperlink w:anchor="_Toc174890270" w:history="1">
+      <w:hyperlink w:anchor="_Toc174956284" w:history="1">
         <w:r>
           <w:rPr>
             <w:rStyle w:val="Hyperlink"/>
@@ -1882,7 +1857,7 @@
           <w:rPr>
             <w:webHidden/>
           </w:rPr>
-          <w:instrText xml:space="preserve"> PAGEREF _Toc174890270 \h </w:instrText>
+          <w:instrText xml:space="preserve"> PAGEREF _Toc174956284 \h </w:instrText>
         </w:r>
         <w:r>
           <w:rPr>
@@ -1921,7 +1896,7 @@
           <w14:ligatures w14:val="standardContextual"/>
         </w:rPr>
       </w:pPr>
-      <w:hyperlink w:anchor="_Toc174890271" w:history="1">
+      <w:hyperlink w:anchor="_Toc174956285" w:history="1">
         <w:r>
           <w:rPr>
             <w:rStyle w:val="Hyperlink"/>
@@ -1961,7 +1936,7 @@
           <w:rPr>
             <w:webHidden/>
           </w:rPr>
-          <w:instrText xml:space="preserve"> PAGEREF _Toc174890271 \h </w:instrText>
+          <w:instrText xml:space="preserve"> PAGEREF _Toc174956285 \h </w:instrText>
         </w:r>
         <w:r>
           <w:rPr>
@@ -1999,7 +1974,7 @@
           <w14:ligatures w14:val="standardContextual"/>
         </w:rPr>
       </w:pPr>
-      <w:hyperlink w:anchor="_Toc174890272" w:history="1">
+      <w:hyperlink w:anchor="_Toc174956286" w:history="1">
         <w:r>
           <w:rPr>
             <w:rStyle w:val="Hyperlink"/>
@@ -2038,7 +2013,7 @@
           <w:rPr>
             <w:webHidden/>
           </w:rPr>
-          <w:instrText xml:space="preserve"> PAGEREF _Toc174890272 \h </w:instrText>
+          <w:instrText xml:space="preserve"> PAGEREF _Toc174956286 \h </w:instrText>
         </w:r>
         <w:r>
           <w:rPr>
@@ -2076,7 +2051,7 @@
           <w14:ligatures w14:val="standardContextual"/>
         </w:rPr>
       </w:pPr>
-      <w:hyperlink w:anchor="_Toc174890273" w:history="1">
+      <w:hyperlink w:anchor="_Toc174956287" w:history="1">
         <w:r>
           <w:rPr>
             <w:rStyle w:val="Hyperlink"/>
@@ -2115,7 +2090,7 @@
           <w:rPr>
             <w:webHidden/>
           </w:rPr>
-          <w:instrText xml:space="preserve"> PAGEREF _Toc174890273 \h </w:instrText>
+          <w:instrText xml:space="preserve"> PAGEREF _Toc174956287 \h </w:instrText>
         </w:r>
         <w:r>
           <w:rPr>
@@ -2153,7 +2128,7 @@
           <w14:ligatures w14:val="standardContextual"/>
         </w:rPr>
       </w:pPr>
-      <w:hyperlink w:anchor="_Toc174890274" w:history="1">
+      <w:hyperlink w:anchor="_Toc174956288" w:history="1">
         <w:r>
           <w:rPr>
             <w:rStyle w:val="Hyperlink"/>
@@ -2192,7 +2167,7 @@
           <w:rPr>
             <w:webHidden/>
           </w:rPr>
-          <w:instrText xml:space="preserve"> PAGEREF _Toc174890274 \h </w:instrText>
+          <w:instrText xml:space="preserve"> PAGEREF _Toc174956288 \h </w:instrText>
         </w:r>
         <w:r>
           <w:rPr>
@@ -2230,7 +2205,7 @@
           <w14:ligatures w14:val="standardContextual"/>
         </w:rPr>
       </w:pPr>
-      <w:hyperlink w:anchor="_Toc174890275" w:history="1">
+      <w:hyperlink w:anchor="_Toc174956289" w:history="1">
         <w:r>
           <w:rPr>
             <w:rStyle w:val="Hyperlink"/>
@@ -2269,7 +2244,7 @@
           <w:rPr>
             <w:webHidden/>
           </w:rPr>
-          <w:instrText xml:space="preserve"> PAGEREF _Toc174890275 \h </w:instrText>
+          <w:instrText xml:space="preserve"> PAGEREF _Toc174956289 \h </w:instrText>
         </w:r>
         <w:r>
           <w:rPr>
@@ -2311,7 +2286,7 @@
           <w14:ligatures w14:val="standardContextual"/>
         </w:rPr>
       </w:pPr>
-      <w:hyperlink w:anchor="_Toc174890276" w:history="1">
+      <w:hyperlink w:anchor="_Toc174956290" w:history="1">
         <w:r>
           <w:rPr>
             <w:rStyle w:val="Hyperlink"/>
@@ -2356,7 +2331,7 @@
             <w:noProof/>
             <w:webHidden/>
           </w:rPr>
-          <w:instrText xml:space="preserve"> PAGEREF _Toc174890276 \h </w:instrText>
+          <w:instrText xml:space="preserve"> PAGEREF _Toc174956290 \h </w:instrText>
         </w:r>
         <w:r>
           <w:rPr>
@@ -2398,7 +2373,7 @@
           <w14:ligatures w14:val="standardContextual"/>
         </w:rPr>
       </w:pPr>
-      <w:hyperlink w:anchor="_Toc174890277" w:history="1">
+      <w:hyperlink w:anchor="_Toc174956291" w:history="1">
         <w:r>
           <w:rPr>
             <w:rStyle w:val="Hyperlink"/>
@@ -2437,7 +2412,7 @@
           <w:rPr>
             <w:webHidden/>
           </w:rPr>
-          <w:instrText xml:space="preserve"> PAGEREF _Toc174890277 \h </w:instrText>
+          <w:instrText xml:space="preserve"> PAGEREF _Toc174956291 \h </w:instrText>
         </w:r>
         <w:r>
           <w:rPr>
@@ -2475,7 +2450,7 @@
           <w14:ligatures w14:val="standardContextual"/>
         </w:rPr>
       </w:pPr>
-      <w:hyperlink w:anchor="_Toc174890278" w:history="1">
+      <w:hyperlink w:anchor="_Toc174956292" w:history="1">
         <w:r>
           <w:rPr>
             <w:rStyle w:val="Hyperlink"/>
@@ -2514,7 +2489,7 @@
           <w:rPr>
             <w:webHidden/>
           </w:rPr>
-          <w:instrText xml:space="preserve"> PAGEREF _Toc174890278 \h </w:instrText>
+          <w:instrText xml:space="preserve"> PAGEREF _Toc174956292 \h </w:instrText>
         </w:r>
         <w:r>
           <w:rPr>
@@ -2556,7 +2531,7 @@
           <w14:ligatures w14:val="standardContextual"/>
         </w:rPr>
       </w:pPr>
-      <w:hyperlink w:anchor="_Toc174890279" w:history="1">
+      <w:hyperlink w:anchor="_Toc174956293" w:history="1">
         <w:r>
           <w:rPr>
             <w:rStyle w:val="Hyperlink"/>
@@ -2601,7 +2576,7 @@
             <w:noProof/>
             <w:webHidden/>
           </w:rPr>
-          <w:instrText xml:space="preserve"> PAGEREF _Toc174890279 \h </w:instrText>
+          <w:instrText xml:space="preserve"> PAGEREF _Toc174956293 \h </w:instrText>
         </w:r>
         <w:r>
           <w:rPr>
@@ -2647,7 +2622,7 @@
           <w14:ligatures w14:val="standardContextual"/>
         </w:rPr>
       </w:pPr>
-      <w:hyperlink w:anchor="_Toc174890280" w:history="1">
+      <w:hyperlink w:anchor="_Toc174956294" w:history="1">
         <w:r>
           <w:rPr>
             <w:rStyle w:val="Hyperlink"/>
@@ -2692,7 +2667,7 @@
             <w:noProof/>
             <w:webHidden/>
           </w:rPr>
-          <w:instrText xml:space="preserve"> PAGEREF _Toc174890280 \h </w:instrText>
+          <w:instrText xml:space="preserve"> PAGEREF _Toc174956294 \h </w:instrText>
         </w:r>
         <w:r>
           <w:rPr>
@@ -2738,7 +2713,7 @@
           <w14:ligatures w14:val="standardContextual"/>
         </w:rPr>
       </w:pPr>
-      <w:hyperlink w:anchor="_Toc174890281" w:history="1">
+      <w:hyperlink w:anchor="_Toc174956295" w:history="1">
         <w:r>
           <w:rPr>
             <w:rStyle w:val="Hyperlink"/>
@@ -2783,7 +2758,7 @@
             <w:noProof/>
             <w:webHidden/>
           </w:rPr>
-          <w:instrText xml:space="preserve"> PAGEREF _Toc174890281 \h </w:instrText>
+          <w:instrText xml:space="preserve"> PAGEREF _Toc174956295 \h </w:instrText>
         </w:r>
         <w:r>
           <w:rPr>
@@ -2825,7 +2800,7 @@
           <w14:ligatures w14:val="standardContextual"/>
         </w:rPr>
       </w:pPr>
-      <w:hyperlink w:anchor="_Toc174890282" w:history="1">
+      <w:hyperlink w:anchor="_Toc174956296" w:history="1">
         <w:r>
           <w:rPr>
             <w:rStyle w:val="Hyperlink"/>
@@ -2864,7 +2839,7 @@
           <w:rPr>
             <w:webHidden/>
           </w:rPr>
-          <w:instrText xml:space="preserve"> PAGEREF _Toc174890282 \h </w:instrText>
+          <w:instrText xml:space="preserve"> PAGEREF _Toc174956296 \h </w:instrText>
         </w:r>
         <w:r>
           <w:rPr>
@@ -2906,7 +2881,7 @@
           <w14:ligatures w14:val="standardContextual"/>
         </w:rPr>
       </w:pPr>
-      <w:hyperlink w:anchor="_Toc174890283" w:history="1">
+      <w:hyperlink w:anchor="_Toc174956297" w:history="1">
         <w:r>
           <w:rPr>
             <w:rStyle w:val="Hyperlink"/>
@@ -2951,7 +2926,7 @@
             <w:noProof/>
             <w:webHidden/>
           </w:rPr>
-          <w:instrText xml:space="preserve"> PAGEREF _Toc174890283 \h </w:instrText>
+          <w:instrText xml:space="preserve"> PAGEREF _Toc174956297 \h </w:instrText>
         </w:r>
         <w:r>
           <w:rPr>
@@ -2997,7 +2972,7 @@
           <w14:ligatures w14:val="standardContextual"/>
         </w:rPr>
       </w:pPr>
-      <w:hyperlink w:anchor="_Toc174890284" w:history="1">
+      <w:hyperlink w:anchor="_Toc174956298" w:history="1">
         <w:r>
           <w:rPr>
             <w:rStyle w:val="Hyperlink"/>
@@ -3042,7 +3017,7 @@
             <w:noProof/>
             <w:webHidden/>
           </w:rPr>
-          <w:instrText xml:space="preserve"> PAGEREF _Toc174890284 \h </w:instrText>
+          <w:instrText xml:space="preserve"> PAGEREF _Toc174956298 \h </w:instrText>
         </w:r>
         <w:r>
           <w:rPr>
@@ -3088,7 +3063,7 @@
           <w14:ligatures w14:val="standardContextual"/>
         </w:rPr>
       </w:pPr>
-      <w:hyperlink w:anchor="_Toc174890285" w:history="1">
+      <w:hyperlink w:anchor="_Toc174956299" w:history="1">
         <w:r>
           <w:rPr>
             <w:rStyle w:val="Hyperlink"/>
@@ -3133,7 +3108,7 @@
             <w:noProof/>
             <w:webHidden/>
           </w:rPr>
-          <w:instrText xml:space="preserve"> PAGEREF _Toc174890285 \h </w:instrText>
+          <w:instrText xml:space="preserve"> PAGEREF _Toc174956299 \h </w:instrText>
         </w:r>
         <w:r>
           <w:rPr>
@@ -3175,7 +3150,7 @@
           <w14:ligatures w14:val="standardContextual"/>
         </w:rPr>
       </w:pPr>
-      <w:hyperlink w:anchor="_Toc174890286" w:history="1">
+      <w:hyperlink w:anchor="_Toc174956300" w:history="1">
         <w:r>
           <w:rPr>
             <w:rStyle w:val="Hyperlink"/>
@@ -3214,7 +3189,7 @@
           <w:rPr>
             <w:webHidden/>
           </w:rPr>
-          <w:instrText xml:space="preserve"> PAGEREF _Toc174890286 \h </w:instrText>
+          <w:instrText xml:space="preserve"> PAGEREF _Toc174956300 \h </w:instrText>
         </w:r>
         <w:r>
           <w:rPr>
@@ -3256,7 +3231,7 @@
           <w14:ligatures w14:val="standardContextual"/>
         </w:rPr>
       </w:pPr>
-      <w:hyperlink w:anchor="_Toc174890287" w:history="1">
+      <w:hyperlink w:anchor="_Toc174956301" w:history="1">
         <w:r>
           <w:rPr>
             <w:rStyle w:val="Hyperlink"/>
@@ -3301,7 +3276,7 @@
             <w:noProof/>
             <w:webHidden/>
           </w:rPr>
-          <w:instrText xml:space="preserve"> PAGEREF _Toc174890287 \h </w:instrText>
+          <w:instrText xml:space="preserve"> PAGEREF _Toc174956301 \h </w:instrText>
         </w:r>
         <w:r>
           <w:rPr>
@@ -3347,7 +3322,7 @@
           <w14:ligatures w14:val="standardContextual"/>
         </w:rPr>
       </w:pPr>
-      <w:hyperlink w:anchor="_Toc174890288" w:history="1">
+      <w:hyperlink w:anchor="_Toc174956302" w:history="1">
         <w:r>
           <w:rPr>
             <w:rStyle w:val="Hyperlink"/>
@@ -3392,7 +3367,7 @@
             <w:noProof/>
             <w:webHidden/>
           </w:rPr>
-          <w:instrText xml:space="preserve"> PAGEREF _Toc174890288 \h </w:instrText>
+          <w:instrText xml:space="preserve"> PAGEREF _Toc174956302 \h </w:instrText>
         </w:r>
         <w:r>
           <w:rPr>
@@ -3435,7 +3410,7 @@
           <w14:ligatures w14:val="standardContextual"/>
         </w:rPr>
       </w:pPr>
-      <w:hyperlink w:anchor="_Toc174890289" w:history="1">
+      <w:hyperlink w:anchor="_Toc174956303" w:history="1">
         <w:r>
           <w:rPr>
             <w:rStyle w:val="Hyperlink"/>
@@ -3475,7 +3450,7 @@
           <w:rPr>
             <w:webHidden/>
           </w:rPr>
-          <w:instrText xml:space="preserve"> PAGEREF _Toc174890289 \h </w:instrText>
+          <w:instrText xml:space="preserve"> PAGEREF _Toc174956303 \h </w:instrText>
         </w:r>
         <w:r>
           <w:rPr>
@@ -3513,7 +3488,7 @@
           <w14:ligatures w14:val="standardContextual"/>
         </w:rPr>
       </w:pPr>
-      <w:hyperlink w:anchor="_Toc174890290" w:history="1">
+      <w:hyperlink w:anchor="_Toc174956304" w:history="1">
         <w:r>
           <w:rPr>
             <w:rStyle w:val="Hyperlink"/>
@@ -3552,7 +3527,7 @@
           <w:rPr>
             <w:webHidden/>
           </w:rPr>
-          <w:instrText xml:space="preserve"> PAGEREF _Toc174890290 \h </w:instrText>
+          <w:instrText xml:space="preserve"> PAGEREF _Toc174956304 \h </w:instrText>
         </w:r>
         <w:r>
           <w:rPr>
@@ -3590,7 +3565,7 @@
           <w14:ligatures w14:val="standardContextual"/>
         </w:rPr>
       </w:pPr>
-      <w:hyperlink w:anchor="_Toc174890291" w:history="1">
+      <w:hyperlink w:anchor="_Toc174956305" w:history="1">
         <w:r>
           <w:rPr>
             <w:rStyle w:val="Hyperlink"/>
@@ -3629,7 +3604,7 @@
           <w:rPr>
             <w:webHidden/>
           </w:rPr>
-          <w:instrText xml:space="preserve"> PAGEREF _Toc174890291 \h </w:instrText>
+          <w:instrText xml:space="preserve"> PAGEREF _Toc174956305 \h </w:instrText>
         </w:r>
         <w:r>
           <w:rPr>
@@ -3667,7 +3642,7 @@
           <w14:ligatures w14:val="standardContextual"/>
         </w:rPr>
       </w:pPr>
-      <w:hyperlink w:anchor="_Toc174890292" w:history="1">
+      <w:hyperlink w:anchor="_Toc174956306" w:history="1">
         <w:r>
           <w:rPr>
             <w:rStyle w:val="Hyperlink"/>
@@ -3706,7 +3681,7 @@
           <w:rPr>
             <w:webHidden/>
           </w:rPr>
-          <w:instrText xml:space="preserve"> PAGEREF _Toc174890292 \h </w:instrText>
+          <w:instrText xml:space="preserve"> PAGEREF _Toc174956306 \h </w:instrText>
         </w:r>
         <w:r>
           <w:rPr>
@@ -3744,7 +3719,7 @@
           <w14:ligatures w14:val="standardContextual"/>
         </w:rPr>
       </w:pPr>
-      <w:hyperlink w:anchor="_Toc174890293" w:history="1">
+      <w:hyperlink w:anchor="_Toc174956307" w:history="1">
         <w:r>
           <w:rPr>
             <w:rStyle w:val="Hyperlink"/>
@@ -3783,7 +3758,7 @@
           <w:rPr>
             <w:webHidden/>
           </w:rPr>
-          <w:instrText xml:space="preserve"> PAGEREF _Toc174890293 \h </w:instrText>
+          <w:instrText xml:space="preserve"> PAGEREF _Toc174956307 \h </w:instrText>
         </w:r>
         <w:r>
           <w:rPr>
@@ -3821,7 +3796,7 @@
           <w14:ligatures w14:val="standardContextual"/>
         </w:rPr>
       </w:pPr>
-      <w:hyperlink w:anchor="_Toc174890294" w:history="1">
+      <w:hyperlink w:anchor="_Toc174956308" w:history="1">
         <w:r>
           <w:rPr>
             <w:rStyle w:val="Hyperlink"/>
@@ -3860,7 +3835,7 @@
           <w:rPr>
             <w:webHidden/>
           </w:rPr>
-          <w:instrText xml:space="preserve"> PAGEREF _Toc174890294 \h </w:instrText>
+          <w:instrText xml:space="preserve"> PAGEREF _Toc174956308 \h </w:instrText>
         </w:r>
         <w:r>
           <w:rPr>
@@ -3902,7 +3877,7 @@
           <w14:ligatures w14:val="standardContextual"/>
         </w:rPr>
       </w:pPr>
-      <w:hyperlink w:anchor="_Toc174890295" w:history="1">
+      <w:hyperlink w:anchor="_Toc174956309" w:history="1">
         <w:r>
           <w:rPr>
             <w:rStyle w:val="Hyperlink"/>
@@ -3947,7 +3922,7 @@
             <w:noProof/>
             <w:webHidden/>
           </w:rPr>
-          <w:instrText xml:space="preserve"> PAGEREF _Toc174890295 \h </w:instrText>
+          <w:instrText xml:space="preserve"> PAGEREF _Toc174956309 \h </w:instrText>
         </w:r>
         <w:r>
           <w:rPr>
@@ -3993,7 +3968,7 @@
           <w14:ligatures w14:val="standardContextual"/>
         </w:rPr>
       </w:pPr>
-      <w:hyperlink w:anchor="_Toc174890296" w:history="1">
+      <w:hyperlink w:anchor="_Toc174956310" w:history="1">
         <w:r>
           <w:rPr>
             <w:rStyle w:val="Hyperlink"/>
@@ -4038,7 +4013,7 @@
             <w:noProof/>
             <w:webHidden/>
           </w:rPr>
-          <w:instrText xml:space="preserve"> PAGEREF _Toc174890296 \h </w:instrText>
+          <w:instrText xml:space="preserve"> PAGEREF _Toc174956310 \h </w:instrText>
         </w:r>
         <w:r>
           <w:rPr>
@@ -4080,7 +4055,7 @@
           <w14:ligatures w14:val="standardContextual"/>
         </w:rPr>
       </w:pPr>
-      <w:hyperlink w:anchor="_Toc174890297" w:history="1">
+      <w:hyperlink w:anchor="_Toc174956311" w:history="1">
         <w:r>
           <w:rPr>
             <w:rStyle w:val="Hyperlink"/>
@@ -4119,7 +4094,7 @@
           <w:rPr>
             <w:webHidden/>
           </w:rPr>
-          <w:instrText xml:space="preserve"> PAGEREF _Toc174890297 \h </w:instrText>
+          <w:instrText xml:space="preserve"> PAGEREF _Toc174956311 \h </w:instrText>
         </w:r>
         <w:r>
           <w:rPr>
@@ -4161,7 +4136,7 @@
           <w14:ligatures w14:val="standardContextual"/>
         </w:rPr>
       </w:pPr>
-      <w:hyperlink w:anchor="_Toc174890298" w:history="1">
+      <w:hyperlink w:anchor="_Toc174956312" w:history="1">
         <w:r>
           <w:rPr>
             <w:rStyle w:val="Hyperlink"/>
@@ -4206,7 +4181,7 @@
             <w:noProof/>
             <w:webHidden/>
           </w:rPr>
-          <w:instrText xml:space="preserve"> PAGEREF _Toc174890298 \h </w:instrText>
+          <w:instrText xml:space="preserve"> PAGEREF _Toc174956312 \h </w:instrText>
         </w:r>
         <w:r>
           <w:rPr>
@@ -4248,7 +4223,7 @@
           <w14:ligatures w14:val="standardContextual"/>
         </w:rPr>
       </w:pPr>
-      <w:hyperlink w:anchor="_Toc174890299" w:history="1">
+      <w:hyperlink w:anchor="_Toc174956313" w:history="1">
         <w:r>
           <w:rPr>
             <w:rStyle w:val="Hyperlink"/>
@@ -4287,7 +4262,7 @@
           <w:rPr>
             <w:webHidden/>
           </w:rPr>
-          <w:instrText xml:space="preserve"> PAGEREF _Toc174890299 \h </w:instrText>
+          <w:instrText xml:space="preserve"> PAGEREF _Toc174956313 \h </w:instrText>
         </w:r>
         <w:r>
           <w:rPr>
@@ -4325,7 +4300,7 @@
           <w14:ligatures w14:val="standardContextual"/>
         </w:rPr>
       </w:pPr>
-      <w:hyperlink w:anchor="_Toc174890300" w:history="1">
+      <w:hyperlink w:anchor="_Toc174956314" w:history="1">
         <w:r>
           <w:rPr>
             <w:rStyle w:val="Hyperlink"/>
@@ -4364,7 +4339,7 @@
           <w:rPr>
             <w:webHidden/>
           </w:rPr>
-          <w:instrText xml:space="preserve"> PAGEREF _Toc174890300 \h </w:instrText>
+          <w:instrText xml:space="preserve"> PAGEREF _Toc174956314 \h </w:instrText>
         </w:r>
         <w:r>
           <w:rPr>
@@ -4403,7 +4378,7 @@
           <w14:ligatures w14:val="standardContextual"/>
         </w:rPr>
       </w:pPr>
-      <w:hyperlink w:anchor="_Toc174890301" w:history="1">
+      <w:hyperlink w:anchor="_Toc174956315" w:history="1">
         <w:r>
           <w:rPr>
             <w:rStyle w:val="Hyperlink"/>
@@ -4443,7 +4418,7 @@
           <w:rPr>
             <w:webHidden/>
           </w:rPr>
-          <w:instrText xml:space="preserve"> PAGEREF _Toc174890301 \h </w:instrText>
+          <w:instrText xml:space="preserve"> PAGEREF _Toc174956315 \h </w:instrText>
         </w:r>
         <w:r>
           <w:rPr>
@@ -4460,7 +4435,7 @@
           <w:rPr>
             <w:webHidden/>
           </w:rPr>
-          <w:t>35</w:t>
+          <w:t>36</w:t>
         </w:r>
         <w:r>
           <w:rPr>
@@ -4481,7 +4456,7 @@
           <w14:ligatures w14:val="standardContextual"/>
         </w:rPr>
       </w:pPr>
-      <w:hyperlink w:anchor="_Toc174890302" w:history="1">
+      <w:hyperlink w:anchor="_Toc174956316" w:history="1">
         <w:r>
           <w:rPr>
             <w:rStyle w:val="Hyperlink"/>
@@ -4520,7 +4495,7 @@
           <w:rPr>
             <w:webHidden/>
           </w:rPr>
-          <w:instrText xml:space="preserve"> PAGEREF _Toc174890302 \h </w:instrText>
+          <w:instrText xml:space="preserve"> PAGEREF _Toc174956316 \h </w:instrText>
         </w:r>
         <w:r>
           <w:rPr>
@@ -4537,7 +4512,7 @@
           <w:rPr>
             <w:webHidden/>
           </w:rPr>
-          <w:t>35</w:t>
+          <w:t>36</w:t>
         </w:r>
         <w:r>
           <w:rPr>
@@ -4558,7 +4533,7 @@
           <w14:ligatures w14:val="standardContextual"/>
         </w:rPr>
       </w:pPr>
-      <w:hyperlink w:anchor="_Toc174890303" w:history="1">
+      <w:hyperlink w:anchor="_Toc174956317" w:history="1">
         <w:r>
           <w:rPr>
             <w:rStyle w:val="Hyperlink"/>
@@ -4597,7 +4572,7 @@
           <w:rPr>
             <w:webHidden/>
           </w:rPr>
-          <w:instrText xml:space="preserve"> PAGEREF _Toc174890303 \h </w:instrText>
+          <w:instrText xml:space="preserve"> PAGEREF _Toc174956317 \h </w:instrText>
         </w:r>
         <w:r>
           <w:rPr>
@@ -4614,7 +4589,7 @@
           <w:rPr>
             <w:webHidden/>
           </w:rPr>
-          <w:t>35</w:t>
+          <w:t>36</w:t>
         </w:r>
         <w:r>
           <w:rPr>
@@ -4635,7 +4610,7 @@
           <w14:ligatures w14:val="standardContextual"/>
         </w:rPr>
       </w:pPr>
-      <w:hyperlink w:anchor="_Toc174890304" w:history="1">
+      <w:hyperlink w:anchor="_Toc174956318" w:history="1">
         <w:r>
           <w:rPr>
             <w:rStyle w:val="Hyperlink"/>
@@ -4674,7 +4649,7 @@
           <w:rPr>
             <w:webHidden/>
           </w:rPr>
-          <w:instrText xml:space="preserve"> PAGEREF _Toc174890304 \h </w:instrText>
+          <w:instrText xml:space="preserve"> PAGEREF _Toc174956318 \h </w:instrText>
         </w:r>
         <w:r>
           <w:rPr>
@@ -4691,7 +4666,7 @@
           <w:rPr>
             <w:webHidden/>
           </w:rPr>
-          <w:t>35</w:t>
+          <w:t>36</w:t>
         </w:r>
         <w:r>
           <w:rPr>
@@ -4712,7 +4687,7 @@
           <w14:ligatures w14:val="standardContextual"/>
         </w:rPr>
       </w:pPr>
-      <w:hyperlink w:anchor="_Toc174890305" w:history="1">
+      <w:hyperlink w:anchor="_Toc174956319" w:history="1">
         <w:r>
           <w:rPr>
             <w:rStyle w:val="Hyperlink"/>
@@ -4751,7 +4726,7 @@
           <w:rPr>
             <w:webHidden/>
           </w:rPr>
-          <w:instrText xml:space="preserve"> PAGEREF _Toc174890305 \h </w:instrText>
+          <w:instrText xml:space="preserve"> PAGEREF _Toc174956319 \h </w:instrText>
         </w:r>
         <w:r>
           <w:rPr>
@@ -4768,7 +4743,84 @@
           <w:rPr>
             <w:webHidden/>
           </w:rPr>
-          <w:t>35</w:t>
+          <w:t>36</w:t>
+        </w:r>
+        <w:r>
+          <w:rPr>
+            <w:webHidden/>
+          </w:rPr>
+          <w:fldChar w:fldCharType="end"/>
+        </w:r>
+      </w:hyperlink>
+    </w:p>
+    <w:p>
+      <w:pPr>
+        <w:pStyle w:val="TOC2"/>
+        <w:rPr>
+          <w:rFonts w:eastAsiaTheme="minorEastAsia"/>
+          <w:kern w:val="2"/>
+          <w:sz w:val="24"/>
+          <w:szCs w:val="24"/>
+          <w14:ligatures w14:val="standardContextual"/>
+        </w:rPr>
+      </w:pPr>
+      <w:hyperlink w:anchor="_Toc174956320" w:history="1">
+        <w:r>
+          <w:rPr>
+            <w:rStyle w:val="Hyperlink"/>
+          </w:rPr>
+          <w:t>5.5.</w:t>
+        </w:r>
+        <w:r>
+          <w:rPr>
+            <w:rFonts w:eastAsiaTheme="minorEastAsia"/>
+            <w:kern w:val="2"/>
+            <w:sz w:val="24"/>
+            <w:szCs w:val="24"/>
+            <w14:ligatures w14:val="standardContextual"/>
+          </w:rPr>
+          <w:tab/>
+        </w:r>
+        <w:r>
+          <w:rPr>
+            <w:rStyle w:val="Hyperlink"/>
+          </w:rPr>
+          <w:t>Feasibility of the approach</w:t>
+        </w:r>
+        <w:r>
+          <w:rPr>
+            <w:webHidden/>
+          </w:rPr>
+          <w:tab/>
+        </w:r>
+        <w:r>
+          <w:rPr>
+            <w:webHidden/>
+          </w:rPr>
+          <w:fldChar w:fldCharType="begin"/>
+        </w:r>
+        <w:r>
+          <w:rPr>
+            <w:webHidden/>
+          </w:rPr>
+          <w:instrText xml:space="preserve"> PAGEREF _Toc174956320 \h </w:instrText>
+        </w:r>
+        <w:r>
+          <w:rPr>
+            <w:webHidden/>
+          </w:rPr>
+        </w:r>
+        <w:r>
+          <w:rPr>
+            <w:webHidden/>
+          </w:rPr>
+          <w:fldChar w:fldCharType="separate"/>
+        </w:r>
+        <w:r>
+          <w:rPr>
+            <w:webHidden/>
+          </w:rPr>
+          <w:t>36</w:t>
         </w:r>
         <w:r>
           <w:rPr>
@@ -4790,7 +4842,7 @@
           <w14:ligatures w14:val="standardContextual"/>
         </w:rPr>
       </w:pPr>
-      <w:hyperlink w:anchor="_Toc174890306" w:history="1">
+      <w:hyperlink w:anchor="_Toc174956321" w:history="1">
         <w:r>
           <w:rPr>
             <w:rStyle w:val="Hyperlink"/>
@@ -4830,7 +4882,7 @@
           <w:rPr>
             <w:webHidden/>
           </w:rPr>
-          <w:instrText xml:space="preserve"> PAGEREF _Toc174890306 \h </w:instrText>
+          <w:instrText xml:space="preserve"> PAGEREF _Toc174956321 \h </w:instrText>
         </w:r>
         <w:r>
           <w:rPr>
@@ -4847,7 +4899,7 @@
           <w:rPr>
             <w:webHidden/>
           </w:rPr>
-          <w:t>36</w:t>
+          <w:t>37</w:t>
         </w:r>
         <w:r>
           <w:rPr>
@@ -4869,7 +4921,7 @@
           <w14:ligatures w14:val="standardContextual"/>
         </w:rPr>
       </w:pPr>
-      <w:hyperlink w:anchor="_Toc174890307" w:history="1">
+      <w:hyperlink w:anchor="_Toc174956322" w:history="1">
         <w:r>
           <w:rPr>
             <w:rStyle w:val="Hyperlink"/>
@@ -4909,7 +4961,7 @@
           <w:rPr>
             <w:webHidden/>
           </w:rPr>
-          <w:instrText xml:space="preserve"> PAGEREF _Toc174890307 \h </w:instrText>
+          <w:instrText xml:space="preserve"> PAGEREF _Toc174956322 \h </w:instrText>
         </w:r>
         <w:r>
           <w:rPr>
@@ -4926,7 +4978,7 @@
           <w:rPr>
             <w:webHidden/>
           </w:rPr>
-          <w:t>37</w:t>
+          <w:t>38</w:t>
         </w:r>
         <w:r>
           <w:rPr>
@@ -4948,7 +5000,7 @@
           <w14:ligatures w14:val="standardContextual"/>
         </w:rPr>
       </w:pPr>
-      <w:hyperlink w:anchor="_Toc174890308" w:history="1">
+      <w:hyperlink w:anchor="_Toc174956323" w:history="1">
         <w:r>
           <w:rPr>
             <w:rStyle w:val="Hyperlink"/>
@@ -4971,7 +5023,7 @@
           <w:rPr>
             <w:webHidden/>
           </w:rPr>
-          <w:instrText xml:space="preserve"> PAGEREF _Toc174890308 \h </w:instrText>
+          <w:instrText xml:space="preserve"> PAGEREF _Toc174956323 \h </w:instrText>
         </w:r>
         <w:r>
           <w:rPr>
@@ -4988,7 +5040,7 @@
           <w:rPr>
             <w:webHidden/>
           </w:rPr>
-          <w:t>38</w:t>
+          <w:t>39</w:t>
         </w:r>
         <w:r>
           <w:rPr>
@@ -5010,7 +5062,7 @@
           <w14:ligatures w14:val="standardContextual"/>
         </w:rPr>
       </w:pPr>
-      <w:hyperlink w:anchor="_Toc174890309" w:history="1">
+      <w:hyperlink w:anchor="_Toc174956324" w:history="1">
         <w:r>
           <w:rPr>
             <w:rStyle w:val="Hyperlink"/>
@@ -5033,7 +5085,7 @@
           <w:rPr>
             <w:webHidden/>
           </w:rPr>
-          <w:instrText xml:space="preserve"> PAGEREF _Toc174890309 \h </w:instrText>
+          <w:instrText xml:space="preserve"> PAGEREF _Toc174956324 \h </w:instrText>
         </w:r>
         <w:r>
           <w:rPr>
@@ -5050,7 +5102,7 @@
           <w:rPr>
             <w:webHidden/>
           </w:rPr>
-          <w:t>40</w:t>
+          <w:t>41</w:t>
         </w:r>
         <w:r>
           <w:rPr>
@@ -5070,7 +5122,7 @@
         <w:fldChar w:fldCharType="end"/>
       </w:r>
       <w:bookmarkStart w:id="3" w:name="_Ref173077465"/>
-      <w:bookmarkStart w:id="4" w:name="_Toc174890261"/>
+      <w:bookmarkStart w:id="4" w:name="_Toc174956275"/>
       <w:r>
         <w:t>Introduction</w:t>
       </w:r>
@@ -5326,7 +5378,6 @@
       <w:r>
         <w:t xml:space="preserve">soccer </w:t>
       </w:r>
-      <w:proofErr w:type="gramStart"/>
       <w:r>
         <w:t>pitch</w:t>
       </w:r>
@@ -5334,289 +5385,269 @@
         <w:t xml:space="preserve">, </w:t>
       </w:r>
       <w:r>
-        <w:t>but</w:t>
-      </w:r>
-      <w:proofErr w:type="gramEnd"/>
+        <w:t xml:space="preserve">but </w:t>
+      </w:r>
+      <w:r>
+        <w:t xml:space="preserve">evaluating them </w:t>
+      </w:r>
+      <w:r>
+        <w:t xml:space="preserve">during a game </w:t>
+      </w:r>
+      <w:r>
+        <w:t xml:space="preserve">does require </w:t>
+      </w:r>
+      <w:r>
+        <w:t xml:space="preserve">knowledge of the continuous space </w:t>
+      </w:r>
+      <w:r>
+        <w:t>the game is taking place in</w:t>
+      </w:r>
       <w:r>
         <w:t xml:space="preserve"> </w:t>
       </w:r>
       <w:r>
-        <w:t xml:space="preserve">evaluating them </w:t>
-      </w:r>
-      <w:r>
-        <w:t xml:space="preserve">during a game </w:t>
-      </w:r>
-      <w:r>
-        <w:t xml:space="preserve">does require </w:t>
-      </w:r>
-      <w:r>
-        <w:t xml:space="preserve">knowledge of the continuous space </w:t>
-      </w:r>
-      <w:r>
-        <w:t>the game is taking place in</w:t>
+        <w:t>(where exactly is the ball</w:t>
+      </w:r>
+      <w:r>
+        <w:t xml:space="preserve"> in this </w:t>
+      </w:r>
+      <w:r>
+        <w:t xml:space="preserve">specific </w:t>
+      </w:r>
+      <w:r>
+        <w:t>situation</w:t>
+      </w:r>
+      <w:r>
+        <w:t xml:space="preserve">, </w:t>
+      </w:r>
+      <w:r>
+        <w:t>where and how big is the goal</w:t>
+      </w:r>
+      <w:r>
+        <w:t>?</w:t>
+      </w:r>
+      <w:r>
+        <w:t>).</w:t>
+      </w:r>
+      <w:r>
+        <w:t xml:space="preserve"> In a video game, it might be desirable to know</w:t>
+      </w:r>
+      <w:r>
+        <w:t xml:space="preserve"> which semantic space (e.g. a specific</w:t>
+      </w:r>
+      <w:r>
+        <w:t xml:space="preserve"> room</w:t>
+      </w:r>
+      <w:r>
+        <w:t xml:space="preserve">) </w:t>
+      </w:r>
+      <w:r>
+        <w:t xml:space="preserve">the player has just entered, and whether any other person is in that same </w:t>
+      </w:r>
+      <w:r>
+        <w:t>space</w:t>
+      </w:r>
+      <w:r>
+        <w:t>.</w:t>
+      </w:r>
+    </w:p>
+    <w:p>
+      <w:pPr>
+        <w:pStyle w:val="BodyText"/>
+      </w:pPr>
+      <w:r>
+        <w:t xml:space="preserve">This mapping from continuous </w:t>
+      </w:r>
+      <w:r>
+        <w:t xml:space="preserve">to </w:t>
+      </w:r>
+      <w:r>
+        <w:t xml:space="preserve">semantic space is a large amount of effort, especially in video games containing large </w:t>
+      </w:r>
+      <w:r>
+        <w:t>worlds</w:t>
+      </w:r>
+      <w:r>
+        <w:t xml:space="preserve"> with many </w:t>
+      </w:r>
+      <w:r>
+        <w:t>relevant volumes</w:t>
+      </w:r>
+      <w:r>
+        <w:t>.</w:t>
       </w:r>
       <w:r>
         <w:t xml:space="preserve"> </w:t>
       </w:r>
       <w:r>
-        <w:t>(where exactly is the ball</w:t>
-      </w:r>
-      <w:r>
-        <w:t xml:space="preserve"> in this </w:t>
-      </w:r>
-      <w:r>
-        <w:t xml:space="preserve">specific </w:t>
-      </w:r>
-      <w:r>
-        <w:t>situation</w:t>
-      </w:r>
-      <w:r>
-        <w:t xml:space="preserve">, </w:t>
-      </w:r>
-      <w:r>
-        <w:t>where and how big is the goal</w:t>
-      </w:r>
-      <w:r>
-        <w:t>?</w:t>
-      </w:r>
-      <w:r>
-        <w:t>).</w:t>
-      </w:r>
-      <w:r>
-        <w:t xml:space="preserve"> I